<commit_message>
finsihed results, started on intro
</commit_message>
<xml_diff>
--- a/manuscript/manuscript_pve.docx
+++ b/manuscript/manuscript_pve.docx
@@ -613,7 +613,7 @@
         </m:r>
       </m:oMath>
       <w:r>
-        <w:t xml:space="preserve">mol~photons m</w:t>
+        <w:t xml:space="preserve">mol photons m</w:t>
       </w:r>
       <w:r>
         <w:rPr>
@@ -1451,7 +1451,16 @@
     </w:p>
     <w:p>
       <w:r>
-        <w:t xml:space="preserve">where L is total plant leaf area, C</w:t>
+        <w:t xml:space="preserve">where L is total plant leaf area (m</w:t>
+      </w:r>
+      <w:r>
+        <w:rPr>
+          <w:vertAlign w:val="superscript"/>
+        </w:rPr>
+        <w:t xml:space="preserve">2</w:t>
+      </w:r>
+      <w:r>
+        <w:t xml:space="preserve">), C</w:t>
       </w:r>
       <w:r>
         <w:rPr>
@@ -1463,7 +1472,16 @@
         <w:t xml:space="preserve"> </w:t>
       </w:r>
       <w:r>
-        <w:t xml:space="preserve">is the predicted daily carbon assimilation,</w:t>
+        <w:t xml:space="preserve">is the predicted daily carbon assimilation (g d</w:t>
+      </w:r>
+      <w:r>
+        <w:rPr>
+          <w:vertAlign w:val="superscript"/>
+        </w:rPr>
+        <w:t xml:space="preserve">-1</w:t>
+      </w:r>
+      <w:r>
+        <w:t xml:space="preserve">),</w:t>
       </w:r>
       <w:r>
         <w:t xml:space="preserve"> </w:t>
@@ -1504,7 +1522,7 @@
         <w:t xml:space="preserve"> </w:t>
       </w:r>
       <w:r>
-        <w:t xml:space="preserve">is a biomass conversion efficiency parameter and R is the total respiration of all tissue components. Total respiration was calculated as</w:t>
+        <w:t xml:space="preserve">is a biomass conversion efficiency parameter and R is the mass based total respiration of all tissue components. Total respiration was calculated as</w:t>
       </w:r>
     </w:p>
     <w:p>
@@ -1610,7 +1628,16 @@
         <w:t xml:space="preserve"> </w:t>
       </w:r>
       <w:r>
-        <w:t xml:space="preserve">is tissue respiration of fine roots, coarse roots or stems on a mass basis and M</w:t>
+        <w:t xml:space="preserve">is tissue respiration of fine roots, coarse roots or stems (g C g mass</w:t>
+      </w:r>
+      <w:r>
+        <w:rPr>
+          <w:vertAlign w:val="superscript"/>
+        </w:rPr>
+        <w:t xml:space="preserve">-1</w:t>
+      </w:r>
+      <w:r>
+        <w:t xml:space="preserve">) and M</w:t>
       </w:r>
       <w:r>
         <w:rPr>
@@ -1910,7 +1937,7 @@
         <w:t xml:space="preserve"> </w:t>
       </w:r>
       <w:r>
-        <w:t xml:space="preserve">was predicted by fitting a coupled photosynthesis - stomatal conductance model</w:t>
+        <w:t xml:space="preserve">was predicted by using a coupled photosynthesis - stomatal conductance model</w:t>
       </w:r>
       <w:r>
         <w:t xml:space="preserve"> </w:t>
@@ -1934,7 +1961,25 @@
         <w:t xml:space="preserve"> </w:t>
       </w:r>
       <w:r>
-        <w:t xml:space="preserve">to the mean photosynthetic parameters (R</w:t>
+        <w:t xml:space="preserve">with the mean photosynthetic parameters (J</w:t>
+      </w:r>
+      <w:r>
+        <w:rPr>
+          <w:vertAlign w:val="subscript"/>
+        </w:rPr>
+        <w:t xml:space="preserve">max</w:t>
+      </w:r>
+      <w:r>
+        <w:t xml:space="preserve">, V</w:t>
+      </w:r>
+      <w:r>
+        <w:rPr>
+          <w:vertAlign w:val="subscript"/>
+        </w:rPr>
+        <w:t xml:space="preserve">cmax</w:t>
+      </w:r>
+      <w:r>
+        <w:t xml:space="preserve">, R</w:t>
       </w:r>
       <w:r>
         <w:rPr>
@@ -1943,7 +1988,19 @@
         <w:t xml:space="preserve">d</w:t>
       </w:r>
       <w:r>
-        <w:t xml:space="preserve">, J</w:t>
+        <w:t xml:space="preserve"> </w:t>
+      </w:r>
+      <w:r>
+        <w:t xml:space="preserve">and g</w:t>
+      </w:r>
+      <w:r>
+        <w:rPr>
+          <w:vertAlign w:val="subscript"/>
+        </w:rPr>
+        <w:t xml:space="preserve">1</w:t>
+      </w:r>
+      <w:r>
+        <w:t xml:space="preserve">) for each treatment and meteorological data from an onsite weather station. J</w:t>
       </w:r>
       <w:r>
         <w:rPr>
@@ -1952,16 +2009,46 @@
         <w:t xml:space="preserve">max</w:t>
       </w:r>
       <w:r>
-        <w:t xml:space="preserve">, V</w:t>
-      </w:r>
-      <w:r>
-        <w:rPr>
-          <w:vertAlign w:val="subscript"/>
-        </w:rPr>
-        <w:t xml:space="preserve">cmax</w:t>
-      </w:r>
-      <w:r>
-        <w:t xml:space="preserve">, and g</w:t>
+        <w:t xml:space="preserve"> </w:t>
+      </w:r>
+      <w:r>
+        <w:t xml:space="preserve">and Vc</w:t>
+      </w:r>
+      <w:r>
+        <w:rPr>
+          <w:vertAlign w:val="subscript"/>
+        </w:rPr>
+        <w:t xml:space="preserve">max</w:t>
+      </w:r>
+      <w:r>
+        <w:t xml:space="preserve"> </w:t>
+      </w:r>
+      <w:r>
+        <w:t xml:space="preserve">were estimated from AC</w:t>
+      </w:r>
+      <w:r>
+        <w:rPr>
+          <w:vertAlign w:val="subscript"/>
+        </w:rPr>
+        <w:t xml:space="preserve">i</w:t>
+      </w:r>
+      <w:r>
+        <w:t xml:space="preserve"> </w:t>
+      </w:r>
+      <w:r>
+        <w:t xml:space="preserve">curves (explained above), R</w:t>
+      </w:r>
+      <w:r>
+        <w:rPr>
+          <w:vertAlign w:val="subscript"/>
+        </w:rPr>
+        <w:t xml:space="preserve">d</w:t>
+      </w:r>
+      <w:r>
+        <w:t xml:space="preserve"> </w:t>
+      </w:r>
+      <w:r>
+        <w:t xml:space="preserve">was emprically measured and the g</w:t>
       </w:r>
       <w:r>
         <w:rPr>
@@ -1970,7 +2057,34 @@
         <w:t xml:space="preserve">1</w:t>
       </w:r>
       <w:r>
-        <w:t xml:space="preserve">) for each treatment and meteorological data from an onsite weather station. Examples of the photosynthesis model are described in Medlyn et al.</w:t>
+        <w:t xml:space="preserve"> </w:t>
+      </w:r>
+      <w:r>
+        <w:t xml:space="preserve">parameter was generated by fitting the optimal stomatal conductance model from</w:t>
+      </w:r>
+      <w:r>
+        <w:t xml:space="preserve"> </w:t>
+      </w:r>
+      <w:r>
+        <w:t xml:space="preserve">(Medlyn et al. 2012)</w:t>
+      </w:r>
+      <w:r>
+        <w:t xml:space="preserve"> </w:t>
+      </w:r>
+      <w:r>
+        <w:t xml:space="preserve">with observed g</w:t>
+      </w:r>
+      <w:r>
+        <w:rPr>
+          <w:vertAlign w:val="subscript"/>
+        </w:rPr>
+        <w:t xml:space="preserve">s</w:t>
+      </w:r>
+      <w:r>
+        <w:t xml:space="preserve"> </w:t>
+      </w:r>
+      <w:r>
+        <w:t xml:space="preserve">values. Examples of the photosynthesis model are described in Medlyn et al.</w:t>
       </w:r>
       <w:r>
         <w:t xml:space="preserve"> </w:t>
@@ -1989,39 +2103,6 @@
       </w:r>
       <w:r>
         <w:t xml:space="preserve">(2014)</w:t>
-      </w:r>
-      <w:r>
-        <w:t xml:space="preserve">. The g</w:t>
-      </w:r>
-      <w:r>
-        <w:rPr>
-          <w:vertAlign w:val="subscript"/>
-        </w:rPr>
-        <w:t xml:space="preserve">1</w:t>
-      </w:r>
-      <w:r>
-        <w:t xml:space="preserve"> </w:t>
-      </w:r>
-      <w:r>
-        <w:t xml:space="preserve">parameter was generated by fitting observed g</w:t>
-      </w:r>
-      <w:r>
-        <w:rPr>
-          <w:vertAlign w:val="subscript"/>
-        </w:rPr>
-        <w:t xml:space="preserve">s</w:t>
-      </w:r>
-      <w:r>
-        <w:t xml:space="preserve"> </w:t>
-      </w:r>
-      <w:r>
-        <w:t xml:space="preserve">values into the optimal stomatal conductance model from</w:t>
-      </w:r>
-      <w:r>
-        <w:t xml:space="preserve"> </w:t>
-      </w:r>
-      <w:r>
-        <w:t xml:space="preserve">(Medlyn et al. 2012)</w:t>
       </w:r>
       <w:r>
         <w:t xml:space="preserve">. Combined with the meteorological parameters; PPFD, air temperature, and relative humidity, at 15~m intervals, leaf A rates (</w:t>
@@ -2065,7 +2146,7 @@
         <w:t xml:space="preserve">-1</w:t>
       </w:r>
       <w:r>
-        <w:t xml:space="preserve">) were then predicted for each soil volume treatment. Rates were assumed to be representative of the entire 15~min meteorological interval. C</w:t>
+        <w:t xml:space="preserve">) were then predicted for each soil volume treatment. C</w:t>
       </w:r>
       <w:r>
         <w:rPr>
@@ -2077,7 +2158,7 @@
         <w:t xml:space="preserve"> </w:t>
       </w:r>
       <w:r>
-        <w:t xml:space="preserve">was calculated by converting predicted rates to mass C gain over 15~min (g~m</w:t>
+        <w:t xml:space="preserve">was calculated by converting predicted rates to mass C gain over 15~min timesteps (g~m</w:t>
       </w:r>
       <w:r>
         <w:rPr>
@@ -2135,7 +2216,7 @@
         <w:t xml:space="preserve">s</w:t>
       </w:r>
       <w:r>
-        <w:t xml:space="preserve">) when scaling leaf A with cumulative seedling leaf area. This was accomplished by utilizing 61 previously digitized Eucalyptus seedlings, covering 5 total species which include</w:t>
+        <w:t xml:space="preserve">) when scaling leaf A with total plant leaf area. This was accomplished by utilizing 61 previously digitized Eucalyptus seedlings, covering 5 total species which include</w:t>
       </w:r>
       <w:r>
         <w:t xml:space="preserve"> </w:t>
@@ -2276,7 +2357,7 @@
         <w:t xml:space="preserve"> </w:t>
       </w:r>
       <w:r>
-        <w:t xml:space="preserve">with individual containers as random effects and soil volume as a categorical fixed effect. Tukey’s post-hoc tests were performed in conjunction with ANOVA to determine which specific paired comparisons among soil volume treatments were different. Mixed model ANOVAs of A</w:t>
+        <w:t xml:space="preserve">with individual containers as random effects and soil volume as a categorical fixed effect. Tukeys post-hoc tests were performed in conjunction with ANOVA to determine which specific paired comparisons among soil volume treatments were different. Mixed model ANOVAs of A</w:t>
       </w:r>
       <w:r>
         <w:rPr>
@@ -2354,6 +2435,99 @@
       </w:r>
     </w:p>
     <w:p>
+      <w:r>
+        <w:t xml:space="preserve">In this field study, colder temperatures and reductions in cumulative PPFD per day (Fig. 1) most likely lead to the reduced growth in the free seedlings in the final weeks of the experiment (Fig. 2). Combined with severe growth reductions in the smallest container volumes the experiment was chosen to be harvested after 120 days. Over this duration height, diameter, and leaf area diverged between container volumes (Fig. 2). First, seedling leaf area significantly diverged between soil volumes (P&lt;0.026) during the 5</w:t>
+      </w:r>
+      <w:r>
+        <w:rPr>
+          <w:vertAlign w:val="superscript"/>
+        </w:rPr>
+        <w:t xml:space="preserve">th</w:t>
+      </w:r>
+      <w:r>
+        <w:t xml:space="preserve"> </w:t>
+      </w:r>
+      <w:r>
+        <w:t xml:space="preserve">week of the experiment. Following this period both height (8</w:t>
+      </w:r>
+      <w:r>
+        <w:rPr>
+          <w:vertAlign w:val="superscript"/>
+        </w:rPr>
+        <w:t xml:space="preserve">th</w:t>
+      </w:r>
+      <w:r>
+        <w:t xml:space="preserve">} week) and then diameter (9</w:t>
+      </w:r>
+      <w:r>
+        <w:rPr>
+          <w:vertAlign w:val="superscript"/>
+        </w:rPr>
+        <w:t xml:space="preserve">th</w:t>
+      </w:r>
+      <w:r>
+        <w:t xml:space="preserve"> </w:t>
+      </w:r>
+      <w:r>
+        <w:t xml:space="preserve">week) significantly deviated across soil volumes (P&lt;0.002 &amp; 0.001, respectively). Negative growth effects then manifested as severely reduced height gain and declining leaf area through time with small soil volumes across the final two months of the experiment. Seedlings maintained diameter growth throughout the experiment, although marginal with smaller soil volumes in the final month. Final seedling height significantly increased with increasing soil volume (P&lt;0.001). Increases in both final stem diameter (P&lt;0.001) and cumulative leaf area (both P&lt;0.001) were found with increasing soil volume and these differences were driven mainly by the largest container and the free seedling.</w:t>
+      </w:r>
+    </w:p>
+    <w:p>
+      <w:r>
+        <w:br w:type="textWrapping"/>
+      </w:r>
+      <w:r>
+        <w:t xml:space="preserve">Total seedling biomass at harvest was significantly different across container volumes (P&lt;0.001) and with free seedlings (P&lt;0.001, Table. 1). We analyzed the relationship between biomass growth with each fold increase in soil volume and found an increase of 34% with a doubling of pot size, consistent with the meta-analysis of Poorter et al.</w:t>
+      </w:r>
+      <w:r>
+        <w:t xml:space="preserve"> </w:t>
+      </w:r>
+      <w:r>
+        <w:t xml:space="preserve">(2012)</w:t>
+      </w:r>
+      <w:r>
+        <w:t xml:space="preserve">. Additionally, plant biomass was highly correlated with total leaf area across all treatments (R</w:t>
+      </w:r>
+      <w:r>
+        <w:rPr>
+          <w:vertAlign w:val="superscript"/>
+        </w:rPr>
+        <w:t xml:space="preserve">2</w:t>
+      </w:r>
+      <w:r>
+        <w:t xml:space="preserve"> </w:t>
+      </w:r>
+      <w:r>
+        <w:t xml:space="preserve">= 0.97, P&lt;0.001). Differences in biomass partitioning to leaves, stems, and roots were not different across soil volumes after variation in seedling biomass within treatments was factored in the analysis (Fig.3a,b). Across all treatments, the final harvested root:shoot was conserved in these seedlings, with a slightly higher shoot than root mass on average (</w:t>
+      </w:r>
+      <m:oMath>
+        <m:bar>
+          <m:barPr>
+            <m:pos m:val="top"/>
+          </m:barPr>
+          <m:e>
+            <m:r>
+              <m:rPr>
+                <m:sty m:val="p"/>
+              </m:rPr>
+              <m:t>x</m:t>
+            </m:r>
+          </m:e>
+        </m:bar>
+      </m:oMath>
+      <w:r>
+        <w:t xml:space="preserve">=0.904, Fig. 2c).</w:t>
+      </w:r>
+    </w:p>
+    <w:p>
+      <w:r>
+        <w:br w:type="textWrapping"/>
+      </w:r>
+      <w:r>
+        <w:t xml:space="preserve">SRL of harvested fine roots was not different across soil volumes (Table. 1). Over the duration of the experiment SLA was higher in free seedlings but was not different across containers sizes (Table. 1, P&lt;0.001) and this pattern was evident in the first gas exchange measurement campaign (P&lt;0.001).</w:t>
+      </w:r>
+    </w:p>
+    <w:p>
       <w:pPr>
         <w:pStyle w:val="Heading2"/>
       </w:pPr>
@@ -2364,6 +2538,11 @@
       </w:r>
     </w:p>
     <w:p>
+      <w:r>
+        <w:t xml:space="preserve">Leaf N % was significantly higher in free seedlings and the largest container volume at the onset of gas exchange measurements (6th week, P&lt;0.001). Over the remaining duration of the experiment the smallest container volume had a significant reduction in leaf N % compared to other soil volumes, while free seedlings maintained the highest leaf N % (Table. 1, P&lt;0.001). Leaf starch content in the smallest container was double that of free seedlings (P=0.039), while leaf soluble sugars did not differ across treatments throughout the experiment (Table. 1). Differences in leaf starch between the free seedling and the smallest container were also evident during the first gas exchange campaign (P=0.0013).</w:t>
+      </w:r>
+    </w:p>
+    <w:p>
       <w:pPr>
         <w:pStyle w:val="Heading2"/>
       </w:pPr>
@@ -2374,6 +2553,324 @@
       </w:r>
     </w:p>
     <w:p>
+      <w:r>
+        <w:t xml:space="preserve">A</w:t>
+      </w:r>
+      <w:r>
+        <w:rPr>
+          <w:vertAlign w:val="subscript"/>
+        </w:rPr>
+        <w:t xml:space="preserve">sat</w:t>
+      </w:r>
+      <w:r>
+        <w:t xml:space="preserve"> </w:t>
+      </w:r>
+      <w:r>
+        <w:t xml:space="preserve">and A</w:t>
+      </w:r>
+      <w:r>
+        <w:rPr>
+          <w:vertAlign w:val="subscript"/>
+        </w:rPr>
+        <w:t xml:space="preserve">max</w:t>
+      </w:r>
+      <w:r>
+        <w:t xml:space="preserve"> </w:t>
+      </w:r>
+      <w:r>
+        <w:t xml:space="preserve">were both significantly higher in the largest container volume and the free seedling at the first measurement campaign (both P&lt;0.001). Across all measurement campaigns A</w:t>
+      </w:r>
+      <w:r>
+        <w:rPr>
+          <w:vertAlign w:val="subscript"/>
+        </w:rPr>
+        <w:t xml:space="preserve">sat</w:t>
+      </w:r>
+      <w:r>
+        <w:t xml:space="preserve"> </w:t>
+      </w:r>
+      <w:r>
+        <w:t xml:space="preserve">(Fig. 4) and A</w:t>
+      </w:r>
+      <w:r>
+        <w:rPr>
+          <w:vertAlign w:val="subscript"/>
+        </w:rPr>
+        <w:t xml:space="preserve">max</w:t>
+      </w:r>
+      <w:r>
+        <w:t xml:space="preserve"> </w:t>
+      </w:r>
+      <w:r>
+        <w:t xml:space="preserve">(Table 2.) were consistently higher in free seedlings than in containers (boht P&lt;0.001). The interaction between photosynthetic capacity, leaf starch, and leaf N on a mass basis was marginally significant (P=0.0584) but A</w:t>
+      </w:r>
+      <w:r>
+        <w:rPr>
+          <w:vertAlign w:val="subscript"/>
+        </w:rPr>
+        <w:t xml:space="preserve">max</w:t>
+      </w:r>
+      <w:r>
+        <w:t xml:space="preserve"> </w:t>
+      </w:r>
+      <w:r>
+        <w:t xml:space="preserve">was highly correlated to both leaf N content and leaf starch (both P&lt;0.001). Across all measurement campaign A</w:t>
+      </w:r>
+      <w:r>
+        <w:rPr>
+          <w:vertAlign w:val="subscript"/>
+        </w:rPr>
+        <w:t xml:space="preserve">max</w:t>
+      </w:r>
+      <w:r>
+        <w:t xml:space="preserve"> </w:t>
+      </w:r>
+      <w:r>
+        <w:t xml:space="preserve">was higher when foliar N was also higher, usually associated with low levels of leaf starch (Fig. 5a). A</w:t>
+      </w:r>
+      <w:r>
+        <w:rPr>
+          <w:vertAlign w:val="subscript"/>
+        </w:rPr>
+        <w:t xml:space="preserve">max</w:t>
+      </w:r>
+      <w:r>
+        <w:t xml:space="preserve"> </w:t>
+      </w:r>
+      <w:r>
+        <w:t xml:space="preserve">was also lower when leaf starch was high as higher leaf N often did not coincide with high leaf starch (Fig. 5b)</w:t>
+      </w:r>
+    </w:p>
+    <w:p>
+      <w:r>
+        <w:br w:type="textWrapping"/>
+      </w:r>
+      <w:r>
+        <w:t xml:space="preserve">The photosynthetic parameters J</w:t>
+      </w:r>
+      <w:r>
+        <w:rPr>
+          <w:vertAlign w:val="subscript"/>
+        </w:rPr>
+        <w:t xml:space="preserve">max</w:t>
+      </w:r>
+      <w:r>
+        <w:t xml:space="preserve"> </w:t>
+      </w:r>
+      <w:r>
+        <w:t xml:space="preserve">and Vc</w:t>
+      </w:r>
+      <w:r>
+        <w:rPr>
+          <w:vertAlign w:val="subscript"/>
+        </w:rPr>
+        <w:t xml:space="preserve">max</w:t>
+      </w:r>
+      <w:r>
+        <w:t xml:space="preserve"> </w:t>
+      </w:r>
+      <w:r>
+        <w:t xml:space="preserve">were not different within treatments at the beginning and end of gas exchange campaigns, therefore the parameter means per treatment are reported here (Table. 2). Overall, both J</w:t>
+      </w:r>
+      <w:r>
+        <w:rPr>
+          <w:vertAlign w:val="subscript"/>
+        </w:rPr>
+        <w:t xml:space="preserve">max</w:t>
+      </w:r>
+      <w:r>
+        <w:t xml:space="preserve"> </w:t>
+      </w:r>
+      <w:r>
+        <w:t xml:space="preserve">and Vc</w:t>
+      </w:r>
+      <w:r>
+        <w:rPr>
+          <w:vertAlign w:val="subscript"/>
+        </w:rPr>
+        <w:t xml:space="preserve">max</w:t>
+      </w:r>
+      <w:r>
+        <w:t xml:space="preserve"> </w:t>
+      </w:r>
+      <w:r>
+        <w:t xml:space="preserve">were significantly higher in free seedlings with little variation between soil volume treatments (P=0.0012 &amp; 0.0021, respectively). Leaf dark respiration rates were not significantly different across soil volumes (Table. 2). The g</w:t>
+      </w:r>
+      <w:r>
+        <w:rPr>
+          <w:vertAlign w:val="subscript"/>
+        </w:rPr>
+        <w:t xml:space="preserve">1</w:t>
+      </w:r>
+      <w:r>
+        <w:t xml:space="preserve"> </w:t>
+      </w:r>
+      <w:r>
+        <w:t xml:space="preserve">parameter, generated for each seedling from the Medlyn et al</w:t>
+      </w:r>
+      <w:r>
+        <w:t xml:space="preserve"> </w:t>
+      </w:r>
+      <w:r>
+        <w:t xml:space="preserve">(2012)</w:t>
+      </w:r>
+      <w:r>
+        <w:t xml:space="preserve"> </w:t>
+      </w:r>
+      <w:r>
+        <w:t xml:space="preserve">optimal stomatal conductance model, was lowest in the free seedling and was marginally different across soil volume treatments (Table. 2). Predicted values of g</w:t>
+      </w:r>
+      <w:r>
+        <w:rPr>
+          <w:vertAlign w:val="subscript"/>
+        </w:rPr>
+        <w:t xml:space="preserve">s</w:t>
+      </w:r>
+      <w:r>
+        <w:t xml:space="preserve">, using the g</w:t>
+      </w:r>
+      <w:r>
+        <w:rPr>
+          <w:vertAlign w:val="subscript"/>
+        </w:rPr>
+        <w:t xml:space="preserve">1</w:t>
+      </w:r>
+      <w:r>
+        <w:t xml:space="preserve">parameter, where highly correlated with observed values (R</w:t>
+      </w:r>
+      <w:r>
+        <w:rPr>
+          <w:vertAlign w:val="superscript"/>
+        </w:rPr>
+        <w:t xml:space="preserve">2</w:t>
+      </w:r>
+      <w:r>
+        <w:t xml:space="preserve">= .74, P&lt;0.001, data not shown).</w:t>
+      </w:r>
+    </w:p>
+    <w:p>
+      <w:r>
+        <w:br w:type="textWrapping"/>
+      </w:r>
+      <w:r>
+        <w:t xml:space="preserve">Neither</w:t>
+      </w:r>
+      <w:r>
+        <w:t xml:space="preserve"> </w:t>
+      </w:r>
+      <m:oMath>
+        <m:r>
+          <m:rPr>
+            <m:sty m:val="p"/>
+          </m:rPr>
+          <m:t>Ψ</m:t>
+        </m:r>
+      </m:oMath>
+      <w:r>
+        <w:rPr>
+          <w:vertAlign w:val="subscript"/>
+        </w:rPr>
+        <w:t xml:space="preserve">pd</w:t>
+      </w:r>
+      <w:r>
+        <w:t xml:space="preserve"> </w:t>
+      </w:r>
+      <w:r>
+        <w:t xml:space="preserve">nor</w:t>
+      </w:r>
+      <w:r>
+        <w:t xml:space="preserve"> </w:t>
+      </w:r>
+      <m:oMath>
+        <m:r>
+          <m:rPr>
+            <m:sty m:val="p"/>
+          </m:rPr>
+          <m:t>Ψ</m:t>
+        </m:r>
+      </m:oMath>
+      <w:r>
+        <w:rPr>
+          <w:vertAlign w:val="subscript"/>
+        </w:rPr>
+        <w:t xml:space="preserve">l</w:t>
+      </w:r>
+      <w:r>
+        <w:t xml:space="preserve"> </w:t>
+      </w:r>
+      <w:r>
+        <w:t xml:space="preserve">were different across treatments, with mean values of -0.27 and -1.2 mPa across all seedlings, respectively. Although P=0.001), the mean rates for all seedlings were high at 0.37 mol H</w:t>
+      </w:r>
+      <w:r>
+        <w:rPr>
+          <w:vertAlign w:val="subscript"/>
+        </w:rPr>
+        <w:t xml:space="preserve">2</w:t>
+      </w:r>
+      <w:r>
+        <w:t xml:space="preserve">0 m</w:t>
+      </w:r>
+      <w:r>
+        <w:rPr>
+          <w:vertAlign w:val="superscript"/>
+        </w:rPr>
+        <w:t xml:space="preserve">-2</w:t>
+      </w:r>
+      <w:r>
+        <w:t xml:space="preserve"> </w:t>
+      </w:r>
+      <w:r>
+        <w:t xml:space="preserve">s</w:t>
+      </w:r>
+      <w:r>
+        <w:rPr>
+          <w:vertAlign w:val="superscript"/>
+        </w:rPr>
+        <w:t xml:space="preserve">-1</w:t>
+      </w:r>
+      <w:r>
+        <w:t xml:space="preserve"> </w:t>
+      </w:r>
+      <w:r>
+        <w:t xml:space="preserve">and did not decline significantly across the experiment duration. Additionally, leaf {</w:t>
+      </w:r>
+      <m:oMath>
+        <m:r>
+          <m:rPr>
+            <m:sty m:val="p"/>
+          </m:rPr>
+          <m:t>δ</m:t>
+        </m:r>
+      </m:oMath>
+      <w:r>
+        <w:rPr>
+          <w:vertAlign w:val="superscript"/>
+        </w:rPr>
+        <w:t xml:space="preserve">13</w:t>
+      </w:r>
+      <w:r>
+        <w:t xml:space="preserve">C at final harvest was not different across treatments (Table. 1). Combined these indices provide strong evidence that water stress was not apparent on these well-watered seedlings throughout the experiment. Soil N % at harvest was not different across soil volumes (</w:t>
+      </w:r>
+      <m:oMath>
+        <m:bar>
+          <m:barPr>
+            <m:pos m:val="top"/>
+          </m:barPr>
+          <m:e>
+            <m:r>
+              <m:rPr>
+                <m:sty m:val="p"/>
+              </m:rPr>
+              <m:t>x</m:t>
+            </m:r>
+          </m:e>
+        </m:bar>
+      </m:oMath>
+      <w:r>
+        <w:t xml:space="preserve">=04.5 %) and decreased approximately 3 % across all containers over the experiment duration. This indicates that nutrient leaching from free seedlings or from draining of containers following natural rainfall events did not differ between treatments.</w:t>
+      </w:r>
+    </w:p>
+    <w:p>
       <w:pPr>
         <w:pStyle w:val="Heading2"/>
       </w:pPr>
@@ -2384,6 +2881,64 @@
       </w:r>
     </w:p>
     <w:p>
+      <w:r>
+        <w:t xml:space="preserve">Model M</w:t>
+      </w:r>
+      <w:r>
+        <w:rPr>
+          <w:vertAlign w:val="subscript"/>
+        </w:rPr>
+        <w:t xml:space="preserve">0</w:t>
+      </w:r>
+      <w:r>
+        <w:t xml:space="preserve">, was able to converge on an optimum leaf mass fraction (LMF, 21.6 %) which predicted the mean harvest total biomass of free seedlings within 1.2 %. Using this optimized LMF, the total biomass of modeled seedlings with soil volume restriction (M</w:t>
+      </w:r>
+      <w:r>
+        <w:rPr>
+          <w:vertAlign w:val="subscript"/>
+        </w:rPr>
+        <w:t xml:space="preserve">1</w:t>
+      </w:r>
+      <w:r>
+        <w:t xml:space="preserve">) was on average 23±2.4 g C more than measured seedlings when comparing against predicted total net leaf C gain (Fig. 6a). Thus, seedling mass C was overestimated by an average of 50±8.7 % in modeled seedlings across the reductions in daily C assimilation per treatment (Fig. 6b). As a result, the reductions in leaf A were not sufficient enough to explain the reduction in harvested seedling biomass with soil volume restriction. This resulted in an unexplained pool of excess C, generated from A, that did not end up in biomass.</w:t>
+      </w:r>
+    </w:p>
+    <w:p>
+      <w:r>
+        <w:br w:type="textWrapping"/>
+      </w:r>
+      <w:r>
+        <w:t xml:space="preserve">The remaining model simulations tested possible C allocation scenarios to account for this excess pool of C. Constraining the model by treatment-specific LMF from the final harvest (M</w:t>
+      </w:r>
+      <w:r>
+        <w:rPr>
+          <w:vertAlign w:val="subscript"/>
+        </w:rPr>
+        <w:t xml:space="preserve">2</w:t>
+      </w:r>
+      <w:r>
+        <w:t xml:space="preserve">) still overestimated seedling total C by 32±11.1 %, but provided the most improved model predictions (Fig. S1a). Using harvested LMF, however, does not capture the increase in senescence of seedlings in small containers (Fig. 2c). Thus, the 7-61 % reduction in measured harvested leaf mass fraction from large to small soil volumes compared to the optimized LMF (M</w:t>
+      </w:r>
+      <w:r>
+        <w:rPr>
+          <w:vertAlign w:val="subscript"/>
+        </w:rPr>
+        <w:t xml:space="preserve">0</w:t>
+      </w:r>
+      <w:r>
+        <w:t xml:space="preserve">) represents an underestimation of realized leaf C allocation. Increases of 50 % in non-leaf tissue respiration (M</w:t>
+      </w:r>
+      <w:r>
+        <w:rPr>
+          <w:vertAlign w:val="subscript"/>
+        </w:rPr>
+        <w:t xml:space="preserve">3</w:t>
+      </w:r>
+      <w:r>
+        <w:t xml:space="preserve">) improved biomass estimates slightly but overestimated mass C by an average of 46±9.3 % in seedlings with soil volume restriction (Fig. S1b). It was further determined that non-tissue respiration rates in modeled seedlings would need to increase by ca. 250 % to account for this entire pool of C.</w:t>
+      </w:r>
+    </w:p>
+    <w:p>
       <w:pPr>
         <w:pStyle w:val="Heading1"/>
       </w:pPr>
@@ -2391,6 +2946,11 @@
       <w:bookmarkEnd w:id="38"/>
       <w:r>
         <w:t xml:space="preserve">Discussion</w:t>
+      </w:r>
+    </w:p>
+    <w:p>
+      <w:r>
+        <w:t xml:space="preserve">I think the point here is that the model is quite standard and classical. It has growth driven by fluctuations in photoynthesis but respiration and allocation are very fixed processes. This reflects much of the growth&amp;production modelling work out there. It turns out that in your experiment this did not really work, which means we must take a closer look at allocation and respiration (including root exudation)</w:t>
       </w:r>
     </w:p>
     <w:p>
@@ -5150,6 +5710,14 @@
       </w:pPr>
       <w:r>
         <w:t xml:space="preserve">Pinkard EA, Beadle CL, Davidson NJ, Battaglia M (1998) Photosynthetic responses of Eucalyptus nitens (Deane and Maiden) Maiden to green pruning. Trees 12:119–129.</w:t>
+      </w:r>
+    </w:p>
+    <w:p>
+      <w:pPr>
+        <w:pStyle w:val="Bibliography"/>
+      </w:pPr>
+      <w:r>
+        <w:t xml:space="preserve">Poorter H, Bühler J, Dusschoten D van, Climent J, Postma JA (2012) Pot size matters: a meta-analysis of the effects of rooting volume on plant growth. Functional Plant Biology 39:839–850.</w:t>
       </w:r>
     </w:p>
     <w:p>
@@ -5449,7 +6017,7 @@
     </w:lvl>
   </w:abstractNum>
   <w:abstractNum w:abstractNumId="990">
-    <w:nsid w:val="e7313960"/>
+    <w:nsid w:val="4f25c086"/>
     <w:multiLevelType w:val="multilevel"/>
     <w:lvl w:ilvl="0">
       <w:numFmt w:val="bullet"/>

</xml_diff>

<commit_message>
add intro to manuscript
</commit_message>
<xml_diff>
--- a/manuscript/manuscript_pve.docx
+++ b/manuscript/manuscript_pve.docx
@@ -224,6 +224,375 @@
       <w:bookmarkEnd w:id="24"/>
       <w:r>
         <w:t xml:space="preserve">Introduction</w:t>
+      </w:r>
+    </w:p>
+    <w:p>
+      <w:r>
+        <w:t xml:space="preserve">Understanding plant growth requires knowledge of the mass balance that must be achieved between C uptake and subsequent allocation to growth, storage, and respiration. As woody plants have highly integrated systems of competing carbohydrate sinks</w:t>
+      </w:r>
+      <w:r>
+        <w:t xml:space="preserve"> </w:t>
+      </w:r>
+      <w:r>
+        <w:t xml:space="preserve">(Kozlowski 1992)</w:t>
+      </w:r>
+      <w:r>
+        <w:t xml:space="preserve">, growth should principally depend on the allocation of photosynthate among different tissues sinks. At long enough time scales A and growth must be correlated in respect to mass balance, however, at shorter temproal scales growth is not necessarily limited by the availability of recent photosynthate. This has led to the current debate over how strongly plant growth is controlled by either source of sink activity. Consequently, plant growth cannot be simply determined by rates of A making it complex to understand and challenging to model</w:t>
+      </w:r>
+      <w:r>
+        <w:t xml:space="preserve"> </w:t>
+      </w:r>
+      <w:r>
+        <w:t xml:space="preserve">(Fourcaud et al. 2008)</w:t>
+      </w:r>
+      <w:r>
+        <w:t xml:space="preserve">. Despite a wealth of studies large uncertainties still remain regarding the coordination of C supply, via A, and growth of woody species.</w:t>
+      </w:r>
+    </w:p>
+    <w:p>
+      <w:r>
+        <w:br w:type="textWrapping"/>
+      </w:r>
+      <w:r>
+        <w:t xml:space="preserve">In woody species, the coordination of A and growth has been studied with manipulations of C source activity. Examples included elevated CO</w:t>
+      </w:r>
+      <w:r>
+        <w:rPr>
+          <w:vertAlign w:val="subscript"/>
+        </w:rPr>
+        <w:t xml:space="preserve">2</w:t>
+      </w:r>
+      <w:r>
+        <w:t xml:space="preserve"> </w:t>
+      </w:r>
+      <w:r>
+        <w:t xml:space="preserve">experiments, for example FACE</w:t>
+      </w:r>
+      <w:r>
+        <w:t xml:space="preserve"> </w:t>
+      </w:r>
+      <w:r>
+        <w:t xml:space="preserve">(reviewed in Ainsworth and Long 2005)</w:t>
+      </w:r>
+      <w:r>
+        <w:t xml:space="preserve">, and partial defoliation experiments. Elevated CO</w:t>
+      </w:r>
+      <w:r>
+        <w:rPr>
+          <w:vertAlign w:val="subscript"/>
+        </w:rPr>
+        <w:t xml:space="preserve">2</w:t>
+      </w:r>
+      <w:r>
+        <w:t xml:space="preserve"> </w:t>
+      </w:r>
+      <w:r>
+        <w:t xml:space="preserve">has been shown to increase A rates</w:t>
+      </w:r>
+      <w:r>
+        <w:t xml:space="preserve"> </w:t>
+      </w:r>
+      <w:r>
+        <w:t xml:space="preserve">(Drake et al. 1997, Ainsworth and Rogers 2007)</w:t>
+      </w:r>
+      <w:r>
+        <w:t xml:space="preserve"> </w:t>
+      </w:r>
+      <w:r>
+        <w:t xml:space="preserve">and across four FACE experiments this resulted in a conserved increase in forest production</w:t>
+      </w:r>
+      <w:r>
+        <w:t xml:space="preserve"> </w:t>
+      </w:r>
+      <w:r>
+        <w:t xml:space="preserve">(Norby et al. 2005)</w:t>
+      </w:r>
+      <w:r>
+        <w:t xml:space="preserve">. Evidence from elevated CO</w:t>
+      </w:r>
+      <w:r>
+        <w:rPr>
+          <w:vertAlign w:val="subscript"/>
+        </w:rPr>
+        <w:t xml:space="preserve">2</w:t>
+      </w:r>
+      <w:r>
+        <w:t xml:space="preserve"> </w:t>
+      </w:r>
+      <w:r>
+        <w:t xml:space="preserve">experiments, however, also reveals that the growth response tends to be much smaller than the photosynthetic enhancement</w:t>
+      </w:r>
+      <w:r>
+        <w:t xml:space="preserve"> </w:t>
+      </w:r>
+      <w:r>
+        <w:t xml:space="preserve">(Kirschbaum 2011)</w:t>
+      </w:r>
+      <w:r>
+        <w:t xml:space="preserve">. In defoliation experiments, compensatory increases in A are commonly shown yet are attributed to variable mechanisms, including reduction in end product inhibition</w:t>
+      </w:r>
+      <w:r>
+        <w:t xml:space="preserve"> </w:t>
+      </w:r>
+      <w:r>
+        <w:t xml:space="preserve">(Iglesias et al. 2002, Zhou and Quebedeaux 2003, Handa et al. 2005)</w:t>
+      </w:r>
+      <w:r>
+        <w:t xml:space="preserve">, enhanced biochemical activity</w:t>
+      </w:r>
+      <w:r>
+        <w:t xml:space="preserve"> </w:t>
+      </w:r>
+      <w:r>
+        <w:t xml:space="preserve">(Ovaska, Sari, et al. 1993, Layne and Flore 1995)</w:t>
+      </w:r>
+      <w:r>
+        <w:t xml:space="preserve">, increased stomatal conductance</w:t>
+      </w:r>
+      <w:r>
+        <w:t xml:space="preserve"> </w:t>
+      </w:r>
+      <w:r>
+        <w:t xml:space="preserve">(Layne and Flore 1995)</w:t>
+      </w:r>
+      <w:r>
+        <w:t xml:space="preserve">, leaf nutrient status</w:t>
+      </w:r>
+      <w:r>
+        <w:t xml:space="preserve"> </w:t>
+      </w:r>
+      <w:r>
+        <w:t xml:space="preserve">(Turnbull et al. 2007)</w:t>
+      </w:r>
+      <w:r>
+        <w:t xml:space="preserve">, and regulatory sugar signaling</w:t>
+      </w:r>
+      <w:r>
+        <w:t xml:space="preserve"> </w:t>
+      </w:r>
+      <w:r>
+        <w:t xml:space="preserve">(Eyles et al. 2013)</w:t>
+      </w:r>
+      <w:r>
+        <w:t xml:space="preserve">. However, increases in A did not always produce increased growth due to reductions in meristem sink strength</w:t>
+      </w:r>
+      <w:r>
+        <w:t xml:space="preserve"> </w:t>
+      </w:r>
+      <w:r>
+        <w:t xml:space="preserve">(Palacio et al. 2012)</w:t>
+      </w:r>
+      <w:r>
+        <w:t xml:space="preserve">, C limitation to mycorrhizal colonization</w:t>
+      </w:r>
+      <w:r>
+        <w:t xml:space="preserve"> </w:t>
+      </w:r>
+      <w:r>
+        <w:t xml:space="preserve">(Markkola et al. 2004)</w:t>
+      </w:r>
+      <w:r>
+        <w:t xml:space="preserve">, or an overall decrease in whole plant C gain</w:t>
+      </w:r>
+      <w:r>
+        <w:t xml:space="preserve"> </w:t>
+      </w:r>
+      <w:r>
+        <w:t xml:space="preserve">(Ovaska, Walls, et al. 1993)</w:t>
+      </w:r>
+      <w:r>
+        <w:t xml:space="preserve">. These manipulations of C source activity expose unresolved issues with how changes in A do not always infer similar responses in growth.</w:t>
+      </w:r>
+    </w:p>
+    <w:p>
+      <w:r>
+        <w:br w:type="textWrapping"/>
+      </w:r>
+      <w:r>
+        <w:t xml:space="preserve">Alternatively, manipulating plant tissue C sinks is often used to investigate the correlation of A and growth. This is because metabolic signaling networks, relaying information on C and N status of different tissues, can down regulate photosynthetic activity</w:t>
+      </w:r>
+      <w:r>
+        <w:t xml:space="preserve"> </w:t>
+      </w:r>
+      <w:r>
+        <w:t xml:space="preserve">(Paul and Foyer 2001)</w:t>
+      </w:r>
+      <w:r>
+        <w:t xml:space="preserve">. If this sink inhibition of A occurs then a close coordination between declines in A and growth should be expected. Whether this photosynthetic down regulation is evident in woody species has been tested through fruit removal, girdling, and low temperatures. In these studies, down regulation of A was frequently correlated to carbohydrate accumulation resulting from reduced tissue sink strength</w:t>
+      </w:r>
+      <w:r>
+        <w:t xml:space="preserve"> </w:t>
+      </w:r>
+      <w:r>
+        <w:t xml:space="preserve">(Hoch et al. 2002, Iglesias et al. 2002, Urban and Alphonsout 2007, Haouari et al. 2013)</w:t>
+      </w:r>
+      <w:r>
+        <w:t xml:space="preserve">. However, reductions in A were also attributed to biochemical limitations prior to carbohydrate accumulation</w:t>
+      </w:r>
+      <w:r>
+        <w:t xml:space="preserve"> </w:t>
+      </w:r>
+      <w:r>
+        <w:t xml:space="preserve">(Nebauer et al. 2011)</w:t>
+      </w:r>
+      <w:r>
+        <w:t xml:space="preserve">, irreversible photo-oxidative damage</w:t>
+      </w:r>
+      <w:r>
+        <w:t xml:space="preserve"> </w:t>
+      </w:r>
+      <w:r>
+        <w:t xml:space="preserve">(Duan et al. 2008)</w:t>
+      </w:r>
+      <w:r>
+        <w:t xml:space="preserve">, and stomatal limitation</w:t>
+      </w:r>
+      <w:r>
+        <w:t xml:space="preserve"> </w:t>
+      </w:r>
+      <w:r>
+        <w:t xml:space="preserve">(Li et al. 2005)</w:t>
+      </w:r>
+      <w:r>
+        <w:t xml:space="preserve">. These mixed results are not surprising as we still know little about the pathways in which plants achieve balance between assimilation, storage, and growth across temporal scales</w:t>
+      </w:r>
+      <w:r>
+        <w:t xml:space="preserve"> </w:t>
+      </w:r>
+      <w:r>
+        <w:t xml:space="preserve">(Smith and Stitt 2007)</w:t>
+      </w:r>
+      <w:r>
+        <w:t xml:space="preserve">. As these manipulations likely impact source as well as sink activity simultaneously, affect water transport, are very extreme, or are specific to large annual fruiting sinks, they tell us little about source-sink coordination in ‘normal’ field-grown woody species.</w:t>
+      </w:r>
+    </w:p>
+    <w:p>
+      <w:r>
+        <w:br w:type="textWrapping"/>
+      </w:r>
+      <w:r>
+        <w:t xml:space="preserve">If source or sink manipulations do not lead to equivalent changes in growth then understanding the fate of assimilated carbon becomes even more crucial. As programmed plasticity in C allocation naturally occur as plants growth and develop, this must be accounted for when evaluating induced variation in growth</w:t>
+      </w:r>
+      <w:r>
+        <w:t xml:space="preserve"> </w:t>
+      </w:r>
+      <w:r>
+        <w:t xml:space="preserve">(Wright and Mcconnaughay 2002)</w:t>
+      </w:r>
+      <w:r>
+        <w:t xml:space="preserve">. Thus, when C allocation is altered by a treatment, it should be shown whether these allocation patterns differ from common sized untreated plants</w:t>
+      </w:r>
+      <w:r>
+        <w:t xml:space="preserve"> </w:t>
+      </w:r>
+      <w:r>
+        <w:t xml:space="preserve">(Reich et al. 2002, Poorter, Niklas, et al. 2012)</w:t>
+      </w:r>
+      <w:r>
+        <w:t xml:space="preserve">. Only then can we test if functional balance preservation or optimal foraging occurs from changes in C uptake. For example, seedlings in containers may shift allocation to leaves if root restriction occurs or alter fine root morphology to increase nutrient uptake. In woody species, shifts in allometric relationships of leaves, stems and roots can reveal if growth is ontogenetically constrained or actively adjusted when A is affected. This then allows additional pools of carbon, such as root exudation or changes in tissue respiration, to be accounted for and mass balance to be achieved.</w:t>
+      </w:r>
+    </w:p>
+    <w:p>
+      <w:r>
+        <w:br w:type="textWrapping"/>
+      </w:r>
+      <w:r>
+        <w:t xml:space="preserve">An alternative experimental approach is to lower belowground C sink strength in tree seedlings by manipulating rooting volume, by varying the container size. The advantage of this approach is it allows a large range of manipulations, can be easily compared to naturally planted seedlings and mimics natural conditions as seedlings compete for space or reach bedrock. Seedlings undergo many physiological and morphological changes in response to rooting volume, including biomass partitioning, A, water relations, nutrient uptake and respiration</w:t>
+      </w:r>
+      <w:r>
+        <w:t xml:space="preserve"> </w:t>
+      </w:r>
+      <w:r>
+        <w:t xml:space="preserve">(NeSmith and Duval 1998, and references therein)</w:t>
+      </w:r>
+      <w:r>
+        <w:t xml:space="preserve">. Inadequate rooting volume may decrease carbon sink strength by progressively restricting root growth</w:t>
+      </w:r>
+      <w:r>
+        <w:t xml:space="preserve"> </w:t>
+      </w:r>
+      <w:r>
+        <w:t xml:space="preserve">(Thomas and Strain 1991)</w:t>
+      </w:r>
+      <w:r>
+        <w:t xml:space="preserve">. Container size studies frequently have photosynthetic down-regulation, likely as a result of sink limitation</w:t>
+      </w:r>
+      <w:r>
+        <w:t xml:space="preserve"> </w:t>
+      </w:r>
+      <w:r>
+        <w:t xml:space="preserve">(Arp 1991, McConnaughay and Bazzaz 1991, Gunderson and Wullschleger 1994, Sage 1994, Maina et al. 2002, Ronchi et al. 2006)</w:t>
+      </w:r>
+      <w:r>
+        <w:t xml:space="preserve">. A meta-analysis by Poorter et al.</w:t>
+      </w:r>
+      <w:r>
+        <w:t xml:space="preserve"> </w:t>
+      </w:r>
+      <w:r>
+        <w:t xml:space="preserve">(2012)</w:t>
+      </w:r>
+      <w:r>
+        <w:t xml:space="preserve"> </w:t>
+      </w:r>
+      <w:r>
+        <w:t xml:space="preserve">concluded that A is the process likely to be the strongest affected by pot size and may best explain the observed effect on biomass seen in the large number of studies where containers are used. This conclusion arises because plants grown in small containers are shown to accumulate leaf starch while having lower C exchange and assimilate export rates</w:t>
+      </w:r>
+      <w:r>
+        <w:t xml:space="preserve"> </w:t>
+      </w:r>
+      <w:r>
+        <w:t xml:space="preserve">(Robbins and Pharr 1988)</w:t>
+      </w:r>
+      <w:r>
+        <w:t xml:space="preserve">. However, evidence in support for a trade-off between C storage and growth in trees is, to date, inconclusive</w:t>
+      </w:r>
+      <w:r>
+        <w:t xml:space="preserve"> </w:t>
+      </w:r>
+      <w:r>
+        <w:t xml:space="preserve">(Palacio et al. 2014)</w:t>
+      </w:r>
+      <w:r>
+        <w:t xml:space="preserve">. Based on these previous studies, using container size as a sink-strength manipulation can be used to empirically test how growth and A are coordinated.</w:t>
+      </w:r>
+    </w:p>
+    <w:p>
+      <w:r>
+        <w:br w:type="textWrapping"/>
+      </w:r>
+      <w:r>
+        <w:t xml:space="preserve">This study utilizes a novel field design to investigate the coordination between growth and A in</w:t>
+      </w:r>
+      <w:r>
+        <w:t xml:space="preserve"> </w:t>
+      </w:r>
+      <w:r>
+        <w:rPr>
+          <w:i/>
+        </w:rPr>
+        <w:t xml:space="preserve">Eucalyptus tereticornis</w:t>
+      </w:r>
+      <w:r>
+        <w:t xml:space="preserve"> </w:t>
+      </w:r>
+      <w:r>
+        <w:t xml:space="preserve">Sm. seedlings, by manipulating container size and thus rooting volume. Seedlings were maintained under well watered conditions in order to evaluate only the effect of restricted soil volume and the limited nutrient resource pool. We used freely-rooted seedlings as a control for the container size treatments. Empirical results were combined with a simple plant growth model to simulate seedling growth with a C mass balance approach, which was then compared to observed harvested seedling mass. The model used whole-plant C gain, scaled from instantaneous rates of leaf A, to quantify seedling production over 120 days.</w:t>
+      </w:r>
+    </w:p>
+    <w:p>
+      <w:r>
+        <w:t xml:space="preserve">1). The manipulations of container size were expected to induce a belowground sink limitation compared to free seedlings. We hypothesized that declines in seedling grow would be largest in the smallest containers, mediated by a down-regulation of photosynthesis.</w:t>
+      </w:r>
+    </w:p>
+    <w:p>
+      <w:r>
+        <w:t xml:space="preserve">2). Reduced sink strength was expected to lead to accumulation of leaf non-structural carbohydrates, which is known to inhibit photosynthsis. We therefore expected a correlation between carbohydrate accumulation and photosynthetic capacity as a function of soil volume.</w:t>
+      </w:r>
+    </w:p>
+    <w:p>
+      <w:r>
+        <w:t xml:space="preserve">3). Last, the growth model was expected to find agreement between simulated and observed seedling mass, through direct correlation of the effects of limiiting soil volume on A.</w:t>
       </w:r>
     </w:p>
     <w:p>
@@ -1509,9 +1878,50 @@
       <w:r>
         <w:t xml:space="preserve"> </w:t>
       </w:r>
-      <w:r>
-        <w:t xml:space="preserve">$\textepsilon$</w:t>
-      </w:r>
+      <m:oMath>
+        <m:r>
+          <m:rPr>
+            <m:sty m:val="p"/>
+          </m:rPr>
+          <m:t>e</m:t>
+        </m:r>
+        <m:r>
+          <m:rPr>
+            <m:sty m:val="p"/>
+          </m:rPr>
+          <m:t>p</m:t>
+        </m:r>
+        <m:r>
+          <m:rPr>
+            <m:sty m:val="p"/>
+          </m:rPr>
+          <m:t>s</m:t>
+        </m:r>
+        <m:r>
+          <m:rPr>
+            <m:sty m:val="p"/>
+          </m:rPr>
+          <m:t>i</m:t>
+        </m:r>
+        <m:r>
+          <m:rPr>
+            <m:sty m:val="p"/>
+          </m:rPr>
+          <m:t>l</m:t>
+        </m:r>
+        <m:r>
+          <m:rPr>
+            <m:sty m:val="p"/>
+          </m:rPr>
+          <m:t>o</m:t>
+        </m:r>
+        <m:r>
+          <m:rPr>
+            <m:sty m:val="p"/>
+          </m:rPr>
+          <m:t>n</m:t>
+        </m:r>
+      </m:oMath>
       <w:r>
         <w:rPr>
           <w:vertAlign w:val="subscript"/>
@@ -1649,7 +2059,7 @@
         <w:t xml:space="preserve"> </w:t>
       </w:r>
       <w:r>
-        <w:t xml:space="preserve">is the standing biomass of each component. R</w:t>
+        <w:t xml:space="preserve">is the standing biomass of each component (g). R</w:t>
       </w:r>
       <w:r>
         <w:rPr>
@@ -1905,8 +2315,19 @@
         <w:t xml:space="preserve"> </w:t>
       </w:r>
       <w:r>
-        <w:t xml:space="preserve">is component specific turnover rate. Due to the duration of the experiment $</w:t>
-      </w:r>
+        <w:t xml:space="preserve">is component specific turnover rate. Due to the duration of the experiment</w:t>
+      </w:r>
+      <w:r>
+        <w:t xml:space="preserve"> </w:t>
+      </w:r>
+      <m:oMath>
+        <m:r>
+          <m:rPr>
+            <m:sty m:val="p"/>
+          </m:rPr>
+          <m:t>Λ</m:t>
+        </m:r>
+      </m:oMath>
       <w:r>
         <w:rPr>
           <w:vertAlign w:val="subscript"/>
@@ -1949,13 +2370,34 @@
         <w:t xml:space="preserve"> </w:t>
       </w:r>
       <w:r>
-        <w:t xml:space="preserve">in the 'plantecophys' package in R</w:t>
+        <w:t xml:space="preserve">in the 'plantecophys' package</w:t>
       </w:r>
       <w:r>
         <w:t xml:space="preserve"> </w:t>
       </w:r>
       <w:r>
         <w:t xml:space="preserve">(Duursma 2014)</w:t>
+      </w:r>
+      <w:r>
+        <w:t xml:space="preserve"> </w:t>
+      </w:r>
+      <w:r>
+        <w:t xml:space="preserve">in R</w:t>
+      </w:r>
+      <w:r>
+        <w:t xml:space="preserve"> </w:t>
+      </w:r>
+      <w:r>
+        <w:t xml:space="preserve">(</w:t>
+      </w:r>
+      <w:r>
+        <w:t xml:space="preserve">R Development Core Team</w:t>
+      </w:r>
+      <w:r>
+        <w:t xml:space="preserve"> </w:t>
+      </w:r>
+      <w:r>
+        <w:t xml:space="preserve">2011)</w:t>
       </w:r>
       <w:r>
         <w:t xml:space="preserve"> </w:t>
@@ -2116,16 +2558,19 @@
         </m:r>
       </m:oMath>
       <w:r>
-        <w:t xml:space="preserve">mol</w:t>
-      </w:r>
-      <w:r>
-        <w:rPr>
-          <w:vertAlign w:val="subscript"/>
-        </w:rPr>
-        <w:t xml:space="preserve">CO</w:t>
-      </w:r>
-      <w:r>
-        <w:t xml:space="preserve">2~ m</w:t>
+        <w:t xml:space="preserve">mol CO</w:t>
+      </w:r>
+      <w:r>
+        <w:rPr>
+          <w:vertAlign w:val="subscript"/>
+        </w:rPr>
+        <w:t xml:space="preserve">2</w:t>
+      </w:r>
+      <w:r>
+        <w:t xml:space="preserve"> </w:t>
+      </w:r>
+      <w:r>
+        <w:t xml:space="preserve">m</w:t>
       </w:r>
       <w:r>
         <w:rPr>
@@ -2158,7 +2603,7 @@
         <w:t xml:space="preserve"> </w:t>
       </w:r>
       <w:r>
-        <w:t xml:space="preserve">was calculated by converting predicted rates to mass C gain over 15~min timesteps (g~m</w:t>
+        <w:t xml:space="preserve">was calculated by converting predicted rates to mass C gain over 15~min timesteps (g m</w:t>
       </w:r>
       <w:r>
         <w:rPr>
@@ -2318,10 +2763,66 @@
         <w:t xml:space="preserve">day,i</w:t>
       </w:r>
       <w:r>
-        <w:t xml:space="preserve">. All default parameters used in model simulations are reported in Table.~</w:t>
-      </w:r>
-      <w:r>
-        <w:t xml:space="preserve">.</w:t>
+        <w:t xml:space="preserve">. All default parameters used in model simulations are reported in Table.3.</w:t>
+      </w:r>
+    </w:p>
+    <w:p>
+      <w:r>
+        <w:br w:type="textWrapping"/>
+      </w:r>
+      <w:r>
+        <w:t xml:space="preserve">We then utilized this model to test the hypothesis that the effects of belowground sink limitation on rates of leaf A where sufficient to accurately predict overall seedling biomass production after 120 days. Each model run utilized changes in A and leaf mass fraction (LMF), with published or local values of stem and root respiration rates, to generate total seedling mass and leaf area after 120 days. Cumulative net leaf carbon gain for each treatment was equal to the sum of each value of C</w:t>
+      </w:r>
+      <w:r>
+        <w:rPr>
+          <w:vertAlign w:val="subscript"/>
+        </w:rPr>
+        <w:t xml:space="preserve">day,i</w:t>
+      </w:r>
+      <w:r>
+        <w:t xml:space="preserve"> </w:t>
+      </w:r>
+      <w:r>
+        <w:t xml:space="preserve">over 120 days and final seedling carbon was assumed to equal half of the final mass for both modeled and observed seedlings. First, a default model was optimized to produce a final LMF that correctly predicted both the final leaf mass and total biomass of the harvested free seedling controls (M</w:t>
+      </w:r>
+      <w:r>
+        <w:rPr>
+          <w:vertAlign w:val="subscript"/>
+        </w:rPr>
+        <w:t xml:space="preserve">0</w:t>
+      </w:r>
+      <w:r>
+        <w:t xml:space="preserve">). This optimized LMF was then applied to model runs with treatment specific C</w:t>
+      </w:r>
+      <w:r>
+        <w:rPr>
+          <w:vertAlign w:val="subscript"/>
+        </w:rPr>
+        <w:t xml:space="preserve">day</w:t>
+      </w:r>
+      <w:r>
+        <w:t xml:space="preserve"> </w:t>
+      </w:r>
+      <w:r>
+        <w:t xml:space="preserve">to determine if changes in leaf A alone could accurately predict biomass (M</w:t>
+      </w:r>
+      <w:r>
+        <w:rPr>
+          <w:vertAlign w:val="subscript"/>
+        </w:rPr>
+        <w:t xml:space="preserve">1</w:t>
+      </w:r>
+      <w:r>
+        <w:t xml:space="preserve">). Next, model sensitivity to different C allocation scenarios, including non-optimized treatment specific LMF and up regulation of non-leaf tissue respiration by 50 % of default values (M</w:t>
+      </w:r>
+      <w:r>
+        <w:rPr>
+          <w:vertAlign w:val="subscript"/>
+        </w:rPr>
+        <w:t xml:space="preserve">2,3</w:t>
+      </w:r>
+      <w:r>
+        <w:t xml:space="preserve">, respectively}), was used to improve predictions of initial model simulations from measured harvest biomass. For all cases, seedling production was compared between model output and harvested seedlings with treatment specific mean daily carbon assimilation by first scaling values to the free seedling control.</w:t>
       </w:r>
     </w:p>
     <w:p>
@@ -2336,28 +2837,7 @@
     </w:p>
     <w:p>
       <w:r>
-        <w:t xml:space="preserve">Differences in experimental parameters with soil volume were analysed by one-way analysis of variance (ANOVA) in R</w:t>
-      </w:r>
-      <w:r>
-        <w:t xml:space="preserve"> </w:t>
-      </w:r>
-      <w:r>
-        <w:t xml:space="preserve">(</w:t>
-      </w:r>
-      <w:r>
-        <w:t xml:space="preserve">R Development Core Team</w:t>
-      </w:r>
-      <w:r>
-        <w:t xml:space="preserve"> </w:t>
-      </w:r>
-      <w:r>
-        <w:t xml:space="preserve">2011)</w:t>
-      </w:r>
-      <w:r>
-        <w:t xml:space="preserve"> </w:t>
-      </w:r>
-      <w:r>
-        <w:t xml:space="preserve">with individual containers as random effects and soil volume as a categorical fixed effect. Tukeys post-hoc tests were performed in conjunction with ANOVA to determine which specific paired comparisons among soil volume treatments were different. Mixed model ANOVAs of A</w:t>
+        <w:t xml:space="preserve">Differences in experimental parameters with soil volume were analysed by one-way analysis of variance (ANOVA) in R with individual containers as random effects and soil volume as a categorical fixed effect. Tukey’s post-hoc tests were performed in conjunction with ANOVA to determine which specific paired comparisons among soil volume treatments were different. Mixed model ANOVAs of A</w:t>
       </w:r>
       <w:r>
         <w:rPr>
@@ -2900,7 +3380,7 @@
         <w:t xml:space="preserve">1</w:t>
       </w:r>
       <w:r>
-        <w:t xml:space="preserve">) was on average 23±2.4 g C more than measured seedlings when comparing against predicted total net leaf C gain (Fig. 6a). Thus, seedling mass C was overestimated by an average of 50±8.7 % in modeled seedlings across the reductions in daily C assimilation per treatment (Fig. 6b). As a result, the reductions in leaf A were not sufficient enough to explain the reduction in harvested seedling biomass with soil volume restriction. This resulted in an unexplained pool of excess C, generated from A, that did not end up in biomass.</w:t>
+        <w:t xml:space="preserve">) was on average 23±2.4 g C more than measured seedlings when comparing against predicted total net leaf C gain (Fig. 6a). Thus, seedling C mass was overestimated by an average of 50±8.7 % in modeled seedlings across the reductions in daily C assimilation per treatment (Fig. 6b). As a result, the reductions in leaf A were not sufficient enough to explain the reduction in harvested seedling biomass with soil volume restriction. This resulted in an unexplained pool of excess C, generated from A, that was not allocated to biomass.</w:t>
       </w:r>
     </w:p>
     <w:p>
@@ -2950,15 +3430,70 @@
     </w:p>
     <w:p>
       <w:r>
-        <w:t xml:space="preserve">I think the point here is that the model is quite standard and classical. It has growth driven by fluctuations in photoynthesis but respiration and allocation are very fixed processes. This reflects much of the growth&amp;production modelling work out there. It turns out that in your experiment this did not really work, which means we must take a closer look at allocation and respiration (including root exudation)</w:t>
+        <w:t xml:space="preserve">As issues still remain regarding how source-sink coordination affects growth of woody species, this study utilized a simple but novel field design to manipulate belowground sink limitations in order to physically restrict</w:t>
+      </w:r>
+      <w:r>
+        <w:t xml:space="preserve"> </w:t>
+      </w:r>
+      <w:r>
+        <w:rPr>
+          <w:i/>
+        </w:rPr>
+        <w:t xml:space="preserve">Eucalyptus tereticornis</w:t>
+      </w:r>
+      <w:r>
+        <w:t xml:space="preserve"> </w:t>
+      </w:r>
+      <w:r>
+        <w:t xml:space="preserve">seedling production. We then addressed questions regarding the coordination of A and growth by complementing empirical results with modelling approaches. We found that reductions in leaf A rates were not sufficient to explain observed reductions in total plant biomass production. We thus encourage the utilization of mass balance approaches and provide direction for future studies when testing factors that control of plant growth under environmental change.</w:t>
+      </w:r>
+    </w:p>
+    <w:p>
+      <w:r>
+        <w:t xml:space="preserve">Our lack of knowledge regarding the allocation of C in woody species is still a major obstable in understanding the cooridatnation between A and growth.</w:t>
+      </w:r>
+    </w:p>
+    <w:p>
+      <w:r>
+        <w:t xml:space="preserve">A lack of knowledge regarding the allocation of carbon diminishes our ability to distinguish the drivers of plant growth because mass balance cannot be reached.</w:t>
+      </w:r>
+    </w:p>
+    <w:p>
+      <w:pPr>
+        <w:pStyle w:val="Heading2"/>
+      </w:pPr>
+      <w:bookmarkStart w:id="39" w:name="model-setup"/>
+      <w:bookmarkEnd w:id="39"/>
+      <w:r>
+        <w:t xml:space="preserve">model setup</w:t>
+      </w:r>
+    </w:p>
+    <w:p>
+      <w:r>
+        <w:t xml:space="preserve">I think the point here is that the model is quite standard and classical. It has growth driven by fluctuations in photoynthesis but respiration and allocation are very fixed processes. This reflects much of the growth&amp;production modelling work out there. It turns out that in your experiment this did not really work, which means we must take a closer look at allocation and respiration (including root exudation) ##growth and photosythesis not coordianted as expeceted, consequences for studies of biomass allocation</w:t>
+      </w:r>
+    </w:p>
+    <w:p>
+      <w:r>
+        <w:t xml:space="preserve">If control is indeed distributed aroundthe plant, an experiment designed qualitatively to detect the presence of some source limitation shouldﬁnd it; but so should an experiment designed to testfor sink limitation (Farrah and Jones). The reason that so many conflicting reslutls exist is because....</w:t>
+      </w:r>
+    </w:p>
+    <w:p>
+      <w:r>
+        <w:t xml:space="preserve">The fraction of assimilation used for respiration varies greatly among plants and increases with decreasing growth rates (Lambers et sl. 2008)...... problems with how we evaluate the respiration contribution of c allocation over shorter temporal scales . Our understanding of tissue respiration may also confound these short-term relationships with A and G.</w:t>
+      </w:r>
+    </w:p>
+    <w:p>
+      <w:r>
+        <w:t xml:space="preserve">It is rather the norm than the exception that sink activity feeds back on source activity (e.g. through end-product inhibition in the chloroplast), causing growth (demand for carbon) to control photosynthesis, rather than the other way round (Korner 2013).</w:t>
       </w:r>
     </w:p>
     <w:p>
       <w:pPr>
         <w:pStyle w:val="Heading1"/>
       </w:pPr>
-      <w:bookmarkStart w:id="39" w:name="tables"/>
-      <w:bookmarkEnd w:id="39"/>
+      <w:bookmarkStart w:id="40" w:name="tables"/>
+      <w:bookmarkEnd w:id="40"/>
       <w:r>
         <w:t xml:space="preserve">Tables</w:t>
       </w:r>
@@ -5037,8 +5572,8 @@
       <w:pPr>
         <w:pStyle w:val="Heading1"/>
       </w:pPr>
-      <w:bookmarkStart w:id="40" w:name="figures"/>
-      <w:bookmarkEnd w:id="40"/>
+      <w:bookmarkStart w:id="41" w:name="figures"/>
+      <w:bookmarkEnd w:id="41"/>
       <w:r>
         <w:t xml:space="preserve">Figures</w:t>
       </w:r>
@@ -5055,61 +5590,6 @@
                 <pic:pic>
                   <pic:nvPicPr>
                     <pic:cNvPr descr="manuscript_pve_files/figure-docx/airvars-1.png" id="0" name="Picture"/>
-                    <pic:cNvPicPr>
-                      <a:picLocks noChangeArrowheads="1" noChangeAspect="1"/>
-                    </pic:cNvPicPr>
-                  </pic:nvPicPr>
-                  <pic:blipFill>
-                    <a:blip r:embed="rId41"/>
-                    <a:stretch>
-                      <a:fillRect/>
-                    </a:stretch>
-                  </pic:blipFill>
-                  <pic:spPr bwMode="auto">
-                    <a:xfrm>
-                      <a:off x="0" y="0"/>
-                      <a:ext cx="5440680" cy="7262559"/>
-                    </a:xfrm>
-                    <a:prstGeom prst="rect">
-                      <a:avLst/>
-                    </a:prstGeom>
-                    <a:noFill/>
-                    <a:ln w="9525">
-                      <a:noFill/>
-                      <a:headEnd/>
-                      <a:tailEnd/>
-                    </a:ln>
-                  </pic:spPr>
-                </pic:pic>
-              </a:graphicData>
-            </a:graphic>
-          </wp:inline>
-        </w:drawing>
-      </w:r>
-    </w:p>
-    <w:p>
-      <w:r>
-        <w:rPr>
-          <w:b/>
-        </w:rPr>
-        <w:t xml:space="preserve">Figure 1</w:t>
-      </w:r>
-      <w:r>
-        <w:t xml:space="preserve">. Daily maximum and minimum temperature (a), cumulative daily PPFD (b), and daily maximum vapour pressure deficit (c) across the experiment duration in 2013.</w:t>
-      </w:r>
-    </w:p>
-    <w:p>
-      <w:r>
-        <w:drawing>
-          <wp:inline>
-            <wp:extent cx="5440680" cy="7262559"/>
-            <wp:effectExtent b="0" l="0" r="0" t="0"/>
-            <wp:docPr descr="" id="1" name="Picture"/>
-            <a:graphic>
-              <a:graphicData uri="http://schemas.openxmlformats.org/drawingml/2006/picture">
-                <pic:pic>
-                  <pic:nvPicPr>
-                    <pic:cNvPr descr="manuscript_pve_files/figure-docx/allometry-1.png" id="0" name="Picture"/>
                     <pic:cNvPicPr>
                       <a:picLocks noChangeArrowheads="1" noChangeAspect="1"/>
                     </pic:cNvPicPr>
@@ -5147,6 +5627,61 @@
         <w:rPr>
           <w:b/>
         </w:rPr>
+        <w:t xml:space="preserve">Figure 1</w:t>
+      </w:r>
+      <w:r>
+        <w:t xml:space="preserve">. Daily maximum and minimum temperature (a), cumulative daily PPFD (b), and daily maximum vapour pressure deficit (c) across the experiment duration in 2013.</w:t>
+      </w:r>
+    </w:p>
+    <w:p>
+      <w:r>
+        <w:drawing>
+          <wp:inline>
+            <wp:extent cx="5440680" cy="7262559"/>
+            <wp:effectExtent b="0" l="0" r="0" t="0"/>
+            <wp:docPr descr="" id="1" name="Picture"/>
+            <a:graphic>
+              <a:graphicData uri="http://schemas.openxmlformats.org/drawingml/2006/picture">
+                <pic:pic>
+                  <pic:nvPicPr>
+                    <pic:cNvPr descr="manuscript_pve_files/figure-docx/allometry-1.png" id="0" name="Picture"/>
+                    <pic:cNvPicPr>
+                      <a:picLocks noChangeArrowheads="1" noChangeAspect="1"/>
+                    </pic:cNvPicPr>
+                  </pic:nvPicPr>
+                  <pic:blipFill>
+                    <a:blip r:embed="rId43"/>
+                    <a:stretch>
+                      <a:fillRect/>
+                    </a:stretch>
+                  </pic:blipFill>
+                  <pic:spPr bwMode="auto">
+                    <a:xfrm>
+                      <a:off x="0" y="0"/>
+                      <a:ext cx="5440680" cy="7262559"/>
+                    </a:xfrm>
+                    <a:prstGeom prst="rect">
+                      <a:avLst/>
+                    </a:prstGeom>
+                    <a:noFill/>
+                    <a:ln w="9525">
+                      <a:noFill/>
+                      <a:headEnd/>
+                      <a:tailEnd/>
+                    </a:ln>
+                  </pic:spPr>
+                </pic:pic>
+              </a:graphicData>
+            </a:graphic>
+          </wp:inline>
+        </w:drawing>
+      </w:r>
+    </w:p>
+    <w:p>
+      <w:r>
+        <w:rPr>
+          <w:b/>
+        </w:rPr>
         <w:t xml:space="preserve">Figure 2</w:t>
       </w:r>
       <w:r>
@@ -5185,7 +5720,7 @@
                     </pic:cNvPicPr>
                   </pic:nvPicPr>
                   <pic:blipFill>
-                    <a:blip r:embed="rId43"/>
+                    <a:blip r:embed="rId44"/>
                     <a:stretch>
                       <a:fillRect/>
                     </a:stretch>
@@ -5249,7 +5784,7 @@
                     </pic:cNvPicPr>
                   </pic:nvPicPr>
                   <pic:blipFill>
-                    <a:blip r:embed="rId44"/>
+                    <a:blip r:embed="rId45"/>
                     <a:stretch>
                       <a:fillRect/>
                     </a:stretch>
@@ -5304,7 +5839,7 @@
                     </pic:cNvPicPr>
                   </pic:nvPicPr>
                   <pic:blipFill>
-                    <a:blip r:embed="rId45"/>
+                    <a:blip r:embed="rId46"/>
                     <a:stretch>
                       <a:fillRect/>
                     </a:stretch>
@@ -5395,7 +5930,7 @@
                     </pic:cNvPicPr>
                   </pic:nvPicPr>
                   <pic:blipFill>
-                    <a:blip r:embed="rId46"/>
+                    <a:blip r:embed="rId47"/>
                     <a:stretch>
                       <a:fillRect/>
                     </a:stretch>
@@ -5437,8 +5972,8 @@
       <w:pPr>
         <w:pStyle w:val="Heading1"/>
       </w:pPr>
-      <w:bookmarkStart w:id="47" w:name="supporting-information"/>
-      <w:bookmarkEnd w:id="47"/>
+      <w:bookmarkStart w:id="48" w:name="supporting-information"/>
+      <w:bookmarkEnd w:id="48"/>
       <w:r>
         <w:t xml:space="preserve">Supporting Information</w:t>
       </w:r>
@@ -5460,7 +5995,7 @@
                     </pic:cNvPicPr>
                   </pic:nvPicPr>
                   <pic:blipFill>
-                    <a:blip r:embed="rId48"/>
+                    <a:blip r:embed="rId49"/>
                     <a:stretch>
                       <a:fillRect/>
                     </a:stretch>
@@ -5516,8 +6051,8 @@
       <w:pPr>
         <w:pStyle w:val="Heading1"/>
       </w:pPr>
-      <w:bookmarkStart w:id="49" w:name="references"/>
-      <w:bookmarkEnd w:id="49"/>
+      <w:bookmarkStart w:id="50" w:name="references"/>
+      <w:bookmarkEnd w:id="50"/>
       <w:r>
         <w:t xml:space="preserve">References</w:t>
       </w:r>
@@ -5527,6 +6062,30 @@
         <w:pStyle w:val="Bibliography"/>
       </w:pPr>
       <w:r>
+        <w:t xml:space="preserve">Ainsworth EA, Long SP (2005) What have we learned from 15 years of free-air CO2 enrichment (FACE)? A meta-analytic review of the responses of photosynthesis, canopy properties and plant production to rising CO2. New Phytologist 165:351–372.</w:t>
+      </w:r>
+    </w:p>
+    <w:p>
+      <w:pPr>
+        <w:pStyle w:val="Bibliography"/>
+      </w:pPr>
+      <w:r>
+        <w:t xml:space="preserve">Ainsworth EA, Rogers A (2007) The response of photosynthesis and stomatal conductance to rising [CO2]: mechanisms and environmental interactions. Plant, cell &amp; environment 30:258–270.</w:t>
+      </w:r>
+    </w:p>
+    <w:p>
+      <w:pPr>
+        <w:pStyle w:val="Bibliography"/>
+      </w:pPr>
+      <w:r>
+        <w:t xml:space="preserve">Arp WJ (1991) Effects of source-sink relations on photosynthetic acclimation to elevated CO2. Plant, Cell &amp; Environment 14:869–875.</w:t>
+      </w:r>
+    </w:p>
+    <w:p>
+      <w:pPr>
+        <w:pStyle w:val="Bibliography"/>
+      </w:pPr>
+      <w:r>
         <w:t xml:space="preserve">Biran I, Eliassaf A (1980a) The effect of container size and aeration conditions on growth of roots and canopy of woody plants. Scientia Horticulturae 12:385–394.</w:t>
       </w:r>
     </w:p>
@@ -5559,6 +6118,22 @@
         <w:pStyle w:val="Bibliography"/>
       </w:pPr>
       <w:r>
+        <w:t xml:space="preserve">Drake BG, Gonzàlez-Meler MA, Long SP (1997) More efficient plants: a consequence of rising atmospheric CO2? Annual review of plant biology 48:609–639.</w:t>
+      </w:r>
+    </w:p>
+    <w:p>
+      <w:pPr>
+        <w:pStyle w:val="Bibliography"/>
+      </w:pPr>
+      <w:r>
+        <w:t xml:space="preserve">Duan W, Fan PG, Wang LJ, Li WD, Yan ST, Li SH (2008) Photosynthetic response to low sink demand after fruit removal in relation to photoinhibition and photoprotection in peach trees. Tree physiology 28:123–132.</w:t>
+      </w:r>
+    </w:p>
+    <w:p>
+      <w:pPr>
+        <w:pStyle w:val="Bibliography"/>
+      </w:pPr>
+      <w:r>
         <w:t xml:space="preserve">Duursma R (2014) plantecophys: Modelling and analysis of leaf gas exchange data.</w:t>
       </w:r>
     </w:p>
@@ -5591,6 +6166,14 @@
         <w:pStyle w:val="Bibliography"/>
       </w:pPr>
       <w:r>
+        <w:t xml:space="preserve">Eyles A, Pinkard EA, Davies NW, Corkrey R, Churchill K, O’Grady AP, Sands P, Mohammed C (2013) Whole-plant versus leaf-level regulation of photosynthetic responses after partial defoliation in Eucalyptus globulus saplings. Journal of experimental botany 64:1625–1636.</w:t>
+      </w:r>
+    </w:p>
+    <w:p>
+      <w:pPr>
+        <w:pStyle w:val="Bibliography"/>
+      </w:pPr>
+      <w:r>
         <w:t xml:space="preserve">Farquhar GD, Caemmerer S von von, Berry JA (1980) A biochemical model of photosynthetic CO2 assimilation in leaves of C3 species. Planta 149:78–90.</w:t>
       </w:r>
     </w:p>
@@ -5599,7 +6182,115 @@
         <w:pStyle w:val="Bibliography"/>
       </w:pPr>
       <w:r>
+        <w:t xml:space="preserve">Fourcaud T, Zhang X, Stokes A, Lambers H, Körner C (2008) Plant growth modelling and applications: the increasing importance of plant architecture in growth models. Annals of Botany 101:1053–1063.</w:t>
+      </w:r>
+    </w:p>
+    <w:p>
+      <w:pPr>
+        <w:pStyle w:val="Bibliography"/>
+      </w:pPr>
+      <w:r>
+        <w:t xml:space="preserve">Gunderson CA, Wullschleger SD (1994) Photosynthetic acclimation in trees to rising atmospheric CO2: a broader perspective. Photosynthesis research 39:369–388.</w:t>
+      </w:r>
+    </w:p>
+    <w:p>
+      <w:pPr>
+        <w:pStyle w:val="Bibliography"/>
+      </w:pPr>
+      <w:r>
+        <w:t xml:space="preserve">Handa IT, Körner C, Hättenschwiler S (2005) A test of the treeline carbon limitation hypothesis by in situ CO2 enrichment and defoliation. Ecology 86:1288–1300.</w:t>
+      </w:r>
+    </w:p>
+    <w:p>
+      <w:pPr>
+        <w:pStyle w:val="Bibliography"/>
+      </w:pPr>
+      <w:r>
+        <w:t xml:space="preserve">Haouari A,</w:t>
+      </w:r>
+      <w:r>
+        <w:t xml:space="preserve"> </w:t>
+      </w:r>
+      <w:r>
+        <w:t xml:space="preserve">Van Labeke</w:t>
+      </w:r>
+      <w:r>
+        <w:t xml:space="preserve"> </w:t>
+      </w:r>
+      <w:r>
+        <w:t xml:space="preserve">M-C, Steppe K, Mariem FB, Braham M, Chaieb M (2013) Fruit thinning affects photosynthetic activity, carbohydrate levels, and shoot and fruit development of olive trees grown under semiarid conditions. Functional Plant Biology 40:1179–1186.</w:t>
+      </w:r>
+    </w:p>
+    <w:p>
+      <w:pPr>
+        <w:pStyle w:val="Bibliography"/>
+      </w:pPr>
+      <w:r>
+        <w:t xml:space="preserve">Hoch G, Popp M, Körner C (2002) Altitudinal increase of mobile carbon pools in Pinus cembra suggests sink limitation of growth at the Swiss treeline. Oikos 98:361–374.</w:t>
+      </w:r>
+    </w:p>
+    <w:p>
+      <w:pPr>
+        <w:pStyle w:val="Bibliography"/>
+      </w:pPr>
+      <w:r>
+        <w:t xml:space="preserve">Iglesias DJ, Lliso I, Tadeo FR, Talon M (2002) Regulation of photosynthesis through source: sink imbalance in citrus is mediated by carbohydrate content in leaves. Physiologia Plantarum 116:563–572.</w:t>
+      </w:r>
+    </w:p>
+    <w:p>
+      <w:pPr>
+        <w:pStyle w:val="Bibliography"/>
+      </w:pPr>
+      <w:r>
         <w:t xml:space="preserve">Kallarackal J, Somen CK (1997) An ecophysiological evaluation of the suitability of Eucalyptus grandis for planting in the tropics. Forest Ecology and Management 95:53–61.</w:t>
+      </w:r>
+    </w:p>
+    <w:p>
+      <w:pPr>
+        <w:pStyle w:val="Bibliography"/>
+      </w:pPr>
+      <w:r>
+        <w:t xml:space="preserve">Kirschbaum MUF (2011) Does enhanced photosynthesis enhance growth? Lessons learned from CO2 enrichment studies. Plant Physiology 155:117–124.</w:t>
+      </w:r>
+    </w:p>
+    <w:p>
+      <w:pPr>
+        <w:pStyle w:val="Bibliography"/>
+      </w:pPr>
+      <w:r>
+        <w:t xml:space="preserve">Kozlowski TT (1992) Carbohydrate sources and sinks in woody plants. The Botanical Review 58:107–222.</w:t>
+      </w:r>
+    </w:p>
+    <w:p>
+      <w:pPr>
+        <w:pStyle w:val="Bibliography"/>
+      </w:pPr>
+      <w:r>
+        <w:t xml:space="preserve">Layne DR, Flore JA (1995) End-product inhibition of photosynthesis in Prunus cerasus L. in response to whole-plant source-sink manipulation. Journal of the American Society for Horticultural Science 120:583–599.</w:t>
+      </w:r>
+    </w:p>
+    <w:p>
+      <w:pPr>
+        <w:pStyle w:val="Bibliography"/>
+      </w:pPr>
+      <w:r>
+        <w:t xml:space="preserve">Li WD, Li SH, Yang SH, Yang JM, Zheng XB, Li XD, Yao HM (2005) Photosynthesis in response to sink-source manipulations during different phenological stages of fruit development in peach trees: regulation by stomatal aperture and leaf temperature. Journal of horticultural science &amp; biotechnology 80:481–487.</w:t>
+      </w:r>
+    </w:p>
+    <w:p>
+      <w:pPr>
+        <w:pStyle w:val="Bibliography"/>
+      </w:pPr>
+      <w:r>
+        <w:t xml:space="preserve">Maina GG, Brown JS, Gersani M (2002) Intra-plant versus inter-plant root competition in beans: avoidance, resource matching or tragedy of the commons. Plant Ecology 160:235–247.</w:t>
+      </w:r>
+    </w:p>
+    <w:p>
+      <w:pPr>
+        <w:pStyle w:val="Bibliography"/>
+      </w:pPr>
+      <w:r>
+        <w:t xml:space="preserve">Markkola A, Kuikka K, Rautio P, Härmä E, Roitto M, Tuomi J (2004) Defoliation increases carbon limitation in ectomycorrhizal symbiosis of Betula pubescens. Oecologia 140:234–240.</w:t>
       </w:r>
     </w:p>
     <w:p>
@@ -5626,6 +6317,14 @@
         <w:pStyle w:val="Bibliography"/>
       </w:pPr>
       <w:r>
+        <w:t xml:space="preserve">McConnaughay KDM, Bazzaz FA (1991) Is physical space a soil resource? Ecology:94–103.</w:t>
+      </w:r>
+    </w:p>
+    <w:p>
+      <w:pPr>
+        <w:pStyle w:val="Bibliography"/>
+      </w:pPr>
+      <w:r>
         <w:t xml:space="preserve">Medlyn BE, Dreyer E, Ellsworth D, Forstreuter M, Harley PC, Kirschbaum MUF,</w:t>
       </w:r>
       <w:r>
@@ -5690,12 +6389,76 @@
         <w:pStyle w:val="Bibliography"/>
       </w:pPr>
       <w:r>
+        <w:t xml:space="preserve">Nebauer SG, Renau-Morata B, Guardiola JL, Molina R-V (2011) Photosynthesis down-regulation precedes carbohydrate accumulation under sink limitation in Citrus. Tree Physiology:tpq103.</w:t>
+      </w:r>
+    </w:p>
+    <w:p>
+      <w:pPr>
+        <w:pStyle w:val="Bibliography"/>
+      </w:pPr>
+      <w:r>
+        <w:t xml:space="preserve">NeSmith DS, Duval JR (1998) The effect of container size. HortTechnology 8:495–498.</w:t>
+      </w:r>
+    </w:p>
+    <w:p>
+      <w:pPr>
+        <w:pStyle w:val="Bibliography"/>
+      </w:pPr>
+      <w:r>
+        <w:t xml:space="preserve">Norby RJ, DeLucia EH, Gielen B, Calfapietra C, Giardina CP, King JS, Ledford J, McCarthy HR, Moore DJP, Ceulemans R, Others (2005) Forest response to elevated CO2 is conserved across a broad range of productivity. Proceedings of the National Academy of Sciences of the United States of America 102:18052–18056.</w:t>
+      </w:r>
+    </w:p>
+    <w:p>
+      <w:pPr>
+        <w:pStyle w:val="Bibliography"/>
+      </w:pPr>
+      <w:r>
+        <w:t xml:space="preserve">Ovaska J, Sari R, Rintamäki E, Vapaavuori E (1993) Combined effects of partial defoliation and nutrient availability on cloned Betula pendula saplings II. Changes in net photosynthesis and related biochemical properties. Journal of Experimental Botany 44:1395–1402.</w:t>
+      </w:r>
+    </w:p>
+    <w:p>
+      <w:pPr>
+        <w:pStyle w:val="Bibliography"/>
+      </w:pPr>
+      <w:r>
+        <w:t xml:space="preserve">Ovaska J, Walls M, Vapaavuori E (1993) Combined Effects of Partial Defoliation and Nutrient Availability on Cloned Betula pendula Saplings I CHANGES IN GROWTH, PARTITIONING AND NITROGEN UPTAKE. Journal of Experimental Botany 44:1385–1393.</w:t>
+      </w:r>
+    </w:p>
+    <w:p>
+      <w:pPr>
+        <w:pStyle w:val="Bibliography"/>
+      </w:pPr>
+      <w:r>
+        <w:t xml:space="preserve">Palacio S, Hernández R, Maestro-Martínez M, Camarero JJ (2012) Fast replenishment of initial carbon stores after defoliation by the pine processionary moth and its relationship to the re-growth ability of trees. Trees 26:1627–1640.</w:t>
+      </w:r>
+    </w:p>
+    <w:p>
+      <w:pPr>
+        <w:pStyle w:val="Bibliography"/>
+      </w:pPr>
+      <w:r>
+        <w:t xml:space="preserve">Palacio S, Hoch G, Sala A, Körner C, Millard P (2014) Does carbon storage limit tree growth? New Phytologist 201:1096–1100.</w:t>
+      </w:r>
+    </w:p>
+    <w:p>
+      <w:pPr>
+        <w:pStyle w:val="Bibliography"/>
+      </w:pPr>
+      <w:r>
+        <w:t xml:space="preserve">Paul MJ, Foyer CH (2001) Sink regulation of photosynthesis. Journal of experimental botany 52:1383–1400.</w:t>
+      </w:r>
+    </w:p>
+    <w:p>
+      <w:pPr>
+        <w:pStyle w:val="Bibliography"/>
+      </w:pPr>
+      <w:r>
         <w:t xml:space="preserve">Pinheiro J, Bates D, DebRoy S, Sarkar D, R Core Team (2014) {nlme}: Linear and Nonlinear Mixed Effects Models.</w:t>
       </w:r>
       <w:r>
         <w:t xml:space="preserve"> </w:t>
       </w:r>
-      <w:hyperlink r:id="rId50">
+      <w:hyperlink r:id="rId51">
         <w:r>
           <w:rPr>
             <w:rStyle w:val="Link"/>
@@ -5733,6 +6496,14 @@
         <w:pStyle w:val="Bibliography"/>
       </w:pPr>
       <w:r>
+        <w:t xml:space="preserve">Poorter H, Niklas KJ, Reich PB, Oleksyn J, Poot P, Mommer L (2012) Biomass allocation to leaves, stems and roots: meta-analyses of interspecific variation and environmental control. New Phytologist 193:30–50.</w:t>
+      </w:r>
+    </w:p>
+    <w:p>
+      <w:pPr>
+        <w:pStyle w:val="Bibliography"/>
+      </w:pPr>
+      <w:r>
         <w:t xml:space="preserve">R Development Core Team</w:t>
       </w:r>
       <w:r>
@@ -5744,7 +6515,7 @@
       <w:r>
         <w:t xml:space="preserve"> </w:t>
       </w:r>
-      <w:hyperlink r:id="rId51">
+      <w:hyperlink r:id="rId52">
         <w:r>
           <w:rPr>
             <w:rStyle w:val="Link"/>
@@ -5758,7 +6529,87 @@
         <w:pStyle w:val="Bibliography"/>
       </w:pPr>
       <w:r>
+        <w:t xml:space="preserve">Reich PB, Weisel Y, Eshel A, Kafkafi U (2002) Root-shoot relations: optimality in acclimation and adaptation or the ‘Emperor’s New Clothes’. Plant roots: the hidden half:205–220.</w:t>
+      </w:r>
+    </w:p>
+    <w:p>
+      <w:pPr>
+        <w:pStyle w:val="Bibliography"/>
+      </w:pPr>
+      <w:r>
+        <w:t xml:space="preserve">Robbins NS, Pharr DM (1988) Effect of restricted root growth on carbohydrate metabolism and whole plant growth of Cucumis sativus L. Plant physiology 87:409–413.</w:t>
+      </w:r>
+    </w:p>
+    <w:p>
+      <w:pPr>
+        <w:pStyle w:val="Bibliography"/>
+      </w:pPr>
+      <w:r>
+        <w:t xml:space="preserve">Ronchi CP, DaMatta FM, Batista KD, Moraes GABK, Loureiro ME, Ducatti C (2006) Growth and photosynthetic down-regulation in Coffea arabica in response to restricted root volume. Functional Plant Biology 33:1013–1023.</w:t>
+      </w:r>
+    </w:p>
+    <w:p>
+      <w:pPr>
+        <w:pStyle w:val="Bibliography"/>
+      </w:pPr>
+      <w:r>
+        <w:t xml:space="preserve">Sage RF (1994) Acclimation of photosynthesis to increasing atmospheric CO2: the gas exchange perspective. Photosynthesis research 39:351–368.</w:t>
+      </w:r>
+    </w:p>
+    <w:p>
+      <w:pPr>
+        <w:pStyle w:val="Bibliography"/>
+      </w:pPr>
+      <w:r>
+        <w:t xml:space="preserve">Smith AM, Stitt M (2007) Coordination of carbon supply and plant growth. Plant, cell &amp; environment 30:1126–1149.</w:t>
+      </w:r>
+    </w:p>
+    <w:p>
+      <w:pPr>
+        <w:pStyle w:val="Bibliography"/>
+      </w:pPr>
+      <w:r>
+        <w:t xml:space="preserve">Thomas RB, Strain BR (1991) Root restriction as a factor in photosynthetic acclimation of cotton seedlings grown in elevated carbon dioxide. Plant Physiology 96:627–634.</w:t>
+      </w:r>
+    </w:p>
+    <w:p>
+      <w:pPr>
+        <w:pStyle w:val="Bibliography"/>
+      </w:pPr>
+      <w:r>
+        <w:t xml:space="preserve">Turnbull TL, Adams MA, Warren CR (2007) Increased photosynthesis following partial defoliation of field-grown Eucalyptus globulus seedlings is not caused by increased leaf nitrogen. Tree Physiology 27:1481–1492.</w:t>
+      </w:r>
+    </w:p>
+    <w:p>
+      <w:pPr>
+        <w:pStyle w:val="Bibliography"/>
+      </w:pPr>
+      <w:r>
+        <w:t xml:space="preserve">Urban L, Alphonsout L (2007) Girdling decreases photosynthetic electron fluxes and induces sustained photoprotection in mango leaves. Tree Physiology 27:345–352.</w:t>
+      </w:r>
+    </w:p>
+    <w:p>
+      <w:pPr>
+        <w:pStyle w:val="Bibliography"/>
+      </w:pPr>
+      <w:r>
         <w:t xml:space="preserve">Warton DI, Duursma RA, Falster DS, Taskinen S (2012) smatr 3–an R package for estimation and inference about allometric lines. Methods in Ecology and Evolution 3:257–259.</w:t>
+      </w:r>
+    </w:p>
+    <w:p>
+      <w:pPr>
+        <w:pStyle w:val="Bibliography"/>
+      </w:pPr>
+      <w:r>
+        <w:t xml:space="preserve">Wright SD, Mcconnaughay KDM (2002) Interpreting phenotypic plasticity: the importance of ontogeny. Plant Species Biology 17:119–131.</w:t>
+      </w:r>
+    </w:p>
+    <w:p>
+      <w:pPr>
+        <w:pStyle w:val="Bibliography"/>
+      </w:pPr>
+      <w:r>
+        <w:t xml:space="preserve">Zhou R, Quebedeaux B (2003) Changes in photosynthesis and carbohydrate metabolism in mature apple leaves in response to whole plant source-sink manipulation. Journal of the American Society for Horticultural Science 128:113–119.</w:t>
       </w:r>
     </w:p>
     <w:sectPr>
@@ -5807,7 +6658,7 @@
           <w:rPr>
             <w:noProof/>
           </w:rPr>
-          <w:t>2</w:t>
+          <w:t>3</w:t>
         </w:r>
         <w:r>
           <w:rPr>
@@ -6017,7 +6868,7 @@
     </w:lvl>
   </w:abstractNum>
   <w:abstractNum w:abstractNumId="990">
-    <w:nsid w:val="4f25c086"/>
+    <w:nsid w:val="252321df"/>
     <w:multiLevelType w:val="multilevel"/>
     <w:lvl w:ilvl="0">
       <w:numFmt w:val="bullet"/>

</xml_diff>

<commit_message>
added tables to manuscript (jpg)
</commit_message>
<xml_diff>
--- a/manuscript/manuscript_pve.docx
+++ b/manuscript/manuscript_pve.docx
@@ -3855,6 +3855,140 @@
         <w:t xml:space="preserve">Tables</w:t>
       </w:r>
     </w:p>
+    <w:p>
+      <w:r>
+        <w:drawing>
+          <wp:inline>
+            <wp:extent cx="5440680" cy="7694378"/>
+            <wp:effectExtent b="0" l="0" r="0" t="0"/>
+            <wp:docPr descr="" id="1" name="Picture"/>
+            <a:graphic>
+              <a:graphicData uri="http://schemas.openxmlformats.org/drawingml/2006/picture">
+                <pic:pic>
+                  <pic:nvPicPr>
+                    <pic:cNvPr descr="harvesttable.jpg" id="0" name="Picture"/>
+                    <pic:cNvPicPr>
+                      <a:picLocks noChangeArrowheads="1" noChangeAspect="1"/>
+                    </pic:cNvPicPr>
+                  </pic:nvPicPr>
+                  <pic:blipFill>
+                    <a:blip r:embed="rId44"/>
+                    <a:stretch>
+                      <a:fillRect/>
+                    </a:stretch>
+                  </pic:blipFill>
+                  <pic:spPr bwMode="auto">
+                    <a:xfrm>
+                      <a:off x="0" y="0"/>
+                      <a:ext cx="5440680" cy="7694378"/>
+                    </a:xfrm>
+                    <a:prstGeom prst="rect">
+                      <a:avLst/>
+                    </a:prstGeom>
+                    <a:noFill/>
+                    <a:ln w="9525">
+                      <a:noFill/>
+                      <a:headEnd/>
+                      <a:tailEnd/>
+                    </a:ln>
+                  </pic:spPr>
+                </pic:pic>
+              </a:graphicData>
+            </a:graphic>
+          </wp:inline>
+        </w:drawing>
+      </w:r>
+      <w:r>
+        <w:t xml:space="preserve"> </w:t>
+      </w:r>
+      <w:r>
+        <w:drawing>
+          <wp:inline>
+            <wp:extent cx="5440680" cy="7694378"/>
+            <wp:effectExtent b="0" l="0" r="0" t="0"/>
+            <wp:docPr descr="" id="1" name="Picture"/>
+            <a:graphic>
+              <a:graphicData uri="http://schemas.openxmlformats.org/drawingml/2006/picture">
+                <pic:pic>
+                  <pic:nvPicPr>
+                    <pic:cNvPr descr="phystable.jpg" id="0" name="Picture"/>
+                    <pic:cNvPicPr>
+                      <a:picLocks noChangeArrowheads="1" noChangeAspect="1"/>
+                    </pic:cNvPicPr>
+                  </pic:nvPicPr>
+                  <pic:blipFill>
+                    <a:blip r:embed="rId45"/>
+                    <a:stretch>
+                      <a:fillRect/>
+                    </a:stretch>
+                  </pic:blipFill>
+                  <pic:spPr bwMode="auto">
+                    <a:xfrm>
+                      <a:off x="0" y="0"/>
+                      <a:ext cx="5440680" cy="7694378"/>
+                    </a:xfrm>
+                    <a:prstGeom prst="rect">
+                      <a:avLst/>
+                    </a:prstGeom>
+                    <a:noFill/>
+                    <a:ln w="9525">
+                      <a:noFill/>
+                      <a:headEnd/>
+                      <a:tailEnd/>
+                    </a:ln>
+                  </pic:spPr>
+                </pic:pic>
+              </a:graphicData>
+            </a:graphic>
+          </wp:inline>
+        </w:drawing>
+      </w:r>
+      <w:r>
+        <w:t xml:space="preserve"> </w:t>
+      </w:r>
+      <w:r>
+        <w:drawing>
+          <wp:inline>
+            <wp:extent cx="5440680" cy="7694378"/>
+            <wp:effectExtent b="0" l="0" r="0" t="0"/>
+            <wp:docPr descr="" id="1" name="Picture"/>
+            <a:graphic>
+              <a:graphicData uri="http://schemas.openxmlformats.org/drawingml/2006/picture">
+                <pic:pic>
+                  <pic:nvPicPr>
+                    <pic:cNvPr descr="modeltable.jpg" id="0" name="Picture"/>
+                    <pic:cNvPicPr>
+                      <a:picLocks noChangeArrowheads="1" noChangeAspect="1"/>
+                    </pic:cNvPicPr>
+                  </pic:nvPicPr>
+                  <pic:blipFill>
+                    <a:blip r:embed="rId46"/>
+                    <a:stretch>
+                      <a:fillRect/>
+                    </a:stretch>
+                  </pic:blipFill>
+                  <pic:spPr bwMode="auto">
+                    <a:xfrm>
+                      <a:off x="0" y="0"/>
+                      <a:ext cx="5440680" cy="7694378"/>
+                    </a:xfrm>
+                    <a:prstGeom prst="rect">
+                      <a:avLst/>
+                    </a:prstGeom>
+                    <a:noFill/>
+                    <a:ln w="9525">
+                      <a:noFill/>
+                      <a:headEnd/>
+                      <a:tailEnd/>
+                    </a:ln>
+                  </pic:spPr>
+                </pic:pic>
+              </a:graphicData>
+            </a:graphic>
+          </wp:inline>
+        </w:drawing>
+      </w:r>
+    </w:p>
     <w:tbl>
       <w:tblPr>
         <w:tblStyle w:val="TableNormal"/>
@@ -4124,84 +4258,84 @@
               <w:jc w:val="left"/>
             </w:pPr>
             <w:r>
-              <w:t xml:space="preserve">14.8 (1.82) a</w:t>
-            </w:r>
-          </w:p>
-        </w:tc>
-        <w:tc>
-          <w:p>
-            <w:pPr>
-              <w:pStyle w:val="Compact"/>
-              <w:jc w:val="left"/>
-            </w:pPr>
-            <w:r>
-              <w:t xml:space="preserve">11.8 (0.32) a</w:t>
-            </w:r>
-          </w:p>
-        </w:tc>
-        <w:tc>
-          <w:p>
-            <w:pPr>
-              <w:pStyle w:val="Compact"/>
-              <w:jc w:val="left"/>
-            </w:pPr>
-            <w:r>
-              <w:t xml:space="preserve">12.7 (0.97) b</w:t>
-            </w:r>
-          </w:p>
-        </w:tc>
-        <w:tc>
-          <w:p>
-            <w:pPr>
-              <w:pStyle w:val="Compact"/>
-              <w:jc w:val="left"/>
-            </w:pPr>
-            <w:r>
-              <w:t xml:space="preserve">6.4 (0.28) a</w:t>
-            </w:r>
-          </w:p>
-        </w:tc>
-        <w:tc>
-          <w:p>
-            <w:pPr>
-              <w:pStyle w:val="Compact"/>
-              <w:jc w:val="left"/>
-            </w:pPr>
-            <w:r>
-              <w:t xml:space="preserve">1.1 (0.02) a</w:t>
-            </w:r>
-          </w:p>
-        </w:tc>
-        <w:tc>
-          <w:p>
-            <w:pPr>
-              <w:pStyle w:val="Compact"/>
-              <w:jc w:val="left"/>
-            </w:pPr>
-            <w:r>
-              <w:t xml:space="preserve">0.78 (0.04) ab</w:t>
-            </w:r>
-          </w:p>
-        </w:tc>
-        <w:tc>
-          <w:p>
-            <w:pPr>
-              <w:pStyle w:val="Compact"/>
-              <w:jc w:val="left"/>
-            </w:pPr>
-            <w:r>
-              <w:t xml:space="preserve">39.1 (5.47) a</w:t>
-            </w:r>
-          </w:p>
-        </w:tc>
-        <w:tc>
-          <w:p>
-            <w:pPr>
-              <w:pStyle w:val="Compact"/>
-              <w:jc w:val="left"/>
-            </w:pPr>
-            <w:r>
-              <w:t xml:space="preserve">-30.1 (0.26) a</w:t>
+              <w:t xml:space="preserve">14.8 (1.82) a a</w:t>
+            </w:r>
+          </w:p>
+        </w:tc>
+        <w:tc>
+          <w:p>
+            <w:pPr>
+              <w:pStyle w:val="Compact"/>
+              <w:jc w:val="left"/>
+            </w:pPr>
+            <w:r>
+              <w:t xml:space="preserve">11.8 (0.32) a a</w:t>
+            </w:r>
+          </w:p>
+        </w:tc>
+        <w:tc>
+          <w:p>
+            <w:pPr>
+              <w:pStyle w:val="Compact"/>
+              <w:jc w:val="left"/>
+            </w:pPr>
+            <w:r>
+              <w:t xml:space="preserve">12.7 (0.97) b b</w:t>
+            </w:r>
+          </w:p>
+        </w:tc>
+        <w:tc>
+          <w:p>
+            <w:pPr>
+              <w:pStyle w:val="Compact"/>
+              <w:jc w:val="left"/>
+            </w:pPr>
+            <w:r>
+              <w:t xml:space="preserve">6.4 (0.28) a a</w:t>
+            </w:r>
+          </w:p>
+        </w:tc>
+        <w:tc>
+          <w:p>
+            <w:pPr>
+              <w:pStyle w:val="Compact"/>
+              <w:jc w:val="left"/>
+            </w:pPr>
+            <w:r>
+              <w:t xml:space="preserve">1.1 (0.02) a a</w:t>
+            </w:r>
+          </w:p>
+        </w:tc>
+        <w:tc>
+          <w:p>
+            <w:pPr>
+              <w:pStyle w:val="Compact"/>
+              <w:jc w:val="left"/>
+            </w:pPr>
+            <w:r>
+              <w:t xml:space="preserve">0.78 (0.04) ab ab</w:t>
+            </w:r>
+          </w:p>
+        </w:tc>
+        <w:tc>
+          <w:p>
+            <w:pPr>
+              <w:pStyle w:val="Compact"/>
+              <w:jc w:val="left"/>
+            </w:pPr>
+            <w:r>
+              <w:t xml:space="preserve">73.0 (6.73) ab ab</w:t>
+            </w:r>
+          </w:p>
+        </w:tc>
+        <w:tc>
+          <w:p>
+            <w:pPr>
+              <w:pStyle w:val="Compact"/>
+              <w:jc w:val="left"/>
+            </w:pPr>
+            <w:r>
+              <w:t xml:space="preserve">-30.1 (0.26) a a</w:t>
             </w:r>
           </w:p>
         </w:tc>
@@ -4225,84 +4359,84 @@
               <w:jc w:val="left"/>
             </w:pPr>
             <w:r>
-              <w:t xml:space="preserve">20.0 (2.38) ab</w:t>
-            </w:r>
-          </w:p>
-        </w:tc>
-        <w:tc>
-          <w:p>
-            <w:pPr>
-              <w:pStyle w:val="Compact"/>
-              <w:jc w:val="left"/>
-            </w:pPr>
-            <w:r>
-              <w:t xml:space="preserve">11.7 (0.31) a</w:t>
-            </w:r>
-          </w:p>
-        </w:tc>
-        <w:tc>
-          <w:p>
-            <w:pPr>
-              <w:pStyle w:val="Compact"/>
-              <w:jc w:val="left"/>
-            </w:pPr>
-            <w:r>
-              <w:t xml:space="preserve">9.4 (0.75) ab</w:t>
-            </w:r>
-          </w:p>
-        </w:tc>
-        <w:tc>
-          <w:p>
-            <w:pPr>
-              <w:pStyle w:val="Compact"/>
-              <w:jc w:val="left"/>
-            </w:pPr>
-            <w:r>
-              <w:t xml:space="preserve">6.7 (0.25) a</w:t>
-            </w:r>
-          </w:p>
-        </w:tc>
-        <w:tc>
-          <w:p>
-            <w:pPr>
-              <w:pStyle w:val="Compact"/>
-              <w:jc w:val="left"/>
-            </w:pPr>
-            <w:r>
-              <w:t xml:space="preserve">1.3 (0.04) ab</w:t>
-            </w:r>
-          </w:p>
-        </w:tc>
-        <w:tc>
-          <w:p>
-            <w:pPr>
-              <w:pStyle w:val="Compact"/>
-              <w:jc w:val="left"/>
-            </w:pPr>
-            <w:r>
-              <w:t xml:space="preserve">0.75 (0.02) a</w:t>
-            </w:r>
-          </w:p>
-        </w:tc>
-        <w:tc>
-          <w:p>
-            <w:pPr>
-              <w:pStyle w:val="Compact"/>
-              <w:jc w:val="left"/>
-            </w:pPr>
-            <w:r>
-              <w:t xml:space="preserve">34.2 (5.83) a</w:t>
-            </w:r>
-          </w:p>
-        </w:tc>
-        <w:tc>
-          <w:p>
-            <w:pPr>
-              <w:pStyle w:val="Compact"/>
-              <w:jc w:val="left"/>
-            </w:pPr>
-            <w:r>
-              <w:t xml:space="preserve">-30.2 (0.25) a</w:t>
+              <w:t xml:space="preserve">20.0 (2.38) ab ab</w:t>
+            </w:r>
+          </w:p>
+        </w:tc>
+        <w:tc>
+          <w:p>
+            <w:pPr>
+              <w:pStyle w:val="Compact"/>
+              <w:jc w:val="left"/>
+            </w:pPr>
+            <w:r>
+              <w:t xml:space="preserve">11.7 (0.31) a a</w:t>
+            </w:r>
+          </w:p>
+        </w:tc>
+        <w:tc>
+          <w:p>
+            <w:pPr>
+              <w:pStyle w:val="Compact"/>
+              <w:jc w:val="left"/>
+            </w:pPr>
+            <w:r>
+              <w:t xml:space="preserve">9.4 (0.75) ab ab</w:t>
+            </w:r>
+          </w:p>
+        </w:tc>
+        <w:tc>
+          <w:p>
+            <w:pPr>
+              <w:pStyle w:val="Compact"/>
+              <w:jc w:val="left"/>
+            </w:pPr>
+            <w:r>
+              <w:t xml:space="preserve">6.7 (0.25) a a</w:t>
+            </w:r>
+          </w:p>
+        </w:tc>
+        <w:tc>
+          <w:p>
+            <w:pPr>
+              <w:pStyle w:val="Compact"/>
+              <w:jc w:val="left"/>
+            </w:pPr>
+            <w:r>
+              <w:t xml:space="preserve">1.3 (0.04) ab ab</w:t>
+            </w:r>
+          </w:p>
+        </w:tc>
+        <w:tc>
+          <w:p>
+            <w:pPr>
+              <w:pStyle w:val="Compact"/>
+              <w:jc w:val="left"/>
+            </w:pPr>
+            <w:r>
+              <w:t xml:space="preserve">0.75 (0.02) a a</w:t>
+            </w:r>
+          </w:p>
+        </w:tc>
+        <w:tc>
+          <w:p>
+            <w:pPr>
+              <w:pStyle w:val="Compact"/>
+              <w:jc w:val="left"/>
+            </w:pPr>
+            <w:r>
+              <w:t xml:space="preserve">84.1 (4.85) b b</w:t>
+            </w:r>
+          </w:p>
+        </w:tc>
+        <w:tc>
+          <w:p>
+            <w:pPr>
+              <w:pStyle w:val="Compact"/>
+              <w:jc w:val="left"/>
+            </w:pPr>
+            <w:r>
+              <w:t xml:space="preserve">-30.2 (0.25) a a</w:t>
             </w:r>
           </w:p>
         </w:tc>
@@ -4326,84 +4460,84 @@
               <w:jc w:val="left"/>
             </w:pPr>
             <w:r>
-              <w:t xml:space="preserve">25.4 (2.49) ab</w:t>
-            </w:r>
-          </w:p>
-        </w:tc>
-        <w:tc>
-          <w:p>
-            <w:pPr>
-              <w:pStyle w:val="Compact"/>
-              <w:jc w:val="left"/>
-            </w:pPr>
-            <w:r>
-              <w:t xml:space="preserve">12.7 (0.48) a</w:t>
-            </w:r>
-          </w:p>
-        </w:tc>
-        <w:tc>
-          <w:p>
-            <w:pPr>
-              <w:pStyle w:val="Compact"/>
-              <w:jc w:val="left"/>
-            </w:pPr>
-            <w:r>
-              <w:t xml:space="preserve">7.3 (0.73) a</w:t>
-            </w:r>
-          </w:p>
-        </w:tc>
-        <w:tc>
-          <w:p>
-            <w:pPr>
-              <w:pStyle w:val="Compact"/>
-              <w:jc w:val="left"/>
-            </w:pPr>
-            <w:r>
-              <w:t xml:space="preserve">7.2 (0.28) a</w:t>
-            </w:r>
-          </w:p>
-        </w:tc>
-        <w:tc>
-          <w:p>
-            <w:pPr>
-              <w:pStyle w:val="Compact"/>
-              <w:jc w:val="left"/>
-            </w:pPr>
-            <w:r>
-              <w:t xml:space="preserve">1.4 (0.06) ab</w:t>
-            </w:r>
-          </w:p>
-        </w:tc>
-        <w:tc>
-          <w:p>
-            <w:pPr>
-              <w:pStyle w:val="Compact"/>
-              <w:jc w:val="left"/>
-            </w:pPr>
-            <w:r>
-              <w:t xml:space="preserve">0.71 (0.02) a</w:t>
-            </w:r>
-          </w:p>
-        </w:tc>
-        <w:tc>
-          <w:p>
-            <w:pPr>
-              <w:pStyle w:val="Compact"/>
-              <w:jc w:val="left"/>
-            </w:pPr>
-            <w:r>
-              <w:t xml:space="preserve">37.6 (4.63) a</w:t>
-            </w:r>
-          </w:p>
-        </w:tc>
-        <w:tc>
-          <w:p>
-            <w:pPr>
-              <w:pStyle w:val="Compact"/>
-              <w:jc w:val="left"/>
-            </w:pPr>
-            <w:r>
-              <w:t xml:space="preserve">-30.3 (0.36) a</w:t>
+              <w:t xml:space="preserve">25.4 (2.49) ab ab</w:t>
+            </w:r>
+          </w:p>
+        </w:tc>
+        <w:tc>
+          <w:p>
+            <w:pPr>
+              <w:pStyle w:val="Compact"/>
+              <w:jc w:val="left"/>
+            </w:pPr>
+            <w:r>
+              <w:t xml:space="preserve">12.7 (0.48) a a</w:t>
+            </w:r>
+          </w:p>
+        </w:tc>
+        <w:tc>
+          <w:p>
+            <w:pPr>
+              <w:pStyle w:val="Compact"/>
+              <w:jc w:val="left"/>
+            </w:pPr>
+            <w:r>
+              <w:t xml:space="preserve">7.3 (0.73) a a</w:t>
+            </w:r>
+          </w:p>
+        </w:tc>
+        <w:tc>
+          <w:p>
+            <w:pPr>
+              <w:pStyle w:val="Compact"/>
+              <w:jc w:val="left"/>
+            </w:pPr>
+            <w:r>
+              <w:t xml:space="preserve">7.2 (0.28) a a</w:t>
+            </w:r>
+          </w:p>
+        </w:tc>
+        <w:tc>
+          <w:p>
+            <w:pPr>
+              <w:pStyle w:val="Compact"/>
+              <w:jc w:val="left"/>
+            </w:pPr>
+            <w:r>
+              <w:t xml:space="preserve">1.4 (0.06) ab ab</w:t>
+            </w:r>
+          </w:p>
+        </w:tc>
+        <w:tc>
+          <w:p>
+            <w:pPr>
+              <w:pStyle w:val="Compact"/>
+              <w:jc w:val="left"/>
+            </w:pPr>
+            <w:r>
+              <w:t xml:space="preserve">0.71 (0.02) a a</w:t>
+            </w:r>
+          </w:p>
+        </w:tc>
+        <w:tc>
+          <w:p>
+            <w:pPr>
+              <w:pStyle w:val="Compact"/>
+              <w:jc w:val="left"/>
+            </w:pPr>
+            <w:r>
+              <w:t xml:space="preserve">74.6 (6.98) b b</w:t>
+            </w:r>
+          </w:p>
+        </w:tc>
+        <w:tc>
+          <w:p>
+            <w:pPr>
+              <w:pStyle w:val="Compact"/>
+              <w:jc w:val="left"/>
+            </w:pPr>
+            <w:r>
+              <w:t xml:space="preserve">-30.3 (0.36) a a</w:t>
             </w:r>
           </w:p>
         </w:tc>
@@ -4427,84 +4561,84 @@
               <w:jc w:val="left"/>
             </w:pPr>
             <w:r>
-              <w:t xml:space="preserve">23.4 (1.63) ab</w:t>
-            </w:r>
-          </w:p>
-        </w:tc>
-        <w:tc>
-          <w:p>
-            <w:pPr>
-              <w:pStyle w:val="Compact"/>
-              <w:jc w:val="left"/>
-            </w:pPr>
-            <w:r>
-              <w:t xml:space="preserve">11.8 (0.37) a</w:t>
-            </w:r>
-          </w:p>
-        </w:tc>
-        <w:tc>
-          <w:p>
-            <w:pPr>
-              <w:pStyle w:val="Compact"/>
-              <w:jc w:val="left"/>
-            </w:pPr>
-            <w:r>
-              <w:t xml:space="preserve">9.5 (0.88) ab</w:t>
-            </w:r>
-          </w:p>
-        </w:tc>
-        <w:tc>
-          <w:p>
-            <w:pPr>
-              <w:pStyle w:val="Compact"/>
-              <w:jc w:val="left"/>
-            </w:pPr>
-            <w:r>
-              <w:t xml:space="preserve">6.6 (0.26) a</w:t>
-            </w:r>
-          </w:p>
-        </w:tc>
-        <w:tc>
-          <w:p>
-            <w:pPr>
-              <w:pStyle w:val="Compact"/>
-              <w:jc w:val="left"/>
-            </w:pPr>
-            <w:r>
-              <w:t xml:space="preserve">1.4 (0.05) ab</w:t>
-            </w:r>
-          </w:p>
-        </w:tc>
-        <w:tc>
-          <w:p>
-            <w:pPr>
-              <w:pStyle w:val="Compact"/>
-              <w:jc w:val="left"/>
-            </w:pPr>
-            <w:r>
-              <w:t xml:space="preserve">0.76 (0.04) a</w:t>
-            </w:r>
-          </w:p>
-        </w:tc>
-        <w:tc>
-          <w:p>
-            <w:pPr>
-              <w:pStyle w:val="Compact"/>
-              <w:jc w:val="left"/>
-            </w:pPr>
-            <w:r>
-              <w:t xml:space="preserve">45.3 (5.50) a</w:t>
-            </w:r>
-          </w:p>
-        </w:tc>
-        <w:tc>
-          <w:p>
-            <w:pPr>
-              <w:pStyle w:val="Compact"/>
-              <w:jc w:val="left"/>
-            </w:pPr>
-            <w:r>
-              <w:t xml:space="preserve">-29.7 (0.28) a</w:t>
+              <w:t xml:space="preserve">23.4 (1.63) ab ab</w:t>
+            </w:r>
+          </w:p>
+        </w:tc>
+        <w:tc>
+          <w:p>
+            <w:pPr>
+              <w:pStyle w:val="Compact"/>
+              <w:jc w:val="left"/>
+            </w:pPr>
+            <w:r>
+              <w:t xml:space="preserve">11.8 (0.37) a a</w:t>
+            </w:r>
+          </w:p>
+        </w:tc>
+        <w:tc>
+          <w:p>
+            <w:pPr>
+              <w:pStyle w:val="Compact"/>
+              <w:jc w:val="left"/>
+            </w:pPr>
+            <w:r>
+              <w:t xml:space="preserve">9.5 (0.88) ab ab</w:t>
+            </w:r>
+          </w:p>
+        </w:tc>
+        <w:tc>
+          <w:p>
+            <w:pPr>
+              <w:pStyle w:val="Compact"/>
+              <w:jc w:val="left"/>
+            </w:pPr>
+            <w:r>
+              <w:t xml:space="preserve">6.6 (0.26) a a</w:t>
+            </w:r>
+          </w:p>
+        </w:tc>
+        <w:tc>
+          <w:p>
+            <w:pPr>
+              <w:pStyle w:val="Compact"/>
+              <w:jc w:val="left"/>
+            </w:pPr>
+            <w:r>
+              <w:t xml:space="preserve">1.4 (0.05) ab ab</w:t>
+            </w:r>
+          </w:p>
+        </w:tc>
+        <w:tc>
+          <w:p>
+            <w:pPr>
+              <w:pStyle w:val="Compact"/>
+              <w:jc w:val="left"/>
+            </w:pPr>
+            <w:r>
+              <w:t xml:space="preserve">0.76 (0.04) a a</w:t>
+            </w:r>
+          </w:p>
+        </w:tc>
+        <w:tc>
+          <w:p>
+            <w:pPr>
+              <w:pStyle w:val="Compact"/>
+              <w:jc w:val="left"/>
+            </w:pPr>
+            <w:r>
+              <w:t xml:space="preserve">72.2 (6.84) ab ab</w:t>
+            </w:r>
+          </w:p>
+        </w:tc>
+        <w:tc>
+          <w:p>
+            <w:pPr>
+              <w:pStyle w:val="Compact"/>
+              <w:jc w:val="left"/>
+            </w:pPr>
+            <w:r>
+              <w:t xml:space="preserve">-29.7 (0.28) a a</w:t>
             </w:r>
           </w:p>
         </w:tc>
@@ -4528,84 +4662,84 @@
               <w:jc w:val="left"/>
             </w:pPr>
             <w:r>
-              <w:t xml:space="preserve">30.4 (5.49) ab</w:t>
-            </w:r>
-          </w:p>
-        </w:tc>
-        <w:tc>
-          <w:p>
-            <w:pPr>
-              <w:pStyle w:val="Compact"/>
-              <w:jc w:val="left"/>
-            </w:pPr>
-            <w:r>
-              <w:t xml:space="preserve">12.4 (0.40) a</w:t>
-            </w:r>
-          </w:p>
-        </w:tc>
-        <w:tc>
-          <w:p>
-            <w:pPr>
-              <w:pStyle w:val="Compact"/>
-              <w:jc w:val="left"/>
-            </w:pPr>
-            <w:r>
-              <w:t xml:space="preserve">9.8 (0.71) ab</w:t>
-            </w:r>
-          </w:p>
-        </w:tc>
-        <w:tc>
-          <w:p>
-            <w:pPr>
-              <w:pStyle w:val="Compact"/>
-              <w:jc w:val="left"/>
-            </w:pPr>
-            <w:r>
-              <w:t xml:space="preserve">6.9 (0.24) a</w:t>
-            </w:r>
-          </w:p>
-        </w:tc>
-        <w:tc>
-          <w:p>
-            <w:pPr>
-              <w:pStyle w:val="Compact"/>
-              <w:jc w:val="left"/>
-            </w:pPr>
-            <w:r>
-              <w:t xml:space="preserve">1.3 (0.06) ab</w:t>
-            </w:r>
-          </w:p>
-        </w:tc>
-        <w:tc>
-          <w:p>
-            <w:pPr>
-              <w:pStyle w:val="Compact"/>
-              <w:jc w:val="left"/>
-            </w:pPr>
-            <w:r>
-              <w:t xml:space="preserve">0.74 (0.02) a</w:t>
-            </w:r>
-          </w:p>
-        </w:tc>
-        <w:tc>
-          <w:p>
-            <w:pPr>
-              <w:pStyle w:val="Compact"/>
-              <w:jc w:val="left"/>
-            </w:pPr>
-            <w:r>
-              <w:t xml:space="preserve">47.0 (7.10) a</w:t>
-            </w:r>
-          </w:p>
-        </w:tc>
-        <w:tc>
-          <w:p>
-            <w:pPr>
-              <w:pStyle w:val="Compact"/>
-              <w:jc w:val="left"/>
-            </w:pPr>
-            <w:r>
-              <w:t xml:space="preserve">-29.7 (0.25) a</w:t>
+              <w:t xml:space="preserve">30.4 (5.49) ab ab</w:t>
+            </w:r>
+          </w:p>
+        </w:tc>
+        <w:tc>
+          <w:p>
+            <w:pPr>
+              <w:pStyle w:val="Compact"/>
+              <w:jc w:val="left"/>
+            </w:pPr>
+            <w:r>
+              <w:t xml:space="preserve">12.4 (0.40) a a</w:t>
+            </w:r>
+          </w:p>
+        </w:tc>
+        <w:tc>
+          <w:p>
+            <w:pPr>
+              <w:pStyle w:val="Compact"/>
+              <w:jc w:val="left"/>
+            </w:pPr>
+            <w:r>
+              <w:t xml:space="preserve">9.8 (0.71) ab ab</w:t>
+            </w:r>
+          </w:p>
+        </w:tc>
+        <w:tc>
+          <w:p>
+            <w:pPr>
+              <w:pStyle w:val="Compact"/>
+              <w:jc w:val="left"/>
+            </w:pPr>
+            <w:r>
+              <w:t xml:space="preserve">6.9 (0.24) a a</w:t>
+            </w:r>
+          </w:p>
+        </w:tc>
+        <w:tc>
+          <w:p>
+            <w:pPr>
+              <w:pStyle w:val="Compact"/>
+              <w:jc w:val="left"/>
+            </w:pPr>
+            <w:r>
+              <w:t xml:space="preserve">1.3 (0.06) ab ab</w:t>
+            </w:r>
+          </w:p>
+        </w:tc>
+        <w:tc>
+          <w:p>
+            <w:pPr>
+              <w:pStyle w:val="Compact"/>
+              <w:jc w:val="left"/>
+            </w:pPr>
+            <w:r>
+              <w:t xml:space="preserve">0.74 (0.02) a a</w:t>
+            </w:r>
+          </w:p>
+        </w:tc>
+        <w:tc>
+          <w:p>
+            <w:pPr>
+              <w:pStyle w:val="Compact"/>
+              <w:jc w:val="left"/>
+            </w:pPr>
+            <w:r>
+              <w:t xml:space="preserve">60.3 (6.70) ab ab</w:t>
+            </w:r>
+          </w:p>
+        </w:tc>
+        <w:tc>
+          <w:p>
+            <w:pPr>
+              <w:pStyle w:val="Compact"/>
+              <w:jc w:val="left"/>
+            </w:pPr>
+            <w:r>
+              <w:t xml:space="preserve">-29.7 (0.25) a a</w:t>
             </w:r>
           </w:p>
         </w:tc>
@@ -4629,84 +4763,84 @@
               <w:jc w:val="left"/>
             </w:pPr>
             <w:r>
-              <w:t xml:space="preserve">52.2 (9.55) b</w:t>
-            </w:r>
-          </w:p>
-        </w:tc>
-        <w:tc>
-          <w:p>
-            <w:pPr>
-              <w:pStyle w:val="Compact"/>
-              <w:jc w:val="left"/>
-            </w:pPr>
-            <w:r>
-              <w:t xml:space="preserve">13.5 (0.46) ab</w:t>
-            </w:r>
-          </w:p>
-        </w:tc>
-        <w:tc>
-          <w:p>
-            <w:pPr>
-              <w:pStyle w:val="Compact"/>
-              <w:jc w:val="left"/>
-            </w:pPr>
-            <w:r>
-              <w:t xml:space="preserve">9.8 (0.65) ab</w:t>
-            </w:r>
-          </w:p>
-        </w:tc>
-        <w:tc>
-          <w:p>
-            <w:pPr>
-              <w:pStyle w:val="Compact"/>
-              <w:jc w:val="left"/>
-            </w:pPr>
-            <w:r>
-              <w:t xml:space="preserve">6.8 (0.22) a</w:t>
-            </w:r>
-          </w:p>
-        </w:tc>
-        <w:tc>
-          <w:p>
-            <w:pPr>
-              <w:pStyle w:val="Compact"/>
-              <w:jc w:val="left"/>
-            </w:pPr>
-            <w:r>
-              <w:t xml:space="preserve">1.5 (0.08) b</w:t>
-            </w:r>
-          </w:p>
-        </w:tc>
-        <w:tc>
-          <w:p>
-            <w:pPr>
-              <w:pStyle w:val="Compact"/>
-              <w:jc w:val="left"/>
-            </w:pPr>
-            <w:r>
-              <w:t xml:space="preserve">0.77 (0.03) ab</w:t>
-            </w:r>
-          </w:p>
-        </w:tc>
-        <w:tc>
-          <w:p>
-            <w:pPr>
-              <w:pStyle w:val="Compact"/>
-              <w:jc w:val="left"/>
-            </w:pPr>
-            <w:r>
-              <w:t xml:space="preserve">50.6 (11.61) a</w:t>
-            </w:r>
-          </w:p>
-        </w:tc>
-        <w:tc>
-          <w:p>
-            <w:pPr>
-              <w:pStyle w:val="Compact"/>
-              <w:jc w:val="left"/>
-            </w:pPr>
-            <w:r>
-              <w:t xml:space="preserve">-30.6 (0.38) a</w:t>
+              <w:t xml:space="preserve">52.2 (9.55) b b</w:t>
+            </w:r>
+          </w:p>
+        </w:tc>
+        <w:tc>
+          <w:p>
+            <w:pPr>
+              <w:pStyle w:val="Compact"/>
+              <w:jc w:val="left"/>
+            </w:pPr>
+            <w:r>
+              <w:t xml:space="preserve">13.5 (0.46) ab ab</w:t>
+            </w:r>
+          </w:p>
+        </w:tc>
+        <w:tc>
+          <w:p>
+            <w:pPr>
+              <w:pStyle w:val="Compact"/>
+              <w:jc w:val="left"/>
+            </w:pPr>
+            <w:r>
+              <w:t xml:space="preserve">9.8 (0.65) ab ab</w:t>
+            </w:r>
+          </w:p>
+        </w:tc>
+        <w:tc>
+          <w:p>
+            <w:pPr>
+              <w:pStyle w:val="Compact"/>
+              <w:jc w:val="left"/>
+            </w:pPr>
+            <w:r>
+              <w:t xml:space="preserve">6.8 (0.22) a a</w:t>
+            </w:r>
+          </w:p>
+        </w:tc>
+        <w:tc>
+          <w:p>
+            <w:pPr>
+              <w:pStyle w:val="Compact"/>
+              <w:jc w:val="left"/>
+            </w:pPr>
+            <w:r>
+              <w:t xml:space="preserve">1.5 (0.08) b b</w:t>
+            </w:r>
+          </w:p>
+        </w:tc>
+        <w:tc>
+          <w:p>
+            <w:pPr>
+              <w:pStyle w:val="Compact"/>
+              <w:jc w:val="left"/>
+            </w:pPr>
+            <w:r>
+              <w:t xml:space="preserve">0.77 (0.03) ab ab</w:t>
+            </w:r>
+          </w:p>
+        </w:tc>
+        <w:tc>
+          <w:p>
+            <w:pPr>
+              <w:pStyle w:val="Compact"/>
+              <w:jc w:val="left"/>
+            </w:pPr>
+            <w:r>
+              <w:t xml:space="preserve">56.9 (2.11) ab ab</w:t>
+            </w:r>
+          </w:p>
+        </w:tc>
+        <w:tc>
+          <w:p>
+            <w:pPr>
+              <w:pStyle w:val="Compact"/>
+              <w:jc w:val="left"/>
+            </w:pPr>
+            <w:r>
+              <w:t xml:space="preserve">-30.6 (0.38) a a</w:t>
             </w:r>
           </w:p>
         </w:tc>
@@ -4730,84 +4864,84 @@
               <w:jc w:val="left"/>
             </w:pPr>
             <w:r>
-              <w:t xml:space="preserve">174.5 (18.02) c</w:t>
-            </w:r>
-          </w:p>
-        </w:tc>
-        <w:tc>
-          <w:p>
-            <w:pPr>
-              <w:pStyle w:val="Compact"/>
-              <w:jc w:val="left"/>
-            </w:pPr>
-            <w:r>
-              <w:t xml:space="preserve">15.1 (0.47) b</w:t>
-            </w:r>
-          </w:p>
-        </w:tc>
-        <w:tc>
-          <w:p>
-            <w:pPr>
-              <w:pStyle w:val="Compact"/>
-              <w:jc w:val="left"/>
-            </w:pPr>
-            <w:r>
-              <w:t xml:space="preserve">6.8 (0.65) a</w:t>
-            </w:r>
-          </w:p>
-        </w:tc>
-        <w:tc>
-          <w:p>
-            <w:pPr>
-              <w:pStyle w:val="Compact"/>
-              <w:jc w:val="left"/>
-            </w:pPr>
-            <w:r>
-              <w:t xml:space="preserve">7.4 (0.25) a</w:t>
-            </w:r>
-          </w:p>
-        </w:tc>
-        <w:tc>
-          <w:p>
-            <w:pPr>
-              <w:pStyle w:val="Compact"/>
-              <w:jc w:val="left"/>
-            </w:pPr>
-            <w:r>
-              <w:t xml:space="preserve">2.4 (0.09) c</w:t>
-            </w:r>
-          </w:p>
-        </w:tc>
-        <w:tc>
-          <w:p>
-            <w:pPr>
-              <w:pStyle w:val="Compact"/>
-              <w:jc w:val="left"/>
-            </w:pPr>
-            <w:r>
-              <w:t xml:space="preserve">0.9 (0.03) b</w:t>
-            </w:r>
-          </w:p>
-        </w:tc>
-        <w:tc>
-          <w:p>
-            <w:pPr>
-              <w:pStyle w:val="Compact"/>
-              <w:jc w:val="left"/>
-            </w:pPr>
-            <w:r>
-              <w:t xml:space="preserve">43.7 (6.24) a</w:t>
-            </w:r>
-          </w:p>
-        </w:tc>
-        <w:tc>
-          <w:p>
-            <w:pPr>
-              <w:pStyle w:val="Compact"/>
-              <w:jc w:val="left"/>
-            </w:pPr>
-            <w:r>
-              <w:t xml:space="preserve">-30.0 (0.34) a</w:t>
+              <w:t xml:space="preserve">174.5 (18.02) c c</w:t>
+            </w:r>
+          </w:p>
+        </w:tc>
+        <w:tc>
+          <w:p>
+            <w:pPr>
+              <w:pStyle w:val="Compact"/>
+              <w:jc w:val="left"/>
+            </w:pPr>
+            <w:r>
+              <w:t xml:space="preserve">15.1 (0.47) b b</w:t>
+            </w:r>
+          </w:p>
+        </w:tc>
+        <w:tc>
+          <w:p>
+            <w:pPr>
+              <w:pStyle w:val="Compact"/>
+              <w:jc w:val="left"/>
+            </w:pPr>
+            <w:r>
+              <w:t xml:space="preserve">6.8 (0.65) a a</w:t>
+            </w:r>
+          </w:p>
+        </w:tc>
+        <w:tc>
+          <w:p>
+            <w:pPr>
+              <w:pStyle w:val="Compact"/>
+              <w:jc w:val="left"/>
+            </w:pPr>
+            <w:r>
+              <w:t xml:space="preserve">7.4 (0.25) a a</w:t>
+            </w:r>
+          </w:p>
+        </w:tc>
+        <w:tc>
+          <w:p>
+            <w:pPr>
+              <w:pStyle w:val="Compact"/>
+              <w:jc w:val="left"/>
+            </w:pPr>
+            <w:r>
+              <w:t xml:space="preserve">2.4 (0.09) c c</w:t>
+            </w:r>
+          </w:p>
+        </w:tc>
+        <w:tc>
+          <w:p>
+            <w:pPr>
+              <w:pStyle w:val="Compact"/>
+              <w:jc w:val="left"/>
+            </w:pPr>
+            <w:r>
+              <w:t xml:space="preserve">0.9 (0.03) b b</w:t>
+            </w:r>
+          </w:p>
+        </w:tc>
+        <w:tc>
+          <w:p>
+            <w:pPr>
+              <w:pStyle w:val="Compact"/>
+              <w:jc w:val="left"/>
+            </w:pPr>
+            <w:r>
+              <w:t xml:space="preserve">50.9 (5.00) a a</w:t>
+            </w:r>
+          </w:p>
+        </w:tc>
+        <w:tc>
+          <w:p>
+            <w:pPr>
+              <w:pStyle w:val="Compact"/>
+              <w:jc w:val="left"/>
+            </w:pPr>
+            <w:r>
+              <w:t xml:space="preserve">-30.0 (0.34) a a</w:t>
             </w:r>
           </w:p>
         </w:tc>
@@ -4897,7 +5031,7 @@
               <w:jc w:val="left"/>
             </w:pPr>
             <w:r>
-              <w:t xml:space="preserve">0.662</w:t>
+              <w:t xml:space="preserve">0.001</w:t>
             </w:r>
           </w:p>
         </w:tc>
@@ -4980,7 +5114,7 @@
               <w:rPr>
                 <w:b/>
               </w:rPr>
-              <w:t xml:space="preserve">Volume~(L)</w:t>
+              <w:t xml:space="preserve">Volume (L)</w:t>
             </w:r>
           </w:p>
         </w:tc>
@@ -5856,7 +5990,7 @@
         <w:t xml:space="preserve">-1</w:t>
       </w:r>
       <w:r>
-        <w:t xml:space="preserve">, each at at 25°C. Values of A</w:t>
+        <w:t xml:space="preserve">, each at at 25 °C. Values of A</w:t>
       </w:r>
       <w:r>
         <w:rPr>
@@ -5929,8 +6063,8 @@
       <w:pPr>
         <w:pStyle w:val="Heading1"/>
       </w:pPr>
-      <w:bookmarkStart w:id="44" w:name="figures"/>
-      <w:bookmarkEnd w:id="44"/>
+      <w:bookmarkStart w:id="47" w:name="figures"/>
+      <w:bookmarkEnd w:id="47"/>
       <w:r>
         <w:t xml:space="preserve">Figures</w:t>
       </w:r>
@@ -5952,7 +6086,7 @@
                     </pic:cNvPicPr>
                   </pic:nvPicPr>
                   <pic:blipFill>
-                    <a:blip r:embed="rId45"/>
+                    <a:blip r:embed="rId48"/>
                     <a:stretch>
                       <a:fillRect/>
                     </a:stretch>
@@ -6007,7 +6141,7 @@
                     </pic:cNvPicPr>
                   </pic:nvPicPr>
                   <pic:blipFill>
-                    <a:blip r:embed="rId46"/>
+                    <a:blip r:embed="rId49"/>
                     <a:stretch>
                       <a:fillRect/>
                     </a:stretch>
@@ -6072,216 +6206,6 @@
                 <pic:pic>
                   <pic:nvPicPr>
                     <pic:cNvPr descr="manuscript_pve_files/figure-docx/allocation-1.png" id="0" name="Picture"/>
-                    <pic:cNvPicPr>
-                      <a:picLocks noChangeArrowheads="1" noChangeAspect="1"/>
-                    </pic:cNvPicPr>
-                  </pic:nvPicPr>
-                  <pic:blipFill>
-                    <a:blip r:embed="rId47"/>
-                    <a:stretch>
-                      <a:fillRect/>
-                    </a:stretch>
-                  </pic:blipFill>
-                  <pic:spPr bwMode="auto">
-                    <a:xfrm>
-                      <a:off x="0" y="0"/>
-                      <a:ext cx="5440680" cy="7250052"/>
-                    </a:xfrm>
-                    <a:prstGeom prst="rect">
-                      <a:avLst/>
-                    </a:prstGeom>
-                    <a:noFill/>
-                    <a:ln w="9525">
-                      <a:noFill/>
-                      <a:headEnd/>
-                      <a:tailEnd/>
-                    </a:ln>
-                  </pic:spPr>
-                </pic:pic>
-              </a:graphicData>
-            </a:graphic>
-          </wp:inline>
-        </w:drawing>
-      </w:r>
-    </w:p>
-    <w:p>
-      <w:r>
-        <w:rPr>
-          <w:b/>
-        </w:rPr>
-        <w:t xml:space="preserve">Figure 3</w:t>
-      </w:r>
-      <w:r>
-        <w:t xml:space="preserve">. Soil volume treatment means of mass partitioning to leaves, stems, and roots at harvest (a), bi-variate relationships between mass allocation to leaves and stems + roots (b) and leaf mass as a function of fine root biomass with ± standard error (c). For (b) lines represent standardized major axis fitting of the log transformed allometric relationships of leaf mass fraction by treatment. For (c) the dashed line is the 1:1 relationship and the solid line represents the significant linear model fit (R</w:t>
-      </w:r>
-      <w:r>
-        <w:rPr>
-          <w:vertAlign w:val="superscript"/>
-        </w:rPr>
-        <w:t xml:space="preserve">2</w:t>
-      </w:r>
-      <w:r>
-        <w:t xml:space="preserve">=0.81).</w:t>
-      </w:r>
-    </w:p>
-    <w:p>
-      <w:r>
-        <w:drawing>
-          <wp:inline>
-            <wp:extent cx="5440680" cy="5440680"/>
-            <wp:effectExtent b="0" l="0" r="0" t="0"/>
-            <wp:docPr descr="" id="1" name="Picture"/>
-            <a:graphic>
-              <a:graphicData uri="http://schemas.openxmlformats.org/drawingml/2006/picture">
-                <pic:pic>
-                  <pic:nvPicPr>
-                    <pic:cNvPr descr="manuscript_pve_files/figure-docx/asat-1.png" id="0" name="Picture"/>
-                    <pic:cNvPicPr>
-                      <a:picLocks noChangeArrowheads="1" noChangeAspect="1"/>
-                    </pic:cNvPicPr>
-                  </pic:nvPicPr>
-                  <pic:blipFill>
-                    <a:blip r:embed="rId48"/>
-                    <a:stretch>
-                      <a:fillRect/>
-                    </a:stretch>
-                  </pic:blipFill>
-                  <pic:spPr bwMode="auto">
-                    <a:xfrm>
-                      <a:off x="0" y="0"/>
-                      <a:ext cx="5440680" cy="5440680"/>
-                    </a:xfrm>
-                    <a:prstGeom prst="rect">
-                      <a:avLst/>
-                    </a:prstGeom>
-                    <a:noFill/>
-                    <a:ln w="9525">
-                      <a:noFill/>
-                      <a:headEnd/>
-                      <a:tailEnd/>
-                    </a:ln>
-                  </pic:spPr>
-                </pic:pic>
-              </a:graphicData>
-            </a:graphic>
-          </wp:inline>
-        </w:drawing>
-      </w:r>
-    </w:p>
-    <w:p>
-      <w:r>
-        <w:rPr>
-          <w:b/>
-        </w:rPr>
-        <w:t xml:space="preserve">Figure 4</w:t>
-      </w:r>
-      <w:r>
-        <w:t xml:space="preserve">. Soil volume treatment means ± standard error, across all measurement campaigns (n=6), of light saturated rates of photosynthesis at 25°C. Different letters represent significant differences between treatments.</w:t>
-      </w:r>
-    </w:p>
-    <w:p>
-      <w:r>
-        <w:drawing>
-          <wp:inline>
-            <wp:extent cx="5440680" cy="4082867"/>
-            <wp:effectExtent b="0" l="0" r="0" t="0"/>
-            <wp:docPr descr="" id="1" name="Picture"/>
-            <a:graphic>
-              <a:graphicData uri="http://schemas.openxmlformats.org/drawingml/2006/picture">
-                <pic:pic>
-                  <pic:nvPicPr>
-                    <pic:cNvPr descr="manuscript_pve_files/figure-docx/A_tncnitro-1.png" id="0" name="Picture"/>
-                    <pic:cNvPicPr>
-                      <a:picLocks noChangeArrowheads="1" noChangeAspect="1"/>
-                    </pic:cNvPicPr>
-                  </pic:nvPicPr>
-                  <pic:blipFill>
-                    <a:blip r:embed="rId49"/>
-                    <a:stretch>
-                      <a:fillRect/>
-                    </a:stretch>
-                  </pic:blipFill>
-                  <pic:spPr bwMode="auto">
-                    <a:xfrm>
-                      <a:off x="0" y="0"/>
-                      <a:ext cx="5440680" cy="4082867"/>
-                    </a:xfrm>
-                    <a:prstGeom prst="rect">
-                      <a:avLst/>
-                    </a:prstGeom>
-                    <a:noFill/>
-                    <a:ln w="9525">
-                      <a:noFill/>
-                      <a:headEnd/>
-                      <a:tailEnd/>
-                    </a:ln>
-                  </pic:spPr>
-                </pic:pic>
-              </a:graphicData>
-            </a:graphic>
-          </wp:inline>
-        </w:drawing>
-      </w:r>
-    </w:p>
-    <w:p>
-      <w:r>
-        <w:rPr>
-          <w:b/>
-        </w:rPr>
-        <w:t xml:space="preserve">Figure 5</w:t>
-      </w:r>
-      <w:r>
-        <w:t xml:space="preserve">. Photosynthetic capacity, on a leaf mass basis, as a function of accumulation of leaf starch (a) and leaf nitrogen content without TNC (b). Colors represent bins levels (n=5) of both leaf starch and nitrogen grouped from low to high . Lines represents predictions, for each bin level, from the linear mixed effects model equation of A</w:t>
-      </w:r>
-      <w:r>
-        <w:rPr>
-          <w:vertAlign w:val="subscript"/>
-        </w:rPr>
-        <w:t xml:space="preserve">max</w:t>
-      </w:r>
-      <w:r>
-        <w:t xml:space="preserve"> </w:t>
-      </w:r>
-      <w:r>
-        <w:t xml:space="preserve">as a function of starch and nitrogen. The marginal R</w:t>
-      </w:r>
-      <w:r>
-        <w:rPr>
-          <w:vertAlign w:val="superscript"/>
-        </w:rPr>
-        <w:t xml:space="preserve">2</w:t>
-      </w:r>
-      <w:r>
-        <w:t xml:space="preserve"> </w:t>
-      </w:r>
-      <w:r>
-        <w:t xml:space="preserve">(fixed effects only) was 0.37 and the conditional R</w:t>
-      </w:r>
-      <w:r>
-        <w:rPr>
-          <w:vertAlign w:val="superscript"/>
-        </w:rPr>
-        <w:t xml:space="preserve">2</w:t>
-      </w:r>
-      <w:r>
-        <w:t xml:space="preserve"> </w:t>
-      </w:r>
-      <w:r>
-        <w:t xml:space="preserve">(fixed and random effects) was 0.48 for the complete model.</w:t>
-      </w:r>
-    </w:p>
-    <w:p>
-      <w:r>
-        <w:drawing>
-          <wp:inline>
-            <wp:extent cx="5440680" cy="7250052"/>
-            <wp:effectExtent b="0" l="0" r="0" t="0"/>
-            <wp:docPr descr="" id="1" name="Picture"/>
-            <a:graphic>
-              <a:graphicData uri="http://schemas.openxmlformats.org/drawingml/2006/picture">
-                <pic:pic>
-                  <pic:nvPicPr>
-                    <pic:cNvPr descr="manuscript_pve_files/figure-docx/massmodel-1.png" id="0" name="Picture"/>
                     <pic:cNvPicPr>
                       <a:picLocks noChangeArrowheads="1" noChangeAspect="1"/>
                     </pic:cNvPicPr>
@@ -6319,20 +6243,165 @@
         <w:rPr>
           <w:b/>
         </w:rPr>
-        <w:t xml:space="preserve">Figure 6</w:t>
-      </w:r>
-      <w:r>
-        <w:t xml:space="preserve">. Total carbon mass for harvested and modeled seedlings versus predicted total carbon gain after 120 days (a) and reductions in final seedling carbon mass, both modeled and observed, as a function of the reduction in leaf photosynthesis across treatments (b). For (a) the dashed 1:1 identifies the difference between net total leaf carbon gain and gross seedling production. For (b) both seedling carbon mass and daily carbon assimilation were first scaled to the free seedling control.</w:t>
-      </w:r>
-    </w:p>
-    <w:p>
-      <w:pPr>
-        <w:pStyle w:val="Heading1"/>
-      </w:pPr>
-      <w:bookmarkStart w:id="51" w:name="supporting-information"/>
-      <w:bookmarkEnd w:id="51"/>
-      <w:r>
-        <w:t xml:space="preserve">Supporting Information</w:t>
+        <w:t xml:space="preserve">Figure 3</w:t>
+      </w:r>
+      <w:r>
+        <w:t xml:space="preserve">. Soil volume treatment means of mass partitioning to leaves, stems, and roots at harvest (a), bi-variate relationships between mass allocation to leaves and stems + roots (b) and leaf mass as a function of fine root biomass with ± standard error (c). For (b) lines represent standardized major axis fitting of the log transformed allometric relationships of leaf mass fraction by treatment. For (c) the dashed line is the 1:1 relationship and the solid line represents the significant linear model fit (R</w:t>
+      </w:r>
+      <w:r>
+        <w:rPr>
+          <w:vertAlign w:val="superscript"/>
+        </w:rPr>
+        <w:t xml:space="preserve">2</w:t>
+      </w:r>
+      <w:r>
+        <w:t xml:space="preserve">=0.81).</w:t>
+      </w:r>
+    </w:p>
+    <w:p>
+      <w:r>
+        <w:drawing>
+          <wp:inline>
+            <wp:extent cx="5440680" cy="5440680"/>
+            <wp:effectExtent b="0" l="0" r="0" t="0"/>
+            <wp:docPr descr="" id="1" name="Picture"/>
+            <a:graphic>
+              <a:graphicData uri="http://schemas.openxmlformats.org/drawingml/2006/picture">
+                <pic:pic>
+                  <pic:nvPicPr>
+                    <pic:cNvPr descr="manuscript_pve_files/figure-docx/asat-1.png" id="0" name="Picture"/>
+                    <pic:cNvPicPr>
+                      <a:picLocks noChangeArrowheads="1" noChangeAspect="1"/>
+                    </pic:cNvPicPr>
+                  </pic:nvPicPr>
+                  <pic:blipFill>
+                    <a:blip r:embed="rId51"/>
+                    <a:stretch>
+                      <a:fillRect/>
+                    </a:stretch>
+                  </pic:blipFill>
+                  <pic:spPr bwMode="auto">
+                    <a:xfrm>
+                      <a:off x="0" y="0"/>
+                      <a:ext cx="5440680" cy="5440680"/>
+                    </a:xfrm>
+                    <a:prstGeom prst="rect">
+                      <a:avLst/>
+                    </a:prstGeom>
+                    <a:noFill/>
+                    <a:ln w="9525">
+                      <a:noFill/>
+                      <a:headEnd/>
+                      <a:tailEnd/>
+                    </a:ln>
+                  </pic:spPr>
+                </pic:pic>
+              </a:graphicData>
+            </a:graphic>
+          </wp:inline>
+        </w:drawing>
+      </w:r>
+    </w:p>
+    <w:p>
+      <w:r>
+        <w:rPr>
+          <w:b/>
+        </w:rPr>
+        <w:t xml:space="preserve">Figure 4</w:t>
+      </w:r>
+      <w:r>
+        <w:t xml:space="preserve">. Soil volume treatment means ± standard error, across all measurement campaigns (n=6), of light saturated rates of photosynthesis at 25°C. Different letters represent significant differences between treatments.</w:t>
+      </w:r>
+    </w:p>
+    <w:p>
+      <w:r>
+        <w:drawing>
+          <wp:inline>
+            <wp:extent cx="5440680" cy="4082867"/>
+            <wp:effectExtent b="0" l="0" r="0" t="0"/>
+            <wp:docPr descr="" id="1" name="Picture"/>
+            <a:graphic>
+              <a:graphicData uri="http://schemas.openxmlformats.org/drawingml/2006/picture">
+                <pic:pic>
+                  <pic:nvPicPr>
+                    <pic:cNvPr descr="manuscript_pve_files/figure-docx/A_tncnitro-1.png" id="0" name="Picture"/>
+                    <pic:cNvPicPr>
+                      <a:picLocks noChangeArrowheads="1" noChangeAspect="1"/>
+                    </pic:cNvPicPr>
+                  </pic:nvPicPr>
+                  <pic:blipFill>
+                    <a:blip r:embed="rId52"/>
+                    <a:stretch>
+                      <a:fillRect/>
+                    </a:stretch>
+                  </pic:blipFill>
+                  <pic:spPr bwMode="auto">
+                    <a:xfrm>
+                      <a:off x="0" y="0"/>
+                      <a:ext cx="5440680" cy="4082867"/>
+                    </a:xfrm>
+                    <a:prstGeom prst="rect">
+                      <a:avLst/>
+                    </a:prstGeom>
+                    <a:noFill/>
+                    <a:ln w="9525">
+                      <a:noFill/>
+                      <a:headEnd/>
+                      <a:tailEnd/>
+                    </a:ln>
+                  </pic:spPr>
+                </pic:pic>
+              </a:graphicData>
+            </a:graphic>
+          </wp:inline>
+        </w:drawing>
+      </w:r>
+    </w:p>
+    <w:p>
+      <w:r>
+        <w:rPr>
+          <w:b/>
+        </w:rPr>
+        <w:t xml:space="preserve">Figure 5</w:t>
+      </w:r>
+      <w:r>
+        <w:t xml:space="preserve">. Photosynthetic capacity, on a leaf mass basis, as a function of accumulation of leaf starch (a) and leaf nitrogen content without TNC (b). Colors represent bins levels (n=5) of both leaf starch and nitrogen grouped from low to high . Lines represents predictions, for each bin level, from the linear mixed effects model equation of A</w:t>
+      </w:r>
+      <w:r>
+        <w:rPr>
+          <w:vertAlign w:val="subscript"/>
+        </w:rPr>
+        <w:t xml:space="preserve">max</w:t>
+      </w:r>
+      <w:r>
+        <w:t xml:space="preserve"> </w:t>
+      </w:r>
+      <w:r>
+        <w:t xml:space="preserve">as a function of starch and nitrogen. The marginal R</w:t>
+      </w:r>
+      <w:r>
+        <w:rPr>
+          <w:vertAlign w:val="superscript"/>
+        </w:rPr>
+        <w:t xml:space="preserve">2</w:t>
+      </w:r>
+      <w:r>
+        <w:t xml:space="preserve"> </w:t>
+      </w:r>
+      <w:r>
+        <w:t xml:space="preserve">(fixed effects only) was 0.37 and the conditional R</w:t>
+      </w:r>
+      <w:r>
+        <w:rPr>
+          <w:vertAlign w:val="superscript"/>
+        </w:rPr>
+        <w:t xml:space="preserve">2</w:t>
+      </w:r>
+      <w:r>
+        <w:t xml:space="preserve"> </w:t>
+      </w:r>
+      <w:r>
+        <w:t xml:space="preserve">(fixed and random effects) was 0.48 for the complete model.</w:t>
       </w:r>
     </w:p>
     <w:p>
@@ -6346,13 +6415,13 @@
               <a:graphicData uri="http://schemas.openxmlformats.org/drawingml/2006/picture">
                 <pic:pic>
                   <pic:nvPicPr>
-                    <pic:cNvPr descr="manuscript_pve_files/figure-docx/model_scenarios-1.png" id="0" name="Picture"/>
+                    <pic:cNvPr descr="manuscript_pve_files/figure-docx/massmodel-1.png" id="0" name="Picture"/>
                     <pic:cNvPicPr>
                       <a:picLocks noChangeArrowheads="1" noChangeAspect="1"/>
                     </pic:cNvPicPr>
                   </pic:nvPicPr>
                   <pic:blipFill>
-                    <a:blip r:embed="rId52"/>
+                    <a:blip r:embed="rId53"/>
                     <a:stretch>
                       <a:fillRect/>
                     </a:stretch>
@@ -6384,6 +6453,71 @@
         <w:rPr>
           <w:b/>
         </w:rPr>
+        <w:t xml:space="preserve">Figure 6</w:t>
+      </w:r>
+      <w:r>
+        <w:t xml:space="preserve">. Total carbon mass for harvested and modeled seedlings versus predicted total carbon gain after 120 days (a) and reductions in final seedling carbon mass, both modeled and observed, as a function of the reduction in leaf photosynthesis across treatments (b). For (a) the dashed 1:1 identifies the difference between net total leaf carbon gain and gross seedling production. For (b) both seedling carbon mass and daily carbon assimilation were first scaled to the free seedling control.</w:t>
+      </w:r>
+    </w:p>
+    <w:p>
+      <w:pPr>
+        <w:pStyle w:val="Heading1"/>
+      </w:pPr>
+      <w:bookmarkStart w:id="54" w:name="supporting-information"/>
+      <w:bookmarkEnd w:id="54"/>
+      <w:r>
+        <w:t xml:space="preserve">Supporting Information</w:t>
+      </w:r>
+    </w:p>
+    <w:p>
+      <w:r>
+        <w:drawing>
+          <wp:inline>
+            <wp:extent cx="5440680" cy="7250052"/>
+            <wp:effectExtent b="0" l="0" r="0" t="0"/>
+            <wp:docPr descr="" id="1" name="Picture"/>
+            <a:graphic>
+              <a:graphicData uri="http://schemas.openxmlformats.org/drawingml/2006/picture">
+                <pic:pic>
+                  <pic:nvPicPr>
+                    <pic:cNvPr descr="manuscript_pve_files/figure-docx/model_scenarios-1.png" id="0" name="Picture"/>
+                    <pic:cNvPicPr>
+                      <a:picLocks noChangeArrowheads="1" noChangeAspect="1"/>
+                    </pic:cNvPicPr>
+                  </pic:nvPicPr>
+                  <pic:blipFill>
+                    <a:blip r:embed="rId55"/>
+                    <a:stretch>
+                      <a:fillRect/>
+                    </a:stretch>
+                  </pic:blipFill>
+                  <pic:spPr bwMode="auto">
+                    <a:xfrm>
+                      <a:off x="0" y="0"/>
+                      <a:ext cx="5440680" cy="7250052"/>
+                    </a:xfrm>
+                    <a:prstGeom prst="rect">
+                      <a:avLst/>
+                    </a:prstGeom>
+                    <a:noFill/>
+                    <a:ln w="9525">
+                      <a:noFill/>
+                      <a:headEnd/>
+                      <a:tailEnd/>
+                    </a:ln>
+                  </pic:spPr>
+                </pic:pic>
+              </a:graphicData>
+            </a:graphic>
+          </wp:inline>
+        </w:drawing>
+      </w:r>
+    </w:p>
+    <w:p>
+      <w:r>
+        <w:rPr>
+          <w:b/>
+        </w:rPr>
         <w:t xml:space="preserve">Figure S1</w:t>
       </w:r>
       <w:r>
@@ -6408,8 +6542,8 @@
       <w:pPr>
         <w:pStyle w:val="Heading1"/>
       </w:pPr>
-      <w:bookmarkStart w:id="53" w:name="references"/>
-      <w:bookmarkEnd w:id="53"/>
+      <w:bookmarkStart w:id="56" w:name="references"/>
+      <w:bookmarkEnd w:id="56"/>
       <w:r>
         <w:t xml:space="preserve">References</w:t>
       </w:r>
@@ -6668,7 +6802,7 @@
       <w:r>
         <w:t xml:space="preserve"> </w:t>
       </w:r>
-      <w:hyperlink r:id="rId54">
+      <w:hyperlink r:id="rId57">
         <w:r>
           <w:rPr>
             <w:rStyle w:val="Link"/>
@@ -6906,7 +7040,7 @@
       <w:r>
         <w:t xml:space="preserve"> </w:t>
       </w:r>
-      <w:hyperlink r:id="rId55">
+      <w:hyperlink r:id="rId58">
         <w:r>
           <w:rPr>
             <w:rStyle w:val="Link"/>
@@ -6963,7 +7097,7 @@
       <w:r>
         <w:t xml:space="preserve"> </w:t>
       </w:r>
-      <w:hyperlink r:id="rId56">
+      <w:hyperlink r:id="rId59">
         <w:r>
           <w:rPr>
             <w:rStyle w:val="Link"/>
@@ -7356,7 +7490,7 @@
     </w:lvl>
   </w:abstractNum>
   <w:abstractNum w:abstractNumId="990">
-    <w:nsid w:val="103ab384"/>
+    <w:nsid w:val="316839a0"/>
     <w:multiLevelType w:val="multilevel"/>
     <w:lvl w:ilvl="0">
       <w:numFmt w:val="bullet"/>

</xml_diff>

<commit_message>
messed with srl stats and output
added srl changes in manuscript
</commit_message>
<xml_diff>
--- a/manuscript/manuscript_pve.docx
+++ b/manuscript/manuscript_pve.docx
@@ -198,7 +198,7 @@
         <w:t xml:space="preserve"> </w:t>
       </w:r>
       <w:r>
-        <w:t xml:space="preserve">seedlings. We grew seedlings in a large range of container sizes and planted containers flush to the soil alongside naturally sown seedlings (free). Reduced soil volume was expected to induce rapid negative effects on growth and physiology compared to free seedlings. It was hypothesized that soil volume effect would be largest in the smallest containers, resulting in physical constraints to growth independently of photosynthesis (A). Photosynthesis would then become sink-limited, resulting in the build-up of leaf nonstructural carbohydrates eventually leading to photosynthetic down regulation. We observed a negative container effect on aboveground growth soon after the experiment started. Although growth was consistently different across soil volumes mass, partitioning to leaves, stems and roots was conserved after 120 days. Photosynthetic capacity was also significantly reduced in containers, and was related to both leaf nitrogen content and starch accumulation. We developed a seedling growth model that utilized leaf A rates to allocate daily C uptake towards mass growth of stems, leaves and roots. We then asked whether the observed reductions in A explained the observed differences in seedling biomass. We found that although belowground sink limitation resulted in the down regulation of A, these reductions were not significant enough to explain observed growth responses. Thus, as photosynthesis and growth were not coordinated an excess pool of non-biomass C resulted in seedlings with soil volume restriction. This research highlights the need to further utilize mass balance approaches when evaluating plant C allocation and confirms that A and growth are not always directly related.</w:t>
+        <w:t xml:space="preserve">seedlings. We grew seedlings in a large range of container sizes and planted containers flush to the soil alongside naturally sown seedlings (free). Reduced soil volume was expected to induce rapid negative effects on growth and physiology compared to free seedlings. It was hypothesized that soil volume effect would be largest in the smallest containers, mediated by a down-regulation of photosynthesis (A). The accumulation of leaf non-structural carbohydrates, resulting from reduced sink strengh, was expected to correleltae to reductions in photosynthetic capacity. We observed a negative container effect on aboveground growth soon after the experiment started. Although growth was consistently different across soil volumes mass, partitioning to leaves, stems and roots was conserved after 120 days. Photosynthetic capacity was also significantly reduced in containers, and was related to both leaf nitrogen content and starch accumulation. We developed a seedling growth model that utilized leaf A rates to allocate daily C uptake towards mass growth of stems, leaves and roots. We then asked whether the observed reductions in A explained the observed differences in seedling biomass. We found that although belowground sink limitation resulted in the down regulation of A, these reductions were not significant enough to explain observed growth responses. Thus, as photosynthesis and growth were not coordinated an excess pool of non-biomass C resulted in seedlings with soil volume restriction. This research highlights the need to further utilize mass balance approaches when evaluating plant C allocation and confirms that A and growth are not always directly related.</w:t>
       </w:r>
     </w:p>
     <w:p>
@@ -2982,7 +2982,7 @@
         <w:br w:type="textWrapping"/>
       </w:r>
       <w:r>
-        <w:t xml:space="preserve">SRL of harvested fine roots was not different across soil volumes (Table. 1). Over the duration of the experiment SLA was higher in free seedlings but was not different across containers sizes (Table. 1, P&lt;0.001) and this pattern was evident in the first gas exchange measurement campaign (P&lt;0.001).</w:t>
+        <w:t xml:space="preserve">Overall, SRL was higher in seedlings in containers than free seedlings but not significantly in every soil volume treatment (Table. 1). Over the duration of the experiment SLA was higher in free seedlings but was not different across containers sizes (Table. 1, P&lt;0.001) and this pattern was evident in the first gas exchange measurement campaign (P&lt;0.001).</w:t>
       </w:r>
     </w:p>
     <w:p>
@@ -3701,6 +3701,41 @@
       </w:r>
     </w:p>
     <w:p>
+      <w:r>
+        <w:br w:type="textWrapping"/>
+      </w:r>
+      <w:r>
+        <w:t xml:space="preserve">Alternatively, physical restriction of root proliferation could have impacted root development or morphology prior to shifts in mass partitioning. Here, increases in root length occurred in several of the soil volume treatments while no shifts in partitioning between fine and coarse root mass fractions were detected. The overall poor quality of the soil or the effects of root restriction, however, likely decreased the capacity of this morphological response to increase leaf N uptake. This is not surprising, as plants in containers have been shown to have different root morphology to field grown plants as roots essentially compete with themselves for nutrients</w:t>
+      </w:r>
+      <w:r>
+        <w:t xml:space="preserve"> </w:t>
+      </w:r>
+      <w:r>
+        <w:t xml:space="preserve">(NeSmith and Duval 1998)</w:t>
+      </w:r>
+      <w:r>
+        <w:t xml:space="preserve">. As the root mass fractions did not differ this provides evidence against an optimal foraging response in seedlings in containers. This could be because lateral root development is affected by inanimate obstacles and avoiding growth towards container walls could improve the efficiency of resource allocation</w:t>
+      </w:r>
+      <w:r>
+        <w:t xml:space="preserve"> </w:t>
+      </w:r>
+      <w:r>
+        <w:t xml:space="preserve">(Falik et al. 2005)</w:t>
+      </w:r>
+      <w:r>
+        <w:t xml:space="preserve">. Also, the sensitivity of roots to their own exudates near obstructions may be used to adjust growth before stressful conditions occur</w:t>
+      </w:r>
+      <w:r>
+        <w:t xml:space="preserve"> </w:t>
+      </w:r>
+      <w:r>
+        <w:t xml:space="preserve">(Semchenko et al. 2008)</w:t>
+      </w:r>
+      <w:r>
+        <w:t xml:space="preserve">.</w:t>
+      </w:r>
+    </w:p>
+    <w:p>
       <w:pPr>
         <w:pStyle w:val="Heading2"/>
       </w:pPr>
@@ -3842,7 +3877,7 @@
         <w:t xml:space="preserve"> </w:t>
       </w:r>
       <w:r>
-        <w:t xml:space="preserve">where the problem with predicting tree growth is a problem in forecasting the assimilation and allocation of C and other constituents. A lack of knowledge regarding C allocation restricts our ability to achieve mass balance and is a major obstacle in understanding the coordination between A and growth. In any case, we should not assume that</w:t>
+        <w:t xml:space="preserve">where the problem with predicting tree growth is a problem in forecasting the assimilation and allocation of C and other constituents. A lack of knowledge regarding C allocation restricts our ability to achieve mass balance and is a major obstacle in understanding the coordination between A and growth. The approach used here has the flexibility to account for multiple drivers of C allocation and provides an avenue to address future questions regarding the impact of environmental change on plant growth.</w:t>
       </w:r>
     </w:p>
     <w:p>
@@ -3853,140 +3888,6 @@
       <w:bookmarkEnd w:id="43"/>
       <w:r>
         <w:t xml:space="preserve">Tables</w:t>
-      </w:r>
-    </w:p>
-    <w:p>
-      <w:r>
-        <w:drawing>
-          <wp:inline>
-            <wp:extent cx="5440680" cy="7694378"/>
-            <wp:effectExtent b="0" l="0" r="0" t="0"/>
-            <wp:docPr descr="" id="1" name="Picture"/>
-            <a:graphic>
-              <a:graphicData uri="http://schemas.openxmlformats.org/drawingml/2006/picture">
-                <pic:pic>
-                  <pic:nvPicPr>
-                    <pic:cNvPr descr="harvesttable.jpg" id="0" name="Picture"/>
-                    <pic:cNvPicPr>
-                      <a:picLocks noChangeArrowheads="1" noChangeAspect="1"/>
-                    </pic:cNvPicPr>
-                  </pic:nvPicPr>
-                  <pic:blipFill>
-                    <a:blip r:embed="rId44"/>
-                    <a:stretch>
-                      <a:fillRect/>
-                    </a:stretch>
-                  </pic:blipFill>
-                  <pic:spPr bwMode="auto">
-                    <a:xfrm>
-                      <a:off x="0" y="0"/>
-                      <a:ext cx="5440680" cy="7694378"/>
-                    </a:xfrm>
-                    <a:prstGeom prst="rect">
-                      <a:avLst/>
-                    </a:prstGeom>
-                    <a:noFill/>
-                    <a:ln w="9525">
-                      <a:noFill/>
-                      <a:headEnd/>
-                      <a:tailEnd/>
-                    </a:ln>
-                  </pic:spPr>
-                </pic:pic>
-              </a:graphicData>
-            </a:graphic>
-          </wp:inline>
-        </w:drawing>
-      </w:r>
-      <w:r>
-        <w:t xml:space="preserve"> </w:t>
-      </w:r>
-      <w:r>
-        <w:drawing>
-          <wp:inline>
-            <wp:extent cx="5440680" cy="7694378"/>
-            <wp:effectExtent b="0" l="0" r="0" t="0"/>
-            <wp:docPr descr="" id="1" name="Picture"/>
-            <a:graphic>
-              <a:graphicData uri="http://schemas.openxmlformats.org/drawingml/2006/picture">
-                <pic:pic>
-                  <pic:nvPicPr>
-                    <pic:cNvPr descr="phystable.jpg" id="0" name="Picture"/>
-                    <pic:cNvPicPr>
-                      <a:picLocks noChangeArrowheads="1" noChangeAspect="1"/>
-                    </pic:cNvPicPr>
-                  </pic:nvPicPr>
-                  <pic:blipFill>
-                    <a:blip r:embed="rId45"/>
-                    <a:stretch>
-                      <a:fillRect/>
-                    </a:stretch>
-                  </pic:blipFill>
-                  <pic:spPr bwMode="auto">
-                    <a:xfrm>
-                      <a:off x="0" y="0"/>
-                      <a:ext cx="5440680" cy="7694378"/>
-                    </a:xfrm>
-                    <a:prstGeom prst="rect">
-                      <a:avLst/>
-                    </a:prstGeom>
-                    <a:noFill/>
-                    <a:ln w="9525">
-                      <a:noFill/>
-                      <a:headEnd/>
-                      <a:tailEnd/>
-                    </a:ln>
-                  </pic:spPr>
-                </pic:pic>
-              </a:graphicData>
-            </a:graphic>
-          </wp:inline>
-        </w:drawing>
-      </w:r>
-      <w:r>
-        <w:t xml:space="preserve"> </w:t>
-      </w:r>
-      <w:r>
-        <w:drawing>
-          <wp:inline>
-            <wp:extent cx="5440680" cy="7694378"/>
-            <wp:effectExtent b="0" l="0" r="0" t="0"/>
-            <wp:docPr descr="" id="1" name="Picture"/>
-            <a:graphic>
-              <a:graphicData uri="http://schemas.openxmlformats.org/drawingml/2006/picture">
-                <pic:pic>
-                  <pic:nvPicPr>
-                    <pic:cNvPr descr="modeltable.jpg" id="0" name="Picture"/>
-                    <pic:cNvPicPr>
-                      <a:picLocks noChangeArrowheads="1" noChangeAspect="1"/>
-                    </pic:cNvPicPr>
-                  </pic:nvPicPr>
-                  <pic:blipFill>
-                    <a:blip r:embed="rId46"/>
-                    <a:stretch>
-                      <a:fillRect/>
-                    </a:stretch>
-                  </pic:blipFill>
-                  <pic:spPr bwMode="auto">
-                    <a:xfrm>
-                      <a:off x="0" y="0"/>
-                      <a:ext cx="5440680" cy="7694378"/>
-                    </a:xfrm>
-                    <a:prstGeom prst="rect">
-                      <a:avLst/>
-                    </a:prstGeom>
-                    <a:noFill/>
-                    <a:ln w="9525">
-                      <a:noFill/>
-                      <a:headEnd/>
-                      <a:tailEnd/>
-                    </a:ln>
-                  </pic:spPr>
-                </pic:pic>
-              </a:graphicData>
-            </a:graphic>
-          </wp:inline>
-        </w:drawing>
       </w:r>
     </w:p>
     <w:tbl>
@@ -6063,8 +5964,8 @@
       <w:pPr>
         <w:pStyle w:val="Heading1"/>
       </w:pPr>
-      <w:bookmarkStart w:id="47" w:name="figures"/>
-      <w:bookmarkEnd w:id="47"/>
+      <w:bookmarkStart w:id="44" w:name="figures"/>
+      <w:bookmarkEnd w:id="44"/>
       <w:r>
         <w:t xml:space="preserve">Figures</w:t>
       </w:r>
@@ -6086,7 +5987,7 @@
                     </pic:cNvPicPr>
                   </pic:nvPicPr>
                   <pic:blipFill>
-                    <a:blip r:embed="rId48"/>
+                    <a:blip r:embed="rId45"/>
                     <a:stretch>
                       <a:fillRect/>
                     </a:stretch>
@@ -6141,7 +6042,7 @@
                     </pic:cNvPicPr>
                   </pic:nvPicPr>
                   <pic:blipFill>
-                    <a:blip r:embed="rId49"/>
+                    <a:blip r:embed="rId46"/>
                     <a:stretch>
                       <a:fillRect/>
                     </a:stretch>
@@ -6206,6 +6107,216 @@
                 <pic:pic>
                   <pic:nvPicPr>
                     <pic:cNvPr descr="manuscript_pve_files/figure-docx/allocation-1.png" id="0" name="Picture"/>
+                    <pic:cNvPicPr>
+                      <a:picLocks noChangeArrowheads="1" noChangeAspect="1"/>
+                    </pic:cNvPicPr>
+                  </pic:nvPicPr>
+                  <pic:blipFill>
+                    <a:blip r:embed="rId47"/>
+                    <a:stretch>
+                      <a:fillRect/>
+                    </a:stretch>
+                  </pic:blipFill>
+                  <pic:spPr bwMode="auto">
+                    <a:xfrm>
+                      <a:off x="0" y="0"/>
+                      <a:ext cx="5440680" cy="7250052"/>
+                    </a:xfrm>
+                    <a:prstGeom prst="rect">
+                      <a:avLst/>
+                    </a:prstGeom>
+                    <a:noFill/>
+                    <a:ln w="9525">
+                      <a:noFill/>
+                      <a:headEnd/>
+                      <a:tailEnd/>
+                    </a:ln>
+                  </pic:spPr>
+                </pic:pic>
+              </a:graphicData>
+            </a:graphic>
+          </wp:inline>
+        </w:drawing>
+      </w:r>
+    </w:p>
+    <w:p>
+      <w:r>
+        <w:rPr>
+          <w:b/>
+        </w:rPr>
+        <w:t xml:space="preserve">Figure 3</w:t>
+      </w:r>
+      <w:r>
+        <w:t xml:space="preserve">. Soil volume treatment means of mass partitioning to leaves, stems, and roots at harvest (a), bi-variate relationships between mass allocation to leaves and stems + roots (b) and leaf mass as a function of fine root biomass with ± standard error (c). For (b) lines represent standardized major axis fitting of the log transformed allometric relationships of leaf mass fraction by treatment. For (c) the dashed line is the 1:1 relationship and the solid line represents the significant linear model fit (R</w:t>
+      </w:r>
+      <w:r>
+        <w:rPr>
+          <w:vertAlign w:val="superscript"/>
+        </w:rPr>
+        <w:t xml:space="preserve">2</w:t>
+      </w:r>
+      <w:r>
+        <w:t xml:space="preserve">=0.81).</w:t>
+      </w:r>
+    </w:p>
+    <w:p>
+      <w:r>
+        <w:drawing>
+          <wp:inline>
+            <wp:extent cx="5440680" cy="5440680"/>
+            <wp:effectExtent b="0" l="0" r="0" t="0"/>
+            <wp:docPr descr="" id="1" name="Picture"/>
+            <a:graphic>
+              <a:graphicData uri="http://schemas.openxmlformats.org/drawingml/2006/picture">
+                <pic:pic>
+                  <pic:nvPicPr>
+                    <pic:cNvPr descr="manuscript_pve_files/figure-docx/asat-1.png" id="0" name="Picture"/>
+                    <pic:cNvPicPr>
+                      <a:picLocks noChangeArrowheads="1" noChangeAspect="1"/>
+                    </pic:cNvPicPr>
+                  </pic:nvPicPr>
+                  <pic:blipFill>
+                    <a:blip r:embed="rId48"/>
+                    <a:stretch>
+                      <a:fillRect/>
+                    </a:stretch>
+                  </pic:blipFill>
+                  <pic:spPr bwMode="auto">
+                    <a:xfrm>
+                      <a:off x="0" y="0"/>
+                      <a:ext cx="5440680" cy="5440680"/>
+                    </a:xfrm>
+                    <a:prstGeom prst="rect">
+                      <a:avLst/>
+                    </a:prstGeom>
+                    <a:noFill/>
+                    <a:ln w="9525">
+                      <a:noFill/>
+                      <a:headEnd/>
+                      <a:tailEnd/>
+                    </a:ln>
+                  </pic:spPr>
+                </pic:pic>
+              </a:graphicData>
+            </a:graphic>
+          </wp:inline>
+        </w:drawing>
+      </w:r>
+    </w:p>
+    <w:p>
+      <w:r>
+        <w:rPr>
+          <w:b/>
+        </w:rPr>
+        <w:t xml:space="preserve">Figure 4</w:t>
+      </w:r>
+      <w:r>
+        <w:t xml:space="preserve">. Soil volume treatment means ± standard error, across all measurement campaigns (n=6), of light saturated rates of photosynthesis at 25°C. Different letters represent significant differences between treatments.</w:t>
+      </w:r>
+    </w:p>
+    <w:p>
+      <w:r>
+        <w:drawing>
+          <wp:inline>
+            <wp:extent cx="5440680" cy="4082867"/>
+            <wp:effectExtent b="0" l="0" r="0" t="0"/>
+            <wp:docPr descr="" id="1" name="Picture"/>
+            <a:graphic>
+              <a:graphicData uri="http://schemas.openxmlformats.org/drawingml/2006/picture">
+                <pic:pic>
+                  <pic:nvPicPr>
+                    <pic:cNvPr descr="manuscript_pve_files/figure-docx/A_tncnitro-1.png" id="0" name="Picture"/>
+                    <pic:cNvPicPr>
+                      <a:picLocks noChangeArrowheads="1" noChangeAspect="1"/>
+                    </pic:cNvPicPr>
+                  </pic:nvPicPr>
+                  <pic:blipFill>
+                    <a:blip r:embed="rId49"/>
+                    <a:stretch>
+                      <a:fillRect/>
+                    </a:stretch>
+                  </pic:blipFill>
+                  <pic:spPr bwMode="auto">
+                    <a:xfrm>
+                      <a:off x="0" y="0"/>
+                      <a:ext cx="5440680" cy="4082867"/>
+                    </a:xfrm>
+                    <a:prstGeom prst="rect">
+                      <a:avLst/>
+                    </a:prstGeom>
+                    <a:noFill/>
+                    <a:ln w="9525">
+                      <a:noFill/>
+                      <a:headEnd/>
+                      <a:tailEnd/>
+                    </a:ln>
+                  </pic:spPr>
+                </pic:pic>
+              </a:graphicData>
+            </a:graphic>
+          </wp:inline>
+        </w:drawing>
+      </w:r>
+    </w:p>
+    <w:p>
+      <w:r>
+        <w:rPr>
+          <w:b/>
+        </w:rPr>
+        <w:t xml:space="preserve">Figure 5</w:t>
+      </w:r>
+      <w:r>
+        <w:t xml:space="preserve">. Photosynthetic capacity, on a leaf mass basis, as a function of accumulation of leaf starch (a) and leaf nitrogen content without TNC (b). Colors represent bins levels (n=5) of both leaf starch and nitrogen grouped from low to high . Lines represents predictions, for each bin level, from the linear mixed effects model equation of A</w:t>
+      </w:r>
+      <w:r>
+        <w:rPr>
+          <w:vertAlign w:val="subscript"/>
+        </w:rPr>
+        <w:t xml:space="preserve">max</w:t>
+      </w:r>
+      <w:r>
+        <w:t xml:space="preserve"> </w:t>
+      </w:r>
+      <w:r>
+        <w:t xml:space="preserve">as a function of starch and nitrogen. The marginal R</w:t>
+      </w:r>
+      <w:r>
+        <w:rPr>
+          <w:vertAlign w:val="superscript"/>
+        </w:rPr>
+        <w:t xml:space="preserve">2</w:t>
+      </w:r>
+      <w:r>
+        <w:t xml:space="preserve"> </w:t>
+      </w:r>
+      <w:r>
+        <w:t xml:space="preserve">(fixed effects only) was 0.37 and the conditional R</w:t>
+      </w:r>
+      <w:r>
+        <w:rPr>
+          <w:vertAlign w:val="superscript"/>
+        </w:rPr>
+        <w:t xml:space="preserve">2</w:t>
+      </w:r>
+      <w:r>
+        <w:t xml:space="preserve"> </w:t>
+      </w:r>
+      <w:r>
+        <w:t xml:space="preserve">(fixed and random effects) was 0.48 for the complete model.</w:t>
+      </w:r>
+    </w:p>
+    <w:p>
+      <w:r>
+        <w:drawing>
+          <wp:inline>
+            <wp:extent cx="5440680" cy="7250052"/>
+            <wp:effectExtent b="0" l="0" r="0" t="0"/>
+            <wp:docPr descr="" id="1" name="Picture"/>
+            <a:graphic>
+              <a:graphicData uri="http://schemas.openxmlformats.org/drawingml/2006/picture">
+                <pic:pic>
+                  <pic:nvPicPr>
+                    <pic:cNvPr descr="manuscript_pve_files/figure-docx/massmodel-1.png" id="0" name="Picture"/>
                     <pic:cNvPicPr>
                       <a:picLocks noChangeArrowheads="1" noChangeAspect="1"/>
                     </pic:cNvPicPr>
@@ -6243,165 +6354,20 @@
         <w:rPr>
           <w:b/>
         </w:rPr>
-        <w:t xml:space="preserve">Figure 3</w:t>
-      </w:r>
-      <w:r>
-        <w:t xml:space="preserve">. Soil volume treatment means of mass partitioning to leaves, stems, and roots at harvest (a), bi-variate relationships between mass allocation to leaves and stems + roots (b) and leaf mass as a function of fine root biomass with ± standard error (c). For (b) lines represent standardized major axis fitting of the log transformed allometric relationships of leaf mass fraction by treatment. For (c) the dashed line is the 1:1 relationship and the solid line represents the significant linear model fit (R</w:t>
-      </w:r>
-      <w:r>
-        <w:rPr>
-          <w:vertAlign w:val="superscript"/>
-        </w:rPr>
-        <w:t xml:space="preserve">2</w:t>
-      </w:r>
-      <w:r>
-        <w:t xml:space="preserve">=0.81).</w:t>
-      </w:r>
-    </w:p>
-    <w:p>
-      <w:r>
-        <w:drawing>
-          <wp:inline>
-            <wp:extent cx="5440680" cy="5440680"/>
-            <wp:effectExtent b="0" l="0" r="0" t="0"/>
-            <wp:docPr descr="" id="1" name="Picture"/>
-            <a:graphic>
-              <a:graphicData uri="http://schemas.openxmlformats.org/drawingml/2006/picture">
-                <pic:pic>
-                  <pic:nvPicPr>
-                    <pic:cNvPr descr="manuscript_pve_files/figure-docx/asat-1.png" id="0" name="Picture"/>
-                    <pic:cNvPicPr>
-                      <a:picLocks noChangeArrowheads="1" noChangeAspect="1"/>
-                    </pic:cNvPicPr>
-                  </pic:nvPicPr>
-                  <pic:blipFill>
-                    <a:blip r:embed="rId51"/>
-                    <a:stretch>
-                      <a:fillRect/>
-                    </a:stretch>
-                  </pic:blipFill>
-                  <pic:spPr bwMode="auto">
-                    <a:xfrm>
-                      <a:off x="0" y="0"/>
-                      <a:ext cx="5440680" cy="5440680"/>
-                    </a:xfrm>
-                    <a:prstGeom prst="rect">
-                      <a:avLst/>
-                    </a:prstGeom>
-                    <a:noFill/>
-                    <a:ln w="9525">
-                      <a:noFill/>
-                      <a:headEnd/>
-                      <a:tailEnd/>
-                    </a:ln>
-                  </pic:spPr>
-                </pic:pic>
-              </a:graphicData>
-            </a:graphic>
-          </wp:inline>
-        </w:drawing>
-      </w:r>
-    </w:p>
-    <w:p>
-      <w:r>
-        <w:rPr>
-          <w:b/>
-        </w:rPr>
-        <w:t xml:space="preserve">Figure 4</w:t>
-      </w:r>
-      <w:r>
-        <w:t xml:space="preserve">. Soil volume treatment means ± standard error, across all measurement campaigns (n=6), of light saturated rates of photosynthesis at 25°C. Different letters represent significant differences between treatments.</w:t>
-      </w:r>
-    </w:p>
-    <w:p>
-      <w:r>
-        <w:drawing>
-          <wp:inline>
-            <wp:extent cx="5440680" cy="4082867"/>
-            <wp:effectExtent b="0" l="0" r="0" t="0"/>
-            <wp:docPr descr="" id="1" name="Picture"/>
-            <a:graphic>
-              <a:graphicData uri="http://schemas.openxmlformats.org/drawingml/2006/picture">
-                <pic:pic>
-                  <pic:nvPicPr>
-                    <pic:cNvPr descr="manuscript_pve_files/figure-docx/A_tncnitro-1.png" id="0" name="Picture"/>
-                    <pic:cNvPicPr>
-                      <a:picLocks noChangeArrowheads="1" noChangeAspect="1"/>
-                    </pic:cNvPicPr>
-                  </pic:nvPicPr>
-                  <pic:blipFill>
-                    <a:blip r:embed="rId52"/>
-                    <a:stretch>
-                      <a:fillRect/>
-                    </a:stretch>
-                  </pic:blipFill>
-                  <pic:spPr bwMode="auto">
-                    <a:xfrm>
-                      <a:off x="0" y="0"/>
-                      <a:ext cx="5440680" cy="4082867"/>
-                    </a:xfrm>
-                    <a:prstGeom prst="rect">
-                      <a:avLst/>
-                    </a:prstGeom>
-                    <a:noFill/>
-                    <a:ln w="9525">
-                      <a:noFill/>
-                      <a:headEnd/>
-                      <a:tailEnd/>
-                    </a:ln>
-                  </pic:spPr>
-                </pic:pic>
-              </a:graphicData>
-            </a:graphic>
-          </wp:inline>
-        </w:drawing>
-      </w:r>
-    </w:p>
-    <w:p>
-      <w:r>
-        <w:rPr>
-          <w:b/>
-        </w:rPr>
-        <w:t xml:space="preserve">Figure 5</w:t>
-      </w:r>
-      <w:r>
-        <w:t xml:space="preserve">. Photosynthetic capacity, on a leaf mass basis, as a function of accumulation of leaf starch (a) and leaf nitrogen content without TNC (b). Colors represent bins levels (n=5) of both leaf starch and nitrogen grouped from low to high . Lines represents predictions, for each bin level, from the linear mixed effects model equation of A</w:t>
-      </w:r>
-      <w:r>
-        <w:rPr>
-          <w:vertAlign w:val="subscript"/>
-        </w:rPr>
-        <w:t xml:space="preserve">max</w:t>
-      </w:r>
-      <w:r>
-        <w:t xml:space="preserve"> </w:t>
-      </w:r>
-      <w:r>
-        <w:t xml:space="preserve">as a function of starch and nitrogen. The marginal R</w:t>
-      </w:r>
-      <w:r>
-        <w:rPr>
-          <w:vertAlign w:val="superscript"/>
-        </w:rPr>
-        <w:t xml:space="preserve">2</w:t>
-      </w:r>
-      <w:r>
-        <w:t xml:space="preserve"> </w:t>
-      </w:r>
-      <w:r>
-        <w:t xml:space="preserve">(fixed effects only) was 0.37 and the conditional R</w:t>
-      </w:r>
-      <w:r>
-        <w:rPr>
-          <w:vertAlign w:val="superscript"/>
-        </w:rPr>
-        <w:t xml:space="preserve">2</w:t>
-      </w:r>
-      <w:r>
-        <w:t xml:space="preserve"> </w:t>
-      </w:r>
-      <w:r>
-        <w:t xml:space="preserve">(fixed and random effects) was 0.48 for the complete model.</w:t>
+        <w:t xml:space="preserve">Figure 6</w:t>
+      </w:r>
+      <w:r>
+        <w:t xml:space="preserve">. Total carbon mass for harvested and modeled seedlings versus predicted total carbon gain after 120 days (a) and reductions in final seedling carbon mass, both modeled and observed, as a function of the reduction in leaf photosynthesis across treatments (b). For (a) the dashed 1:1 identifies the difference between net total leaf carbon gain and gross seedling production. For (b) both seedling carbon mass and daily carbon assimilation were first scaled to the free seedling control.</w:t>
+      </w:r>
+    </w:p>
+    <w:p>
+      <w:pPr>
+        <w:pStyle w:val="Heading1"/>
+      </w:pPr>
+      <w:bookmarkStart w:id="51" w:name="supporting-information"/>
+      <w:bookmarkEnd w:id="51"/>
+      <w:r>
+        <w:t xml:space="preserve">Supporting Information</w:t>
       </w:r>
     </w:p>
     <w:p>
@@ -6415,13 +6381,13 @@
               <a:graphicData uri="http://schemas.openxmlformats.org/drawingml/2006/picture">
                 <pic:pic>
                   <pic:nvPicPr>
-                    <pic:cNvPr descr="manuscript_pve_files/figure-docx/massmodel-1.png" id="0" name="Picture"/>
+                    <pic:cNvPr descr="manuscript_pve_files/figure-docx/model_scenarios-1.png" id="0" name="Picture"/>
                     <pic:cNvPicPr>
                       <a:picLocks noChangeArrowheads="1" noChangeAspect="1"/>
                     </pic:cNvPicPr>
                   </pic:nvPicPr>
                   <pic:blipFill>
-                    <a:blip r:embed="rId53"/>
+                    <a:blip r:embed="rId52"/>
                     <a:stretch>
                       <a:fillRect/>
                     </a:stretch>
@@ -6453,97 +6419,32 @@
         <w:rPr>
           <w:b/>
         </w:rPr>
-        <w:t xml:space="preserve">Figure 6</w:t>
-      </w:r>
-      <w:r>
-        <w:t xml:space="preserve">. Total carbon mass for harvested and modeled seedlings versus predicted total carbon gain after 120 days (a) and reductions in final seedling carbon mass, both modeled and observed, as a function of the reduction in leaf photosynthesis across treatments (b). For (a) the dashed 1:1 identifies the difference between net total leaf carbon gain and gross seedling production. For (b) both seedling carbon mass and daily carbon assimilation were first scaled to the free seedling control.</w:t>
+        <w:t xml:space="preserve">Figure S1</w:t>
+      </w:r>
+      <w:r>
+        <w:t xml:space="preserve">. Sensitivity testing of seedling growth model to different carbon allocation strategies including; constraints of leaf mass fraction to treatment specific final harvest values (a) and increases in respiration of non-leaf tissue components by 50% (b). Open and filled symbols represent default model and harvest values, while shaded symbols represent model sensitivity to each scenario by soil volume treatment. Both seedling carbon mass and daily carbon assimilation were first scaled to the free seedling control.</w:t>
+      </w:r>
+    </w:p>
+    <w:p>
+      <w:r>
+        <w:rPr>
+          <w:b/>
+        </w:rPr>
+        <w:t xml:space="preserve">Table S1</w:t>
+      </w:r>
+      <w:r>
+        <w:t xml:space="preserve"> </w:t>
+      </w:r>
+      <w:r>
+        <w:t xml:space="preserve">Seedling Growth Model Default Parameters</w:t>
       </w:r>
     </w:p>
     <w:p>
       <w:pPr>
         <w:pStyle w:val="Heading1"/>
       </w:pPr>
-      <w:bookmarkStart w:id="54" w:name="supporting-information"/>
-      <w:bookmarkEnd w:id="54"/>
-      <w:r>
-        <w:t xml:space="preserve">Supporting Information</w:t>
-      </w:r>
-    </w:p>
-    <w:p>
-      <w:r>
-        <w:drawing>
-          <wp:inline>
-            <wp:extent cx="5440680" cy="7250052"/>
-            <wp:effectExtent b="0" l="0" r="0" t="0"/>
-            <wp:docPr descr="" id="1" name="Picture"/>
-            <a:graphic>
-              <a:graphicData uri="http://schemas.openxmlformats.org/drawingml/2006/picture">
-                <pic:pic>
-                  <pic:nvPicPr>
-                    <pic:cNvPr descr="manuscript_pve_files/figure-docx/model_scenarios-1.png" id="0" name="Picture"/>
-                    <pic:cNvPicPr>
-                      <a:picLocks noChangeArrowheads="1" noChangeAspect="1"/>
-                    </pic:cNvPicPr>
-                  </pic:nvPicPr>
-                  <pic:blipFill>
-                    <a:blip r:embed="rId55"/>
-                    <a:stretch>
-                      <a:fillRect/>
-                    </a:stretch>
-                  </pic:blipFill>
-                  <pic:spPr bwMode="auto">
-                    <a:xfrm>
-                      <a:off x="0" y="0"/>
-                      <a:ext cx="5440680" cy="7250052"/>
-                    </a:xfrm>
-                    <a:prstGeom prst="rect">
-                      <a:avLst/>
-                    </a:prstGeom>
-                    <a:noFill/>
-                    <a:ln w="9525">
-                      <a:noFill/>
-                      <a:headEnd/>
-                      <a:tailEnd/>
-                    </a:ln>
-                  </pic:spPr>
-                </pic:pic>
-              </a:graphicData>
-            </a:graphic>
-          </wp:inline>
-        </w:drawing>
-      </w:r>
-    </w:p>
-    <w:p>
-      <w:r>
-        <w:rPr>
-          <w:b/>
-        </w:rPr>
-        <w:t xml:space="preserve">Figure S1</w:t>
-      </w:r>
-      <w:r>
-        <w:t xml:space="preserve">. Sensitivity testing of seedling growth model to different carbon allocation strategies including; constraints of leaf mass fraction to treatment specific final harvest values (a) and increases in respiration of non-leaf tissue components by 50% (b). Open and filled symbols represent default model and harvest values, while shaded symbols represent model sensitivity to each scenario by soil volume treatment. Both seedling carbon mass and daily carbon assimilation were first scaled to the free seedling control.</w:t>
-      </w:r>
-    </w:p>
-    <w:p>
-      <w:r>
-        <w:rPr>
-          <w:b/>
-        </w:rPr>
-        <w:t xml:space="preserve">Table S1</w:t>
-      </w:r>
-      <w:r>
-        <w:t xml:space="preserve"> </w:t>
-      </w:r>
-      <w:r>
-        <w:t xml:space="preserve">Seedling Growth Model Default Parameters</w:t>
-      </w:r>
-    </w:p>
-    <w:p>
-      <w:pPr>
-        <w:pStyle w:val="Heading1"/>
-      </w:pPr>
-      <w:bookmarkStart w:id="56" w:name="references"/>
-      <w:bookmarkEnd w:id="56"/>
+      <w:bookmarkStart w:id="53" w:name="references"/>
+      <w:bookmarkEnd w:id="53"/>
       <w:r>
         <w:t xml:space="preserve">References</w:t>
       </w:r>
@@ -6673,6 +6574,14 @@
         <w:pStyle w:val="Bibliography"/>
       </w:pPr>
       <w:r>
+        <w:t xml:space="preserve">Falik O, Reides P, Gersani M, Novoplansky A (2005) Root navigation by self inhibition. Plant, Cell &amp; Environment 28:562–569.</w:t>
+      </w:r>
+    </w:p>
+    <w:p>
+      <w:pPr>
+        <w:pStyle w:val="Bibliography"/>
+      </w:pPr>
+      <w:r>
         <w:t xml:space="preserve">Farquhar GD, Caemmerer S von von, Berry JA (1980) A biochemical model of photosynthetic CO2 assimilation in leaves of C3 species. Planta 149:78–90.</w:t>
       </w:r>
     </w:p>
@@ -6802,7 +6711,7 @@
       <w:r>
         <w:t xml:space="preserve"> </w:t>
       </w:r>
-      <w:hyperlink r:id="rId57">
+      <w:hyperlink r:id="rId54">
         <w:r>
           <w:rPr>
             <w:rStyle w:val="Link"/>
@@ -7040,7 +6949,7 @@
       <w:r>
         <w:t xml:space="preserve"> </w:t>
       </w:r>
-      <w:hyperlink r:id="rId58">
+      <w:hyperlink r:id="rId55">
         <w:r>
           <w:rPr>
             <w:rStyle w:val="Link"/>
@@ -7097,7 +7006,7 @@
       <w:r>
         <w:t xml:space="preserve"> </w:t>
       </w:r>
-      <w:hyperlink r:id="rId59">
+      <w:hyperlink r:id="rId56">
         <w:r>
           <w:rPr>
             <w:rStyle w:val="Link"/>
@@ -7144,6 +7053,14 @@
       </w:pPr>
       <w:r>
         <w:t xml:space="preserve">Sellin A (1999) Does pre-dawn water potential reflect conditions of equilibrium in plant and soil water status? Acta Oecologica 20:51–59.</w:t>
+      </w:r>
+    </w:p>
+    <w:p>
+      <w:pPr>
+        <w:pStyle w:val="Bibliography"/>
+      </w:pPr>
+      <w:r>
+        <w:t xml:space="preserve">Semchenko M, Zobel K, Heinemeyer A, Hutchings MJ (2008) Foraging for space and avoidance of physical obstructions by plant roots: a comparative study of grasses from contrasting habitats. New Phytologist 179:1162–1170.</w:t>
       </w:r>
     </w:p>
     <w:p>
@@ -7490,7 +7407,7 @@
     </w:lvl>
   </w:abstractNum>
   <w:abstractNum w:abstractNumId="990">
-    <w:nsid w:val="316839a0"/>
+    <w:nsid w:val="b474528a"/>
     <w:multiLevelType w:val="multilevel"/>
     <w:lvl w:ilvl="0">
       <w:numFmt w:val="bullet"/>

</xml_diff>

<commit_message>
changes to bibtex CO2
edits to manuscript

small edits to figures and table dfrs
</commit_message>
<xml_diff>
--- a/manuscript/manuscript_pve.docx
+++ b/manuscript/manuscript_pve.docx
@@ -25,7 +25,7 @@
         <w:t xml:space="preserve"> </w:t>
       </w:r>
       <w:r>
-        <w:t xml:space="preserve">space</w:t>
+        <w:t xml:space="preserve">sink</w:t>
       </w:r>
       <w:r>
         <w:t xml:space="preserve"> </w:t>
@@ -43,7 +43,25 @@
         <w:t xml:space="preserve"> </w:t>
       </w:r>
       <w:r>
-        <w:t xml:space="preserve">performance</w:t>
+        <w:t xml:space="preserve">growth</w:t>
+      </w:r>
+      <w:r>
+        <w:t xml:space="preserve"> </w:t>
+      </w:r>
+      <w:r>
+        <w:t xml:space="preserve">and</w:t>
+      </w:r>
+      <w:r>
+        <w:t xml:space="preserve"> </w:t>
+      </w:r>
+      <w:r>
+        <w:t xml:space="preserve">carbon</w:t>
+      </w:r>
+      <w:r>
+        <w:t xml:space="preserve"> </w:t>
+      </w:r>
+      <w:r>
+        <w:t xml:space="preserve">balance</w:t>
       </w:r>
       <w:r>
         <w:t xml:space="preserve"> </w:t>
@@ -61,37 +79,7 @@
         <w:t xml:space="preserve"> </w:t>
       </w:r>
       <w:r>
-        <w:t xml:space="preserve">seedlings:</w:t>
-      </w:r>
-      <w:r>
-        <w:t xml:space="preserve"> </w:t>
-      </w:r>
-      <w:r>
-        <w:t xml:space="preserve">Does</w:t>
-      </w:r>
-      <w:r>
-        <w:t xml:space="preserve"> </w:t>
-      </w:r>
-      <w:r>
-        <w:t xml:space="preserve">photosynthesis</w:t>
-      </w:r>
-      <w:r>
-        <w:t xml:space="preserve"> </w:t>
-      </w:r>
-      <w:r>
-        <w:t xml:space="preserve">really</w:t>
-      </w:r>
-      <w:r>
-        <w:t xml:space="preserve"> </w:t>
-      </w:r>
-      <w:r>
-        <w:t xml:space="preserve">control</w:t>
-      </w:r>
-      <w:r>
-        <w:t xml:space="preserve"> </w:t>
-      </w:r>
-      <w:r>
-        <w:t xml:space="preserve">growth?</w:t>
+        <w:t xml:space="preserve">seedlings</w:t>
       </w:r>
     </w:p>
     <w:p>
@@ -198,7 +186,7 @@
         <w:t xml:space="preserve"> </w:t>
       </w:r>
       <w:r>
-        <w:t xml:space="preserve">seedlings. We grew seedlings in a large range of container sizes and planted containers flush to the soil alongside naturally sown seedlings (free). Reduced soil volume was expected to induce rapid negative effects on growth and physiology compared to free seedlings. It was hypothesized that soil volume effect would be largest in the smallest containers, mediated by a down-regulation of photosynthesis (A). The accumulation of leaf non-structural carbohydrates, resulting from reduced sink strengh, was expected to correleltae to reductions in photosynthetic capacity. We observed a negative container effect on aboveground growth soon after the experiment started. Although growth was consistently different across soil volumes mass, partitioning to leaves, stems and roots was conserved after 120 days. Photosynthetic capacity was also significantly reduced in containers, and was related to both leaf nitrogen content and starch accumulation. We developed a seedling growth model that utilized leaf A rates to allocate daily C uptake towards mass growth of stems, leaves and roots. We then asked whether the observed reductions in A explained the observed differences in seedling biomass. We found that although belowground sink limitation resulted in the down regulation of A, these reductions were not significant enough to explain observed growth responses. Thus, as photosynthesis and growth were not coordinated an excess pool of non-biomass C resulted in seedlings with soil volume restriction. This research highlights the need to further utilize mass balance approaches when evaluating plant C allocation and confirms that A and growth are not always directly related.</w:t>
+        <w:t xml:space="preserve">seedlings. We grew seedlings in a large range of container sizes and planted containers flush to the soil alongside naturally sown seedlings (free). Reduced soil volume was expected to induce rapid negative effects on growth and physiology compared to free seedlings. It was hypothesized that soil volume effect would be largest in the smallest containers, negatively impacting mass partitioning belowground. The accumulation of leaf non-structural carbohydrates, resulting from reduced sink strengh, was expected to correleltae to reductions in photosynthetic capacity. We observed a negative container effect on aboveground growth soon after the experiment started. Although growth was consistently different across soil volumes mass, partitioning to leaves, stems and roots was conserved after 120 days. Photosynthetic capacity was also significantly reduced in containers, and was related to both leaf nitrogen content and starch accumulation. We developed a seedling growth model that utilized leaf photosynthesis (A) rates to allocate daily C uptake towards mass growth of stems, leaves and roots. We then asked whether the observed reductions in A explained the observed differences in seedling biomass. We found that although belowground sink limitation resulted in the down regulation of A, these reductions were not significant enough to explain observed growth responses. Thus, as A and growth were not coordinated an excess pool of non-biomass C resulted in seedlings with soil volume restriction. This research highlights the need to further utilize mass balance approaches when evaluating plant C allocation and confirms that A and growth are not always directly related.</w:t>
       </w:r>
     </w:p>
     <w:p>
@@ -237,7 +225,7 @@
         <w:t xml:space="preserve">(Kozlowski 1992)</w:t>
       </w:r>
       <w:r>
-        <w:t xml:space="preserve">, growth should principally depend on the allocation of photosynthate among different tissues and organs. At long enough time scales A and growth must be correlated in respect to mass balance, however, at shorter temporal scales growth is not necessarily limited by the availability of recent photosynthate. This has led to the current debate over how strongly plant growth is controlled by either source of sink activity. Consequently, plant growth cannot be simply determined by rates of A making it complex to understand and challenging to model</w:t>
+        <w:t xml:space="preserve">, growth should principally depend on the allocation of photosynthate among different tissues and organs. At long enough time scales photosynthesis (A) and growth must be correlated to maintain mass balance, however, at shorter temporal scales growth is not necessarily limited by the availability of recent photosynthate. This has led to the current debate over how strongly plant growth is controlled by either source of sink activity. Consequently, plant growth cannot always be simply determined by the photosynthesis rate, making it complex to understand and challenging to model</w:t>
       </w:r>
       <w:r>
         <w:t xml:space="preserve"> </w:t>
@@ -246,7 +234,7 @@
         <w:t xml:space="preserve">(Fourcaud et al. 2008)</w:t>
       </w:r>
       <w:r>
-        <w:t xml:space="preserve">. Despite a wealth of studies large uncertainties still remain regarding the coordination of C supply, via A, and growth of woody species.</w:t>
+        <w:t xml:space="preserve">. Despite a wealth of studies large uncertainties still remain regarding the coordination of C supply and growth of woody species.</w:t>
       </w:r>
     </w:p>
     <w:p>
@@ -299,7 +287,7 @@
         <w:t xml:space="preserve"> </w:t>
       </w:r>
       <w:r>
-        <w:t xml:space="preserve">and across four FACE experiments this resulted in a conserved increase in forest production</w:t>
+        <w:t xml:space="preserve">and across four FACE experiments this resulted in a conserved increase in forest biomass production</w:t>
       </w:r>
       <w:r>
         <w:t xml:space="preserve"> </w:t>
@@ -320,7 +308,7 @@
         <w:t xml:space="preserve"> </w:t>
       </w:r>
       <w:r>
-        <w:t xml:space="preserve">experiments, however, also reveals that the growth response tends to be much smaller than the photosynthetic enhancement</w:t>
+        <w:t xml:space="preserve">experiments, however, also reveals that even with average photosynthetic enhancement of over 30 % the growth rate only increases by around 10 %</w:t>
       </w:r>
       <w:r>
         <w:t xml:space="preserve"> </w:t>
@@ -329,7 +317,7 @@
         <w:t xml:space="preserve">(Kirschbaum 2011)</w:t>
       </w:r>
       <w:r>
-        <w:t xml:space="preserve">. In defoliation experiments, compensatory increases in A are commonly shown yet are attributed to variable mechanisms, including reduction in end product inhibition</w:t>
+        <w:t xml:space="preserve">. In defoliation experiments, increases in A of the remaining foliage are commonly shown yet are attributed to variable mechanisms, including reduction in end product inhibition</w:t>
       </w:r>
       <w:r>
         <w:t xml:space="preserve"> </w:t>
@@ -463,7 +451,7 @@
         <w:t xml:space="preserve">(Smith and Stitt 2007)</w:t>
       </w:r>
       <w:r>
-        <w:t xml:space="preserve">. As these manipulations likely impact source as well as sink activity simultaneously, affect water transport, are very extreme, or are specific to large annual fruiting sinks, they tell us little about source-sink coordination in normal field-grown woody species.</w:t>
+        <w:t xml:space="preserve">. As these manipulations likely impact source as well as sink activity simultaneously, affect water transport, are very extreme, or are specific to large annual fruiting sinks, they tell us little about source-sink coordination in typical field conditions for woody species.</w:t>
       </w:r>
     </w:p>
     <w:p>
@@ -471,25 +459,64 @@
         <w:br w:type="textWrapping"/>
       </w:r>
       <w:r>
-        <w:t xml:space="preserve">If source or sink manipulations do not lead to equivalent changes in growth then understanding the fate of assimilated C becomes even more crucial. As programmed plasticity in C allocation naturally occur as plants growth and develop, this must be accounted for when evaluating induced variation in growth</w:t>
-      </w:r>
-      <w:r>
-        <w:t xml:space="preserve"> </w:t>
-      </w:r>
-      <w:r>
-        <w:t xml:space="preserve">(Wright and Mcconnaughay 2002)</w:t>
-      </w:r>
-      <w:r>
-        <w:t xml:space="preserve">. Thus, when C allocation is altered by a treatment, it should be shown whether these allocation patterns differ from common sized untreated plants</w:t>
-      </w:r>
-      <w:r>
-        <w:t xml:space="preserve"> </w:t>
-      </w:r>
-      <w:r>
-        <w:t xml:space="preserve">(Reich et al. 2002, Poorter, Niklas, et al. 2012)</w:t>
-      </w:r>
-      <w:r>
-        <w:t xml:space="preserve">. Only then can we test if functional balance preservation or optimal foraging occurs from changes in C uptake. For example, seedlings in containers may shift allocation to leaves if root restriction occurs or alter fine root morphology to increase nutrient uptake. In woody species, shifts in allometric relationships of leaves, stems and roots can reveal if growth is ontogenetically constrained or actively adjusted when A is affected. This then allows additional pools of C, such as root exudation or changes in tissue respiration, to be accounted for and mass balance to be achieved.</w:t>
+        <w:t xml:space="preserve">An alternative experimental approach is to lower belowground C sink strength in tree seedlings by manipulating rooting volume, by varying the container size. The advantage of this approach is it allows a large range of manipulations, can be easily compared to naturally planted seedlings and may mimic natural conditions as seedlings compete for space or reach bedrock. Seedlings undergo many physiological and morphological changes in response to rooting volume, including biomass partitioning, A, water relations, nutrient uptake and respiration</w:t>
+      </w:r>
+      <w:r>
+        <w:t xml:space="preserve"> </w:t>
+      </w:r>
+      <w:r>
+        <w:t xml:space="preserve">(NeSmith and Duval 1998, and references therein)</w:t>
+      </w:r>
+      <w:r>
+        <w:t xml:space="preserve">. Inadequate rooting volume may decrease C sink strength by progressively restricting root growth</w:t>
+      </w:r>
+      <w:r>
+        <w:t xml:space="preserve"> </w:t>
+      </w:r>
+      <w:r>
+        <w:t xml:space="preserve">(Thomas and Strain 1991)</w:t>
+      </w:r>
+      <w:r>
+        <w:t xml:space="preserve">. Container size studies frequently have photosynthetic down-regulation, likely as a result of sink limitation</w:t>
+      </w:r>
+      <w:r>
+        <w:t xml:space="preserve"> </w:t>
+      </w:r>
+      <w:r>
+        <w:t xml:space="preserve">(Arp 1991, McConnaughay and Bazzaz 1991, Gunderson and Wullschleger 1994, Sage 1994, Maina et al. 2002, Ronchi et al. 2006)</w:t>
+      </w:r>
+      <w:r>
+        <w:t xml:space="preserve">. A meta-analysis by Poorter et al.</w:t>
+      </w:r>
+      <w:r>
+        <w:t xml:space="preserve"> </w:t>
+      </w:r>
+      <w:r>
+        <w:t xml:space="preserve">(2012)</w:t>
+      </w:r>
+      <w:r>
+        <w:t xml:space="preserve"> </w:t>
+      </w:r>
+      <w:r>
+        <w:t xml:space="preserve">concluded that A is the process likely to be the strongest affected by pot size and may best explain the observed effect on biomass seen in the large number of studies where containers are used. This conclusion arises because plants grown in small containers are shown to accumulate leaf starch while having lower C exchange and assimilate export rates</w:t>
+      </w:r>
+      <w:r>
+        <w:t xml:space="preserve"> </w:t>
+      </w:r>
+      <w:r>
+        <w:t xml:space="preserve">(Robbins and Pharr 1988)</w:t>
+      </w:r>
+      <w:r>
+        <w:t xml:space="preserve">. However, evidence in support for a trade-off between C storage and growth in trees is, to date, inconclusive</w:t>
+      </w:r>
+      <w:r>
+        <w:t xml:space="preserve"> </w:t>
+      </w:r>
+      <w:r>
+        <w:t xml:space="preserve">(Palacio et al. 2014)</w:t>
+      </w:r>
+      <w:r>
+        <w:t xml:space="preserve">. Based on these previous studies, using container size as a sink-strength manipulation can be used to empirically test how growth and A are coordinated.</w:t>
       </w:r>
     </w:p>
     <w:p>
@@ -497,64 +524,22 @@
         <w:br w:type="textWrapping"/>
       </w:r>
       <w:r>
-        <w:t xml:space="preserve">An alternative experimental approach is to lower belowground C sink strength in tree seedlings by manipulating rooting volume, by varying the container size. The advantage of this approach is it allows a large range of manipulations, can be easily compared to naturally planted seedlings and may mimic natural conditions as seedlings compete for space or reach bedrock. Seedlings undergo many physiological and morphological changes in response to rooting volume, including biomass partitioning, A, water relations, nutrient uptake and respiration</w:t>
-      </w:r>
-      <w:r>
-        <w:t xml:space="preserve"> </w:t>
-      </w:r>
-      <w:r>
-        <w:t xml:space="preserve">(NeSmith and Duval 1998, and references therein)</w:t>
-      </w:r>
-      <w:r>
-        <w:t xml:space="preserve">. Inadequate rooting volume may decrease C sink strength by progressively restricting root growth</w:t>
-      </w:r>
-      <w:r>
-        <w:t xml:space="preserve"> </w:t>
-      </w:r>
-      <w:r>
-        <w:t xml:space="preserve">(Thomas and Strain 1991)</w:t>
-      </w:r>
-      <w:r>
-        <w:t xml:space="preserve">. Container size studies frequently have photosynthetic down-regulation, likely as a result of sink limitation</w:t>
-      </w:r>
-      <w:r>
-        <w:t xml:space="preserve"> </w:t>
-      </w:r>
-      <w:r>
-        <w:t xml:space="preserve">(Arp 1991, McConnaughay and Bazzaz 1991, Gunderson and Wullschleger 1994, Sage 1994, Maina et al. 2002, Ronchi et al. 2006)</w:t>
-      </w:r>
-      <w:r>
-        <w:t xml:space="preserve">. A meta-analysis by Poorter et al.</w:t>
-      </w:r>
-      <w:r>
-        <w:t xml:space="preserve"> </w:t>
-      </w:r>
-      <w:r>
-        <w:t xml:space="preserve">(2012)</w:t>
-      </w:r>
-      <w:r>
-        <w:t xml:space="preserve"> </w:t>
-      </w:r>
-      <w:r>
-        <w:t xml:space="preserve">concluded that A is the process likely to be the strongest affected by pot size and may best explain the observed effect on biomass seen in the large number of studies where containers are used. This conclusion arises because plants grown in small containers are shown to accumulate leaf starch while having lower C exchange and assimilate export rates</w:t>
-      </w:r>
-      <w:r>
-        <w:t xml:space="preserve"> </w:t>
-      </w:r>
-      <w:r>
-        <w:t xml:space="preserve">(Robbins and Pharr 1988)</w:t>
-      </w:r>
-      <w:r>
-        <w:t xml:space="preserve">. However, evidence in support for a trade-off between C storage and growth in trees is, to date, inconclusive</w:t>
-      </w:r>
-      <w:r>
-        <w:t xml:space="preserve"> </w:t>
-      </w:r>
-      <w:r>
-        <w:t xml:space="preserve">(Palacio et al. 2014)</w:t>
-      </w:r>
-      <w:r>
-        <w:t xml:space="preserve">. Based on these previous studies, using container size as a sink-strength manipulation can be used to empirically test how growth and A are coordinated.</w:t>
+        <w:t xml:space="preserve">This study utilizes a novel field design to investigate the coordination between growth and A in</w:t>
+      </w:r>
+      <w:r>
+        <w:t xml:space="preserve"> </w:t>
+      </w:r>
+      <w:r>
+        <w:rPr>
+          <w:i/>
+        </w:rPr>
+        <w:t xml:space="preserve">Eucalyptus tereticornis</w:t>
+      </w:r>
+      <w:r>
+        <w:t xml:space="preserve"> </w:t>
+      </w:r>
+      <w:r>
+        <w:t xml:space="preserve">Sm. seedlings, by manipulating container size and thus rooting volume. Seedlings were maintained under well watered conditions in order to evaluate only the effect of restricted soil volume and the limited nutrient resource pool. We used freely-rooted seedlings as a control for the container size treatments. Empirical results were combined with a simple plant growth model to simulate seedling growth with a C mass balance approach, which was then compared to observed harvested seedling mass. The model used whole-plant C gain, scaled from instantaneous rates of leaf A, to quantify seedling production over 120 days.</w:t>
       </w:r>
     </w:p>
     <w:p>
@@ -562,37 +547,28 @@
         <w:br w:type="textWrapping"/>
       </w:r>
       <w:r>
-        <w:t xml:space="preserve">This study utilizes a novel field design to investigate the coordination between growth and A in</w:t>
-      </w:r>
-      <w:r>
-        <w:t xml:space="preserve"> </w:t>
-      </w:r>
-      <w:r>
-        <w:rPr>
-          <w:i/>
-        </w:rPr>
-        <w:t xml:space="preserve">Eucalyptus tereticornis</w:t>
-      </w:r>
-      <w:r>
-        <w:t xml:space="preserve"> </w:t>
-      </w:r>
-      <w:r>
-        <w:t xml:space="preserve">Sm. seedlings, by manipulating container size and thus rooting volume. Seedlings were maintained under well watered conditions in order to evaluate only the effect of restricted soil volume and the limited nutrient resource pool. We used freely-rooted seedlings as a control for the container size treatments. Empirical results were combined with a simple plant growth model to simulate seedling growth with a C mass balance approach, which was then compared to observed harvested seedling mass. The model used whole-plant C gain, scaled from instantaneous rates of leaf A, to quantify seedling production over 120 days.</w:t>
-      </w:r>
-    </w:p>
-    <w:p>
-      <w:r>
-        <w:t xml:space="preserve">1). The manipulations of container size were expected to induce a belowground sink limitation compared to free seedlings. We hypothesized that declines in seedling grow would be largest in the smallest containers, mediated by a down-regulation of photosynthesis.</w:t>
-      </w:r>
-    </w:p>
-    <w:p>
-      <w:r>
-        <w:t xml:space="preserve">2). Reduced sink strength was expected to lead to accumulation of leaf non-structural carbohydrates, which is known to inhibit A We therefore expected a correlation between carbohydrate accumulation and photosynthetic capacity as a function of soil volume.</w:t>
-      </w:r>
-    </w:p>
-    <w:p>
-      <w:r>
-        <w:t xml:space="preserve">3). Last, the growth model was expected to find agreement between simulated and observed seedling mass, through direct correlation of the effects of limiting soil volume on A.</w:t>
+        <w:t xml:space="preserve">Our hypotheses were as follows:</w:t>
+      </w:r>
+      <w:r>
+        <w:br w:type="textWrapping"/>
+      </w:r>
+      <w:r>
+        <w:t xml:space="preserve">1). The manipulations of container size were expected to induce a belowground sink limitation compared to free seedlings. We hypothesized that declines in seedling growth would be largest in the smallest containers.</w:t>
+      </w:r>
+    </w:p>
+    <w:p>
+      <w:r>
+        <w:t xml:space="preserve">2). As the finite pool of rooting volume and soil nutrients will decline faster in small containers we expected reductions in mass partitioning to roots with decreasing container size.</w:t>
+      </w:r>
+    </w:p>
+    <w:p>
+      <w:r>
+        <w:t xml:space="preserve">3). Reduced sink strength was expected to lead to accumulation of leaf non-structural carbohydrates, which is known to inhibit A. We therefore expected a correlation between carbohydrate accumulation and photosynthetic capacity as a function of soil volume.</w:t>
+      </w:r>
+    </w:p>
+    <w:p>
+      <w:r>
+        <w:t xml:space="preserve">4). Last, the growth model was expected to find agreement between observed seedlings mass and mass predicted from a simple carbon balance model taking into account measured rates of photosynthesis.</w:t>
       </w:r>
     </w:p>
     <w:p>
@@ -776,7 +752,7 @@
         <w:t xml:space="preserve"> </w:t>
       </w:r>
       <w:r>
-        <w:t xml:space="preserve">subplot to 0.5 m depth. 25 g fresh weight subsamples of washed fine roots were analyzed, using WhinoRhizo software (Regent Instruments Inc.), for specific root length (SRL, m g</w:t>
+        <w:t xml:space="preserve">subplot to 0.5 m depth. 25 g fresh weight subsamples of washed fine roots were analyzed, using WhinoRhizo software (Regent Instruments Inc., Quebec, QC, Canada), for specific root length (SRL, m g</w:t>
       </w:r>
       <w:r>
         <w:rPr>
@@ -2749,7 +2725,7 @@
         <w:br w:type="textWrapping"/>
       </w:r>
       <w:r>
-        <w:t xml:space="preserve">We then utilized this model to test the hypothesis that the effects of belowground sink limitation on rates of leaf A where sufficient to accurately predict overall seedling biomass production after 120 days. Each model run utilized changes in A and leaf mass fraction (LMF), with published or local values of stem and root respiration rates, to generate total seedling mass and leaf area after 120 days. Cumulative net leaf carbon gain for each treatment was equal to the sum of each value of C</w:t>
+        <w:t xml:space="preserve">We then utilized this model to test the hypothesis that the effects of belowground sink limitation on rates of leaf A where sufficient to accurately predict overall seedling biomass production after 120 days. Each model run utilized changes in A and leaf mass fraction (LMF), with published or local values of stem and root respiration rates, to generate total seedling mass and leaf area after 120 days. Cumulative net leaf C gain for each treatment was equal to the sum of each value of C</w:t>
       </w:r>
       <w:r>
         <w:rPr>
@@ -2761,7 +2737,7 @@
         <w:t xml:space="preserve"> </w:t>
       </w:r>
       <w:r>
-        <w:t xml:space="preserve">over 120 days and final seedling carbon was assumed to equal half of the final mass for both modeled and observed seedlings. First, a default model was optimized to produce a final LMF that correctly predicted both the final leaf mass and total biomass of the harvested free seedling controls (M</w:t>
+        <w:t xml:space="preserve">over 120 days and final seedling C was assumed to equal half of the final mass for both modeled and observed seedlings. First, a default model was optimized to produce a final LMF that correctly predicted both the final leaf mass and total biomass of the harvested free seedling controls (M</w:t>
       </w:r>
       <w:r>
         <w:rPr>
@@ -2800,7 +2776,7 @@
         <w:t xml:space="preserve">2,3</w:t>
       </w:r>
       <w:r>
-        <w:t xml:space="preserve">, respectively), was used to improve predictions of initial model simulations from measured harvest biomass. For all cases, seedling production was compared between model output and harvested seedlings with treatment specific mean daily carbon assimilation by first scaling values to the free seedling control.</w:t>
+        <w:t xml:space="preserve">, respectively), was used to improve predictions of initial model simulations from measured harvest biomass. For all cases, seedling production was compared between model output and harvested seedlings with treatment specific mean daily C assimilation by first scaling values to the free seedling control.</w:t>
       </w:r>
     </w:p>
     <w:p>
@@ -2815,7 +2791,7 @@
     </w:p>
     <w:p>
       <w:r>
-        <w:t xml:space="preserve">Differences in experimental parameters with soil volume were analysed by one-way analysis of variance (ANOVA) in R with individual containers as random effects and soil volume as a categorical fixed effect. Tukeys post-hoc tests were performed in conjunction with ANOVA to determine which specific paired comparisons among soil volume treatments were different. Mixed model ANOVAs of A</w:t>
+        <w:t xml:space="preserve">Differences in experimental parameters with soil volume were analysed by one-way analysis of variance (ANOVA) in R with individual containers as random effects and soil volume as a categorical fixed effect. Tukey's post-hoc tests were performed in conjunction with ANOVA to determine which specific paired comparisons among soil volume treatments were different. Mixed model ANOVAs of A</w:t>
       </w:r>
       <w:r>
         <w:rPr>
@@ -2869,7 +2845,7 @@
         <w:t xml:space="preserve">(Warton et al. 2012)</w:t>
       </w:r>
       <w:r>
-        <w:t xml:space="preserve">. Results were considered significant at P≤0.05.</w:t>
+        <w:t xml:space="preserve">. Results were considered significant at P ≤ 0.05.</w:t>
       </w:r>
     </w:p>
     <w:p>
@@ -2894,7 +2870,7 @@
     </w:p>
     <w:p>
       <w:r>
-        <w:t xml:space="preserve">In this field study, colder temperatures and reductions in cumulative PPFD per day (Fig. 1) most likely lead to the reduced growth in the free seedlings in the final weeks of the experiment (Fig. 2). Combined with severe growth reductions in the smallest container volumes the experiment was chosen to be harvested after 120 days. Over this duration height, diameter, and leaf area diverged between container volumes (Fig. 2). First, seedling leaf area significantly diverged between soil volumes (P&lt;0.026) during the 5</w:t>
+        <w:t xml:space="preserve">In this field study, colder temperatures and reductions in cumulative PPFD per day (Fig. 1) most likely lead to the reduced growth in the free seedlings in the final weeks of the experiment (Fig. 2). Combined with severe growth reductions in the smallest container volumes the experiment was chosen to be harvested after 120 days. Over this duration height, diameter, and leaf area diverged between container volumes (Fig. 2). First, seedling leaf area significantly diverged between soil volumes (P &lt; 0.026) during the 5</w:t>
       </w:r>
       <w:r>
         <w:rPr>
@@ -2927,7 +2903,7 @@
         <w:t xml:space="preserve"> </w:t>
       </w:r>
       <w:r>
-        <w:t xml:space="preserve">week) significantly deviated across soil volumes (P&lt;0.002 &amp; 0.001, respectively). Negative growth effects then manifested as severely reduced height gain and declining leaf area through time with small soil volumes across the final two months of the experiment. Seedlings maintained diameter growth throughout the experiment, although marginal with smaller soil volumes in the final month. Final seedling height significantly increased with increasing soil volume (P&lt;0.001). Increases in both final stem diameter (P&lt;0.001) and cumulative leaf area (both P&lt;0.001) were found with increasing soil volume and these differences were driven mainly by the largest container and the free seedling.</w:t>
+        <w:t xml:space="preserve">week) significantly deviated across soil volumes (P &lt; 0.002 &amp; 0.001, respectively). Negative growth effects then manifested as severely reduced height gain and declining leaf area through time with small soil volumes across the final two months of the experiment. Seedlings maintained diameter growth throughout the experiment, although marginal with smaller soil volumes in the final month. Final seedling height significantly increased with increasing soil volume (P &lt; 0.001). Increases in both final stem diameter (P &lt; 0.001) and cumulative leaf area (both P &lt; 0.001) were found with increasing soil volume and these differences were driven mainly by the largest container and the free seedling.</w:t>
       </w:r>
     </w:p>
     <w:p>
@@ -2935,7 +2911,7 @@
         <w:br w:type="textWrapping"/>
       </w:r>
       <w:r>
-        <w:t xml:space="preserve">Total seedling biomass at harvest was significantly different across container volumes (P&lt;0.001) and with free seedlings (P&lt;0.001, Table. 1). We analyzed the relationship between biomass growth with each fold increase in soil volume and found an increase of 34% with a doubling of pot size, consistent with the meta-analysis of Poorter et al.</w:t>
+        <w:t xml:space="preserve">Total seedling biomass at harvest was significantly different across container volumes (P &lt; 0.001) and with free seedlings (P &lt; 0.001, Table. 1). We analyzed the relationship between biomass growth with each fold increase in soil volume and found an increase of 34 % with a doubling of pot size, consistent with the meta-analysis of Poorter et al.</w:t>
       </w:r>
       <w:r>
         <w:t xml:space="preserve"> </w:t>
@@ -2956,7 +2932,7 @@
         <w:t xml:space="preserve"> </w:t>
       </w:r>
       <w:r>
-        <w:t xml:space="preserve">= 0.97, P&lt;0.001). Differences in biomass partitioning to leaves, stems, and roots were not different across soil volumes after variation in seedling biomass within treatments was factored in the analysis (Fig.3a,b). Across all treatments, the final harvested root:shoot was conserved in these seedlings, with a slightly higher shoot than root mass on average (</w:t>
+        <w:t xml:space="preserve">= 0.97, P &lt; 0.001). Differences in biomass partitioning to leaves, stems, and roots were not different across soil volumes after variation in seedling biomass within treatments was factored in the analysis (Fig.3a,b). Across all treatments, the final harvested root:shoot was conserved in these seedlings, with a slightly higher shoot than root mass on average (</w:t>
       </w:r>
       <m:oMath>
         <m:bar>
@@ -2974,7 +2950,10 @@
         </m:bar>
       </m:oMath>
       <w:r>
-        <w:t xml:space="preserve">=0.904, Fig. 2c).</w:t>
+        <w:t xml:space="preserve"> </w:t>
+      </w:r>
+      <w:r>
+        <w:t xml:space="preserve">= 0.904, Fig. 2c).</w:t>
       </w:r>
     </w:p>
     <w:p>
@@ -2982,7 +2961,7 @@
         <w:br w:type="textWrapping"/>
       </w:r>
       <w:r>
-        <w:t xml:space="preserve">Overall, SRL was higher in seedlings in containers than free seedlings but not significantly in every soil volume treatment (Table. 1). Over the duration of the experiment SLA was higher in free seedlings but was not different across containers sizes (Table. 1, P&lt;0.001) and this pattern was evident in the first gas exchange measurement campaign (P&lt;0.001).</w:t>
+        <w:t xml:space="preserve">Overall, SRL was higher in seedlings in containers compared to free seedlings but not significantly in every soil volume treatment (Table. 1). Over the duration of the experiment SLA was higher in free seedlings but was not different across containers sizes (Table. 1, P &lt; 0.001) and this pattern was evident in the first gas exchange measurement campaign (P &lt; 0.001).</w:t>
       </w:r>
     </w:p>
     <w:p>
@@ -2997,7 +2976,7 @@
     </w:p>
     <w:p>
       <w:r>
-        <w:t xml:space="preserve">Leaf N % was significantly higher in free seedlings and the largest container volume at the onset of gas exchange measurements (6th week, P&lt;0.001). Over the remaining duration of the experiment the smallest container volume had a significant reduction in leaf N % compared to other soil volumes, while free seedlings maintained the highest leaf N % (Table. 1, P&lt;0.001). Leaf starch content in the smallest container was double that of free seedlings (P=0.039), while leaf soluble sugars did not differ across treatments throughout the experiment (Table. 1). Differences in leaf starch between the free seedling and the smallest container were also evident during the first gas exchange campaign (P=0.0013).</w:t>
+        <w:t xml:space="preserve">Leaf N % was significantly higher in free seedlings and the largest container volume at the onset of gas exchange measurements (6th week, P &lt; 0.001). Over the remaining duration of the experiment the smallest container volume had a significant reduction in leaf N % compared to other soil volumes, while free seedlings maintained the highest leaf N % (Table. 1, P &lt; 0.001). Leaf starch content in the smallest container was double that of free seedlings (P=0.039), while leaf soluble sugars did not differ across treatments throughout the experiment (Table. 1). Differences in leaf starch between the free seedling and the smallest container were also evident during the first gas exchange campaign (P = 0.001).</w:t>
       </w:r>
     </w:p>
     <w:p>
@@ -3036,7 +3015,7 @@
         <w:t xml:space="preserve"> </w:t>
       </w:r>
       <w:r>
-        <w:t xml:space="preserve">were both significantly higher in the largest container volume and the free seedling at the first measurement campaign (both P&lt;0.001). Across all measurement campaigns A</w:t>
+        <w:t xml:space="preserve">were both significantly higher in the largest container volume and the free seedling at the first measurement campaign (both P &lt; 0.001). Across all measurement campaigns A</w:t>
       </w:r>
       <w:r>
         <w:rPr>
@@ -3060,7 +3039,7 @@
         <w:t xml:space="preserve"> </w:t>
       </w:r>
       <w:r>
-        <w:t xml:space="preserve">(Table 2.) were consistently higher in free seedlings than in containers (both P&lt;0.001). The interaction between photosynthetic capacity, leaf starch, and leaf N on a mass basis was marginally significant (P=0.0584) but A</w:t>
+        <w:t xml:space="preserve">(Table 2.) were consistently higher in free seedlings than in containers (both P &lt; 0.001). The interaction between photosynthetic capacity, leaf starch, and leaf N on a mass basis was marginally significant (P = 0.058) but A</w:t>
       </w:r>
       <w:r>
         <w:rPr>
@@ -3072,7 +3051,7 @@
         <w:t xml:space="preserve"> </w:t>
       </w:r>
       <w:r>
-        <w:t xml:space="preserve">was highly correlated to both leaf N content and leaf starch (both P&lt;0.001). Across all measurement campaign A</w:t>
+        <w:t xml:space="preserve">was highly correlated to both leaf N content and leaf starch (both P &lt; 0.001). Across all measurement campaign A</w:t>
       </w:r>
       <w:r>
         <w:rPr>
@@ -3152,7 +3131,7 @@
         <w:t xml:space="preserve"> </w:t>
       </w:r>
       <w:r>
-        <w:t xml:space="preserve">were significantly higher in free seedlings with little variation between soil volume treatments (P=0.0012 &amp; 0.0021, respectively). Leaf dark respiration rates were not significantly different across soil volumes (Table. 2). The g</w:t>
+        <w:t xml:space="preserve">were significantly higher in free seedlings with little variation between soil volume treatments (P = 0.001 &amp; 0.002, respectively). Leaf dark respiration rates were not significantly different across soil volumes (Table. 2). The g</w:t>
       </w:r>
       <w:r>
         <w:rPr>
@@ -3206,7 +3185,10 @@
         <w:t xml:space="preserve">2</w:t>
       </w:r>
       <w:r>
-        <w:t xml:space="preserve">= .74, P&lt;0.001, data not shown).</w:t>
+        <w:t xml:space="preserve"> </w:t>
+      </w:r>
+      <w:r>
+        <w:t xml:space="preserve">= .74, P &lt; 0.001, data not shown).</w:t>
       </w:r>
     </w:p>
     <w:p>
@@ -3260,7 +3242,19 @@
         <w:t xml:space="preserve"> </w:t>
       </w:r>
       <w:r>
-        <w:t xml:space="preserve">were different across treatments, with mean values of -0.27 and -1.2 mPa across all seedlings, respectively. Although P=0.001), the mean rates for all seedlings were high at 0.37 mol H</w:t>
+        <w:t xml:space="preserve">were different across treatments, with mean values of -0.27 and -1.2 mPa across all seedlings, respectively. Although g</w:t>
+      </w:r>
+      <w:r>
+        <w:rPr>
+          <w:vertAlign w:val="subscript"/>
+        </w:rPr>
+        <w:t xml:space="preserve">s</w:t>
+      </w:r>
+      <w:r>
+        <w:t xml:space="preserve"> </w:t>
+      </w:r>
+      <w:r>
+        <w:t xml:space="preserve">in free seedlings was genearlly higher htan those in containers (Table 2. P=0.001), the mean rates for all seedlings were high at 0.37 mol H</w:t>
       </w:r>
       <w:r>
         <w:rPr>
@@ -3331,7 +3325,10 @@
         </m:bar>
       </m:oMath>
       <w:r>
-        <w:t xml:space="preserve">=04.5 %) and decreased approximately 3 % across all containers over the experiment duration. This indicates that nutrient leaching from free seedlings or from draining of containers following natural rainfall events did not differ between treatments.</w:t>
+        <w:t xml:space="preserve"> </w:t>
+      </w:r>
+      <w:r>
+        <w:t xml:space="preserve">= 04.5 %) and decreased approximately 3 % across all containers over the experiment duration. This indicates that nutrient leaching from free seedlings or from draining of containers following natural rainfall events did not differ between treatments.</w:t>
       </w:r>
     </w:p>
     <w:p>
@@ -3429,22 +3426,22 @@
         <w:t xml:space="preserve"> </w:t>
       </w:r>
       <w:r>
-        <w:t xml:space="preserve">seedling production. We then addressed questions regarding the coordination of A and growth by complementing empirical results with modelling approaches. We found that reductions in leaf A rates were not sufficient to explain observed reductions in total plant biomass production. We thus encourage the utilization of mass balance approaches and provide direction for future studies when testing factors that control of plant growth under environmental change.</w:t>
+        <w:t xml:space="preserve">seedling production. We then addressed questions regarding the coordination of A and growth by complementing empirical results with modelling approaches. We found that reductions in leaf A rates were not sufficient to explain observed reductions in total plant biomass production. We thus encourage the utilization of mass balance approaches and provide direction for future studies when testing factors that control plant growth under environmental change.</w:t>
       </w:r>
     </w:p>
     <w:p>
       <w:pPr>
         <w:pStyle w:val="Heading2"/>
       </w:pPr>
-      <w:bookmarkStart w:id="39" w:name="soil-volume-restiction-compared-to-field-plants"/>
+      <w:bookmarkStart w:id="39" w:name="reductions-in-growth-and-physiology-under-sink-limitation"/>
       <w:bookmarkEnd w:id="39"/>
       <w:r>
-        <w:t xml:space="preserve">Soil volume restiction compared to field plants</w:t>
-      </w:r>
-    </w:p>
-    <w:p>
-      <w:r>
-        <w:t xml:space="preserve">As soon as seedlings became established both height and diameter growth were negatively affected as a function of available soil volume when compared to free seedlings. These growth reductions were expected, as the impedance of root growth can cause reductions overall plant growth and activity</w:t>
+        <w:t xml:space="preserve">Reductions in growth and physiology under sink limitation</w:t>
+      </w:r>
+    </w:p>
+    <w:p>
+      <w:r>
+        <w:t xml:space="preserve">As soon as seedlings became established both height and diameter growth were negatively affected by decreasing soil volume. This lead to the large reductions in harvested biomass in small containers when compared to free seedlings. These growth reductions were expected, as the impedance of root growth can cause reductions overall plant growth and activity</w:t>
       </w:r>
       <w:r>
         <w:t xml:space="preserve"> </w:t>
@@ -3491,7 +3488,7 @@
         <w:t xml:space="preserve"> </w:t>
       </w:r>
       <w:r>
-        <w:t xml:space="preserve">paralleled the reductions in allometric growth parameters of seedlings in containers. This initially suggests a tight link between A and growth, consistent with our hypothesis that growth declines would be mediated by the down regulation of A. However, there are several possible mechanisms that can explain reduced A in small pots, including nutrient content, water or reduced sink strength</w:t>
+        <w:t xml:space="preserve">paralleled the reductions in allometric growth parameters of seedlings in containers. This initially suggests a strong link between growth and an apparent down regulation of A. However, there are several possible mechanisms that can explain reduced A in small pots including nutrient content, water or reduced sink strength</w:t>
       </w:r>
       <w:r>
         <w:t xml:space="preserve"> </w:t>
@@ -3518,1464 +3515,6 @@
       </w:r>
       <w:r>
         <w:t xml:space="preserve">, non-limiting leaf water potential and consistent leaf</w:t>
-      </w:r>
-      <w:r>
-        <w:t xml:space="preserve"> </w:t>
-      </w:r>
-      <m:oMath>
-        <m:r>
-          <m:rPr>
-            <m:sty m:val="p"/>
-          </m:rPr>
-          <m:t>d</m:t>
-        </m:r>
-        <m:r>
-          <m:rPr>
-            <m:sty m:val="p"/>
-          </m:rPr>
-          <m:t>e</m:t>
-        </m:r>
-        <m:r>
-          <m:rPr>
-            <m:sty m:val="p"/>
-          </m:rPr>
-          <m:t>l</m:t>
-        </m:r>
-        <m:r>
-          <m:rPr>
-            <m:sty m:val="p"/>
-          </m:rPr>
-          <m:t>t</m:t>
-        </m:r>
-        <m:r>
-          <m:rPr>
-            <m:sty m:val="p"/>
-          </m:rPr>
-          <m:t>a</m:t>
-        </m:r>
-      </m:oMath>
-      <w:r>
-        <w:rPr>
-          <w:vertAlign w:val="superscript"/>
-        </w:rPr>
-        <w:t xml:space="preserve">13</w:t>
-      </w:r>
-      <w:r>
-        <w:t xml:space="preserve">C across soil volume treatments there was little evidence of water supply inducing a source limitation to A. This finding is consistent with other container size studies without drought treatments. For example, reduced A</w:t>
-      </w:r>
-      <w:r>
-        <w:rPr>
-          <w:vertAlign w:val="subscript"/>
-        </w:rPr>
-        <w:t xml:space="preserve">max</w:t>
-      </w:r>
-      <w:r>
-        <w:t xml:space="preserve"> </w:t>
-      </w:r>
-      <w:r>
-        <w:t xml:space="preserve">in cotton seedlings grown at elevated CO</w:t>
-      </w:r>
-      <w:r>
-        <w:rPr>
-          <w:vertAlign w:val="superscript"/>
-        </w:rPr>
-        <w:t xml:space="preserve">2</w:t>
-      </w:r>
-      <w:r>
-        <w:t xml:space="preserve"> </w:t>
-      </w:r>
-      <w:r>
-        <w:t xml:space="preserve">was attributed to sink-limited feedback inhibition from inadequate rooting volume, not decreased g</w:t>
-      </w:r>
-      <w:r>
-        <w:rPr>
-          <w:vertAlign w:val="subscript"/>
-        </w:rPr>
-        <w:t xml:space="preserve">s</w:t>
-      </w:r>
-      <w:r>
-        <w:t xml:space="preserve"> </w:t>
-      </w:r>
-      <w:r>
-        <w:t xml:space="preserve">(Thomas and Strain 1991)</w:t>
-      </w:r>
-      <w:r>
-        <w:t xml:space="preserve">. Additionally, severe reductions in A in coffee plants was not attributed to impacts of container size on leaf water potentials or g</w:t>
-      </w:r>
-      <w:r>
-        <w:rPr>
-          <w:vertAlign w:val="subscript"/>
-        </w:rPr>
-        <w:t xml:space="preserve">s</w:t>
-      </w:r>
-      <w:r>
-        <w:t xml:space="preserve"> </w:t>
-      </w:r>
-      <w:r>
-        <w:t xml:space="preserve">(Ronchi et al. 2006)</w:t>
-      </w:r>
-      <w:r>
-        <w:t xml:space="preserve">. In these well watered seedlings it was likely that reductions in A were instead the result of a limited soil nutrient resource pool on belowground sink strength.</w:t>
-      </w:r>
-    </w:p>
-    <w:p>
-      <w:r>
-        <w:br w:type="textWrapping"/>
-      </w:r>
-      <w:r>
-        <w:t xml:space="preserve">Although the soil N pool declined evenly across all treatments leaf N was lowest in the smallest containers, suggesting that sink limitation was the greatest in these containers. This makes sense as small containers may reduce N uptake, either from physical root restriction or decreased supply, which affects growth, Rubisco limitation, sugar metabolism, and carbohydrate partitioning between source and sink tissues</w:t>
-      </w:r>
-      <w:r>
-        <w:t xml:space="preserve"> </w:t>
-      </w:r>
-      <w:r>
-        <w:t xml:space="preserve">(Stitt 1991, Hermans et al. 2006)</w:t>
-      </w:r>
-      <w:r>
-        <w:t xml:space="preserve">. Mycorrhizal colonization could also have been affected by the container effect. Whether unrestricted mycorrhizal recruitment facilitated the increase in leaf N uptake to leaves in free seedlings is unknown. Regardless of whether the sink limitation occurred from root or mycorrhizal restriction, the stark contrast between leaf N between free seedlings and seedlings in containers was significantly correlated to reductions in A.</w:t>
-      </w:r>
-    </w:p>
-    <w:p>
-      <w:r>
-        <w:br w:type="textWrapping"/>
-      </w:r>
-      <w:r>
-        <w:t xml:space="preserve">As both rooting space and resources were finite in containers, the limited ability of these seedlings to increase the capacity of the belowground C sink was hypothesized to result in the buildup of C assimilate in the leaves. The feedback inhibition of A from starch accumulation has been proposed, yet it is still not known whether there is a starch threshold that triggers the down-regulation process (Nebauer et al. 2011). Here, declines in A</w:t>
-      </w:r>
-      <w:r>
-        <w:rPr>
-          <w:vertAlign w:val="subscript"/>
-        </w:rPr>
-        <w:t xml:space="preserve">max</w:t>
-      </w:r>
-      <w:r>
-        <w:t xml:space="preserve"> </w:t>
-      </w:r>
-      <w:r>
-        <w:t xml:space="preserve">where correlated with higher starch content throughout the experiment. This agrees with findings from Equiza et a. (2006) where photosynthetic downregulation from reduced sink strength showed a greater correlation with starch than with sugar content in a deciduous conifer. As starch content in the smallest containers was nearly double that of free seedlings this suggests the response of A to sink inhibition was regulated by this accumulation, as hypothesized.</w:t>
-      </w:r>
-    </w:p>
-    <w:p>
-      <w:pPr>
-        <w:pStyle w:val="Heading2"/>
-      </w:pPr>
-      <w:bookmarkStart w:id="40" w:name="carbon-allocation-under-sink-limitation"/>
-      <w:bookmarkEnd w:id="40"/>
-      <w:r>
-        <w:t xml:space="preserve">Carbon allocation under sink limitation</w:t>
-      </w:r>
-    </w:p>
-    <w:p>
-      <w:r>
-        <w:t xml:space="preserve">As mass partitioning is likely controlled by source and sink strength of all organs</w:t>
-      </w:r>
-      <w:r>
-        <w:t xml:space="preserve"> </w:t>
-      </w:r>
-      <w:r>
-        <w:t xml:space="preserve">(Poorter, Niklas, et al. 2012)</w:t>
-      </w:r>
-      <w:r>
-        <w:t xml:space="preserve"> </w:t>
-      </w:r>
-      <w:r>
-        <w:t xml:space="preserve">it was important to determine what tissue components were most affected by the sink limitation to then model the biomass response accurately. It was necessary to distinguish if growth was affected beyond ontogenetic constraints, by correcting for size, as biomass distribution is strongly size-dependent</w:t>
-      </w:r>
-      <w:r>
-        <w:t xml:space="preserve"> </w:t>
-      </w:r>
-      <w:r>
-        <w:t xml:space="preserve">(Gould 1966, Lleonart et al. 2000)</w:t>
-      </w:r>
-      <w:r>
-        <w:t xml:space="preserve">. In this study, there were no significant changes in root, leaf, or stem mass fractions to reduced soil volume compared to free seedlings, outside of ontogenetic drift. This is significant as shifts in allocation, beyond ontogeny, have been noted specifically for nutrient limitation</w:t>
-      </w:r>
-      <w:r>
-        <w:t xml:space="preserve"> </w:t>
-      </w:r>
-      <w:r>
-        <w:t xml:space="preserve">(McConnaughay and Coleman 1999, and references therein)</w:t>
-      </w:r>
-      <w:r>
-        <w:t xml:space="preserve">. In response to root restriction these seedlings might have altered allocation to ephemeral tissues, including fine roots or leaves to meet the changing resource requirements for A. Fine root mass to leaf mass ratio was instead conserved, regardless of plant size or treatment, suggesting an active biomass partitioning strategy to optimize resource gain did not occur.</w:t>
-      </w:r>
-    </w:p>
-    <w:p>
-      <w:r>
-        <w:br w:type="textWrapping"/>
-      </w:r>
-      <w:r>
-        <w:t xml:space="preserve">Alternatively, physical restriction of root proliferation could have impacted root development or morphology prior to shifts in mass partitioning. Here, increases in root length occurred in several of the soil volume treatments while no shifts in partitioning between fine and coarse root mass fractions were detected. The overall poor quality of the soil or the effects of root restriction, however, likely decreased the capacity of this morphological response to increase leaf N uptake. This is not surprising, as plants in containers have been shown to have different root morphology to field grown plants as roots essentially compete with themselves for nutrients</w:t>
-      </w:r>
-      <w:r>
-        <w:t xml:space="preserve"> </w:t>
-      </w:r>
-      <w:r>
-        <w:t xml:space="preserve">(NeSmith and Duval 1998)</w:t>
-      </w:r>
-      <w:r>
-        <w:t xml:space="preserve">. As the root mass fractions did not differ this provides evidence against an optimal foraging response in seedlings in containers. This could be because lateral root development is affected by inanimate obstacles and avoiding growth towards container walls could improve the efficiency of resource allocation</w:t>
-      </w:r>
-      <w:r>
-        <w:t xml:space="preserve"> </w:t>
-      </w:r>
-      <w:r>
-        <w:t xml:space="preserve">(Falik et al. 2005)</w:t>
-      </w:r>
-      <w:r>
-        <w:t xml:space="preserve">. Also, the sensitivity of roots to their own exudates near obstructions may be used to adjust growth before stressful conditions occur</w:t>
-      </w:r>
-      <w:r>
-        <w:t xml:space="preserve"> </w:t>
-      </w:r>
-      <w:r>
-        <w:t xml:space="preserve">(Semchenko et al. 2008)</w:t>
-      </w:r>
-      <w:r>
-        <w:t xml:space="preserve">.</w:t>
-      </w:r>
-    </w:p>
-    <w:p>
-      <w:pPr>
-        <w:pStyle w:val="Heading2"/>
-      </w:pPr>
-      <w:bookmarkStart w:id="41" w:name="does-reductions-in-photosynthesis-explain-reductions-in-seedling-growth"/>
-      <w:bookmarkEnd w:id="41"/>
-      <w:r>
-        <w:t xml:space="preserve">Does reductions in photosynthesis explain reductions in seedling growth</w:t>
-      </w:r>
-    </w:p>
-    <w:p>
-      <w:r>
-        <w:t xml:space="preserve">Our growth model used a simple but conventional approach to drive seedling growth with fluctuations in A while treating carbon use efficiency, respiration and carbon allocation as fixed processes. Contrary to expectation, the model consistently overestimated growth of seedlings in containers when parameterized with an optimal LMF from control seedlings. A linkage between sink limitation and A, however, does not necessarily imply the same level of coordination between reduced A and growth. These findings are important as this model reflects classical approaches in tree growth and production modelling. Our results indicate a need to evaluate the use of fixed processes in models which distinguish the fate of assimilate carbon within a plant. Doing so will provide valuable input to future plant growth models as assimilate allocation is a key component in functional-structural tree models, yet C partitioning remains a weak point</w:t>
-      </w:r>
-      <w:r>
-        <w:t xml:space="preserve"> </w:t>
-      </w:r>
-      <w:r>
-        <w:t xml:space="preserve">(Lacointe 2000)</w:t>
-      </w:r>
-      <w:r>
-        <w:t xml:space="preserve">. To address this issue we utilized the flexibility of this model to test plausible fates of the extra pool of non-biomass carbon unaccounted for with mass balance. Through this approach, similar to</w:t>
-      </w:r>
-      <w:r>
-        <w:t xml:space="preserve"> </w:t>
-      </w:r>
-      <w:r>
-        <w:t xml:space="preserve">(Lohier et al. 2014)</w:t>
-      </w:r>
-      <w:r>
-        <w:t xml:space="preserve">, we manipulated processes contributing to seedling C mass balance, including changes to leaf C allocation or non-leaf tissue respiration, to quantitatively test their respective influences on model predictions.</w:t>
-      </w:r>
-    </w:p>
-    <w:p>
-      <w:r>
-        <w:br w:type="textWrapping"/>
-      </w:r>
-      <w:r>
-        <w:t xml:space="preserve">Altering the LMF from that of the optimized seedling controls (M</w:t>
-      </w:r>
-      <w:r>
-        <w:rPr>
-          <w:vertAlign w:val="subscript"/>
-        </w:rPr>
-        <w:t xml:space="preserve">2</w:t>
-      </w:r>
-      <w:r>
-        <w:t xml:space="preserve">) improved biomass predictions and provided insight into how sink limitation can impact leaf C allocation beyond A. The observed sub-optimal decrease LMF with increasing soil volume restriction has several possible explanations. Shifts in LMF could represent changes in senescence or leaf production that could not be explicitly quantified in this field study. As TNC accumulation due to sink limitation can lead to accelerated leaf senescence</w:t>
-      </w:r>
-      <w:r>
-        <w:t xml:space="preserve"> </w:t>
-      </w:r>
-      <w:r>
-        <w:t xml:space="preserve">(Paul and Foyer 2001)</w:t>
-      </w:r>
-      <w:r>
-        <w:t xml:space="preserve">, this could explain the large declines in total leaf area of seedlings in small containers. Alternatively, as A was similar between soil volume treatments seedlings could have reduced leaf production to maintain laws of stoichiometry (leaf C:N ratio). The two-fold decrease in leaf N % in small containers from control seedlings provides support to this possible scenario. Future empirical and modelling studies should focus on how feedbacks from sink activity affect both rates of A and the fate of C allocated to leaves. It will be the interactions between these two components that will determine the total C gain available for plant growth.</w:t>
-      </w:r>
-    </w:p>
-    <w:p>
-      <w:r>
-        <w:br w:type="textWrapping"/>
-      </w:r>
-      <w:r>
-        <w:t xml:space="preserve">Increasing rates of non-leaf respiration (M</w:t>
-      </w:r>
-      <w:r>
-        <w:rPr>
-          <w:vertAlign w:val="subscript"/>
-        </w:rPr>
-        <w:t xml:space="preserve">3</w:t>
-      </w:r>
-      <w:r>
-        <w:t xml:space="preserve">) improved biomass predictions but to a far lesser extent than changes to leaf C allocation. This finding is still noteworthy as it justifies an evaluation of how changes in sink activity may differentially affect respiration of component tissues. The fraction of photosynthate used in respiration varies substantially among species and environments and is sensitive to changes in growth rates</w:t>
-      </w:r>
-      <w:r>
-        <w:t xml:space="preserve"> </w:t>
-      </w:r>
-      <w:r>
-        <w:t xml:space="preserve">(Lambers et al. 2008)</w:t>
-      </w:r>
-      <w:r>
-        <w:t xml:space="preserve">. As C balance is a delicate equilibrium between fluxes of A and respiration, partial accounting of C dynamics can easily lead to erroneous conclusions (Valentini et al. 2000). Keeping rates of respiration fixed in growth models may underestimate impacts of environmental change on tissue respiration above and belowground. We agree with Delucia et al.</w:t>
-      </w:r>
-      <w:r>
-        <w:t xml:space="preserve"> </w:t>
-      </w:r>
-      <w:r>
-        <w:t xml:space="preserve">(2007)</w:t>
-      </w:r>
-      <w:r>
-        <w:t xml:space="preserve"> </w:t>
-      </w:r>
-      <w:r>
-        <w:t xml:space="preserve">that it is likely inappropriate to assume that respiration is a constant fraction of gross primary production in models. Our findings reveal that a combination of different mechanisms, beyond A, is likely at play in driving the observed seedling biomass response to sink manipulation. However, the degree to which these mechanisms will regulate a growth will undoubtedly shift across different experimental manipulations and plant species.</w:t>
-      </w:r>
-    </w:p>
-    <w:p>
-      <w:pPr>
-        <w:pStyle w:val="Heading2"/>
-      </w:pPr>
-      <w:bookmarkStart w:id="42" w:name="conclusions"/>
-      <w:bookmarkEnd w:id="42"/>
-      <w:r>
-        <w:t xml:space="preserve">Conclusions</w:t>
-      </w:r>
-    </w:p>
-    <w:p>
-      <w:r>
-        <w:t xml:space="preserve">It has long been know that conditions which affect the photosynthetic process affect growth but that there is also an interrelationship between growth and A</w:t>
-      </w:r>
-      <w:r>
-        <w:t xml:space="preserve"> </w:t>
-      </w:r>
-      <w:r>
-        <w:t xml:space="preserve">(Sweet and Wareing 1966)</w:t>
-      </w:r>
-      <w:r>
-        <w:t xml:space="preserve">. Here, the fate of assimilated C available for plant growth varied between naturally sown seedlings and seedlings with belowground sink inhibition. First, this is important as manipulations of plants grown in containers are often used to draw conclusions about growth and physiological principles but how these results actually reflect field-grown plants has seldom been studied. Second, our finding add more evidence that A and growth are not always entirely synced, an important distinction often missed in studies that manipulate source/sink activity. Korner</w:t>
-      </w:r>
-      <w:r>
-        <w:t xml:space="preserve"> </w:t>
-      </w:r>
-      <w:r>
-        <w:t xml:space="preserve">(Körner 2013)</w:t>
-      </w:r>
-      <w:r>
-        <w:t xml:space="preserve"> </w:t>
-      </w:r>
-      <w:r>
-        <w:t xml:space="preserve">suggests that it is the norm for sink activity to feedback onto source activity, causing growth to control A through the demand for C Although this may be true, we argue that attempts to quantify or at least predict the fate of assimilated C into known pools of growth, storage and C loss are needed prior to addressing this debate. Our modelling results agree with conclusions from Valentine and Mäkelä</w:t>
-      </w:r>
-      <w:r>
-        <w:t xml:space="preserve"> </w:t>
-      </w:r>
-      <w:r>
-        <w:t xml:space="preserve">(2005)</w:t>
-      </w:r>
-      <w:r>
-        <w:t xml:space="preserve"> </w:t>
-      </w:r>
-      <w:r>
-        <w:t xml:space="preserve">where the problem with predicting tree growth is a problem in forecasting the assimilation and allocation of C and other constituents. A lack of knowledge regarding C allocation restricts our ability to achieve mass balance and is a major obstacle in understanding the coordination between A and growth. The approach used here has the flexibility to account for multiple drivers of C allocation and provides an avenue to address future questions regarding the impact of environmental change on plant growth.</w:t>
-      </w:r>
-    </w:p>
-    <w:p>
-      <w:pPr>
-        <w:pStyle w:val="Heading1"/>
-      </w:pPr>
-      <w:bookmarkStart w:id="43" w:name="tables"/>
-      <w:bookmarkEnd w:id="43"/>
-      <w:r>
-        <w:t xml:space="preserve">Tables</w:t>
-      </w:r>
-    </w:p>
-    <w:tbl>
-      <w:tblPr>
-        <w:tblStyle w:val="TableNormal"/>
-        <w:tblW w:type="pct" w:w="0.0"/>
-      </w:tblPr>
-      <w:tblGrid/>
-      <w:tr>
-        <w:tc>
-          <w:tcPr>
-            <w:tcBorders>
-              <w:bottom w:val="single"/>
-            </w:tcBorders>
-            <w:vAlign w:val="bottom"/>
-          </w:tcPr>
-          <w:p>
-            <w:pPr>
-              <w:pStyle w:val="Compact"/>
-              <w:jc w:val="left"/>
-            </w:pPr>
-            <w:r>
-              <w:rPr>
-                <w:b/>
-              </w:rPr>
-              <w:t xml:space="preserve">Volume (L)</w:t>
-            </w:r>
-          </w:p>
-        </w:tc>
-        <w:tc>
-          <w:tcPr>
-            <w:tcBorders>
-              <w:bottom w:val="single"/>
-            </w:tcBorders>
-            <w:vAlign w:val="bottom"/>
-          </w:tcPr>
-          <w:p>
-            <w:pPr>
-              <w:pStyle w:val="Compact"/>
-              <w:jc w:val="left"/>
-            </w:pPr>
-            <w:r>
-              <w:rPr>
-                <w:b/>
-              </w:rPr>
-              <w:t xml:space="preserve">Seedling</w:t>
-            </w:r>
-            <w:r>
-              <w:rPr>
-                <w:vertAlign w:val="subscript"/>
-                <w:b/>
-              </w:rPr>
-              <w:t xml:space="preserve">mass</w:t>
-            </w:r>
-            <w:r>
-              <w:rPr>
-                <w:b/>
-              </w:rPr>
-              <w:t xml:space="preserve">(g)</w:t>
-            </w:r>
-          </w:p>
-        </w:tc>
-        <w:tc>
-          <w:tcPr>
-            <w:tcBorders>
-              <w:bottom w:val="single"/>
-            </w:tcBorders>
-            <w:vAlign w:val="bottom"/>
-          </w:tcPr>
-          <w:p>
-            <w:pPr>
-              <w:pStyle w:val="Compact"/>
-              <w:jc w:val="left"/>
-            </w:pPr>
-            <w:r>
-              <w:rPr>
-                <w:b/>
-              </w:rPr>
-              <w:t xml:space="preserve">SLA</w:t>
-            </w:r>
-            <w:r>
-              <w:rPr>
-                <w:vertAlign w:val="subscript"/>
-                <w:b/>
-              </w:rPr>
-              <w:t xml:space="preserve">(m</w:t>
-            </w:r>
-            <w:r>
-              <w:rPr>
-                <w:b/>
-              </w:rPr>
-              <w:t xml:space="preserve">kg</w:t>
-            </w:r>
-            <w:r>
-              <w:rPr>
-                <w:b/>
-              </w:rPr>
-              <w:t xml:space="preserve">)</w:t>
-            </w:r>
-            <w:r>
-              <w:t xml:space="preserve"> </w:t>
-            </w:r>
-            <w:r>
-              <w:t xml:space="preserve">**L</w:t>
-            </w:r>
-          </w:p>
-        </w:tc>
-        <w:tc>
-          <w:tcPr>
-            <w:tcBorders>
-              <w:bottom w:val="single"/>
-            </w:tcBorders>
-            <w:vAlign w:val="bottom"/>
-          </w:tcPr>
-          <w:p>
-            <w:pPr>
-              <w:pStyle w:val="Compact"/>
-              <w:jc w:val="left"/>
-            </w:pPr>
-            <w:r>
-              <w:t xml:space="preserve">eaf</w:t>
-            </w:r>
-            <w:r>
-              <w:rPr>
-                <w:vertAlign w:val="subscript"/>
-              </w:rPr>
-              <w:t xml:space="preserve">Starch</w:t>
-            </w:r>
-            <w:r>
-              <w:t xml:space="preserve">(%)** **Le</w:t>
-            </w:r>
-          </w:p>
-        </w:tc>
-        <w:tc>
-          <w:tcPr>
-            <w:tcBorders>
-              <w:bottom w:val="single"/>
-            </w:tcBorders>
-            <w:vAlign w:val="bottom"/>
-          </w:tcPr>
-          <w:p>
-            <w:pPr>
-              <w:pStyle w:val="Compact"/>
-              <w:jc w:val="left"/>
-            </w:pPr>
-            <w:r>
-              <w:t xml:space="preserve">af</w:t>
-            </w:r>
-            <w:r>
-              <w:rPr>
-                <w:vertAlign w:val="subscript"/>
-              </w:rPr>
-              <w:t xml:space="preserve">Sugars</w:t>
-            </w:r>
-            <w:r>
-              <w:t xml:space="preserve">(%)** **Lea</w:t>
-            </w:r>
-          </w:p>
-        </w:tc>
-        <w:tc>
-          <w:tcPr>
-            <w:tcBorders>
-              <w:bottom w:val="single"/>
-            </w:tcBorders>
-            <w:vAlign w:val="bottom"/>
-          </w:tcPr>
-          <w:p>
-            <w:pPr>
-              <w:pStyle w:val="Compact"/>
-              <w:jc w:val="left"/>
-            </w:pPr>
-            <w:r>
-              <w:t xml:space="preserve">f</w:t>
-            </w:r>
-            <w:r>
-              <w:rPr>
-                <w:vertAlign w:val="subscript"/>
-              </w:rPr>
-              <w:t xml:space="preserve">Nitrogen</w:t>
-            </w:r>
-            <w:r>
-              <w:t xml:space="preserve">(%)** **Root</w:t>
-            </w:r>
-          </w:p>
-        </w:tc>
-        <w:tc>
-          <w:tcPr>
-            <w:tcBorders>
-              <w:bottom w:val="single"/>
-            </w:tcBorders>
-            <w:vAlign w:val="bottom"/>
-          </w:tcPr>
-          <w:p>
-            <w:pPr>
-              <w:pStyle w:val="Compact"/>
-              <w:jc w:val="left"/>
-            </w:pPr>
-            <w:r>
-              <w:rPr>
-                <w:vertAlign w:val="subscript"/>
-              </w:rPr>
-              <w:t xml:space="preserve">Nitrogen</w:t>
-            </w:r>
-            <w:r>
-              <w:t xml:space="preserve">(%)** **SRL~(</w:t>
-            </w:r>
-          </w:p>
-        </w:tc>
-        <w:tc>
-          <w:tcPr>
-            <w:tcBorders>
-              <w:bottom w:val="single"/>
-            </w:tcBorders>
-            <w:vAlign w:val="bottom"/>
-          </w:tcPr>
-          <w:p>
-            <w:pPr>
-              <w:pStyle w:val="Compact"/>
-              <w:jc w:val="left"/>
-            </w:pPr>
-            <w:r>
-              <w:t xml:space="preserve">cm~m</w:t>
-            </w:r>
-            <w:r>
-              <w:t xml:space="preserve">)** **{Leaf~</w:t>
-            </w:r>
-          </w:p>
-        </w:tc>
-        <w:tc>
-          <w:tcPr>
-            <w:tcBorders>
-              <w:bottom w:val="single"/>
-            </w:tcBorders>
-            <w:vAlign w:val="bottom"/>
-          </w:tcPr>
-          <w:p>
-            <w:pPr>
-              <w:pStyle w:val="Compact"/>
-              <w:jc w:val="left"/>
-            </w:pPr>
-            <w:r>
-              <w:t xml:space="preserve">}</w:t>
-            </w:r>
-            <w:r>
-              <w:t xml:space="preserve">C~(</w:t>
-            </w:r>
-            <w:r>
-              <w:t xml:space="preserve">)**</w:t>
-            </w:r>
-          </w:p>
-        </w:tc>
-      </w:tr>
-      <w:tr>
-        <w:tc>
-          <w:p>
-            <w:pPr>
-              <w:pStyle w:val="Compact"/>
-              <w:jc w:val="left"/>
-            </w:pPr>
-            <w:r>
-              <w:t xml:space="preserve">5</w:t>
-            </w:r>
-          </w:p>
-        </w:tc>
-        <w:tc>
-          <w:p>
-            <w:pPr>
-              <w:pStyle w:val="Compact"/>
-              <w:jc w:val="left"/>
-            </w:pPr>
-            <w:r>
-              <w:t xml:space="preserve">14.8 (1.82) a a</w:t>
-            </w:r>
-          </w:p>
-        </w:tc>
-        <w:tc>
-          <w:p>
-            <w:pPr>
-              <w:pStyle w:val="Compact"/>
-              <w:jc w:val="left"/>
-            </w:pPr>
-            <w:r>
-              <w:t xml:space="preserve">11.8 (0.32) a a</w:t>
-            </w:r>
-          </w:p>
-        </w:tc>
-        <w:tc>
-          <w:p>
-            <w:pPr>
-              <w:pStyle w:val="Compact"/>
-              <w:jc w:val="left"/>
-            </w:pPr>
-            <w:r>
-              <w:t xml:space="preserve">12.7 (0.97) b b</w:t>
-            </w:r>
-          </w:p>
-        </w:tc>
-        <w:tc>
-          <w:p>
-            <w:pPr>
-              <w:pStyle w:val="Compact"/>
-              <w:jc w:val="left"/>
-            </w:pPr>
-            <w:r>
-              <w:t xml:space="preserve">6.4 (0.28) a a</w:t>
-            </w:r>
-          </w:p>
-        </w:tc>
-        <w:tc>
-          <w:p>
-            <w:pPr>
-              <w:pStyle w:val="Compact"/>
-              <w:jc w:val="left"/>
-            </w:pPr>
-            <w:r>
-              <w:t xml:space="preserve">1.1 (0.02) a a</w:t>
-            </w:r>
-          </w:p>
-        </w:tc>
-        <w:tc>
-          <w:p>
-            <w:pPr>
-              <w:pStyle w:val="Compact"/>
-              <w:jc w:val="left"/>
-            </w:pPr>
-            <w:r>
-              <w:t xml:space="preserve">0.78 (0.04) ab ab</w:t>
-            </w:r>
-          </w:p>
-        </w:tc>
-        <w:tc>
-          <w:p>
-            <w:pPr>
-              <w:pStyle w:val="Compact"/>
-              <w:jc w:val="left"/>
-            </w:pPr>
-            <w:r>
-              <w:t xml:space="preserve">73.0 (6.73) ab ab</w:t>
-            </w:r>
-          </w:p>
-        </w:tc>
-        <w:tc>
-          <w:p>
-            <w:pPr>
-              <w:pStyle w:val="Compact"/>
-              <w:jc w:val="left"/>
-            </w:pPr>
-            <w:r>
-              <w:t xml:space="preserve">-30.1 (0.26) a a</w:t>
-            </w:r>
-          </w:p>
-        </w:tc>
-      </w:tr>
-      <w:tr>
-        <w:tc>
-          <w:p>
-            <w:pPr>
-              <w:pStyle w:val="Compact"/>
-              <w:jc w:val="left"/>
-            </w:pPr>
-            <w:r>
-              <w:t xml:space="preserve">10</w:t>
-            </w:r>
-          </w:p>
-        </w:tc>
-        <w:tc>
-          <w:p>
-            <w:pPr>
-              <w:pStyle w:val="Compact"/>
-              <w:jc w:val="left"/>
-            </w:pPr>
-            <w:r>
-              <w:t xml:space="preserve">20.0 (2.38) ab ab</w:t>
-            </w:r>
-          </w:p>
-        </w:tc>
-        <w:tc>
-          <w:p>
-            <w:pPr>
-              <w:pStyle w:val="Compact"/>
-              <w:jc w:val="left"/>
-            </w:pPr>
-            <w:r>
-              <w:t xml:space="preserve">11.7 (0.31) a a</w:t>
-            </w:r>
-          </w:p>
-        </w:tc>
-        <w:tc>
-          <w:p>
-            <w:pPr>
-              <w:pStyle w:val="Compact"/>
-              <w:jc w:val="left"/>
-            </w:pPr>
-            <w:r>
-              <w:t xml:space="preserve">9.4 (0.75) ab ab</w:t>
-            </w:r>
-          </w:p>
-        </w:tc>
-        <w:tc>
-          <w:p>
-            <w:pPr>
-              <w:pStyle w:val="Compact"/>
-              <w:jc w:val="left"/>
-            </w:pPr>
-            <w:r>
-              <w:t xml:space="preserve">6.7 (0.25) a a</w:t>
-            </w:r>
-          </w:p>
-        </w:tc>
-        <w:tc>
-          <w:p>
-            <w:pPr>
-              <w:pStyle w:val="Compact"/>
-              <w:jc w:val="left"/>
-            </w:pPr>
-            <w:r>
-              <w:t xml:space="preserve">1.3 (0.04) ab ab</w:t>
-            </w:r>
-          </w:p>
-        </w:tc>
-        <w:tc>
-          <w:p>
-            <w:pPr>
-              <w:pStyle w:val="Compact"/>
-              <w:jc w:val="left"/>
-            </w:pPr>
-            <w:r>
-              <w:t xml:space="preserve">0.75 (0.02) a a</w:t>
-            </w:r>
-          </w:p>
-        </w:tc>
-        <w:tc>
-          <w:p>
-            <w:pPr>
-              <w:pStyle w:val="Compact"/>
-              <w:jc w:val="left"/>
-            </w:pPr>
-            <w:r>
-              <w:t xml:space="preserve">84.1 (4.85) b b</w:t>
-            </w:r>
-          </w:p>
-        </w:tc>
-        <w:tc>
-          <w:p>
-            <w:pPr>
-              <w:pStyle w:val="Compact"/>
-              <w:jc w:val="left"/>
-            </w:pPr>
-            <w:r>
-              <w:t xml:space="preserve">-30.2 (0.25) a a</w:t>
-            </w:r>
-          </w:p>
-        </w:tc>
-      </w:tr>
-      <w:tr>
-        <w:tc>
-          <w:p>
-            <w:pPr>
-              <w:pStyle w:val="Compact"/>
-              <w:jc w:val="left"/>
-            </w:pPr>
-            <w:r>
-              <w:t xml:space="preserve">15</w:t>
-            </w:r>
-          </w:p>
-        </w:tc>
-        <w:tc>
-          <w:p>
-            <w:pPr>
-              <w:pStyle w:val="Compact"/>
-              <w:jc w:val="left"/>
-            </w:pPr>
-            <w:r>
-              <w:t xml:space="preserve">25.4 (2.49) ab ab</w:t>
-            </w:r>
-          </w:p>
-        </w:tc>
-        <w:tc>
-          <w:p>
-            <w:pPr>
-              <w:pStyle w:val="Compact"/>
-              <w:jc w:val="left"/>
-            </w:pPr>
-            <w:r>
-              <w:t xml:space="preserve">12.7 (0.48) a a</w:t>
-            </w:r>
-          </w:p>
-        </w:tc>
-        <w:tc>
-          <w:p>
-            <w:pPr>
-              <w:pStyle w:val="Compact"/>
-              <w:jc w:val="left"/>
-            </w:pPr>
-            <w:r>
-              <w:t xml:space="preserve">7.3 (0.73) a a</w:t>
-            </w:r>
-          </w:p>
-        </w:tc>
-        <w:tc>
-          <w:p>
-            <w:pPr>
-              <w:pStyle w:val="Compact"/>
-              <w:jc w:val="left"/>
-            </w:pPr>
-            <w:r>
-              <w:t xml:space="preserve">7.2 (0.28) a a</w:t>
-            </w:r>
-          </w:p>
-        </w:tc>
-        <w:tc>
-          <w:p>
-            <w:pPr>
-              <w:pStyle w:val="Compact"/>
-              <w:jc w:val="left"/>
-            </w:pPr>
-            <w:r>
-              <w:t xml:space="preserve">1.4 (0.06) ab ab</w:t>
-            </w:r>
-          </w:p>
-        </w:tc>
-        <w:tc>
-          <w:p>
-            <w:pPr>
-              <w:pStyle w:val="Compact"/>
-              <w:jc w:val="left"/>
-            </w:pPr>
-            <w:r>
-              <w:t xml:space="preserve">0.71 (0.02) a a</w:t>
-            </w:r>
-          </w:p>
-        </w:tc>
-        <w:tc>
-          <w:p>
-            <w:pPr>
-              <w:pStyle w:val="Compact"/>
-              <w:jc w:val="left"/>
-            </w:pPr>
-            <w:r>
-              <w:t xml:space="preserve">74.6 (6.98) b b</w:t>
-            </w:r>
-          </w:p>
-        </w:tc>
-        <w:tc>
-          <w:p>
-            <w:pPr>
-              <w:pStyle w:val="Compact"/>
-              <w:jc w:val="left"/>
-            </w:pPr>
-            <w:r>
-              <w:t xml:space="preserve">-30.3 (0.36) a a</w:t>
-            </w:r>
-          </w:p>
-        </w:tc>
-      </w:tr>
-      <w:tr>
-        <w:tc>
-          <w:p>
-            <w:pPr>
-              <w:pStyle w:val="Compact"/>
-              <w:jc w:val="left"/>
-            </w:pPr>
-            <w:r>
-              <w:t xml:space="preserve">20</w:t>
-            </w:r>
-          </w:p>
-        </w:tc>
-        <w:tc>
-          <w:p>
-            <w:pPr>
-              <w:pStyle w:val="Compact"/>
-              <w:jc w:val="left"/>
-            </w:pPr>
-            <w:r>
-              <w:t xml:space="preserve">23.4 (1.63) ab ab</w:t>
-            </w:r>
-          </w:p>
-        </w:tc>
-        <w:tc>
-          <w:p>
-            <w:pPr>
-              <w:pStyle w:val="Compact"/>
-              <w:jc w:val="left"/>
-            </w:pPr>
-            <w:r>
-              <w:t xml:space="preserve">11.8 (0.37) a a</w:t>
-            </w:r>
-          </w:p>
-        </w:tc>
-        <w:tc>
-          <w:p>
-            <w:pPr>
-              <w:pStyle w:val="Compact"/>
-              <w:jc w:val="left"/>
-            </w:pPr>
-            <w:r>
-              <w:t xml:space="preserve">9.5 (0.88) ab ab</w:t>
-            </w:r>
-          </w:p>
-        </w:tc>
-        <w:tc>
-          <w:p>
-            <w:pPr>
-              <w:pStyle w:val="Compact"/>
-              <w:jc w:val="left"/>
-            </w:pPr>
-            <w:r>
-              <w:t xml:space="preserve">6.6 (0.26) a a</w:t>
-            </w:r>
-          </w:p>
-        </w:tc>
-        <w:tc>
-          <w:p>
-            <w:pPr>
-              <w:pStyle w:val="Compact"/>
-              <w:jc w:val="left"/>
-            </w:pPr>
-            <w:r>
-              <w:t xml:space="preserve">1.4 (0.05) ab ab</w:t>
-            </w:r>
-          </w:p>
-        </w:tc>
-        <w:tc>
-          <w:p>
-            <w:pPr>
-              <w:pStyle w:val="Compact"/>
-              <w:jc w:val="left"/>
-            </w:pPr>
-            <w:r>
-              <w:t xml:space="preserve">0.76 (0.04) a a</w:t>
-            </w:r>
-          </w:p>
-        </w:tc>
-        <w:tc>
-          <w:p>
-            <w:pPr>
-              <w:pStyle w:val="Compact"/>
-              <w:jc w:val="left"/>
-            </w:pPr>
-            <w:r>
-              <w:t xml:space="preserve">72.2 (6.84) ab ab</w:t>
-            </w:r>
-          </w:p>
-        </w:tc>
-        <w:tc>
-          <w:p>
-            <w:pPr>
-              <w:pStyle w:val="Compact"/>
-              <w:jc w:val="left"/>
-            </w:pPr>
-            <w:r>
-              <w:t xml:space="preserve">-29.7 (0.28) a a</w:t>
-            </w:r>
-          </w:p>
-        </w:tc>
-      </w:tr>
-      <w:tr>
-        <w:tc>
-          <w:p>
-            <w:pPr>
-              <w:pStyle w:val="Compact"/>
-              <w:jc w:val="left"/>
-            </w:pPr>
-            <w:r>
-              <w:t xml:space="preserve">25</w:t>
-            </w:r>
-          </w:p>
-        </w:tc>
-        <w:tc>
-          <w:p>
-            <w:pPr>
-              <w:pStyle w:val="Compact"/>
-              <w:jc w:val="left"/>
-            </w:pPr>
-            <w:r>
-              <w:t xml:space="preserve">30.4 (5.49) ab ab</w:t>
-            </w:r>
-          </w:p>
-        </w:tc>
-        <w:tc>
-          <w:p>
-            <w:pPr>
-              <w:pStyle w:val="Compact"/>
-              <w:jc w:val="left"/>
-            </w:pPr>
-            <w:r>
-              <w:t xml:space="preserve">12.4 (0.40) a a</w:t>
-            </w:r>
-          </w:p>
-        </w:tc>
-        <w:tc>
-          <w:p>
-            <w:pPr>
-              <w:pStyle w:val="Compact"/>
-              <w:jc w:val="left"/>
-            </w:pPr>
-            <w:r>
-              <w:t xml:space="preserve">9.8 (0.71) ab ab</w:t>
-            </w:r>
-          </w:p>
-        </w:tc>
-        <w:tc>
-          <w:p>
-            <w:pPr>
-              <w:pStyle w:val="Compact"/>
-              <w:jc w:val="left"/>
-            </w:pPr>
-            <w:r>
-              <w:t xml:space="preserve">6.9 (0.24) a a</w:t>
-            </w:r>
-          </w:p>
-        </w:tc>
-        <w:tc>
-          <w:p>
-            <w:pPr>
-              <w:pStyle w:val="Compact"/>
-              <w:jc w:val="left"/>
-            </w:pPr>
-            <w:r>
-              <w:t xml:space="preserve">1.3 (0.06) ab ab</w:t>
-            </w:r>
-          </w:p>
-        </w:tc>
-        <w:tc>
-          <w:p>
-            <w:pPr>
-              <w:pStyle w:val="Compact"/>
-              <w:jc w:val="left"/>
-            </w:pPr>
-            <w:r>
-              <w:t xml:space="preserve">0.74 (0.02) a a</w:t>
-            </w:r>
-          </w:p>
-        </w:tc>
-        <w:tc>
-          <w:p>
-            <w:pPr>
-              <w:pStyle w:val="Compact"/>
-              <w:jc w:val="left"/>
-            </w:pPr>
-            <w:r>
-              <w:t xml:space="preserve">60.3 (6.70) ab ab</w:t>
-            </w:r>
-          </w:p>
-        </w:tc>
-        <w:tc>
-          <w:p>
-            <w:pPr>
-              <w:pStyle w:val="Compact"/>
-              <w:jc w:val="left"/>
-            </w:pPr>
-            <w:r>
-              <w:t xml:space="preserve">-29.7 (0.25) a a</w:t>
-            </w:r>
-          </w:p>
-        </w:tc>
-      </w:tr>
-      <w:tr>
-        <w:tc>
-          <w:p>
-            <w:pPr>
-              <w:pStyle w:val="Compact"/>
-              <w:jc w:val="left"/>
-            </w:pPr>
-            <w:r>
-              <w:t xml:space="preserve">35</w:t>
-            </w:r>
-          </w:p>
-        </w:tc>
-        <w:tc>
-          <w:p>
-            <w:pPr>
-              <w:pStyle w:val="Compact"/>
-              <w:jc w:val="left"/>
-            </w:pPr>
-            <w:r>
-              <w:t xml:space="preserve">52.2 (9.55) b b</w:t>
-            </w:r>
-          </w:p>
-        </w:tc>
-        <w:tc>
-          <w:p>
-            <w:pPr>
-              <w:pStyle w:val="Compact"/>
-              <w:jc w:val="left"/>
-            </w:pPr>
-            <w:r>
-              <w:t xml:space="preserve">13.5 (0.46) ab ab</w:t>
-            </w:r>
-          </w:p>
-        </w:tc>
-        <w:tc>
-          <w:p>
-            <w:pPr>
-              <w:pStyle w:val="Compact"/>
-              <w:jc w:val="left"/>
-            </w:pPr>
-            <w:r>
-              <w:t xml:space="preserve">9.8 (0.65) ab ab</w:t>
-            </w:r>
-          </w:p>
-        </w:tc>
-        <w:tc>
-          <w:p>
-            <w:pPr>
-              <w:pStyle w:val="Compact"/>
-              <w:jc w:val="left"/>
-            </w:pPr>
-            <w:r>
-              <w:t xml:space="preserve">6.8 (0.22) a a</w:t>
-            </w:r>
-          </w:p>
-        </w:tc>
-        <w:tc>
-          <w:p>
-            <w:pPr>
-              <w:pStyle w:val="Compact"/>
-              <w:jc w:val="left"/>
-            </w:pPr>
-            <w:r>
-              <w:t xml:space="preserve">1.5 (0.08) b b</w:t>
-            </w:r>
-          </w:p>
-        </w:tc>
-        <w:tc>
-          <w:p>
-            <w:pPr>
-              <w:pStyle w:val="Compact"/>
-              <w:jc w:val="left"/>
-            </w:pPr>
-            <w:r>
-              <w:t xml:space="preserve">0.77 (0.03) ab ab</w:t>
-            </w:r>
-          </w:p>
-        </w:tc>
-        <w:tc>
-          <w:p>
-            <w:pPr>
-              <w:pStyle w:val="Compact"/>
-              <w:jc w:val="left"/>
-            </w:pPr>
-            <w:r>
-              <w:t xml:space="preserve">56.9 (2.11) ab ab</w:t>
-            </w:r>
-          </w:p>
-        </w:tc>
-        <w:tc>
-          <w:p>
-            <w:pPr>
-              <w:pStyle w:val="Compact"/>
-              <w:jc w:val="left"/>
-            </w:pPr>
-            <w:r>
-              <w:t xml:space="preserve">-30.6 (0.38) a a</w:t>
-            </w:r>
-          </w:p>
-        </w:tc>
-      </w:tr>
-      <w:tr>
-        <w:tc>
-          <w:p>
-            <w:pPr>
-              <w:pStyle w:val="Compact"/>
-              <w:jc w:val="left"/>
-            </w:pPr>
-            <w:r>
-              <w:t xml:space="preserve">Free</w:t>
-            </w:r>
-          </w:p>
-        </w:tc>
-        <w:tc>
-          <w:p>
-            <w:pPr>
-              <w:pStyle w:val="Compact"/>
-              <w:jc w:val="left"/>
-            </w:pPr>
-            <w:r>
-              <w:t xml:space="preserve">174.5 (18.02) c c</w:t>
-            </w:r>
-          </w:p>
-        </w:tc>
-        <w:tc>
-          <w:p>
-            <w:pPr>
-              <w:pStyle w:val="Compact"/>
-              <w:jc w:val="left"/>
-            </w:pPr>
-            <w:r>
-              <w:t xml:space="preserve">15.1 (0.47) b b</w:t>
-            </w:r>
-          </w:p>
-        </w:tc>
-        <w:tc>
-          <w:p>
-            <w:pPr>
-              <w:pStyle w:val="Compact"/>
-              <w:jc w:val="left"/>
-            </w:pPr>
-            <w:r>
-              <w:t xml:space="preserve">6.8 (0.65) a a</w:t>
-            </w:r>
-          </w:p>
-        </w:tc>
-        <w:tc>
-          <w:p>
-            <w:pPr>
-              <w:pStyle w:val="Compact"/>
-              <w:jc w:val="left"/>
-            </w:pPr>
-            <w:r>
-              <w:t xml:space="preserve">7.4 (0.25) a a</w:t>
-            </w:r>
-          </w:p>
-        </w:tc>
-        <w:tc>
-          <w:p>
-            <w:pPr>
-              <w:pStyle w:val="Compact"/>
-              <w:jc w:val="left"/>
-            </w:pPr>
-            <w:r>
-              <w:t xml:space="preserve">2.4 (0.09) c c</w:t>
-            </w:r>
-          </w:p>
-        </w:tc>
-        <w:tc>
-          <w:p>
-            <w:pPr>
-              <w:pStyle w:val="Compact"/>
-              <w:jc w:val="left"/>
-            </w:pPr>
-            <w:r>
-              <w:t xml:space="preserve">0.9 (0.03) b b</w:t>
-            </w:r>
-          </w:p>
-        </w:tc>
-        <w:tc>
-          <w:p>
-            <w:pPr>
-              <w:pStyle w:val="Compact"/>
-              <w:jc w:val="left"/>
-            </w:pPr>
-            <w:r>
-              <w:t xml:space="preserve">50.9 (5.00) a a</w:t>
-            </w:r>
-          </w:p>
-        </w:tc>
-        <w:tc>
-          <w:p>
-            <w:pPr>
-              <w:pStyle w:val="Compact"/>
-              <w:jc w:val="left"/>
-            </w:pPr>
-            <w:r>
-              <w:t xml:space="preserve">-30.0 (0.34) a a</w:t>
-            </w:r>
-          </w:p>
-        </w:tc>
-      </w:tr>
-      <w:tr>
-        <w:tc>
-          <w:p>
-            <w:pPr>
-              <w:pStyle w:val="Compact"/>
-              <w:jc w:val="left"/>
-            </w:pPr>
-            <w:r>
-              <w:t xml:space="preserve">Container Effect (P)</w:t>
-            </w:r>
-          </w:p>
-        </w:tc>
-        <w:tc>
-          <w:p>
-            <w:pPr>
-              <w:pStyle w:val="Compact"/>
-              <w:jc w:val="left"/>
-            </w:pPr>
-            <w:r>
-              <w:t xml:space="preserve">0.001</w:t>
-            </w:r>
-          </w:p>
-        </w:tc>
-        <w:tc>
-          <w:p>
-            <w:pPr>
-              <w:pStyle w:val="Compact"/>
-              <w:jc w:val="left"/>
-            </w:pPr>
-            <w:r>
-              <w:t xml:space="preserve">0.001</w:t>
-            </w:r>
-          </w:p>
-        </w:tc>
-        <w:tc>
-          <w:p>
-            <w:pPr>
-              <w:pStyle w:val="Compact"/>
-              <w:jc w:val="left"/>
-            </w:pPr>
-            <w:r>
-              <w:t xml:space="preserve">0.039</w:t>
-            </w:r>
-          </w:p>
-        </w:tc>
-        <w:tc>
-          <w:p>
-            <w:pPr>
-              <w:pStyle w:val="Compact"/>
-              <w:jc w:val="left"/>
-            </w:pPr>
-            <w:r>
-              <w:t xml:space="preserve">0.128</w:t>
-            </w:r>
-          </w:p>
-        </w:tc>
-        <w:tc>
-          <w:p>
-            <w:pPr>
-              <w:pStyle w:val="Compact"/>
-              <w:jc w:val="left"/>
-            </w:pPr>
-            <w:r>
-              <w:t xml:space="preserve">0.001</w:t>
-            </w:r>
-          </w:p>
-        </w:tc>
-        <w:tc>
-          <w:p>
-            <w:pPr>
-              <w:pStyle w:val="Compact"/>
-              <w:jc w:val="left"/>
-            </w:pPr>
-            <w:r>
-              <w:t xml:space="preserve">0.015</w:t>
-            </w:r>
-          </w:p>
-        </w:tc>
-        <w:tc>
-          <w:p>
-            <w:pPr>
-              <w:pStyle w:val="Compact"/>
-              <w:jc w:val="left"/>
-            </w:pPr>
-            <w:r>
-              <w:t xml:space="preserve">0.001</w:t>
-            </w:r>
-          </w:p>
-        </w:tc>
-        <w:tc>
-          <w:p>
-            <w:pPr>
-              <w:pStyle w:val="Compact"/>
-              <w:jc w:val="left"/>
-            </w:pPr>
-            <w:r>
-              <w:t xml:space="preserve">0.458</w:t>
-            </w:r>
-          </w:p>
-        </w:tc>
-      </w:tr>
-    </w:tbl>
-    <w:p>
-      <w:r>
-        <w:rPr>
-          <w:b/>
-        </w:rPr>
-        <w:t xml:space="preserve">Table 1.</w:t>
-      </w:r>
-      <w:r>
-        <w:t xml:space="preserve"> </w:t>
-      </w:r>
-      <w:r>
-        <w:t xml:space="preserve">Responses of plant and leaf characterisitics of</w:t>
-      </w:r>
-      <w:r>
-        <w:t xml:space="preserve"> </w:t>
-      </w:r>
-      <w:r>
-        <w:rPr>
-          <w:i/>
-        </w:rPr>
-        <w:t xml:space="preserve">Eucalyptus tereticornis</w:t>
-      </w:r>
-      <w:r>
-        <w:t xml:space="preserve"> </w:t>
-      </w:r>
-      <w:r>
-        <w:t xml:space="preserve">seedlings to soil volume treatments. Each value reflects the mean(standard error) for each treatment. Seedling mass, SRL, root nitrogen and leaf</w:t>
       </w:r>
       <w:r>
         <w:t xml:space="preserve"> </w:t>
@@ -4989,799 +3528,396 @@
         </m:r>
       </m:oMath>
       <w:r>
+        <w:rPr>
+          <w:vertAlign w:val="superscript"/>
+        </w:rPr>
+        <w:t xml:space="preserve">13</w:t>
+      </w:r>
+      <w:r>
+        <w:t xml:space="preserve">C across soil volume treatments there was little evidence of water stress inducing a limitation to A. This finding is consistent with other container size studies without drought treatments. For example, reduced A</w:t>
+      </w:r>
+      <w:r>
+        <w:rPr>
+          <w:vertAlign w:val="subscript"/>
+        </w:rPr>
+        <w:t xml:space="preserve">max</w:t>
+      </w:r>
+      <w:r>
+        <w:t xml:space="preserve"> </w:t>
+      </w:r>
+      <w:r>
+        <w:t xml:space="preserve">in cotton seedlings grown at elevated CO</w:t>
+      </w:r>
+      <w:r>
+        <w:rPr>
+          <w:vertAlign w:val="subscript"/>
+        </w:rPr>
+        <w:t xml:space="preserve">2</w:t>
+      </w:r>
+      <w:r>
+        <w:t xml:space="preserve"> </w:t>
+      </w:r>
+      <w:r>
+        <w:t xml:space="preserve">was attributed to sink-limited feedback inhibition from inadequate rooting volume, not decreased g</w:t>
+      </w:r>
+      <w:r>
+        <w:rPr>
+          <w:vertAlign w:val="subscript"/>
+        </w:rPr>
+        <w:t xml:space="preserve">s</w:t>
+      </w:r>
+      <w:r>
+        <w:t xml:space="preserve"> </w:t>
+      </w:r>
+      <w:r>
+        <w:t xml:space="preserve">(Thomas and Strain 1991)</w:t>
+      </w:r>
+      <w:r>
+        <w:t xml:space="preserve">. Additionally, severe reductions in A in coffee plants was not attributed to impacts of container size on leaf water potentials or g</w:t>
+      </w:r>
+      <w:r>
+        <w:rPr>
+          <w:vertAlign w:val="subscript"/>
+        </w:rPr>
+        <w:t xml:space="preserve">s</w:t>
+      </w:r>
+      <w:r>
+        <w:t xml:space="preserve"> </w:t>
+      </w:r>
+      <w:r>
+        <w:t xml:space="preserve">(Ronchi et al. 2006)</w:t>
+      </w:r>
+      <w:r>
+        <w:t xml:space="preserve">. Here, it is likely that reductions in A of these well watered seedlings was instead the result of limiting soil nutrients on belowground sink strength.</w:t>
+      </w:r>
+    </w:p>
+    <w:p>
+      <w:r>
+        <w:br w:type="textWrapping"/>
+      </w:r>
+      <w:r>
+        <w:t xml:space="preserve">Although the soil N pool declined evenly across all treatments leaf N was lowest in the smallest containers, suggesting that sink limitation was the greatest in these containers. This makes sense as small containers may reduce N uptake, either from physical root restriction or decreased supply, which affects growth, Rubisco limitation, sugar metabolism, and carbohydrate partitioning between source and sink tissues</w:t>
+      </w:r>
+      <w:r>
+        <w:t xml:space="preserve"> </w:t>
+      </w:r>
+      <w:r>
+        <w:t xml:space="preserve">(Stitt 1991, Hermans et al. 2006)</w:t>
+      </w:r>
+      <w:r>
+        <w:t xml:space="preserve">. Mycorrhizal colonization could also have been affected in containers. Whether unrestricted mycorrhizal recruitment facilitated the increase in leaf N uptake in free seedlings is unknown. Regardless of whether sink limitation occurred from root or mycorrhizal restriction, the stark contrast between leaf N between free seedlings and seedlings in containers was significantly correlated to reductions in A.</w:t>
+      </w:r>
+    </w:p>
+    <w:p>
+      <w:r>
+        <w:br w:type="textWrapping"/>
+      </w:r>
+      <w:r>
+        <w:t xml:space="preserve">As both rooting space and resources were finite in containers, the inability of seedlings to increase the capacity of the belowground C sink resulted in the buildup of C assimilate in leaves. The feedback inhibition of A from starch accumulation has been proposed, yet it is still not known whether there is a starch threshold that triggers the down-regulation process (Nebauer et al. 2011). Here, declines in A</w:t>
+      </w:r>
+      <w:r>
+        <w:rPr>
+          <w:vertAlign w:val="subscript"/>
+        </w:rPr>
+        <w:t xml:space="preserve">max</w:t>
+      </w:r>
+      <w:r>
+        <w:t xml:space="preserve"> </w:t>
+      </w:r>
+      <w:r>
+        <w:t xml:space="preserve">where correlated with higher starch content throughout the experiment. This agrees with findings from Equiza et a. (2006) where photosynthetic downregulation from reduced sink strength showed a greater correlation with starch than with sugar content in a deciduous conifer. As starch content in the smallest containers was nearly double that of free seedlings this suggests the response of A to sink inhibition was regulated by this accumulation, as hypothesized.</w:t>
+      </w:r>
+    </w:p>
+    <w:p>
+      <w:pPr>
+        <w:pStyle w:val="Heading2"/>
+      </w:pPr>
+      <w:bookmarkStart w:id="40" w:name="mass-partitioning-under-sink-limitation"/>
+      <w:bookmarkEnd w:id="40"/>
+      <w:r>
+        <w:t xml:space="preserve">Mass partitioning under sink limitation</w:t>
+      </w:r>
+    </w:p>
+    <w:p>
+      <w:r>
+        <w:t xml:space="preserve">As mass partitioning is likely controlled by the source and sink strength of all organs</w:t>
+      </w:r>
+      <w:r>
+        <w:t xml:space="preserve"> </w:t>
+      </w:r>
+      <w:r>
+        <w:t xml:space="preserve">(Poorter, Niklas, et al. 2012)</w:t>
+      </w:r>
+      <w:r>
+        <w:t xml:space="preserve"> </w:t>
+      </w:r>
+      <w:r>
+        <w:t xml:space="preserve">it was important to determine what tissue components were most affected by the sink limitation. It was necessary to distinguish if growth was affected beyond ontogenetic constraints, by correcting for size, as biomass distribution is strongly size-dependent</w:t>
+      </w:r>
+      <w:r>
+        <w:t xml:space="preserve"> </w:t>
+      </w:r>
+      <w:r>
+        <w:t xml:space="preserve">(Gould 1966, Lleonart et al. 2000)</w:t>
+      </w:r>
+      <w:r>
+        <w:t xml:space="preserve">. In this study, there were no significant changes in root, leaf, or stem mass fractions to reduced soil volume compared to free seedlings, outside of ontogenetic drift. This is significant as shifts in allocation have been noted specifically for nutrient limitation</w:t>
+      </w:r>
+      <w:r>
+        <w:t xml:space="preserve"> </w:t>
+      </w:r>
+      <w:r>
+        <w:t xml:space="preserve">(McConnaughay and Coleman 1999, and references therein)</w:t>
+      </w:r>
+      <w:r>
+        <w:t xml:space="preserve">. Surprisingly, fine root to leaf mass ratio was instead conserved across all treatments suggesting an active biomass partitioning strategy to optimize resource gain did not occur.</w:t>
+      </w:r>
+    </w:p>
+    <w:p>
+      <w:r>
+        <w:br w:type="textWrapping"/>
+      </w:r>
+      <w:r>
+        <w:t xml:space="preserve">As partitioning to fine roots did not change this provides evidence against an optimal foraging response in seedlings in containers. This could be because lateral root development is affected by inanimate obstacles and avoiding growth towards container walls could improve the efficiency of resource allocation</w:t>
+      </w:r>
+      <w:r>
+        <w:t xml:space="preserve"> </w:t>
+      </w:r>
+      <w:r>
+        <w:t xml:space="preserve">(Falik et al. 2005)</w:t>
+      </w:r>
+      <w:r>
+        <w:t xml:space="preserve">. Also, the sensitivity of roots to their own exudates near obstructions may be used to adjust growth before stressful conditions occur</w:t>
+      </w:r>
+      <w:r>
+        <w:t xml:space="preserve"> </w:t>
+      </w:r>
+      <w:r>
+        <w:t xml:space="preserve">(Semchenko et al. 2008)</w:t>
+      </w:r>
+      <w:r>
+        <w:t xml:space="preserve">. Alternatively, physical restriction of root proliferation could have impacted root development or morphology prior to shifts in mass partitioning. Here, increases in root length where detected in several of the soil volume treatments . This is not surprising, as plants in containers have been shown to have different root morphology to field grown plants as roots essentially compete with themselves for nutrients</w:t>
+      </w:r>
+      <w:r>
+        <w:t xml:space="preserve"> </w:t>
+      </w:r>
+      <w:r>
+        <w:t xml:space="preserve">(NeSmith and Duval 1998)</w:t>
+      </w:r>
+      <w:r>
+        <w:t xml:space="preserve">. Poor soil quality and root restriction, however, likely decreased the capacity of this morphological response to increase N uptake.</w:t>
+      </w:r>
+    </w:p>
+    <w:p>
+      <w:pPr>
+        <w:pStyle w:val="Heading2"/>
+      </w:pPr>
+      <w:bookmarkStart w:id="41" w:name="do-reductions-in-photosynthesis-explain-reductions-in-seedling-growth"/>
+      <w:bookmarkEnd w:id="41"/>
+      <w:r>
+        <w:t xml:space="preserve">Do reductions in photosynthesis explain reductions in seedling growth?</w:t>
+      </w:r>
+    </w:p>
+    <w:p>
+      <w:r>
+        <w:t xml:space="preserve">Our growth model used a simple but conventional approach to drive seedling growth with fluctuations in A while treating carbon use efficiency, respiration and carbon allocation as fixed processes. Contrary to expectation, the model consistently overestimated seedling growth in containers when parameterized with an optimized LMF. This provides further evidence that links between sink limitation and A do not necessarily imply the same coordination between reduced A and growth. These findings are important as this model reflects classical approaches in tree growth and production modelling. Our results indicate a need to evaluate the use of fixed processes in models which distinguish the fate of assimilate C within a plant. Doing so will provide valuable input to future models as assimilate allocation is a key component in functional-structural tree models, yet C partitioning remains a weak point</w:t>
+      </w:r>
+      <w:r>
+        <w:t xml:space="preserve"> </w:t>
+      </w:r>
+      <w:r>
+        <w:t xml:space="preserve">(Lacointe 2000)</w:t>
+      </w:r>
+      <w:r>
+        <w:t xml:space="preserve">. To address this issue we utilized the flexibility of this model to test plausible fates of the extra pool of non-biomass carbon unaccounted for with mass balance. Similar to Lohier et al.</w:t>
+      </w:r>
+      <w:r>
+        <w:t xml:space="preserve"> </w:t>
+      </w:r>
+      <w:r>
+        <w:t xml:space="preserve">(2014)</w:t>
+      </w:r>
+      <w:r>
+        <w:t xml:space="preserve"> </w:t>
+      </w:r>
+      <w:r>
+        <w:t xml:space="preserve">we manipulated processes contributing to seedling C mass balance, including changes to leaf C allocation or non-leaf tissue respiration, to quantitatively test their respective influences on model predictions.</w:t>
+      </w:r>
+    </w:p>
+    <w:p>
+      <w:r>
+        <w:br w:type="textWrapping"/>
+      </w:r>
+      <w:r>
+        <w:t xml:space="preserve">Altering the LMF from that of the optimized seedling controls (M</w:t>
+      </w:r>
+      <w:r>
+        <w:rPr>
+          <w:vertAlign w:val="subscript"/>
+        </w:rPr>
+        <w:t xml:space="preserve">2</w:t>
+      </w:r>
+      <w:r>
+        <w:t xml:space="preserve">) improved biomass predictions and provided insight into how sink limitation can impact leaf C allocation beyond A. The observed sub-optimal decrease LMF with increasing soil volume restriction has several possible explanations. Shifts in LMF could represent changes in senescence or leaf production that could not be explicitly quantified in this field study. As TNC accumulation can lead to accelerated leaf senescence</w:t>
+      </w:r>
+      <w:r>
+        <w:t xml:space="preserve"> </w:t>
+      </w:r>
+      <w:r>
+        <w:t xml:space="preserve">(Paul and Foyer 2001)</w:t>
+      </w:r>
+      <w:r>
+        <w:t xml:space="preserve">, this could explain the large declines in total leaf area of seedlings in small containers. Alternatively, seedlings in containers could have reduced leaf production to maintain laws of stoichiometry (leaf C:N ratio). The two-fold decrease in leaf N % in small containers from free seedlings provides support to this possible scenario. Future empirical and modelling studies should focus on how feedbacks from sink activity affect both rates of A and the fate of C allocated to leaves. It will be the interactions between these two components that will determine the total C gain available for plant growth.</w:t>
+      </w:r>
+    </w:p>
+    <w:p>
+      <w:r>
+        <w:br w:type="textWrapping"/>
+      </w:r>
+      <w:r>
+        <w:t xml:space="preserve">Increasing rates of non-leaf respiration (M</w:t>
+      </w:r>
+      <w:r>
+        <w:rPr>
+          <w:vertAlign w:val="subscript"/>
+        </w:rPr>
+        <w:t xml:space="preserve">3</w:t>
+      </w:r>
+      <w:r>
+        <w:t xml:space="preserve">) improved biomass predictions but to a far lesser extent than changes to leaf C allocation. This finding is still noteworthy as it shows that that sink limitation could differentially affect respiration of component tissues. Additionally, keeping rates of respiration fixed in growth models may underestimate impacts of environmental change on tissue respiration above and belowground. The fraction of photosynthate used in respiration varies substantially among species and environments and is sensitive to changes in growth rates</w:t>
+      </w:r>
+      <w:r>
+        <w:t xml:space="preserve"> </w:t>
+      </w:r>
+      <w:r>
+        <w:t xml:space="preserve">(Lambers et al. 2008)</w:t>
+      </w:r>
+      <w:r>
+        <w:t xml:space="preserve">. As C balance is a delicate equilibrium between fluxes of A and respiration, partial accounting of C dynamics can easily lead to erroneous conclusions (Valentini et al. 2000).We agree with Delucia et al.</w:t>
+      </w:r>
+      <w:r>
+        <w:t xml:space="preserve"> </w:t>
+      </w:r>
+      <w:r>
+        <w:t xml:space="preserve">(2007)</w:t>
+      </w:r>
+      <w:r>
+        <w:t xml:space="preserve"> </w:t>
+      </w:r>
+      <w:r>
+        <w:t xml:space="preserve">that it is likely inappropriate to assume that respiration is a constant fraction of gross primary production in models. Our findings reveal that a combination of different mechanisms, beyond A, is likely at play in driving the observed seedling biomass response to sink manipulation. However, the degree to which these mechanisms will regulate a growth will undoubtedly shift across different experimental manipulations and plant species.</w:t>
+      </w:r>
+    </w:p>
+    <w:p>
+      <w:pPr>
+        <w:pStyle w:val="Heading2"/>
+      </w:pPr>
+      <w:bookmarkStart w:id="42" w:name="conclusions"/>
+      <w:bookmarkEnd w:id="42"/>
+      <w:r>
+        <w:t xml:space="preserve">Conclusions</w:t>
+      </w:r>
+    </w:p>
+    <w:p>
+      <w:r>
+        <w:t xml:space="preserve">It has long been know that conditions which affect the photosynthetic process affect growth but that there is also an interrelationship between growth and A</w:t>
+      </w:r>
+      <w:r>
+        <w:t xml:space="preserve"> </w:t>
+      </w:r>
+      <w:r>
+        <w:t xml:space="preserve">(Sweet and Wareing 1966)</w:t>
+      </w:r>
+      <w:r>
+        <w:t xml:space="preserve">. Here, the fate of assimilated C available for plant growth varied between naturally sown seedlings and seedlings with belowground sink inhibition. First, this is important as manipulations of plants grown in containers are often used to draw conclusions about growth and physiological principles but how these results actually reflect field-grown plants has seldom been studied. Second, our finding add more evidence that A and growth are not always entirely synced, an important distinction often missed in studies that manipulate source/sink activity. Korner</w:t>
+      </w:r>
+      <w:r>
+        <w:t xml:space="preserve"> </w:t>
+      </w:r>
+      <w:r>
+        <w:t xml:space="preserve">(2013)</w:t>
+      </w:r>
+      <w:r>
+        <w:t xml:space="preserve"> </w:t>
+      </w:r>
+      <w:r>
+        <w:t xml:space="preserve">suggests that it is the norm for sink activity to feedback onto source activity, causing growth to control A through the demand for C. Although this may be true, we argue that attempts to quantify or at least predict the fate of assimilated C into known pools of growth, storage and C loss are needed prior to addressing this debate. Our modelling results agree with conclusions from Valentine and Mäkelä</w:t>
+      </w:r>
+      <w:r>
+        <w:t xml:space="preserve"> </w:t>
+      </w:r>
+      <w:r>
+        <w:t xml:space="preserve">(2005)</w:t>
+      </w:r>
+      <w:r>
+        <w:t xml:space="preserve"> </w:t>
+      </w:r>
+      <w:r>
+        <w:t xml:space="preserve">where the problem with predicting tree growth is a problem in forecasting the assimilation and allocation of C and other constituents. A lack of knowledge regarding C allocation restricts our ability to achieve mass balance and is a major obstacle in understanding the coordination between A and growth. The approach used here has the flexibility to account for multiple drivers of C allocation and provides an avenue to address future questions regarding the impact of environmental change on plant growth.</w:t>
+      </w:r>
+    </w:p>
+    <w:p>
+      <w:pPr>
+        <w:pStyle w:val="Heading1"/>
+      </w:pPr>
+      <w:bookmarkStart w:id="43" w:name="list-of-tables"/>
+      <w:bookmarkEnd w:id="43"/>
+      <w:r>
+        <w:t xml:space="preserve">List of Tables</w:t>
+      </w:r>
+    </w:p>
+    <w:p>
+      <w:r>
+        <w:rPr>
+          <w:b/>
+        </w:rPr>
+        <w:t xml:space="preserve">Table 1</w:t>
+      </w:r>
+      <w:r>
+        <w:t xml:space="preserve">. Responses of plant and leaf characterisitics of</w:t>
+      </w:r>
+      <w:r>
+        <w:t xml:space="preserve"> </w:t>
+      </w:r>
+      <w:r>
+        <w:rPr>
+          <w:i/>
+        </w:rPr>
+        <w:t xml:space="preserve">Eucalyptus tereticornis</w:t>
+      </w:r>
+      <w:r>
+        <w:t xml:space="preserve"> </w:t>
+      </w:r>
+      <w:r>
+        <w:t xml:space="preserve">seedlings to soil volume treatments. Each value reflects the mean(standard error) for each treatment. Seedling mass, SRL, root nitrogen and leaf</w:t>
+      </w:r>
+      <w:r>
+        <w:t xml:space="preserve"> </w:t>
+      </w:r>
+      <m:oMath>
+        <m:r>
+          <m:rPr>
+            <m:sty m:val="p"/>
+          </m:rPr>
+          <m:t>δ</m:t>
+        </m:r>
+      </m:oMath>
+      <w:r>
         <w:t xml:space="preserve">^13C values are from final harvest. Values of leaf starch, sugars, nitrogen and SLA represent overall means across measurement campaigns (n=6). Different letters represent significant differences between treatments. The container effect P value represents the overall difference between seedlings with soil volume restriction and the control seedlings.</w:t>
       </w:r>
     </w:p>
-    <w:tbl>
-      <w:tblPr>
-        <w:tblStyle w:val="TableNormal"/>
-        <w:tblW w:type="pct" w:w="0.0"/>
-      </w:tblPr>
-      <w:tblGrid/>
-      <w:tr>
-        <w:tc>
-          <w:tcPr>
-            <w:tcBorders>
-              <w:bottom w:val="single"/>
-            </w:tcBorders>
-            <w:vAlign w:val="bottom"/>
-          </w:tcPr>
-          <w:p>
-            <w:pPr>
-              <w:pStyle w:val="Compact"/>
-              <w:jc w:val="left"/>
-            </w:pPr>
-            <w:r>
-              <w:rPr>
-                <w:b/>
-              </w:rPr>
-              <w:t xml:space="preserve">Volume (L)</w:t>
-            </w:r>
-          </w:p>
-        </w:tc>
-        <w:tc>
-          <w:tcPr>
-            <w:tcBorders>
-              <w:bottom w:val="single"/>
-            </w:tcBorders>
-            <w:vAlign w:val="bottom"/>
-          </w:tcPr>
-          <w:p>
-            <w:pPr>
-              <w:pStyle w:val="Compact"/>
-              <w:jc w:val="left"/>
-            </w:pPr>
-            <w:r>
-              <w:t xml:space="preserve"> </w:t>
-            </w:r>
-            <w:r>
-              <w:t xml:space="preserve">**</w:t>
-            </w:r>
-          </w:p>
-        </w:tc>
-        <w:tc>
-          <w:tcPr>
-            <w:tcBorders>
-              <w:bottom w:val="single"/>
-            </w:tcBorders>
-            <w:vAlign w:val="bottom"/>
-          </w:tcPr>
-          <w:p>
-            <w:pPr>
-              <w:pStyle w:val="Compact"/>
-              <w:jc w:val="left"/>
-            </w:pPr>
-            <w:r>
-              <w:t xml:space="preserve">** **</w:t>
-            </w:r>
-          </w:p>
-        </w:tc>
-        <w:tc>
-          <w:tcPr>
-            <w:tcBorders>
-              <w:bottom w:val="single"/>
-            </w:tcBorders>
-            <w:vAlign w:val="bottom"/>
-          </w:tcPr>
-          <w:p>
-            <w:pPr>
-              <w:pStyle w:val="Compact"/>
-              <w:jc w:val="left"/>
-            </w:pPr>
-            <w:r>
-              <w:t xml:space="preserve">extit{J}</w:t>
-            </w:r>
-            <w:r>
-              <w:t xml:space="preserve">** **</w:t>
-            </w:r>
-          </w:p>
-        </w:tc>
-        <w:tc>
-          <w:tcPr>
-            <w:tcBorders>
-              <w:bottom w:val="single"/>
-            </w:tcBorders>
-            <w:vAlign w:val="bottom"/>
-          </w:tcPr>
-          <w:p>
-            <w:pPr>
-              <w:pStyle w:val="Compact"/>
-              <w:jc w:val="left"/>
-            </w:pPr>
-            <w:r>
-              <w:t xml:space="preserve">tit{Vc}</w:t>
-            </w:r>
-            <w:r>
-              <w:t xml:space="preserve">** **</w:t>
-            </w:r>
-          </w:p>
-        </w:tc>
-        <w:tc>
-          <w:tcPr>
-            <w:tcBorders>
-              <w:bottom w:val="single"/>
-            </w:tcBorders>
-            <w:vAlign w:val="bottom"/>
-          </w:tcPr>
-          <w:p>
-            <w:pPr>
-              <w:pStyle w:val="Compact"/>
-              <w:jc w:val="left"/>
-            </w:pPr>
-            <w:r>
-              <w:t xml:space="preserve">t{g}</w:t>
-            </w:r>
-            <w:r>
-              <w:t xml:space="preserve">** **\textit{</w:t>
-            </w:r>
-          </w:p>
-        </w:tc>
-        <w:tc>
-          <w:tcPr>
-            <w:tcBorders>
-              <w:bottom w:val="single"/>
-            </w:tcBorders>
-            <w:vAlign w:val="bottom"/>
-          </w:tcPr>
-          <w:p>
-            <w:pPr>
-              <w:pStyle w:val="Compact"/>
-              <w:jc w:val="left"/>
-            </w:pPr>
-            <w:r>
-              <w:t xml:space="preserve">g}</w:t>
-            </w:r>
-            <w:r>
-              <w:t xml:space="preserve">**</w:t>
-            </w:r>
-          </w:p>
-        </w:tc>
-      </w:tr>
-      <w:tr>
-        <w:tc>
-          <w:p>
-            <w:pPr>
-              <w:pStyle w:val="Compact"/>
-              <w:jc w:val="left"/>
-            </w:pPr>
-            <w:r>
-              <w:t xml:space="preserve">5</w:t>
-            </w:r>
-          </w:p>
-        </w:tc>
-        <w:tc>
-          <w:p>
-            <w:pPr>
-              <w:pStyle w:val="Compact"/>
-              <w:jc w:val="left"/>
-            </w:pPr>
-            <w:r>
-              <w:t xml:space="preserve">21.2 (0.9) a</w:t>
-            </w:r>
-          </w:p>
-        </w:tc>
-        <w:tc>
-          <w:p>
-            <w:pPr>
-              <w:pStyle w:val="Compact"/>
-              <w:jc w:val="left"/>
-            </w:pPr>
-            <w:r>
-              <w:t xml:space="preserve">0.61 (0.04) a</w:t>
-            </w:r>
-          </w:p>
-        </w:tc>
-        <w:tc>
-          <w:p>
-            <w:pPr>
-              <w:pStyle w:val="Compact"/>
-              <w:jc w:val="left"/>
-            </w:pPr>
-            <w:r>
-              <w:t xml:space="preserve">104.5 (3.3) a</w:t>
-            </w:r>
-          </w:p>
-        </w:tc>
-        <w:tc>
-          <w:p>
-            <w:pPr>
-              <w:pStyle w:val="Compact"/>
-              <w:jc w:val="left"/>
-            </w:pPr>
-            <w:r>
-              <w:t xml:space="preserve">63.3 (2.5) a</w:t>
-            </w:r>
-          </w:p>
-        </w:tc>
-        <w:tc>
-          <w:p>
-            <w:pPr>
-              <w:pStyle w:val="Compact"/>
-              <w:jc w:val="left"/>
-            </w:pPr>
-            <w:r>
-              <w:t xml:space="preserve">0.30 (0.01) a</w:t>
-            </w:r>
-          </w:p>
-        </w:tc>
-        <w:tc>
-          <w:p>
-            <w:pPr>
-              <w:pStyle w:val="Compact"/>
-              <w:jc w:val="left"/>
-            </w:pPr>
-            <w:r>
-              <w:t xml:space="preserve">5.1 (0.1) bc</w:t>
-            </w:r>
-          </w:p>
-        </w:tc>
-      </w:tr>
-      <w:tr>
-        <w:tc>
-          <w:p>
-            <w:pPr>
-              <w:pStyle w:val="Compact"/>
-              <w:jc w:val="left"/>
-            </w:pPr>
-            <w:r>
-              <w:t xml:space="preserve">10</w:t>
-            </w:r>
-          </w:p>
-        </w:tc>
-        <w:tc>
-          <w:p>
-            <w:pPr>
-              <w:pStyle w:val="Compact"/>
-              <w:jc w:val="left"/>
-            </w:pPr>
-            <w:r>
-              <w:t xml:space="preserve">22.3 (1.4) ab</w:t>
-            </w:r>
-          </w:p>
-        </w:tc>
-        <w:tc>
-          <w:p>
-            <w:pPr>
-              <w:pStyle w:val="Compact"/>
-              <w:jc w:val="left"/>
-            </w:pPr>
-            <w:r>
-              <w:t xml:space="preserve">0.79 (0.06) a</w:t>
-            </w:r>
-          </w:p>
-        </w:tc>
-        <w:tc>
-          <w:p>
-            <w:pPr>
-              <w:pStyle w:val="Compact"/>
-              <w:jc w:val="left"/>
-            </w:pPr>
-            <w:r>
-              <w:t xml:space="preserve">116.5 (7.5) a</w:t>
-            </w:r>
-          </w:p>
-        </w:tc>
-        <w:tc>
-          <w:p>
-            <w:pPr>
-              <w:pStyle w:val="Compact"/>
-              <w:jc w:val="left"/>
-            </w:pPr>
-            <w:r>
-              <w:t xml:space="preserve">69.4 (4.7) a</w:t>
-            </w:r>
-          </w:p>
-        </w:tc>
-        <w:tc>
-          <w:p>
-            <w:pPr>
-              <w:pStyle w:val="Compact"/>
-              <w:jc w:val="left"/>
-            </w:pPr>
-            <w:r>
-              <w:t xml:space="preserve">0.36 (0.01) ab</w:t>
-            </w:r>
-          </w:p>
-        </w:tc>
-        <w:tc>
-          <w:p>
-            <w:pPr>
-              <w:pStyle w:val="Compact"/>
-              <w:jc w:val="left"/>
-            </w:pPr>
-            <w:r>
-              <w:t xml:space="preserve">5.4 (0.1) cd</w:t>
-            </w:r>
-          </w:p>
-        </w:tc>
-      </w:tr>
-      <w:tr>
-        <w:tc>
-          <w:p>
-            <w:pPr>
-              <w:pStyle w:val="Compact"/>
-              <w:jc w:val="left"/>
-            </w:pPr>
-            <w:r>
-              <w:t xml:space="preserve">15</w:t>
-            </w:r>
-          </w:p>
-        </w:tc>
-        <w:tc>
-          <w:p>
-            <w:pPr>
-              <w:pStyle w:val="Compact"/>
-              <w:jc w:val="left"/>
-            </w:pPr>
-            <w:r>
-              <w:t xml:space="preserve">23.3 (1.2) ab</w:t>
-            </w:r>
-          </w:p>
-        </w:tc>
-        <w:tc>
-          <w:p>
-            <w:pPr>
-              <w:pStyle w:val="Compact"/>
-              <w:jc w:val="left"/>
-            </w:pPr>
-            <w:r>
-              <w:t xml:space="preserve">0.70 (0.05) a</w:t>
-            </w:r>
-          </w:p>
-        </w:tc>
-        <w:tc>
-          <w:p>
-            <w:pPr>
-              <w:pStyle w:val="Compact"/>
-              <w:jc w:val="left"/>
-            </w:pPr>
-            <w:r>
-              <w:t xml:space="preserve">125.4 (7.8) a</w:t>
-            </w:r>
-          </w:p>
-        </w:tc>
-        <w:tc>
-          <w:p>
-            <w:pPr>
-              <w:pStyle w:val="Compact"/>
-              <w:jc w:val="left"/>
-            </w:pPr>
-            <w:r>
-              <w:t xml:space="preserve">80.8 (5.1) ab</w:t>
-            </w:r>
-          </w:p>
-        </w:tc>
-        <w:tc>
-          <w:p>
-            <w:pPr>
-              <w:pStyle w:val="Compact"/>
-              <w:jc w:val="left"/>
-            </w:pPr>
-            <w:r>
-              <w:t xml:space="preserve">0.42 (0.01) ab</w:t>
-            </w:r>
-          </w:p>
-        </w:tc>
-        <w:tc>
-          <w:p>
-            <w:pPr>
-              <w:pStyle w:val="Compact"/>
-              <w:jc w:val="left"/>
-            </w:pPr>
-            <w:r>
-              <w:t xml:space="preserve">5.8 (0.1) d</w:t>
-            </w:r>
-          </w:p>
-        </w:tc>
-      </w:tr>
-      <w:tr>
-        <w:tc>
-          <w:p>
-            <w:pPr>
-              <w:pStyle w:val="Compact"/>
-              <w:jc w:val="left"/>
-            </w:pPr>
-            <w:r>
-              <w:t xml:space="preserve">20</w:t>
-            </w:r>
-          </w:p>
-        </w:tc>
-        <w:tc>
-          <w:p>
-            <w:pPr>
-              <w:pStyle w:val="Compact"/>
-              <w:jc w:val="left"/>
-            </w:pPr>
-            <w:r>
-              <w:t xml:space="preserve">26.1 (0.7) b</w:t>
-            </w:r>
-          </w:p>
-        </w:tc>
-        <w:tc>
-          <w:p>
-            <w:pPr>
-              <w:pStyle w:val="Compact"/>
-              <w:jc w:val="left"/>
-            </w:pPr>
-            <w:r>
-              <w:t xml:space="preserve">0.73 (0.11) a</w:t>
-            </w:r>
-          </w:p>
-        </w:tc>
-        <w:tc>
-          <w:p>
-            <w:pPr>
-              <w:pStyle w:val="Compact"/>
-              <w:jc w:val="left"/>
-            </w:pPr>
-            <w:r>
-              <w:t xml:space="preserve">131.5 (8.6) a</w:t>
-            </w:r>
-          </w:p>
-        </w:tc>
-        <w:tc>
-          <w:p>
-            <w:pPr>
-              <w:pStyle w:val="Compact"/>
-              <w:jc w:val="left"/>
-            </w:pPr>
-            <w:r>
-              <w:t xml:space="preserve">82.1 (4.7) ab</w:t>
-            </w:r>
-          </w:p>
-        </w:tc>
-        <w:tc>
-          <w:p>
-            <w:pPr>
-              <w:pStyle w:val="Compact"/>
-              <w:jc w:val="left"/>
-            </w:pPr>
-            <w:r>
-              <w:t xml:space="preserve">0.37 (0.01) ab</w:t>
-            </w:r>
-          </w:p>
-        </w:tc>
-        <w:tc>
-          <w:p>
-            <w:pPr>
-              <w:pStyle w:val="Compact"/>
-              <w:jc w:val="left"/>
-            </w:pPr>
-            <w:r>
-              <w:t xml:space="preserve">4.9 (0.1) ac</w:t>
-            </w:r>
-          </w:p>
-        </w:tc>
-      </w:tr>
-      <w:tr>
-        <w:tc>
-          <w:p>
-            <w:pPr>
-              <w:pStyle w:val="Compact"/>
-              <w:jc w:val="left"/>
-            </w:pPr>
-            <w:r>
-              <w:t xml:space="preserve">25</w:t>
-            </w:r>
-          </w:p>
-        </w:tc>
-        <w:tc>
-          <w:p>
-            <w:pPr>
-              <w:pStyle w:val="Compact"/>
-              <w:jc w:val="left"/>
-            </w:pPr>
-            <w:r>
-              <w:t xml:space="preserve">23.9 (0.9) ab</w:t>
-            </w:r>
-          </w:p>
-        </w:tc>
-        <w:tc>
-          <w:p>
-            <w:pPr>
-              <w:pStyle w:val="Compact"/>
-              <w:jc w:val="left"/>
-            </w:pPr>
-            <w:r>
-              <w:t xml:space="preserve">0.53 (0.13) a</w:t>
-            </w:r>
-          </w:p>
-        </w:tc>
-        <w:tc>
-          <w:p>
-            <w:pPr>
-              <w:pStyle w:val="Compact"/>
-              <w:jc w:val="left"/>
-            </w:pPr>
-            <w:r>
-              <w:t xml:space="preserve">132.8 (13.1) a</w:t>
-            </w:r>
-          </w:p>
-        </w:tc>
-        <w:tc>
-          <w:p>
-            <w:pPr>
-              <w:pStyle w:val="Compact"/>
-              <w:jc w:val="left"/>
-            </w:pPr>
-            <w:r>
-              <w:t xml:space="preserve">79.0 (8.7) a</w:t>
-            </w:r>
-          </w:p>
-        </w:tc>
-        <w:tc>
-          <w:p>
-            <w:pPr>
-              <w:pStyle w:val="Compact"/>
-              <w:jc w:val="left"/>
-            </w:pPr>
-            <w:r>
-              <w:t xml:space="preserve">0.30 (0.01) a</w:t>
-            </w:r>
-          </w:p>
-        </w:tc>
-        <w:tc>
-          <w:p>
-            <w:pPr>
-              <w:pStyle w:val="Compact"/>
-              <w:jc w:val="left"/>
-            </w:pPr>
-            <w:r>
-              <w:t xml:space="preserve">4.5 (0.1) a</w:t>
-            </w:r>
-          </w:p>
-        </w:tc>
-      </w:tr>
-      <w:tr>
-        <w:tc>
-          <w:p>
-            <w:pPr>
-              <w:pStyle w:val="Compact"/>
-              <w:jc w:val="left"/>
-            </w:pPr>
-            <w:r>
-              <w:t xml:space="preserve">35</w:t>
-            </w:r>
-          </w:p>
-        </w:tc>
-        <w:tc>
-          <w:p>
-            <w:pPr>
-              <w:pStyle w:val="Compact"/>
-              <w:jc w:val="left"/>
-            </w:pPr>
-            <w:r>
-              <w:t xml:space="preserve">25.0 (1.0) ab</w:t>
-            </w:r>
-          </w:p>
-        </w:tc>
-        <w:tc>
-          <w:p>
-            <w:pPr>
-              <w:pStyle w:val="Compact"/>
-              <w:jc w:val="left"/>
-            </w:pPr>
-            <w:r>
-              <w:t xml:space="preserve">0.61 (0.04) a</w:t>
-            </w:r>
-          </w:p>
-        </w:tc>
-        <w:tc>
-          <w:p>
-            <w:pPr>
-              <w:pStyle w:val="Compact"/>
-              <w:jc w:val="left"/>
-            </w:pPr>
-            <w:r>
-              <w:t xml:space="preserve">127.2 (6.1) a</w:t>
-            </w:r>
-          </w:p>
-        </w:tc>
-        <w:tc>
-          <w:p>
-            <w:pPr>
-              <w:pStyle w:val="Compact"/>
-              <w:jc w:val="left"/>
-            </w:pPr>
-            <w:r>
-              <w:t xml:space="preserve">82.4 (3.6) a</w:t>
-            </w:r>
-          </w:p>
-        </w:tc>
-        <w:tc>
-          <w:p>
-            <w:pPr>
-              <w:pStyle w:val="Compact"/>
-              <w:jc w:val="left"/>
-            </w:pPr>
-            <w:r>
-              <w:t xml:space="preserve">0.31 (0.01) a</w:t>
-            </w:r>
-          </w:p>
-        </w:tc>
-        <w:tc>
-          <w:p>
-            <w:pPr>
-              <w:pStyle w:val="Compact"/>
-              <w:jc w:val="left"/>
-            </w:pPr>
-            <w:r>
-              <w:t xml:space="preserve">4.4 (0.2) a</w:t>
-            </w:r>
-          </w:p>
-        </w:tc>
-      </w:tr>
-      <w:tr>
-        <w:tc>
-          <w:p>
-            <w:pPr>
-              <w:pStyle w:val="Compact"/>
-              <w:jc w:val="left"/>
-            </w:pPr>
-            <w:r>
-              <w:t xml:space="preserve">Free</w:t>
-            </w:r>
-          </w:p>
-        </w:tc>
-        <w:tc>
-          <w:p>
-            <w:pPr>
-              <w:pStyle w:val="Compact"/>
-              <w:jc w:val="left"/>
-            </w:pPr>
-            <w:r>
-              <w:t xml:space="preserve">33.1 (0.7) c</w:t>
-            </w:r>
-          </w:p>
-        </w:tc>
-        <w:tc>
-          <w:p>
-            <w:pPr>
-              <w:pStyle w:val="Compact"/>
-              <w:jc w:val="left"/>
-            </w:pPr>
-            <w:r>
-              <w:t xml:space="preserve">0.64 (0.07) a</w:t>
-            </w:r>
-          </w:p>
-        </w:tc>
-        <w:tc>
-          <w:p>
-            <w:pPr>
-              <w:pStyle w:val="Compact"/>
-              <w:jc w:val="left"/>
-            </w:pPr>
-            <w:r>
-              <w:t xml:space="preserve">169.0 (8.2) b</w:t>
-            </w:r>
-          </w:p>
-        </w:tc>
-        <w:tc>
-          <w:p>
-            <w:pPr>
-              <w:pStyle w:val="Compact"/>
-              <w:jc w:val="left"/>
-            </w:pPr>
-            <w:r>
-              <w:t xml:space="preserve">100.4 (3.3) b</w:t>
-            </w:r>
-          </w:p>
-        </w:tc>
-        <w:tc>
-          <w:p>
-            <w:pPr>
-              <w:pStyle w:val="Compact"/>
-              <w:jc w:val="left"/>
-            </w:pPr>
-            <w:r>
-              <w:t xml:space="preserve">0.44 (0.01) b</w:t>
-            </w:r>
-          </w:p>
-        </w:tc>
-        <w:tc>
-          <w:p>
-            <w:pPr>
-              <w:pStyle w:val="Compact"/>
-              <w:jc w:val="left"/>
-            </w:pPr>
-            <w:r>
-              <w:t xml:space="preserve">4.5 (0.1) ab</w:t>
-            </w:r>
-          </w:p>
-        </w:tc>
-      </w:tr>
-      <w:tr>
-        <w:tc>
-          <w:p>
-            <w:pPr>
-              <w:pStyle w:val="Compact"/>
-              <w:jc w:val="left"/>
-            </w:pPr>
-            <w:r>
-              <w:t xml:space="preserve">Container Effect (P)</w:t>
-            </w:r>
-          </w:p>
-        </w:tc>
-        <w:tc>
-          <w:p>
-            <w:pPr>
-              <w:pStyle w:val="Compact"/>
-              <w:jc w:val="left"/>
-            </w:pPr>
-            <w:r>
-              <w:t xml:space="preserve">0.001</w:t>
-            </w:r>
-          </w:p>
-        </w:tc>
-        <w:tc>
-          <w:p>
-            <w:pPr>
-              <w:pStyle w:val="Compact"/>
-              <w:jc w:val="left"/>
-            </w:pPr>
-            <w:r>
-              <w:t xml:space="preserve">0.039</w:t>
-            </w:r>
-          </w:p>
-        </w:tc>
-        <w:tc>
-          <w:p>
-            <w:pPr>
-              <w:pStyle w:val="Compact"/>
-              <w:jc w:val="left"/>
-            </w:pPr>
-            <w:r>
-              <w:t xml:space="preserve">0.001</w:t>
-            </w:r>
-          </w:p>
-        </w:tc>
-        <w:tc>
-          <w:p>
-            <w:pPr>
-              <w:pStyle w:val="Compact"/>
-              <w:jc w:val="left"/>
-            </w:pPr>
-            <w:r>
-              <w:t xml:space="preserve">0.002</w:t>
-            </w:r>
-          </w:p>
-        </w:tc>
-        <w:tc>
-          <w:p>
-            <w:pPr>
-              <w:pStyle w:val="Compact"/>
-              <w:jc w:val="left"/>
-            </w:pPr>
-            <w:r>
-              <w:t xml:space="preserve">0.001</w:t>
-            </w:r>
-          </w:p>
-        </w:tc>
-        <w:tc>
-          <w:p>
-            <w:pPr>
-              <w:pStyle w:val="Compact"/>
-              <w:jc w:val="left"/>
-            </w:pPr>
-            <w:r>
-              <w:t xml:space="preserve">0.079</w:t>
-            </w:r>
-          </w:p>
-        </w:tc>
-      </w:tr>
-    </w:tbl>
-    <w:p>
+    <w:p>
+      <w:r>
+        <w:br w:type="textWrapping"/>
+      </w:r>
       <w:r>
         <w:rPr>
           <w:b/>
         </w:rPr>
-        <w:t xml:space="preserve">Table 2.</w:t>
-      </w:r>
-      <w:r>
-        <w:t xml:space="preserve"> </w:t>
-      </w:r>
-      <w:r>
-        <w:t xml:space="preserve">Responses of leaf level gas exchange parameters of</w:t>
+        <w:t xml:space="preserve">Table 2</w:t>
+      </w:r>
+      <w:r>
+        <w:t xml:space="preserve">. Responses of leaf level gas exchange parameters of</w:t>
       </w:r>
       <w:r>
         <w:t xml:space="preserve"> </w:t>
@@ -5924,7 +4060,7 @@
         <w:t xml:space="preserve"> </w:t>
       </w:r>
       <w:r>
-        <w:t xml:space="preserve">represent overall means across measurement campaigns (n=6). R</w:t>
+        <w:t xml:space="preserve">represent overall means across measurement campaigns (n = 6). R</w:t>
       </w:r>
       <w:r>
         <w:rPr>
@@ -5961,11 +4097,225 @@
       </w:r>
     </w:p>
     <w:p>
+      <w:r>
+        <w:rPr>
+          <w:b/>
+        </w:rPr>
+        <w:t xml:space="preserve">Table S1</w:t>
+      </w:r>
+      <w:r>
+        <w:t xml:space="preserve">. Seedling growth model default parameters.</w:t>
+      </w:r>
+    </w:p>
+    <w:p>
       <w:pPr>
         <w:pStyle w:val="Heading1"/>
       </w:pPr>
-      <w:bookmarkStart w:id="44" w:name="figures"/>
+      <w:bookmarkStart w:id="44" w:name="list-of-figures"/>
       <w:bookmarkEnd w:id="44"/>
+      <w:r>
+        <w:t xml:space="preserve">List of Figures</w:t>
+      </w:r>
+    </w:p>
+    <w:p>
+      <w:r>
+        <w:rPr>
+          <w:b/>
+        </w:rPr>
+        <w:t xml:space="preserve">Figure 1</w:t>
+      </w:r>
+      <w:r>
+        <w:t xml:space="preserve">. Daily maximum and minimum temperature (a), cumulative daily PPFD (b), and daily maximum vapour pressure deficit (c) across the experiment duration in 2013.</w:t>
+      </w:r>
+    </w:p>
+    <w:p>
+      <w:r>
+        <w:br w:type="textWrapping"/>
+      </w:r>
+      <w:r>
+        <w:rPr>
+          <w:b/>
+        </w:rPr>
+        <w:t xml:space="preserve">Figure 2</w:t>
+      </w:r>
+      <w:r>
+        <w:t xml:space="preserve">. Soil volume treatment means ± standard error of height growth (a), diameter growth (b), and interpolated seedling leaf area (c) measured weekly of</w:t>
+      </w:r>
+      <w:r>
+        <w:t xml:space="preserve"> </w:t>
+      </w:r>
+      <w:r>
+        <w:rPr>
+          <w:i/>
+        </w:rPr>
+        <w:t xml:space="preserve">Eucalyptus tereticornis</w:t>
+      </w:r>
+      <w:r>
+        <w:t xml:space="preserve"> </w:t>
+      </w:r>
+      <w:r>
+        <w:t xml:space="preserve">seedlings across the experiment duration in 2013.</w:t>
+      </w:r>
+    </w:p>
+    <w:p>
+      <w:r>
+        <w:br w:type="textWrapping"/>
+      </w:r>
+      <w:r>
+        <w:rPr>
+          <w:b/>
+        </w:rPr>
+        <w:t xml:space="preserve">Figure 3</w:t>
+      </w:r>
+      <w:r>
+        <w:t xml:space="preserve">. Soil volume treatment means of mass partitioning to leaves, stems, and roots at harvest (a), bi-variate relationships between mass allocation to leaves and stems + roots (b) and leaf mass as a function of fine root biomass with ± standard error (c). For (b) lines represent standardized major axis fitting of the log transformed allometric relationships of leaf mass fraction by treatment. For (c) the dashed line is the 1:1 relationship and the solid line represents the significant linear model fit (R</w:t>
+      </w:r>
+      <w:r>
+        <w:rPr>
+          <w:vertAlign w:val="superscript"/>
+        </w:rPr>
+        <w:t xml:space="preserve">2</w:t>
+      </w:r>
+      <w:r>
+        <w:t xml:space="preserve">=0.81).</w:t>
+      </w:r>
+    </w:p>
+    <w:p>
+      <w:r>
+        <w:br w:type="textWrapping"/>
+      </w:r>
+      <w:r>
+        <w:rPr>
+          <w:b/>
+        </w:rPr>
+        <w:t xml:space="preserve">Figure 4</w:t>
+      </w:r>
+      <w:r>
+        <w:t xml:space="preserve">. Soil volume treatment means ± standard error, across all measurement campaigns (n=6), of light saturated rates of photosynthesis at 25°C. Different letters represent significant differences between treatments.</w:t>
+      </w:r>
+    </w:p>
+    <w:p>
+      <w:r>
+        <w:br w:type="textWrapping"/>
+      </w:r>
+      <w:r>
+        <w:rPr>
+          <w:b/>
+        </w:rPr>
+        <w:t xml:space="preserve">Figure 5</w:t>
+      </w:r>
+      <w:r>
+        <w:t xml:space="preserve">. Photosynthetic capacity, on a leaf mass basis, as a function of accumulation of leaf starch (a) and leaf nitrogen content without TNC (b). Colors represent bins levels (n = 5) of both leaf starch and nitrogen grouped from low to high . Lines represents predictions, for each bin level, from the linear mixed effects model equation of A</w:t>
+      </w:r>
+      <w:r>
+        <w:rPr>
+          <w:vertAlign w:val="subscript"/>
+        </w:rPr>
+        <w:t xml:space="preserve">max</w:t>
+      </w:r>
+      <w:r>
+        <w:t xml:space="preserve"> </w:t>
+      </w:r>
+      <w:r>
+        <w:t xml:space="preserve">as a function of starch and nitrogen. The marginal R</w:t>
+      </w:r>
+      <w:r>
+        <w:rPr>
+          <w:vertAlign w:val="superscript"/>
+        </w:rPr>
+        <w:t xml:space="preserve">2</w:t>
+      </w:r>
+      <w:r>
+        <w:t xml:space="preserve"> </w:t>
+      </w:r>
+      <w:r>
+        <w:t xml:space="preserve">(fixed effects only) was 0.37 and the conditional R</w:t>
+      </w:r>
+      <w:r>
+        <w:rPr>
+          <w:vertAlign w:val="superscript"/>
+        </w:rPr>
+        <w:t xml:space="preserve">2</w:t>
+      </w:r>
+      <w:r>
+        <w:t xml:space="preserve"> </w:t>
+      </w:r>
+      <w:r>
+        <w:t xml:space="preserve">(fixed and random effects) was 0.48 for the complete model.</w:t>
+      </w:r>
+    </w:p>
+    <w:p>
+      <w:r>
+        <w:br w:type="textWrapping"/>
+      </w:r>
+      <w:r>
+        <w:rPr>
+          <w:b/>
+        </w:rPr>
+        <w:t xml:space="preserve">Figure 6</w:t>
+      </w:r>
+      <w:r>
+        <w:t xml:space="preserve">. Total carbon mass for harvested and modeled seedlings versus predicted total carbon gain after 120 days (a) and reductions in final seedling carbon mass, both modeled and observed, as a function of the reduction in leaf photosynthesis across treatments (b). For (a) the dashed 1:1 identifies the difference between net total leaf carbon gain and gross seedling production. For (b) both seedling carbon mass and daily carbon assimilation were first scaled to the free seedling control.</w:t>
+      </w:r>
+    </w:p>
+    <w:p>
+      <w:r>
+        <w:br w:type="textWrapping"/>
+      </w:r>
+      <w:r>
+        <w:rPr>
+          <w:b/>
+        </w:rPr>
+        <w:t xml:space="preserve">Figure S1</w:t>
+      </w:r>
+      <w:r>
+        <w:t xml:space="preserve">. Sensitivity testing of seedling growth model to different carbon allocation strategies including; constraints of leaf mass fraction to treatment specific final harvest values (a) and increases in respiration of non-leaf tissue components by 50 % (b). Open and filled symbols represent default model and harvest values, while shaded symbols represent model sensitivity to each scenario by soil volume treatment. Both seedling carbon mass and daily carbon assimilation were first scaled to the free seedling control.</w:t>
+      </w:r>
+    </w:p>
+    <w:p>
+      <w:pPr>
+        <w:pStyle w:val="Heading1"/>
+      </w:pPr>
+      <w:bookmarkStart w:id="45" w:name="tables"/>
+      <w:bookmarkEnd w:id="45"/>
+      <w:r>
+        <w:t xml:space="preserve">Tables</w:t>
+      </w:r>
+    </w:p>
+    <w:p>
+      <w:r>
+        <w:rPr>
+          <w:b/>
+        </w:rPr>
+        <w:t xml:space="preserve">Table 1</w:t>
+      </w:r>
+      <w:r>
+        <w:t xml:space="preserve">.</w:t>
+      </w:r>
+    </w:p>
+    <w:p>
+      <w:r>
+        <w:br w:type="textWrapping"/>
+      </w:r>
+      <w:r>
+        <w:rPr>
+          <w:b/>
+        </w:rPr>
+        <w:t xml:space="preserve">Table 2</w:t>
+      </w:r>
+      <w:r>
+        <w:t xml:space="preserve">.</w:t>
+      </w:r>
+      <w:r>
+        <w:t xml:space="preserve"> </w:t>
+      </w:r>
+    </w:p>
+    <w:p>
+      <w:pPr>
+        <w:pStyle w:val="Heading1"/>
+      </w:pPr>
+      <w:bookmarkStart w:id="46" w:name="figures"/>
+      <w:bookmarkEnd w:id="46"/>
       <w:r>
         <w:t xml:space="preserve">Figures</w:t>
       </w:r>
@@ -5982,131 +4332,6 @@
                 <pic:pic>
                   <pic:nvPicPr>
                     <pic:cNvPr descr="manuscript_pve_files/figure-docx/airvars-1.png" id="0" name="Picture"/>
-                    <pic:cNvPicPr>
-                      <a:picLocks noChangeArrowheads="1" noChangeAspect="1"/>
-                    </pic:cNvPicPr>
-                  </pic:nvPicPr>
-                  <pic:blipFill>
-                    <a:blip r:embed="rId45"/>
-                    <a:stretch>
-                      <a:fillRect/>
-                    </a:stretch>
-                  </pic:blipFill>
-                  <pic:spPr bwMode="auto">
-                    <a:xfrm>
-                      <a:off x="0" y="0"/>
-                      <a:ext cx="5440680" cy="7250052"/>
-                    </a:xfrm>
-                    <a:prstGeom prst="rect">
-                      <a:avLst/>
-                    </a:prstGeom>
-                    <a:noFill/>
-                    <a:ln w="9525">
-                      <a:noFill/>
-                      <a:headEnd/>
-                      <a:tailEnd/>
-                    </a:ln>
-                  </pic:spPr>
-                </pic:pic>
-              </a:graphicData>
-            </a:graphic>
-          </wp:inline>
-        </w:drawing>
-      </w:r>
-    </w:p>
-    <w:p>
-      <w:r>
-        <w:rPr>
-          <w:b/>
-        </w:rPr>
-        <w:t xml:space="preserve">Figure 1</w:t>
-      </w:r>
-      <w:r>
-        <w:t xml:space="preserve">. Daily maximum and minimum temperature (a), cumulative daily PPFD (b), and daily maximum vapour pressure deficit (c) across the experiment duration in 2013.</w:t>
-      </w:r>
-    </w:p>
-    <w:p>
-      <w:r>
-        <w:drawing>
-          <wp:inline>
-            <wp:extent cx="5440680" cy="7250052"/>
-            <wp:effectExtent b="0" l="0" r="0" t="0"/>
-            <wp:docPr descr="" id="1" name="Picture"/>
-            <a:graphic>
-              <a:graphicData uri="http://schemas.openxmlformats.org/drawingml/2006/picture">
-                <pic:pic>
-                  <pic:nvPicPr>
-                    <pic:cNvPr descr="manuscript_pve_files/figure-docx/allometry-1.png" id="0" name="Picture"/>
-                    <pic:cNvPicPr>
-                      <a:picLocks noChangeArrowheads="1" noChangeAspect="1"/>
-                    </pic:cNvPicPr>
-                  </pic:nvPicPr>
-                  <pic:blipFill>
-                    <a:blip r:embed="rId46"/>
-                    <a:stretch>
-                      <a:fillRect/>
-                    </a:stretch>
-                  </pic:blipFill>
-                  <pic:spPr bwMode="auto">
-                    <a:xfrm>
-                      <a:off x="0" y="0"/>
-                      <a:ext cx="5440680" cy="7250052"/>
-                    </a:xfrm>
-                    <a:prstGeom prst="rect">
-                      <a:avLst/>
-                    </a:prstGeom>
-                    <a:noFill/>
-                    <a:ln w="9525">
-                      <a:noFill/>
-                      <a:headEnd/>
-                      <a:tailEnd/>
-                    </a:ln>
-                  </pic:spPr>
-                </pic:pic>
-              </a:graphicData>
-            </a:graphic>
-          </wp:inline>
-        </w:drawing>
-      </w:r>
-    </w:p>
-    <w:p>
-      <w:r>
-        <w:rPr>
-          <w:b/>
-        </w:rPr>
-        <w:t xml:space="preserve">Figure 2</w:t>
-      </w:r>
-      <w:r>
-        <w:t xml:space="preserve">. Soil volume treatment means ± standard error of height growth (a), diameter growth (b), and interpolated seedling leaf area (c) measured weekly of</w:t>
-      </w:r>
-      <w:r>
-        <w:t xml:space="preserve"> </w:t>
-      </w:r>
-      <w:r>
-        <w:rPr>
-          <w:i/>
-        </w:rPr>
-        <w:t xml:space="preserve">Eucalyptus tereticornis</w:t>
-      </w:r>
-      <w:r>
-        <w:t xml:space="preserve"> </w:t>
-      </w:r>
-      <w:r>
-        <w:t xml:space="preserve">seedlings across the experiment duration in 2013.</w:t>
-      </w:r>
-    </w:p>
-    <w:p>
-      <w:r>
-        <w:drawing>
-          <wp:inline>
-            <wp:extent cx="5440680" cy="7250052"/>
-            <wp:effectExtent b="0" l="0" r="0" t="0"/>
-            <wp:docPr descr="" id="1" name="Picture"/>
-            <a:graphic>
-              <a:graphicData uri="http://schemas.openxmlformats.org/drawingml/2006/picture">
-                <pic:pic>
-                  <pic:nvPicPr>
-                    <pic:cNvPr descr="manuscript_pve_files/figure-docx/allocation-1.png" id="0" name="Picture"/>
                     <pic:cNvPicPr>
                       <a:picLocks noChangeArrowheads="1" noChangeAspect="1"/>
                     </pic:cNvPicPr>
@@ -6144,19 +4369,120 @@
         <w:rPr>
           <w:b/>
         </w:rPr>
+        <w:t xml:space="preserve">Figure 1</w:t>
+      </w:r>
+      <w:r>
+        <w:t xml:space="preserve">.</w:t>
+      </w:r>
+    </w:p>
+    <w:p>
+      <w:r>
+        <w:drawing>
+          <wp:inline>
+            <wp:extent cx="5440680" cy="7250052"/>
+            <wp:effectExtent b="0" l="0" r="0" t="0"/>
+            <wp:docPr descr="" id="1" name="Picture"/>
+            <a:graphic>
+              <a:graphicData uri="http://schemas.openxmlformats.org/drawingml/2006/picture">
+                <pic:pic>
+                  <pic:nvPicPr>
+                    <pic:cNvPr descr="manuscript_pve_files/figure-docx/allometry-1.png" id="0" name="Picture"/>
+                    <pic:cNvPicPr>
+                      <a:picLocks noChangeArrowheads="1" noChangeAspect="1"/>
+                    </pic:cNvPicPr>
+                  </pic:nvPicPr>
+                  <pic:blipFill>
+                    <a:blip r:embed="rId48"/>
+                    <a:stretch>
+                      <a:fillRect/>
+                    </a:stretch>
+                  </pic:blipFill>
+                  <pic:spPr bwMode="auto">
+                    <a:xfrm>
+                      <a:off x="0" y="0"/>
+                      <a:ext cx="5440680" cy="7250052"/>
+                    </a:xfrm>
+                    <a:prstGeom prst="rect">
+                      <a:avLst/>
+                    </a:prstGeom>
+                    <a:noFill/>
+                    <a:ln w="9525">
+                      <a:noFill/>
+                      <a:headEnd/>
+                      <a:tailEnd/>
+                    </a:ln>
+                  </pic:spPr>
+                </pic:pic>
+              </a:graphicData>
+            </a:graphic>
+          </wp:inline>
+        </w:drawing>
+      </w:r>
+    </w:p>
+    <w:p>
+      <w:r>
+        <w:rPr>
+          <w:b/>
+        </w:rPr>
+        <w:t xml:space="preserve">Figure 2</w:t>
+      </w:r>
+      <w:r>
+        <w:t xml:space="preserve">.</w:t>
+      </w:r>
+    </w:p>
+    <w:p>
+      <w:r>
+        <w:drawing>
+          <wp:inline>
+            <wp:extent cx="5440680" cy="7250052"/>
+            <wp:effectExtent b="0" l="0" r="0" t="0"/>
+            <wp:docPr descr="" id="1" name="Picture"/>
+            <a:graphic>
+              <a:graphicData uri="http://schemas.openxmlformats.org/drawingml/2006/picture">
+                <pic:pic>
+                  <pic:nvPicPr>
+                    <pic:cNvPr descr="manuscript_pve_files/figure-docx/allocation-1.png" id="0" name="Picture"/>
+                    <pic:cNvPicPr>
+                      <a:picLocks noChangeArrowheads="1" noChangeAspect="1"/>
+                    </pic:cNvPicPr>
+                  </pic:nvPicPr>
+                  <pic:blipFill>
+                    <a:blip r:embed="rId49"/>
+                    <a:stretch>
+                      <a:fillRect/>
+                    </a:stretch>
+                  </pic:blipFill>
+                  <pic:spPr bwMode="auto">
+                    <a:xfrm>
+                      <a:off x="0" y="0"/>
+                      <a:ext cx="5440680" cy="7250052"/>
+                    </a:xfrm>
+                    <a:prstGeom prst="rect">
+                      <a:avLst/>
+                    </a:prstGeom>
+                    <a:noFill/>
+                    <a:ln w="9525">
+                      <a:noFill/>
+                      <a:headEnd/>
+                      <a:tailEnd/>
+                    </a:ln>
+                  </pic:spPr>
+                </pic:pic>
+              </a:graphicData>
+            </a:graphic>
+          </wp:inline>
+        </w:drawing>
+      </w:r>
+    </w:p>
+    <w:p>
+      <w:r>
+        <w:rPr>
+          <w:b/>
+        </w:rPr>
         <w:t xml:space="preserve">Figure 3</w:t>
       </w:r>
       <w:r>
-        <w:t xml:space="preserve">. Soil volume treatment means of mass partitioning to leaves, stems, and roots at harvest (a), bi-variate relationships between mass allocation to leaves and stems + roots (b) and leaf mass as a function of fine root biomass with ± standard error (c). For (b) lines represent standardized major axis fitting of the log transformed allometric relationships of leaf mass fraction by treatment. For (c) the dashed line is the 1:1 relationship and the solid line represents the significant linear model fit (R</w:t>
-      </w:r>
-      <w:r>
-        <w:rPr>
-          <w:vertAlign w:val="superscript"/>
-        </w:rPr>
-        <w:t xml:space="preserve">2</w:t>
-      </w:r>
-      <w:r>
-        <w:t xml:space="preserve">=0.81).</w:t>
+        <w:t xml:space="preserve">.</w:t>
       </w:r>
     </w:p>
     <w:p>
@@ -6176,7 +4502,7 @@
                     </pic:cNvPicPr>
                   </pic:nvPicPr>
                   <pic:blipFill>
-                    <a:blip r:embed="rId48"/>
+                    <a:blip r:embed="rId50"/>
                     <a:stretch>
                       <a:fillRect/>
                     </a:stretch>
@@ -6211,51 +4537,10 @@
         <w:t xml:space="preserve">Figure 4</w:t>
       </w:r>
       <w:r>
-        <w:t xml:space="preserve">. Soil volume treatment means ± standard error, across all measurement campaigns (n=6), of light saturated rates of photosynthesis at 25°C. Different letters represent significant differences between treatments.</w:t>
-      </w:r>
-    </w:p>
-    <w:p>
-      <w:r>
-        <w:drawing>
-          <wp:inline>
-            <wp:extent cx="5440680" cy="4082867"/>
-            <wp:effectExtent b="0" l="0" r="0" t="0"/>
-            <wp:docPr descr="" id="1" name="Picture"/>
-            <a:graphic>
-              <a:graphicData uri="http://schemas.openxmlformats.org/drawingml/2006/picture">
-                <pic:pic>
-                  <pic:nvPicPr>
-                    <pic:cNvPr descr="manuscript_pve_files/figure-docx/A_tncnitro-1.png" id="0" name="Picture"/>
-                    <pic:cNvPicPr>
-                      <a:picLocks noChangeArrowheads="1" noChangeAspect="1"/>
-                    </pic:cNvPicPr>
-                  </pic:nvPicPr>
-                  <pic:blipFill>
-                    <a:blip r:embed="rId49"/>
-                    <a:stretch>
-                      <a:fillRect/>
-                    </a:stretch>
-                  </pic:blipFill>
-                  <pic:spPr bwMode="auto">
-                    <a:xfrm>
-                      <a:off x="0" y="0"/>
-                      <a:ext cx="5440680" cy="4082867"/>
-                    </a:xfrm>
-                    <a:prstGeom prst="rect">
-                      <a:avLst/>
-                    </a:prstGeom>
-                    <a:noFill/>
-                    <a:ln w="9525">
-                      <a:noFill/>
-                      <a:headEnd/>
-                      <a:tailEnd/>
-                    </a:ln>
-                  </pic:spPr>
-                </pic:pic>
-              </a:graphicData>
-            </a:graphic>
-          </wp:inline>
-        </w:drawing>
+        <w:t xml:space="preserve">.</w:t>
+      </w:r>
+      <w:r>
+        <w:t xml:space="preserve"> </w:t>
       </w:r>
     </w:p>
     <w:p>
@@ -6266,43 +4551,7 @@
         <w:t xml:space="preserve">Figure 5</w:t>
       </w:r>
       <w:r>
-        <w:t xml:space="preserve">. Photosynthetic capacity, on a leaf mass basis, as a function of accumulation of leaf starch (a) and leaf nitrogen content without TNC (b). Colors represent bins levels (n=5) of both leaf starch and nitrogen grouped from low to high . Lines represents predictions, for each bin level, from the linear mixed effects model equation of A</w:t>
-      </w:r>
-      <w:r>
-        <w:rPr>
-          <w:vertAlign w:val="subscript"/>
-        </w:rPr>
-        <w:t xml:space="preserve">max</w:t>
-      </w:r>
-      <w:r>
-        <w:t xml:space="preserve"> </w:t>
-      </w:r>
-      <w:r>
-        <w:t xml:space="preserve">as a function of starch and nitrogen. The marginal R</w:t>
-      </w:r>
-      <w:r>
-        <w:rPr>
-          <w:vertAlign w:val="superscript"/>
-        </w:rPr>
-        <w:t xml:space="preserve">2</w:t>
-      </w:r>
-      <w:r>
-        <w:t xml:space="preserve"> </w:t>
-      </w:r>
-      <w:r>
-        <w:t xml:space="preserve">(fixed effects only) was 0.37 and the conditional R</w:t>
-      </w:r>
-      <w:r>
-        <w:rPr>
-          <w:vertAlign w:val="superscript"/>
-        </w:rPr>
-        <w:t xml:space="preserve">2</w:t>
-      </w:r>
-      <w:r>
-        <w:t xml:space="preserve"> </w:t>
-      </w:r>
-      <w:r>
-        <w:t xml:space="preserve">(fixed and random effects) was 0.48 for the complete model.</w:t>
+        <w:t xml:space="preserve">.</w:t>
       </w:r>
     </w:p>
     <w:p>
@@ -6322,7 +4571,7 @@
                     </pic:cNvPicPr>
                   </pic:nvPicPr>
                   <pic:blipFill>
-                    <a:blip r:embed="rId50"/>
+                    <a:blip r:embed="rId51"/>
                     <a:stretch>
                       <a:fillRect/>
                     </a:stretch>
@@ -6357,17 +4606,28 @@
         <w:t xml:space="preserve">Figure 6</w:t>
       </w:r>
       <w:r>
-        <w:t xml:space="preserve">. Total carbon mass for harvested and modeled seedlings versus predicted total carbon gain after 120 days (a) and reductions in final seedling carbon mass, both modeled and observed, as a function of the reduction in leaf photosynthesis across treatments (b). For (a) the dashed 1:1 identifies the difference between net total leaf carbon gain and gross seedling production. For (b) both seedling carbon mass and daily carbon assimilation were first scaled to the free seedling control.</w:t>
+        <w:t xml:space="preserve">.</w:t>
       </w:r>
     </w:p>
     <w:p>
       <w:pPr>
         <w:pStyle w:val="Heading1"/>
       </w:pPr>
-      <w:bookmarkStart w:id="51" w:name="supporting-information"/>
-      <w:bookmarkEnd w:id="51"/>
+      <w:bookmarkStart w:id="52" w:name="supporting-information"/>
+      <w:bookmarkEnd w:id="52"/>
       <w:r>
         <w:t xml:space="preserve">Supporting Information</w:t>
+      </w:r>
+    </w:p>
+    <w:p>
+      <w:r>
+        <w:rPr>
+          <w:b/>
+        </w:rPr>
+        <w:t xml:space="preserve">Table S1</w:t>
+      </w:r>
+      <w:r>
+        <w:t xml:space="preserve">.</w:t>
       </w:r>
     </w:p>
     <w:p>
@@ -6387,7 +4647,7 @@
                     </pic:cNvPicPr>
                   </pic:nvPicPr>
                   <pic:blipFill>
-                    <a:blip r:embed="rId52"/>
+                    <a:blip r:embed="rId53"/>
                     <a:stretch>
                       <a:fillRect/>
                     </a:stretch>
@@ -6422,29 +4682,15 @@
         <w:t xml:space="preserve">Figure S1</w:t>
       </w:r>
       <w:r>
-        <w:t xml:space="preserve">. Sensitivity testing of seedling growth model to different carbon allocation strategies including; constraints of leaf mass fraction to treatment specific final harvest values (a) and increases in respiration of non-leaf tissue components by 50% (b). Open and filled symbols represent default model and harvest values, while shaded symbols represent model sensitivity to each scenario by soil volume treatment. Both seedling carbon mass and daily carbon assimilation were first scaled to the free seedling control.</w:t>
-      </w:r>
-    </w:p>
-    <w:p>
-      <w:r>
-        <w:rPr>
-          <w:b/>
-        </w:rPr>
-        <w:t xml:space="preserve">Table S1</w:t>
-      </w:r>
-      <w:r>
-        <w:t xml:space="preserve"> </w:t>
-      </w:r>
-      <w:r>
-        <w:t xml:space="preserve">Seedling Growth Model Default Parameters</w:t>
+        <w:t xml:space="preserve">.</w:t>
       </w:r>
     </w:p>
     <w:p>
       <w:pPr>
         <w:pStyle w:val="Heading1"/>
       </w:pPr>
-      <w:bookmarkStart w:id="53" w:name="references"/>
-      <w:bookmarkEnd w:id="53"/>
+      <w:bookmarkStart w:id="54" w:name="references"/>
+      <w:bookmarkEnd w:id="54"/>
       <w:r>
         <w:t xml:space="preserve">References</w:t>
       </w:r>
@@ -6454,23 +4700,62 @@
         <w:pStyle w:val="Bibliography"/>
       </w:pPr>
       <w:r>
-        <w:t xml:space="preserve">Ainsworth EA, Long SP (2005) What have we learned from 15 years of free-air CO2 enrichment (FACE)? A meta-analytic review of the responses of photosynthesis, canopy properties and plant production to rising CO2. New Phytologist 165:351–372.</w:t>
-      </w:r>
-    </w:p>
-    <w:p>
-      <w:pPr>
-        <w:pStyle w:val="Bibliography"/>
-      </w:pPr>
-      <w:r>
-        <w:t xml:space="preserve">Ainsworth EA, Rogers A (2007) The response of photosynthesis and stomatal conductance to rising [CO2]: mechanisms and environmental interactions. Plant, cell &amp; environment 30:258–270.</w:t>
-      </w:r>
-    </w:p>
-    <w:p>
-      <w:pPr>
-        <w:pStyle w:val="Bibliography"/>
-      </w:pPr>
-      <w:r>
-        <w:t xml:space="preserve">Arp WJ (1991) Effects of source-sink relations on photosynthetic acclimation to elevated CO2. Plant, Cell &amp; Environment 14:869–875.</w:t>
+        <w:t xml:space="preserve">Ainsworth EA, Long SP (2005) What have we learned from 15 years of free-air CO</w:t>
+      </w:r>
+      <w:r>
+        <w:rPr>
+          <w:vertAlign w:val="subscript"/>
+        </w:rPr>
+        <w:t xml:space="preserve">2</w:t>
+      </w:r>
+      <w:r>
+        <w:t xml:space="preserve"> </w:t>
+      </w:r>
+      <w:r>
+        <w:t xml:space="preserve">enrichment (FACE)? A meta-analytic review of the responses of photosynthesis, canopy properties and plant production to rising CO</w:t>
+      </w:r>
+      <w:r>
+        <w:rPr>
+          <w:vertAlign w:val="subscript"/>
+        </w:rPr>
+        <w:t xml:space="preserve">2</w:t>
+      </w:r>
+      <w:r>
+        <w:t xml:space="preserve">. New Phytologist 165:351–372.</w:t>
+      </w:r>
+    </w:p>
+    <w:p>
+      <w:pPr>
+        <w:pStyle w:val="Bibliography"/>
+      </w:pPr>
+      <w:r>
+        <w:t xml:space="preserve">Ainsworth EA, Rogers A (2007) The response of photosynthesis and stomatal conductance to rising [CO</w:t>
+      </w:r>
+      <w:r>
+        <w:rPr>
+          <w:vertAlign w:val="subscript"/>
+        </w:rPr>
+        <w:t xml:space="preserve">2</w:t>
+      </w:r>
+      <w:r>
+        <w:t xml:space="preserve">]: mechanisms and environmental interactions. Plant, cell &amp; environment 30:258–270.</w:t>
+      </w:r>
+    </w:p>
+    <w:p>
+      <w:pPr>
+        <w:pStyle w:val="Bibliography"/>
+      </w:pPr>
+      <w:r>
+        <w:t xml:space="preserve">Arp WJ (1991) Effects of source-sink relations on photosynthetic acclimation to elevated CO</w:t>
+      </w:r>
+      <w:r>
+        <w:rPr>
+          <w:vertAlign w:val="subscript"/>
+        </w:rPr>
+        <w:t xml:space="preserve">2</w:t>
+      </w:r>
+      <w:r>
+        <w:t xml:space="preserve">. Plant, Cell &amp; Environment 14:869–875.</w:t>
       </w:r>
     </w:p>
     <w:p>
@@ -6494,7 +4779,33 @@
         <w:pStyle w:val="Bibliography"/>
       </w:pPr>
       <w:r>
-        <w:t xml:space="preserve">Crous KY, Quentin AG, Lin Y-S, Medlyn BE, Williams DG, Barton CVM, Ellsworth DS (2013) Photosynthesis of temperate Eucalyptus globulus trees outside their native range has limited adjustment to elevated CO2 and climate warming. Global change biology 19:3790–3807.</w:t>
+        <w:t xml:space="preserve">Crous KY, Quentin AG, Lin Y-S, Medlyn BE, Williams DG, Barton CVM, Ellsworth DS (2013) Photosynthesis of temperate Eucalyptus globulus trees outside their native range has limited adjustment to elevated CO</w:t>
+      </w:r>
+      <m:oMath>
+        <m:sSub>
+          <m:e>
+            <m:r>
+              <m:rPr>
+                <m:sty m:val="p"/>
+              </m:rPr>
+              <m:t/>
+            </m:r>
+          </m:e>
+          <m:sub>
+            <m:r>
+              <m:rPr>
+                <m:sty m:val="p"/>
+              </m:rPr>
+              <m:t>2</m:t>
+            </m:r>
+          </m:sub>
+        </m:sSub>
+      </m:oMath>
+      <w:r>
+        <w:t xml:space="preserve"> </w:t>
+      </w:r>
+      <w:r>
+        <w:t xml:space="preserve">and climate warming. Global change biology 19:3790–3807.</w:t>
       </w:r>
     </w:p>
     <w:p>
@@ -6518,7 +4829,16 @@
         <w:pStyle w:val="Bibliography"/>
       </w:pPr>
       <w:r>
-        <w:t xml:space="preserve">Drake BG, Gonzàlez-Meler MA, Long SP (1997) More efficient plants: a consequence of rising atmospheric CO2? Annual review of plant biology 48:609–639.</w:t>
+        <w:t xml:space="preserve">Drake BG, Gonzàlez-Meler MA, Long SP (1997) More efficient plants: a consequence of rising atmospheric CO</w:t>
+      </w:r>
+      <w:r>
+        <w:rPr>
+          <w:vertAlign w:val="subscript"/>
+        </w:rPr>
+        <w:t xml:space="preserve">2</w:t>
+      </w:r>
+      <w:r>
+        <w:t xml:space="preserve">? Annual review of plant biology 48:609–639.</w:t>
       </w:r>
     </w:p>
     <w:p>
@@ -6582,7 +4902,19 @@
         <w:pStyle w:val="Bibliography"/>
       </w:pPr>
       <w:r>
-        <w:t xml:space="preserve">Farquhar GD, Caemmerer S von von, Berry JA (1980) A biochemical model of photosynthetic CO2 assimilation in leaves of C3 species. Planta 149:78–90.</w:t>
+        <w:t xml:space="preserve">Farquhar GD, Caemmerer S von von, Berry JA (1980) A biochemical model of photosynthetic CO</w:t>
+      </w:r>
+      <w:r>
+        <w:rPr>
+          <w:vertAlign w:val="subscript"/>
+        </w:rPr>
+        <w:t xml:space="preserve">2</w:t>
+      </w:r>
+      <w:r>
+        <w:t xml:space="preserve"> </w:t>
+      </w:r>
+      <w:r>
+        <w:t xml:space="preserve">assimilation in leaves of C3 species. Planta 149:78–90.</w:t>
       </w:r>
     </w:p>
     <w:p>
@@ -6606,15 +4938,36 @@
         <w:pStyle w:val="Bibliography"/>
       </w:pPr>
       <w:r>
-        <w:t xml:space="preserve">Gunderson CA, Wullschleger SD (1994) Photosynthetic acclimation in trees to rising atmospheric CO2: a broader perspective. Photosynthesis research 39:369–388.</w:t>
-      </w:r>
-    </w:p>
-    <w:p>
-      <w:pPr>
-        <w:pStyle w:val="Bibliography"/>
-      </w:pPr>
-      <w:r>
-        <w:t xml:space="preserve">Handa IT, Körner C, Hättenschwiler S (2005) A test of the treeline carbon limitation hypothesis by in situ CO2 enrichment and defoliation. Ecology 86:1288–1300.</w:t>
+        <w:t xml:space="preserve">Gunderson CA, Wullschleger SD (1994) Photosynthetic acclimation in trees to rising atmospheric CO</w:t>
+      </w:r>
+      <w:r>
+        <w:rPr>
+          <w:vertAlign w:val="subscript"/>
+        </w:rPr>
+        <w:t xml:space="preserve">2</w:t>
+      </w:r>
+      <w:r>
+        <w:t xml:space="preserve">: a broader perspective. Photosynthesis research 39:369–388.</w:t>
+      </w:r>
+    </w:p>
+    <w:p>
+      <w:pPr>
+        <w:pStyle w:val="Bibliography"/>
+      </w:pPr>
+      <w:r>
+        <w:t xml:space="preserve">Handa IT, Körner C, Hättenschwiler S (2005) A test of the treeline carbon limitation hypothesis by in situ CO</w:t>
+      </w:r>
+      <w:r>
+        <w:rPr>
+          <w:vertAlign w:val="subscript"/>
+        </w:rPr>
+        <w:t xml:space="preserve">2</w:t>
+      </w:r>
+      <w:r>
+        <w:t xml:space="preserve"> </w:t>
+      </w:r>
+      <w:r>
+        <w:t xml:space="preserve">enrichment and defoliation. Ecology 86:1288–1300.</w:t>
       </w:r>
     </w:p>
     <w:p>
@@ -6674,7 +5027,19 @@
         <w:pStyle w:val="Bibliography"/>
       </w:pPr>
       <w:r>
-        <w:t xml:space="preserve">Kirschbaum MUF (2011) Does enhanced photosynthesis enhance growth? Lessons learned from CO2 enrichment studies. Plant Physiology 155:117–124.</w:t>
+        <w:t xml:space="preserve">Kirschbaum MUF (2011) Does enhanced photosynthesis enhance growth? Lessons learned from CO</w:t>
+      </w:r>
+      <w:r>
+        <w:rPr>
+          <w:vertAlign w:val="subscript"/>
+        </w:rPr>
+        <w:t xml:space="preserve">2</w:t>
+      </w:r>
+      <w:r>
+        <w:t xml:space="preserve"> </w:t>
+      </w:r>
+      <w:r>
+        <w:t xml:space="preserve">enrichment studies. Plant Physiology 155:117–124.</w:t>
       </w:r>
     </w:p>
     <w:p>
@@ -6711,7 +5076,7 @@
       <w:r>
         <w:t xml:space="preserve"> </w:t>
       </w:r>
-      <w:hyperlink r:id="rId54">
+      <w:hyperlink r:id="rId55">
         <w:r>
           <w:rPr>
             <w:rStyle w:val="Link"/>
@@ -6864,15 +5229,27 @@
         <w:pStyle w:val="Bibliography"/>
       </w:pPr>
       <w:r>
-        <w:t xml:space="preserve">Nakagawa S, Schielzeth H (2013) A general and simple method for obtaining R2 from generalized linear mixed-effects models. Methods in Ecology and Evolution 4:133–142.</w:t>
-      </w:r>
-    </w:p>
-    <w:p>
-      <w:pPr>
-        <w:pStyle w:val="Bibliography"/>
-      </w:pPr>
-      <w:r>
-        <w:t xml:space="preserve">Nebauer SG, Renau-Morata B, Guardiola JL, Molina R-V (2011) Photosynthesis down-regulation precedes carbohydrate accumulation under sink limitation in Citrus. Tree Physiology:tpq103.</w:t>
+        <w:t xml:space="preserve">Nakagawa S, Schielzeth H (2013) A general and simple method for obtaining R</w:t>
+      </w:r>
+      <w:r>
+        <w:rPr>
+          <w:vertAlign w:val="superscript"/>
+        </w:rPr>
+        <w:t xml:space="preserve">2</w:t>
+      </w:r>
+      <w:r>
+        <w:t xml:space="preserve"> </w:t>
+      </w:r>
+      <w:r>
+        <w:t xml:space="preserve">from generalized linear mixed-effects models. Methods in Ecology and Evolution 4:133–142.</w:t>
+      </w:r>
+    </w:p>
+    <w:p>
+      <w:pPr>
+        <w:pStyle w:val="Bibliography"/>
+      </w:pPr>
+      <w:r>
+        <w:t xml:space="preserve">Nebauer SG, Renau-Morata B, Guardiola JL, Molina R-V (2011) Photosynthesis down-regulation precedes carbohydrate accumulation under sink limitation in Citrus. Tree Physiology 431:169–177.</w:t>
       </w:r>
     </w:p>
     <w:p>
@@ -6888,7 +5265,19 @@
         <w:pStyle w:val="Bibliography"/>
       </w:pPr>
       <w:r>
-        <w:t xml:space="preserve">Norby RJ, DeLucia EH, Gielen B, Calfapietra C, Giardina CP, King JS, Ledford J, McCarthy HR, Moore DJP, Ceulemans R, Others (2005) Forest response to elevated CO2 is conserved across a broad range of productivity. Proceedings of the National Academy of Sciences of the United States of America 102:18052–18056.</w:t>
+        <w:t xml:space="preserve">Norby RJ, DeLucia EH, Gielen B, Calfapietra C, Giardina CP, King JS, Ledford J, McCarthy HR, Moore DJP, Ceulemans R, Others (2005) Forest response to elevated CO</w:t>
+      </w:r>
+      <w:r>
+        <w:rPr>
+          <w:vertAlign w:val="subscript"/>
+        </w:rPr>
+        <w:t xml:space="preserve">2</w:t>
+      </w:r>
+      <w:r>
+        <w:t xml:space="preserve"> </w:t>
+      </w:r>
+      <w:r>
+        <w:t xml:space="preserve">is conserved across a broad range of productivity. Proceedings of the National Academy of Sciences of the United States of America 102:18052–18056.</w:t>
       </w:r>
     </w:p>
     <w:p>
@@ -6904,7 +5293,7 @@
         <w:pStyle w:val="Bibliography"/>
       </w:pPr>
       <w:r>
-        <w:t xml:space="preserve">Ovaska J, Walls M, Vapaavuori E (1993) Combined Effects of Partial Defoliation and Nutrient Availability on Cloned Betula pendula Saplings I CHANGES IN GROWTH, PARTITIONING AND NITROGEN UPTAKE. Journal of Experimental Botany 44:1385–1393.</w:t>
+        <w:t xml:space="preserve">Ovaska J, Walls M, Vapaavuori E (1993) Combined effects of partial defoliation and nutrient availability on cloned Betula pendula saplings I. Changes in growth , partitioning and nitrogen uptake. Journal of Experimental Botany 44:1385–1393.</w:t>
       </w:r>
     </w:p>
     <w:p>
@@ -6949,7 +5338,7 @@
       <w:r>
         <w:t xml:space="preserve"> </w:t>
       </w:r>
-      <w:hyperlink r:id="rId55">
+      <w:hyperlink r:id="rId56">
         <w:r>
           <w:rPr>
             <w:rStyle w:val="Link"/>
@@ -7006,7 +5395,7 @@
       <w:r>
         <w:t xml:space="preserve"> </w:t>
       </w:r>
-      <w:hyperlink r:id="rId56">
+      <w:hyperlink r:id="rId57">
         <w:r>
           <w:rPr>
             <w:rStyle w:val="Link"/>
@@ -7020,14 +5409,6 @@
         <w:pStyle w:val="Bibliography"/>
       </w:pPr>
       <w:r>
-        <w:t xml:space="preserve">Reich PB, Weisel Y, Eshel A, Kafkafi U (2002) Root-shoot relations: optimality in acclimation and adaptation or the ‘Emperor’s New Clothes’. Plant roots: the hidden half:205–220.</w:t>
-      </w:r>
-    </w:p>
-    <w:p>
-      <w:pPr>
-        <w:pStyle w:val="Bibliography"/>
-      </w:pPr>
-      <w:r>
         <w:t xml:space="preserve">Robbins NS, Pharr DM (1988) Effect of restricted root growth on carbohydrate metabolism and whole plant growth of Cucumis sativus L. Plant physiology 87:409–413.</w:t>
       </w:r>
     </w:p>
@@ -7044,7 +5425,16 @@
         <w:pStyle w:val="Bibliography"/>
       </w:pPr>
       <w:r>
-        <w:t xml:space="preserve">Sage RF (1994) Acclimation of photosynthesis to increasing atmospheric CO2: the gas exchange perspective. Photosynthesis research 39:351–368.</w:t>
+        <w:t xml:space="preserve">Sage RF (1994) Acclimation of photosynthesis to increasing atmospheric CO</w:t>
+      </w:r>
+      <w:r>
+        <w:rPr>
+          <w:vertAlign w:val="subscript"/>
+        </w:rPr>
+        <w:t xml:space="preserve">2</w:t>
+      </w:r>
+      <w:r>
+        <w:t xml:space="preserve">: the gas exchange perspective. Photosynthesis research 39:351–368.</w:t>
       </w:r>
     </w:p>
     <w:p>
@@ -7076,7 +5466,19 @@
         <w:pStyle w:val="Bibliography"/>
       </w:pPr>
       <w:r>
-        <w:t xml:space="preserve">Stitt M (1991) Rising CO2 levels and their potential significance for carbon flow in photosynthetic cells. Plant, Cell &amp; Environment 14:741–762.</w:t>
+        <w:t xml:space="preserve">Stitt M (1991) Rising CO</w:t>
+      </w:r>
+      <w:r>
+        <w:rPr>
+          <w:vertAlign w:val="subscript"/>
+        </w:rPr>
+        <w:t xml:space="preserve">2</w:t>
+      </w:r>
+      <w:r>
+        <w:t xml:space="preserve"> </w:t>
+      </w:r>
+      <w:r>
+        <w:t xml:space="preserve">levels and their potential significance for carbon flow in photosynthetic cells. Plant, Cell &amp; Environment 14:741–762.</w:t>
       </w:r>
     </w:p>
     <w:p>
@@ -7125,14 +5527,6 @@
       </w:pPr>
       <w:r>
         <w:t xml:space="preserve">Warton DI, Duursma RA, Falster DS, Taskinen S (2012) smatr 3–an R package for estimation and inference about allometric lines. Methods in Ecology and Evolution 3:257–259.</w:t>
-      </w:r>
-    </w:p>
-    <w:p>
-      <w:pPr>
-        <w:pStyle w:val="Bibliography"/>
-      </w:pPr>
-      <w:r>
-        <w:t xml:space="preserve">Wright SD, Mcconnaughay KDM (2002) Interpreting phenotypic plasticity: the importance of ontogeny. Plant Species Biology 17:119–131.</w:t>
       </w:r>
     </w:p>
     <w:p>
@@ -7407,7 +5801,7 @@
     </w:lvl>
   </w:abstractNum>
   <w:abstractNum w:abstractNumId="990">
-    <w:nsid w:val="b474528a"/>
+    <w:nsid w:val="5b4eea0d"/>
     <w:multiLevelType w:val="multilevel"/>
     <w:lvl w:ilvl="0">
       <w:numFmt w:val="bullet"/>

</xml_diff>

<commit_message>
added Remkos comments to manuscript
added references

some small scripts changes to calculate effet sizes
</commit_message>
<xml_diff>
--- a/manuscript/manuscript_pve.docx
+++ b/manuscript/manuscript_pve.docx
@@ -171,22 +171,7 @@
     </w:p>
     <w:p>
       <w:r>
-        <w:t xml:space="preserve">Interpreting limitations to plant growth requires understanding of the balance between carbon (C) source and sink activity in order to assess C allocation and biomass partitioning. This study used manipulations of soil volume to test how growth is coupled to physiology, allocation, and sink activity in</w:t>
-      </w:r>
-      <w:r>
-        <w:t xml:space="preserve"> </w:t>
-      </w:r>
-      <w:r>
-        <w:rPr>
-          <w:i/>
-        </w:rPr>
-        <w:t xml:space="preserve">Eucalyptus tereticornis</w:t>
-      </w:r>
-      <w:r>
-        <w:t xml:space="preserve"> </w:t>
-      </w:r>
-      <w:r>
-        <w:t xml:space="preserve">seedlings. We grew seedlings in a large range of container sizes and planted containers flush to the soil alongside naturally sown seedlings (free). Reduced soil volume was expected to induce rapid negative effects on growth and physiology compared to free seedlings. It was hypothesized that soil volume effect would be largest in the smallest containers, negatively impacting mass partitioning belowground. The accumulation of leaf non-structural carbohydrates, resulting from reduced sink strength, was expected to correlate to reductions in photosynthetic capacity. We observed a negative container effect on aboveground growth soon after the experiment started. Although growth was consistently different across soil volumes mass, partitioning to leaves, stems and roots was conserved after 120 days. Photosynthetic capacity was also significantly reduced in containers, and was related to both leaf nitrogen content and starch accumulation. We developed a seedling growth model that utilized leaf photosynthesis (A) rates to allocate daily C uptake towards mass growth of stems, leaves and roots. We then asked whether the observed reductions in A explained the observed differences in seedling biomass. We found that although belowground sink limitation resulted in the down regulation of A, these reductions were not significant enough to explain observed growth responses. Thus, as A and growth were not coordinated an excess pool of non-biomass C resulted in seedlings with soil volume restriction. This research highlights the need to further utilize mass balance approaches when evaluating plant C allocation and confirms that A and growth are not always directly related.</w:t>
+        <w:t xml:space="preserve">Interpreting limitations to plant growth requires understanding of the balance between carbon (C) source and sink activity in order to assess C allocation and biomass partitioning. This study used manipulations of soil volume to test how growth is coupled to physiology, allocation, and sink activity in Eucalyptus tereticornis seedlings. We grew seedlings in a large range of container sizes and planted containers flush to the soil alongside naturally sown (free) seedlings. Reduced soil volume was expected to induce rapid negative effects on growth and physiology compared to free seedlings. It was hypothesized that the soil volume effect would be largest in the smallest containers, negatively impacting mass partitioning belowground. The accumulation of leaf non-structural carbohydrates, resulting from reduced sink strength, was expected to correlate to reductions in photosynthetic capacity. We observed a negative container effect on aboveground growth soon after the experiment started. Although growth was consistently different across soil volumes, partitioning to leaves, stems and roots was unchanged after 120 days. Photosynthetic capacity was significantly reduced in containers, and was related to both leaf nitrogen content and starch accumulation. We developed a seedling growth model that utilized leaf photosynthesis (A) rates to allocate daily C uptake towards mass growth of stems, leaves and roots. We then asked whether the observed reductions in A explained the observed differences in seedling biomass. We found that although belowground sink limitation resulted in down regulation of A, these reductions were not large enough to explain observed growth responses. Thus, as A and growth were not coordinated, an unaccounted pool of non-biomass C resulted in seedlings with soil volume restriction. These results highlight the need to further utilize mass balance approaches when evaluating plant C allocation and confirms that A and growth are not always directly related.</w:t>
       </w:r>
     </w:p>
     <w:p>
@@ -225,7 +210,7 @@
         <w:t xml:space="preserve">(Kozlowski 1992)</w:t>
       </w:r>
       <w:r>
-        <w:t xml:space="preserve">, growth should principally depend on the allocation of photosynthate among different tissues and organs. At long enough time scales photosynthesis (A) and growth must be correlated to maintain mass balance, however, at shorter temporal scales growth is not necessarily limited by the availability of recent photosynthate. This has led to the current debate over how strongly plant growth is controlled by either source of sink activity. Consequently, plant growth cannot always be simply determined by the photosynthesis rate, making it complex to understand and challenging to model</w:t>
+        <w:t xml:space="preserve">, growth should principally depend on the allocation of photosynthate among different tissues and organs. At long enough time scales photosynthesis (A) and growth must be coordinated to maintain mass balance, however, at shorter temporal scales growth is not necessarily limited by the availability of recent photosynthate. This has led to the current debate on how strongly plant growth is controlled by either source of sink activity. Consequently, plant growth cannot always be simply determined by the photosynthesis rate, making it complex to understand and challenging to model</w:t>
       </w:r>
       <w:r>
         <w:t xml:space="preserve"> </w:t>
@@ -242,7 +227,16 @@
         <w:br w:type="textWrapping"/>
       </w:r>
       <w:r>
-        <w:t xml:space="preserve">In woody species, the coordination of A and growth has been studied with manipulations of C source activity. Examples included elevated CO</w:t>
+        <w:t xml:space="preserve">In woody species, the coordination of A and growth has been studied with manipulations of C source activity. Examples included elevated CO2 experiments, for example FACE</w:t>
+      </w:r>
+      <w:r>
+        <w:t xml:space="preserve"> </w:t>
+      </w:r>
+      <w:r>
+        <w:t xml:space="preserve">(reviewed in Ainsworth and Long 2005)</w:t>
+      </w:r>
+      <w:r>
+        <w:t xml:space="preserve">, and partial defoliation experiments. Elevated CO</w:t>
       </w:r>
       <w:r>
         <w:rPr>
@@ -254,16 +248,28 @@
         <w:t xml:space="preserve"> </w:t>
       </w:r>
       <w:r>
-        <w:t xml:space="preserve">experiments, for example FACE</w:t>
-      </w:r>
-      <w:r>
-        <w:t xml:space="preserve"> </w:t>
-      </w:r>
-      <w:r>
-        <w:t xml:space="preserve">(reviewed in Ainsworth and Long 2005)</w:t>
-      </w:r>
-      <w:r>
-        <w:t xml:space="preserve">, and partial defoliation experiments. Elevated CO</w:t>
+        <w:t xml:space="preserve">has been shown to increase A rates</w:t>
+      </w:r>
+      <w:r>
+        <w:t xml:space="preserve"> </w:t>
+      </w:r>
+      <w:r>
+        <w:t xml:space="preserve">(Drake et al. 1997, Ainsworth and Rogers 2007)</w:t>
+      </w:r>
+      <w:r>
+        <w:t xml:space="preserve"> </w:t>
+      </w:r>
+      <w:r>
+        <w:t xml:space="preserve">and across four FACE experiments this resulted in a conserved stimulation of 23 % in forest biomass production</w:t>
+      </w:r>
+      <w:r>
+        <w:t xml:space="preserve"> </w:t>
+      </w:r>
+      <w:r>
+        <w:t xml:space="preserve">(Norby et al. 2005)</w:t>
+      </w:r>
+      <w:r>
+        <w:t xml:space="preserve">. Evidence from a wide range of elevated CO</w:t>
       </w:r>
       <w:r>
         <w:rPr>
@@ -275,39 +281,6 @@
         <w:t xml:space="preserve"> </w:t>
       </w:r>
       <w:r>
-        <w:t xml:space="preserve">has been shown to increase A rates</w:t>
-      </w:r>
-      <w:r>
-        <w:t xml:space="preserve"> </w:t>
-      </w:r>
-      <w:r>
-        <w:t xml:space="preserve">(Drake et al. 1997, Ainsworth and Rogers 2007)</w:t>
-      </w:r>
-      <w:r>
-        <w:t xml:space="preserve"> </w:t>
-      </w:r>
-      <w:r>
-        <w:t xml:space="preserve">and across four FACE experiments this resulted in a conserved increase in forest biomass production</w:t>
-      </w:r>
-      <w:r>
-        <w:t xml:space="preserve"> </w:t>
-      </w:r>
-      <w:r>
-        <w:t xml:space="preserve">(Norby et al. 2005)</w:t>
-      </w:r>
-      <w:r>
-        <w:t xml:space="preserve">. Evidence from elevated CO</w:t>
-      </w:r>
-      <w:r>
-        <w:rPr>
-          <w:vertAlign w:val="subscript"/>
-        </w:rPr>
-        <w:t xml:space="preserve">2</w:t>
-      </w:r>
-      <w:r>
-        <w:t xml:space="preserve"> </w:t>
-      </w:r>
-      <w:r>
         <w:t xml:space="preserve">experiments, however, also reveals that even with average photosynthetic enhancement of over 30 % the growth rate only increases by around 10 %</w:t>
       </w:r>
       <w:r>
@@ -317,7 +290,7 @@
         <w:t xml:space="preserve">(Kirschbaum 2011)</w:t>
       </w:r>
       <w:r>
-        <w:t xml:space="preserve">. In defoliation experiments, increases in A of the remaining foliage are commonly shown yet are attributed to variable mechanisms, including reduction in end product inhibition</w:t>
+        <w:t xml:space="preserve">. In partial defoliation experiments, increases in A of the remaining foliage are commonly shown, yet are attributed to various mechanisms, including reduction in end product inhibition</w:t>
       </w:r>
       <w:r>
         <w:t xml:space="preserve"> </w:t>
@@ -406,7 +379,7 @@
         <w:t xml:space="preserve">(Paul and Foyer 2001)</w:t>
       </w:r>
       <w:r>
-        <w:t xml:space="preserve">. If this sink inhibition of A occurs then a close coordination between declines in A and growth should be expected. Whether this photosynthetic down regulation is evident in woody species has been tested through fruit removal, girdling, and low temperatures. In these studies, down regulation of A was frequently correlated to carbohydrate accumulation resulting from reduced tissue sink strength</w:t>
+        <w:t xml:space="preserve">. If this sink inhibition of A occurs, a close coordination between declines in A and growth should be expected. Whether this photosynthetic down regulation is evident in woody species has been tested through fruit removal, girdling, and low temperatures. In these studies, down regulation of A was frequently correlated to carbohydrate accumulation resulting from reduced tissue sink strength</w:t>
       </w:r>
       <w:r>
         <w:t xml:space="preserve"> </w:t>
@@ -459,13 +432,13 @@
         <w:br w:type="textWrapping"/>
       </w:r>
       <w:r>
-        <w:t xml:space="preserve">An alternative experimental approach is to lower belowground C sink strength in tree seedlings by manipulating rooting volume, by varying the container size. The advantage of this approach is it allows a large range of manipulations, can be easily compared to naturally planted seedlings and may mimic natural conditions as seedlings compete for space or reach bedrock. Seedlings undergo many physiological and morphological changes in response to rooting volume, including biomass partitioning, A, water relations, nutrient uptake and respiration</w:t>
-      </w:r>
-      <w:r>
-        <w:t xml:space="preserve"> </w:t>
-      </w:r>
-      <w:r>
-        <w:t xml:space="preserve">(NeSmith and Duval 1998, and references therein)</w:t>
+        <w:t xml:space="preserve">An alternative experimental approach is to lower belowground C sink strength in tree seedlings by manipulating rooting volume, by varying the container size. The advantage of this approach is that it allows a large range of manipulations, can be easily compared to naturally planted seedlings and may mimic natural conditions as seedlings compete for space or reach bedrock. Seedlings undergo many physiological and morphological changes in response to rooting volume, including biomass partitioning, A, water relations, nutrient uptake and respiration</w:t>
+      </w:r>
+      <w:r>
+        <w:t xml:space="preserve"> </w:t>
+      </w:r>
+      <w:r>
+        <w:t xml:space="preserve">(NeSmith and Duval 1998, Poorter, Bühler, et al. 2012 and references therein)</w:t>
       </w:r>
       <w:r>
         <w:t xml:space="preserve">. Inadequate rooting volume may decrease C sink strength by progressively restricting root growth</w:t>
@@ -539,7 +512,7 @@
         <w:t xml:space="preserve"> </w:t>
       </w:r>
       <w:r>
-        <w:t xml:space="preserve">Sm. seedlings, by manipulating container size and thus rooting volume. Seedlings were maintained under well watered conditions in order to evaluate only the effect of restricted soil volume and the limited nutrient resource pool. We used freely-rooted seedlings as a control for the container size treatments. Empirical results were combined with a simple plant growth model to simulate seedling growth with a C mass balance approach, which was then compared to observed harvested seedling mass. The model used whole-plant C gain, scaled from instantaneous rates of leaf A, to quantify seedling production over 120 days.</w:t>
+        <w:t xml:space="preserve">Sm. seedlings, by manipulating container size and thus rooting volume. Seedlings were maintained under well watered conditions in order to evaluate only the effect of restricted soil volume. We used freely-rooted seedlings as a control for the container size treatments. Empirical results were combined with a simple plant growth model to simulate seedling growth with a C mass balance approach, which was then compared to observed harvested seedling mass. The model used whole-plant C gain, scaled from instantaneous rates of leaf A, to quantify seedling production over 120 days.</w:t>
       </w:r>
     </w:p>
     <w:p>
@@ -558,12 +531,12 @@
     </w:p>
     <w:p>
       <w:r>
-        <w:t xml:space="preserve">2). As the finite pool of rooting volume and soil nutrients will decline faster in small containers we expected decreases in partitioning to fine root mass with decreasing container size.</w:t>
-      </w:r>
-    </w:p>
-    <w:p>
-      <w:r>
-        <w:t xml:space="preserve">3). Reduced sink strength was expected to lead to accumulation of leaf non-structural carbohydrates, which is known to inhibit A. We therefore expected a correlation between carbohydrate accumulation and photosynthetic capacity as a function of soil volume.</w:t>
+        <w:t xml:space="preserve">2). As the finite pool of rooting volume and soil nutrients will decline faster in small containers we expected changes in partitioning to fine root mass with decreasing container size.</w:t>
+      </w:r>
+    </w:p>
+    <w:p>
+      <w:r>
+        <w:t xml:space="preserve">3). Reduced sink strength was expected to lead to accumulation of leaf non-structural carbohydrates, and a resulting downregulation of A. We therefore expected a correlation between carbohydrate accumulation and photosynthetic capacity as a function of soil volume.</w:t>
       </w:r>
     </w:p>
     <w:p>
@@ -643,7 +616,7 @@
         <w:t xml:space="preserve">(Biran and Eliassaf 1980a, 1980b)</w:t>
       </w:r>
       <w:r>
-        <w:t xml:space="preserve">. This is generally hypothesized to be a different response than seedlings with no taproot. By using a species with tap root growth and manipulations of container length rather than width, it is believed that a more realistic test of inhibition of growth through constrained soil volume would be achieved. Six seedlings were harvested before planting to measure initial leaf area and dry mass of leaves, stems and roots.</w:t>
+        <w:t xml:space="preserve">. By using a species with tap root growth and manipulations of container length rather than width, we believed that a more realistic test of growth inhibition through constrained soil volume would be achieved. Six additional seedlings were harvested before planting to measure initial leaf area and dry mass of leaves, stems and roots.</w:t>
       </w:r>
     </w:p>
     <w:p>
@@ -651,7 +624,7 @@
         <w:br w:type="textWrapping"/>
       </w:r>
       <w:r>
-        <w:t xml:space="preserve">Six container volumes were used ranging from 5 l to 35 l, with a 22.5 cm diameter, and lengths ranging from 15 to 100 cm. Containers were constructed of PVC pipe and were filled with local top soil (described above). Soil in each container was packed to achieve a target soil bulk density of 1.7 g m</w:t>
+        <w:t xml:space="preserve">Six container volumes were used ranging from 5 L to 35 L, with a 22.5 cm diameter, and lengths ranging from 15 to 100 cm. Containers were constructed of PVC pipe and were filled with local top soil (described above). Soil in each container was packed to achieve a target soil bulk density relative to local soil conditions of 1.7 g m</w:t>
       </w:r>
       <w:r>
         <w:rPr>
@@ -660,7 +633,7 @@
         <w:t xml:space="preserve">-3</w:t>
       </w:r>
       <w:r>
-        <w:t xml:space="preserve">. A Imidacloprid (BAYER CropScience) insecticide tablet was planted 5 cm below the roots of each seedling. Containers were planted flush with the soil surface inside metal sleeves, designed to minimize excess air space between the container and outside soil while also allowing for container removal. This allowed for soil temperatures in containers to reflect conditions of naturally sown (free) seedlings. Each experimental block (n=7) contained a complete replicate set of container volumes as well as one free seedling, with 1 m</w:t>
+        <w:t xml:space="preserve">. A Imidacloprid (BAYER CropScience) insecticide tablet was planted 5 cm below the roots of each seedling. Containers were planted flush with the soil surface inside metal sleeves, designed to minimize excess air space between the container and outside soil while also allowing for container removal. This allowed for soil temperatures in containers to reflect conditions of naturally sown ('free') seedlings. Each experimental block (n=7) contained a complete replicate set of container volumes as well as one free seedling, with 1 m</w:t>
       </w:r>
       <w:r>
         <w:rPr>
@@ -684,7 +657,7 @@
         <w:t xml:space="preserve"> </w:t>
       </w:r>
       <w:r>
-        <w:t xml:space="preserve">subplot was excavated to 0.5 m and replaced with the same soil used in each container. A border of root exclusion material was buried 0.25 m deep and extended 0.25 m above the ground surface around each subplot to exclude local vegetation.</w:t>
+        <w:t xml:space="preserve">subplot was excavated to the hard layer and replaced with the same soil used in each container. A border of root exclusion material was buried 0.25 m deep and extended 0.25 m above the ground surface around each subplot to exclude local vegetation.</w:t>
       </w:r>
     </w:p>
     <w:p>
@@ -692,7 +665,7 @@
         <w:br w:type="textWrapping"/>
       </w:r>
       <w:r>
-        <w:t xml:space="preserve">Plants were watered weekly or when needed, accounting for natural precipitation, to maintain soil moisture at field capacity (13-15 %). Drain systems were built into each pot to prevent pooling of water in containers before root expansion, from reduced root uptake, or from large rainfall events. These conditions could lead to an anaerobic environment around the root that could hinder the uptake of water through reduced root conductance</w:t>
+        <w:t xml:space="preserve">Plants were watered weekly or when needed to maintain soil moisture at field capacity (13-15 %). Drain systems were built into each pot to prevent pooling of water in containers before root expansion, from reduced root uptake, or from large rainfall events. These conditions could lead to an anaerobic environment around the root that could hinder the uptake of water through reduced root conductance</w:t>
       </w:r>
       <w:r>
         <w:t xml:space="preserve"> </w:t>
@@ -701,7 +674,7 @@
         <w:t xml:space="preserve">(Poorter et al. 2009)</w:t>
       </w:r>
       <w:r>
-        <w:t xml:space="preserve">, an undesired experimental artifact. A collection compartment in the bottom of containers, containing gravel covered by root exclusion mesh, was used to collect excess water for 20, 25, and 35 l containers. Plastic tubing (6 mm diameter) was inset into the gravel layer and extended through the top of the container. A lysimeter pump was then used to suction excess water, through the tubing, as needed. As small containers (5, 10, and 15 l) have a larger irradiation effect a simple bottom plug was used to drain excess water from the gravel compartment.</w:t>
+        <w:t xml:space="preserve">, an undesired experimental artifact. A collection compartment in the bottom of containers, containing gravel covered by root exclusion mesh, was used to collect excess water for 20, 25, and 35 l containers. Plastic tubing (6 mm diameter) was inset into the gravel layer and extended through the top of the container. A lysimeter pump was then used to suction excess water, through the tubing, as needed. For small containers (5, 10, and 15 L) a simple bottom plug was used to drain excess water from the gravel compartment.</w:t>
       </w:r>
     </w:p>
     <w:p>
@@ -740,7 +713,7 @@
         <w:t xml:space="preserve"> </w:t>
       </w:r>
       <w:r>
-        <w:t xml:space="preserve">2013). Dry mass of leaves, stems, roots and cumulative leaf area (LI-3100C Area Meter; LI-COR, Lincoln, NE, USA) was measured for each seedling. Mean individual leaf area for each harvested seedling was calculated by dividing cumulative leaf area by total leaf count of only fully expanded leaves. This value was then used to interpolate cumulative leaf area through time with weekly leaf counts. Root mass was collected by passing soil from each container through a 1 mm sieve, washing, separating into fine and coarse roots (&lt;2 mm and &gt;2 mm diameter, respectively) and then drying to a constant mass. Roots from the free seedlings were collected by excavating each 1 m</w:t>
+        <w:t xml:space="preserve">2013). Dry mass of leaves, stems, roots and total leaf area (LI-3100C Area Meter; LI-COR, Lincoln, NE, USA) were measured for each seedling. Mean individual leaf area for each harvested seedling was calculated by dividing total leaf area by total leaf count of only fully expanded leaves. This value was then used to interpolate leaf area through time with weekly leaf counts. Root mass was collected by passing soil from each container through a 1 mm sieve, washing, separating into fine and coarse roots (&lt;2 mm and &gt;2 mm diameter, respectively) and then drying to a constant mass. Roots from the free seedlings were collected by excavating each 1 m</w:t>
       </w:r>
       <w:r>
         <w:rPr>
@@ -752,7 +725,7 @@
         <w:t xml:space="preserve"> </w:t>
       </w:r>
       <w:r>
-        <w:t xml:space="preserve">subplot to 0.5 m depth. 25 g fresh weight subsamples of washed fine roots were analyzed, using WhinoRhizo software (Regent Instruments Inc., Quebec, QC, Canada), for specific root length (SRL, m g</w:t>
+        <w:t xml:space="preserve">subplot to the hard layer and keeping only roots within the subplot. 25 g fresh weight subsamples of washed fine roots were analyzed, using WhinoRhizo software (Regent Instruments Inc., Quebec, QC, Canada), for specific root length (SRL, m g</w:t>
       </w:r>
       <w:r>
         <w:rPr>
@@ -1074,7 +1047,7 @@
         <w:t xml:space="preserve">i</w:t>
       </w:r>
       <w:r>
-        <w:t xml:space="preserve">) curves were also developed at 25 °C on a random subset of each container size (n=3) after new leaves were first produced and immediately prior to the final harvest (May 23</w:t>
+        <w:t xml:space="preserve">) curves were measured at 25 °C on a random subset of each container size (n=3) after new leaves were first produced and immediately prior to the final harvest (May 23</w:t>
       </w:r>
       <w:r>
         <w:rPr>
@@ -1098,7 +1071,7 @@
         <w:t xml:space="preserve"> </w:t>
       </w:r>
       <w:r>
-        <w:t xml:space="preserve">curve began at the reference [CO</w:t>
+        <w:t xml:space="preserve">curve was started at the reference [CO</w:t>
       </w:r>
       <w:r>
         <w:rPr>
@@ -1198,7 +1171,37 @@
         <w:t xml:space="preserve">(Farquhar et al. 1980)</w:t>
       </w:r>
       <w:r>
-        <w:t xml:space="preserve">.</w:t>
+        <w:t xml:space="preserve"> </w:t>
+      </w:r>
+      <w:r>
+        <w:t xml:space="preserve">and fit with the 'plantecophys' package</w:t>
+      </w:r>
+      <w:r>
+        <w:t xml:space="preserve"> </w:t>
+      </w:r>
+      <w:r>
+        <w:t xml:space="preserve">(Duursma 2014)</w:t>
+      </w:r>
+      <w:r>
+        <w:t xml:space="preserve"> </w:t>
+      </w:r>
+      <w:r>
+        <w:t xml:space="preserve">in R</w:t>
+      </w:r>
+      <w:r>
+        <w:t xml:space="preserve"> </w:t>
+      </w:r>
+      <w:r>
+        <w:t xml:space="preserve">(</w:t>
+      </w:r>
+      <w:r>
+        <w:t xml:space="preserve">R Development Core Team</w:t>
+      </w:r>
+      <w:r>
+        <w:t xml:space="preserve"> </w:t>
+      </w:r>
+      <w:r>
+        <w:t xml:space="preserve">2011)</w:t>
       </w:r>
     </w:p>
     <w:p>
@@ -1557,7 +1560,16 @@
         <w:t xml:space="preserve">(Mitchell et al. 2013)</w:t>
       </w:r>
       <w:r>
-        <w:t xml:space="preserve">. Specific leaf area (SLA, m</w:t>
+        <w:t xml:space="preserve">. TNC-free specific leaf area (SLA</w:t>
+      </w:r>
+      <w:r>
+        <w:rPr>
+          <w:vertAlign w:val="subscript"/>
+        </w:rPr>
+        <w:t xml:space="preserve">f</w:t>
+      </w:r>
+      <w:r>
+        <w:t xml:space="preserve">, m</w:t>
       </w:r>
       <w:r>
         <w:rPr>
@@ -2269,7 +2281,7 @@
         <w:t xml:space="preserve"> </w:t>
       </w:r>
       <w:r>
-        <w:t xml:space="preserve">is component specific turnover rate. Due to the duration of the experiment</w:t>
+        <w:t xml:space="preserve">is component specific turnover rate. Because we did not observe branch turnover,</w:t>
       </w:r>
       <w:r>
         <w:t xml:space="preserve"> </w:t>
@@ -2324,40 +2336,7 @@
         <w:t xml:space="preserve"> </w:t>
       </w:r>
       <w:r>
-        <w:t xml:space="preserve">in the 'plantecophys' package</w:t>
-      </w:r>
-      <w:r>
-        <w:t xml:space="preserve"> </w:t>
-      </w:r>
-      <w:r>
-        <w:t xml:space="preserve">(Duursma 2014)</w:t>
-      </w:r>
-      <w:r>
-        <w:t xml:space="preserve"> </w:t>
-      </w:r>
-      <w:r>
-        <w:t xml:space="preserve">in R</w:t>
-      </w:r>
-      <w:r>
-        <w:t xml:space="preserve"> </w:t>
-      </w:r>
-      <w:r>
-        <w:t xml:space="preserve">(</w:t>
-      </w:r>
-      <w:r>
-        <w:t xml:space="preserve">R Development Core Team</w:t>
-      </w:r>
-      <w:r>
-        <w:t xml:space="preserve"> </w:t>
-      </w:r>
-      <w:r>
-        <w:t xml:space="preserve">2011)</w:t>
-      </w:r>
-      <w:r>
-        <w:t xml:space="preserve"> </w:t>
-      </w:r>
-      <w:r>
-        <w:t xml:space="preserve">with the mean photosynthetic parameters (J</w:t>
+        <w:t xml:space="preserve">with the 'plantecophys' package in R with the mean photosynthetic parameters (J</w:t>
       </w:r>
       <w:r>
         <w:rPr>
@@ -2462,7 +2441,7 @@
         <w:t xml:space="preserve"> </w:t>
       </w:r>
       <w:r>
-        <w:t xml:space="preserve">(Medlyn et al. 2012)</w:t>
+        <w:t xml:space="preserve">(Medlyn et al. 2011)</w:t>
       </w:r>
       <w:r>
         <w:t xml:space="preserve"> </w:t>
@@ -2480,19 +2459,7 @@
         <w:t xml:space="preserve"> </w:t>
       </w:r>
       <w:r>
-        <w:t xml:space="preserve">values. Examples of the photosynthesis model are described in Medlyn et al.</w:t>
-      </w:r>
-      <w:r>
-        <w:t xml:space="preserve"> </w:t>
-      </w:r>
-      <w:r>
-        <w:t xml:space="preserve">(2002)</w:t>
-      </w:r>
-      <w:r>
-        <w:t xml:space="preserve"> </w:t>
-      </w:r>
-      <w:r>
-        <w:t xml:space="preserve">and the approach of the coupled leaf gas exchange model are described in Duursma et al</w:t>
+        <w:t xml:space="preserve">values. Methods of the coupled leaf gas exchange model are described in Duursma et al</w:t>
       </w:r>
       <w:r>
         <w:t xml:space="preserve"> </w:t>
@@ -2639,7 +2606,25 @@
         <w:t xml:space="preserve"> </w:t>
       </w:r>
       <w:r>
-        <w:t xml:space="preserve">to run in 'YplantQMC' package in R (fix cite YplantQMC) to build a 3D plant structure based on digitized metrics of plant allometry and crown structure. Inputting the same treatment specific physiological parameters listed above, 'YplantQMC' outputs total A, using total leaf area, for seedlings assuming self-shading as well as for a full sun large horizontal leaf. The ratio of total A with self-shading to horizontal leaf was then used to calculate</w:t>
+        <w:t xml:space="preserve">to run in 'YplantQMC' package</w:t>
+      </w:r>
+      <w:r>
+        <w:t xml:space="preserve"> </w:t>
+      </w:r>
+      <w:r>
+        <w:t xml:space="preserve">(</w:t>
+      </w:r>
+      <w:r>
+        <w:t xml:space="preserve">Cieslak, Mik. Uses code by Robert Pearcy</w:t>
+      </w:r>
+      <w:r>
+        <w:t xml:space="preserve"> </w:t>
+      </w:r>
+      <w:r>
+        <w:t xml:space="preserve">and Medlyn.)</w:t>
+      </w:r>
+      <w:r>
+        <w:t xml:space="preserve">in R (fix cite YplantQMC) to build a 3D plant structure based on digitized metrics of plant allometry and crown structure. Inputting the same treatment specific physiological parameters listed above, 'YplantQMC' outputs total A, using total leaf area, for seedlings assuming self-shading as well as for a full sun large horizontal leaf. The ratio of total A with self-shading to horizontal leaf was then used to calculate</w:t>
       </w:r>
       <w:r>
         <w:t xml:space="preserve"> </w:t>
@@ -2791,19 +2776,7 @@
     </w:p>
     <w:p>
       <w:r>
-        <w:t xml:space="preserve">Differences in experimental parameters with soil volume were analysed by one-way analysis of variance (ANOVA) in R with individual containers as random effects and soil volume as a categorical fixed effect. Tukey's post-hoc tests were performed in conjunction with ANOVA to determine which specific paired comparisons among soil volume treatments were different. Mixed model ANOVAs of A</w:t>
-      </w:r>
-      <w:r>
-        <w:rPr>
-          <w:vertAlign w:val="subscript"/>
-        </w:rPr>
-        <w:t xml:space="preserve">max</w:t>
-      </w:r>
-      <w:r>
-        <w:t xml:space="preserve"> </w:t>
-      </w:r>
-      <w:r>
-        <w:t xml:space="preserve">and leaf chemistry were performed using the 'nlme' package</w:t>
+        <w:t xml:space="preserve">Differences in experimental parameters with soil volume were analysed by a mixed-effects model R with individual containers as random effects and soil volume as a categorical fixed effect. Tukey's post-hoc tests were performed in conjunction with ANOVA to determine which specific paired comparisons among soil volume treatments were different. A linear mixed effect model of Amax and leaf chemistry were performed using the 'nlme' package</w:t>
       </w:r>
       <w:r>
         <w:t xml:space="preserve"> </w:t>
@@ -2815,7 +2788,7 @@
         <w:t xml:space="preserve"> </w:t>
       </w:r>
       <w:r>
-        <w:t xml:space="preserve">in R and R</w:t>
+        <w:t xml:space="preserve">in R. Explained variance (R</w:t>
       </w:r>
       <w:r>
         <w:rPr>
@@ -2824,10 +2797,7 @@
         <w:t xml:space="preserve">2</w:t>
       </w:r>
       <w:r>
-        <w:t xml:space="preserve"> </w:t>
-      </w:r>
-      <w:r>
-        <w:t xml:space="preserve">values of mixed models were computed as in</w:t>
+        <w:t xml:space="preserve">) of mixed models were computed as in</w:t>
       </w:r>
       <w:r>
         <w:t xml:space="preserve"> </w:t>
@@ -2845,7 +2815,7 @@
         <w:t xml:space="preserve">(Warton et al. 2012)</w:t>
       </w:r>
       <w:r>
-        <w:t xml:space="preserve">. Results were considered significant at P ≤ 0.05.</w:t>
+        <w:t xml:space="preserve">. Results were considered significant at P &lt; 0.05.</w:t>
       </w:r>
     </w:p>
     <w:p>
@@ -2862,48 +2832,15 @@
       <w:pPr>
         <w:pStyle w:val="Heading2"/>
       </w:pPr>
-      <w:bookmarkStart w:id="34" w:name="growth-and-morphology-metrics-1"/>
+      <w:bookmarkStart w:id="34" w:name="growth-and-morphology"/>
       <w:bookmarkEnd w:id="34"/>
       <w:r>
-        <w:t xml:space="preserve">Growth and morphology metrics</w:t>
-      </w:r>
-    </w:p>
-    <w:p>
-      <w:r>
-        <w:t xml:space="preserve">In this field study, colder temperatures and reductions in cumulative PPFD per day (Figure 1) most likely lead to the reduced growth in the free seedlings in the final weeks of the experiment (Figure 2). Combined with severe growth reductions in the smallest container volumes the experiment was chosen to be harvested after 120 days. Over this duration height, diameter, and leaf area diverged between container volumes (Figure 2). First, seedling leaf area significantly diverged between soil volumes (P &lt; 0.026) during the 5</w:t>
-      </w:r>
-      <w:r>
-        <w:rPr>
-          <w:vertAlign w:val="superscript"/>
-        </w:rPr>
-        <w:t xml:space="preserve">th</w:t>
-      </w:r>
-      <w:r>
-        <w:t xml:space="preserve"> </w:t>
-      </w:r>
-      <w:r>
-        <w:t xml:space="preserve">week of the experiment. Following this period both height (8</w:t>
-      </w:r>
-      <w:r>
-        <w:rPr>
-          <w:vertAlign w:val="superscript"/>
-        </w:rPr>
-        <w:t xml:space="preserve">th</w:t>
-      </w:r>
-      <w:r>
-        <w:t xml:space="preserve">} week) and then diameter (9</w:t>
-      </w:r>
-      <w:r>
-        <w:rPr>
-          <w:vertAlign w:val="superscript"/>
-        </w:rPr>
-        <w:t xml:space="preserve">th</w:t>
-      </w:r>
-      <w:r>
-        <w:t xml:space="preserve"> </w:t>
-      </w:r>
-      <w:r>
-        <w:t xml:space="preserve">week) significantly deviated across soil volumes (P &lt; 0.002 &amp; 0.001, respectively). Negative growth effects then manifested as severely reduced height gain and declining leaf area through time with small soil volumes across the final two months of the experiment. Seedlings maintained diameter growth throughout the experiment, although marginal with smaller soil volumes in the final month. Final seedling height significantly increased with increasing soil volume (P &lt; 0.001). Increases in both final stem diameter (P &lt; 0.001) and cumulative leaf area (both P &lt; 0.001) were found with increasing soil volume and these differences were driven mainly by the largest container and the free seedling.</w:t>
+        <w:t xml:space="preserve">Growth and morphology</w:t>
+      </w:r>
+    </w:p>
+    <w:p>
+      <w:r>
+        <w:t xml:space="preserve">Plant height, diameter, and leaf area diverged between container volumes soon after start of the experiment (Figure 1). First, seedling leaf area significantly diverged between soil volumes (P &lt; 0.026) during the 5th week of the experiment. Following this period both height (8th) week) and then diameter (9th week) significantly deviated across soil volumes (P &lt; 0.002 &amp; 0.001, respectively). The large reductions in height gain and total leaf area in small containers continued throughout the experiment. In this field study, colder temperatures and reductions in total PPFD per day (Figure 2) most likely led to the reduced growth in the free seedlings in the final weeks of the experiment (Figure 1). Seedlings maintained diameter growth throughout the experiment, although marginal with smaller soil volumes in the final month. Final seedling height significantly increased with increasing soil volume (P &lt; 0.001). Increases in both final stem diameter (P &lt; 0.001) and cumulative leaf area (both P &lt; 0.001) were found with increasing soil volume and these differences were driven mainly by the largest container and the free seedling.</w:t>
       </w:r>
     </w:p>
     <w:p>
@@ -2911,7 +2848,7 @@
         <w:br w:type="textWrapping"/>
       </w:r>
       <w:r>
-        <w:t xml:space="preserve">Total seedling biomass at harvest was significantly different across container volumes (P &lt; 0.001) and with free seedlings (P &lt; 0.001, Table 1). We analyzed the relationship between biomass growth with each fold increase in soil volume and found an increase of 34 % with a doubling of pot size, consistent with the meta-analysis of Poorter et al.</w:t>
+        <w:t xml:space="preserve">Total seedling biomass at harvest was significantly different across container volumes (P &lt; 0.001) and with free seedlings (P &lt; 0.001, Table 1). On average, harvested biomas of free seedlings was 84% higher than seedlings in containers. We analyzed the relationship between biomass growth with each fold increase in soil volume and found an increase of 34 % with a doubling of pot size, consistent with the meta-analysis of Poorter et al.</w:t>
       </w:r>
       <w:r>
         <w:t xml:space="preserve"> </w:t>
@@ -2953,7 +2890,7 @@
         <w:t xml:space="preserve"> </w:t>
       </w:r>
       <w:r>
-        <w:t xml:space="preserve">= 0.904, Figure 2c).</w:t>
+        <w:t xml:space="preserve">= 0.904, 95% CI = [0.846,1.119], Figure 1c).</w:t>
       </w:r>
     </w:p>
     <w:p>
@@ -2961,7 +2898,19 @@
         <w:br w:type="textWrapping"/>
       </w:r>
       <w:r>
-        <w:t xml:space="preserve">Overall, SRL was higher in seedlings in containers compared to free seedlings but not significantly in every soil volume treatment (Table 1). Over the duration of the experiment SLA was higher in free seedlings but was not different across containers sizes (Table 1, P &lt; 0.001) and this pattern was evident in the first gas exchange measurement campaign (P &lt; 0.001).</w:t>
+        <w:t xml:space="preserve">Overall, SRL was higher in seedlings in containers compared to free seedlings but only in some of the container size treatments (Table 1). Over the duration of the experiment SLA</w:t>
+      </w:r>
+      <w:r>
+        <w:rPr>
+          <w:vertAlign w:val="subscript"/>
+        </w:rPr>
+        <w:t xml:space="preserve">f</w:t>
+      </w:r>
+      <w:r>
+        <w:t xml:space="preserve"> </w:t>
+      </w:r>
+      <w:r>
+        <w:t xml:space="preserve">was higher in free seedlings but was not different across containers sizes (Table 1, P &lt; 0.001) and this pattern was evident in the first gas exchange measurement campaign (P &lt; 0.001).</w:t>
       </w:r>
     </w:p>
     <w:p>
@@ -2976,7 +2925,7 @@
     </w:p>
     <w:p>
       <w:r>
-        <w:t xml:space="preserve">Leaf N % was significantly higher in free seedlings and the largest container volume at the onset of gas exchange measurements (6th week, P &lt; 0.001). Over the remaining duration of the experiment the smallest container volume had a significant reduction in leaf N % compared to other soil volumes, while free seedlings maintained the highest leaf N % (Table 1, P &lt; 0.001). Leaf starch content in the smallest container was double that of free seedlings (P=0.039), while leaf soluble sugars did not differ across treatments throughout the experiment (Table 1). Differences in leaf starch between the free seedling and the smallest container were also evident during the first gas exchange campaign (P = 0.001).</w:t>
+        <w:t xml:space="preserve">Leaf N % was significantly higher in free seedlings and the largest container volume at the onset of gas exchange measurements (6th week, P &lt; 0.001). Over the remaining duration of the experiment the smallest container volume had a significant reduction in leaf N % compared to other soil volumes, while free seedlings maintained the highest leaf N % (Table 1, P &lt; 0.001). Leaf starch content in the smallest container was ca. double that of free seedlings (P=0.039), while leaf soluble sugars did not differ across treatments throughout the experiment (Table 1). Differences in leaf starch between the free seedling and the smallest container were also evident during the first gas exchange campaign (P = 0.001).</w:t>
       </w:r>
     </w:p>
     <w:p>
@@ -3039,7 +2988,7 @@
         <w:t xml:space="preserve"> </w:t>
       </w:r>
       <w:r>
-        <w:t xml:space="preserve">(Table 2.) were consistently higher in free seedlings than in containers (both P &lt; 0.001). The interaction between photosynthetic capacity, leaf starch, and leaf N on a mass basis was marginally significant (P = 0.058) but A</w:t>
+        <w:t xml:space="preserve">(Table 2.) were consistently higher in free seedlings than in containers (26 % and 29 %, respectively). The interaction between photosynthetic capacity, leaf starch, and leaf N on a mass basis was marginally significant (P = 0.058) but A</w:t>
       </w:r>
       <w:r>
         <w:rPr>
@@ -3075,7 +3024,7 @@
         <w:t xml:space="preserve"> </w:t>
       </w:r>
       <w:r>
-        <w:t xml:space="preserve">was also lower when leaf starch was high as higher leaf N often did not coincide with high leaf starch (Figure 5b)</w:t>
+        <w:t xml:space="preserve">was also lower when leaf starch was high as higher leaf N often did not coincide with high leaf starch (Figure 5b). Overall, A~max was significantly correlated with final harvest biomass across all seedlings (P &lt; 0.001)</w:t>
       </w:r>
     </w:p>
     <w:p>
@@ -3083,7 +3032,7 @@
         <w:br w:type="textWrapping"/>
       </w:r>
       <w:r>
-        <w:t xml:space="preserve">The photosynthetic parameters J</w:t>
+        <w:t xml:space="preserve">Both J</w:t>
       </w:r>
       <w:r>
         <w:rPr>
@@ -3107,31 +3056,7 @@
         <w:t xml:space="preserve"> </w:t>
       </w:r>
       <w:r>
-        <w:t xml:space="preserve">were not different within treatments at the beginning and end of gas exchange campaigns, therefore the parameter means per treatment are reported here (Table 2). Overall, both J</w:t>
-      </w:r>
-      <w:r>
-        <w:rPr>
-          <w:vertAlign w:val="subscript"/>
-        </w:rPr>
-        <w:t xml:space="preserve">max</w:t>
-      </w:r>
-      <w:r>
-        <w:t xml:space="preserve"> </w:t>
-      </w:r>
-      <w:r>
-        <w:t xml:space="preserve">and Vc</w:t>
-      </w:r>
-      <w:r>
-        <w:rPr>
-          <w:vertAlign w:val="subscript"/>
-        </w:rPr>
-        <w:t xml:space="preserve">max</w:t>
-      </w:r>
-      <w:r>
-        <w:t xml:space="preserve"> </w:t>
-      </w:r>
-      <w:r>
-        <w:t xml:space="preserve">were significantly higher in free seedlings with little variation between soil volume treatments (P = 0.001 &amp; 0.002, respectively). Leaf dark respiration rates were not significantly different across soil volumes (Table 2). The g</w:t>
+        <w:t xml:space="preserve">were significantly higher in free seedlings (30 % and 26 %, respectively) with little variation between soil volume treatments (Table 2). Leaf dark respiration rates were not significantly different across soil volumes (Table 2). The g</w:t>
       </w:r>
       <w:r>
         <w:rPr>
@@ -3149,46 +3074,13 @@
         <w:t xml:space="preserve"> </w:t>
       </w:r>
       <w:r>
-        <w:t xml:space="preserve">(2012)</w:t>
-      </w:r>
-      <w:r>
-        <w:t xml:space="preserve"> </w:t>
-      </w:r>
-      <w:r>
-        <w:t xml:space="preserve">optimal stomatal conductance model, was lowest in the free seedling and was marginally different across soil volume treatments (Table 2). Predicted values of g</w:t>
-      </w:r>
-      <w:r>
-        <w:rPr>
-          <w:vertAlign w:val="subscript"/>
-        </w:rPr>
-        <w:t xml:space="preserve">s</w:t>
-      </w:r>
-      <w:r>
-        <w:t xml:space="preserve">, using the g</w:t>
-      </w:r>
-      <w:r>
-        <w:rPr>
-          <w:vertAlign w:val="subscript"/>
-        </w:rPr>
-        <w:t xml:space="preserve">1</w:t>
-      </w:r>
-      <w:r>
-        <w:t xml:space="preserve"> </w:t>
-      </w:r>
-      <w:r>
-        <w:t xml:space="preserve">parameter, where highly correlated with observed values (R</w:t>
-      </w:r>
-      <w:r>
-        <w:rPr>
-          <w:vertAlign w:val="superscript"/>
-        </w:rPr>
-        <w:t xml:space="preserve">2</w:t>
-      </w:r>
-      <w:r>
-        <w:t xml:space="preserve"> </w:t>
-      </w:r>
-      <w:r>
-        <w:t xml:space="preserve">= .74, P &lt; 0.001, data not shown).</w:t>
+        <w:t xml:space="preserve">(2011)</w:t>
+      </w:r>
+      <w:r>
+        <w:t xml:space="preserve"> </w:t>
+      </w:r>
+      <w:r>
+        <w:t xml:space="preserve">optimal stomatal conductance model, was lowest in the free seedling and was marginally different across soil volume treatments (Table 2).</w:t>
       </w:r>
     </w:p>
     <w:p>
@@ -3242,7 +3134,7 @@
         <w:t xml:space="preserve"> </w:t>
       </w:r>
       <w:r>
-        <w:t xml:space="preserve">were different across treatments, with mean values of -0.27 and -1.2 mPa across all seedlings, respectively. Although g</w:t>
+        <w:t xml:space="preserve">were different across treatments, with mean values of -0.27 and -1.2 MPa across all seedlings, respectively. Although g</w:t>
       </w:r>
       <w:r>
         <w:rPr>
@@ -3254,16 +3146,7 @@
         <w:t xml:space="preserve"> </w:t>
       </w:r>
       <w:r>
-        <w:t xml:space="preserve">in free seedlings was generally higher than those in containers (Table 2. P=0.001), the mean rates for all seedlings were high at 0.37 mol H</w:t>
-      </w:r>
-      <w:r>
-        <w:rPr>
-          <w:vertAlign w:val="subscript"/>
-        </w:rPr>
-        <w:t xml:space="preserve">2</w:t>
-      </w:r>
-      <w:r>
-        <w:t xml:space="preserve">0 m</w:t>
+        <w:t xml:space="preserve">in free seedlings was generally higher than those in containers (Table 2. P=0.001), the mean rates for all seedlings were high at 0.37 mol m</w:t>
       </w:r>
       <w:r>
         <w:rPr>
@@ -3307,7 +3190,7 @@
         <w:t xml:space="preserve">13</w:t>
       </w:r>
       <w:r>
-        <w:t xml:space="preserve">C at final harvest was not different across treatments (Table 1). Combined these indices provide strong evidence that water stress was not apparent on these well-watered seedlings throughout the experiment. Soil N % at harvest was not different across soil volumes (</w:t>
+        <w:t xml:space="preserve">C at final harvest was not different across treatments (Table 1). Combined these indices provide strong evidence that water stress was not apparent on these seedlings throughout the experiment. Soil N % at harvest was not different across soil volumes (</w:t>
       </w:r>
       <m:oMath>
         <m:bar>
@@ -3352,7 +3235,19 @@
         <w:t xml:space="preserve">0</w:t>
       </w:r>
       <w:r>
-        <w:t xml:space="preserve">, was able to converge on an optimum LMF (21.6 %) which predicted the mean harvest total biomass of free seedlings within 1.2 %. Using this optimized LMF, the total biomass of modeled seedlings with soil volume restriction (M</w:t>
+        <w:t xml:space="preserve">, was optimized so that the free seedling would fit as well as possible and then used to predicted biomass for seedlings in containers. M</w:t>
+      </w:r>
+      <w:r>
+        <w:rPr>
+          <w:vertAlign w:val="subscript"/>
+        </w:rPr>
+        <w:t xml:space="preserve">0</w:t>
+      </w:r>
+      <w:r>
+        <w:t xml:space="preserve"> </w:t>
+      </w:r>
+      <w:r>
+        <w:t xml:space="preserve">was able to converge on an optimum LMF (21.6 %) which predicted the mean harvest total biomass of free seedlings within 1.2 %. Using this optimized LMF, the total biomass of modeled seedlings with soil volume restriction (M</w:t>
       </w:r>
       <w:r>
         <w:rPr>
@@ -3361,7 +3256,7 @@
         <w:t xml:space="preserve">1</w:t>
       </w:r>
       <w:r>
-        <w:t xml:space="preserve">) was on average 23±2.4 g C more than measured seedlings when comparing against predicted total net leaf C gain (Figure 6a). Thus, seedling C mass was overestimated by an average of 50±8.7 % in modeled seedlings across the reductions in daily C assimilation per treatment (Figure 6b). As a result, the reductions in leaf A were not sufficient enough to explain the reduction in harvested seedling biomass with soil volume restriction. This resulted in an unexplained pool of excess C, generated from A, which was not allocated to biomass.</w:t>
+        <w:t xml:space="preserve">) was on average 23±2.4 g C more than measured seedlings when comparing against predicted total net leaf C gain (Figure 6a). Thus, seedling C mass was overestimated by an average of 50±8.7 % in modeled seedlings across the reductions in daily C assimilation per treatment (Figure 6b). As a result, the reductions in leaf A were not large enough to explain the reduction in observed seedling biomass across the container size treatments.</w:t>
       </w:r>
     </w:p>
     <w:p>
@@ -3369,7 +3264,7 @@
         <w:br w:type="textWrapping"/>
       </w:r>
       <w:r>
-        <w:t xml:space="preserve">The remaining model simulations tested possible C allocation scenarios to account for this excess pool of C. Constraining the model by treatment-specific LMF from the final harvest (M</w:t>
+        <w:t xml:space="preserve">Next, we performed a series of model simulations to test possible C allocation scenarios to account for this excess pool of C. Testing the sensitivity of the model to treatment-specific absoulte LMF from the final harvest (M</w:t>
       </w:r>
       <w:r>
         <w:rPr>
@@ -3378,7 +3273,7 @@
         <w:t xml:space="preserve">2</w:t>
       </w:r>
       <w:r>
-        <w:t xml:space="preserve">) still overestimated seedling total C by 32±11.1 %, but provided the most improved model predictions (Figure S1a). Using harvested LMF, however, does not capture the increase in senescence of seedlings in small containers (Figure 2c). Thus, the 7-61 % reduction in measured harvested leaf mass fraction from large to small soil volumes compared to the optimized LMF (M</w:t>
+        <w:t xml:space="preserve">) improved model predictions but still overestimated seedling total C by 32±11.1 % (Figure S1a). Using harvested LMF, however, does not capture the increase in senescence of seedlings in small containers (Figure 1c). Thus, the 7-61 % reduction in harvested LMF from large to small soil volumes compared to the optimized LMF (M</w:t>
       </w:r>
       <w:r>
         <w:rPr>
@@ -3396,7 +3291,16 @@
         <w:t xml:space="preserve">3</w:t>
       </w:r>
       <w:r>
-        <w:t xml:space="preserve">) improved biomass estimates slightly but overestimated mass C by an average of 46±9.3 % in seedlings with soil volume restriction (Figure S1b). It was further determined that non-tissue respiration rates in modeled seedlings would need to increase by ca. 250 % to account for this entire pool of C.</w:t>
+        <w:t xml:space="preserve">) improved biomass estimates slightly but overestimated mass C by an average of 46±9.3 % in seedlings with soil volume restriction (Figure S1b). With M</w:t>
+      </w:r>
+      <w:r>
+        <w:rPr>
+          <w:vertAlign w:val="subscript"/>
+        </w:rPr>
+        <w:t xml:space="preserve">3</w:t>
+      </w:r>
+      <w:r>
+        <w:t xml:space="preserve">, non-tissue respiration rates would need to be increased by ca. 250% in order for mass balance to be achieved.</w:t>
       </w:r>
     </w:p>
     <w:p>
@@ -3426,7 +3330,7 @@
         <w:t xml:space="preserve"> </w:t>
       </w:r>
       <w:r>
-        <w:t xml:space="preserve">seedling production. We then addressed questions regarding the coordination of A and growth by complementing empirical results with modelling approaches. We found that reductions in leaf A rates were not sufficient to explain observed reductions in total plant biomass production. We thus encourage the utilization of mass balance approaches and provide direction for future studies when testing factors that control plant growth under environmental change.</w:t>
+        <w:t xml:space="preserve">seedling production. We addressed questions regarding the coordination of A and growth by complementing empirical results with a carbon balance model. We found that reductions in leaf A across container sizes were not sufficient to explain observed reductions in total plant biomass production. We thus encourage the utilization of mass balance approaches and provide direction for future studies when testing factors that control plant growth under environmental change.</w:t>
       </w:r>
     </w:p>
     <w:p>
@@ -3441,7 +3345,7 @@
     </w:p>
     <w:p>
       <w:r>
-        <w:t xml:space="preserve">As soon as seedlings became established both height and diameter growth were negatively affected by decreasing soil volume. This lead to the large reductions in harvested biomass in small containers when compared to free seedlings. These growth reductions were expected, as the impedance of root growth can cause reductions overall plant growth and activity</w:t>
+        <w:t xml:space="preserve">Soon after seedlings became established both height and diameter growth were negatively affected by decreasing soil volume. This led to the large reductions in biomass in small containers, compared to freely rooted seedlings. These growth reductions were expected, as the impedance of root growth can cause reductions in overall plant growth and activity</w:t>
       </w:r>
       <w:r>
         <w:t xml:space="preserve"> </w:t>
@@ -3488,7 +3392,7 @@
         <w:t xml:space="preserve"> </w:t>
       </w:r>
       <w:r>
-        <w:t xml:space="preserve">paralleled the reductions in allometric growth parameters of seedlings in containers. This initially suggests a strong link between growth and an apparent down regulation of A. However, there are several possible mechanisms that can explain reduced A in small pots including nutrient content, water or reduced sink strength</w:t>
+        <w:t xml:space="preserve">occurred at the same time as reductions in allometric growth parameters of seedlings in containers. This initially suggests a strong link between growth and an apparent down regulation of A. However, there are several possible mechanisms that can explain reduced A in small pots including nutrient content, water or reduced sink strength</w:t>
       </w:r>
       <w:r>
         <w:t xml:space="preserve"> </w:t>
@@ -3534,7 +3438,7 @@
         <w:t xml:space="preserve">13</w:t>
       </w:r>
       <w:r>
-        <w:t xml:space="preserve">C across soil volume treatments there was little evidence of water stress inducing a limitation to A. This finding is consistent with other container size studies without drought treatments. For example, reduced A</w:t>
+        <w:t xml:space="preserve">C across soil volume treatments there was little evidence of water stress causing the reduction in A. This finding is consistent with other container size studies without drought treatments. For example, reduced A</w:t>
       </w:r>
       <w:r>
         <w:rPr>
@@ -3588,7 +3492,7 @@
         <w:t xml:space="preserve">(Ronchi et al. 2006)</w:t>
       </w:r>
       <w:r>
-        <w:t xml:space="preserve">. It is likely that reductions in A of these well watered seedlings was instead the result of limiting soil nutrients on belowground sink strength.</w:t>
+        <w:t xml:space="preserve">. It is likely that reductions in A of these well watered seedlings was instead the result of limiting soil nutrients or barrier sensing on belowground sink strength.</w:t>
       </w:r>
     </w:p>
     <w:p>
@@ -3596,7 +3500,7 @@
         <w:br w:type="textWrapping"/>
       </w:r>
       <w:r>
-        <w:t xml:space="preserve">Although the soil N pool declined evenly across all treatments leaf N was lowest in the smallest containers, suggesting sink limitation was the greatest in these containers. This makes sense as small containers may reduce N uptake, either from physical root restriction or decreased supply, which affects growth, Rubisco limitation, sugar metabolism, and carbohydrate partitioning between source and sink tissues</w:t>
+        <w:t xml:space="preserve">Although the soil N pool declined evenly across all treatments, leaf N was lowest in the smallest containers, suggesting sink limitation was the greatest in these containers. This makes sense as small containers may result in a reduction of total N uptake, either from physical root restriction or decreased supply, which will affect growth, Rubisco limitation, sugar metabolism, and carbohydrate partitioning between source and sink tissues</w:t>
       </w:r>
       <w:r>
         <w:t xml:space="preserve"> </w:t>
@@ -3613,34 +3517,22 @@
         <w:br w:type="textWrapping"/>
       </w:r>
       <w:r>
-        <w:t xml:space="preserve">As both rooting space and resources were finite in containers, the inability of seedlings to increase the capacity of the belowground C sink resulted in the buildup of C assimilate in leaves. The feedback inhibition of A from starch accumulation has been proposed, yet it is still not known whether there is a starch threshold that triggers the down-regulation process (Nebauer et al. 2011). Here, declines in A</w:t>
-      </w:r>
-      <w:r>
-        <w:rPr>
-          <w:vertAlign w:val="subscript"/>
-        </w:rPr>
-        <w:t xml:space="preserve">max</w:t>
-      </w:r>
-      <w:r>
-        <w:t xml:space="preserve"> </w:t>
-      </w:r>
-      <w:r>
-        <w:t xml:space="preserve">were correlated with higher starch content throughout the experiment. This agrees with findings from Equiza et a. (2006) where photosynthetic downregulation from reduced sink strength was more correlated with starch than sugar content in a deciduous conifer. As starch content in the smallest containers was nearly double that of free seedlings this suggests the response of A to sink inhibition was regulated by this accumulation, as hypothesized.</w:t>
+        <w:t xml:space="preserve">As both rooting space and resources were finite in containers, the inability of seedlings to increase the capacity of the belowground C sink resulted in the buildup of C assimilate in leaves. The feedback inhibition of A from starch accumulation has been proposed, yet it is still not known whether there is a starch threshold that triggers the down-regulation process (Nebauer et al. 2011). Here, declines in Amax were correlated with higher starch content throughout the experiment. This agrees with a study on a deciduous conifer by Equiza et al. (2006) where photosynthetic downregulation from reduced sink strength was more correlated with starch than sugar content. As starch content in the smallest containers was nearly double that of free seedlings in our study, this suggests the response of A to sink inhibition was regulated by this accumulation, as hypothesized.</w:t>
       </w:r>
     </w:p>
     <w:p>
       <w:pPr>
         <w:pStyle w:val="Heading2"/>
       </w:pPr>
-      <w:bookmarkStart w:id="40" w:name="mass-partitioning-under-sink-limitation"/>
+      <w:bookmarkStart w:id="40" w:name="biomass-partitioning-under-sink-limitation"/>
       <w:bookmarkEnd w:id="40"/>
       <w:r>
-        <w:t xml:space="preserve">Mass partitioning under sink limitation</w:t>
-      </w:r>
-    </w:p>
-    <w:p>
-      <w:r>
-        <w:t xml:space="preserve">As mass partitioning is likely controlled by the source and sink strength of all organs</w:t>
+        <w:t xml:space="preserve">Biomass partitioning under sink limitation</w:t>
+      </w:r>
+    </w:p>
+    <w:p>
+      <w:r>
+        <w:t xml:space="preserve">As biomass partitioning is likely controlled by the source and sink strength of all organs</w:t>
       </w:r>
       <w:r>
         <w:t xml:space="preserve"> </w:t>
@@ -3652,7 +3544,7 @@
         <w:t xml:space="preserve"> </w:t>
       </w:r>
       <w:r>
-        <w:t xml:space="preserve">it was important to determine what tissue components were most affected by the sink limitation. It was necessary to distinguish if growth was affected beyond ontogenetic constraints, by correcting for size, as biomass distribution is strongly size-dependent</w:t>
+        <w:t xml:space="preserve">it was important to determine which tissue components were most affected by the container size treatments. It was necessary to distinguish if growth was affected beyond ontogenetic constraints, by correcting for size, as biomass distribution is strongly size-dependent</w:t>
       </w:r>
       <w:r>
         <w:t xml:space="preserve"> </w:t>
@@ -3661,7 +3553,7 @@
         <w:t xml:space="preserve">(Gould 1966, Lleonart et al. 2000)</w:t>
       </w:r>
       <w:r>
-        <w:t xml:space="preserve">. In this study, there were no significant changes in root, leaf, or stem mass fractions to reduced soil volume compared to free seedlings, outside of ontogenetic drift. This is significant as shifts in allocation have been noted specifically for nutrient limitation</w:t>
+        <w:t xml:space="preserve">.In this study, there was no significant difference in root, leaf, or stem biomass partitioning with reduced soil volume compared to free seedlings, outside of ontogenetic drift. This is a surprising result as shifts in allocation have been noted specifically for nutrient limitation</w:t>
       </w:r>
       <w:r>
         <w:t xml:space="preserve"> </w:t>
@@ -3672,8 +3564,6 @@
       <w:r>
         <w:t xml:space="preserve">. Surprisingly, fine root to leaf mass ratio was conserved across all treatments suggesting a functional partitioning response to optimize resource gain did not occur.</w:t>
       </w:r>
-    </w:p>
-    <w:p>
       <w:r>
         <w:br w:type="textWrapping"/>
       </w:r>
@@ -3696,7 +3586,7 @@
         <w:t xml:space="preserve">(Semchenko et al. 2008)</w:t>
       </w:r>
       <w:r>
-        <w:t xml:space="preserve">. Alternatively, physical restriction of root proliferation could have impacted root development and morphology prior to shifts in mass partitioning. Here, increases in root length where detected in several of the soil volume treatments . This is not surprising as plants in containers have been shown to have different root morphology to field grown plants as roots essentially compete with themselves for nutrients</w:t>
+        <w:t xml:space="preserve">. Alternatively, physical restriction of root proliferation could have impacted root development and morphology prior to shifts in mass partitioning. Here, increases in root length where detected in several of the soil volume treatments . This is not surprising as plants in containers have been shown to have different root morphology to field grown plants as roots essentially compete among themselves for nutrients</w:t>
       </w:r>
       <w:r>
         <w:t xml:space="preserve"> </w:t>
@@ -3705,7 +3595,7 @@
         <w:t xml:space="preserve">(NeSmith and Duval 1998)</w:t>
       </w:r>
       <w:r>
-        <w:t xml:space="preserve">. Poor soil quality and root restriction, however, likely decreased the capacity of this morphological response to increase N uptake.</w:t>
+        <w:t xml:space="preserve">. The poor soil quality used in our experiment and root restriction, however, likely decreased the capacity of this morphological response to increase N uptake.</w:t>
       </w:r>
     </w:p>
     <w:p>
@@ -3720,7 +3610,46 @@
     </w:p>
     <w:p>
       <w:r>
-        <w:t xml:space="preserve">Our growth model used a simple but conventional approach to drive seedling growth with fluctuations in A while treating carbon use efficiency, respiration and carbon allocation as fixed processes. Contrary to expectation, the model consistently overestimated seedling growth in containers when parameterized with an optimized LMF. This provides further evidence that links between sink limitation and A do not necessarily imply the same coordination between reduced A and growth. These findings are important as this model reflects classical approaches in tree growth and production modelling. Our results indicate a need to evaluate the use of fixed processes in models which distinguish the fate of assimilate C within a plant. Doing so will provide valuable input to future models as assimilate allocation is a key component in functional-structural tree models, yet C partitioning remains a weak point</w:t>
+        <w:t xml:space="preserve">Our growth model used a simple but conventional approach to drive seedling growth with fluctuations in A while treating carbon use efficiency, respiration and carbon allocation as fixed processes. Contrary to expectation, the model consistently overestimated seedling growth in containers when parameterized with an optimized LMF for free seedlings. Although reductions in A</w:t>
+      </w:r>
+      <w:r>
+        <w:rPr>
+          <w:vertAlign w:val="subscript"/>
+        </w:rPr>
+        <w:t xml:space="preserve">max</w:t>
+      </w:r>
+      <w:r>
+        <w:t xml:space="preserve"> </w:t>
+      </w:r>
+      <w:r>
+        <w:t xml:space="preserve">and biomass were strongly correlated, as hypothesized by Poorter et al.</w:t>
+      </w:r>
+      <w:r>
+        <w:t xml:space="preserve"> </w:t>
+      </w:r>
+      <w:r>
+        <w:t xml:space="preserve">(2012)</w:t>
+      </w:r>
+      <w:r>
+        <w:t xml:space="preserve">, we provide evidence that links between sink limitation and A do not necessarily imply the same coordination between reduced A and growth. These findings are important as this model reflects classical approaches in tree growth and production modelling that are driven by inputs of C assimilationa and processes such as respiration are considered proportional to biomass</w:t>
+      </w:r>
+      <w:r>
+        <w:t xml:space="preserve"> </w:t>
+      </w:r>
+      <w:r>
+        <w:t xml:space="preserve">(</w:t>
+      </w:r>
+      <w:r>
+        <w:t xml:space="preserve">Le Roux</w:t>
+      </w:r>
+      <w:r>
+        <w:t xml:space="preserve"> </w:t>
+      </w:r>
+      <w:r>
+        <w:t xml:space="preserve">et al. 2001)</w:t>
+      </w:r>
+      <w:r>
+        <w:t xml:space="preserve">. Our results indicate a need to evaluate the use of fixed processes in models which distinguish the fate of assimilate C within a plant. Doing so will provide valuable input to future models as assimilate allocation is a key component in carbon-balance driven plant growth models, yet C partitioning remains a key weakness</w:t>
       </w:r>
       <w:r>
         <w:t xml:space="preserve"> </w:t>
@@ -3749,7 +3678,7 @@
         <w:br w:type="textWrapping"/>
       </w:r>
       <w:r>
-        <w:t xml:space="preserve">Altering the LMF from that of the optimized seedling controls (M</w:t>
+        <w:t xml:space="preserve">Using measured LMF from the harvest, instead of the optimized seedling control (M</w:t>
       </w:r>
       <w:r>
         <w:rPr>
@@ -3758,7 +3687,7 @@
         <w:t xml:space="preserve">2</w:t>
       </w:r>
       <w:r>
-        <w:t xml:space="preserve">) improved biomass predictions and provided insight into how sink limitation can impact leaf C allocation beyond A. The observed sub-optimal decrease LMF with increasing soil volume restriction has several possible explanations. Shifts in LMF could represent changes in senescence or leaf production that could not be explicitly quantified in this field study. As TNC accumulation can lead to accelerated leaf senescence</w:t>
+        <w:t xml:space="preserve">), improved biomass predictions and provided insight into how sink limitation can impact leaf C allocation beyond A. The sensitivity of the model to decreases in LMF with increasing soil volume restriction has several possible explanations. Shifts in LMF could represent changes in senescence that could not be explicitly quantified in this field study. As TNC accumulation can lead to accelerated leaf senescence</w:t>
       </w:r>
       <w:r>
         <w:t xml:space="preserve"> </w:t>
@@ -3767,7 +3696,7 @@
         <w:t xml:space="preserve">(Paul and Foyer 2001)</w:t>
       </w:r>
       <w:r>
-        <w:t xml:space="preserve">, this could explain the large declines in total leaf area of seedlings in small containers. Alternatively, seedlings in containers could have reduced leaf production to maintain laws of stoichiometry (leaf C:N ratio). The two-fold decrease in leaf N % in small containers from free seedlings provides support to this possible scenario. Future empirical and modelling studies should focus on how feedbacks from sink activity affect both rates of A and the fate of C allocated to leaves. It will be the interactions between these two components that will determine the total C gain available for plant growth.</w:t>
+        <w:t xml:space="preserve">, this could explain the observed decline in total leaf area of seedlings in small containers. Future empirical and modelling studies should focus on how feedbacks from sink activity affect both rates of A and the fate of C allocated to leaves. It will be the interactions between these two components that will determine the total C gain available for plant growth.</w:t>
       </w:r>
     </w:p>
     <w:p>
@@ -3820,7 +3749,7 @@
     </w:p>
     <w:p>
       <w:r>
-        <w:t xml:space="preserve">It has long been know that conditions which affect the photosynthetic process affect growth but that there is also an interrelationship between growth and A</w:t>
+        <w:t xml:space="preserve">The debate over how rates of photosynthesis affect plant growth or to what degree these rates are instead controlled by growth has existed for decades</w:t>
       </w:r>
       <w:r>
         <w:t xml:space="preserve"> </w:t>
@@ -3829,7 +3758,7 @@
         <w:t xml:space="preserve">(Sweet and Wareing 1966)</w:t>
       </w:r>
       <w:r>
-        <w:t xml:space="preserve">. Here, the fate of assimilated C available for plant growth varied between naturally sown seedlings and seedlings with belowground sink inhibition. First, this is important as manipulations of plants grown in containers are often used to draw conclusions about growth and physiological principles but how these results actually reflect field-grown plants has seldom been studied. Second, our finding add more evidence that A and growth are not always entirely synced, an important distinction often missed in studies that manipulate source/sink activity. Korner</w:t>
+        <w:t xml:space="preserve">. Here, although biomass partitioning was conserved our model results infer that the allocation of photosynthate between non-biomass pools was altered by sink inhibition. This is important as manipulations of plants grown in containers are often used to draw conclusions about growth and physiological principles but how these results actually reflect field-grown plants has seldom been studied. Our findings add more evidence that A and growth are not always entirely synced, an important distinction often missed in studies that manipulate source/sink activity. K&amp;#246rner</w:t>
       </w:r>
       <w:r>
         <w:t xml:space="preserve"> </w:t>
@@ -3853,7 +3782,7 @@
         <w:t xml:space="preserve"> </w:t>
       </w:r>
       <w:r>
-        <w:t xml:space="preserve">where the problem with predicting tree growth is a problem in forecasting the assimilation and allocation of C and other constituents. A lack of knowledge regarding C allocation restricts our ability to achieve mass balance and is a major obstacle in understanding the coordination between A and growth. The approach used here has the flexibility to account for multiple drivers of C allocation and provides an avenue to address future questions regarding the impact of environmental change on plant growth.</w:t>
+        <w:t xml:space="preserve">where the problem with predicting tree growth is a problem in forecasting the assimilation and allocation of C and other constituents. The approach used here has the flexibility to account for multiple drivers of C allocation and provides an avenue to address future questions regarding the impact of environmental change on plant growth.</w:t>
       </w:r>
     </w:p>
     <w:p>
@@ -3889,7 +3818,7 @@
         <w:t xml:space="preserve"> </w:t>
       </w:r>
       <w:r>
-        <w:t xml:space="preserve">seedlings to soil volume treatments. Each value reflects the mean(standard error) for each treatment. Seedling mass, SRL, root nitrogen and leaf</w:t>
+        <w:t xml:space="preserve">seedlings to soil volume treatments. Each value reflects the mean (± 1 standard error) for each treatment. Seedling mass, SRL, root nitrogen and leaf</w:t>
       </w:r>
       <w:r>
         <w:t xml:space="preserve"> </w:t>
@@ -3903,7 +3832,13 @@
         </m:r>
       </m:oMath>
       <w:r>
-        <w:t xml:space="preserve">^13C values are from final harvest. Values of leaf starch, sugars, nitrogen and SLA represent overall means across measurement campaigns (n=6). Different letters represent significant differences between treatments. The container effect P value represents the overall difference between seedlings with soil volume restriction and the control seedlings.</w:t>
+        <w:rPr>
+          <w:vertAlign w:val="superscript"/>
+        </w:rPr>
+        <w:t xml:space="preserve">13</w:t>
+      </w:r>
+      <w:r>
+        <w:t xml:space="preserve">C values are from final harvest. Values of leaf starch, sugars, nitrogen and SLA represent overall means across measurement campaigns (n=6). Different letters represent significant differences between treatments. The container effect P value represents the overall difference between seedlings with soil volume restriction and the control seedlings.</w:t>
       </w:r>
     </w:p>
     <w:p>
@@ -3932,7 +3867,7 @@
         <w:t xml:space="preserve"> </w:t>
       </w:r>
       <w:r>
-        <w:t xml:space="preserve">seedlings to soil volume treatments. Each value reflects the mean(standard error) for each treatment. Units for A</w:t>
+        <w:t xml:space="preserve">seedlings to soil volume treatments. Each value reflects the mean (± 1 standard error) for each treatment. Units for A</w:t>
       </w:r>
       <w:r>
         <w:rPr>
@@ -4027,7 +3962,7 @@
         <w:t xml:space="preserve">-1</w:t>
       </w:r>
       <w:r>
-        <w:t xml:space="preserve">, each at at 25 °C. Values of A</w:t>
+        <w:t xml:space="preserve">, each measured at 25 °C. Values of A</w:t>
       </w:r>
       <w:r>
         <w:rPr>
@@ -4125,7 +4060,22 @@
         <w:t xml:space="preserve">Figure 1</w:t>
       </w:r>
       <w:r>
-        <w:t xml:space="preserve">. Daily maximum and minimum temperature (a), cumulative daily PPFD (b), and daily maximum vapour pressure deficit (c) across the experiment duration in 2013.</w:t>
+        <w:t xml:space="preserve">. Soil volume treatment means ± standard error of height growth (a), diameter growth (b), and interpolated seedling leaf area (c) measured weekly of</w:t>
+      </w:r>
+      <w:r>
+        <w:t xml:space="preserve"> </w:t>
+      </w:r>
+      <w:r>
+        <w:rPr>
+          <w:i/>
+        </w:rPr>
+        <w:t xml:space="preserve">Eucalyptus tereticornis</w:t>
+      </w:r>
+      <w:r>
+        <w:t xml:space="preserve"> </w:t>
+      </w:r>
+      <w:r>
+        <w:t xml:space="preserve">seedlings across the experiment duration in 2013.</w:t>
       </w:r>
     </w:p>
     <w:p>
@@ -4139,22 +4089,7 @@
         <w:t xml:space="preserve">Figure 2</w:t>
       </w:r>
       <w:r>
-        <w:t xml:space="preserve">. Soil volume treatment means ± standard error of height growth (a), diameter growth (b), and interpolated seedling leaf area (c) measured weekly of</w:t>
-      </w:r>
-      <w:r>
-        <w:t xml:space="preserve"> </w:t>
-      </w:r>
-      <w:r>
-        <w:rPr>
-          <w:i/>
-        </w:rPr>
-        <w:t xml:space="preserve">Eucalyptus tereticornis</w:t>
-      </w:r>
-      <w:r>
-        <w:t xml:space="preserve"> </w:t>
-      </w:r>
-      <w:r>
-        <w:t xml:space="preserve">seedlings across the experiment duration in 2013.</w:t>
+        <w:t xml:space="preserve">. Daily maximum and minimum temperature (a), total daily PPFD (b), and daily maximum vapour pressure deficit (c) across the experiment duration in 2013.</w:t>
       </w:r>
     </w:p>
     <w:p>
@@ -4168,7 +4103,7 @@
         <w:t xml:space="preserve">Figure 3</w:t>
       </w:r>
       <w:r>
-        <w:t xml:space="preserve">. Soil volume treatment means of mass partitioning to leaves, stems, and roots at harvest (a), bi-variate relationships between mass allocation to leaves and stems + roots (b) and leaf mass as a function of fine root biomass with ± standard error (c). For (b) lines represent standardized major axis fitting of the log transformed allometric relationships of leaf mass fraction by treatment. For (c) the dashed line is the 1:1 relationship and the solid line represents the significant linear model fit (R</w:t>
+        <w:t xml:space="preserve">. Soil volume treatment means of biomass partitioning to leaves, stems, and roots at harvest (a), bi-variate relationships between mass allocation to leaves and stems + roots (b) and leaf mass as a function of fine root biomass with ± standard error (c). For (b) lines represent standardized major axis fitting of the log transformed allometric relationships of leaf mass fraction by treatment. For (c) the dashed line is the 1:1 relationship and the solid line represents the significant linear model fit (R</w:t>
       </w:r>
       <w:r>
         <w:rPr>
@@ -4331,7 +4266,7 @@
               <a:graphicData uri="http://schemas.openxmlformats.org/drawingml/2006/picture">
                 <pic:pic>
                   <pic:nvPicPr>
-                    <pic:cNvPr descr="manuscript_pve_files/figure-docx/airvars-1.png" id="0" name="Picture"/>
+                    <pic:cNvPr descr="manuscript_pve_files/figure-docx/allometry-1.png" id="0" name="Picture"/>
                     <pic:cNvPicPr>
                       <a:picLocks noChangeArrowheads="1" noChangeAspect="1"/>
                     </pic:cNvPicPr>
@@ -4386,7 +4321,7 @@
               <a:graphicData uri="http://schemas.openxmlformats.org/drawingml/2006/picture">
                 <pic:pic>
                   <pic:nvPicPr>
-                    <pic:cNvPr descr="manuscript_pve_files/figure-docx/allometry-1.png" id="0" name="Picture"/>
+                    <pic:cNvPr descr="manuscript_pve_files/figure-docx/airvars-1.png" id="0" name="Picture"/>
                     <pic:cNvPicPr>
                       <a:picLocks noChangeArrowheads="1" noChangeAspect="1"/>
                     </pic:cNvPicPr>
@@ -4779,6 +4714,31 @@
         <w:pStyle w:val="Bibliography"/>
       </w:pPr>
       <w:r>
+        <w:t xml:space="preserve">Cieslak, Mik. Uses code by Robert Pearcy</w:t>
+      </w:r>
+      <w:r>
+        <w:t xml:space="preserve"> </w:t>
+      </w:r>
+      <w:r>
+        <w:t xml:space="preserve">RDQ, Medlyn. B YplantQMC: Plant architectural analysis with Yplant and QuasiMC.</w:t>
+      </w:r>
+      <w:r>
+        <w:t xml:space="preserve"> </w:t>
+      </w:r>
+      <w:hyperlink r:id="rId55">
+        <w:r>
+          <w:rPr>
+            <w:rStyle w:val="Link"/>
+          </w:rPr>
+          <w:t xml:space="preserve">http://www.remkoduursma.com/yplantqmc, https://www.bitbucket.org/remkoduursma/yplantqmc/</w:t>
+        </w:r>
+      </w:hyperlink>
+    </w:p>
+    <w:p>
+      <w:pPr>
+        <w:pStyle w:val="Bibliography"/>
+      </w:pPr>
+      <w:r>
         <w:t xml:space="preserve">Crous KY, Quentin AG, Lin Y-S, Medlyn BE, Williams DG, Barton CVM, Ellsworth DS (2013) Photosynthesis of temperate Eucalyptus globulus trees outside their native range has limited adjustment to elevated CO</w:t>
       </w:r>
       <m:oMath>
@@ -5076,7 +5036,7 @@
       <w:r>
         <w:t xml:space="preserve"> </w:t>
       </w:r>
-      <w:hyperlink r:id="rId55">
+      <w:hyperlink r:id="rId56">
         <w:r>
           <w:rPr>
             <w:rStyle w:val="Link"/>
@@ -5091,6 +5051,32 @@
       </w:pPr>
       <w:r>
         <w:t xml:space="preserve">Layne DR, Flore JA (1995) End-product inhibition of photosynthesis in Prunus cerasus L. in response to whole-plant source-sink manipulation. Journal of the American Society for Horticultural Science 120:583–599.</w:t>
+      </w:r>
+    </w:p>
+    <w:p>
+      <w:pPr>
+        <w:pStyle w:val="Bibliography"/>
+      </w:pPr>
+      <w:r>
+        <w:t xml:space="preserve">Le Roux</w:t>
+      </w:r>
+      <w:r>
+        <w:t xml:space="preserve"> </w:t>
+      </w:r>
+      <w:r>
+        <w:t xml:space="preserve">X, Lacointe A, Escobar-Gutiérrez A,</w:t>
+      </w:r>
+      <w:r>
+        <w:t xml:space="preserve"> </w:t>
+      </w:r>
+      <w:r>
+        <w:t xml:space="preserve">Le Dizès</w:t>
+      </w:r>
+      <w:r>
+        <w:t xml:space="preserve"> </w:t>
+      </w:r>
+      <w:r>
+        <w:t xml:space="preserve">S (2001) Carbon-based models of individual tree growth: a critical appraisal. Annals of Forest Science 58:469–506.</w:t>
       </w:r>
     </w:p>
     <w:p>
@@ -5173,46 +5159,6 @@
         <w:pStyle w:val="Bibliography"/>
       </w:pPr>
       <w:r>
-        <w:t xml:space="preserve">Medlyn BE, Dreyer E, Ellsworth D, Forstreuter M, Harley PC, Kirschbaum MUF,</w:t>
-      </w:r>
-      <w:r>
-        <w:t xml:space="preserve"> </w:t>
-      </w:r>
-      <w:r>
-        <w:t xml:space="preserve">Le Roux</w:t>
-      </w:r>
-      <w:r>
-        <w:t xml:space="preserve"> </w:t>
-      </w:r>
-      <w:r>
-        <w:t xml:space="preserve">X, Montpied P, Strassemeyer J, Walcroft A, Others (2002) Temperature response of parameters of a biochemically based model of photosynthesis. II. A review of experimental data. Plant, Cell &amp; Environment 25:1167–1179.</w:t>
-      </w:r>
-    </w:p>
-    <w:p>
-      <w:pPr>
-        <w:pStyle w:val="Bibliography"/>
-      </w:pPr>
-      <w:r>
-        <w:t xml:space="preserve">Medlyn BE, Duursma RA, Eamus D, Ellsworth DS,</w:t>
-      </w:r>
-      <w:r>
-        <w:t xml:space="preserve"> </w:t>
-      </w:r>
-      <w:r>
-        <w:t xml:space="preserve">Colin Prentice</w:t>
-      </w:r>
-      <w:r>
-        <w:t xml:space="preserve"> </w:t>
-      </w:r>
-      <w:r>
-        <w:t xml:space="preserve">I, Barton CVM, Crous KY, Angelis P, Freeman M, Wingate L (2012) Reconciling the optimal and empirical approaches to modelling stomatal conductance. Global Change Biology 18:3476.</w:t>
-      </w:r>
-    </w:p>
-    <w:p>
-      <w:pPr>
-        <w:pStyle w:val="Bibliography"/>
-      </w:pPr>
-      <w:r>
         <w:t xml:space="preserve">Medlyn BE, Duursma RA, Eamus D, Ellsworth DS, Prentice IC, Barton CVM, Crous KY, Angelis P de, Freeman M, Wingate L (2011) Reconciling the optimal and empirical approaches to modelling stomatal conductance. Global Change Biology 17:2134–2144.</w:t>
       </w:r>
     </w:p>
@@ -5338,7 +5284,7 @@
       <w:r>
         <w:t xml:space="preserve"> </w:t>
       </w:r>
-      <w:hyperlink r:id="rId56">
+      <w:hyperlink r:id="rId57">
         <w:r>
           <w:rPr>
             <w:rStyle w:val="Link"/>
@@ -5395,7 +5341,7 @@
       <w:r>
         <w:t xml:space="preserve"> </w:t>
       </w:r>
-      <w:hyperlink r:id="rId57">
+      <w:hyperlink r:id="rId58">
         <w:r>
           <w:rPr>
             <w:rStyle w:val="Link"/>
@@ -5801,7 +5747,7 @@
     </w:lvl>
   </w:abstractNum>
   <w:abstractNum w:abstractNumId="990">
-    <w:nsid w:val="4c070460"/>
+    <w:nsid w:val="706e5c5a"/>
     <w:multiLevelType w:val="multilevel"/>
     <w:lvl w:ilvl="0">
       <w:numFmt w:val="bullet"/>

</xml_diff>

<commit_message>
edits to manuscript from MT
</commit_message>
<xml_diff>
--- a/manuscript/manuscript_pve.docx
+++ b/manuscript/manuscript_pve.docx
@@ -450,7 +450,7 @@
         <w:t xml:space="preserve"> </w:t>
       </w:r>
       <w:r>
-        <w:t xml:space="preserve">(NeSmith and Duval 1998, Poorter, Bühler, et al. 2012 and references therein)</w:t>
+        <w:t xml:space="preserve">(NeSmith and Duval 1998, Poorter et al. 2012a and references therein)</w:t>
       </w:r>
       <w:r>
         <w:t xml:space="preserve">. Inadequate rooting volume may decrease C sink strength by progressively restricting root growth</w:t>
@@ -477,7 +477,7 @@
         <w:t xml:space="preserve"> </w:t>
       </w:r>
       <w:r>
-        <w:t xml:space="preserve">(2012)</w:t>
+        <w:t xml:space="preserve">(2012a)</w:t>
       </w:r>
       <w:r>
         <w:t xml:space="preserve"> </w:t>
@@ -2627,6 +2627,9 @@
         <w:t xml:space="preserve">and Medlyn.)</w:t>
       </w:r>
       <w:r>
+        <w:t xml:space="preserve"> </w:t>
+      </w:r>
+      <w:r>
         <w:t xml:space="preserve">in R to build a 3D plant structure based on digitized metrics of plant allometry and crown structure. Inputting the same treatment specific physiological parameters listed above, 'YplantQMC' outputs total A, using total leaf area, for seedlings assuming self-shading as well as for a full sun large horizontal leaf. The ratio of total A with self-shading to horizontal leaf was then used to calculate</w:t>
       </w:r>
       <w:r>
@@ -2896,13 +2899,13 @@
         <w:br w:type="textWrapping"/>
       </w:r>
       <w:r>
-        <w:t xml:space="preserve">Total seedling biomass at harvest was significantly different across container volumes (P &lt; 0.001) and with free seedlings (P &lt; 0.001, Table 1). On average, harvested biomas of free seedlings was 84% higher than seedlings in containers. We analyzed the relationship between biomass growth with each fold increase in soil volume and found an increase of 34 % with a doubling of pot size, consistent with the meta-analysis of Poorter et al.</w:t>
-      </w:r>
-      <w:r>
-        <w:t xml:space="preserve"> </w:t>
-      </w:r>
-      <w:r>
-        <w:t xml:space="preserve">(2012)</w:t>
+        <w:t xml:space="preserve">Total seedling biomass at harvest was significantly different across container volumes (P &lt; 0.001) and with free seedlings (P &lt; 0.001, Table 1). On average, harvested biomass of free seedlings was 84% higher than seedlings in containers. We analyzed the relationship between biomass growth with each fold increase in soil volume and found an increase of 34 % with a doubling of pot size, consistent with the meta-analysis of Poorter et al.</w:t>
+      </w:r>
+      <w:r>
+        <w:t xml:space="preserve"> </w:t>
+      </w:r>
+      <w:r>
+        <w:t xml:space="preserve">(2012a)</w:t>
       </w:r>
       <w:r>
         <w:t xml:space="preserve">. Additionally, plant biomass was highly correlated with total leaf area across all treatments (R</w:t>
@@ -2973,7 +2976,7 @@
     </w:p>
     <w:p>
       <w:r>
-        <w:t xml:space="preserve">Leaf N % was significantly higher in free seedlings and the largest container volume at the onset of gas exchange measurements (6th week, P &lt; 0.001). Over the remaining duration of the experiment the smallest container volume had a significant reduction in leaf N % compared to other soil volumes, while free seedlings maintained the highest leaf N % (Table 1, P &lt; 0.001). Leaf starch content in the smallest container was ca. double that of free seedlings (P=0.039), while leaf soluble sugars did not differ across treatments throughout the experiment (Table 1). Differences in leaf starch between the free seedling and the smallest container were also evident during the first gas exchange campaign (P = 0.001).</w:t>
+        <w:t xml:space="preserve">Leaf N % was significantly higher in free seedlings and the largest container volume at the onset of gas exchange measurements (6th week, P &lt; 0.001). Over the remaining duration of the experiment the smallest container volume had a significant reduction in leaf N % compared to other soil volumes, while free seedlings maintained the highest leaf N % (Table 1, P &lt; 0.001). Leaf starch content in the smallest container was ca. double that of free seedlings (P = 0.039), while leaf soluble sugars did not differ across treatments throughout the experiment (Table 1). Differences in leaf starch between the free seedling and the smallest container were also evident during the first gas exchange campaign (P = 0.001).</w:t>
       </w:r>
     </w:p>
     <w:p>
@@ -3206,7 +3209,7 @@
         <w:t xml:space="preserve"> </w:t>
       </w:r>
       <w:r>
-        <w:t xml:space="preserve">in free seedlings was generally higher than those in containers (Table 2. P=0.001), the mean rates for all seedlings were high at 0.37 mol m</w:t>
+        <w:t xml:space="preserve">in free seedlings was generally higher than those in containers (Table 2. P = 0.001), the mean rates for all seedlings were high at 0.37 mol m</w:t>
       </w:r>
       <w:r>
         <w:rPr>
@@ -3324,7 +3327,7 @@
         <w:br w:type="textWrapping"/>
       </w:r>
       <w:r>
-        <w:t xml:space="preserve">Next, we performed a series of model simulations to test possible C allocation scenarios to account for this excess pool of C. Testing the sensitivity of the model to treatment-specific absoulte LMF from the final harvest (M</w:t>
+        <w:t xml:space="preserve">Next, we performed a series of model simulations to test possible C allocation scenarios to account for this excess pool of C. Testing the sensitivity of the model to treatment-specific absolute LMF from the final harvest (M</w:t>
       </w:r>
       <w:r>
         <w:rPr>
@@ -3458,7 +3461,7 @@
         <w:t xml:space="preserve"> </w:t>
       </w:r>
       <w:r>
-        <w:t xml:space="preserve">(Poorter, Bühler, et al. 2012)</w:t>
+        <w:t xml:space="preserve">(Poorter et al. 2012a)</w:t>
       </w:r>
       <w:r>
         <w:t xml:space="preserve">. It was therefore necessary to examine each of these factors to distinguish if the induced belowground sink limitation actually triggered photosynthetic down regulation.</w:t>
@@ -3610,7 +3613,7 @@
         <w:t xml:space="preserve"> </w:t>
       </w:r>
       <w:r>
-        <w:t xml:space="preserve">(Poorter, Niklas, et al. 2012)</w:t>
+        <w:t xml:space="preserve">(Poorter et al. 2012b)</w:t>
       </w:r>
       <w:r>
         <w:t xml:space="preserve"> </w:t>
@@ -3702,7 +3705,7 @@
         <w:t xml:space="preserve"> </w:t>
       </w:r>
       <w:r>
-        <w:t xml:space="preserve">(2012)</w:t>
+        <w:t xml:space="preserve">(2012a)</w:t>
       </w:r>
       <w:r>
         <w:t xml:space="preserve">, we provide evidence that links between sink limitation and A do not necessarily imply the same coordination between reduced A and growth. These findings are important as this model reflects classical approaches in tree growth and production modelling that are driven by inputs of C assimilation and processes such as respiration are considered proportional to biomass</w:t>
@@ -5366,7 +5369,7 @@
         <w:pStyle w:val="Bibliography"/>
       </w:pPr>
       <w:r>
-        <w:t xml:space="preserve">Poorter H, Bühler J, Dusschoten D van, Climent J, Postma JA (2012) Pot size matters: a meta-analysis of the effects of rooting volume on plant growth. Functional Plant Biology 39:839–850.</w:t>
+        <w:t xml:space="preserve">Poorter H, Bühler J, Dusschoten D van, Climent J, Postma JA (2012a) Pot size matters: a meta-analysis of the effects of rooting volume on plant growth. Functional Plant Biology 39:839–850.</w:t>
       </w:r>
     </w:p>
     <w:p>
@@ -5382,7 +5385,7 @@
         <w:pStyle w:val="Bibliography"/>
       </w:pPr>
       <w:r>
-        <w:t xml:space="preserve">Poorter H, Niklas KJ, Reich PB, Oleksyn J, Poot P, Mommer L (2012) Biomass allocation to leaves, stems and roots: meta-analyses of interspecific variation and environmental control. New Phytologist 193:30–50.</w:t>
+        <w:t xml:space="preserve">Poorter H, Niklas KJ, Reich PB, Oleksyn J, Poot P, Mommer L (2012b) Biomass allocation to leaves, stems and roots: meta-analyses of interspecific variation and environmental control. New Phytologist 193:30–50.</w:t>
       </w:r>
     </w:p>
     <w:p>
@@ -5807,7 +5810,7 @@
     </w:lvl>
   </w:abstractNum>
   <w:abstractNum w:abstractNumId="990">
-    <w:nsid w:val="e713f339"/>
+    <w:nsid w:val="9ca0ebc8"/>
     <w:multiLevelType w:val="multilevel"/>
     <w:lvl w:ilvl="0">
       <w:numFmt w:val="bullet"/>

</xml_diff>

<commit_message>
pixiedust tables into manuscript
</commit_message>
<xml_diff>
--- a/manuscript/manuscript_pve.docx
+++ b/manuscript/manuscript_pve.docx
@@ -7,19 +7,7 @@
         <w:pStyle w:val="Title"/>
       </w:pPr>
       <w:r>
-        <w:t xml:space="preserve">Effects</w:t>
-      </w:r>
-      <w:r>
-        <w:t xml:space="preserve"> </w:t>
-      </w:r>
-      <w:r>
-        <w:t xml:space="preserve">of</w:t>
-      </w:r>
-      <w:r>
-        <w:t xml:space="preserve"> </w:t>
-      </w:r>
-      <w:r>
-        <w:t xml:space="preserve">below-ground</w:t>
+        <w:t xml:space="preserve">Below-ground</w:t>
       </w:r>
       <w:r>
         <w:t xml:space="preserve"> </w:t>
@@ -37,7 +25,7 @@
         <w:t xml:space="preserve"> </w:t>
       </w:r>
       <w:r>
-        <w:t xml:space="preserve">on</w:t>
+        <w:t xml:space="preserve">alters</w:t>
       </w:r>
       <w:r>
         <w:t xml:space="preserve"> </w:t>
@@ -171,7 +159,22 @@
     </w:p>
     <w:p>
       <w:r>
-        <w:t xml:space="preserve">Interpreting limitations to plant growth requires understanding of the balance between carbon (C) source and sink activity in order to assess C allocation and biomass partitioning. This study used manipulations of soil volume to test how growth is coupled to physiology, allocation, and sink activity in Eucalyptus tereticornis seedlings. We grew seedlings in a large range of container sizes and planted containers flush to the soil alongside naturally sown ('free') seedlings. Reduced soil volume was expected to induce rapid negative effects on growth and physiology compared to free seedlings. It was hypothesized that the soil volume effect would be largest in the smallest containers, negatively impacting mass partitioning belowground. The accumulation of leaf non-structural carbohydrates, resulting from reduced sink strength, was expected to correlate to reductions in photosynthetic capacity. We observed a negative container effect on aboveground growth soon after the experiment started. Although growth was consistently different across soil volumes, partitioning to leaves, stems and roots was unchanged after 120 days. Photosynthetic capacity was significantly reduced in containers, and was related to both leaf nitrogen content and starch accumulation. We developed a seedling growth model that utilized leaf photosynthesis (A) rates to allocate daily C uptake towards mass growth of stems, leaves and roots. We then asked whether the observed reductions in A explained the observed differences in seedling biomass. We found that although belowground sink limitation resulted in down regulation of A, these reductions were not large enough to explain observed growth responses. Thus, as A and growth were not coordinated, an unaccounted for pool of non-biomass C resulted in seedlings with soil volume restriction. These results highlight the need to further utilize mass balance approaches when evaluating plant C allocation and confirms that A and growth are not always directly related.</w:t>
+        <w:t xml:space="preserve">Interpreting limitations to plant growth requires understanding of the balance between carbon (C) source and sink activity. This study used manipulations of soil volume to test how growth is coupled to physiology, carbon allocation, and sink activity in</w:t>
+      </w:r>
+      <w:r>
+        <w:t xml:space="preserve"> </w:t>
+      </w:r>
+      <w:r>
+        <w:rPr>
+          <w:i/>
+        </w:rPr>
+        <w:t xml:space="preserve">Eucalyptus tereticornis</w:t>
+      </w:r>
+      <w:r>
+        <w:t xml:space="preserve"> </w:t>
+      </w:r>
+      <w:r>
+        <w:t xml:space="preserve">seedlings. We grew individual seedlings in a large range of container sizes and planted containers flush to the soil alongside naturally sown ('free') seedlings. We developed a seedling growth model that utilized leaf photosynthesis rates (A) to allocate daily C uptake towards mass growth of stems, leaves and roots. Reduced soil volume was expected to induce rapid negative effects on growth and physiology compared to free seedlings. It was hypothesized that the soil volume effect would be largest in the smallest containers, negatively impacting mass partitioning belowground. An accumulation of leaf non-structural carbohydrates, resulting from reduced belowground sink strength, was expected to correlate to reductions in photosynthetic capacity. We observed a negative effect of contatiner volume on aboveground growth soon after the experiment started. Although growth was consistently different across soil volumes, dry mass partitioning to leaves, stems and roots was unchanged after 120 days. Photosynthetic capacity was significantly reduced in containers compared to free seedlings, and was related to both leaf nitrogen content and starch accumulation. We then asked whether the observed reductions in A explained the observed differences in seedling biomass. We found that although belowground sink limitation resulted in down regulation of A, these reductions were not large enough to explain observed growth responses. Thus, as A and growth were not tightly coordinated, an unaccounted for pool of non-biomass C resulted in seedlings with soil volume restriction. These results highlight the need to further utilize mass balance approaches when evaluating plant C allocation and confirms that A and growth are not always directly related.</w:t>
       </w:r>
     </w:p>
     <w:p>
@@ -201,7 +204,7 @@
     </w:p>
     <w:p>
       <w:r>
-        <w:t xml:space="preserve">Understanding plant growth requires knowledge of the mass balance that must be achieved between C uptake and subsequent allocation to growth, storage, and respiration. As woody plants have highly integrated systems of competing carbohydrate sinks</w:t>
+        <w:t xml:space="preserve">Understanding plant growth and its relationship to C assimilation requires knowledge of the mass balance that must be achieved between C uptake and subsequent allocation to growth, storage, and respiration. As woody plants have highly integrated systems of competing carbohydrate sinks</w:t>
       </w:r>
       <w:r>
         <w:t xml:space="preserve"> </w:t>
@@ -210,7 +213,7 @@
         <w:t xml:space="preserve">(Kozlowski 1992)</w:t>
       </w:r>
       <w:r>
-        <w:t xml:space="preserve">, growth should principally depend on the allocation of photosynthate among different tissues and organs. At long enough time scales photosynthesis (A) and growth must be coordinated to maintain mass balance, however, at shorter temporal scales growth is not necessarily limited by the availability of recent photosynthate. This has led to the current debate on how strongly plant growth is controlled by either source of sink activity. Consequently, plant growth cannot always be simply determined by the photosynthesis rate, making it complex to understand and challenging to model</w:t>
+        <w:t xml:space="preserve">, growth should principally depend on the allocation of photosynthate among different tissues and organs. At long enough time scales photosynthesis (A) and growth must be coordinated to maintain mass balance, however, at shorter temporal scales growth is not necessarily limited by the availability of recent photosynthate. This has led to the current debate on how strongly plant growth is controlled by either source or sink activity. Consequently, plant growth cannot always be simply determined by the photosynthesis rate, making it complex to understand and challenging to model</w:t>
       </w:r>
       <w:r>
         <w:t xml:space="preserve"> </w:t>
@@ -219,7 +222,7 @@
         <w:t xml:space="preserve">(Fourcaud et al. 2008)</w:t>
       </w:r>
       <w:r>
-        <w:t xml:space="preserve">. Despite a wealth of studies large uncertainties still remain regarding the coordination of C supply and growth of woody species.</w:t>
+        <w:t xml:space="preserve">. Despite a wealth of studies, large uncertainties still remain regarding the coordination of C supply and growth of woody species.</w:t>
       </w:r>
     </w:p>
     <w:p>
@@ -260,7 +263,7 @@
         <w:t xml:space="preserve"> </w:t>
       </w:r>
       <w:r>
-        <w:t xml:space="preserve">has been shown to increase A rates</w:t>
+        <w:t xml:space="preserve">has been shown to increase A</w:t>
       </w:r>
       <w:r>
         <w:t xml:space="preserve"> </w:t>
@@ -272,7 +275,7 @@
         <w:t xml:space="preserve"> </w:t>
       </w:r>
       <w:r>
-        <w:t xml:space="preserve">and across four FACE experiments this resulted in a conserved stimulation of 23 % in forest biomass production</w:t>
+        <w:t xml:space="preserve">and across four FACE experiments this resulted in a stimulation of 23 % in forest biomass production</w:t>
       </w:r>
       <w:r>
         <w:t xml:space="preserve"> </w:t>
@@ -293,7 +296,7 @@
         <w:t xml:space="preserve"> </w:t>
       </w:r>
       <w:r>
-        <w:t xml:space="preserve">experiments, however, also reveals that even with average photosynthetic enhancement of over 30 % the growth rate only increases by around 10 %</w:t>
+        <w:t xml:space="preserve">experiments, however, also reveals that even with an average photosynthetic enhancement of over 30 %, the biomass growth rate only increases by around 10 %</w:t>
       </w:r>
       <w:r>
         <w:t xml:space="preserve"> </w:t>
@@ -329,7 +332,7 @@
         <w:t xml:space="preserve">(Layne and Flore 1995)</w:t>
       </w:r>
       <w:r>
-        <w:t xml:space="preserve">, leaf nutrient status</w:t>
+        <w:t xml:space="preserve">, enhanced leaf nutrient status</w:t>
       </w:r>
       <w:r>
         <w:t xml:space="preserve"> </w:t>
@@ -347,7 +350,7 @@
         <w:t xml:space="preserve">(Eyles et al. 2013)</w:t>
       </w:r>
       <w:r>
-        <w:t xml:space="preserve">. However, increases in A did not always produce increased growth due to reductions in meristem sink strength</w:t>
+        <w:t xml:space="preserve">. However, increases in A in defoliation experiments did not always produce increased growth due to reductions in meristem sink strength</w:t>
       </w:r>
       <w:r>
         <w:t xml:space="preserve"> </w:t>
@@ -382,7 +385,7 @@
         <w:br w:type="textWrapping"/>
       </w:r>
       <w:r>
-        <w:t xml:space="preserve">Alternatively, manipulating plant tissue C sinks is often used to investigate the correlation of A and growth. This is because metabolic signaling networks, relaying information on C and N status of different tissues, can down regulate photosynthetic activity</w:t>
+        <w:t xml:space="preserve">Alternatively, manipulating plant tissue C sinks is often used to investigate the correlation of A and growth. This is because metabolic signaling networks, relaying information on C and N status of different tissues, can regulate photosynthetic activity</w:t>
       </w:r>
       <w:r>
         <w:t xml:space="preserve"> </w:t>
@@ -391,7 +394,7 @@
         <w:t xml:space="preserve">(Paul and Foyer 2001)</w:t>
       </w:r>
       <w:r>
-        <w:t xml:space="preserve">. If this sink inhibition of A occurs, a close coordination between declines in A and growth should be expected. Whether this photosynthetic down regulation is evident in woody species has been tested through fruit removal, girdling, and low temperatures. In these studies, down regulation of A was frequently correlated to carbohydrate accumulation resulting from reduced tissue sink strength</w:t>
+        <w:t xml:space="preserve">. If sink inhibition of A occurs, a close coordination between declines in A and growth should be expected. Whether photosynthetic down regulation is evident in woody species has been tested through fruit removal, phloem girdling, and low temperatures. In these studies, down regulation of A was frequently correlated to carbohydrate accumulation resulting from reduced tissue sink strength</w:t>
       </w:r>
       <w:r>
         <w:t xml:space="preserve"> </w:t>
@@ -436,7 +439,7 @@
         <w:t xml:space="preserve">(Smith and Stitt 2007)</w:t>
       </w:r>
       <w:r>
-        <w:t xml:space="preserve">. As these manipulations likely impact source as well as sink activity simultaneously, affect water transport, are very extreme, or are specific to large annual fruiting sinks, they tell us little about source-sink coordination in typical field conditions for woody species.</w:t>
+        <w:t xml:space="preserve">. As these manipulations likely impact source as well as sink activity simultaneously, affect water transport, are very extreme, or are specific to the occurence large fruiting sinks, they tell us little about source-sink coordination in typical growing conditions for woody species.</w:t>
       </w:r>
     </w:p>
     <w:p>
@@ -444,7 +447,7 @@
         <w:br w:type="textWrapping"/>
       </w:r>
       <w:r>
-        <w:t xml:space="preserve">An alternative experimental approach is to lower belowground C sink strength in tree seedlings by manipulating rooting volume, by varying the container size. The advantage of this approach is that it allows a large range of manipulations, can be easily compared to naturally planted seedlings and may mimic natural conditions as seedlings compete for space or reach bedrock. Seedlings undergo many physiological and morphological changes in response to rooting volume, including biomass partitioning, A, water relations, nutrient uptake and respiration</w:t>
+        <w:t xml:space="preserve">An alternative experimental approach is to reduce belowground C sink strength in tree seedlings by manipulating rooting volume, by varying the container size. The advantage of this approach is that it allows a large range of treatment levels, can be easily compared to naturally planted seedlings and may mimic natural conditions as seedlings compete for space or reach bedrock. Seedlings undergo many physiological and morphological changes in response to rooting volume, including biomass partitioning, A, water relations, nutrient uptake and respiration</w:t>
       </w:r>
       <w:r>
         <w:t xml:space="preserve"> </w:t>
@@ -462,7 +465,7 @@
         <w:t xml:space="preserve">(Thomas and Strain 1991)</w:t>
       </w:r>
       <w:r>
-        <w:t xml:space="preserve">. Container size studies frequently have photosynthetic down-regulation, likely as a result of sink limitation</w:t>
+        <w:t xml:space="preserve">. Container size studies frequently exhibit photosynthetic down-regulation, likely as a result of sink limitation</w:t>
       </w:r>
       <w:r>
         <w:t xml:space="preserve"> </w:t>
@@ -501,7 +504,7 @@
         <w:t xml:space="preserve">(Palacio et al. 2014)</w:t>
       </w:r>
       <w:r>
-        <w:t xml:space="preserve">. Based on these previous studies, using container size as a sink-strength manipulation can be used to empirically test how growth and A are coordinated.</w:t>
+        <w:t xml:space="preserve">. Based on these previous studies, using container size as a sink-strength manipulation can be used to empirically test the extent to which growth and A are coordinated.</w:t>
       </w:r>
     </w:p>
     <w:p>
@@ -524,7 +527,7 @@
         <w:t xml:space="preserve"> </w:t>
       </w:r>
       <w:r>
-        <w:t xml:space="preserve">Sm. seedlings, by manipulating container size and thus rooting volume. Seedlings were maintained under well watered conditions in order to evaluate only the effect of restricted soil volume. We used freely-rooted seedlings as a control for the container size treatments. Empirical results were combined with a simple plant growth model to simulate seedling growth with a C mass balance approach, which was then compared to observed harvested seedling mass. The model used whole-plant C gain, scaled from instantaneous rates of leaf A, to quantify seedling production over 120 days.</w:t>
+        <w:t xml:space="preserve">Sm. seedlings, by manipulating container size and thus rooting volume. Seedlings were maintained under well watered conditions in order to isolate the effect of restricted soil volume. We used freely-rooted seedlings as a control for the container size treatments. Empirical results were combined with a simple plant growth model to simulate seedling growth with a C mass balance approach, which was then compared to observed harvested seedling mass. The model used whole-plant C gain, scaled from instantaneous rates of leaf A, to quantify seedling dry mass production over the 120 day experiment.</w:t>
       </w:r>
     </w:p>
     <w:p>
@@ -543,7 +546,7 @@
     </w:p>
     <w:p>
       <w:r>
-        <w:t xml:space="preserve">2). As the finite pool of rooting volume and soil nutrients will decline faster in small containers we expected changes in partitioning to fine root mass with decreasing container size.</w:t>
+        <w:t xml:space="preserve">2). As the finite pool of rooting volume and soil nutrients will decline faster in trees growing in small containers, we expected changes in partitioning to fine root mass to be magnified with decreasing container size.</w:t>
       </w:r>
     </w:p>
     <w:p>
@@ -553,7 +556,7 @@
     </w:p>
     <w:p>
       <w:r>
-        <w:t xml:space="preserve">4). Last, the growth model was expected to find agreement between observed seedlings mass and mass predicted from a simple C balance model taking into account measured rates of photosynthesis.</w:t>
+        <w:t xml:space="preserve">4). Last, observed seedling mass was expected to correspond to growth model mass predicted from a simple C balance model taking into account measured rates of photosynthesis.</w:t>
       </w:r>
     </w:p>
     <w:p>
@@ -578,7 +581,7 @@
     </w:p>
     <w:p>
       <w:r>
-        <w:t xml:space="preserve">This experiment was located at the Hawkesbury Forest Experiment site in Richmond, NSW, Australia. Plots were located in open cover with a site history that consists of a paddock that was converted from native pasture grasses. Top soils at this site, used for the study, are an alluvial formation of low-fertility sandy loam soils (380 and 108 mg kg</w:t>
+        <w:t xml:space="preserve">This experiment was located at the Hawkesbury Forest Experiment site in Richmond, NSW, Australia. Plots were located in an open cover paddock that was converted from native pasture grasses. Top soils at this site are an alluvial formation of low-fertility sandy loam soils (380 and 108 mg kg</w:t>
       </w:r>
       <w:r>
         <w:rPr>
@@ -607,7 +610,7 @@
         <w:t xml:space="preserve"> </w:t>
       </w:r>
       <w:r>
-        <w:t xml:space="preserve">seedlings, 20 weeks old and approximately 40 cm tall in tube stock, were chosen from a single local Cumberland plain cohort. Previous experiments have confirmed that species with tap roots (similar to</w:t>
+        <w:t xml:space="preserve">seedlings, 20 weeks old and approximately 40 cm tall in tube stock, were chosen from a single local Cumberland plain cohort. Six additional seedlings were harvested before planting to measure initial leaf area and dry mass of leaves, stems and roots.Previous experiments have confirmed that species with tap roots (similar to</w:t>
       </w:r>
       <w:r>
         <w:t xml:space="preserve"> </w:t>
@@ -628,7 +631,7 @@
         <w:t xml:space="preserve">(Biran and Eliassaf 1980a, 1980b)</w:t>
       </w:r>
       <w:r>
-        <w:t xml:space="preserve">. By using a species with tap root growth and manipulations of container length rather than width, we believed that a more realistic test of growth inhibition through constrained soil volume would be achieved. Six additional seedlings were harvested before planting to measure initial leaf area and dry mass of leaves, stems and roots.</w:t>
+        <w:t xml:space="preserve">. By using a species with tap root growth and manipulations of container length rather than width, we believed that a more realistic test of growth inhibition through constrained soil volume would be achieved.</w:t>
       </w:r>
     </w:p>
     <w:p>
@@ -636,7 +639,7 @@
         <w:br w:type="textWrapping"/>
       </w:r>
       <w:r>
-        <w:t xml:space="preserve">Six container volumes were used ranging from 5 L to 35 L, with a 22.5 cm diameter, and lengths ranging from 15 to 100 cm. Containers were constructed of PVC pipe and were filled with local top soil (described above). Soil in each container was packed to achieve a target soil bulk density relative to local soil conditions of 1.7 g m</w:t>
+        <w:t xml:space="preserve">Six container volumes were used ranging from 5 L to 35 L, with a 22.5 cm diameter, and lengths ranging from 15 to 100 cm. Containers were constructed of PVC pipe and were filled with local top soil (described above). Soil in each container was packed to achieve a target soil bulk density that matched local soil conditions of 1.7 g m</w:t>
       </w:r>
       <w:r>
         <w:rPr>
@@ -645,7 +648,7 @@
         <w:t xml:space="preserve">-3</w:t>
       </w:r>
       <w:r>
-        <w:t xml:space="preserve">. A Imidacloprid (BAYER CropScience) insecticide tablet was planted 5 cm below the roots of each seedling. Containers were planted flush with the soil surface inside metal sleeves, designed to minimize excess air space between the container and outside soil while also allowing for container removal. This allowed for soil temperatures in containers to reflect conditions of naturally sown ('free') seedlings. Each experimental block (n=7) contained a complete replicate set of container volumes as well as one free seedling, with 1 m</w:t>
+        <w:t xml:space="preserve">. A Imidacloprid (BAYER CropScience) insecticide tablet was planted 5 cm below the roots of each seedling. Containers were planted flush with the soil surface inside metal sleeves, designed to minimize excess air space between the container and outside soil while also allowing for container removal. This allowed for soil temperatures in containers to reflect conditions of naturally planted ('free') seedlings. Each experimental block (n=7) contained a complete replicate set of six container volumes as well as one free seedling, with 1 m</w:t>
       </w:r>
       <w:r>
         <w:rPr>
@@ -677,7 +680,7 @@
         <w:br w:type="textWrapping"/>
       </w:r>
       <w:r>
-        <w:t xml:space="preserve">Plants were watered weekly or when needed to maintain soil moisture at field capacity (13-15 %). Drain systems were built into each pot to prevent pooling of water in containers before root expansion, from reduced root uptake, or from large rainfall events. These conditions could lead to an anaerobic environment around the root that could hinder the uptake of water through reduced root conductance</w:t>
+        <w:t xml:space="preserve">Plants were watered weekly or when needed to maintain soil moisture at field capacity (13-15 %). Drain systems were built into each pot to prevent pooling of water in containers before root expansion, from reduced root uptake, or from large rainfall events. Pooling of water could lead to an anaerobic environment around the root that could hinder the uptake of water through reduced root conductance</w:t>
       </w:r>
       <w:r>
         <w:t xml:space="preserve"> </w:t>
@@ -701,7 +704,7 @@
     </w:p>
     <w:p>
       <w:r>
-        <w:t xml:space="preserve">Seedlings were planted on January 21</w:t>
+        <w:t xml:space="preserve">Seedlings were planted in summer (January 21</w:t>
       </w:r>
       <w:r>
         <w:rPr>
@@ -713,7 +716,7 @@
         <w:t xml:space="preserve"> </w:t>
       </w:r>
       <w:r>
-        <w:t xml:space="preserve">2013 and stem height, diameter at 15 cm and leaf count were measured weekly thereafter. Once the growth rate of individual plants had significantly declined a full biomass harvest was completed (May 21</w:t>
+        <w:t xml:space="preserve">2013) and stem height, diameter at 15 cm and leaf count were measured weekly thereafter. Once the growth rate of individual plants had significantly declined a full biomass harvest was completed abd the experiment ended (May 21</w:t>
       </w:r>
       <w:r>
         <w:rPr>
@@ -725,7 +728,7 @@
         <w:t xml:space="preserve"> </w:t>
       </w:r>
       <w:r>
-        <w:t xml:space="preserve">2013). Dry mass of leaves, stems, roots and total leaf area (LI-3100C Area Meter; LI-COR, Lincoln, NE, USA) were measured for each seedling. Mean individual leaf area for each harvested seedling was calculated by dividing total leaf area by total leaf count of only fully expanded leaves. This value was then used to interpolate leaf area through time with weekly leaf counts. Root mass was collected by passing soil from each container through a 1 mm sieve, washing, separating into fine and coarse roots (&lt;2 mm and &gt;2 mm diameter, respectively) and then drying to a constant mass. Roots from the free seedlings were collected by excavating each 1 m</w:t>
+        <w:t xml:space="preserve">2013). Dry mass of leaves, stems, roots and total leaf area (LI-3100C Area Meter; LI-COR, Lincoln, NE, USA) were measured for each seedling. Mean individual leaf area for each harvested seedling was calculated by dividing total measured leaf area by total leaf count of only fully expanded leaves. Mean individual leaf area was then used to interpolate total seedling leaf area through time with weekly leaf counts. Root mass was collected by removing the roots system and passing soil from each container through a 1 mm sieve, washing, separating into fine and coarse roots (&lt;2 mm and &gt;2 mm diameter, respectively) and then drying to a constant mass. Roots from the free seedlings were collected by excavating each 1 m</w:t>
       </w:r>
       <w:r>
         <w:rPr>
@@ -761,7 +764,7 @@
     </w:p>
     <w:p>
       <w:r>
-        <w:t xml:space="preserve">Leaf gas exchange measurements were performed bi-weekly at saturating light (A</w:t>
+        <w:t xml:space="preserve">Leaf gas exchange measurements were performed fortnightly at saturating light (A</w:t>
       </w:r>
       <w:r>
         <w:rPr>
@@ -788,7 +791,7 @@
         <w:t xml:space="preserve">max</w:t>
       </w:r>
       <w:r>
-        <w:t xml:space="preserve">) on new fully expanded leaves. Measurements were initiated only after sufficient new leaf growth occurred (March 17</w:t>
+        <w:t xml:space="preserve">) on new fully expanded leaves. Measurements were initiated only after sufficient new leaf growth occurred (March 05</w:t>
       </w:r>
       <w:r>
         <w:rPr>
@@ -797,7 +800,7 @@
         <w:t xml:space="preserve">th</w:t>
       </w:r>
       <w:r>
-        <w:t xml:space="preserve">, 2013), approximately 6 weeks following planting, and continued until the biomass harvest. Leaf level gas exchange was measured with a standard leaf chamber equipped with blue-red light emitting diodes using a portable gas exchange system (LI-6400, LI-COR, Lincoln, NE, USA). A</w:t>
+        <w:t xml:space="preserve">, 2013), approximately 6 weeks following planting, and continued until the biomass harvest. Leaf level gas exchange was measured with a standard leaf chamber (2 x 3 cm) equipped with blue-red light emitting diodes using a portable gas exchange system (LI-6400, LI-COR, Lincoln, NE, USA). A</w:t>
       </w:r>
       <w:r>
         <w:rPr>
@@ -988,7 +991,7 @@
         <w:t xml:space="preserve">(Kallarackal and Somen 1997, Pinkard et al. 1998, Crous et al. 2013, Drake et al. 2014)</w:t>
       </w:r>
       <w:r>
-        <w:t xml:space="preserve">. These measurements were conducted during midday (10:00-14:00 h) with leaf temperature maintained at 25 °C. After leaves acclimated to the chamber environment, net CO</w:t>
+        <w:t xml:space="preserve">. These measurements were conducted during midday (10:00-14:00 h) with leaf temperature maintained at 25 °C. After CO</w:t>
       </w:r>
       <w:r>
         <w:rPr>
@@ -1000,6 +1003,18 @@
         <w:t xml:space="preserve"> </w:t>
       </w:r>
       <w:r>
+        <w:t xml:space="preserve">and water vapor flux values stabalized in the leaf chamber, net CO</w:t>
+      </w:r>
+      <w:r>
+        <w:rPr>
+          <w:vertAlign w:val="subscript"/>
+        </w:rPr>
+        <w:t xml:space="preserve">2</w:t>
+      </w:r>
+      <w:r>
+        <w:t xml:space="preserve"> </w:t>
+      </w:r>
+      <w:r>
         <w:t xml:space="preserve">assimilation rate and stomatal conductance (g</w:t>
       </w:r>
       <w:r>
@@ -1009,7 +1024,7 @@
         <w:t xml:space="preserve">s</w:t>
       </w:r>
       <w:r>
-        <w:t xml:space="preserve">) were logged 5 times for both A</w:t>
+        <w:t xml:space="preserve">) were logged 5 times and averaged for both A</w:t>
       </w:r>
       <w:r>
         <w:rPr>
@@ -1059,19 +1074,25 @@
         <w:t xml:space="preserve">i</w:t>
       </w:r>
       <w:r>
-        <w:t xml:space="preserve">) curves were measured at 25 °C on a random subset of each container size (n=3) after new leaves were first produced and immediately prior to the final harvest (May 23</w:t>
+        <w:t xml:space="preserve">) curves were measured at 25 °C on a random subset of each container size (n=3) after new leaves were first produced (March 13-14</w:t>
       </w:r>
       <w:r>
         <w:rPr>
           <w:vertAlign w:val="superscript"/>
         </w:rPr>
-        <w:t xml:space="preserve">rd</w:t>
-      </w:r>
-      <w:r>
-        <w:t xml:space="preserve"> </w:t>
-      </w:r>
-      <w:r>
-        <w:t xml:space="preserve">2013). Each AC</w:t>
+        <w:t xml:space="preserve">th</w:t>
+      </w:r>
+      <w:r>
+        <w:t xml:space="preserve">, 2013) and prior to the final harvest (May 14-15</w:t>
+      </w:r>
+      <w:r>
+        <w:rPr>
+          <w:vertAlign w:val="subscript"/>
+        </w:rPr>
+        <w:t xml:space="preserve">th</w:t>
+      </w:r>
+      <w:r>
+        <w:t xml:space="preserve">, 2013). Each AC</w:t>
       </w:r>
       <w:r>
         <w:rPr>
@@ -1245,7 +1266,7 @@
         <w:t xml:space="preserve"> </w:t>
       </w:r>
       <w:r>
-        <w:t xml:space="preserve">curves using detached leaves inside a conifer chamber attached to the Licor 6400 at least 1 hour after sundown. Measurements were taken at a reference [CO</w:t>
+        <w:t xml:space="preserve">curves. Freshly detached leaves were collected at least 1 hour after sundown and placed inside a conifer chamber attached to the Licor 6400. Measurements were taken at a reference [CO</w:t>
       </w:r>
       <w:r>
         <w:rPr>
@@ -1420,7 +1441,7 @@
         <w:t xml:space="preserve"> </w:t>
       </w:r>
       <w:r>
-        <w:t xml:space="preserve">and to ensure that the bulk soil water availability was high enough for plants as they became larger and roots filled the soil volume.</w:t>
+        <w:t xml:space="preserve">and to ensure that the bulk soil water availability was high enough for plants to avoid water stress as they became larger and roots filled the soil volume.</w:t>
       </w:r>
     </w:p>
     <w:p>
@@ -1455,7 +1476,7 @@
         <w:t xml:space="preserve">13</w:t>
       </w:r>
       <w:r>
-        <w:t xml:space="preserve">C, and total non-structural carbohydrates (TNC). Pre-planting soil samples (n=6) and subsamples of soil from each container following harvest were sieved to remove organic material, air dried and milled for analysis. Nitrogen concentrations of leaf and soil samples were determined using a Carlo Erba CE1110 elemental analyzer with thermal conductivity and mass spectromic detection (of N</w:t>
+        <w:t xml:space="preserve">C, and total non-structural carbohydrates (TNC). Pre-planting soil samples (n=6) and subsamples of soil from each container following harvest were sieved to remove organic material, air dried and milled for analysis of N. Nitrogen concentrations of leaf and soil samples were determined using a Carlo Erba CE1110 elemental analyzer with thermal conductivity and mass spectromic detection (of N</w:t>
       </w:r>
       <w:r>
         <w:rPr>
@@ -1476,7 +1497,7 @@
         <w:t xml:space="preserve">2</w:t>
       </w:r>
       <w:r>
-        <w:t xml:space="preserve">). The percentage of N in the sample was calculated by comparison with known standards. Leaf</w:t>
+        <w:t xml:space="preserve">). The percentage of N in the sample was calculated by comparison with certified standards. Leaf</w:t>
       </w:r>
       <w:r>
         <w:t xml:space="preserve"> </w:t>
@@ -1513,7 +1534,7 @@
         <w:br w:type="textWrapping"/>
       </w:r>
       <w:r>
-        <w:t xml:space="preserve">Leaf TNC concentration was analyzed using a total starch assay kit (Megazyme International, Wicklow, Ireland) and includes the starch and soluble sugar concentrations (mg g</w:t>
+        <w:t xml:space="preserve">Leaf total non-structural carbohydrate (TNC) concentration was analyzed on dried and milled leaf samples using a total starch assay kit (Megazyme International, Wicklow, Ireland) and includes the starch and soluble sugar concentrations (mg g</w:t>
       </w:r>
       <w:r>
         <w:rPr>
@@ -2767,7 +2788,7 @@
         <w:t xml:space="preserve">2,3</w:t>
       </w:r>
       <w:r>
-        <w:t xml:space="preserve">, respectively), was used to improve predictions of initial model simulations from measured harvest biomass. For all cases, seedling production was compared between model output and harvested seedlings with treatment specific mean daily C assimilation by first scaling values to the free seedling control.</w:t>
+        <w:t xml:space="preserve">, respectively), was used to improve predictions of initial model simulations from measured harvest biomass. For all cases, seedling biomass production was compared between model output and harvested seedlings with treatment specific mean daily C assimilation by first scaling values to the free seedling control.</w:t>
       </w:r>
     </w:p>
     <w:p>
@@ -2782,7 +2803,7 @@
     </w:p>
     <w:p>
       <w:r>
-        <w:t xml:space="preserve">Differences in experimental parameters with soil volume were analysed by mixed-effects models in R with individual containers as random effects and soil volume as a categorical fixed effect. Tukey's post-hoc tests were performed in conjunction with ANOVA to determine which specific paired comparisons among soil volume treatments were different. A linear mixed effect model of A</w:t>
+        <w:t xml:space="preserve">Differences in experimental parameters with soil volume were analysed by mixed-effects models in R with individual containers as random effects and soil volume treatment as a categorical fixed effect iwth seven levels. Tukey's post-hoc tests were performed in conjunction with ANOVA to determine which specific paired comparisons among soil volume treatments were different. A linear mixed effect model of A</w:t>
       </w:r>
       <w:r>
         <w:rPr>
@@ -2824,7 +2845,7 @@
         <w:t xml:space="preserve">(Nakagawa and Schielzeth 2013)</w:t>
       </w:r>
       <w:r>
-        <w:t xml:space="preserve">. Tests of allometric relationships between biomass components were implemented using major axis regression in the 'smatr' package in R</w:t>
+        <w:t xml:space="preserve">. Tests of allometric relationships between log-transformed biomass components were implemented using major axis regression in the 'smatr' package in R</w:t>
       </w:r>
       <w:r>
         <w:t xml:space="preserve"> </w:t>
@@ -2891,7 +2912,7 @@
         <w:t xml:space="preserve"> </w:t>
       </w:r>
       <w:r>
-        <w:t xml:space="preserve">week) significantly deviated across soil volumes (P &lt; 0.002 &amp; 0.001, respectively). The large reductions in height gain and total leaf area in small containers continued throughout the experiment. In this field study, colder temperatures and reductions in total PPFD per day (Figure 2) most likely led to the reduced growth in the free seedlings in the final weeks of the experiment (Figure 1). Seedlings maintained diameter growth throughout the experiment, although marginal with smaller soil volumes in the final month. Final seedling height significantly increased with increasing soil volume (P &lt; 0.001). Increases in both final stem diameter (P &lt; 0.001) and cumulative leaf area (both P &lt; 0.001) were found with increasing soil volume and these differences were driven mainly by the largest container and the free seedling.</w:t>
+        <w:t xml:space="preserve">week) significantly deviated across soil volumes (P &lt; 0.002 &amp; 0.001, respectively). The large reductions in height gain and total leaf area in smaller compared to larger containers continued throughout the experiment. In this field study, colder temperatures and reductions in total PPFD per day (Figure 2) most likely led to the reduced growth in the free seedlings in the final weeks of the experiment (Figure 1). Seedlings maintained diameter growth throughout the experiment, although marginal with smaller soil volumes in the final month. Final seedling height significantly increased with increasing soil volume (P &lt; 0.001). Increases in both final stem diameter (P &lt; 0.001) and cumulative leaf area (both P &lt; 0.001) were found with increasing soil volume and these differences were driven mainly by the largest container and the free seedling treatments.</w:t>
       </w:r>
     </w:p>
     <w:p>
@@ -2899,7 +2920,7 @@
         <w:br w:type="textWrapping"/>
       </w:r>
       <w:r>
-        <w:t xml:space="preserve">Total seedling biomass at harvest was significantly different across container volumes (P &lt; 0.001) and with free seedlings (P &lt; 0.001, Table 1). On average, harvested biomass of free seedlings was 84% higher than seedlings in containers. We analyzed the relationship between biomass growth with each fold increase in soil volume and found an increase of 34 % with a doubling of pot size, consistent with the meta-analysis of Poorter et al.</w:t>
+        <w:t xml:space="preserve">Total seedling biomass at harvest was significantly different across container volumes (P &lt; 0.001) and with free seedlings (P &lt; 0.001, Table 1). On average, harvested biomass of free seedlings was 84% higher than seedlings in containers. We analyzed the relationship between biomass growth and soil volume and found an increase of 34 % with a doubling of container volume, consistent with the meta-analysis of Poorter et al.</w:t>
       </w:r>
       <w:r>
         <w:t xml:space="preserve"> </w:t>
@@ -2920,7 +2941,7 @@
         <w:t xml:space="preserve"> </w:t>
       </w:r>
       <w:r>
-        <w:t xml:space="preserve">= 0.97, P &lt; 0.001). Differences in biomass partitioning to leaves, stems, and roots were not different across soil volumes after variation in seedling biomass within treatments was factored in the analysis (Figure3a,b). Across all treatments, the final harvested root:shoot was conserved in these seedlings with a slightly higher shoot than root mass (</w:t>
+        <w:t xml:space="preserve">= 0.97, P &lt; 0.001). Differences in biomass partitioning to leaves, stems, and roots were not different across soil volumes after variation in seedling biomass across treatments was factored in the analysis (Figure 3a,b). Across all treatments, the final harvest root:shoot biomass ratio was conserved in these seedlings which exhibited a slightly higher shoot than root mass (</w:t>
       </w:r>
       <m:oMath>
         <m:bar>
@@ -2961,7 +2982,7 @@
         <w:t xml:space="preserve"> </w:t>
       </w:r>
       <w:r>
-        <w:t xml:space="preserve">was higher in free seedlings but was not different across containers sizes (Table 1, P &lt; 0.001) and this pattern was evident in the first gas exchange measurement campaign (P &lt; 0.001).</w:t>
+        <w:t xml:space="preserve">was higher in free seedlings but was not different across containers sizes (Table 1, P &lt; 0.001) and this pattern was evident beginning in the first gas exchange measurement campaign (P &lt; 0.001).</w:t>
       </w:r>
     </w:p>
     <w:p>
@@ -2976,7 +2997,7 @@
     </w:p>
     <w:p>
       <w:r>
-        <w:t xml:space="preserve">Leaf N % was significantly higher in free seedlings and the largest container volume at the onset of gas exchange measurements (6th week, P &lt; 0.001). Over the remaining duration of the experiment the smallest container volume had a significant reduction in leaf N % compared to other soil volumes, while free seedlings maintained the highest leaf N % (Table 1, P &lt; 0.001). Leaf starch content in the smallest container was ca. double that of free seedlings (P = 0.039), while leaf soluble sugars did not differ across treatments throughout the experiment (Table 1). Differences in leaf starch between the free seedling and the smallest container were also evident during the first gas exchange campaign (P = 0.001).</w:t>
+        <w:t xml:space="preserve">Leaf N % was significantly higher in free seedlings and the largest container volume compared to the smaller container volumes at the onset of gas exchange measurements (6th week, P &lt; 0.001). Throughout the remainder of the experiment the smallest container volume had a significant reduction in leaf N % compared to other soil volumes, while free seedlings maintained the highest leaf N % (Table 1, P &lt; 0.001). Leaf starch content in the smallest container was ca. double that of free seedlings (P = 0.039), while leaf soluble sugars did not differ across treatments throughout the experiment (Table 1). Differences in leaf starch between the free seedling and the smallest container were evident during the first gas exchange campaign (P = 0.001).</w:t>
       </w:r>
     </w:p>
     <w:p>
@@ -3015,7 +3036,7 @@
         <w:t xml:space="preserve"> </w:t>
       </w:r>
       <w:r>
-        <w:t xml:space="preserve">were both significantly higher in the largest container volume and the free seedling at the first measurement campaign (both P &lt; 0.001). Across all measurement campaigns A</w:t>
+        <w:t xml:space="preserve">were each significantly higher in the largest container volume and the free seedling treatment compared to the smaller containers at the first measurement campaign (both P &lt; 0.001). Across all measurement campaigns mean A</w:t>
       </w:r>
       <w:r>
         <w:rPr>
@@ -3039,7 +3060,7 @@
         <w:t xml:space="preserve"> </w:t>
       </w:r>
       <w:r>
-        <w:t xml:space="preserve">(Table 2.) were consistently higher in free seedlings than in containers (26 % and 29 %, respectively). The interaction between photosynthetic capacity, leaf starch, and leaf N on a mass basis was marginally significant (P = 0.058) but A</w:t>
+        <w:t xml:space="preserve">(Table 2) were consistently higher in free seedlings than in containers (26 % and 29 %, respectively). The relationships between photosynthetic capacity, leaf starch, and leaf N on a mass basis was marginally significant (P = 0.058) but A</w:t>
       </w:r>
       <w:r>
         <w:rPr>
@@ -3051,7 +3072,7 @@
         <w:t xml:space="preserve"> </w:t>
       </w:r>
       <w:r>
-        <w:t xml:space="preserve">was highly correlated to both leaf N content and leaf starch (both P &lt; 0.001). Across all measurement campaign A</w:t>
+        <w:t xml:space="preserve">on a mass basis was highly correlated to both leaf N content and leaf starch (both P &lt; 0.001). Across all measurement campaign A</w:t>
       </w:r>
       <w:r>
         <w:rPr>
@@ -3119,7 +3140,7 @@
         <w:t xml:space="preserve"> </w:t>
       </w:r>
       <w:r>
-        <w:t xml:space="preserve">were significantly higher in free seedlings (30 % and 26 %, respectively) with little variation between soil volume treatments (Table 2). Leaf dark respiration rates were not significantly different across soil volumes (Table 2). The g</w:t>
+        <w:t xml:space="preserve">were significantly higher in free seedlings (30 % and 26 %, respectively) than container-grown seedlings with little variation between container volume treatments (Table 2). Leaf dark respiration rates were not significantly different across soil volumes (Table 2). The g</w:t>
       </w:r>
       <w:r>
         <w:rPr>
@@ -3143,7 +3164,7 @@
         <w:t xml:space="preserve"> </w:t>
       </w:r>
       <w:r>
-        <w:t xml:space="preserve">optimal stomatal conductance model, was lowest in the free seedling and was marginally different across soil volume treatments (Table 2).</w:t>
+        <w:t xml:space="preserve">optimal stomatal conductance model, was lowest in the free seedling treatment and was marginally different across soil volume treatments (Table 2).</w:t>
       </w:r>
     </w:p>
     <w:p>
@@ -3209,7 +3230,7 @@
         <w:t xml:space="preserve"> </w:t>
       </w:r>
       <w:r>
-        <w:t xml:space="preserve">in free seedlings was generally higher than those in containers (Table 2. P = 0.001), the mean rates for all seedlings were high at 0.37 mol m</w:t>
+        <w:t xml:space="preserve">in free seedlings was generally higher than those in containers (Table 2. P &lt; 0.001), the mean rates for all seedlings were high at 0.37 mol m</w:t>
       </w:r>
       <w:r>
         <w:rPr>
@@ -3233,7 +3254,7 @@
         <w:t xml:space="preserve"> </w:t>
       </w:r>
       <w:r>
-        <w:t xml:space="preserve">and did not decline significantly across the experiment duration. Additionally, leaf</w:t>
+        <w:t xml:space="preserve">and did not change throughout the course of the experiment. Additionally, leaf</w:t>
       </w:r>
       <w:r>
         <w:t xml:space="preserve"> </w:t>
@@ -3274,7 +3295,7 @@
         <w:t xml:space="preserve"> </w:t>
       </w:r>
       <w:r>
-        <w:t xml:space="preserve">= 04.5 %) and decreased approximately 3 % across all containers over the experiment duration. This indicates that nutrient leaching from free seedlings or from draining of containers following natural rainfall events did not differ between treatments.</w:t>
+        <w:t xml:space="preserve">= 4.5 %) and decreased approximately 3 % across all containers over the experiment duration. This indicates that nutrient leaching from free seedlings or from draining of containers following natural rainfall events did not differ between treatments.</w:t>
       </w:r>
     </w:p>
     <w:p>
@@ -3319,7 +3340,7 @@
         <w:t xml:space="preserve">1</w:t>
       </w:r>
       <w:r>
-        <w:t xml:space="preserve">) was on average 23±2.4 g C more than measured seedlings when comparing against predicted total net leaf C gain (Figure 6a). Thus, seedling C mass was overestimated by an average of 50±8.7 % in modeled seedlings across the reductions in daily C assimilation per treatment (Figure 6b). As a result, the reductions in leaf A were not large enough to explain the reduction in observed seedling biomass across the container size treatments.</w:t>
+        <w:t xml:space="preserve">) was on average 23±2.4 g C more than measured seedlings when comparing against predicted total net leaf C gain (Figure 6a). Thus, seedling C mass was overestimated by an average of 50±8.7 % in modeled seedlings across the soil volume treatments (Figure 6b). As a result, the observed reductions in leaf A with decreasing soil volume when integrated across the 120 day experiment were not large enough to explain the reduction in observed seedling biomass across the container size treatments.</w:t>
       </w:r>
     </w:p>
     <w:p>
@@ -3327,7 +3348,7 @@
         <w:br w:type="textWrapping"/>
       </w:r>
       <w:r>
-        <w:t xml:space="preserve">Next, we performed a series of model simulations to test possible C allocation scenarios to account for this excess pool of C. Testing the sensitivity of the model to treatment-specific absolute LMF from the final harvest (M</w:t>
+        <w:t xml:space="preserve">Next, we performed a series of model simulations to test possible C allocation scenarios to account for this excess pool of C. Testing the sensitivity of the model to treatment-specific LMF from the final harvest (M</w:t>
       </w:r>
       <w:r>
         <w:rPr>
@@ -3336,7 +3357,7 @@
         <w:t xml:space="preserve">2</w:t>
       </w:r>
       <w:r>
-        <w:t xml:space="preserve">) improved model predictions but still overestimated seedling total C by 32±11.1 % (Figure S1a). Using harvested LMF, however, does not capture the increase in senescence of seedlings in small containers (Figure 1c). Thus, the 7-61 % reduction in harvested LMF from large to small soil volumes compared to the optimized LMF (M</w:t>
+        <w:t xml:space="preserve">) improved model predictions of seedling C mass but still overestimated seedling total C by 32±11.1 % (Figure S1a). Using harvest values of LMF, however, does not capture the increase in senescence of seedlings in small containers (Figure 1c). Thus, the 7-61 % reduction in harvest avlues of LMF from large to small soil volumes compared to the optimized LMF (M</w:t>
       </w:r>
       <w:r>
         <w:rPr>
@@ -3393,7 +3414,7 @@
         <w:t xml:space="preserve"> </w:t>
       </w:r>
       <w:r>
-        <w:t xml:space="preserve">seedling production. We addressed questions regarding the coordination of A and growth by complementing empirical results with a carbon balance model. We found that reductions in leaf A across container sizes were not sufficient to explain observed reductions in total plant biomass production. We thus encourage the utilization of mass balance approaches and provide direction for future studies when testing factors that control plant growth under environmental change.</w:t>
+        <w:t xml:space="preserve">seedling biomass production. We addressed questions regarding the coordination of A and growth by complementing empirical results with a carbon balance model. We found that reductions in leaf A across container sizes were not sufficient to explain observed reductions in total plant biomass production. We thus encourage the utilization of mass balance approaches and provide direction for future studies when testing factors that control plant growth under environmental change.</w:t>
       </w:r>
     </w:p>
     <w:p>
@@ -3417,7 +3438,7 @@
         <w:t xml:space="preserve">(McConnaughay and Bazzaz 1991, Young et al. 1997)</w:t>
       </w:r>
       <w:r>
-        <w:t xml:space="preserve">. It has been shown that roots undergoing difficult conditions may send inhibitory signals to the shoots that affect g</w:t>
+        <w:t xml:space="preserve">. It has been shown that roots subjected to environmental stress may send inhibitory signals to the shoots that affect g</w:t>
       </w:r>
       <w:r>
         <w:rPr>
@@ -3464,7 +3485,7 @@
         <w:t xml:space="preserve">(Poorter et al. 2012a)</w:t>
       </w:r>
       <w:r>
-        <w:t xml:space="preserve">. It was therefore necessary to examine each of these factors to distinguish if the induced belowground sink limitation actually triggered photosynthetic down regulation.</w:t>
+        <w:t xml:space="preserve">. It was therefore necessary to examine each of these factors to determine if the induced belowground sink limitation actually triggered photosynthetic down regulation.</w:t>
       </w:r>
     </w:p>
     <w:p>
@@ -3501,7 +3522,7 @@
         <w:t xml:space="preserve">13</w:t>
       </w:r>
       <w:r>
-        <w:t xml:space="preserve">C across soil volume treatments there was little evidence of water stress causing the reduction in A. This finding is consistent with other container size studies without drought treatments. For example, reduced A</w:t>
+        <w:t xml:space="preserve">C across soil volume treatments there was little evidence that water stress caused the reduction in A. This finding is consistent with other container size studies without drought treatments. For example, reduced A</w:t>
       </w:r>
       <w:r>
         <w:rPr>
@@ -3540,7 +3561,7 @@
         <w:t xml:space="preserve">(Thomas and Strain 1991)</w:t>
       </w:r>
       <w:r>
-        <w:t xml:space="preserve">. Additionally, severe reductions in A in coffee plants was not attributed to impacts of container size on leaf water potentials or g</w:t>
+        <w:t xml:space="preserve">. Additionally, severe reductions in A in coffee plants were not attributed to impacts of container size on leaf water potentials or g</w:t>
       </w:r>
       <w:r>
         <w:rPr>
@@ -3555,7 +3576,22 @@
         <w:t xml:space="preserve">(Ronchi et al. 2006)</w:t>
       </w:r>
       <w:r>
-        <w:t xml:space="preserve">. It is likely that reductions in A of these well watered seedlings was instead the result of limiting soil nutrients or barrier sensing on belowground sink strength.</w:t>
+        <w:t xml:space="preserve">. It is likely that reductions in A of well-watered seedlings oberved in our study of</w:t>
+      </w:r>
+      <w:r>
+        <w:t xml:space="preserve"> </w:t>
+      </w:r>
+      <w:r>
+        <w:rPr>
+          <w:i/>
+        </w:rPr>
+        <w:t xml:space="preserve">E.tereticornis</w:t>
+      </w:r>
+      <w:r>
+        <w:t xml:space="preserve"> </w:t>
+      </w:r>
+      <w:r>
+        <w:t xml:space="preserve">seedlings was instead the result of limiting soil nutrients or barrier sensing on belowground sink strength.</w:t>
       </w:r>
     </w:p>
     <w:p>
@@ -3563,7 +3599,7 @@
         <w:br w:type="textWrapping"/>
       </w:r>
       <w:r>
-        <w:t xml:space="preserve">Although the soil N pool declined evenly across all treatments, leaf N was lowest in the smallest containers, suggesting sink limitation was the greatest in these containers. This makes sense as small containers may result in a reduction of total N uptake, either from physical root restriction or decreased supply, which will affect growth, Rubisco limitation, sugar metabolism, and carbohydrate partitioning between source and sink tissues</w:t>
+        <w:t xml:space="preserve">Although the soil N % declined evenly across all treatments, leaf N was lowest in the smallest containers, suggesting sink limitation was the greatest in these containers. This makes sense as small containers may result in a reduction of total N uptake, either from physical root restriction or decreased supply, which will affect growth, Rubisco limitation, sugar metabolism, and carbohydrate partitioning between source and sink tissues</w:t>
       </w:r>
       <w:r>
         <w:t xml:space="preserve"> </w:t>
@@ -3580,7 +3616,7 @@
         <w:br w:type="textWrapping"/>
       </w:r>
       <w:r>
-        <w:t xml:space="preserve">As both rooting space and resources were finite in containers, the inability of seedlings to increase the capacity of the belowground C sink resulted in the buildup of C assimilate in leaves. The feedback inhibition of A from starch accumulation has been proposed, yet it is still not known whether there is a starch threshold that triggers the down-regulation process (Nebauer et al. 2011). Here, declines in A</w:t>
+        <w:t xml:space="preserve">As both rooting space and resources were finite in containers, the inability of seedlings to maintain the capacity of the belowground C sink resulted in the buildup of C assimilate in leaves. The feedback inhibition of A from starch accumulation has been proposed, yet it is still not known whether there is a starch threshold that triggers the down-regulation process (Nebauer et al. 2011). Here, declines in A</w:t>
       </w:r>
       <w:r>
         <w:rPr>
@@ -3592,7 +3628,7 @@
         <w:t xml:space="preserve"> </w:t>
       </w:r>
       <w:r>
-        <w:t xml:space="preserve">were correlated with higher starch content throughout the experiment. This agrees with a study on a deciduous conifer by Equiza et al. (2006) where photosynthetic downregulation from reduced sink strength was more correlated with starch than sugar content. As starch content in the smallest containers was nearly double that of free seedlings in our study, this suggests the response of A to sink inhibition was regulated by this accumulation, as hypothesized.</w:t>
+        <w:t xml:space="preserve">were correlated with higher starch content throughout the experiment. This agrees with a study on a deciduous conifer by Equiza et al. (2006) where photosynthetic downregulation from reduced sink strength was correlated with starch content. As starch content in leaves of plants grown in the smallest containers was nearly double that of free seedlings in our study, this suggests the response of A to sink inhibition was regulated by this accumulation, as hypothesized.</w:t>
       </w:r>
     </w:p>
     <w:p>
@@ -3616,10 +3652,7 @@
         <w:t xml:space="preserve">(Poorter et al. 2012b)</w:t>
       </w:r>
       <w:r>
-        <w:t xml:space="preserve"> </w:t>
-      </w:r>
-      <w:r>
-        <w:t xml:space="preserve">it was important to determine which tissue components were most affected by the container size treatments. It was necessary to distinguish if growth was affected beyond ontogenetic constraints, by correcting for size, as biomass distribution is strongly size-dependent</w:t>
+        <w:t xml:space="preserve">, it was important to determine which tissue components were most affected by the container size treatments. It was necessary to distinguish if growth was affected beyond ontogenetic constraints, by correcting for size, as biomass distribution is strongly size-dependent</w:t>
       </w:r>
       <w:r>
         <w:t xml:space="preserve"> </w:t>
@@ -4223,7 +4256,7 @@
         <w:rPr>
           <w:vertAlign w:val="subscript"/>
         </w:rPr>
-        <w:t xml:space="preserve">max</w:t>
+        <w:t xml:space="preserve">mass</w:t>
       </w:r>
       <w:r>
         <w:t xml:space="preserve"> </w:t>
@@ -4302,9 +4335,1099 @@
         <w:t xml:space="preserve">Table 1</w:t>
       </w:r>
       <w:r>
-        <w:t xml:space="preserve">.</w:t>
-      </w:r>
-    </w:p>
+        <w:t xml:space="preserve">.Responses of plant and leaf characterisitics of</w:t>
+      </w:r>
+      <w:r>
+        <w:t xml:space="preserve"> </w:t>
+      </w:r>
+      <w:r>
+        <w:rPr>
+          <w:i/>
+        </w:rPr>
+        <w:t xml:space="preserve">Eucalyptus tereticornis</w:t>
+      </w:r>
+      <w:r>
+        <w:t xml:space="preserve"> </w:t>
+      </w:r>
+      <w:r>
+        <w:t xml:space="preserve">seedlings to soil volume treatments. Each value reflects the mean(standard error) for each treatment. Seedling mass, SRL, root nitrogen and leaf</w:t>
+      </w:r>
+      <w:r>
+        <w:t xml:space="preserve"> </w:t>
+      </w:r>
+      <m:oMath>
+        <m:r>
+          <m:rPr>
+            <m:sty m:val="p"/>
+          </m:rPr>
+          <m:t>δ</m:t>
+        </m:r>
+      </m:oMath>
+      <w:r>
+        <w:rPr>
+          <w:vertAlign w:val="superscript"/>
+        </w:rPr>
+        <w:t xml:space="preserve">13</w:t>
+      </w:r>
+      <w:r>
+        <w:t xml:space="preserve">C values are from final harvest. Values of leaf starch, sugars, nitrogen and SLA represent overall means across measurement campaigns (n=6). Different letters represent significant differences between treatments. The container effect P value represents the overall difference between seedlings with soil volume restriction and the control seedlings.</w:t>
+      </w:r>
+    </w:p>
+    <w:tbl>
+      <w:tblPr>
+        <w:tblStyle w:val="TableNormal"/>
+        <w:tblW w:type="pct" w:w="0.0"/>
+      </w:tblPr>
+      <w:tblGrid/>
+      <w:tr>
+        <w:tc>
+          <w:tcPr>
+            <w:tcBorders>
+              <w:bottom w:val="single"/>
+            </w:tcBorders>
+            <w:vAlign w:val="bottom"/>
+          </w:tcPr>
+          <w:p>
+            <w:pPr>
+              <w:pStyle w:val="Compact"/>
+              <w:jc w:val="left"/>
+            </w:pPr>
+            <w:r>
+              <w:rPr>
+                <w:b/>
+              </w:rPr>
+              <w:t xml:space="preserve">Volume (L)</w:t>
+            </w:r>
+          </w:p>
+        </w:tc>
+        <w:tc>
+          <w:tcPr>
+            <w:tcBorders>
+              <w:bottom w:val="single"/>
+            </w:tcBorders>
+            <w:vAlign w:val="bottom"/>
+          </w:tcPr>
+          <w:p>
+            <w:pPr>
+              <w:pStyle w:val="Compact"/>
+              <w:jc w:val="left"/>
+            </w:pPr>
+            <w:r>
+              <w:rPr>
+                <w:b/>
+              </w:rPr>
+              <w:t xml:space="preserve">Seedling~mass (g)</w:t>
+            </w:r>
+          </w:p>
+        </w:tc>
+        <w:tc>
+          <w:tcPr>
+            <w:tcBorders>
+              <w:bottom w:val="single"/>
+            </w:tcBorders>
+            <w:vAlign w:val="bottom"/>
+          </w:tcPr>
+          <w:p>
+            <w:pPr>
+              <w:pStyle w:val="Compact"/>
+              <w:jc w:val="left"/>
+            </w:pPr>
+            <w:r>
+              <w:rPr>
+                <w:b/>
+              </w:rPr>
+              <w:t xml:space="preserve">SLA TNC-free (m</w:t>
+            </w:r>
+            <w:r>
+              <w:rPr>
+                <w:vertAlign w:val="superscript"/>
+                <w:b/>
+              </w:rPr>
+              <w:t xml:space="preserve">2</w:t>
+            </w:r>
+            <w:r>
+              <w:rPr>
+                <w:b/>
+              </w:rPr>
+              <w:t xml:space="preserve"> </w:t>
+            </w:r>
+            <w:r>
+              <w:rPr>
+                <w:b/>
+              </w:rPr>
+              <w:t xml:space="preserve">kg</w:t>
+            </w:r>
+            <w:r>
+              <w:rPr>
+                <w:vertAlign w:val="superscript"/>
+                <w:b/>
+              </w:rPr>
+              <w:t xml:space="preserve">-1</w:t>
+            </w:r>
+            <w:r>
+              <w:rPr>
+                <w:b/>
+              </w:rPr>
+              <w:t xml:space="preserve">)</w:t>
+            </w:r>
+          </w:p>
+        </w:tc>
+        <w:tc>
+          <w:tcPr>
+            <w:tcBorders>
+              <w:bottom w:val="single"/>
+            </w:tcBorders>
+            <w:vAlign w:val="bottom"/>
+          </w:tcPr>
+          <w:p>
+            <w:pPr>
+              <w:pStyle w:val="Compact"/>
+              <w:jc w:val="left"/>
+            </w:pPr>
+            <w:r>
+              <w:rPr>
+                <w:b/>
+              </w:rPr>
+              <w:t xml:space="preserve">Leaf Starch (%)</w:t>
+            </w:r>
+          </w:p>
+        </w:tc>
+        <w:tc>
+          <w:tcPr>
+            <w:tcBorders>
+              <w:bottom w:val="single"/>
+            </w:tcBorders>
+            <w:vAlign w:val="bottom"/>
+          </w:tcPr>
+          <w:p>
+            <w:pPr>
+              <w:pStyle w:val="Compact"/>
+              <w:jc w:val="left"/>
+            </w:pPr>
+            <w:r>
+              <w:rPr>
+                <w:b/>
+              </w:rPr>
+              <w:t xml:space="preserve">Leaf Sugars (%)</w:t>
+            </w:r>
+          </w:p>
+        </w:tc>
+        <w:tc>
+          <w:tcPr>
+            <w:tcBorders>
+              <w:bottom w:val="single"/>
+            </w:tcBorders>
+            <w:vAlign w:val="bottom"/>
+          </w:tcPr>
+          <w:p>
+            <w:pPr>
+              <w:pStyle w:val="Compact"/>
+              <w:jc w:val="left"/>
+            </w:pPr>
+            <w:r>
+              <w:rPr>
+                <w:b/>
+              </w:rPr>
+              <w:t xml:space="preserve">Leaf Nitrogen (%)</w:t>
+            </w:r>
+          </w:p>
+        </w:tc>
+        <w:tc>
+          <w:tcPr>
+            <w:tcBorders>
+              <w:bottom w:val="single"/>
+            </w:tcBorders>
+            <w:vAlign w:val="bottom"/>
+          </w:tcPr>
+          <w:p>
+            <w:pPr>
+              <w:pStyle w:val="Compact"/>
+              <w:jc w:val="left"/>
+            </w:pPr>
+            <w:r>
+              <w:rPr>
+                <w:b/>
+              </w:rPr>
+              <w:t xml:space="preserve">Root Nitrogen (%)</w:t>
+            </w:r>
+          </w:p>
+        </w:tc>
+        <w:tc>
+          <w:tcPr>
+            <w:tcBorders>
+              <w:bottom w:val="single"/>
+            </w:tcBorders>
+            <w:vAlign w:val="bottom"/>
+          </w:tcPr>
+          <w:p>
+            <w:pPr>
+              <w:pStyle w:val="Compact"/>
+              <w:jc w:val="left"/>
+            </w:pPr>
+            <w:r>
+              <w:rPr>
+                <w:b/>
+              </w:rPr>
+              <w:t xml:space="preserve">SRL (cm m</w:t>
+            </w:r>
+            <w:r>
+              <w:rPr>
+                <w:vertAlign w:val="superscript"/>
+                <w:b/>
+              </w:rPr>
+              <w:t xml:space="preserve">-1</w:t>
+            </w:r>
+            <w:r>
+              <w:rPr>
+                <w:b/>
+              </w:rPr>
+              <w:t xml:space="preserve">)</w:t>
+            </w:r>
+          </w:p>
+        </w:tc>
+        <w:tc>
+          <w:tcPr>
+            <w:tcBorders>
+              <w:bottom w:val="single"/>
+            </w:tcBorders>
+            <w:vAlign w:val="bottom"/>
+          </w:tcPr>
+          <w:p>
+            <w:pPr>
+              <w:pStyle w:val="Compact"/>
+              <w:jc w:val="left"/>
+            </w:pPr>
+            <w:r>
+              <w:rPr>
+                <w:b/>
+              </w:rPr>
+              <w:t xml:space="preserve">Leaf δ</w:t>
+            </w:r>
+            <w:r>
+              <w:rPr>
+                <w:vertAlign w:val="superscript"/>
+                <w:b/>
+              </w:rPr>
+              <w:t xml:space="preserve">13</w:t>
+            </w:r>
+            <w:r>
+              <w:rPr>
+                <w:b/>
+              </w:rPr>
+              <w:t xml:space="preserve">C (‰)</w:t>
+            </w:r>
+          </w:p>
+        </w:tc>
+      </w:tr>
+      <w:tr>
+        <w:tc>
+          <w:p>
+            <w:pPr>
+              <w:pStyle w:val="Compact"/>
+              <w:jc w:val="left"/>
+            </w:pPr>
+            <w:r>
+              <w:t xml:space="preserve">5</w:t>
+            </w:r>
+          </w:p>
+        </w:tc>
+        <w:tc>
+          <w:p>
+            <w:pPr>
+              <w:pStyle w:val="Compact"/>
+              <w:jc w:val="left"/>
+            </w:pPr>
+            <w:r>
+              <w:t xml:space="preserve">14.8 (1.82) a</w:t>
+            </w:r>
+          </w:p>
+        </w:tc>
+        <w:tc>
+          <w:p>
+            <w:pPr>
+              <w:pStyle w:val="Compact"/>
+              <w:jc w:val="left"/>
+            </w:pPr>
+            <w:r>
+              <w:t xml:space="preserve">11.8 (0.32) a</w:t>
+            </w:r>
+          </w:p>
+        </w:tc>
+        <w:tc>
+          <w:p>
+            <w:pPr>
+              <w:pStyle w:val="Compact"/>
+              <w:jc w:val="left"/>
+            </w:pPr>
+            <w:r>
+              <w:t xml:space="preserve">12.7 (0.97) b</w:t>
+            </w:r>
+          </w:p>
+        </w:tc>
+        <w:tc>
+          <w:p>
+            <w:pPr>
+              <w:pStyle w:val="Compact"/>
+              <w:jc w:val="left"/>
+            </w:pPr>
+            <w:r>
+              <w:t xml:space="preserve">6.4 (0.28) a</w:t>
+            </w:r>
+          </w:p>
+        </w:tc>
+        <w:tc>
+          <w:p>
+            <w:pPr>
+              <w:pStyle w:val="Compact"/>
+              <w:jc w:val="left"/>
+            </w:pPr>
+            <w:r>
+              <w:t xml:space="preserve">1.1 (0.02) a</w:t>
+            </w:r>
+          </w:p>
+        </w:tc>
+        <w:tc>
+          <w:p>
+            <w:pPr>
+              <w:pStyle w:val="Compact"/>
+              <w:jc w:val="left"/>
+            </w:pPr>
+            <w:r>
+              <w:t xml:space="preserve">0.78 (0.04) ab</w:t>
+            </w:r>
+          </w:p>
+        </w:tc>
+        <w:tc>
+          <w:p>
+            <w:pPr>
+              <w:pStyle w:val="Compact"/>
+              <w:jc w:val="left"/>
+            </w:pPr>
+            <w:r>
+              <w:t xml:space="preserve">73.0 (6.73) ab</w:t>
+            </w:r>
+          </w:p>
+        </w:tc>
+        <w:tc>
+          <w:p>
+            <w:pPr>
+              <w:pStyle w:val="Compact"/>
+              <w:jc w:val="left"/>
+            </w:pPr>
+            <w:r>
+              <w:t xml:space="preserve">-30.1 (0.26) a</w:t>
+            </w:r>
+          </w:p>
+        </w:tc>
+      </w:tr>
+      <w:tr>
+        <w:tc>
+          <w:p>
+            <w:pPr>
+              <w:pStyle w:val="Compact"/>
+              <w:jc w:val="left"/>
+            </w:pPr>
+            <w:r>
+              <w:t xml:space="preserve">10</w:t>
+            </w:r>
+          </w:p>
+        </w:tc>
+        <w:tc>
+          <w:p>
+            <w:pPr>
+              <w:pStyle w:val="Compact"/>
+              <w:jc w:val="left"/>
+            </w:pPr>
+            <w:r>
+              <w:t xml:space="preserve">20.0 (2.38) ab</w:t>
+            </w:r>
+          </w:p>
+        </w:tc>
+        <w:tc>
+          <w:p>
+            <w:pPr>
+              <w:pStyle w:val="Compact"/>
+              <w:jc w:val="left"/>
+            </w:pPr>
+            <w:r>
+              <w:t xml:space="preserve">11.7 (0.31) a</w:t>
+            </w:r>
+          </w:p>
+        </w:tc>
+        <w:tc>
+          <w:p>
+            <w:pPr>
+              <w:pStyle w:val="Compact"/>
+              <w:jc w:val="left"/>
+            </w:pPr>
+            <w:r>
+              <w:t xml:space="preserve">9.4 (0.75) ab</w:t>
+            </w:r>
+          </w:p>
+        </w:tc>
+        <w:tc>
+          <w:p>
+            <w:pPr>
+              <w:pStyle w:val="Compact"/>
+              <w:jc w:val="left"/>
+            </w:pPr>
+            <w:r>
+              <w:t xml:space="preserve">6.7 (0.25) a</w:t>
+            </w:r>
+          </w:p>
+        </w:tc>
+        <w:tc>
+          <w:p>
+            <w:pPr>
+              <w:pStyle w:val="Compact"/>
+              <w:jc w:val="left"/>
+            </w:pPr>
+            <w:r>
+              <w:t xml:space="preserve">1.3 (0.04) ab</w:t>
+            </w:r>
+          </w:p>
+        </w:tc>
+        <w:tc>
+          <w:p>
+            <w:pPr>
+              <w:pStyle w:val="Compact"/>
+              <w:jc w:val="left"/>
+            </w:pPr>
+            <w:r>
+              <w:t xml:space="preserve">0.75 (0.02) a</w:t>
+            </w:r>
+          </w:p>
+        </w:tc>
+        <w:tc>
+          <w:p>
+            <w:pPr>
+              <w:pStyle w:val="Compact"/>
+              <w:jc w:val="left"/>
+            </w:pPr>
+            <w:r>
+              <w:t xml:space="preserve">99.6 (8.70) b</w:t>
+            </w:r>
+          </w:p>
+        </w:tc>
+        <w:tc>
+          <w:p>
+            <w:pPr>
+              <w:pStyle w:val="Compact"/>
+              <w:jc w:val="left"/>
+            </w:pPr>
+            <w:r>
+              <w:t xml:space="preserve">-30.2 (0.25) a</w:t>
+            </w:r>
+          </w:p>
+        </w:tc>
+      </w:tr>
+      <w:tr>
+        <w:tc>
+          <w:p>
+            <w:pPr>
+              <w:pStyle w:val="Compact"/>
+              <w:jc w:val="left"/>
+            </w:pPr>
+            <w:r>
+              <w:t xml:space="preserve">15</w:t>
+            </w:r>
+          </w:p>
+        </w:tc>
+        <w:tc>
+          <w:p>
+            <w:pPr>
+              <w:pStyle w:val="Compact"/>
+              <w:jc w:val="left"/>
+            </w:pPr>
+            <w:r>
+              <w:t xml:space="preserve">25.4 (2.49) ab</w:t>
+            </w:r>
+          </w:p>
+        </w:tc>
+        <w:tc>
+          <w:p>
+            <w:pPr>
+              <w:pStyle w:val="Compact"/>
+              <w:jc w:val="left"/>
+            </w:pPr>
+            <w:r>
+              <w:t xml:space="preserve">12.7 (0.48) a</w:t>
+            </w:r>
+          </w:p>
+        </w:tc>
+        <w:tc>
+          <w:p>
+            <w:pPr>
+              <w:pStyle w:val="Compact"/>
+              <w:jc w:val="left"/>
+            </w:pPr>
+            <w:r>
+              <w:t xml:space="preserve">7.3 (0.73) a</w:t>
+            </w:r>
+          </w:p>
+        </w:tc>
+        <w:tc>
+          <w:p>
+            <w:pPr>
+              <w:pStyle w:val="Compact"/>
+              <w:jc w:val="left"/>
+            </w:pPr>
+            <w:r>
+              <w:t xml:space="preserve">7.2 (0.28) a</w:t>
+            </w:r>
+          </w:p>
+        </w:tc>
+        <w:tc>
+          <w:p>
+            <w:pPr>
+              <w:pStyle w:val="Compact"/>
+              <w:jc w:val="left"/>
+            </w:pPr>
+            <w:r>
+              <w:t xml:space="preserve">1.4 (0.06) ab</w:t>
+            </w:r>
+          </w:p>
+        </w:tc>
+        <w:tc>
+          <w:p>
+            <w:pPr>
+              <w:pStyle w:val="Compact"/>
+              <w:jc w:val="left"/>
+            </w:pPr>
+            <w:r>
+              <w:t xml:space="preserve">0.71 (0.02) a</w:t>
+            </w:r>
+          </w:p>
+        </w:tc>
+        <w:tc>
+          <w:p>
+            <w:pPr>
+              <w:pStyle w:val="Compact"/>
+              <w:jc w:val="left"/>
+            </w:pPr>
+            <w:r>
+              <w:t xml:space="preserve">74.6 (6.98) ab</w:t>
+            </w:r>
+          </w:p>
+        </w:tc>
+        <w:tc>
+          <w:p>
+            <w:pPr>
+              <w:pStyle w:val="Compact"/>
+              <w:jc w:val="left"/>
+            </w:pPr>
+            <w:r>
+              <w:t xml:space="preserve">-30.3 (0.36) a</w:t>
+            </w:r>
+          </w:p>
+        </w:tc>
+      </w:tr>
+      <w:tr>
+        <w:tc>
+          <w:p>
+            <w:pPr>
+              <w:pStyle w:val="Compact"/>
+              <w:jc w:val="left"/>
+            </w:pPr>
+            <w:r>
+              <w:t xml:space="preserve">20</w:t>
+            </w:r>
+          </w:p>
+        </w:tc>
+        <w:tc>
+          <w:p>
+            <w:pPr>
+              <w:pStyle w:val="Compact"/>
+              <w:jc w:val="left"/>
+            </w:pPr>
+            <w:r>
+              <w:t xml:space="preserve">23.4 (1.63) ab</w:t>
+            </w:r>
+          </w:p>
+        </w:tc>
+        <w:tc>
+          <w:p>
+            <w:pPr>
+              <w:pStyle w:val="Compact"/>
+              <w:jc w:val="left"/>
+            </w:pPr>
+            <w:r>
+              <w:t xml:space="preserve">11.8 (0.37) a</w:t>
+            </w:r>
+          </w:p>
+        </w:tc>
+        <w:tc>
+          <w:p>
+            <w:pPr>
+              <w:pStyle w:val="Compact"/>
+              <w:jc w:val="left"/>
+            </w:pPr>
+            <w:r>
+              <w:t xml:space="preserve">9.5 (0.88) ab</w:t>
+            </w:r>
+          </w:p>
+        </w:tc>
+        <w:tc>
+          <w:p>
+            <w:pPr>
+              <w:pStyle w:val="Compact"/>
+              <w:jc w:val="left"/>
+            </w:pPr>
+            <w:r>
+              <w:t xml:space="preserve">6.6 (0.26) a</w:t>
+            </w:r>
+          </w:p>
+        </w:tc>
+        <w:tc>
+          <w:p>
+            <w:pPr>
+              <w:pStyle w:val="Compact"/>
+              <w:jc w:val="left"/>
+            </w:pPr>
+            <w:r>
+              <w:t xml:space="preserve">1.4 (0.05) ab</w:t>
+            </w:r>
+          </w:p>
+        </w:tc>
+        <w:tc>
+          <w:p>
+            <w:pPr>
+              <w:pStyle w:val="Compact"/>
+              <w:jc w:val="left"/>
+            </w:pPr>
+            <w:r>
+              <w:t xml:space="preserve">0.76 (0.04) a</w:t>
+            </w:r>
+          </w:p>
+        </w:tc>
+        <w:tc>
+          <w:p>
+            <w:pPr>
+              <w:pStyle w:val="Compact"/>
+              <w:jc w:val="left"/>
+            </w:pPr>
+            <w:r>
+              <w:t xml:space="preserve">85.8 (7.37) ab</w:t>
+            </w:r>
+          </w:p>
+        </w:tc>
+        <w:tc>
+          <w:p>
+            <w:pPr>
+              <w:pStyle w:val="Compact"/>
+              <w:jc w:val="left"/>
+            </w:pPr>
+            <w:r>
+              <w:t xml:space="preserve">-29.7 (0.28) a</w:t>
+            </w:r>
+          </w:p>
+        </w:tc>
+      </w:tr>
+      <w:tr>
+        <w:tc>
+          <w:p>
+            <w:pPr>
+              <w:pStyle w:val="Compact"/>
+              <w:jc w:val="left"/>
+            </w:pPr>
+            <w:r>
+              <w:t xml:space="preserve">25</w:t>
+            </w:r>
+          </w:p>
+        </w:tc>
+        <w:tc>
+          <w:p>
+            <w:pPr>
+              <w:pStyle w:val="Compact"/>
+              <w:jc w:val="left"/>
+            </w:pPr>
+            <w:r>
+              <w:t xml:space="preserve">30.4 (5.49) ab</w:t>
+            </w:r>
+          </w:p>
+        </w:tc>
+        <w:tc>
+          <w:p>
+            <w:pPr>
+              <w:pStyle w:val="Compact"/>
+              <w:jc w:val="left"/>
+            </w:pPr>
+            <w:r>
+              <w:t xml:space="preserve">12.4 (0.40) a</w:t>
+            </w:r>
+          </w:p>
+        </w:tc>
+        <w:tc>
+          <w:p>
+            <w:pPr>
+              <w:pStyle w:val="Compact"/>
+              <w:jc w:val="left"/>
+            </w:pPr>
+            <w:r>
+              <w:t xml:space="preserve">9.8 (0.71) ab</w:t>
+            </w:r>
+          </w:p>
+        </w:tc>
+        <w:tc>
+          <w:p>
+            <w:pPr>
+              <w:pStyle w:val="Compact"/>
+              <w:jc w:val="left"/>
+            </w:pPr>
+            <w:r>
+              <w:t xml:space="preserve">6.9 (0.24) a</w:t>
+            </w:r>
+          </w:p>
+        </w:tc>
+        <w:tc>
+          <w:p>
+            <w:pPr>
+              <w:pStyle w:val="Compact"/>
+              <w:jc w:val="left"/>
+            </w:pPr>
+            <w:r>
+              <w:t xml:space="preserve">1.3 (0.06) ab</w:t>
+            </w:r>
+          </w:p>
+        </w:tc>
+        <w:tc>
+          <w:p>
+            <w:pPr>
+              <w:pStyle w:val="Compact"/>
+              <w:jc w:val="left"/>
+            </w:pPr>
+            <w:r>
+              <w:t xml:space="preserve">0.74 (0.02) a</w:t>
+            </w:r>
+          </w:p>
+        </w:tc>
+        <w:tc>
+          <w:p>
+            <w:pPr>
+              <w:pStyle w:val="Compact"/>
+              <w:jc w:val="left"/>
+            </w:pPr>
+            <w:r>
+              <w:t xml:space="preserve">82.5 (15.02) ab</w:t>
+            </w:r>
+          </w:p>
+        </w:tc>
+        <w:tc>
+          <w:p>
+            <w:pPr>
+              <w:pStyle w:val="Compact"/>
+              <w:jc w:val="left"/>
+            </w:pPr>
+            <w:r>
+              <w:t xml:space="preserve">-29.7 (0.25) a</w:t>
+            </w:r>
+          </w:p>
+        </w:tc>
+      </w:tr>
+      <w:tr>
+        <w:tc>
+          <w:p>
+            <w:pPr>
+              <w:pStyle w:val="Compact"/>
+              <w:jc w:val="left"/>
+            </w:pPr>
+            <w:r>
+              <w:t xml:space="preserve">35</w:t>
+            </w:r>
+          </w:p>
+        </w:tc>
+        <w:tc>
+          <w:p>
+            <w:pPr>
+              <w:pStyle w:val="Compact"/>
+              <w:jc w:val="left"/>
+            </w:pPr>
+            <w:r>
+              <w:t xml:space="preserve">52.2 (9.55) b</w:t>
+            </w:r>
+          </w:p>
+        </w:tc>
+        <w:tc>
+          <w:p>
+            <w:pPr>
+              <w:pStyle w:val="Compact"/>
+              <w:jc w:val="left"/>
+            </w:pPr>
+            <w:r>
+              <w:t xml:space="preserve">13.5 (0.46) ab</w:t>
+            </w:r>
+          </w:p>
+        </w:tc>
+        <w:tc>
+          <w:p>
+            <w:pPr>
+              <w:pStyle w:val="Compact"/>
+              <w:jc w:val="left"/>
+            </w:pPr>
+            <w:r>
+              <w:t xml:space="preserve">9.8 (0.65) ab</w:t>
+            </w:r>
+          </w:p>
+        </w:tc>
+        <w:tc>
+          <w:p>
+            <w:pPr>
+              <w:pStyle w:val="Compact"/>
+              <w:jc w:val="left"/>
+            </w:pPr>
+            <w:r>
+              <w:t xml:space="preserve">6.8 (0.22) a</w:t>
+            </w:r>
+          </w:p>
+        </w:tc>
+        <w:tc>
+          <w:p>
+            <w:pPr>
+              <w:pStyle w:val="Compact"/>
+              <w:jc w:val="left"/>
+            </w:pPr>
+            <w:r>
+              <w:t xml:space="preserve">1.5 (0.08) b</w:t>
+            </w:r>
+          </w:p>
+        </w:tc>
+        <w:tc>
+          <w:p>
+            <w:pPr>
+              <w:pStyle w:val="Compact"/>
+              <w:jc w:val="left"/>
+            </w:pPr>
+            <w:r>
+              <w:t xml:space="preserve">0.77 (0.03) ab</w:t>
+            </w:r>
+          </w:p>
+        </w:tc>
+        <w:tc>
+          <w:p>
+            <w:pPr>
+              <w:pStyle w:val="Compact"/>
+              <w:jc w:val="left"/>
+            </w:pPr>
+            <w:r>
+              <w:t xml:space="preserve">63.1 (6.47) a</w:t>
+            </w:r>
+          </w:p>
+        </w:tc>
+        <w:tc>
+          <w:p>
+            <w:pPr>
+              <w:pStyle w:val="Compact"/>
+              <w:jc w:val="left"/>
+            </w:pPr>
+            <w:r>
+              <w:t xml:space="preserve">-30.6 (0.38) a</w:t>
+            </w:r>
+          </w:p>
+        </w:tc>
+      </w:tr>
+      <w:tr>
+        <w:tc>
+          <w:p>
+            <w:pPr>
+              <w:pStyle w:val="Compact"/>
+              <w:jc w:val="left"/>
+            </w:pPr>
+            <w:r>
+              <w:t xml:space="preserve">Free</w:t>
+            </w:r>
+          </w:p>
+        </w:tc>
+        <w:tc>
+          <w:p>
+            <w:pPr>
+              <w:pStyle w:val="Compact"/>
+              <w:jc w:val="left"/>
+            </w:pPr>
+            <w:r>
+              <w:t xml:space="preserve">174.5 (18.02) c</w:t>
+            </w:r>
+          </w:p>
+        </w:tc>
+        <w:tc>
+          <w:p>
+            <w:pPr>
+              <w:pStyle w:val="Compact"/>
+              <w:jc w:val="left"/>
+            </w:pPr>
+            <w:r>
+              <w:t xml:space="preserve">15.1 (0.47) b</w:t>
+            </w:r>
+          </w:p>
+        </w:tc>
+        <w:tc>
+          <w:p>
+            <w:pPr>
+              <w:pStyle w:val="Compact"/>
+              <w:jc w:val="left"/>
+            </w:pPr>
+            <w:r>
+              <w:t xml:space="preserve">6.8 (0.65) a</w:t>
+            </w:r>
+          </w:p>
+        </w:tc>
+        <w:tc>
+          <w:p>
+            <w:pPr>
+              <w:pStyle w:val="Compact"/>
+              <w:jc w:val="left"/>
+            </w:pPr>
+            <w:r>
+              <w:t xml:space="preserve">7.4 (0.25) a</w:t>
+            </w:r>
+          </w:p>
+        </w:tc>
+        <w:tc>
+          <w:p>
+            <w:pPr>
+              <w:pStyle w:val="Compact"/>
+              <w:jc w:val="left"/>
+            </w:pPr>
+            <w:r>
+              <w:t xml:space="preserve">2.4 (0.09) c</w:t>
+            </w:r>
+          </w:p>
+        </w:tc>
+        <w:tc>
+          <w:p>
+            <w:pPr>
+              <w:pStyle w:val="Compact"/>
+              <w:jc w:val="left"/>
+            </w:pPr>
+            <w:r>
+              <w:t xml:space="preserve">0.9 (0.03) b</w:t>
+            </w:r>
+          </w:p>
+        </w:tc>
+        <w:tc>
+          <w:p>
+            <w:pPr>
+              <w:pStyle w:val="Compact"/>
+              <w:jc w:val="left"/>
+            </w:pPr>
+            <w:r>
+              <w:t xml:space="preserve">50.9 (5.00) a</w:t>
+            </w:r>
+          </w:p>
+        </w:tc>
+        <w:tc>
+          <w:p>
+            <w:pPr>
+              <w:pStyle w:val="Compact"/>
+              <w:jc w:val="left"/>
+            </w:pPr>
+            <w:r>
+              <w:t xml:space="preserve">-30.0 (0.34) a</w:t>
+            </w:r>
+          </w:p>
+        </w:tc>
+      </w:tr>
+      <w:tr>
+        <w:tc>
+          <w:p>
+            <w:pPr>
+              <w:pStyle w:val="Compact"/>
+              <w:jc w:val="left"/>
+            </w:pPr>
+            <w:r>
+              <w:t xml:space="preserve">P value</w:t>
+            </w:r>
+          </w:p>
+        </w:tc>
+        <w:tc>
+          <w:p>
+            <w:pPr>
+              <w:pStyle w:val="Compact"/>
+              <w:jc w:val="left"/>
+            </w:pPr>
+            <w:r>
+              <w:t xml:space="preserve">Container Effect</w:t>
+            </w:r>
+          </w:p>
+        </w:tc>
+        <w:tc>
+          <w:p>
+            <w:pPr>
+              <w:pStyle w:val="Compact"/>
+              <w:jc w:val="left"/>
+            </w:pPr>
+            <w:r>
+              <w:t xml:space="preserve">0.001</w:t>
+            </w:r>
+          </w:p>
+        </w:tc>
+        <w:tc>
+          <w:p>
+            <w:pPr>
+              <w:pStyle w:val="Compact"/>
+              <w:jc w:val="left"/>
+            </w:pPr>
+            <w:r>
+              <w:t xml:space="preserve">0.001</w:t>
+            </w:r>
+          </w:p>
+        </w:tc>
+        <w:tc>
+          <w:p>
+            <w:pPr>
+              <w:pStyle w:val="Compact"/>
+              <w:jc w:val="left"/>
+            </w:pPr>
+            <w:r>
+              <w:t xml:space="preserve">0.039</w:t>
+            </w:r>
+          </w:p>
+        </w:tc>
+        <w:tc>
+          <w:p>
+            <w:pPr>
+              <w:pStyle w:val="Compact"/>
+              <w:jc w:val="left"/>
+            </w:pPr>
+            <w:r>
+              <w:t xml:space="preserve">0.128</w:t>
+            </w:r>
+          </w:p>
+        </w:tc>
+        <w:tc>
+          <w:p>
+            <w:pPr>
+              <w:pStyle w:val="Compact"/>
+              <w:jc w:val="left"/>
+            </w:pPr>
+            <w:r>
+              <w:t xml:space="preserve">0.001</w:t>
+            </w:r>
+          </w:p>
+        </w:tc>
+        <w:tc>
+          <w:p>
+            <w:pPr>
+              <w:pStyle w:val="Compact"/>
+              <w:jc w:val="left"/>
+            </w:pPr>
+            <w:r>
+              <w:t xml:space="preserve">0.015</w:t>
+            </w:r>
+          </w:p>
+        </w:tc>
+        <w:tc>
+          <w:p>
+            <w:pPr>
+              <w:pStyle w:val="Compact"/>
+              <w:jc w:val="left"/>
+            </w:pPr>
+            <w:r>
+              <w:t xml:space="preserve">0.001</w:t>
+            </w:r>
+          </w:p>
+        </w:tc>
+      </w:tr>
+    </w:tbl>
     <w:p>
       <w:r>
         <w:br w:type="textWrapping"/>
@@ -4313,15 +5436,1014 @@
         <w:rPr>
           <w:b/>
         </w:rPr>
-        <w:t xml:space="preserve">Table 2</w:t>
-      </w:r>
-      <w:r>
-        <w:t xml:space="preserve">.</w:t>
-      </w:r>
-      <w:r>
-        <w:t xml:space="preserve"> </w:t>
-      </w:r>
-    </w:p>
+        <w:t xml:space="preserve">Table 2.</w:t>
+      </w:r>
+      <w:r>
+        <w:t xml:space="preserve"> </w:t>
+      </w:r>
+      <w:r>
+        <w:t xml:space="preserve">Responses of leaf level gas exchange parameters of</w:t>
+      </w:r>
+      <w:r>
+        <w:t xml:space="preserve"> </w:t>
+      </w:r>
+      <w:r>
+        <w:rPr>
+          <w:i/>
+        </w:rPr>
+        <w:t xml:space="preserve">Eucalyptus tereticornis</w:t>
+      </w:r>
+      <w:r>
+        <w:t xml:space="preserve"> </w:t>
+      </w:r>
+      <w:r>
+        <w:t xml:space="preserve">seedlings to soil volume treatments. Each value reflects the mean(standard error) for each treatment. Units for A</w:t>
+      </w:r>
+      <w:r>
+        <w:rPr>
+          <w:vertAlign w:val="subscript"/>
+        </w:rPr>
+        <w:t xml:space="preserve">max</w:t>
+      </w:r>
+      <w:r>
+        <w:t xml:space="preserve"> </w:t>
+      </w:r>
+      <w:r>
+        <w:t xml:space="preserve">and R</w:t>
+      </w:r>
+      <w:r>
+        <w:rPr>
+          <w:vertAlign w:val="subscript"/>
+        </w:rPr>
+        <w:t xml:space="preserve">dark</w:t>
+      </w:r>
+      <w:r>
+        <w:t xml:space="preserve"> </w:t>
+      </w:r>
+      <w:r>
+        <w:t xml:space="preserve">are</w:t>
+      </w:r>
+      <w:r>
+        <w:t xml:space="preserve"> </w:t>
+      </w:r>
+      <m:oMath>
+        <m:r>
+          <m:rPr>
+            <m:sty m:val="p"/>
+          </m:rPr>
+          <m:t>μ</m:t>
+        </m:r>
+      </m:oMath>
+      <w:r>
+        <w:t xml:space="preserve">mol m</w:t>
+      </w:r>
+      <w:r>
+        <w:rPr>
+          <w:vertAlign w:val="superscript"/>
+        </w:rPr>
+        <w:t xml:space="preserve">-2</w:t>
+      </w:r>
+      <w:r>
+        <w:t xml:space="preserve"> </w:t>
+      </w:r>
+      <w:r>
+        <w:t xml:space="preserve">s</w:t>
+      </w:r>
+      <w:r>
+        <w:rPr>
+          <w:vertAlign w:val="superscript"/>
+        </w:rPr>
+        <w:t xml:space="preserve">-1</w:t>
+      </w:r>
+      <w:r>
+        <w:t xml:space="preserve"> </w:t>
+      </w:r>
+      <w:r>
+        <w:t xml:space="preserve">and g</w:t>
+      </w:r>
+      <w:r>
+        <w:rPr>
+          <w:vertAlign w:val="subscript"/>
+        </w:rPr>
+        <w:t xml:space="preserve">s</w:t>
+      </w:r>
+      <w:r>
+        <w:t xml:space="preserve"> </w:t>
+      </w:r>
+      <w:r>
+        <w:t xml:space="preserve">are mol m</w:t>
+      </w:r>
+      <w:r>
+        <w:rPr>
+          <w:vertAlign w:val="superscript"/>
+        </w:rPr>
+        <w:t xml:space="preserve">-2</w:t>
+      </w:r>
+      <w:r>
+        <w:t xml:space="preserve"> </w:t>
+      </w:r>
+      <w:r>
+        <w:t xml:space="preserve">s</w:t>
+      </w:r>
+      <w:r>
+        <w:rPr>
+          <w:vertAlign w:val="superscript"/>
+        </w:rPr>
+        <w:t xml:space="preserve">-1</w:t>
+      </w:r>
+      <w:r>
+        <w:t xml:space="preserve">, each at at 25 °C. Values of A</w:t>
+      </w:r>
+      <w:r>
+        <w:rPr>
+          <w:vertAlign w:val="subscript"/>
+        </w:rPr>
+        <w:t xml:space="preserve">max</w:t>
+      </w:r>
+      <w:r>
+        <w:t xml:space="preserve">, g</w:t>
+      </w:r>
+      <w:r>
+        <w:rPr>
+          <w:vertAlign w:val="subscript"/>
+        </w:rPr>
+        <w:t xml:space="preserve">s</w:t>
+      </w:r>
+      <w:r>
+        <w:t xml:space="preserve"> </w:t>
+      </w:r>
+      <w:r>
+        <w:t xml:space="preserve">and g</w:t>
+      </w:r>
+      <w:r>
+        <w:rPr>
+          <w:vertAlign w:val="subscript"/>
+        </w:rPr>
+        <w:t xml:space="preserve">1</w:t>
+      </w:r>
+      <w:r>
+        <w:t xml:space="preserve"> </w:t>
+      </w:r>
+      <w:r>
+        <w:t xml:space="preserve">represent overall means across measurement campaigns (n=6). R</w:t>
+      </w:r>
+      <w:r>
+        <w:rPr>
+          <w:vertAlign w:val="subscript"/>
+        </w:rPr>
+        <w:t xml:space="preserve">dark</w:t>
+      </w:r>
+      <w:r>
+        <w:t xml:space="preserve">, J</w:t>
+      </w:r>
+      <w:r>
+        <w:rPr>
+          <w:vertAlign w:val="subscript"/>
+        </w:rPr>
+        <w:t xml:space="preserve">max</w:t>
+      </w:r>
+      <w:r>
+        <w:t xml:space="preserve"> </w:t>
+      </w:r>
+      <w:r>
+        <w:t xml:space="preserve">and Vc</w:t>
+      </w:r>
+      <w:r>
+        <w:rPr>
+          <w:vertAlign w:val="subscript"/>
+        </w:rPr>
+        <w:t xml:space="preserve">max</w:t>
+      </w:r>
+      <w:r>
+        <w:t xml:space="preserve"> </w:t>
+      </w:r>
+      <w:r>
+        <w:t xml:space="preserve">values are means of two measurement campaigns at beginning and end of gas exchange measurements. Different letters represent significant differences between treatments. The container effect P value represents the overall difference between seedlings with soil volume restriction and the control seedlings.</w:t>
+      </w:r>
+    </w:p>
+    <w:tbl>
+      <w:tblPr>
+        <w:tblStyle w:val="TableNormal"/>
+        <w:tblW w:type="pct" w:w="0.0"/>
+      </w:tblPr>
+      <w:tblGrid/>
+      <w:tr>
+        <w:tc>
+          <w:tcPr>
+            <w:tcBorders>
+              <w:bottom w:val="single"/>
+            </w:tcBorders>
+            <w:vAlign w:val="bottom"/>
+          </w:tcPr>
+          <w:p>
+            <w:pPr>
+              <w:pStyle w:val="Compact"/>
+              <w:jc w:val="left"/>
+            </w:pPr>
+            <w:r>
+              <w:rPr>
+                <w:b/>
+              </w:rPr>
+              <w:t xml:space="preserve">Volume (L)</w:t>
+            </w:r>
+          </w:p>
+        </w:tc>
+        <w:tc>
+          <w:tcPr>
+            <w:tcBorders>
+              <w:bottom w:val="single"/>
+            </w:tcBorders>
+            <w:vAlign w:val="bottom"/>
+          </w:tcPr>
+          <w:p>
+            <w:pPr>
+              <w:pStyle w:val="Compact"/>
+              <w:jc w:val="left"/>
+            </w:pPr>
+            <w:r>
+              <w:rPr>
+                <w:b/>
+              </w:rPr>
+              <w:t xml:space="preserve">A</w:t>
+            </w:r>
+            <w:r>
+              <w:rPr>
+                <w:vertAlign w:val="subscript"/>
+                <w:b/>
+              </w:rPr>
+              <w:t xml:space="preserve">max</w:t>
+            </w:r>
+          </w:p>
+        </w:tc>
+        <w:tc>
+          <w:tcPr>
+            <w:tcBorders>
+              <w:bottom w:val="single"/>
+            </w:tcBorders>
+            <w:vAlign w:val="bottom"/>
+          </w:tcPr>
+          <w:p>
+            <w:pPr>
+              <w:pStyle w:val="Compact"/>
+              <w:jc w:val="left"/>
+            </w:pPr>
+            <w:r>
+              <w:rPr>
+                <w:b/>
+              </w:rPr>
+              <w:t xml:space="preserve">R</w:t>
+            </w:r>
+            <w:r>
+              <w:rPr>
+                <w:vertAlign w:val="subscript"/>
+                <w:b/>
+              </w:rPr>
+              <w:t xml:space="preserve">dark</w:t>
+            </w:r>
+          </w:p>
+        </w:tc>
+        <w:tc>
+          <w:tcPr>
+            <w:tcBorders>
+              <w:bottom w:val="single"/>
+            </w:tcBorders>
+            <w:vAlign w:val="bottom"/>
+          </w:tcPr>
+          <w:p>
+            <w:pPr>
+              <w:pStyle w:val="Compact"/>
+              <w:jc w:val="left"/>
+            </w:pPr>
+            <w:r>
+              <w:rPr>
+                <w:b/>
+              </w:rPr>
+              <w:t xml:space="preserve">J</w:t>
+            </w:r>
+            <w:r>
+              <w:rPr>
+                <w:vertAlign w:val="subscript"/>
+                <w:b/>
+              </w:rPr>
+              <w:t xml:space="preserve">max</w:t>
+            </w:r>
+          </w:p>
+        </w:tc>
+        <w:tc>
+          <w:tcPr>
+            <w:tcBorders>
+              <w:bottom w:val="single"/>
+            </w:tcBorders>
+            <w:vAlign w:val="bottom"/>
+          </w:tcPr>
+          <w:p>
+            <w:pPr>
+              <w:pStyle w:val="Compact"/>
+              <w:jc w:val="left"/>
+            </w:pPr>
+            <w:r>
+              <w:rPr>
+                <w:b/>
+              </w:rPr>
+              <w:t xml:space="preserve">Vc</w:t>
+            </w:r>
+            <w:r>
+              <w:rPr>
+                <w:vertAlign w:val="subscript"/>
+                <w:b/>
+              </w:rPr>
+              <w:t xml:space="preserve">max</w:t>
+            </w:r>
+          </w:p>
+        </w:tc>
+        <w:tc>
+          <w:tcPr>
+            <w:tcBorders>
+              <w:bottom w:val="single"/>
+            </w:tcBorders>
+            <w:vAlign w:val="bottom"/>
+          </w:tcPr>
+          <w:p>
+            <w:pPr>
+              <w:pStyle w:val="Compact"/>
+              <w:jc w:val="left"/>
+            </w:pPr>
+            <w:r>
+              <w:rPr>
+                <w:b/>
+              </w:rPr>
+              <w:t xml:space="preserve">g</w:t>
+            </w:r>
+            <w:r>
+              <w:rPr>
+                <w:vertAlign w:val="subscript"/>
+                <w:b/>
+              </w:rPr>
+              <w:t xml:space="preserve">s</w:t>
+            </w:r>
+          </w:p>
+        </w:tc>
+        <w:tc>
+          <w:tcPr>
+            <w:tcBorders>
+              <w:bottom w:val="single"/>
+            </w:tcBorders>
+            <w:vAlign w:val="bottom"/>
+          </w:tcPr>
+          <w:p>
+            <w:pPr>
+              <w:pStyle w:val="Compact"/>
+              <w:jc w:val="left"/>
+            </w:pPr>
+            <w:r>
+              <w:rPr>
+                <w:b/>
+              </w:rPr>
+              <w:t xml:space="preserve">g</w:t>
+            </w:r>
+            <w:r>
+              <w:rPr>
+                <w:vertAlign w:val="subscript"/>
+                <w:b/>
+              </w:rPr>
+              <w:t xml:space="preserve">1</w:t>
+            </w:r>
+          </w:p>
+        </w:tc>
+      </w:tr>
+      <w:tr>
+        <w:tc>
+          <w:p>
+            <w:pPr>
+              <w:pStyle w:val="Compact"/>
+              <w:jc w:val="left"/>
+            </w:pPr>
+            <w:r>
+              <w:t xml:space="preserve">5</w:t>
+            </w:r>
+          </w:p>
+        </w:tc>
+        <w:tc>
+          <w:p>
+            <w:pPr>
+              <w:pStyle w:val="Compact"/>
+              <w:jc w:val="left"/>
+            </w:pPr>
+            <w:r>
+              <w:t xml:space="preserve">21.2 (0.9) a</w:t>
+            </w:r>
+          </w:p>
+        </w:tc>
+        <w:tc>
+          <w:p>
+            <w:pPr>
+              <w:pStyle w:val="Compact"/>
+              <w:jc w:val="left"/>
+            </w:pPr>
+            <w:r>
+              <w:t xml:space="preserve">0.61 (0.04) a</w:t>
+            </w:r>
+          </w:p>
+        </w:tc>
+        <w:tc>
+          <w:p>
+            <w:pPr>
+              <w:pStyle w:val="Compact"/>
+              <w:jc w:val="left"/>
+            </w:pPr>
+            <w:r>
+              <w:t xml:space="preserve">104.5 (3.3) a</w:t>
+            </w:r>
+          </w:p>
+        </w:tc>
+        <w:tc>
+          <w:p>
+            <w:pPr>
+              <w:pStyle w:val="Compact"/>
+              <w:jc w:val="left"/>
+            </w:pPr>
+            <w:r>
+              <w:t xml:space="preserve">63.3 (2.5) a</w:t>
+            </w:r>
+          </w:p>
+        </w:tc>
+        <w:tc>
+          <w:p>
+            <w:pPr>
+              <w:pStyle w:val="Compact"/>
+              <w:jc w:val="left"/>
+            </w:pPr>
+            <w:r>
+              <w:t xml:space="preserve">0.30 (0.01) a</w:t>
+            </w:r>
+          </w:p>
+        </w:tc>
+        <w:tc>
+          <w:p>
+            <w:pPr>
+              <w:pStyle w:val="Compact"/>
+              <w:jc w:val="left"/>
+            </w:pPr>
+            <w:r>
+              <w:t xml:space="preserve">5.1 (0.1) bc</w:t>
+            </w:r>
+          </w:p>
+        </w:tc>
+      </w:tr>
+      <w:tr>
+        <w:tc>
+          <w:p>
+            <w:pPr>
+              <w:pStyle w:val="Compact"/>
+              <w:jc w:val="left"/>
+            </w:pPr>
+            <w:r>
+              <w:t xml:space="preserve">10</w:t>
+            </w:r>
+          </w:p>
+        </w:tc>
+        <w:tc>
+          <w:p>
+            <w:pPr>
+              <w:pStyle w:val="Compact"/>
+              <w:jc w:val="left"/>
+            </w:pPr>
+            <w:r>
+              <w:t xml:space="preserve">22.3 (1.4) ab</w:t>
+            </w:r>
+          </w:p>
+        </w:tc>
+        <w:tc>
+          <w:p>
+            <w:pPr>
+              <w:pStyle w:val="Compact"/>
+              <w:jc w:val="left"/>
+            </w:pPr>
+            <w:r>
+              <w:t xml:space="preserve">0.79 (0.06) a</w:t>
+            </w:r>
+          </w:p>
+        </w:tc>
+        <w:tc>
+          <w:p>
+            <w:pPr>
+              <w:pStyle w:val="Compact"/>
+              <w:jc w:val="left"/>
+            </w:pPr>
+            <w:r>
+              <w:t xml:space="preserve">116.5 (7.5) a</w:t>
+            </w:r>
+          </w:p>
+        </w:tc>
+        <w:tc>
+          <w:p>
+            <w:pPr>
+              <w:pStyle w:val="Compact"/>
+              <w:jc w:val="left"/>
+            </w:pPr>
+            <w:r>
+              <w:t xml:space="preserve">69.4 (4.7) a</w:t>
+            </w:r>
+          </w:p>
+        </w:tc>
+        <w:tc>
+          <w:p>
+            <w:pPr>
+              <w:pStyle w:val="Compact"/>
+              <w:jc w:val="left"/>
+            </w:pPr>
+            <w:r>
+              <w:t xml:space="preserve">0.36 (0.01) ab</w:t>
+            </w:r>
+          </w:p>
+        </w:tc>
+        <w:tc>
+          <w:p>
+            <w:pPr>
+              <w:pStyle w:val="Compact"/>
+              <w:jc w:val="left"/>
+            </w:pPr>
+            <w:r>
+              <w:t xml:space="preserve">5.4 (0.1) cd</w:t>
+            </w:r>
+          </w:p>
+        </w:tc>
+      </w:tr>
+      <w:tr>
+        <w:tc>
+          <w:p>
+            <w:pPr>
+              <w:pStyle w:val="Compact"/>
+              <w:jc w:val="left"/>
+            </w:pPr>
+            <w:r>
+              <w:t xml:space="preserve">15</w:t>
+            </w:r>
+          </w:p>
+        </w:tc>
+        <w:tc>
+          <w:p>
+            <w:pPr>
+              <w:pStyle w:val="Compact"/>
+              <w:jc w:val="left"/>
+            </w:pPr>
+            <w:r>
+              <w:t xml:space="preserve">23.3 (1.2) ab</w:t>
+            </w:r>
+          </w:p>
+        </w:tc>
+        <w:tc>
+          <w:p>
+            <w:pPr>
+              <w:pStyle w:val="Compact"/>
+              <w:jc w:val="left"/>
+            </w:pPr>
+            <w:r>
+              <w:t xml:space="preserve">0.70 (0.05) a</w:t>
+            </w:r>
+          </w:p>
+        </w:tc>
+        <w:tc>
+          <w:p>
+            <w:pPr>
+              <w:pStyle w:val="Compact"/>
+              <w:jc w:val="left"/>
+            </w:pPr>
+            <w:r>
+              <w:t xml:space="preserve">125.4 (7.8) a</w:t>
+            </w:r>
+          </w:p>
+        </w:tc>
+        <w:tc>
+          <w:p>
+            <w:pPr>
+              <w:pStyle w:val="Compact"/>
+              <w:jc w:val="left"/>
+            </w:pPr>
+            <w:r>
+              <w:t xml:space="preserve">80.8 (5.1) ab</w:t>
+            </w:r>
+          </w:p>
+        </w:tc>
+        <w:tc>
+          <w:p>
+            <w:pPr>
+              <w:pStyle w:val="Compact"/>
+              <w:jc w:val="left"/>
+            </w:pPr>
+            <w:r>
+              <w:t xml:space="preserve">0.42 (0.01) ab</w:t>
+            </w:r>
+          </w:p>
+        </w:tc>
+        <w:tc>
+          <w:p>
+            <w:pPr>
+              <w:pStyle w:val="Compact"/>
+              <w:jc w:val="left"/>
+            </w:pPr>
+            <w:r>
+              <w:t xml:space="preserve">5.8 (0.1) d</w:t>
+            </w:r>
+          </w:p>
+        </w:tc>
+      </w:tr>
+      <w:tr>
+        <w:tc>
+          <w:p>
+            <w:pPr>
+              <w:pStyle w:val="Compact"/>
+              <w:jc w:val="left"/>
+            </w:pPr>
+            <w:r>
+              <w:t xml:space="preserve">20</w:t>
+            </w:r>
+          </w:p>
+        </w:tc>
+        <w:tc>
+          <w:p>
+            <w:pPr>
+              <w:pStyle w:val="Compact"/>
+              <w:jc w:val="left"/>
+            </w:pPr>
+            <w:r>
+              <w:t xml:space="preserve">26.1 (0.7) b</w:t>
+            </w:r>
+          </w:p>
+        </w:tc>
+        <w:tc>
+          <w:p>
+            <w:pPr>
+              <w:pStyle w:val="Compact"/>
+              <w:jc w:val="left"/>
+            </w:pPr>
+            <w:r>
+              <w:t xml:space="preserve">0.73 (0.11) a</w:t>
+            </w:r>
+          </w:p>
+        </w:tc>
+        <w:tc>
+          <w:p>
+            <w:pPr>
+              <w:pStyle w:val="Compact"/>
+              <w:jc w:val="left"/>
+            </w:pPr>
+            <w:r>
+              <w:t xml:space="preserve">131.5 (8.6) a</w:t>
+            </w:r>
+          </w:p>
+        </w:tc>
+        <w:tc>
+          <w:p>
+            <w:pPr>
+              <w:pStyle w:val="Compact"/>
+              <w:jc w:val="left"/>
+            </w:pPr>
+            <w:r>
+              <w:t xml:space="preserve">82.1 (4.7) ab</w:t>
+            </w:r>
+          </w:p>
+        </w:tc>
+        <w:tc>
+          <w:p>
+            <w:pPr>
+              <w:pStyle w:val="Compact"/>
+              <w:jc w:val="left"/>
+            </w:pPr>
+            <w:r>
+              <w:t xml:space="preserve">0.37 (0.01) ab</w:t>
+            </w:r>
+          </w:p>
+        </w:tc>
+        <w:tc>
+          <w:p>
+            <w:pPr>
+              <w:pStyle w:val="Compact"/>
+              <w:jc w:val="left"/>
+            </w:pPr>
+            <w:r>
+              <w:t xml:space="preserve">4.9 (0.1) ac</w:t>
+            </w:r>
+          </w:p>
+        </w:tc>
+      </w:tr>
+      <w:tr>
+        <w:tc>
+          <w:p>
+            <w:pPr>
+              <w:pStyle w:val="Compact"/>
+              <w:jc w:val="left"/>
+            </w:pPr>
+            <w:r>
+              <w:t xml:space="preserve">25</w:t>
+            </w:r>
+          </w:p>
+        </w:tc>
+        <w:tc>
+          <w:p>
+            <w:pPr>
+              <w:pStyle w:val="Compact"/>
+              <w:jc w:val="left"/>
+            </w:pPr>
+            <w:r>
+              <w:t xml:space="preserve">23.9 (0.9) ab</w:t>
+            </w:r>
+          </w:p>
+        </w:tc>
+        <w:tc>
+          <w:p>
+            <w:pPr>
+              <w:pStyle w:val="Compact"/>
+              <w:jc w:val="left"/>
+            </w:pPr>
+            <w:r>
+              <w:t xml:space="preserve">0.53 (0.13) a</w:t>
+            </w:r>
+          </w:p>
+        </w:tc>
+        <w:tc>
+          <w:p>
+            <w:pPr>
+              <w:pStyle w:val="Compact"/>
+              <w:jc w:val="left"/>
+            </w:pPr>
+            <w:r>
+              <w:t xml:space="preserve">132.8 (13.1) a</w:t>
+            </w:r>
+          </w:p>
+        </w:tc>
+        <w:tc>
+          <w:p>
+            <w:pPr>
+              <w:pStyle w:val="Compact"/>
+              <w:jc w:val="left"/>
+            </w:pPr>
+            <w:r>
+              <w:t xml:space="preserve">79.0 (8.7) a</w:t>
+            </w:r>
+          </w:p>
+        </w:tc>
+        <w:tc>
+          <w:p>
+            <w:pPr>
+              <w:pStyle w:val="Compact"/>
+              <w:jc w:val="left"/>
+            </w:pPr>
+            <w:r>
+              <w:t xml:space="preserve">0.30 (0.01) a</w:t>
+            </w:r>
+          </w:p>
+        </w:tc>
+        <w:tc>
+          <w:p>
+            <w:pPr>
+              <w:pStyle w:val="Compact"/>
+              <w:jc w:val="left"/>
+            </w:pPr>
+            <w:r>
+              <w:t xml:space="preserve">4.5 (0.1) a</w:t>
+            </w:r>
+          </w:p>
+        </w:tc>
+      </w:tr>
+      <w:tr>
+        <w:tc>
+          <w:p>
+            <w:pPr>
+              <w:pStyle w:val="Compact"/>
+              <w:jc w:val="left"/>
+            </w:pPr>
+            <w:r>
+              <w:t xml:space="preserve">35</w:t>
+            </w:r>
+          </w:p>
+        </w:tc>
+        <w:tc>
+          <w:p>
+            <w:pPr>
+              <w:pStyle w:val="Compact"/>
+              <w:jc w:val="left"/>
+            </w:pPr>
+            <w:r>
+              <w:t xml:space="preserve">25.0 (1.0) ab</w:t>
+            </w:r>
+          </w:p>
+        </w:tc>
+        <w:tc>
+          <w:p>
+            <w:pPr>
+              <w:pStyle w:val="Compact"/>
+              <w:jc w:val="left"/>
+            </w:pPr>
+            <w:r>
+              <w:t xml:space="preserve">0.61 (0.04) a</w:t>
+            </w:r>
+          </w:p>
+        </w:tc>
+        <w:tc>
+          <w:p>
+            <w:pPr>
+              <w:pStyle w:val="Compact"/>
+              <w:jc w:val="left"/>
+            </w:pPr>
+            <w:r>
+              <w:t xml:space="preserve">127.2 (6.1) a</w:t>
+            </w:r>
+          </w:p>
+        </w:tc>
+        <w:tc>
+          <w:p>
+            <w:pPr>
+              <w:pStyle w:val="Compact"/>
+              <w:jc w:val="left"/>
+            </w:pPr>
+            <w:r>
+              <w:t xml:space="preserve">82.4 (3.6) a</w:t>
+            </w:r>
+          </w:p>
+        </w:tc>
+        <w:tc>
+          <w:p>
+            <w:pPr>
+              <w:pStyle w:val="Compact"/>
+              <w:jc w:val="left"/>
+            </w:pPr>
+            <w:r>
+              <w:t xml:space="preserve">0.31 (0.01) a</w:t>
+            </w:r>
+          </w:p>
+        </w:tc>
+        <w:tc>
+          <w:p>
+            <w:pPr>
+              <w:pStyle w:val="Compact"/>
+              <w:jc w:val="left"/>
+            </w:pPr>
+            <w:r>
+              <w:t xml:space="preserve">4.4 (0.2) a</w:t>
+            </w:r>
+          </w:p>
+        </w:tc>
+      </w:tr>
+      <w:tr>
+        <w:tc>
+          <w:p>
+            <w:pPr>
+              <w:pStyle w:val="Compact"/>
+              <w:jc w:val="left"/>
+            </w:pPr>
+            <w:r>
+              <w:t xml:space="preserve">Free</w:t>
+            </w:r>
+          </w:p>
+        </w:tc>
+        <w:tc>
+          <w:p>
+            <w:pPr>
+              <w:pStyle w:val="Compact"/>
+              <w:jc w:val="left"/>
+            </w:pPr>
+            <w:r>
+              <w:t xml:space="preserve">33.1 (0.7) c</w:t>
+            </w:r>
+          </w:p>
+        </w:tc>
+        <w:tc>
+          <w:p>
+            <w:pPr>
+              <w:pStyle w:val="Compact"/>
+              <w:jc w:val="left"/>
+            </w:pPr>
+            <w:r>
+              <w:t xml:space="preserve">0.64 (0.07) a</w:t>
+            </w:r>
+          </w:p>
+        </w:tc>
+        <w:tc>
+          <w:p>
+            <w:pPr>
+              <w:pStyle w:val="Compact"/>
+              <w:jc w:val="left"/>
+            </w:pPr>
+            <w:r>
+              <w:t xml:space="preserve">169.0 (8.2) b</w:t>
+            </w:r>
+          </w:p>
+        </w:tc>
+        <w:tc>
+          <w:p>
+            <w:pPr>
+              <w:pStyle w:val="Compact"/>
+              <w:jc w:val="left"/>
+            </w:pPr>
+            <w:r>
+              <w:t xml:space="preserve">100.4 (3.3) b</w:t>
+            </w:r>
+          </w:p>
+        </w:tc>
+        <w:tc>
+          <w:p>
+            <w:pPr>
+              <w:pStyle w:val="Compact"/>
+              <w:jc w:val="left"/>
+            </w:pPr>
+            <w:r>
+              <w:t xml:space="preserve">0.44 (0.01) b</w:t>
+            </w:r>
+          </w:p>
+        </w:tc>
+        <w:tc>
+          <w:p>
+            <w:pPr>
+              <w:pStyle w:val="Compact"/>
+              <w:jc w:val="left"/>
+            </w:pPr>
+            <w:r>
+              <w:t xml:space="preserve">4.5 (0.1) ab</w:t>
+            </w:r>
+          </w:p>
+        </w:tc>
+      </w:tr>
+      <w:tr>
+        <w:tc>
+          <w:p>
+            <w:pPr>
+              <w:pStyle w:val="Compact"/>
+              <w:jc w:val="left"/>
+            </w:pPr>
+            <w:r>
+              <w:t xml:space="preserve">P value</w:t>
+            </w:r>
+          </w:p>
+        </w:tc>
+        <w:tc>
+          <w:p>
+            <w:pPr>
+              <w:pStyle w:val="Compact"/>
+              <w:jc w:val="left"/>
+            </w:pPr>
+            <w:r>
+              <w:t xml:space="preserve">Container Effect</w:t>
+            </w:r>
+          </w:p>
+        </w:tc>
+        <w:tc>
+          <w:p>
+            <w:pPr>
+              <w:pStyle w:val="Compact"/>
+              <w:jc w:val="left"/>
+            </w:pPr>
+            <w:r>
+              <w:t xml:space="preserve">0.001</w:t>
+            </w:r>
+          </w:p>
+        </w:tc>
+        <w:tc>
+          <w:p>
+            <w:pPr>
+              <w:pStyle w:val="Compact"/>
+              <w:jc w:val="left"/>
+            </w:pPr>
+            <w:r>
+              <w:t xml:space="preserve">0.039</w:t>
+            </w:r>
+          </w:p>
+        </w:tc>
+        <w:tc>
+          <w:p>
+            <w:pPr>
+              <w:pStyle w:val="Compact"/>
+              <w:jc w:val="left"/>
+            </w:pPr>
+            <w:r>
+              <w:t xml:space="preserve">0.001</w:t>
+            </w:r>
+          </w:p>
+        </w:tc>
+        <w:tc>
+          <w:p>
+            <w:pPr>
+              <w:pStyle w:val="Compact"/>
+              <w:jc w:val="left"/>
+            </w:pPr>
+            <w:r>
+              <w:t xml:space="preserve">0.002</w:t>
+            </w:r>
+          </w:p>
+        </w:tc>
+        <w:tc>
+          <w:p>
+            <w:pPr>
+              <w:pStyle w:val="Compact"/>
+              <w:jc w:val="left"/>
+            </w:pPr>
+            <w:r>
+              <w:t xml:space="preserve">0.001</w:t>
+            </w:r>
+          </w:p>
+        </w:tc>
+      </w:tr>
+    </w:tbl>
     <w:p>
       <w:pPr>
         <w:pStyle w:val="Heading1"/>
@@ -5810,7 +7932,7 @@
     </w:lvl>
   </w:abstractNum>
   <w:abstractNum w:abstractNumId="990">
-    <w:nsid w:val="9ca0ebc8"/>
+    <w:nsid w:val="68ef7885"/>
     <w:multiLevelType w:val="multilevel"/>
     <w:lvl w:ilvl="0">
       <w:numFmt w:val="bullet"/>

</xml_diff>

<commit_message>
manuscript corrections from MT
</commit_message>
<xml_diff>
--- a/manuscript/manuscript_pve.docx
+++ b/manuscript/manuscript_pve.docx
@@ -213,7 +213,7 @@
         <w:t xml:space="preserve">(Kozlowski 1992)</w:t>
       </w:r>
       <w:r>
-        <w:t xml:space="preserve">, growth should principally depend on the allocation of photosynthate among different tissues and organs. At long enough time scales photosynthesis (A) and growth must be coordinated to maintain mass balance, however, at shorter temporal scales growth is not necessarily limited by the availability of recent photosynthate. This has led to the current debate on how strongly plant growth is controlled by either source or sink activity. Consequently, plant growth cannot always be simply determined by the photosynthesis rate, making it complex to understand and challenging to model</w:t>
+        <w:t xml:space="preserve">, growth should principally depend on the allocation of photosynthate among different tissues and organs. At long enough time scales photosynthesis (A) and growth must be coordinated to maintain mass balance, however, at shorter temporal scales growth can instead be mediated by tissue C storage pools. This has led to the current debate on how strongly plant growth is controlled by either source or sink activity. Consequently, plant growth cannot always be simply determined by the photosynthesis rate, making it complex to understand and challenging to model</w:t>
       </w:r>
       <w:r>
         <w:t xml:space="preserve"> </w:t>
@@ -394,7 +394,7 @@
         <w:t xml:space="preserve">(Paul and Foyer 2001)</w:t>
       </w:r>
       <w:r>
-        <w:t xml:space="preserve">. If sink inhibition of A occurs, a close coordination between declines in A and growth should be expected. Whether photosynthetic down regulation is evident in woody species has been tested through fruit removal, phloem girdling, and low temperatures. In these studies, down regulation of A was frequently correlated to carbohydrate accumulation resulting from reduced tissue sink strength</w:t>
+        <w:t xml:space="preserve">. If sink inhibition of A occurs, a close coordination between declines in A and growth should be expected. Whether photosynthetic down regulation is evident in woody species has been tested through fruit removal, phloem girdling, and low temperatures at high elevations. In these studies, down regulation of A was frequently correlated to carbohydrate accumulation resulting from reduced tissue sink strength</w:t>
       </w:r>
       <w:r>
         <w:t xml:space="preserve"> </w:t>
@@ -456,7 +456,7 @@
         <w:t xml:space="preserve">(NeSmith and Duval 1998, Poorter et al. 2012a and references therein)</w:t>
       </w:r>
       <w:r>
-        <w:t xml:space="preserve">. Inadequate rooting volume may decrease C sink strength by progressively restricting root growth</w:t>
+        <w:t xml:space="preserve">. Inadequate rooting volume may decrease C sink strength by progressively restricting root growth in growing plants</w:t>
       </w:r>
       <w:r>
         <w:t xml:space="preserve"> </w:t>
@@ -546,7 +546,7 @@
     </w:p>
     <w:p>
       <w:r>
-        <w:t xml:space="preserve">2). As the finite pool of rooting volume and soil nutrients will decline faster in trees growing in small containers, we expected changes in partitioning to fine root mass to be magnified with decreasing container size.</w:t>
+        <w:t xml:space="preserve">2). As the finite pool of rooting volume and soil nutrients will decline faster in trees growing in small containers, we expected reductions in partitioning to fine root mass to be magnified with decreasing container size.</w:t>
       </w:r>
     </w:p>
     <w:p>
@@ -610,7 +610,7 @@
         <w:t xml:space="preserve"> </w:t>
       </w:r>
       <w:r>
-        <w:t xml:space="preserve">seedlings, 20 weeks old and approximately 40 cm tall in tube stock, were chosen from a single local Cumberland plain cohort. Six additional seedlings were harvested before planting to measure initial leaf area and dry mass of leaves, stems and roots.Previous experiments have confirmed that species with tap roots (similar to</w:t>
+        <w:t xml:space="preserve">seedlings, 20 weeks old and approximately 40 cm tall in tube stock, were chosen from a single local Cumberland plain cohort. Six additional seedlings were harvested before planting to measure initial leaf area and dry mass of leaves, stems and roots.Previous pot experiments have confirmed that species with tap roots (similar to</w:t>
       </w:r>
       <w:r>
         <w:t xml:space="preserve"> </w:t>
@@ -639,7 +639,7 @@
         <w:br w:type="textWrapping"/>
       </w:r>
       <w:r>
-        <w:t xml:space="preserve">Six container volumes were used ranging from 5 L to 35 L, with a 22.5 cm diameter, and lengths ranging from 15 to 100 cm. Containers were constructed of PVC pipe and were filled with local top soil (described above). Soil in each container was packed to achieve a target soil bulk density that matched local soil conditions of 1.7 g m</w:t>
+        <w:t xml:space="preserve">Six container volumes were used ranging from 5 L to 35 L, with a 22.5 cm diameter, and lengths ranging from 15 to 100 cm. Containers were constructed of PVC pipe and were filled with local top soil (described above). Soil in each container was packed to achieve a target soil bulk density that matched local soil conditions of 1.7 g cm</w:t>
       </w:r>
       <w:r>
         <w:rPr>
@@ -680,7 +680,7 @@
         <w:br w:type="textWrapping"/>
       </w:r>
       <w:r>
-        <w:t xml:space="preserve">Plants were watered weekly or when needed to maintain soil moisture at field capacity (13-15 %). Drain systems were built into each pot to prevent pooling of water in containers before root expansion, from reduced root uptake, or from large rainfall events. Pooling of water could lead to an anaerobic environment around the root that could hinder the uptake of water through reduced root conductance</w:t>
+        <w:t xml:space="preserve">Plants were watered weekly or when needed to maintain soil moisture at field capacity (13-15 %). Drain systems were built into each pot to prevent pooling of water throughout the experiment. Pooling of water could lead to an anaerobic environment around the root that could hinder the uptake of water through reduced root conductance</w:t>
       </w:r>
       <w:r>
         <w:t xml:space="preserve"> </w:t>
@@ -689,7 +689,7 @@
         <w:t xml:space="preserve">(Poorter et al. 2009)</w:t>
       </w:r>
       <w:r>
-        <w:t xml:space="preserve">, an undesired experimental artifact. A collection compartment in the bottom of containers, containing gravel covered by root exclusion mesh, was used to collect excess water for 20, 25, and 35 l containers. Plastic tubing (6 mm diameter) was inset into the gravel layer and extended through the top of the container. A lysimeter pump was then used to suction excess water, through the tubing, as needed. For small containers (5, 10, and 15 L) a simple bottom plug was used to drain excess water from the gravel compartment.</w:t>
+        <w:t xml:space="preserve">, an undesired experimental artifact. A collection compartment in the bottom of containers, containing gravel covered by root exclusion mesh, was used to collect excess water for 20, 25, and 35 l containers. Plastic tubing (6 mm diameter) was inset into the gravel layer and extended through the top of the container. A lysimeter pump was then used to suction excess water, through the tubing, as needed. For small containers (5, 10, and 15 L) a simple bottom plug was used to drain excess water from the gravel compartment. Each containers was inspected after every rainfall event to determine if pooling had occurred.</w:t>
       </w:r>
     </w:p>
     <w:p>
@@ -3948,7 +3948,7 @@
         <w:t xml:space="preserve">13</w:t>
       </w:r>
       <w:r>
-        <w:t xml:space="preserve">C values are from final harvest. Values of leaf starch, sugars, nitrogen and SLA represent overall means across measurement campaigns (n=6). Different letters represent significant differences between treatments. The container effect P value represents the overall difference between seedlings with soil volume restriction and the control seedlings.</w:t>
+        <w:t xml:space="preserve">C values are from final harvest. Values of leaf starch, sugars, nitrogen and SLA represent overall means across measurement campaigns (n=6). Different letters represent significant differences between treatments. The container effect P value represents the overall difference between seedlings with soil volume restriction and the free seedling treatment.</w:t>
       </w:r>
     </w:p>
     <w:p>
@@ -4138,7 +4138,7 @@
         <w:t xml:space="preserve"> </w:t>
       </w:r>
       <w:r>
-        <w:t xml:space="preserve">values are means of two measurement campaigns at beginning and end of gas exchange measurements. Different letters represent significant differences between treatments. The container effect P value represents the overall difference between seedlings with soil volume restriction and the control seedlings.</w:t>
+        <w:t xml:space="preserve">values are means of two measurement campaigns at beginning and end of gas exchange measurements. Different letters represent significant differences between treatments. The container effect P value represents the overall difference between seedlings with soil volume restriction and the free seedling treatment.</w:t>
       </w:r>
     </w:p>
     <w:p>
@@ -7932,7 +7932,7 @@
     </w:lvl>
   </w:abstractNum>
   <w:abstractNum w:abstractNumId="990">
-    <w:nsid w:val="68ef7885"/>
+    <w:nsid w:val="38ffa254"/>
     <w:multiLevelType w:val="multilevel"/>
     <w:lvl w:ilvl="0">
       <w:numFmt w:val="bullet"/>

</xml_diff>

<commit_message>
edits to manuscript (including tables) from MT
</commit_message>
<xml_diff>
--- a/manuscript/manuscript_pve.docx
+++ b/manuscript/manuscript_pve.docx
@@ -1245,16 +1245,7 @@
         <w:br w:type="textWrapping"/>
       </w:r>
       <w:r>
-        <w:t xml:space="preserve">Leaf dark respiration rates (R</w:t>
-      </w:r>
-      <w:r>
-        <w:rPr>
-          <w:vertAlign w:val="subscript"/>
-        </w:rPr>
-        <w:t xml:space="preserve">d</w:t>
-      </w:r>
-      <w:r>
-        <w:t xml:space="preserve">) was measured on each seedling during the same dates as AC</w:t>
+        <w:t xml:space="preserve">Leaf dark respiration rates (R) was measured on each seedling during the same dates as AC</w:t>
       </w:r>
       <w:r>
         <w:rPr>
@@ -1301,19 +1292,7 @@
         <w:t xml:space="preserve"> </w:t>
       </w:r>
       <w:r>
-        <w:t xml:space="preserve">while leaf temperature was maintained at current ambient conditions. Reported values of R</w:t>
-      </w:r>
-      <w:r>
-        <w:rPr>
-          <w:vertAlign w:val="subscript"/>
-        </w:rPr>
-        <w:t xml:space="preserve">d</w:t>
-      </w:r>
-      <w:r>
-        <w:t xml:space="preserve"> </w:t>
-      </w:r>
-      <w:r>
-        <w:t xml:space="preserve">are standardized rates at 25 °C using a Q10 value (1.86) developed for these seedlings in a separate experiment (Drake et al. unpublished). Leaf area and dry mass were recorded for each leaf during gas exchange campaigns.</w:t>
+        <w:t xml:space="preserve">while leaf temperature was maintained at current ambient conditions. Reported values of R are standardized rates at 25 °C using a Q10 value (1.86) developed for these seedlings in a separate experiment (Drake et al. unpublished). Leaf area and dry mass were recorded for each leaf during gas exchange campaigns.</w:t>
       </w:r>
     </w:p>
     <w:p>
@@ -1867,7 +1846,19 @@
         <w:t xml:space="preserve"> </w:t>
       </w:r>
       <w:r>
-        <w:t xml:space="preserve">is the predicted daily carbon assimilation (g d</w:t>
+        <w:t xml:space="preserve">is the predicted daily carbon assimilation (g C g mass</w:t>
+      </w:r>
+      <w:r>
+        <w:rPr>
+          <w:vertAlign w:val="superscript"/>
+        </w:rPr>
+        <w:t xml:space="preserve">-1</w:t>
+      </w:r>
+      <w:r>
+        <w:t xml:space="preserve"> </w:t>
+      </w:r>
+      <w:r>
+        <w:t xml:space="preserve">d</w:t>
       </w:r>
       <w:r>
         <w:rPr>
@@ -1922,7 +1913,16 @@
         <w:t xml:space="preserve"> </w:t>
       </w:r>
       <w:r>
-        <w:t xml:space="preserve">is a biomass conversion efficiency parameter and R is the mass based total respiration of all tissue components. Total respiration was calculated as</w:t>
+        <w:t xml:space="preserve">is a biomass conversion efficiency parameter and R is the mass based total respiration of all tissue components (g C d</w:t>
+      </w:r>
+      <w:r>
+        <w:rPr>
+          <w:vertAlign w:val="superscript"/>
+        </w:rPr>
+        <w:t xml:space="preserve">-1</w:t>
+      </w:r>
+      <w:r>
+        <w:t xml:space="preserve">). Total respiration was calculated as</w:t>
       </w:r>
     </w:p>
     <w:p>
@@ -2028,7 +2028,22 @@
         <w:t xml:space="preserve"> </w:t>
       </w:r>
       <w:r>
-        <w:t xml:space="preserve">is tissue respiration of fine roots, coarse roots or stems (g C g mass</w:t>
+        <w:t xml:space="preserve">is publsihed or local tissue respiration rates of fine roots, coarse roots or stems (Table S1, g C g mass</w:t>
+      </w:r>
+      <w:r>
+        <w:t xml:space="preserve"> </w:t>
+      </w:r>
+      <w:r>
+        <w:rPr>
+          <w:vertAlign w:val="superscript"/>
+        </w:rPr>
+        <w:t xml:space="preserve">-1</w:t>
+      </w:r>
+      <w:r>
+        <w:t xml:space="preserve"> </w:t>
+      </w:r>
+      <w:r>
+        <w:t xml:space="preserve">d</w:t>
       </w:r>
       <w:r>
         <w:rPr>
@@ -2674,7 +2689,7 @@
         <w:t xml:space="preserve"> </w:t>
       </w:r>
       <w:r>
-        <w:t xml:space="preserve">for each of the 61 digitized seedling, independently for each treatment. Next, the linear relationship between</w:t>
+        <w:t xml:space="preserve">for each of the 61 digitized seedlings, independently for each of the seven soil volume treatments. Next, the linear relationship between</w:t>
       </w:r>
       <w:r>
         <w:t xml:space="preserve"> </w:t>
@@ -2737,7 +2752,7 @@
         <w:br w:type="textWrapping"/>
       </w:r>
       <w:r>
-        <w:t xml:space="preserve">We then utilized this model to test the hypothesis that the effects of belowground sink limitation on rates of leaf A where sufficient to accurately predict overall seedling biomass production after 120 days. Each model run utilized changes in A and leaf mass fraction (LMF), with published or local values of stem and root respiration rates, to generate total seedling mass and leaf area after 120 days. Cumulative net leaf C gain for each treatment was equal to the sum of each value of C</w:t>
+        <w:t xml:space="preserve">We then utilized this model to test the hypothesis that the effects of belowground sink limitation on rates of leaf A where sufficient to accurately predict overall seedling biomass production after 120 days. Each model run utilized changes in A and leaf mass fraction (LMF), with values of stem and root respiration rates, to generate total seedling mass and leaf area after 120 days. Cumulative net leaf C gain for each treatment was equal to the sum of each value of C</w:t>
       </w:r>
       <w:r>
         <w:rPr>
@@ -2845,7 +2860,7 @@
         <w:t xml:space="preserve">(Nakagawa and Schielzeth 2013)</w:t>
       </w:r>
       <w:r>
-        <w:t xml:space="preserve">. Tests of allometric relationships between log-transformed biomass components were implemented using major axis regression in the 'smatr' package in R</w:t>
+        <w:t xml:space="preserve">. Tests of allometric relationships between log-transformed biomass components were implemented using standardized major axis regression in the 'smatr' package in R</w:t>
       </w:r>
       <w:r>
         <w:t xml:space="preserve"> </w:t>
@@ -2912,7 +2927,7 @@
         <w:t xml:space="preserve"> </w:t>
       </w:r>
       <w:r>
-        <w:t xml:space="preserve">week) significantly deviated across soil volumes (P &lt; 0.002 &amp; 0.001, respectively). The large reductions in height gain and total leaf area in smaller compared to larger containers continued throughout the experiment. In this field study, colder temperatures and reductions in total PPFD per day (Figure 2) most likely led to the reduced growth in the free seedlings in the final weeks of the experiment (Figure 1). Seedlings maintained diameter growth throughout the experiment, although marginal with smaller soil volumes in the final month. Final seedling height significantly increased with increasing soil volume (P &lt; 0.001). Increases in both final stem diameter (P &lt; 0.001) and cumulative leaf area (both P &lt; 0.001) were found with increasing soil volume and these differences were driven mainly by the largest container and the free seedling treatments.</w:t>
+        <w:t xml:space="preserve">week) significantly deviated across soil volumes (P &lt; 0.002 &amp; 0.001, respectively). The large reductions in height gain and total leaf area in smaller compared to larger containers continued throughout the experiment. In this field study, colder temperatures and reductions in total PPFD per day (Figure 2) likely slowed the growth of seedlings in the final weeks of the experiment (Figure 1). Seedlings maintained diameter growth throughout the experiment, although marginal with smaller soil volumes in the final month. Final seedling height significantly increased with increasing soil volume (P &lt; 0.001). Increases in both final stem diameter (P &lt; 0.001) and cumulative leaf area (both P &lt; 0.001) were found with increasing soil volume and these differences were driven mainly by the largest container and the free seedling treatments.</w:t>
       </w:r>
     </w:p>
     <w:p>
@@ -2920,7 +2935,7 @@
         <w:br w:type="textWrapping"/>
       </w:r>
       <w:r>
-        <w:t xml:space="preserve">Total seedling biomass at harvest was significantly different across container volumes (P &lt; 0.001) and with free seedlings (P &lt; 0.001, Table 1). On average, harvested biomass of free seedlings was 84% higher than seedlings in containers. We analyzed the relationship between biomass growth and soil volume and found an increase of 34 % with a doubling of container volume, consistent with the meta-analysis of Poorter et al.</w:t>
+        <w:t xml:space="preserve">Total seedling biomass at harvest was significantly different across container volumes (P &lt; 0.001) and between container treatments and free seedlings (P &lt; 0.001, Table 1). On average, harvested biomass of free seedlings was 84% higher than seedlings in containers. We analyzed the relationship between biomass growth and soil volume and found an increase of 34 % with a doubling of container volume, consistent with the meta-analysis of Poorter et al.</w:t>
       </w:r>
       <w:r>
         <w:t xml:space="preserve"> </w:t>
@@ -3012,7 +3027,7 @@
     </w:p>
     <w:p>
       <w:r>
-        <w:t xml:space="preserve">A</w:t>
+        <w:t xml:space="preserve">At the first measurement campaign, both A</w:t>
       </w:r>
       <w:r>
         <w:rPr>
@@ -3036,7 +3051,7 @@
         <w:t xml:space="preserve"> </w:t>
       </w:r>
       <w:r>
-        <w:t xml:space="preserve">were each significantly higher in the largest container volume and the free seedling treatment compared to the smaller containers at the first measurement campaign (both P &lt; 0.001). Across all measurement campaigns mean A</w:t>
+        <w:t xml:space="preserve">were significantly higher in the free seedling treatment compared to seedlings in containers (both P &lt; 0.001). Across all measurement campaigns mean A</w:t>
       </w:r>
       <w:r>
         <w:rPr>
@@ -3072,7 +3087,7 @@
         <w:t xml:space="preserve"> </w:t>
       </w:r>
       <w:r>
-        <w:t xml:space="preserve">on a mass basis was highly correlated to both leaf N content and leaf starch (both P &lt; 0.001). Across all measurement campaign A</w:t>
+        <w:t xml:space="preserve">on a mass basis was highly correlated to both leaf N content and leaf starch (both P &lt; 0.001). Across all measurement campaigns and treatments A</w:t>
       </w:r>
       <w:r>
         <w:rPr>
@@ -3108,7 +3123,7 @@
         <w:t xml:space="preserve"> </w:t>
       </w:r>
       <w:r>
-        <w:t xml:space="preserve">was significantly correlated with final harvest biomass across all seedlings (P &lt; 0.001)</w:t>
+        <w:t xml:space="preserve">was postively correlated with final harvest biomass across all seedlings (P &lt; 0.001).</w:t>
       </w:r>
     </w:p>
     <w:p>
@@ -3295,7 +3310,28 @@
         <w:t xml:space="preserve"> </w:t>
       </w:r>
       <w:r>
-        <w:t xml:space="preserve">= 4.5 %) and decreased approximately 3 % across all containers over the experiment duration. This indicates that nutrient leaching from free seedlings or from draining of containers following natural rainfall events did not differ between treatments.</w:t>
+        <w:t xml:space="preserve">= 4.5 %), with minimal decreases from pre-planting value (</w:t>
+      </w:r>
+      <m:oMath>
+        <m:bar>
+          <m:barPr>
+            <m:pos m:val="top"/>
+          </m:barPr>
+          <m:e>
+            <m:r>
+              <m:rPr>
+                <m:sty m:val="p"/>
+              </m:rPr>
+              <m:t>x</m:t>
+            </m:r>
+          </m:e>
+        </m:bar>
+      </m:oMath>
+      <w:r>
+        <w:t xml:space="preserve"> </w:t>
+      </w:r>
+      <w:r>
+        <w:t xml:space="preserve">= 4.9 %). This indicates that nutrient leaching from free seedlings or from draining of containers following natural rainfall events did not differ between treatments.</w:t>
       </w:r>
     </w:p>
     <w:p>
@@ -3476,7 +3512,7 @@
         <w:t xml:space="preserve"> </w:t>
       </w:r>
       <w:r>
-        <w:t xml:space="preserve">occurred at the same time as reductions in allometric growth parameters of seedlings in containers. This initially suggests a strong link between growth and an apparent down regulation of A. However, there are several possible mechanisms that can explain reduced A in small pots including nutrient content, water or reduced sink strength</w:t>
+        <w:t xml:space="preserve">occurred at the same time as reductions in height and diameter of seedlings in containers. This initially suggests a strong link between growth and an apparent down regulation of A. However, there are several possible mechanisms that can explain reduced A in small pots including nutrient content, water or reduced sink strength</w:t>
       </w:r>
       <w:r>
         <w:t xml:space="preserve"> </w:t>
@@ -3591,7 +3627,7 @@
         <w:t xml:space="preserve"> </w:t>
       </w:r>
       <w:r>
-        <w:t xml:space="preserve">seedlings was instead the result of limiting soil nutrients or barrier sensing on belowground sink strength.</w:t>
+        <w:t xml:space="preserve">seedlings was instead the result of limiting soil nutrients or space restriction on belowground sink strength.</w:t>
       </w:r>
     </w:p>
     <w:p>
@@ -3670,7 +3706,7 @@
         <w:t xml:space="preserve">(McConnaughay and Coleman 1999, and references therein)</w:t>
       </w:r>
       <w:r>
-        <w:t xml:space="preserve">. Surprisingly, fine root to leaf mass ratio was conserved across all treatments suggesting a functional partitioning response to optimize resource gain did not occur.</w:t>
+        <w:t xml:space="preserve">. Surprisingly, a constant ratio of fine root mass to leaf mass was observed across all treatments suggesting a functional partitioning response to optimize resource gain did not occur.</w:t>
       </w:r>
     </w:p>
     <w:p>
@@ -3696,7 +3732,7 @@
         <w:t xml:space="preserve">(Semchenko et al. 2008)</w:t>
       </w:r>
       <w:r>
-        <w:t xml:space="preserve">. Alternatively, physical restriction of root proliferation could have impacted root development and morphology prior to shifts in mass partitioning. Here, increases in root length where detected in several of the soil volume treatments. This is not surprising as plants in containers have been shown to have different root morphology to field grown plants as roots essentially compete among themselves for nutrients</w:t>
+        <w:t xml:space="preserve">. Alternatively, physical restriction of root proliferation could have impacted root development and morphology prior to shifts in mass partitioning. Here, increases in root length where detected in several of the soil volume treatments. This is not surprising as plants in containers have been shown to have different root morphology to field grown plants</w:t>
       </w:r>
       <w:r>
         <w:t xml:space="preserve"> </w:t>
@@ -3732,7 +3768,7 @@
         <w:t xml:space="preserve"> </w:t>
       </w:r>
       <w:r>
-        <w:t xml:space="preserve">and biomass were strongly correlated, as hypothesized by Poorter et al.</w:t>
+        <w:t xml:space="preserve">and biomass were strongly correlated among treatments, as hypothesized by Poorter et al.</w:t>
       </w:r>
       <w:r>
         <w:t xml:space="preserve"> </w:t>
@@ -3823,7 +3859,7 @@
         <w:t xml:space="preserve">3</w:t>
       </w:r>
       <w:r>
-        <w:t xml:space="preserve">) improved biomass predictions but to a far lesser extent than changes to leaf C allocation. This is still noteworthy as it shows that sink limitation could differentially affect respiration of component tissues. Additionally, keeping rates of respiration fixed in growth models may underestimate impacts of environmental change on tissue respiration above and belowground. The fraction of photosynthate used in respiration varies substantially among species and environments and is sensitive to changes in growth rates</w:t>
+        <w:t xml:space="preserve">) improved biomass predictions but to a far lesser extent than changes to leaf C allocation. This is noteworthy as it shows that sink limitation could differentially affect respiration of component tissues. Additionally, keeping rates of respiration fixed in growth models may underestimate impacts of environmental change on tissue respiration above and belowground. The fraction of photosynthate used in respiration varies substantially among species and environments and is sensitive to changes in growth rates</w:t>
       </w:r>
       <w:r>
         <w:t xml:space="preserve"> </w:t>
@@ -3868,7 +3904,7 @@
         <w:t xml:space="preserve">(Sweet and Wareing 1966)</w:t>
       </w:r>
       <w:r>
-        <w:t xml:space="preserve">. Here, although biomass partitioning was conserved our model results infer that the allocation of photosynthate between non-biomass pools was altered by sink inhibition. This is important as manipulations of plants grown in containers are often used to draw conclusions about growth and physiological principles but how these results actually reflect field-grown plants has seldom been studied. Our findings add more evidence that A and growth are not always entirely synced, an important distinction often missed in studies that manipulate source/sink activity. Körner</w:t>
+        <w:t xml:space="preserve">. Here, although biomass partitioning was conserved our model results infer that the allocation of photosynthate between non-biomass pools was altered by sink inhibition. This is important as manipulations of plants grown in containers are often used to draw conclusions about growth and physiological principles, but how these results actually reflect field-grown plants has seldom been studied. Our findings add more evidence that A and growth are not always entirely synced, an important distinction often missed in studies that manipulate source/sink activity. Körner</w:t>
       </w:r>
       <w:r>
         <w:t xml:space="preserve"> </w:t>
@@ -3959,10 +3995,13 @@
         <w:rPr>
           <w:b/>
         </w:rPr>
-        <w:t xml:space="preserve">Table 2</w:t>
-      </w:r>
-      <w:r>
-        <w:t xml:space="preserve">. Responses of leaf level gas exchange parameters of</w:t>
+        <w:t xml:space="preserve">Table 2.</w:t>
+      </w:r>
+      <w:r>
+        <w:t xml:space="preserve"> </w:t>
+      </w:r>
+      <w:r>
+        <w:t xml:space="preserve">Responses of leaf level gas exchange parameters of</w:t>
       </w:r>
       <w:r>
         <w:t xml:space="preserve"> </w:t>
@@ -3977,7 +4016,7 @@
         <w:t xml:space="preserve"> </w:t>
       </w:r>
       <w:r>
-        <w:t xml:space="preserve">seedlings to soil volume treatments. Each value reflects the mean (± 1 standard error) for each treatment. Units for A</w:t>
+        <w:t xml:space="preserve">seedlings to soil volume treatments. Each value reflects the mean(standard error) for each treatment. A</w:t>
       </w:r>
       <w:r>
         <w:rPr>
@@ -3986,10 +4025,7 @@
         <w:t xml:space="preserve">max</w:t>
       </w:r>
       <w:r>
-        <w:t xml:space="preserve"> </w:t>
-      </w:r>
-      <w:r>
-        <w:t xml:space="preserve">and R</w:t>
+        <w:t xml:space="preserve">, R</w:t>
       </w:r>
       <w:r>
         <w:rPr>
@@ -4001,39 +4037,34 @@
         <w:t xml:space="preserve"> </w:t>
       </w:r>
       <w:r>
-        <w:t xml:space="preserve">are</w:t>
-      </w:r>
-      <w:r>
-        <w:t xml:space="preserve"> </w:t>
-      </w:r>
-      <m:oMath>
-        <m:r>
-          <m:rPr>
-            <m:sty m:val="p"/>
-          </m:rPr>
-          <m:t>μ</m:t>
-        </m:r>
-      </m:oMath>
-      <w:r>
-        <w:t xml:space="preserve">mol m</w:t>
-      </w:r>
-      <w:r>
-        <w:rPr>
-          <w:vertAlign w:val="superscript"/>
-        </w:rPr>
-        <w:t xml:space="preserve">-2</w:t>
-      </w:r>
-      <w:r>
-        <w:t xml:space="preserve"> </w:t>
-      </w:r>
-      <w:r>
+        <w:t xml:space="preserve">and g</w:t>
+      </w:r>
+      <w:r>
+        <w:rPr>
+          <w:vertAlign w:val="subscript"/>
+        </w:rPr>
         <w:t xml:space="preserve">s</w:t>
       </w:r>
       <w:r>
-        <w:rPr>
-          <w:vertAlign w:val="superscript"/>
-        </w:rPr>
-        <w:t xml:space="preserve">-1</w:t>
+        <w:t xml:space="preserve"> </w:t>
+      </w:r>
+      <w:r>
+        <w:t xml:space="preserve">are each measured at 25 °C. Values of A</w:t>
+      </w:r>
+      <w:r>
+        <w:rPr>
+          <w:vertAlign w:val="subscript"/>
+        </w:rPr>
+        <w:t xml:space="preserve">max</w:t>
+      </w:r>
+      <w:r>
+        <w:t xml:space="preserve">, g</w:t>
+      </w:r>
+      <w:r>
+        <w:rPr>
+          <w:vertAlign w:val="subscript"/>
+        </w:rPr>
+        <w:t xml:space="preserve">s</w:t>
       </w:r>
       <w:r>
         <w:t xml:space="preserve"> </w:t>
@@ -4045,34 +4076,22 @@
         <w:rPr>
           <w:vertAlign w:val="subscript"/>
         </w:rPr>
-        <w:t xml:space="preserve">s</w:t>
-      </w:r>
-      <w:r>
-        <w:t xml:space="preserve"> </w:t>
-      </w:r>
-      <w:r>
-        <w:t xml:space="preserve">are mol m</w:t>
-      </w:r>
-      <w:r>
-        <w:rPr>
-          <w:vertAlign w:val="superscript"/>
-        </w:rPr>
-        <w:t xml:space="preserve">-2</w:t>
-      </w:r>
-      <w:r>
-        <w:t xml:space="preserve"> </w:t>
-      </w:r>
-      <w:r>
-        <w:t xml:space="preserve">s</w:t>
-      </w:r>
-      <w:r>
-        <w:rPr>
-          <w:vertAlign w:val="superscript"/>
-        </w:rPr>
-        <w:t xml:space="preserve">-1</w:t>
-      </w:r>
-      <w:r>
-        <w:t xml:space="preserve">, each measured at 25 °C. Values of A</w:t>
+        <w:t xml:space="preserve">1</w:t>
+      </w:r>
+      <w:r>
+        <w:t xml:space="preserve"> </w:t>
+      </w:r>
+      <w:r>
+        <w:t xml:space="preserve">represent overall means across measurement campaigns (n=6). R</w:t>
+      </w:r>
+      <w:r>
+        <w:rPr>
+          <w:vertAlign w:val="subscript"/>
+        </w:rPr>
+        <w:t xml:space="preserve">dark</w:t>
+      </w:r>
+      <w:r>
+        <w:t xml:space="preserve">, J</w:t>
       </w:r>
       <w:r>
         <w:rPr>
@@ -4081,40 +4100,10 @@
         <w:t xml:space="preserve">max</w:t>
       </w:r>
       <w:r>
-        <w:t xml:space="preserve">, g</w:t>
-      </w:r>
-      <w:r>
-        <w:rPr>
-          <w:vertAlign w:val="subscript"/>
-        </w:rPr>
-        <w:t xml:space="preserve">s</w:t>
-      </w:r>
-      <w:r>
-        <w:t xml:space="preserve"> </w:t>
-      </w:r>
-      <w:r>
-        <w:t xml:space="preserve">and g</w:t>
-      </w:r>
-      <w:r>
-        <w:rPr>
-          <w:vertAlign w:val="subscript"/>
-        </w:rPr>
-        <w:t xml:space="preserve">1</w:t>
-      </w:r>
-      <w:r>
-        <w:t xml:space="preserve"> </w:t>
-      </w:r>
-      <w:r>
-        <w:t xml:space="preserve">represent overall means across measurement campaigns (n = 6). R</w:t>
-      </w:r>
-      <w:r>
-        <w:rPr>
-          <w:vertAlign w:val="subscript"/>
-        </w:rPr>
-        <w:t xml:space="preserve">dark</w:t>
-      </w:r>
-      <w:r>
-        <w:t xml:space="preserve">, J</w:t>
+        <w:t xml:space="preserve"> </w:t>
+      </w:r>
+      <w:r>
+        <w:t xml:space="preserve">and Vc</w:t>
       </w:r>
       <w:r>
         <w:rPr>
@@ -4126,19 +4115,7 @@
         <w:t xml:space="preserve"> </w:t>
       </w:r>
       <w:r>
-        <w:t xml:space="preserve">and Vc</w:t>
-      </w:r>
-      <w:r>
-        <w:rPr>
-          <w:vertAlign w:val="subscript"/>
-        </w:rPr>
-        <w:t xml:space="preserve">max</w:t>
-      </w:r>
-      <w:r>
-        <w:t xml:space="preserve"> </w:t>
-      </w:r>
-      <w:r>
-        <w:t xml:space="preserve">values are means of two measurement campaigns at beginning and end of gas exchange measurements. Different letters represent significant differences between treatments. The container effect P value represents the overall difference between seedlings with soil volume restriction and the free seedling treatment.</w:t>
+        <w:t xml:space="preserve">values are means of two measurement campaigns at beginning and end of gas exchange measurements. Different letters represent significant differences between treatments. The container effect P value represents the overall difference between seedlings with soil volume restriction and the control seedlings.</w:t>
       </w:r>
     </w:p>
     <w:p>
@@ -4416,7 +4393,7 @@
               <w:rPr>
                 <w:b/>
               </w:rPr>
-              <w:t xml:space="preserve">Seedling~mass (g)</w:t>
+              <w:t xml:space="preserve">Seedling mass (g)</w:t>
             </w:r>
           </w:p>
         </w:tc>
@@ -4436,7 +4413,26 @@
               <w:rPr>
                 <w:b/>
               </w:rPr>
-              <w:t xml:space="preserve">SLA TNC-free (m</w:t>
+              <w:t xml:space="preserve">SLA</w:t>
+            </w:r>
+            <w:r>
+              <w:rPr>
+                <w:vertAlign w:val="subscript"/>
+                <w:b/>
+              </w:rPr>
+              <w:t xml:space="preserve">TNC-free</w:t>
+            </w:r>
+            <w:r>
+              <w:rPr>
+                <w:b/>
+              </w:rPr>
+              <w:t xml:space="preserve"> </w:t>
+            </w:r>
+            <w:r>
+              <w:rPr>
+                <w:b/>
+              </w:rPr>
+              <w:t xml:space="preserve">(m</w:t>
             </w:r>
             <w:r>
               <w:rPr>
@@ -5299,7 +5295,7 @@
               <w:jc w:val="left"/>
             </w:pPr>
             <w:r>
-              <w:t xml:space="preserve">0.9 (0.03) b</w:t>
+              <w:t xml:space="preserve">0.90 (0.03) b</w:t>
             </w:r>
           </w:p>
         </w:tc>
@@ -5334,18 +5330,7 @@
               <w:jc w:val="left"/>
             </w:pPr>
             <w:r>
-              <w:t xml:space="preserve">P value</w:t>
-            </w:r>
-          </w:p>
-        </w:tc>
-        <w:tc>
-          <w:p>
-            <w:pPr>
-              <w:pStyle w:val="Compact"/>
-              <w:jc w:val="left"/>
-            </w:pPr>
-            <w:r>
-              <w:t xml:space="preserve">Container Effect</w:t>
+              <w:t xml:space="preserve">Container Effect (P value)</w:t>
             </w:r>
           </w:p>
         </w:tc>
@@ -5423,6 +5408,17 @@
             </w:pPr>
             <w:r>
               <w:t xml:space="preserve">0.001</w:t>
+            </w:r>
+          </w:p>
+        </w:tc>
+        <w:tc>
+          <w:p>
+            <w:pPr>
+              <w:pStyle w:val="Compact"/>
+              <w:jc w:val="left"/>
+            </w:pPr>
+            <w:r>
+              <w:t xml:space="preserve">0.458</w:t>
             </w:r>
           </w:p>
         </w:tc>
@@ -5457,7 +5453,7 @@
         <w:t xml:space="preserve"> </w:t>
       </w:r>
       <w:r>
-        <w:t xml:space="preserve">seedlings to soil volume treatments. Each value reflects the mean(standard error) for each treatment. Units for A</w:t>
+        <w:t xml:space="preserve">seedlings to soil volume treatments. Each value reflects the mean(standard error) for each treatment. A</w:t>
       </w:r>
       <w:r>
         <w:rPr>
@@ -5466,10 +5462,7 @@
         <w:t xml:space="preserve">max</w:t>
       </w:r>
       <w:r>
-        <w:t xml:space="preserve"> </w:t>
-      </w:r>
-      <w:r>
-        <w:t xml:space="preserve">and R</w:t>
+        <w:t xml:space="preserve">, R</w:t>
       </w:r>
       <w:r>
         <w:rPr>
@@ -5481,78 +5474,19 @@
         <w:t xml:space="preserve"> </w:t>
       </w:r>
       <w:r>
-        <w:t xml:space="preserve">are</w:t>
-      </w:r>
-      <w:r>
-        <w:t xml:space="preserve"> </w:t>
-      </w:r>
-      <m:oMath>
-        <m:r>
-          <m:rPr>
-            <m:sty m:val="p"/>
-          </m:rPr>
-          <m:t>μ</m:t>
-        </m:r>
-      </m:oMath>
-      <w:r>
-        <w:t xml:space="preserve">mol m</w:t>
-      </w:r>
-      <w:r>
-        <w:rPr>
-          <w:vertAlign w:val="superscript"/>
-        </w:rPr>
-        <w:t xml:space="preserve">-2</w:t>
-      </w:r>
-      <w:r>
-        <w:t xml:space="preserve"> </w:t>
-      </w:r>
-      <w:r>
+        <w:t xml:space="preserve">and g</w:t>
+      </w:r>
+      <w:r>
+        <w:rPr>
+          <w:vertAlign w:val="subscript"/>
+        </w:rPr>
         <w:t xml:space="preserve">s</w:t>
       </w:r>
       <w:r>
-        <w:rPr>
-          <w:vertAlign w:val="superscript"/>
-        </w:rPr>
-        <w:t xml:space="preserve">-1</w:t>
-      </w:r>
-      <w:r>
-        <w:t xml:space="preserve"> </w:t>
-      </w:r>
-      <w:r>
-        <w:t xml:space="preserve">and g</w:t>
-      </w:r>
-      <w:r>
-        <w:rPr>
-          <w:vertAlign w:val="subscript"/>
-        </w:rPr>
-        <w:t xml:space="preserve">s</w:t>
-      </w:r>
-      <w:r>
-        <w:t xml:space="preserve"> </w:t>
-      </w:r>
-      <w:r>
-        <w:t xml:space="preserve">are mol m</w:t>
-      </w:r>
-      <w:r>
-        <w:rPr>
-          <w:vertAlign w:val="superscript"/>
-        </w:rPr>
-        <w:t xml:space="preserve">-2</w:t>
-      </w:r>
-      <w:r>
-        <w:t xml:space="preserve"> </w:t>
-      </w:r>
-      <w:r>
-        <w:t xml:space="preserve">s</w:t>
-      </w:r>
-      <w:r>
-        <w:rPr>
-          <w:vertAlign w:val="superscript"/>
-        </w:rPr>
-        <w:t xml:space="preserve">-1</w:t>
-      </w:r>
-      <w:r>
-        <w:t xml:space="preserve">, each at at 25 °C. Values of A</w:t>
+        <w:t xml:space="preserve"> </w:t>
+      </w:r>
+      <w:r>
+        <w:t xml:space="preserve">are each measured at 25 °C. Values of A</w:t>
       </w:r>
       <w:r>
         <w:rPr>
@@ -5673,6 +5607,64 @@
               </w:rPr>
               <w:t xml:space="preserve">max</w:t>
             </w:r>
+            <w:r>
+              <w:rPr>
+                <w:b/>
+              </w:rPr>
+              <w:t xml:space="preserve"> </w:t>
+            </w:r>
+            <w:r>
+              <w:rPr>
+                <w:b/>
+              </w:rPr>
+              <w:t xml:space="preserve">(</w:t>
+            </w:r>
+            <m:oMath>
+              <m:r>
+                <m:rPr>
+                  <m:sty m:val="p"/>
+                </m:rPr>
+                <m:t>μ</m:t>
+              </m:r>
+            </m:oMath>
+            <w:r>
+              <w:rPr>
+                <w:b/>
+              </w:rPr>
+              <w:t xml:space="preserve">mol m</w:t>
+            </w:r>
+            <w:r>
+              <w:rPr>
+                <w:vertAlign w:val="superscript"/>
+                <w:b/>
+              </w:rPr>
+              <w:t xml:space="preserve">-2</w:t>
+            </w:r>
+            <w:r>
+              <w:rPr>
+                <w:b/>
+              </w:rPr>
+              <w:t xml:space="preserve"> </w:t>
+            </w:r>
+            <w:r>
+              <w:rPr>
+                <w:b/>
+              </w:rPr>
+              <w:t xml:space="preserve">s</w:t>
+            </w:r>
+            <w:r>
+              <w:rPr>
+                <w:vertAlign w:val="superscript"/>
+                <w:b/>
+              </w:rPr>
+              <w:t xml:space="preserve">-1</w:t>
+            </w:r>
+            <w:r>
+              <w:rPr>
+                <w:b/>
+              </w:rPr>
+              <w:t xml:space="preserve">)</w:t>
+            </w:r>
           </w:p>
         </w:tc>
         <w:tc>
@@ -5700,6 +5692,64 @@
               </w:rPr>
               <w:t xml:space="preserve">dark</w:t>
             </w:r>
+            <w:r>
+              <w:rPr>
+                <w:b/>
+              </w:rPr>
+              <w:t xml:space="preserve"> </w:t>
+            </w:r>
+            <w:r>
+              <w:rPr>
+                <w:b/>
+              </w:rPr>
+              <w:t xml:space="preserve">(</w:t>
+            </w:r>
+            <m:oMath>
+              <m:r>
+                <m:rPr>
+                  <m:sty m:val="p"/>
+                </m:rPr>
+                <m:t>μ</m:t>
+              </m:r>
+            </m:oMath>
+            <w:r>
+              <w:rPr>
+                <w:b/>
+              </w:rPr>
+              <w:t xml:space="preserve">mol m</w:t>
+            </w:r>
+            <w:r>
+              <w:rPr>
+                <w:vertAlign w:val="superscript"/>
+                <w:b/>
+              </w:rPr>
+              <w:t xml:space="preserve">-2</w:t>
+            </w:r>
+            <w:r>
+              <w:rPr>
+                <w:b/>
+              </w:rPr>
+              <w:t xml:space="preserve"> </w:t>
+            </w:r>
+            <w:r>
+              <w:rPr>
+                <w:b/>
+              </w:rPr>
+              <w:t xml:space="preserve">s</w:t>
+            </w:r>
+            <w:r>
+              <w:rPr>
+                <w:vertAlign w:val="superscript"/>
+                <w:b/>
+              </w:rPr>
+              <w:t xml:space="preserve">-1</w:t>
+            </w:r>
+            <w:r>
+              <w:rPr>
+                <w:b/>
+              </w:rPr>
+              <w:t xml:space="preserve">)</w:t>
+            </w:r>
           </w:p>
         </w:tc>
         <w:tc>
@@ -5781,6 +5831,50 @@
               </w:rPr>
               <w:t xml:space="preserve">s</w:t>
             </w:r>
+            <w:r>
+              <w:rPr>
+                <w:b/>
+              </w:rPr>
+              <w:t xml:space="preserve"> </w:t>
+            </w:r>
+            <w:r>
+              <w:rPr>
+                <w:b/>
+              </w:rPr>
+              <w:t xml:space="preserve">(mol m</w:t>
+            </w:r>
+            <w:r>
+              <w:rPr>
+                <w:vertAlign w:val="superscript"/>
+                <w:b/>
+              </w:rPr>
+              <w:t xml:space="preserve">-2</w:t>
+            </w:r>
+            <w:r>
+              <w:rPr>
+                <w:b/>
+              </w:rPr>
+              <w:t xml:space="preserve"> </w:t>
+            </w:r>
+            <w:r>
+              <w:rPr>
+                <w:b/>
+              </w:rPr>
+              <w:t xml:space="preserve">s</w:t>
+            </w:r>
+            <w:r>
+              <w:rPr>
+                <w:vertAlign w:val="superscript"/>
+                <w:b/>
+              </w:rPr>
+              <w:t xml:space="preserve">-1</w:t>
+            </w:r>
+            <w:r>
+              <w:rPr>
+                <w:b/>
+              </w:rPr>
+              <w:t xml:space="preserve">)</w:t>
+            </w:r>
           </w:p>
         </w:tc>
         <w:tc>
@@ -5874,18 +5968,18 @@
               <w:jc w:val="left"/>
             </w:pPr>
             <w:r>
-              <w:t xml:space="preserve">0.30 (0.01) a</w:t>
-            </w:r>
-          </w:p>
-        </w:tc>
-        <w:tc>
-          <w:p>
-            <w:pPr>
-              <w:pStyle w:val="Compact"/>
-              <w:jc w:val="left"/>
-            </w:pPr>
-            <w:r>
-              <w:t xml:space="preserve">5.1 (0.1) bc</w:t>
+              <w:t xml:space="preserve">0.30 (0.009) a</w:t>
+            </w:r>
+          </w:p>
+        </w:tc>
+        <w:tc>
+          <w:p>
+            <w:pPr>
+              <w:pStyle w:val="Compact"/>
+              <w:jc w:val="left"/>
+            </w:pPr>
+            <w:r>
+              <w:t xml:space="preserve">5.1 (0.14) bc</w:t>
             </w:r>
           </w:p>
         </w:tc>
@@ -5953,18 +6047,18 @@
               <w:jc w:val="left"/>
             </w:pPr>
             <w:r>
-              <w:t xml:space="preserve">0.36 (0.01) ab</w:t>
-            </w:r>
-          </w:p>
-        </w:tc>
-        <w:tc>
-          <w:p>
-            <w:pPr>
-              <w:pStyle w:val="Compact"/>
-              <w:jc w:val="left"/>
-            </w:pPr>
-            <w:r>
-              <w:t xml:space="preserve">5.4 (0.1) cd</w:t>
+              <w:t xml:space="preserve">0.36 (0.009) ab</w:t>
+            </w:r>
+          </w:p>
+        </w:tc>
+        <w:tc>
+          <w:p>
+            <w:pPr>
+              <w:pStyle w:val="Compact"/>
+              <w:jc w:val="left"/>
+            </w:pPr>
+            <w:r>
+              <w:t xml:space="preserve">5.4 (0.10) cd</w:t>
             </w:r>
           </w:p>
         </w:tc>
@@ -6032,18 +6126,18 @@
               <w:jc w:val="left"/>
             </w:pPr>
             <w:r>
-              <w:t xml:space="preserve">0.42 (0.01) ab</w:t>
-            </w:r>
-          </w:p>
-        </w:tc>
-        <w:tc>
-          <w:p>
-            <w:pPr>
-              <w:pStyle w:val="Compact"/>
-              <w:jc w:val="left"/>
-            </w:pPr>
-            <w:r>
-              <w:t xml:space="preserve">5.8 (0.1) d</w:t>
+              <w:t xml:space="preserve">0.42 (0.010) ab</w:t>
+            </w:r>
+          </w:p>
+        </w:tc>
+        <w:tc>
+          <w:p>
+            <w:pPr>
+              <w:pStyle w:val="Compact"/>
+              <w:jc w:val="left"/>
+            </w:pPr>
+            <w:r>
+              <w:t xml:space="preserve">5.8 (0.14) d</w:t>
             </w:r>
           </w:p>
         </w:tc>
@@ -6111,18 +6205,18 @@
               <w:jc w:val="left"/>
             </w:pPr>
             <w:r>
-              <w:t xml:space="preserve">0.37 (0.01) ab</w:t>
-            </w:r>
-          </w:p>
-        </w:tc>
-        <w:tc>
-          <w:p>
-            <w:pPr>
-              <w:pStyle w:val="Compact"/>
-              <w:jc w:val="left"/>
-            </w:pPr>
-            <w:r>
-              <w:t xml:space="preserve">4.9 (0.1) ac</w:t>
+              <w:t xml:space="preserve">0.37 (0.011) ab</w:t>
+            </w:r>
+          </w:p>
+        </w:tc>
+        <w:tc>
+          <w:p>
+            <w:pPr>
+              <w:pStyle w:val="Compact"/>
+              <w:jc w:val="left"/>
+            </w:pPr>
+            <w:r>
+              <w:t xml:space="preserve">4.9 (0.12) ac</w:t>
             </w:r>
           </w:p>
         </w:tc>
@@ -6190,18 +6284,18 @@
               <w:jc w:val="left"/>
             </w:pPr>
             <w:r>
-              <w:t xml:space="preserve">0.30 (0.01) a</w:t>
-            </w:r>
-          </w:p>
-        </w:tc>
-        <w:tc>
-          <w:p>
-            <w:pPr>
-              <w:pStyle w:val="Compact"/>
-              <w:jc w:val="left"/>
-            </w:pPr>
-            <w:r>
-              <w:t xml:space="preserve">4.5 (0.1) a</w:t>
+              <w:t xml:space="preserve">0.30 (0.009) a</w:t>
+            </w:r>
+          </w:p>
+        </w:tc>
+        <w:tc>
+          <w:p>
+            <w:pPr>
+              <w:pStyle w:val="Compact"/>
+              <w:jc w:val="left"/>
+            </w:pPr>
+            <w:r>
+              <w:t xml:space="preserve">4.5 (0.14) a</w:t>
             </w:r>
           </w:p>
         </w:tc>
@@ -6269,18 +6363,18 @@
               <w:jc w:val="left"/>
             </w:pPr>
             <w:r>
-              <w:t xml:space="preserve">0.31 (0.01) a</w:t>
-            </w:r>
-          </w:p>
-        </w:tc>
-        <w:tc>
-          <w:p>
-            <w:pPr>
-              <w:pStyle w:val="Compact"/>
-              <w:jc w:val="left"/>
-            </w:pPr>
-            <w:r>
-              <w:t xml:space="preserve">4.4 (0.2) a</w:t>
+              <w:t xml:space="preserve">0.31 (0.011) a</w:t>
+            </w:r>
+          </w:p>
+        </w:tc>
+        <w:tc>
+          <w:p>
+            <w:pPr>
+              <w:pStyle w:val="Compact"/>
+              <w:jc w:val="left"/>
+            </w:pPr>
+            <w:r>
+              <w:t xml:space="preserve">4.4 (0.15) a</w:t>
             </w:r>
           </w:p>
         </w:tc>
@@ -6348,18 +6442,18 @@
               <w:jc w:val="left"/>
             </w:pPr>
             <w:r>
-              <w:t xml:space="preserve">0.44 (0.01) b</w:t>
-            </w:r>
-          </w:p>
-        </w:tc>
-        <w:tc>
-          <w:p>
-            <w:pPr>
-              <w:pStyle w:val="Compact"/>
-              <w:jc w:val="left"/>
-            </w:pPr>
-            <w:r>
-              <w:t xml:space="preserve">4.5 (0.1) ab</w:t>
+              <w:t xml:space="preserve">0.44 (0.011) b</w:t>
+            </w:r>
+          </w:p>
+        </w:tc>
+        <w:tc>
+          <w:p>
+            <w:pPr>
+              <w:pStyle w:val="Compact"/>
+              <w:jc w:val="left"/>
+            </w:pPr>
+            <w:r>
+              <w:t xml:space="preserve">4.5 (0.14) ab</w:t>
             </w:r>
           </w:p>
         </w:tc>
@@ -6372,18 +6466,7 @@
               <w:jc w:val="left"/>
             </w:pPr>
             <w:r>
-              <w:t xml:space="preserve">P value</w:t>
-            </w:r>
-          </w:p>
-        </w:tc>
-        <w:tc>
-          <w:p>
-            <w:pPr>
-              <w:pStyle w:val="Compact"/>
-              <w:jc w:val="left"/>
-            </w:pPr>
-            <w:r>
-              <w:t xml:space="preserve">Container Effect</w:t>
+              <w:t xml:space="preserve">Container Effect (P value)</w:t>
             </w:r>
           </w:p>
         </w:tc>
@@ -6439,6 +6522,17 @@
             </w:pPr>
             <w:r>
               <w:t xml:space="preserve">0.001</w:t>
+            </w:r>
+          </w:p>
+        </w:tc>
+        <w:tc>
+          <w:p>
+            <w:pPr>
+              <w:pStyle w:val="Compact"/>
+              <w:jc w:val="left"/>
+            </w:pPr>
+            <w:r>
+              <w:t xml:space="preserve">0.079</w:t>
             </w:r>
           </w:p>
         </w:tc>
@@ -6816,9 +6910,860 @@
         <w:t xml:space="preserve">Figure S1</w:t>
       </w:r>
       <w:r>
-        <w:t xml:space="preserve">.</w:t>
-      </w:r>
-    </w:p>
+        <w:t xml:space="preserve">. Seedling growth model default parameters.</w:t>
+      </w:r>
+    </w:p>
+    <w:tbl>
+      <w:tblPr>
+        <w:tblStyle w:val="TableNormal"/>
+        <w:tblW w:type="pct" w:w="0.0"/>
+      </w:tblPr>
+      <w:tblGrid/>
+      <w:tr>
+        <w:tc>
+          <w:tcPr>
+            <w:tcBorders>
+              <w:bottom w:val="single"/>
+            </w:tcBorders>
+            <w:vAlign w:val="bottom"/>
+          </w:tcPr>
+          <w:p>
+            <w:pPr>
+              <w:pStyle w:val="Compact"/>
+              <w:jc w:val="left"/>
+            </w:pPr>
+            <w:r>
+              <w:rPr>
+                <w:b/>
+              </w:rPr>
+              <w:t xml:space="preserve">Variable</w:t>
+            </w:r>
+          </w:p>
+        </w:tc>
+        <w:tc>
+          <w:tcPr>
+            <w:tcBorders>
+              <w:bottom w:val="single"/>
+            </w:tcBorders>
+            <w:vAlign w:val="bottom"/>
+          </w:tcPr>
+          <w:p>
+            <w:pPr>
+              <w:pStyle w:val="Compact"/>
+              <w:jc w:val="left"/>
+            </w:pPr>
+            <w:r>
+              <w:rPr>
+                <w:b/>
+              </w:rPr>
+              <w:t xml:space="preserve">Description</w:t>
+            </w:r>
+          </w:p>
+        </w:tc>
+        <w:tc>
+          <w:tcPr>
+            <w:tcBorders>
+              <w:bottom w:val="single"/>
+            </w:tcBorders>
+            <w:vAlign w:val="bottom"/>
+          </w:tcPr>
+          <w:p>
+            <w:pPr>
+              <w:pStyle w:val="Compact"/>
+              <w:jc w:val="left"/>
+            </w:pPr>
+            <w:r>
+              <w:rPr>
+                <w:b/>
+              </w:rPr>
+              <w:t xml:space="preserve">Default.Value</w:t>
+            </w:r>
+          </w:p>
+        </w:tc>
+        <w:tc>
+          <w:tcPr>
+            <w:tcBorders>
+              <w:bottom w:val="single"/>
+            </w:tcBorders>
+            <w:vAlign w:val="bottom"/>
+          </w:tcPr>
+          <w:p>
+            <w:pPr>
+              <w:pStyle w:val="Compact"/>
+              <w:jc w:val="left"/>
+            </w:pPr>
+            <w:r>
+              <w:rPr>
+                <w:b/>
+              </w:rPr>
+              <w:t xml:space="preserve">Units</w:t>
+            </w:r>
+          </w:p>
+        </w:tc>
+        <w:tc>
+          <w:tcPr>
+            <w:tcBorders>
+              <w:bottom w:val="single"/>
+            </w:tcBorders>
+            <w:vAlign w:val="bottom"/>
+          </w:tcPr>
+          <w:p>
+            <w:pPr>
+              <w:pStyle w:val="Compact"/>
+              <w:jc w:val="left"/>
+            </w:pPr>
+            <w:r>
+              <w:rPr>
+                <w:b/>
+              </w:rPr>
+              <w:t xml:space="preserve">Source</w:t>
+            </w:r>
+          </w:p>
+        </w:tc>
+      </w:tr>
+      <w:tr>
+        <w:tc>
+          <w:p>
+            <w:pPr>
+              <w:pStyle w:val="Compact"/>
+              <w:jc w:val="left"/>
+            </w:pPr>
+            <w:r>
+              <w:t xml:space="preserve">Leaf area</w:t>
+            </w:r>
+            <w:r>
+              <w:rPr>
+                <w:vertAlign w:val="subscript"/>
+              </w:rPr>
+              <w:t xml:space="preserve">i</w:t>
+            </w:r>
+          </w:p>
+        </w:tc>
+        <w:tc>
+          <w:p>
+            <w:pPr>
+              <w:pStyle w:val="Compact"/>
+              <w:jc w:val="left"/>
+            </w:pPr>
+            <w:r>
+              <w:t xml:space="preserve">initial leaf area</w:t>
+            </w:r>
+          </w:p>
+        </w:tc>
+        <w:tc>
+          <w:p>
+            <w:pPr>
+              <w:pStyle w:val="Compact"/>
+              <w:jc w:val="left"/>
+            </w:pPr>
+            <w:r>
+              <w:t xml:space="preserve">0.035</w:t>
+            </w:r>
+          </w:p>
+        </w:tc>
+        <w:tc>
+          <w:p>
+            <w:pPr>
+              <w:pStyle w:val="Compact"/>
+              <w:jc w:val="left"/>
+            </w:pPr>
+            <w:r>
+              <w:t xml:space="preserve">m</w:t>
+            </w:r>
+            <w:r>
+              <w:rPr>
+                <w:vertAlign w:val="superscript"/>
+              </w:rPr>
+              <w:t xml:space="preserve">2</w:t>
+            </w:r>
+          </w:p>
+        </w:tc>
+        <w:tc>
+          <w:p>
+            <w:pPr>
+              <w:pStyle w:val="Compact"/>
+              <w:jc w:val="left"/>
+            </w:pPr>
+            <w:r>
+              <w:t xml:space="preserve">this study</w:t>
+            </w:r>
+          </w:p>
+        </w:tc>
+      </w:tr>
+      <w:tr>
+        <w:tc>
+          <w:p>
+            <w:pPr>
+              <w:pStyle w:val="Compact"/>
+              <w:jc w:val="left"/>
+            </w:pPr>
+            <w:r>
+              <w:t xml:space="preserve">Leaf mass</w:t>
+            </w:r>
+            <w:r>
+              <w:rPr>
+                <w:vertAlign w:val="subscript"/>
+              </w:rPr>
+              <w:t xml:space="preserve">i</w:t>
+            </w:r>
+          </w:p>
+        </w:tc>
+        <w:tc>
+          <w:p>
+            <w:pPr>
+              <w:pStyle w:val="Compact"/>
+              <w:jc w:val="left"/>
+            </w:pPr>
+            <w:r>
+              <w:t xml:space="preserve">initial leaf mass</w:t>
+            </w:r>
+          </w:p>
+        </w:tc>
+        <w:tc>
+          <w:p>
+            <w:pPr>
+              <w:pStyle w:val="Compact"/>
+              <w:jc w:val="left"/>
+            </w:pPr>
+            <w:r>
+              <w:t xml:space="preserve">3.45</w:t>
+            </w:r>
+          </w:p>
+        </w:tc>
+        <w:tc>
+          <w:p>
+            <w:pPr>
+              <w:pStyle w:val="Compact"/>
+              <w:jc w:val="left"/>
+            </w:pPr>
+            <w:r>
+              <w:t xml:space="preserve">g</w:t>
+            </w:r>
+          </w:p>
+        </w:tc>
+        <w:tc>
+          <w:p>
+            <w:pPr>
+              <w:pStyle w:val="Compact"/>
+              <w:jc w:val="left"/>
+            </w:pPr>
+            <w:r>
+              <w:t xml:space="preserve">this study</w:t>
+            </w:r>
+          </w:p>
+        </w:tc>
+      </w:tr>
+      <w:tr>
+        <w:tc>
+          <w:p>
+            <w:pPr>
+              <w:pStyle w:val="Compact"/>
+              <w:jc w:val="left"/>
+            </w:pPr>
+            <w:r>
+              <w:t xml:space="preserve">Stem mass</w:t>
+            </w:r>
+            <w:r>
+              <w:rPr>
+                <w:vertAlign w:val="subscript"/>
+              </w:rPr>
+              <w:t xml:space="preserve">i</w:t>
+            </w:r>
+          </w:p>
+        </w:tc>
+        <w:tc>
+          <w:p>
+            <w:pPr>
+              <w:pStyle w:val="Compact"/>
+              <w:jc w:val="left"/>
+            </w:pPr>
+            <w:r>
+              <w:t xml:space="preserve">initial stem mass</w:t>
+            </w:r>
+          </w:p>
+        </w:tc>
+        <w:tc>
+          <w:p>
+            <w:pPr>
+              <w:pStyle w:val="Compact"/>
+              <w:jc w:val="left"/>
+            </w:pPr>
+            <w:r>
+              <w:t xml:space="preserve">1.51</w:t>
+            </w:r>
+          </w:p>
+        </w:tc>
+        <w:tc>
+          <w:p>
+            <w:pPr>
+              <w:pStyle w:val="Compact"/>
+              <w:jc w:val="left"/>
+            </w:pPr>
+            <w:r>
+              <w:t xml:space="preserve">g</w:t>
+            </w:r>
+          </w:p>
+        </w:tc>
+        <w:tc>
+          <w:p>
+            <w:pPr>
+              <w:pStyle w:val="Compact"/>
+              <w:jc w:val="left"/>
+            </w:pPr>
+            <w:r>
+              <w:t xml:space="preserve">this study</w:t>
+            </w:r>
+          </w:p>
+        </w:tc>
+      </w:tr>
+      <w:tr>
+        <w:tc>
+          <w:p>
+            <w:pPr>
+              <w:pStyle w:val="Compact"/>
+              <w:jc w:val="left"/>
+            </w:pPr>
+            <w:r>
+              <w:t xml:space="preserve">Root mass</w:t>
+            </w:r>
+            <w:r>
+              <w:rPr>
+                <w:vertAlign w:val="subscript"/>
+              </w:rPr>
+              <w:t xml:space="preserve">i</w:t>
+            </w:r>
+          </w:p>
+        </w:tc>
+        <w:tc>
+          <w:p>
+            <w:pPr>
+              <w:pStyle w:val="Compact"/>
+              <w:jc w:val="left"/>
+            </w:pPr>
+            <w:r>
+              <w:t xml:space="preserve">initial root mass</w:t>
+            </w:r>
+          </w:p>
+        </w:tc>
+        <w:tc>
+          <w:p>
+            <w:pPr>
+              <w:pStyle w:val="Compact"/>
+              <w:jc w:val="left"/>
+            </w:pPr>
+            <w:r>
+              <w:t xml:space="preserve">0.99</w:t>
+            </w:r>
+          </w:p>
+        </w:tc>
+        <w:tc>
+          <w:p>
+            <w:pPr>
+              <w:pStyle w:val="Compact"/>
+              <w:jc w:val="left"/>
+            </w:pPr>
+            <w:r>
+              <w:t xml:space="preserve">g</w:t>
+            </w:r>
+          </w:p>
+        </w:tc>
+        <w:tc>
+          <w:p>
+            <w:pPr>
+              <w:pStyle w:val="Compact"/>
+              <w:jc w:val="left"/>
+            </w:pPr>
+            <w:r>
+              <w:t xml:space="preserve">this study</w:t>
+            </w:r>
+          </w:p>
+        </w:tc>
+      </w:tr>
+      <w:tr>
+        <w:tc>
+          <w:p>
+            <w:pPr>
+              <w:pStyle w:val="Compact"/>
+              <w:jc w:val="left"/>
+            </w:pPr>
+            <m:oMath>
+              <m:r>
+                <m:rPr>
+                  <m:sty m:val="p"/>
+                </m:rPr>
+                <m:t>ϵ</m:t>
+              </m:r>
+            </m:oMath>
+            <w:r>
+              <w:rPr>
+                <w:vertAlign w:val="subscript"/>
+              </w:rPr>
+              <w:t xml:space="preserve">c</w:t>
+            </w:r>
+          </w:p>
+        </w:tc>
+        <w:tc>
+          <w:p>
+            <w:pPr>
+              <w:pStyle w:val="Compact"/>
+              <w:jc w:val="left"/>
+            </w:pPr>
+            <w:r>
+              <w:t xml:space="preserve">biomass conversion efficiency</w:t>
+            </w:r>
+          </w:p>
+        </w:tc>
+        <w:tc>
+          <w:p>
+            <w:pPr>
+              <w:pStyle w:val="Compact"/>
+              <w:jc w:val="left"/>
+            </w:pPr>
+            <w:r>
+              <w:t xml:space="preserve">0.65</w:t>
+            </w:r>
+          </w:p>
+        </w:tc>
+        <w:tc>
+          <w:p>
+            <w:pPr>
+              <w:pStyle w:val="Compact"/>
+              <w:jc w:val="left"/>
+            </w:pPr>
+            <w:r>
+              <w:t xml:space="preserve">g C g mass</w:t>
+            </w:r>
+            <w:r>
+              <w:rPr>
+                <w:vertAlign w:val="superscript"/>
+              </w:rPr>
+              <w:t xml:space="preserve">-1</w:t>
+            </w:r>
+          </w:p>
+        </w:tc>
+        <w:tc>
+          <w:p>
+            <w:pPr>
+              <w:pStyle w:val="Compact"/>
+              <w:jc w:val="left"/>
+            </w:pPr>
+            <w:r>
+              <w:t xml:space="preserve">Mäkelä (1997)</w:t>
+            </w:r>
+          </w:p>
+        </w:tc>
+      </w:tr>
+      <w:tr>
+        <w:tc>
+          <w:p>
+            <w:pPr>
+              <w:pStyle w:val="Compact"/>
+              <w:jc w:val="left"/>
+            </w:pPr>
+            <w:r>
+              <w:t xml:space="preserve">R</w:t>
+            </w:r>
+            <w:r>
+              <w:rPr>
+                <w:vertAlign w:val="subscript"/>
+              </w:rPr>
+              <w:t xml:space="preserve">coarse</w:t>
+            </w:r>
+            <w:r>
+              <w:t xml:space="preserve"> </w:t>
+            </w:r>
+            <w:r>
+              <w:rPr>
+                <w:vertAlign w:val="subscript"/>
+              </w:rPr>
+              <w:t xml:space="preserve">root</w:t>
+            </w:r>
+          </w:p>
+        </w:tc>
+        <w:tc>
+          <w:p>
+            <w:pPr>
+              <w:pStyle w:val="Compact"/>
+              <w:jc w:val="left"/>
+            </w:pPr>
+            <w:r>
+              <w:t xml:space="preserve">coarse root respiration</w:t>
+            </w:r>
+          </w:p>
+        </w:tc>
+        <w:tc>
+          <w:p>
+            <w:pPr>
+              <w:pStyle w:val="Compact"/>
+              <w:jc w:val="left"/>
+            </w:pPr>
+            <w:r>
+              <w:t xml:space="preserve">0.00124</w:t>
+            </w:r>
+          </w:p>
+        </w:tc>
+        <w:tc>
+          <w:p>
+            <w:pPr>
+              <w:pStyle w:val="Compact"/>
+              <w:jc w:val="left"/>
+            </w:pPr>
+            <w:r>
+              <w:t xml:space="preserve">g C g root</w:t>
+            </w:r>
+            <w:r>
+              <w:rPr>
+                <w:vertAlign w:val="superscript"/>
+              </w:rPr>
+              <w:t xml:space="preserve">-1</w:t>
+            </w:r>
+            <w:r>
+              <w:t xml:space="preserve"> </w:t>
+            </w:r>
+            <w:r>
+              <w:t xml:space="preserve">d</w:t>
+            </w:r>
+            <w:r>
+              <w:rPr>
+                <w:vertAlign w:val="superscript"/>
+              </w:rPr>
+              <w:t xml:space="preserve">-1</w:t>
+            </w:r>
+          </w:p>
+        </w:tc>
+        <w:tc>
+          <w:p>
+            <w:pPr>
+              <w:pStyle w:val="Compact"/>
+              <w:jc w:val="left"/>
+            </w:pPr>
+            <w:r>
+              <w:t xml:space="preserve">Marden et al. (2008)</w:t>
+            </w:r>
+          </w:p>
+        </w:tc>
+      </w:tr>
+      <w:tr>
+        <w:tc>
+          <w:p>
+            <w:pPr>
+              <w:pStyle w:val="Compact"/>
+              <w:jc w:val="left"/>
+            </w:pPr>
+            <w:r>
+              <w:t xml:space="preserve">R</w:t>
+            </w:r>
+            <w:r>
+              <w:rPr>
+                <w:vertAlign w:val="subscript"/>
+              </w:rPr>
+              <w:t xml:space="preserve">fine</w:t>
+            </w:r>
+            <w:r>
+              <w:t xml:space="preserve"> </w:t>
+            </w:r>
+            <w:r>
+              <w:rPr>
+                <w:vertAlign w:val="subscript"/>
+              </w:rPr>
+              <w:t xml:space="preserve">root</w:t>
+            </w:r>
+          </w:p>
+        </w:tc>
+        <w:tc>
+          <w:p>
+            <w:pPr>
+              <w:pStyle w:val="Compact"/>
+              <w:jc w:val="left"/>
+            </w:pPr>
+            <w:r>
+              <w:t xml:space="preserve">fine root respiration</w:t>
+            </w:r>
+          </w:p>
+        </w:tc>
+        <w:tc>
+          <w:p>
+            <w:pPr>
+              <w:pStyle w:val="Compact"/>
+              <w:jc w:val="left"/>
+            </w:pPr>
+            <w:r>
+              <w:t xml:space="preserve">0.01037</w:t>
+            </w:r>
+          </w:p>
+        </w:tc>
+        <w:tc>
+          <w:p>
+            <w:pPr>
+              <w:pStyle w:val="Compact"/>
+              <w:jc w:val="left"/>
+            </w:pPr>
+            <w:r>
+              <w:t xml:space="preserve">g C g root</w:t>
+            </w:r>
+            <w:r>
+              <w:rPr>
+                <w:vertAlign w:val="superscript"/>
+              </w:rPr>
+              <w:t xml:space="preserve">-1</w:t>
+            </w:r>
+            <w:r>
+              <w:t xml:space="preserve"> </w:t>
+            </w:r>
+            <w:r>
+              <w:t xml:space="preserve">d</w:t>
+            </w:r>
+            <w:r>
+              <w:rPr>
+                <w:vertAlign w:val="superscript"/>
+              </w:rPr>
+              <w:t xml:space="preserve">-1</w:t>
+            </w:r>
+          </w:p>
+        </w:tc>
+        <w:tc>
+          <w:p>
+            <w:pPr>
+              <w:pStyle w:val="Compact"/>
+              <w:jc w:val="left"/>
+            </w:pPr>
+            <w:r>
+              <w:t xml:space="preserve">Ryan et al. (2010)</w:t>
+            </w:r>
+          </w:p>
+        </w:tc>
+      </w:tr>
+      <w:tr>
+        <w:tc>
+          <w:p>
+            <w:pPr>
+              <w:pStyle w:val="Compact"/>
+              <w:jc w:val="left"/>
+            </w:pPr>
+            <w:r>
+              <w:t xml:space="preserve">R</w:t>
+            </w:r>
+            <w:r>
+              <w:rPr>
+                <w:vertAlign w:val="subscript"/>
+              </w:rPr>
+              <w:t xml:space="preserve">stem</w:t>
+            </w:r>
+          </w:p>
+        </w:tc>
+        <w:tc>
+          <w:p>
+            <w:pPr>
+              <w:pStyle w:val="Compact"/>
+              <w:jc w:val="left"/>
+            </w:pPr>
+            <w:r>
+              <w:t xml:space="preserve">stem respiration</w:t>
+            </w:r>
+          </w:p>
+        </w:tc>
+        <w:tc>
+          <w:p>
+            <w:pPr>
+              <w:pStyle w:val="Compact"/>
+              <w:jc w:val="left"/>
+            </w:pPr>
+            <w:r>
+              <w:t xml:space="preserve">0.00187</w:t>
+            </w:r>
+          </w:p>
+        </w:tc>
+        <w:tc>
+          <w:p>
+            <w:pPr>
+              <w:pStyle w:val="Compact"/>
+              <w:jc w:val="left"/>
+            </w:pPr>
+            <w:r>
+              <w:t xml:space="preserve">g C g stem</w:t>
+            </w:r>
+            <w:r>
+              <w:rPr>
+                <w:vertAlign w:val="superscript"/>
+              </w:rPr>
+              <w:t xml:space="preserve">-1</w:t>
+            </w:r>
+            <w:r>
+              <w:t xml:space="preserve"> </w:t>
+            </w:r>
+            <w:r>
+              <w:t xml:space="preserve">d</w:t>
+            </w:r>
+            <w:r>
+              <w:rPr>
+                <w:vertAlign w:val="superscript"/>
+              </w:rPr>
+              <w:t xml:space="preserve">-1</w:t>
+            </w:r>
+          </w:p>
+        </w:tc>
+        <w:tc>
+          <w:p>
+            <w:pPr>
+              <w:pStyle w:val="Compact"/>
+              <w:jc w:val="left"/>
+            </w:pPr>
+            <w:r>
+              <w:t xml:space="preserve">Drake et al. (unpublished)</w:t>
+            </w:r>
+          </w:p>
+        </w:tc>
+      </w:tr>
+      <w:tr>
+        <w:tc>
+          <w:p>
+            <w:pPr>
+              <w:pStyle w:val="Compact"/>
+              <w:jc w:val="left"/>
+            </w:pPr>
+            <w:r>
+              <w:t xml:space="preserve">C</w:t>
+            </w:r>
+            <w:r>
+              <w:rPr>
+                <w:vertAlign w:val="subscript"/>
+              </w:rPr>
+              <w:t xml:space="preserve">day</w:t>
+            </w:r>
+          </w:p>
+        </w:tc>
+        <w:tc>
+          <w:p>
+            <w:pPr>
+              <w:pStyle w:val="Compact"/>
+              <w:jc w:val="left"/>
+            </w:pPr>
+            <w:r>
+              <w:t xml:space="preserve">daily leaf carbon assimilation</w:t>
+            </w:r>
+          </w:p>
+        </w:tc>
+        <w:tc>
+          <w:p>
+            <w:pPr>
+              <w:pStyle w:val="Compact"/>
+              <w:jc w:val="left"/>
+            </w:pPr>
+            <w:r>
+              <w:t xml:space="preserve">5.4 - 7.6</w:t>
+            </w:r>
+          </w:p>
+        </w:tc>
+        <w:tc>
+          <w:p>
+            <w:pPr>
+              <w:pStyle w:val="Compact"/>
+              <w:jc w:val="left"/>
+            </w:pPr>
+            <w:r>
+              <w:t xml:space="preserve">g C m</w:t>
+            </w:r>
+            <w:r>
+              <w:rPr>
+                <w:vertAlign w:val="superscript"/>
+              </w:rPr>
+              <w:t xml:space="preserve">-2</w:t>
+            </w:r>
+            <w:r>
+              <w:t xml:space="preserve"> </w:t>
+            </w:r>
+            <w:r>
+              <w:t xml:space="preserve">d</w:t>
+            </w:r>
+            <w:r>
+              <w:rPr>
+                <w:vertAlign w:val="superscript"/>
+              </w:rPr>
+              <w:t xml:space="preserve">-1</w:t>
+            </w:r>
+          </w:p>
+        </w:tc>
+        <w:tc>
+          <w:p>
+            <w:pPr>
+              <w:pStyle w:val="Compact"/>
+              <w:jc w:val="left"/>
+            </w:pPr>
+            <w:r>
+              <w:t xml:space="preserve">this study</w:t>
+            </w:r>
+          </w:p>
+        </w:tc>
+      </w:tr>
+      <w:tr>
+        <w:tc>
+          <w:p>
+            <w:pPr>
+              <w:pStyle w:val="Compact"/>
+              <w:jc w:val="left"/>
+            </w:pPr>
+            <m:oMath>
+              <m:r>
+                <m:rPr>
+                  <m:sty m:val="p"/>
+                </m:rPr>
+                <m:t>Λ</m:t>
+              </m:r>
+            </m:oMath>
+          </w:p>
+        </w:tc>
+        <w:tc>
+          <w:p>
+            <w:pPr>
+              <w:pStyle w:val="Compact"/>
+              <w:jc w:val="left"/>
+            </w:pPr>
+            <w:r>
+              <w:t xml:space="preserve">leaf or root turnover</w:t>
+            </w:r>
+          </w:p>
+        </w:tc>
+        <w:tc>
+          <w:p>
+            <w:pPr>
+              <w:pStyle w:val="Compact"/>
+              <w:jc w:val="left"/>
+            </w:pPr>
+            <w:r>
+              <w:t xml:space="preserve">1</w:t>
+            </w:r>
+          </w:p>
+        </w:tc>
+        <w:tc>
+          <w:p>
+            <w:pPr>
+              <w:pStyle w:val="Compact"/>
+              <w:jc w:val="left"/>
+            </w:pPr>
+            <w:r>
+              <w:t xml:space="preserve">yr</w:t>
+            </w:r>
+            <w:r>
+              <w:rPr>
+                <w:vertAlign w:val="superscript"/>
+              </w:rPr>
+              <w:t xml:space="preserve">-1</w:t>
+            </w:r>
+          </w:p>
+        </w:tc>
+        <w:tc>
+          <w:p>
+            <w:pPr>
+              <w:pStyle w:val="Compact"/>
+              <w:jc w:val="left"/>
+            </w:pPr>
+            <w:r>
+              <w:t xml:space="preserve">theoretical</w:t>
+            </w:r>
+          </w:p>
+        </w:tc>
+      </w:tr>
+    </w:tbl>
     <w:p>
       <w:pPr>
         <w:pStyle w:val="Heading1"/>
@@ -7932,7 +8877,7 @@
     </w:lvl>
   </w:abstractNum>
   <w:abstractNum w:abstractNumId="990">
-    <w:nsid w:val="38ffa254"/>
+    <w:nsid w:val="b2c0bd74"/>
     <w:multiLevelType w:val="multilevel"/>
     <w:lvl w:ilvl="0">
       <w:numFmt w:val="bullet"/>

</xml_diff>

<commit_message>
edits to manuscrupt from MT
</commit_message>
<xml_diff>
--- a/manuscript/manuscript_pve.docx
+++ b/manuscript/manuscript_pve.docx
@@ -174,12 +174,12 @@
         <w:t xml:space="preserve"> </w:t>
       </w:r>
       <w:r>
-        <w:t xml:space="preserve">seedlings. We grew individual seedlings in a large range of container sizes and planted containers flush to the soil alongside naturally sown ('free') seedlings. We developed a seedling growth model that utilized leaf photosynthesis rates (A) to allocate daily C uptake towards mass growth of stems, leaves and roots. Reduced soil volume was expected to induce rapid negative effects on growth and physiology compared to free seedlings. It was hypothesized that the soil volume effect would be largest in the smallest containers, negatively impacting mass partitioning belowground. An accumulation of leaf non-structural carbohydrates, resulting from reduced belowground sink strength, was expected to correlate to reductions in photosynthetic capacity. We observed a negative effect of contatiner volume on aboveground growth soon after the experiment started. Although growth was consistently different across soil volumes, dry mass partitioning to leaves, stems and roots was unchanged after 120 days. Photosynthetic capacity was significantly reduced in containers compared to free seedlings, and was related to both leaf nitrogen content and starch accumulation. We then asked whether the observed reductions in A explained the observed differences in seedling biomass. We found that although belowground sink limitation resulted in down regulation of A, these reductions were not large enough to explain observed growth responses. Thus, as A and growth were not tightly coordinated, an unaccounted for pool of non-biomass C resulted in seedlings with soil volume restriction. These results highlight the need to further utilize mass balance approaches when evaluating plant C allocation and confirms that A and growth are not always directly related.</w:t>
-      </w:r>
-    </w:p>
-    <w:p>
-      <w:pPr>
-        <w:pStyle w:val="Heading1"/>
+        <w:t xml:space="preserve">seedlings. We grew individual seedlings in a large range of container sizes and planted containers flush to the soil alongside naturally sown ('free') seedlings. We developed a seedling growth model that utilized leaf photosynthesis rates (A) to allocate daily C uptake towards mass growth of stems, leaves and roots. Reduced soil volume was expected to induce rapid negative effects on growth and physiology compared to free seedlings. It was hypothesized that the soil volume effect would be largest in the smallest containers, negatively impacting mass partitioning belowground. An accumulation of leaf non-structural carbohydrates, resulting from reduced belowground sink strength, was expected to correlate to reductions in photosynthetic capacity. We observed a negative effect of contatiner volume on aboveground growth soon after the experiment started. Although growth was consistently different across soil volumes, dry mass partitioning to leaves, stems and roots was unchanged after 120 days. Photosynthetic capacity was significantly reduced in containers compared to free seedlings, and was related to both leaf nitrogen content and starch accumulation. We then asked whether the observed reductions in A explained the observed differences in seedling biomass. We found that although belowground sink limitation resulted in down regulation of A, these reductions were not large enough to explain observed growth responses. Thus, as A and growth were not tightly coordinated, excess photosynthetic C not attributed to biomass resulted in seedlings with soil volume restriction. These results highlight the need to further utilize mass balance approaches when evaluating plant C allocation and confirms that important feedbacks exist between belowgroud sink strength and leaf C uptake.</w:t>
+      </w:r>
+    </w:p>
+    <w:p>
+      <w:pPr>
+        <w:pStyle w:val="Heading2"/>
       </w:pPr>
       <w:bookmarkStart w:id="23" w:name="keywords"/>
       <w:bookmarkEnd w:id="23"/>
@@ -430,7 +430,7 @@
         <w:t xml:space="preserve">(Li et al. 2005)</w:t>
       </w:r>
       <w:r>
-        <w:t xml:space="preserve">. These mixed results are not surprising as we still know little about the pathways in which plants achieve balance between assimilation, storage, and growth across temporal scales</w:t>
+        <w:t xml:space="preserve">. These mixed results are not surprising as we still know little about the balance between assimilation, storage, and growth across temporal scales in plants</w:t>
       </w:r>
       <w:r>
         <w:t xml:space="preserve"> </w:t>
@@ -447,7 +447,16 @@
         <w:br w:type="textWrapping"/>
       </w:r>
       <w:r>
-        <w:t xml:space="preserve">An alternative experimental approach is to reduce belowground C sink strength in tree seedlings by manipulating rooting volume, by varying the container size. The advantage of this approach is that it allows a large range of treatment levels, can be easily compared to naturally planted seedlings and may mimic natural conditions as seedlings compete for space or reach bedrock. Seedlings undergo many physiological and morphological changes in response to rooting volume, including biomass partitioning, A, water relations, nutrient uptake and respiration</w:t>
+        <w:t xml:space="preserve">An alternative experimental approach is to reduce belowground C sink strength in tree seedlings by manipulating rooting volume, by varying the container size</w:t>
+      </w:r>
+      <w:r>
+        <w:t xml:space="preserve"> </w:t>
+      </w:r>
+      <w:r>
+        <w:t xml:space="preserve">(Arp 1991, NeSmith and Duval 1998, Poorter et al. 2012a)</w:t>
+      </w:r>
+      <w:r>
+        <w:t xml:space="preserve">. Possible advantages of this approach are that it allows a large range of treatment levels, can be easily compared to naturally planted seedlings and may mimic natural conditions as seedlings compete for space or reach bedrock. Seedlings undergo many physiological and morphological changes in response to rooting volume, including biomass partitioning, A, water relations, nutrient uptake and respiration</w:t>
       </w:r>
       <w:r>
         <w:t xml:space="preserve"> </w:t>
@@ -546,12 +555,12 @@
     </w:p>
     <w:p>
       <w:r>
-        <w:t xml:space="preserve">2). As the finite pool of rooting volume and soil nutrients will decline faster in trees growing in small containers, we expected reductions in partitioning to fine root mass to be magnified with decreasing container size.</w:t>
-      </w:r>
-    </w:p>
-    <w:p>
-      <w:r>
-        <w:t xml:space="preserve">3). Reduced sink strength was expected to lead to accumulation of leaf non-structural carbohydrates, and a resulting downregulation of A. We therefore expected a correlation between carbohydrate accumulation and photosynthetic capacity as a function of soil volume.</w:t>
+        <w:t xml:space="preserve">2). As the finite pool of rooting volume and soil nutrients will decline faster in trees growing in small containers, we expected reductions in partitioning to fine root mass relative to tree size with decreasing container size.</w:t>
+      </w:r>
+    </w:p>
+    <w:p>
+      <w:r>
+        <w:t xml:space="preserve">3). Reduced sink strength was expected to lead to accumulation of leaf non-structural carbohydrates, and a resulting down regulation of A. We therefore expected a correlation between carbohydrate accumulation and photosynthetic capacity as a function of soil volume.</w:t>
       </w:r>
     </w:p>
     <w:p>
@@ -728,7 +737,7 @@
         <w:t xml:space="preserve"> </w:t>
       </w:r>
       <w:r>
-        <w:t xml:space="preserve">2013). Dry mass of leaves, stems, roots and total leaf area (LI-3100C Area Meter; LI-COR, Lincoln, NE, USA) were measured for each seedling. Mean individual leaf area for each harvested seedling was calculated by dividing total measured leaf area by total leaf count of only fully expanded leaves. Mean individual leaf area was then used to interpolate total seedling leaf area through time with weekly leaf counts. Root mass was collected by removing the roots system and passing soil from each container through a 1 mm sieve, washing, separating into fine and coarse roots (&lt;2 mm and &gt;2 mm diameter, respectively) and then drying to a constant mass. Roots from the free seedlings were collected by excavating each 1 m</w:t>
+        <w:t xml:space="preserve">2013). Dry mass of leaves, stems, roots and total leaf area (LI-3100C Area Meter; LI-COR, Lincoln, NE, USA) were measured for each seedling. Mean individual leaf area for each harvested seedling was calculated by dividing total measured leaf area by total leaf count of only fully expanded leaves. Mean individual leaf area was then used to interpolate total seedling leaf area through time with weekly leaf counts. Root mass was collected by removing the roots system and passing soil from each container through a 1 mm sieve, washing, separating into fine and coarse roots (&lt;2 mm and &gt;2 mm diameter, respectively) and then drying to a constant mass. Roots of seedlings in containers were not considered pot bound, as clusters of roots along the soil-container interface were not observed. Roots from the free seedlings were collected by excavating each 1 m</w:t>
       </w:r>
       <w:r>
         <w:rPr>
@@ -740,7 +749,7 @@
         <w:t xml:space="preserve"> </w:t>
       </w:r>
       <w:r>
-        <w:t xml:space="preserve">subplot to the hard layer and keeping only roots within the subplot. 25 g fresh weight subsamples of washed fine roots were analyzed, using WhinoRhizo software (Regent Instruments Inc., Quebec, QC, Canada), for specific root length (SRL, m g</w:t>
+        <w:t xml:space="preserve">subplot to the hard layer and keeping only roots within the subplot. For each seedling, a 25 g subsample of washed fine roots was analyzed for root length using WhinoRhizo software (Regent Instruments Inc., Quebec, QC, Canada). Here, specific root length (SRL) is reported as the root length divided by the dry mass of each subsample (m g</w:t>
       </w:r>
       <w:r>
         <w:rPr>
@@ -1890,7 +1899,7 @@
         <w:t xml:space="preserve"> </w:t>
       </w:r>
       <w:r>
-        <w:t xml:space="preserve">is a self shading parameter,</w:t>
+        <w:t xml:space="preserve">is a self shading parameter (explained below),</w:t>
       </w:r>
       <w:r>
         <w:t xml:space="preserve"> </w:t>
@@ -1913,7 +1922,16 @@
         <w:t xml:space="preserve"> </w:t>
       </w:r>
       <w:r>
-        <w:t xml:space="preserve">is a biomass conversion efficiency parameter and R is the mass based total respiration of all tissue components (g C d</w:t>
+        <w:t xml:space="preserve">is a biomass conversion efficiency parameter (g C g mass</w:t>
+      </w:r>
+      <w:r>
+        <w:rPr>
+          <w:vertAlign w:val="superscript"/>
+        </w:rPr>
+        <w:t xml:space="preserve">-1</w:t>
+      </w:r>
+      <w:r>
+        <w:t xml:space="preserve">) and R is the mass based total respiration of all tissue components (g C d</w:t>
       </w:r>
       <w:r>
         <w:rPr>
@@ -2029,9 +2047,6 @@
       </w:r>
       <w:r>
         <w:t xml:space="preserve">is publsihed or local tissue respiration rates of fine roots, coarse roots or stems (Table S1, g C g mass</w:t>
-      </w:r>
-      <w:r>
-        <w:t xml:space="preserve"> </w:t>
       </w:r>
       <w:r>
         <w:rPr>
@@ -2818,7 +2833,7 @@
     </w:p>
     <w:p>
       <w:r>
-        <w:t xml:space="preserve">Differences in experimental parameters with soil volume were analysed by mixed-effects models in R with individual containers as random effects and soil volume treatment as a categorical fixed effect iwth seven levels. Tukey's post-hoc tests were performed in conjunction with ANOVA to determine which specific paired comparisons among soil volume treatments were different. A linear mixed effect model of A</w:t>
+        <w:t xml:space="preserve">Differences in experimental parameters with soil volume were analysed by mixed-effects models in R with individual containers and experimental blocks as random effects and soil volume treatment as a categorical fixed effect with seven levels. Tukey's post-hoc tests were performed in conjunction with ANOVA to determine which specific paired comparisons among soil volume treatments were different. A linear mixed effect model of A</w:t>
       </w:r>
       <w:r>
         <w:rPr>
@@ -2935,16 +2950,7 @@
         <w:br w:type="textWrapping"/>
       </w:r>
       <w:r>
-        <w:t xml:space="preserve">Total seedling biomass at harvest was significantly different across container volumes (P &lt; 0.001) and between container treatments and free seedlings (P &lt; 0.001, Table 1). On average, harvested biomass of free seedlings was 84% higher than seedlings in containers. We analyzed the relationship between biomass growth and soil volume and found an increase of 34 % with a doubling of container volume, consistent with the meta-analysis of Poorter et al.</w:t>
-      </w:r>
-      <w:r>
-        <w:t xml:space="preserve"> </w:t>
-      </w:r>
-      <w:r>
-        <w:t xml:space="preserve">(2012a)</w:t>
-      </w:r>
-      <w:r>
-        <w:t xml:space="preserve">. Additionally, plant biomass was postively correlated with total leaf area across all treatments (R</w:t>
+        <w:t xml:space="preserve">Total seedling biomass at harvest was significantly different across container volumes (P &lt; 0.001) and between container treatments and free seedlings (P &lt; 0.001, Table 1). On average, harvested biomass of free seedlings was 84% higher than seedlings in containers. Plant biomass was postively correlated with total leaf area across all treatments (R</w:t>
       </w:r>
       <w:r>
         <w:rPr>
@@ -2997,7 +3003,7 @@
         <w:t xml:space="preserve"> </w:t>
       </w:r>
       <w:r>
-        <w:t xml:space="preserve">was higher in free seedlings but was not different across containers sizes (Table 1, P &lt; 0.001) and this pattern was evident beginning in the first gas exchange measurement campaign (P &lt; 0.001).</w:t>
+        <w:t xml:space="preserve">was higher in free seedlings, but was not different across containers sizes (Table 1, P &lt; 0.001) and this pattern was evident beginning in the first gas exchange measurement campaign (P &lt; 0.001).</w:t>
       </w:r>
     </w:p>
     <w:p>
@@ -3384,7 +3390,7 @@
         <w:br w:type="textWrapping"/>
       </w:r>
       <w:r>
-        <w:t xml:space="preserve">Next, we performed a series of model simulations to test possible C allocation scenarios to account for this excess pool of C. Testing the sensitivity of the model to treatment-specific LMF from the final harvest (M</w:t>
+        <w:t xml:space="preserve">Next, we performed a series of model simulations to test possible C allocation scenarios to account for the over predictions of seedling C mass. Testing the sensitivity of the model to treatment-specific LMF from the final harvest (M</w:t>
       </w:r>
       <w:r>
         <w:rPr>
@@ -3393,7 +3399,7 @@
         <w:t xml:space="preserve">2</w:t>
       </w:r>
       <w:r>
-        <w:t xml:space="preserve">) improved model predictions of seedling C mass but still overestimated seedling total C by 32±11.1 % (Figure S1a). Using harvest values of LMF, however, does not capture the increase in senescence of seedlings in small containers (Figure 1c). Thus, the 7-61 % reduction in harvest avlues of LMF from large to small soil volumes compared to the optimized LMF (M</w:t>
+        <w:t xml:space="preserve">) improved model predictions of seedling C mass but still overestimated seedling total C by 32±11.1 % (Figure S1a). Using harvest values of LMF, however, does not capture the increase in leaf turnover of seedlings in small containers (Figure 1c). Thus, the 7-61 % reduction in harvest avlues of LMF from large to small soil volumes compared to the optimized LMF (M</w:t>
       </w:r>
       <w:r>
         <w:rPr>
@@ -3450,7 +3456,12 @@
         <w:t xml:space="preserve"> </w:t>
       </w:r>
       <w:r>
-        <w:t xml:space="preserve">seedling biomass production. We addressed questions regarding the coordination of A and growth by complementing empirical results with a carbon balance model. We found that reductions in leaf A across container sizes were not sufficient to explain observed reductions in total plant biomass production. We thus encourage the utilization of mass balance approaches and provide direction for future studies when testing factors that control plant growth under environmental change.</w:t>
+        <w:t xml:space="preserve">seedling biomass production. We addressed questions regarding the coordination of A and growth by complementing empirical results with a C balance model. We found that reductions in leaf A across container sizes, when integrated across the 120 day experiment, were alone insufficient to account for observed reductions in total plant biomass production.</w:t>
+      </w:r>
+    </w:p>
+    <w:p>
+      <w:r>
+        <w:t xml:space="preserve">We thus encourage the utilization of mass balance approaches and provide direction for future studies when testing factors that control plant growth under environmental change.</w:t>
       </w:r>
     </w:p>
     <w:p>
@@ -3465,7 +3476,16 @@
     </w:p>
     <w:p>
       <w:r>
-        <w:t xml:space="preserve">Soon after seedlings became established both height and diameter growth were negatively affected by decreasing soil volume. This led to the large reductions in biomass in small containers, compared to freely rooted seedlings. These growth reductions were expected, as the impedance of root growth can cause reductions in overall plant growth and activity</w:t>
+        <w:t xml:space="preserve">Soon after seedlings became established both height and diameter growth were negatively affected by decreasing soil volume. This led to the large reductions in biomass in small containers, compared to freely rooted seedlings. We analyzed the relationship between biomass growth and soil volume and found an increase of 34 % with a doubling of container volume, consistent with the meta-analysis of Poorter et al.</w:t>
+      </w:r>
+      <w:r>
+        <w:t xml:space="preserve"> </w:t>
+      </w:r>
+      <w:r>
+        <w:t xml:space="preserve">(2012a)</w:t>
+      </w:r>
+      <w:r>
+        <w:t xml:space="preserve">. These growth reductions were expected, as the impedance of root growth can cause reductions in overall plant growth and activity</w:t>
       </w:r>
       <w:r>
         <w:t xml:space="preserve"> </w:t>
@@ -3635,16 +3655,7 @@
         <w:br w:type="textWrapping"/>
       </w:r>
       <w:r>
-        <w:t xml:space="preserve">Although the soil N % declined evenly across all treatments, leaf N was lowest in the smallest containers, suggesting sink limitation was the greatest in these containers. This makes sense as small containers may result in a reduction of total N uptake, either from physical root restriction or decreased supply, which will affect growth, Rubisco limitation, sugar metabolism, and carbohydrate partitioning between source and sink tissues</w:t>
-      </w:r>
-      <w:r>
-        <w:t xml:space="preserve"> </w:t>
-      </w:r>
-      <w:r>
-        <w:t xml:space="preserve">(Stitt 1991, Hermans et al. 2006)</w:t>
-      </w:r>
-      <w:r>
-        <w:t xml:space="preserve">. Mycorrhizal colonization could also have been affected in containers. Whether unrestricted mycorrhizal recruitment facilitated the increase in leaf N uptake in free seedlings is unknown. Regardless of whether sink limitation occurred from root or mycorrhizal restriction, the stark contrast in leaf N between free seedlings and seedlings in containers was significantly correlated to reductions in A.</w:t>
+        <w:t xml:space="preserve">Here, reductions in A were postively correlated with decreases in leaf N and leaf N was considerably reduced for seedlings in containers. Physical root restriction or decreased supply as been shown cause reductions in N uptake (citations), which could explain the observed reductions in leaf N in the smallest containers. Root N at the end of the experiment was on average higher in free seedlings but not consistently higher than every container volume treatment. Unrestricted mycorrhizal recruitment could have instead faciliated the increases in leaf N in free seedlings, but this effect is unknown. Combined with the fact that soil N % declined evenly across all treatments, there was no clear mechanism present to identify changes in root N uptake between free seedlings and seedlings in containers. In these already low quality soils, it is possible that seedlings in containers simply grew into increasing N limitation which negatively affected belowground sink strength. Although no clear feedback could be determined between the available soil N pool and decreases in leaf N, the affects of belowground sink limitation on A of seedlings in containers was evidents throughout the experiment.</w:t>
       </w:r>
     </w:p>
     <w:p>
@@ -3697,7 +3708,7 @@
         <w:t xml:space="preserve">(Gould 1966, Lleonart et al. 2000)</w:t>
       </w:r>
       <w:r>
-        <w:t xml:space="preserve">. In this study, there was no significant difference in root, leaf, or stem biomass partitioning with reduced soil volume compared to free seedlings, outside of ontogenetic drift. This is a surprising result as shifts in allocation have been noted specifically for nutrient limitation</w:t>
+        <w:t xml:space="preserve">. In this study, there was no significant difference in root, leaf, or stem biomass partitioning with reduced soil volume compared to free seedlings, outside of ontogenetic drift (Figure 3a,b). This is a surprising result as shifts in allocation have been noted specifically for nutrient limitation</w:t>
       </w:r>
       <w:r>
         <w:t xml:space="preserve"> </w:t>
@@ -3723,7 +3734,7 @@
         <w:t xml:space="preserve">(Falik et al. 2005)</w:t>
       </w:r>
       <w:r>
-        <w:t xml:space="preserve">. Also, the sensitivity of roots to their own exudates near obstructions may be used to adjust growth before stressful conditions occur</w:t>
+        <w:t xml:space="preserve">. Also, the sensitivity of roots to their own exudates near obstructions may prevent further growth</w:t>
       </w:r>
       <w:r>
         <w:t xml:space="preserve"> </w:t>
@@ -3756,7 +3767,7 @@
     </w:p>
     <w:p>
       <w:r>
-        <w:t xml:space="preserve">Our growth model used a simple but conventional approach to drive seedling growth with fluctuations in A while treating C use efficiency, respiration and C allocation as fixed processes. Contrary to expectation, the model consistently overestimated seedling growth in containers when parameterized with an optimized LMF for free seedlings. Although reductions in A</w:t>
+        <w:t xml:space="preserve">Our conventional growth model used a simple approach to drive seedling growth with fluctuations in A while treating C use efficiency, respiration and C allocation as fixed processes. Contrary to expectation, the model consistently overestimated seedling growth in containers when parameterized with an optimized LMF for free seedlings. Although reductions in A</w:t>
       </w:r>
       <w:r>
         <w:rPr>
@@ -4227,7 +4238,7 @@
         <w:t xml:space="preserve">Figure 5</w:t>
       </w:r>
       <w:r>
-        <w:t xml:space="preserve">. Photosynthetic capacity, on a leaf mass basis, as a function of accumulation of leaf starch (a) and leaf nitrogen content without TNC (b). Colors represent bins levels (n = 5) of both leaf starch and nitrogen grouped from low to high . Lines represents predictions, for each bin level, from the linear mixed effects model equation of A</w:t>
+        <w:t xml:space="preserve">. Photosynthetic capacity, on a leaf mass basis, as a function of accumulation of leaf starch (a) and leaf nitrogen content without TNC (b). Colors represent bins levels (n = 5) of both leaf starch and nitrogen grouped from low to high. Lines represents predictions, for each bin level, from the linear mixed effects model equation of A</w:t>
       </w:r>
       <w:r>
         <w:rPr>
@@ -8085,14 +8096,6 @@
         <w:pStyle w:val="Bibliography"/>
       </w:pPr>
       <w:r>
-        <w:t xml:space="preserve">Hermans C, Hammond JP, White PJ, Verbruggen N (2006) How do plants respond to nutrient shortage by biomass allocation? Trends in plant science 11:610–617.</w:t>
-      </w:r>
-    </w:p>
-    <w:p>
-      <w:pPr>
-        <w:pStyle w:val="Bibliography"/>
-      </w:pPr>
-      <w:r>
         <w:t xml:space="preserve">Hoch G, Popp M, Körner C (2002) Altitudinal increase of mobile carbon pools in Pinus cembra suggests sink limitation of growth at the Swiss treeline. Oikos 98:361–374.</w:t>
       </w:r>
     </w:p>
@@ -8535,26 +8538,6 @@
       </w:pPr>
       <w:r>
         <w:t xml:space="preserve">Smith AM, Stitt M (2007) Coordination of carbon supply and plant growth. Plant, cell &amp; environment 30:1126–1149.</w:t>
-      </w:r>
-    </w:p>
-    <w:p>
-      <w:pPr>
-        <w:pStyle w:val="Bibliography"/>
-      </w:pPr>
-      <w:r>
-        <w:t xml:space="preserve">Stitt M (1991) Rising CO</w:t>
-      </w:r>
-      <w:r>
-        <w:rPr>
-          <w:vertAlign w:val="subscript"/>
-        </w:rPr>
-        <w:t xml:space="preserve">2</w:t>
-      </w:r>
-      <w:r>
-        <w:t xml:space="preserve"> </w:t>
-      </w:r>
-      <w:r>
-        <w:t xml:space="preserve">levels and their potential significance for carbon flow in photosynthetic cells. Plant, Cell &amp; Environment 14:741–762.</w:t>
       </w:r>
     </w:p>
     <w:p>
@@ -8877,7 +8860,7 @@
     </w:lvl>
   </w:abstractNum>
   <w:abstractNum w:abstractNumId="990">
-    <w:nsid w:val="d2385d8f"/>
+    <w:nsid w:val="e4cf7d8a"/>
     <w:multiLevelType w:val="multilevel"/>
     <w:lvl w:ilvl="0">
       <w:numFmt w:val="bullet"/>

</xml_diff>

<commit_message>
made a new table of root data
edits from MT comments

RLD and SRL need to be double checked

leafN is no without TNC and is in manuscript
</commit_message>
<xml_diff>
--- a/manuscript/manuscript_pve.docx
+++ b/manuscript/manuscript_pve.docx
@@ -749,13 +749,22 @@
         <w:t xml:space="preserve"> </w:t>
       </w:r>
       <w:r>
-        <w:t xml:space="preserve">subplot to the hard layer and keeping only roots within the subplot. For each seedling, a 25 g subsample of washed fine roots was analyzed for root length using WhinoRhizo software (Regent Instruments Inc., Quebec, QC, Canada). Here, specific root length (SRL) is reported as the root length divided by the dry mass of each subsample (m g</w:t>
+        <w:t xml:space="preserve">subplot to the hard layer and keeping only roots within the subplot. For each seedling, a 25 g subsample of washed fine roots was analyzed for root length using WhinoRhizo software (Regent Instruments Inc., Quebec, QC, Canada). Specific root length (SRL) is reported as the root length divided by the dry mass of each subsample (m g</w:t>
       </w:r>
       <w:r>
         <w:rPr>
           <w:vertAlign w:val="superscript"/>
         </w:rPr>
         <w:t xml:space="preserve">-1</w:t>
+      </w:r>
+      <w:r>
+        <w:t xml:space="preserve">). Root length density (RLD) is reported as the root length divided by the total volume of each container (m dm</w:t>
+      </w:r>
+      <w:r>
+        <w:rPr>
+          <w:vertAlign w:val="superscript"/>
+        </w:rPr>
+        <w:t xml:space="preserve">-3</w:t>
       </w:r>
       <w:r>
         <w:t xml:space="preserve">).</w:t>
@@ -2779,16 +2788,21 @@
         <w:t xml:space="preserve"> </w:t>
       </w:r>
       <w:r>
-        <w:t xml:space="preserve">over 120 days and final seedling C was assumed to equal half of the final mass for both modeled and observed seedlings. First, a default model was optimized to produce a final LMF that correctly predicted both the final leaf mass and total biomass of the harvested free seedling controls (M</w:t>
-      </w:r>
-      <w:r>
-        <w:rPr>
-          <w:vertAlign w:val="subscript"/>
-        </w:rPr>
-        <w:t xml:space="preserve">0</w:t>
-      </w:r>
-      <w:r>
-        <w:t xml:space="preserve">). This optimized LMF was then applied to model runs with treatment specific C</w:t>
+        <w:t xml:space="preserve">over 120 days and final seedling C was assumed to equal half of the final mass for both modeled and observed seedlings.</w:t>
+      </w:r>
+    </w:p>
+    <w:p>
+      <w:r>
+        <w:t xml:space="preserve">First, a default model was fitted with mean photosynthetic parameters from the free seedlings and then optimized to produce a LMF that correctly predicted both the leaf mass and total biomass of the harvested free seedling (M</w:t>
+      </w:r>
+      <w:r>
+        <w:rPr>
+          <w:vertAlign w:val="subscript"/>
+        </w:rPr>
+        <w:t xml:space="preserve">free</w:t>
+      </w:r>
+      <w:r>
+        <w:t xml:space="preserve">). This optimized LMF was then used to constrain model runs with soil volume treatment specific C</w:t>
       </w:r>
       <w:r>
         <w:rPr>
@@ -2797,16 +2811,13 @@
         <w:t xml:space="preserve">day</w:t>
       </w:r>
       <w:r>
-        <w:t xml:space="preserve"> </w:t>
-      </w:r>
-      <w:r>
-        <w:t xml:space="preserve">to determine if changes in leaf A alone could accurately predict biomass (M</w:t>
-      </w:r>
-      <w:r>
-        <w:rPr>
-          <w:vertAlign w:val="subscript"/>
-        </w:rPr>
-        <w:t xml:space="preserve">1</w:t>
+        <w:t xml:space="preserve">, while keeping tissue respiration rates and turnover parameters constant, to determine if changes in leaf A alone could predict biomass of seedlings in containers (M</w:t>
+      </w:r>
+      <w:r>
+        <w:rPr>
+          <w:vertAlign w:val="subscript"/>
+        </w:rPr>
+        <w:t xml:space="preserve">pots</w:t>
       </w:r>
       <w:r>
         <w:t xml:space="preserve">). Next, model sensitivity to different C allocation scenarios, including non-optimized treatment specific LMF and up regulation of non-leaf tissue respiration by 50 % of default values (M</w:t>
@@ -2815,10 +2826,10 @@
         <w:rPr>
           <w:vertAlign w:val="subscript"/>
         </w:rPr>
-        <w:t xml:space="preserve">2,3</w:t>
-      </w:r>
-      <w:r>
-        <w:t xml:space="preserve">, respectively), was used to improve predictions of initial model simulations from measured harvest biomass. For all cases, seedling biomass production was compared between model output and harvested seedlings with treatment specific mean daily C assimilation by first scaling values to the free seedling control.</w:t>
+        <w:t xml:space="preserve">s1,s2</w:t>
+      </w:r>
+      <w:r>
+        <w:t xml:space="preserve">, respectively), was used to improve predictions of model simulations compared to measured harvest biomass. For all cases, seedling biomass production was compared between model output and harvested seedlings with treatment specific mean daily C assimilation by first scaling values to the free seedling control.</w:t>
       </w:r>
     </w:p>
     <w:p>
@@ -2991,7 +3002,7 @@
         <w:br w:type="textWrapping"/>
       </w:r>
       <w:r>
-        <w:t xml:space="preserve">Overall, SRL was higher in seedlings in containers compared to free seedlings but only in some of the container size treatments (Table 1). Over the duration of the experiment SLA</w:t>
+        <w:t xml:space="preserve">Overall, SRL was higher in seedlings in containers compared to free seedlings but only in some of the container size treatments (Table 1). Root length density increased Over the duration of the experiment SLA</w:t>
       </w:r>
       <w:r>
         <w:rPr>
@@ -3093,7 +3104,19 @@
         <w:t xml:space="preserve"> </w:t>
       </w:r>
       <w:r>
-        <w:t xml:space="preserve">on a mass basis was highly correlated to both leaf N content and leaf starch (both P &lt; 0.001). Across all measurement campaigns and treatments A</w:t>
+        <w:t xml:space="preserve">on a mass basis was highly correlated to both leaf N content and leaf starch (both P &lt; 0.001). We used predictions from the linear mixed effect model equation to visualize these relationship of A</w:t>
+      </w:r>
+      <w:r>
+        <w:rPr>
+          <w:vertAlign w:val="subscript"/>
+        </w:rPr>
+        <w:t xml:space="preserve">max</w:t>
+      </w:r>
+      <w:r>
+        <w:t xml:space="preserve"> </w:t>
+      </w:r>
+      <w:r>
+        <w:t xml:space="preserve">to either leaf N content or leaf starch at muliple bin levels (n=5) of the covariate parameter (Figure 5). Across all measurement campaigns and treatments A</w:t>
       </w:r>
       <w:r>
         <w:rPr>
@@ -3352,37 +3375,25 @@
     </w:p>
     <w:p>
       <w:r>
-        <w:t xml:space="preserve">Model M</w:t>
-      </w:r>
-      <w:r>
-        <w:rPr>
-          <w:vertAlign w:val="subscript"/>
-        </w:rPr>
-        <w:t xml:space="preserve">0</w:t>
-      </w:r>
-      <w:r>
-        <w:t xml:space="preserve">, was optimized so that the free seedling would fit as well as possible and then used to predicted biomass for seedlings in containers. M</w:t>
-      </w:r>
-      <w:r>
-        <w:rPr>
-          <w:vertAlign w:val="subscript"/>
-        </w:rPr>
-        <w:t xml:space="preserve">0</w:t>
-      </w:r>
-      <w:r>
-        <w:t xml:space="preserve"> </w:t>
-      </w:r>
-      <w:r>
-        <w:t xml:space="preserve">was able to converge on an optimum LMF (21.6 %) which predicted the mean harvest total biomass of free seedlings within 1.2 %. Using this optimized LMF, the total biomass of modeled seedlings with soil volume restriction (M</w:t>
-      </w:r>
-      <w:r>
-        <w:rPr>
-          <w:vertAlign w:val="subscript"/>
-        </w:rPr>
-        <w:t xml:space="preserve">1</w:t>
-      </w:r>
-      <w:r>
-        <w:t xml:space="preserve">) was on average 23±2.4 g C more than measured seedlings when comparing against predicted total net leaf C gain (Figure 6a). Thus, seedling C mass was overestimated by an average of 50±8.7 % in modeled seedlings across the soil volume treatments (Figure 6b). As a result, the observed reductions in leaf A with decreasing soil volume when integrated across the 120 day experiment were not large enough to explain the reduction in observed seedling biomass across the container size treatments.</w:t>
+        <w:t xml:space="preserve">The default model M</w:t>
+      </w:r>
+      <w:r>
+        <w:rPr>
+          <w:vertAlign w:val="subscript"/>
+        </w:rPr>
+        <w:t xml:space="preserve">free</w:t>
+      </w:r>
+      <w:r>
+        <w:t xml:space="preserve">, successfully optimized a LMF (21.6 %) which then allowed model to predict mean harvest total biomass of free seedlings within 1.2 %. Using this optimized LMF, the total biomass of modeled seedlings for each soil volume treatment (M</w:t>
+      </w:r>
+      <w:r>
+        <w:rPr>
+          <w:vertAlign w:val="subscript"/>
+        </w:rPr>
+        <w:t xml:space="preserve">pots</w:t>
+      </w:r>
+      <w:r>
+        <w:t xml:space="preserve">) were on average 23±2.4 g C more than measured seedling biomass when compared against predicted total net leaf C gain (Figure 6a). Thus, seedling C mass was overestimated by an average of 50±8.7 % in modeled seedlings across the soil volume treatments (Figure 6b). As a result, the observed reductions in leaf A with decreasing soil volume when integrated across the 120 day experiment were not large enough to explain the reduction in observed seedling biomass across the container size treatments.</w:t>
       </w:r>
     </w:p>
     <w:p>
@@ -3390,31 +3401,34 @@
         <w:br w:type="textWrapping"/>
       </w:r>
       <w:r>
-        <w:t xml:space="preserve">Next, we performed a series of model simulations to test possible C allocation scenarios to account for the over predictions of seedling C mass. Testing the sensitivity of the model to treatment-specific LMF from the final harvest (M</w:t>
-      </w:r>
-      <w:r>
-        <w:rPr>
-          <w:vertAlign w:val="subscript"/>
-        </w:rPr>
-        <w:t xml:space="preserve">2</w:t>
-      </w:r>
-      <w:r>
-        <w:t xml:space="preserve">) improved model predictions of seedling C mass but still overestimated seedling total C by 32±11.1 % (Figure S1a). Using harvest values of LMF, however, does not capture the increase in leaf turnover of seedlings in small containers (Figure 1c). Thus, the 7-61 % reduction in harvest avlues of LMF from large to small soil volumes compared to the optimized LMF (M</w:t>
-      </w:r>
-      <w:r>
-        <w:rPr>
-          <w:vertAlign w:val="subscript"/>
-        </w:rPr>
-        <w:t xml:space="preserve">0</w:t>
-      </w:r>
-      <w:r>
-        <w:t xml:space="preserve">) represents an underestimation of realized leaf C allocation. Increases of 50 % in non-leaf tissue respiration (M</w:t>
-      </w:r>
-      <w:r>
-        <w:rPr>
-          <w:vertAlign w:val="subscript"/>
-        </w:rPr>
-        <w:t xml:space="preserve">3</w:t>
+        <w:t xml:space="preserve">Next, we performed a series of model simulations to test possible C allocation scenarios to account for the over predictions of seedling C mass. Testing the sensitivity of the model to observed treatment-specific LMF from the final harvest (M</w:t>
+      </w:r>
+      <w:r>
+        <w:rPr>
+          <w:vertAlign w:val="subscript"/>
+        </w:rPr>
+        <w:t xml:space="preserve">s1</w:t>
+      </w:r>
+      <w:r>
+        <w:t xml:space="preserve">), which were each lower than the optmized LMF value (see Figure 3a), improved model predictions of seedling C mass but still overestimated seedling total C by 32±11.1 % (Figure S1a). Using harvest values of LMF, however, does not capture the observed increase in leaf turnover of seedlings in small containers (Figure 1c). Thus, the use of harvest LMF values for seedlings in containers in M</w:t>
+      </w:r>
+      <w:r>
+        <w:rPr>
+          <w:vertAlign w:val="subscript"/>
+        </w:rPr>
+        <w:t xml:space="preserve">s1</w:t>
+      </w:r>
+      <w:r>
+        <w:t xml:space="preserve"> </w:t>
+      </w:r>
+      <w:r>
+        <w:t xml:space="preserve">likely underestimates daily C allocation to leaves over the final montsh of the experiment. Increases of 50 % in non-leaf tissue respiration (M</w:t>
+      </w:r>
+      <w:r>
+        <w:rPr>
+          <w:vertAlign w:val="subscript"/>
+        </w:rPr>
+        <w:t xml:space="preserve">s2</w:t>
       </w:r>
       <w:r>
         <w:t xml:space="preserve">) improved biomass estimates slightly but overestimated mass C by an average of 46±9.3 % in seedlings with soil volume restriction (Figure S1b). With M</w:t>
@@ -3456,12 +3470,7 @@
         <w:t xml:space="preserve"> </w:t>
       </w:r>
       <w:r>
-        <w:t xml:space="preserve">seedling biomass production. We addressed questions regarding the coordination of A and growth by complementing empirical results with a C balance model. We found that reductions in leaf A across container sizes, when integrated across the 120 day experiment, were alone insufficient to account for observed reductions in total plant biomass production.</w:t>
-      </w:r>
-    </w:p>
-    <w:p>
-      <w:r>
-        <w:t xml:space="preserve">We thus encourage the utilization of mass balance approaches and provide direction for future studies when testing factors that control plant growth under environmental change.</w:t>
+        <w:t xml:space="preserve">seedling biomass production. We addressed questions regarding the coordination of A and growth by complementing empirical results with a C mass balance model. We found that reductions in leaf A across container sizes, when integrated across the 120 day experiment, were alone insufficient to account for observed reductions in total plant biomass production.</w:t>
       </w:r>
     </w:p>
     <w:p>
@@ -3532,7 +3541,7 @@
         <w:t xml:space="preserve"> </w:t>
       </w:r>
       <w:r>
-        <w:t xml:space="preserve">occurred at the same time as reductions in height and diameter of seedlings in containers. This initially suggests a strong link between growth and an apparent down regulation of A. However, there are several possible mechanisms that can explain reduced A in small pots including nutrient content, water or reduced sink strength</w:t>
+        <w:t xml:space="preserve">occurred at the same time as reductions in height and diameter of seedlings in containers. This initially suggests a strong link between growth and an apparent down regulation of A. However, there are several possible mechanisms that can explain reduced A in small containers including nutrient content, water or reduced sink strength</w:t>
       </w:r>
       <w:r>
         <w:t xml:space="preserve"> </w:t>
@@ -3734,7 +3743,7 @@
         <w:t xml:space="preserve">(Falik et al. 2005)</w:t>
       </w:r>
       <w:r>
-        <w:t xml:space="preserve">. Also, the sensitivity of roots to their own exudates near obstructions may prevent further growth</w:t>
+        <w:t xml:space="preserve">. The sensitivity of roots to their own exudates near obstructions may prevent further growth</w:t>
       </w:r>
       <w:r>
         <w:t xml:space="preserve"> </w:t>
@@ -3767,7 +3776,7 @@
     </w:p>
     <w:p>
       <w:r>
-        <w:t xml:space="preserve">Our conventional growth model used a simple approach to drive seedling growth with fluctuations in A while treating C use efficiency, respiration and C allocation as fixed processes. Contrary to expectation, the model consistently overestimated seedling growth in containers when parameterized with an optimized LMF for free seedlings. Although reductions in A</w:t>
+        <w:t xml:space="preserve">Our model used a simple approach to drive seedling growth with measured reductions in leaf level A , via soil volume effects, while treating C use efficiency, respiration and C allocation as fixed processes. Contrary to expectation, the model consistently overestimated seedling growth in containers when parameterized with an optimized LMF for free seedlings. Although reductions in A</w:t>
       </w:r>
       <w:r>
         <w:rPr>
@@ -3788,7 +3797,7 @@
         <w:t xml:space="preserve">(2012a)</w:t>
       </w:r>
       <w:r>
-        <w:t xml:space="preserve">, we provide evidence that links between sink limitation and A do not necessarily imply the same coordination between reduced A and growth. These findings are important as this model reflects classical approaches in tree growth and production modelling that are driven by inputs of C assimilation and processes such as respiration are considered proportional to biomass</w:t>
+        <w:t xml:space="preserve">, we provide evidence that the negative effects of sink limitation on A can not fully explain explain reduced seedling growth. These findings are important as this model reflects classical approaches in tree growth and production modelling that are driven by inputs of C assimilation and processes such as respiration are considered proportional to biomass</w:t>
       </w:r>
       <w:r>
         <w:t xml:space="preserve"> </w:t>
@@ -3806,7 +3815,58 @@
         <w:t xml:space="preserve">et al. 2001)</w:t>
       </w:r>
       <w:r>
-        <w:t xml:space="preserve">. Our results indicate a need to evaluate the use of fixed processes in models which distinguish the fate of assimilate C within a plant. Doing so will provide valuable input to future models as assimilate allocation is a key component in carbon-balance driven plant growth models, yet C partitioning remains a key weakness</w:t>
+        <w:t xml:space="preserve"> </w:t>
+      </w:r>
+      <w:r>
+        <w:t xml:space="preserve">or growth rate</w:t>
+      </w:r>
+      <w:r>
+        <w:t xml:space="preserve"> </w:t>
+      </w:r>
+      <w:r>
+        <w:t xml:space="preserve">(Tjoelker et al. 1999)</w:t>
+      </w:r>
+      <w:r>
+        <w:t xml:space="preserve">. It is possible that the overestimation of growth was due to an initial overestimation of A, however, the robust empirical based methods used to generate phtosynthetic parameters (J</w:t>
+      </w:r>
+      <w:r>
+        <w:rPr>
+          <w:vertAlign w:val="subscript"/>
+        </w:rPr>
+        <w:t xml:space="preserve">max</w:t>
+      </w:r>
+      <w:r>
+        <w:t xml:space="preserve">, V</w:t>
+      </w:r>
+      <w:r>
+        <w:rPr>
+          <w:vertAlign w:val="subscript"/>
+        </w:rPr>
+        <w:t xml:space="preserve">cmax</w:t>
+      </w:r>
+      <w:r>
+        <w:t xml:space="preserve">, R</w:t>
+      </w:r>
+      <w:r>
+        <w:rPr>
+          <w:vertAlign w:val="subscript"/>
+        </w:rPr>
+        <w:t xml:space="preserve">d</w:t>
+      </w:r>
+      <w:r>
+        <w:t xml:space="preserve"> </w:t>
+      </w:r>
+      <w:r>
+        <w:t xml:space="preserve">and g</w:t>
+      </w:r>
+      <w:r>
+        <w:rPr>
+          <w:vertAlign w:val="subscript"/>
+        </w:rPr>
+        <w:t xml:space="preserve">1</w:t>
+      </w:r>
+      <w:r>
+        <w:t xml:space="preserve">) make this unlikely. Instead, our results indicate a need to evaluate how oversimplified representations of proceses other than A affect models which distinguish the fate of assimilate C within a plant. Doing so will provide valuable input to future models as assimilate allocation is a key component in carbon-balance driven plant growth models, yet C partitioning remains a key weakness</w:t>
       </w:r>
       <w:r>
         <w:t xml:space="preserve"> </w:t>
@@ -3815,7 +3875,7 @@
         <w:t xml:space="preserve">(Lacointe 2000)</w:t>
       </w:r>
       <w:r>
-        <w:t xml:space="preserve">. To address this issue we utilized the flexibility of this model to test plausible fates of the extra pool of non-biomass C unaccounted for with mass balance. Similar to Lohier et al.</w:t>
+        <w:t xml:space="preserve">. To address this issue, we utilized the flexibility of this model to test plausible fates of the pool of simulated non-biomass C unaccounted for with observed mass balance. Similar to Lohier et al.</w:t>
       </w:r>
       <w:r>
         <w:t xml:space="preserve"> </w:t>
@@ -3827,7 +3887,7 @@
         <w:t xml:space="preserve"> </w:t>
       </w:r>
       <w:r>
-        <w:t xml:space="preserve">we manipulated processes contributing to seedling C mass balance, including changes to leaf C allocation or non-leaf tissue respiration, to quantitatively test their respective influences on model predictions.</w:t>
+        <w:t xml:space="preserve">we manipulated processes contributing to modeled seedling C mass balance, including changes to leaf C allocation or non-leaf tissue respiration, to quantitatively test their respective influences on model predictions.</w:t>
       </w:r>
     </w:p>
     <w:p>
@@ -3844,7 +3904,7 @@
         <w:t xml:space="preserve">2</w:t>
       </w:r>
       <w:r>
-        <w:t xml:space="preserve">), improved biomass predictions and provided insight into how sink limitation can impact leaf C allocation beyond A. The sensitivity of the model to shifts in LMF could represent changes in senescence that could not be explicitly quantified in this field study. As TNC accumulation can lead to accelerated leaf senescence</w:t>
+        <w:t xml:space="preserve">), improved biomass predictions and provided insight into how sink limitation can impact leaf C allocation beyond A. The sensitivity of the model to shifts in LMF could represent leaf loss throughout the experiment that could not be explicitly quantified in this field study. As TNC accumulation can lead to accelerated leaf senescence</w:t>
       </w:r>
       <w:r>
         <w:t xml:space="preserve"> </w:t>
@@ -3853,7 +3913,7 @@
         <w:t xml:space="preserve">(Paul and Foyer 2001)</w:t>
       </w:r>
       <w:r>
-        <w:t xml:space="preserve">, this could explain the observed decline in total leaf area of seedlings in small containers. Future empirical and modelling studies should focus on how feedbacks from sink activity affect both rates of A and the fate of C allocated to leaves. It will be the interactions between these two components that will determine the total C gain available for plant growth.</w:t>
+        <w:t xml:space="preserve">, this could explain the observed decline in total leaf area of seedlings in small containers. Future empirical and modelling studies should focus on how feedbacks from sink activity affect both rates of A and the fate of C allocated to growth, respiration and C storage in leaves. It will be the interactions between these two components that will determine the total C gain available for plant growth.</w:t>
       </w:r>
     </w:p>
     <w:p>
@@ -3906,7 +3966,7 @@
     </w:p>
     <w:p>
       <w:r>
-        <w:t xml:space="preserve">The debate over how rates of photosynthesis affect plant growth or to what degree these rates are instead controlled by growth has existed for decades</w:t>
+        <w:t xml:space="preserve">With a novel field-based design we detected a massive effect of container volume on seedling growth, not between containers but with naturally planted seedlings. This is important as manipulations of plants grown in containers are often used to draw conclusions about growth and physiological principles, but how these results actually reflect field-grown plants has seldom been studied. Although biomass partitioning was conserved, our empirical and model results suggest that the amount of photosynthate allocated to non-biomass pools such as TNC or respiration were likely altered by sink inhibition. The debate over how rates of photosynthesis affect plant growth or to what degree these rates are instead controlled by growth has existed for decades</w:t>
       </w:r>
       <w:r>
         <w:t xml:space="preserve"> </w:t>
@@ -3915,7 +3975,7 @@
         <w:t xml:space="preserve">(Sweet and Wareing 1966)</w:t>
       </w:r>
       <w:r>
-        <w:t xml:space="preserve">. Here, although biomass partitioning was conserved our model results infer that the allocation of photosynthate between non-biomass pools was altered by sink inhibition. This is important as manipulations of plants grown in containers are often used to draw conclusions about growth and physiological principles, but how these results actually reflect field-grown plants has seldom been studied. Our findings add more evidence that A and growth are not always entirely synced, an important distinction often missed in studies that manipulate source/sink activity. Körner</w:t>
+        <w:t xml:space="preserve">. Our combined empirical and modeling approach shows that when non-photosynthesis parameters were kept contant changes in A were not able to fully to predict changes in growth, an important distinction often missed in studies that manipulate source/sink activity. Körner</w:t>
       </w:r>
       <w:r>
         <w:t xml:space="preserve"> </w:t>
@@ -3927,7 +3987,7 @@
         <w:t xml:space="preserve"> </w:t>
       </w:r>
       <w:r>
-        <w:t xml:space="preserve">suggests that it is the norm for sink activity to feedback onto source activity, causing growth to control A through the demand for C. Although this may be true, we argue that attempts to quantify or at least predict the fate of assimilated C into known pools of growth, storage and C loss are needed prior to addressing this debate. Our modelling results agree with conclusions from Valentine and Mäkelä</w:t>
+        <w:t xml:space="preserve">suggests that it is the norm for sink activity to feedback onto source activity, causing growth to control A through the demand for C. Although this may be true, we results infer that quantifying the fate of assimilated C into known pools of growth, storage and C loss are needed prior to addressing this debate. Our modelling results agree with conclusions from Valentine and Mäkelä</w:t>
       </w:r>
       <w:r>
         <w:t xml:space="preserve"> </w:t>
@@ -3960,7 +4020,7 @@
         <w:t xml:space="preserve">Table 1</w:t>
       </w:r>
       <w:r>
-        <w:t xml:space="preserve">. Responses of plant and leaf characteristics of</w:t>
+        <w:t xml:space="preserve">.Responses of plant and leaf characterisitics of</w:t>
       </w:r>
       <w:r>
         <w:t xml:space="preserve"> </w:t>
@@ -3975,7 +4035,7 @@
         <w:t xml:space="preserve"> </w:t>
       </w:r>
       <w:r>
-        <w:t xml:space="preserve">seedlings to soil volume treatments. Each value reflects the mean (± 1 standard error) for each treatment. Seedling mass, SRL, root nitrogen and leaf</w:t>
+        <w:t xml:space="preserve">seedlings to soil volume treatments. Each value reflects the mean(standard error) for each treatment. Seedling mass and leaf</w:t>
       </w:r>
       <w:r>
         <w:t xml:space="preserve"> </w:t>
@@ -3995,7 +4055,7 @@
         <w:t xml:space="preserve">13</w:t>
       </w:r>
       <w:r>
-        <w:t xml:space="preserve">C values are from final harvest. Values of leaf starch, sugars, nitrogen and SLA represent overall means across measurement campaigns (n=6). Different letters represent significant differences between treatments. The container effect P value represents the overall difference between seedlings with soil volume restriction and the free seedling treatment.</w:t>
+        <w:t xml:space="preserve">C values are from final harvest. Values of leaf starch, sugars, nitrogen and SLA represent overall means across measurement campaigns (n=6). Different letters represent significant differences between treatments. The volume effect P value represents the overall difference between seedlings with soil volume restriction and the control seedlings.</w:t>
       </w:r>
     </w:p>
     <w:p>
@@ -4012,6 +4072,38 @@
         <w:t xml:space="preserve"> </w:t>
       </w:r>
       <w:r>
+        <w:t xml:space="preserve">Responses of root characterisitics of</w:t>
+      </w:r>
+      <w:r>
+        <w:t xml:space="preserve"> </w:t>
+      </w:r>
+      <w:r>
+        <w:rPr>
+          <w:i/>
+        </w:rPr>
+        <w:t xml:space="preserve">Eucalyptus tereticornis</w:t>
+      </w:r>
+      <w:r>
+        <w:t xml:space="preserve"> </w:t>
+      </w:r>
+      <w:r>
+        <w:t xml:space="preserve">seedlings to soil volume treatments. Each value reflects the mean(standard error) for each treatment. All values are from the final harvest. Vaules for RLD are only calculated for seedlings in containers as free seedlings have potentially unlimeted soil volume to exploit. Different letters represent significant differences between treatments. The volume effect P value represents the overall difference between seedlings with soil volume restriction and the control seedlings, except for RLD which represents only diffeences between seedlings in containers.</w:t>
+      </w:r>
+    </w:p>
+    <w:p>
+      <w:r>
+        <w:br w:type="textWrapping"/>
+      </w:r>
+      <w:r>
+        <w:rPr>
+          <w:b/>
+        </w:rPr>
+        <w:t xml:space="preserve">Table 3.</w:t>
+      </w:r>
+      <w:r>
+        <w:t xml:space="preserve"> </w:t>
+      </w:r>
+      <w:r>
         <w:t xml:space="preserve">Responses of leaf level gas exchange parameters of</w:t>
       </w:r>
       <w:r>
@@ -4126,7 +4218,7 @@
         <w:t xml:space="preserve"> </w:t>
       </w:r>
       <w:r>
-        <w:t xml:space="preserve">values are means of two measurement campaigns at beginning and end of gas exchange measurements. Different letters represent significant differences between treatments. The container effect P value represents the overall difference between seedlings with soil volume restriction and the control seedlings.</w:t>
+        <w:t xml:space="preserve">values are means of two measurement campaigns at beginning and end of gas exchange measurements. Different letters represent significant differences between treatments. The volume effect P value represents the overall difference between seedlings with soil volume restriction and the control seedlings.</w:t>
       </w:r>
     </w:p>
     <w:p>
@@ -4201,7 +4293,7 @@
         <w:t xml:space="preserve">Figure 3</w:t>
       </w:r>
       <w:r>
-        <w:t xml:space="preserve">. Soil volume treatment means of biomass partitioning to leaves, stems, and roots at harvest (a), bi-variate relationships between mass allocation to leaves and stems + roots (b) and leaf mass as a function of fine root biomass with ± standard error (c). For (b) lines represent standardized major axis fitting of the log transformed allometric relationships of leaf mass fraction by treatment. For (c) the dashed line is the 1:1 relationship and the solid line represents the significant linear model fit (R</w:t>
+        <w:t xml:space="preserve">. Soil volume treatment means of biomass partitioning to leaves, stems, and roots at harvest (a), bivariate relationships between mass allocation to leaves and stems + roots (b) and leaf mass as a function of fine root biomass with ± standard error (c). For (b) lines represent standardized major axis fitting of the log-transformed allometric relationships of leaf mass fraction by treatment. For (c) the dashed line is the 1:1 relationship and the solid line represents the significant linear model fit (R</w:t>
       </w:r>
       <w:r>
         <w:rPr>
@@ -4224,7 +4316,7 @@
         <w:t xml:space="preserve">Figure 4</w:t>
       </w:r>
       <w:r>
-        <w:t xml:space="preserve">. Soil volume treatment means ± standard error, across all measurement campaigns (n=6), of light saturated rates of photosynthesis at 25°C. Different letters represent significant differences between treatments.</w:t>
+        <w:t xml:space="preserve">. Soil volume treatment means ± standard error, across all measurement campaigns (n = 6), of light saturated rates of photosynthesis at 25°C. Different letters represent significant differences between treatments.</w:t>
       </w:r>
     </w:p>
     <w:p>
@@ -4338,7 +4430,7 @@
         <w:t xml:space="preserve"> </w:t>
       </w:r>
       <w:r>
-        <w:t xml:space="preserve">seedlings to soil volume treatments. Each value reflects the mean(standard error) for each treatment. Seedling mass, SRL, root nitrogen and leaf</w:t>
+        <w:t xml:space="preserve">seedlings to soil volume treatments. Each value reflects the mean(standard error) for each treatment. Seedling mass and leaf</w:t>
       </w:r>
       <w:r>
         <w:t xml:space="preserve"> </w:t>
@@ -4358,7 +4450,7 @@
         <w:t xml:space="preserve">13</w:t>
       </w:r>
       <w:r>
-        <w:t xml:space="preserve">C values are from final harvest. Values of leaf starch, sugars, nitrogen and SLA represent overall means across measurement campaigns (n=6). Different letters represent significant differences between treatments. The container effect P value represents the overall difference between seedlings with soil volume restriction and the control seedlings.</w:t>
+        <w:t xml:space="preserve">C values are from final harvest. Values of leaf starch, sugars, nitrogen and SLA represent overall means across measurement campaigns (n=6). Different letters represent significant differences between treatments. The volume effect P value represents the overall difference between seedlings with soil volume restriction and the control seedlings.</w:t>
       </w:r>
     </w:p>
     <w:tbl>
@@ -4535,7 +4627,26 @@
               <w:rPr>
                 <w:b/>
               </w:rPr>
-              <w:t xml:space="preserve">Leaf Nitrogen (%)</w:t>
+              <w:t xml:space="preserve">Leaf Nitrogen</w:t>
+            </w:r>
+            <w:r>
+              <w:rPr>
+                <w:vertAlign w:val="subscript"/>
+                <w:b/>
+              </w:rPr>
+              <w:t xml:space="preserve">TNC-free</w:t>
+            </w:r>
+            <w:r>
+              <w:rPr>
+                <w:b/>
+              </w:rPr>
+              <w:t xml:space="preserve"> </w:t>
+            </w:r>
+            <w:r>
+              <w:rPr>
+                <w:b/>
+              </w:rPr>
+              <w:t xml:space="preserve">(%)</w:t>
             </w:r>
           </w:p>
         </w:tc>
@@ -4555,10 +4666,693 @@
               <w:rPr>
                 <w:b/>
               </w:rPr>
-              <w:t xml:space="preserve">Root Nitrogen (%)</w:t>
-            </w:r>
-          </w:p>
-        </w:tc>
+              <w:t xml:space="preserve">Leaf d</w:t>
+            </w:r>
+            <w:r>
+              <w:rPr>
+                <w:vertAlign w:val="superscript"/>
+                <w:b/>
+              </w:rPr>
+              <w:t xml:space="preserve">13</w:t>
+            </w:r>
+            <w:r>
+              <w:rPr>
+                <w:b/>
+              </w:rPr>
+              <w:t xml:space="preserve">C (‰)</w:t>
+            </w:r>
+          </w:p>
+        </w:tc>
+      </w:tr>
+      <w:tr>
+        <w:tc>
+          <w:p>
+            <w:pPr>
+              <w:pStyle w:val="Compact"/>
+              <w:jc w:val="left"/>
+            </w:pPr>
+            <w:r>
+              <w:t xml:space="preserve">5</w:t>
+            </w:r>
+          </w:p>
+        </w:tc>
+        <w:tc>
+          <w:p>
+            <w:pPr>
+              <w:pStyle w:val="Compact"/>
+              <w:jc w:val="left"/>
+            </w:pPr>
+            <w:r>
+              <w:t xml:space="preserve">14.8 (1.82) a</w:t>
+            </w:r>
+          </w:p>
+        </w:tc>
+        <w:tc>
+          <w:p>
+            <w:pPr>
+              <w:pStyle w:val="Compact"/>
+              <w:jc w:val="left"/>
+            </w:pPr>
+            <w:r>
+              <w:t xml:space="preserve">11.8 (0.32) a</w:t>
+            </w:r>
+          </w:p>
+        </w:tc>
+        <w:tc>
+          <w:p>
+            <w:pPr>
+              <w:pStyle w:val="Compact"/>
+              <w:jc w:val="left"/>
+            </w:pPr>
+            <w:r>
+              <w:t xml:space="preserve">12.7 (0.97) b</w:t>
+            </w:r>
+          </w:p>
+        </w:tc>
+        <w:tc>
+          <w:p>
+            <w:pPr>
+              <w:pStyle w:val="Compact"/>
+              <w:jc w:val="left"/>
+            </w:pPr>
+            <w:r>
+              <w:t xml:space="preserve">6.4 (0.28) a</w:t>
+            </w:r>
+          </w:p>
+        </w:tc>
+        <w:tc>
+          <w:p>
+            <w:pPr>
+              <w:pStyle w:val="Compact"/>
+              <w:jc w:val="left"/>
+            </w:pPr>
+            <w:r>
+              <w:t xml:space="preserve">1.3 (0.03) a</w:t>
+            </w:r>
+          </w:p>
+        </w:tc>
+        <w:tc>
+          <w:p>
+            <w:pPr>
+              <w:pStyle w:val="Compact"/>
+              <w:jc w:val="left"/>
+            </w:pPr>
+            <w:r>
+              <w:t xml:space="preserve">-30.1 (0.26) a</w:t>
+            </w:r>
+          </w:p>
+        </w:tc>
+      </w:tr>
+      <w:tr>
+        <w:tc>
+          <w:p>
+            <w:pPr>
+              <w:pStyle w:val="Compact"/>
+              <w:jc w:val="left"/>
+            </w:pPr>
+            <w:r>
+              <w:t xml:space="preserve">10</w:t>
+            </w:r>
+          </w:p>
+        </w:tc>
+        <w:tc>
+          <w:p>
+            <w:pPr>
+              <w:pStyle w:val="Compact"/>
+              <w:jc w:val="left"/>
+            </w:pPr>
+            <w:r>
+              <w:t xml:space="preserve">20.0 (2.38) ab</w:t>
+            </w:r>
+          </w:p>
+        </w:tc>
+        <w:tc>
+          <w:p>
+            <w:pPr>
+              <w:pStyle w:val="Compact"/>
+              <w:jc w:val="left"/>
+            </w:pPr>
+            <w:r>
+              <w:t xml:space="preserve">11.7 (0.31) a</w:t>
+            </w:r>
+          </w:p>
+        </w:tc>
+        <w:tc>
+          <w:p>
+            <w:pPr>
+              <w:pStyle w:val="Compact"/>
+              <w:jc w:val="left"/>
+            </w:pPr>
+            <w:r>
+              <w:t xml:space="preserve">9.4 (0.75) ab</w:t>
+            </w:r>
+          </w:p>
+        </w:tc>
+        <w:tc>
+          <w:p>
+            <w:pPr>
+              <w:pStyle w:val="Compact"/>
+              <w:jc w:val="left"/>
+            </w:pPr>
+            <w:r>
+              <w:t xml:space="preserve">6.7 (0.25) a</w:t>
+            </w:r>
+          </w:p>
+        </w:tc>
+        <w:tc>
+          <w:p>
+            <w:pPr>
+              <w:pStyle w:val="Compact"/>
+              <w:jc w:val="left"/>
+            </w:pPr>
+            <w:r>
+              <w:t xml:space="preserve">1.5 (0.04) ab</w:t>
+            </w:r>
+          </w:p>
+        </w:tc>
+        <w:tc>
+          <w:p>
+            <w:pPr>
+              <w:pStyle w:val="Compact"/>
+              <w:jc w:val="left"/>
+            </w:pPr>
+            <w:r>
+              <w:t xml:space="preserve">-30.2 (0.25) a</w:t>
+            </w:r>
+          </w:p>
+        </w:tc>
+      </w:tr>
+      <w:tr>
+        <w:tc>
+          <w:p>
+            <w:pPr>
+              <w:pStyle w:val="Compact"/>
+              <w:jc w:val="left"/>
+            </w:pPr>
+            <w:r>
+              <w:t xml:space="preserve">15</w:t>
+            </w:r>
+          </w:p>
+        </w:tc>
+        <w:tc>
+          <w:p>
+            <w:pPr>
+              <w:pStyle w:val="Compact"/>
+              <w:jc w:val="left"/>
+            </w:pPr>
+            <w:r>
+              <w:t xml:space="preserve">25.4 (2.49) ab</w:t>
+            </w:r>
+          </w:p>
+        </w:tc>
+        <w:tc>
+          <w:p>
+            <w:pPr>
+              <w:pStyle w:val="Compact"/>
+              <w:jc w:val="left"/>
+            </w:pPr>
+            <w:r>
+              <w:t xml:space="preserve">12.7 (0.48) a</w:t>
+            </w:r>
+          </w:p>
+        </w:tc>
+        <w:tc>
+          <w:p>
+            <w:pPr>
+              <w:pStyle w:val="Compact"/>
+              <w:jc w:val="left"/>
+            </w:pPr>
+            <w:r>
+              <w:t xml:space="preserve">7.3 (0.73) a</w:t>
+            </w:r>
+          </w:p>
+        </w:tc>
+        <w:tc>
+          <w:p>
+            <w:pPr>
+              <w:pStyle w:val="Compact"/>
+              <w:jc w:val="left"/>
+            </w:pPr>
+            <w:r>
+              <w:t xml:space="preserve">7.2 (0.28) a</w:t>
+            </w:r>
+          </w:p>
+        </w:tc>
+        <w:tc>
+          <w:p>
+            <w:pPr>
+              <w:pStyle w:val="Compact"/>
+              <w:jc w:val="left"/>
+            </w:pPr>
+            <w:r>
+              <w:t xml:space="preserve">1.6 (0.07) ab</w:t>
+            </w:r>
+          </w:p>
+        </w:tc>
+        <w:tc>
+          <w:p>
+            <w:pPr>
+              <w:pStyle w:val="Compact"/>
+              <w:jc w:val="left"/>
+            </w:pPr>
+            <w:r>
+              <w:t xml:space="preserve">-30.3 (0.36) a</w:t>
+            </w:r>
+          </w:p>
+        </w:tc>
+      </w:tr>
+      <w:tr>
+        <w:tc>
+          <w:p>
+            <w:pPr>
+              <w:pStyle w:val="Compact"/>
+              <w:jc w:val="left"/>
+            </w:pPr>
+            <w:r>
+              <w:t xml:space="preserve">20</w:t>
+            </w:r>
+          </w:p>
+        </w:tc>
+        <w:tc>
+          <w:p>
+            <w:pPr>
+              <w:pStyle w:val="Compact"/>
+              <w:jc w:val="left"/>
+            </w:pPr>
+            <w:r>
+              <w:t xml:space="preserve">23.4 (1.63) ab</w:t>
+            </w:r>
+          </w:p>
+        </w:tc>
+        <w:tc>
+          <w:p>
+            <w:pPr>
+              <w:pStyle w:val="Compact"/>
+              <w:jc w:val="left"/>
+            </w:pPr>
+            <w:r>
+              <w:t xml:space="preserve">11.8 (0.37) a</w:t>
+            </w:r>
+          </w:p>
+        </w:tc>
+        <w:tc>
+          <w:p>
+            <w:pPr>
+              <w:pStyle w:val="Compact"/>
+              <w:jc w:val="left"/>
+            </w:pPr>
+            <w:r>
+              <w:t xml:space="preserve">9.5 (0.88) ab</w:t>
+            </w:r>
+          </w:p>
+        </w:tc>
+        <w:tc>
+          <w:p>
+            <w:pPr>
+              <w:pStyle w:val="Compact"/>
+              <w:jc w:val="left"/>
+            </w:pPr>
+            <w:r>
+              <w:t xml:space="preserve">6.6 (0.26) a</w:t>
+            </w:r>
+          </w:p>
+        </w:tc>
+        <w:tc>
+          <w:p>
+            <w:pPr>
+              <w:pStyle w:val="Compact"/>
+              <w:jc w:val="left"/>
+            </w:pPr>
+            <w:r>
+              <w:t xml:space="preserve">1.7 (0.06) ab</w:t>
+            </w:r>
+          </w:p>
+        </w:tc>
+        <w:tc>
+          <w:p>
+            <w:pPr>
+              <w:pStyle w:val="Compact"/>
+              <w:jc w:val="left"/>
+            </w:pPr>
+            <w:r>
+              <w:t xml:space="preserve">-29.7 (0.28) a</w:t>
+            </w:r>
+          </w:p>
+        </w:tc>
+      </w:tr>
+      <w:tr>
+        <w:tc>
+          <w:p>
+            <w:pPr>
+              <w:pStyle w:val="Compact"/>
+              <w:jc w:val="left"/>
+            </w:pPr>
+            <w:r>
+              <w:t xml:space="preserve">25</w:t>
+            </w:r>
+          </w:p>
+        </w:tc>
+        <w:tc>
+          <w:p>
+            <w:pPr>
+              <w:pStyle w:val="Compact"/>
+              <w:jc w:val="left"/>
+            </w:pPr>
+            <w:r>
+              <w:t xml:space="preserve">30.4 (5.49) ab</w:t>
+            </w:r>
+          </w:p>
+        </w:tc>
+        <w:tc>
+          <w:p>
+            <w:pPr>
+              <w:pStyle w:val="Compact"/>
+              <w:jc w:val="left"/>
+            </w:pPr>
+            <w:r>
+              <w:t xml:space="preserve">12.4 (0.40) a</w:t>
+            </w:r>
+          </w:p>
+        </w:tc>
+        <w:tc>
+          <w:p>
+            <w:pPr>
+              <w:pStyle w:val="Compact"/>
+              <w:jc w:val="left"/>
+            </w:pPr>
+            <w:r>
+              <w:t xml:space="preserve">9.8 (0.71) ab</w:t>
+            </w:r>
+          </w:p>
+        </w:tc>
+        <w:tc>
+          <w:p>
+            <w:pPr>
+              <w:pStyle w:val="Compact"/>
+              <w:jc w:val="left"/>
+            </w:pPr>
+            <w:r>
+              <w:t xml:space="preserve">6.9 (0.24) a</w:t>
+            </w:r>
+          </w:p>
+        </w:tc>
+        <w:tc>
+          <w:p>
+            <w:pPr>
+              <w:pStyle w:val="Compact"/>
+              <w:jc w:val="left"/>
+            </w:pPr>
+            <w:r>
+              <w:t xml:space="preserve">1.6 (0.07) ab</w:t>
+            </w:r>
+          </w:p>
+        </w:tc>
+        <w:tc>
+          <w:p>
+            <w:pPr>
+              <w:pStyle w:val="Compact"/>
+              <w:jc w:val="left"/>
+            </w:pPr>
+            <w:r>
+              <w:t xml:space="preserve">-29.7 (0.25) a</w:t>
+            </w:r>
+          </w:p>
+        </w:tc>
+      </w:tr>
+      <w:tr>
+        <w:tc>
+          <w:p>
+            <w:pPr>
+              <w:pStyle w:val="Compact"/>
+              <w:jc w:val="left"/>
+            </w:pPr>
+            <w:r>
+              <w:t xml:space="preserve">35</w:t>
+            </w:r>
+          </w:p>
+        </w:tc>
+        <w:tc>
+          <w:p>
+            <w:pPr>
+              <w:pStyle w:val="Compact"/>
+              <w:jc w:val="left"/>
+            </w:pPr>
+            <w:r>
+              <w:t xml:space="preserve">52.2 (9.55) b</w:t>
+            </w:r>
+          </w:p>
+        </w:tc>
+        <w:tc>
+          <w:p>
+            <w:pPr>
+              <w:pStyle w:val="Compact"/>
+              <w:jc w:val="left"/>
+            </w:pPr>
+            <w:r>
+              <w:t xml:space="preserve">13.5 (0.46) ab</w:t>
+            </w:r>
+          </w:p>
+        </w:tc>
+        <w:tc>
+          <w:p>
+            <w:pPr>
+              <w:pStyle w:val="Compact"/>
+              <w:jc w:val="left"/>
+            </w:pPr>
+            <w:r>
+              <w:t xml:space="preserve">9.8 (0.65) ab</w:t>
+            </w:r>
+          </w:p>
+        </w:tc>
+        <w:tc>
+          <w:p>
+            <w:pPr>
+              <w:pStyle w:val="Compact"/>
+              <w:jc w:val="left"/>
+            </w:pPr>
+            <w:r>
+              <w:t xml:space="preserve">6.8 (0.22) a</w:t>
+            </w:r>
+          </w:p>
+        </w:tc>
+        <w:tc>
+          <w:p>
+            <w:pPr>
+              <w:pStyle w:val="Compact"/>
+              <w:jc w:val="left"/>
+            </w:pPr>
+            <w:r>
+              <w:t xml:space="preserve">1.8 (0.08) b</w:t>
+            </w:r>
+          </w:p>
+        </w:tc>
+        <w:tc>
+          <w:p>
+            <w:pPr>
+              <w:pStyle w:val="Compact"/>
+              <w:jc w:val="left"/>
+            </w:pPr>
+            <w:r>
+              <w:t xml:space="preserve">-30.6 (0.38) a</w:t>
+            </w:r>
+          </w:p>
+        </w:tc>
+      </w:tr>
+      <w:tr>
+        <w:tc>
+          <w:p>
+            <w:pPr>
+              <w:pStyle w:val="Compact"/>
+              <w:jc w:val="left"/>
+            </w:pPr>
+            <w:r>
+              <w:t xml:space="preserve">Free</w:t>
+            </w:r>
+          </w:p>
+        </w:tc>
+        <w:tc>
+          <w:p>
+            <w:pPr>
+              <w:pStyle w:val="Compact"/>
+              <w:jc w:val="left"/>
+            </w:pPr>
+            <w:r>
+              <w:t xml:space="preserve">174.5 (18.02) c</w:t>
+            </w:r>
+          </w:p>
+        </w:tc>
+        <w:tc>
+          <w:p>
+            <w:pPr>
+              <w:pStyle w:val="Compact"/>
+              <w:jc w:val="left"/>
+            </w:pPr>
+            <w:r>
+              <w:t xml:space="preserve">15.1 (0.47) b</w:t>
+            </w:r>
+          </w:p>
+        </w:tc>
+        <w:tc>
+          <w:p>
+            <w:pPr>
+              <w:pStyle w:val="Compact"/>
+              <w:jc w:val="left"/>
+            </w:pPr>
+            <w:r>
+              <w:t xml:space="preserve">6.8 (0.65) a</w:t>
+            </w:r>
+          </w:p>
+        </w:tc>
+        <w:tc>
+          <w:p>
+            <w:pPr>
+              <w:pStyle w:val="Compact"/>
+              <w:jc w:val="left"/>
+            </w:pPr>
+            <w:r>
+              <w:t xml:space="preserve">7.4 (0.25) a</w:t>
+            </w:r>
+          </w:p>
+        </w:tc>
+        <w:tc>
+          <w:p>
+            <w:pPr>
+              <w:pStyle w:val="Compact"/>
+              <w:jc w:val="left"/>
+            </w:pPr>
+            <w:r>
+              <w:t xml:space="preserve">2.7 (0.09) c</w:t>
+            </w:r>
+          </w:p>
+        </w:tc>
+        <w:tc>
+          <w:p>
+            <w:pPr>
+              <w:pStyle w:val="Compact"/>
+              <w:jc w:val="left"/>
+            </w:pPr>
+            <w:r>
+              <w:t xml:space="preserve">-30.0 (0.34) a</w:t>
+            </w:r>
+          </w:p>
+        </w:tc>
+      </w:tr>
+      <w:tr>
+        <w:tc>
+          <w:p>
+            <w:pPr>
+              <w:pStyle w:val="Compact"/>
+              <w:jc w:val="left"/>
+            </w:pPr>
+            <w:r>
+              <w:t xml:space="preserve">Volume Effect (P value)</w:t>
+            </w:r>
+          </w:p>
+        </w:tc>
+        <w:tc>
+          <w:p>
+            <w:pPr>
+              <w:pStyle w:val="Compact"/>
+              <w:jc w:val="left"/>
+            </w:pPr>
+            <w:r>
+              <w:t xml:space="preserve">0.001</w:t>
+            </w:r>
+          </w:p>
+        </w:tc>
+        <w:tc>
+          <w:p>
+            <w:pPr>
+              <w:pStyle w:val="Compact"/>
+              <w:jc w:val="left"/>
+            </w:pPr>
+            <w:r>
+              <w:t xml:space="preserve">0.001</w:t>
+            </w:r>
+          </w:p>
+        </w:tc>
+        <w:tc>
+          <w:p>
+            <w:pPr>
+              <w:pStyle w:val="Compact"/>
+              <w:jc w:val="left"/>
+            </w:pPr>
+            <w:r>
+              <w:t xml:space="preserve">0.029</w:t>
+            </w:r>
+          </w:p>
+        </w:tc>
+        <w:tc>
+          <w:p>
+            <w:pPr>
+              <w:pStyle w:val="Compact"/>
+              <w:jc w:val="left"/>
+            </w:pPr>
+            <w:r>
+              <w:t xml:space="preserve">0.125</w:t>
+            </w:r>
+          </w:p>
+        </w:tc>
+        <w:tc>
+          <w:p>
+            <w:pPr>
+              <w:pStyle w:val="Compact"/>
+              <w:jc w:val="left"/>
+            </w:pPr>
+            <w:r>
+              <w:t xml:space="preserve">0.001</w:t>
+            </w:r>
+          </w:p>
+        </w:tc>
+        <w:tc>
+          <w:p>
+            <w:pPr>
+              <w:pStyle w:val="Compact"/>
+              <w:jc w:val="left"/>
+            </w:pPr>
+            <w:r>
+              <w:t xml:space="preserve">0.372</w:t>
+            </w:r>
+          </w:p>
+        </w:tc>
+      </w:tr>
+    </w:tbl>
+    <w:p>
+      <w:r>
+        <w:rPr>
+          <w:b/>
+        </w:rPr>
+        <w:t xml:space="preserve">Table 2.</w:t>
+      </w:r>
+      <w:r>
+        <w:t xml:space="preserve"> </w:t>
+      </w:r>
+      <w:r>
+        <w:t xml:space="preserve">Responses of root characterisitics of</w:t>
+      </w:r>
+      <w:r>
+        <w:t xml:space="preserve"> </w:t>
+      </w:r>
+      <w:r>
+        <w:rPr>
+          <w:i/>
+        </w:rPr>
+        <w:t xml:space="preserve">Eucalyptus tereticornis</w:t>
+      </w:r>
+      <w:r>
+        <w:t xml:space="preserve"> </w:t>
+      </w:r>
+      <w:r>
+        <w:t xml:space="preserve">seedlings to soil volume treatments. Each value reflects the mean(standard error) for each treatment. All values are from the final harvest. Vaules for RLD are only calculated for seedlings in containers as free seedlings have potentially unlimeted soil volume to exploit. Different letters represent significant differences between treatments. The volume effect P value represents the overall difference between seedlings with soil volume restriction and the control seedlings, except for RLD which represents only diffeences between seedlings in containers.</w:t>
+      </w:r>
+    </w:p>
+    <w:tbl>
+      <w:tblPr>
+        <w:tblStyle w:val="TableNormal"/>
+        <w:tblW w:type="pct" w:w="0.0"/>
+      </w:tblPr>
+      <w:tblGrid/>
+      <w:tr>
         <w:tc>
           <w:tcPr>
             <w:tcBorders>
@@ -4575,20 +5369,7 @@
               <w:rPr>
                 <w:b/>
               </w:rPr>
-              <w:t xml:space="preserve">SRL (cm m</w:t>
-            </w:r>
-            <w:r>
-              <w:rPr>
-                <w:vertAlign w:val="superscript"/>
-                <w:b/>
-              </w:rPr>
-              <w:t xml:space="preserve">-1</w:t>
-            </w:r>
-            <w:r>
-              <w:rPr>
-                <w:b/>
-              </w:rPr>
-              <w:t xml:space="preserve">)</w:t>
+              <w:t xml:space="preserve">Volume (L)</w:t>
             </w:r>
           </w:p>
         </w:tc>
@@ -4608,20 +5389,73 @@
               <w:rPr>
                 <w:b/>
               </w:rPr>
-              <w:t xml:space="preserve">Leaf δ</w:t>
+              <w:t xml:space="preserve">Root Nitrogen (%)</w:t>
+            </w:r>
+          </w:p>
+        </w:tc>
+        <w:tc>
+          <w:tcPr>
+            <w:tcBorders>
+              <w:bottom w:val="single"/>
+            </w:tcBorders>
+            <w:vAlign w:val="bottom"/>
+          </w:tcPr>
+          <w:p>
+            <w:pPr>
+              <w:pStyle w:val="Compact"/>
+              <w:jc w:val="left"/>
+            </w:pPr>
+            <w:r>
+              <w:rPr>
+                <w:b/>
+              </w:rPr>
+              <w:t xml:space="preserve">SRL (m g</w:t>
             </w:r>
             <w:r>
               <w:rPr>
                 <w:vertAlign w:val="superscript"/>
                 <w:b/>
               </w:rPr>
-              <w:t xml:space="preserve">13</w:t>
+              <w:t xml:space="preserve">-1</w:t>
             </w:r>
             <w:r>
               <w:rPr>
                 <w:b/>
               </w:rPr>
-              <w:t xml:space="preserve">C (‰)</w:t>
+              <w:t xml:space="preserve">)</w:t>
+            </w:r>
+          </w:p>
+        </w:tc>
+        <w:tc>
+          <w:tcPr>
+            <w:tcBorders>
+              <w:bottom w:val="single"/>
+            </w:tcBorders>
+            <w:vAlign w:val="bottom"/>
+          </w:tcPr>
+          <w:p>
+            <w:pPr>
+              <w:pStyle w:val="Compact"/>
+              <w:jc w:val="left"/>
+            </w:pPr>
+            <w:r>
+              <w:rPr>
+                <w:b/>
+              </w:rPr>
+              <w:t xml:space="preserve">RLD (m dm</w:t>
+            </w:r>
+            <w:r>
+              <w:rPr>
+                <w:vertAlign w:val="superscript"/>
+                <w:b/>
+              </w:rPr>
+              <w:t xml:space="preserve">-3</w:t>
+            </w:r>
+            <w:r>
+              <w:rPr>
+                <w:b/>
+              </w:rPr>
+              <w:t xml:space="preserve">)</w:t>
             </w:r>
           </w:p>
         </w:tc>
@@ -4645,61 +5479,6 @@
               <w:jc w:val="left"/>
             </w:pPr>
             <w:r>
-              <w:t xml:space="preserve">14.8 (1.82) a</w:t>
-            </w:r>
-          </w:p>
-        </w:tc>
-        <w:tc>
-          <w:p>
-            <w:pPr>
-              <w:pStyle w:val="Compact"/>
-              <w:jc w:val="left"/>
-            </w:pPr>
-            <w:r>
-              <w:t xml:space="preserve">11.8 (0.32) a</w:t>
-            </w:r>
-          </w:p>
-        </w:tc>
-        <w:tc>
-          <w:p>
-            <w:pPr>
-              <w:pStyle w:val="Compact"/>
-              <w:jc w:val="left"/>
-            </w:pPr>
-            <w:r>
-              <w:t xml:space="preserve">12.7 (0.97) b</w:t>
-            </w:r>
-          </w:p>
-        </w:tc>
-        <w:tc>
-          <w:p>
-            <w:pPr>
-              <w:pStyle w:val="Compact"/>
-              <w:jc w:val="left"/>
-            </w:pPr>
-            <w:r>
-              <w:t xml:space="preserve">6.4 (0.28) a</w:t>
-            </w:r>
-          </w:p>
-        </w:tc>
-        <w:tc>
-          <w:p>
-            <w:pPr>
-              <w:pStyle w:val="Compact"/>
-              <w:jc w:val="left"/>
-            </w:pPr>
-            <w:r>
-              <w:t xml:space="preserve">1.1 (0.02) a</w:t>
-            </w:r>
-          </w:p>
-        </w:tc>
-        <w:tc>
-          <w:p>
-            <w:pPr>
-              <w:pStyle w:val="Compact"/>
-              <w:jc w:val="left"/>
-            </w:pPr>
-            <w:r>
               <w:t xml:space="preserve">0.78 (0.04) ab</w:t>
             </w:r>
           </w:p>
@@ -4722,7 +5501,7 @@
               <w:jc w:val="left"/>
             </w:pPr>
             <w:r>
-              <w:t xml:space="preserve">-30.1 (0.26) a</w:t>
+              <w:t xml:space="preserve">1.1 (0.11) c</w:t>
             </w:r>
           </w:p>
         </w:tc>
@@ -4746,61 +5525,6 @@
               <w:jc w:val="left"/>
             </w:pPr>
             <w:r>
-              <w:t xml:space="preserve">20.0 (2.38) ab</w:t>
-            </w:r>
-          </w:p>
-        </w:tc>
-        <w:tc>
-          <w:p>
-            <w:pPr>
-              <w:pStyle w:val="Compact"/>
-              <w:jc w:val="left"/>
-            </w:pPr>
-            <w:r>
-              <w:t xml:space="preserve">11.7 (0.31) a</w:t>
-            </w:r>
-          </w:p>
-        </w:tc>
-        <w:tc>
-          <w:p>
-            <w:pPr>
-              <w:pStyle w:val="Compact"/>
-              <w:jc w:val="left"/>
-            </w:pPr>
-            <w:r>
-              <w:t xml:space="preserve">9.4 (0.75) ab</w:t>
-            </w:r>
-          </w:p>
-        </w:tc>
-        <w:tc>
-          <w:p>
-            <w:pPr>
-              <w:pStyle w:val="Compact"/>
-              <w:jc w:val="left"/>
-            </w:pPr>
-            <w:r>
-              <w:t xml:space="preserve">6.7 (0.25) a</w:t>
-            </w:r>
-          </w:p>
-        </w:tc>
-        <w:tc>
-          <w:p>
-            <w:pPr>
-              <w:pStyle w:val="Compact"/>
-              <w:jc w:val="left"/>
-            </w:pPr>
-            <w:r>
-              <w:t xml:space="preserve">1.3 (0.04) ab</w:t>
-            </w:r>
-          </w:p>
-        </w:tc>
-        <w:tc>
-          <w:p>
-            <w:pPr>
-              <w:pStyle w:val="Compact"/>
-              <w:jc w:val="left"/>
-            </w:pPr>
-            <w:r>
               <w:t xml:space="preserve">0.75 (0.02) a</w:t>
             </w:r>
           </w:p>
@@ -4823,7 +5547,7 @@
               <w:jc w:val="left"/>
             </w:pPr>
             <w:r>
-              <w:t xml:space="preserve">-30.2 (0.25) a</w:t>
+              <w:t xml:space="preserve">0.6 (0.06) b</w:t>
             </w:r>
           </w:p>
         </w:tc>
@@ -4847,61 +5571,6 @@
               <w:jc w:val="left"/>
             </w:pPr>
             <w:r>
-              <w:t xml:space="preserve">25.4 (2.49) ab</w:t>
-            </w:r>
-          </w:p>
-        </w:tc>
-        <w:tc>
-          <w:p>
-            <w:pPr>
-              <w:pStyle w:val="Compact"/>
-              <w:jc w:val="left"/>
-            </w:pPr>
-            <w:r>
-              <w:t xml:space="preserve">12.7 (0.48) a</w:t>
-            </w:r>
-          </w:p>
-        </w:tc>
-        <w:tc>
-          <w:p>
-            <w:pPr>
-              <w:pStyle w:val="Compact"/>
-              <w:jc w:val="left"/>
-            </w:pPr>
-            <w:r>
-              <w:t xml:space="preserve">7.3 (0.73) a</w:t>
-            </w:r>
-          </w:p>
-        </w:tc>
-        <w:tc>
-          <w:p>
-            <w:pPr>
-              <w:pStyle w:val="Compact"/>
-              <w:jc w:val="left"/>
-            </w:pPr>
-            <w:r>
-              <w:t xml:space="preserve">7.2 (0.28) a</w:t>
-            </w:r>
-          </w:p>
-        </w:tc>
-        <w:tc>
-          <w:p>
-            <w:pPr>
-              <w:pStyle w:val="Compact"/>
-              <w:jc w:val="left"/>
-            </w:pPr>
-            <w:r>
-              <w:t xml:space="preserve">1.4 (0.06) ab</w:t>
-            </w:r>
-          </w:p>
-        </w:tc>
-        <w:tc>
-          <w:p>
-            <w:pPr>
-              <w:pStyle w:val="Compact"/>
-              <w:jc w:val="left"/>
-            </w:pPr>
-            <w:r>
               <w:t xml:space="preserve">0.71 (0.02) a</w:t>
             </w:r>
           </w:p>
@@ -4924,7 +5593,7 @@
               <w:jc w:val="left"/>
             </w:pPr>
             <w:r>
-              <w:t xml:space="preserve">-30.3 (0.36) a</w:t>
+              <w:t xml:space="preserve">0.3 (0.03) a</w:t>
             </w:r>
           </w:p>
         </w:tc>
@@ -4948,61 +5617,6 @@
               <w:jc w:val="left"/>
             </w:pPr>
             <w:r>
-              <w:t xml:space="preserve">23.4 (1.63) ab</w:t>
-            </w:r>
-          </w:p>
-        </w:tc>
-        <w:tc>
-          <w:p>
-            <w:pPr>
-              <w:pStyle w:val="Compact"/>
-              <w:jc w:val="left"/>
-            </w:pPr>
-            <w:r>
-              <w:t xml:space="preserve">11.8 (0.37) a</w:t>
-            </w:r>
-          </w:p>
-        </w:tc>
-        <w:tc>
-          <w:p>
-            <w:pPr>
-              <w:pStyle w:val="Compact"/>
-              <w:jc w:val="left"/>
-            </w:pPr>
-            <w:r>
-              <w:t xml:space="preserve">9.5 (0.88) ab</w:t>
-            </w:r>
-          </w:p>
-        </w:tc>
-        <w:tc>
-          <w:p>
-            <w:pPr>
-              <w:pStyle w:val="Compact"/>
-              <w:jc w:val="left"/>
-            </w:pPr>
-            <w:r>
-              <w:t xml:space="preserve">6.6 (0.26) a</w:t>
-            </w:r>
-          </w:p>
-        </w:tc>
-        <w:tc>
-          <w:p>
-            <w:pPr>
-              <w:pStyle w:val="Compact"/>
-              <w:jc w:val="left"/>
-            </w:pPr>
-            <w:r>
-              <w:t xml:space="preserve">1.4 (0.05) ab</w:t>
-            </w:r>
-          </w:p>
-        </w:tc>
-        <w:tc>
-          <w:p>
-            <w:pPr>
-              <w:pStyle w:val="Compact"/>
-              <w:jc w:val="left"/>
-            </w:pPr>
-            <w:r>
               <w:t xml:space="preserve">0.76 (0.04) a</w:t>
             </w:r>
           </w:p>
@@ -5025,7 +5639,7 @@
               <w:jc w:val="left"/>
             </w:pPr>
             <w:r>
-              <w:t xml:space="preserve">-29.7 (0.28) a</w:t>
+              <w:t xml:space="preserve">0.3 (0.02) a</w:t>
             </w:r>
           </w:p>
         </w:tc>
@@ -5049,61 +5663,6 @@
               <w:jc w:val="left"/>
             </w:pPr>
             <w:r>
-              <w:t xml:space="preserve">30.4 (5.49) ab</w:t>
-            </w:r>
-          </w:p>
-        </w:tc>
-        <w:tc>
-          <w:p>
-            <w:pPr>
-              <w:pStyle w:val="Compact"/>
-              <w:jc w:val="left"/>
-            </w:pPr>
-            <w:r>
-              <w:t xml:space="preserve">12.4 (0.40) a</w:t>
-            </w:r>
-          </w:p>
-        </w:tc>
-        <w:tc>
-          <w:p>
-            <w:pPr>
-              <w:pStyle w:val="Compact"/>
-              <w:jc w:val="left"/>
-            </w:pPr>
-            <w:r>
-              <w:t xml:space="preserve">9.8 (0.71) ab</w:t>
-            </w:r>
-          </w:p>
-        </w:tc>
-        <w:tc>
-          <w:p>
-            <w:pPr>
-              <w:pStyle w:val="Compact"/>
-              <w:jc w:val="left"/>
-            </w:pPr>
-            <w:r>
-              <w:t xml:space="preserve">6.9 (0.24) a</w:t>
-            </w:r>
-          </w:p>
-        </w:tc>
-        <w:tc>
-          <w:p>
-            <w:pPr>
-              <w:pStyle w:val="Compact"/>
-              <w:jc w:val="left"/>
-            </w:pPr>
-            <w:r>
-              <w:t xml:space="preserve">1.3 (0.06) ab</w:t>
-            </w:r>
-          </w:p>
-        </w:tc>
-        <w:tc>
-          <w:p>
-            <w:pPr>
-              <w:pStyle w:val="Compact"/>
-              <w:jc w:val="left"/>
-            </w:pPr>
-            <w:r>
               <w:t xml:space="preserve">0.74 (0.02) a</w:t>
             </w:r>
           </w:p>
@@ -5126,7 +5685,7 @@
               <w:jc w:val="left"/>
             </w:pPr>
             <w:r>
-              <w:t xml:space="preserve">-29.7 (0.25) a</w:t>
+              <w:t xml:space="preserve">0.2 (0.01) a</w:t>
             </w:r>
           </w:p>
         </w:tc>
@@ -5150,61 +5709,6 @@
               <w:jc w:val="left"/>
             </w:pPr>
             <w:r>
-              <w:t xml:space="preserve">52.2 (9.55) b</w:t>
-            </w:r>
-          </w:p>
-        </w:tc>
-        <w:tc>
-          <w:p>
-            <w:pPr>
-              <w:pStyle w:val="Compact"/>
-              <w:jc w:val="left"/>
-            </w:pPr>
-            <w:r>
-              <w:t xml:space="preserve">13.5 (0.46) ab</w:t>
-            </w:r>
-          </w:p>
-        </w:tc>
-        <w:tc>
-          <w:p>
-            <w:pPr>
-              <w:pStyle w:val="Compact"/>
-              <w:jc w:val="left"/>
-            </w:pPr>
-            <w:r>
-              <w:t xml:space="preserve">9.8 (0.65) ab</w:t>
-            </w:r>
-          </w:p>
-        </w:tc>
-        <w:tc>
-          <w:p>
-            <w:pPr>
-              <w:pStyle w:val="Compact"/>
-              <w:jc w:val="left"/>
-            </w:pPr>
-            <w:r>
-              <w:t xml:space="preserve">6.8 (0.22) a</w:t>
-            </w:r>
-          </w:p>
-        </w:tc>
-        <w:tc>
-          <w:p>
-            <w:pPr>
-              <w:pStyle w:val="Compact"/>
-              <w:jc w:val="left"/>
-            </w:pPr>
-            <w:r>
-              <w:t xml:space="preserve">1.5 (0.08) b</w:t>
-            </w:r>
-          </w:p>
-        </w:tc>
-        <w:tc>
-          <w:p>
-            <w:pPr>
-              <w:pStyle w:val="Compact"/>
-              <w:jc w:val="left"/>
-            </w:pPr>
-            <w:r>
               <w:t xml:space="preserve">0.77 (0.03) ab</w:t>
             </w:r>
           </w:p>
@@ -5227,7 +5731,7 @@
               <w:jc w:val="left"/>
             </w:pPr>
             <w:r>
-              <w:t xml:space="preserve">-30.6 (0.38) a</w:t>
+              <w:t xml:space="preserve">0.2 (0.01) a</w:t>
             </w:r>
           </w:p>
         </w:tc>
@@ -5251,61 +5755,6 @@
               <w:jc w:val="left"/>
             </w:pPr>
             <w:r>
-              <w:t xml:space="preserve">174.5 (18.02) c</w:t>
-            </w:r>
-          </w:p>
-        </w:tc>
-        <w:tc>
-          <w:p>
-            <w:pPr>
-              <w:pStyle w:val="Compact"/>
-              <w:jc w:val="left"/>
-            </w:pPr>
-            <w:r>
-              <w:t xml:space="preserve">15.1 (0.47) b</w:t>
-            </w:r>
-          </w:p>
-        </w:tc>
-        <w:tc>
-          <w:p>
-            <w:pPr>
-              <w:pStyle w:val="Compact"/>
-              <w:jc w:val="left"/>
-            </w:pPr>
-            <w:r>
-              <w:t xml:space="preserve">6.8 (0.65) a</w:t>
-            </w:r>
-          </w:p>
-        </w:tc>
-        <w:tc>
-          <w:p>
-            <w:pPr>
-              <w:pStyle w:val="Compact"/>
-              <w:jc w:val="left"/>
-            </w:pPr>
-            <w:r>
-              <w:t xml:space="preserve">7.4 (0.25) a</w:t>
-            </w:r>
-          </w:p>
-        </w:tc>
-        <w:tc>
-          <w:p>
-            <w:pPr>
-              <w:pStyle w:val="Compact"/>
-              <w:jc w:val="left"/>
-            </w:pPr>
-            <w:r>
-              <w:t xml:space="preserve">2.4 (0.09) c</w:t>
-            </w:r>
-          </w:p>
-        </w:tc>
-        <w:tc>
-          <w:p>
-            <w:pPr>
-              <w:pStyle w:val="Compact"/>
-              <w:jc w:val="left"/>
-            </w:pPr>
-            <w:r>
               <w:t xml:space="preserve">0.90 (0.03) b</w:t>
             </w:r>
           </w:p>
@@ -5325,11 +5774,7 @@
           <w:p>
             <w:pPr>
               <w:pStyle w:val="Compact"/>
-              <w:jc w:val="left"/>
-            </w:pPr>
-            <w:r>
-              <w:t xml:space="preserve">-30.0 (0.34) a</w:t>
-            </w:r>
+            </w:pPr>
           </w:p>
         </w:tc>
       </w:tr>
@@ -5341,7 +5786,29 @@
               <w:jc w:val="left"/>
             </w:pPr>
             <w:r>
-              <w:t xml:space="preserve">Container Effect (P value)</w:t>
+              <w:t xml:space="preserve">Volume Effect (P value)</w:t>
+            </w:r>
+          </w:p>
+        </w:tc>
+        <w:tc>
+          <w:p>
+            <w:pPr>
+              <w:pStyle w:val="Compact"/>
+              <w:jc w:val="left"/>
+            </w:pPr>
+            <w:r>
+              <w:t xml:space="preserve">0.017</w:t>
+            </w:r>
+          </w:p>
+        </w:tc>
+        <w:tc>
+          <w:p>
+            <w:pPr>
+              <w:pStyle w:val="Compact"/>
+              <w:jc w:val="left"/>
+            </w:pPr>
+            <w:r>
+              <w:t xml:space="preserve">0.009</w:t>
             </w:r>
           </w:p>
         </w:tc>
@@ -5353,83 +5820,6 @@
             </w:pPr>
             <w:r>
               <w:t xml:space="preserve">0.001</w:t>
-            </w:r>
-          </w:p>
-        </w:tc>
-        <w:tc>
-          <w:p>
-            <w:pPr>
-              <w:pStyle w:val="Compact"/>
-              <w:jc w:val="left"/>
-            </w:pPr>
-            <w:r>
-              <w:t xml:space="preserve">0.001</w:t>
-            </w:r>
-          </w:p>
-        </w:tc>
-        <w:tc>
-          <w:p>
-            <w:pPr>
-              <w:pStyle w:val="Compact"/>
-              <w:jc w:val="left"/>
-            </w:pPr>
-            <w:r>
-              <w:t xml:space="preserve">0.029</w:t>
-            </w:r>
-          </w:p>
-        </w:tc>
-        <w:tc>
-          <w:p>
-            <w:pPr>
-              <w:pStyle w:val="Compact"/>
-              <w:jc w:val="left"/>
-            </w:pPr>
-            <w:r>
-              <w:t xml:space="preserve">0.125</w:t>
-            </w:r>
-          </w:p>
-        </w:tc>
-        <w:tc>
-          <w:p>
-            <w:pPr>
-              <w:pStyle w:val="Compact"/>
-              <w:jc w:val="left"/>
-            </w:pPr>
-            <w:r>
-              <w:t xml:space="preserve">0.001</w:t>
-            </w:r>
-          </w:p>
-        </w:tc>
-        <w:tc>
-          <w:p>
-            <w:pPr>
-              <w:pStyle w:val="Compact"/>
-              <w:jc w:val="left"/>
-            </w:pPr>
-            <w:r>
-              <w:t xml:space="preserve">0.017</w:t>
-            </w:r>
-          </w:p>
-        </w:tc>
-        <w:tc>
-          <w:p>
-            <w:pPr>
-              <w:pStyle w:val="Compact"/>
-              <w:jc w:val="left"/>
-            </w:pPr>
-            <w:r>
-              <w:t xml:space="preserve">0.009</w:t>
-            </w:r>
-          </w:p>
-        </w:tc>
-        <w:tc>
-          <w:p>
-            <w:pPr>
-              <w:pStyle w:val="Compact"/>
-              <w:jc w:val="left"/>
-            </w:pPr>
-            <w:r>
-              <w:t xml:space="preserve">0.372</w:t>
             </w:r>
           </w:p>
         </w:tc>
@@ -5443,7 +5833,7 @@
         <w:rPr>
           <w:b/>
         </w:rPr>
-        <w:t xml:space="preserve">Table 2.</w:t>
+        <w:t xml:space="preserve">Table 3.</w:t>
       </w:r>
       <w:r>
         <w:t xml:space="preserve"> </w:t>
@@ -5563,7 +5953,7 @@
         <w:t xml:space="preserve"> </w:t>
       </w:r>
       <w:r>
-        <w:t xml:space="preserve">values are means of two measurement campaigns at beginning and end of gas exchange measurements. Different letters represent significant differences between treatments. The container effect P value represents the overall difference between seedlings with soil volume restriction and the control seedlings.</w:t>
+        <w:t xml:space="preserve">values are means of two measurement campaigns at beginning and end of gas exchange measurements. Different letters represent significant differences between treatments. The volume effect P value represents the overall difference between seedlings with soil volume restriction and the control seedlings.</w:t>
       </w:r>
     </w:p>
     <w:tbl>
@@ -6477,7 +6867,7 @@
               <w:jc w:val="left"/>
             </w:pPr>
             <w:r>
-              <w:t xml:space="preserve">Container Effect (P value)</w:t>
+              <w:t xml:space="preserve">Volume Effect (P value)</w:t>
             </w:r>
           </w:p>
         </w:tc>
@@ -8554,6 +8944,14 @@
       </w:pPr>
       <w:r>
         <w:t xml:space="preserve">Thomas RB, Strain BR (1991) Root restriction as a factor in photosynthetic acclimation of cotton seedlings grown in elevated carbon dioxide. Plant Physiology 96:627–634.</w:t>
+      </w:r>
+    </w:p>
+    <w:p>
+      <w:pPr>
+        <w:pStyle w:val="Bibliography"/>
+      </w:pPr>
+      <w:r>
+        <w:t xml:space="preserve">Tjoelker M, Oleksyn J, Reich PB, Others (1999) Acclimation of respiration to temperature and CO2 in seedlings of boreal tree species in relation to plant size and relative growth rate. Global Change Biology 5:679–691.</w:t>
       </w:r>
     </w:p>
     <w:p>
@@ -8860,7 +9258,7 @@
     </w:lvl>
   </w:abstractNum>
   <w:abstractNum w:abstractNumId="990">
-    <w:nsid w:val="e4cf7d8a"/>
+    <w:nsid w:val="a60949a7"/>
     <w:multiLevelType w:val="multilevel"/>
     <w:lvl w:ilvl="0">
       <w:numFmt w:val="bullet"/>

</xml_diff>

<commit_message>
final edits from MT.  includes FRLD and new root table
this version sent to BEM
</commit_message>
<xml_diff>
--- a/manuscript/manuscript_pve.docx
+++ b/manuscript/manuscript_pve.docx
@@ -159,7 +159,7 @@
     </w:p>
     <w:p>
       <w:r>
-        <w:t xml:space="preserve">Interpreting limitations to plant growth requires understanding of the balance between carbon (C) source and sink activity. This study used manipulations of soil volume to test how growth is coupled to physiology, carbon allocation, and sink activity in</w:t>
+        <w:t xml:space="preserve">Interpreting limitations to plant growth requires understanding of the balance between carbon (C) source and sink activity. This study used manipulations of soil volume to test how growth is coupled to physiology, C allocation, and sink activity in</w:t>
       </w:r>
       <w:r>
         <w:t xml:space="preserve"> </w:t>
@@ -174,7 +174,7 @@
         <w:t xml:space="preserve"> </w:t>
       </w:r>
       <w:r>
-        <w:t xml:space="preserve">seedlings. We grew individual seedlings in a large range of container sizes and planted containers flush to the soil alongside naturally sown ('free') seedlings. We developed a seedling growth model that utilized leaf photosynthesis rates (A) to allocate daily C uptake towards mass growth of stems, leaves and roots. Reduced soil volume was expected to induce rapid negative effects on growth and physiology compared to free seedlings. It was hypothesized that the soil volume effect would be largest in the smallest containers, negatively impacting mass partitioning belowground. An accumulation of leaf non-structural carbohydrates, resulting from reduced belowground sink strength, was expected to correlate to reductions in photosynthetic capacity. We observed a negative effect of contatiner volume on aboveground growth soon after the experiment started. Although growth was consistently different across soil volumes, dry mass partitioning to leaves, stems and roots was unchanged after 120 days. Photosynthetic capacity was significantly reduced in containers compared to free seedlings, and was related to both leaf nitrogen content and starch accumulation. We then asked whether the observed reductions in A explained the observed differences in seedling biomass. We found that although belowground sink limitation resulted in down regulation of A, these reductions were not large enough to explain observed growth responses. Thus, as A and growth were not tightly coordinated, excess photosynthetic C not attributed to biomass resulted in seedlings with soil volume restriction. These results highlight the need to further utilize mass balance approaches when evaluating plant C allocation and confirms that important feedbacks exist between belowgroud sink strength and leaf C uptake.</w:t>
+        <w:t xml:space="preserve">seedlings. We grew individual seedlings in a large range of container sizes and planted containers flush to the soil alongside naturally sown (free) seedlings. We developed a seedling growth model that utilized leaf photosynthesis rates (A) to allocate daily C uptake towards mass growth of stems, leaves and roots. Reduced soil volume was expected to induce rapid negative effects on growth and physiology compared to free seedlings. It was hypothesized that the soil volume effect would be largest in the smallest containers, negatively impacting mass partitioning belowground. An accumulation of leaf non-structural carbohydrates, resulting from reduced belowground sink strength, was expected to correlate to reductions in photosynthetic capacity. We observed a negative effect of contatiner volume on aboveground growth soon after the experiment started. Although growth was consistently different across soil volumes, dry mass partitioning to leaves, stems and roots was unchanged after 120 days. Photosynthetic capacity was significantly reduced in containers compared to free seedlings, and was related to both leaf nitrogen content and starch accumulation. We then asked whether the observed reductions in A explained the observed differences in seedling biomass. We found that although belowground sink limitation resulted in down regulation of A, these reductions were not large enough to explain observed growth responses. Thus, as A and growth were not tightly coordinated, excess photosynthetic C not attributed to biomass resulted in seedlings with soil volume restriction. These results highlight the need to further utilize mass balance approaches when evaluating plant C allocation and confirms that important feedbacks exist between belowgroud sink strength and leaf C uptake.</w:t>
       </w:r>
     </w:p>
     <w:p>
@@ -213,7 +213,7 @@
         <w:t xml:space="preserve">(Kozlowski 1992)</w:t>
       </w:r>
       <w:r>
-        <w:t xml:space="preserve">, growth should principally depend on the allocation of photosynthate among different tissues and organs. At long enough time scales photosynthesis (A) and growth must be coordinated to maintain mass balance, however, at shorter temporal scales growth can instead be mediated by tissue C storage pools. This has led to the current debate on how strongly plant growth is controlled by either source or sink activity. Consequently, plant growth cannot always be simply determined by the photosynthesis rate, making it complex to understand and challenging to model</w:t>
+        <w:t xml:space="preserve">, growth should principally depend on the allocation of photosynthate among different tissues and organs. At long enough time scales photosynthesis (A) and respiratory losses together determine net C balance and will be coordinated to plant growth. At shorter temporal scales, however, growth can instead be mediated by tissue C storage pools. This has led to the current debate on how strongly plant growth is controlled by either source or sink activity. Consequently, plant growth cannot always be simply determined by the photosynthesis rate, making it complex to understand and challenging to model</w:t>
       </w:r>
       <w:r>
         <w:t xml:space="preserve"> </w:t>
@@ -341,7 +341,10 @@
         <w:t xml:space="preserve">(Turnbull et al. 2007)</w:t>
       </w:r>
       <w:r>
-        <w:t xml:space="preserve">, and regulatory sugar signaling</w:t>
+        <w:t xml:space="preserve"> </w:t>
+      </w:r>
+      <w:r>
+        <w:t xml:space="preserve">and regulatory sugar signaling</w:t>
       </w:r>
       <w:r>
         <w:t xml:space="preserve"> </w:t>
@@ -394,7 +397,7 @@
         <w:t xml:space="preserve">(Paul and Foyer 2001)</w:t>
       </w:r>
       <w:r>
-        <w:t xml:space="preserve">. If sink inhibition of A occurs, a close coordination between declines in A and growth should be expected. Whether photosynthetic down regulation is evident in woody species has been tested through fruit removal, phloem girdling, and low temperatures at high elevations. In these studies, down regulation of A was frequently correlated to carbohydrate accumulation resulting from reduced tissue sink strength</w:t>
+        <w:t xml:space="preserve">. If sink inhibition of A occurs, a close coordination between declines in A and growth should be expected. Whether photosynthetic down regulation is evident in woody species has been tested through fruit removal, phloem girdling and low temperatures at high elevations. In these studies, down regulation of A was frequently correlated to carbohydrate accumulation resulting from reduced tissue sink strength</w:t>
       </w:r>
       <w:r>
         <w:t xml:space="preserve"> </w:t>
@@ -421,7 +424,10 @@
         <w:t xml:space="preserve">(Duan et al. 2008)</w:t>
       </w:r>
       <w:r>
-        <w:t xml:space="preserve">, and stomatal limitation</w:t>
+        <w:t xml:space="preserve"> </w:t>
+      </w:r>
+      <w:r>
+        <w:t xml:space="preserve">and stomatal limitation</w:t>
       </w:r>
       <w:r>
         <w:t xml:space="preserve"> </w:t>
@@ -430,7 +436,7 @@
         <w:t xml:space="preserve">(Li et al. 2005)</w:t>
       </w:r>
       <w:r>
-        <w:t xml:space="preserve">. These mixed results are not surprising as we still know little about the balance between assimilation, storage, and growth across temporal scales in plants</w:t>
+        <w:t xml:space="preserve">. These mixed results are not surprising as we still know little about the balance between assimilation, storage and growth across temporal scales in plants</w:t>
       </w:r>
       <w:r>
         <w:t xml:space="preserve"> </w:t>
@@ -749,7 +755,7 @@
         <w:t xml:space="preserve"> </w:t>
       </w:r>
       <w:r>
-        <w:t xml:space="preserve">subplot to the hard layer and keeping only roots within the subplot. For each seedling, a 25 g subsample of washed fine roots was analyzed for root length using WhinoRhizo software (Regent Instruments Inc., Quebec, QC, Canada). Specific root length (SRL) is reported as the root length divided by the dry mass of each subsample (m g</w:t>
+        <w:t xml:space="preserve">subplot to the hard layer and keeping only roots within the subplot. For each seedling, a subsample of washed fine roots was analyzed for root length using WhinoRhizo software (Regent Instruments Inc., Quebec, QC, Canada). Specific root length (SRL) is reported as the root length divided by the dry mass of each subsample (m g</w:t>
       </w:r>
       <w:r>
         <w:rPr>
@@ -758,7 +764,7 @@
         <w:t xml:space="preserve">-1</w:t>
       </w:r>
       <w:r>
-        <w:t xml:space="preserve">). Root length density (RLD) is reported as the root length divided by the total volume of each container (m dm</w:t>
+        <w:t xml:space="preserve">). Fine root length density (FRLD) for seedlings in containers is reported as the total fine root length divided by the volume of each container (m dm</w:t>
       </w:r>
       <w:r>
         <w:rPr>
@@ -1614,7 +1620,16 @@
         <w:t xml:space="preserve">-1</w:t>
       </w:r>
       <w:r>
-        <w:t xml:space="preserve">), for leaves sampled during gas exchange campaigns, was then calculated by first subtracting the TNC content from individual dry leaf mass before dividing leaf area by leaf mass.</w:t>
+        <w:t xml:space="preserve">) for leaves sampled during gas exchange campaigns, were calculated by first subtracting the TNC content from individual dry leaf mass before dividing leaf area by leaf mass or the leaf nitrogen content. Similarily, TNC-free leaf N (N</w:t>
+      </w:r>
+      <w:r>
+        <w:rPr>
+          <w:vertAlign w:val="subscript"/>
+        </w:rPr>
+        <w:t xml:space="preserve">f</w:t>
+      </w:r>
+      <w:r>
+        <w:t xml:space="preserve">, %) was calculated on all gas exchange leaves from leaf mass without TNC and leaf N content.</w:t>
       </w:r>
     </w:p>
     <w:p>
@@ -2344,7 +2359,16 @@
         <w:t xml:space="preserve"> </w:t>
       </w:r>
       <w:r>
-        <w:t xml:space="preserve">is component specific turnover rate. Because we did not observe branch turnover,</w:t>
+        <w:t xml:space="preserve">is component specific turnover rate (yr</w:t>
+      </w:r>
+      <w:r>
+        <w:rPr>
+          <w:vertAlign w:val="superscript"/>
+        </w:rPr>
+        <w:t xml:space="preserve">-1</w:t>
+      </w:r>
+      <w:r>
+        <w:t xml:space="preserve">). Because we did not observe branch turnover,</w:t>
       </w:r>
       <w:r>
         <w:t xml:space="preserve"> </w:t>
@@ -2793,7 +2817,10 @@
     </w:p>
     <w:p>
       <w:r>
-        <w:t xml:space="preserve">First, a default model was fitted with mean photosynthetic parameters from the free seedlings and then optimized to produce a LMF that correctly predicted both the leaf mass and total biomass of the harvested free seedling (M</w:t>
+        <w:br w:type="textWrapping"/>
+      </w:r>
+      <w:r>
+        <w:t xml:space="preserve">First, a default model was fitted with mean photosynthetic parameters from the free seedlings and then optimized to produce a LMF which correctly predicted both the leaf mass and total biomass of the harvested free seedling (M</w:t>
       </w:r>
       <w:r>
         <w:rPr>
@@ -2811,7 +2838,7 @@
         <w:t xml:space="preserve">day</w:t>
       </w:r>
       <w:r>
-        <w:t xml:space="preserve">, while keeping tissue respiration rates and turnover parameters constant, to determine if changes in leaf A alone could predict biomass of seedlings in containers (M</w:t>
+        <w:t xml:space="preserve">, while keeping tissue respiration and turnover parameters constant, to determine if changes in leaf A alone could predict biomass of seedlings in containers (M</w:t>
       </w:r>
       <w:r>
         <w:rPr>
@@ -2820,16 +2847,40 @@
         <w:t xml:space="preserve">pots</w:t>
       </w:r>
       <w:r>
-        <w:t xml:space="preserve">). Next, model sensitivity to different C allocation scenarios, including non-optimized treatment specific LMF and up regulation of non-leaf tissue respiration by 50 % of default values (M</w:t>
-      </w:r>
-      <w:r>
-        <w:rPr>
-          <w:vertAlign w:val="subscript"/>
-        </w:rPr>
-        <w:t xml:space="preserve">s1,s2</w:t>
-      </w:r>
-      <w:r>
-        <w:t xml:space="preserve">, respectively), was used to improve predictions of model simulations compared to measured harvest biomass. For all cases, seedling biomass production was compared between model output and harvested seedlings with treatment specific mean daily C assimilation by first scaling values to the free seedling control.</w:t>
+        <w:t xml:space="preserve">). Next, model sensitivity to different C allocation scenarios, including observed treatment specific LMF and up regulation of non-leaf tissue respiration by 50 % of default values (M</w:t>
+      </w:r>
+      <w:r>
+        <w:rPr>
+          <w:vertAlign w:val="subscript"/>
+        </w:rPr>
+        <w:t xml:space="preserve">S1</w:t>
+      </w:r>
+      <w:r>
+        <w:t xml:space="preserve"> </w:t>
+      </w:r>
+      <w:r>
+        <w:t xml:space="preserve">and M</w:t>
+      </w:r>
+      <w:r>
+        <w:rPr>
+          <w:vertAlign w:val="subscript"/>
+        </w:rPr>
+        <w:t xml:space="preserve">S2</w:t>
+      </w:r>
+      <w:r>
+        <w:t xml:space="preserve">, respectively), was used to improve model biomass predictions compared to measured harvest biomass. For all cases, seedling biomass production was compared between model output and harvested seedlings with treatment specific mean C</w:t>
+      </w:r>
+      <w:r>
+        <w:rPr>
+          <w:vertAlign w:val="subscript"/>
+        </w:rPr>
+        <w:t xml:space="preserve">day</w:t>
+      </w:r>
+      <w:r>
+        <w:t xml:space="preserve"> </w:t>
+      </w:r>
+      <w:r>
+        <w:t xml:space="preserve">by first scaling values to the free seedling control.</w:t>
       </w:r>
     </w:p>
     <w:p>
@@ -2920,7 +2971,7 @@
     </w:p>
     <w:p>
       <w:r>
-        <w:t xml:space="preserve">Plant height, diameter, and leaf area diverged between container volumes soon after start of the experiment (Figure 1). First, seedling leaf area significantly diverged between soil volumes (P &lt; 0.029) during the 5</w:t>
+        <w:t xml:space="preserve">Plant height, diameter and leaf area diverged between container volumes soon after start of the experiment (Figure 1). First, seedling leaf area significantly diverged between soil volumes (P &lt; 0.029) during the 5</w:t>
       </w:r>
       <w:r>
         <w:rPr>
@@ -2973,7 +3024,7 @@
         <w:t xml:space="preserve"> </w:t>
       </w:r>
       <w:r>
-        <w:t xml:space="preserve">= 0.97, P &lt; 0.001). Differences in biomass partitioning to leaves, stems, and roots were not different across soil volumes after variation in seedling biomass across treatments was factored in the analysis (Figure 3a,b). Across all treatments, the final harvest root:shoot biomass ratio was conserved in these seedlings which exhibited a slightly higher shoot than root mass (</w:t>
+        <w:t xml:space="preserve">= 0.97, P &lt; 0.001). Differences in biomass partitioning to leaves, stems and roots were not different across soil volumes after variation in seedling biomass across treatments was factored in the analysis (Figure 3a,b). Across all treatments, the final harvest root:shoot biomass ratio was conserved in these seedlings which exhibited a slightly higher shoot than root mass (</w:t>
       </w:r>
       <m:oMath>
         <m:bar>
@@ -3002,7 +3053,7 @@
         <w:br w:type="textWrapping"/>
       </w:r>
       <w:r>
-        <w:t xml:space="preserve">Overall, SRL was higher in seedlings in containers compared to free seedlings but only in some of the container size treatments (Table 1). Root length density increased Over the duration of the experiment SLA</w:t>
+        <w:t xml:space="preserve">Overall, SRL was higher in seedlings in containers compared to free seedlings but only in some of the container size treatments (Table 2, P = 0.009). Fine root length density was significantly higher in the two smallest container sizes and was the lowest in the largest container size (Table 2, P &lt; 0.001). Over the duration of the experiment SLA</w:t>
       </w:r>
       <w:r>
         <w:rPr>
@@ -3021,15 +3072,51 @@
       <w:pPr>
         <w:pStyle w:val="Heading2"/>
       </w:pPr>
-      <w:bookmarkStart w:id="35" w:name="leaf-chemistry"/>
+      <w:bookmarkStart w:id="35" w:name="leaf-and-root-chemistry"/>
       <w:bookmarkEnd w:id="35"/>
       <w:r>
-        <w:t xml:space="preserve">Leaf chemistry</w:t>
-      </w:r>
-    </w:p>
-    <w:p>
-      <w:r>
-        <w:t xml:space="preserve">Leaf N % was significantly higher in free seedlings and the largest container volume compared to the smaller container volumes at the onset of gas exchange measurements (6th week, P &lt; 0.001). Throughout the remainder of the experiment the smallest container volume had a significant reduction in leaf N % compared to other soil volumes, while free seedlings maintained the highest leaf N % (Table 1, P &lt; 0.001). Leaf starch content in the smallest container was ca. double that of free seedlings (P = 0.039), while leaf soluble sugars did not differ across treatments throughout the experiment (Table 1). Differences in leaf starch between the free seedling and the smallest container were evident during the first gas exchange campaign (P = 0.001).</w:t>
+        <w:t xml:space="preserve">Leaf and root chemistry</w:t>
+      </w:r>
+    </w:p>
+    <w:p>
+      <w:r>
+        <w:t xml:space="preserve">Leaf N</w:t>
+      </w:r>
+      <w:r>
+        <w:rPr>
+          <w:vertAlign w:val="subscript"/>
+        </w:rPr>
+        <w:t xml:space="preserve">f</w:t>
+      </w:r>
+      <w:r>
+        <w:t xml:space="preserve"> </w:t>
+      </w:r>
+      <w:r>
+        <w:t xml:space="preserve">was significantly higher in free seedlings and the largest container volume compared to the smaller container volumes at the onset of gas exchange measurements (6th week, P &lt; 0.001). Throughout the remainder of the experiment the smallest container volume had a significant reduction in leaf N</w:t>
+      </w:r>
+      <w:r>
+        <w:rPr>
+          <w:vertAlign w:val="subscript"/>
+        </w:rPr>
+        <w:t xml:space="preserve">f</w:t>
+      </w:r>
+      <w:r>
+        <w:t xml:space="preserve"> </w:t>
+      </w:r>
+      <w:r>
+        <w:t xml:space="preserve">compared to other soil volumes, while free seedlings maintained the highest leaf N</w:t>
+      </w:r>
+      <w:r>
+        <w:rPr>
+          <w:vertAlign w:val="subscript"/>
+        </w:rPr>
+        <w:t xml:space="preserve">f</w:t>
+      </w:r>
+      <w:r>
+        <w:t xml:space="preserve"> </w:t>
+      </w:r>
+      <w:r>
+        <w:t xml:space="preserve">(Table 1, P &lt; 0.001). Leaf starch content in the smallest container was ca. double that of free seedlings (P = 0.039), while leaf soluble sugars did not differ across treatments throughout the experiment (Table 1). Differences in leaf starch between the free seedling and the smallest container were evident during the first gas exchange campaign (P = 0.001). Root N was higher in free seedlings compared to seedlings in containers but only for some of the container size treatments (Table 2).</w:t>
       </w:r>
     </w:p>
     <w:p>
@@ -3092,7 +3179,7 @@
         <w:t xml:space="preserve"> </w:t>
       </w:r>
       <w:r>
-        <w:t xml:space="preserve">(Table 2) were consistently higher in free seedlings than in containers (26 % and 29 %, respectively). The relationships between photosynthetic capacity, leaf starch, and leaf N on a mass basis was marginally significant (P = 0.058) but A</w:t>
+        <w:t xml:space="preserve">(Table 3) were consistently higher in free seedlings than in containers (26 % and 29 %, respectively). The relationships between photosynthetic capacity, leaf starch and leaf N on a mass basis was marginally significant (P = 0.058) but A</w:t>
       </w:r>
       <w:r>
         <w:rPr>
@@ -3184,7 +3271,7 @@
         <w:t xml:space="preserve"> </w:t>
       </w:r>
       <w:r>
-        <w:t xml:space="preserve">were significantly higher in free seedlings (30 % and 26 %, respectively) than container-grown seedlings with little variation between container volume treatments (Table 2). Leaf dark respiration rates were not significantly different across soil volumes (Table 2). The g</w:t>
+        <w:t xml:space="preserve">were significantly higher in free seedlings (30 % and 26 %, respectively) than container-grown seedlings with little variation between container volume treatments (Table 3). Leaf dark respiration rates were not significantly different across soil volumes (Table 3). The g</w:t>
       </w:r>
       <w:r>
         <w:rPr>
@@ -3208,7 +3295,7 @@
         <w:t xml:space="preserve"> </w:t>
       </w:r>
       <w:r>
-        <w:t xml:space="preserve">optimal stomatal conductance model, was lowest in the free seedling treatment and was marginally different across soil volume treatments (Table 2).</w:t>
+        <w:t xml:space="preserve">optimal stomatal conductance model, was lowest in the free seedling treatment and was marginally different across soil volume treatments (Table 3).</w:t>
       </w:r>
     </w:p>
     <w:p>
@@ -3274,7 +3361,7 @@
         <w:t xml:space="preserve"> </w:t>
       </w:r>
       <w:r>
-        <w:t xml:space="preserve">in free seedlings was generally higher than those in containers (Table 2. P &lt; 0.001), the mean rates for all seedlings were high at 0.37 mol m</w:t>
+        <w:t xml:space="preserve">in free seedlings was generally higher than those in containers (Table 3. P &lt; 0.001), the mean rates for all seedlings were high at 0.37 mol m</w:t>
       </w:r>
       <w:r>
         <w:rPr>
@@ -3318,7 +3405,7 @@
         <w:t xml:space="preserve">13</w:t>
       </w:r>
       <w:r>
-        <w:t xml:space="preserve">C at final harvest was not different across treatments (Table 1). Combined these indices provide strong evidence that water stress was not apparent on these seedlings throughout the experiment. Soil N % at harvest was not different across soil volumes (</w:t>
+        <w:t xml:space="preserve">C at final harvest was not different across treatments (Table 1). Combined these indices provide strong evidence that water stress was not apparent on these seedlings throughout the experiment. Soil N at harvest was not different across soil volumes (</w:t>
       </w:r>
       <m:oMath>
         <m:bar>
@@ -3384,7 +3471,7 @@
         <w:t xml:space="preserve">free</w:t>
       </w:r>
       <w:r>
-        <w:t xml:space="preserve">, successfully optimized a LMF (21.6 %) which then allowed model to predict mean harvest total biomass of free seedlings within 1.2 %. Using this optimized LMF, the total biomass of modeled seedlings for each soil volume treatment (M</w:t>
+        <w:t xml:space="preserve">, successfully optimized a LMF (21.6 %) which then allowed the model to predict mean harvest total biomass of free seedlings within 1.2 %. Using this optimized LMF, the total biomass of modeled seedlings for each soil volume treatment (M</w:t>
       </w:r>
       <w:r>
         <w:rPr>
@@ -3407,7 +3494,7 @@
         <w:rPr>
           <w:vertAlign w:val="subscript"/>
         </w:rPr>
-        <w:t xml:space="preserve">s1</w:t>
+        <w:t xml:space="preserve">S1</w:t>
       </w:r>
       <w:r>
         <w:t xml:space="preserve">), which were each lower than the optmized LMF value (see Figure 3a), improved model predictions of seedling C mass but still overestimated seedling total C by 32±11.1 % (Figure S1a). Using harvest values of LMF, however, does not capture the observed increase in leaf turnover of seedlings in small containers (Figure 1c). Thus, the use of harvest LMF values for seedlings in containers in M</w:t>
@@ -3416,7 +3503,7 @@
         <w:rPr>
           <w:vertAlign w:val="subscript"/>
         </w:rPr>
-        <w:t xml:space="preserve">s1</w:t>
+        <w:t xml:space="preserve">S1</w:t>
       </w:r>
       <w:r>
         <w:t xml:space="preserve"> </w:t>
@@ -3428,7 +3515,7 @@
         <w:rPr>
           <w:vertAlign w:val="subscript"/>
         </w:rPr>
-        <w:t xml:space="preserve">s2</w:t>
+        <w:t xml:space="preserve">S2</w:t>
       </w:r>
       <w:r>
         <w:t xml:space="preserve">) improved biomass estimates slightly but overestimated mass C by an average of 46±9.3 % in seedlings with soil volume restriction (Figure S1b). With M</w:t>
@@ -3437,7 +3524,7 @@
         <w:rPr>
           <w:vertAlign w:val="subscript"/>
         </w:rPr>
-        <w:t xml:space="preserve">3</w:t>
+        <w:t xml:space="preserve">S2</w:t>
       </w:r>
       <w:r>
         <w:t xml:space="preserve">, non-tissue respiration rates would need to be increased by ca. 250% in order for mass balance to be achieved.</w:t>
@@ -3664,7 +3751,7 @@
         <w:br w:type="textWrapping"/>
       </w:r>
       <w:r>
-        <w:t xml:space="preserve">Here, reductions in A were postively correlated with decreases in leaf N and leaf N was considerably reduced for seedlings in containers. Physical root restriction or decreased supply as been shown cause reductions in N uptake (citations), which could explain the observed reductions in leaf N in the smallest containers. Root N at the end of the experiment was on average higher in free seedlings but not consistently higher than every container volume treatment. Unrestricted mycorrhizal recruitment could have instead faciliated the increases in leaf N in free seedlings, but this effect is unknown. Combined with the fact that soil N % declined evenly across all treatments, there was no clear mechanism present to identify changes in root N uptake between free seedlings and seedlings in containers. In these already low quality soils, it is possible that seedlings in containers simply grew into increasing N limitation which negatively affected belowground sink strength. Although no clear feedback could be determined between the available soil N pool and decreases in leaf N, the affects of belowground sink limitation on A of seedlings in containers was evidents throughout the experiment.</w:t>
+        <w:t xml:space="preserve">Here, reductions in A were postively correlated with decreases in leaf N and leaf N was considerably reduced for seedlings in containers. As leaf N reductions were detected with TNC-free leaf mass, this suggests that physical root restriction or decreased supply likely affected seedling N uptake instead of TNC dilution in leaves in the smalles containers. Root N at the end of the experiment was on average higher in free seedlings but not consistently higher than every container volume treatment. Unrestricted mycorrhizal recruitment could have instead faciliated the increases in leaf N in free seedlings, but this effect is unknown. Combined with the fact that soil N declined evenly across all treatments, there was no clear mechanism present to identify changes in root N uptake between free seedlings and seedlings in containers. In these already low quality soils, it is possible that seedlings in containers simply grew into increasing N limitation which negatively affected belowground sink strength. Although no clear feedback could be determined between the available soil N pool and decreases in leaf N, the affects of belowground sink limitation on A of seedlings in containers was evidents throughout the experiment.</w:t>
       </w:r>
     </w:p>
     <w:p>
@@ -3752,7 +3839,7 @@
         <w:t xml:space="preserve">(Semchenko et al. 2008)</w:t>
       </w:r>
       <w:r>
-        <w:t xml:space="preserve">. Alternatively, physical restriction of root proliferation could have impacted root development and morphology prior to shifts in mass partitioning. Here, increases in root length where detected in several of the soil volume treatments. This is not surprising as plants in containers have been shown to have different root morphology to field grown plants</w:t>
+        <w:t xml:space="preserve">. Here, we show that FRLD was highest in smallest containers suggesting that root restiction likely occurred as simple function of available rooting space. Alternatively, physical restriction of root proliferation could also have impacted root development and morphology prior to shifts in mass partitioning. Here, increases in SRL where detected in several of the soil volume treatments. This is not surprising as plants in containers have been shown to have different root morphology to field grown plants</w:t>
       </w:r>
       <w:r>
         <w:t xml:space="preserve"> </w:t>
@@ -3776,7 +3863,7 @@
     </w:p>
     <w:p>
       <w:r>
-        <w:t xml:space="preserve">Our model used a simple approach to drive seedling growth with measured reductions in leaf level A , via soil volume effects, while treating C use efficiency, respiration and C allocation as fixed processes. Contrary to expectation, the model consistently overestimated seedling growth in containers when parameterized with an optimized LMF for free seedlings. Although reductions in A</w:t>
+        <w:t xml:space="preserve">Our model used a simple approach to drive seedling growth with measured reductions in leaf A , via soil volume effects, while treating C use efficiency, respiration and C allocation as fixed processes. Contrary to expectation, the model consistently overestimated seedling growth in containers when parameterized with an optimized LMF for free seedlings. Although reductions in A</w:t>
       </w:r>
       <w:r>
         <w:rPr>
@@ -3827,7 +3914,7 @@
         <w:t xml:space="preserve">(Tjoelker et al. 1999)</w:t>
       </w:r>
       <w:r>
-        <w:t xml:space="preserve">. It is possible that the overestimation of growth was due to an initial overestimation of A, however, the robust empirical based methods used to generate phtosynthetic parameters (J</w:t>
+        <w:t xml:space="preserve">. It is possible that the overestimation of growth was due to an initial overestimation of A, however, the robust empirical based methods used to generate photosynthetic parameters (J</w:t>
       </w:r>
       <w:r>
         <w:rPr>
@@ -3901,7 +3988,7 @@
         <w:rPr>
           <w:vertAlign w:val="subscript"/>
         </w:rPr>
-        <w:t xml:space="preserve">2</w:t>
+        <w:t xml:space="preserve">S1</w:t>
       </w:r>
       <w:r>
         <w:t xml:space="preserve">), improved biomass predictions and provided insight into how sink limitation can impact leaf C allocation beyond A. The sensitivity of the model to shifts in LMF could represent leaf loss throughout the experiment that could not be explicitly quantified in this field study. As TNC accumulation can lead to accelerated leaf senescence</w:t>
@@ -3927,10 +4014,10 @@
         <w:rPr>
           <w:vertAlign w:val="subscript"/>
         </w:rPr>
-        <w:t xml:space="preserve">3</w:t>
-      </w:r>
-      <w:r>
-        <w:t xml:space="preserve">) improved biomass predictions but to a far lesser extent than changes to leaf C allocation. This is noteworthy as it shows that sink limitation could differentially affect respiration of component tissues. Additionally, keeping rates of respiration fixed in growth models may underestimate impacts of environmental change on tissue respiration above and belowground. The fraction of photosynthate used in respiration varies substantially among species and environments and is sensitive to changes in growth rates</w:t>
+        <w:t xml:space="preserve">S2</w:t>
+      </w:r>
+      <w:r>
+        <w:t xml:space="preserve">) improved biomass predictions but to a far lesser extent than changes to leaf C allocation. We also show that very large increases in non-leaf respiration rates would have been required to accurately predict observed seedling biomass. Although the fraction of photosynthate used in respiration is known to vary among species and is sensitive to changes in growth rates</w:t>
       </w:r>
       <w:r>
         <w:t xml:space="preserve"> </w:t>
@@ -3939,7 +4026,19 @@
         <w:t xml:space="preserve">(Lambers et al. 2008)</w:t>
       </w:r>
       <w:r>
-        <w:t xml:space="preserve">. As C balance is a delicate equilibrium between fluxes of A and respiration, partial accounting of C dynamics can easily lead to erroneous conclusions (Valentini et al. 2000). We agree with Delucia et al.</w:t>
+        <w:t xml:space="preserve">, results from M</w:t>
+      </w:r>
+      <w:r>
+        <w:rPr>
+          <w:vertAlign w:val="subscript"/>
+        </w:rPr>
+        <w:t xml:space="preserve">S2</w:t>
+      </w:r>
+      <w:r>
+        <w:t xml:space="preserve"> </w:t>
+      </w:r>
+      <w:r>
+        <w:t xml:space="preserve">highlight a lack of knowledge regarding how respiration rates of individual tissues, within a single plant, maybe be differentially affected by environmental change. This is noteworthy, as C balance is a delicate equilibrium between fluxes of A and respiration, partial accounting of C dynamics can easily lead to erroneous conclusions (Valentini et al. 2000). These results infer that using fixed rates of respiration in models likely underestimates plant responses to sink limitation. Thus, we agree with Delucia et al.</w:t>
       </w:r>
       <w:r>
         <w:t xml:space="preserve"> </w:t>
@@ -3951,7 +4050,7 @@
         <w:t xml:space="preserve"> </w:t>
       </w:r>
       <w:r>
-        <w:t xml:space="preserve">that it is likely inappropriate to assume that respiration is a constant fraction of gross primary production in models. Our findings reveal that a combination of different mechanisms, beyond A, is likely at play in driving the observed seedling biomass response to sink manipulation. However, the degree to which these mechanisms will regulate a growth will undoubtedly shift across different experimental manipulations and plant species.</w:t>
+        <w:t xml:space="preserve">that it is likely inappropriate to assume that respiration is a constant fraction of gross primary production in models. Our findings reveal that a combination of different mechanisms, beyond A, are likely at play in driving the observed seedling biomass response to sink manipulation. However, the degree to which these mechanisms will regulate a growth will undoubtedly shift across different experimental manipulations and plant species.</w:t>
       </w:r>
     </w:p>
     <w:p>
@@ -4223,6 +4322,9 @@
     </w:p>
     <w:p>
       <w:r>
+        <w:br w:type="textWrapping"/>
+      </w:r>
+      <w:r>
         <w:rPr>
           <w:b/>
         </w:rPr>
@@ -4293,7 +4395,7 @@
         <w:t xml:space="preserve">Figure 3</w:t>
       </w:r>
       <w:r>
-        <w:t xml:space="preserve">. Soil volume treatment means of biomass partitioning to leaves, stems, and roots at harvest (a), bivariate relationships between mass allocation to leaves and stems + roots (b) and leaf mass as a function of fine root biomass with ± standard error (c). For (b) lines represent standardized major axis fitting of the log-transformed allometric relationships of leaf mass fraction by treatment. For (c) the dashed line is the 1:1 relationship and the solid line represents the significant linear model fit (R</w:t>
+        <w:t xml:space="preserve">. Soil volume treatment means of biomass partitioning to leaves, stems, and roots at harvest (a), bivariate relationships between mass allocation to leaves and stems + roots (b) and leaf mass as a function of fine root biomass with ± standard error (c). For (b) lines represent standardized major axis fitting of the log-transformed allometric relationships of leaf mass fraction by treatment. For (c) the dashed line is the 1:1 relationship and the solid line represents the significant log-log model fit (R</w:t>
       </w:r>
       <w:r>
         <w:rPr>
@@ -4302,7 +4404,10 @@
         <w:t xml:space="preserve">2</w:t>
       </w:r>
       <w:r>
-        <w:t xml:space="preserve">=0.81).</w:t>
+        <w:t xml:space="preserve"> </w:t>
+      </w:r>
+      <w:r>
+        <w:t xml:space="preserve">= 0.82) with equation: log(x) = 0.983(log(y)) - 0.036.</w:t>
       </w:r>
     </w:p>
     <w:p>
@@ -5343,7 +5448,7 @@
         <w:t xml:space="preserve"> </w:t>
       </w:r>
       <w:r>
-        <w:t xml:space="preserve">seedlings to soil volume treatments. Each value reflects the mean(standard error) for each treatment. All values are from the final harvest. Vaules for RLD are only calculated for seedlings in containers as free seedlings have potentially unlimeted soil volume to exploit. Different letters represent significant differences between treatments. The volume effect P value represents the overall difference between seedlings with soil volume restriction and the control seedlings, except for RLD which represents only diffeences between seedlings in containers.</w:t>
+        <w:t xml:space="preserve">seedlings to soil volume treatments. Each value reflects the mean(standard error) for each treatment. All values are from the final harvest. Vaules for FRLD were only calculated for seedlings in containers as free seedlings had potentially unlimited soil volume to exploit. Different letters represent significant differences between treatments. The volume effect P value represents the overall difference between seedlings with soil volume restriction and the control seedlings, except for FRLD which represents only diffeences between seedlings in containers.</w:t>
       </w:r>
     </w:p>
     <w:tbl>
@@ -5442,7 +5547,7 @@
               <w:rPr>
                 <w:b/>
               </w:rPr>
-              <w:t xml:space="preserve">RLD (m dm</w:t>
+              <w:t xml:space="preserve">FRLD (m dm</w:t>
             </w:r>
             <w:r>
               <w:rPr>
@@ -5501,7 +5606,7 @@
               <w:jc w:val="left"/>
             </w:pPr>
             <w:r>
-              <w:t xml:space="preserve">1.1 (0.11) c</w:t>
+              <w:t xml:space="preserve">36.4 (5.68) bc</w:t>
             </w:r>
           </w:p>
         </w:tc>
@@ -5547,7 +5652,7 @@
               <w:jc w:val="left"/>
             </w:pPr>
             <w:r>
-              <w:t xml:space="preserve">0.6 (0.06) b</w:t>
+              <w:t xml:space="preserve">45.9 (8.68) c</w:t>
             </w:r>
           </w:p>
         </w:tc>
@@ -5593,7 +5698,7 @@
               <w:jc w:val="left"/>
             </w:pPr>
             <w:r>
-              <w:t xml:space="preserve">0.3 (0.03) a</w:t>
+              <w:t xml:space="preserve">20.9 (1.51) ab</w:t>
             </w:r>
           </w:p>
         </w:tc>
@@ -5639,7 +5744,7 @@
               <w:jc w:val="left"/>
             </w:pPr>
             <w:r>
-              <w:t xml:space="preserve">0.3 (0.02) a</w:t>
+              <w:t xml:space="preserve">23.0 (3.09) ab</w:t>
             </w:r>
           </w:p>
         </w:tc>
@@ -5685,7 +5790,7 @@
               <w:jc w:val="left"/>
             </w:pPr>
             <w:r>
-              <w:t xml:space="preserve">0.2 (0.01) a</w:t>
+              <w:t xml:space="preserve">24.7 (7.58) ab</w:t>
             </w:r>
           </w:p>
         </w:tc>
@@ -5731,7 +5836,7 @@
               <w:jc w:val="left"/>
             </w:pPr>
             <w:r>
-              <w:t xml:space="preserve">0.2 (0.01) a</w:t>
+              <w:t xml:space="preserve">13.3 (1.98) a</w:t>
             </w:r>
           </w:p>
         </w:tc>
@@ -6953,7 +7058,7 @@
       <w:r>
         <w:drawing>
           <wp:inline>
-            <wp:extent cx="5440680" cy="7250052"/>
+            <wp:extent cx="5440680" cy="7074141"/>
             <wp:effectExtent b="0" l="0" r="0" t="0"/>
             <wp:docPr descr="" id="1" name="Picture"/>
             <a:graphic>
@@ -6974,7 +7079,7 @@
                   <pic:spPr bwMode="auto">
                     <a:xfrm>
                       <a:off x="0" y="0"/>
-                      <a:ext cx="5440680" cy="7250052"/>
+                      <a:ext cx="5440680" cy="7074141"/>
                     </a:xfrm>
                     <a:prstGeom prst="rect">
                       <a:avLst/>
@@ -7168,8 +7273,49 @@
       <w:r>
         <w:t xml:space="preserve">.</w:t>
       </w:r>
-      <w:r>
-        <w:t xml:space="preserve"> </w:t>
+    </w:p>
+    <w:p>
+      <w:r>
+        <w:drawing>
+          <wp:inline>
+            <wp:extent cx="5440680" cy="4082867"/>
+            <wp:effectExtent b="0" l="0" r="0" t="0"/>
+            <wp:docPr descr="" id="1" name="Picture"/>
+            <a:graphic>
+              <a:graphicData uri="http://schemas.openxmlformats.org/drawingml/2006/picture">
+                <pic:pic>
+                  <pic:nvPicPr>
+                    <pic:cNvPr descr="manuscript_pve_files/figure-docx/A_tncnitro-1.png" id="0" name="Picture"/>
+                    <pic:cNvPicPr>
+                      <a:picLocks noChangeArrowheads="1" noChangeAspect="1"/>
+                    </pic:cNvPicPr>
+                  </pic:nvPicPr>
+                  <pic:blipFill>
+                    <a:blip r:embed="rId51"/>
+                    <a:stretch>
+                      <a:fillRect/>
+                    </a:stretch>
+                  </pic:blipFill>
+                  <pic:spPr bwMode="auto">
+                    <a:xfrm>
+                      <a:off x="0" y="0"/>
+                      <a:ext cx="5440680" cy="4082867"/>
+                    </a:xfrm>
+                    <a:prstGeom prst="rect">
+                      <a:avLst/>
+                    </a:prstGeom>
+                    <a:noFill/>
+                    <a:ln w="9525">
+                      <a:noFill/>
+                      <a:headEnd/>
+                      <a:tailEnd/>
+                    </a:ln>
+                  </pic:spPr>
+                </pic:pic>
+              </a:graphicData>
+            </a:graphic>
+          </wp:inline>
+        </w:drawing>
       </w:r>
     </w:p>
     <w:p>
@@ -7200,7 +7346,7 @@
                     </pic:cNvPicPr>
                   </pic:nvPicPr>
                   <pic:blipFill>
-                    <a:blip r:embed="rId51"/>
+                    <a:blip r:embed="rId52"/>
                     <a:stretch>
                       <a:fillRect/>
                     </a:stretch>
@@ -7242,8 +7388,8 @@
       <w:pPr>
         <w:pStyle w:val="Heading1"/>
       </w:pPr>
-      <w:bookmarkStart w:id="52" w:name="supporting-information"/>
-      <w:bookmarkEnd w:id="52"/>
+      <w:bookmarkStart w:id="53" w:name="supporting-information"/>
+      <w:bookmarkEnd w:id="53"/>
       <w:r>
         <w:t xml:space="preserve">Supporting Information</w:t>
       </w:r>
@@ -7256,9 +7402,860 @@
         <w:t xml:space="preserve">Table S1</w:t>
       </w:r>
       <w:r>
-        <w:t xml:space="preserve">.</w:t>
-      </w:r>
-    </w:p>
+        <w:t xml:space="preserve">.Seedling growth model default parameters.</w:t>
+      </w:r>
+    </w:p>
+    <w:tbl>
+      <w:tblPr>
+        <w:tblStyle w:val="TableNormal"/>
+        <w:tblW w:type="pct" w:w="0.0"/>
+      </w:tblPr>
+      <w:tblGrid/>
+      <w:tr>
+        <w:tc>
+          <w:tcPr>
+            <w:tcBorders>
+              <w:bottom w:val="single"/>
+            </w:tcBorders>
+            <w:vAlign w:val="bottom"/>
+          </w:tcPr>
+          <w:p>
+            <w:pPr>
+              <w:pStyle w:val="Compact"/>
+              <w:jc w:val="left"/>
+            </w:pPr>
+            <w:r>
+              <w:rPr>
+                <w:b/>
+              </w:rPr>
+              <w:t xml:space="preserve">Variable</w:t>
+            </w:r>
+          </w:p>
+        </w:tc>
+        <w:tc>
+          <w:tcPr>
+            <w:tcBorders>
+              <w:bottom w:val="single"/>
+            </w:tcBorders>
+            <w:vAlign w:val="bottom"/>
+          </w:tcPr>
+          <w:p>
+            <w:pPr>
+              <w:pStyle w:val="Compact"/>
+              <w:jc w:val="left"/>
+            </w:pPr>
+            <w:r>
+              <w:rPr>
+                <w:b/>
+              </w:rPr>
+              <w:t xml:space="preserve">Description</w:t>
+            </w:r>
+          </w:p>
+        </w:tc>
+        <w:tc>
+          <w:tcPr>
+            <w:tcBorders>
+              <w:bottom w:val="single"/>
+            </w:tcBorders>
+            <w:vAlign w:val="bottom"/>
+          </w:tcPr>
+          <w:p>
+            <w:pPr>
+              <w:pStyle w:val="Compact"/>
+              <w:jc w:val="left"/>
+            </w:pPr>
+            <w:r>
+              <w:rPr>
+                <w:b/>
+              </w:rPr>
+              <w:t xml:space="preserve">Default.Value</w:t>
+            </w:r>
+          </w:p>
+        </w:tc>
+        <w:tc>
+          <w:tcPr>
+            <w:tcBorders>
+              <w:bottom w:val="single"/>
+            </w:tcBorders>
+            <w:vAlign w:val="bottom"/>
+          </w:tcPr>
+          <w:p>
+            <w:pPr>
+              <w:pStyle w:val="Compact"/>
+              <w:jc w:val="left"/>
+            </w:pPr>
+            <w:r>
+              <w:rPr>
+                <w:b/>
+              </w:rPr>
+              <w:t xml:space="preserve">Units</w:t>
+            </w:r>
+          </w:p>
+        </w:tc>
+        <w:tc>
+          <w:tcPr>
+            <w:tcBorders>
+              <w:bottom w:val="single"/>
+            </w:tcBorders>
+            <w:vAlign w:val="bottom"/>
+          </w:tcPr>
+          <w:p>
+            <w:pPr>
+              <w:pStyle w:val="Compact"/>
+              <w:jc w:val="left"/>
+            </w:pPr>
+            <w:r>
+              <w:rPr>
+                <w:b/>
+              </w:rPr>
+              <w:t xml:space="preserve">Source</w:t>
+            </w:r>
+          </w:p>
+        </w:tc>
+      </w:tr>
+      <w:tr>
+        <w:tc>
+          <w:p>
+            <w:pPr>
+              <w:pStyle w:val="Compact"/>
+              <w:jc w:val="left"/>
+            </w:pPr>
+            <w:r>
+              <w:t xml:space="preserve">Leaf area</w:t>
+            </w:r>
+            <w:r>
+              <w:rPr>
+                <w:vertAlign w:val="subscript"/>
+              </w:rPr>
+              <w:t xml:space="preserve">i</w:t>
+            </w:r>
+          </w:p>
+        </w:tc>
+        <w:tc>
+          <w:p>
+            <w:pPr>
+              <w:pStyle w:val="Compact"/>
+              <w:jc w:val="left"/>
+            </w:pPr>
+            <w:r>
+              <w:t xml:space="preserve">initial leaf area</w:t>
+            </w:r>
+          </w:p>
+        </w:tc>
+        <w:tc>
+          <w:p>
+            <w:pPr>
+              <w:pStyle w:val="Compact"/>
+              <w:jc w:val="left"/>
+            </w:pPr>
+            <w:r>
+              <w:t xml:space="preserve">0.035</w:t>
+            </w:r>
+          </w:p>
+        </w:tc>
+        <w:tc>
+          <w:p>
+            <w:pPr>
+              <w:pStyle w:val="Compact"/>
+              <w:jc w:val="left"/>
+            </w:pPr>
+            <w:r>
+              <w:t xml:space="preserve">m</w:t>
+            </w:r>
+            <w:r>
+              <w:rPr>
+                <w:vertAlign w:val="superscript"/>
+              </w:rPr>
+              <w:t xml:space="preserve">2</w:t>
+            </w:r>
+          </w:p>
+        </w:tc>
+        <w:tc>
+          <w:p>
+            <w:pPr>
+              <w:pStyle w:val="Compact"/>
+              <w:jc w:val="left"/>
+            </w:pPr>
+            <w:r>
+              <w:t xml:space="preserve">this study</w:t>
+            </w:r>
+          </w:p>
+        </w:tc>
+      </w:tr>
+      <w:tr>
+        <w:tc>
+          <w:p>
+            <w:pPr>
+              <w:pStyle w:val="Compact"/>
+              <w:jc w:val="left"/>
+            </w:pPr>
+            <w:r>
+              <w:t xml:space="preserve">Leaf mass</w:t>
+            </w:r>
+            <w:r>
+              <w:rPr>
+                <w:vertAlign w:val="subscript"/>
+              </w:rPr>
+              <w:t xml:space="preserve">i</w:t>
+            </w:r>
+          </w:p>
+        </w:tc>
+        <w:tc>
+          <w:p>
+            <w:pPr>
+              <w:pStyle w:val="Compact"/>
+              <w:jc w:val="left"/>
+            </w:pPr>
+            <w:r>
+              <w:t xml:space="preserve">initial leaf mass</w:t>
+            </w:r>
+          </w:p>
+        </w:tc>
+        <w:tc>
+          <w:p>
+            <w:pPr>
+              <w:pStyle w:val="Compact"/>
+              <w:jc w:val="left"/>
+            </w:pPr>
+            <w:r>
+              <w:t xml:space="preserve">3.45</w:t>
+            </w:r>
+          </w:p>
+        </w:tc>
+        <w:tc>
+          <w:p>
+            <w:pPr>
+              <w:pStyle w:val="Compact"/>
+              <w:jc w:val="left"/>
+            </w:pPr>
+            <w:r>
+              <w:t xml:space="preserve">g</w:t>
+            </w:r>
+          </w:p>
+        </w:tc>
+        <w:tc>
+          <w:p>
+            <w:pPr>
+              <w:pStyle w:val="Compact"/>
+              <w:jc w:val="left"/>
+            </w:pPr>
+            <w:r>
+              <w:t xml:space="preserve">this study</w:t>
+            </w:r>
+          </w:p>
+        </w:tc>
+      </w:tr>
+      <w:tr>
+        <w:tc>
+          <w:p>
+            <w:pPr>
+              <w:pStyle w:val="Compact"/>
+              <w:jc w:val="left"/>
+            </w:pPr>
+            <w:r>
+              <w:t xml:space="preserve">Stem mass</w:t>
+            </w:r>
+            <w:r>
+              <w:rPr>
+                <w:vertAlign w:val="subscript"/>
+              </w:rPr>
+              <w:t xml:space="preserve">i</w:t>
+            </w:r>
+          </w:p>
+        </w:tc>
+        <w:tc>
+          <w:p>
+            <w:pPr>
+              <w:pStyle w:val="Compact"/>
+              <w:jc w:val="left"/>
+            </w:pPr>
+            <w:r>
+              <w:t xml:space="preserve">initial stem mass</w:t>
+            </w:r>
+          </w:p>
+        </w:tc>
+        <w:tc>
+          <w:p>
+            <w:pPr>
+              <w:pStyle w:val="Compact"/>
+              <w:jc w:val="left"/>
+            </w:pPr>
+            <w:r>
+              <w:t xml:space="preserve">1.51</w:t>
+            </w:r>
+          </w:p>
+        </w:tc>
+        <w:tc>
+          <w:p>
+            <w:pPr>
+              <w:pStyle w:val="Compact"/>
+              <w:jc w:val="left"/>
+            </w:pPr>
+            <w:r>
+              <w:t xml:space="preserve">g</w:t>
+            </w:r>
+          </w:p>
+        </w:tc>
+        <w:tc>
+          <w:p>
+            <w:pPr>
+              <w:pStyle w:val="Compact"/>
+              <w:jc w:val="left"/>
+            </w:pPr>
+            <w:r>
+              <w:t xml:space="preserve">this study</w:t>
+            </w:r>
+          </w:p>
+        </w:tc>
+      </w:tr>
+      <w:tr>
+        <w:tc>
+          <w:p>
+            <w:pPr>
+              <w:pStyle w:val="Compact"/>
+              <w:jc w:val="left"/>
+            </w:pPr>
+            <w:r>
+              <w:t xml:space="preserve">Root mass</w:t>
+            </w:r>
+            <w:r>
+              <w:rPr>
+                <w:vertAlign w:val="subscript"/>
+              </w:rPr>
+              <w:t xml:space="preserve">i</w:t>
+            </w:r>
+          </w:p>
+        </w:tc>
+        <w:tc>
+          <w:p>
+            <w:pPr>
+              <w:pStyle w:val="Compact"/>
+              <w:jc w:val="left"/>
+            </w:pPr>
+            <w:r>
+              <w:t xml:space="preserve">initial root mass</w:t>
+            </w:r>
+          </w:p>
+        </w:tc>
+        <w:tc>
+          <w:p>
+            <w:pPr>
+              <w:pStyle w:val="Compact"/>
+              <w:jc w:val="left"/>
+            </w:pPr>
+            <w:r>
+              <w:t xml:space="preserve">0.99</w:t>
+            </w:r>
+          </w:p>
+        </w:tc>
+        <w:tc>
+          <w:p>
+            <w:pPr>
+              <w:pStyle w:val="Compact"/>
+              <w:jc w:val="left"/>
+            </w:pPr>
+            <w:r>
+              <w:t xml:space="preserve">g</w:t>
+            </w:r>
+          </w:p>
+        </w:tc>
+        <w:tc>
+          <w:p>
+            <w:pPr>
+              <w:pStyle w:val="Compact"/>
+              <w:jc w:val="left"/>
+            </w:pPr>
+            <w:r>
+              <w:t xml:space="preserve">this study</w:t>
+            </w:r>
+          </w:p>
+        </w:tc>
+      </w:tr>
+      <w:tr>
+        <w:tc>
+          <w:p>
+            <w:pPr>
+              <w:pStyle w:val="Compact"/>
+              <w:jc w:val="left"/>
+            </w:pPr>
+            <m:oMath>
+              <m:r>
+                <m:rPr>
+                  <m:sty m:val="p"/>
+                </m:rPr>
+                <m:t>ϵ</m:t>
+              </m:r>
+            </m:oMath>
+            <w:r>
+              <w:rPr>
+                <w:vertAlign w:val="subscript"/>
+              </w:rPr>
+              <w:t xml:space="preserve">c</w:t>
+            </w:r>
+          </w:p>
+        </w:tc>
+        <w:tc>
+          <w:p>
+            <w:pPr>
+              <w:pStyle w:val="Compact"/>
+              <w:jc w:val="left"/>
+            </w:pPr>
+            <w:r>
+              <w:t xml:space="preserve">biomass conversion efficiency</w:t>
+            </w:r>
+          </w:p>
+        </w:tc>
+        <w:tc>
+          <w:p>
+            <w:pPr>
+              <w:pStyle w:val="Compact"/>
+              <w:jc w:val="left"/>
+            </w:pPr>
+            <w:r>
+              <w:t xml:space="preserve">0.65</w:t>
+            </w:r>
+          </w:p>
+        </w:tc>
+        <w:tc>
+          <w:p>
+            <w:pPr>
+              <w:pStyle w:val="Compact"/>
+              <w:jc w:val="left"/>
+            </w:pPr>
+            <w:r>
+              <w:t xml:space="preserve">g C g mass</w:t>
+            </w:r>
+            <w:r>
+              <w:rPr>
+                <w:vertAlign w:val="superscript"/>
+              </w:rPr>
+              <w:t xml:space="preserve">-1</w:t>
+            </w:r>
+          </w:p>
+        </w:tc>
+        <w:tc>
+          <w:p>
+            <w:pPr>
+              <w:pStyle w:val="Compact"/>
+              <w:jc w:val="left"/>
+            </w:pPr>
+            <w:r>
+              <w:t xml:space="preserve">Mäkelä (1997)</w:t>
+            </w:r>
+          </w:p>
+        </w:tc>
+      </w:tr>
+      <w:tr>
+        <w:tc>
+          <w:p>
+            <w:pPr>
+              <w:pStyle w:val="Compact"/>
+              <w:jc w:val="left"/>
+            </w:pPr>
+            <w:r>
+              <w:t xml:space="preserve">R</w:t>
+            </w:r>
+            <w:r>
+              <w:rPr>
+                <w:vertAlign w:val="subscript"/>
+              </w:rPr>
+              <w:t xml:space="preserve">coarse</w:t>
+            </w:r>
+            <w:r>
+              <w:t xml:space="preserve"> </w:t>
+            </w:r>
+            <w:r>
+              <w:rPr>
+                <w:vertAlign w:val="subscript"/>
+              </w:rPr>
+              <w:t xml:space="preserve">root</w:t>
+            </w:r>
+          </w:p>
+        </w:tc>
+        <w:tc>
+          <w:p>
+            <w:pPr>
+              <w:pStyle w:val="Compact"/>
+              <w:jc w:val="left"/>
+            </w:pPr>
+            <w:r>
+              <w:t xml:space="preserve">coarse root respiration</w:t>
+            </w:r>
+          </w:p>
+        </w:tc>
+        <w:tc>
+          <w:p>
+            <w:pPr>
+              <w:pStyle w:val="Compact"/>
+              <w:jc w:val="left"/>
+            </w:pPr>
+            <w:r>
+              <w:t xml:space="preserve">0.00124</w:t>
+            </w:r>
+          </w:p>
+        </w:tc>
+        <w:tc>
+          <w:p>
+            <w:pPr>
+              <w:pStyle w:val="Compact"/>
+              <w:jc w:val="left"/>
+            </w:pPr>
+            <w:r>
+              <w:t xml:space="preserve">g C g root</w:t>
+            </w:r>
+            <w:r>
+              <w:rPr>
+                <w:vertAlign w:val="superscript"/>
+              </w:rPr>
+              <w:t xml:space="preserve">-1</w:t>
+            </w:r>
+            <w:r>
+              <w:t xml:space="preserve"> </w:t>
+            </w:r>
+            <w:r>
+              <w:t xml:space="preserve">d</w:t>
+            </w:r>
+            <w:r>
+              <w:rPr>
+                <w:vertAlign w:val="superscript"/>
+              </w:rPr>
+              <w:t xml:space="preserve">-1</w:t>
+            </w:r>
+          </w:p>
+        </w:tc>
+        <w:tc>
+          <w:p>
+            <w:pPr>
+              <w:pStyle w:val="Compact"/>
+              <w:jc w:val="left"/>
+            </w:pPr>
+            <w:r>
+              <w:t xml:space="preserve">Marden et al. (2008)</w:t>
+            </w:r>
+          </w:p>
+        </w:tc>
+      </w:tr>
+      <w:tr>
+        <w:tc>
+          <w:p>
+            <w:pPr>
+              <w:pStyle w:val="Compact"/>
+              <w:jc w:val="left"/>
+            </w:pPr>
+            <w:r>
+              <w:t xml:space="preserve">R</w:t>
+            </w:r>
+            <w:r>
+              <w:rPr>
+                <w:vertAlign w:val="subscript"/>
+              </w:rPr>
+              <w:t xml:space="preserve">fine</w:t>
+            </w:r>
+            <w:r>
+              <w:t xml:space="preserve"> </w:t>
+            </w:r>
+            <w:r>
+              <w:rPr>
+                <w:vertAlign w:val="subscript"/>
+              </w:rPr>
+              <w:t xml:space="preserve">root</w:t>
+            </w:r>
+          </w:p>
+        </w:tc>
+        <w:tc>
+          <w:p>
+            <w:pPr>
+              <w:pStyle w:val="Compact"/>
+              <w:jc w:val="left"/>
+            </w:pPr>
+            <w:r>
+              <w:t xml:space="preserve">fine root respiration</w:t>
+            </w:r>
+          </w:p>
+        </w:tc>
+        <w:tc>
+          <w:p>
+            <w:pPr>
+              <w:pStyle w:val="Compact"/>
+              <w:jc w:val="left"/>
+            </w:pPr>
+            <w:r>
+              <w:t xml:space="preserve">0.01037</w:t>
+            </w:r>
+          </w:p>
+        </w:tc>
+        <w:tc>
+          <w:p>
+            <w:pPr>
+              <w:pStyle w:val="Compact"/>
+              <w:jc w:val="left"/>
+            </w:pPr>
+            <w:r>
+              <w:t xml:space="preserve">g C g root</w:t>
+            </w:r>
+            <w:r>
+              <w:rPr>
+                <w:vertAlign w:val="superscript"/>
+              </w:rPr>
+              <w:t xml:space="preserve">-1</w:t>
+            </w:r>
+            <w:r>
+              <w:t xml:space="preserve"> </w:t>
+            </w:r>
+            <w:r>
+              <w:t xml:space="preserve">d</w:t>
+            </w:r>
+            <w:r>
+              <w:rPr>
+                <w:vertAlign w:val="superscript"/>
+              </w:rPr>
+              <w:t xml:space="preserve">-1</w:t>
+            </w:r>
+          </w:p>
+        </w:tc>
+        <w:tc>
+          <w:p>
+            <w:pPr>
+              <w:pStyle w:val="Compact"/>
+              <w:jc w:val="left"/>
+            </w:pPr>
+            <w:r>
+              <w:t xml:space="preserve">Ryan et al. (2010)</w:t>
+            </w:r>
+          </w:p>
+        </w:tc>
+      </w:tr>
+      <w:tr>
+        <w:tc>
+          <w:p>
+            <w:pPr>
+              <w:pStyle w:val="Compact"/>
+              <w:jc w:val="left"/>
+            </w:pPr>
+            <w:r>
+              <w:t xml:space="preserve">R</w:t>
+            </w:r>
+            <w:r>
+              <w:rPr>
+                <w:vertAlign w:val="subscript"/>
+              </w:rPr>
+              <w:t xml:space="preserve">stem</w:t>
+            </w:r>
+          </w:p>
+        </w:tc>
+        <w:tc>
+          <w:p>
+            <w:pPr>
+              <w:pStyle w:val="Compact"/>
+              <w:jc w:val="left"/>
+            </w:pPr>
+            <w:r>
+              <w:t xml:space="preserve">stem respiration</w:t>
+            </w:r>
+          </w:p>
+        </w:tc>
+        <w:tc>
+          <w:p>
+            <w:pPr>
+              <w:pStyle w:val="Compact"/>
+              <w:jc w:val="left"/>
+            </w:pPr>
+            <w:r>
+              <w:t xml:space="preserve">0.00187</w:t>
+            </w:r>
+          </w:p>
+        </w:tc>
+        <w:tc>
+          <w:p>
+            <w:pPr>
+              <w:pStyle w:val="Compact"/>
+              <w:jc w:val="left"/>
+            </w:pPr>
+            <w:r>
+              <w:t xml:space="preserve">g C g stem</w:t>
+            </w:r>
+            <w:r>
+              <w:rPr>
+                <w:vertAlign w:val="superscript"/>
+              </w:rPr>
+              <w:t xml:space="preserve">-1</w:t>
+            </w:r>
+            <w:r>
+              <w:t xml:space="preserve"> </w:t>
+            </w:r>
+            <w:r>
+              <w:t xml:space="preserve">d</w:t>
+            </w:r>
+            <w:r>
+              <w:rPr>
+                <w:vertAlign w:val="superscript"/>
+              </w:rPr>
+              <w:t xml:space="preserve">-1</w:t>
+            </w:r>
+          </w:p>
+        </w:tc>
+        <w:tc>
+          <w:p>
+            <w:pPr>
+              <w:pStyle w:val="Compact"/>
+              <w:jc w:val="left"/>
+            </w:pPr>
+            <w:r>
+              <w:t xml:space="preserve">Drake et al. (unpublished)</w:t>
+            </w:r>
+          </w:p>
+        </w:tc>
+      </w:tr>
+      <w:tr>
+        <w:tc>
+          <w:p>
+            <w:pPr>
+              <w:pStyle w:val="Compact"/>
+              <w:jc w:val="left"/>
+            </w:pPr>
+            <w:r>
+              <w:t xml:space="preserve">C</w:t>
+            </w:r>
+            <w:r>
+              <w:rPr>
+                <w:vertAlign w:val="subscript"/>
+              </w:rPr>
+              <w:t xml:space="preserve">day</w:t>
+            </w:r>
+          </w:p>
+        </w:tc>
+        <w:tc>
+          <w:p>
+            <w:pPr>
+              <w:pStyle w:val="Compact"/>
+              <w:jc w:val="left"/>
+            </w:pPr>
+            <w:r>
+              <w:t xml:space="preserve">daily leaf carbon assimilation</w:t>
+            </w:r>
+          </w:p>
+        </w:tc>
+        <w:tc>
+          <w:p>
+            <w:pPr>
+              <w:pStyle w:val="Compact"/>
+              <w:jc w:val="left"/>
+            </w:pPr>
+            <w:r>
+              <w:t xml:space="preserve">5.4 - 7.6</w:t>
+            </w:r>
+          </w:p>
+        </w:tc>
+        <w:tc>
+          <w:p>
+            <w:pPr>
+              <w:pStyle w:val="Compact"/>
+              <w:jc w:val="left"/>
+            </w:pPr>
+            <w:r>
+              <w:t xml:space="preserve">g C m</w:t>
+            </w:r>
+            <w:r>
+              <w:rPr>
+                <w:vertAlign w:val="superscript"/>
+              </w:rPr>
+              <w:t xml:space="preserve">-2</w:t>
+            </w:r>
+            <w:r>
+              <w:t xml:space="preserve"> </w:t>
+            </w:r>
+            <w:r>
+              <w:t xml:space="preserve">d</w:t>
+            </w:r>
+            <w:r>
+              <w:rPr>
+                <w:vertAlign w:val="superscript"/>
+              </w:rPr>
+              <w:t xml:space="preserve">-1</w:t>
+            </w:r>
+          </w:p>
+        </w:tc>
+        <w:tc>
+          <w:p>
+            <w:pPr>
+              <w:pStyle w:val="Compact"/>
+              <w:jc w:val="left"/>
+            </w:pPr>
+            <w:r>
+              <w:t xml:space="preserve">this study</w:t>
+            </w:r>
+          </w:p>
+        </w:tc>
+      </w:tr>
+      <w:tr>
+        <w:tc>
+          <w:p>
+            <w:pPr>
+              <w:pStyle w:val="Compact"/>
+              <w:jc w:val="left"/>
+            </w:pPr>
+            <m:oMath>
+              <m:r>
+                <m:rPr>
+                  <m:sty m:val="p"/>
+                </m:rPr>
+                <m:t>Λ</m:t>
+              </m:r>
+            </m:oMath>
+          </w:p>
+        </w:tc>
+        <w:tc>
+          <w:p>
+            <w:pPr>
+              <w:pStyle w:val="Compact"/>
+              <w:jc w:val="left"/>
+            </w:pPr>
+            <w:r>
+              <w:t xml:space="preserve">leaf or root turnover</w:t>
+            </w:r>
+          </w:p>
+        </w:tc>
+        <w:tc>
+          <w:p>
+            <w:pPr>
+              <w:pStyle w:val="Compact"/>
+              <w:jc w:val="left"/>
+            </w:pPr>
+            <w:r>
+              <w:t xml:space="preserve">1</w:t>
+            </w:r>
+          </w:p>
+        </w:tc>
+        <w:tc>
+          <w:p>
+            <w:pPr>
+              <w:pStyle w:val="Compact"/>
+              <w:jc w:val="left"/>
+            </w:pPr>
+            <w:r>
+              <w:t xml:space="preserve">yr</w:t>
+            </w:r>
+            <w:r>
+              <w:rPr>
+                <w:vertAlign w:val="superscript"/>
+              </w:rPr>
+              <w:t xml:space="preserve">-1</w:t>
+            </w:r>
+          </w:p>
+        </w:tc>
+        <w:tc>
+          <w:p>
+            <w:pPr>
+              <w:pStyle w:val="Compact"/>
+              <w:jc w:val="left"/>
+            </w:pPr>
+            <w:r>
+              <w:t xml:space="preserve">theoretical</w:t>
+            </w:r>
+          </w:p>
+        </w:tc>
+      </w:tr>
+    </w:tbl>
     <w:p>
       <w:r>
         <w:drawing>
@@ -7276,7 +8273,7 @@
                     </pic:cNvPicPr>
                   </pic:nvPicPr>
                   <pic:blipFill>
-                    <a:blip r:embed="rId53"/>
+                    <a:blip r:embed="rId54"/>
                     <a:stretch>
                       <a:fillRect/>
                     </a:stretch>
@@ -7311,866 +8308,15 @@
         <w:t xml:space="preserve">Figure S1</w:t>
       </w:r>
       <w:r>
-        <w:t xml:space="preserve">. Seedling growth model default parameters.</w:t>
-      </w:r>
-    </w:p>
-    <w:tbl>
-      <w:tblPr>
-        <w:tblStyle w:val="TableNormal"/>
-        <w:tblW w:type="pct" w:w="0.0"/>
-      </w:tblPr>
-      <w:tblGrid/>
-      <w:tr>
-        <w:tc>
-          <w:tcPr>
-            <w:tcBorders>
-              <w:bottom w:val="single"/>
-            </w:tcBorders>
-            <w:vAlign w:val="bottom"/>
-          </w:tcPr>
-          <w:p>
-            <w:pPr>
-              <w:pStyle w:val="Compact"/>
-              <w:jc w:val="left"/>
-            </w:pPr>
-            <w:r>
-              <w:rPr>
-                <w:b/>
-              </w:rPr>
-              <w:t xml:space="preserve">Variable</w:t>
-            </w:r>
-          </w:p>
-        </w:tc>
-        <w:tc>
-          <w:tcPr>
-            <w:tcBorders>
-              <w:bottom w:val="single"/>
-            </w:tcBorders>
-            <w:vAlign w:val="bottom"/>
-          </w:tcPr>
-          <w:p>
-            <w:pPr>
-              <w:pStyle w:val="Compact"/>
-              <w:jc w:val="left"/>
-            </w:pPr>
-            <w:r>
-              <w:rPr>
-                <w:b/>
-              </w:rPr>
-              <w:t xml:space="preserve">Description</w:t>
-            </w:r>
-          </w:p>
-        </w:tc>
-        <w:tc>
-          <w:tcPr>
-            <w:tcBorders>
-              <w:bottom w:val="single"/>
-            </w:tcBorders>
-            <w:vAlign w:val="bottom"/>
-          </w:tcPr>
-          <w:p>
-            <w:pPr>
-              <w:pStyle w:val="Compact"/>
-              <w:jc w:val="left"/>
-            </w:pPr>
-            <w:r>
-              <w:rPr>
-                <w:b/>
-              </w:rPr>
-              <w:t xml:space="preserve">Default.Value</w:t>
-            </w:r>
-          </w:p>
-        </w:tc>
-        <w:tc>
-          <w:tcPr>
-            <w:tcBorders>
-              <w:bottom w:val="single"/>
-            </w:tcBorders>
-            <w:vAlign w:val="bottom"/>
-          </w:tcPr>
-          <w:p>
-            <w:pPr>
-              <w:pStyle w:val="Compact"/>
-              <w:jc w:val="left"/>
-            </w:pPr>
-            <w:r>
-              <w:rPr>
-                <w:b/>
-              </w:rPr>
-              <w:t xml:space="preserve">Units</w:t>
-            </w:r>
-          </w:p>
-        </w:tc>
-        <w:tc>
-          <w:tcPr>
-            <w:tcBorders>
-              <w:bottom w:val="single"/>
-            </w:tcBorders>
-            <w:vAlign w:val="bottom"/>
-          </w:tcPr>
-          <w:p>
-            <w:pPr>
-              <w:pStyle w:val="Compact"/>
-              <w:jc w:val="left"/>
-            </w:pPr>
-            <w:r>
-              <w:rPr>
-                <w:b/>
-              </w:rPr>
-              <w:t xml:space="preserve">Source</w:t>
-            </w:r>
-          </w:p>
-        </w:tc>
-      </w:tr>
-      <w:tr>
-        <w:tc>
-          <w:p>
-            <w:pPr>
-              <w:pStyle w:val="Compact"/>
-              <w:jc w:val="left"/>
-            </w:pPr>
-            <w:r>
-              <w:t xml:space="preserve">Leaf area</w:t>
-            </w:r>
-            <w:r>
-              <w:rPr>
-                <w:vertAlign w:val="subscript"/>
-              </w:rPr>
-              <w:t xml:space="preserve">i</w:t>
-            </w:r>
-          </w:p>
-        </w:tc>
-        <w:tc>
-          <w:p>
-            <w:pPr>
-              <w:pStyle w:val="Compact"/>
-              <w:jc w:val="left"/>
-            </w:pPr>
-            <w:r>
-              <w:t xml:space="preserve">initial leaf area</w:t>
-            </w:r>
-          </w:p>
-        </w:tc>
-        <w:tc>
-          <w:p>
-            <w:pPr>
-              <w:pStyle w:val="Compact"/>
-              <w:jc w:val="left"/>
-            </w:pPr>
-            <w:r>
-              <w:t xml:space="preserve">0.035</w:t>
-            </w:r>
-          </w:p>
-        </w:tc>
-        <w:tc>
-          <w:p>
-            <w:pPr>
-              <w:pStyle w:val="Compact"/>
-              <w:jc w:val="left"/>
-            </w:pPr>
-            <w:r>
-              <w:t xml:space="preserve">m</w:t>
-            </w:r>
-            <w:r>
-              <w:rPr>
-                <w:vertAlign w:val="superscript"/>
-              </w:rPr>
-              <w:t xml:space="preserve">2</w:t>
-            </w:r>
-          </w:p>
-        </w:tc>
-        <w:tc>
-          <w:p>
-            <w:pPr>
-              <w:pStyle w:val="Compact"/>
-              <w:jc w:val="left"/>
-            </w:pPr>
-            <w:r>
-              <w:t xml:space="preserve">this study</w:t>
-            </w:r>
-          </w:p>
-        </w:tc>
-      </w:tr>
-      <w:tr>
-        <w:tc>
-          <w:p>
-            <w:pPr>
-              <w:pStyle w:val="Compact"/>
-              <w:jc w:val="left"/>
-            </w:pPr>
-            <w:r>
-              <w:t xml:space="preserve">Leaf mass</w:t>
-            </w:r>
-            <w:r>
-              <w:rPr>
-                <w:vertAlign w:val="subscript"/>
-              </w:rPr>
-              <w:t xml:space="preserve">i</w:t>
-            </w:r>
-          </w:p>
-        </w:tc>
-        <w:tc>
-          <w:p>
-            <w:pPr>
-              <w:pStyle w:val="Compact"/>
-              <w:jc w:val="left"/>
-            </w:pPr>
-            <w:r>
-              <w:t xml:space="preserve">initial leaf mass</w:t>
-            </w:r>
-          </w:p>
-        </w:tc>
-        <w:tc>
-          <w:p>
-            <w:pPr>
-              <w:pStyle w:val="Compact"/>
-              <w:jc w:val="left"/>
-            </w:pPr>
-            <w:r>
-              <w:t xml:space="preserve">3.45</w:t>
-            </w:r>
-          </w:p>
-        </w:tc>
-        <w:tc>
-          <w:p>
-            <w:pPr>
-              <w:pStyle w:val="Compact"/>
-              <w:jc w:val="left"/>
-            </w:pPr>
-            <w:r>
-              <w:t xml:space="preserve">g</w:t>
-            </w:r>
-          </w:p>
-        </w:tc>
-        <w:tc>
-          <w:p>
-            <w:pPr>
-              <w:pStyle w:val="Compact"/>
-              <w:jc w:val="left"/>
-            </w:pPr>
-            <w:r>
-              <w:t xml:space="preserve">this study</w:t>
-            </w:r>
-          </w:p>
-        </w:tc>
-      </w:tr>
-      <w:tr>
-        <w:tc>
-          <w:p>
-            <w:pPr>
-              <w:pStyle w:val="Compact"/>
-              <w:jc w:val="left"/>
-            </w:pPr>
-            <w:r>
-              <w:t xml:space="preserve">Stem mass</w:t>
-            </w:r>
-            <w:r>
-              <w:rPr>
-                <w:vertAlign w:val="subscript"/>
-              </w:rPr>
-              <w:t xml:space="preserve">i</w:t>
-            </w:r>
-          </w:p>
-        </w:tc>
-        <w:tc>
-          <w:p>
-            <w:pPr>
-              <w:pStyle w:val="Compact"/>
-              <w:jc w:val="left"/>
-            </w:pPr>
-            <w:r>
-              <w:t xml:space="preserve">initial stem mass</w:t>
-            </w:r>
-          </w:p>
-        </w:tc>
-        <w:tc>
-          <w:p>
-            <w:pPr>
-              <w:pStyle w:val="Compact"/>
-              <w:jc w:val="left"/>
-            </w:pPr>
-            <w:r>
-              <w:t xml:space="preserve">1.51</w:t>
-            </w:r>
-          </w:p>
-        </w:tc>
-        <w:tc>
-          <w:p>
-            <w:pPr>
-              <w:pStyle w:val="Compact"/>
-              <w:jc w:val="left"/>
-            </w:pPr>
-            <w:r>
-              <w:t xml:space="preserve">g</w:t>
-            </w:r>
-          </w:p>
-        </w:tc>
-        <w:tc>
-          <w:p>
-            <w:pPr>
-              <w:pStyle w:val="Compact"/>
-              <w:jc w:val="left"/>
-            </w:pPr>
-            <w:r>
-              <w:t xml:space="preserve">this study</w:t>
-            </w:r>
-          </w:p>
-        </w:tc>
-      </w:tr>
-      <w:tr>
-        <w:tc>
-          <w:p>
-            <w:pPr>
-              <w:pStyle w:val="Compact"/>
-              <w:jc w:val="left"/>
-            </w:pPr>
-            <w:r>
-              <w:t xml:space="preserve">Root mass</w:t>
-            </w:r>
-            <w:r>
-              <w:rPr>
-                <w:vertAlign w:val="subscript"/>
-              </w:rPr>
-              <w:t xml:space="preserve">i</w:t>
-            </w:r>
-          </w:p>
-        </w:tc>
-        <w:tc>
-          <w:p>
-            <w:pPr>
-              <w:pStyle w:val="Compact"/>
-              <w:jc w:val="left"/>
-            </w:pPr>
-            <w:r>
-              <w:t xml:space="preserve">initial root mass</w:t>
-            </w:r>
-          </w:p>
-        </w:tc>
-        <w:tc>
-          <w:p>
-            <w:pPr>
-              <w:pStyle w:val="Compact"/>
-              <w:jc w:val="left"/>
-            </w:pPr>
-            <w:r>
-              <w:t xml:space="preserve">0.99</w:t>
-            </w:r>
-          </w:p>
-        </w:tc>
-        <w:tc>
-          <w:p>
-            <w:pPr>
-              <w:pStyle w:val="Compact"/>
-              <w:jc w:val="left"/>
-            </w:pPr>
-            <w:r>
-              <w:t xml:space="preserve">g</w:t>
-            </w:r>
-          </w:p>
-        </w:tc>
-        <w:tc>
-          <w:p>
-            <w:pPr>
-              <w:pStyle w:val="Compact"/>
-              <w:jc w:val="left"/>
-            </w:pPr>
-            <w:r>
-              <w:t xml:space="preserve">this study</w:t>
-            </w:r>
-          </w:p>
-        </w:tc>
-      </w:tr>
-      <w:tr>
-        <w:tc>
-          <w:p>
-            <w:pPr>
-              <w:pStyle w:val="Compact"/>
-              <w:jc w:val="left"/>
-            </w:pPr>
-            <m:oMath>
-              <m:r>
-                <m:rPr>
-                  <m:sty m:val="p"/>
-                </m:rPr>
-                <m:t>ϵ</m:t>
-              </m:r>
-            </m:oMath>
-            <w:r>
-              <w:rPr>
-                <w:vertAlign w:val="subscript"/>
-              </w:rPr>
-              <w:t xml:space="preserve">c</w:t>
-            </w:r>
-          </w:p>
-        </w:tc>
-        <w:tc>
-          <w:p>
-            <w:pPr>
-              <w:pStyle w:val="Compact"/>
-              <w:jc w:val="left"/>
-            </w:pPr>
-            <w:r>
-              <w:t xml:space="preserve">biomass conversion efficiency</w:t>
-            </w:r>
-          </w:p>
-        </w:tc>
-        <w:tc>
-          <w:p>
-            <w:pPr>
-              <w:pStyle w:val="Compact"/>
-              <w:jc w:val="left"/>
-            </w:pPr>
-            <w:r>
-              <w:t xml:space="preserve">0.65</w:t>
-            </w:r>
-          </w:p>
-        </w:tc>
-        <w:tc>
-          <w:p>
-            <w:pPr>
-              <w:pStyle w:val="Compact"/>
-              <w:jc w:val="left"/>
-            </w:pPr>
-            <w:r>
-              <w:t xml:space="preserve">g C g mass</w:t>
-            </w:r>
-            <w:r>
-              <w:rPr>
-                <w:vertAlign w:val="superscript"/>
-              </w:rPr>
-              <w:t xml:space="preserve">-1</w:t>
-            </w:r>
-          </w:p>
-        </w:tc>
-        <w:tc>
-          <w:p>
-            <w:pPr>
-              <w:pStyle w:val="Compact"/>
-              <w:jc w:val="left"/>
-            </w:pPr>
-            <w:r>
-              <w:t xml:space="preserve">Mäkelä (1997)</w:t>
-            </w:r>
-          </w:p>
-        </w:tc>
-      </w:tr>
-      <w:tr>
-        <w:tc>
-          <w:p>
-            <w:pPr>
-              <w:pStyle w:val="Compact"/>
-              <w:jc w:val="left"/>
-            </w:pPr>
-            <w:r>
-              <w:t xml:space="preserve">R</w:t>
-            </w:r>
-            <w:r>
-              <w:rPr>
-                <w:vertAlign w:val="subscript"/>
-              </w:rPr>
-              <w:t xml:space="preserve">coarse</w:t>
-            </w:r>
-            <w:r>
-              <w:t xml:space="preserve"> </w:t>
-            </w:r>
-            <w:r>
-              <w:rPr>
-                <w:vertAlign w:val="subscript"/>
-              </w:rPr>
-              <w:t xml:space="preserve">root</w:t>
-            </w:r>
-          </w:p>
-        </w:tc>
-        <w:tc>
-          <w:p>
-            <w:pPr>
-              <w:pStyle w:val="Compact"/>
-              <w:jc w:val="left"/>
-            </w:pPr>
-            <w:r>
-              <w:t xml:space="preserve">coarse root respiration</w:t>
-            </w:r>
-          </w:p>
-        </w:tc>
-        <w:tc>
-          <w:p>
-            <w:pPr>
-              <w:pStyle w:val="Compact"/>
-              <w:jc w:val="left"/>
-            </w:pPr>
-            <w:r>
-              <w:t xml:space="preserve">0.00124</w:t>
-            </w:r>
-          </w:p>
-        </w:tc>
-        <w:tc>
-          <w:p>
-            <w:pPr>
-              <w:pStyle w:val="Compact"/>
-              <w:jc w:val="left"/>
-            </w:pPr>
-            <w:r>
-              <w:t xml:space="preserve">g C g root</w:t>
-            </w:r>
-            <w:r>
-              <w:rPr>
-                <w:vertAlign w:val="superscript"/>
-              </w:rPr>
-              <w:t xml:space="preserve">-1</w:t>
-            </w:r>
-            <w:r>
-              <w:t xml:space="preserve"> </w:t>
-            </w:r>
-            <w:r>
-              <w:t xml:space="preserve">d</w:t>
-            </w:r>
-            <w:r>
-              <w:rPr>
-                <w:vertAlign w:val="superscript"/>
-              </w:rPr>
-              <w:t xml:space="preserve">-1</w:t>
-            </w:r>
-          </w:p>
-        </w:tc>
-        <w:tc>
-          <w:p>
-            <w:pPr>
-              <w:pStyle w:val="Compact"/>
-              <w:jc w:val="left"/>
-            </w:pPr>
-            <w:r>
-              <w:t xml:space="preserve">Marden et al. (2008)</w:t>
-            </w:r>
-          </w:p>
-        </w:tc>
-      </w:tr>
-      <w:tr>
-        <w:tc>
-          <w:p>
-            <w:pPr>
-              <w:pStyle w:val="Compact"/>
-              <w:jc w:val="left"/>
-            </w:pPr>
-            <w:r>
-              <w:t xml:space="preserve">R</w:t>
-            </w:r>
-            <w:r>
-              <w:rPr>
-                <w:vertAlign w:val="subscript"/>
-              </w:rPr>
-              <w:t xml:space="preserve">fine</w:t>
-            </w:r>
-            <w:r>
-              <w:t xml:space="preserve"> </w:t>
-            </w:r>
-            <w:r>
-              <w:rPr>
-                <w:vertAlign w:val="subscript"/>
-              </w:rPr>
-              <w:t xml:space="preserve">root</w:t>
-            </w:r>
-          </w:p>
-        </w:tc>
-        <w:tc>
-          <w:p>
-            <w:pPr>
-              <w:pStyle w:val="Compact"/>
-              <w:jc w:val="left"/>
-            </w:pPr>
-            <w:r>
-              <w:t xml:space="preserve">fine root respiration</w:t>
-            </w:r>
-          </w:p>
-        </w:tc>
-        <w:tc>
-          <w:p>
-            <w:pPr>
-              <w:pStyle w:val="Compact"/>
-              <w:jc w:val="left"/>
-            </w:pPr>
-            <w:r>
-              <w:t xml:space="preserve">0.01037</w:t>
-            </w:r>
-          </w:p>
-        </w:tc>
-        <w:tc>
-          <w:p>
-            <w:pPr>
-              <w:pStyle w:val="Compact"/>
-              <w:jc w:val="left"/>
-            </w:pPr>
-            <w:r>
-              <w:t xml:space="preserve">g C g root</w:t>
-            </w:r>
-            <w:r>
-              <w:rPr>
-                <w:vertAlign w:val="superscript"/>
-              </w:rPr>
-              <w:t xml:space="preserve">-1</w:t>
-            </w:r>
-            <w:r>
-              <w:t xml:space="preserve"> </w:t>
-            </w:r>
-            <w:r>
-              <w:t xml:space="preserve">d</w:t>
-            </w:r>
-            <w:r>
-              <w:rPr>
-                <w:vertAlign w:val="superscript"/>
-              </w:rPr>
-              <w:t xml:space="preserve">-1</w:t>
-            </w:r>
-          </w:p>
-        </w:tc>
-        <w:tc>
-          <w:p>
-            <w:pPr>
-              <w:pStyle w:val="Compact"/>
-              <w:jc w:val="left"/>
-            </w:pPr>
-            <w:r>
-              <w:t xml:space="preserve">Ryan et al. (2010)</w:t>
-            </w:r>
-          </w:p>
-        </w:tc>
-      </w:tr>
-      <w:tr>
-        <w:tc>
-          <w:p>
-            <w:pPr>
-              <w:pStyle w:val="Compact"/>
-              <w:jc w:val="left"/>
-            </w:pPr>
-            <w:r>
-              <w:t xml:space="preserve">R</w:t>
-            </w:r>
-            <w:r>
-              <w:rPr>
-                <w:vertAlign w:val="subscript"/>
-              </w:rPr>
-              <w:t xml:space="preserve">stem</w:t>
-            </w:r>
-          </w:p>
-        </w:tc>
-        <w:tc>
-          <w:p>
-            <w:pPr>
-              <w:pStyle w:val="Compact"/>
-              <w:jc w:val="left"/>
-            </w:pPr>
-            <w:r>
-              <w:t xml:space="preserve">stem respiration</w:t>
-            </w:r>
-          </w:p>
-        </w:tc>
-        <w:tc>
-          <w:p>
-            <w:pPr>
-              <w:pStyle w:val="Compact"/>
-              <w:jc w:val="left"/>
-            </w:pPr>
-            <w:r>
-              <w:t xml:space="preserve">0.00187</w:t>
-            </w:r>
-          </w:p>
-        </w:tc>
-        <w:tc>
-          <w:p>
-            <w:pPr>
-              <w:pStyle w:val="Compact"/>
-              <w:jc w:val="left"/>
-            </w:pPr>
-            <w:r>
-              <w:t xml:space="preserve">g C g stem</w:t>
-            </w:r>
-            <w:r>
-              <w:rPr>
-                <w:vertAlign w:val="superscript"/>
-              </w:rPr>
-              <w:t xml:space="preserve">-1</w:t>
-            </w:r>
-            <w:r>
-              <w:t xml:space="preserve"> </w:t>
-            </w:r>
-            <w:r>
-              <w:t xml:space="preserve">d</w:t>
-            </w:r>
-            <w:r>
-              <w:rPr>
-                <w:vertAlign w:val="superscript"/>
-              </w:rPr>
-              <w:t xml:space="preserve">-1</w:t>
-            </w:r>
-          </w:p>
-        </w:tc>
-        <w:tc>
-          <w:p>
-            <w:pPr>
-              <w:pStyle w:val="Compact"/>
-              <w:jc w:val="left"/>
-            </w:pPr>
-            <w:r>
-              <w:t xml:space="preserve">Drake et al. (unpublished)</w:t>
-            </w:r>
-          </w:p>
-        </w:tc>
-      </w:tr>
-      <w:tr>
-        <w:tc>
-          <w:p>
-            <w:pPr>
-              <w:pStyle w:val="Compact"/>
-              <w:jc w:val="left"/>
-            </w:pPr>
-            <w:r>
-              <w:t xml:space="preserve">C</w:t>
-            </w:r>
-            <w:r>
-              <w:rPr>
-                <w:vertAlign w:val="subscript"/>
-              </w:rPr>
-              <w:t xml:space="preserve">day</w:t>
-            </w:r>
-          </w:p>
-        </w:tc>
-        <w:tc>
-          <w:p>
-            <w:pPr>
-              <w:pStyle w:val="Compact"/>
-              <w:jc w:val="left"/>
-            </w:pPr>
-            <w:r>
-              <w:t xml:space="preserve">daily leaf carbon assimilation</w:t>
-            </w:r>
-          </w:p>
-        </w:tc>
-        <w:tc>
-          <w:p>
-            <w:pPr>
-              <w:pStyle w:val="Compact"/>
-              <w:jc w:val="left"/>
-            </w:pPr>
-            <w:r>
-              <w:t xml:space="preserve">5.4 - 7.6</w:t>
-            </w:r>
-          </w:p>
-        </w:tc>
-        <w:tc>
-          <w:p>
-            <w:pPr>
-              <w:pStyle w:val="Compact"/>
-              <w:jc w:val="left"/>
-            </w:pPr>
-            <w:r>
-              <w:t xml:space="preserve">g C m</w:t>
-            </w:r>
-            <w:r>
-              <w:rPr>
-                <w:vertAlign w:val="superscript"/>
-              </w:rPr>
-              <w:t xml:space="preserve">-2</w:t>
-            </w:r>
-            <w:r>
-              <w:t xml:space="preserve"> </w:t>
-            </w:r>
-            <w:r>
-              <w:t xml:space="preserve">d</w:t>
-            </w:r>
-            <w:r>
-              <w:rPr>
-                <w:vertAlign w:val="superscript"/>
-              </w:rPr>
-              <w:t xml:space="preserve">-1</w:t>
-            </w:r>
-          </w:p>
-        </w:tc>
-        <w:tc>
-          <w:p>
-            <w:pPr>
-              <w:pStyle w:val="Compact"/>
-              <w:jc w:val="left"/>
-            </w:pPr>
-            <w:r>
-              <w:t xml:space="preserve">this study</w:t>
-            </w:r>
-          </w:p>
-        </w:tc>
-      </w:tr>
-      <w:tr>
-        <w:tc>
-          <w:p>
-            <w:pPr>
-              <w:pStyle w:val="Compact"/>
-              <w:jc w:val="left"/>
-            </w:pPr>
-            <m:oMath>
-              <m:r>
-                <m:rPr>
-                  <m:sty m:val="p"/>
-                </m:rPr>
-                <m:t>Λ</m:t>
-              </m:r>
-            </m:oMath>
-          </w:p>
-        </w:tc>
-        <w:tc>
-          <w:p>
-            <w:pPr>
-              <w:pStyle w:val="Compact"/>
-              <w:jc w:val="left"/>
-            </w:pPr>
-            <w:r>
-              <w:t xml:space="preserve">leaf or root turnover</w:t>
-            </w:r>
-          </w:p>
-        </w:tc>
-        <w:tc>
-          <w:p>
-            <w:pPr>
-              <w:pStyle w:val="Compact"/>
-              <w:jc w:val="left"/>
-            </w:pPr>
-            <w:r>
-              <w:t xml:space="preserve">1</w:t>
-            </w:r>
-          </w:p>
-        </w:tc>
-        <w:tc>
-          <w:p>
-            <w:pPr>
-              <w:pStyle w:val="Compact"/>
-              <w:jc w:val="left"/>
-            </w:pPr>
-            <w:r>
-              <w:t xml:space="preserve">yr</w:t>
-            </w:r>
-            <w:r>
-              <w:rPr>
-                <w:vertAlign w:val="superscript"/>
-              </w:rPr>
-              <w:t xml:space="preserve">-1</w:t>
-            </w:r>
-          </w:p>
-        </w:tc>
-        <w:tc>
-          <w:p>
-            <w:pPr>
-              <w:pStyle w:val="Compact"/>
-              <w:jc w:val="left"/>
-            </w:pPr>
-            <w:r>
-              <w:t xml:space="preserve">theoretical</w:t>
-            </w:r>
-          </w:p>
-        </w:tc>
-      </w:tr>
-    </w:tbl>
+        <w:t xml:space="preserve">.</w:t>
+      </w:r>
+    </w:p>
     <w:p>
       <w:pPr>
         <w:pStyle w:val="Heading1"/>
       </w:pPr>
-      <w:bookmarkStart w:id="54" w:name="references"/>
-      <w:bookmarkEnd w:id="54"/>
+      <w:bookmarkStart w:id="55" w:name="references"/>
+      <w:bookmarkEnd w:id="55"/>
       <w:r>
         <w:t xml:space="preserve">References</w:t>
       </w:r>
@@ -8270,7 +8416,7 @@
       <w:r>
         <w:t xml:space="preserve"> </w:t>
       </w:r>
-      <w:hyperlink r:id="rId55">
+      <w:hyperlink r:id="rId56">
         <w:r>
           <w:rPr>
             <w:rStyle w:val="Link"/>
@@ -8559,7 +8705,7 @@
       <w:r>
         <w:t xml:space="preserve"> </w:t>
       </w:r>
-      <w:hyperlink r:id="rId56">
+      <w:hyperlink r:id="rId57">
         <w:r>
           <w:rPr>
             <w:rStyle w:val="Link"/>
@@ -8807,7 +8953,7 @@
       <w:r>
         <w:t xml:space="preserve"> </w:t>
       </w:r>
-      <w:hyperlink r:id="rId57">
+      <w:hyperlink r:id="rId58">
         <w:r>
           <w:rPr>
             <w:rStyle w:val="Link"/>
@@ -8864,7 +9010,7 @@
       <w:r>
         <w:t xml:space="preserve"> </w:t>
       </w:r>
-      <w:hyperlink r:id="rId58">
+      <w:hyperlink r:id="rId59">
         <w:r>
           <w:rPr>
             <w:rStyle w:val="Link"/>
@@ -9258,7 +9404,7 @@
     </w:lvl>
   </w:abstractNum>
   <w:abstractNum w:abstractNumId="990">
-    <w:nsid w:val="a60949a7"/>
+    <w:nsid w:val="f8603236"/>
     <w:multiLevelType w:val="multilevel"/>
     <w:lvl w:ilvl="0">
       <w:numFmt w:val="bullet"/>

</xml_diff>

<commit_message>
figure spacing for thesis
</commit_message>
<xml_diff>
--- a/manuscript/manuscript_pve.docx
+++ b/manuscript/manuscript_pve.docx
@@ -71,6 +71,9 @@
       </w:r>
     </w:p>
     <w:p>
+      <w:pPr>
+        <w:pStyle w:val="FirstParagraph"/>
+      </w:pPr>
       <w:r>
         <w:br w:type="textWrapping"/>
       </w:r>
@@ -106,6 +109,9 @@
       </w:r>
     </w:p>
     <w:p>
+      <w:pPr>
+        <w:pStyle w:val="BodyText"/>
+      </w:pPr>
       <w:r>
         <w:br w:type="textWrapping"/>
       </w:r>
@@ -123,6 +129,9 @@
       </w:r>
     </w:p>
     <w:p>
+      <w:pPr>
+        <w:pStyle w:val="BodyText"/>
+      </w:pPr>
       <w:r>
         <w:br w:type="textWrapping"/>
       </w:r>
@@ -141,7 +150,7 @@
       <w:hyperlink r:id="rId21">
         <w:r>
           <w:rPr>
-            <w:rStyle w:val="Link"/>
+            <w:rStyle w:val="Hyperlink"/>
           </w:rPr>
           <w:t xml:space="preserve">courtneycampany@gmail.com</w:t>
         </w:r>
@@ -158,6 +167,9 @@
       </w:r>
     </w:p>
     <w:p>
+      <w:pPr>
+        <w:pStyle w:val="FirstParagraph"/>
+      </w:pPr>
       <w:r>
         <w:t xml:space="preserve">Interpreting limitations to plant growth requires understanding of the balance between carbon (C) source and sink activity. This study used manipulations of soil volume to test how growth is coupled to physiology, C allocation, and sink activity in</w:t>
       </w:r>
@@ -267,6 +279,9 @@
       </w:r>
     </w:p>
     <w:p>
+      <w:pPr>
+        <w:pStyle w:val="FirstParagraph"/>
+      </w:pPr>
       <w:r>
         <w:t xml:space="preserve">photosynthesis, growth, sink regulation, carbon allocation, soil volume</w:t>
       </w:r>
@@ -282,6 +297,9 @@
       </w:r>
     </w:p>
     <w:p>
+      <w:pPr>
+        <w:pStyle w:val="FirstParagraph"/>
+      </w:pPr>
       <w:r>
         <w:t xml:space="preserve">Understanding plant growth and its relationship to C assimilation requires knowledge of the mass balance that must be achieved between C uptake and subsequent allocation to growth, storage, and respiration. As woody plants have highly integrated systems of competing carbohydrate sinks</w:t>
       </w:r>
@@ -321,6 +339,9 @@
       </w:r>
     </w:p>
     <w:p>
+      <w:pPr>
+        <w:pStyle w:val="BodyText"/>
+      </w:pPr>
       <w:r>
         <w:br w:type="textWrapping"/>
       </w:r>
@@ -583,6 +604,9 @@
       </w:r>
     </w:p>
     <w:p>
+      <w:pPr>
+        <w:pStyle w:val="BodyText"/>
+      </w:pPr>
       <w:r>
         <w:br w:type="textWrapping"/>
       </w:r>
@@ -744,6 +768,9 @@
       </w:r>
     </w:p>
     <w:p>
+      <w:pPr>
+        <w:pStyle w:val="BodyText"/>
+      </w:pPr>
       <w:r>
         <w:br w:type="textWrapping"/>
       </w:r>
@@ -754,7 +781,7 @@
         <w:t xml:space="preserve"> </w:t>
       </w:r>
       <w:r>
-        <w:t xml:space="preserve">(Arp 1991, NeSmith and Duval 1998, Poorter et al. 2012a)</w:t>
+        <w:t xml:space="preserve">(Arp 1991, NeSmith and Duval 1998, Poorter, Bühler, et al. 2012)</w:t>
       </w:r>
       <w:r>
         <w:t xml:space="preserve">. Possible advantages of this approach are that it allows a large range of treatment levels, can be easily compared to naturally planted seedlings and may mimic natural conditions as seedlings compete for space or reach bedrock. Seedlings undergo many physiological and morphological changes in response to rooting volume, including biomass partitioning,</w:t>
@@ -782,7 +809,7 @@
         <w:t xml:space="preserve"> </w:t>
       </w:r>
       <w:r>
-        <w:t xml:space="preserve">(NeSmith and Duval 1998, Poorter et al. 2012a and references therein)</w:t>
+        <w:t xml:space="preserve">(NeSmith and Duval 1998, Poorter, Bühler, et al. 2012 and references therein)</w:t>
       </w:r>
       <w:r>
         <w:t xml:space="preserve">. Inadequate rooting volume may decrease C sink strength by progressively restricting root growth in growing plants</w:t>
@@ -809,7 +836,7 @@
         <w:t xml:space="preserve"> </w:t>
       </w:r>
       <w:r>
-        <w:t xml:space="preserve">(2012a)</w:t>
+        <w:t xml:space="preserve">(2012)</w:t>
       </w:r>
       <w:r>
         <w:t xml:space="preserve"> </w:t>
@@ -881,6 +908,9 @@
       </w:r>
     </w:p>
     <w:p>
+      <w:pPr>
+        <w:pStyle w:val="BodyText"/>
+      </w:pPr>
       <w:r>
         <w:br w:type="textWrapping"/>
       </w:r>
@@ -945,6 +975,9 @@
       </w:r>
     </w:p>
     <w:p>
+      <w:pPr>
+        <w:pStyle w:val="BodyText"/>
+      </w:pPr>
       <w:r>
         <w:br w:type="textWrapping"/>
       </w:r>
@@ -959,16 +992,25 @@
       </w:r>
     </w:p>
     <w:p>
+      <w:pPr>
+        <w:pStyle w:val="BodyText"/>
+      </w:pPr>
       <w:r>
         <w:t xml:space="preserve">2). As the finite pool of rooting volume and soil nutrients will decline faster in trees growing in small containers, we expected reductions in partitioning to fine root mass relative to tree size with decreasing container size.</w:t>
       </w:r>
     </w:p>
     <w:p>
+      <w:pPr>
+        <w:pStyle w:val="BodyText"/>
+      </w:pPr>
       <w:r>
         <w:t xml:space="preserve">3). Reduced sink strength was expected to lead to accumulation of leaf non-structural carbohydrates, and a resulting down regulation of A. We therefore expected a correlation between carbohydrate accumulation and photosynthetic capacity as a function of soil volume.</w:t>
       </w:r>
     </w:p>
     <w:p>
+      <w:pPr>
+        <w:pStyle w:val="BodyText"/>
+      </w:pPr>
       <w:r>
         <w:t xml:space="preserve">4). Last, observed seedling mass was expected to correspond to growth model mass predicted from a simple C balance model taking into account measured rates of photosynthesis.</w:t>
       </w:r>
@@ -994,6 +1036,9 @@
       </w:r>
     </w:p>
     <w:p>
+      <w:pPr>
+        <w:pStyle w:val="FirstParagraph"/>
+      </w:pPr>
       <w:r>
         <w:t xml:space="preserve">This experiment was located at the Hawkesbury Forest Experiment site in Richmond, NSW, Australia. Plots were located in an open cover paddock that was converted from native pasture grasses. Top soils at this site are an alluvial formation of low-fertility sandy loam soils (380 and 108 mg kg</w:t>
       </w:r>
@@ -1011,6 +1056,9 @@
       </w:r>
     </w:p>
     <w:p>
+      <w:pPr>
+        <w:pStyle w:val="BodyText"/>
+      </w:pPr>
       <w:r>
         <w:br w:type="textWrapping"/>
       </w:r>
@@ -1049,6 +1097,9 @@
       </w:r>
     </w:p>
     <w:p>
+      <w:pPr>
+        <w:pStyle w:val="BodyText"/>
+      </w:pPr>
       <w:r>
         <w:br w:type="textWrapping"/>
       </w:r>
@@ -1090,6 +1141,9 @@
       </w:r>
     </w:p>
     <w:p>
+      <w:pPr>
+        <w:pStyle w:val="BodyText"/>
+      </w:pPr>
       <w:r>
         <w:br w:type="textWrapping"/>
       </w:r>
@@ -1117,6 +1171,9 @@
       </w:r>
     </w:p>
     <w:p>
+      <w:pPr>
+        <w:pStyle w:val="FirstParagraph"/>
+      </w:pPr>
       <w:r>
         <w:t xml:space="preserve">Seedlings were planted in summer (January 21</w:t>
       </w:r>
@@ -1186,6 +1243,9 @@
       </w:r>
     </w:p>
     <w:p>
+      <w:pPr>
+        <w:pStyle w:val="FirstParagraph"/>
+      </w:pPr>
       <w:r>
         <w:t xml:space="preserve">Leaf gas exchange measurements were performed fortnightly at saturating light (A</w:t>
       </w:r>
@@ -1242,9 +1302,7 @@
       </w:r>
       <m:oMath>
         <m:r>
-          <m:rPr>
-            <m:sty m:val="p"/>
-          </m:rPr>
+          <m:rPr/>
           <m:t>μ</m:t>
         </m:r>
       </m:oMath>
@@ -1289,9 +1347,7 @@
       </w:r>
       <m:oMath>
         <m:r>
-          <m:rPr>
-            <m:sty m:val="p"/>
-          </m:rPr>
+          <m:rPr/>
           <m:t>μ</m:t>
         </m:r>
       </m:oMath>
@@ -1336,9 +1392,7 @@
       </w:r>
       <m:oMath>
         <m:r>
-          <m:rPr>
-            <m:sty m:val="p"/>
-          </m:rPr>
+          <m:rPr/>
           <m:t>μ</m:t>
         </m:r>
       </m:oMath>
@@ -1362,9 +1416,7 @@
       </w:r>
       <m:oMath>
         <m:r>
-          <m:rPr>
-            <m:sty m:val="p"/>
-          </m:rPr>
+          <m:rPr/>
           <m:t>μ</m:t>
         </m:r>
       </m:oMath>
@@ -1472,6 +1524,9 @@
       </w:r>
     </w:p>
     <w:p>
+      <w:pPr>
+        <w:pStyle w:val="BodyText"/>
+      </w:pPr>
       <w:r>
         <w:br w:type="textWrapping"/>
       </w:r>
@@ -1543,9 +1598,7 @@
       </w:r>
       <m:oMath>
         <m:r>
-          <m:rPr>
-            <m:sty m:val="p"/>
-          </m:rPr>
+          <m:rPr/>
           <m:t>μ</m:t>
         </m:r>
       </m:oMath>
@@ -1578,9 +1631,7 @@
       </w:r>
       <m:oMath>
         <m:r>
-          <m:rPr>
-            <m:sty m:val="p"/>
-          </m:rPr>
+          <m:rPr/>
           <m:t>μ</m:t>
         </m:r>
       </m:oMath>
@@ -1648,22 +1699,16 @@
         <w:t xml:space="preserve"> </w:t>
       </w:r>
       <w:r>
-        <w:t xml:space="preserve">(</w:t>
-      </w:r>
-      <w:r>
-        <w:t xml:space="preserve">R Development Core Team</w:t>
-      </w:r>
-      <w:r>
-        <w:t xml:space="preserve"> </w:t>
-      </w:r>
-      <w:r>
-        <w:t xml:space="preserve">2011)</w:t>
+        <w:t xml:space="preserve">(R Development Core Team 2011)</w:t>
       </w:r>
       <w:r>
         <w:t xml:space="preserve">.</w:t>
       </w:r>
     </w:p>
     <w:p>
+      <w:pPr>
+        <w:pStyle w:val="BodyText"/>
+      </w:pPr>
       <w:r>
         <w:br w:type="textWrapping"/>
       </w:r>
@@ -1696,9 +1741,7 @@
       </w:r>
       <m:oMath>
         <m:r>
-          <m:rPr>
-            <m:sty m:val="p"/>
-          </m:rPr>
+          <m:rPr/>
           <m:t>μ</m:t>
         </m:r>
       </m:oMath>
@@ -1741,14 +1784,15 @@
       </w:r>
     </w:p>
     <w:p>
+      <w:pPr>
+        <w:pStyle w:val="FirstParagraph"/>
+      </w:pPr>
       <w:r>
         <w:t xml:space="preserve">Predawn (</w:t>
       </w:r>
       <m:oMath>
         <m:r>
-          <m:rPr>
-            <m:sty m:val="p"/>
-          </m:rPr>
+          <m:rPr/>
           <m:t>Ψ</m:t>
         </m:r>
       </m:oMath>
@@ -1763,9 +1807,7 @@
       </w:r>
       <m:oMath>
         <m:r>
-          <m:rPr>
-            <m:sty m:val="p"/>
-          </m:rPr>
+          <m:rPr/>
           <m:t>Ψ</m:t>
         </m:r>
       </m:oMath>
@@ -1795,9 +1837,7 @@
       </w:r>
       <m:oMath>
         <m:r>
-          <m:rPr>
-            <m:sty m:val="p"/>
-          </m:rPr>
+          <m:rPr/>
           <m:t>Ψ</m:t>
         </m:r>
       </m:oMath>
@@ -1818,9 +1858,7 @@
       </w:r>
       <m:oMath>
         <m:r>
-          <m:rPr>
-            <m:sty m:val="p"/>
-          </m:rPr>
+          <m:rPr/>
           <m:t>Ψ</m:t>
         </m:r>
       </m:oMath>
@@ -1860,6 +1898,9 @@
       </w:r>
     </w:p>
     <w:p>
+      <w:pPr>
+        <w:pStyle w:val="FirstParagraph"/>
+      </w:pPr>
       <w:r>
         <w:t xml:space="preserve">Leaves used in each gas exchange measurements and subsamples of harvested roots were dried to a constant mass and milled for analysis of N content,</w:t>
       </w:r>
@@ -1868,9 +1909,7 @@
       </w:r>
       <m:oMath>
         <m:r>
-          <m:rPr>
-            <m:sty m:val="p"/>
-          </m:rPr>
+          <m:rPr/>
           <m:t>δ</m:t>
         </m:r>
       </m:oMath>
@@ -1909,9 +1948,7 @@
       </w:r>
       <m:oMath>
         <m:r>
-          <m:rPr>
-            <m:sty m:val="p"/>
-          </m:rPr>
+          <m:rPr/>
           <m:t>δ</m:t>
         </m:r>
       </m:oMath>
@@ -1935,6 +1972,9 @@
       </w:r>
     </w:p>
     <w:p>
+      <w:pPr>
+        <w:pStyle w:val="BodyText"/>
+      </w:pPr>
       <w:r>
         <w:br w:type="textWrapping"/>
       </w:r>
@@ -1955,9 +1995,7 @@
       </w:r>
       <m:oMath>
         <m:r>
-          <m:rPr>
-            <m:sty m:val="p"/>
-          </m:rPr>
+          <m:rPr/>
           <m:t>α</m:t>
         </m:r>
       </m:oMath>
@@ -2045,6 +2083,9 @@
       </w:r>
     </w:p>
     <w:p>
+      <w:pPr>
+        <w:pStyle w:val="FirstParagraph"/>
+      </w:pPr>
       <w:r>
         <w:t xml:space="preserve">We developed a simple seedling growth model that utilized leaf</w:t>
       </w:r>
@@ -2113,6 +2154,9 @@
       </w:r>
     </w:p>
     <w:p>
+      <w:pPr>
+        <w:pStyle w:val="BodyText"/>
+      </w:pPr>
       <w:r>
         <w:br w:type="textWrapping"/>
       </w:r>
@@ -2121,6 +2165,9 @@
       </w:r>
     </w:p>
     <w:p>
+      <w:pPr>
+        <w:pStyle w:val="BodyText"/>
+      </w:pPr>
       <m:oMathPara>
         <m:oMathParaPr>
           <m:jc m:val="center"/>
@@ -2129,31 +2176,23 @@
           <m:sSub>
             <m:e>
               <m:r>
-                <m:rPr>
-                  <m:sty m:val="p"/>
-                </m:rPr>
+                <m:rPr/>
                 <m:t>P</m:t>
               </m:r>
             </m:e>
             <m:sub>
               <m:r>
-                <m:rPr>
-                  <m:sty m:val="p"/>
-                </m:rPr>
+                <m:rPr/>
                 <m:t>i</m:t>
               </m:r>
             </m:sub>
           </m:sSub>
           <m:r>
-            <m:rPr>
-              <m:sty m:val="p"/>
-            </m:rPr>
+            <m:rPr/>
             <m:t>=</m:t>
           </m:r>
           <m:r>
-            <m:rPr>
-              <m:sty m:val="p"/>
-            </m:rPr>
+            <m:rPr/>
             <m:t>L</m:t>
           </m:r>
           <m:d>
@@ -2171,65 +2210,47 @@
                   <m:sSub>
                     <m:e>
                       <m:r>
-                        <m:rPr>
-                          <m:sty m:val="p"/>
-                        </m:rPr>
+                        <m:rPr/>
                         <m:t>C</m:t>
                       </m:r>
                     </m:e>
                     <m:sub>
                       <m:r>
-                        <m:rPr>
-                          <m:sty m:val="p"/>
-                        </m:rPr>
+                        <m:rPr/>
                         <m:t>d</m:t>
                       </m:r>
                       <m:r>
-                        <m:rPr>
-                          <m:sty m:val="p"/>
-                        </m:rPr>
+                        <m:rPr/>
                         <m:t>a</m:t>
                       </m:r>
                       <m:r>
-                        <m:rPr>
-                          <m:sty m:val="p"/>
-                        </m:rPr>
+                        <m:rPr/>
                         <m:t>y</m:t>
                       </m:r>
                       <m:r>
-                        <m:rPr>
-                          <m:sty m:val="p"/>
-                        </m:rPr>
+                        <m:rPr/>
                         <m:t>′</m:t>
                       </m:r>
                       <m:r>
-                        <m:rPr>
-                          <m:sty m:val="p"/>
-                        </m:rPr>
+                        <m:rPr/>
                         <m:t>i</m:t>
                       </m:r>
                     </m:sub>
                   </m:sSub>
                   <m:r>
-                    <m:rPr>
-                      <m:sty m:val="p"/>
-                    </m:rPr>
+                    <m:rPr/>
                     <m:t> </m:t>
                   </m:r>
                   <m:sSub>
                     <m:e>
                       <m:r>
-                        <m:rPr>
-                          <m:sty m:val="p"/>
-                        </m:rPr>
+                        <m:rPr/>
                         <m:t>σ</m:t>
                       </m:r>
                     </m:e>
                     <m:sub>
                       <m:r>
-                        <m:rPr>
-                          <m:sty m:val="p"/>
-                        </m:rPr>
+                        <m:rPr/>
                         <m:t>s</m:t>
                       </m:r>
                     </m:sub>
@@ -2239,17 +2260,13 @@
                   <m:sSub>
                     <m:e>
                       <m:r>
-                        <m:rPr>
-                          <m:sty m:val="p"/>
-                        </m:rPr>
+                        <m:rPr/>
                         <m:t>ϵ</m:t>
                       </m:r>
                     </m:e>
                     <m:sub>
                       <m:r>
-                        <m:rPr>
-                          <m:sty m:val="p"/>
-                        </m:rPr>
+                        <m:rPr/>
                         <m:t>c</m:t>
                       </m:r>
                     </m:sub>
@@ -2259,21 +2276,20 @@
             </m:e>
           </m:d>
           <m:r>
-            <m:rPr>
-              <m:sty m:val="p"/>
-            </m:rPr>
+            <m:rPr/>
             <m:t>−</m:t>
           </m:r>
           <m:r>
-            <m:rPr>
-              <m:sty m:val="p"/>
-            </m:rPr>
+            <m:rPr/>
             <m:t>R</m:t>
           </m:r>
         </m:oMath>
       </m:oMathPara>
     </w:p>
     <w:p>
+      <w:pPr>
+        <w:pStyle w:val="BodyText"/>
+      </w:pPr>
       <w:r>
         <w:t xml:space="preserve">where L is total plant leaf area (m</w:t>
       </w:r>
@@ -2324,9 +2340,7 @@
       </w:r>
       <m:oMath>
         <m:r>
-          <m:rPr>
-            <m:sty m:val="p"/>
-          </m:rPr>
+          <m:rPr/>
           <m:t>σ</m:t>
         </m:r>
       </m:oMath>
@@ -2347,9 +2361,7 @@
       </w:r>
       <m:oMath>
         <m:r>
-          <m:rPr>
-            <m:sty m:val="p"/>
-          </m:rPr>
+          <m:rPr/>
           <m:t>ϵ</m:t>
         </m:r>
       </m:oMath>
@@ -2385,6 +2397,9 @@
       </w:r>
     </w:p>
     <w:p>
+      <w:pPr>
+        <w:pStyle w:val="BodyText"/>
+      </w:pPr>
       <w:r>
         <w:br w:type="textWrapping"/>
       </w:r>
@@ -2393,87 +2408,73 @@
       </w:r>
     </w:p>
     <w:p>
+      <w:pPr>
+        <w:pStyle w:val="BodyText"/>
+      </w:pPr>
       <m:oMathPara>
         <m:oMathParaPr>
           <m:jc m:val="center"/>
         </m:oMathParaPr>
         <m:oMath>
           <m:r>
-            <m:rPr>
-              <m:sty m:val="p"/>
-            </m:rPr>
+            <m:rPr/>
             <m:t>R</m:t>
           </m:r>
           <m:r>
-            <m:rPr>
-              <m:sty m:val="p"/>
-            </m:rPr>
+            <m:rPr/>
             <m:t>=</m:t>
           </m:r>
           <m:r>
-            <m:rPr>
-              <m:sty m:val="p"/>
-            </m:rPr>
+            <m:rPr/>
             <m:t>Σ</m:t>
           </m:r>
           <m:r>
-            <m:rPr>
-              <m:sty m:val="p"/>
-            </m:rPr>
+            <m:rPr/>
             <m:t>(</m:t>
           </m:r>
           <m:sSub>
             <m:e>
               <m:r>
-                <m:rPr>
-                  <m:sty m:val="p"/>
-                </m:rPr>
+                <m:rPr/>
                 <m:t>R</m:t>
               </m:r>
             </m:e>
             <m:sub>
               <m:r>
-                <m:rPr>
-                  <m:sty m:val="p"/>
-                </m:rPr>
+                <m:rPr/>
                 <m:t>c</m:t>
               </m:r>
             </m:sub>
           </m:sSub>
           <m:r>
-            <m:rPr>
-              <m:sty m:val="p"/>
-            </m:rPr>
+            <m:rPr/>
             <m:t> </m:t>
           </m:r>
           <m:sSub>
             <m:e>
               <m:r>
-                <m:rPr>
-                  <m:sty m:val="p"/>
-                </m:rPr>
+                <m:rPr/>
                 <m:t>M</m:t>
               </m:r>
             </m:e>
             <m:sub>
               <m:r>
-                <m:rPr>
-                  <m:sty m:val="p"/>
-                </m:rPr>
+                <m:rPr/>
                 <m:t>c</m:t>
               </m:r>
             </m:sub>
           </m:sSub>
           <m:r>
-            <m:rPr>
-              <m:sty m:val="p"/>
-            </m:rPr>
+            <m:rPr/>
             <m:t>)</m:t>
           </m:r>
         </m:oMath>
       </m:oMathPara>
     </w:p>
     <w:p>
+      <w:pPr>
+        <w:pStyle w:val="BodyText"/>
+      </w:pPr>
       <w:r>
         <w:t xml:space="preserve">where R</w:t>
       </w:r>
@@ -2557,6 +2558,9 @@
       </w:r>
     </w:p>
     <w:p>
+      <w:pPr>
+        <w:pStyle w:val="BodyText"/>
+      </w:pPr>
       <w:r>
         <w:br w:type="textWrapping"/>
       </w:r>
@@ -2565,6 +2569,9 @@
       </w:r>
     </w:p>
     <w:p>
+      <w:pPr>
+        <w:pStyle w:val="BodyText"/>
+      </w:pPr>
       <m:oMathPara>
         <m:oMathParaPr>
           <m:jc m:val="center"/>
@@ -2576,25 +2583,19 @@
             </m:fPr>
             <m:num>
               <m:r>
-                <m:rPr>
-                  <m:sty m:val="p"/>
-                </m:rPr>
+                <m:rPr/>
                 <m:t>d</m:t>
               </m:r>
               <m:sSub>
                 <m:e>
                   <m:r>
-                    <m:rPr>
-                      <m:sty m:val="p"/>
-                    </m:rPr>
+                    <m:rPr/>
                     <m:t>M</m:t>
                   </m:r>
                 </m:e>
                 <m:sub>
                   <m:r>
-                    <m:rPr>
-                      <m:sty m:val="p"/>
-                    </m:rPr>
+                    <m:rPr/>
                     <m:t>c</m:t>
                   </m:r>
                 </m:sub>
@@ -2602,144 +2603,110 @@
             </m:num>
             <m:den>
               <m:r>
-                <m:rPr>
-                  <m:sty m:val="p"/>
-                </m:rPr>
+                <m:rPr/>
                 <m:t>d</m:t>
               </m:r>
               <m:r>
-                <m:rPr>
-                  <m:sty m:val="p"/>
-                </m:rPr>
+                <m:rPr/>
                 <m:t>t</m:t>
               </m:r>
             </m:den>
           </m:f>
           <m:r>
-            <m:rPr>
-              <m:sty m:val="p"/>
-            </m:rPr>
+            <m:rPr/>
             <m:t>=</m:t>
           </m:r>
           <m:sSub>
             <m:e>
               <m:r>
-                <m:rPr>
-                  <m:sty m:val="p"/>
-                </m:rPr>
+                <m:rPr/>
                 <m:t>A</m:t>
               </m:r>
             </m:e>
             <m:sub>
               <m:r>
-                <m:rPr>
-                  <m:sty m:val="p"/>
-                </m:rPr>
+                <m:rPr/>
                 <m:t>c</m:t>
               </m:r>
             </m:sub>
           </m:sSub>
           <m:r>
-            <m:rPr>
-              <m:sty m:val="p"/>
-            </m:rPr>
+            <m:rPr/>
             <m:t> </m:t>
           </m:r>
           <m:sSub>
             <m:e>
               <m:r>
-                <m:rPr>
-                  <m:sty m:val="p"/>
-                </m:rPr>
+                <m:rPr/>
                 <m:t>P</m:t>
               </m:r>
             </m:e>
             <m:sub>
               <m:r>
-                <m:rPr>
-                  <m:sty m:val="p"/>
-                </m:rPr>
+                <m:rPr/>
                 <m:t>i</m:t>
               </m:r>
             </m:sub>
           </m:sSub>
           <m:r>
-            <m:rPr>
-              <m:sty m:val="p"/>
-            </m:rPr>
+            <m:rPr/>
             <m:t> </m:t>
           </m:r>
           <m:r>
-            <m:rPr>
-              <m:sty m:val="p"/>
-            </m:rPr>
+            <m:rPr/>
             <m:t>−</m:t>
           </m:r>
           <m:r>
-            <m:rPr>
-              <m:sty m:val="p"/>
-            </m:rPr>
+            <m:rPr/>
             <m:t> </m:t>
           </m:r>
           <m:r>
-            <m:rPr>
-              <m:sty m:val="p"/>
-            </m:rPr>
+            <m:rPr/>
             <m:t>(</m:t>
           </m:r>
-          <m:nary>
-            <m:naryPr>
-              <m:chr m:val="Λ"/>
-              <m:limLoc m:val="subSup"/>
-              <m:supHide m:val="off"/>
-              <m:supHide m:val="off"/>
-            </m:naryPr>
+          <m:sSub>
             <m:e>
               <m:r>
-                <m:rPr>
-                  <m:sty m:val="p"/>
-                </m:rPr>
-                <m:t> </m:t>
+                <m:rPr/>
+                <m:t>Λ</m:t>
               </m:r>
             </m:e>
             <m:sub>
               <m:r>
-                <m:rPr>
-                  <m:sty m:val="p"/>
-                </m:rPr>
+                <m:rPr/>
                 <m:t>c</m:t>
               </m:r>
             </m:sub>
-            <m:sup/>
-          </m:nary>
+          </m:sSub>
+          <m:r>
+            <m:rPr/>
+            <m:t> </m:t>
+          </m:r>
           <m:sSub>
             <m:e>
               <m:r>
-                <m:rPr>
-                  <m:sty m:val="p"/>
-                </m:rPr>
+                <m:rPr/>
                 <m:t>M</m:t>
               </m:r>
             </m:e>
             <m:sub>
               <m:r>
-                <m:rPr>
-                  <m:sty m:val="p"/>
-                </m:rPr>
+                <m:rPr/>
                 <m:t>c</m:t>
               </m:r>
             </m:sub>
           </m:sSub>
           <m:r>
-            <m:rPr>
-              <m:sty m:val="p"/>
-            </m:rPr>
+            <m:rPr/>
             <m:t>)</m:t>
           </m:r>
         </m:oMath>
       </m:oMathPara>
     </w:p>
     <w:p>
+      <w:pPr>
+        <w:pStyle w:val="BodyText"/>
+      </w:pPr>
       <w:r>
         <w:t xml:space="preserve">where A</w:t>
       </w:r>
@@ -2760,9 +2727,7 @@
       </w:r>
       <m:oMath>
         <m:r>
-          <m:rPr>
-            <m:sty m:val="p"/>
-          </m:rPr>
+          <m:rPr/>
           <m:t>Λ</m:t>
         </m:r>
       </m:oMath>
@@ -2792,9 +2757,7 @@
       </w:r>
       <m:oMath>
         <m:r>
-          <m:rPr>
-            <m:sty m:val="p"/>
-          </m:rPr>
+          <m:rPr/>
           <m:t>Λ</m:t>
         </m:r>
       </m:oMath>
@@ -2812,6 +2775,9 @@
       </w:r>
     </w:p>
     <w:p>
+      <w:pPr>
+        <w:pStyle w:val="BodyText"/>
+      </w:pPr>
       <w:r>
         <w:br w:type="textWrapping"/>
       </w:r>
@@ -2967,9 +2933,7 @@
       </w:r>
       <m:oMath>
         <m:r>
-          <m:rPr>
-            <m:sty m:val="p"/>
-          </m:rPr>
+          <m:rPr/>
           <m:t>μ</m:t>
         </m:r>
       </m:oMath>
@@ -3056,6 +3020,9 @@
       </w:r>
     </w:p>
     <w:p>
+      <w:pPr>
+        <w:pStyle w:val="BodyText"/>
+      </w:pPr>
       <w:r>
         <w:br w:type="textWrapping"/>
       </w:r>
@@ -3064,9 +3031,7 @@
       </w:r>
       <m:oMath>
         <m:r>
-          <m:rPr>
-            <m:sty m:val="p"/>
-          </m:rPr>
+          <m:rPr/>
           <m:t>σ</m:t>
         </m:r>
       </m:oMath>
@@ -3122,16 +3087,7 @@
         <w:t xml:space="preserve"> </w:t>
       </w:r>
       <w:r>
-        <w:t xml:space="preserve">(</w:t>
-      </w:r>
-      <w:r>
-        <w:t xml:space="preserve">Cieslak, Mik. Uses code by Robert Pearcy</w:t>
-      </w:r>
-      <w:r>
-        <w:t xml:space="preserve"> </w:t>
-      </w:r>
-      <w:r>
-        <w:t xml:space="preserve">and Medlyn.)</w:t>
+        <w:t xml:space="preserve">(Cieslak, Mik. Uses code by Robert Pearcy and Medlyn.)</w:t>
       </w:r>
       <w:r>
         <w:t xml:space="preserve"> </w:t>
@@ -3171,9 +3127,7 @@
       </w:r>
       <m:oMath>
         <m:r>
-          <m:rPr>
-            <m:sty m:val="p"/>
-          </m:rPr>
+          <m:rPr/>
           <m:t>σ</m:t>
         </m:r>
       </m:oMath>
@@ -3194,9 +3148,7 @@
       </w:r>
       <m:oMath>
         <m:r>
-          <m:rPr>
-            <m:sty m:val="p"/>
-          </m:rPr>
+          <m:rPr/>
           <m:t>σ</m:t>
         </m:r>
       </m:oMath>
@@ -3217,9 +3169,7 @@
       </w:r>
       <m:oMath>
         <m:r>
-          <m:rPr>
-            <m:sty m:val="p"/>
-          </m:rPr>
+          <m:rPr/>
           <m:t>σ</m:t>
         </m:r>
       </m:oMath>
@@ -3246,6 +3196,9 @@
       </w:r>
     </w:p>
     <w:p>
+      <w:pPr>
+        <w:pStyle w:val="BodyText"/>
+      </w:pPr>
       <w:r>
         <w:br w:type="textWrapping"/>
       </w:r>
@@ -3296,6 +3249,9 @@
       </w:r>
     </w:p>
     <w:p>
+      <w:pPr>
+        <w:pStyle w:val="BodyText"/>
+      </w:pPr>
       <w:r>
         <w:br w:type="textWrapping"/>
       </w:r>
@@ -3374,6 +3330,9 @@
       </w:r>
     </w:p>
     <w:p>
+      <w:pPr>
+        <w:pStyle w:val="FirstParagraph"/>
+      </w:pPr>
       <w:r>
         <w:t xml:space="preserve">Differences in experimental parameters with soil volume were analysed by mixed-effects models in R with individual containers and experimental blocks as random effects and soil volume treatment as a categorical fixed effect with seven levels. Tukey's post-hoc tests were performed in conjunction with ANOVA to determine which specific paired comparisons among soil volume treatments were different. A linear mixed effect model of A</w:t>
       </w:r>
@@ -3393,16 +3352,7 @@
         <w:t xml:space="preserve"> </w:t>
       </w:r>
       <w:r>
-        <w:t xml:space="preserve">(</w:t>
-      </w:r>
-      <w:r>
-        <w:rPr>
-          <w:b/>
-        </w:rPr>
-        <w:t xml:space="preserve">???</w:t>
-      </w:r>
-      <w:r>
-        <w:t xml:space="preserve">)</w:t>
+        <w:t xml:space="preserve">(Pinheiro et al. 2015)</w:t>
       </w:r>
       <w:r>
         <w:t xml:space="preserve"> </w:t>
@@ -3459,6 +3409,9 @@
       </w:r>
     </w:p>
     <w:p>
+      <w:pPr>
+        <w:pStyle w:val="FirstParagraph"/>
+      </w:pPr>
       <w:r>
         <w:t xml:space="preserve">Plant height, diameter and leaf area diverged between container volumes soon after start of the experiment (Figure 2.1). First, seedling leaf area significantly diverged between soil volumes (P &lt; 0.029) during the 5</w:t>
       </w:r>
@@ -3495,15 +3448,13 @@
       <w:r>
         <w:t xml:space="preserve">week) significantly deviated across soil volumes (P &lt; 0.045 &amp; 0.035, respectively). The large reductions in height gain and total leaf area in smaller compared to larger containers continued throughout the experiment. In this field study, colder temperatures and reductions in total PPFD per day (Figure 2.2) likely slowed the growth of seedlings in the final weeks of the experiment (Figure 2.1). Seedlings maintained diameter growth throughout the experiment, although marginal with smaller soil volumes in the final month. Final seedling height significantly increased with increasing soil volume (P &lt; 0.001). Increases in both final stem diameter (P &lt; 0.001) and cumulative leaf area (both P &lt; 0.001) were found with increasing soil volume and these differences were driven mainly by the largest container and the free seedling treatments.</w:t>
       </w:r>
-    </w:p>
-    <w:p>
       <w:r>
         <w:br w:type="textWrapping"/>
       </w:r>
       <w:r>
         <w:drawing>
           <wp:inline>
-            <wp:extent cx="5440680" cy="7074141"/>
+            <wp:extent cx="5422900" cy="7054791"/>
             <wp:effectExtent b="0" l="0" r="0" t="0"/>
             <wp:docPr descr="" id="1" name="Picture"/>
             <a:graphic>
@@ -3524,7 +3475,7 @@
                   <pic:spPr bwMode="auto">
                     <a:xfrm>
                       <a:off x="0" y="0"/>
-                      <a:ext cx="5440680" cy="7074141"/>
+                      <a:ext cx="5422900" cy="7054791"/>
                     </a:xfrm>
                     <a:prstGeom prst="rect">
                       <a:avLst/>
@@ -3569,15 +3520,13 @@
       <w:r>
         <w:t xml:space="preserve">seedlings across the experiment duration in 2013.</w:t>
       </w:r>
-    </w:p>
-    <w:p>
       <w:r>
         <w:br w:type="textWrapping"/>
       </w:r>
       <w:r>
         <w:drawing>
           <wp:inline>
-            <wp:extent cx="5440680" cy="7250052"/>
+            <wp:extent cx="5422900" cy="7054791"/>
             <wp:effectExtent b="0" l="0" r="0" t="0"/>
             <wp:docPr descr="" id="1" name="Picture"/>
             <a:graphic>
@@ -3598,7 +3547,7 @@
                   <pic:spPr bwMode="auto">
                     <a:xfrm>
                       <a:off x="0" y="0"/>
-                      <a:ext cx="5440680" cy="7250052"/>
+                      <a:ext cx="5422900" cy="7054791"/>
                     </a:xfrm>
                     <a:prstGeom prst="rect">
                       <a:avLst/>
@@ -3630,6 +3579,9 @@
       </w:r>
     </w:p>
     <w:p>
+      <w:pPr>
+        <w:pStyle w:val="BodyText"/>
+      </w:pPr>
       <w:r>
         <w:br w:type="textWrapping"/>
       </w:r>
@@ -3655,9 +3607,7 @@
           </m:barPr>
           <m:e>
             <m:r>
-              <m:rPr>
-                <m:sty m:val="p"/>
-              </m:rPr>
+              <m:rPr/>
               <m:t>x</m:t>
             </m:r>
           </m:e>
@@ -3671,6 +3621,9 @@
       </w:r>
     </w:p>
     <w:p>
+      <w:pPr>
+        <w:pStyle w:val="BodyText"/>
+      </w:pPr>
       <w:r>
         <w:br w:type="textWrapping"/>
       </w:r>
@@ -3703,9 +3656,7 @@
       </w:r>
       <m:oMath>
         <m:r>
-          <m:rPr>
-            <m:sty m:val="p"/>
-          </m:rPr>
+          <m:rPr/>
           <m:t>δ</m:t>
         </m:r>
       </m:oMath>
@@ -3722,10 +3673,22 @@
     <w:tbl>
       <w:tblPr>
         <w:tblStyle w:val="TableNormal"/>
-        <w:tblW w:type="pct" w:w="0.0"/>
+        <w:tblW w:type="pct" w:w="12291.666666666668"/>
+        <w:tblLook w:firstRow="1"/>
       </w:tblPr>
-      <w:tblGrid/>
+      <w:tblGrid>
+        <w:gridCol w:w="2750"/>
+        <w:gridCol w:w="2530"/>
+        <w:gridCol w:w="3630"/>
+        <w:gridCol w:w="2310"/>
+        <w:gridCol w:w="2310"/>
+        <w:gridCol w:w="3630"/>
+        <w:gridCol w:w="2310"/>
+      </w:tblGrid>
       <w:tr>
+        <w:trPr>
+          <w:cnfStyle w:firstRow="1"/>
+        </w:trPr>
         <w:tc>
           <w:tcPr>
             <w:tcBorders>
@@ -4584,13 +4547,16 @@
       </w:tr>
     </w:tbl>
     <w:p>
+      <w:pPr>
+        <w:pStyle w:val="BodyText"/>
+      </w:pPr>
       <w:r>
         <w:br w:type="textWrapping"/>
       </w:r>
       <w:r>
         <w:drawing>
           <wp:inline>
-            <wp:extent cx="5440680" cy="7250052"/>
+            <wp:extent cx="5422900" cy="7230533"/>
             <wp:effectExtent b="0" l="0" r="0" t="0"/>
             <wp:docPr descr="" id="1" name="Picture"/>
             <a:graphic>
@@ -4611,7 +4577,7 @@
                   <pic:spPr bwMode="auto">
                     <a:xfrm>
                       <a:off x="0" y="0"/>
-                      <a:ext cx="5440680" cy="7250052"/>
+                      <a:ext cx="5422900" cy="7230533"/>
                     </a:xfrm>
                     <a:prstGeom prst="rect">
                       <a:avLst/>
@@ -4633,6 +4599,9 @@
         <w:br w:type="textWrapping"/>
       </w:r>
       <w:r>
+        <w:br w:type="textWrapping"/>
+      </w:r>
+      <w:r>
         <w:rPr>
           <w:b/>
         </w:rPr>
@@ -4655,6 +4624,9 @@
       </w:r>
     </w:p>
     <w:p>
+      <w:pPr>
+        <w:pStyle w:val="BodyText"/>
+      </w:pPr>
       <w:r>
         <w:br w:type="textWrapping"/>
       </w:r>
@@ -4675,6 +4647,9 @@
       </w:r>
     </w:p>
     <w:p>
+      <w:pPr>
+        <w:pStyle w:val="BodyText"/>
+      </w:pPr>
       <w:r>
         <w:br w:type="textWrapping"/>
       </w:r>
@@ -4706,10 +4681,19 @@
     <w:tbl>
       <w:tblPr>
         <w:tblStyle w:val="TableNormal"/>
-        <w:tblW w:type="pct" w:w="0.0"/>
+        <w:tblW w:type="pct" w:w="6111.111111111111"/>
+        <w:tblLook w:firstRow="1"/>
       </w:tblPr>
-      <w:tblGrid/>
+      <w:tblGrid>
+        <w:gridCol w:w="2750"/>
+        <w:gridCol w:w="2530"/>
+        <w:gridCol w:w="2090"/>
+        <w:gridCol w:w="2310"/>
+      </w:tblGrid>
       <w:tr>
+        <w:trPr>
+          <w:cnfStyle w:firstRow="1"/>
+        </w:trPr>
         <w:tc>
           <w:tcPr>
             <w:tcBorders>
@@ -5129,9 +5113,7 @@
         </w:tc>
         <w:tc>
           <w:p>
-            <w:pPr>
-              <w:pStyle w:val="Compact"/>
-            </w:pPr>
+            <w:pStyle w:val="Compact"/>
           </w:p>
         </w:tc>
       </w:tr>
@@ -5193,6 +5175,9 @@
       </w:r>
     </w:p>
     <w:p>
+      <w:pPr>
+        <w:pStyle w:val="FirstParagraph"/>
+      </w:pPr>
       <w:r>
         <w:t xml:space="preserve">Leaf N</w:t>
       </w:r>
@@ -5244,6 +5229,9 @@
       </w:r>
     </w:p>
     <w:p>
+      <w:pPr>
+        <w:pStyle w:val="FirstParagraph"/>
+      </w:pPr>
       <w:r>
         <w:t xml:space="preserve">At the first measurement campaign, both A</w:t>
       </w:r>
@@ -5355,15 +5343,13 @@
       <w:r>
         <w:t xml:space="preserve">was positively correlated with final harvest biomass across all seedlings (P &lt; 0.001).</w:t>
       </w:r>
-    </w:p>
-    <w:p>
       <w:r>
         <w:br w:type="textWrapping"/>
       </w:r>
       <w:r>
         <w:drawing>
           <wp:inline>
-            <wp:extent cx="5440680" cy="5440680"/>
+            <wp:extent cx="5422900" cy="5422900"/>
             <wp:effectExtent b="0" l="0" r="0" t="0"/>
             <wp:docPr descr="" id="1" name="Picture"/>
             <a:graphic>
@@ -5384,7 +5370,7 @@
                   <pic:spPr bwMode="auto">
                     <a:xfrm>
                       <a:off x="0" y="0"/>
-                      <a:ext cx="5440680" cy="5440680"/>
+                      <a:ext cx="5422900" cy="5422900"/>
                     </a:xfrm>
                     <a:prstGeom prst="rect">
                       <a:avLst/>
@@ -5402,8 +5388,6 @@
           </wp:inline>
         </w:drawing>
       </w:r>
-    </w:p>
-    <w:p>
       <w:r>
         <w:br w:type="textWrapping"/>
       </w:r>
@@ -5416,15 +5400,13 @@
       <w:r>
         <w:t xml:space="preserve">. Soil volume treatment means ± standard error, across all measurement campaigns (n = 6), of light saturated rates of photosynthesis at 25°C. Different letters represent significant differences between treatments.</w:t>
       </w:r>
-    </w:p>
-    <w:p>
       <w:r>
         <w:br w:type="textWrapping"/>
       </w:r>
       <w:r>
         <w:drawing>
           <wp:inline>
-            <wp:extent cx="5440680" cy="4082867"/>
+            <wp:extent cx="5422900" cy="4067175"/>
             <wp:effectExtent b="0" l="0" r="0" t="0"/>
             <wp:docPr descr="" id="1" name="Picture"/>
             <a:graphic>
@@ -5445,7 +5427,7 @@
                   <pic:spPr bwMode="auto">
                     <a:xfrm>
                       <a:off x="0" y="0"/>
-                      <a:ext cx="5440680" cy="4082867"/>
+                      <a:ext cx="5422900" cy="4067175"/>
                     </a:xfrm>
                     <a:prstGeom prst="rect">
                       <a:avLst/>
@@ -5513,6 +5495,9 @@
       </w:r>
     </w:p>
     <w:p>
+      <w:pPr>
+        <w:pStyle w:val="BodyText"/>
+      </w:pPr>
       <w:r>
         <w:br w:type="textWrapping"/>
       </w:r>
@@ -5569,6 +5554,9 @@
       </w:r>
     </w:p>
     <w:p>
+      <w:pPr>
+        <w:pStyle w:val="BodyText"/>
+      </w:pPr>
       <w:r>
         <w:br w:type="textWrapping"/>
       </w:r>
@@ -5580,9 +5568,7 @@
       </w:r>
       <m:oMath>
         <m:r>
-          <m:rPr>
-            <m:sty m:val="p"/>
-          </m:rPr>
+          <m:rPr/>
           <m:t>Ψ</m:t>
         </m:r>
       </m:oMath>
@@ -5603,9 +5589,7 @@
       </w:r>
       <m:oMath>
         <m:r>
-          <m:rPr>
-            <m:sty m:val="p"/>
-          </m:rPr>
+          <m:rPr/>
           <m:t>Ψ</m:t>
         </m:r>
       </m:oMath>
@@ -5662,9 +5646,7 @@
       </w:r>
       <m:oMath>
         <m:r>
-          <m:rPr>
-            <m:sty m:val="p"/>
-          </m:rPr>
+          <m:rPr/>
           <m:t>δ</m:t>
         </m:r>
       </m:oMath>
@@ -5684,9 +5666,7 @@
           </m:barPr>
           <m:e>
             <m:r>
-              <m:rPr>
-                <m:sty m:val="p"/>
-              </m:rPr>
+              <m:rPr/>
               <m:t>x</m:t>
             </m:r>
           </m:e>
@@ -5705,9 +5685,7 @@
           </m:barPr>
           <m:e>
             <m:r>
-              <m:rPr>
-                <m:sty m:val="p"/>
-              </m:rPr>
+              <m:rPr/>
               <m:t>x</m:t>
             </m:r>
           </m:e>
@@ -5731,6 +5709,9 @@
       </w:r>
     </w:p>
     <w:p>
+      <w:pPr>
+        <w:pStyle w:val="FirstParagraph"/>
+      </w:pPr>
       <w:r>
         <w:t xml:space="preserve">The default model M</w:t>
       </w:r>
@@ -5767,15 +5748,16 @@
       <w:r>
         <w:t xml:space="preserve">with decreasing soil volume when integrated across the 120 day experiment were not large enough to explain the reduction in observed seedling biomass across the container size treatments.</w:t>
       </w:r>
-    </w:p>
-    <w:p>
+      <w:r>
+        <w:br w:type="textWrapping"/>
+      </w:r>
       <w:r>
         <w:br w:type="textWrapping"/>
       </w:r>
       <w:r>
         <w:drawing>
           <wp:inline>
-            <wp:extent cx="5440680" cy="7250052"/>
+            <wp:extent cx="5422900" cy="7230533"/>
             <wp:effectExtent b="0" l="0" r="0" t="0"/>
             <wp:docPr descr="" id="1" name="Picture"/>
             <a:graphic>
@@ -5796,7 +5778,7 @@
                   <pic:spPr bwMode="auto">
                     <a:xfrm>
                       <a:off x="0" y="0"/>
-                      <a:ext cx="5440680" cy="7250052"/>
+                      <a:ext cx="5422900" cy="7230533"/>
                     </a:xfrm>
                     <a:prstGeom prst="rect">
                       <a:avLst/>
@@ -5818,6 +5800,9 @@
         <w:br w:type="textWrapping"/>
       </w:r>
       <w:r>
+        <w:br w:type="textWrapping"/>
+      </w:r>
+      <w:r>
         <w:rPr>
           <w:b/>
         </w:rPr>
@@ -5828,6 +5813,9 @@
       </w:r>
     </w:p>
     <w:p>
+      <w:pPr>
+        <w:pStyle w:val="BodyText"/>
+      </w:pPr>
       <w:r>
         <w:br w:type="textWrapping"/>
       </w:r>
@@ -5885,6 +5873,9 @@
       </w:r>
     </w:p>
     <w:p>
+      <w:pPr>
+        <w:pStyle w:val="FirstParagraph"/>
+      </w:pPr>
       <w:r>
         <w:t xml:space="preserve">This study utilized a simple but novel field design to manipulate belowground sink limitation and physically restrict</w:t>
       </w:r>
@@ -5959,6 +5950,9 @@
       </w:r>
     </w:p>
     <w:p>
+      <w:pPr>
+        <w:pStyle w:val="FirstParagraph"/>
+      </w:pPr>
       <w:r>
         <w:t xml:space="preserve">Soon after seedlings became established both height and diameter growth were negatively affected by decreasing soil volume. This led to the large reductions in biomass in small containers, compared to freely rooted seedlings. We analyzed the relationship between biomass growth and soil volume and found an increase of 34 % with a doubling of container volume, consistent with the meta-analysis of Poorter et al.</w:t>
       </w:r>
@@ -5966,7 +5960,7 @@
         <w:t xml:space="preserve"> </w:t>
       </w:r>
       <w:r>
-        <w:t xml:space="preserve">(2012a)</w:t>
+        <w:t xml:space="preserve">(2012)</w:t>
       </w:r>
       <w:r>
         <w:t xml:space="preserve">. These growth reductions were expected, as the impedance of root growth can cause reductions in overall plant growth and activity</w:t>
@@ -6000,6 +5994,9 @@
       </w:r>
     </w:p>
     <w:p>
+      <w:pPr>
+        <w:pStyle w:val="BodyText"/>
+      </w:pPr>
       <w:r>
         <w:br w:type="textWrapping"/>
       </w:r>
@@ -6063,13 +6060,16 @@
         <w:t xml:space="preserve"> </w:t>
       </w:r>
       <w:r>
-        <w:t xml:space="preserve">(Poorter et al. 2012a)</w:t>
+        <w:t xml:space="preserve">(Poorter, Bühler, et al. 2012)</w:t>
       </w:r>
       <w:r>
         <w:t xml:space="preserve">. It was therefore necessary to examine each of these factors to determine if the induced belowground sink limitation actually triggered photosynthetic down regulation.</w:t>
       </w:r>
     </w:p>
     <w:p>
+      <w:pPr>
+        <w:pStyle w:val="BodyText"/>
+      </w:pPr>
       <w:r>
         <w:br w:type="textWrapping"/>
       </w:r>
@@ -6090,9 +6090,7 @@
       </w:r>
       <m:oMath>
         <m:r>
-          <m:rPr>
-            <m:sty m:val="p"/>
-          </m:rPr>
+          <m:rPr/>
           <m:t>δ</m:t>
         </m:r>
       </m:oMath>
@@ -6239,6 +6237,9 @@
       </w:r>
     </w:p>
     <w:p>
+      <w:pPr>
+        <w:pStyle w:val="BodyText"/>
+      </w:pPr>
       <w:r>
         <w:br w:type="textWrapping"/>
       </w:r>
@@ -6291,6 +6292,9 @@
       </w:r>
     </w:p>
     <w:p>
+      <w:pPr>
+        <w:pStyle w:val="BodyText"/>
+      </w:pPr>
       <w:r>
         <w:br w:type="textWrapping"/>
       </w:r>
@@ -6377,6 +6381,9 @@
       </w:r>
     </w:p>
     <w:p>
+      <w:pPr>
+        <w:pStyle w:val="FirstParagraph"/>
+      </w:pPr>
       <w:r>
         <w:t xml:space="preserve">As biomass partitioning is likely controlled by the source and sink strength of all organs</w:t>
       </w:r>
@@ -6384,7 +6391,7 @@
         <w:t xml:space="preserve"> </w:t>
       </w:r>
       <w:r>
-        <w:t xml:space="preserve">(Poorter et al. 2012b)</w:t>
+        <w:t xml:space="preserve">(Poorter, Niklas, et al. 2012)</w:t>
       </w:r>
       <w:r>
         <w:t xml:space="preserve">, it was important to determine which tissue components were most affected by the container size treatments. It was necessary to distinguish if growth was affected beyond ontogenetic constraints, by correcting for size, as biomass distribution is strongly size-dependent</w:t>
@@ -6409,6 +6416,9 @@
       </w:r>
     </w:p>
     <w:p>
+      <w:pPr>
+        <w:pStyle w:val="BodyText"/>
+      </w:pPr>
       <w:r>
         <w:br w:type="textWrapping"/>
       </w:r>
@@ -6454,6 +6464,9 @@
       </w:r>
     </w:p>
     <w:p>
+      <w:pPr>
+        <w:pStyle w:val="FirstParagraph"/>
+      </w:pPr>
       <w:r>
         <w:t xml:space="preserve">Our model used a simple approach to drive seedling growth with measured reductions in leaf</w:t>
       </w:r>
@@ -6495,7 +6508,7 @@
         <w:t xml:space="preserve"> </w:t>
       </w:r>
       <w:r>
-        <w:t xml:space="preserve">(2012a)</w:t>
+        <w:t xml:space="preserve">(2012)</w:t>
       </w:r>
       <w:r>
         <w:t xml:space="preserve">, we provide evidence that the negative effects of sink limitation on</w:t>
@@ -6526,16 +6539,7 @@
         <w:t xml:space="preserve"> </w:t>
       </w:r>
       <w:r>
-        <w:t xml:space="preserve">(</w:t>
-      </w:r>
-      <w:r>
-        <w:t xml:space="preserve">Le Roux</w:t>
-      </w:r>
-      <w:r>
-        <w:t xml:space="preserve"> </w:t>
-      </w:r>
-      <w:r>
-        <w:t xml:space="preserve">et al. 2001)</w:t>
+        <w:t xml:space="preserve">(Le Roux et al. 2001)</w:t>
       </w:r>
       <w:r>
         <w:t xml:space="preserve"> </w:t>
@@ -6643,6 +6647,9 @@
       </w:r>
     </w:p>
     <w:p>
+      <w:pPr>
+        <w:pStyle w:val="BodyText"/>
+      </w:pPr>
       <w:r>
         <w:br w:type="textWrapping"/>
       </w:r>
@@ -6710,6 +6717,9 @@
       </w:r>
     </w:p>
     <w:p>
+      <w:pPr>
+        <w:pStyle w:val="BodyText"/>
+      </w:pPr>
       <w:r>
         <w:br w:type="textWrapping"/>
       </w:r>
@@ -6820,6 +6830,9 @@
       </w:r>
     </w:p>
     <w:p>
+      <w:pPr>
+        <w:pStyle w:val="FirstParagraph"/>
+      </w:pPr>
       <w:r>
         <w:t xml:space="preserve">With a novel field-based design we detected a massive effect of container volume on seedling growth, not between containers but with naturally planted seedlings. This is important as manipulations of plants grown in containers are often used to draw conclusions about growth and physiological principles, but how these results actually reflect field-grown plants has seldom been studied. Although biomass partitioning was conserved, our empirical and model results suggest that the amount of photosynthate allocated to non-biomass pools such as TNC or respiration were likely altered by sink inhibition. The debate over how rates of photosynthesis affect plant growth or to what degree these rates are instead controlled by growth has existed for decades</w:t>
       </w:r>
@@ -6912,6 +6925,9 @@
       </w:r>
     </w:p>
     <w:p>
+      <w:pPr>
+        <w:pStyle w:val="FirstParagraph"/>
+      </w:pPr>
       <w:r>
         <w:rPr>
           <w:b/>
@@ -6925,10 +6941,20 @@
     <w:tbl>
       <w:tblPr>
         <w:tblStyle w:val="TableNormal"/>
-        <w:tblW w:type="pct" w:w="0.0"/>
+        <w:tblW w:type="pct" w:w="8263.888888888889"/>
+        <w:tblLook w:firstRow="1"/>
       </w:tblPr>
-      <w:tblGrid/>
+      <w:tblGrid>
+        <w:gridCol w:w="1980"/>
+        <w:gridCol w:w="3520"/>
+        <w:gridCol w:w="2090"/>
+        <w:gridCol w:w="2420"/>
+        <w:gridCol w:w="3080"/>
+      </w:tblGrid>
       <w:tr>
+        <w:trPr>
+          <w:cnfStyle w:firstRow="1"/>
+        </w:trPr>
         <w:tc>
           <w:tcPr>
             <w:tcBorders>
@@ -7297,9 +7323,7 @@
             </w:pPr>
             <m:oMath>
               <m:r>
-                <m:rPr>
-                  <m:sty m:val="p"/>
-                </m:rPr>
+                <m:rPr/>
                 <m:t>ϵ</m:t>
               </m:r>
             </m:oMath>
@@ -7713,9 +7737,7 @@
             </w:pPr>
             <m:oMath>
               <m:r>
-                <m:rPr>
-                  <m:sty m:val="p"/>
-                </m:rPr>
+                <m:rPr/>
                 <m:t>Λ</m:t>
               </m:r>
             </m:oMath>
@@ -7774,10 +7796,13 @@
       </w:tr>
     </w:tbl>
     <w:p>
+      <w:pPr>
+        <w:pStyle w:val="BodyText"/>
+      </w:pPr>
       <w:r>
         <w:drawing>
           <wp:inline>
-            <wp:extent cx="5440680" cy="7250052"/>
+            <wp:extent cx="5422900" cy="7230533"/>
             <wp:effectExtent b="0" l="0" r="0" t="0"/>
             <wp:docPr descr="" id="1" name="Picture"/>
             <a:graphic>
@@ -7798,7 +7823,7 @@
                   <pic:spPr bwMode="auto">
                     <a:xfrm>
                       <a:off x="0" y="0"/>
-                      <a:ext cx="5440680" cy="7250052"/>
+                      <a:ext cx="5422900" cy="7230533"/>
                     </a:xfrm>
                     <a:prstGeom prst="rect">
                       <a:avLst/>
@@ -7816,8 +7841,15 @@
           </wp:inline>
         </w:drawing>
       </w:r>
-    </w:p>
-    <w:p>
+      <w:r>
+        <w:br w:type="textWrapping"/>
+      </w:r>
+      <w:r>
+        <w:br w:type="textWrapping"/>
+      </w:r>
+      <w:r>
+        <w:br w:type="textWrapping"/>
+      </w:r>
       <w:r>
         <w:rPr>
           <w:b/>
@@ -7843,28 +7875,7 @@
         <w:pStyle w:val="Bibliography"/>
       </w:pPr>
       <w:r>
-        <w:t xml:space="preserve">Ainsworth EA, Long SP (2005) What have we learned from 15 years of free-air CO</w:t>
-      </w:r>
-      <w:r>
-        <w:rPr>
-          <w:vertAlign w:val="subscript"/>
-        </w:rPr>
-        <w:t xml:space="preserve">2</w:t>
-      </w:r>
-      <w:r>
-        <w:t xml:space="preserve"> </w:t>
-      </w:r>
-      <w:r>
-        <w:t xml:space="preserve">enrichment (FACE)? A meta-analytic review of the responses of photosynthesis, canopy properties and plant production to rising CO</w:t>
-      </w:r>
-      <w:r>
-        <w:rPr>
-          <w:vertAlign w:val="subscript"/>
-        </w:rPr>
-        <w:t xml:space="preserve">2</w:t>
-      </w:r>
-      <w:r>
-        <w:t xml:space="preserve">. New Phytologist 165:351–372.</w:t>
+        <w:t xml:space="preserve">Ainsworth EA, Long SP (2005) What have we learned from 15 years of free-air CO_2 enrichment (FACE)? A meta-analytic review of the responses of photosynthesis, canopy properties and plant production to rising CO2. New Phytologist 165:351–372.</w:t>
       </w:r>
     </w:p>
     <w:p>
@@ -7872,16 +7883,7 @@
         <w:pStyle w:val="Bibliography"/>
       </w:pPr>
       <w:r>
-        <w:t xml:space="preserve">Ainsworth EA, Rogers A (2007) The response of photosynthesis and stomatal conductance to rising [CO</w:t>
-      </w:r>
-      <w:r>
-        <w:rPr>
-          <w:vertAlign w:val="subscript"/>
-        </w:rPr>
-        <w:t xml:space="preserve">2</w:t>
-      </w:r>
-      <w:r>
-        <w:t xml:space="preserve">]: mechanisms and environmental interactions. Plant, cell &amp; environment 30:258–270.</w:t>
+        <w:t xml:space="preserve">Ainsworth EA, Rogers A (2007) The response of photosynthesis and stomatal conductance to rising [CO_2]: mechanisms and environmental interactions. Plant, cell &amp; environment 30:258–270.</w:t>
       </w:r>
     </w:p>
     <w:p>
@@ -7889,16 +7891,7 @@
         <w:pStyle w:val="Bibliography"/>
       </w:pPr>
       <w:r>
-        <w:t xml:space="preserve">Arp WJ (1991) Effects of source-sink relations on photosynthetic acclimation to elevated CO</w:t>
-      </w:r>
-      <w:r>
-        <w:rPr>
-          <w:vertAlign w:val="subscript"/>
-        </w:rPr>
-        <w:t xml:space="preserve">2</w:t>
-      </w:r>
-      <w:r>
-        <w:t xml:space="preserve">. Plant, Cell &amp; Environment 14:869–875.</w:t>
+        <w:t xml:space="preserve">Arp WJ (1991) Effects of source-sink relations on photosynthetic acclimation to elevated CO_2. Plant, Cell &amp; Environment 14:869–875.</w:t>
       </w:r>
     </w:p>
     <w:p>
@@ -7922,13 +7915,7 @@
         <w:pStyle w:val="Bibliography"/>
       </w:pPr>
       <w:r>
-        <w:t xml:space="preserve">Cieslak, Mik. Uses code by Robert Pearcy</w:t>
-      </w:r>
-      <w:r>
-        <w:t xml:space="preserve"> </w:t>
-      </w:r>
-      <w:r>
-        <w:t xml:space="preserve">RDQ, Medlyn. B YplantQMC: Plant architectural analysis with Yplant and QuasiMC.</w:t>
+        <w:t xml:space="preserve">Cieslak, Mik. Uses code by Robert Pearcy RDQ, Medlyn. B YplantQMC: Plant architectural analysis with Yplant and QuasiMC.</w:t>
       </w:r>
       <w:r>
         <w:t xml:space="preserve"> </w:t>
@@ -7936,7 +7923,7 @@
       <w:hyperlink r:id="rId52">
         <w:r>
           <w:rPr>
-            <w:rStyle w:val="Link"/>
+            <w:rStyle w:val="Hyperlink"/>
           </w:rPr>
           <w:t xml:space="preserve">http://www.remkoduursma.com/yplantqmc, https://www.bitbucket.org/remkoduursma/yplantqmc/</w:t>
         </w:r>
@@ -7947,19 +7934,22 @@
         <w:pStyle w:val="Bibliography"/>
       </w:pPr>
       <w:r>
-        <w:t xml:space="preserve">Crous KY, Quentin AG, Lin Y-S, Medlyn BE, Williams DG, Barton CVM, Ellsworth DS (2013) Photosynthesis of temperate Eucalyptus globulus trees outside their native range has limited adjustment to elevated CO</w:t>
-      </w:r>
-      <w:r>
-        <w:rPr>
-          <w:vertAlign w:val="subscript"/>
-        </w:rPr>
-        <w:t xml:space="preserve">2</w:t>
-      </w:r>
-      <w:r>
-        <w:t xml:space="preserve"> </w:t>
-      </w:r>
-      <w:r>
-        <w:t xml:space="preserve">and climate warming. Global change biology 19:3790–3807.</w:t>
+        <w:t xml:space="preserve">Crous KY, Quentin AG, Lin Y-S, Medlyn BE, Williams DG, Barton CVM, Ellsworth DS (2013) Photosynthesis of temperate</w:t>
+      </w:r>
+      <w:r>
+        <w:t xml:space="preserve"> </w:t>
+      </w:r>
+      <w:r>
+        <w:rPr>
+          <w:i/>
+        </w:rPr>
+        <w:t xml:space="preserve">Eucalyptus globulus</w:t>
+      </w:r>
+      <w:r>
+        <w:t xml:space="preserve"> </w:t>
+      </w:r>
+      <w:r>
+        <w:t xml:space="preserve">trees outside their native range has limited adjustment to elevated CO_2 and climate warming. Global change biology 19:3790–3807.</w:t>
       </w:r>
     </w:p>
     <w:p>
@@ -7975,7 +7965,22 @@
         <w:pStyle w:val="Bibliography"/>
       </w:pPr>
       <w:r>
-        <w:t xml:space="preserve">Drake JE, Aspinwall MJ, Pfautsch S, Rymer PD, Reich PB, Smith RA, Crous KY, Tissue DT, Ghannoum O, Tjoelker MG (2014) The capacity to cope with climate warming declines from temperate to tropical latitudes in two widely distributed Eucalyptus species. Global change biology</w:t>
+        <w:t xml:space="preserve">Drake JE, Aspinwall MJ, Pfautsch S, Rymer PD, Reich PB, Smith RA, Crous KY, Tissue DT, Ghannoum O, Tjoelker MG (2014) The capacity to cope with climate warming declines from temperate to tropical latitudes in two widely distributed</w:t>
+      </w:r>
+      <w:r>
+        <w:t xml:space="preserve"> </w:t>
+      </w:r>
+      <w:r>
+        <w:rPr>
+          <w:i/>
+        </w:rPr>
+        <w:t xml:space="preserve">Eucalyptus</w:t>
+      </w:r>
+      <w:r>
+        <w:t xml:space="preserve"> </w:t>
+      </w:r>
+      <w:r>
+        <w:t xml:space="preserve">species. Global change biology 21:459–472.</w:t>
       </w:r>
     </w:p>
     <w:p>
@@ -7983,16 +7988,7 @@
         <w:pStyle w:val="Bibliography"/>
       </w:pPr>
       <w:r>
-        <w:t xml:space="preserve">Drake BG, Gonzàlez-Meler MA, Long SP (1997) More efficient plants: a consequence of rising atmospheric CO</w:t>
-      </w:r>
-      <w:r>
-        <w:rPr>
-          <w:vertAlign w:val="subscript"/>
-        </w:rPr>
-        <w:t xml:space="preserve">2</w:t>
-      </w:r>
-      <w:r>
-        <w:t xml:space="preserve">? Annual review of plant biology 48:609–639.</w:t>
+        <w:t xml:space="preserve">Drake BG, Gonzàlez-Meler MA, Long SP (1997) More efficient plants: a consequence of rising atmospheric CO_2? Annual review of plant biology 48:609–639.</w:t>
       </w:r>
     </w:p>
     <w:p>
@@ -8008,7 +8004,7 @@
         <w:pStyle w:val="Bibliography"/>
       </w:pPr>
       <w:r>
-        <w:t xml:space="preserve">Duursma RA (2015) Plantecophys - An R Package for Analysing and Modelling Leaf Gas Exchange Data. PLoS ONE 10:e0143346.</w:t>
+        <w:t xml:space="preserve">Duursma RA (2015) Plantecophys - An R Package for Analysing and Modelling Leaf Gas Exchange Data. PLoS ONE 10</w:t>
       </w:r>
     </w:p>
     <w:p>
@@ -8040,7 +8036,22 @@
         <w:pStyle w:val="Bibliography"/>
       </w:pPr>
       <w:r>
-        <w:t xml:space="preserve">Equiza MA, Day ME, Jagels R, Li X (2006) Photosynthetic downregulation in the conifer Metasequoia glyptostroboides growing under continuous light: the significance of carbohydrate sinks and paleoecophysiological implications. Botany 84:1453–1461.</w:t>
+        <w:t xml:space="preserve">Equiza MA, Day ME, Jagels R, Li X (2006) Photosynthetic downregulation in the conifer</w:t>
+      </w:r>
+      <w:r>
+        <w:t xml:space="preserve"> </w:t>
+      </w:r>
+      <w:r>
+        <w:rPr>
+          <w:i/>
+        </w:rPr>
+        <w:t xml:space="preserve">Metasequoia glyptostroboides</w:t>
+      </w:r>
+      <w:r>
+        <w:t xml:space="preserve"> </w:t>
+      </w:r>
+      <w:r>
+        <w:t xml:space="preserve">growing under continuous light: the significance of carbohydrate sinks and paleoecophysiological implications. Botany 84:1453–1461.</w:t>
       </w:r>
     </w:p>
     <w:p>
@@ -8048,7 +8059,22 @@
         <w:pStyle w:val="Bibliography"/>
       </w:pPr>
       <w:r>
-        <w:t xml:space="preserve">Eyles A, Pinkard EA, Davies NW, Corkrey R, Churchill K, O’Grady AP, Sands P, Mohammed C (2013) Whole-plant versus leaf-level regulation of photosynthetic responses after partial defoliation in Eucalyptus globulus saplings. Journal of experimental botany 64:1625–1636.</w:t>
+        <w:t xml:space="preserve">Eyles A, Pinkard EA, Davies NW, Corkrey R, Churchill K, O’Grady AP, Sands P, Mohammed C (2013) Whole-plant versus leaf-level regulation of photosynthetic responses after partial defoliation in</w:t>
+      </w:r>
+      <w:r>
+        <w:t xml:space="preserve"> </w:t>
+      </w:r>
+      <w:r>
+        <w:rPr>
+          <w:i/>
+        </w:rPr>
+        <w:t xml:space="preserve">Eucalyptus globulus</w:t>
+      </w:r>
+      <w:r>
+        <w:t xml:space="preserve"> </w:t>
+      </w:r>
+      <w:r>
+        <w:t xml:space="preserve">saplings. Journal of experimental botany 64:1625–1636.</w:t>
       </w:r>
     </w:p>
     <w:p>
@@ -8064,19 +8090,7 @@
         <w:pStyle w:val="Bibliography"/>
       </w:pPr>
       <w:r>
-        <w:t xml:space="preserve">Farquhar GD, Caemmerer S von von, Berry JA (1980) A biochemical model of photosynthetic CO</w:t>
-      </w:r>
-      <w:r>
-        <w:rPr>
-          <w:vertAlign w:val="subscript"/>
-        </w:rPr>
-        <w:t xml:space="preserve">2</w:t>
-      </w:r>
-      <w:r>
-        <w:t xml:space="preserve"> </w:t>
-      </w:r>
-      <w:r>
-        <w:t xml:space="preserve">assimilation in leaves of C3 species. Planta 149:78–90.</w:t>
+        <w:t xml:space="preserve">Farquhar GD, Caemmerer S von von, Berry JA (1980) A biochemical model of photosynthetic CO_2 assimilation in leaves of C3 species. Planta 149:78–90.</w:t>
       </w:r>
     </w:p>
     <w:p>
@@ -8100,16 +8114,7 @@
         <w:pStyle w:val="Bibliography"/>
       </w:pPr>
       <w:r>
-        <w:t xml:space="preserve">Gunderson CA, Wullschleger SD (1994) Photosynthetic acclimation in trees to rising atmospheric CO</w:t>
-      </w:r>
-      <w:r>
-        <w:rPr>
-          <w:vertAlign w:val="subscript"/>
-        </w:rPr>
-        <w:t xml:space="preserve">2</w:t>
-      </w:r>
-      <w:r>
-        <w:t xml:space="preserve">: a broader perspective. Photosynthesis research 39:369–388.</w:t>
+        <w:t xml:space="preserve">Gunderson CA, Wullschleger SD (1994) Photosynthetic acclimation in trees to rising atmospheric CO_2: a broader perspective. Photosynthesis research 39:369–388.</w:t>
       </w:r>
     </w:p>
     <w:p>
@@ -8117,19 +8122,7 @@
         <w:pStyle w:val="Bibliography"/>
       </w:pPr>
       <w:r>
-        <w:t xml:space="preserve">Handa IT, Körner C, Hättenschwiler S (2005) A test of the treeline carbon limitation hypothesis by in situ CO</w:t>
-      </w:r>
-      <w:r>
-        <w:rPr>
-          <w:vertAlign w:val="subscript"/>
-        </w:rPr>
-        <w:t xml:space="preserve">2</w:t>
-      </w:r>
-      <w:r>
-        <w:t xml:space="preserve"> </w:t>
-      </w:r>
-      <w:r>
-        <w:t xml:space="preserve">enrichment and defoliation. Ecology 86:1288–1300.</w:t>
+        <w:t xml:space="preserve">Handa IT, Körner C, Hättenschwiler S (2005) A test of the treeline carbon limitation hypothesis by in situ CO_2 enrichment and defoliation. Ecology 86:1288–1300.</w:t>
       </w:r>
     </w:p>
     <w:p>
@@ -8137,19 +8130,7 @@
         <w:pStyle w:val="Bibliography"/>
       </w:pPr>
       <w:r>
-        <w:t xml:space="preserve">Haouari A,</w:t>
-      </w:r>
-      <w:r>
-        <w:t xml:space="preserve"> </w:t>
-      </w:r>
-      <w:r>
-        <w:t xml:space="preserve">Van Labeke</w:t>
-      </w:r>
-      <w:r>
-        <w:t xml:space="preserve"> </w:t>
-      </w:r>
-      <w:r>
-        <w:t xml:space="preserve">M-C, Steppe K, Mariem FB, Braham M, Chaieb M (2013) Fruit thinning affects photosynthetic activity, carbohydrate levels, and shoot and fruit development of olive trees grown under semiarid conditions. Functional Plant Biology 40:1179–1186.</w:t>
+        <w:t xml:space="preserve">Haouari A, Van Labeke M-C, Steppe K, Mariem FB, Braham M, Chaieb M (2013) Fruit thinning affects photosynthetic activity, carbohydrate levels, and shoot and fruit development of olive trees grown under semiarid conditions. Functional Plant Biology 40:1179–1186.</w:t>
       </w:r>
     </w:p>
     <w:p>
@@ -8157,7 +8138,22 @@
         <w:pStyle w:val="Bibliography"/>
       </w:pPr>
       <w:r>
-        <w:t xml:space="preserve">Hoch G, Popp M, Körner C (2002) Altitudinal increase of mobile carbon pools in Pinus cembra suggests sink limitation of growth at the Swiss treeline. Oikos 98:361–374.</w:t>
+        <w:t xml:space="preserve">Hoch G, Popp M, Körner C (2002) Altitudinal increase of mobile carbon pools in</w:t>
+      </w:r>
+      <w:r>
+        <w:t xml:space="preserve"> </w:t>
+      </w:r>
+      <w:r>
+        <w:rPr>
+          <w:i/>
+        </w:rPr>
+        <w:t xml:space="preserve">Pinus cembra</w:t>
+      </w:r>
+      <w:r>
+        <w:t xml:space="preserve"> </w:t>
+      </w:r>
+      <w:r>
+        <w:t xml:space="preserve">suggests sink limitation of growth at the Swiss treeline. Oikos 98:361–374.</w:t>
       </w:r>
     </w:p>
     <w:p>
@@ -8173,7 +8169,22 @@
         <w:pStyle w:val="Bibliography"/>
       </w:pPr>
       <w:r>
-        <w:t xml:space="preserve">Kallarackal J, Somen CK (1997) An ecophysiological evaluation of the suitability of Eucalyptus grandis for planting in the tropics. Forest Ecology and Management 95:53–61.</w:t>
+        <w:t xml:space="preserve">Kallarackal J, Somen CK (1997) An ecophysiological evaluation of the suitability of</w:t>
+      </w:r>
+      <w:r>
+        <w:t xml:space="preserve"> </w:t>
+      </w:r>
+      <w:r>
+        <w:rPr>
+          <w:i/>
+        </w:rPr>
+        <w:t xml:space="preserve">Eucalyptus grandis</w:t>
+      </w:r>
+      <w:r>
+        <w:t xml:space="preserve"> </w:t>
+      </w:r>
+      <w:r>
+        <w:t xml:space="preserve">for planting in the tropics. Forest Ecology and Management 95:53–61.</w:t>
       </w:r>
     </w:p>
     <w:p>
@@ -8181,19 +8192,7 @@
         <w:pStyle w:val="Bibliography"/>
       </w:pPr>
       <w:r>
-        <w:t xml:space="preserve">Kirschbaum MUF (2011) Does enhanced photosynthesis enhance growth? Lessons learned from CO</w:t>
-      </w:r>
-      <w:r>
-        <w:rPr>
-          <w:vertAlign w:val="subscript"/>
-        </w:rPr>
-        <w:t xml:space="preserve">2</w:t>
-      </w:r>
-      <w:r>
-        <w:t xml:space="preserve"> </w:t>
-      </w:r>
-      <w:r>
-        <w:t xml:space="preserve">enrichment studies. Plant Physiology 155:117–124.</w:t>
+        <w:t xml:space="preserve">Kirschbaum MUF (2011) Does enhanced photosynthesis enhance growth? Lessons learned from CO_2 enrichment studies. Plant Physiology 155:117–124.</w:t>
       </w:r>
     </w:p>
     <w:p>
@@ -8233,7 +8232,22 @@
         <w:pStyle w:val="Bibliography"/>
       </w:pPr>
       <w:r>
-        <w:t xml:space="preserve">Layne DR, Flore JA (1995) End-product inhibition of photosynthesis in Prunus cerasus L. in response to whole-plant source-sink manipulation. Journal of the American Society for Horticultural Science 120:583–599.</w:t>
+        <w:t xml:space="preserve">Layne DR, Flore JA (1995) End-product inhibition of photosynthesis in</w:t>
+      </w:r>
+      <w:r>
+        <w:t xml:space="preserve"> </w:t>
+      </w:r>
+      <w:r>
+        <w:rPr>
+          <w:i/>
+        </w:rPr>
+        <w:t xml:space="preserve">Prunus cerasus</w:t>
+      </w:r>
+      <w:r>
+        <w:t xml:space="preserve"> </w:t>
+      </w:r>
+      <w:r>
+        <w:t xml:space="preserve">L. in response to whole-plant source-sink manipulation. Journal of the American Society for Horticultural Science 120:583–599.</w:t>
       </w:r>
     </w:p>
     <w:p>
@@ -8241,25 +8255,7 @@
         <w:pStyle w:val="Bibliography"/>
       </w:pPr>
       <w:r>
-        <w:t xml:space="preserve">Le Roux</w:t>
-      </w:r>
-      <w:r>
-        <w:t xml:space="preserve"> </w:t>
-      </w:r>
-      <w:r>
-        <w:t xml:space="preserve">X, Lacointe A, Escobar-Gutiérrez A,</w:t>
-      </w:r>
-      <w:r>
-        <w:t xml:space="preserve"> </w:t>
-      </w:r>
-      <w:r>
-        <w:t xml:space="preserve">Le Dizès</w:t>
-      </w:r>
-      <w:r>
-        <w:t xml:space="preserve"> </w:t>
-      </w:r>
-      <w:r>
-        <w:t xml:space="preserve">S (2001) Carbon-based models of individual tree growth: a critical appraisal. Annals of Forest Science 58:469–506.</w:t>
+        <w:t xml:space="preserve">Le Roux X, Lacointe A, Escobar-Gutiérrez A, Le Dizès S (2001) Carbon-based models of individual tree growth: a critical appraisal. Annals of Forest Science 58:469–506.</w:t>
       </w:r>
     </w:p>
     <w:p>
@@ -8283,7 +8279,7 @@
         <w:pStyle w:val="Bibliography"/>
       </w:pPr>
       <w:r>
-        <w:t xml:space="preserve">Lohier T, Jabot F, Meziane D, Shipley B, Reich PB, Deffuant G (2014) Explaining ontogenetic shifts in root–shoot scaling with transient dynamics. Annals of botany:mcu128.</w:t>
+        <w:t xml:space="preserve">Lohier T, Jabot F, Meziane D, Shipley B, Reich PB, Deffuant G (2014) Explaining ontogenetic shifts in root–shoot scaling with transient dynamics. Annals of botany 114:513–524.</w:t>
       </w:r>
     </w:p>
     <w:p>
@@ -8311,9 +8307,7 @@
       </w:r>
       <m:oMath>
         <m:r>
-          <m:rPr>
-            <m:sty m:val="p"/>
-          </m:rPr>
+          <m:rPr/>
           <m:t>α</m:t>
         </m:r>
       </m:oMath>
@@ -8358,19 +8352,7 @@
         <w:pStyle w:val="Bibliography"/>
       </w:pPr>
       <w:r>
-        <w:t xml:space="preserve">Nakagawa S, Schielzeth H (2013) A general and simple method for obtaining R</w:t>
-      </w:r>
-      <w:r>
-        <w:rPr>
-          <w:vertAlign w:val="superscript"/>
-        </w:rPr>
-        <w:t xml:space="preserve">2</w:t>
-      </w:r>
-      <w:r>
-        <w:t xml:space="preserve"> </w:t>
-      </w:r>
-      <w:r>
-        <w:t xml:space="preserve">from generalized linear mixed-effects models. Methods in Ecology and Evolution 4:133–142.</w:t>
+        <w:t xml:space="preserve">Nakagawa S, Schielzeth H (2013) Methods in Ecology and Evolution 4:133–142.</w:t>
       </w:r>
     </w:p>
     <w:p>
@@ -8378,7 +8360,7 @@
         <w:pStyle w:val="Bibliography"/>
       </w:pPr>
       <w:r>
-        <w:t xml:space="preserve">Nebauer SG, Renau-Morata B, Guardiola JL, Molina R-V (2011) Photosynthesis down-regulation precedes carbohydrate accumulation under sink limitation in Citrus. Tree Physiology 431:169–177.</w:t>
+        <w:t xml:space="preserve">Nebauer SG, Renau-Morata B, Guardiola JL, Molina R-V (2011) Photosynthesis down-regulation precedes carbohydrate accumulation under sink limitation in Citrus. Tree Physiology 31:169–177.</w:t>
       </w:r>
     </w:p>
     <w:p>
@@ -8394,19 +8376,7 @@
         <w:pStyle w:val="Bibliography"/>
       </w:pPr>
       <w:r>
-        <w:t xml:space="preserve">Norby RJ, DeLucia EH, Gielen B, Calfapietra C, Giardina CP, King JS, Ledford J, McCarthy HR, Moore DJP, Ceulemans R, Others (2005) Forest response to elevated CO</w:t>
-      </w:r>
-      <w:r>
-        <w:rPr>
-          <w:vertAlign w:val="subscript"/>
-        </w:rPr>
-        <w:t xml:space="preserve">2</w:t>
-      </w:r>
-      <w:r>
-        <w:t xml:space="preserve"> </w:t>
-      </w:r>
-      <w:r>
-        <w:t xml:space="preserve">is conserved across a broad range of productivity. Proceedings of the National Academy of Sciences of the United States of America 102:18052–18056.</w:t>
+        <w:t xml:space="preserve">Norby RJ, DeLucia EH, Gielen B, Calfapietra C, Giardina CP, King JS, Ledford J, McCarthy HR, Moore DJP, Ceulemans R, Others (2005) Forest response to elevated CO_2 is conserved across a broad range of productivity. Proceedings of the National Academy of Sciences of the United States of America 102:18052–18056.</w:t>
       </w:r>
     </w:p>
     <w:p>
@@ -8414,7 +8384,22 @@
         <w:pStyle w:val="Bibliography"/>
       </w:pPr>
       <w:r>
-        <w:t xml:space="preserve">Ovaska J, Sari R, Rintamäki E, Vapaavuori E (1993) Combined effects of partial defoliation and nutrient availability on cloned Betula pendula saplings II. Changes in net photosynthesis and related biochemical properties. Journal of Experimental Botany 44:1395–1402.</w:t>
+        <w:t xml:space="preserve">Ovaska J, Sari R, Rintamäki E, Vapaavuori E (1993) Combined effects of partial defoliation and nutrient availability on cloned</w:t>
+      </w:r>
+      <w:r>
+        <w:t xml:space="preserve"> </w:t>
+      </w:r>
+      <w:r>
+        <w:rPr>
+          <w:i/>
+        </w:rPr>
+        <w:t xml:space="preserve">Betula pendula</w:t>
+      </w:r>
+      <w:r>
+        <w:t xml:space="preserve"> </w:t>
+      </w:r>
+      <w:r>
+        <w:t xml:space="preserve">saplings II. Changes in net photosynthesis and related biochemical properties. Journal of Experimental Botany 44:1395–1402.</w:t>
       </w:r>
     </w:p>
     <w:p>
@@ -8422,7 +8407,22 @@
         <w:pStyle w:val="Bibliography"/>
       </w:pPr>
       <w:r>
-        <w:t xml:space="preserve">Ovaska J, Walls M, Vapaavuori E (1993) Combined effects of partial defoliation and nutrient availability on cloned Betula pendula saplings I. Changes in growth , partitioning and nitrogen uptake. Journal of Experimental Botany 44:1385–1393.</w:t>
+        <w:t xml:space="preserve">Ovaska J, Walls M, Vapaavuori E (1993) Combined effects of partial defoliation and nutrient availability on cloned</w:t>
+      </w:r>
+      <w:r>
+        <w:t xml:space="preserve"> </w:t>
+      </w:r>
+      <w:r>
+        <w:rPr>
+          <w:i/>
+        </w:rPr>
+        <w:t xml:space="preserve">Betula pendula</w:t>
+      </w:r>
+      <w:r>
+        <w:t xml:space="preserve"> </w:t>
+      </w:r>
+      <w:r>
+        <w:t xml:space="preserve">saplings I. Changes in growth, partitioning and nitrogen uptake. Journal of Experimental Botany 44:1385–1393.</w:t>
       </w:r>
     </w:p>
     <w:p>
@@ -8462,45 +8462,7 @@
         <w:pStyle w:val="Bibliography"/>
       </w:pPr>
       <w:r>
-        <w:t xml:space="preserve">Pinkard EA, Beadle CL, Davidson NJ, Battaglia M (1998) Photosynthetic responses of Eucalyptus nitens (Deane and Maiden) Maiden to green pruning. Trees 12:119–129.</w:t>
-      </w:r>
-    </w:p>
-    <w:p>
-      <w:pPr>
-        <w:pStyle w:val="Bibliography"/>
-      </w:pPr>
-      <w:r>
-        <w:t xml:space="preserve">Poorter H, Bühler J, Dusschoten D van, Climent J, Postma JA (2012a) Pot size matters: a meta-analysis of the effects of rooting volume on plant growth. Functional Plant Biology 39:839–850.</w:t>
-      </w:r>
-    </w:p>
-    <w:p>
-      <w:pPr>
-        <w:pStyle w:val="Bibliography"/>
-      </w:pPr>
-      <w:r>
-        <w:t xml:space="preserve">Poorter H, Niinemets Ü, Poorter L, Wright IJ, Villar R (2009) Causes and consequences of variation in leaf mass per area (LMA): a meta-analysis. New Phytologist 182:565–588.</w:t>
-      </w:r>
-    </w:p>
-    <w:p>
-      <w:pPr>
-        <w:pStyle w:val="Bibliography"/>
-      </w:pPr>
-      <w:r>
-        <w:t xml:space="preserve">Poorter H, Niklas KJ, Reich PB, Oleksyn J, Poot P, Mommer L (2012b) Biomass allocation to leaves, stems and roots: meta-analyses of interspecific variation and environmental control. New Phytologist 193:30–50.</w:t>
-      </w:r>
-    </w:p>
-    <w:p>
-      <w:pPr>
-        <w:pStyle w:val="Bibliography"/>
-      </w:pPr>
-      <w:r>
-        <w:t xml:space="preserve">R Development Core Team</w:t>
-      </w:r>
-      <w:r>
-        <w:t xml:space="preserve"> </w:t>
-      </w:r>
-      <w:r>
-        <w:t xml:space="preserve">R (2011) R: A Language and Environment for Statistical Computing Team RDC (ed). R foundation for statistical computing 1:409.</w:t>
+        <w:t xml:space="preserve">Pinheiro J, Bates D, DebRoy S, Sarkar D, R Core Team (2015) nlme: Linear and Nonlinear Mixed Effects Models.</w:t>
       </w:r>
       <w:r>
         <w:t xml:space="preserve"> </w:t>
@@ -8508,7 +8470,73 @@
       <w:hyperlink r:id="rId53">
         <w:r>
           <w:rPr>
-            <w:rStyle w:val="Link"/>
+            <w:rStyle w:val="Hyperlink"/>
+          </w:rPr>
+          <w:t xml:space="preserve">http://cran.r-project.org/package=nlme</w:t>
+        </w:r>
+      </w:hyperlink>
+    </w:p>
+    <w:p>
+      <w:pPr>
+        <w:pStyle w:val="Bibliography"/>
+      </w:pPr>
+      <w:r>
+        <w:t xml:space="preserve">Pinkard EA, Beadle CL, Davidson NJ, Battaglia M (1998) Photosynthetic responses of</w:t>
+      </w:r>
+      <w:r>
+        <w:t xml:space="preserve"> </w:t>
+      </w:r>
+      <w:r>
+        <w:rPr>
+          <w:i/>
+        </w:rPr>
+        <w:t xml:space="preserve">Eucalyptus nitens</w:t>
+      </w:r>
+      <w:r>
+        <w:t xml:space="preserve"> </w:t>
+      </w:r>
+      <w:r>
+        <w:t xml:space="preserve">(Deane and Maiden) Maiden to green pruning. Trees 12:119–129.</w:t>
+      </w:r>
+    </w:p>
+    <w:p>
+      <w:pPr>
+        <w:pStyle w:val="Bibliography"/>
+      </w:pPr>
+      <w:r>
+        <w:t xml:space="preserve">Poorter H, Bühler J, Dusschoten D van, Climent J, Postma JA (2012) Pot size matters: a meta-analysis of the effects of rooting volume on plant growth. Functional Plant Biology 39:839–850.</w:t>
+      </w:r>
+    </w:p>
+    <w:p>
+      <w:pPr>
+        <w:pStyle w:val="Bibliography"/>
+      </w:pPr>
+      <w:r>
+        <w:t xml:space="preserve">Poorter H, Niinemets Ü, Poorter L, Wright IJ, Villar R (2009) Causes and consequences of variation in leaf mass per area (LMA): a meta-analysis. New Phytologist 182:565–588.</w:t>
+      </w:r>
+    </w:p>
+    <w:p>
+      <w:pPr>
+        <w:pStyle w:val="Bibliography"/>
+      </w:pPr>
+      <w:r>
+        <w:t xml:space="preserve">Poorter H, Niklas KJ, Reich PB, Oleksyn J, Poot P, Mommer L (2012) Biomass allocation to leaves, stems and roots: meta-analyses of interspecific variation and environmental control. New Phytologist 193:30–50.</w:t>
+      </w:r>
+    </w:p>
+    <w:p>
+      <w:pPr>
+        <w:pStyle w:val="Bibliography"/>
+      </w:pPr>
+      <w:r>
+        <w:t xml:space="preserve">R Development Core Team R (2011) R: A Language and Environment for Statistical Computing Team RDC (ed). 1:409.</w:t>
+      </w:r>
+      <w:r>
+        <w:t xml:space="preserve"> </w:t>
+      </w:r>
+      <w:hyperlink r:id="rId54">
+        <w:r>
+          <w:rPr>
+            <w:rStyle w:val="Hyperlink"/>
           </w:rPr>
           <w:t xml:space="preserve">http://www.r-project.org</w:t>
         </w:r>
@@ -8527,7 +8555,22 @@
         <w:pStyle w:val="Bibliography"/>
       </w:pPr>
       <w:r>
-        <w:t xml:space="preserve">Ronchi CP, DaMatta FM, Batista KD, Moraes GABK, Loureiro ME, Ducatti C (2006) Growth and photosynthetic down-regulation in Coffea arabica in response to restricted root volume. Functional Plant Biology 33:1013–1023.</w:t>
+        <w:t xml:space="preserve">Ronchi CP, DaMatta FM, Batista KD, Moraes GABK, Loureiro ME, Ducatti C (2006) Growth and photosynthetic down-regulation in</w:t>
+      </w:r>
+      <w:r>
+        <w:t xml:space="preserve"> </w:t>
+      </w:r>
+      <w:r>
+        <w:rPr>
+          <w:i/>
+        </w:rPr>
+        <w:t xml:space="preserve">Coffea arabica</w:t>
+      </w:r>
+      <w:r>
+        <w:t xml:space="preserve"> </w:t>
+      </w:r>
+      <w:r>
+        <w:t xml:space="preserve">in response to restricted root volume. Functional Plant Biology 33:1013–1023.</w:t>
       </w:r>
     </w:p>
     <w:p>
@@ -8535,16 +8578,7 @@
         <w:pStyle w:val="Bibliography"/>
       </w:pPr>
       <w:r>
-        <w:t xml:space="preserve">Sage RF (1994) Acclimation of photosynthesis to increasing atmospheric CO</w:t>
-      </w:r>
-      <w:r>
-        <w:rPr>
-          <w:vertAlign w:val="subscript"/>
-        </w:rPr>
-        <w:t xml:space="preserve">2</w:t>
-      </w:r>
-      <w:r>
-        <w:t xml:space="preserve">: the gas exchange perspective. Photosynthesis research 39:351–368.</w:t>
+        <w:t xml:space="preserve">Sage RF (1994) Acclimation of photosynthesis to increasing atmospheric CO_2: the gas exchange perspective. Photosynthesis research 39:351–368.</w:t>
       </w:r>
     </w:p>
     <w:p>
@@ -8592,7 +8626,7 @@
         <w:pStyle w:val="Bibliography"/>
       </w:pPr>
       <w:r>
-        <w:t xml:space="preserve">Tjoelker M, Oleksyn J, Reich PB, Others (1999) Acclimation of respiration to temperature and CO2 in seedlings of boreal tree species in relation to plant size and relative growth rate. Global Change Biology 5:679–691.</w:t>
+        <w:t xml:space="preserve">Tjoelker M, Oleksyn J, Reich PB, Others (1999) Acclimation of respiration to temperature and CO_2 in seedlings of boreal tree species in relation to plant size and relative growth rate. Global Change Biology 5:679–691.</w:t>
       </w:r>
     </w:p>
     <w:p>
@@ -8600,7 +8634,22 @@
         <w:pStyle w:val="Bibliography"/>
       </w:pPr>
       <w:r>
-        <w:t xml:space="preserve">Turnbull TL, Adams MA, Warren CR (2007) Increased photosynthesis following partial defoliation of field-grown Eucalyptus globulus seedlings is not caused by increased leaf nitrogen. Tree Physiology 27:1481–1492.</w:t>
+        <w:t xml:space="preserve">Turnbull TL, Adams MA, Warren CR (2007) Increased photosynthesis following partial defoliation of field-grown</w:t>
+      </w:r>
+      <w:r>
+        <w:t xml:space="preserve"> </w:t>
+      </w:r>
+      <w:r>
+        <w:rPr>
+          <w:i/>
+        </w:rPr>
+        <w:t xml:space="preserve">Eucalyptus globulus</w:t>
+      </w:r>
+      <w:r>
+        <w:t xml:space="preserve"> </w:t>
+      </w:r>
+      <w:r>
+        <w:t xml:space="preserve">seedlings is not caused by increased leaf nitrogen. Tree Physiology 27:1481–1492.</w:t>
       </w:r>
     </w:p>
     <w:p>
@@ -8654,7 +8703,7 @@
     <w:sectPr>
       <w:footerReference w:type="default" r:id="rId8"/>
       <w:pgSz w:w="12240" w:h="15840"/>
-      <w:pgMar w:top="1440" w:right="1440" w:bottom="1440" w:left="1440" w:header="720" w:footer="720" w:gutter="0"/>
+      <w:pgMar w:top="1418" w:right="1418" w:bottom="1418" w:left="2268" w:header="720" w:footer="720" w:gutter="0"/>
       <w:lnNumType w:countBy="1" w:restart="continuous"/>
       <w:cols w:space="720"/>
       <w:docGrid w:linePitch="326"/>
@@ -8697,7 +8746,7 @@
           <w:rPr>
             <w:noProof/>
           </w:rPr>
-          <w:t>3</w:t>
+          <w:t>1</w:t>
         </w:r>
         <w:r>
           <w:rPr>
@@ -8717,7 +8766,22 @@
 </file>
 
 <file path=word/footnotes.xml><?xml version="1.0" encoding="utf-8"?>
-<w:footnotes xmlns:w="http://schemas.openxmlformats.org/wordprocessingml/2006/main" xmlns:m="http://schemas.openxmlformats.org/officeDocument/2006/math" xmlns:r="http://schemas.openxmlformats.org/officeDocument/2006/relationships" xmlns:o="urn:schemas-microsoft-com:office:office" xmlns:v="urn:schemas-microsoft-com:vml" xmlns:w10="urn:schemas-microsoft-com:office:word" xmlns:a="http://schemas.openxmlformats.org/drawingml/2006/main" xmlns:pic="http://schemas.openxmlformats.org/drawingml/2006/picture" xmlns:wp="http://schemas.openxmlformats.org/drawingml/2006/wordprocessingDrawing"/>
+<w:footnotes xmlns:w="http://schemas.openxmlformats.org/wordprocessingml/2006/main" xmlns:m="http://schemas.openxmlformats.org/officeDocument/2006/math" xmlns:r="http://schemas.openxmlformats.org/officeDocument/2006/relationships" xmlns:o="urn:schemas-microsoft-com:office:office" xmlns:v="urn:schemas-microsoft-com:vml" xmlns:w10="urn:schemas-microsoft-com:office:word" xmlns:a="http://schemas.openxmlformats.org/drawingml/2006/main" xmlns:pic="http://schemas.openxmlformats.org/drawingml/2006/picture" xmlns:wp="http://schemas.openxmlformats.org/drawingml/2006/wordprocessingDrawing">
+  <w:footnote w:type="continuationSeparator" w:id="0">
+    <w:p>
+      <w:r>
+        <w:continuationSeparator/>
+      </w:r>
+    </w:p>
+  </w:footnote>
+  <w:footnote w:type="separator" w:id="-1">
+    <w:p>
+      <w:r>
+        <w:separator/>
+      </w:r>
+    </w:p>
+  </w:footnote>
+</w:footnotes>
 </file>
 
 <file path=word/numbering.xml><?xml version="1.0" encoding="utf-8"?>
@@ -8907,7 +8971,7 @@
     </w:lvl>
   </w:abstractNum>
   <w:abstractNum w:abstractNumId="990">
-    <w:nsid w:val="7df1c7b4"/>
+    <w:nsid w:val="12e1b5d7"/>
     <w:multiLevelType w:val="multilevel"/>
     <w:lvl w:ilvl="0">
       <w:numFmt w:val="bullet"/>
@@ -10093,17 +10157,85 @@
       <w:szCs w:val="24"/>
     </w:rPr>
   </w:style>
-  <w:style w:type="paragraph" w:customStyle="1" w:styleId="SourceCode">
-    <w:name w:val="Source Code"/>
-    <w:basedOn w:val="Normal"/>
-    <w:link w:val="VerbatimChar"/>
-    <w:pPr>
-      <w:wordWrap w:val="off"/>
+  <w:style w:type="character" w:customStyle="1" w:styleId="ConstantTok">
+    <w:name w:val="ConstantTok"/>
+    <w:basedOn w:val="VerbatimChar"/>
+    <w:rPr>
+      <w:color w:val="000000"/>
       <w:shd w:val="clear" w:fill="f8f8f8"/>
-    </w:pPr>
-  </w:style>
-  <w:style w:type="character" w:customStyle="1" w:styleId="KeywordTok">
-    <w:name w:val="KeywordTok"/>
+    </w:rPr>
+  </w:style>
+  <w:style w:type="character" w:customStyle="1" w:styleId="SpecialCharTok">
+    <w:name w:val="SpecialCharTok"/>
+    <w:basedOn w:val="VerbatimChar"/>
+    <w:rPr>
+      <w:color w:val="000000"/>
+      <w:shd w:val="clear" w:fill="f8f8f8"/>
+    </w:rPr>
+  </w:style>
+  <w:style w:type="character" w:customStyle="1" w:styleId="VerbatimStringTok">
+    <w:name w:val="VerbatimStringTok"/>
+    <w:basedOn w:val="VerbatimChar"/>
+    <w:rPr>
+      <w:color w:val="4e9a06"/>
+      <w:shd w:val="clear" w:fill="f8f8f8"/>
+    </w:rPr>
+  </w:style>
+  <w:style w:type="character" w:customStyle="1" w:styleId="SpecialStringTok">
+    <w:name w:val="SpecialStringTok"/>
+    <w:basedOn w:val="VerbatimChar"/>
+    <w:rPr>
+      <w:color w:val="4e9a06"/>
+      <w:shd w:val="clear" w:fill="f8f8f8"/>
+    </w:rPr>
+  </w:style>
+  <w:style w:type="character" w:customStyle="1" w:styleId="ImportTok">
+    <w:name w:val="ImportTok"/>
+    <w:basedOn w:val="VerbatimChar"/>
+    <w:rPr>
+      <w:shd w:val="clear" w:fill="f8f8f8"/>
+    </w:rPr>
+  </w:style>
+  <w:style w:type="character" w:customStyle="1" w:styleId="DocumentationTok">
+    <w:name w:val="DocumentationTok"/>
+    <w:basedOn w:val="VerbatimChar"/>
+    <w:rPr>
+      <w:color w:val="8f5902"/>
+      <w:shd w:val="clear" w:fill="f8f8f8"/>
+      <w:b/>
+      <w:i/>
+    </w:rPr>
+  </w:style>
+  <w:style w:type="character" w:customStyle="1" w:styleId="AnnotationTok">
+    <w:name w:val="AnnotationTok"/>
+    <w:basedOn w:val="VerbatimChar"/>
+    <w:rPr>
+      <w:color w:val="8f5902"/>
+      <w:shd w:val="clear" w:fill="f8f8f8"/>
+      <w:b/>
+      <w:i/>
+    </w:rPr>
+  </w:style>
+  <w:style w:type="character" w:customStyle="1" w:styleId="CommentVarTok">
+    <w:name w:val="CommentVarTok"/>
+    <w:basedOn w:val="VerbatimChar"/>
+    <w:rPr>
+      <w:color w:val="8f5902"/>
+      <w:shd w:val="clear" w:fill="f8f8f8"/>
+      <w:b/>
+      <w:i/>
+    </w:rPr>
+  </w:style>
+  <w:style w:type="character" w:customStyle="1" w:styleId="VariableTok">
+    <w:name w:val="VariableTok"/>
+    <w:basedOn w:val="VerbatimChar"/>
+    <w:rPr>
+      <w:color w:val="000000"/>
+      <w:shd w:val="clear" w:fill="f8f8f8"/>
+    </w:rPr>
+  </w:style>
+  <w:style w:type="character" w:customStyle="1" w:styleId="ControlFlowTok">
+    <w:name w:val="ControlFlowTok"/>
     <w:basedOn w:val="VerbatimChar"/>
     <w:rPr>
       <w:color w:val="204a87"/>
@@ -10111,56 +10243,31 @@
       <w:b/>
     </w:rPr>
   </w:style>
-  <w:style w:type="character" w:customStyle="1" w:styleId="DataTypeTok">
-    <w:name w:val="DataTypeTok"/>
+  <w:style w:type="character" w:customStyle="1" w:styleId="OperatorTok">
+    <w:name w:val="OperatorTok"/>
     <w:basedOn w:val="VerbatimChar"/>
     <w:rPr>
-      <w:color w:val="204a87"/>
+      <w:color w:val="ce5c00"/>
+      <w:shd w:val="clear" w:fill="f8f8f8"/>
+      <w:b/>
+    </w:rPr>
+  </w:style>
+  <w:style w:type="character" w:customStyle="1" w:styleId="BuiltInTok">
+    <w:name w:val="BuiltInTok"/>
+    <w:basedOn w:val="VerbatimChar"/>
+    <w:rPr>
       <w:shd w:val="clear" w:fill="f8f8f8"/>
     </w:rPr>
   </w:style>
-  <w:style w:type="character" w:customStyle="1" w:styleId="DecValTok">
-    <w:name w:val="DecValTok"/>
+  <w:style w:type="character" w:customStyle="1" w:styleId="ExtensionTok">
+    <w:name w:val="ExtensionTok"/>
     <w:basedOn w:val="VerbatimChar"/>
     <w:rPr>
-      <w:color w:val="0000cf"/>
       <w:shd w:val="clear" w:fill="f8f8f8"/>
     </w:rPr>
   </w:style>
-  <w:style w:type="character" w:customStyle="1" w:styleId="BaseNTok">
-    <w:name w:val="BaseNTok"/>
-    <w:basedOn w:val="VerbatimChar"/>
-    <w:rPr>
-      <w:color w:val="0000cf"/>
-      <w:shd w:val="clear" w:fill="f8f8f8"/>
-    </w:rPr>
-  </w:style>
-  <w:style w:type="character" w:customStyle="1" w:styleId="FloatTok">
-    <w:name w:val="FloatTok"/>
-    <w:basedOn w:val="VerbatimChar"/>
-    <w:rPr>
-      <w:color w:val="0000cf"/>
-      <w:shd w:val="clear" w:fill="f8f8f8"/>
-    </w:rPr>
-  </w:style>
-  <w:style w:type="character" w:customStyle="1" w:styleId="CharTok">
-    <w:name w:val="CharTok"/>
-    <w:basedOn w:val="VerbatimChar"/>
-    <w:rPr>
-      <w:color w:val="4e9a06"/>
-      <w:shd w:val="clear" w:fill="f8f8f8"/>
-    </w:rPr>
-  </w:style>
-  <w:style w:type="character" w:customStyle="1" w:styleId="StringTok">
-    <w:name w:val="StringTok"/>
-    <w:basedOn w:val="VerbatimChar"/>
-    <w:rPr>
-      <w:color w:val="4e9a06"/>
-      <w:shd w:val="clear" w:fill="f8f8f8"/>
-    </w:rPr>
-  </w:style>
-  <w:style w:type="character" w:customStyle="1" w:styleId="CommentTok">
-    <w:name w:val="CommentTok"/>
+  <w:style w:type="character" w:customStyle="1" w:styleId="PreprocessorTok">
+    <w:name w:val="PreprocessorTok"/>
     <w:basedOn w:val="VerbatimChar"/>
     <w:rPr>
       <w:color w:val="8f5902"/>
@@ -10168,50 +10275,32 @@
       <w:i/>
     </w:rPr>
   </w:style>
-  <w:style w:type="character" w:customStyle="1" w:styleId="OtherTok">
-    <w:name w:val="OtherTok"/>
+  <w:style w:type="character" w:customStyle="1" w:styleId="AttributeTok">
+    <w:name w:val="AttributeTok"/>
+    <w:basedOn w:val="VerbatimChar"/>
+    <w:rPr>
+      <w:color w:val="c4a000"/>
+      <w:shd w:val="clear" w:fill="f8f8f8"/>
+    </w:rPr>
+  </w:style>
+  <w:style w:type="character" w:customStyle="1" w:styleId="InformationTok">
+    <w:name w:val="InformationTok"/>
     <w:basedOn w:val="VerbatimChar"/>
     <w:rPr>
       <w:color w:val="8f5902"/>
       <w:shd w:val="clear" w:fill="f8f8f8"/>
+      <w:b/>
+      <w:i/>
     </w:rPr>
   </w:style>
-  <w:style w:type="character" w:customStyle="1" w:styleId="AlertTok">
-    <w:name w:val="AlertTok"/>
+  <w:style w:type="character" w:customStyle="1" w:styleId="WarningTok">
+    <w:name w:val="WarningTok"/>
     <w:basedOn w:val="VerbatimChar"/>
     <w:rPr>
-      <w:color w:val="ef2929"/>
-      <w:shd w:val="clear" w:fill="f8f8f8"/>
-    </w:rPr>
-  </w:style>
-  <w:style w:type="character" w:customStyle="1" w:styleId="FunctionTok">
-    <w:name w:val="FunctionTok"/>
-    <w:basedOn w:val="VerbatimChar"/>
-    <w:rPr>
-      <w:color w:val="000000"/>
-      <w:shd w:val="clear" w:fill="f8f8f8"/>
-    </w:rPr>
-  </w:style>
-  <w:style w:type="character" w:customStyle="1" w:styleId="RegionMarkerTok">
-    <w:name w:val="RegionMarkerTok"/>
-    <w:basedOn w:val="VerbatimChar"/>
-    <w:rPr>
-      <w:shd w:val="clear" w:fill="f8f8f8"/>
-    </w:rPr>
-  </w:style>
-  <w:style w:type="character" w:customStyle="1" w:styleId="ErrorTok">
-    <w:name w:val="ErrorTok"/>
-    <w:basedOn w:val="VerbatimChar"/>
-    <w:rPr>
+      <w:color w:val="8f5902"/>
       <w:shd w:val="clear" w:fill="f8f8f8"/>
       <w:b/>
-    </w:rPr>
-  </w:style>
-  <w:style w:type="character" w:customStyle="1" w:styleId="NormalTok">
-    <w:name w:val="NormalTok"/>
-    <w:basedOn w:val="VerbatimChar"/>
-    <w:rPr>
-      <w:shd w:val="clear" w:fill="f8f8f8"/>
+      <w:i/>
     </w:rPr>
   </w:style>
 </w:styles>

</xml_diff>

<commit_message>
failed changes to doc.x
this manuscrupt saved as thesis draft 1
</commit_message>
<xml_diff>
--- a/manuscript/manuscript_pve.docx
+++ b/manuscript/manuscript_pve.docx
@@ -19,7 +19,7 @@
         <w:br w:type="textWrapping"/>
       </w:r>
       <w:r>
-        <w:t xml:space="preserve">Below-ground</w:t>
+        <w:t xml:space="preserve">Belowground</w:t>
       </w:r>
       <w:r>
         <w:t xml:space="preserve"> </w:t>
@@ -191,7 +191,7 @@
         <w:t xml:space="preserve"> </w:t>
       </w:r>
       <w:r>
-        <w:t xml:space="preserve">and growth were not tightly coordinated, excess photosynthetic C not attributed to biomass resulted in seedlings with soil volume restriction. These results highlight the need to further utilize mass balance approaches when evaluating plant C allocation and confirms that important feedbacks exist between belowground sink strength and leaf C uptake.</w:t>
+        <w:t xml:space="preserve">and growth were not tightly coordinated, excess photosynthetic C not attributed to biomass resulted in seedlings with soil volume restriction. These results highlight the need to further utilize mass balance approaches when evaluating plant C allocation and confirm that important feedbacks exist between belowground sink strength and leaf C uptake.</w:t>
       </w:r>
     </w:p>
     <w:p>
@@ -3381,7 +3381,7 @@
       <w:r>
         <w:drawing>
           <wp:inline>
-            <wp:extent cx="5422900" cy="7054791"/>
+            <wp:extent cx="5422900" cy="6879049"/>
             <wp:effectExtent b="0" l="0" r="0" t="0"/>
             <wp:docPr descr="" id="1" name="Picture"/>
             <a:graphic>
@@ -3402,7 +3402,7 @@
                   <pic:spPr bwMode="auto">
                     <a:xfrm>
                       <a:off x="0" y="0"/>
-                      <a:ext cx="5422900" cy="7054791"/>
+                      <a:ext cx="5422900" cy="6879049"/>
                     </a:xfrm>
                     <a:prstGeom prst="rect">
                       <a:avLst/>
@@ -3453,7 +3453,7 @@
       <w:r>
         <w:drawing>
           <wp:inline>
-            <wp:extent cx="5422900" cy="7054791"/>
+            <wp:extent cx="5422900" cy="6879049"/>
             <wp:effectExtent b="0" l="0" r="0" t="0"/>
             <wp:docPr descr="" id="1" name="Picture"/>
             <a:graphic>
@@ -3474,7 +3474,7 @@
                   <pic:spPr bwMode="auto">
                     <a:xfrm>
                       <a:off x="0" y="0"/>
-                      <a:ext cx="5422900" cy="7054791"/>
+                      <a:ext cx="5422900" cy="6879049"/>
                     </a:xfrm>
                     <a:prstGeom prst="rect">
                       <a:avLst/>
@@ -8632,7 +8632,8 @@
     </w:p>
     <w:sectPr>
       <w:footerReference w:type="default" r:id="rId8"/>
-      <w:pgSz w:w="12240" w:h="15840"/>
+      <w:type w:val="continuous"/>
+      <w:pgSz w:w="12240" w:h="15840" w:code="1"/>
       <w:pgMar w:top="1418" w:right="1418" w:bottom="1418" w:left="2268" w:header="720" w:footer="720" w:gutter="0"/>
       <w:lnNumType w:countBy="1" w:restart="continuous"/>
       <w:cols w:space="720"/>
@@ -8676,7 +8677,7 @@
           <w:rPr>
             <w:noProof/>
           </w:rPr>
-          <w:t>1</w:t>
+          <w:t>2</w:t>
         </w:r>
         <w:r>
           <w:rPr>
@@ -8901,7 +8902,7 @@
     </w:lvl>
   </w:abstractNum>
   <w:abstractNum w:abstractNumId="990">
-    <w:nsid w:val="3eca3c8c"/>
+    <w:nsid w:val="14070b9c"/>
     <w:multiLevelType w:val="multilevel"/>
     <w:lvl w:ilvl="0">
       <w:numFmt w:val="bullet"/>
@@ -9004,7 +9005,11 @@
         <w:lang w:val="en-US" w:eastAsia="en-US" w:bidi="ar-SA"/>
       </w:rPr>
     </w:rPrDefault>
-    <w:pPrDefault/>
+    <w:pPrDefault>
+      <w:pPr>
+        <w:spacing w:before="240" w:after="240" w:line="480" w:lineRule="auto"/>
+      </w:pPr>
+    </w:pPrDefault>
   </w:docDefaults>
   <w:latentStyles w:defLockedState="0" w:defUIPriority="0" w:defSemiHidden="0" w:defUnhideWhenUsed="0" w:defQFormat="0" w:count="267">
     <w:lsdException w:name="Normal" w:qFormat="1"/>
@@ -9037,9 +9042,6 @@
     <w:name w:val="Normal"/>
     <w:qFormat/>
     <w:rsid w:val="00EC1C64"/>
-    <w:pPr>
-      <w:spacing w:line="480" w:lineRule="auto"/>
-    </w:pPr>
     <w:rPr>
       <w:sz w:val="24"/>
     </w:rPr>
@@ -9055,7 +9057,7 @@
     <w:pPr>
       <w:keepNext/>
       <w:pageBreakBefore/>
-      <w:spacing w:before="240" w:after="60"/>
+      <w:spacing w:after="60"/>
       <w:outlineLvl w:val="0"/>
     </w:pPr>
     <w:rPr>
@@ -9078,7 +9080,7 @@
     <w:rsid w:val="0071068C"/>
     <w:pPr>
       <w:keepNext/>
-      <w:spacing w:before="240" w:after="60"/>
+      <w:spacing w:after="60"/>
       <w:outlineLvl w:val="1"/>
     </w:pPr>
     <w:rPr>
@@ -9102,7 +9104,7 @@
     <w:rsid w:val="0071068C"/>
     <w:pPr>
       <w:keepNext/>
-      <w:spacing w:before="240" w:after="60"/>
+      <w:spacing w:after="60"/>
       <w:outlineLvl w:val="2"/>
     </w:pPr>
     <w:rPr>
@@ -9124,7 +9126,7 @@
     <w:rsid w:val="0071068C"/>
     <w:pPr>
       <w:keepNext/>
-      <w:spacing w:before="240" w:after="60"/>
+      <w:spacing w:after="60"/>
       <w:outlineLvl w:val="3"/>
     </w:pPr>
     <w:rPr>
@@ -9145,7 +9147,7 @@
     <w:qFormat/>
     <w:rsid w:val="0071068C"/>
     <w:pPr>
-      <w:spacing w:before="240" w:after="60"/>
+      <w:spacing w:after="60"/>
       <w:outlineLvl w:val="4"/>
     </w:pPr>
     <w:rPr>
@@ -9168,7 +9170,7 @@
     <w:qFormat/>
     <w:rsid w:val="0071068C"/>
     <w:pPr>
-      <w:spacing w:before="240" w:after="60"/>
+      <w:spacing w:after="60"/>
       <w:outlineLvl w:val="5"/>
     </w:pPr>
     <w:rPr>
@@ -9186,7 +9188,7 @@
     <w:qFormat/>
     <w:rsid w:val="0071068C"/>
     <w:pPr>
-      <w:spacing w:before="240" w:after="60"/>
+      <w:spacing w:after="60"/>
       <w:outlineLvl w:val="6"/>
     </w:pPr>
   </w:style>
@@ -9200,7 +9202,7 @@
     <w:qFormat/>
     <w:rsid w:val="0071068C"/>
     <w:pPr>
-      <w:spacing w:before="240" w:after="60"/>
+      <w:spacing w:after="60"/>
       <w:outlineLvl w:val="7"/>
     </w:pPr>
     <w:rPr>
@@ -9218,7 +9220,7 @@
     <w:qFormat/>
     <w:rsid w:val="0071068C"/>
     <w:pPr>
-      <w:spacing w:before="240" w:after="60"/>
+      <w:spacing w:after="60"/>
       <w:outlineLvl w:val="8"/>
     </w:pPr>
     <w:rPr>
@@ -9268,7 +9270,7 @@
     <w:qFormat/>
     <w:rsid w:val="0071068C"/>
     <w:pPr>
-      <w:spacing w:before="240" w:after="60"/>
+      <w:spacing w:after="60"/>
       <w:outlineLvl w:val="0"/>
     </w:pPr>
     <w:rPr>

</xml_diff>

<commit_message>
more small edits to manusscript....made in thesis word document too
</commit_message>
<xml_diff>
--- a/manuscript/manuscript_pve.docx
+++ b/manuscript/manuscript_pve.docx
@@ -4946,7 +4946,7 @@
         <w:t xml:space="preserve"> </w:t>
       </w:r>
       <w:r>
-        <w:t xml:space="preserve">= 0.058) but</w:t>
+        <w:t xml:space="preserve">= 0.058), but</w:t>
       </w:r>
       <w:r>
         <w:t xml:space="preserve"> </w:t>
@@ -12394,7 +12394,7 @@
     </w:lvl>
   </w:abstractNum>
   <w:abstractNum w:abstractNumId="990">
-    <w:nsid w:val="42eef2f0"/>
+    <w:nsid w:val="9d00dc7c"/>
     <w:multiLevelType w:val="multilevel"/>
     <w:lvl w:ilvl="0">
       <w:numFmt w:val="bullet"/>

</xml_diff>

<commit_message>
manuscript publishers additions to pve
</commit_message>
<xml_diff>
--- a/manuscript/manuscript_pve.docx
+++ b/manuscript/manuscript_pve.docx
@@ -174,7 +174,7 @@
         <w:pStyle w:val="FirstParagraph"/>
       </w:pPr>
       <w:r>
-        <w:t xml:space="preserve">Interpreting limitations to plant growth requires understanding of the balance between carbon (</w:t>
+        <w:t xml:space="preserve">Interpreting limitations to plant growth requires understanding the balance between carbon (</w:t>
       </w:r>
       <w:r>
         <w:rPr>
@@ -213,7 +213,7 @@
         <w:t xml:space="preserve"> </w:t>
       </w:r>
       <w:r>
-        <w:t xml:space="preserve">seedlings. We grew individual seedlings in a large range of container sizes and planted containers flush to the soil alongside naturally sown (free) seedlings. We developed a seedling growth model that utilized leaf photosynthesis rates (</w:t>
+        <w:t xml:space="preserve">seedlings. We grew individual seedlings in a large range of container sizes and planted containers flush to the soil alongside naturally planted freely-rooted (free) seedlings. We developed a seedling growth model that utilized leaf photosynthesis rates (</w:t>
       </w:r>
       <w:r>
         <w:rPr>
@@ -800,7 +800,7 @@
         <w:t xml:space="preserve"> </w:t>
       </w:r>
       <w:r>
-        <w:t xml:space="preserve">do not always infer similar responses in growth.</w:t>
+        <w:t xml:space="preserve">do not always infer proportional responses in growth.</w:t>
       </w:r>
     </w:p>
     <w:p>
@@ -826,7 +826,7 @@
         <w:t xml:space="preserve"> </w:t>
       </w:r>
       <w:r>
-        <w:t xml:space="preserve">sinks is often used to investigate the correlation of</w:t>
+        <w:t xml:space="preserve">sinks is often used to investigate the correlation between</w:t>
       </w:r>
       <w:r>
         <w:t xml:space="preserve"> </w:t>
@@ -928,7 +928,7 @@
         <w:t xml:space="preserve"> </w:t>
       </w:r>
       <w:r>
-        <w:t xml:space="preserve">and growth should be expected. Whether photosynthetic down regulation is evident in woody species has been tested through fruit removal, phloem girdling and low temperatures at high elevations. In these studies, down regulation of</w:t>
+        <w:t xml:space="preserve">and growth should be expected. Whether photosynthetic down regulation is evident in woody species has been tested through fruit removal and phloem girdling. In these studies, down regulation of</w:t>
       </w:r>
       <w:r>
         <w:t xml:space="preserve"> </w:t>
@@ -955,7 +955,7 @@
         <w:t xml:space="preserve"> </w:t>
       </w:r>
       <w:r>
-        <w:t xml:space="preserve">(Hoch et al. 2002, Iglesias et al. 2002, Urban and Alphonsout 2007, Haouari et al. 2013)</w:t>
+        <w:t xml:space="preserve">(Iglesias et al. 2002, Urban and Alphonsout 2007, Haouari et al. 2013)</w:t>
       </w:r>
       <w:r>
         <w:t xml:space="preserve">. However, reductions in</w:t>
@@ -1467,7 +1467,7 @@
         <w:t xml:space="preserve">-3</w:t>
       </w:r>
       <w:r>
-        <w:t xml:space="preserve">. A Imidacloprid (BAYER CropScience) insecticide tablet was planted 5 cm below the roots of each seedling. Containers were planted flush with the soil surface inside metal sleeves, designed to minimize excess air space between the container and outside soil while also allowing for container removal. This allowed for soil temperatures in containers to reflect conditions of naturally planted ('free') seedlings. Each experimental block (n=7) contained a complete replicate set of six container volumes as well as one free seedling, with 1 m</w:t>
+        <w:t xml:space="preserve">. A Imidacloprid (BAYER CropScience) insecticide tablet was planted 5 cm below the roots of each seedling. Containers were planted flush with the soil surface inside metal sleeves, designed to minimize excess air space between the container and outside soil while also allowing for container removal. This allowed for soil temperatures in containers to reflect conditions of naturally planted (free) seedlings. Each experimental block (n=7) contained a complete replicate set of six container volumes as well as one free seedling, with 1 m</w:t>
       </w:r>
       <w:r>
         <w:rPr>
@@ -1805,7 +1805,7 @@
         </m:r>
       </m:oMath>
       <w:r>
-        <w:t xml:space="preserve">mol photons m</w:t>
+        <w:t xml:space="preserve">mol m</w:t>
       </w:r>
       <w:r>
         <w:rPr>
@@ -2128,7 +2128,10 @@
         <w:t xml:space="preserve">(R Development Core Team 2011)</w:t>
       </w:r>
       <w:r>
-        <w:t xml:space="preserve">.</w:t>
+        <w:t xml:space="preserve"> </w:t>
+      </w:r>
+      <w:r>
+        <w:t xml:space="preserve">using default parameters.</w:t>
       </w:r>
     </w:p>
     <w:p>
@@ -2618,22 +2621,7 @@
         <w:t xml:space="preserve">f</w:t>
       </w:r>
       <w:r>
-        <w:t xml:space="preserve">, %) was calculated on all gas exchange leaves from leaf mass without TNC and leaf</w:t>
-      </w:r>
-      <w:r>
-        <w:t xml:space="preserve"> </w:t>
-      </w:r>
-      <w:r>
-        <w:rPr>
-          <w:i/>
-        </w:rPr>
-        <w:t xml:space="preserve">N</w:t>
-      </w:r>
-      <w:r>
-        <w:t xml:space="preserve"> </w:t>
-      </w:r>
-      <w:r>
-        <w:t xml:space="preserve">content.</w:t>
+        <w:t xml:space="preserve">, %) was calculated on all gas exchange leaves from leaf mass without TNC content.</w:t>
       </w:r>
     </w:p>
     <w:p>
@@ -2947,7 +2935,7 @@
         <w:t xml:space="preserve">-1</w:t>
       </w:r>
       <w:r>
-        <w:t xml:space="preserve">),</w:t>
+        <w:t xml:space="preserve">,, explained below),</w:t>
       </w:r>
       <w:r>
         <w:t xml:space="preserve"> </w:t>
@@ -3130,7 +3118,7 @@
         <w:t xml:space="preserve"> </w:t>
       </w:r>
       <w:r>
-        <w:t xml:space="preserve">is published or local tissue respiration rates of fine roots, coarse roots or stems (Table S3, g C g mass</w:t>
+        <w:t xml:space="preserve">is published or local tissue respiration rates of fine roots, coarse roots or stems (Table S1, g C g mass</w:t>
       </w:r>
       <w:r>
         <w:rPr>
@@ -3172,28 +3160,7 @@
         <w:t xml:space="preserve"> </w:t>
       </w:r>
       <w:r>
-        <w:t xml:space="preserve">is the standing biomass of each component (g).</w:t>
-      </w:r>
-      <w:r>
-        <w:t xml:space="preserve"> </w:t>
-      </w:r>
-      <w:r>
-        <w:rPr>
-          <w:i/>
-        </w:rPr>
-        <w:t xml:space="preserve">R</w:t>
-      </w:r>
-      <w:r>
-        <w:rPr>
-          <w:vertAlign w:val="subscript"/>
-        </w:rPr>
-        <w:t xml:space="preserve">leaf</w:t>
-      </w:r>
-      <w:r>
-        <w:t xml:space="preserve"> </w:t>
-      </w:r>
-      <w:r>
-        <w:t xml:space="preserve">is represented in the calculation of</w:t>
+        <w:t xml:space="preserve">is the standing biomass of each component (g). Leaf respiration is represented in the calculation of</w:t>
       </w:r>
       <w:r>
         <w:t xml:space="preserve"> </w:t>
@@ -3503,7 +3470,19 @@
         <w:t xml:space="preserve"> </w:t>
       </w:r>
       <w:r>
-        <w:t xml:space="preserve">with the 'plantecophys' package in R with the mean photosynthetic parameters (</w:t>
+        <w:t xml:space="preserve">with the 'plantecophys' package</w:t>
+      </w:r>
+      <w:r>
+        <w:t xml:space="preserve"> </w:t>
+      </w:r>
+      <w:r>
+        <w:t xml:space="preserve">(Duursma 2015)</w:t>
+      </w:r>
+      <w:r>
+        <w:t xml:space="preserve"> </w:t>
+      </w:r>
+      <w:r>
+        <w:t xml:space="preserve">in R with the mean photosynthetic parameters (</w:t>
       </w:r>
       <w:r>
         <w:rPr>
@@ -3677,7 +3656,7 @@
         <w:t xml:space="preserve"> </w:t>
       </w:r>
       <w:r>
-        <w:t xml:space="preserve">values. Methods of the coupled leaf gas exchange model are described in Duursma et al</w:t>
+        <w:t xml:space="preserve">values. Methods of the coupled leaf gas exchange model are also described in Duursma et al</w:t>
       </w:r>
       <w:r>
         <w:t xml:space="preserve"> </w:t>
@@ -3919,7 +3898,7 @@
         <w:t xml:space="preserve"> </w:t>
       </w:r>
       <w:r>
-        <w:t xml:space="preserve">in R to build a 3D plant structure based on digitized metrics of plant allometry and crown structure. Inputting the same treatment specific physiological parameters listed above, 'YplantQMC' outputs total</w:t>
+        <w:t xml:space="preserve">in R to build a 3D plant structure based on digitized metrics of plant allometry and crown structure. Using the same treatment specific physiological parameters listed above, 'YplantQMC' outputs total</w:t>
       </w:r>
       <w:r>
         <w:t xml:space="preserve"> </w:t>
@@ -4030,7 +4009,7 @@
         <w:t xml:space="preserve">day,i</w:t>
       </w:r>
       <w:r>
-        <w:t xml:space="preserve">. All default parameters used in model simulations are reported in Table S3.</w:t>
+        <w:t xml:space="preserve">. All default parameters used in model simulations are reported in Table S1.</w:t>
       </w:r>
     </w:p>
     <w:p>
@@ -4256,7 +4235,7 @@
         <w:t xml:space="preserve">S2</w:t>
       </w:r>
       <w:r>
-        <w:t xml:space="preserve">, respectively), was used to improve model biomass predictions compared to measured harvest biomass. For all cases, seedling biomass production was compared between model output and harvested seedlings with treatment specific mean</w:t>
+        <w:t xml:space="preserve">, respectively), was used to test for improvement of model biomass predictions compared to measured harvest biomass. For all cases, seedling biomass production was compared between model output and harvested seedlings with treatment specific mean</w:t>
       </w:r>
       <w:r>
         <w:t xml:space="preserve"> </w:t>
@@ -4295,7 +4274,7 @@
         <w:pStyle w:val="FirstParagraph"/>
       </w:pPr>
       <w:r>
-        <w:t xml:space="preserve">Differences in experimental parameters with soil volume were analysed by mixed-effects models in R with individual containers and experimental blocks as random effects and soil volume treatment as a categorical fixed effect with seven levels. Tukey's post-hoc tests were performed in conjunction with ANOVA to determine which specific paired comparisons among soil volume treatments were different. A linear mixed effect model of</w:t>
+        <w:t xml:space="preserve">Differences in measured parameters with soil volume were analysed by mixed-effects models in R with individual containers and experimental blocks as random effects and soil volume treatment as a categorical fixed effect with seven levels. Tukey's post-hoc tests were performed in conjunction with ANOVA to determine which specific paired comparisons among soil volume treatments were different. A linear mixed effect model of</w:t>
       </w:r>
       <w:r>
         <w:t xml:space="preserve"> </w:t>
@@ -4310,7 +4289,7 @@
         <w:rPr>
           <w:vertAlign w:val="subscript"/>
         </w:rPr>
-        <w:t xml:space="preserve">max</w:t>
+        <w:t xml:space="preserve">mass</w:t>
       </w:r>
       <w:r>
         <w:t xml:space="preserve"> </w:t>
@@ -4352,7 +4331,49 @@
         <w:t xml:space="preserve">(Nakagawa and Schielzeth 2013)</w:t>
       </w:r>
       <w:r>
-        <w:t xml:space="preserve">. Tests of allometric relationships between log-transformed biomass components were implemented using standardized major axis regression in the 'smatr' package in R</w:t>
+        <w:t xml:space="preserve">, in which the marginal</w:t>
+      </w:r>
+      <w:r>
+        <w:t xml:space="preserve"> </w:t>
+      </w:r>
+      <w:r>
+        <w:rPr>
+          <w:i/>
+        </w:rPr>
+        <w:t xml:space="preserve">R</w:t>
+      </w:r>
+      <w:r>
+        <w:rPr>
+          <w:vertAlign w:val="superscript"/>
+        </w:rPr>
+        <w:t xml:space="preserve">2</w:t>
+      </w:r>
+      <w:r>
+        <w:t xml:space="preserve"> </w:t>
+      </w:r>
+      <w:r>
+        <w:t xml:space="preserve">represents variance explained by fixed factors and the conditional</w:t>
+      </w:r>
+      <w:r>
+        <w:t xml:space="preserve"> </w:t>
+      </w:r>
+      <w:r>
+        <w:rPr>
+          <w:i/>
+        </w:rPr>
+        <w:t xml:space="preserve">R</w:t>
+      </w:r>
+      <w:r>
+        <w:rPr>
+          <w:vertAlign w:val="superscript"/>
+        </w:rPr>
+        <w:t xml:space="preserve">2</w:t>
+      </w:r>
+      <w:r>
+        <w:t xml:space="preserve"> </w:t>
+      </w:r>
+      <w:r>
+        <w:t xml:space="preserve">by both fixed and random factors. Tests of allometric relationships between log-transformed biomass components were implemented using standardized major axis regression in the 'smatr' package in R</w:t>
       </w:r>
       <w:r>
         <w:t xml:space="preserve"> </w:t>
@@ -4361,7 +4382,22 @@
         <w:t xml:space="preserve">(Warton et al. 2012)</w:t>
       </w:r>
       <w:r>
-        <w:t xml:space="preserve">. All tests of statistical significance were conducted at an alpha level of 0.05.</w:t>
+        <w:t xml:space="preserve">. All tests of statistical significance were conducted at an</w:t>
+      </w:r>
+      <w:r>
+        <w:t xml:space="preserve"> </w:t>
+      </w:r>
+      <m:oMath>
+        <m:r>
+          <m:rPr/>
+          <m:t>α</m:t>
+        </m:r>
+      </m:oMath>
+      <w:r>
+        <w:t xml:space="preserve"> </w:t>
+      </w:r>
+      <w:r>
+        <w:t xml:space="preserve">level of 0.05.</w:t>
       </w:r>
     </w:p>
     <w:p>
@@ -4572,7 +4608,7 @@
         <w:t xml:space="preserve"> </w:t>
       </w:r>
       <w:r>
-        <w:t xml:space="preserve">= 0.904, 95% CI = [0.846,1.119]) and a near identical ratio of leaf to fine root mass (Figure 3c).</w:t>
+        <w:t xml:space="preserve">= 0.904, 95% CI = [0.846,1.119]) and the ratio of leaf to fine root mass was also not different (Figure 3c).</w:t>
       </w:r>
     </w:p>
     <w:p>
@@ -5191,7 +5227,7 @@
         <w:t xml:space="preserve"> </w:t>
       </w:r>
       <w:r>
-        <w:t xml:space="preserve">were significantly higher in free seedlings (30 % and 26 %, respectively) than container-grown seedlings with little variation between container volume treatments (Table 2). Leaf dark respiration rates were not significantly different across soil volumes (Table 2). The</w:t>
+        <w:t xml:space="preserve">were significantly higher in free seedlings (30 % and 26 %, respectively) than container-grown seedlings with little variation between container volume treatments (Table 3). Leaf dark respiration rates were not significantly different across soil volumes (Table 3). The</w:t>
       </w:r>
       <w:r>
         <w:t xml:space="preserve"> </w:t>
@@ -5224,7 +5260,7 @@
         <w:t xml:space="preserve"> </w:t>
       </w:r>
       <w:r>
-        <w:t xml:space="preserve">optimal stomatal conductance model, was lowest in the free seedling treatment and was marginally different across soil volume treatments (Table 2).</w:t>
+        <w:t xml:space="preserve">optimal stomatal conductance model, was lowest in the free seedling treatment and was marginally different across soil volume treatments (Table 3).</w:t>
       </w:r>
     </w:p>
     <w:p>
@@ -5298,7 +5334,7 @@
         <w:t xml:space="preserve"> </w:t>
       </w:r>
       <w:r>
-        <w:t xml:space="preserve">in free seedlings was generally higher than those in containers (Table 2,</w:t>
+        <w:t xml:space="preserve">in free seedlings was generally higher than those in containers (Table 3,</w:t>
       </w:r>
       <w:r>
         <w:t xml:space="preserve"> </w:t>
@@ -5411,10 +5447,7 @@
         <w:pStyle w:val="FirstParagraph"/>
       </w:pPr>
       <w:r>
-        <w:t xml:space="preserve">The default model</w:t>
-      </w:r>
-      <w:r>
-        <w:t xml:space="preserve"> </w:t>
+        <w:t xml:space="preserve">The default model (</w:t>
       </w:r>
       <w:r>
         <w:rPr>
@@ -5429,7 +5462,7 @@
         <w:t xml:space="preserve">free</w:t>
       </w:r>
       <w:r>
-        <w:t xml:space="preserve">, successfully optimized a LMF (21.6 %) which then allowed the model to predict mean harvest total biomass of free seedlings within 1.2 %. Using this optimized LMF, the total biomass of modeled seedlings for each soil volume treatment (</w:t>
+        <w:t xml:space="preserve">), successfully optimized a LMF (21.6 %) which then allowed the model to predict mean harvest total biomass of free seedlings within 1.2 %. Using this optimized LMF, the total biomass of modeled seedlings for each soil volume treatment (</w:t>
       </w:r>
       <w:r>
         <w:rPr>
@@ -5459,7 +5492,7 @@
         <w:t xml:space="preserve"> </w:t>
       </w:r>
       <w:r>
-        <w:t xml:space="preserve">gain (Figure 6a). Thus, seedling C mass was overestimated by an average of 50±8.7 % in modeled seedlings across the soil volume treatments (Figure 6b). As a result, the observed reductions in leaf</w:t>
+        <w:t xml:space="preserve">gain (Figure 6a). As a result, seedling C mass was overestimated by an average of 50±8.7 % in modeled seedlings across the soil volume treatments when non-photosynthetic parameters were kept constant (Figure 6b). As a result, the observed reductions in leaf</w:t>
       </w:r>
       <w:r>
         <w:t xml:space="preserve"> </w:t>
@@ -5617,7 +5650,7 @@
         <w:pStyle w:val="FirstParagraph"/>
       </w:pPr>
       <w:r>
-        <w:t xml:space="preserve">This study utilized a simple but novel field design to manipulate belowground sink limitation and physically restrict</w:t>
+        <w:t xml:space="preserve">This study utilized a novel field design to manipulate belowground sink limitation and physically restrict</w:t>
       </w:r>
       <w:r>
         <w:t xml:space="preserve"> </w:t>
@@ -5707,7 +5740,7 @@
         <w:pStyle w:val="FirstParagraph"/>
       </w:pPr>
       <w:r>
-        <w:t xml:space="preserve">Soon after seedlings became established both height and diameter growth were negatively affected by decreasing soil volume. This led to the large reductions in biomass in small containers, compared to freely rooted seedlings. We analyzed the relationship between biomass growth and soil volume and found an increase of 34 % with a doubling of container volume, consistent with the meta-analysis of Poorter et al.</w:t>
+        <w:t xml:space="preserve">Soon after seedlings became established both height and diameter growth were negatively affected by decreasing soil volume. This led to the large reductions in biomass in small containers, compared to freely rooted seedlings. We analyzed the relationship between biomass growth and soil volume and found an increase of 34 % with a doubling of container volume, consistent with the meta-analysis of Poorter, Bühler, et al.</w:t>
       </w:r>
       <w:r>
         <w:t xml:space="preserve"> </w:t>
@@ -5752,7 +5785,7 @@
         <w:t xml:space="preserve">(Passioura 2002)</w:t>
       </w:r>
       <w:r>
-        <w:t xml:space="preserve">. Here, this was evident in a large divergence in leaf area between seedlings in containers and free seedlings through time, with the eventual cessation of new leaf growth in seedlings in small containers.</w:t>
+        <w:t xml:space="preserve">. Here, this was likely evident in a large divergence in leaf area between seedlings in containers and free seedlings through time, with the eventual cessation of new leaf growth in seedlings in small containers.</w:t>
       </w:r>
     </w:p>
     <w:p>
@@ -5861,7 +5894,22 @@
         <w:t xml:space="preserve">s</w:t>
       </w:r>
       <w:r>
-        <w:t xml:space="preserve">, non-limiting leaf water potential and consistent leaf</w:t>
+        <w:t xml:space="preserve">, non-limiting leaf water potential (</w:t>
+      </w:r>
+      <m:oMath>
+        <m:r>
+          <m:rPr/>
+          <m:t>Ψ</m:t>
+        </m:r>
+      </m:oMath>
+      <w:r>
+        <w:rPr>
+          <w:vertAlign w:val="subscript"/>
+        </w:rPr>
+        <w:t xml:space="preserve">pd</w:t>
+      </w:r>
+      <w:r>
+        <w:t xml:space="preserve">) and consistent leaf</w:t>
       </w:r>
       <w:r>
         <w:t xml:space="preserve"> </w:t>
@@ -6396,7 +6444,7 @@
         <w:t xml:space="preserve">(Gould 1966, Lleonart et al. 2000)</w:t>
       </w:r>
       <w:r>
-        <w:t xml:space="preserve">. In this study, there was no significant difference in root, leaf, or stem biomass partitioning with reduced soil volume compared to free seedlings, outside of ontogenetic drift (Figure 3a,b). This is a surprising result as shifts in allocation have been noted specifically for nutrient limitation</w:t>
+        <w:t xml:space="preserve">. In this study, there was no significant difference in root, leaf, or stem biomass partitioning with reduced soil volume compared to free seedlings, outside of ontogenetic drift (Figure 3a,b). This is a surprising result as shifts in partitioning have been noted specifically for nutrient limitation</w:t>
       </w:r>
       <w:r>
         <w:t xml:space="preserve"> </w:t>
@@ -6416,7 +6464,7 @@
         <w:br w:type="textWrapping"/>
       </w:r>
       <w:r>
-        <w:t xml:space="preserve">As partitioning to fine roots did not change this provides evidence against an optimal foraging strategy for seedlings in containers. This could be because lateral root development is affected by inanimate obstacles and avoiding growth towards container walls could improve the efficiency of resource allocation</w:t>
+        <w:t xml:space="preserve">The lack of detected shifts in partitioning to fine roots provides evidence against an optimal foraging strategy for seedlings in containers. This could be because lateral root development is affected by inanimate obstacles and avoiding growth towards container walls could improve the efficiency of resource allocation</w:t>
       </w:r>
       <w:r>
         <w:t xml:space="preserve"> </w:t>
@@ -6434,7 +6482,7 @@
         <w:t xml:space="preserve">(Semchenko et al. 2008)</w:t>
       </w:r>
       <w:r>
-        <w:t xml:space="preserve">. Here, we show that FRLD was highest in smallest containers suggesting that root restriction likely occurred as simple function of available rooting space. Additionally, physical restriction of root proliferation could have impacted root development and morphology prior to shifts in mass partitioning. Here, increases in SRL where detected in several of the soil volume treatments. This is not surprising as plants in containers have been shown to have different root morphology to field grown plants</w:t>
+        <w:t xml:space="preserve">. Here, we found that FRLD was highest in smallest containers suggesting that root restriction likely occurred as simple function of available rooting space. Additionally, physical restriction of root proliferation could have impacted root development and morphology prior to shifts in mass partitioning. Here, increases in SRL where detected in several of the soil volume treatments. This is not surprising as plants in containers have been shown to have different root morphology to field grown plants</w:t>
       </w:r>
       <w:r>
         <w:t xml:space="preserve"> </w:t>
@@ -6512,7 +6560,7 @@
         <w:t xml:space="preserve"> </w:t>
       </w:r>
       <w:r>
-        <w:t xml:space="preserve">allocation as fixed processes. Contrary to expectation, the model consistently overestimated seedling growth in containers when parameterized with an optimized LMF for free seedlings. Although reductions in</w:t>
+        <w:t xml:space="preserve">allocation as fixed processes. Contrary to expectation, the model consistently overestimated seedling growth in containers when parameterized with an optimized LMF for free seedlings. Although reductions in both</w:t>
       </w:r>
       <w:r>
         <w:t xml:space="preserve"> </w:t>
@@ -7092,7 +7140,7 @@
         <w:t xml:space="preserve">(Sweet and Wareing 1966)</w:t>
       </w:r>
       <w:r>
-        <w:t xml:space="preserve">. Our combined empirical and modeling approach shows that when non-photosynthesis parameters were kept constant changes in</w:t>
+        <w:t xml:space="preserve">. Our combined empirical and modeling approach shows that when non-photosynthetic parameters were kept constant changes in</w:t>
       </w:r>
       <w:r>
         <w:t xml:space="preserve"> </w:t>
@@ -7269,7 +7317,7 @@
         <w:t xml:space="preserve"> </w:t>
       </w:r>
       <w:r>
-        <w:t xml:space="preserve">seedlings to soil volume treatments. Each value reflects the mean(standard error) for each treatment. Seedling mass and leaf</w:t>
+        <w:t xml:space="preserve">seedlings to soil volume treatments. Each value reflects the mean (± 1 standard error) for each treatment. Seedling mass and leaf</w:t>
       </w:r>
       <w:r>
         <w:t xml:space="preserve"> </w:t>
@@ -7308,7 +7356,7 @@
     <w:tbl>
       <w:tblPr>
         <w:tblStyle w:val="TableNormal"/>
-        <w:tblW w:type="pct" w:w="12291.666666666668"/>
+        <w:tblW w:type="pct" w:w="12777.77777777778"/>
         <w:tblLook w:firstRow="1"/>
       </w:tblPr>
       <w:tblGrid>
@@ -7318,7 +7366,7 @@
         <w:gridCol w:w="2310"/>
         <w:gridCol w:w="2310"/>
         <w:gridCol w:w="3630"/>
-        <w:gridCol w:w="2310"/>
+        <w:gridCol w:w="3080"/>
       </w:tblGrid>
       <w:tr>
         <w:trPr>
@@ -7530,8 +7578,20 @@
               <w:rPr>
                 <w:b/>
               </w:rPr>
-              <w:t xml:space="preserve">Leaf d</w:t>
-            </w:r>
+              <w:t xml:space="preserve">Leaf</w:t>
+            </w:r>
+            <w:r>
+              <w:rPr>
+                <w:b/>
+              </w:rPr>
+              <w:t xml:space="preserve"> </w:t>
+            </w:r>
+            <m:oMath>
+              <m:r>
+                <m:rPr/>
+                <m:t>δ</m:t>
+              </m:r>
+            </m:oMath>
             <w:r>
               <w:rPr>
                 <w:vertAlign w:val="superscript"/>
@@ -8207,7 +8267,7 @@
         <w:t xml:space="preserve"> </w:t>
       </w:r>
       <w:r>
-        <w:t xml:space="preserve">seedlings to soil volume treatments. Each value reflects the mean(standard error) for each treatment. All values are from the final harvest. Values for FRLD were only calculated for seedlings in containers as free seedlings had potentially unlimited soil volume to exploit. Different letters represent significant differences between treatments. The volume effect</w:t>
+        <w:t xml:space="preserve">seedlings to soil volume treatments. Each value reflects the mean (± 1 standard error) for each treatment. All values are from the final harvest. Values for fine root length density (FRLD) were only calculated for seedlings in containers as free seedlings had potentially unlimited soil volume to exploit. Different letters represent significant differences between treatments. The volume effect</w:t>
       </w:r>
       <w:r>
         <w:t xml:space="preserve"> </w:t>
@@ -8740,7 +8800,7 @@
         <w:t xml:space="preserve"> </w:t>
       </w:r>
       <w:r>
-        <w:t xml:space="preserve">seedlings to soil volume treatments. Each value reflects the mean(standard error) for each treatment.</w:t>
+        <w:t xml:space="preserve">seedlings to soil volume treatments. Each value reflects the mean (± 1 standard error) for each treatment.</w:t>
       </w:r>
       <w:r>
         <w:t xml:space="preserve"> </w:t>
@@ -9957,7 +10017,7 @@
         <w:t xml:space="preserve">Figure 1</w:t>
       </w:r>
       <w:r>
-        <w:t xml:space="preserve">. Soil volume treatment means ± standard error of height growth (a), diameter growth (b), and interpolated seedling leaf area (c) measured weekly of</w:t>
+        <w:t xml:space="preserve">. Soil volume treatment means ± standard error of height growth (a), diameter growth (b), and seedling leaf area estimated from leaf counts (c) measured weekly of</w:t>
       </w:r>
       <w:r>
         <w:t xml:space="preserve"> </w:t>
@@ -9972,7 +10032,7 @@
         <w:t xml:space="preserve"> </w:t>
       </w:r>
       <w:r>
-        <w:t xml:space="preserve">seedlings across the experiment duration in 2013</w:t>
+        <w:t xml:space="preserve">seedlings across the experiment duration in 2013.</w:t>
       </w:r>
     </w:p>
     <w:p>
@@ -10108,7 +10168,7 @@
         <w:t xml:space="preserve"> </w:t>
       </w:r>
       <w:r>
-        <w:t xml:space="preserve">= 0.82) with equation: log(x) = 0.983(log(y)) - 0.036.</w:t>
+        <w:t xml:space="preserve">= 0.82) with equation: log(x) = 0.983log(y) - 0.036.</w:t>
       </w:r>
     </w:p>
     <w:p>
@@ -11553,29 +11613,6 @@
       </w:pPr>
       <w:r>
         <w:t xml:space="preserve">Haouari A, Van Labeke M-C, Steppe K, Mariem FB, Braham M, Chaieb M (2013) Fruit thinning affects photosynthetic activity, carbohydrate levels, and shoot and fruit development of olive trees grown under semiarid conditions. Functional Plant Biology 40:1179–1186.</w:t>
-      </w:r>
-    </w:p>
-    <w:p>
-      <w:pPr>
-        <w:pStyle w:val="Bibliography"/>
-      </w:pPr>
-      <w:r>
-        <w:t xml:space="preserve">Hoch G, Popp M, Körner C (2002) Altitudinal increase of mobile carbon pools in</w:t>
-      </w:r>
-      <w:r>
-        <w:t xml:space="preserve"> </w:t>
-      </w:r>
-      <w:r>
-        <w:rPr>
-          <w:i/>
-        </w:rPr>
-        <w:t xml:space="preserve">Pinus cembra</w:t>
-      </w:r>
-      <w:r>
-        <w:t xml:space="preserve"> </w:t>
-      </w:r>
-      <w:r>
-        <w:t xml:space="preserve">suggests sink limitation of growth at the Swiss treeline. Oikos 98:361–374.</w:t>
       </w:r>
     </w:p>
     <w:p>
@@ -12394,7 +12431,7 @@
     </w:lvl>
   </w:abstractNum>
   <w:abstractNum w:abstractNumId="990">
-    <w:nsid w:val="9d00dc7c"/>
+    <w:nsid w:val="199b7dac"/>
     <w:multiLevelType w:val="multilevel"/>
     <w:lvl w:ilvl="0">
       <w:numFmt w:val="bullet"/>

</xml_diff>

<commit_message>
pve manuscript to tree physliogy update
</commit_message>
<xml_diff>
--- a/manuscript/manuscript_pve.docx
+++ b/manuscript/manuscript_pve.docx
@@ -81,16 +81,28 @@
         <w:br w:type="textWrapping"/>
       </w:r>
       <w:r>
-        <w:t xml:space="preserve">Courtney E. Campany</w:t>
+        <w:t xml:space="preserve">COURTNEY E. CAMPANY</w:t>
       </w:r>
       <w:r>
         <w:rPr>
           <w:vertAlign w:val="superscript"/>
         </w:rPr>
+        <w:t xml:space="preserve">1,2</w:t>
+      </w:r>
+      <w:r>
+        <w:t xml:space="preserve">, BELINDA MEDLYN</w:t>
+      </w:r>
+      <w:r>
+        <w:rPr>
+          <w:vertAlign w:val="superscript"/>
+        </w:rPr>
         <w:t xml:space="preserve">1</w:t>
       </w:r>
       <w:r>
-        <w:t xml:space="preserve">, Belinda Medlyn</w:t>
+        <w:t xml:space="preserve"> </w:t>
+      </w:r>
+      <w:r>
+        <w:t xml:space="preserve">and REMKO A. DUURSMA</w:t>
       </w:r>
       <w:r>
         <w:rPr>
@@ -98,8 +110,13 @@
         </w:rPr>
         <w:t xml:space="preserve">1</w:t>
       </w:r>
-      <w:r>
-        <w:t xml:space="preserve">, Remko A. Duursma</w:t>
+    </w:p>
+    <w:p>
+      <w:pPr>
+        <w:pStyle w:val="BodyText"/>
+      </w:pPr>
+      <w:r>
+        <w:br w:type="textWrapping"/>
       </w:r>
       <w:r>
         <w:rPr>
@@ -108,13 +125,11 @@
         <w:t xml:space="preserve">1</w:t>
       </w:r>
       <w:r>
-        <w:t xml:space="preserve">.</w:t>
-      </w:r>
-    </w:p>
-    <w:p>
-      <w:pPr>
-        <w:pStyle w:val="BodyText"/>
-      </w:pPr>
+        <w:t xml:space="preserve"> </w:t>
+      </w:r>
+      <w:r>
+        <w:t xml:space="preserve">Hawkesbury Institute for the Environment, University of Western Sydney, Locked Bag 1797, Penrith, NSW, Australia</w:t>
+      </w:r>
       <w:r>
         <w:br w:type="textWrapping"/>
       </w:r>
@@ -122,33 +137,13 @@
         <w:rPr>
           <w:vertAlign w:val="superscript"/>
         </w:rPr>
-        <w:t xml:space="preserve">1</w:t>
-      </w:r>
-      <w:r>
-        <w:t xml:space="preserve"> </w:t>
-      </w:r>
-      <w:r>
-        <w:t xml:space="preserve">Hawkesbury Institute for the Environment, University of Western Sydney, Locked Bag 1797, Penrith, NSW, Australia</w:t>
-      </w:r>
-    </w:p>
-    <w:p>
-      <w:pPr>
-        <w:pStyle w:val="BodyText"/>
-      </w:pPr>
-      <w:r>
-        <w:br w:type="textWrapping"/>
-      </w:r>
-      <w:r>
-        <w:rPr>
-          <w:i/>
-        </w:rPr>
-        <w:t xml:space="preserve">Corresponding author</w:t>
-      </w:r>
-      <w:r>
-        <w:t xml:space="preserve">: Courtney Campany E:</w:t>
-      </w:r>
-      <w:r>
-        <w:t xml:space="preserve"> </w:t>
+        <w:t xml:space="preserve">2</w:t>
+      </w:r>
+      <w:r>
+        <w:t xml:space="preserve"> </w:t>
+      </w:r>
+      <w:r>
+        <w:t xml:space="preserve">Corresponding author (</w:t>
       </w:r>
       <w:hyperlink r:id="rId21">
         <w:r>
@@ -158,6 +153,31 @@
           <w:t xml:space="preserve">courtneycampany@gmail.com</w:t>
         </w:r>
       </w:hyperlink>
+      <w:r>
+        <w:t xml:space="preserve">)</w:t>
+      </w:r>
+    </w:p>
+    <w:p>
+      <w:pPr>
+        <w:pStyle w:val="BodyText"/>
+      </w:pPr>
+      <w:r>
+        <w:br w:type="textWrapping"/>
+      </w:r>
+      <w:r>
+        <w:t xml:space="preserve">Hawkesbury Institute for the Environment, Western Sydney University Hawkesbury Campus Ground Floor, Building R2 Locked Bag 1797 Penrith 2751 NSW Australia</w:t>
+      </w:r>
+    </w:p>
+    <w:p>
+      <w:pPr>
+        <w:pStyle w:val="BodyText"/>
+      </w:pPr>
+      <w:r>
+        <w:br w:type="textWrapping"/>
+      </w:r>
+      <w:r>
+        <w:t xml:space="preserve">RUNNING HEAD: SINK LIMITATION ALTERS SEEDLING CARBON BALANCE</w:t>
+      </w:r>
     </w:p>
     <w:p>
       <w:pPr>
@@ -506,6 +526,18 @@
         <w:br w:type="textWrapping"/>
       </w:r>
       <w:r>
+        <w:t xml:space="preserve"> </w:t>
+      </w:r>
+      <w:r>
+        <w:t xml:space="preserve"> </w:t>
+      </w:r>
+      <w:r>
+        <w:t xml:space="preserve"> </w:t>
+      </w:r>
+      <w:r>
+        <w:t xml:space="preserve"> </w:t>
+      </w:r>
+      <w:r>
         <w:t xml:space="preserve">In woody species, the coordination of</w:t>
       </w:r>
       <w:r>
@@ -811,6 +843,18 @@
         <w:br w:type="textWrapping"/>
       </w:r>
       <w:r>
+        <w:t xml:space="preserve"> </w:t>
+      </w:r>
+      <w:r>
+        <w:t xml:space="preserve"> </w:t>
+      </w:r>
+      <w:r>
+        <w:t xml:space="preserve"> </w:t>
+      </w:r>
+      <w:r>
+        <w:t xml:space="preserve"> </w:t>
+      </w:r>
+      <w:r>
         <w:t xml:space="preserve">Alternatively, manipulating plant tissue</w:t>
       </w:r>
       <w:r>
@@ -1029,6 +1073,18 @@
         <w:br w:type="textWrapping"/>
       </w:r>
       <w:r>
+        <w:t xml:space="preserve"> </w:t>
+      </w:r>
+      <w:r>
+        <w:t xml:space="preserve"> </w:t>
+      </w:r>
+      <w:r>
+        <w:t xml:space="preserve"> </w:t>
+      </w:r>
+      <w:r>
+        <w:t xml:space="preserve"> </w:t>
+      </w:r>
+      <w:r>
         <w:t xml:space="preserve">An alternative experimental approach is to reduce belowground</w:t>
       </w:r>
       <w:r>
@@ -1226,6 +1282,18 @@
         <w:br w:type="textWrapping"/>
       </w:r>
       <w:r>
+        <w:t xml:space="preserve"> </w:t>
+      </w:r>
+      <w:r>
+        <w:t xml:space="preserve"> </w:t>
+      </w:r>
+      <w:r>
+        <w:t xml:space="preserve"> </w:t>
+      </w:r>
+      <w:r>
+        <w:t xml:space="preserve"> </w:t>
+      </w:r>
+      <w:r>
         <w:t xml:space="preserve">This study utilizes a novel field design to investigate the coordination between growth and</w:t>
       </w:r>
       <w:r>
@@ -1319,6 +1387,18 @@
       </w:pPr>
       <w:r>
         <w:br w:type="textWrapping"/>
+      </w:r>
+      <w:r>
+        <w:t xml:space="preserve"> </w:t>
+      </w:r>
+      <w:r>
+        <w:t xml:space="preserve"> </w:t>
+      </w:r>
+      <w:r>
+        <w:t xml:space="preserve"> </w:t>
+      </w:r>
+      <w:r>
+        <w:t xml:space="preserve"> </w:t>
       </w:r>
       <w:r>
         <w:t xml:space="preserve">Our hypotheses were as follows:</w:t>
@@ -1417,6 +1497,18 @@
         <w:br w:type="textWrapping"/>
       </w:r>
       <w:r>
+        <w:t xml:space="preserve"> </w:t>
+      </w:r>
+      <w:r>
+        <w:t xml:space="preserve"> </w:t>
+      </w:r>
+      <w:r>
+        <w:t xml:space="preserve"> </w:t>
+      </w:r>
+      <w:r>
+        <w:t xml:space="preserve"> </w:t>
+      </w:r>
+      <w:r>
         <w:rPr>
           <w:i/>
         </w:rPr>
@@ -1458,6 +1550,18 @@
         <w:br w:type="textWrapping"/>
       </w:r>
       <w:r>
+        <w:t xml:space="preserve"> </w:t>
+      </w:r>
+      <w:r>
+        <w:t xml:space="preserve"> </w:t>
+      </w:r>
+      <w:r>
+        <w:t xml:space="preserve"> </w:t>
+      </w:r>
+      <w:r>
+        <w:t xml:space="preserve"> </w:t>
+      </w:r>
+      <w:r>
         <w:t xml:space="preserve">Six container volumes were used ranging from 5 L to 35 L, with a 22.5 cm diameter, and lengths ranging from 15 to 100 cm. Containers were constructed of PVC pipe and were filled with local top soil (described above). Soil in each container was packed to achieve a target soil bulk density that matched local soil conditions of 1.7 g cm</w:t>
       </w:r>
       <w:r>
@@ -1500,6 +1604,18 @@
       </w:pPr>
       <w:r>
         <w:br w:type="textWrapping"/>
+      </w:r>
+      <w:r>
+        <w:t xml:space="preserve"> </w:t>
+      </w:r>
+      <w:r>
+        <w:t xml:space="preserve"> </w:t>
+      </w:r>
+      <w:r>
+        <w:t xml:space="preserve"> </w:t>
+      </w:r>
+      <w:r>
+        <w:t xml:space="preserve"> </w:t>
       </w:r>
       <w:r>
         <w:t xml:space="preserve">Plants were watered weekly or when needed to maintain soil moisture at field capacity (13-15 %). Drain systems were built into each pot to prevent pooling of water throughout the experiment. Pooling of water could lead to an anaerobic environment around the root that could hinder the uptake of water through reduced root conductance</w:t>
@@ -1939,6 +2055,18 @@
         <w:br w:type="textWrapping"/>
       </w:r>
       <w:r>
+        <w:t xml:space="preserve"> </w:t>
+      </w:r>
+      <w:r>
+        <w:t xml:space="preserve"> </w:t>
+      </w:r>
+      <w:r>
+        <w:t xml:space="preserve"> </w:t>
+      </w:r>
+      <w:r>
+        <w:t xml:space="preserve"> </w:t>
+      </w:r>
+      <w:r>
         <w:t xml:space="preserve">Photosynthetic CO</w:t>
       </w:r>
       <w:r>
@@ -2142,6 +2270,18 @@
         <w:br w:type="textWrapping"/>
       </w:r>
       <w:r>
+        <w:t xml:space="preserve"> </w:t>
+      </w:r>
+      <w:r>
+        <w:t xml:space="preserve"> </w:t>
+      </w:r>
+      <w:r>
+        <w:t xml:space="preserve"> </w:t>
+      </w:r>
+      <w:r>
+        <w:t xml:space="preserve"> </w:t>
+      </w:r>
+      <w:r>
         <w:t xml:space="preserve">Leaf dark respiration rates (</w:t>
       </w:r>
       <w:r>
@@ -2493,6 +2633,18 @@
       </w:pPr>
       <w:r>
         <w:br w:type="textWrapping"/>
+      </w:r>
+      <w:r>
+        <w:t xml:space="preserve"> </w:t>
+      </w:r>
+      <w:r>
+        <w:t xml:space="preserve"> </w:t>
+      </w:r>
+      <w:r>
+        <w:t xml:space="preserve"> </w:t>
+      </w:r>
+      <w:r>
+        <w:t xml:space="preserve"> </w:t>
       </w:r>
       <w:r>
         <w:t xml:space="preserve">Leaf total non-structural carbohydrate (TNC) concentration was analyzed on dried and milled leaf samples using a total starch assay kit (Megazyme International, Wicklow, Ireland) and includes the starch and soluble sugar concentrations (mg g</w:t>
@@ -3443,6 +3595,18 @@
         <w:br w:type="textWrapping"/>
       </w:r>
       <w:r>
+        <w:t xml:space="preserve"> </w:t>
+      </w:r>
+      <w:r>
+        <w:t xml:space="preserve"> </w:t>
+      </w:r>
+      <w:r>
+        <w:t xml:space="preserve"> </w:t>
+      </w:r>
+      <w:r>
+        <w:t xml:space="preserve"> </w:t>
+      </w:r>
+      <w:r>
         <w:rPr>
           <w:i/>
         </w:rPr>
@@ -3811,6 +3975,18 @@
         <w:br w:type="textWrapping"/>
       </w:r>
       <w:r>
+        <w:t xml:space="preserve"> </w:t>
+      </w:r>
+      <w:r>
+        <w:t xml:space="preserve"> </w:t>
+      </w:r>
+      <w:r>
+        <w:t xml:space="preserve"> </w:t>
+      </w:r>
+      <w:r>
+        <w:t xml:space="preserve"> </w:t>
+      </w:r>
+      <w:r>
         <w:t xml:space="preserve">It was further necessary to calculate a self-shading parameter (</w:t>
       </w:r>
       <m:oMath>
@@ -4020,6 +4196,18 @@
         <w:br w:type="textWrapping"/>
       </w:r>
       <w:r>
+        <w:t xml:space="preserve"> </w:t>
+      </w:r>
+      <w:r>
+        <w:t xml:space="preserve"> </w:t>
+      </w:r>
+      <w:r>
+        <w:t xml:space="preserve"> </w:t>
+      </w:r>
+      <w:r>
+        <w:t xml:space="preserve"> </w:t>
+      </w:r>
+      <w:r>
         <w:t xml:space="preserve">We then utilized this model to test the hypothesis that the effects of belowground sink limitation on rates of leaf</w:t>
       </w:r>
       <w:r>
@@ -4113,6 +4301,18 @@
       </w:pPr>
       <w:r>
         <w:br w:type="textWrapping"/>
+      </w:r>
+      <w:r>
+        <w:t xml:space="preserve"> </w:t>
+      </w:r>
+      <w:r>
+        <w:t xml:space="preserve"> </w:t>
+      </w:r>
+      <w:r>
+        <w:t xml:space="preserve"> </w:t>
+      </w:r>
+      <w:r>
+        <w:t xml:space="preserve"> </w:t>
       </w:r>
       <w:r>
         <w:t xml:space="preserve">First, a default model was fitted with mean photosynthetic parameters from the free seedlings and then optimized to produce a LMF which correctly predicted both the leaf mass and total biomass of the harvested free seedling (</w:t>
@@ -4530,6 +4730,18 @@
       </w:pPr>
       <w:r>
         <w:br w:type="textWrapping"/>
+      </w:r>
+      <w:r>
+        <w:t xml:space="preserve"> </w:t>
+      </w:r>
+      <w:r>
+        <w:t xml:space="preserve"> </w:t>
+      </w:r>
+      <w:r>
+        <w:t xml:space="preserve"> </w:t>
+      </w:r>
+      <w:r>
+        <w:t xml:space="preserve"> </w:t>
       </w:r>
       <w:r>
         <w:t xml:space="preserve">Total seedling biomass at harvest was significantly different across container volumes (</w:t>
@@ -4619,6 +4831,18 @@
         <w:br w:type="textWrapping"/>
       </w:r>
       <w:r>
+        <w:t xml:space="preserve"> </w:t>
+      </w:r>
+      <w:r>
+        <w:t xml:space="preserve"> </w:t>
+      </w:r>
+      <w:r>
+        <w:t xml:space="preserve"> </w:t>
+      </w:r>
+      <w:r>
+        <w:t xml:space="preserve"> </w:t>
+      </w:r>
+      <w:r>
         <w:t xml:space="preserve">Overall, SRL was higher in seedlings in containers compared to free seedlings but only in some of the container size treatments (Table 2,</w:t>
       </w:r>
       <w:r>
@@ -5185,6 +5409,18 @@
         <w:br w:type="textWrapping"/>
       </w:r>
       <w:r>
+        <w:t xml:space="preserve"> </w:t>
+      </w:r>
+      <w:r>
+        <w:t xml:space="preserve"> </w:t>
+      </w:r>
+      <w:r>
+        <w:t xml:space="preserve"> </w:t>
+      </w:r>
+      <w:r>
+        <w:t xml:space="preserve"> </w:t>
+      </w:r>
+      <w:r>
         <w:t xml:space="preserve">Both</w:t>
       </w:r>
       <w:r>
@@ -5269,6 +5505,18 @@
       </w:pPr>
       <w:r>
         <w:br w:type="textWrapping"/>
+      </w:r>
+      <w:r>
+        <w:t xml:space="preserve"> </w:t>
+      </w:r>
+      <w:r>
+        <w:t xml:space="preserve"> </w:t>
+      </w:r>
+      <w:r>
+        <w:t xml:space="preserve"> </w:t>
+      </w:r>
+      <w:r>
+        <w:t xml:space="preserve"> </w:t>
       </w:r>
       <w:r>
         <w:t xml:space="preserve">Neither</w:t>
@@ -5518,6 +5766,18 @@
         <w:br w:type="textWrapping"/>
       </w:r>
       <w:r>
+        <w:t xml:space="preserve"> </w:t>
+      </w:r>
+      <w:r>
+        <w:t xml:space="preserve"> </w:t>
+      </w:r>
+      <w:r>
+        <w:t xml:space="preserve"> </w:t>
+      </w:r>
+      <w:r>
+        <w:t xml:space="preserve"> </w:t>
+      </w:r>
+      <w:r>
         <w:t xml:space="preserve">Next, we performed a series of model simulations to test possible C allocation scenarios to account for the over predictions of seedling</w:t>
       </w:r>
       <w:r>
@@ -5796,6 +6056,18 @@
         <w:br w:type="textWrapping"/>
       </w:r>
       <w:r>
+        <w:t xml:space="preserve"> </w:t>
+      </w:r>
+      <w:r>
+        <w:t xml:space="preserve"> </w:t>
+      </w:r>
+      <w:r>
+        <w:t xml:space="preserve"> </w:t>
+      </w:r>
+      <w:r>
+        <w:t xml:space="preserve"> </w:t>
+      </w:r>
+      <w:r>
         <w:t xml:space="preserve">Decreases in</w:t>
       </w:r>
       <w:r>
@@ -5874,6 +6146,18 @@
       </w:pPr>
       <w:r>
         <w:br w:type="textWrapping"/>
+      </w:r>
+      <w:r>
+        <w:t xml:space="preserve"> </w:t>
+      </w:r>
+      <w:r>
+        <w:t xml:space="preserve"> </w:t>
+      </w:r>
+      <w:r>
+        <w:t xml:space="preserve"> </w:t>
+      </w:r>
+      <w:r>
+        <w:t xml:space="preserve"> </w:t>
       </w:r>
       <w:r>
         <w:t xml:space="preserve">With high rates of</w:t>
@@ -6094,6 +6378,18 @@
         <w:br w:type="textWrapping"/>
       </w:r>
       <w:r>
+        <w:t xml:space="preserve"> </w:t>
+      </w:r>
+      <w:r>
+        <w:t xml:space="preserve"> </w:t>
+      </w:r>
+      <w:r>
+        <w:t xml:space="preserve"> </w:t>
+      </w:r>
+      <w:r>
+        <w:t xml:space="preserve"> </w:t>
+      </w:r>
+      <w:r>
         <w:t xml:space="preserve">Here, reductions in</w:t>
       </w:r>
       <w:r>
@@ -6292,6 +6588,18 @@
       </w:pPr>
       <w:r>
         <w:br w:type="textWrapping"/>
+      </w:r>
+      <w:r>
+        <w:t xml:space="preserve"> </w:t>
+      </w:r>
+      <w:r>
+        <w:t xml:space="preserve"> </w:t>
+      </w:r>
+      <w:r>
+        <w:t xml:space="preserve"> </w:t>
+      </w:r>
+      <w:r>
+        <w:t xml:space="preserve"> </w:t>
       </w:r>
       <w:r>
         <w:t xml:space="preserve">As both rooting space and resources were finite in containers, the inability of seedlings to maintain the capacity of the belowground</w:t>
@@ -6464,6 +6772,18 @@
         <w:br w:type="textWrapping"/>
       </w:r>
       <w:r>
+        <w:t xml:space="preserve"> </w:t>
+      </w:r>
+      <w:r>
+        <w:t xml:space="preserve"> </w:t>
+      </w:r>
+      <w:r>
+        <w:t xml:space="preserve"> </w:t>
+      </w:r>
+      <w:r>
+        <w:t xml:space="preserve"> </w:t>
+      </w:r>
+      <w:r>
         <w:t xml:space="preserve">The lack of detected shifts in partitioning to fine roots provides evidence against an optimal foraging strategy for seedlings in containers. This could be because lateral root development is affected by inanimate obstacles and avoiding growth towards container walls could improve the efficiency of resource allocation</w:t>
       </w:r>
       <w:r>
@@ -6829,6 +7149,18 @@
         <w:br w:type="textWrapping"/>
       </w:r>
       <w:r>
+        <w:t xml:space="preserve"> </w:t>
+      </w:r>
+      <w:r>
+        <w:t xml:space="preserve"> </w:t>
+      </w:r>
+      <w:r>
+        <w:t xml:space="preserve"> </w:t>
+      </w:r>
+      <w:r>
+        <w:t xml:space="preserve"> </w:t>
+      </w:r>
+      <w:r>
         <w:t xml:space="preserve">Using measured LMF from the harvest, instead of the optimized seedling control (</w:t>
       </w:r>
       <w:r>
@@ -6961,6 +7293,18 @@
       </w:pPr>
       <w:r>
         <w:br w:type="textWrapping"/>
+      </w:r>
+      <w:r>
+        <w:t xml:space="preserve"> </w:t>
+      </w:r>
+      <w:r>
+        <w:t xml:space="preserve"> </w:t>
+      </w:r>
+      <w:r>
+        <w:t xml:space="preserve"> </w:t>
+      </w:r>
+      <w:r>
+        <w:t xml:space="preserve"> </w:t>
       </w:r>
       <w:r>
         <w:t xml:space="preserve">Increasing rates of non-leaf respiration (</w:t>
@@ -11346,9 +11690,27 @@
       <w:pPr>
         <w:pStyle w:val="Heading1"/>
       </w:pPr>
-      <w:bookmarkStart w:id="53" w:name="references"/>
+      <w:bookmarkStart w:id="53" w:name="acknowledgements"/>
       <w:bookmarkEnd w:id="53"/>
       <w:r>
+        <w:t xml:space="preserve">Acknowledgements</w:t>
+      </w:r>
+    </w:p>
+    <w:p>
+      <w:pPr>
+        <w:pStyle w:val="FirstParagraph"/>
+      </w:pPr>
+      <w:r>
+        <w:t xml:space="preserve">We thank Burhan Amiji for for his outstanding technical assitance. We would like to thank the many Hawkesbury Institute for the Environment staff and students who provded field work help during the experimental harvest.</w:t>
+      </w:r>
+    </w:p>
+    <w:p>
+      <w:pPr>
+        <w:pStyle w:val="Heading1"/>
+      </w:pPr>
+      <w:bookmarkStart w:id="54" w:name="references"/>
+      <w:bookmarkEnd w:id="54"/>
+      <w:r>
         <w:t xml:space="preserve">References</w:t>
       </w:r>
     </w:p>
@@ -11480,7 +11842,7 @@
       <w:r>
         <w:t xml:space="preserve"> </w:t>
       </w:r>
-      <w:hyperlink r:id="rId54">
+      <w:hyperlink r:id="rId55">
         <w:r>
           <w:rPr>
             <w:rStyle w:val="Hyperlink"/>
@@ -11926,7 +12288,7 @@
       <w:r>
         <w:t xml:space="preserve"> </w:t>
       </w:r>
-      <w:hyperlink r:id="rId55">
+      <w:hyperlink r:id="rId56">
         <w:r>
           <w:rPr>
             <w:rStyle w:val="Hyperlink"/>
@@ -11992,7 +12354,7 @@
       <w:r>
         <w:t xml:space="preserve"> </w:t>
       </w:r>
-      <w:hyperlink r:id="rId56">
+      <w:hyperlink r:id="rId57">
         <w:r>
           <w:rPr>
             <w:rStyle w:val="Hyperlink"/>
@@ -12431,7 +12793,7 @@
     </w:lvl>
   </w:abstractNum>
   <w:abstractNum w:abstractNumId="990">
-    <w:nsid w:val="199b7dac"/>
+    <w:nsid w:val="88316f6c"/>
     <w:multiLevelType w:val="multilevel"/>
     <w:lvl w:ilvl="0">
       <w:numFmt w:val="bullet"/>

</xml_diff>

<commit_message>
updates cites, sent this manuscript version to BM
</commit_message>
<xml_diff>
--- a/manuscript/manuscript_pve.docx
+++ b/manuscript/manuscript_pve.docx
@@ -74,9 +74,6 @@
       </w:r>
     </w:p>
     <w:p>
-      <w:pPr>
-        <w:pStyle w:val="FirstParagraph"/>
-      </w:pPr>
       <w:r>
         <w:br w:type="textWrapping"/>
       </w:r>
@@ -112,9 +109,6 @@
       </w:r>
     </w:p>
     <w:p>
-      <w:pPr>
-        <w:pStyle w:val="BodyText"/>
-      </w:pPr>
       <w:r>
         <w:br w:type="textWrapping"/>
       </w:r>
@@ -148,7 +142,7 @@
       <w:hyperlink r:id="rId21">
         <w:r>
           <w:rPr>
-            <w:rStyle w:val="Hyperlink"/>
+            <w:rStyle w:val="Link"/>
           </w:rPr>
           <w:t xml:space="preserve">courtneycampany@gmail.com</w:t>
         </w:r>
@@ -158,9 +152,6 @@
       </w:r>
     </w:p>
     <w:p>
-      <w:pPr>
-        <w:pStyle w:val="BodyText"/>
-      </w:pPr>
       <w:r>
         <w:br w:type="textWrapping"/>
       </w:r>
@@ -169,9 +160,6 @@
       </w:r>
     </w:p>
     <w:p>
-      <w:pPr>
-        <w:pStyle w:val="BodyText"/>
-      </w:pPr>
       <w:r>
         <w:br w:type="textWrapping"/>
       </w:r>
@@ -190,9 +178,6 @@
       </w:r>
     </w:p>
     <w:p>
-      <w:pPr>
-        <w:pStyle w:val="FirstParagraph"/>
-      </w:pPr>
       <w:r>
         <w:t xml:space="preserve">Interpreting limitations to plant growth requires understanding the balance between carbon (</w:t>
       </w:r>
@@ -263,7 +248,7 @@
         <w:t xml:space="preserve"> </w:t>
       </w:r>
       <w:r>
-        <w:t xml:space="preserve">uptake towards mass growth of stems, leaves and roots. Reduced soil volume was expected to induce rapid negative effects on growth and physiology compared to free seedlings. It was hypothesized that the soil volume effect would be largest in the smallest containers, negatively impacting mass partitioning belowground. An accumulation of leaf non-structural carbohydrates, resulting from reduced belowground sink strength, was expected to correlate to reductions in photosynthetic capacity. We observed a negative effect of container volume on aboveground growth soon after the experiment started. Although growth was consistently different across soil volumes, dry mass partitioning to leaves, stems and roots was unchanged after 120 days. Photosynthetic capacity was significantly reduced in containers compared to free seedlings, and was related to both leaf nitrogen content and starch accumulation. We then asked whether the observed reductions in</w:t>
+        <w:t xml:space="preserve">uptake towards mass growth of stems, leaves and roots. Reduced soil volume was expected to induce rapid negative effects on growth and physiology compared to free seedlings. It was hypothesized that the soil volume effect would be largest in the smallest containers, negatively impacting mass partitioning belowground. An accumulation of leaf non-structural carbohydrates, resulting from reduced belowground sink strength, was expected to correlate to reductions in photosynthetic capacity. We observed a negative effect of container volume on aboveground growth soon after the experiment started. Although growth was consistently different across soil volumes, dry mass partitioning to leaves, stems and roots was unchanged after 120 days. Photosynthetic capacity was significantly reduced in containers compared to free seedlings, and was related to both reduced leaf nitrogen content and starch accumulation. We then asked whether the observed reductions in</w:t>
       </w:r>
       <w:r>
         <w:t xml:space="preserve"> </w:t>
@@ -284,7 +269,7 @@
         <w:t xml:space="preserve"> </w:t>
       </w:r>
       <w:r>
-        <w:t xml:space="preserve">explained the observed differences in seedling biomass. We found that although belowground sink limitation resulted in down regulation of</w:t>
+        <w:t xml:space="preserve">explained the observed differences in seedling biomass. Although belowground sink limitation resulted in a reduction of</w:t>
       </w:r>
       <w:r>
         <w:t xml:space="preserve"> </w:t>
@@ -302,7 +287,7 @@
         <w:t xml:space="preserve">n</w:t>
       </w:r>
       <w:r>
-        <w:t xml:space="preserve">, these reductions were not large enough to explain observed growth responses. Thus, as</w:t>
+        <w:t xml:space="preserve">, the model concluded that these reductions were not large enough to explain observed growth responses. Thus, as</w:t>
       </w:r>
       <w:r>
         <w:t xml:space="preserve"> </w:t>
@@ -323,7 +308,7 @@
         <w:t xml:space="preserve"> </w:t>
       </w:r>
       <w:r>
-        <w:t xml:space="preserve">and growth were not tightly coordinated, excess photosynthetic</w:t>
+        <w:t xml:space="preserve">and growth were not tightly coordinated, an unaccounted for pool of photosynthetic</w:t>
       </w:r>
       <w:r>
         <w:t xml:space="preserve"> </w:t>
@@ -338,7 +323,7 @@
         <w:t xml:space="preserve"> </w:t>
       </w:r>
       <w:r>
-        <w:t xml:space="preserve">not attributed to biomass resulted in seedlings with soil volume restriction. These results highlight the need to further utilize mass balance approaches when evaluating plant C allocation and confirm that important feedbacks exist between belowground sink strength and leaf</w:t>
+        <w:t xml:space="preserve">resulted in seedlings with soil volume restriction. These results highlight the need to further utilize mass balance approaches when evaluating plant C allocation and confirm that important feedbacks exist between belowground sink strength and leaf</w:t>
       </w:r>
       <w:r>
         <w:t xml:space="preserve"> </w:t>
@@ -367,9 +352,6 @@
       </w:r>
     </w:p>
     <w:p>
-      <w:pPr>
-        <w:pStyle w:val="FirstParagraph"/>
-      </w:pPr>
       <w:r>
         <w:t xml:space="preserve">photosynthesis, growth, sink regulation, carbon allocation, soil volume</w:t>
       </w:r>
@@ -385,9 +367,6 @@
       </w:r>
     </w:p>
     <w:p>
-      <w:pPr>
-        <w:pStyle w:val="FirstParagraph"/>
-      </w:pPr>
       <w:r>
         <w:t xml:space="preserve">Understanding plant growth and its relationship to</w:t>
       </w:r>
@@ -519,9 +498,6 @@
       </w:r>
     </w:p>
     <w:p>
-      <w:pPr>
-        <w:pStyle w:val="BodyText"/>
-      </w:pPr>
       <w:r>
         <w:br w:type="textWrapping"/>
       </w:r>
@@ -685,7 +661,7 @@
         <w:t xml:space="preserve"> </w:t>
       </w:r>
       <w:r>
-        <w:t xml:space="preserve">of the remaining foliage are commonly shown, yet are attributed to various mechanisms, including reduction in end product inhibition</w:t>
+        <w:t xml:space="preserve">of the remaining foliage are commonly shown, yet are attributed to various mechanisms, including reduction in end-product inhibition</w:t>
       </w:r>
       <w:r>
         <w:t xml:space="preserve"> </w:t>
@@ -730,7 +706,7 @@
         <w:t xml:space="preserve"> </w:t>
       </w:r>
       <w:r>
-        <w:t xml:space="preserve">(Eyles et al. 2013)</w:t>
+        <w:t xml:space="preserve">(Eyles et al.)</w:t>
       </w:r>
       <w:r>
         <w:t xml:space="preserve">. However, increases in</w:t>
@@ -832,13 +808,10 @@
         <w:t xml:space="preserve"> </w:t>
       </w:r>
       <w:r>
-        <w:t xml:space="preserve">do not always infer proportional responses in growth.</w:t>
-      </w:r>
-    </w:p>
-    <w:p>
-      <w:pPr>
-        <w:pStyle w:val="BodyText"/>
-      </w:pPr>
+        <w:t xml:space="preserve">do not always correspond with proportional responses in growth.</w:t>
+      </w:r>
+    </w:p>
+    <w:p>
       <w:r>
         <w:br w:type="textWrapping"/>
       </w:r>
@@ -1066,9 +1039,6 @@
       </w:r>
     </w:p>
     <w:p>
-      <w:pPr>
-        <w:pStyle w:val="BodyText"/>
-      </w:pPr>
       <w:r>
         <w:br w:type="textWrapping"/>
       </w:r>
@@ -1106,7 +1076,13 @@
         <w:t xml:space="preserve"> </w:t>
       </w:r>
       <w:r>
-        <w:t xml:space="preserve">(Arp 1991, NeSmith and Duval 1998, Poorter, Bühler, et al. 2012)</w:t>
+        <w:t xml:space="preserve">(Arp 1991, NeSmith and Duval 1998, Poorter, B</w:t>
+      </w:r>
+      <w:r>
+        <w:t xml:space="preserve">ü</w:t>
+      </w:r>
+      <w:r>
+        <w:t xml:space="preserve">hler, et al. 2012)</w:t>
       </w:r>
       <w:r>
         <w:t xml:space="preserve">. Possible advantages of this approach are that it allows a large range of treatment levels, can be easily compared to naturally planted seedlings and may mimic natural conditions as seedlings compete for space or reach bedrock. Seedlings undergo many physiological and morphological changes in response to rooting volume, including biomass partitioning,</w:t>
@@ -1133,7 +1109,13 @@
         <w:t xml:space="preserve"> </w:t>
       </w:r>
       <w:r>
-        <w:t xml:space="preserve">(NeSmith and Duval 1998, Poorter, Bühler, et al. 2012 and references therein)</w:t>
+        <w:t xml:space="preserve">(NeSmith and Duval 1998, Poorter, B</w:t>
+      </w:r>
+      <w:r>
+        <w:t xml:space="preserve">ü</w:t>
+      </w:r>
+      <w:r>
+        <w:t xml:space="preserve">hler, et al. 2012 and references therein)</w:t>
       </w:r>
       <w:r>
         <w:t xml:space="preserve">. Inadequate rooting volume may decrease</w:t>
@@ -1275,9 +1257,6 @@
       </w:r>
     </w:p>
     <w:p>
-      <w:pPr>
-        <w:pStyle w:val="BodyText"/>
-      </w:pPr>
       <w:r>
         <w:br w:type="textWrapping"/>
       </w:r>
@@ -1382,9 +1361,6 @@
       </w:r>
     </w:p>
     <w:p>
-      <w:pPr>
-        <w:pStyle w:val="BodyText"/>
-      </w:pPr>
       <w:r>
         <w:br w:type="textWrapping"/>
       </w:r>
@@ -1411,25 +1387,35 @@
       </w:r>
     </w:p>
     <w:p>
-      <w:pPr>
-        <w:pStyle w:val="BodyText"/>
-      </w:pPr>
       <w:r>
         <w:t xml:space="preserve">2). As the finite pool of rooting volume and soil nutrients will decline faster in trees growing in small containers, we expected reductions in partitioning to fine root mass relative to tree size with decreasing container size.</w:t>
       </w:r>
     </w:p>
     <w:p>
-      <w:pPr>
-        <w:pStyle w:val="BodyText"/>
-      </w:pPr>
-      <w:r>
-        <w:t xml:space="preserve">3). Reduced sink strength was expected to lead to accumulation of leaf non-structural carbohydrates, and a resulting down regulation of A. We therefore expected a correlation between carbohydrate accumulation and photosynthetic capacity as a function of soil volume.</w:t>
-      </w:r>
-    </w:p>
-    <w:p>
-      <w:pPr>
-        <w:pStyle w:val="BodyText"/>
-      </w:pPr>
+      <w:r>
+        <w:t xml:space="preserve">3). Reduced sink strength was expected to lead to accumulation of leaf non-structural carbohydrates, and a resulting down regulation of</w:t>
+      </w:r>
+      <w:r>
+        <w:t xml:space="preserve"> </w:t>
+      </w:r>
+      <w:r>
+        <w:rPr>
+          <w:i/>
+        </w:rPr>
+        <w:t xml:space="preserve">A</w:t>
+      </w:r>
+      <w:r>
+        <w:rPr>
+          <w:vertAlign w:val="subscript"/>
+          <w:i/>
+        </w:rPr>
+        <w:t xml:space="preserve">n</w:t>
+      </w:r>
+      <w:r>
+        <w:t xml:space="preserve">. We therefore expected a correlation between carbohydrate accumulation and photosynthetic capacity as a function of soil volume.</w:t>
+      </w:r>
+    </w:p>
+    <w:p>
       <w:r>
         <w:t xml:space="preserve">4). Last, observed seedling mass was expected to correspond to growth model mass predicted from a simple</w:t>
       </w:r>
@@ -1470,9 +1456,6 @@
       </w:r>
     </w:p>
     <w:p>
-      <w:pPr>
-        <w:pStyle w:val="FirstParagraph"/>
-      </w:pPr>
       <w:r>
         <w:t xml:space="preserve">This experiment was located at the Hawkesbury Forest Experiment site in Richmond, NSW, Australia. Plots were located in an open cover paddock that was converted from native pasture grasses. Top soils at this site are an alluvial formation of low-fertility sandy loam soils (380 and 108 mg kg</w:t>
       </w:r>
@@ -1490,9 +1473,6 @@
       </w:r>
     </w:p>
     <w:p>
-      <w:pPr>
-        <w:pStyle w:val="BodyText"/>
-      </w:pPr>
       <w:r>
         <w:br w:type="textWrapping"/>
       </w:r>
@@ -1543,9 +1523,6 @@
       </w:r>
     </w:p>
     <w:p>
-      <w:pPr>
-        <w:pStyle w:val="BodyText"/>
-      </w:pPr>
       <w:r>
         <w:br w:type="textWrapping"/>
       </w:r>
@@ -1595,13 +1572,10 @@
         <w:t xml:space="preserve"> </w:t>
       </w:r>
       <w:r>
-        <w:t xml:space="preserve">subplot was excavated to the hard layer and replaced with the same soil used in each container. A border of root exclusion material was buried 0.25 m deep and extended 0.25 m above the ground surface around each subplot to exclude local vegetation.</w:t>
-      </w:r>
-    </w:p>
-    <w:p>
-      <w:pPr>
-        <w:pStyle w:val="BodyText"/>
-      </w:pPr>
+        <w:t xml:space="preserve">subplot was excavated to the hard layer and replaced with the same soil used in each container. A border of root exclusion material was buried 0.25 m deep and extended 0.25 m above the ground surface around each subplot to exclude local vegetation, which was further kept out by periodic weeding.</w:t>
+      </w:r>
+    </w:p>
+    <w:p>
       <w:r>
         <w:br w:type="textWrapping"/>
       </w:r>
@@ -1627,7 +1601,7 @@
         <w:t xml:space="preserve">(Poorter et al. 2009)</w:t>
       </w:r>
       <w:r>
-        <w:t xml:space="preserve">, an undesired experimental artifact. A collection compartment in the bottom of containers, containing gravel covered by root exclusion mesh, was used to collect excess water for 20, 25, and 35 l containers. Plastic tubing (6 mm diameter) was inset into the gravel layer and extended through the top of the container. A lysimeter pump was then used to suction excess water, through the tubing, as needed. For small containers (5, 10, and 15 L) a simple bottom plug was used to drain excess water from the gravel compartment. Each containers was inspected after every rainfall event to determine if pooling had occurred.</w:t>
+        <w:t xml:space="preserve">, an undesired experimental artifact. A collection compartment in the bottom of containers, containing gravel covered by root exclusion mesh, was used to collect excess water for 20, 25, and 35 l containers. Plastic tubing (6 mm diameter) was inset into the gravel layer and extended through the top of the container. A lysimeter pump was then used to suction excess water, through the tubing, as needed. For small containers (5, 10, and 15 L) a simple bottom plug was used to drain excess water from the gravel compartment. Each container was inspected after every watering and rainfall event to determine if pooling had occurred.</w:t>
       </w:r>
     </w:p>
     <w:p>
@@ -1641,9 +1615,6 @@
       </w:r>
     </w:p>
     <w:p>
-      <w:pPr>
-        <w:pStyle w:val="FirstParagraph"/>
-      </w:pPr>
       <w:r>
         <w:t xml:space="preserve">Seedlings were planted in summer (January 21</w:t>
       </w:r>
@@ -1713,9 +1684,6 @@
       </w:r>
     </w:p>
     <w:p>
-      <w:pPr>
-        <w:pStyle w:val="FirstParagraph"/>
-      </w:pPr>
       <w:r>
         <w:t xml:space="preserve">Leaf gas exchange measurements were performed fortnightly at saturating light (</w:t>
       </w:r>
@@ -1793,7 +1761,9 @@
       </w:r>
       <m:oMath>
         <m:r>
-          <m:rPr/>
+          <m:rPr>
+            <m:sty m:val="p"/>
+          </m:rPr>
           <m:t>μ</m:t>
         </m:r>
       </m:oMath>
@@ -1838,7 +1808,9 @@
       </w:r>
       <m:oMath>
         <m:r>
-          <m:rPr/>
+          <m:rPr>
+            <m:sty m:val="p"/>
+          </m:rPr>
           <m:t>μ</m:t>
         </m:r>
       </m:oMath>
@@ -1892,7 +1864,9 @@
       </w:r>
       <m:oMath>
         <m:r>
-          <m:rPr/>
+          <m:rPr>
+            <m:sty m:val="p"/>
+          </m:rPr>
           <m:t>μ</m:t>
         </m:r>
       </m:oMath>
@@ -1916,7 +1890,9 @@
       </w:r>
       <m:oMath>
         <m:r>
-          <m:rPr/>
+          <m:rPr>
+            <m:sty m:val="p"/>
+          </m:rPr>
           <m:t>μ</m:t>
         </m:r>
       </m:oMath>
@@ -2048,9 +2024,6 @@
       </w:r>
     </w:p>
     <w:p>
-      <w:pPr>
-        <w:pStyle w:val="BodyText"/>
-      </w:pPr>
       <w:r>
         <w:br w:type="textWrapping"/>
       </w:r>
@@ -2134,7 +2107,9 @@
       </w:r>
       <m:oMath>
         <m:r>
-          <m:rPr/>
+          <m:rPr>
+            <m:sty m:val="p"/>
+          </m:rPr>
           <m:t>μ</m:t>
         </m:r>
       </m:oMath>
@@ -2167,7 +2142,9 @@
       </w:r>
       <m:oMath>
         <m:r>
-          <m:rPr/>
+          <m:rPr>
+            <m:sty m:val="p"/>
+          </m:rPr>
           <m:t>μ</m:t>
         </m:r>
       </m:oMath>
@@ -2253,7 +2230,16 @@
         <w:t xml:space="preserve"> </w:t>
       </w:r>
       <w:r>
-        <w:t xml:space="preserve">(R Development Core Team 2011)</w:t>
+        <w:t xml:space="preserve">(</w:t>
+      </w:r>
+      <w:r>
+        <w:t xml:space="preserve">R Development Core Team</w:t>
+      </w:r>
+      <w:r>
+        <w:t xml:space="preserve"> </w:t>
+      </w:r>
+      <w:r>
+        <w:t xml:space="preserve">2011)</w:t>
       </w:r>
       <w:r>
         <w:t xml:space="preserve"> </w:t>
@@ -2263,9 +2249,6 @@
       </w:r>
     </w:p>
     <w:p>
-      <w:pPr>
-        <w:pStyle w:val="BodyText"/>
-      </w:pPr>
       <w:r>
         <w:br w:type="textWrapping"/>
       </w:r>
@@ -2319,7 +2302,9 @@
       </w:r>
       <m:oMath>
         <m:r>
-          <m:rPr/>
+          <m:rPr>
+            <m:sty m:val="p"/>
+          </m:rPr>
           <m:t>μ</m:t>
         </m:r>
       </m:oMath>
@@ -2386,15 +2371,14 @@
       </w:r>
     </w:p>
     <w:p>
-      <w:pPr>
-        <w:pStyle w:val="FirstParagraph"/>
-      </w:pPr>
       <w:r>
         <w:t xml:space="preserve">Predawn (</w:t>
       </w:r>
       <m:oMath>
         <m:r>
-          <m:rPr/>
+          <m:rPr>
+            <m:sty m:val="p"/>
+          </m:rPr>
           <m:t>Ψ</m:t>
         </m:r>
       </m:oMath>
@@ -2409,7 +2393,9 @@
       </w:r>
       <m:oMath>
         <m:r>
-          <m:rPr/>
+          <m:rPr>
+            <m:sty m:val="p"/>
+          </m:rPr>
           <m:t>Ψ</m:t>
         </m:r>
       </m:oMath>
@@ -2451,7 +2437,9 @@
       </w:r>
       <m:oMath>
         <m:r>
-          <m:rPr/>
+          <m:rPr>
+            <m:sty m:val="p"/>
+          </m:rPr>
           <m:t>Ψ</m:t>
         </m:r>
       </m:oMath>
@@ -2472,7 +2460,9 @@
       </w:r>
       <m:oMath>
         <m:r>
-          <m:rPr/>
+          <m:rPr>
+            <m:sty m:val="p"/>
+          </m:rPr>
           <m:t>Ψ</m:t>
         </m:r>
       </m:oMath>
@@ -2512,9 +2502,6 @@
       </w:r>
     </w:p>
     <w:p>
-      <w:pPr>
-        <w:pStyle w:val="FirstParagraph"/>
-      </w:pPr>
       <w:r>
         <w:t xml:space="preserve">Leaves used in each gas exchange measurements and subsamples of harvested roots were dried to a constant mass and milled for analysis of</w:t>
       </w:r>
@@ -2538,7 +2525,9 @@
       </w:r>
       <m:oMath>
         <m:r>
-          <m:rPr/>
+          <m:rPr>
+            <m:sty m:val="p"/>
+          </m:rPr>
           <m:t>δ</m:t>
         </m:r>
       </m:oMath>
@@ -2604,7 +2593,9 @@
       </w:r>
       <m:oMath>
         <m:r>
-          <m:rPr/>
+          <m:rPr>
+            <m:sty m:val="p"/>
+          </m:rPr>
           <m:t>δ</m:t>
         </m:r>
       </m:oMath>
@@ -2628,9 +2619,6 @@
       </w:r>
     </w:p>
     <w:p>
-      <w:pPr>
-        <w:pStyle w:val="BodyText"/>
-      </w:pPr>
       <w:r>
         <w:br w:type="textWrapping"/>
       </w:r>
@@ -2663,7 +2651,9 @@
       </w:r>
       <m:oMath>
         <m:r>
-          <m:rPr/>
+          <m:rPr>
+            <m:sty m:val="p"/>
+          </m:rPr>
           <m:t>α</m:t>
         </m:r>
       </m:oMath>
@@ -2787,9 +2777,6 @@
       </w:r>
     </w:p>
     <w:p>
-      <w:pPr>
-        <w:pStyle w:val="FirstParagraph"/>
-      </w:pPr>
       <w:r>
         <w:t xml:space="preserve">We developed a simple seedling growth model that utilized leaf</w:t>
       </w:r>
@@ -2870,9 +2857,6 @@
       </w:r>
     </w:p>
     <w:p>
-      <w:pPr>
-        <w:pStyle w:val="BodyText"/>
-      </w:pPr>
       <w:r>
         <w:br w:type="textWrapping"/>
       </w:r>
@@ -2881,9 +2865,6 @@
       </w:r>
     </w:p>
     <w:p>
-      <w:pPr>
-        <w:pStyle w:val="BodyText"/>
-      </w:pPr>
       <m:oMathPara>
         <m:oMathParaPr>
           <m:jc m:val="center"/>
@@ -2892,23 +2873,31 @@
           <m:sSub>
             <m:e>
               <m:r>
-                <m:rPr/>
+                <m:rPr>
+                  <m:sty m:val="p"/>
+                </m:rPr>
                 <m:t>P</m:t>
               </m:r>
             </m:e>
             <m:sub>
               <m:r>
-                <m:rPr/>
+                <m:rPr>
+                  <m:sty m:val="p"/>
+                </m:rPr>
                 <m:t>i</m:t>
               </m:r>
             </m:sub>
           </m:sSub>
           <m:r>
-            <m:rPr/>
+            <m:rPr>
+              <m:sty m:val="p"/>
+            </m:rPr>
             <m:t>=</m:t>
           </m:r>
           <m:r>
-            <m:rPr/>
+            <m:rPr>
+              <m:sty m:val="p"/>
+            </m:rPr>
             <m:t>L</m:t>
           </m:r>
           <m:d>
@@ -2926,7 +2915,9 @@
                   <m:sSub>
                     <m:e>
                       <m:r>
-                        <m:rPr/>
+                        <m:rPr>
+                          <m:sty m:val="p"/>
+                        </m:rPr>
                         <m:t>C</m:t>
                       </m:r>
                     </m:e>
@@ -2964,13 +2955,17 @@
                     </m:sub>
                   </m:sSub>
                   <m:r>
-                    <m:rPr/>
+                    <m:rPr>
+                      <m:sty m:val="p"/>
+                    </m:rPr>
                     <m:t> </m:t>
                   </m:r>
                   <m:sSub>
                     <m:e>
                       <m:r>
-                        <m:rPr/>
+                        <m:rPr>
+                          <m:sty m:val="p"/>
+                        </m:rPr>
                         <m:t>σ</m:t>
                       </m:r>
                     </m:e>
@@ -2988,7 +2983,9 @@
                   <m:sSub>
                     <m:e>
                       <m:r>
-                        <m:rPr/>
+                        <m:rPr>
+                          <m:sty m:val="p"/>
+                        </m:rPr>
                         <m:t>ϵ</m:t>
                       </m:r>
                     </m:e>
@@ -3006,20 +3003,21 @@
             </m:e>
           </m:d>
           <m:r>
-            <m:rPr/>
+            <m:rPr>
+              <m:sty m:val="p"/>
+            </m:rPr>
             <m:t>−</m:t>
           </m:r>
           <m:r>
-            <m:rPr/>
+            <m:rPr>
+              <m:sty m:val="p"/>
+            </m:rPr>
             <m:t>R</m:t>
           </m:r>
         </m:oMath>
       </m:oMathPara>
     </w:p>
     <w:p>
-      <w:pPr>
-        <w:pStyle w:val="BodyText"/>
-      </w:pPr>
       <w:r>
         <w:t xml:space="preserve">where</w:t>
       </w:r>
@@ -3094,7 +3092,9 @@
       </w:r>
       <m:oMath>
         <m:r>
-          <m:rPr/>
+          <m:rPr>
+            <m:sty m:val="p"/>
+          </m:rPr>
           <m:t>σ</m:t>
         </m:r>
       </m:oMath>
@@ -3108,14 +3108,16 @@
         <w:t xml:space="preserve"> </w:t>
       </w:r>
       <w:r>
-        <w:t xml:space="preserve">is a self shading parameter (explained below),</w:t>
+        <w:t xml:space="preserve">is a self-shading parameter (explained below),</w:t>
       </w:r>
       <w:r>
         <w:t xml:space="preserve"> </w:t>
       </w:r>
       <m:oMath>
         <m:r>
-          <m:rPr/>
+          <m:rPr>
+            <m:sty m:val="p"/>
+          </m:rPr>
           <m:t>ϵ</m:t>
         </m:r>
       </m:oMath>
@@ -3166,9 +3168,6 @@
       </w:r>
     </w:p>
     <w:p>
-      <w:pPr>
-        <w:pStyle w:val="BodyText"/>
-      </w:pPr>
       <w:r>
         <w:br w:type="textWrapping"/>
       </w:r>
@@ -3177,34 +3176,41 @@
       </w:r>
     </w:p>
     <w:p>
-      <w:pPr>
-        <w:pStyle w:val="BodyText"/>
-      </w:pPr>
       <m:oMathPara>
         <m:oMathParaPr>
           <m:jc m:val="center"/>
         </m:oMathParaPr>
         <m:oMath>
           <m:r>
-            <m:rPr/>
+            <m:rPr>
+              <m:sty m:val="p"/>
+            </m:rPr>
             <m:t>R</m:t>
           </m:r>
           <m:r>
-            <m:rPr/>
+            <m:rPr>
+              <m:sty m:val="p"/>
+            </m:rPr>
             <m:t>=</m:t>
           </m:r>
           <m:r>
-            <m:rPr/>
+            <m:rPr>
+              <m:sty m:val="p"/>
+            </m:rPr>
             <m:t>Σ</m:t>
           </m:r>
           <m:r>
-            <m:rPr/>
+            <m:rPr>
+              <m:sty m:val="p"/>
+            </m:rPr>
             <m:t>(</m:t>
           </m:r>
           <m:sSub>
             <m:e>
               <m:r>
-                <m:rPr/>
+                <m:rPr>
+                  <m:sty m:val="p"/>
+                </m:rPr>
                 <m:t>R</m:t>
               </m:r>
             </m:e>
@@ -3218,13 +3224,17 @@
             </m:sub>
           </m:sSub>
           <m:r>
-            <m:rPr/>
+            <m:rPr>
+              <m:sty m:val="p"/>
+            </m:rPr>
             <m:t> </m:t>
           </m:r>
           <m:sSub>
             <m:e>
               <m:r>
-                <m:rPr/>
+                <m:rPr>
+                  <m:sty m:val="p"/>
+                </m:rPr>
                 <m:t>M</m:t>
               </m:r>
             </m:e>
@@ -3238,16 +3248,15 @@
             </m:sub>
           </m:sSub>
           <m:r>
-            <m:rPr/>
+            <m:rPr>
+              <m:sty m:val="p"/>
+            </m:rPr>
             <m:t>)</m:t>
           </m:r>
         </m:oMath>
       </m:oMathPara>
     </w:p>
     <w:p>
-      <w:pPr>
-        <w:pStyle w:val="BodyText"/>
-      </w:pPr>
       <w:r>
         <w:t xml:space="preserve">where</w:t>
       </w:r>
@@ -3352,9 +3361,6 @@
       </w:r>
     </w:p>
     <w:p>
-      <w:pPr>
-        <w:pStyle w:val="BodyText"/>
-      </w:pPr>
       <w:r>
         <w:br w:type="textWrapping"/>
       </w:r>
@@ -3363,9 +3369,6 @@
       </w:r>
     </w:p>
     <w:p>
-      <w:pPr>
-        <w:pStyle w:val="BodyText"/>
-      </w:pPr>
       <m:oMathPara>
         <m:oMathParaPr>
           <m:jc m:val="center"/>
@@ -3377,13 +3380,17 @@
             </m:fPr>
             <m:num>
               <m:r>
-                <m:rPr/>
+                <m:rPr>
+                  <m:sty m:val="p"/>
+                </m:rPr>
                 <m:t>d</m:t>
               </m:r>
               <m:sSub>
                 <m:e>
                   <m:r>
-                    <m:rPr/>
+                    <m:rPr>
+                      <m:sty m:val="p"/>
+                    </m:rPr>
                     <m:t>M</m:t>
                   </m:r>
                 </m:e>
@@ -3399,23 +3406,31 @@
             </m:num>
             <m:den>
               <m:r>
-                <m:rPr/>
+                <m:rPr>
+                  <m:sty m:val="p"/>
+                </m:rPr>
                 <m:t>d</m:t>
               </m:r>
               <m:r>
-                <m:rPr/>
+                <m:rPr>
+                  <m:sty m:val="p"/>
+                </m:rPr>
                 <m:t>t</m:t>
               </m:r>
             </m:den>
           </m:f>
           <m:r>
-            <m:rPr/>
+            <m:rPr>
+              <m:sty m:val="p"/>
+            </m:rPr>
             <m:t>=</m:t>
           </m:r>
           <m:sSub>
             <m:e>
               <m:r>
-                <m:rPr/>
+                <m:rPr>
+                  <m:sty m:val="p"/>
+                </m:rPr>
                 <m:t>A</m:t>
               </m:r>
             </m:e>
@@ -3429,13 +3444,17 @@
             </m:sub>
           </m:sSub>
           <m:r>
-            <m:rPr/>
+            <m:rPr>
+              <m:sty m:val="p"/>
+            </m:rPr>
             <m:t> </m:t>
           </m:r>
           <m:sSub>
             <m:e>
               <m:r>
-                <m:rPr/>
+                <m:rPr>
+                  <m:sty m:val="p"/>
+                </m:rPr>
                 <m:t>P</m:t>
               </m:r>
             </m:e>
@@ -3449,26 +3468,42 @@
             </m:sub>
           </m:sSub>
           <m:r>
-            <m:rPr/>
+            <m:rPr>
+              <m:sty m:val="p"/>
+            </m:rPr>
             <m:t> </m:t>
           </m:r>
           <m:r>
-            <m:rPr/>
+            <m:rPr>
+              <m:sty m:val="p"/>
+            </m:rPr>
             <m:t>−</m:t>
           </m:r>
           <m:r>
-            <m:rPr/>
+            <m:rPr>
+              <m:sty m:val="p"/>
+            </m:rPr>
             <m:t> </m:t>
           </m:r>
           <m:r>
-            <m:rPr/>
+            <m:rPr>
+              <m:sty m:val="p"/>
+            </m:rPr>
             <m:t>(</m:t>
           </m:r>
-          <m:sSub>
+          <m:nary>
+            <m:naryPr>
+              <m:chr m:val="Λ"/>
+              <m:limLoc m:val="subSup"/>
+              <m:supHide m:val="off"/>
+              <m:supHide m:val="off"/>
+            </m:naryPr>
             <m:e>
               <m:r>
-                <m:rPr/>
-                <m:t>Λ</m:t>
+                <m:rPr>
+                  <m:sty m:val="p"/>
+                </m:rPr>
+                <m:t> </m:t>
               </m:r>
             </m:e>
             <m:sub>
@@ -3479,15 +3514,14 @@
                 <m:t>c</m:t>
               </m:r>
             </m:sub>
-          </m:sSub>
-          <m:r>
-            <m:rPr/>
-            <m:t> </m:t>
-          </m:r>
+            <m:sup/>
+          </m:nary>
           <m:sSub>
             <m:e>
               <m:r>
-                <m:rPr/>
+                <m:rPr>
+                  <m:sty m:val="p"/>
+                </m:rPr>
                 <m:t>M</m:t>
               </m:r>
             </m:e>
@@ -3501,16 +3535,15 @@
             </m:sub>
           </m:sSub>
           <m:r>
-            <m:rPr/>
+            <m:rPr>
+              <m:sty m:val="p"/>
+            </m:rPr>
             <m:t>)</m:t>
           </m:r>
         </m:oMath>
       </m:oMathPara>
     </w:p>
     <w:p>
-      <w:pPr>
-        <w:pStyle w:val="BodyText"/>
-      </w:pPr>
       <w:r>
         <w:t xml:space="preserve">where</w:t>
       </w:r>
@@ -3540,7 +3573,9 @@
       </w:r>
       <m:oMath>
         <m:r>
-          <m:rPr/>
+          <m:rPr>
+            <m:sty m:val="p"/>
+          </m:rPr>
           <m:t>Λ</m:t>
         </m:r>
       </m:oMath>
@@ -3570,7 +3605,9 @@
       </w:r>
       <m:oMath>
         <m:r>
-          <m:rPr/>
+          <m:rPr>
+            <m:sty m:val="p"/>
+          </m:rPr>
           <m:t>Λ</m:t>
         </m:r>
       </m:oMath>
@@ -3588,9 +3625,6 @@
       </w:r>
     </w:p>
     <w:p>
-      <w:pPr>
-        <w:pStyle w:val="BodyText"/>
-      </w:pPr>
       <w:r>
         <w:br w:type="textWrapping"/>
       </w:r>
@@ -3854,7 +3888,9 @@
       </w:r>
       <m:oMath>
         <m:r>
-          <m:rPr/>
+          <m:rPr>
+            <m:sty m:val="p"/>
+          </m:rPr>
           <m:t>μ</m:t>
         </m:r>
       </m:oMath>
@@ -3968,9 +4004,6 @@
       </w:r>
     </w:p>
     <w:p>
-      <w:pPr>
-        <w:pStyle w:val="BodyText"/>
-      </w:pPr>
       <w:r>
         <w:br w:type="textWrapping"/>
       </w:r>
@@ -3991,7 +4024,9 @@
       </w:r>
       <m:oMath>
         <m:r>
-          <m:rPr/>
+          <m:rPr>
+            <m:sty m:val="p"/>
+          </m:rPr>
           <m:t>σ</m:t>
         </m:r>
       </m:oMath>
@@ -4068,7 +4103,7 @@
         <w:t xml:space="preserve"> </w:t>
       </w:r>
       <w:r>
-        <w:t xml:space="preserve">(Duursma)</w:t>
+        <w:t xml:space="preserve">(Duursma 2014)</w:t>
       </w:r>
       <w:r>
         <w:t xml:space="preserve"> </w:t>
@@ -4120,7 +4155,9 @@
       </w:r>
       <m:oMath>
         <m:r>
-          <m:rPr/>
+          <m:rPr>
+            <m:sty m:val="p"/>
+          </m:rPr>
           <m:t>σ</m:t>
         </m:r>
       </m:oMath>
@@ -4141,7 +4178,9 @@
       </w:r>
       <m:oMath>
         <m:r>
-          <m:rPr/>
+          <m:rPr>
+            <m:sty m:val="p"/>
+          </m:rPr>
           <m:t>σ</m:t>
         </m:r>
       </m:oMath>
@@ -4162,7 +4201,9 @@
       </w:r>
       <m:oMath>
         <m:r>
-          <m:rPr/>
+          <m:rPr>
+            <m:sty m:val="p"/>
+          </m:rPr>
           <m:t>σ</m:t>
         </m:r>
       </m:oMath>
@@ -4189,9 +4230,6 @@
       </w:r>
     </w:p>
     <w:p>
-      <w:pPr>
-        <w:pStyle w:val="BodyText"/>
-      </w:pPr>
       <w:r>
         <w:br w:type="textWrapping"/>
       </w:r>
@@ -4229,7 +4267,7 @@
         <w:t xml:space="preserve"> </w:t>
       </w:r>
       <w:r>
-        <w:t xml:space="preserve">where sufficient to accurately predict overall seedling biomass production after 120 days. Each model run utilized changes in</w:t>
+        <w:t xml:space="preserve">were sufficient to accurately predict overall seedling biomass production after 120 days. Each model run utilized changes in</w:t>
       </w:r>
       <w:r>
         <w:t xml:space="preserve"> </w:t>
@@ -4292,13 +4330,10 @@
         <w:t xml:space="preserve"> </w:t>
       </w:r>
       <w:r>
-        <w:t xml:space="preserve">was assumed to equal half of the final mass for both modeled and observed seedlings.</w:t>
-      </w:r>
-    </w:p>
-    <w:p>
-      <w:pPr>
-        <w:pStyle w:val="BodyText"/>
-      </w:pPr>
+        <w:t xml:space="preserve">was assumed to equal half of the final dry mass for both modeled and observed seedlings.</w:t>
+      </w:r>
+    </w:p>
+    <w:p>
       <w:r>
         <w:br w:type="textWrapping"/>
       </w:r>
@@ -4470,9 +4505,6 @@
       </w:r>
     </w:p>
     <w:p>
-      <w:pPr>
-        <w:pStyle w:val="FirstParagraph"/>
-      </w:pPr>
       <w:r>
         <w:t xml:space="preserve">Differences in measured parameters with soil volume were analysed by mixed-effects models in R with individual containers and experimental blocks as random effects and soil volume treatment as a categorical fixed effect with seven levels. Tukey's post-hoc tests were performed in conjunction with ANOVA to determine which specific paired comparisons among soil volume treatments were different. A linear mixed effect model of</w:t>
       </w:r>
@@ -4589,7 +4621,9 @@
       </w:r>
       <m:oMath>
         <m:r>
-          <m:rPr/>
+          <m:rPr>
+            <m:sty m:val="p"/>
+          </m:rPr>
           <m:t>α</m:t>
         </m:r>
       </m:oMath>
@@ -4621,9 +4655,6 @@
       </w:r>
     </w:p>
     <w:p>
-      <w:pPr>
-        <w:pStyle w:val="FirstParagraph"/>
-      </w:pPr>
       <w:r>
         <w:t xml:space="preserve">Plant height, diameter and leaf area diverged between container volumes soon after start of the experiment (Figure 1a-c). First, seedling leaf area significantly diverged between soil volumes (</w:t>
       </w:r>
@@ -4725,9 +4756,6 @@
       </w:r>
     </w:p>
     <w:p>
-      <w:pPr>
-        <w:pStyle w:val="BodyText"/>
-      </w:pPr>
       <w:r>
         <w:br w:type="textWrapping"/>
       </w:r>
@@ -4810,7 +4838,9 @@
           </m:barPr>
           <m:e>
             <m:r>
-              <m:rPr/>
+              <m:rPr>
+                <m:sty m:val="p"/>
+              </m:rPr>
               <m:t>x</m:t>
             </m:r>
           </m:e>
@@ -4824,9 +4854,6 @@
       </w:r>
     </w:p>
     <w:p>
-      <w:pPr>
-        <w:pStyle w:val="BodyText"/>
-      </w:pPr>
       <w:r>
         <w:br w:type="textWrapping"/>
       </w:r>
@@ -4926,9 +4953,6 @@
       </w:r>
     </w:p>
     <w:p>
-      <w:pPr>
-        <w:pStyle w:val="FirstParagraph"/>
-      </w:pPr>
       <w:r>
         <w:t xml:space="preserve">Leaf</w:t>
       </w:r>
@@ -5076,9 +5100,6 @@
       </w:r>
     </w:p>
     <w:p>
-      <w:pPr>
-        <w:pStyle w:val="FirstParagraph"/>
-      </w:pPr>
       <w:r>
         <w:t xml:space="preserve">At the first measurement campaign, both</w:t>
       </w:r>
@@ -5402,9 +5423,6 @@
       </w:r>
     </w:p>
     <w:p>
-      <w:pPr>
-        <w:pStyle w:val="BodyText"/>
-      </w:pPr>
       <w:r>
         <w:br w:type="textWrapping"/>
       </w:r>
@@ -5500,9 +5518,6 @@
       </w:r>
     </w:p>
     <w:p>
-      <w:pPr>
-        <w:pStyle w:val="BodyText"/>
-      </w:pPr>
       <w:r>
         <w:br w:type="textWrapping"/>
       </w:r>
@@ -5526,7 +5541,9 @@
       </w:r>
       <m:oMath>
         <m:r>
-          <m:rPr/>
+          <m:rPr>
+            <m:sty m:val="p"/>
+          </m:rPr>
           <m:t>Ψ</m:t>
         </m:r>
       </m:oMath>
@@ -5547,7 +5564,9 @@
       </w:r>
       <m:oMath>
         <m:r>
-          <m:rPr/>
+          <m:rPr>
+            <m:sty m:val="p"/>
+          </m:rPr>
           <m:t>Ψ</m:t>
         </m:r>
       </m:oMath>
@@ -5628,7 +5647,9 @@
       </w:r>
       <m:oMath>
         <m:r>
-          <m:rPr/>
+          <m:rPr>
+            <m:sty m:val="p"/>
+          </m:rPr>
           <m:t>δ</m:t>
         </m:r>
       </m:oMath>
@@ -5648,7 +5669,9 @@
           </m:barPr>
           <m:e>
             <m:r>
-              <m:rPr/>
+              <m:rPr>
+                <m:sty m:val="p"/>
+              </m:rPr>
               <m:t>x</m:t>
             </m:r>
           </m:e>
@@ -5667,7 +5690,9 @@
           </m:barPr>
           <m:e>
             <m:r>
-              <m:rPr/>
+              <m:rPr>
+                <m:sty m:val="p"/>
+              </m:rPr>
               <m:t>x</m:t>
             </m:r>
           </m:e>
@@ -5691,9 +5716,6 @@
       </w:r>
     </w:p>
     <w:p>
-      <w:pPr>
-        <w:pStyle w:val="FirstParagraph"/>
-      </w:pPr>
       <w:r>
         <w:t xml:space="preserve">The default model (</w:t>
       </w:r>
@@ -5759,9 +5781,6 @@
       </w:r>
     </w:p>
     <w:p>
-      <w:pPr>
-        <w:pStyle w:val="BodyText"/>
-      </w:pPr>
       <w:r>
         <w:br w:type="textWrapping"/>
       </w:r>
@@ -5906,9 +5925,6 @@
       </w:r>
     </w:p>
     <w:p>
-      <w:pPr>
-        <w:pStyle w:val="FirstParagraph"/>
-      </w:pPr>
       <w:r>
         <w:t xml:space="preserve">This study utilized a novel field design to manipulate belowground sink limitation and physically restrict</w:t>
       </w:r>
@@ -5996,9 +6012,6 @@
       </w:r>
     </w:p>
     <w:p>
-      <w:pPr>
-        <w:pStyle w:val="FirstParagraph"/>
-      </w:pPr>
       <w:r>
         <w:t xml:space="preserve">Soon after seedlings became established both height and diameter growth were negatively affected by decreasing soil volume. This led to the large reductions in biomass in small containers, compared to freely rooted seedlings. We analyzed the relationship between biomass growth and soil volume and found an increase of 34 % with a doubling of container volume, consistent with the meta-analysis of Poorter, Bühler, et al.</w:t>
       </w:r>
@@ -6049,9 +6062,6 @@
       </w:r>
     </w:p>
     <w:p>
-      <w:pPr>
-        <w:pStyle w:val="BodyText"/>
-      </w:pPr>
       <w:r>
         <w:br w:type="textWrapping"/>
       </w:r>
@@ -6134,16 +6144,19 @@
         <w:t xml:space="preserve"> </w:t>
       </w:r>
       <w:r>
-        <w:t xml:space="preserve">(Poorter, Bühler, et al. 2012)</w:t>
+        <w:t xml:space="preserve">(Poorter, B</w:t>
+      </w:r>
+      <w:r>
+        <w:t xml:space="preserve">ü</w:t>
+      </w:r>
+      <w:r>
+        <w:t xml:space="preserve">hler, et al. 2012)</w:t>
       </w:r>
       <w:r>
         <w:t xml:space="preserve">. It was therefore necessary to examine each of these factors to determine if the induced belowground sink limitation actually triggered photosynthetic down regulation.</w:t>
       </w:r>
     </w:p>
     <w:p>
-      <w:pPr>
-        <w:pStyle w:val="BodyText"/>
-      </w:pPr>
       <w:r>
         <w:br w:type="textWrapping"/>
       </w:r>
@@ -6182,7 +6195,9 @@
       </w:r>
       <m:oMath>
         <m:r>
-          <m:rPr/>
+          <m:rPr>
+            <m:sty m:val="p"/>
+          </m:rPr>
           <m:t>Ψ</m:t>
         </m:r>
       </m:oMath>
@@ -6200,7 +6215,9 @@
       </w:r>
       <m:oMath>
         <m:r>
-          <m:rPr/>
+          <m:rPr>
+            <m:sty m:val="p"/>
+          </m:rPr>
           <m:t>δ</m:t>
         </m:r>
       </m:oMath>
@@ -6371,9 +6388,6 @@
       </w:r>
     </w:p>
     <w:p>
-      <w:pPr>
-        <w:pStyle w:val="BodyText"/>
-      </w:pPr>
       <w:r>
         <w:br w:type="textWrapping"/>
       </w:r>
@@ -6531,7 +6545,7 @@
         <w:t xml:space="preserve"> </w:t>
       </w:r>
       <w:r>
-        <w:t xml:space="preserve">uptake between free seedlings and seedlings in containers. In these already low quality soils, it is possible that seedlings in containers simply grew into increasing N limitation which negatively affected belowground sink strength. Although no clear feedback could be determined between the available soil</w:t>
+        <w:t xml:space="preserve">uptake between free seedlings and seedlings in containers. In these already low fertility soils, it is possible that seedlings in containers simply grew into increasing N limitation which negatively affected belowground sink strength. Although no clear feedback could be determined between the available soil</w:t>
       </w:r>
       <w:r>
         <w:t xml:space="preserve"> </w:t>
@@ -6583,9 +6597,6 @@
       </w:r>
     </w:p>
     <w:p>
-      <w:pPr>
-        <w:pStyle w:val="BodyText"/>
-      </w:pPr>
       <w:r>
         <w:br w:type="textWrapping"/>
       </w:r>
@@ -6730,9 +6741,6 @@
       </w:r>
     </w:p>
     <w:p>
-      <w:pPr>
-        <w:pStyle w:val="FirstParagraph"/>
-      </w:pPr>
       <w:r>
         <w:t xml:space="preserve">As biomass partitioning is likely controlled by the source and sink strength of all organs</w:t>
       </w:r>
@@ -6765,9 +6773,6 @@
       </w:r>
     </w:p>
     <w:p>
-      <w:pPr>
-        <w:pStyle w:val="BodyText"/>
-      </w:pPr>
       <w:r>
         <w:br w:type="textWrapping"/>
       </w:r>
@@ -6802,7 +6807,7 @@
         <w:t xml:space="preserve">(Semchenko et al. 2008)</w:t>
       </w:r>
       <w:r>
-        <w:t xml:space="preserve">. Here, we found that FRLD was highest in smallest containers suggesting that root restriction likely occurred as simple function of available rooting space. Additionally, physical restriction of root proliferation could have impacted root development and morphology prior to shifts in mass partitioning. Here, increases in SRL where detected in several of the soil volume treatments. This is not surprising as plants in containers have been shown to have different root morphology to field grown plants</w:t>
+        <w:t xml:space="preserve">. Here, we found that FRLD was highest in smallest containers suggesting that root restriction likely occurred as simple function of available rooting space. Additionally, physical restriction of root proliferation could have impacted root development and morphology prior to shifts in mass partitioning. Here, increases in SRL were detected in several of the soil volume treatments. This is not surprising as plants in containers have been shown to have different root morphology to field grown plants</w:t>
       </w:r>
       <w:r>
         <w:t xml:space="preserve"> </w:t>
@@ -6825,9 +6830,6 @@
       </w:r>
     </w:p>
     <w:p>
-      <w:pPr>
-        <w:pStyle w:val="FirstParagraph"/>
-      </w:pPr>
       <w:r>
         <w:t xml:space="preserve">Our model used a simple approach to drive seedling growth with measured reductions in leaf</w:t>
       </w:r>
@@ -6952,7 +6954,16 @@
         <w:t xml:space="preserve"> </w:t>
       </w:r>
       <w:r>
-        <w:t xml:space="preserve">(Le Roux et al. 2001)</w:t>
+        <w:t xml:space="preserve">(</w:t>
+      </w:r>
+      <w:r>
+        <w:t xml:space="preserve">Le Roux</w:t>
+      </w:r>
+      <w:r>
+        <w:t xml:space="preserve"> </w:t>
+      </w:r>
+      <w:r>
+        <w:t xml:space="preserve">et al. 2001)</w:t>
       </w:r>
       <w:r>
         <w:t xml:space="preserve"> </w:t>
@@ -7142,9 +7153,6 @@
       </w:r>
     </w:p>
     <w:p>
-      <w:pPr>
-        <w:pStyle w:val="BodyText"/>
-      </w:pPr>
       <w:r>
         <w:br w:type="textWrapping"/>
       </w:r>
@@ -7288,9 +7296,6 @@
       </w:r>
     </w:p>
     <w:p>
-      <w:pPr>
-        <w:pStyle w:val="BodyText"/>
-      </w:pPr>
       <w:r>
         <w:br w:type="textWrapping"/>
       </w:r>
@@ -7427,7 +7432,7 @@
         <w:t xml:space="preserve">(Valentini et al. 2000)</w:t>
       </w:r>
       <w:r>
-        <w:t xml:space="preserve">. These results infer that using fixed rates of respiration in models likely underestimates plant responses to sink limitation. Thus, we agree with Delucia et al.</w:t>
+        <w:t xml:space="preserve">. These results imply that using fixed rates of respiration in models likely underestimates plant responses to sink limitation. Thus, we agree with Delucia et al.</w:t>
       </w:r>
       <w:r>
         <w:t xml:space="preserve"> </w:t>
@@ -7471,11 +7476,8 @@
       </w:r>
     </w:p>
     <w:p>
-      <w:pPr>
-        <w:pStyle w:val="FirstParagraph"/>
-      </w:pPr>
-      <w:r>
-        <w:t xml:space="preserve">With a novel field-based design we detected a massive effect of container volume on seedling growth, not between containers but with naturally planted seedlings. This is important as manipulations of plants grown in containers are often used to draw conclusions about growth and physiological principles, but how these results actually reflect field-grown plants has seldom been studied. Although biomass partitioning was conserved, our empirical and model results suggest that the amount of photosynthate allocated to non-biomass pools such as TNC or respiration were likely altered by sink inhibition. The debate over how rates of photosynthesis affect plant growth or to what degree these rates are instead controlled by growth has existed for decades</w:t>
+      <w:r>
+        <w:t xml:space="preserve">With a novel field-based design we detected a massive effect of container volume on seedling growth, when compared with naturally planted seedlings. This is important as manipulations of plants grown in containers are often used to draw conclusions about growth and physiological principles, but how these results actually reflect field-grown plants has seldom been studied. Although biomass partitioning was conserved, our empirical and model results suggest that the amount of photosynthate allocated to non-biomass pools such as TNC or respiration were likely altered by sink inhibition. The debate over how rates of photosynthesis affect plant growth or to what degree these rates are instead controlled by growth has existed for decades</w:t>
       </w:r>
       <w:r>
         <w:t xml:space="preserve"> </w:t>
@@ -7484,7 +7486,7 @@
         <w:t xml:space="preserve">(Sweet and Wareing 1966)</w:t>
       </w:r>
       <w:r>
-        <w:t xml:space="preserve">. Our combined empirical and modeling approach shows that when non-photosynthetic parameters were kept constant changes in</w:t>
+        <w:t xml:space="preserve">. Our combined empirical and modeling approach shows that when non-photosynthetic parameters were kept constant, changes in</w:t>
       </w:r>
       <w:r>
         <w:t xml:space="preserve"> </w:t>
@@ -7550,7 +7552,7 @@
         <w:t xml:space="preserve">C</w:t>
       </w:r>
       <w:r>
-        <w:t xml:space="preserve">. Although this may be true, our results infer that quantifying the fate of assimilated</w:t>
+        <w:t xml:space="preserve">. Although this may be true, our results imply that quantifying the fate of assimilated</w:t>
       </w:r>
       <w:r>
         <w:t xml:space="preserve"> </w:t>
@@ -7636,9 +7638,6 @@
       </w:r>
     </w:p>
     <w:p>
-      <w:pPr>
-        <w:pStyle w:val="FirstParagraph"/>
-      </w:pPr>
       <w:r>
         <w:rPr>
           <w:b/>
@@ -7668,7 +7667,9 @@
       </w:r>
       <m:oMath>
         <m:r>
-          <m:rPr/>
+          <m:rPr>
+            <m:sty m:val="p"/>
+          </m:rPr>
           <m:t>δ</m:t>
         </m:r>
       </m:oMath>
@@ -7700,22 +7701,10 @@
     <w:tbl>
       <w:tblPr>
         <w:tblStyle w:val="TableNormal"/>
-        <w:tblW w:type="pct" w:w="12777.77777777778"/>
-        <w:tblLook w:firstRow="1"/>
+        <w:tblW w:type="pct" w:w="0.0"/>
       </w:tblPr>
-      <w:tblGrid>
-        <w:gridCol w:w="2750"/>
-        <w:gridCol w:w="2530"/>
-        <w:gridCol w:w="3630"/>
-        <w:gridCol w:w="2310"/>
-        <w:gridCol w:w="2310"/>
-        <w:gridCol w:w="3630"/>
-        <w:gridCol w:w="3080"/>
-      </w:tblGrid>
+      <w:tblGrid/>
       <w:tr>
-        <w:trPr>
-          <w:cnfStyle w:firstRow="1"/>
-        </w:trPr>
         <w:tc>
           <w:tcPr>
             <w:tcBorders>
@@ -7932,7 +7921,9 @@
             </w:r>
             <m:oMath>
               <m:r>
-                <m:rPr/>
+                <m:rPr>
+                  <m:sty m:val="p"/>
+                </m:rPr>
                 <m:t>δ</m:t>
               </m:r>
             </m:oMath>
@@ -8586,9 +8577,9 @@
       </w:tr>
     </w:tbl>
     <w:p>
-      <w:pPr>
-        <w:pStyle w:val="BodyText"/>
-      </w:pPr>
+      <w:r>
+        <w:br w:type="textWrapping"/>
+      </w:r>
       <w:r>
         <w:rPr>
           <w:b/>
@@ -8611,40 +8602,16 @@
         <w:t xml:space="preserve"> </w:t>
       </w:r>
       <w:r>
-        <w:t xml:space="preserve">seedlings to soil volume treatments. Each value reflects the mean (± 1 standard error) for each treatment. All values are from the final harvest. Values for fine root length density (FRLD) were only calculated for seedlings in containers as free seedlings had potentially unlimited soil volume to exploit. Different letters represent significant differences between treatments. The volume effect</w:t>
-      </w:r>
-      <w:r>
-        <w:t xml:space="preserve"> </w:t>
-      </w:r>
-      <w:r>
-        <w:rPr>
-          <w:i/>
-        </w:rPr>
-        <w:t xml:space="preserve">P</w:t>
-      </w:r>
-      <w:r>
-        <w:t xml:space="preserve"> </w:t>
-      </w:r>
-      <w:r>
-        <w:t xml:space="preserve">value represents the overall difference between seedlings with soil volume restriction and the control seedlings, except for FRLD which represents only differences between seedlings in containers.</w:t>
+        <w:t xml:space="preserve">seedlings to soil volume treatments. Each value reflects the mean (± 1 standard error) for each treatment. All values are from the final harvest. Values for fine root length density (FRLD) were only calculated for seedlings in containers as free seedlings had potentially unlimited soil volume to exploit. Different letters represent significant differences between treatments. The volume effect P value represents the overall difference between seedlings with soil volume restriction and the control seedlings, except for FRLD which represents only differences between seedlings in containers.</w:t>
       </w:r>
     </w:p>
     <w:tbl>
       <w:tblPr>
         <w:tblStyle w:val="TableNormal"/>
-        <w:tblW w:type="pct" w:w="6111.111111111111"/>
-        <w:tblLook w:firstRow="1"/>
+        <w:tblW w:type="pct" w:w="0.0"/>
       </w:tblPr>
-      <w:tblGrid>
-        <w:gridCol w:w="2750"/>
-        <w:gridCol w:w="2530"/>
-        <w:gridCol w:w="2090"/>
-        <w:gridCol w:w="2310"/>
-      </w:tblGrid>
+      <w:tblGrid/>
       <w:tr>
-        <w:trPr>
-          <w:cnfStyle w:firstRow="1"/>
-        </w:trPr>
         <w:tc>
           <w:tcPr>
             <w:tcBorders>
@@ -9064,7 +9031,9 @@
         </w:tc>
         <w:tc>
           <w:p>
-            <w:pStyle w:val="Compact"/>
+            <w:pPr>
+              <w:pStyle w:val="Compact"/>
+            </w:pPr>
           </w:p>
         </w:tc>
       </w:tr>
@@ -9116,9 +9085,6 @@
       </w:tr>
     </w:tbl>
     <w:p>
-      <w:pPr>
-        <w:pStyle w:val="BodyText"/>
-      </w:pPr>
       <w:r>
         <w:br w:type="textWrapping"/>
       </w:r>
@@ -9321,22 +9287,10 @@
     <w:tbl>
       <w:tblPr>
         <w:tblStyle w:val="TableNormal"/>
-        <w:tblW w:type="pct" w:w="11666.666666666668"/>
-        <w:tblLook w:firstRow="1"/>
+        <w:tblW w:type="pct" w:w="0.0"/>
       </w:tblPr>
-      <w:tblGrid>
-        <w:gridCol w:w="2750"/>
-        <w:gridCol w:w="4069"/>
-        <w:gridCol w:w="3300"/>
-        <w:gridCol w:w="1760"/>
-        <w:gridCol w:w="1650"/>
-        <w:gridCol w:w="3300"/>
-        <w:gridCol w:w="1650"/>
-      </w:tblGrid>
+      <w:tblGrid/>
       <w:tr>
-        <w:trPr>
-          <w:cnfStyle w:firstRow="1"/>
-        </w:trPr>
         <w:tc>
           <w:tcPr>
             <w:tcBorders>
@@ -9397,7 +9351,9 @@
             </w:r>
             <m:oMath>
               <m:r>
-                <m:rPr/>
+                <m:rPr>
+                  <m:sty m:val="p"/>
+                </m:rPr>
                 <m:t>μ</m:t>
               </m:r>
             </m:oMath>
@@ -9461,7 +9417,9 @@
             </w:r>
             <m:oMath>
               <m:r>
-                <m:rPr/>
+                <m:rPr>
+                  <m:sty m:val="p"/>
+                </m:rPr>
                 <m:t>μ</m:t>
               </m:r>
             </m:oMath>
@@ -10306,13 +10264,10 @@
       </w:r>
     </w:p>
     <w:p>
-      <w:pPr>
-        <w:pStyle w:val="FirstParagraph"/>
-      </w:pPr>
       <w:r>
         <w:drawing>
           <wp:inline>
-            <wp:extent cx="5422900" cy="7054791"/>
+            <wp:extent cx="5440680" cy="7077922"/>
             <wp:effectExtent b="0" l="0" r="0" t="0"/>
             <wp:docPr descr="" id="1" name="Picture"/>
             <a:graphic>
@@ -10333,7 +10288,7 @@
                   <pic:spPr bwMode="auto">
                     <a:xfrm>
                       <a:off x="0" y="0"/>
-                      <a:ext cx="5422900" cy="7054791"/>
+                      <a:ext cx="5440680" cy="7077922"/>
                     </a:xfrm>
                     <a:prstGeom prst="rect">
                       <a:avLst/>
@@ -10352,7 +10307,7 @@
         </w:drawing>
       </w:r>
       <w:r>
-        <w:t xml:space="preserve"> </w:t>
+        <w:br w:type="textWrapping"/>
       </w:r>
       <w:r>
         <w:rPr>
@@ -10380,13 +10335,10 @@
       </w:r>
     </w:p>
     <w:p>
-      <w:pPr>
-        <w:pStyle w:val="BodyText"/>
-      </w:pPr>
       <w:r>
         <w:drawing>
           <wp:inline>
-            <wp:extent cx="5422900" cy="7230533"/>
+            <wp:extent cx="5440680" cy="7254240"/>
             <wp:effectExtent b="0" l="0" r="0" t="0"/>
             <wp:docPr descr="" id="1" name="Picture"/>
             <a:graphic>
@@ -10407,7 +10359,7 @@
                   <pic:spPr bwMode="auto">
                     <a:xfrm>
                       <a:off x="0" y="0"/>
-                      <a:ext cx="5422900" cy="7230533"/>
+                      <a:ext cx="5440680" cy="7254240"/>
                     </a:xfrm>
                     <a:prstGeom prst="rect">
                       <a:avLst/>
@@ -10426,7 +10378,7 @@
         </w:drawing>
       </w:r>
       <w:r>
-        <w:t xml:space="preserve"> </w:t>
+        <w:br w:type="textWrapping"/>
       </w:r>
       <w:r>
         <w:rPr>
@@ -10439,13 +10391,10 @@
       </w:r>
     </w:p>
     <w:p>
-      <w:pPr>
-        <w:pStyle w:val="BodyText"/>
-      </w:pPr>
       <w:r>
         <w:drawing>
           <wp:inline>
-            <wp:extent cx="5422900" cy="7230533"/>
+            <wp:extent cx="5440680" cy="7254240"/>
             <wp:effectExtent b="0" l="0" r="0" t="0"/>
             <wp:docPr descr="" id="1" name="Picture"/>
             <a:graphic>
@@ -10466,7 +10415,7 @@
                   <pic:spPr bwMode="auto">
                     <a:xfrm>
                       <a:off x="0" y="0"/>
-                      <a:ext cx="5422900" cy="7230533"/>
+                      <a:ext cx="5440680" cy="7254240"/>
                     </a:xfrm>
                     <a:prstGeom prst="rect">
                       <a:avLst/>
@@ -10485,7 +10434,7 @@
         </w:drawing>
       </w:r>
       <w:r>
-        <w:t xml:space="preserve"> </w:t>
+        <w:br w:type="textWrapping"/>
       </w:r>
       <w:r>
         <w:rPr>
@@ -10516,13 +10465,10 @@
       </w:r>
     </w:p>
     <w:p>
-      <w:pPr>
-        <w:pStyle w:val="BodyText"/>
-      </w:pPr>
       <w:r>
         <w:drawing>
           <wp:inline>
-            <wp:extent cx="5422900" cy="5422900"/>
+            <wp:extent cx="5440680" cy="5440680"/>
             <wp:effectExtent b="0" l="0" r="0" t="0"/>
             <wp:docPr descr="" id="1" name="Picture"/>
             <a:graphic>
@@ -10543,7 +10489,7 @@
                   <pic:spPr bwMode="auto">
                     <a:xfrm>
                       <a:off x="0" y="0"/>
-                      <a:ext cx="5422900" cy="5422900"/>
+                      <a:ext cx="5440680" cy="5440680"/>
                     </a:xfrm>
                     <a:prstGeom prst="rect">
                       <a:avLst/>
@@ -10562,7 +10508,7 @@
         </w:drawing>
       </w:r>
       <w:r>
-        <w:t xml:space="preserve"> </w:t>
+        <w:br w:type="textWrapping"/>
       </w:r>
       <w:r>
         <w:rPr>
@@ -10571,17 +10517,14 @@
         <w:t xml:space="preserve">Figure 4</w:t>
       </w:r>
       <w:r>
-        <w:t xml:space="preserve">. Soil volume treatment means ± standard error, across all measurement campaigns (n = 6), of light saturated rates of photosynthesis at 25°C. Different letters represent significant differences between treatments.</w:t>
-      </w:r>
-    </w:p>
-    <w:p>
-      <w:pPr>
-        <w:pStyle w:val="BodyText"/>
-      </w:pPr>
+        <w:t xml:space="preserve">. Soil volume treatment means ± standard error, across all measurement campaigns (n = 6), of light saturated rates of photosynthesis at 25 °C. Different letters represent significant differences between treatments.</w:t>
+      </w:r>
+    </w:p>
+    <w:p>
       <w:r>
         <w:drawing>
           <wp:inline>
-            <wp:extent cx="5422900" cy="4067175"/>
+            <wp:extent cx="5440680" cy="4080510"/>
             <wp:effectExtent b="0" l="0" r="0" t="0"/>
             <wp:docPr descr="" id="1" name="Picture"/>
             <a:graphic>
@@ -10602,7 +10545,7 @@
                   <pic:spPr bwMode="auto">
                     <a:xfrm>
                       <a:off x="0" y="0"/>
-                      <a:ext cx="5422900" cy="4067175"/>
+                      <a:ext cx="5440680" cy="4080510"/>
                     </a:xfrm>
                     <a:prstGeom prst="rect">
                       <a:avLst/>
@@ -10621,7 +10564,7 @@
         </w:drawing>
       </w:r>
       <w:r>
-        <w:t xml:space="preserve"> </w:t>
+        <w:br w:type="textWrapping"/>
       </w:r>
       <w:r>
         <w:rPr>
@@ -10688,13 +10631,10 @@
       </w:r>
     </w:p>
     <w:p>
-      <w:pPr>
-        <w:pStyle w:val="BodyText"/>
-      </w:pPr>
       <w:r>
         <w:drawing>
           <wp:inline>
-            <wp:extent cx="5422900" cy="7230533"/>
+            <wp:extent cx="5440680" cy="7254240"/>
             <wp:effectExtent b="0" l="0" r="0" t="0"/>
             <wp:docPr descr="" id="1" name="Picture"/>
             <a:graphic>
@@ -10715,7 +10655,7 @@
                   <pic:spPr bwMode="auto">
                     <a:xfrm>
                       <a:off x="0" y="0"/>
-                      <a:ext cx="5422900" cy="7230533"/>
+                      <a:ext cx="5440680" cy="7254240"/>
                     </a:xfrm>
                     <a:prstGeom prst="rect">
                       <a:avLst/>
@@ -10734,7 +10674,7 @@
         </w:drawing>
       </w:r>
       <w:r>
-        <w:t xml:space="preserve"> </w:t>
+        <w:br w:type="textWrapping"/>
       </w:r>
       <w:r>
         <w:rPr>
@@ -10757,9 +10697,6 @@
       </w:r>
     </w:p>
     <w:p>
-      <w:pPr>
-        <w:pStyle w:val="FirstParagraph"/>
-      </w:pPr>
       <w:r>
         <w:rPr>
           <w:b/>
@@ -10773,20 +10710,10 @@
     <w:tbl>
       <w:tblPr>
         <w:tblStyle w:val="TableNormal"/>
-        <w:tblW w:type="pct" w:w="8263.888888888889"/>
-        <w:tblLook w:firstRow="1"/>
+        <w:tblW w:type="pct" w:w="0.0"/>
       </w:tblPr>
-      <w:tblGrid>
-        <w:gridCol w:w="1980"/>
-        <w:gridCol w:w="3520"/>
-        <w:gridCol w:w="2090"/>
-        <w:gridCol w:w="2420"/>
-        <w:gridCol w:w="3080"/>
-      </w:tblGrid>
+      <w:tblGrid/>
       <w:tr>
-        <w:trPr>
-          <w:cnfStyle w:firstRow="1"/>
-        </w:trPr>
         <w:tc>
           <w:tcPr>
             <w:tcBorders>
@@ -11155,7 +11082,9 @@
             </w:pPr>
             <m:oMath>
               <m:r>
-                <m:rPr/>
+                <m:rPr>
+                  <m:sty m:val="p"/>
+                </m:rPr>
                 <m:t>ϵ</m:t>
               </m:r>
             </m:oMath>
@@ -11569,7 +11498,9 @@
             </w:pPr>
             <m:oMath>
               <m:r>
-                <m:rPr/>
+                <m:rPr>
+                  <m:sty m:val="p"/>
+                </m:rPr>
                 <m:t>Λ</m:t>
               </m:r>
             </m:oMath>
@@ -11628,13 +11559,10 @@
       </w:tr>
     </w:tbl>
     <w:p>
-      <w:pPr>
-        <w:pStyle w:val="BodyText"/>
-      </w:pPr>
       <w:r>
         <w:drawing>
           <wp:inline>
-            <wp:extent cx="5422900" cy="7230533"/>
+            <wp:extent cx="5440680" cy="7254240"/>
             <wp:effectExtent b="0" l="0" r="0" t="0"/>
             <wp:docPr descr="" id="1" name="Picture"/>
             <a:graphic>
@@ -11655,7 +11583,7 @@
                   <pic:spPr bwMode="auto">
                     <a:xfrm>
                       <a:off x="0" y="0"/>
-                      <a:ext cx="5422900" cy="7230533"/>
+                      <a:ext cx="5440680" cy="7254240"/>
                     </a:xfrm>
                     <a:prstGeom prst="rect">
                       <a:avLst/>
@@ -11674,7 +11602,7 @@
         </w:drawing>
       </w:r>
       <w:r>
-        <w:t xml:space="preserve"> </w:t>
+        <w:br w:type="textWrapping"/>
       </w:r>
       <w:r>
         <w:rPr>
@@ -11683,7 +11611,7 @@
         <w:t xml:space="preserve">Figure S1</w:t>
       </w:r>
       <w:r>
-        <w:t xml:space="preserve">. Sensitivity testing of seedling growth model to different carbon allocation strategies including; constraints of leaf mass fraction to treatment specific final harvest values (a) and increases in respiration of non-leaf tissue components by 50 % (b). Open and filled symbols represent default model and harvest values, while shaded symbols represent model sensitivity to each scenario by soil volume treatment. Both seedling carbon mass and daily carbon assimilation were first scaled to the free seedling control.</w:t>
+        <w:t xml:space="preserve">. Sensitivity testing of the seedling growth model to different carbon allocation strategies including; constraints of leaf mass fraction to treatment specific final harvest values (a) and increases in respiration of non-leaf tissue components by 50 % (b). Open and filled symbols represent default model and harvest values, while shaded symbols represent model sensitivity to each scenario by soil volume treatment. Both seedling carbon mass and daily carbon assimilation were first scaled to the free seedling control.</w:t>
       </w:r>
     </w:p>
     <w:p>
@@ -11697,9 +11625,6 @@
       </w:r>
     </w:p>
     <w:p>
-      <w:pPr>
-        <w:pStyle w:val="FirstParagraph"/>
-      </w:pPr>
       <w:r>
         <w:t xml:space="preserve">We thank Burhan Amiji for for his outstanding technical assitance. We would like to thank the many Hawkesbury Institute for the Environment staff and students who provded field work help during the experimental harvest.</w:t>
       </w:r>
@@ -11719,7 +11644,28 @@
         <w:pStyle w:val="Bibliography"/>
       </w:pPr>
       <w:r>
-        <w:t xml:space="preserve">Ainsworth EA, Long SP (2005) What have we learned from 15 years of free-air CO_2 enrichment (FACE)? A meta-analytic review of the responses of photosynthesis, canopy properties and plant production to rising CO2. New Phytologist 165:351–372.</w:t>
+        <w:t xml:space="preserve">Ainsworth EA, Long SP (2005) What have we learned from 15 years of free-air CO</w:t>
+      </w:r>
+      <w:r>
+        <w:rPr>
+          <w:vertAlign w:val="subscript"/>
+        </w:rPr>
+        <w:t xml:space="preserve">2</w:t>
+      </w:r>
+      <w:r>
+        <w:t xml:space="preserve"> </w:t>
+      </w:r>
+      <w:r>
+        <w:t xml:space="preserve">enrichment (FACE)? A meta-analytic review of the responses of photosynthesis, canopy properties and plant production to rising CO</w:t>
+      </w:r>
+      <w:r>
+        <w:rPr>
+          <w:vertAlign w:val="subscript"/>
+        </w:rPr>
+        <w:t xml:space="preserve">2</w:t>
+      </w:r>
+      <w:r>
+        <w:t xml:space="preserve">. New Phytologist 165:351–372.</w:t>
       </w:r>
     </w:p>
     <w:p>
@@ -11727,7 +11673,16 @@
         <w:pStyle w:val="Bibliography"/>
       </w:pPr>
       <w:r>
-        <w:t xml:space="preserve">Ainsworth EA, Rogers A (2007) The response of photosynthesis and stomatal conductance to rising [CO_2]: mechanisms and environmental interactions. Plant, cell &amp; environment 30:258–270.</w:t>
+        <w:t xml:space="preserve">Ainsworth EA, Rogers A (2007) The response of photosynthesis and stomatal conductance to rising [CO</w:t>
+      </w:r>
+      <w:r>
+        <w:rPr>
+          <w:vertAlign w:val="subscript"/>
+        </w:rPr>
+        <w:t xml:space="preserve">2</w:t>
+      </w:r>
+      <w:r>
+        <w:t xml:space="preserve">]: mechanisms and environmental interactions. Plant, Cell &amp; Environment 30:258–270.</w:t>
       </w:r>
     </w:p>
     <w:p>
@@ -11735,7 +11690,16 @@
         <w:pStyle w:val="Bibliography"/>
       </w:pPr>
       <w:r>
-        <w:t xml:space="preserve">Arp WJ (1991) Effects of source-sink relations on photosynthetic acclimation to elevated CO_2. Plant, Cell &amp; Environment 14:869–875.</w:t>
+        <w:t xml:space="preserve">Arp WJ (1991) Effects of source-sink relations on photosynthetic acclimation to elevated CO</w:t>
+      </w:r>
+      <w:r>
+        <w:rPr>
+          <w:vertAlign w:val="subscript"/>
+        </w:rPr>
+        <w:t xml:space="preserve">2</w:t>
+      </w:r>
+      <w:r>
+        <w:t xml:space="preserve">. Plant, Cell &amp; Environment 14:869–875.</w:t>
       </w:r>
     </w:p>
     <w:p>
@@ -11764,17 +11728,28 @@
       <w:r>
         <w:t xml:space="preserve"> </w:t>
       </w:r>
-      <w:r>
-        <w:rPr>
-          <w:i/>
-        </w:rPr>
-        <w:t xml:space="preserve">Eucalyptus globulus</w:t>
-      </w:r>
-      <w:r>
-        <w:t xml:space="preserve"> </w:t>
-      </w:r>
-      <w:r>
-        <w:t xml:space="preserve">trees outside their native range has limited adjustment to elevated CO_2 and climate warming. Global change biology 19:3790–3807.</w:t>
+      <m:oMath>
+        <m:r>
+          <m:rPr>
+            <m:sty m:val="p"/>
+          </m:rPr>
+          <m:t>∖</m:t>
+        </m:r>
+      </m:oMath>
+      <w:r>
+        <w:t xml:space="preserve">textit{Eucalyptus globulus} trees outside their native range has limited adjustment to elevated CO</w:t>
+      </w:r>
+      <w:r>
+        <w:rPr>
+          <w:vertAlign w:val="subscript"/>
+        </w:rPr>
+        <w:t xml:space="preserve">2</w:t>
+      </w:r>
+      <w:r>
+        <w:t xml:space="preserve"> </w:t>
+      </w:r>
+      <w:r>
+        <w:t xml:space="preserve">and climate warming. Global Change Biology 19:3790–3807.</w:t>
       </w:r>
     </w:p>
     <w:p>
@@ -11795,17 +11770,16 @@
       <w:r>
         <w:t xml:space="preserve"> </w:t>
       </w:r>
-      <w:r>
-        <w:rPr>
-          <w:i/>
-        </w:rPr>
-        <w:t xml:space="preserve">Eucalyptus</w:t>
-      </w:r>
-      <w:r>
-        <w:t xml:space="preserve"> </w:t>
-      </w:r>
-      <w:r>
-        <w:t xml:space="preserve">species. Global change biology 21:459–472.</w:t>
+      <m:oMath>
+        <m:r>
+          <m:rPr>
+            <m:sty m:val="p"/>
+          </m:rPr>
+          <m:t>∖</m:t>
+        </m:r>
+      </m:oMath>
+      <w:r>
+        <w:t xml:space="preserve">textit{Eucalyptus} species. Global Change Biology 21:459–472.</w:t>
       </w:r>
     </w:p>
     <w:p>
@@ -11813,7 +11787,22 @@
         <w:pStyle w:val="Bibliography"/>
       </w:pPr>
       <w:r>
-        <w:t xml:space="preserve">Drake BG, Gonzàlez-Meler MA, Long SP (1997) More efficient plants: a consequence of rising atmospheric CO_2? Annual review of plant biology 48:609–639.</w:t>
+        <w:t xml:space="preserve">Drake BG, Gonz</w:t>
+      </w:r>
+      <w:r>
+        <w:t xml:space="preserve">à</w:t>
+      </w:r>
+      <w:r>
+        <w:t xml:space="preserve">lez-Meler MA, Long SP (1997) More efficient plants: a consequence of rising atmospheric CO</w:t>
+      </w:r>
+      <w:r>
+        <w:rPr>
+          <w:vertAlign w:val="subscript"/>
+        </w:rPr>
+        <w:t xml:space="preserve">2</w:t>
+      </w:r>
+      <w:r>
+        <w:t xml:space="preserve">? Annual Review of Plant Biology 48:609–639.</w:t>
       </w:r>
     </w:p>
     <w:p>
@@ -11821,7 +11810,7 @@
         <w:pStyle w:val="Bibliography"/>
       </w:pPr>
       <w:r>
-        <w:t xml:space="preserve">Duan W, Fan PG, Wang LJ, Li WD, Yan ST, Li SH (2008) Photosynthetic response to low sink demand after fruit removal in relation to photoinhibition and photoprotection in peach trees. Tree physiology 28:123–132.</w:t>
+        <w:t xml:space="preserve">Duan W, Fan PG, Wang LJ, Li WD, Yan ST, Li SH (2008) Photosynthetic response to low sink demand after fruit removal in relation to photoinhibition and photoprotection in peach trees. Tree Physiology 28:123–132.</w:t>
       </w:r>
     </w:p>
     <w:p>
@@ -11829,15 +11818,7 @@
         <w:pStyle w:val="Bibliography"/>
       </w:pPr>
       <w:r>
-        <w:t xml:space="preserve">Duursma RA (2015) Plantecophys - An R Package for Analysing and Modelling Leaf Gas Exchange Data. PLoS ONE 10</w:t>
-      </w:r>
-    </w:p>
-    <w:p>
-      <w:pPr>
-        <w:pStyle w:val="Bibliography"/>
-      </w:pPr>
-      <w:r>
-        <w:t xml:space="preserve">Duursma R YplantQMC: Plant architectural analysis with Yplant and QuasiMC.</w:t>
+        <w:t xml:space="preserve">Duursma R (2014) YplantQMC: Plant architectural analysis with Yplant and QuasiMC.</w:t>
       </w:r>
       <w:r>
         <w:t xml:space="preserve"> </w:t>
@@ -11845,7 +11826,7 @@
       <w:hyperlink r:id="rId55">
         <w:r>
           <w:rPr>
-            <w:rStyle w:val="Hyperlink"/>
+            <w:rStyle w:val="Link"/>
           </w:rPr>
           <w:t xml:space="preserve">http://www.remkoduursma.com/yplantqmc, https://www.bitbucket.org/remkoduursma/yplantqmc/</w:t>
         </w:r>
@@ -11856,7 +11837,7 @@
         <w:pStyle w:val="Bibliography"/>
       </w:pPr>
       <w:r>
-        <w:t xml:space="preserve">Duursma RA, Barton CVM, Lin Y-S, Medlyn BE, Eamus D, Tissue DT, Ellsworth DS, McMurtrie RE (2014) The peaked response of transpiration rate to vapour pressure deficit in field conditions can be explained by the temperature optimum of photosynthesis. Agricultural and Forest Meteorology 189:2–10.</w:t>
+        <w:t xml:space="preserve">Duursma RA (2015) Plantecophys - An R Package for Analysing and Modelling Leaf Gas Exchange Data. PLoS ONE 10</w:t>
       </w:r>
     </w:p>
     <w:p>
@@ -11864,7 +11845,7 @@
         <w:pStyle w:val="Bibliography"/>
       </w:pPr>
       <w:r>
-        <w:t xml:space="preserve">Duursma RA, Falster DS, Valladares F, Sterck FJ, Pearcy RW, Lusk CH, Sendall KM, Nordenstahl M, Houter NC, Atwell BJ, Others (2012) Light interception efficiency explained by two simple variables: a test using a diversity of small-to medium-sized woody plants. New Phytologist 193:397–408.</w:t>
+        <w:t xml:space="preserve">Duursma RA, Barton CVM, Lin Y-S, Medlyn BE, Eamus D, Tissue DT, Ellsworth DS, McMurtrie RE (2014) The peaked response of transpiration rate to vapour pressure deficit in field conditions can be explained by the temperature optimum of photosynthesis. Agricultural and Forest Meteorology 189:2–10.</w:t>
       </w:r>
     </w:p>
     <w:p>
@@ -11872,7 +11853,7 @@
         <w:pStyle w:val="Bibliography"/>
       </w:pPr>
       <w:r>
-        <w:t xml:space="preserve">Ebell LF (1969) Variation in total soluble sugars of conifer tissues with method of analysis. Phytochemistry 8:227–233.</w:t>
+        <w:t xml:space="preserve">Duursma RA, Falster DS, Valladares F, Sterck FJ, Pearcy RW, Lusk CH, Sendall KM, Nordenstahl M, Houter NC, Atwell BJ, Others (2012) Light interception efficiency explained by two simple variables: a test using a diversity of small-to medium-sized woody plants. New Phytologist 193:397–408.</w:t>
       </w:r>
     </w:p>
     <w:p>
@@ -11880,22 +11861,7 @@
         <w:pStyle w:val="Bibliography"/>
       </w:pPr>
       <w:r>
-        <w:t xml:space="preserve">Equiza MA, Day ME, Jagels R, Li X (2006) Photosynthetic downregulation in the conifer</w:t>
-      </w:r>
-      <w:r>
-        <w:t xml:space="preserve"> </w:t>
-      </w:r>
-      <w:r>
-        <w:rPr>
-          <w:i/>
-        </w:rPr>
-        <w:t xml:space="preserve">Metasequoia glyptostroboides</w:t>
-      </w:r>
-      <w:r>
-        <w:t xml:space="preserve"> </w:t>
-      </w:r>
-      <w:r>
-        <w:t xml:space="preserve">growing under continuous light: the significance of carbohydrate sinks and paleoecophysiological implications. Botany 84:1453–1461.</w:t>
+        <w:t xml:space="preserve">Ebell LF (1969) Variation in total soluble sugars of conifer tissues with method of analysis. Phytochemistry 8:227–233.</w:t>
       </w:r>
     </w:p>
     <w:p>
@@ -11903,22 +11869,21 @@
         <w:pStyle w:val="Bibliography"/>
       </w:pPr>
       <w:r>
-        <w:t xml:space="preserve">Eyles A, Pinkard EA, Davies NW, Corkrey R, Churchill K, O’Grady AP, Sands P, Mohammed C (2013) Whole-plant versus leaf-level regulation of photosynthetic responses after partial defoliation in</w:t>
-      </w:r>
-      <w:r>
-        <w:t xml:space="preserve"> </w:t>
-      </w:r>
-      <w:r>
-        <w:rPr>
-          <w:i/>
-        </w:rPr>
-        <w:t xml:space="preserve">Eucalyptus globulus</w:t>
-      </w:r>
-      <w:r>
-        <w:t xml:space="preserve"> </w:t>
-      </w:r>
-      <w:r>
-        <w:t xml:space="preserve">saplings. Journal of experimental botany 64:1625–1636.</w:t>
+        <w:t xml:space="preserve">Equiza MA, Day ME, Jagels R, Li X (2006) Photosynthetic downregulation in the conifer</w:t>
+      </w:r>
+      <w:r>
+        <w:t xml:space="preserve"> </w:t>
+      </w:r>
+      <m:oMath>
+        <m:r>
+          <m:rPr>
+            <m:sty m:val="p"/>
+          </m:rPr>
+          <m:t>∖</m:t>
+        </m:r>
+      </m:oMath>
+      <w:r>
+        <w:t xml:space="preserve">textit{Metasequoia glyptostroboides} growing under continuous light: the significance of carbohydrate sinks and paleoecophysiological implications. Botany 84:1453–1461.</w:t>
       </w:r>
     </w:p>
     <w:p>
@@ -11926,7 +11891,7 @@
         <w:pStyle w:val="Bibliography"/>
       </w:pPr>
       <w:r>
-        <w:t xml:space="preserve">Falik O, Reides P, Gersani M, Novoplansky A (2005) Root navigation by self inhibition. Plant, Cell &amp; Environment 28:562–569.</w:t>
+        <w:t xml:space="preserve">Eyles A, Pinkard EA, Davies NW, Corkrey R, Churchill K, O’Grady AP, Sands P, Mohammed C</w:t>
       </w:r>
     </w:p>
     <w:p>
@@ -11934,7 +11899,7 @@
         <w:pStyle w:val="Bibliography"/>
       </w:pPr>
       <w:r>
-        <w:t xml:space="preserve">Farquhar GD, Caemmerer S von von, Berry JA (1980) A biochemical model of photosynthetic CO_2 assimilation in leaves of C3 species. Planta 149:78–90.</w:t>
+        <w:t xml:space="preserve">Falik O, Reides P, Gersani M, Novoplansky A (2005) Root navigation by self inhibition. Plant, Cell &amp; Environment 28:562–569.</w:t>
       </w:r>
     </w:p>
     <w:p>
@@ -11942,7 +11907,19 @@
         <w:pStyle w:val="Bibliography"/>
       </w:pPr>
       <w:r>
-        <w:t xml:space="preserve">Fourcaud T, Zhang X, Stokes A, Lambers H, Körner C (2008) Plant growth modelling and applications: the increasing importance of plant architecture in growth models. Annals of Botany 101:1053–1063.</w:t>
+        <w:t xml:space="preserve">Farquhar GD, Caemmerer S von von, Berry JA (1980) A biochemical model of photosynthetic CO</w:t>
+      </w:r>
+      <w:r>
+        <w:rPr>
+          <w:vertAlign w:val="subscript"/>
+        </w:rPr>
+        <w:t xml:space="preserve">2</w:t>
+      </w:r>
+      <w:r>
+        <w:t xml:space="preserve"> </w:t>
+      </w:r>
+      <w:r>
+        <w:t xml:space="preserve">assimilation in leaves of C3 species. Planta 149:78–90.</w:t>
       </w:r>
     </w:p>
     <w:p>
@@ -11950,7 +11927,13 @@
         <w:pStyle w:val="Bibliography"/>
       </w:pPr>
       <w:r>
-        <w:t xml:space="preserve">Gould SJ (1966) Allometry and size in ontogeny and phylogeny. Biol Rev 41:587–640.</w:t>
+        <w:t xml:space="preserve">Fourcaud T, Zhang X, Stokes A, Lambers H, K</w:t>
+      </w:r>
+      <w:r>
+        <w:t xml:space="preserve">ö</w:t>
+      </w:r>
+      <w:r>
+        <w:t xml:space="preserve">rner C (2008) Plant growth modelling and applications: the increasing importance of plant architecture in growth models. Annals of Botany 101:1053–1063.</w:t>
       </w:r>
     </w:p>
     <w:p>
@@ -11958,7 +11941,7 @@
         <w:pStyle w:val="Bibliography"/>
       </w:pPr>
       <w:r>
-        <w:t xml:space="preserve">Gunderson CA, Wullschleger SD (1994) Photosynthetic acclimation in trees to rising atmospheric CO_2: a broader perspective. Photosynthesis research 39:369–388.</w:t>
+        <w:t xml:space="preserve">Gould SJ (1966) Allometry and size in ontogeny and phylogeny. Biological Reviews 41:587–640.</w:t>
       </w:r>
     </w:p>
     <w:p>
@@ -11966,7 +11949,16 @@
         <w:pStyle w:val="Bibliography"/>
       </w:pPr>
       <w:r>
-        <w:t xml:space="preserve">Handa IT, Körner C, Hättenschwiler S (2005) A test of the treeline carbon limitation hypothesis by in situ CO_2 enrichment and defoliation. Ecology 86:1288–1300.</w:t>
+        <w:t xml:space="preserve">Gunderson CA, Wullschleger SD (1994) Photosynthetic acclimation in trees to rising atmospheric CO</w:t>
+      </w:r>
+      <w:r>
+        <w:rPr>
+          <w:vertAlign w:val="subscript"/>
+        </w:rPr>
+        <w:t xml:space="preserve">2</w:t>
+      </w:r>
+      <w:r>
+        <w:t xml:space="preserve">: a broader perspective. Photosynthesis Research 39:369–388.</w:t>
       </w:r>
     </w:p>
     <w:p>
@@ -11974,7 +11966,31 @@
         <w:pStyle w:val="Bibliography"/>
       </w:pPr>
       <w:r>
-        <w:t xml:space="preserve">Haouari A, Van Labeke M-C, Steppe K, Mariem FB, Braham M, Chaieb M (2013) Fruit thinning affects photosynthetic activity, carbohydrate levels, and shoot and fruit development of olive trees grown under semiarid conditions. Functional Plant Biology 40:1179–1186.</w:t>
+        <w:t xml:space="preserve">Handa IT, K</w:t>
+      </w:r>
+      <w:r>
+        <w:t xml:space="preserve">ö</w:t>
+      </w:r>
+      <w:r>
+        <w:t xml:space="preserve">rner C, H</w:t>
+      </w:r>
+      <w:r>
+        <w:t xml:space="preserve">ä</w:t>
+      </w:r>
+      <w:r>
+        <w:t xml:space="preserve">ttenschwiler S (2005) A test of the treeline carbon limitation hypothesis by in situ CO</w:t>
+      </w:r>
+      <w:r>
+        <w:rPr>
+          <w:vertAlign w:val="subscript"/>
+        </w:rPr>
+        <w:t xml:space="preserve">2</w:t>
+      </w:r>
+      <w:r>
+        <w:t xml:space="preserve"> </w:t>
+      </w:r>
+      <w:r>
+        <w:t xml:space="preserve">enrichment and defoliation. Ecology 86:1288–1300.</w:t>
       </w:r>
     </w:p>
     <w:p>
@@ -11982,7 +11998,19 @@
         <w:pStyle w:val="Bibliography"/>
       </w:pPr>
       <w:r>
-        <w:t xml:space="preserve">Iglesias DJ, Lliso I, Tadeo FR, Talon M (2002) Regulation of photosynthesis through source: sink imbalance in citrus is mediated by carbohydrate content in leaves. Physiologia Plantarum 116:563–572.</w:t>
+        <w:t xml:space="preserve">Haouari A,</w:t>
+      </w:r>
+      <w:r>
+        <w:t xml:space="preserve"> </w:t>
+      </w:r>
+      <w:r>
+        <w:t xml:space="preserve">Van Labeke</w:t>
+      </w:r>
+      <w:r>
+        <w:t xml:space="preserve"> </w:t>
+      </w:r>
+      <w:r>
+        <w:t xml:space="preserve">M-C, Steppe K, Mariem FB, Braham M, Chaieb M (2013) Fruit thinning affects photosynthetic activity, carbohydrate levels, and shoot and fruit development of olive trees grown under semiarid conditions. Functional Plant Biology 40:1179–1186.</w:t>
       </w:r>
     </w:p>
     <w:p>
@@ -11990,22 +12018,7 @@
         <w:pStyle w:val="Bibliography"/>
       </w:pPr>
       <w:r>
-        <w:t xml:space="preserve">Kallarackal J, Somen CK (1997) An ecophysiological evaluation of the suitability of</w:t>
-      </w:r>
-      <w:r>
-        <w:t xml:space="preserve"> </w:t>
-      </w:r>
-      <w:r>
-        <w:rPr>
-          <w:i/>
-        </w:rPr>
-        <w:t xml:space="preserve">Eucalyptus grandis</w:t>
-      </w:r>
-      <w:r>
-        <w:t xml:space="preserve"> </w:t>
-      </w:r>
-      <w:r>
-        <w:t xml:space="preserve">for planting in the tropics. Forest Ecology and Management 95:53–61.</w:t>
+        <w:t xml:space="preserve">Iglesias DJ, Lliso I, Tadeo FR, Talon M (2002) Regulation of photosynthesis through source: sink imbalance in citrus is mediated by carbohydrate content in leaves. Physiologia Plantarum 116:563–572.</w:t>
       </w:r>
     </w:p>
     <w:p>
@@ -12013,7 +12026,21 @@
         <w:pStyle w:val="Bibliography"/>
       </w:pPr>
       <w:r>
-        <w:t xml:space="preserve">Kirschbaum MUF (2011) Does enhanced photosynthesis enhance growth? Lessons learned from CO_2 enrichment studies. Plant Physiology 155:117–124.</w:t>
+        <w:t xml:space="preserve">Kallarackal J, Somen CK (1997) An ecophysiological evaluation of the suitability of</w:t>
+      </w:r>
+      <w:r>
+        <w:t xml:space="preserve"> </w:t>
+      </w:r>
+      <m:oMath>
+        <m:r>
+          <m:rPr>
+            <m:sty m:val="p"/>
+          </m:rPr>
+          <m:t>∖</m:t>
+        </m:r>
+      </m:oMath>
+      <w:r>
+        <w:t xml:space="preserve">textit{Eucalyptus grandis} for planting in the tropics. Forest Ecology and Management 95:53–61.</w:t>
       </w:r>
     </w:p>
     <w:p>
@@ -12021,7 +12048,19 @@
         <w:pStyle w:val="Bibliography"/>
       </w:pPr>
       <w:r>
-        <w:t xml:space="preserve">Kozlowski TT (1992) Carbohydrate sources and sinks in woody plants. The Botanical Review 58:107–222.</w:t>
+        <w:t xml:space="preserve">Kirschbaum MUF (2011) Does enhanced photosynthesis enhance growth? Lessons learned from CO</w:t>
+      </w:r>
+      <w:r>
+        <w:rPr>
+          <w:vertAlign w:val="subscript"/>
+        </w:rPr>
+        <w:t xml:space="preserve">2</w:t>
+      </w:r>
+      <w:r>
+        <w:t xml:space="preserve"> </w:t>
+      </w:r>
+      <w:r>
+        <w:t xml:space="preserve">enrichment studies. Plant Physiology 155:117–124.</w:t>
       </w:r>
     </w:p>
     <w:p>
@@ -12029,7 +12068,7 @@
         <w:pStyle w:val="Bibliography"/>
       </w:pPr>
       <w:r>
-        <w:t xml:space="preserve">Körner C (2013) Growth controls photosynthesis–mostly. Nova Acta Leopoldina 114:273–283.</w:t>
+        <w:t xml:space="preserve">Kozlowski TT (1992) Carbohydrate sources and sinks in woody plants. The Botanical Review 58:107–222.</w:t>
       </w:r>
     </w:p>
     <w:p>
@@ -12037,7 +12076,13 @@
         <w:pStyle w:val="Bibliography"/>
       </w:pPr>
       <w:r>
-        <w:t xml:space="preserve">Lacointe A (2000) Carbon allocation among tree organs: a review of basic processes and representation in functional-structural tree models. Annals of Forest Science 57:521–533.</w:t>
+        <w:t xml:space="preserve">K</w:t>
+      </w:r>
+      <w:r>
+        <w:t xml:space="preserve">ö</w:t>
+      </w:r>
+      <w:r>
+        <w:t xml:space="preserve">rner C (2013) Growth controls photosynthesis–mostly. Nova Acta Leopoldina 114:273–283.</w:t>
       </w:r>
     </w:p>
     <w:p>
@@ -12045,7 +12090,7 @@
         <w:pStyle w:val="Bibliography"/>
       </w:pPr>
       <w:r>
-        <w:t xml:space="preserve">Lambers H, Chapin FS, Pons TL (2008) Plant physiological ecology, 2nd edn. Springer New York, New York.</w:t>
+        <w:t xml:space="preserve">Lacointe A (2000) Carbon allocation among tree organs: a review of basic processes and representation in functional-structural tree models. Annals of Forest Science 57:521–533.</w:t>
       </w:r>
     </w:p>
     <w:p>
@@ -12053,22 +12098,7 @@
         <w:pStyle w:val="Bibliography"/>
       </w:pPr>
       <w:r>
-        <w:t xml:space="preserve">Layne DR, Flore JA (1995) End-product inhibition of photosynthesis in</w:t>
-      </w:r>
-      <w:r>
-        <w:t xml:space="preserve"> </w:t>
-      </w:r>
-      <w:r>
-        <w:rPr>
-          <w:i/>
-        </w:rPr>
-        <w:t xml:space="preserve">Prunus cerasus</w:t>
-      </w:r>
-      <w:r>
-        <w:t xml:space="preserve"> </w:t>
-      </w:r>
-      <w:r>
-        <w:t xml:space="preserve">L. in response to whole-plant source-sink manipulation. Journal of the American Society for Horticultural Science 120:583–599.</w:t>
+        <w:t xml:space="preserve">Lambers H, Chapin FS, Pons TL (2008) Plant physiological ecology, 2nd edn. Springer, New York.</w:t>
       </w:r>
     </w:p>
     <w:p>
@@ -12076,7 +12106,21 @@
         <w:pStyle w:val="Bibliography"/>
       </w:pPr>
       <w:r>
-        <w:t xml:space="preserve">Le Roux X, Lacointe A, Escobar-Gutiérrez A, Le Dizès S (2001) Carbon-based models of individual tree growth: a critical appraisal. Annals of Forest Science 58:469–506.</w:t>
+        <w:t xml:space="preserve">Layne DR, Flore JA (1995) End-product inhibition of photosynthesis in</w:t>
+      </w:r>
+      <w:r>
+        <w:t xml:space="preserve"> </w:t>
+      </w:r>
+      <m:oMath>
+        <m:r>
+          <m:rPr>
+            <m:sty m:val="p"/>
+          </m:rPr>
+          <m:t>∖</m:t>
+        </m:r>
+      </m:oMath>
+      <w:r>
+        <w:t xml:space="preserve">textit{Prunus cerasus} L. in response to whole-plant source-sink manipulation. Journal of the American Society for Horticultural Science 120:583–599.</w:t>
       </w:r>
     </w:p>
     <w:p>
@@ -12084,7 +12128,37 @@
         <w:pStyle w:val="Bibliography"/>
       </w:pPr>
       <w:r>
-        <w:t xml:space="preserve">Li WD, Li SH, Yang SH, Yang JM, Zheng XB, Li XD, Yao HM (2005) Photosynthesis in response to sink-source manipulations during different phenological stages of fruit development in peach trees: regulation by stomatal aperture and leaf temperature. Journal of horticultural science &amp; biotechnology 80:481–487.</w:t>
+        <w:t xml:space="preserve">Le Roux</w:t>
+      </w:r>
+      <w:r>
+        <w:t xml:space="preserve"> </w:t>
+      </w:r>
+      <w:r>
+        <w:t xml:space="preserve">X, Lacointe A, Escobar-Guti</w:t>
+      </w:r>
+      <w:r>
+        <w:t xml:space="preserve">é</w:t>
+      </w:r>
+      <w:r>
+        <w:t xml:space="preserve">rrez A,</w:t>
+      </w:r>
+      <w:r>
+        <w:t xml:space="preserve"> </w:t>
+      </w:r>
+      <w:r>
+        <w:t xml:space="preserve">Le Diz</w:t>
+      </w:r>
+      <w:r>
+        <w:t xml:space="preserve">è</w:t>
+      </w:r>
+      <w:r>
+        <w:t xml:space="preserve">s</w:t>
+      </w:r>
+      <w:r>
+        <w:t xml:space="preserve"> </w:t>
+      </w:r>
+      <w:r>
+        <w:t xml:space="preserve">S (2001) Carbon-based models of individual tree growth: a critical appraisal. Annals of Forest Science 58:469–506.</w:t>
       </w:r>
     </w:p>
     <w:p>
@@ -12092,7 +12166,7 @@
         <w:pStyle w:val="Bibliography"/>
       </w:pPr>
       <w:r>
-        <w:t xml:space="preserve">Lleonart J, Salat J, Torres GJ (2000) Removing allometric effects of body size in morphological analysis. Journal of Theoretical Biology 205:85–93.</w:t>
+        <w:t xml:space="preserve">Li WD, Li SH, Yang SH, Yang JM, Zheng XB, Li XD, Yao HM (2005) Photosynthesis in response to sink-source manipulations during different phenological stages of fruit development in peach trees: regulation by stomatal aperture and leaf temperature. Journal of Horticultural Science &amp; Biotechnology 80:481–487.</w:t>
       </w:r>
     </w:p>
     <w:p>
@@ -12100,7 +12174,7 @@
         <w:pStyle w:val="Bibliography"/>
       </w:pPr>
       <w:r>
-        <w:t xml:space="preserve">Lohier T, Jabot F, Meziane D, Shipley B, Reich PB, Deffuant G (2014) Explaining ontogenetic shifts in root–shoot scaling with transient dynamics. Annals of botany 114:513–524.</w:t>
+        <w:t xml:space="preserve">Lleonart J, Salat J, Torres GJ (2000) Removing allometric effects of body size in morphological analysis. Journal of Theoretical Biology 205:85–93.</w:t>
       </w:r>
     </w:p>
     <w:p>
@@ -12108,7 +12182,7 @@
         <w:pStyle w:val="Bibliography"/>
       </w:pPr>
       <w:r>
-        <w:t xml:space="preserve">Maina GG, Brown JS, Gersani M (2002) Intra-plant versus inter-plant root competition in beans: avoidance, resource matching or tragedy of the commons. Plant Ecology 160:235–247.</w:t>
+        <w:t xml:space="preserve">Lohier T, Jabot F, Meziane D, Shipley B, Reich PB, Deffuant G (2014) Explaining ontogenetic shifts in root–shoot scaling with transient dynamics. Annals of Botany 114:513–524.</w:t>
       </w:r>
     </w:p>
     <w:p>
@@ -12116,7 +12190,7 @@
         <w:pStyle w:val="Bibliography"/>
       </w:pPr>
       <w:r>
-        <w:t xml:space="preserve">Markkola A, Kuikka K, Rautio P, Härmä E, Roitto M, Tuomi J (2004) Defoliation increases carbon limitation in ectomycorrhizal symbiosis of Betula pubescens. Oecologia 140:234–240.</w:t>
+        <w:t xml:space="preserve">Maina GG, Brown JS, Gersani M (2002) Intra-plant versus inter-plant root competition in beans: avoidance, resource matching or tragedy of the commons. Plant Ecology 160:235–247.</w:t>
       </w:r>
     </w:p>
     <w:p>
@@ -12124,11 +12198,50 @@
         <w:pStyle w:val="Bibliography"/>
       </w:pPr>
       <w:r>
-        <w:t xml:space="preserve">McCleary BV, Gibson TS, Mugford DC (1997) Measurement of total starch in cereal products by amyloglucosidase-</w:t>
+        <w:t xml:space="preserve">Markkola A, Kuikka K, Rautio P, H</w:t>
+      </w:r>
+      <w:r>
+        <w:t xml:space="preserve">ä</w:t>
+      </w:r>
+      <w:r>
+        <w:t xml:space="preserve">rm</w:t>
+      </w:r>
+      <w:r>
+        <w:t xml:space="preserve">ä</w:t>
+      </w:r>
+      <w:r>
+        <w:t xml:space="preserve"> </w:t>
+      </w:r>
+      <w:r>
+        <w:t xml:space="preserve">E, Roitto M, Tuomi J (2004) Defoliation increases carbon limitation in ectomycorrhizal symbiosis of</w:t>
+      </w:r>
+      <w:r>
+        <w:t xml:space="preserve"> </w:t>
       </w:r>
       <m:oMath>
         <m:r>
-          <m:rPr/>
+          <m:rPr>
+            <m:sty m:val="p"/>
+          </m:rPr>
+          <m:t>∖</m:t>
+        </m:r>
+      </m:oMath>
+      <w:r>
+        <w:t xml:space="preserve">textit{Betula pubescens}. Oecologia 140:234–240.</w:t>
+      </w:r>
+    </w:p>
+    <w:p>
+      <w:pPr>
+        <w:pStyle w:val="Bibliography"/>
+      </w:pPr>
+      <w:r>
+        <w:t xml:space="preserve">McCleary BV, Gibson TS, Mugford DC (1997) Measurement of total starch in cereal products by amyloglucosidase-</w:t>
+      </w:r>
+      <m:oMath>
+        <m:r>
+          <m:rPr>
+            <m:sty m:val="p"/>
+          </m:rPr>
           <m:t>α</m:t>
         </m:r>
       </m:oMath>
@@ -12141,7 +12254,7 @@
         <w:pStyle w:val="Bibliography"/>
       </w:pPr>
       <w:r>
-        <w:t xml:space="preserve">McConnaughay KDM, Bazzaz FA (1991) Is physical space a soil resource? Ecology:94–103.</w:t>
+        <w:t xml:space="preserve">McConnaughay KDM, Bazzaz FA (1991) Is physical space a soil resource? Ecology 72:94–103.</w:t>
       </w:r>
     </w:p>
     <w:p>
@@ -12173,7 +12286,7 @@
         <w:pStyle w:val="Bibliography"/>
       </w:pPr>
       <w:r>
-        <w:t xml:space="preserve">Nakagawa S, Schielzeth H (2013) Methods in Ecology and Evolution 4:133–142.</w:t>
+        <w:t xml:space="preserve">Nakagawa S, Schielzeth H (2013) A general and simple method for obtaining R2 from generalized linear mixed-effects models. Methods in Ecology and Evolution 4:133–142.</w:t>
       </w:r>
     </w:p>
     <w:p>
@@ -12197,7 +12310,19 @@
         <w:pStyle w:val="Bibliography"/>
       </w:pPr>
       <w:r>
-        <w:t xml:space="preserve">Norby RJ, DeLucia EH, Gielen B, Calfapietra C, Giardina CP, King JS, Ledford J, McCarthy HR, Moore DJP, Ceulemans R, Others (2005) Forest response to elevated CO_2 is conserved across a broad range of productivity. Proceedings of the National Academy of Sciences of the United States of America 102:18052–18056.</w:t>
+        <w:t xml:space="preserve">Norby RJ, DeLucia EH, Gielen B, Calfapietra C, Giardina CP, King JS, Ledford J, McCarthy HR, Moore DJP, Ceulemans R, Others (2005) Forest response to elevated CO</w:t>
+      </w:r>
+      <w:r>
+        <w:rPr>
+          <w:vertAlign w:val="subscript"/>
+        </w:rPr>
+        <w:t xml:space="preserve">2</w:t>
+      </w:r>
+      <w:r>
+        <w:t xml:space="preserve"> </w:t>
+      </w:r>
+      <w:r>
+        <w:t xml:space="preserve">is conserved across a broad range of productivity. Proceedings of the National Academy of Sciences of the United States of America 102:18052–18056.</w:t>
       </w:r>
     </w:p>
     <w:p>
@@ -12205,22 +12330,27 @@
         <w:pStyle w:val="Bibliography"/>
       </w:pPr>
       <w:r>
-        <w:t xml:space="preserve">Ovaska J, Sari R, Rintamäki E, Vapaavuori E (1993) Combined effects of partial defoliation and nutrient availability on cloned</w:t>
-      </w:r>
-      <w:r>
-        <w:t xml:space="preserve"> </w:t>
-      </w:r>
-      <w:r>
-        <w:rPr>
-          <w:i/>
-        </w:rPr>
-        <w:t xml:space="preserve">Betula pendula</w:t>
-      </w:r>
-      <w:r>
-        <w:t xml:space="preserve"> </w:t>
-      </w:r>
-      <w:r>
-        <w:t xml:space="preserve">saplings II. Changes in net photosynthesis and related biochemical properties. Journal of Experimental Botany 44:1395–1402.</w:t>
+        <w:t xml:space="preserve">Ovaska J, Sari R, Rintam</w:t>
+      </w:r>
+      <w:r>
+        <w:t xml:space="preserve">ä</w:t>
+      </w:r>
+      <w:r>
+        <w:t xml:space="preserve">ki E, Vapaavuori E (1993) Combined effects of partial defoliation and nutrient availability on cloned</w:t>
+      </w:r>
+      <w:r>
+        <w:t xml:space="preserve"> </w:t>
+      </w:r>
+      <m:oMath>
+        <m:r>
+          <m:rPr>
+            <m:sty m:val="p"/>
+          </m:rPr>
+          <m:t>∖</m:t>
+        </m:r>
+      </m:oMath>
+      <w:r>
+        <w:t xml:space="preserve">textit{Betula pendula} saplings II. Changes in net photosynthesis and related biochemical properties. Journal of Experimental Botany 44:1395–1402.</w:t>
       </w:r>
     </w:p>
     <w:p>
@@ -12233,17 +12363,16 @@
       <w:r>
         <w:t xml:space="preserve"> </w:t>
       </w:r>
-      <w:r>
-        <w:rPr>
-          <w:i/>
-        </w:rPr>
-        <w:t xml:space="preserve">Betula pendula</w:t>
-      </w:r>
-      <w:r>
-        <w:t xml:space="preserve"> </w:t>
-      </w:r>
-      <w:r>
-        <w:t xml:space="preserve">saplings I. Changes in growth, partitioning and nitrogen uptake. Journal of Experimental Botany 44:1385–1393.</w:t>
+      <m:oMath>
+        <m:r>
+          <m:rPr>
+            <m:sty m:val="p"/>
+          </m:rPr>
+          <m:t>∖</m:t>
+        </m:r>
+      </m:oMath>
+      <w:r>
+        <w:t xml:space="preserve">textit{Betula pendula} saplings I. Changes in growth, partitioning and nitrogen uptake. Journal of Experimental Botany 44:1385–1393.</w:t>
       </w:r>
     </w:p>
     <w:p>
@@ -12251,7 +12380,19 @@
         <w:pStyle w:val="Bibliography"/>
       </w:pPr>
       <w:r>
-        <w:t xml:space="preserve">Palacio S, Hernández R, Maestro-Martínez M, Camarero JJ (2012) Fast replenishment of initial carbon stores after defoliation by the pine processionary moth and its relationship to the re-growth ability of trees. Trees 26:1627–1640.</w:t>
+        <w:t xml:space="preserve">Palacio S, Hern</w:t>
+      </w:r>
+      <w:r>
+        <w:t xml:space="preserve">á</w:t>
+      </w:r>
+      <w:r>
+        <w:t xml:space="preserve">ndez R, Maestro-Mart</w:t>
+      </w:r>
+      <w:r>
+        <w:t xml:space="preserve">í</w:t>
+      </w:r>
+      <w:r>
+        <w:t xml:space="preserve">nez M, Camarero JJ (2012) Fast replenishment of initial carbon stores after defoliation by the pine processionary moth and its relationship to the re-growth ability of trees. Trees 26:1627–1640.</w:t>
       </w:r>
     </w:p>
     <w:p>
@@ -12259,7 +12400,13 @@
         <w:pStyle w:val="Bibliography"/>
       </w:pPr>
       <w:r>
-        <w:t xml:space="preserve">Palacio S, Hoch G, Sala A, Körner C, Millard P (2014) Does carbon storage limit tree growth? New Phytologist 201:1096–1100.</w:t>
+        <w:t xml:space="preserve">Palacio S, Hoch G, Sala A, K</w:t>
+      </w:r>
+      <w:r>
+        <w:t xml:space="preserve">ö</w:t>
+      </w:r>
+      <w:r>
+        <w:t xml:space="preserve">rner C, Millard P (2014) Does carbon storage limit tree growth? New Phytologist 201:1096–1100.</w:t>
       </w:r>
     </w:p>
     <w:p>
@@ -12267,7 +12414,7 @@
         <w:pStyle w:val="Bibliography"/>
       </w:pPr>
       <w:r>
-        <w:t xml:space="preserve">Passioura JB (2002) Soil conditions and plant growth. Plant, cell &amp; environment 25:311–318.</w:t>
+        <w:t xml:space="preserve">Passioura JB (2002) Soil conditions and plant growth. Plant, Cell &amp; Environment 25:311–318.</w:t>
       </w:r>
     </w:p>
     <w:p>
@@ -12275,7 +12422,7 @@
         <w:pStyle w:val="Bibliography"/>
       </w:pPr>
       <w:r>
-        <w:t xml:space="preserve">Paul MJ, Foyer CH (2001) Sink regulation of photosynthesis. Journal of experimental botany 52:1383–1400.</w:t>
+        <w:t xml:space="preserve">Paul MJ, Foyer CH (2001) Sink regulation of photosynthesis. Journal of Experimental Botany 52:1383–1400.</w:t>
       </w:r>
     </w:p>
     <w:p>
@@ -12283,7 +12430,7 @@
         <w:pStyle w:val="Bibliography"/>
       </w:pPr>
       <w:r>
-        <w:t xml:space="preserve">Pinheiro J, Bates D, DebRoy S, Sarkar D, R Core Team (2015) nlme: Linear and Nonlinear Mixed Effects Models. R package version 3.1-122.</w:t>
+        <w:t xml:space="preserve">Pinheiro J, Bates D, DebRoy S, Sarkar D, R Core Team (2015) {nlme}: Linear and nonlinear mixed effects models.</w:t>
       </w:r>
       <w:r>
         <w:t xml:space="preserve"> </w:t>
@@ -12291,7 +12438,7 @@
       <w:hyperlink r:id="rId56">
         <w:r>
           <w:rPr>
-            <w:rStyle w:val="Hyperlink"/>
+            <w:rStyle w:val="Link"/>
           </w:rPr>
           <w:t xml:space="preserve">http://cran.r-project.org/package=nlme</w:t>
         </w:r>
@@ -12307,17 +12454,16 @@
       <w:r>
         <w:t xml:space="preserve"> </w:t>
       </w:r>
-      <w:r>
-        <w:rPr>
-          <w:i/>
-        </w:rPr>
-        <w:t xml:space="preserve">Eucalyptus nitens</w:t>
-      </w:r>
-      <w:r>
-        <w:t xml:space="preserve"> </w:t>
-      </w:r>
-      <w:r>
-        <w:t xml:space="preserve">(Deane and Maiden) Maiden to green pruning. Trees 12:119–129.</w:t>
+      <m:oMath>
+        <m:r>
+          <m:rPr>
+            <m:sty m:val="p"/>
+          </m:rPr>
+          <m:t>∖</m:t>
+        </m:r>
+      </m:oMath>
+      <w:r>
+        <w:t xml:space="preserve">textit{Eucalyptus nitens} (Deane and Maiden) Maiden to green pruning. Trees 12:119–129.</w:t>
       </w:r>
     </w:p>
     <w:p>
@@ -12325,7 +12471,13 @@
         <w:pStyle w:val="Bibliography"/>
       </w:pPr>
       <w:r>
-        <w:t xml:space="preserve">Poorter H, Bühler J, Dusschoten D van, Climent J, Postma JA (2012) Pot size matters: a meta-analysis of the effects of rooting volume on plant growth. Functional Plant Biology 39:839–850.</w:t>
+        <w:t xml:space="preserve">Poorter H, B</w:t>
+      </w:r>
+      <w:r>
+        <w:t xml:space="preserve">ü</w:t>
+      </w:r>
+      <w:r>
+        <w:t xml:space="preserve">hler J, Dusschoten D van, Climent J, Postma JA (2012) Pot size matters: a meta-analysis of the effects of rooting volume on plant growth. Functional Plant Biology 39:839–850.</w:t>
       </w:r>
     </w:p>
     <w:p>
@@ -12349,7 +12501,13 @@
         <w:pStyle w:val="Bibliography"/>
       </w:pPr>
       <w:r>
-        <w:t xml:space="preserve">R Development Core Team R (2011) R: A Language and Environment for Statistical Computing Team RDC (ed). 1:409.</w:t>
+        <w:t xml:space="preserve">R Development Core Team</w:t>
+      </w:r>
+      <w:r>
+        <w:t xml:space="preserve"> </w:t>
+      </w:r>
+      <w:r>
+        <w:t xml:space="preserve">R (2011) R: A language and environment for statistical computing Team RDC (ed). R foundation for statistical computing 1:409.</w:t>
       </w:r>
       <w:r>
         <w:t xml:space="preserve"> </w:t>
@@ -12357,7 +12515,7 @@
       <w:hyperlink r:id="rId57">
         <w:r>
           <w:rPr>
-            <w:rStyle w:val="Hyperlink"/>
+            <w:rStyle w:val="Link"/>
           </w:rPr>
           <w:t xml:space="preserve">http://www.r-project.org</w:t>
         </w:r>
@@ -12368,7 +12526,7 @@
         <w:pStyle w:val="Bibliography"/>
       </w:pPr>
       <w:r>
-        <w:t xml:space="preserve">Robbins NS, Pharr DM (1988) Effect of restricted root growth on carbohydrate metabolism and whole plant growth of Cucumis sativus L. Plant physiology 87:409–413.</w:t>
+        <w:t xml:space="preserve">Robbins NS, Pharr DM (1988) Effect of restricted root growth on carbohydrate metabolism and whole plant growth of Cucumis sativus L. Plant Physiology 87:409–413.</w:t>
       </w:r>
     </w:p>
     <w:p>
@@ -12381,17 +12539,16 @@
       <w:r>
         <w:t xml:space="preserve"> </w:t>
       </w:r>
-      <w:r>
-        <w:rPr>
-          <w:i/>
-        </w:rPr>
-        <w:t xml:space="preserve">Coffea arabica</w:t>
-      </w:r>
-      <w:r>
-        <w:t xml:space="preserve"> </w:t>
-      </w:r>
-      <w:r>
-        <w:t xml:space="preserve">in response to restricted root volume. Functional Plant Biology 33:1013–1023.</w:t>
+      <m:oMath>
+        <m:r>
+          <m:rPr>
+            <m:sty m:val="p"/>
+          </m:rPr>
+          <m:t>∖</m:t>
+        </m:r>
+      </m:oMath>
+      <w:r>
+        <w:t xml:space="preserve">textit{Coffea arabica} in response to restricted root volume. Functional Plant Biology 33:1013–1023.</w:t>
       </w:r>
     </w:p>
     <w:p>
@@ -12399,7 +12556,16 @@
         <w:pStyle w:val="Bibliography"/>
       </w:pPr>
       <w:r>
-        <w:t xml:space="preserve">Sage RF (1994) Acclimation of photosynthesis to increasing atmospheric CO_2: the gas exchange perspective. Photosynthesis research 39:351–368.</w:t>
+        <w:t xml:space="preserve">Sage RF (1994) Acclimation of photosynthesis to increasing atmospheric CO</w:t>
+      </w:r>
+      <w:r>
+        <w:rPr>
+          <w:vertAlign w:val="subscript"/>
+        </w:rPr>
+        <w:t xml:space="preserve">2</w:t>
+      </w:r>
+      <w:r>
+        <w:t xml:space="preserve">: the gas exchange perspective. Photosynthesis Research 39:351–368.</w:t>
       </w:r>
     </w:p>
     <w:p>
@@ -12423,7 +12589,7 @@
         <w:pStyle w:val="Bibliography"/>
       </w:pPr>
       <w:r>
-        <w:t xml:space="preserve">Smith AM, Stitt M (2007) Coordination of carbon supply and plant growth. Plant, cell &amp; environment 30:1126–1149.</w:t>
+        <w:t xml:space="preserve">Smith AM, Stitt M (2007) Coordination of carbon supply and plant growth. Plant, Cell &amp; Environment 30:1126–1149.</w:t>
       </w:r>
     </w:p>
     <w:p>
@@ -12447,7 +12613,19 @@
         <w:pStyle w:val="Bibliography"/>
       </w:pPr>
       <w:r>
-        <w:t xml:space="preserve">Tjoelker M, Oleksyn J, Reich PB, Others (1999) Acclimation of respiration to temperature and CO_2 in seedlings of boreal tree species in relation to plant size and relative growth rate. Global Change Biology 5:679–691.</w:t>
+        <w:t xml:space="preserve">Tjoelker M, Oleksyn J, Reich PB, Others (1999) Acclimation of respiration to temperature and CO</w:t>
+      </w:r>
+      <w:r>
+        <w:rPr>
+          <w:vertAlign w:val="subscript"/>
+        </w:rPr>
+        <w:t xml:space="preserve">2</w:t>
+      </w:r>
+      <w:r>
+        <w:t xml:space="preserve"> </w:t>
+      </w:r>
+      <w:r>
+        <w:t xml:space="preserve">in seedlings of boreal tree species in relation to plant size and relative growth rate. Global Change Biology 5:679–691.</w:t>
       </w:r>
     </w:p>
     <w:p>
@@ -12460,17 +12638,16 @@
       <w:r>
         <w:t xml:space="preserve"> </w:t>
       </w:r>
-      <w:r>
-        <w:rPr>
-          <w:i/>
-        </w:rPr>
-        <w:t xml:space="preserve">Eucalyptus globulus</w:t>
-      </w:r>
-      <w:r>
-        <w:t xml:space="preserve"> </w:t>
-      </w:r>
-      <w:r>
-        <w:t xml:space="preserve">seedlings is not caused by increased leaf nitrogen. Tree Physiology 27:1481–1492.</w:t>
+      <m:oMath>
+        <m:r>
+          <m:rPr>
+            <m:sty m:val="p"/>
+          </m:rPr>
+          <m:t>∖</m:t>
+        </m:r>
+      </m:oMath>
+      <w:r>
+        <w:t xml:space="preserve">textit{Eucalyptus globulus} seedlings is not caused by increased leaf nitrogen. Tree Physiology 27:1481–1492.</w:t>
       </w:r>
     </w:p>
     <w:p>
@@ -12486,7 +12663,22 @@
         <w:pStyle w:val="Bibliography"/>
       </w:pPr>
       <w:r>
-        <w:t xml:space="preserve">Valentine HT, Mäkelä A (2005) Bridging process-based and empirical approaches to modeling tree growth. Tree Physiology 25:769–779.</w:t>
+        <w:t xml:space="preserve">Valentine HT, M</w:t>
+      </w:r>
+      <w:r>
+        <w:t xml:space="preserve">ä</w:t>
+      </w:r>
+      <w:r>
+        <w:t xml:space="preserve">kel</w:t>
+      </w:r>
+      <w:r>
+        <w:t xml:space="preserve">ä</w:t>
+      </w:r>
+      <w:r>
+        <w:t xml:space="preserve"> </w:t>
+      </w:r>
+      <w:r>
+        <w:t xml:space="preserve">A (2005) Bridging process-based and empirical approaches to modeling tree growth. Tree Physiology 25:769–779.</w:t>
       </w:r>
     </w:p>
     <w:p>
@@ -12523,9 +12715,8 @@
     </w:p>
     <w:sectPr>
       <w:footerReference w:type="default" r:id="rId8"/>
-      <w:type w:val="continuous"/>
-      <w:pgSz w:w="12240" w:h="15840" w:code="1"/>
-      <w:pgMar w:top="1418" w:right="1418" w:bottom="1418" w:left="2268" w:header="720" w:footer="720" w:gutter="0"/>
+      <w:pgSz w:w="12240" w:h="15840"/>
+      <w:pgMar w:top="1440" w:right="1440" w:bottom="1440" w:left="1440" w:header="720" w:footer="720" w:gutter="0"/>
       <w:lnNumType w:countBy="1" w:restart="continuous"/>
       <w:cols w:space="720"/>
       <w:docGrid w:linePitch="326"/>
@@ -12588,22 +12779,7 @@
 </file>
 
 <file path=word/footnotes.xml><?xml version="1.0" encoding="utf-8"?>
-<w:footnotes xmlns:w="http://schemas.openxmlformats.org/wordprocessingml/2006/main" xmlns:m="http://schemas.openxmlformats.org/officeDocument/2006/math" xmlns:r="http://schemas.openxmlformats.org/officeDocument/2006/relationships" xmlns:o="urn:schemas-microsoft-com:office:office" xmlns:v="urn:schemas-microsoft-com:vml" xmlns:w10="urn:schemas-microsoft-com:office:word" xmlns:a="http://schemas.openxmlformats.org/drawingml/2006/main" xmlns:pic="http://schemas.openxmlformats.org/drawingml/2006/picture" xmlns:wp="http://schemas.openxmlformats.org/drawingml/2006/wordprocessingDrawing">
-  <w:footnote w:type="continuationSeparator" w:id="0">
-    <w:p>
-      <w:r>
-        <w:continuationSeparator/>
-      </w:r>
-    </w:p>
-  </w:footnote>
-  <w:footnote w:type="separator" w:id="-1">
-    <w:p>
-      <w:r>
-        <w:separator/>
-      </w:r>
-    </w:p>
-  </w:footnote>
-</w:footnotes>
+<w:footnotes xmlns:w="http://schemas.openxmlformats.org/wordprocessingml/2006/main" xmlns:m="http://schemas.openxmlformats.org/officeDocument/2006/math" xmlns:r="http://schemas.openxmlformats.org/officeDocument/2006/relationships" xmlns:o="urn:schemas-microsoft-com:office:office" xmlns:v="urn:schemas-microsoft-com:vml" xmlns:w10="urn:schemas-microsoft-com:office:word" xmlns:a="http://schemas.openxmlformats.org/drawingml/2006/main" xmlns:pic="http://schemas.openxmlformats.org/drawingml/2006/picture" xmlns:wp="http://schemas.openxmlformats.org/drawingml/2006/wordprocessingDrawing"/>
 </file>
 
 <file path=word/numbering.xml><?xml version="1.0" encoding="utf-8"?>
@@ -12793,7 +12969,7 @@
     </w:lvl>
   </w:abstractNum>
   <w:abstractNum w:abstractNumId="990">
-    <w:nsid w:val="88316f6c"/>
+    <w:nsid w:val="ea47495c"/>
     <w:multiLevelType w:val="multilevel"/>
     <w:lvl w:ilvl="0">
       <w:numFmt w:val="bullet"/>
@@ -12896,11 +13072,7 @@
         <w:lang w:val="en-US" w:eastAsia="en-US" w:bidi="ar-SA"/>
       </w:rPr>
     </w:rPrDefault>
-    <w:pPrDefault>
-      <w:pPr>
-        <w:spacing w:before="240" w:after="240" w:line="480" w:lineRule="auto"/>
-      </w:pPr>
-    </w:pPrDefault>
+    <w:pPrDefault/>
   </w:docDefaults>
   <w:latentStyles w:defLockedState="0" w:defUIPriority="0" w:defSemiHidden="0" w:defUnhideWhenUsed="0" w:defQFormat="0" w:count="267">
     <w:lsdException w:name="Normal" w:qFormat="1"/>
@@ -12933,6 +13105,9 @@
     <w:name w:val="Normal"/>
     <w:qFormat/>
     <w:rsid w:val="00EC1C64"/>
+    <w:pPr>
+      <w:spacing w:line="480" w:lineRule="auto"/>
+    </w:pPr>
     <w:rPr>
       <w:sz w:val="24"/>
     </w:rPr>
@@ -12948,7 +13123,7 @@
     <w:pPr>
       <w:keepNext/>
       <w:pageBreakBefore/>
-      <w:spacing w:after="60"/>
+      <w:spacing w:before="240" w:after="60"/>
       <w:outlineLvl w:val="0"/>
     </w:pPr>
     <w:rPr>
@@ -12971,7 +13146,7 @@
     <w:rsid w:val="0071068C"/>
     <w:pPr>
       <w:keepNext/>
-      <w:spacing w:after="60"/>
+      <w:spacing w:before="240" w:after="60"/>
       <w:outlineLvl w:val="1"/>
     </w:pPr>
     <w:rPr>
@@ -12995,7 +13170,7 @@
     <w:rsid w:val="0071068C"/>
     <w:pPr>
       <w:keepNext/>
-      <w:spacing w:after="60"/>
+      <w:spacing w:before="240" w:after="60"/>
       <w:outlineLvl w:val="2"/>
     </w:pPr>
     <w:rPr>
@@ -13017,7 +13192,7 @@
     <w:rsid w:val="0071068C"/>
     <w:pPr>
       <w:keepNext/>
-      <w:spacing w:after="60"/>
+      <w:spacing w:before="240" w:after="60"/>
       <w:outlineLvl w:val="3"/>
     </w:pPr>
     <w:rPr>
@@ -13038,7 +13213,7 @@
     <w:qFormat/>
     <w:rsid w:val="0071068C"/>
     <w:pPr>
-      <w:spacing w:after="60"/>
+      <w:spacing w:before="240" w:after="60"/>
       <w:outlineLvl w:val="4"/>
     </w:pPr>
     <w:rPr>
@@ -13061,7 +13236,7 @@
     <w:qFormat/>
     <w:rsid w:val="0071068C"/>
     <w:pPr>
-      <w:spacing w:after="60"/>
+      <w:spacing w:before="240" w:after="60"/>
       <w:outlineLvl w:val="5"/>
     </w:pPr>
     <w:rPr>
@@ -13079,7 +13254,7 @@
     <w:qFormat/>
     <w:rsid w:val="0071068C"/>
     <w:pPr>
-      <w:spacing w:after="60"/>
+      <w:spacing w:before="240" w:after="60"/>
       <w:outlineLvl w:val="6"/>
     </w:pPr>
   </w:style>
@@ -13093,7 +13268,7 @@
     <w:qFormat/>
     <w:rsid w:val="0071068C"/>
     <w:pPr>
-      <w:spacing w:after="60"/>
+      <w:spacing w:before="240" w:after="60"/>
       <w:outlineLvl w:val="7"/>
     </w:pPr>
     <w:rPr>
@@ -13111,7 +13286,7 @@
     <w:qFormat/>
     <w:rsid w:val="0071068C"/>
     <w:pPr>
-      <w:spacing w:after="60"/>
+      <w:spacing w:before="240" w:after="60"/>
       <w:outlineLvl w:val="8"/>
     </w:pPr>
     <w:rPr>
@@ -13161,7 +13336,7 @@
     <w:qFormat/>
     <w:rsid w:val="0071068C"/>
     <w:pPr>
-      <w:spacing w:after="60"/>
+      <w:spacing w:before="240" w:after="60"/>
       <w:outlineLvl w:val="0"/>
     </w:pPr>
     <w:rPr>
@@ -13980,85 +14155,17 @@
       <w:szCs w:val="24"/>
     </w:rPr>
   </w:style>
-  <w:style w:type="character" w:customStyle="1" w:styleId="ConstantTok">
-    <w:name w:val="ConstantTok"/>
-    <w:basedOn w:val="VerbatimChar"/>
-    <w:rPr>
-      <w:color w:val="000000"/>
+  <w:style w:type="paragraph" w:customStyle="1" w:styleId="SourceCode">
+    <w:name w:val="Source Code"/>
+    <w:basedOn w:val="Normal"/>
+    <w:link w:val="VerbatimChar"/>
+    <w:pPr>
+      <w:wordWrap w:val="off"/>
       <w:shd w:val="clear" w:fill="f8f8f8"/>
-    </w:rPr>
+    </w:pPr>
   </w:style>
-  <w:style w:type="character" w:customStyle="1" w:styleId="SpecialCharTok">
-    <w:name w:val="SpecialCharTok"/>
-    <w:basedOn w:val="VerbatimChar"/>
-    <w:rPr>
-      <w:color w:val="000000"/>
-      <w:shd w:val="clear" w:fill="f8f8f8"/>
-    </w:rPr>
-  </w:style>
-  <w:style w:type="character" w:customStyle="1" w:styleId="VerbatimStringTok">
-    <w:name w:val="VerbatimStringTok"/>
-    <w:basedOn w:val="VerbatimChar"/>
-    <w:rPr>
-      <w:color w:val="4e9a06"/>
-      <w:shd w:val="clear" w:fill="f8f8f8"/>
-    </w:rPr>
-  </w:style>
-  <w:style w:type="character" w:customStyle="1" w:styleId="SpecialStringTok">
-    <w:name w:val="SpecialStringTok"/>
-    <w:basedOn w:val="VerbatimChar"/>
-    <w:rPr>
-      <w:color w:val="4e9a06"/>
-      <w:shd w:val="clear" w:fill="f8f8f8"/>
-    </w:rPr>
-  </w:style>
-  <w:style w:type="character" w:customStyle="1" w:styleId="ImportTok">
-    <w:name w:val="ImportTok"/>
-    <w:basedOn w:val="VerbatimChar"/>
-    <w:rPr>
-      <w:shd w:val="clear" w:fill="f8f8f8"/>
-    </w:rPr>
-  </w:style>
-  <w:style w:type="character" w:customStyle="1" w:styleId="DocumentationTok">
-    <w:name w:val="DocumentationTok"/>
-    <w:basedOn w:val="VerbatimChar"/>
-    <w:rPr>
-      <w:color w:val="8f5902"/>
-      <w:shd w:val="clear" w:fill="f8f8f8"/>
-      <w:b/>
-      <w:i/>
-    </w:rPr>
-  </w:style>
-  <w:style w:type="character" w:customStyle="1" w:styleId="AnnotationTok">
-    <w:name w:val="AnnotationTok"/>
-    <w:basedOn w:val="VerbatimChar"/>
-    <w:rPr>
-      <w:color w:val="8f5902"/>
-      <w:shd w:val="clear" w:fill="f8f8f8"/>
-      <w:b/>
-      <w:i/>
-    </w:rPr>
-  </w:style>
-  <w:style w:type="character" w:customStyle="1" w:styleId="CommentVarTok">
-    <w:name w:val="CommentVarTok"/>
-    <w:basedOn w:val="VerbatimChar"/>
-    <w:rPr>
-      <w:color w:val="8f5902"/>
-      <w:shd w:val="clear" w:fill="f8f8f8"/>
-      <w:b/>
-      <w:i/>
-    </w:rPr>
-  </w:style>
-  <w:style w:type="character" w:customStyle="1" w:styleId="VariableTok">
-    <w:name w:val="VariableTok"/>
-    <w:basedOn w:val="VerbatimChar"/>
-    <w:rPr>
-      <w:color w:val="000000"/>
-      <w:shd w:val="clear" w:fill="f8f8f8"/>
-    </w:rPr>
-  </w:style>
-  <w:style w:type="character" w:customStyle="1" w:styleId="ControlFlowTok">
-    <w:name w:val="ControlFlowTok"/>
+  <w:style w:type="character" w:customStyle="1" w:styleId="KeywordTok">
+    <w:name w:val="KeywordTok"/>
     <w:basedOn w:val="VerbatimChar"/>
     <w:rPr>
       <w:color w:val="204a87"/>
@@ -14066,31 +14173,56 @@
       <w:b/>
     </w:rPr>
   </w:style>
-  <w:style w:type="character" w:customStyle="1" w:styleId="OperatorTok">
-    <w:name w:val="OperatorTok"/>
+  <w:style w:type="character" w:customStyle="1" w:styleId="DataTypeTok">
+    <w:name w:val="DataTypeTok"/>
     <w:basedOn w:val="VerbatimChar"/>
     <w:rPr>
-      <w:color w:val="ce5c00"/>
-      <w:shd w:val="clear" w:fill="f8f8f8"/>
-      <w:b/>
-    </w:rPr>
-  </w:style>
-  <w:style w:type="character" w:customStyle="1" w:styleId="BuiltInTok">
-    <w:name w:val="BuiltInTok"/>
-    <w:basedOn w:val="VerbatimChar"/>
-    <w:rPr>
+      <w:color w:val="204a87"/>
       <w:shd w:val="clear" w:fill="f8f8f8"/>
     </w:rPr>
   </w:style>
-  <w:style w:type="character" w:customStyle="1" w:styleId="ExtensionTok">
-    <w:name w:val="ExtensionTok"/>
+  <w:style w:type="character" w:customStyle="1" w:styleId="DecValTok">
+    <w:name w:val="DecValTok"/>
     <w:basedOn w:val="VerbatimChar"/>
     <w:rPr>
+      <w:color w:val="0000cf"/>
       <w:shd w:val="clear" w:fill="f8f8f8"/>
     </w:rPr>
   </w:style>
-  <w:style w:type="character" w:customStyle="1" w:styleId="PreprocessorTok">
-    <w:name w:val="PreprocessorTok"/>
+  <w:style w:type="character" w:customStyle="1" w:styleId="BaseNTok">
+    <w:name w:val="BaseNTok"/>
+    <w:basedOn w:val="VerbatimChar"/>
+    <w:rPr>
+      <w:color w:val="0000cf"/>
+      <w:shd w:val="clear" w:fill="f8f8f8"/>
+    </w:rPr>
+  </w:style>
+  <w:style w:type="character" w:customStyle="1" w:styleId="FloatTok">
+    <w:name w:val="FloatTok"/>
+    <w:basedOn w:val="VerbatimChar"/>
+    <w:rPr>
+      <w:color w:val="0000cf"/>
+      <w:shd w:val="clear" w:fill="f8f8f8"/>
+    </w:rPr>
+  </w:style>
+  <w:style w:type="character" w:customStyle="1" w:styleId="CharTok">
+    <w:name w:val="CharTok"/>
+    <w:basedOn w:val="VerbatimChar"/>
+    <w:rPr>
+      <w:color w:val="4e9a06"/>
+      <w:shd w:val="clear" w:fill="f8f8f8"/>
+    </w:rPr>
+  </w:style>
+  <w:style w:type="character" w:customStyle="1" w:styleId="StringTok">
+    <w:name w:val="StringTok"/>
+    <w:basedOn w:val="VerbatimChar"/>
+    <w:rPr>
+      <w:color w:val="4e9a06"/>
+      <w:shd w:val="clear" w:fill="f8f8f8"/>
+    </w:rPr>
+  </w:style>
+  <w:style w:type="character" w:customStyle="1" w:styleId="CommentTok">
+    <w:name w:val="CommentTok"/>
     <w:basedOn w:val="VerbatimChar"/>
     <w:rPr>
       <w:color w:val="8f5902"/>
@@ -14098,32 +14230,50 @@
       <w:i/>
     </w:rPr>
   </w:style>
-  <w:style w:type="character" w:customStyle="1" w:styleId="AttributeTok">
-    <w:name w:val="AttributeTok"/>
-    <w:basedOn w:val="VerbatimChar"/>
-    <w:rPr>
-      <w:color w:val="c4a000"/>
-      <w:shd w:val="clear" w:fill="f8f8f8"/>
-    </w:rPr>
-  </w:style>
-  <w:style w:type="character" w:customStyle="1" w:styleId="InformationTok">
-    <w:name w:val="InformationTok"/>
+  <w:style w:type="character" w:customStyle="1" w:styleId="OtherTok">
+    <w:name w:val="OtherTok"/>
     <w:basedOn w:val="VerbatimChar"/>
     <w:rPr>
       <w:color w:val="8f5902"/>
       <w:shd w:val="clear" w:fill="f8f8f8"/>
-      <w:b/>
-      <w:i/>
     </w:rPr>
   </w:style>
-  <w:style w:type="character" w:customStyle="1" w:styleId="WarningTok">
-    <w:name w:val="WarningTok"/>
+  <w:style w:type="character" w:customStyle="1" w:styleId="AlertTok">
+    <w:name w:val="AlertTok"/>
     <w:basedOn w:val="VerbatimChar"/>
     <w:rPr>
-      <w:color w:val="8f5902"/>
+      <w:color w:val="ef2929"/>
+      <w:shd w:val="clear" w:fill="f8f8f8"/>
+    </w:rPr>
+  </w:style>
+  <w:style w:type="character" w:customStyle="1" w:styleId="FunctionTok">
+    <w:name w:val="FunctionTok"/>
+    <w:basedOn w:val="VerbatimChar"/>
+    <w:rPr>
+      <w:color w:val="000000"/>
+      <w:shd w:val="clear" w:fill="f8f8f8"/>
+    </w:rPr>
+  </w:style>
+  <w:style w:type="character" w:customStyle="1" w:styleId="RegionMarkerTok">
+    <w:name w:val="RegionMarkerTok"/>
+    <w:basedOn w:val="VerbatimChar"/>
+    <w:rPr>
+      <w:shd w:val="clear" w:fill="f8f8f8"/>
+    </w:rPr>
+  </w:style>
+  <w:style w:type="character" w:customStyle="1" w:styleId="ErrorTok">
+    <w:name w:val="ErrorTok"/>
+    <w:basedOn w:val="VerbatimChar"/>
+    <w:rPr>
       <w:shd w:val="clear" w:fill="f8f8f8"/>
       <w:b/>
-      <w:i/>
+    </w:rPr>
+  </w:style>
+  <w:style w:type="character" w:customStyle="1" w:styleId="NormalTok">
+    <w:name w:val="NormalTok"/>
+    <w:basedOn w:val="VerbatimChar"/>
+    <w:rPr>
+      <w:shd w:val="clear" w:fill="f8f8f8"/>
     </w:rPr>
   </w:style>
 </w:styles>

</xml_diff>

<commit_message>
removed winddows on Asat plotting
</commit_message>
<xml_diff>
--- a/manuscript/manuscript_pve.docx
+++ b/manuscript/manuscript_pve.docx
@@ -74,6 +74,9 @@
       </w:r>
     </w:p>
     <w:p>
+      <w:pPr>
+        <w:pStyle w:val="FirstParagraph"/>
+      </w:pPr>
       <w:r>
         <w:br w:type="textWrapping"/>
       </w:r>
@@ -109,6 +112,9 @@
       </w:r>
     </w:p>
     <w:p>
+      <w:pPr>
+        <w:pStyle w:val="BodyText"/>
+      </w:pPr>
       <w:r>
         <w:br w:type="textWrapping"/>
       </w:r>
@@ -142,7 +148,7 @@
       <w:hyperlink r:id="rId21">
         <w:r>
           <w:rPr>
-            <w:rStyle w:val="Link"/>
+            <w:rStyle w:val="Hyperlink"/>
           </w:rPr>
           <w:t xml:space="preserve">courtneycampany@gmail.com</w:t>
         </w:r>
@@ -152,6 +158,9 @@
       </w:r>
     </w:p>
     <w:p>
+      <w:pPr>
+        <w:pStyle w:val="BodyText"/>
+      </w:pPr>
       <w:r>
         <w:br w:type="textWrapping"/>
       </w:r>
@@ -160,6 +169,9 @@
       </w:r>
     </w:p>
     <w:p>
+      <w:pPr>
+        <w:pStyle w:val="BodyText"/>
+      </w:pPr>
       <w:r>
         <w:br w:type="textWrapping"/>
       </w:r>
@@ -178,6 +190,9 @@
       </w:r>
     </w:p>
     <w:p>
+      <w:pPr>
+        <w:pStyle w:val="FirstParagraph"/>
+      </w:pPr>
       <w:r>
         <w:t xml:space="preserve">Interpreting limitations to plant growth requires understanding the balance between carbon (</w:t>
       </w:r>
@@ -352,6 +367,9 @@
       </w:r>
     </w:p>
     <w:p>
+      <w:pPr>
+        <w:pStyle w:val="FirstParagraph"/>
+      </w:pPr>
       <w:r>
         <w:t xml:space="preserve">photosynthesis, growth, sink regulation, carbon allocation, soil volume</w:t>
       </w:r>
@@ -367,6 +385,9 @@
       </w:r>
     </w:p>
     <w:p>
+      <w:pPr>
+        <w:pStyle w:val="FirstParagraph"/>
+      </w:pPr>
       <w:r>
         <w:t xml:space="preserve">Understanding plant growth and its relationship to</w:t>
       </w:r>
@@ -498,6 +519,9 @@
       </w:r>
     </w:p>
     <w:p>
+      <w:pPr>
+        <w:pStyle w:val="BodyText"/>
+      </w:pPr>
       <w:r>
         <w:br w:type="textWrapping"/>
       </w:r>
@@ -812,6 +836,9 @@
       </w:r>
     </w:p>
     <w:p>
+      <w:pPr>
+        <w:pStyle w:val="BodyText"/>
+      </w:pPr>
       <w:r>
         <w:br w:type="textWrapping"/>
       </w:r>
@@ -1039,6 +1066,9 @@
       </w:r>
     </w:p>
     <w:p>
+      <w:pPr>
+        <w:pStyle w:val="BodyText"/>
+      </w:pPr>
       <w:r>
         <w:br w:type="textWrapping"/>
       </w:r>
@@ -1076,13 +1106,7 @@
         <w:t xml:space="preserve"> </w:t>
       </w:r>
       <w:r>
-        <w:t xml:space="preserve">(Arp 1991, NeSmith and Duval 1998, Poorter, B</w:t>
-      </w:r>
-      <w:r>
-        <w:t xml:space="preserve">ü</w:t>
-      </w:r>
-      <w:r>
-        <w:t xml:space="preserve">hler, et al. 2012)</w:t>
+        <w:t xml:space="preserve">(Arp 1991, NeSmith and Duval 1998, Poorter, Bühler, et al. 2012)</w:t>
       </w:r>
       <w:r>
         <w:t xml:space="preserve">. Possible advantages of this approach are that it allows a large range of treatment levels, can be easily compared to naturally planted seedlings and may mimic natural conditions as seedlings compete for space or reach bedrock. Seedlings undergo many physiological and morphological changes in response to rooting volume, including biomass partitioning,</w:t>
@@ -1109,13 +1133,7 @@
         <w:t xml:space="preserve"> </w:t>
       </w:r>
       <w:r>
-        <w:t xml:space="preserve">(NeSmith and Duval 1998, Poorter, B</w:t>
-      </w:r>
-      <w:r>
-        <w:t xml:space="preserve">ü</w:t>
-      </w:r>
-      <w:r>
-        <w:t xml:space="preserve">hler, et al. 2012 and references therein)</w:t>
+        <w:t xml:space="preserve">(NeSmith and Duval 1998, Poorter, Bühler, et al. 2012 and references therein)</w:t>
       </w:r>
       <w:r>
         <w:t xml:space="preserve">. Inadequate rooting volume may decrease</w:t>
@@ -1257,6 +1275,9 @@
       </w:r>
     </w:p>
     <w:p>
+      <w:pPr>
+        <w:pStyle w:val="BodyText"/>
+      </w:pPr>
       <w:r>
         <w:br w:type="textWrapping"/>
       </w:r>
@@ -1361,6 +1382,9 @@
       </w:r>
     </w:p>
     <w:p>
+      <w:pPr>
+        <w:pStyle w:val="BodyText"/>
+      </w:pPr>
       <w:r>
         <w:br w:type="textWrapping"/>
       </w:r>
@@ -1387,11 +1411,17 @@
       </w:r>
     </w:p>
     <w:p>
+      <w:pPr>
+        <w:pStyle w:val="BodyText"/>
+      </w:pPr>
       <w:r>
         <w:t xml:space="preserve">2). As the finite pool of rooting volume and soil nutrients will decline faster in trees growing in small containers, we expected reductions in partitioning to fine root mass relative to tree size with decreasing container size.</w:t>
       </w:r>
     </w:p>
     <w:p>
+      <w:pPr>
+        <w:pStyle w:val="BodyText"/>
+      </w:pPr>
       <w:r>
         <w:t xml:space="preserve">3). Reduced sink strength was expected to lead to accumulation of leaf non-structural carbohydrates, and a resulting down regulation of</w:t>
       </w:r>
@@ -1416,6 +1446,9 @@
       </w:r>
     </w:p>
     <w:p>
+      <w:pPr>
+        <w:pStyle w:val="BodyText"/>
+      </w:pPr>
       <w:r>
         <w:t xml:space="preserve">4). Last, observed seedling mass was expected to correspond to growth model mass predicted from a simple</w:t>
       </w:r>
@@ -1456,6 +1489,9 @@
       </w:r>
     </w:p>
     <w:p>
+      <w:pPr>
+        <w:pStyle w:val="FirstParagraph"/>
+      </w:pPr>
       <w:r>
         <w:t xml:space="preserve">This experiment was located at the Hawkesbury Forest Experiment site in Richmond, NSW, Australia. Plots were located in an open cover paddock that was converted from native pasture grasses. Top soils at this site are an alluvial formation of low-fertility sandy loam soils (380 and 108 mg kg</w:t>
       </w:r>
@@ -1473,6 +1509,9 @@
       </w:r>
     </w:p>
     <w:p>
+      <w:pPr>
+        <w:pStyle w:val="BodyText"/>
+      </w:pPr>
       <w:r>
         <w:br w:type="textWrapping"/>
       </w:r>
@@ -1523,6 +1562,9 @@
       </w:r>
     </w:p>
     <w:p>
+      <w:pPr>
+        <w:pStyle w:val="BodyText"/>
+      </w:pPr>
       <w:r>
         <w:br w:type="textWrapping"/>
       </w:r>
@@ -1576,6 +1618,9 @@
       </w:r>
     </w:p>
     <w:p>
+      <w:pPr>
+        <w:pStyle w:val="BodyText"/>
+      </w:pPr>
       <w:r>
         <w:br w:type="textWrapping"/>
       </w:r>
@@ -1615,6 +1660,9 @@
       </w:r>
     </w:p>
     <w:p>
+      <w:pPr>
+        <w:pStyle w:val="FirstParagraph"/>
+      </w:pPr>
       <w:r>
         <w:t xml:space="preserve">Seedlings were planted in summer (January 21</w:t>
       </w:r>
@@ -1684,6 +1732,9 @@
       </w:r>
     </w:p>
     <w:p>
+      <w:pPr>
+        <w:pStyle w:val="FirstParagraph"/>
+      </w:pPr>
       <w:r>
         <w:t xml:space="preserve">Leaf gas exchange measurements were performed fortnightly at saturating light (</w:t>
       </w:r>
@@ -1761,9 +1812,7 @@
       </w:r>
       <m:oMath>
         <m:r>
-          <m:rPr>
-            <m:sty m:val="p"/>
-          </m:rPr>
+          <m:rPr/>
           <m:t>μ</m:t>
         </m:r>
       </m:oMath>
@@ -1808,9 +1857,7 @@
       </w:r>
       <m:oMath>
         <m:r>
-          <m:rPr>
-            <m:sty m:val="p"/>
-          </m:rPr>
+          <m:rPr/>
           <m:t>μ</m:t>
         </m:r>
       </m:oMath>
@@ -1864,9 +1911,7 @@
       </w:r>
       <m:oMath>
         <m:r>
-          <m:rPr>
-            <m:sty m:val="p"/>
-          </m:rPr>
+          <m:rPr/>
           <m:t>μ</m:t>
         </m:r>
       </m:oMath>
@@ -1890,9 +1935,7 @@
       </w:r>
       <m:oMath>
         <m:r>
-          <m:rPr>
-            <m:sty m:val="p"/>
-          </m:rPr>
+          <m:rPr/>
           <m:t>μ</m:t>
         </m:r>
       </m:oMath>
@@ -2024,6 +2067,9 @@
       </w:r>
     </w:p>
     <w:p>
+      <w:pPr>
+        <w:pStyle w:val="BodyText"/>
+      </w:pPr>
       <w:r>
         <w:br w:type="textWrapping"/>
       </w:r>
@@ -2107,9 +2153,7 @@
       </w:r>
       <m:oMath>
         <m:r>
-          <m:rPr>
-            <m:sty m:val="p"/>
-          </m:rPr>
+          <m:rPr/>
           <m:t>μ</m:t>
         </m:r>
       </m:oMath>
@@ -2142,9 +2186,7 @@
       </w:r>
       <m:oMath>
         <m:r>
-          <m:rPr>
-            <m:sty m:val="p"/>
-          </m:rPr>
+          <m:rPr/>
           <m:t>μ</m:t>
         </m:r>
       </m:oMath>
@@ -2230,16 +2272,7 @@
         <w:t xml:space="preserve"> </w:t>
       </w:r>
       <w:r>
-        <w:t xml:space="preserve">(</w:t>
-      </w:r>
-      <w:r>
-        <w:t xml:space="preserve">R Development Core Team</w:t>
-      </w:r>
-      <w:r>
-        <w:t xml:space="preserve"> </w:t>
-      </w:r>
-      <w:r>
-        <w:t xml:space="preserve">2011)</w:t>
+        <w:t xml:space="preserve">(R Development Core Team 2011)</w:t>
       </w:r>
       <w:r>
         <w:t xml:space="preserve"> </w:t>
@@ -2249,6 +2282,9 @@
       </w:r>
     </w:p>
     <w:p>
+      <w:pPr>
+        <w:pStyle w:val="BodyText"/>
+      </w:pPr>
       <w:r>
         <w:br w:type="textWrapping"/>
       </w:r>
@@ -2302,9 +2338,7 @@
       </w:r>
       <m:oMath>
         <m:r>
-          <m:rPr>
-            <m:sty m:val="p"/>
-          </m:rPr>
+          <m:rPr/>
           <m:t>μ</m:t>
         </m:r>
       </m:oMath>
@@ -2371,14 +2405,15 @@
       </w:r>
     </w:p>
     <w:p>
+      <w:pPr>
+        <w:pStyle w:val="FirstParagraph"/>
+      </w:pPr>
       <w:r>
         <w:t xml:space="preserve">Predawn (</w:t>
       </w:r>
       <m:oMath>
         <m:r>
-          <m:rPr>
-            <m:sty m:val="p"/>
-          </m:rPr>
+          <m:rPr/>
           <m:t>Ψ</m:t>
         </m:r>
       </m:oMath>
@@ -2393,9 +2428,7 @@
       </w:r>
       <m:oMath>
         <m:r>
-          <m:rPr>
-            <m:sty m:val="p"/>
-          </m:rPr>
+          <m:rPr/>
           <m:t>Ψ</m:t>
         </m:r>
       </m:oMath>
@@ -2437,9 +2470,7 @@
       </w:r>
       <m:oMath>
         <m:r>
-          <m:rPr>
-            <m:sty m:val="p"/>
-          </m:rPr>
+          <m:rPr/>
           <m:t>Ψ</m:t>
         </m:r>
       </m:oMath>
@@ -2460,9 +2491,7 @@
       </w:r>
       <m:oMath>
         <m:r>
-          <m:rPr>
-            <m:sty m:val="p"/>
-          </m:rPr>
+          <m:rPr/>
           <m:t>Ψ</m:t>
         </m:r>
       </m:oMath>
@@ -2502,6 +2531,9 @@
       </w:r>
     </w:p>
     <w:p>
+      <w:pPr>
+        <w:pStyle w:val="FirstParagraph"/>
+      </w:pPr>
       <w:r>
         <w:t xml:space="preserve">Leaves used in each gas exchange measurements and subsamples of harvested roots were dried to a constant mass and milled for analysis of</w:t>
       </w:r>
@@ -2525,9 +2557,7 @@
       </w:r>
       <m:oMath>
         <m:r>
-          <m:rPr>
-            <m:sty m:val="p"/>
-          </m:rPr>
+          <m:rPr/>
           <m:t>δ</m:t>
         </m:r>
       </m:oMath>
@@ -2593,9 +2623,7 @@
       </w:r>
       <m:oMath>
         <m:r>
-          <m:rPr>
-            <m:sty m:val="p"/>
-          </m:rPr>
+          <m:rPr/>
           <m:t>δ</m:t>
         </m:r>
       </m:oMath>
@@ -2619,6 +2647,9 @@
       </w:r>
     </w:p>
     <w:p>
+      <w:pPr>
+        <w:pStyle w:val="BodyText"/>
+      </w:pPr>
       <w:r>
         <w:br w:type="textWrapping"/>
       </w:r>
@@ -2651,9 +2682,7 @@
       </w:r>
       <m:oMath>
         <m:r>
-          <m:rPr>
-            <m:sty m:val="p"/>
-          </m:rPr>
+          <m:rPr/>
           <m:t>α</m:t>
         </m:r>
       </m:oMath>
@@ -2777,6 +2806,9 @@
       </w:r>
     </w:p>
     <w:p>
+      <w:pPr>
+        <w:pStyle w:val="FirstParagraph"/>
+      </w:pPr>
       <w:r>
         <w:t xml:space="preserve">We developed a simple seedling growth model that utilized leaf</w:t>
       </w:r>
@@ -2857,6 +2889,9 @@
       </w:r>
     </w:p>
     <w:p>
+      <w:pPr>
+        <w:pStyle w:val="BodyText"/>
+      </w:pPr>
       <w:r>
         <w:br w:type="textWrapping"/>
       </w:r>
@@ -2865,6 +2900,9 @@
       </w:r>
     </w:p>
     <w:p>
+      <w:pPr>
+        <w:pStyle w:val="BodyText"/>
+      </w:pPr>
       <m:oMathPara>
         <m:oMathParaPr>
           <m:jc m:val="center"/>
@@ -2873,31 +2911,23 @@
           <m:sSub>
             <m:e>
               <m:r>
-                <m:rPr>
-                  <m:sty m:val="p"/>
-                </m:rPr>
+                <m:rPr/>
                 <m:t>P</m:t>
               </m:r>
             </m:e>
             <m:sub>
               <m:r>
-                <m:rPr>
-                  <m:sty m:val="p"/>
-                </m:rPr>
+                <m:rPr/>
                 <m:t>i</m:t>
               </m:r>
             </m:sub>
           </m:sSub>
           <m:r>
-            <m:rPr>
-              <m:sty m:val="p"/>
-            </m:rPr>
+            <m:rPr/>
             <m:t>=</m:t>
           </m:r>
           <m:r>
-            <m:rPr>
-              <m:sty m:val="p"/>
-            </m:rPr>
+            <m:rPr/>
             <m:t>L</m:t>
           </m:r>
           <m:d>
@@ -2915,9 +2945,7 @@
                   <m:sSub>
                     <m:e>
                       <m:r>
-                        <m:rPr>
-                          <m:sty m:val="p"/>
-                        </m:rPr>
+                        <m:rPr/>
                         <m:t>C</m:t>
                       </m:r>
                     </m:e>
@@ -2955,17 +2983,13 @@
                     </m:sub>
                   </m:sSub>
                   <m:r>
-                    <m:rPr>
-                      <m:sty m:val="p"/>
-                    </m:rPr>
+                    <m:rPr/>
                     <m:t> </m:t>
                   </m:r>
                   <m:sSub>
                     <m:e>
                       <m:r>
-                        <m:rPr>
-                          <m:sty m:val="p"/>
-                        </m:rPr>
+                        <m:rPr/>
                         <m:t>σ</m:t>
                       </m:r>
                     </m:e>
@@ -2983,9 +3007,7 @@
                   <m:sSub>
                     <m:e>
                       <m:r>
-                        <m:rPr>
-                          <m:sty m:val="p"/>
-                        </m:rPr>
+                        <m:rPr/>
                         <m:t>ϵ</m:t>
                       </m:r>
                     </m:e>
@@ -3003,21 +3025,20 @@
             </m:e>
           </m:d>
           <m:r>
-            <m:rPr>
-              <m:sty m:val="p"/>
-            </m:rPr>
+            <m:rPr/>
             <m:t>−</m:t>
           </m:r>
           <m:r>
-            <m:rPr>
-              <m:sty m:val="p"/>
-            </m:rPr>
+            <m:rPr/>
             <m:t>R</m:t>
           </m:r>
         </m:oMath>
       </m:oMathPara>
     </w:p>
     <w:p>
+      <w:pPr>
+        <w:pStyle w:val="BodyText"/>
+      </w:pPr>
       <w:r>
         <w:t xml:space="preserve">where</w:t>
       </w:r>
@@ -3092,9 +3113,7 @@
       </w:r>
       <m:oMath>
         <m:r>
-          <m:rPr>
-            <m:sty m:val="p"/>
-          </m:rPr>
+          <m:rPr/>
           <m:t>σ</m:t>
         </m:r>
       </m:oMath>
@@ -3115,9 +3134,7 @@
       </w:r>
       <m:oMath>
         <m:r>
-          <m:rPr>
-            <m:sty m:val="p"/>
-          </m:rPr>
+          <m:rPr/>
           <m:t>ϵ</m:t>
         </m:r>
       </m:oMath>
@@ -3168,6 +3185,9 @@
       </w:r>
     </w:p>
     <w:p>
+      <w:pPr>
+        <w:pStyle w:val="BodyText"/>
+      </w:pPr>
       <w:r>
         <w:br w:type="textWrapping"/>
       </w:r>
@@ -3176,41 +3196,34 @@
       </w:r>
     </w:p>
     <w:p>
+      <w:pPr>
+        <w:pStyle w:val="BodyText"/>
+      </w:pPr>
       <m:oMathPara>
         <m:oMathParaPr>
           <m:jc m:val="center"/>
         </m:oMathParaPr>
         <m:oMath>
           <m:r>
-            <m:rPr>
-              <m:sty m:val="p"/>
-            </m:rPr>
+            <m:rPr/>
             <m:t>R</m:t>
           </m:r>
           <m:r>
-            <m:rPr>
-              <m:sty m:val="p"/>
-            </m:rPr>
+            <m:rPr/>
             <m:t>=</m:t>
           </m:r>
           <m:r>
-            <m:rPr>
-              <m:sty m:val="p"/>
-            </m:rPr>
+            <m:rPr/>
             <m:t>Σ</m:t>
           </m:r>
           <m:r>
-            <m:rPr>
-              <m:sty m:val="p"/>
-            </m:rPr>
+            <m:rPr/>
             <m:t>(</m:t>
           </m:r>
           <m:sSub>
             <m:e>
               <m:r>
-                <m:rPr>
-                  <m:sty m:val="p"/>
-                </m:rPr>
+                <m:rPr/>
                 <m:t>R</m:t>
               </m:r>
             </m:e>
@@ -3224,17 +3237,13 @@
             </m:sub>
           </m:sSub>
           <m:r>
-            <m:rPr>
-              <m:sty m:val="p"/>
-            </m:rPr>
+            <m:rPr/>
             <m:t> </m:t>
           </m:r>
           <m:sSub>
             <m:e>
               <m:r>
-                <m:rPr>
-                  <m:sty m:val="p"/>
-                </m:rPr>
+                <m:rPr/>
                 <m:t>M</m:t>
               </m:r>
             </m:e>
@@ -3248,15 +3257,16 @@
             </m:sub>
           </m:sSub>
           <m:r>
-            <m:rPr>
-              <m:sty m:val="p"/>
-            </m:rPr>
+            <m:rPr/>
             <m:t>)</m:t>
           </m:r>
         </m:oMath>
       </m:oMathPara>
     </w:p>
     <w:p>
+      <w:pPr>
+        <w:pStyle w:val="BodyText"/>
+      </w:pPr>
       <w:r>
         <w:t xml:space="preserve">where</w:t>
       </w:r>
@@ -3361,6 +3371,9 @@
       </w:r>
     </w:p>
     <w:p>
+      <w:pPr>
+        <w:pStyle w:val="BodyText"/>
+      </w:pPr>
       <w:r>
         <w:br w:type="textWrapping"/>
       </w:r>
@@ -3369,6 +3382,9 @@
       </w:r>
     </w:p>
     <w:p>
+      <w:pPr>
+        <w:pStyle w:val="BodyText"/>
+      </w:pPr>
       <m:oMathPara>
         <m:oMathParaPr>
           <m:jc m:val="center"/>
@@ -3380,17 +3396,13 @@
             </m:fPr>
             <m:num>
               <m:r>
-                <m:rPr>
-                  <m:sty m:val="p"/>
-                </m:rPr>
+                <m:rPr/>
                 <m:t>d</m:t>
               </m:r>
               <m:sSub>
                 <m:e>
                   <m:r>
-                    <m:rPr>
-                      <m:sty m:val="p"/>
-                    </m:rPr>
+                    <m:rPr/>
                     <m:t>M</m:t>
                   </m:r>
                 </m:e>
@@ -3406,31 +3418,23 @@
             </m:num>
             <m:den>
               <m:r>
-                <m:rPr>
-                  <m:sty m:val="p"/>
-                </m:rPr>
+                <m:rPr/>
                 <m:t>d</m:t>
               </m:r>
               <m:r>
-                <m:rPr>
-                  <m:sty m:val="p"/>
-                </m:rPr>
+                <m:rPr/>
                 <m:t>t</m:t>
               </m:r>
             </m:den>
           </m:f>
           <m:r>
-            <m:rPr>
-              <m:sty m:val="p"/>
-            </m:rPr>
+            <m:rPr/>
             <m:t>=</m:t>
           </m:r>
           <m:sSub>
             <m:e>
               <m:r>
-                <m:rPr>
-                  <m:sty m:val="p"/>
-                </m:rPr>
+                <m:rPr/>
                 <m:t>A</m:t>
               </m:r>
             </m:e>
@@ -3444,17 +3448,13 @@
             </m:sub>
           </m:sSub>
           <m:r>
-            <m:rPr>
-              <m:sty m:val="p"/>
-            </m:rPr>
+            <m:rPr/>
             <m:t> </m:t>
           </m:r>
           <m:sSub>
             <m:e>
               <m:r>
-                <m:rPr>
-                  <m:sty m:val="p"/>
-                </m:rPr>
+                <m:rPr/>
                 <m:t>P</m:t>
               </m:r>
             </m:e>
@@ -3468,42 +3468,26 @@
             </m:sub>
           </m:sSub>
           <m:r>
-            <m:rPr>
-              <m:sty m:val="p"/>
-            </m:rPr>
+            <m:rPr/>
             <m:t> </m:t>
           </m:r>
           <m:r>
-            <m:rPr>
-              <m:sty m:val="p"/>
-            </m:rPr>
+            <m:rPr/>
             <m:t>−</m:t>
           </m:r>
           <m:r>
-            <m:rPr>
-              <m:sty m:val="p"/>
-            </m:rPr>
+            <m:rPr/>
             <m:t> </m:t>
           </m:r>
           <m:r>
-            <m:rPr>
-              <m:sty m:val="p"/>
-            </m:rPr>
+            <m:rPr/>
             <m:t>(</m:t>
           </m:r>
-          <m:nary>
-            <m:naryPr>
-              <m:chr m:val="Λ"/>
-              <m:limLoc m:val="subSup"/>
-              <m:supHide m:val="off"/>
-              <m:supHide m:val="off"/>
-            </m:naryPr>
+          <m:sSub>
             <m:e>
               <m:r>
-                <m:rPr>
-                  <m:sty m:val="p"/>
-                </m:rPr>
-                <m:t> </m:t>
+                <m:rPr/>
+                <m:t>Λ</m:t>
               </m:r>
             </m:e>
             <m:sub>
@@ -3514,14 +3498,15 @@
                 <m:t>c</m:t>
               </m:r>
             </m:sub>
-            <m:sup/>
-          </m:nary>
+          </m:sSub>
+          <m:r>
+            <m:rPr/>
+            <m:t> </m:t>
+          </m:r>
           <m:sSub>
             <m:e>
               <m:r>
-                <m:rPr>
-                  <m:sty m:val="p"/>
-                </m:rPr>
+                <m:rPr/>
                 <m:t>M</m:t>
               </m:r>
             </m:e>
@@ -3535,15 +3520,16 @@
             </m:sub>
           </m:sSub>
           <m:r>
-            <m:rPr>
-              <m:sty m:val="p"/>
-            </m:rPr>
+            <m:rPr/>
             <m:t>)</m:t>
           </m:r>
         </m:oMath>
       </m:oMathPara>
     </w:p>
     <w:p>
+      <w:pPr>
+        <w:pStyle w:val="BodyText"/>
+      </w:pPr>
       <w:r>
         <w:t xml:space="preserve">where</w:t>
       </w:r>
@@ -3573,9 +3559,7 @@
       </w:r>
       <m:oMath>
         <m:r>
-          <m:rPr>
-            <m:sty m:val="p"/>
-          </m:rPr>
+          <m:rPr/>
           <m:t>Λ</m:t>
         </m:r>
       </m:oMath>
@@ -3605,9 +3589,7 @@
       </w:r>
       <m:oMath>
         <m:r>
-          <m:rPr>
-            <m:sty m:val="p"/>
-          </m:rPr>
+          <m:rPr/>
           <m:t>Λ</m:t>
         </m:r>
       </m:oMath>
@@ -3625,6 +3607,9 @@
       </w:r>
     </w:p>
     <w:p>
+      <w:pPr>
+        <w:pStyle w:val="BodyText"/>
+      </w:pPr>
       <w:r>
         <w:br w:type="textWrapping"/>
       </w:r>
@@ -3888,9 +3873,7 @@
       </w:r>
       <m:oMath>
         <m:r>
-          <m:rPr>
-            <m:sty m:val="p"/>
-          </m:rPr>
+          <m:rPr/>
           <m:t>μ</m:t>
         </m:r>
       </m:oMath>
@@ -4004,6 +3987,9 @@
       </w:r>
     </w:p>
     <w:p>
+      <w:pPr>
+        <w:pStyle w:val="BodyText"/>
+      </w:pPr>
       <w:r>
         <w:br w:type="textWrapping"/>
       </w:r>
@@ -4024,9 +4010,7 @@
       </w:r>
       <m:oMath>
         <m:r>
-          <m:rPr>
-            <m:sty m:val="p"/>
-          </m:rPr>
+          <m:rPr/>
           <m:t>σ</m:t>
         </m:r>
       </m:oMath>
@@ -4155,9 +4139,7 @@
       </w:r>
       <m:oMath>
         <m:r>
-          <m:rPr>
-            <m:sty m:val="p"/>
-          </m:rPr>
+          <m:rPr/>
           <m:t>σ</m:t>
         </m:r>
       </m:oMath>
@@ -4178,9 +4160,7 @@
       </w:r>
       <m:oMath>
         <m:r>
-          <m:rPr>
-            <m:sty m:val="p"/>
-          </m:rPr>
+          <m:rPr/>
           <m:t>σ</m:t>
         </m:r>
       </m:oMath>
@@ -4201,9 +4181,7 @@
       </w:r>
       <m:oMath>
         <m:r>
-          <m:rPr>
-            <m:sty m:val="p"/>
-          </m:rPr>
+          <m:rPr/>
           <m:t>σ</m:t>
         </m:r>
       </m:oMath>
@@ -4230,6 +4208,9 @@
       </w:r>
     </w:p>
     <w:p>
+      <w:pPr>
+        <w:pStyle w:val="BodyText"/>
+      </w:pPr>
       <w:r>
         <w:br w:type="textWrapping"/>
       </w:r>
@@ -4334,6 +4315,9 @@
       </w:r>
     </w:p>
     <w:p>
+      <w:pPr>
+        <w:pStyle w:val="BodyText"/>
+      </w:pPr>
       <w:r>
         <w:br w:type="textWrapping"/>
       </w:r>
@@ -4505,6 +4489,9 @@
       </w:r>
     </w:p>
     <w:p>
+      <w:pPr>
+        <w:pStyle w:val="FirstParagraph"/>
+      </w:pPr>
       <w:r>
         <w:t xml:space="preserve">Differences in measured parameters with soil volume were analysed by mixed-effects models in R with individual containers and experimental blocks as random effects and soil volume treatment as a categorical fixed effect with seven levels. Tukey's post-hoc tests were performed in conjunction with ANOVA to determine which specific paired comparisons among soil volume treatments were different. A linear mixed effect model of</w:t>
       </w:r>
@@ -4621,9 +4608,7 @@
       </w:r>
       <m:oMath>
         <m:r>
-          <m:rPr>
-            <m:sty m:val="p"/>
-          </m:rPr>
+          <m:rPr/>
           <m:t>α</m:t>
         </m:r>
       </m:oMath>
@@ -4655,6 +4640,9 @@
       </w:r>
     </w:p>
     <w:p>
+      <w:pPr>
+        <w:pStyle w:val="FirstParagraph"/>
+      </w:pPr>
       <w:r>
         <w:t xml:space="preserve">Plant height, diameter and leaf area diverged between container volumes soon after start of the experiment (Figure 1a-c). First, seedling leaf area significantly diverged between soil volumes (</w:t>
       </w:r>
@@ -4756,6 +4744,9 @@
       </w:r>
     </w:p>
     <w:p>
+      <w:pPr>
+        <w:pStyle w:val="BodyText"/>
+      </w:pPr>
       <w:r>
         <w:br w:type="textWrapping"/>
       </w:r>
@@ -4838,9 +4829,7 @@
           </m:barPr>
           <m:e>
             <m:r>
-              <m:rPr>
-                <m:sty m:val="p"/>
-              </m:rPr>
+              <m:rPr/>
               <m:t>x</m:t>
             </m:r>
           </m:e>
@@ -4854,6 +4843,9 @@
       </w:r>
     </w:p>
     <w:p>
+      <w:pPr>
+        <w:pStyle w:val="BodyText"/>
+      </w:pPr>
       <w:r>
         <w:br w:type="textWrapping"/>
       </w:r>
@@ -4953,6 +4945,9 @@
       </w:r>
     </w:p>
     <w:p>
+      <w:pPr>
+        <w:pStyle w:val="FirstParagraph"/>
+      </w:pPr>
       <w:r>
         <w:t xml:space="preserve">Leaf</w:t>
       </w:r>
@@ -5100,6 +5095,9 @@
       </w:r>
     </w:p>
     <w:p>
+      <w:pPr>
+        <w:pStyle w:val="FirstParagraph"/>
+      </w:pPr>
       <w:r>
         <w:t xml:space="preserve">At the first measurement campaign, both</w:t>
       </w:r>
@@ -5423,6 +5421,9 @@
       </w:r>
     </w:p>
     <w:p>
+      <w:pPr>
+        <w:pStyle w:val="BodyText"/>
+      </w:pPr>
       <w:r>
         <w:br w:type="textWrapping"/>
       </w:r>
@@ -5518,6 +5519,9 @@
       </w:r>
     </w:p>
     <w:p>
+      <w:pPr>
+        <w:pStyle w:val="BodyText"/>
+      </w:pPr>
       <w:r>
         <w:br w:type="textWrapping"/>
       </w:r>
@@ -5541,9 +5545,7 @@
       </w:r>
       <m:oMath>
         <m:r>
-          <m:rPr>
-            <m:sty m:val="p"/>
-          </m:rPr>
+          <m:rPr/>
           <m:t>Ψ</m:t>
         </m:r>
       </m:oMath>
@@ -5564,9 +5566,7 @@
       </w:r>
       <m:oMath>
         <m:r>
-          <m:rPr>
-            <m:sty m:val="p"/>
-          </m:rPr>
+          <m:rPr/>
           <m:t>Ψ</m:t>
         </m:r>
       </m:oMath>
@@ -5647,9 +5647,7 @@
       </w:r>
       <m:oMath>
         <m:r>
-          <m:rPr>
-            <m:sty m:val="p"/>
-          </m:rPr>
+          <m:rPr/>
           <m:t>δ</m:t>
         </m:r>
       </m:oMath>
@@ -5669,9 +5667,7 @@
           </m:barPr>
           <m:e>
             <m:r>
-              <m:rPr>
-                <m:sty m:val="p"/>
-              </m:rPr>
+              <m:rPr/>
               <m:t>x</m:t>
             </m:r>
           </m:e>
@@ -5690,9 +5686,7 @@
           </m:barPr>
           <m:e>
             <m:r>
-              <m:rPr>
-                <m:sty m:val="p"/>
-              </m:rPr>
+              <m:rPr/>
               <m:t>x</m:t>
             </m:r>
           </m:e>
@@ -5716,6 +5710,9 @@
       </w:r>
     </w:p>
     <w:p>
+      <w:pPr>
+        <w:pStyle w:val="FirstParagraph"/>
+      </w:pPr>
       <w:r>
         <w:t xml:space="preserve">The default model (</w:t>
       </w:r>
@@ -5781,6 +5778,9 @@
       </w:r>
     </w:p>
     <w:p>
+      <w:pPr>
+        <w:pStyle w:val="BodyText"/>
+      </w:pPr>
       <w:r>
         <w:br w:type="textWrapping"/>
       </w:r>
@@ -5925,6 +5925,9 @@
       </w:r>
     </w:p>
     <w:p>
+      <w:pPr>
+        <w:pStyle w:val="FirstParagraph"/>
+      </w:pPr>
       <w:r>
         <w:t xml:space="preserve">This study utilized a novel field design to manipulate belowground sink limitation and physically restrict</w:t>
       </w:r>
@@ -6012,6 +6015,9 @@
       </w:r>
     </w:p>
     <w:p>
+      <w:pPr>
+        <w:pStyle w:val="FirstParagraph"/>
+      </w:pPr>
       <w:r>
         <w:t xml:space="preserve">Soon after seedlings became established both height and diameter growth were negatively affected by decreasing soil volume. This led to the large reductions in biomass in small containers, compared to freely rooted seedlings. We analyzed the relationship between biomass growth and soil volume and found an increase of 34 % with a doubling of container volume, consistent with the meta-analysis of Poorter, Bühler, et al.</w:t>
       </w:r>
@@ -6062,6 +6068,9 @@
       </w:r>
     </w:p>
     <w:p>
+      <w:pPr>
+        <w:pStyle w:val="BodyText"/>
+      </w:pPr>
       <w:r>
         <w:br w:type="textWrapping"/>
       </w:r>
@@ -6144,19 +6153,16 @@
         <w:t xml:space="preserve"> </w:t>
       </w:r>
       <w:r>
-        <w:t xml:space="preserve">(Poorter, B</w:t>
-      </w:r>
-      <w:r>
-        <w:t xml:space="preserve">ü</w:t>
-      </w:r>
-      <w:r>
-        <w:t xml:space="preserve">hler, et al. 2012)</w:t>
+        <w:t xml:space="preserve">(Poorter, Bühler, et al. 2012)</w:t>
       </w:r>
       <w:r>
         <w:t xml:space="preserve">. It was therefore necessary to examine each of these factors to determine if the induced belowground sink limitation actually triggered photosynthetic down regulation.</w:t>
       </w:r>
     </w:p>
     <w:p>
+      <w:pPr>
+        <w:pStyle w:val="BodyText"/>
+      </w:pPr>
       <w:r>
         <w:br w:type="textWrapping"/>
       </w:r>
@@ -6195,9 +6201,7 @@
       </w:r>
       <m:oMath>
         <m:r>
-          <m:rPr>
-            <m:sty m:val="p"/>
-          </m:rPr>
+          <m:rPr/>
           <m:t>Ψ</m:t>
         </m:r>
       </m:oMath>
@@ -6215,9 +6219,7 @@
       </w:r>
       <m:oMath>
         <m:r>
-          <m:rPr>
-            <m:sty m:val="p"/>
-          </m:rPr>
+          <m:rPr/>
           <m:t>δ</m:t>
         </m:r>
       </m:oMath>
@@ -6388,6 +6390,9 @@
       </w:r>
     </w:p>
     <w:p>
+      <w:pPr>
+        <w:pStyle w:val="BodyText"/>
+      </w:pPr>
       <w:r>
         <w:br w:type="textWrapping"/>
       </w:r>
@@ -6597,6 +6602,9 @@
       </w:r>
     </w:p>
     <w:p>
+      <w:pPr>
+        <w:pStyle w:val="BodyText"/>
+      </w:pPr>
       <w:r>
         <w:br w:type="textWrapping"/>
       </w:r>
@@ -6741,6 +6749,9 @@
       </w:r>
     </w:p>
     <w:p>
+      <w:pPr>
+        <w:pStyle w:val="FirstParagraph"/>
+      </w:pPr>
       <w:r>
         <w:t xml:space="preserve">As biomass partitioning is likely controlled by the source and sink strength of all organs</w:t>
       </w:r>
@@ -6773,6 +6784,9 @@
       </w:r>
     </w:p>
     <w:p>
+      <w:pPr>
+        <w:pStyle w:val="BodyText"/>
+      </w:pPr>
       <w:r>
         <w:br w:type="textWrapping"/>
       </w:r>
@@ -6830,6 +6844,9 @@
       </w:r>
     </w:p>
     <w:p>
+      <w:pPr>
+        <w:pStyle w:val="FirstParagraph"/>
+      </w:pPr>
       <w:r>
         <w:t xml:space="preserve">Our model used a simple approach to drive seedling growth with measured reductions in leaf</w:t>
       </w:r>
@@ -6954,16 +6971,7 @@
         <w:t xml:space="preserve"> </w:t>
       </w:r>
       <w:r>
-        <w:t xml:space="preserve">(</w:t>
-      </w:r>
-      <w:r>
-        <w:t xml:space="preserve">Le Roux</w:t>
-      </w:r>
-      <w:r>
-        <w:t xml:space="preserve"> </w:t>
-      </w:r>
-      <w:r>
-        <w:t xml:space="preserve">et al. 2001)</w:t>
+        <w:t xml:space="preserve">(Le Roux et al. 2001)</w:t>
       </w:r>
       <w:r>
         <w:t xml:space="preserve"> </w:t>
@@ -7153,6 +7161,9 @@
       </w:r>
     </w:p>
     <w:p>
+      <w:pPr>
+        <w:pStyle w:val="BodyText"/>
+      </w:pPr>
       <w:r>
         <w:br w:type="textWrapping"/>
       </w:r>
@@ -7296,6 +7307,9 @@
       </w:r>
     </w:p>
     <w:p>
+      <w:pPr>
+        <w:pStyle w:val="BodyText"/>
+      </w:pPr>
       <w:r>
         <w:br w:type="textWrapping"/>
       </w:r>
@@ -7476,6 +7490,9 @@
       </w:r>
     </w:p>
     <w:p>
+      <w:pPr>
+        <w:pStyle w:val="FirstParagraph"/>
+      </w:pPr>
       <w:r>
         <w:t xml:space="preserve">With a novel field-based design we detected a massive effect of container volume on seedling growth, when compared with naturally planted seedlings. This is important as manipulations of plants grown in containers are often used to draw conclusions about growth and physiological principles, but how these results actually reflect field-grown plants has seldom been studied. Although biomass partitioning was conserved, our empirical and model results suggest that the amount of photosynthate allocated to non-biomass pools such as TNC or respiration were likely altered by sink inhibition. The debate over how rates of photosynthesis affect plant growth or to what degree these rates are instead controlled by growth has existed for decades</w:t>
       </w:r>
@@ -7638,6 +7655,9 @@
       </w:r>
     </w:p>
     <w:p>
+      <w:pPr>
+        <w:pStyle w:val="FirstParagraph"/>
+      </w:pPr>
       <w:r>
         <w:rPr>
           <w:b/>
@@ -7667,9 +7687,7 @@
       </w:r>
       <m:oMath>
         <m:r>
-          <m:rPr>
-            <m:sty m:val="p"/>
-          </m:rPr>
+          <m:rPr/>
           <m:t>δ</m:t>
         </m:r>
       </m:oMath>
@@ -7701,10 +7719,22 @@
     <w:tbl>
       <w:tblPr>
         <w:tblStyle w:val="TableNormal"/>
-        <w:tblW w:type="pct" w:w="0.0"/>
+        <w:tblW w:type="pct" w:w="12777.77777777778"/>
+        <w:tblLook w:firstRow="1"/>
       </w:tblPr>
-      <w:tblGrid/>
+      <w:tblGrid>
+        <w:gridCol w:w="2750"/>
+        <w:gridCol w:w="2530"/>
+        <w:gridCol w:w="3630"/>
+        <w:gridCol w:w="2310"/>
+        <w:gridCol w:w="2310"/>
+        <w:gridCol w:w="3630"/>
+        <w:gridCol w:w="3080"/>
+      </w:tblGrid>
       <w:tr>
+        <w:trPr>
+          <w:cnfStyle w:firstRow="1"/>
+        </w:trPr>
         <w:tc>
           <w:tcPr>
             <w:tcBorders>
@@ -7921,9 +7951,7 @@
             </w:r>
             <m:oMath>
               <m:r>
-                <m:rPr>
-                  <m:sty m:val="p"/>
-                </m:rPr>
+                <m:rPr/>
                 <m:t>δ</m:t>
               </m:r>
             </m:oMath>
@@ -8577,6 +8605,9 @@
       </w:tr>
     </w:tbl>
     <w:p>
+      <w:pPr>
+        <w:pStyle w:val="BodyText"/>
+      </w:pPr>
       <w:r>
         <w:br w:type="textWrapping"/>
       </w:r>
@@ -8608,10 +8639,19 @@
     <w:tbl>
       <w:tblPr>
         <w:tblStyle w:val="TableNormal"/>
-        <w:tblW w:type="pct" w:w="0.0"/>
+        <w:tblW w:type="pct" w:w="6111.111111111111"/>
+        <w:tblLook w:firstRow="1"/>
       </w:tblPr>
-      <w:tblGrid/>
+      <w:tblGrid>
+        <w:gridCol w:w="2750"/>
+        <w:gridCol w:w="2530"/>
+        <w:gridCol w:w="2090"/>
+        <w:gridCol w:w="2310"/>
+      </w:tblGrid>
       <w:tr>
+        <w:trPr>
+          <w:cnfStyle w:firstRow="1"/>
+        </w:trPr>
         <w:tc>
           <w:tcPr>
             <w:tcBorders>
@@ -9031,9 +9071,7 @@
         </w:tc>
         <w:tc>
           <w:p>
-            <w:pPr>
-              <w:pStyle w:val="Compact"/>
-            </w:pPr>
+            <w:pStyle w:val="Compact"/>
           </w:p>
         </w:tc>
       </w:tr>
@@ -9085,6 +9123,9 @@
       </w:tr>
     </w:tbl>
     <w:p>
+      <w:pPr>
+        <w:pStyle w:val="BodyText"/>
+      </w:pPr>
       <w:r>
         <w:br w:type="textWrapping"/>
       </w:r>
@@ -9287,10 +9328,22 @@
     <w:tbl>
       <w:tblPr>
         <w:tblStyle w:val="TableNormal"/>
-        <w:tblW w:type="pct" w:w="0.0"/>
+        <w:tblW w:type="pct" w:w="11666.666666666668"/>
+        <w:tblLook w:firstRow="1"/>
       </w:tblPr>
-      <w:tblGrid/>
+      <w:tblGrid>
+        <w:gridCol w:w="2750"/>
+        <w:gridCol w:w="4069"/>
+        <w:gridCol w:w="3300"/>
+        <w:gridCol w:w="1760"/>
+        <w:gridCol w:w="1650"/>
+        <w:gridCol w:w="3300"/>
+        <w:gridCol w:w="1650"/>
+      </w:tblGrid>
       <w:tr>
+        <w:trPr>
+          <w:cnfStyle w:firstRow="1"/>
+        </w:trPr>
         <w:tc>
           <w:tcPr>
             <w:tcBorders>
@@ -9351,9 +9404,7 @@
             </w:r>
             <m:oMath>
               <m:r>
-                <m:rPr>
-                  <m:sty m:val="p"/>
-                </m:rPr>
+                <m:rPr/>
                 <m:t>μ</m:t>
               </m:r>
             </m:oMath>
@@ -9417,9 +9468,7 @@
             </w:r>
             <m:oMath>
               <m:r>
-                <m:rPr>
-                  <m:sty m:val="p"/>
-                </m:rPr>
+                <m:rPr/>
                 <m:t>μ</m:t>
               </m:r>
             </m:oMath>
@@ -10264,10 +10313,13 @@
       </w:r>
     </w:p>
     <w:p>
+      <w:pPr>
+        <w:pStyle w:val="FirstParagraph"/>
+      </w:pPr>
       <w:r>
         <w:drawing>
           <wp:inline>
-            <wp:extent cx="5440680" cy="7077922"/>
+            <wp:extent cx="5486400" cy="7137400"/>
             <wp:effectExtent b="0" l="0" r="0" t="0"/>
             <wp:docPr descr="" id="1" name="Picture"/>
             <a:graphic>
@@ -10288,7 +10340,7 @@
                   <pic:spPr bwMode="auto">
                     <a:xfrm>
                       <a:off x="0" y="0"/>
-                      <a:ext cx="5440680" cy="7077922"/>
+                      <a:ext cx="5486400" cy="7137400"/>
                     </a:xfrm>
                     <a:prstGeom prst="rect">
                       <a:avLst/>
@@ -10307,7 +10359,7 @@
         </w:drawing>
       </w:r>
       <w:r>
-        <w:br w:type="textWrapping"/>
+        <w:t xml:space="preserve"> </w:t>
       </w:r>
       <w:r>
         <w:rPr>
@@ -10335,10 +10387,13 @@
       </w:r>
     </w:p>
     <w:p>
+      <w:pPr>
+        <w:pStyle w:val="BodyText"/>
+      </w:pPr>
       <w:r>
         <w:drawing>
           <wp:inline>
-            <wp:extent cx="5440680" cy="7254240"/>
+            <wp:extent cx="5486400" cy="7315200"/>
             <wp:effectExtent b="0" l="0" r="0" t="0"/>
             <wp:docPr descr="" id="1" name="Picture"/>
             <a:graphic>
@@ -10359,7 +10414,7 @@
                   <pic:spPr bwMode="auto">
                     <a:xfrm>
                       <a:off x="0" y="0"/>
-                      <a:ext cx="5440680" cy="7254240"/>
+                      <a:ext cx="5486400" cy="7315200"/>
                     </a:xfrm>
                     <a:prstGeom prst="rect">
                       <a:avLst/>
@@ -10378,7 +10433,7 @@
         </w:drawing>
       </w:r>
       <w:r>
-        <w:br w:type="textWrapping"/>
+        <w:t xml:space="preserve"> </w:t>
       </w:r>
       <w:r>
         <w:rPr>
@@ -10391,10 +10446,13 @@
       </w:r>
     </w:p>
     <w:p>
+      <w:pPr>
+        <w:pStyle w:val="BodyText"/>
+      </w:pPr>
       <w:r>
         <w:drawing>
           <wp:inline>
-            <wp:extent cx="5440680" cy="7254240"/>
+            <wp:extent cx="5486400" cy="7315200"/>
             <wp:effectExtent b="0" l="0" r="0" t="0"/>
             <wp:docPr descr="" id="1" name="Picture"/>
             <a:graphic>
@@ -10415,7 +10473,7 @@
                   <pic:spPr bwMode="auto">
                     <a:xfrm>
                       <a:off x="0" y="0"/>
-                      <a:ext cx="5440680" cy="7254240"/>
+                      <a:ext cx="5486400" cy="7315200"/>
                     </a:xfrm>
                     <a:prstGeom prst="rect">
                       <a:avLst/>
@@ -10434,7 +10492,7 @@
         </w:drawing>
       </w:r>
       <w:r>
-        <w:br w:type="textWrapping"/>
+        <w:t xml:space="preserve"> </w:t>
       </w:r>
       <w:r>
         <w:rPr>
@@ -10465,17 +10523,34 @@
       </w:r>
     </w:p>
     <w:p>
+      <w:pPr>
+        <w:pStyle w:val="BodyText"/>
+      </w:pPr>
+      <w:r>
+        <w:rPr>
+          <w:b/>
+        </w:rPr>
+        <w:t xml:space="preserve">Figure 4</w:t>
+      </w:r>
+      <w:r>
+        <w:t xml:space="preserve">. Soil volume treatment means ± standard error, across all measurement campaigns (n = 6), of light saturated rates of photosynthesis at 25 °C. Different letters represent significant differences between treatments.</w:t>
+      </w:r>
+    </w:p>
+    <w:p>
+      <w:pPr>
+        <w:pStyle w:val="BodyText"/>
+      </w:pPr>
       <w:r>
         <w:drawing>
           <wp:inline>
-            <wp:extent cx="5440680" cy="5440680"/>
+            <wp:extent cx="5943600" cy="4457700"/>
             <wp:effectExtent b="0" l="0" r="0" t="0"/>
             <wp:docPr descr="" id="1" name="Picture"/>
             <a:graphic>
               <a:graphicData uri="http://schemas.openxmlformats.org/drawingml/2006/picture">
                 <pic:pic>
                   <pic:nvPicPr>
-                    <pic:cNvPr descr="manuscript_pve_files/figure-docx/asat-1.png" id="0" name="Picture"/>
+                    <pic:cNvPr descr="manuscript_pve_files/figure-docx/A_tncnitro-1.png" id="0" name="Picture"/>
                     <pic:cNvPicPr>
                       <a:picLocks noChangeArrowheads="1" noChangeAspect="1"/>
                     </pic:cNvPicPr>
@@ -10489,7 +10564,7 @@
                   <pic:spPr bwMode="auto">
                     <a:xfrm>
                       <a:off x="0" y="0"/>
-                      <a:ext cx="5440680" cy="5440680"/>
+                      <a:ext cx="5943600" cy="4457700"/>
                     </a:xfrm>
                     <a:prstGeom prst="rect">
                       <a:avLst/>
@@ -10508,30 +10583,87 @@
         </w:drawing>
       </w:r>
       <w:r>
-        <w:br w:type="textWrapping"/>
+        <w:t xml:space="preserve"> </w:t>
       </w:r>
       <w:r>
         <w:rPr>
           <w:b/>
         </w:rPr>
-        <w:t xml:space="preserve">Figure 4</w:t>
-      </w:r>
-      <w:r>
-        <w:t xml:space="preserve">. Soil volume treatment means ± standard error, across all measurement campaigns (n = 6), of light saturated rates of photosynthesis at 25 °C. Different letters represent significant differences between treatments.</w:t>
-      </w:r>
-    </w:p>
-    <w:p>
+        <w:t xml:space="preserve">Figure 5</w:t>
+      </w:r>
+      <w:r>
+        <w:t xml:space="preserve">. Photosynthetic capacity, on a leaf mass basis, as a function of accumulation of leaf starch (a) and leaf nitrogen content without TNC (b). Colors represent bins levels (n = 5) of both leaf starch and nitrogen grouped from low to high. Lines represents predictions, for each bin level, from the linear mixed effects model equation of A</w:t>
+      </w:r>
+      <w:r>
+        <w:rPr>
+          <w:vertAlign w:val="subscript"/>
+        </w:rPr>
+        <w:t xml:space="preserve">mass</w:t>
+      </w:r>
+      <w:r>
+        <w:t xml:space="preserve"> </w:t>
+      </w:r>
+      <w:r>
+        <w:t xml:space="preserve">as a function of starch and nitrogen. The marginal</w:t>
+      </w:r>
+      <w:r>
+        <w:t xml:space="preserve"> </w:t>
+      </w:r>
+      <w:r>
+        <w:rPr>
+          <w:i/>
+        </w:rPr>
+        <w:t xml:space="preserve">R</w:t>
+      </w:r>
+      <w:r>
+        <w:rPr>
+          <w:vertAlign w:val="superscript"/>
+        </w:rPr>
+        <w:t xml:space="preserve">2</w:t>
+      </w:r>
+      <w:r>
+        <w:t xml:space="preserve"> </w:t>
+      </w:r>
+      <w:r>
+        <w:t xml:space="preserve">(fixed effects only) was 0.37 and the conditional</w:t>
+      </w:r>
+      <w:r>
+        <w:t xml:space="preserve"> </w:t>
+      </w:r>
+      <w:r>
+        <w:rPr>
+          <w:i/>
+        </w:rPr>
+        <w:t xml:space="preserve">R</w:t>
+      </w:r>
+      <w:r>
+        <w:rPr>
+          <w:vertAlign w:val="superscript"/>
+        </w:rPr>
+        <w:t xml:space="preserve">2</w:t>
+      </w:r>
+      <w:r>
+        <w:t xml:space="preserve"> </w:t>
+      </w:r>
+      <w:r>
+        <w:t xml:space="preserve">(fixed and random effects) was 0.48 for the complete model.</w:t>
+      </w:r>
+    </w:p>
+    <w:p>
+      <w:pPr>
+        <w:pStyle w:val="BodyText"/>
+      </w:pPr>
       <w:r>
         <w:drawing>
           <wp:inline>
-            <wp:extent cx="5440680" cy="4080510"/>
+            <wp:extent cx="5486400" cy="7315200"/>
             <wp:effectExtent b="0" l="0" r="0" t="0"/>
             <wp:docPr descr="" id="1" name="Picture"/>
             <a:graphic>
               <a:graphicData uri="http://schemas.openxmlformats.org/drawingml/2006/picture">
                 <pic:pic>
                   <pic:nvPicPr>
-                    <pic:cNvPr descr="manuscript_pve_files/figure-docx/A_tncnitro-1.png" id="0" name="Picture"/>
+                    <pic:cNvPr descr="manuscript_pve_files/figure-docx/massmodel-1.png" id="0" name="Picture"/>
                     <pic:cNvPicPr>
                       <a:picLocks noChangeArrowheads="1" noChangeAspect="1"/>
                     </pic:cNvPicPr>
@@ -10545,7 +10677,7 @@
                   <pic:spPr bwMode="auto">
                     <a:xfrm>
                       <a:off x="0" y="0"/>
-                      <a:ext cx="5440680" cy="4080510"/>
+                      <a:ext cx="5486400" cy="7315200"/>
                     </a:xfrm>
                     <a:prstGeom prst="rect">
                       <a:avLst/>
@@ -10564,90 +10696,920 @@
         </w:drawing>
       </w:r>
       <w:r>
-        <w:br w:type="textWrapping"/>
+        <w:t xml:space="preserve"> </w:t>
       </w:r>
       <w:r>
         <w:rPr>
           <w:b/>
         </w:rPr>
-        <w:t xml:space="preserve">Figure 5</w:t>
-      </w:r>
-      <w:r>
-        <w:t xml:space="preserve">. Photosynthetic capacity, on a leaf mass basis, as a function of accumulation of leaf starch (a) and leaf nitrogen content without TNC (b). Colors represent bins levels (n = 5) of both leaf starch and nitrogen grouped from low to high. Lines represents predictions, for each bin level, from the linear mixed effects model equation of A</w:t>
-      </w:r>
-      <w:r>
-        <w:rPr>
-          <w:vertAlign w:val="subscript"/>
-        </w:rPr>
-        <w:t xml:space="preserve">mass</w:t>
-      </w:r>
-      <w:r>
-        <w:t xml:space="preserve"> </w:t>
-      </w:r>
-      <w:r>
-        <w:t xml:space="preserve">as a function of starch and nitrogen. The marginal</w:t>
-      </w:r>
-      <w:r>
-        <w:t xml:space="preserve"> </w:t>
-      </w:r>
-      <w:r>
-        <w:rPr>
-          <w:i/>
-        </w:rPr>
-        <w:t xml:space="preserve">R</w:t>
-      </w:r>
-      <w:r>
-        <w:rPr>
-          <w:vertAlign w:val="superscript"/>
-        </w:rPr>
-        <w:t xml:space="preserve">2</w:t>
-      </w:r>
-      <w:r>
-        <w:t xml:space="preserve"> </w:t>
-      </w:r>
-      <w:r>
-        <w:t xml:space="preserve">(fixed effects only) was 0.37 and the conditional</w:t>
-      </w:r>
-      <w:r>
-        <w:t xml:space="preserve"> </w:t>
-      </w:r>
-      <w:r>
-        <w:rPr>
-          <w:i/>
-        </w:rPr>
-        <w:t xml:space="preserve">R</w:t>
-      </w:r>
-      <w:r>
-        <w:rPr>
-          <w:vertAlign w:val="superscript"/>
-        </w:rPr>
-        <w:t xml:space="preserve">2</w:t>
-      </w:r>
-      <w:r>
-        <w:t xml:space="preserve"> </w:t>
-      </w:r>
-      <w:r>
-        <w:t xml:space="preserve">(fixed and random effects) was 0.48 for the complete model.</w:t>
-      </w:r>
-    </w:p>
-    <w:p>
+        <w:t xml:space="preserve">Figure 6</w:t>
+      </w:r>
+      <w:r>
+        <w:t xml:space="preserve">. Total carbon mass for harvested and modeled seedlings versus predicted total carbon gain after 120 days (a) and reductions in final seedling carbon mass, both modeled and observed, as a function of the reduction in leaf photosynthesis across treatments (b). For (a) the dashed 1:1 identifies the difference between net total leaf carbon gain and gross seedling production. For (b) both seedling carbon mass and daily carbon assimilation were first scaled to the free seedling control.</w:t>
+      </w:r>
+    </w:p>
+    <w:p>
+      <w:pPr>
+        <w:pStyle w:val="Heading1"/>
+      </w:pPr>
+      <w:bookmarkStart w:id="50" w:name="supporting-information"/>
+      <w:bookmarkEnd w:id="50"/>
+      <w:r>
+        <w:t xml:space="preserve">Supporting Information</w:t>
+      </w:r>
+    </w:p>
+    <w:p>
+      <w:pPr>
+        <w:pStyle w:val="FirstParagraph"/>
+      </w:pPr>
+      <w:r>
+        <w:rPr>
+          <w:b/>
+        </w:rPr>
+        <w:t xml:space="preserve">Table S1</w:t>
+      </w:r>
+      <w:r>
+        <w:t xml:space="preserve">.Seedling growth model default parameters.</w:t>
+      </w:r>
+    </w:p>
+    <w:tbl>
+      <w:tblPr>
+        <w:tblStyle w:val="TableNormal"/>
+        <w:tblW w:type="pct" w:w="8263.888888888889"/>
+        <w:tblLook w:firstRow="1"/>
+      </w:tblPr>
+      <w:tblGrid>
+        <w:gridCol w:w="1980"/>
+        <w:gridCol w:w="3520"/>
+        <w:gridCol w:w="2090"/>
+        <w:gridCol w:w="2420"/>
+        <w:gridCol w:w="3080"/>
+      </w:tblGrid>
+      <w:tr>
+        <w:trPr>
+          <w:cnfStyle w:firstRow="1"/>
+        </w:trPr>
+        <w:tc>
+          <w:tcPr>
+            <w:tcBorders>
+              <w:bottom w:val="single"/>
+            </w:tcBorders>
+            <w:vAlign w:val="bottom"/>
+          </w:tcPr>
+          <w:p>
+            <w:pPr>
+              <w:pStyle w:val="Compact"/>
+              <w:jc w:val="left"/>
+            </w:pPr>
+            <w:r>
+              <w:rPr>
+                <w:b/>
+              </w:rPr>
+              <w:t xml:space="preserve">Variable</w:t>
+            </w:r>
+          </w:p>
+        </w:tc>
+        <w:tc>
+          <w:tcPr>
+            <w:tcBorders>
+              <w:bottom w:val="single"/>
+            </w:tcBorders>
+            <w:vAlign w:val="bottom"/>
+          </w:tcPr>
+          <w:p>
+            <w:pPr>
+              <w:pStyle w:val="Compact"/>
+              <w:jc w:val="left"/>
+            </w:pPr>
+            <w:r>
+              <w:rPr>
+                <w:b/>
+              </w:rPr>
+              <w:t xml:space="preserve">Description</w:t>
+            </w:r>
+          </w:p>
+        </w:tc>
+        <w:tc>
+          <w:tcPr>
+            <w:tcBorders>
+              <w:bottom w:val="single"/>
+            </w:tcBorders>
+            <w:vAlign w:val="bottom"/>
+          </w:tcPr>
+          <w:p>
+            <w:pPr>
+              <w:pStyle w:val="Compact"/>
+              <w:jc w:val="left"/>
+            </w:pPr>
+            <w:r>
+              <w:rPr>
+                <w:b/>
+              </w:rPr>
+              <w:t xml:space="preserve">Default.Value</w:t>
+            </w:r>
+          </w:p>
+        </w:tc>
+        <w:tc>
+          <w:tcPr>
+            <w:tcBorders>
+              <w:bottom w:val="single"/>
+            </w:tcBorders>
+            <w:vAlign w:val="bottom"/>
+          </w:tcPr>
+          <w:p>
+            <w:pPr>
+              <w:pStyle w:val="Compact"/>
+              <w:jc w:val="left"/>
+            </w:pPr>
+            <w:r>
+              <w:rPr>
+                <w:b/>
+              </w:rPr>
+              <w:t xml:space="preserve">Units</w:t>
+            </w:r>
+          </w:p>
+        </w:tc>
+        <w:tc>
+          <w:tcPr>
+            <w:tcBorders>
+              <w:bottom w:val="single"/>
+            </w:tcBorders>
+            <w:vAlign w:val="bottom"/>
+          </w:tcPr>
+          <w:p>
+            <w:pPr>
+              <w:pStyle w:val="Compact"/>
+              <w:jc w:val="left"/>
+            </w:pPr>
+            <w:r>
+              <w:rPr>
+                <w:b/>
+              </w:rPr>
+              <w:t xml:space="preserve">Source</w:t>
+            </w:r>
+          </w:p>
+        </w:tc>
+      </w:tr>
+      <w:tr>
+        <w:tc>
+          <w:p>
+            <w:pPr>
+              <w:pStyle w:val="Compact"/>
+              <w:jc w:val="left"/>
+            </w:pPr>
+            <w:r>
+              <w:t xml:space="preserve">Leaf area</w:t>
+            </w:r>
+            <w:r>
+              <w:rPr>
+                <w:vertAlign w:val="subscript"/>
+              </w:rPr>
+              <w:t xml:space="preserve">i</w:t>
+            </w:r>
+          </w:p>
+        </w:tc>
+        <w:tc>
+          <w:p>
+            <w:pPr>
+              <w:pStyle w:val="Compact"/>
+              <w:jc w:val="left"/>
+            </w:pPr>
+            <w:r>
+              <w:t xml:space="preserve">initial leaf area</w:t>
+            </w:r>
+          </w:p>
+        </w:tc>
+        <w:tc>
+          <w:p>
+            <w:pPr>
+              <w:pStyle w:val="Compact"/>
+              <w:jc w:val="left"/>
+            </w:pPr>
+            <w:r>
+              <w:t xml:space="preserve">0.035</w:t>
+            </w:r>
+          </w:p>
+        </w:tc>
+        <w:tc>
+          <w:p>
+            <w:pPr>
+              <w:pStyle w:val="Compact"/>
+              <w:jc w:val="left"/>
+            </w:pPr>
+            <w:r>
+              <w:t xml:space="preserve">m</w:t>
+            </w:r>
+            <w:r>
+              <w:rPr>
+                <w:vertAlign w:val="superscript"/>
+              </w:rPr>
+              <w:t xml:space="preserve">2</w:t>
+            </w:r>
+          </w:p>
+        </w:tc>
+        <w:tc>
+          <w:p>
+            <w:pPr>
+              <w:pStyle w:val="Compact"/>
+              <w:jc w:val="left"/>
+            </w:pPr>
+            <w:r>
+              <w:t xml:space="preserve">this study</w:t>
+            </w:r>
+          </w:p>
+        </w:tc>
+      </w:tr>
+      <w:tr>
+        <w:tc>
+          <w:p>
+            <w:pPr>
+              <w:pStyle w:val="Compact"/>
+              <w:jc w:val="left"/>
+            </w:pPr>
+            <w:r>
+              <w:t xml:space="preserve">Leaf mass</w:t>
+            </w:r>
+            <w:r>
+              <w:rPr>
+                <w:vertAlign w:val="subscript"/>
+              </w:rPr>
+              <w:t xml:space="preserve">i</w:t>
+            </w:r>
+          </w:p>
+        </w:tc>
+        <w:tc>
+          <w:p>
+            <w:pPr>
+              <w:pStyle w:val="Compact"/>
+              <w:jc w:val="left"/>
+            </w:pPr>
+            <w:r>
+              <w:t xml:space="preserve">initial leaf mass</w:t>
+            </w:r>
+          </w:p>
+        </w:tc>
+        <w:tc>
+          <w:p>
+            <w:pPr>
+              <w:pStyle w:val="Compact"/>
+              <w:jc w:val="left"/>
+            </w:pPr>
+            <w:r>
+              <w:t xml:space="preserve">3.45</w:t>
+            </w:r>
+          </w:p>
+        </w:tc>
+        <w:tc>
+          <w:p>
+            <w:pPr>
+              <w:pStyle w:val="Compact"/>
+              <w:jc w:val="left"/>
+            </w:pPr>
+            <w:r>
+              <w:t xml:space="preserve">g</w:t>
+            </w:r>
+          </w:p>
+        </w:tc>
+        <w:tc>
+          <w:p>
+            <w:pPr>
+              <w:pStyle w:val="Compact"/>
+              <w:jc w:val="left"/>
+            </w:pPr>
+            <w:r>
+              <w:t xml:space="preserve">this study</w:t>
+            </w:r>
+          </w:p>
+        </w:tc>
+      </w:tr>
+      <w:tr>
+        <w:tc>
+          <w:p>
+            <w:pPr>
+              <w:pStyle w:val="Compact"/>
+              <w:jc w:val="left"/>
+            </w:pPr>
+            <w:r>
+              <w:t xml:space="preserve">Stem mass</w:t>
+            </w:r>
+            <w:r>
+              <w:rPr>
+                <w:vertAlign w:val="subscript"/>
+              </w:rPr>
+              <w:t xml:space="preserve">i</w:t>
+            </w:r>
+          </w:p>
+        </w:tc>
+        <w:tc>
+          <w:p>
+            <w:pPr>
+              <w:pStyle w:val="Compact"/>
+              <w:jc w:val="left"/>
+            </w:pPr>
+            <w:r>
+              <w:t xml:space="preserve">initial stem mass</w:t>
+            </w:r>
+          </w:p>
+        </w:tc>
+        <w:tc>
+          <w:p>
+            <w:pPr>
+              <w:pStyle w:val="Compact"/>
+              <w:jc w:val="left"/>
+            </w:pPr>
+            <w:r>
+              <w:t xml:space="preserve">1.51</w:t>
+            </w:r>
+          </w:p>
+        </w:tc>
+        <w:tc>
+          <w:p>
+            <w:pPr>
+              <w:pStyle w:val="Compact"/>
+              <w:jc w:val="left"/>
+            </w:pPr>
+            <w:r>
+              <w:t xml:space="preserve">g</w:t>
+            </w:r>
+          </w:p>
+        </w:tc>
+        <w:tc>
+          <w:p>
+            <w:pPr>
+              <w:pStyle w:val="Compact"/>
+              <w:jc w:val="left"/>
+            </w:pPr>
+            <w:r>
+              <w:t xml:space="preserve">this study</w:t>
+            </w:r>
+          </w:p>
+        </w:tc>
+      </w:tr>
+      <w:tr>
+        <w:tc>
+          <w:p>
+            <w:pPr>
+              <w:pStyle w:val="Compact"/>
+              <w:jc w:val="left"/>
+            </w:pPr>
+            <w:r>
+              <w:t xml:space="preserve">Root mass</w:t>
+            </w:r>
+            <w:r>
+              <w:rPr>
+                <w:vertAlign w:val="subscript"/>
+              </w:rPr>
+              <w:t xml:space="preserve">i</w:t>
+            </w:r>
+          </w:p>
+        </w:tc>
+        <w:tc>
+          <w:p>
+            <w:pPr>
+              <w:pStyle w:val="Compact"/>
+              <w:jc w:val="left"/>
+            </w:pPr>
+            <w:r>
+              <w:t xml:space="preserve">initial root mass</w:t>
+            </w:r>
+          </w:p>
+        </w:tc>
+        <w:tc>
+          <w:p>
+            <w:pPr>
+              <w:pStyle w:val="Compact"/>
+              <w:jc w:val="left"/>
+            </w:pPr>
+            <w:r>
+              <w:t xml:space="preserve">0.99</w:t>
+            </w:r>
+          </w:p>
+        </w:tc>
+        <w:tc>
+          <w:p>
+            <w:pPr>
+              <w:pStyle w:val="Compact"/>
+              <w:jc w:val="left"/>
+            </w:pPr>
+            <w:r>
+              <w:t xml:space="preserve">g</w:t>
+            </w:r>
+          </w:p>
+        </w:tc>
+        <w:tc>
+          <w:p>
+            <w:pPr>
+              <w:pStyle w:val="Compact"/>
+              <w:jc w:val="left"/>
+            </w:pPr>
+            <w:r>
+              <w:t xml:space="preserve">this study</w:t>
+            </w:r>
+          </w:p>
+        </w:tc>
+      </w:tr>
+      <w:tr>
+        <w:tc>
+          <w:p>
+            <w:pPr>
+              <w:pStyle w:val="Compact"/>
+              <w:jc w:val="left"/>
+            </w:pPr>
+            <m:oMath>
+              <m:r>
+                <m:rPr/>
+                <m:t>ϵ</m:t>
+              </m:r>
+            </m:oMath>
+            <w:r>
+              <w:rPr>
+                <w:vertAlign w:val="subscript"/>
+              </w:rPr>
+              <w:t xml:space="preserve">c</w:t>
+            </w:r>
+          </w:p>
+        </w:tc>
+        <w:tc>
+          <w:p>
+            <w:pPr>
+              <w:pStyle w:val="Compact"/>
+              <w:jc w:val="left"/>
+            </w:pPr>
+            <w:r>
+              <w:t xml:space="preserve">biomass conversion efficiency</w:t>
+            </w:r>
+          </w:p>
+        </w:tc>
+        <w:tc>
+          <w:p>
+            <w:pPr>
+              <w:pStyle w:val="Compact"/>
+              <w:jc w:val="left"/>
+            </w:pPr>
+            <w:r>
+              <w:t xml:space="preserve">0.65</w:t>
+            </w:r>
+          </w:p>
+        </w:tc>
+        <w:tc>
+          <w:p>
+            <w:pPr>
+              <w:pStyle w:val="Compact"/>
+              <w:jc w:val="left"/>
+            </w:pPr>
+            <w:r>
+              <w:t xml:space="preserve">g C g mass</w:t>
+            </w:r>
+            <w:r>
+              <w:rPr>
+                <w:vertAlign w:val="superscript"/>
+              </w:rPr>
+              <w:t xml:space="preserve">-1</w:t>
+            </w:r>
+          </w:p>
+        </w:tc>
+        <w:tc>
+          <w:p>
+            <w:pPr>
+              <w:pStyle w:val="Compact"/>
+              <w:jc w:val="left"/>
+            </w:pPr>
+            <w:r>
+              <w:t xml:space="preserve">Mäkelä (1997)</w:t>
+            </w:r>
+          </w:p>
+        </w:tc>
+      </w:tr>
+      <w:tr>
+        <w:tc>
+          <w:p>
+            <w:pPr>
+              <w:pStyle w:val="Compact"/>
+              <w:jc w:val="left"/>
+            </w:pPr>
+            <w:r>
+              <w:t xml:space="preserve">R</w:t>
+            </w:r>
+            <w:r>
+              <w:rPr>
+                <w:vertAlign w:val="subscript"/>
+              </w:rPr>
+              <w:t xml:space="preserve">coarse</w:t>
+            </w:r>
+            <w:r>
+              <w:t xml:space="preserve"> </w:t>
+            </w:r>
+            <w:r>
+              <w:rPr>
+                <w:vertAlign w:val="subscript"/>
+              </w:rPr>
+              <w:t xml:space="preserve">root</w:t>
+            </w:r>
+          </w:p>
+        </w:tc>
+        <w:tc>
+          <w:p>
+            <w:pPr>
+              <w:pStyle w:val="Compact"/>
+              <w:jc w:val="left"/>
+            </w:pPr>
+            <w:r>
+              <w:t xml:space="preserve">coarse root respiration</w:t>
+            </w:r>
+          </w:p>
+        </w:tc>
+        <w:tc>
+          <w:p>
+            <w:pPr>
+              <w:pStyle w:val="Compact"/>
+              <w:jc w:val="left"/>
+            </w:pPr>
+            <w:r>
+              <w:t xml:space="preserve">0.00124</w:t>
+            </w:r>
+          </w:p>
+        </w:tc>
+        <w:tc>
+          <w:p>
+            <w:pPr>
+              <w:pStyle w:val="Compact"/>
+              <w:jc w:val="left"/>
+            </w:pPr>
+            <w:r>
+              <w:t xml:space="preserve">g C g root</w:t>
+            </w:r>
+            <w:r>
+              <w:rPr>
+                <w:vertAlign w:val="superscript"/>
+              </w:rPr>
+              <w:t xml:space="preserve">-1</w:t>
+            </w:r>
+            <w:r>
+              <w:t xml:space="preserve"> </w:t>
+            </w:r>
+            <w:r>
+              <w:t xml:space="preserve">d</w:t>
+            </w:r>
+            <w:r>
+              <w:rPr>
+                <w:vertAlign w:val="superscript"/>
+              </w:rPr>
+              <w:t xml:space="preserve">-1</w:t>
+            </w:r>
+          </w:p>
+        </w:tc>
+        <w:tc>
+          <w:p>
+            <w:pPr>
+              <w:pStyle w:val="Compact"/>
+              <w:jc w:val="left"/>
+            </w:pPr>
+            <w:r>
+              <w:t xml:space="preserve">Marden et al. (2008)</w:t>
+            </w:r>
+          </w:p>
+        </w:tc>
+      </w:tr>
+      <w:tr>
+        <w:tc>
+          <w:p>
+            <w:pPr>
+              <w:pStyle w:val="Compact"/>
+              <w:jc w:val="left"/>
+            </w:pPr>
+            <w:r>
+              <w:t xml:space="preserve">R</w:t>
+            </w:r>
+            <w:r>
+              <w:rPr>
+                <w:vertAlign w:val="subscript"/>
+              </w:rPr>
+              <w:t xml:space="preserve">fine</w:t>
+            </w:r>
+            <w:r>
+              <w:t xml:space="preserve"> </w:t>
+            </w:r>
+            <w:r>
+              <w:rPr>
+                <w:vertAlign w:val="subscript"/>
+              </w:rPr>
+              <w:t xml:space="preserve">root</w:t>
+            </w:r>
+          </w:p>
+        </w:tc>
+        <w:tc>
+          <w:p>
+            <w:pPr>
+              <w:pStyle w:val="Compact"/>
+              <w:jc w:val="left"/>
+            </w:pPr>
+            <w:r>
+              <w:t xml:space="preserve">fine root respiration</w:t>
+            </w:r>
+          </w:p>
+        </w:tc>
+        <w:tc>
+          <w:p>
+            <w:pPr>
+              <w:pStyle w:val="Compact"/>
+              <w:jc w:val="left"/>
+            </w:pPr>
+            <w:r>
+              <w:t xml:space="preserve">0.01037</w:t>
+            </w:r>
+          </w:p>
+        </w:tc>
+        <w:tc>
+          <w:p>
+            <w:pPr>
+              <w:pStyle w:val="Compact"/>
+              <w:jc w:val="left"/>
+            </w:pPr>
+            <w:r>
+              <w:t xml:space="preserve">g C g root</w:t>
+            </w:r>
+            <w:r>
+              <w:rPr>
+                <w:vertAlign w:val="superscript"/>
+              </w:rPr>
+              <w:t xml:space="preserve">-1</w:t>
+            </w:r>
+            <w:r>
+              <w:t xml:space="preserve"> </w:t>
+            </w:r>
+            <w:r>
+              <w:t xml:space="preserve">d</w:t>
+            </w:r>
+            <w:r>
+              <w:rPr>
+                <w:vertAlign w:val="superscript"/>
+              </w:rPr>
+              <w:t xml:space="preserve">-1</w:t>
+            </w:r>
+          </w:p>
+        </w:tc>
+        <w:tc>
+          <w:p>
+            <w:pPr>
+              <w:pStyle w:val="Compact"/>
+              <w:jc w:val="left"/>
+            </w:pPr>
+            <w:r>
+              <w:t xml:space="preserve">Ryan et al. (2010)</w:t>
+            </w:r>
+          </w:p>
+        </w:tc>
+      </w:tr>
+      <w:tr>
+        <w:tc>
+          <w:p>
+            <w:pPr>
+              <w:pStyle w:val="Compact"/>
+              <w:jc w:val="left"/>
+            </w:pPr>
+            <w:r>
+              <w:t xml:space="preserve">R</w:t>
+            </w:r>
+            <w:r>
+              <w:rPr>
+                <w:vertAlign w:val="subscript"/>
+              </w:rPr>
+              <w:t xml:space="preserve">stem</w:t>
+            </w:r>
+          </w:p>
+        </w:tc>
+        <w:tc>
+          <w:p>
+            <w:pPr>
+              <w:pStyle w:val="Compact"/>
+              <w:jc w:val="left"/>
+            </w:pPr>
+            <w:r>
+              <w:t xml:space="preserve">stem respiration</w:t>
+            </w:r>
+          </w:p>
+        </w:tc>
+        <w:tc>
+          <w:p>
+            <w:pPr>
+              <w:pStyle w:val="Compact"/>
+              <w:jc w:val="left"/>
+            </w:pPr>
+            <w:r>
+              <w:t xml:space="preserve">0.00187</w:t>
+            </w:r>
+          </w:p>
+        </w:tc>
+        <w:tc>
+          <w:p>
+            <w:pPr>
+              <w:pStyle w:val="Compact"/>
+              <w:jc w:val="left"/>
+            </w:pPr>
+            <w:r>
+              <w:t xml:space="preserve">g C g stem</w:t>
+            </w:r>
+            <w:r>
+              <w:rPr>
+                <w:vertAlign w:val="superscript"/>
+              </w:rPr>
+              <w:t xml:space="preserve">-1</w:t>
+            </w:r>
+            <w:r>
+              <w:t xml:space="preserve"> </w:t>
+            </w:r>
+            <w:r>
+              <w:t xml:space="preserve">d</w:t>
+            </w:r>
+            <w:r>
+              <w:rPr>
+                <w:vertAlign w:val="superscript"/>
+              </w:rPr>
+              <w:t xml:space="preserve">-1</w:t>
+            </w:r>
+          </w:p>
+        </w:tc>
+        <w:tc>
+          <w:p>
+            <w:pPr>
+              <w:pStyle w:val="Compact"/>
+              <w:jc w:val="left"/>
+            </w:pPr>
+            <w:r>
+              <w:t xml:space="preserve">Drake et al. (unpublished)</w:t>
+            </w:r>
+          </w:p>
+        </w:tc>
+      </w:tr>
+      <w:tr>
+        <w:tc>
+          <w:p>
+            <w:pPr>
+              <w:pStyle w:val="Compact"/>
+              <w:jc w:val="left"/>
+            </w:pPr>
+            <w:r>
+              <w:t xml:space="preserve">C</w:t>
+            </w:r>
+            <w:r>
+              <w:rPr>
+                <w:vertAlign w:val="subscript"/>
+              </w:rPr>
+              <w:t xml:space="preserve">day</w:t>
+            </w:r>
+          </w:p>
+        </w:tc>
+        <w:tc>
+          <w:p>
+            <w:pPr>
+              <w:pStyle w:val="Compact"/>
+              <w:jc w:val="left"/>
+            </w:pPr>
+            <w:r>
+              <w:t xml:space="preserve">daily leaf carbon assimilation</w:t>
+            </w:r>
+          </w:p>
+        </w:tc>
+        <w:tc>
+          <w:p>
+            <w:pPr>
+              <w:pStyle w:val="Compact"/>
+              <w:jc w:val="left"/>
+            </w:pPr>
+            <w:r>
+              <w:t xml:space="preserve">5.4 - 7.6</w:t>
+            </w:r>
+          </w:p>
+        </w:tc>
+        <w:tc>
+          <w:p>
+            <w:pPr>
+              <w:pStyle w:val="Compact"/>
+              <w:jc w:val="left"/>
+            </w:pPr>
+            <w:r>
+              <w:t xml:space="preserve">g C m</w:t>
+            </w:r>
+            <w:r>
+              <w:rPr>
+                <w:vertAlign w:val="superscript"/>
+              </w:rPr>
+              <w:t xml:space="preserve">-2</w:t>
+            </w:r>
+            <w:r>
+              <w:t xml:space="preserve"> </w:t>
+            </w:r>
+            <w:r>
+              <w:t xml:space="preserve">d</w:t>
+            </w:r>
+            <w:r>
+              <w:rPr>
+                <w:vertAlign w:val="superscript"/>
+              </w:rPr>
+              <w:t xml:space="preserve">-1</w:t>
+            </w:r>
+          </w:p>
+        </w:tc>
+        <w:tc>
+          <w:p>
+            <w:pPr>
+              <w:pStyle w:val="Compact"/>
+              <w:jc w:val="left"/>
+            </w:pPr>
+            <w:r>
+              <w:t xml:space="preserve">this study</w:t>
+            </w:r>
+          </w:p>
+        </w:tc>
+      </w:tr>
+      <w:tr>
+        <w:tc>
+          <w:p>
+            <w:pPr>
+              <w:pStyle w:val="Compact"/>
+              <w:jc w:val="left"/>
+            </w:pPr>
+            <m:oMath>
+              <m:r>
+                <m:rPr/>
+                <m:t>Λ</m:t>
+              </m:r>
+            </m:oMath>
+          </w:p>
+        </w:tc>
+        <w:tc>
+          <w:p>
+            <w:pPr>
+              <w:pStyle w:val="Compact"/>
+              <w:jc w:val="left"/>
+            </w:pPr>
+            <w:r>
+              <w:t xml:space="preserve">leaf or root turnover</w:t>
+            </w:r>
+          </w:p>
+        </w:tc>
+        <w:tc>
+          <w:p>
+            <w:pPr>
+              <w:pStyle w:val="Compact"/>
+              <w:jc w:val="left"/>
+            </w:pPr>
+            <w:r>
+              <w:t xml:space="preserve">1</w:t>
+            </w:r>
+          </w:p>
+        </w:tc>
+        <w:tc>
+          <w:p>
+            <w:pPr>
+              <w:pStyle w:val="Compact"/>
+              <w:jc w:val="left"/>
+            </w:pPr>
+            <w:r>
+              <w:t xml:space="preserve">yr</w:t>
+            </w:r>
+            <w:r>
+              <w:rPr>
+                <w:vertAlign w:val="superscript"/>
+              </w:rPr>
+              <w:t xml:space="preserve">-1</w:t>
+            </w:r>
+          </w:p>
+        </w:tc>
+        <w:tc>
+          <w:p>
+            <w:pPr>
+              <w:pStyle w:val="Compact"/>
+              <w:jc w:val="left"/>
+            </w:pPr>
+            <w:r>
+              <w:t xml:space="preserve">theoretical</w:t>
+            </w:r>
+          </w:p>
+        </w:tc>
+      </w:tr>
+    </w:tbl>
+    <w:p>
+      <w:pPr>
+        <w:pStyle w:val="BodyText"/>
+      </w:pPr>
       <w:r>
         <w:drawing>
           <wp:inline>
-            <wp:extent cx="5440680" cy="7254240"/>
+            <wp:extent cx="5486400" cy="7315200"/>
             <wp:effectExtent b="0" l="0" r="0" t="0"/>
             <wp:docPr descr="" id="1" name="Picture"/>
             <a:graphic>
               <a:graphicData uri="http://schemas.openxmlformats.org/drawingml/2006/picture">
                 <pic:pic>
                   <pic:nvPicPr>
-                    <pic:cNvPr descr="manuscript_pve_files/figure-docx/massmodel-1.png" id="0" name="Picture"/>
+                    <pic:cNvPr descr="manuscript_pve_files/figure-docx/model_scenarios-1.png" id="0" name="Picture"/>
                     <pic:cNvPicPr>
                       <a:picLocks noChangeArrowheads="1" noChangeAspect="1"/>
                     </pic:cNvPicPr>
                   </pic:nvPicPr>
                   <pic:blipFill>
-                    <a:blip r:embed="rId50"/>
+                    <a:blip r:embed="rId51"/>
                     <a:stretch>
                       <a:fillRect/>
                     </a:stretch>
@@ -10655,7 +11617,7 @@
                   <pic:spPr bwMode="auto">
                     <a:xfrm>
                       <a:off x="0" y="0"/>
-                      <a:ext cx="5440680" cy="7254240"/>
+                      <a:ext cx="5486400" cy="7315200"/>
                     </a:xfrm>
                     <a:prstGeom prst="rect">
                       <a:avLst/>
@@ -10674,967 +11636,42 @@
         </w:drawing>
       </w:r>
       <w:r>
-        <w:br w:type="textWrapping"/>
+        <w:t xml:space="preserve"> </w:t>
       </w:r>
       <w:r>
         <w:rPr>
           <w:b/>
         </w:rPr>
-        <w:t xml:space="preserve">Figure 6</w:t>
-      </w:r>
-      <w:r>
-        <w:t xml:space="preserve">. Total carbon mass for harvested and modeled seedlings versus predicted total carbon gain after 120 days (a) and reductions in final seedling carbon mass, both modeled and observed, as a function of the reduction in leaf photosynthesis across treatments (b). For (a) the dashed 1:1 identifies the difference between net total leaf carbon gain and gross seedling production. For (b) both seedling carbon mass and daily carbon assimilation were first scaled to the free seedling control.</w:t>
+        <w:t xml:space="preserve">Figure S1</w:t>
+      </w:r>
+      <w:r>
+        <w:t xml:space="preserve">. Sensitivity testing of the seedling growth model to different carbon allocation strategies including; constraints of leaf mass fraction to treatment specific final harvest values (a) and increases in respiration of non-leaf tissue components by 50 % (b). Open and filled symbols represent default model and harvest values, while shaded symbols represent model sensitivity to each scenario by soil volume treatment. Both seedling carbon mass and daily carbon assimilation were first scaled to the free seedling control.</w:t>
       </w:r>
     </w:p>
     <w:p>
       <w:pPr>
         <w:pStyle w:val="Heading1"/>
       </w:pPr>
-      <w:bookmarkStart w:id="51" w:name="supporting-information"/>
-      <w:bookmarkEnd w:id="51"/>
-      <w:r>
-        <w:t xml:space="preserve">Supporting Information</w:t>
-      </w:r>
-    </w:p>
-    <w:p>
-      <w:r>
-        <w:rPr>
-          <w:b/>
-        </w:rPr>
-        <w:t xml:space="preserve">Table S1</w:t>
-      </w:r>
-      <w:r>
-        <w:t xml:space="preserve">.Seedling growth model default parameters.</w:t>
-      </w:r>
-    </w:p>
-    <w:tbl>
-      <w:tblPr>
-        <w:tblStyle w:val="TableNormal"/>
-        <w:tblW w:type="pct" w:w="0.0"/>
-      </w:tblPr>
-      <w:tblGrid/>
-      <w:tr>
-        <w:tc>
-          <w:tcPr>
-            <w:tcBorders>
-              <w:bottom w:val="single"/>
-            </w:tcBorders>
-            <w:vAlign w:val="bottom"/>
-          </w:tcPr>
-          <w:p>
-            <w:pPr>
-              <w:pStyle w:val="Compact"/>
-              <w:jc w:val="left"/>
-            </w:pPr>
-            <w:r>
-              <w:rPr>
-                <w:b/>
-              </w:rPr>
-              <w:t xml:space="preserve">Variable</w:t>
-            </w:r>
-          </w:p>
-        </w:tc>
-        <w:tc>
-          <w:tcPr>
-            <w:tcBorders>
-              <w:bottom w:val="single"/>
-            </w:tcBorders>
-            <w:vAlign w:val="bottom"/>
-          </w:tcPr>
-          <w:p>
-            <w:pPr>
-              <w:pStyle w:val="Compact"/>
-              <w:jc w:val="left"/>
-            </w:pPr>
-            <w:r>
-              <w:rPr>
-                <w:b/>
-              </w:rPr>
-              <w:t xml:space="preserve">Description</w:t>
-            </w:r>
-          </w:p>
-        </w:tc>
-        <w:tc>
-          <w:tcPr>
-            <w:tcBorders>
-              <w:bottom w:val="single"/>
-            </w:tcBorders>
-            <w:vAlign w:val="bottom"/>
-          </w:tcPr>
-          <w:p>
-            <w:pPr>
-              <w:pStyle w:val="Compact"/>
-              <w:jc w:val="left"/>
-            </w:pPr>
-            <w:r>
-              <w:rPr>
-                <w:b/>
-              </w:rPr>
-              <w:t xml:space="preserve">Default.Value</w:t>
-            </w:r>
-          </w:p>
-        </w:tc>
-        <w:tc>
-          <w:tcPr>
-            <w:tcBorders>
-              <w:bottom w:val="single"/>
-            </w:tcBorders>
-            <w:vAlign w:val="bottom"/>
-          </w:tcPr>
-          <w:p>
-            <w:pPr>
-              <w:pStyle w:val="Compact"/>
-              <w:jc w:val="left"/>
-            </w:pPr>
-            <w:r>
-              <w:rPr>
-                <w:b/>
-              </w:rPr>
-              <w:t xml:space="preserve">Units</w:t>
-            </w:r>
-          </w:p>
-        </w:tc>
-        <w:tc>
-          <w:tcPr>
-            <w:tcBorders>
-              <w:bottom w:val="single"/>
-            </w:tcBorders>
-            <w:vAlign w:val="bottom"/>
-          </w:tcPr>
-          <w:p>
-            <w:pPr>
-              <w:pStyle w:val="Compact"/>
-              <w:jc w:val="left"/>
-            </w:pPr>
-            <w:r>
-              <w:rPr>
-                <w:b/>
-              </w:rPr>
-              <w:t xml:space="preserve">Source</w:t>
-            </w:r>
-          </w:p>
-        </w:tc>
-      </w:tr>
-      <w:tr>
-        <w:tc>
-          <w:p>
-            <w:pPr>
-              <w:pStyle w:val="Compact"/>
-              <w:jc w:val="left"/>
-            </w:pPr>
-            <w:r>
-              <w:t xml:space="preserve">Leaf area</w:t>
-            </w:r>
-            <w:r>
-              <w:rPr>
-                <w:vertAlign w:val="subscript"/>
-              </w:rPr>
-              <w:t xml:space="preserve">i</w:t>
-            </w:r>
-          </w:p>
-        </w:tc>
-        <w:tc>
-          <w:p>
-            <w:pPr>
-              <w:pStyle w:val="Compact"/>
-              <w:jc w:val="left"/>
-            </w:pPr>
-            <w:r>
-              <w:t xml:space="preserve">initial leaf area</w:t>
-            </w:r>
-          </w:p>
-        </w:tc>
-        <w:tc>
-          <w:p>
-            <w:pPr>
-              <w:pStyle w:val="Compact"/>
-              <w:jc w:val="left"/>
-            </w:pPr>
-            <w:r>
-              <w:t xml:space="preserve">0.035</w:t>
-            </w:r>
-          </w:p>
-        </w:tc>
-        <w:tc>
-          <w:p>
-            <w:pPr>
-              <w:pStyle w:val="Compact"/>
-              <w:jc w:val="left"/>
-            </w:pPr>
-            <w:r>
-              <w:t xml:space="preserve">m</w:t>
-            </w:r>
-            <w:r>
-              <w:rPr>
-                <w:vertAlign w:val="superscript"/>
-              </w:rPr>
-              <w:t xml:space="preserve">2</w:t>
-            </w:r>
-          </w:p>
-        </w:tc>
-        <w:tc>
-          <w:p>
-            <w:pPr>
-              <w:pStyle w:val="Compact"/>
-              <w:jc w:val="left"/>
-            </w:pPr>
-            <w:r>
-              <w:t xml:space="preserve">this study</w:t>
-            </w:r>
-          </w:p>
-        </w:tc>
-      </w:tr>
-      <w:tr>
-        <w:tc>
-          <w:p>
-            <w:pPr>
-              <w:pStyle w:val="Compact"/>
-              <w:jc w:val="left"/>
-            </w:pPr>
-            <w:r>
-              <w:t xml:space="preserve">Leaf mass</w:t>
-            </w:r>
-            <w:r>
-              <w:rPr>
-                <w:vertAlign w:val="subscript"/>
-              </w:rPr>
-              <w:t xml:space="preserve">i</w:t>
-            </w:r>
-          </w:p>
-        </w:tc>
-        <w:tc>
-          <w:p>
-            <w:pPr>
-              <w:pStyle w:val="Compact"/>
-              <w:jc w:val="left"/>
-            </w:pPr>
-            <w:r>
-              <w:t xml:space="preserve">initial leaf mass</w:t>
-            </w:r>
-          </w:p>
-        </w:tc>
-        <w:tc>
-          <w:p>
-            <w:pPr>
-              <w:pStyle w:val="Compact"/>
-              <w:jc w:val="left"/>
-            </w:pPr>
-            <w:r>
-              <w:t xml:space="preserve">3.45</w:t>
-            </w:r>
-          </w:p>
-        </w:tc>
-        <w:tc>
-          <w:p>
-            <w:pPr>
-              <w:pStyle w:val="Compact"/>
-              <w:jc w:val="left"/>
-            </w:pPr>
-            <w:r>
-              <w:t xml:space="preserve">g</w:t>
-            </w:r>
-          </w:p>
-        </w:tc>
-        <w:tc>
-          <w:p>
-            <w:pPr>
-              <w:pStyle w:val="Compact"/>
-              <w:jc w:val="left"/>
-            </w:pPr>
-            <w:r>
-              <w:t xml:space="preserve">this study</w:t>
-            </w:r>
-          </w:p>
-        </w:tc>
-      </w:tr>
-      <w:tr>
-        <w:tc>
-          <w:p>
-            <w:pPr>
-              <w:pStyle w:val="Compact"/>
-              <w:jc w:val="left"/>
-            </w:pPr>
-            <w:r>
-              <w:t xml:space="preserve">Stem mass</w:t>
-            </w:r>
-            <w:r>
-              <w:rPr>
-                <w:vertAlign w:val="subscript"/>
-              </w:rPr>
-              <w:t xml:space="preserve">i</w:t>
-            </w:r>
-          </w:p>
-        </w:tc>
-        <w:tc>
-          <w:p>
-            <w:pPr>
-              <w:pStyle w:val="Compact"/>
-              <w:jc w:val="left"/>
-            </w:pPr>
-            <w:r>
-              <w:t xml:space="preserve">initial stem mass</w:t>
-            </w:r>
-          </w:p>
-        </w:tc>
-        <w:tc>
-          <w:p>
-            <w:pPr>
-              <w:pStyle w:val="Compact"/>
-              <w:jc w:val="left"/>
-            </w:pPr>
-            <w:r>
-              <w:t xml:space="preserve">1.51</w:t>
-            </w:r>
-          </w:p>
-        </w:tc>
-        <w:tc>
-          <w:p>
-            <w:pPr>
-              <w:pStyle w:val="Compact"/>
-              <w:jc w:val="left"/>
-            </w:pPr>
-            <w:r>
-              <w:t xml:space="preserve">g</w:t>
-            </w:r>
-          </w:p>
-        </w:tc>
-        <w:tc>
-          <w:p>
-            <w:pPr>
-              <w:pStyle w:val="Compact"/>
-              <w:jc w:val="left"/>
-            </w:pPr>
-            <w:r>
-              <w:t xml:space="preserve">this study</w:t>
-            </w:r>
-          </w:p>
-        </w:tc>
-      </w:tr>
-      <w:tr>
-        <w:tc>
-          <w:p>
-            <w:pPr>
-              <w:pStyle w:val="Compact"/>
-              <w:jc w:val="left"/>
-            </w:pPr>
-            <w:r>
-              <w:t xml:space="preserve">Root mass</w:t>
-            </w:r>
-            <w:r>
-              <w:rPr>
-                <w:vertAlign w:val="subscript"/>
-              </w:rPr>
-              <w:t xml:space="preserve">i</w:t>
-            </w:r>
-          </w:p>
-        </w:tc>
-        <w:tc>
-          <w:p>
-            <w:pPr>
-              <w:pStyle w:val="Compact"/>
-              <w:jc w:val="left"/>
-            </w:pPr>
-            <w:r>
-              <w:t xml:space="preserve">initial root mass</w:t>
-            </w:r>
-          </w:p>
-        </w:tc>
-        <w:tc>
-          <w:p>
-            <w:pPr>
-              <w:pStyle w:val="Compact"/>
-              <w:jc w:val="left"/>
-            </w:pPr>
-            <w:r>
-              <w:t xml:space="preserve">0.99</w:t>
-            </w:r>
-          </w:p>
-        </w:tc>
-        <w:tc>
-          <w:p>
-            <w:pPr>
-              <w:pStyle w:val="Compact"/>
-              <w:jc w:val="left"/>
-            </w:pPr>
-            <w:r>
-              <w:t xml:space="preserve">g</w:t>
-            </w:r>
-          </w:p>
-        </w:tc>
-        <w:tc>
-          <w:p>
-            <w:pPr>
-              <w:pStyle w:val="Compact"/>
-              <w:jc w:val="left"/>
-            </w:pPr>
-            <w:r>
-              <w:t xml:space="preserve">this study</w:t>
-            </w:r>
-          </w:p>
-        </w:tc>
-      </w:tr>
-      <w:tr>
-        <w:tc>
-          <w:p>
-            <w:pPr>
-              <w:pStyle w:val="Compact"/>
-              <w:jc w:val="left"/>
-            </w:pPr>
-            <m:oMath>
-              <m:r>
-                <m:rPr>
-                  <m:sty m:val="p"/>
-                </m:rPr>
-                <m:t>ϵ</m:t>
-              </m:r>
-            </m:oMath>
-            <w:r>
-              <w:rPr>
-                <w:vertAlign w:val="subscript"/>
-              </w:rPr>
-              <w:t xml:space="preserve">c</w:t>
-            </w:r>
-          </w:p>
-        </w:tc>
-        <w:tc>
-          <w:p>
-            <w:pPr>
-              <w:pStyle w:val="Compact"/>
-              <w:jc w:val="left"/>
-            </w:pPr>
-            <w:r>
-              <w:t xml:space="preserve">biomass conversion efficiency</w:t>
-            </w:r>
-          </w:p>
-        </w:tc>
-        <w:tc>
-          <w:p>
-            <w:pPr>
-              <w:pStyle w:val="Compact"/>
-              <w:jc w:val="left"/>
-            </w:pPr>
-            <w:r>
-              <w:t xml:space="preserve">0.65</w:t>
-            </w:r>
-          </w:p>
-        </w:tc>
-        <w:tc>
-          <w:p>
-            <w:pPr>
-              <w:pStyle w:val="Compact"/>
-              <w:jc w:val="left"/>
-            </w:pPr>
-            <w:r>
-              <w:t xml:space="preserve">g C g mass</w:t>
-            </w:r>
-            <w:r>
-              <w:rPr>
-                <w:vertAlign w:val="superscript"/>
-              </w:rPr>
-              <w:t xml:space="preserve">-1</w:t>
-            </w:r>
-          </w:p>
-        </w:tc>
-        <w:tc>
-          <w:p>
-            <w:pPr>
-              <w:pStyle w:val="Compact"/>
-              <w:jc w:val="left"/>
-            </w:pPr>
-            <w:r>
-              <w:t xml:space="preserve">Mäkelä (1997)</w:t>
-            </w:r>
-          </w:p>
-        </w:tc>
-      </w:tr>
-      <w:tr>
-        <w:tc>
-          <w:p>
-            <w:pPr>
-              <w:pStyle w:val="Compact"/>
-              <w:jc w:val="left"/>
-            </w:pPr>
-            <w:r>
-              <w:t xml:space="preserve">R</w:t>
-            </w:r>
-            <w:r>
-              <w:rPr>
-                <w:vertAlign w:val="subscript"/>
-              </w:rPr>
-              <w:t xml:space="preserve">coarse</w:t>
-            </w:r>
-            <w:r>
-              <w:t xml:space="preserve"> </w:t>
-            </w:r>
-            <w:r>
-              <w:rPr>
-                <w:vertAlign w:val="subscript"/>
-              </w:rPr>
-              <w:t xml:space="preserve">root</w:t>
-            </w:r>
-          </w:p>
-        </w:tc>
-        <w:tc>
-          <w:p>
-            <w:pPr>
-              <w:pStyle w:val="Compact"/>
-              <w:jc w:val="left"/>
-            </w:pPr>
-            <w:r>
-              <w:t xml:space="preserve">coarse root respiration</w:t>
-            </w:r>
-          </w:p>
-        </w:tc>
-        <w:tc>
-          <w:p>
-            <w:pPr>
-              <w:pStyle w:val="Compact"/>
-              <w:jc w:val="left"/>
-            </w:pPr>
-            <w:r>
-              <w:t xml:space="preserve">0.00124</w:t>
-            </w:r>
-          </w:p>
-        </w:tc>
-        <w:tc>
-          <w:p>
-            <w:pPr>
-              <w:pStyle w:val="Compact"/>
-              <w:jc w:val="left"/>
-            </w:pPr>
-            <w:r>
-              <w:t xml:space="preserve">g C g root</w:t>
-            </w:r>
-            <w:r>
-              <w:rPr>
-                <w:vertAlign w:val="superscript"/>
-              </w:rPr>
-              <w:t xml:space="preserve">-1</w:t>
-            </w:r>
-            <w:r>
-              <w:t xml:space="preserve"> </w:t>
-            </w:r>
-            <w:r>
-              <w:t xml:space="preserve">d</w:t>
-            </w:r>
-            <w:r>
-              <w:rPr>
-                <w:vertAlign w:val="superscript"/>
-              </w:rPr>
-              <w:t xml:space="preserve">-1</w:t>
-            </w:r>
-          </w:p>
-        </w:tc>
-        <w:tc>
-          <w:p>
-            <w:pPr>
-              <w:pStyle w:val="Compact"/>
-              <w:jc w:val="left"/>
-            </w:pPr>
-            <w:r>
-              <w:t xml:space="preserve">Marden et al. (2008)</w:t>
-            </w:r>
-          </w:p>
-        </w:tc>
-      </w:tr>
-      <w:tr>
-        <w:tc>
-          <w:p>
-            <w:pPr>
-              <w:pStyle w:val="Compact"/>
-              <w:jc w:val="left"/>
-            </w:pPr>
-            <w:r>
-              <w:t xml:space="preserve">R</w:t>
-            </w:r>
-            <w:r>
-              <w:rPr>
-                <w:vertAlign w:val="subscript"/>
-              </w:rPr>
-              <w:t xml:space="preserve">fine</w:t>
-            </w:r>
-            <w:r>
-              <w:t xml:space="preserve"> </w:t>
-            </w:r>
-            <w:r>
-              <w:rPr>
-                <w:vertAlign w:val="subscript"/>
-              </w:rPr>
-              <w:t xml:space="preserve">root</w:t>
-            </w:r>
-          </w:p>
-        </w:tc>
-        <w:tc>
-          <w:p>
-            <w:pPr>
-              <w:pStyle w:val="Compact"/>
-              <w:jc w:val="left"/>
-            </w:pPr>
-            <w:r>
-              <w:t xml:space="preserve">fine root respiration</w:t>
-            </w:r>
-          </w:p>
-        </w:tc>
-        <w:tc>
-          <w:p>
-            <w:pPr>
-              <w:pStyle w:val="Compact"/>
-              <w:jc w:val="left"/>
-            </w:pPr>
-            <w:r>
-              <w:t xml:space="preserve">0.01037</w:t>
-            </w:r>
-          </w:p>
-        </w:tc>
-        <w:tc>
-          <w:p>
-            <w:pPr>
-              <w:pStyle w:val="Compact"/>
-              <w:jc w:val="left"/>
-            </w:pPr>
-            <w:r>
-              <w:t xml:space="preserve">g C g root</w:t>
-            </w:r>
-            <w:r>
-              <w:rPr>
-                <w:vertAlign w:val="superscript"/>
-              </w:rPr>
-              <w:t xml:space="preserve">-1</w:t>
-            </w:r>
-            <w:r>
-              <w:t xml:space="preserve"> </w:t>
-            </w:r>
-            <w:r>
-              <w:t xml:space="preserve">d</w:t>
-            </w:r>
-            <w:r>
-              <w:rPr>
-                <w:vertAlign w:val="superscript"/>
-              </w:rPr>
-              <w:t xml:space="preserve">-1</w:t>
-            </w:r>
-          </w:p>
-        </w:tc>
-        <w:tc>
-          <w:p>
-            <w:pPr>
-              <w:pStyle w:val="Compact"/>
-              <w:jc w:val="left"/>
-            </w:pPr>
-            <w:r>
-              <w:t xml:space="preserve">Ryan et al. (2010)</w:t>
-            </w:r>
-          </w:p>
-        </w:tc>
-      </w:tr>
-      <w:tr>
-        <w:tc>
-          <w:p>
-            <w:pPr>
-              <w:pStyle w:val="Compact"/>
-              <w:jc w:val="left"/>
-            </w:pPr>
-            <w:r>
-              <w:t xml:space="preserve">R</w:t>
-            </w:r>
-            <w:r>
-              <w:rPr>
-                <w:vertAlign w:val="subscript"/>
-              </w:rPr>
-              <w:t xml:space="preserve">stem</w:t>
-            </w:r>
-          </w:p>
-        </w:tc>
-        <w:tc>
-          <w:p>
-            <w:pPr>
-              <w:pStyle w:val="Compact"/>
-              <w:jc w:val="left"/>
-            </w:pPr>
-            <w:r>
-              <w:t xml:space="preserve">stem respiration</w:t>
-            </w:r>
-          </w:p>
-        </w:tc>
-        <w:tc>
-          <w:p>
-            <w:pPr>
-              <w:pStyle w:val="Compact"/>
-              <w:jc w:val="left"/>
-            </w:pPr>
-            <w:r>
-              <w:t xml:space="preserve">0.00187</w:t>
-            </w:r>
-          </w:p>
-        </w:tc>
-        <w:tc>
-          <w:p>
-            <w:pPr>
-              <w:pStyle w:val="Compact"/>
-              <w:jc w:val="left"/>
-            </w:pPr>
-            <w:r>
-              <w:t xml:space="preserve">g C g stem</w:t>
-            </w:r>
-            <w:r>
-              <w:rPr>
-                <w:vertAlign w:val="superscript"/>
-              </w:rPr>
-              <w:t xml:space="preserve">-1</w:t>
-            </w:r>
-            <w:r>
-              <w:t xml:space="preserve"> </w:t>
-            </w:r>
-            <w:r>
-              <w:t xml:space="preserve">d</w:t>
-            </w:r>
-            <w:r>
-              <w:rPr>
-                <w:vertAlign w:val="superscript"/>
-              </w:rPr>
-              <w:t xml:space="preserve">-1</w:t>
-            </w:r>
-          </w:p>
-        </w:tc>
-        <w:tc>
-          <w:p>
-            <w:pPr>
-              <w:pStyle w:val="Compact"/>
-              <w:jc w:val="left"/>
-            </w:pPr>
-            <w:r>
-              <w:t xml:space="preserve">Drake et al. (unpublished)</w:t>
-            </w:r>
-          </w:p>
-        </w:tc>
-      </w:tr>
-      <w:tr>
-        <w:tc>
-          <w:p>
-            <w:pPr>
-              <w:pStyle w:val="Compact"/>
-              <w:jc w:val="left"/>
-            </w:pPr>
-            <w:r>
-              <w:t xml:space="preserve">C</w:t>
-            </w:r>
-            <w:r>
-              <w:rPr>
-                <w:vertAlign w:val="subscript"/>
-              </w:rPr>
-              <w:t xml:space="preserve">day</w:t>
-            </w:r>
-          </w:p>
-        </w:tc>
-        <w:tc>
-          <w:p>
-            <w:pPr>
-              <w:pStyle w:val="Compact"/>
-              <w:jc w:val="left"/>
-            </w:pPr>
-            <w:r>
-              <w:t xml:space="preserve">daily leaf carbon assimilation</w:t>
-            </w:r>
-          </w:p>
-        </w:tc>
-        <w:tc>
-          <w:p>
-            <w:pPr>
-              <w:pStyle w:val="Compact"/>
-              <w:jc w:val="left"/>
-            </w:pPr>
-            <w:r>
-              <w:t xml:space="preserve">5.4 - 7.6</w:t>
-            </w:r>
-          </w:p>
-        </w:tc>
-        <w:tc>
-          <w:p>
-            <w:pPr>
-              <w:pStyle w:val="Compact"/>
-              <w:jc w:val="left"/>
-            </w:pPr>
-            <w:r>
-              <w:t xml:space="preserve">g C m</w:t>
-            </w:r>
-            <w:r>
-              <w:rPr>
-                <w:vertAlign w:val="superscript"/>
-              </w:rPr>
-              <w:t xml:space="preserve">-2</w:t>
-            </w:r>
-            <w:r>
-              <w:t xml:space="preserve"> </w:t>
-            </w:r>
-            <w:r>
-              <w:t xml:space="preserve">d</w:t>
-            </w:r>
-            <w:r>
-              <w:rPr>
-                <w:vertAlign w:val="superscript"/>
-              </w:rPr>
-              <w:t xml:space="preserve">-1</w:t>
-            </w:r>
-          </w:p>
-        </w:tc>
-        <w:tc>
-          <w:p>
-            <w:pPr>
-              <w:pStyle w:val="Compact"/>
-              <w:jc w:val="left"/>
-            </w:pPr>
-            <w:r>
-              <w:t xml:space="preserve">this study</w:t>
-            </w:r>
-          </w:p>
-        </w:tc>
-      </w:tr>
-      <w:tr>
-        <w:tc>
-          <w:p>
-            <w:pPr>
-              <w:pStyle w:val="Compact"/>
-              <w:jc w:val="left"/>
-            </w:pPr>
-            <m:oMath>
-              <m:r>
-                <m:rPr>
-                  <m:sty m:val="p"/>
-                </m:rPr>
-                <m:t>Λ</m:t>
-              </m:r>
-            </m:oMath>
-          </w:p>
-        </w:tc>
-        <w:tc>
-          <w:p>
-            <w:pPr>
-              <w:pStyle w:val="Compact"/>
-              <w:jc w:val="left"/>
-            </w:pPr>
-            <w:r>
-              <w:t xml:space="preserve">leaf or root turnover</w:t>
-            </w:r>
-          </w:p>
-        </w:tc>
-        <w:tc>
-          <w:p>
-            <w:pPr>
-              <w:pStyle w:val="Compact"/>
-              <w:jc w:val="left"/>
-            </w:pPr>
-            <w:r>
-              <w:t xml:space="preserve">1</w:t>
-            </w:r>
-          </w:p>
-        </w:tc>
-        <w:tc>
-          <w:p>
-            <w:pPr>
-              <w:pStyle w:val="Compact"/>
-              <w:jc w:val="left"/>
-            </w:pPr>
-            <w:r>
-              <w:t xml:space="preserve">yr</w:t>
-            </w:r>
-            <w:r>
-              <w:rPr>
-                <w:vertAlign w:val="superscript"/>
-              </w:rPr>
-              <w:t xml:space="preserve">-1</w:t>
-            </w:r>
-          </w:p>
-        </w:tc>
-        <w:tc>
-          <w:p>
-            <w:pPr>
-              <w:pStyle w:val="Compact"/>
-              <w:jc w:val="left"/>
-            </w:pPr>
-            <w:r>
-              <w:t xml:space="preserve">theoretical</w:t>
-            </w:r>
-          </w:p>
-        </w:tc>
-      </w:tr>
-    </w:tbl>
-    <w:p>
-      <w:r>
-        <w:drawing>
-          <wp:inline>
-            <wp:extent cx="5440680" cy="7254240"/>
-            <wp:effectExtent b="0" l="0" r="0" t="0"/>
-            <wp:docPr descr="" id="1" name="Picture"/>
-            <a:graphic>
-              <a:graphicData uri="http://schemas.openxmlformats.org/drawingml/2006/picture">
-                <pic:pic>
-                  <pic:nvPicPr>
-                    <pic:cNvPr descr="manuscript_pve_files/figure-docx/model_scenarios-1.png" id="0" name="Picture"/>
-                    <pic:cNvPicPr>
-                      <a:picLocks noChangeArrowheads="1" noChangeAspect="1"/>
-                    </pic:cNvPicPr>
-                  </pic:nvPicPr>
-                  <pic:blipFill>
-                    <a:blip r:embed="rId52"/>
-                    <a:stretch>
-                      <a:fillRect/>
-                    </a:stretch>
-                  </pic:blipFill>
-                  <pic:spPr bwMode="auto">
-                    <a:xfrm>
-                      <a:off x="0" y="0"/>
-                      <a:ext cx="5440680" cy="7254240"/>
-                    </a:xfrm>
-                    <a:prstGeom prst="rect">
-                      <a:avLst/>
-                    </a:prstGeom>
-                    <a:noFill/>
-                    <a:ln w="9525">
-                      <a:noFill/>
-                      <a:headEnd/>
-                      <a:tailEnd/>
-                    </a:ln>
-                  </pic:spPr>
-                </pic:pic>
-              </a:graphicData>
-            </a:graphic>
-          </wp:inline>
-        </w:drawing>
-      </w:r>
-      <w:r>
-        <w:br w:type="textWrapping"/>
-      </w:r>
-      <w:r>
-        <w:rPr>
-          <w:b/>
-        </w:rPr>
-        <w:t xml:space="preserve">Figure S1</w:t>
-      </w:r>
-      <w:r>
-        <w:t xml:space="preserve">. Sensitivity testing of the seedling growth model to different carbon allocation strategies including; constraints of leaf mass fraction to treatment specific final harvest values (a) and increases in respiration of non-leaf tissue components by 50 % (b). Open and filled symbols represent default model and harvest values, while shaded symbols represent model sensitivity to each scenario by soil volume treatment. Both seedling carbon mass and daily carbon assimilation were first scaled to the free seedling control.</w:t>
+      <w:bookmarkStart w:id="52" w:name="acknowledgements"/>
+      <w:bookmarkEnd w:id="52"/>
+      <w:r>
+        <w:t xml:space="preserve">Acknowledgements</w:t>
+      </w:r>
+    </w:p>
+    <w:p>
+      <w:pPr>
+        <w:pStyle w:val="FirstParagraph"/>
+      </w:pPr>
+      <w:r>
+        <w:t xml:space="preserve">We thank Burhan Amiji for for his outstanding technical assitance. We would like to thank the many Hawkesbury Institute for the Environment staff and students who provded field work help during the experimental harvest.</w:t>
       </w:r>
     </w:p>
     <w:p>
       <w:pPr>
         <w:pStyle w:val="Heading1"/>
       </w:pPr>
-      <w:bookmarkStart w:id="53" w:name="acknowledgements"/>
+      <w:bookmarkStart w:id="53" w:name="references"/>
       <w:bookmarkEnd w:id="53"/>
-      <w:r>
-        <w:t xml:space="preserve">Acknowledgements</w:t>
-      </w:r>
-    </w:p>
-    <w:p>
-      <w:r>
-        <w:t xml:space="preserve">We thank Burhan Amiji for for his outstanding technical assitance. We would like to thank the many Hawkesbury Institute for the Environment staff and students who provded field work help during the experimental harvest.</w:t>
-      </w:r>
-    </w:p>
-    <w:p>
-      <w:pPr>
-        <w:pStyle w:val="Heading1"/>
-      </w:pPr>
-      <w:bookmarkStart w:id="54" w:name="references"/>
-      <w:bookmarkEnd w:id="54"/>
       <w:r>
         <w:t xml:space="preserve">References</w:t>
       </w:r>
@@ -11730,9 +11767,7 @@
       </w:r>
       <m:oMath>
         <m:r>
-          <m:rPr>
-            <m:sty m:val="p"/>
-          </m:rPr>
+          <m:rPr/>
           <m:t>∖</m:t>
         </m:r>
       </m:oMath>
@@ -11772,9 +11807,7 @@
       </w:r>
       <m:oMath>
         <m:r>
-          <m:rPr>
-            <m:sty m:val="p"/>
-          </m:rPr>
+          <m:rPr/>
           <m:t>∖</m:t>
         </m:r>
       </m:oMath>
@@ -11787,13 +11820,7 @@
         <w:pStyle w:val="Bibliography"/>
       </w:pPr>
       <w:r>
-        <w:t xml:space="preserve">Drake BG, Gonz</w:t>
-      </w:r>
-      <w:r>
-        <w:t xml:space="preserve">à</w:t>
-      </w:r>
-      <w:r>
-        <w:t xml:space="preserve">lez-Meler MA, Long SP (1997) More efficient plants: a consequence of rising atmospheric CO</w:t>
+        <w:t xml:space="preserve">Drake BG, Gonzàlez-Meler MA, Long SP (1997) More efficient plants: a consequence of rising atmospheric CO</w:t>
       </w:r>
       <w:r>
         <w:rPr>
@@ -11823,10 +11850,10 @@
       <w:r>
         <w:t xml:space="preserve"> </w:t>
       </w:r>
-      <w:hyperlink r:id="rId55">
+      <w:hyperlink r:id="rId54">
         <w:r>
           <w:rPr>
-            <w:rStyle w:val="Link"/>
+            <w:rStyle w:val="Hyperlink"/>
           </w:rPr>
           <w:t xml:space="preserve">http://www.remkoduursma.com/yplantqmc, https://www.bitbucket.org/remkoduursma/yplantqmc/</w:t>
         </w:r>
@@ -11876,9 +11903,7 @@
       </w:r>
       <m:oMath>
         <m:r>
-          <m:rPr>
-            <m:sty m:val="p"/>
-          </m:rPr>
+          <m:rPr/>
           <m:t>∖</m:t>
         </m:r>
       </m:oMath>
@@ -11927,13 +11952,7 @@
         <w:pStyle w:val="Bibliography"/>
       </w:pPr>
       <w:r>
-        <w:t xml:space="preserve">Fourcaud T, Zhang X, Stokes A, Lambers H, K</w:t>
-      </w:r>
-      <w:r>
-        <w:t xml:space="preserve">ö</w:t>
-      </w:r>
-      <w:r>
-        <w:t xml:space="preserve">rner C (2008) Plant growth modelling and applications: the increasing importance of plant architecture in growth models. Annals of Botany 101:1053–1063.</w:t>
+        <w:t xml:space="preserve">Fourcaud T, Zhang X, Stokes A, Lambers H, Körner C (2008) Plant growth modelling and applications: the increasing importance of plant architecture in growth models. Annals of Botany 101:1053–1063.</w:t>
       </w:r>
     </w:p>
     <w:p>
@@ -11966,19 +11985,7 @@
         <w:pStyle w:val="Bibliography"/>
       </w:pPr>
       <w:r>
-        <w:t xml:space="preserve">Handa IT, K</w:t>
-      </w:r>
-      <w:r>
-        <w:t xml:space="preserve">ö</w:t>
-      </w:r>
-      <w:r>
-        <w:t xml:space="preserve">rner C, H</w:t>
-      </w:r>
-      <w:r>
-        <w:t xml:space="preserve">ä</w:t>
-      </w:r>
-      <w:r>
-        <w:t xml:space="preserve">ttenschwiler S (2005) A test of the treeline carbon limitation hypothesis by in situ CO</w:t>
+        <w:t xml:space="preserve">Handa IT, Körner C, Hättenschwiler S (2005) A test of the treeline carbon limitation hypothesis by in situ CO</w:t>
       </w:r>
       <w:r>
         <w:rPr>
@@ -11998,19 +12005,7 @@
         <w:pStyle w:val="Bibliography"/>
       </w:pPr>
       <w:r>
-        <w:t xml:space="preserve">Haouari A,</w:t>
-      </w:r>
-      <w:r>
-        <w:t xml:space="preserve"> </w:t>
-      </w:r>
-      <w:r>
-        <w:t xml:space="preserve">Van Labeke</w:t>
-      </w:r>
-      <w:r>
-        <w:t xml:space="preserve"> </w:t>
-      </w:r>
-      <w:r>
-        <w:t xml:space="preserve">M-C, Steppe K, Mariem FB, Braham M, Chaieb M (2013) Fruit thinning affects photosynthetic activity, carbohydrate levels, and shoot and fruit development of olive trees grown under semiarid conditions. Functional Plant Biology 40:1179–1186.</w:t>
+        <w:t xml:space="preserve">Haouari A, Van Labeke M-C, Steppe K, Mariem FB, Braham M, Chaieb M (2013) Fruit thinning affects photosynthetic activity, carbohydrate levels, and shoot and fruit development of olive trees grown under semiarid conditions. Functional Plant Biology 40:1179–1186.</w:t>
       </w:r>
     </w:p>
     <w:p>
@@ -12033,9 +12028,7 @@
       </w:r>
       <m:oMath>
         <m:r>
-          <m:rPr>
-            <m:sty m:val="p"/>
-          </m:rPr>
+          <m:rPr/>
           <m:t>∖</m:t>
         </m:r>
       </m:oMath>
@@ -12076,13 +12069,7 @@
         <w:pStyle w:val="Bibliography"/>
       </w:pPr>
       <w:r>
-        <w:t xml:space="preserve">K</w:t>
-      </w:r>
-      <w:r>
-        <w:t xml:space="preserve">ö</w:t>
-      </w:r>
-      <w:r>
-        <w:t xml:space="preserve">rner C (2013) Growth controls photosynthesis–mostly. Nova Acta Leopoldina 114:273–283.</w:t>
+        <w:t xml:space="preserve">Körner C (2013) Growth controls photosynthesis–mostly. Nova Acta Leopoldina 114:273–283.</w:t>
       </w:r>
     </w:p>
     <w:p>
@@ -12113,9 +12100,7 @@
       </w:r>
       <m:oMath>
         <m:r>
-          <m:rPr>
-            <m:sty m:val="p"/>
-          </m:rPr>
+          <m:rPr/>
           <m:t>∖</m:t>
         </m:r>
       </m:oMath>
@@ -12128,37 +12113,7 @@
         <w:pStyle w:val="Bibliography"/>
       </w:pPr>
       <w:r>
-        <w:t xml:space="preserve">Le Roux</w:t>
-      </w:r>
-      <w:r>
-        <w:t xml:space="preserve"> </w:t>
-      </w:r>
-      <w:r>
-        <w:t xml:space="preserve">X, Lacointe A, Escobar-Guti</w:t>
-      </w:r>
-      <w:r>
-        <w:t xml:space="preserve">é</w:t>
-      </w:r>
-      <w:r>
-        <w:t xml:space="preserve">rrez A,</w:t>
-      </w:r>
-      <w:r>
-        <w:t xml:space="preserve"> </w:t>
-      </w:r>
-      <w:r>
-        <w:t xml:space="preserve">Le Diz</w:t>
-      </w:r>
-      <w:r>
-        <w:t xml:space="preserve">è</w:t>
-      </w:r>
-      <w:r>
-        <w:t xml:space="preserve">s</w:t>
-      </w:r>
-      <w:r>
-        <w:t xml:space="preserve"> </w:t>
-      </w:r>
-      <w:r>
-        <w:t xml:space="preserve">S (2001) Carbon-based models of individual tree growth: a critical appraisal. Annals of Forest Science 58:469–506.</w:t>
+        <w:t xml:space="preserve">Le Roux X, Lacointe A, Escobar-Gutiérrez A, Le Dizès S (2001) Carbon-based models of individual tree growth: a critical appraisal. Annals of Forest Science 58:469–506.</w:t>
       </w:r>
     </w:p>
     <w:p>
@@ -12198,31 +12153,14 @@
         <w:pStyle w:val="Bibliography"/>
       </w:pPr>
       <w:r>
-        <w:t xml:space="preserve">Markkola A, Kuikka K, Rautio P, H</w:t>
-      </w:r>
-      <w:r>
-        <w:t xml:space="preserve">ä</w:t>
-      </w:r>
-      <w:r>
-        <w:t xml:space="preserve">rm</w:t>
-      </w:r>
-      <w:r>
-        <w:t xml:space="preserve">ä</w:t>
-      </w:r>
-      <w:r>
-        <w:t xml:space="preserve"> </w:t>
-      </w:r>
-      <w:r>
-        <w:t xml:space="preserve">E, Roitto M, Tuomi J (2004) Defoliation increases carbon limitation in ectomycorrhizal symbiosis of</w:t>
+        <w:t xml:space="preserve">Markkola A, Kuikka K, Rautio P, Härmä E, Roitto M, Tuomi J (2004) Defoliation increases carbon limitation in ectomycorrhizal symbiosis of</w:t>
       </w:r>
       <w:r>
         <w:t xml:space="preserve"> </w:t>
       </w:r>
       <m:oMath>
         <m:r>
-          <m:rPr>
-            <m:sty m:val="p"/>
-          </m:rPr>
+          <m:rPr/>
           <m:t>∖</m:t>
         </m:r>
       </m:oMath>
@@ -12239,9 +12177,7 @@
       </w:r>
       <m:oMath>
         <m:r>
-          <m:rPr>
-            <m:sty m:val="p"/>
-          </m:rPr>
+          <m:rPr/>
           <m:t>α</m:t>
         </m:r>
       </m:oMath>
@@ -12330,22 +12266,14 @@
         <w:pStyle w:val="Bibliography"/>
       </w:pPr>
       <w:r>
-        <w:t xml:space="preserve">Ovaska J, Sari R, Rintam</w:t>
-      </w:r>
-      <w:r>
-        <w:t xml:space="preserve">ä</w:t>
-      </w:r>
-      <w:r>
-        <w:t xml:space="preserve">ki E, Vapaavuori E (1993) Combined effects of partial defoliation and nutrient availability on cloned</w:t>
+        <w:t xml:space="preserve">Ovaska J, Sari R, Rintamäki E, Vapaavuori E (1993) Combined effects of partial defoliation and nutrient availability on cloned</w:t>
       </w:r>
       <w:r>
         <w:t xml:space="preserve"> </w:t>
       </w:r>
       <m:oMath>
         <m:r>
-          <m:rPr>
-            <m:sty m:val="p"/>
-          </m:rPr>
+          <m:rPr/>
           <m:t>∖</m:t>
         </m:r>
       </m:oMath>
@@ -12365,9 +12293,7 @@
       </w:r>
       <m:oMath>
         <m:r>
-          <m:rPr>
-            <m:sty m:val="p"/>
-          </m:rPr>
+          <m:rPr/>
           <m:t>∖</m:t>
         </m:r>
       </m:oMath>
@@ -12380,19 +12306,7 @@
         <w:pStyle w:val="Bibliography"/>
       </w:pPr>
       <w:r>
-        <w:t xml:space="preserve">Palacio S, Hern</w:t>
-      </w:r>
-      <w:r>
-        <w:t xml:space="preserve">á</w:t>
-      </w:r>
-      <w:r>
-        <w:t xml:space="preserve">ndez R, Maestro-Mart</w:t>
-      </w:r>
-      <w:r>
-        <w:t xml:space="preserve">í</w:t>
-      </w:r>
-      <w:r>
-        <w:t xml:space="preserve">nez M, Camarero JJ (2012) Fast replenishment of initial carbon stores after defoliation by the pine processionary moth and its relationship to the re-growth ability of trees. Trees 26:1627–1640.</w:t>
+        <w:t xml:space="preserve">Palacio S, Hernández R, Maestro-Martínez M, Camarero JJ (2012) Fast replenishment of initial carbon stores after defoliation by the pine processionary moth and its relationship to the re-growth ability of trees. Trees 26:1627–1640.</w:t>
       </w:r>
     </w:p>
     <w:p>
@@ -12400,13 +12314,7 @@
         <w:pStyle w:val="Bibliography"/>
       </w:pPr>
       <w:r>
-        <w:t xml:space="preserve">Palacio S, Hoch G, Sala A, K</w:t>
-      </w:r>
-      <w:r>
-        <w:t xml:space="preserve">ö</w:t>
-      </w:r>
-      <w:r>
-        <w:t xml:space="preserve">rner C, Millard P (2014) Does carbon storage limit tree growth? New Phytologist 201:1096–1100.</w:t>
+        <w:t xml:space="preserve">Palacio S, Hoch G, Sala A, Körner C, Millard P (2014) Does carbon storage limit tree growth? New Phytologist 201:1096–1100.</w:t>
       </w:r>
     </w:p>
     <w:p>
@@ -12435,10 +12343,10 @@
       <w:r>
         <w:t xml:space="preserve"> </w:t>
       </w:r>
-      <w:hyperlink r:id="rId56">
+      <w:hyperlink r:id="rId55">
         <w:r>
           <w:rPr>
-            <w:rStyle w:val="Link"/>
+            <w:rStyle w:val="Hyperlink"/>
           </w:rPr>
           <w:t xml:space="preserve">http://cran.r-project.org/package=nlme</w:t>
         </w:r>
@@ -12456,9 +12364,7 @@
       </w:r>
       <m:oMath>
         <m:r>
-          <m:rPr>
-            <m:sty m:val="p"/>
-          </m:rPr>
+          <m:rPr/>
           <m:t>∖</m:t>
         </m:r>
       </m:oMath>
@@ -12471,13 +12377,7 @@
         <w:pStyle w:val="Bibliography"/>
       </w:pPr>
       <w:r>
-        <w:t xml:space="preserve">Poorter H, B</w:t>
-      </w:r>
-      <w:r>
-        <w:t xml:space="preserve">ü</w:t>
-      </w:r>
-      <w:r>
-        <w:t xml:space="preserve">hler J, Dusschoten D van, Climent J, Postma JA (2012) Pot size matters: a meta-analysis of the effects of rooting volume on plant growth. Functional Plant Biology 39:839–850.</w:t>
+        <w:t xml:space="preserve">Poorter H, Bühler J, Dusschoten D van, Climent J, Postma JA (2012) Pot size matters: a meta-analysis of the effects of rooting volume on plant growth. Functional Plant Biology 39:839–850.</w:t>
       </w:r>
     </w:p>
     <w:p>
@@ -12501,21 +12401,15 @@
         <w:pStyle w:val="Bibliography"/>
       </w:pPr>
       <w:r>
-        <w:t xml:space="preserve">R Development Core Team</w:t>
-      </w:r>
-      <w:r>
-        <w:t xml:space="preserve"> </w:t>
-      </w:r>
-      <w:r>
-        <w:t xml:space="preserve">R (2011) R: A language and environment for statistical computing Team RDC (ed). R foundation for statistical computing 1:409.</w:t>
-      </w:r>
-      <w:r>
-        <w:t xml:space="preserve"> </w:t>
-      </w:r>
-      <w:hyperlink r:id="rId57">
+        <w:t xml:space="preserve">R Development Core Team R (2011) R: A language and environment for statistical computing Team RDC (ed). 1:409.</w:t>
+      </w:r>
+      <w:r>
+        <w:t xml:space="preserve"> </w:t>
+      </w:r>
+      <w:hyperlink r:id="rId56">
         <w:r>
           <w:rPr>
-            <w:rStyle w:val="Link"/>
+            <w:rStyle w:val="Hyperlink"/>
           </w:rPr>
           <w:t xml:space="preserve">http://www.r-project.org</w:t>
         </w:r>
@@ -12541,9 +12435,7 @@
       </w:r>
       <m:oMath>
         <m:r>
-          <m:rPr>
-            <m:sty m:val="p"/>
-          </m:rPr>
+          <m:rPr/>
           <m:t>∖</m:t>
         </m:r>
       </m:oMath>
@@ -12640,9 +12532,7 @@
       </w:r>
       <m:oMath>
         <m:r>
-          <m:rPr>
-            <m:sty m:val="p"/>
-          </m:rPr>
+          <m:rPr/>
           <m:t>∖</m:t>
         </m:r>
       </m:oMath>
@@ -12663,22 +12553,7 @@
         <w:pStyle w:val="Bibliography"/>
       </w:pPr>
       <w:r>
-        <w:t xml:space="preserve">Valentine HT, M</w:t>
-      </w:r>
-      <w:r>
-        <w:t xml:space="preserve">ä</w:t>
-      </w:r>
-      <w:r>
-        <w:t xml:space="preserve">kel</w:t>
-      </w:r>
-      <w:r>
-        <w:t xml:space="preserve">ä</w:t>
-      </w:r>
-      <w:r>
-        <w:t xml:space="preserve"> </w:t>
-      </w:r>
-      <w:r>
-        <w:t xml:space="preserve">A (2005) Bridging process-based and empirical approaches to modeling tree growth. Tree Physiology 25:769–779.</w:t>
+        <w:t xml:space="preserve">Valentine HT, Mäkelä A (2005) Bridging process-based and empirical approaches to modeling tree growth. Tree Physiology 25:769–779.</w:t>
       </w:r>
     </w:p>
     <w:p>
@@ -12779,7 +12654,22 @@
 </file>
 
 <file path=word/footnotes.xml><?xml version="1.0" encoding="utf-8"?>
-<w:footnotes xmlns:w="http://schemas.openxmlformats.org/wordprocessingml/2006/main" xmlns:m="http://schemas.openxmlformats.org/officeDocument/2006/math" xmlns:r="http://schemas.openxmlformats.org/officeDocument/2006/relationships" xmlns:o="urn:schemas-microsoft-com:office:office" xmlns:v="urn:schemas-microsoft-com:vml" xmlns:w10="urn:schemas-microsoft-com:office:word" xmlns:a="http://schemas.openxmlformats.org/drawingml/2006/main" xmlns:pic="http://schemas.openxmlformats.org/drawingml/2006/picture" xmlns:wp="http://schemas.openxmlformats.org/drawingml/2006/wordprocessingDrawing"/>
+<w:footnotes xmlns:w="http://schemas.openxmlformats.org/wordprocessingml/2006/main" xmlns:m="http://schemas.openxmlformats.org/officeDocument/2006/math" xmlns:r="http://schemas.openxmlformats.org/officeDocument/2006/relationships" xmlns:o="urn:schemas-microsoft-com:office:office" xmlns:v="urn:schemas-microsoft-com:vml" xmlns:w10="urn:schemas-microsoft-com:office:word" xmlns:a="http://schemas.openxmlformats.org/drawingml/2006/main" xmlns:pic="http://schemas.openxmlformats.org/drawingml/2006/picture" xmlns:wp="http://schemas.openxmlformats.org/drawingml/2006/wordprocessingDrawing">
+  <w:footnote w:type="continuationSeparator" w:id="0">
+    <w:p>
+      <w:r>
+        <w:continuationSeparator/>
+      </w:r>
+    </w:p>
+  </w:footnote>
+  <w:footnote w:type="separator" w:id="-1">
+    <w:p>
+      <w:r>
+        <w:separator/>
+      </w:r>
+    </w:p>
+  </w:footnote>
+</w:footnotes>
 </file>
 
 <file path=word/numbering.xml><?xml version="1.0" encoding="utf-8"?>
@@ -12969,7 +12859,7 @@
     </w:lvl>
   </w:abstractNum>
   <w:abstractNum w:abstractNumId="990">
-    <w:nsid w:val="ea47495c"/>
+    <w:nsid w:val="ff4a1698"/>
     <w:multiLevelType w:val="multilevel"/>
     <w:lvl w:ilvl="0">
       <w:numFmt w:val="bullet"/>
@@ -14155,17 +14045,85 @@
       <w:szCs w:val="24"/>
     </w:rPr>
   </w:style>
-  <w:style w:type="paragraph" w:customStyle="1" w:styleId="SourceCode">
-    <w:name w:val="Source Code"/>
-    <w:basedOn w:val="Normal"/>
-    <w:link w:val="VerbatimChar"/>
-    <w:pPr>
-      <w:wordWrap w:val="off"/>
+  <w:style w:type="character" w:customStyle="1" w:styleId="ConstantTok">
+    <w:name w:val="ConstantTok"/>
+    <w:basedOn w:val="VerbatimChar"/>
+    <w:rPr>
+      <w:color w:val="000000"/>
       <w:shd w:val="clear" w:fill="f8f8f8"/>
-    </w:pPr>
+    </w:rPr>
   </w:style>
-  <w:style w:type="character" w:customStyle="1" w:styleId="KeywordTok">
-    <w:name w:val="KeywordTok"/>
+  <w:style w:type="character" w:customStyle="1" w:styleId="SpecialCharTok">
+    <w:name w:val="SpecialCharTok"/>
+    <w:basedOn w:val="VerbatimChar"/>
+    <w:rPr>
+      <w:color w:val="000000"/>
+      <w:shd w:val="clear" w:fill="f8f8f8"/>
+    </w:rPr>
+  </w:style>
+  <w:style w:type="character" w:customStyle="1" w:styleId="VerbatimStringTok">
+    <w:name w:val="VerbatimStringTok"/>
+    <w:basedOn w:val="VerbatimChar"/>
+    <w:rPr>
+      <w:color w:val="4e9a06"/>
+      <w:shd w:val="clear" w:fill="f8f8f8"/>
+    </w:rPr>
+  </w:style>
+  <w:style w:type="character" w:customStyle="1" w:styleId="SpecialStringTok">
+    <w:name w:val="SpecialStringTok"/>
+    <w:basedOn w:val="VerbatimChar"/>
+    <w:rPr>
+      <w:color w:val="4e9a06"/>
+      <w:shd w:val="clear" w:fill="f8f8f8"/>
+    </w:rPr>
+  </w:style>
+  <w:style w:type="character" w:customStyle="1" w:styleId="ImportTok">
+    <w:name w:val="ImportTok"/>
+    <w:basedOn w:val="VerbatimChar"/>
+    <w:rPr>
+      <w:shd w:val="clear" w:fill="f8f8f8"/>
+    </w:rPr>
+  </w:style>
+  <w:style w:type="character" w:customStyle="1" w:styleId="DocumentationTok">
+    <w:name w:val="DocumentationTok"/>
+    <w:basedOn w:val="VerbatimChar"/>
+    <w:rPr>
+      <w:color w:val="8f5902"/>
+      <w:shd w:val="clear" w:fill="f8f8f8"/>
+      <w:b/>
+      <w:i/>
+    </w:rPr>
+  </w:style>
+  <w:style w:type="character" w:customStyle="1" w:styleId="AnnotationTok">
+    <w:name w:val="AnnotationTok"/>
+    <w:basedOn w:val="VerbatimChar"/>
+    <w:rPr>
+      <w:color w:val="8f5902"/>
+      <w:shd w:val="clear" w:fill="f8f8f8"/>
+      <w:b/>
+      <w:i/>
+    </w:rPr>
+  </w:style>
+  <w:style w:type="character" w:customStyle="1" w:styleId="CommentVarTok">
+    <w:name w:val="CommentVarTok"/>
+    <w:basedOn w:val="VerbatimChar"/>
+    <w:rPr>
+      <w:color w:val="8f5902"/>
+      <w:shd w:val="clear" w:fill="f8f8f8"/>
+      <w:b/>
+      <w:i/>
+    </w:rPr>
+  </w:style>
+  <w:style w:type="character" w:customStyle="1" w:styleId="VariableTok">
+    <w:name w:val="VariableTok"/>
+    <w:basedOn w:val="VerbatimChar"/>
+    <w:rPr>
+      <w:color w:val="000000"/>
+      <w:shd w:val="clear" w:fill="f8f8f8"/>
+    </w:rPr>
+  </w:style>
+  <w:style w:type="character" w:customStyle="1" w:styleId="ControlFlowTok">
+    <w:name w:val="ControlFlowTok"/>
     <w:basedOn w:val="VerbatimChar"/>
     <w:rPr>
       <w:color w:val="204a87"/>
@@ -14173,56 +14131,31 @@
       <w:b/>
     </w:rPr>
   </w:style>
-  <w:style w:type="character" w:customStyle="1" w:styleId="DataTypeTok">
-    <w:name w:val="DataTypeTok"/>
+  <w:style w:type="character" w:customStyle="1" w:styleId="OperatorTok">
+    <w:name w:val="OperatorTok"/>
     <w:basedOn w:val="VerbatimChar"/>
     <w:rPr>
-      <w:color w:val="204a87"/>
+      <w:color w:val="ce5c00"/>
+      <w:shd w:val="clear" w:fill="f8f8f8"/>
+      <w:b/>
+    </w:rPr>
+  </w:style>
+  <w:style w:type="character" w:customStyle="1" w:styleId="BuiltInTok">
+    <w:name w:val="BuiltInTok"/>
+    <w:basedOn w:val="VerbatimChar"/>
+    <w:rPr>
       <w:shd w:val="clear" w:fill="f8f8f8"/>
     </w:rPr>
   </w:style>
-  <w:style w:type="character" w:customStyle="1" w:styleId="DecValTok">
-    <w:name w:val="DecValTok"/>
+  <w:style w:type="character" w:customStyle="1" w:styleId="ExtensionTok">
+    <w:name w:val="ExtensionTok"/>
     <w:basedOn w:val="VerbatimChar"/>
     <w:rPr>
-      <w:color w:val="0000cf"/>
       <w:shd w:val="clear" w:fill="f8f8f8"/>
     </w:rPr>
   </w:style>
-  <w:style w:type="character" w:customStyle="1" w:styleId="BaseNTok">
-    <w:name w:val="BaseNTok"/>
-    <w:basedOn w:val="VerbatimChar"/>
-    <w:rPr>
-      <w:color w:val="0000cf"/>
-      <w:shd w:val="clear" w:fill="f8f8f8"/>
-    </w:rPr>
-  </w:style>
-  <w:style w:type="character" w:customStyle="1" w:styleId="FloatTok">
-    <w:name w:val="FloatTok"/>
-    <w:basedOn w:val="VerbatimChar"/>
-    <w:rPr>
-      <w:color w:val="0000cf"/>
-      <w:shd w:val="clear" w:fill="f8f8f8"/>
-    </w:rPr>
-  </w:style>
-  <w:style w:type="character" w:customStyle="1" w:styleId="CharTok">
-    <w:name w:val="CharTok"/>
-    <w:basedOn w:val="VerbatimChar"/>
-    <w:rPr>
-      <w:color w:val="4e9a06"/>
-      <w:shd w:val="clear" w:fill="f8f8f8"/>
-    </w:rPr>
-  </w:style>
-  <w:style w:type="character" w:customStyle="1" w:styleId="StringTok">
-    <w:name w:val="StringTok"/>
-    <w:basedOn w:val="VerbatimChar"/>
-    <w:rPr>
-      <w:color w:val="4e9a06"/>
-      <w:shd w:val="clear" w:fill="f8f8f8"/>
-    </w:rPr>
-  </w:style>
-  <w:style w:type="character" w:customStyle="1" w:styleId="CommentTok">
-    <w:name w:val="CommentTok"/>
+  <w:style w:type="character" w:customStyle="1" w:styleId="PreprocessorTok">
+    <w:name w:val="PreprocessorTok"/>
     <w:basedOn w:val="VerbatimChar"/>
     <w:rPr>
       <w:color w:val="8f5902"/>
@@ -14230,50 +14163,32 @@
       <w:i/>
     </w:rPr>
   </w:style>
-  <w:style w:type="character" w:customStyle="1" w:styleId="OtherTok">
-    <w:name w:val="OtherTok"/>
+  <w:style w:type="character" w:customStyle="1" w:styleId="AttributeTok">
+    <w:name w:val="AttributeTok"/>
+    <w:basedOn w:val="VerbatimChar"/>
+    <w:rPr>
+      <w:color w:val="c4a000"/>
+      <w:shd w:val="clear" w:fill="f8f8f8"/>
+    </w:rPr>
+  </w:style>
+  <w:style w:type="character" w:customStyle="1" w:styleId="InformationTok">
+    <w:name w:val="InformationTok"/>
     <w:basedOn w:val="VerbatimChar"/>
     <w:rPr>
       <w:color w:val="8f5902"/>
       <w:shd w:val="clear" w:fill="f8f8f8"/>
+      <w:b/>
+      <w:i/>
     </w:rPr>
   </w:style>
-  <w:style w:type="character" w:customStyle="1" w:styleId="AlertTok">
-    <w:name w:val="AlertTok"/>
+  <w:style w:type="character" w:customStyle="1" w:styleId="WarningTok">
+    <w:name w:val="WarningTok"/>
     <w:basedOn w:val="VerbatimChar"/>
     <w:rPr>
-      <w:color w:val="ef2929"/>
-      <w:shd w:val="clear" w:fill="f8f8f8"/>
-    </w:rPr>
-  </w:style>
-  <w:style w:type="character" w:customStyle="1" w:styleId="FunctionTok">
-    <w:name w:val="FunctionTok"/>
-    <w:basedOn w:val="VerbatimChar"/>
-    <w:rPr>
-      <w:color w:val="000000"/>
-      <w:shd w:val="clear" w:fill="f8f8f8"/>
-    </w:rPr>
-  </w:style>
-  <w:style w:type="character" w:customStyle="1" w:styleId="RegionMarkerTok">
-    <w:name w:val="RegionMarkerTok"/>
-    <w:basedOn w:val="VerbatimChar"/>
-    <w:rPr>
-      <w:shd w:val="clear" w:fill="f8f8f8"/>
-    </w:rPr>
-  </w:style>
-  <w:style w:type="character" w:customStyle="1" w:styleId="ErrorTok">
-    <w:name w:val="ErrorTok"/>
-    <w:basedOn w:val="VerbatimChar"/>
-    <w:rPr>
+      <w:color w:val="8f5902"/>
       <w:shd w:val="clear" w:fill="f8f8f8"/>
       <w:b/>
-    </w:rPr>
-  </w:style>
-  <w:style w:type="character" w:customStyle="1" w:styleId="NormalTok">
-    <w:name w:val="NormalTok"/>
-    <w:basedOn w:val="VerbatimChar"/>
-    <w:rPr>
-      <w:shd w:val="clear" w:fill="f8f8f8"/>
+      <w:i/>
     </w:rPr>
   </w:style>
 </w:styles>

</xml_diff>

<commit_message>
manuscript now has unit corrections and re-run figures with new model (Still need to update model improvement in results %'s)
</commit_message>
<xml_diff>
--- a/manuscript/manuscript_pve.docx
+++ b/manuscript/manuscript_pve.docx
@@ -3085,28 +3085,28 @@
         <w:t xml:space="preserve"> </w:t>
       </w:r>
       <w:r>
-        <w:t xml:space="preserve">is the predicted daily carbon assimilation (g C g mass</w:t>
+        <w:t xml:space="preserve">is the predicted daily carbon assimilation (g C m</w:t>
       </w:r>
       <w:r>
         <w:rPr>
           <w:vertAlign w:val="superscript"/>
         </w:rPr>
+        <w:t xml:space="preserve">-2</w:t>
+      </w:r>
+      <w:r>
+        <w:t xml:space="preserve"> </w:t>
+      </w:r>
+      <w:r>
+        <w:t xml:space="preserve">d</w:t>
+      </w:r>
+      <w:r>
+        <w:rPr>
+          <w:vertAlign w:val="superscript"/>
+        </w:rPr>
         <w:t xml:space="preserve">-1</w:t>
       </w:r>
       <w:r>
-        <w:t xml:space="preserve"> </w:t>
-      </w:r>
-      <w:r>
-        <w:t xml:space="preserve">d</w:t>
-      </w:r>
-      <w:r>
-        <w:rPr>
-          <w:vertAlign w:val="superscript"/>
-        </w:rPr>
-        <w:t xml:space="preserve">-1</w:t>
-      </w:r>
-      <w:r>
-        <w:t xml:space="preserve">,, explained below),</w:t>
+        <w:t xml:space="preserve">, explained below),</w:t>
       </w:r>
       <w:r>
         <w:t xml:space="preserve"> </w:t>
@@ -5729,7 +5729,7 @@
         <w:t xml:space="preserve">free</w:t>
       </w:r>
       <w:r>
-        <w:t xml:space="preserve">), successfully optimized a LMF (21.6 %) which then allowed the model to predict mean harvest total biomass of free seedlings within 1.2 %. Using this optimized LMF, the total biomass of modeled seedlings for each soil volume treatment (</w:t>
+        <w:t xml:space="preserve">), successfully optimized a LMF (22.8 %) which then allowed the model to predict mean harvest total biomass of free seedlings within 1.2 %. Using this optimized LMF, the total biomass of modeled seedlings for each soil volume treatment (</w:t>
       </w:r>
       <w:r>
         <w:rPr>
@@ -10527,6 +10527,51 @@
         <w:pStyle w:val="BodyText"/>
       </w:pPr>
       <w:r>
+        <w:drawing>
+          <wp:inline>
+            <wp:extent cx="5486400" cy="5486400"/>
+            <wp:effectExtent b="0" l="0" r="0" t="0"/>
+            <wp:docPr descr="" id="1" name="Picture"/>
+            <a:graphic>
+              <a:graphicData uri="http://schemas.openxmlformats.org/drawingml/2006/picture">
+                <pic:pic>
+                  <pic:nvPicPr>
+                    <pic:cNvPr descr="manuscript_pve_files/figure-docx/asat-1.png" id="0" name="Picture"/>
+                    <pic:cNvPicPr>
+                      <a:picLocks noChangeArrowheads="1" noChangeAspect="1"/>
+                    </pic:cNvPicPr>
+                  </pic:nvPicPr>
+                  <pic:blipFill>
+                    <a:blip r:embed="rId48"/>
+                    <a:stretch>
+                      <a:fillRect/>
+                    </a:stretch>
+                  </pic:blipFill>
+                  <pic:spPr bwMode="auto">
+                    <a:xfrm>
+                      <a:off x="0" y="0"/>
+                      <a:ext cx="5486400" cy="5486400"/>
+                    </a:xfrm>
+                    <a:prstGeom prst="rect">
+                      <a:avLst/>
+                    </a:prstGeom>
+                    <a:noFill/>
+                    <a:ln w="9525">
+                      <a:noFill/>
+                      <a:headEnd/>
+                      <a:tailEnd/>
+                    </a:ln>
+                  </pic:spPr>
+                </pic:pic>
+              </a:graphicData>
+            </a:graphic>
+          </wp:inline>
+        </w:drawing>
+      </w:r>
+      <w:r>
+        <w:t xml:space="preserve"> </w:t>
+      </w:r>
+      <w:r>
         <w:rPr>
           <w:b/>
         </w:rPr>
@@ -10556,7 +10601,7 @@
                     </pic:cNvPicPr>
                   </pic:nvPicPr>
                   <pic:blipFill>
-                    <a:blip r:embed="rId48"/>
+                    <a:blip r:embed="rId49"/>
                     <a:stretch>
                       <a:fillRect/>
                     </a:stretch>
@@ -10669,7 +10714,7 @@
                     </pic:cNvPicPr>
                   </pic:nvPicPr>
                   <pic:blipFill>
-                    <a:blip r:embed="rId49"/>
+                    <a:blip r:embed="rId50"/>
                     <a:stretch>
                       <a:fillRect/>
                     </a:stretch>
@@ -10712,8 +10757,8 @@
       <w:pPr>
         <w:pStyle w:val="Heading1"/>
       </w:pPr>
-      <w:bookmarkStart w:id="50" w:name="supporting-information"/>
-      <w:bookmarkEnd w:id="50"/>
+      <w:bookmarkStart w:id="51" w:name="supporting-information"/>
+      <w:bookmarkEnd w:id="51"/>
       <w:r>
         <w:t xml:space="preserve">Supporting Information</w:t>
       </w:r>
@@ -11609,7 +11654,7 @@
                     </pic:cNvPicPr>
                   </pic:nvPicPr>
                   <pic:blipFill>
-                    <a:blip r:embed="rId51"/>
+                    <a:blip r:embed="rId52"/>
                     <a:stretch>
                       <a:fillRect/>
                     </a:stretch>
@@ -11652,8 +11697,8 @@
       <w:pPr>
         <w:pStyle w:val="Heading1"/>
       </w:pPr>
-      <w:bookmarkStart w:id="52" w:name="acknowledgements"/>
-      <w:bookmarkEnd w:id="52"/>
+      <w:bookmarkStart w:id="53" w:name="acknowledgements"/>
+      <w:bookmarkEnd w:id="53"/>
       <w:r>
         <w:t xml:space="preserve">Acknowledgements</w:t>
       </w:r>
@@ -11663,15 +11708,15 @@
         <w:pStyle w:val="FirstParagraph"/>
       </w:pPr>
       <w:r>
-        <w:t xml:space="preserve">We thank Burhan Amiji for for his outstanding technical assitance. We would like to thank the many Hawkesbury Institute for the Environment staff and students who provded field work help during the experimental harvest.</w:t>
+        <w:t xml:space="preserve">We thank Burhan Amiji for his outstanding technical assistance. We would like to thank the many Hawkesbury Institute for the Environment staff and students who helped during the experimental harvest.</w:t>
       </w:r>
     </w:p>
     <w:p>
       <w:pPr>
         <w:pStyle w:val="Heading1"/>
       </w:pPr>
-      <w:bookmarkStart w:id="53" w:name="references"/>
-      <w:bookmarkEnd w:id="53"/>
+      <w:bookmarkStart w:id="54" w:name="references"/>
+      <w:bookmarkEnd w:id="54"/>
       <w:r>
         <w:t xml:space="preserve">References</w:t>
       </w:r>
@@ -11850,7 +11895,7 @@
       <w:r>
         <w:t xml:space="preserve"> </w:t>
       </w:r>
-      <w:hyperlink r:id="rId54">
+      <w:hyperlink r:id="rId55">
         <w:r>
           <w:rPr>
             <w:rStyle w:val="Hyperlink"/>
@@ -12343,7 +12388,7 @@
       <w:r>
         <w:t xml:space="preserve"> </w:t>
       </w:r>
-      <w:hyperlink r:id="rId55">
+      <w:hyperlink r:id="rId56">
         <w:r>
           <w:rPr>
             <w:rStyle w:val="Hyperlink"/>
@@ -12406,7 +12451,7 @@
       <w:r>
         <w:t xml:space="preserve"> </w:t>
       </w:r>
-      <w:hyperlink r:id="rId56">
+      <w:hyperlink r:id="rId57">
         <w:r>
           <w:rPr>
             <w:rStyle w:val="Hyperlink"/>
@@ -12859,7 +12904,7 @@
     </w:lvl>
   </w:abstractNum>
   <w:abstractNum w:abstractNumId="990">
-    <w:nsid w:val="ff4a1698"/>
+    <w:nsid w:val="c510dec7"/>
     <w:multiLevelType w:val="multilevel"/>
     <w:lvl w:ilvl="0">
       <w:numFmt w:val="bullet"/>

</xml_diff>

<commit_message>
new model equation 1
</commit_message>
<xml_diff>
--- a/manuscript/manuscript_pve.docx
+++ b/manuscript/manuscript_pve.docx
@@ -3032,6 +3032,137 @@
             <m:rPr/>
             <m:t>R</m:t>
           </m:r>
+        </m:oMath>
+      </m:oMathPara>
+    </w:p>
+    <w:p>
+      <w:pPr>
+        <w:pStyle w:val="BodyText"/>
+      </w:pPr>
+      <m:oMathPara>
+        <m:oMathParaPr>
+          <m:jc m:val="center"/>
+        </m:oMathParaPr>
+        <m:oMath>
+          <m:sSub>
+            <m:e>
+              <m:r>
+                <m:rPr/>
+                <m:t>P</m:t>
+              </m:r>
+            </m:e>
+            <m:sub>
+              <m:r>
+                <m:rPr/>
+                <m:t>i</m:t>
+              </m:r>
+            </m:sub>
+          </m:sSub>
+          <m:r>
+            <m:rPr/>
+            <m:t>=</m:t>
+          </m:r>
+          <m:f>
+            <m:fPr>
+              <m:type m:val="bar"/>
+            </m:fPr>
+            <m:num>
+              <m:r>
+                <m:rPr/>
+                <m:t>L</m:t>
+              </m:r>
+              <m:r>
+                <m:rPr/>
+                <m:t> </m:t>
+              </m:r>
+              <m:sSub>
+                <m:e>
+                  <m:r>
+                    <m:rPr/>
+                    <m:t>C</m:t>
+                  </m:r>
+                </m:e>
+                <m:sub>
+                  <m:r>
+                    <m:rPr>
+                      <m:sty m:val="p"/>
+                    </m:rPr>
+                    <m:t>d</m:t>
+                  </m:r>
+                  <m:r>
+                    <m:rPr>
+                      <m:sty m:val="p"/>
+                    </m:rPr>
+                    <m:t>a</m:t>
+                  </m:r>
+                  <m:r>
+                    <m:rPr>
+                      <m:sty m:val="p"/>
+                    </m:rPr>
+                    <m:t>y</m:t>
+                  </m:r>
+                  <m:r>
+                    <m:rPr>
+                      <m:sty m:val="p"/>
+                    </m:rPr>
+                    <m:t>′</m:t>
+                  </m:r>
+                  <m:r>
+                    <m:rPr>
+                      <m:sty m:val="p"/>
+                    </m:rPr>
+                    <m:t>i</m:t>
+                  </m:r>
+                </m:sub>
+              </m:sSub>
+              <m:r>
+                <m:rPr/>
+                <m:t> </m:t>
+              </m:r>
+              <m:sSub>
+                <m:e>
+                  <m:r>
+                    <m:rPr/>
+                    <m:t>σ</m:t>
+                  </m:r>
+                </m:e>
+                <m:sub>
+                  <m:r>
+                    <m:rPr>
+                      <m:sty m:val="p"/>
+                    </m:rPr>
+                    <m:t>s</m:t>
+                  </m:r>
+                </m:sub>
+              </m:sSub>
+              <m:r>
+                <m:rPr/>
+                <m:t>−</m:t>
+              </m:r>
+              <m:r>
+                <m:rPr/>
+                <m:t>R</m:t>
+              </m:r>
+            </m:num>
+            <m:den>
+              <m:sSub>
+                <m:e>
+                  <m:r>
+                    <m:rPr/>
+                    <m:t>ϵ</m:t>
+                  </m:r>
+                </m:e>
+                <m:sub>
+                  <m:r>
+                    <m:rPr>
+                      <m:sty m:val="p"/>
+                    </m:rPr>
+                    <m:t>c</m:t>
+                  </m:r>
+                </m:sub>
+              </m:sSub>
+            </m:den>
+          </m:f>
         </m:oMath>
       </m:oMathPara>
     </w:p>
@@ -12904,7 +13035,7 @@
     </w:lvl>
   </w:abstractNum>
   <w:abstractNum w:abstractNumId="990">
-    <w:nsid w:val="c510dec7"/>
+    <w:nsid w:val="61bcb984"/>
     <w:multiLevelType w:val="multilevel"/>
     <w:lvl w:ilvl="0">
       <w:numFmt w:val="bullet"/>

</xml_diff>

<commit_message>
manuscript edits from BM
style changes for New Phyt
</commit_message>
<xml_diff>
--- a/manuscript/manuscript_pve.docx
+++ b/manuscript/manuscript_pve.docx
@@ -96,7 +96,7 @@
         <w:rPr>
           <w:vertAlign w:val="superscript"/>
         </w:rPr>
-        <w:t xml:space="preserve">1,2</w:t>
+        <w:t xml:space="preserve">1</w:t>
       </w:r>
       <w:r>
         <w:t xml:space="preserve">, BELINDA MEDLYN</w:t>
@@ -139,20 +139,30 @@
       <w:r>
         <w:t xml:space="preserve">Hawkesbury Institute for the Environment, University of Western Sydney, Locked Bag 1797, Penrith, NSW, Australia</w:t>
       </w:r>
+    </w:p>
+    <w:p>
+      <w:pPr>
+        <w:pStyle w:val="BodyText"/>
+      </w:pPr>
       <w:r>
         <w:br w:type="textWrapping"/>
       </w:r>
       <w:r>
-        <w:rPr>
-          <w:vertAlign w:val="superscript"/>
-        </w:rPr>
-        <w:t xml:space="preserve">2</w:t>
-      </w:r>
-      <w:r>
-        <w:t xml:space="preserve"> </w:t>
-      </w:r>
-      <w:r>
-        <w:t xml:space="preserve">Corresponding author (</w:t>
+        <w:t xml:space="preserve">Hawkesbury Institute for the Environment, Western Sydney University Hawkesbury Campus Ground Floor, Building R2 Locked Bag 1797 Penrith 2751 NSW Australia</w:t>
+      </w:r>
+    </w:p>
+    <w:p>
+      <w:pPr>
+        <w:pStyle w:val="BodyText"/>
+      </w:pPr>
+      <w:r>
+        <w:br w:type="textWrapping"/>
+      </w:r>
+      <w:r>
+        <w:t xml:space="preserve">Corresponding author: CE Campany, email:</w:t>
+      </w:r>
+      <w:r>
+        <w:t xml:space="preserve"> </w:t>
       </w:r>
       <w:hyperlink r:id="rId21">
         <w:r>
@@ -163,7 +173,7 @@
         </w:r>
       </w:hyperlink>
       <w:r>
-        <w:t xml:space="preserve">)</w:t>
+        <w:t xml:space="preserve">, telephone: +61 02 4570 1421, fax: +61 02 4570 1103</w:t>
       </w:r>
     </w:p>
     <w:p>
@@ -174,51 +184,54 @@
         <w:br w:type="textWrapping"/>
       </w:r>
       <w:r>
-        <w:t xml:space="preserve">Hawkesbury Institute for the Environment, Western Sydney University Hawkesbury Campus Ground Floor, Building R2 Locked Bag 1797 Penrith 2751 NSW Australia</w:t>
+        <w:t xml:space="preserve">Word counts Main text: Introduction: Materials and methods: Results: Discussion: Acknowledgements: 7 figures (6 color), 3 tables Supporting information: 1 table</w:t>
       </w:r>
     </w:p>
     <w:p>
       <w:pPr>
-        <w:pStyle w:val="BodyText"/>
-      </w:pPr>
-      <w:r>
-        <w:br w:type="textWrapping"/>
-      </w:r>
-      <w:r>
-        <w:t xml:space="preserve">RUNNING HEAD: SINK LIMITATION ALTERS SEEDLING CARBON BALANCE</w:t>
+        <w:pStyle w:val="Heading1"/>
+      </w:pPr>
+      <w:bookmarkStart w:id="22" w:name="summary"/>
+      <w:bookmarkEnd w:id="22"/>
+      <w:r>
+        <w:t xml:space="preserve">Summary</w:t>
       </w:r>
     </w:p>
     <w:p>
       <w:pPr>
-        <w:pStyle w:val="Heading1"/>
-      </w:pPr>
-      <w:bookmarkStart w:id="22" w:name="abstract"/>
-      <w:bookmarkEnd w:id="22"/>
-      <w:r>
-        <w:t xml:space="preserve">Abstract</w:t>
+        <w:numPr>
+          <w:numId w:val="1001"/>
+          <w:ilvl w:val="0"/>
+        </w:numPr>
+      </w:pPr>
+      <w:r>
+        <w:t xml:space="preserve">Interpreting limitations to plant growth requires accounting of carbon (C) mass balance between uptake and allocation. This study manipulated soil volume to test how growth is coupled to physiology, C allocation, and sink activity in</w:t>
+      </w:r>
+      <w:r>
+        <w:t xml:space="preserve"> </w:t>
+      </w:r>
+      <w:r>
+        <w:rPr>
+          <w:i/>
+        </w:rPr>
+        <w:t xml:space="preserve">Eucalyptus tereticornis</w:t>
+      </w:r>
+      <w:r>
+        <w:t xml:space="preserve"> </w:t>
+      </w:r>
+      <w:r>
+        <w:t xml:space="preserve">seedlings.</w:t>
       </w:r>
     </w:p>
     <w:p>
       <w:pPr>
-        <w:pStyle w:val="FirstParagraph"/>
-      </w:pPr>
-      <w:r>
-        <w:t xml:space="preserve">Interpreting limitations to plant growth requires understanding the balance between carbon (C) source and sink activity. This study used manipulations of soil volume to test how growth is coupled to physiology, C allocation, and sink activity in</w:t>
-      </w:r>
-      <w:r>
-        <w:t xml:space="preserve"> </w:t>
-      </w:r>
-      <w:r>
-        <w:rPr>
-          <w:i/>
-        </w:rPr>
-        <w:t xml:space="preserve">Eucalyptus tereticornis</w:t>
-      </w:r>
-      <w:r>
-        <w:t xml:space="preserve"> </w:t>
-      </w:r>
-      <w:r>
-        <w:t xml:space="preserve">seedlings. We grew individual seedlings in a large range of container sizes and planted containers flush to the soil alongside naturally planted freely-rooted (free) seedlings. We developed a seedling growth model that utilized leaf photosynthesis rates (</w:t>
+        <w:numPr>
+          <w:numId w:val="1001"/>
+          <w:ilvl w:val="0"/>
+        </w:numPr>
+      </w:pPr>
+      <w:r>
+        <w:t xml:space="preserve">Seedlings were grown in a range of container sizes and containers were planted flush to the soil alongside freely-rooted (free) seedlings. We developed a growth model that utilized net leaf photosynthesis rates (</w:t>
       </w:r>
       <w:r>
         <w:rPr>
@@ -233,7 +246,18 @@
         <w:t xml:space="preserve">n</w:t>
       </w:r>
       <w:r>
-        <w:t xml:space="preserve">) to allocate daily C uptake towards mass growth of stems, leaves and roots. Reduced soil volume was expected to induce rapid negative effects on growth and physiology compared to free seedlings. It was hypothesized that the soil volume effect would be largest in the smallest containers, negatively impacting mass partitioning belowground. An accumulation of leaf non-structural carbohydrates, resulting from reduced belowground sink strength, was expected to correlate to reductions in photosynthetic capacity. We observed a negative effect of container volume on aboveground growth soon after the experiment started. Although growth was consistently different across soil volumes, dry mass partitioning to leaves, stems and roots was unchanged after 120 days. Photosynthetic capacity was significantly reduced in containers compared to free seedlings, and was related to both reduced leaf nitrogen content and starch accumulation. We then asked whether the observed reductions in</w:t>
+        <w:t xml:space="preserve">) to allocate daily C uptake towards mass growth of stems, leaves and roots.</w:t>
+      </w:r>
+    </w:p>
+    <w:p>
+      <w:pPr>
+        <w:numPr>
+          <w:numId w:val="1001"/>
+          <w:ilvl w:val="0"/>
+        </w:numPr>
+      </w:pPr>
+      <w:r>
+        <w:t xml:space="preserve">Container volume negatively affected aboveground growth throughout the experiment, yet, mass partitioning to leaves, stems and roots was unchanged after 120 days. Photosynthetic capacity was significantly reduced in containered seedlings, and was related to both reduced leaf nitrogen content and starch accumulation. Although belowground sink limitation reduced</w:t>
       </w:r>
       <w:r>
         <w:t xml:space="preserve"> </w:t>
@@ -251,28 +275,18 @@
         <w:t xml:space="preserve">n</w:t>
       </w:r>
       <w:r>
-        <w:t xml:space="preserve"> </w:t>
-      </w:r>
-      <w:r>
-        <w:t xml:space="preserve">explained the observed differences in seedling biomass. Although belowground sink limitation resulted in a reduction of</w:t>
-      </w:r>
-      <w:r>
-        <w:t xml:space="preserve"> </w:t>
-      </w:r>
-      <w:r>
-        <w:rPr>
-          <w:i/>
-        </w:rPr>
-        <w:t xml:space="preserve">A</w:t>
-      </w:r>
-      <w:r>
-        <w:rPr>
-          <w:vertAlign w:val="subscript"/>
-        </w:rPr>
-        <w:t xml:space="preserve">n</w:t>
-      </w:r>
-      <w:r>
-        <w:t xml:space="preserve">, the model concluded that these reductions were not large enough to explain observed growth responses. Thus, as</w:t>
+        <w:t xml:space="preserve">, the model concluded that these reductions were not large enough to explain observed growth responses.</w:t>
+      </w:r>
+    </w:p>
+    <w:p>
+      <w:pPr>
+        <w:numPr>
+          <w:numId w:val="1001"/>
+          <w:ilvl w:val="0"/>
+        </w:numPr>
+      </w:pPr>
+      <w:r>
+        <w:t xml:space="preserve">As</w:t>
       </w:r>
       <w:r>
         <w:t xml:space="preserve"> </w:t>
@@ -2716,10 +2730,20 @@
               <m:type m:val="bar"/>
             </m:fPr>
             <m:num>
-              <m:r>
-                <m:rPr/>
-                <m:t>L</m:t>
-              </m:r>
+              <m:sSub>
+                <m:e>
+                  <m:r>
+                    <m:rPr/>
+                    <m:t>L</m:t>
+                  </m:r>
+                </m:e>
+                <m:sub>
+                  <m:r>
+                    <m:rPr/>
+                    <m:t>i</m:t>
+                  </m:r>
+                </m:sub>
+              </m:sSub>
               <m:r>
                 <m:rPr/>
                 <m:t> </m:t>
@@ -2768,48 +2792,34 @@
                 <m:rPr/>
                 <m:t> </m:t>
               </m:r>
+              <m:r>
+                <m:rPr/>
+                <m:t>σ</m:t>
+              </m:r>
+              <m:r>
+                <m:rPr/>
+                <m:t>−</m:t>
+              </m:r>
               <m:sSub>
                 <m:e>
                   <m:r>
                     <m:rPr/>
-                    <m:t>σ</m:t>
+                    <m:t>R</m:t>
                   </m:r>
                 </m:e>
                 <m:sub>
                   <m:r>
-                    <m:rPr>
-                      <m:sty m:val="p"/>
-                    </m:rPr>
-                    <m:t>s</m:t>
+                    <m:rPr/>
+                    <m:t>i</m:t>
                   </m:r>
                 </m:sub>
               </m:sSub>
+            </m:num>
+            <m:den>
               <m:r>
                 <m:rPr/>
-                <m:t>−</m:t>
+                <m:t>ϵ</m:t>
               </m:r>
-              <m:r>
-                <m:rPr/>
-                <m:t>R</m:t>
-              </m:r>
-            </m:num>
-            <m:den>
-              <m:sSub>
-                <m:e>
-                  <m:r>
-                    <m:rPr/>
-                    <m:t>ϵ</m:t>
-                  </m:r>
-                </m:e>
-                <m:sub>
-                  <m:r>
-                    <m:rPr>
-                      <m:sty m:val="p"/>
-                    </m:rPr>
-                    <m:t>c</m:t>
-                  </m:r>
-                </m:sub>
-              </m:sSub>
             </m:den>
           </m:f>
         </m:oMath>
@@ -2832,10 +2842,16 @@
         <w:t xml:space="preserve">L</w:t>
       </w:r>
       <w:r>
-        <w:t xml:space="preserve"> </w:t>
-      </w:r>
-      <w:r>
-        <w:t xml:space="preserve">is total plant leaf area (m</w:t>
+        <w:rPr>
+          <w:vertAlign w:val="subscript"/>
+        </w:rPr>
+        <w:t xml:space="preserve">i</w:t>
+      </w:r>
+      <w:r>
+        <w:t xml:space="preserve"> </w:t>
+      </w:r>
+      <w:r>
+        <w:t xml:space="preserve">is modelled total plant leaf area (m</w:t>
       </w:r>
       <w:r>
         <w:rPr>
@@ -2898,12 +2914,6 @@
         </m:r>
       </m:oMath>
       <w:r>
-        <w:rPr>
-          <w:vertAlign w:val="subscript"/>
-        </w:rPr>
-        <w:t xml:space="preserve">s</w:t>
-      </w:r>
-      <w:r>
         <w:t xml:space="preserve"> </w:t>
       </w:r>
       <w:r>
@@ -2919,34 +2929,34 @@
         </m:r>
       </m:oMath>
       <w:r>
+        <w:t xml:space="preserve"> </w:t>
+      </w:r>
+      <w:r>
+        <w:t xml:space="preserve">is a biomass conversion efficiency parameter (g C g mass</w:t>
+      </w:r>
+      <w:r>
+        <w:rPr>
+          <w:vertAlign w:val="superscript"/>
+        </w:rPr>
+        <w:t xml:space="preserve">-1</w:t>
+      </w:r>
+      <w:r>
+        <w:t xml:space="preserve">) and</w:t>
+      </w:r>
+      <w:r>
+        <w:t xml:space="preserve"> </w:t>
+      </w:r>
+      <w:r>
+        <w:rPr>
+          <w:i/>
+        </w:rPr>
+        <w:t xml:space="preserve">R</w:t>
+      </w:r>
+      <w:r>
         <w:rPr>
           <w:vertAlign w:val="subscript"/>
         </w:rPr>
-        <w:t xml:space="preserve">c</w:t>
-      </w:r>
-      <w:r>
-        <w:t xml:space="preserve"> </w:t>
-      </w:r>
-      <w:r>
-        <w:t xml:space="preserve">is a biomass conversion efficiency parameter (g C g mass</w:t>
-      </w:r>
-      <w:r>
-        <w:rPr>
-          <w:vertAlign w:val="superscript"/>
-        </w:rPr>
-        <w:t xml:space="preserve">-1</w:t>
-      </w:r>
-      <w:r>
-        <w:t xml:space="preserve">) and</w:t>
-      </w:r>
-      <w:r>
-        <w:t xml:space="preserve"> </w:t>
-      </w:r>
-      <w:r>
-        <w:rPr>
-          <w:i/>
-        </w:rPr>
-        <w:t xml:space="preserve">R</w:t>
+        <w:t xml:space="preserve">i</w:t>
       </w:r>
       <w:r>
         <w:t xml:space="preserve"> </w:t>
@@ -2984,10 +2994,20 @@
           <m:jc m:val="center"/>
         </m:oMathParaPr>
         <m:oMath>
-          <m:r>
-            <m:rPr/>
-            <m:t>R</m:t>
-          </m:r>
+          <m:sSub>
+            <m:e>
+              <m:r>
+                <m:rPr/>
+                <m:t>R</m:t>
+              </m:r>
+            </m:e>
+            <m:sub>
+              <m:r>
+                <m:rPr/>
+                <m:t>i</m:t>
+              </m:r>
+            </m:sub>
+          </m:sSub>
           <m:r>
             <m:rPr/>
             <m:t>=</m:t>
@@ -3034,6 +3054,18 @@
                 </m:rPr>
                 <m:t>c</m:t>
               </m:r>
+              <m:r>
+                <m:rPr>
+                  <m:sty m:val="p"/>
+                </m:rPr>
+                <m:t>,</m:t>
+              </m:r>
+              <m:r>
+                <m:rPr>
+                  <m:sty m:val="p"/>
+                </m:rPr>
+                <m:t>i</m:t>
+              </m:r>
             </m:sub>
           </m:sSub>
           <m:r>
@@ -3069,7 +3101,7 @@
         <w:t xml:space="preserve"> </w:t>
       </w:r>
       <w:r>
-        <w:t xml:space="preserve">is published or local tissue respiration rates of fine roots, coarse roots or stems (Table S1, g C g mass</w:t>
+        <w:t xml:space="preserve">is published or measured tissue respiration rates of each woody tissue component, including fine roots, coarse roots and stems (Table S1, g C g mass</w:t>
       </w:r>
       <w:r>
         <w:rPr>
@@ -3105,13 +3137,13 @@
         <w:rPr>
           <w:vertAlign w:val="subscript"/>
         </w:rPr>
-        <w:t xml:space="preserve">c</w:t>
-      </w:r>
-      <w:r>
-        <w:t xml:space="preserve"> </w:t>
-      </w:r>
-      <w:r>
-        <w:t xml:space="preserve">is the standing biomass of each component (g). Leaf respiration is represented in the calculation of</w:t>
+        <w:t xml:space="preserve">c,i</w:t>
+      </w:r>
+      <w:r>
+        <w:t xml:space="preserve"> </w:t>
+      </w:r>
+      <w:r>
+        <w:t xml:space="preserve">is the modelled standing biomass of each component (g). Leaf respiration is included in the calculation of</w:t>
       </w:r>
       <w:r>
         <w:t xml:space="preserve"> </w:t>
@@ -3144,7 +3176,7 @@
         <w:rPr>
           <w:vertAlign w:val="subscript"/>
         </w:rPr>
-        <w:t xml:space="preserve">c</w:t>
+        <w:t xml:space="preserve">c,i</w:t>
       </w:r>
       <w:r>
         <w:t xml:space="preserve">), here solved on a daily time step, is given by</w:t>
@@ -3215,7 +3247,7 @@
             <m:e>
               <m:r>
                 <m:rPr/>
-                <m:t>A</m:t>
+                <m:t>θ</m:t>
               </m:r>
             </m:e>
             <m:sub>
@@ -3297,6 +3329,18 @@
                 </m:rPr>
                 <m:t>c</m:t>
               </m:r>
+              <m:r>
+                <m:rPr>
+                  <m:sty m:val="p"/>
+                </m:rPr>
+                <m:t>,</m:t>
+              </m:r>
+              <m:r>
+                <m:rPr>
+                  <m:sty m:val="p"/>
+                </m:rPr>
+                <m:t>i</m:t>
+              </m:r>
             </m:sub>
           </m:sSub>
           <m:r>
@@ -3316,12 +3360,12 @@
       <w:r>
         <w:t xml:space="preserve"> </w:t>
       </w:r>
-      <w:r>
-        <w:rPr>
-          <w:i/>
-        </w:rPr>
-        <w:t xml:space="preserve">A</w:t>
-      </w:r>
+      <m:oMath>
+        <m:r>
+          <m:rPr/>
+          <m:t>θ</m:t>
+        </m:r>
+      </m:oMath>
       <w:r>
         <w:rPr>
           <w:vertAlign w:val="subscript"/>
@@ -3374,16 +3418,10 @@
         </m:r>
       </m:oMath>
       <w:r>
-        <w:rPr>
-          <w:vertAlign w:val="subscript"/>
-        </w:rPr>
-        <w:t xml:space="preserve">stem</w:t>
-      </w:r>
-      <w:r>
-        <w:t xml:space="preserve"> </w:t>
-      </w:r>
-      <w:r>
-        <w:t xml:space="preserve">was assumed to equal 0. Total seedling biomass, per time step, was then equal to the sum of all biomass components; leaves, stems, fine roots and coarse roots.</w:t>
+        <w:t xml:space="preserve"> </w:t>
+      </w:r>
+      <w:r>
+        <w:t xml:space="preserve">of stems was assumed to equal 0. Total seedling biomass, per time step, was then equal to the sum of all biomass components; leaves, stems, fine roots and coarse roots.</w:t>
       </w:r>
     </w:p>
     <w:p>
@@ -3822,12 +3860,6 @@
         </m:r>
       </m:oMath>
       <w:r>
-        <w:rPr>
-          <w:vertAlign w:val="subscript"/>
-        </w:rPr>
-        <w:t xml:space="preserve">s</w:t>
-      </w:r>
-      <w:r>
         <w:t xml:space="preserve">) when scaling leaf</w:t>
       </w:r>
       <w:r>
@@ -3951,12 +3983,6 @@
         </m:r>
       </m:oMath>
       <w:r>
-        <w:rPr>
-          <w:vertAlign w:val="subscript"/>
-        </w:rPr>
-        <w:t xml:space="preserve">s</w:t>
-      </w:r>
-      <w:r>
         <w:t xml:space="preserve"> </w:t>
       </w:r>
       <w:r>
@@ -3972,12 +3998,6 @@
         </m:r>
       </m:oMath>
       <w:r>
-        <w:rPr>
-          <w:vertAlign w:val="subscript"/>
-        </w:rPr>
-        <w:t xml:space="preserve">s</w:t>
-      </w:r>
-      <w:r>
         <w:t xml:space="preserve"> </w:t>
       </w:r>
       <w:r>
@@ -3993,16 +4013,19 @@
         </m:r>
       </m:oMath>
       <w:r>
-        <w:rPr>
-          <w:vertAlign w:val="subscript"/>
-        </w:rPr>
-        <w:t xml:space="preserve">s</w:t>
-      </w:r>
-      <w:r>
-        <w:t xml:space="preserve"> </w:t>
-      </w:r>
-      <w:r>
-        <w:t xml:space="preserve">was then predicted for each daily time step using the previous days cumulative leaf area and this value was then applied to C</w:t>
+        <w:t xml:space="preserve"> </w:t>
+      </w:r>
+      <w:r>
+        <w:t xml:space="preserve">was then predicted for each daily time step using the previous days cumulative leaf area and this value was then applied to</w:t>
+      </w:r>
+      <w:r>
+        <w:t xml:space="preserve"> </w:t>
+      </w:r>
+      <w:r>
+        <w:rPr>
+          <w:i/>
+        </w:rPr>
+        <w:t xml:space="preserve">C</w:t>
       </w:r>
       <w:r>
         <w:rPr>
@@ -4043,7 +4066,40 @@
         <w:t xml:space="preserve"> </w:t>
       </w:r>
       <w:r>
-        <w:t xml:space="preserve">were sufficient to accurately predict overall seedling biomass production after 120 days. Each model run used changes in</w:t>
+        <w:t xml:space="preserve">were sufficient to accurately predict overall seedling biomass production after 120 days. First, a default model with mean photosynthetic parameters from the free seedlings was optimized to estimate a LMF which correctly predicted both the leaf mass and total biomass of the harvested free seedling (</w:t>
+      </w:r>
+      <w:r>
+        <w:rPr>
+          <w:i/>
+        </w:rPr>
+        <w:t xml:space="preserve">M</w:t>
+      </w:r>
+      <w:r>
+        <w:rPr>
+          <w:vertAlign w:val="subscript"/>
+        </w:rPr>
+        <w:t xml:space="preserve">free</w:t>
+      </w:r>
+      <w:r>
+        <w:t xml:space="preserve">). This optimized LMF was then used to constrain model runs with treatment-specific</w:t>
+      </w:r>
+      <w:r>
+        <w:t xml:space="preserve"> </w:t>
+      </w:r>
+      <w:r>
+        <w:rPr>
+          <w:i/>
+        </w:rPr>
+        <w:t xml:space="preserve">C</w:t>
+      </w:r>
+      <w:r>
+        <w:rPr>
+          <w:vertAlign w:val="subscript"/>
+        </w:rPr>
+        <w:t xml:space="preserve">day</w:t>
+      </w:r>
+      <w:r>
+        <w:t xml:space="preserve">, while keeping woody tissue respiration and tissue turnover parameters constant, to determine if changes in leaf</w:t>
       </w:r>
       <w:r>
         <w:t xml:space="preserve"> </w:t>
@@ -4064,135 +4120,43 @@
         <w:t xml:space="preserve"> </w:t>
       </w:r>
       <w:r>
-        <w:t xml:space="preserve">and leaf mass fraction (LMF), with values of stem and root respiration rates, to generate total seedling mass and leaf area after 120 days. Cumulative net leaf C gain for each treatment was equal to the sum of each value of C</w:t>
+        <w:t xml:space="preserve">alone could predict biomass of seedlings in containers (</w:t>
+      </w:r>
+      <w:r>
+        <w:rPr>
+          <w:i/>
+        </w:rPr>
+        <w:t xml:space="preserve">M</w:t>
       </w:r>
       <w:r>
         <w:rPr>
           <w:vertAlign w:val="subscript"/>
         </w:rPr>
+        <w:t xml:space="preserve">pots</w:t>
+      </w:r>
+      <w:r>
+        <w:t xml:space="preserve">). Cumulative net leaf C gain for each treatment was equal to the sum of each value of</w:t>
+      </w:r>
+      <w:r>
+        <w:t xml:space="preserve"> </w:t>
+      </w:r>
+      <w:r>
+        <w:rPr>
+          <w:i/>
+        </w:rPr>
+        <w:t xml:space="preserve">C</w:t>
+      </w:r>
+      <w:r>
+        <w:rPr>
+          <w:vertAlign w:val="subscript"/>
+        </w:rPr>
         <w:t xml:space="preserve">day,i</w:t>
       </w:r>
       <w:r>
         <w:t xml:space="preserve"> </w:t>
       </w:r>
       <w:r>
-        <w:t xml:space="preserve">over 120 days and final seedling C was assumed to equal half of the final dry mass for both modeled and observed seedlings.</w:t>
-      </w:r>
-    </w:p>
-    <w:p>
-      <w:pPr>
-        <w:pStyle w:val="BodyText"/>
-      </w:pPr>
-      <w:r>
-        <w:br w:type="textWrapping"/>
-      </w:r>
-      <w:r>
-        <w:t xml:space="preserve">To test the hypothesis, a default model with mean photosynthetic parameters from the free seedlings was optimized to estimate a LMF which correctly predicted both the leaf mass and total biomass of the harvested free seedling (</w:t>
-      </w:r>
-      <w:r>
-        <w:rPr>
-          <w:i/>
-        </w:rPr>
-        <w:t xml:space="preserve">M</w:t>
-      </w:r>
-      <w:r>
-        <w:rPr>
-          <w:vertAlign w:val="subscript"/>
-        </w:rPr>
-        <w:t xml:space="preserve">free</w:t>
-      </w:r>
-      <w:r>
-        <w:t xml:space="preserve">). This optimized LMF was then used to constrain model runs with treatment-specific</w:t>
-      </w:r>
-      <w:r>
-        <w:t xml:space="preserve"> </w:t>
-      </w:r>
-      <w:r>
-        <w:rPr>
-          <w:i/>
-        </w:rPr>
-        <w:t xml:space="preserve">C</w:t>
-      </w:r>
-      <w:r>
-        <w:rPr>
-          <w:vertAlign w:val="subscript"/>
-        </w:rPr>
-        <w:t xml:space="preserve">day</w:t>
-      </w:r>
-      <w:r>
-        <w:t xml:space="preserve">, while keeping tissue respiration and turnover parameters constant, to determine if changes in leaf</w:t>
-      </w:r>
-      <w:r>
-        <w:t xml:space="preserve"> </w:t>
-      </w:r>
-      <w:r>
-        <w:rPr>
-          <w:i/>
-        </w:rPr>
-        <w:t xml:space="preserve">A</w:t>
-      </w:r>
-      <w:r>
-        <w:rPr>
-          <w:vertAlign w:val="subscript"/>
-        </w:rPr>
-        <w:t xml:space="preserve">n</w:t>
-      </w:r>
-      <w:r>
-        <w:t xml:space="preserve"> </w:t>
-      </w:r>
-      <w:r>
-        <w:t xml:space="preserve">alone could predict biomass of seedlings in containers (</w:t>
-      </w:r>
-      <w:r>
-        <w:rPr>
-          <w:i/>
-        </w:rPr>
-        <w:t xml:space="preserve">M</w:t>
-      </w:r>
-      <w:r>
-        <w:rPr>
-          <w:vertAlign w:val="subscript"/>
-        </w:rPr>
-        <w:t xml:space="preserve">pots</w:t>
-      </w:r>
-      <w:r>
-        <w:t xml:space="preserve">). Next, model sensitivity to different C allocation scenarios, including observed treatment-specific LMF and up-regulation of non-leaf tissue respiration by 50 % of default values (</w:t>
-      </w:r>
-      <w:r>
-        <w:rPr>
-          <w:i/>
-        </w:rPr>
-        <w:t xml:space="preserve">M</w:t>
-      </w:r>
-      <w:r>
-        <w:rPr>
-          <w:vertAlign w:val="subscript"/>
-        </w:rPr>
-        <w:t xml:space="preserve">S1</w:t>
-      </w:r>
-      <w:r>
-        <w:t xml:space="preserve"> </w:t>
-      </w:r>
-      <w:r>
-        <w:t xml:space="preserve">and</w:t>
-      </w:r>
-      <w:r>
-        <w:t xml:space="preserve"> </w:t>
-      </w:r>
-      <w:r>
-        <w:rPr>
-          <w:i/>
-        </w:rPr>
-        <w:t xml:space="preserve">M</w:t>
-      </w:r>
-      <w:r>
-        <w:rPr>
-          <w:vertAlign w:val="subscript"/>
-        </w:rPr>
-        <w:t xml:space="preserve">S2</w:t>
-      </w:r>
-      <w:r>
-        <w:t xml:space="preserve">, respectively), was used to test for improvement of model biomass predictions compared to measured harvest biomass. For all cases, seedling biomass production was compared between model output and harvested seedlings with treatment-specific mean</w:t>
+        <w:t xml:space="preserve">over 120 days and final seedling C was assumed to equal half of the final dry mass for both modeled and observed seedlings. Seedling biomass production was compared between model output and harvested seedlings with treatment-specific mean</w:t>
       </w:r>
       <w:r>
         <w:t xml:space="preserve"> </w:t>
@@ -4561,7 +4525,7 @@
         <w:t xml:space="preserve"> </w:t>
       </w:r>
       <w:r>
-        <w:t xml:space="preserve">&lt; 0.001). Differences in biomass partitioning to leaves, stems and roots were not different across soil volumes after variation in seedling biomass across treatments was factored in the analysis (Figure 3a,b). Across all treatments, the final harvest root:shoot biomass ratio and was conserved in these seedlings which exhibited a slightly higher shoot than root mass (</w:t>
+        <w:t xml:space="preserve">&lt; 0.001). Differences in biomass partitioning to leaves, stems and roots were not different across soil volumes after variation in seedling biomass across treatments was factored in the analysis (Figure 3a,b). The final harvest root:shoot biomass ratio and was conserved across all treatments, with a slightly higher shoot than root mass (</w:t>
       </w:r>
       <m:oMath>
         <m:bar>
@@ -4580,7 +4544,7 @@
         <w:t xml:space="preserve"> </w:t>
       </w:r>
       <w:r>
-        <w:t xml:space="preserve">= 0.904, 95% CI = [0.846,1.119]) and the ratio of leaf to fine root mass was also not different (Figure 3c).</w:t>
+        <w:t xml:space="preserve">= 0.904, 95% CI = [0.846,1.119]). The ratio of leaf to fine root mass was also not different between treatments (Figure 3c).</w:t>
       </w:r>
     </w:p>
     <w:p>
@@ -5609,25 +5573,7 @@
         <w:t xml:space="preserve"> </w:t>
       </w:r>
       <w:r>
-        <w:t xml:space="preserve">occurred at the same time as reductions in height and diameter of seedlings in containers. This observation initially suggests a strong link between growth and an apparent down regulation of</w:t>
-      </w:r>
-      <w:r>
-        <w:t xml:space="preserve"> </w:t>
-      </w:r>
-      <w:r>
-        <w:rPr>
-          <w:i/>
-        </w:rPr>
-        <w:t xml:space="preserve">A</w:t>
-      </w:r>
-      <w:r>
-        <w:rPr>
-          <w:vertAlign w:val="subscript"/>
-        </w:rPr>
-        <w:t xml:space="preserve">n</w:t>
-      </w:r>
-      <w:r>
-        <w:t xml:space="preserve">. However, there are several possible mechanisms that can explain reduced</w:t>
+        <w:t xml:space="preserve">occurred simultaneously with reductions growth of seedlings in containers. This observation initially suggests that sink limitation may be driving the down regulation of photosynthesis, and thus growth. However, there are several possible mechanisms that can explain reduced</w:t>
       </w:r>
       <w:r>
         <w:t xml:space="preserve"> </w:t>
@@ -6026,7 +5972,7 @@
         <w:t xml:space="preserve"> </w:t>
       </w:r>
       <w:r>
-        <w:t xml:space="preserve">were correlated with higher starch content throughout the experiment. This agrees with a study on a deciduous conifer by Equiza et al.</w:t>
+        <w:t xml:space="preserve">were correlated with higher starch content throughout the experiment. These results agree with a study on a deciduous conifer by Equiza et al.</w:t>
       </w:r>
       <w:r>
         <w:t xml:space="preserve"> </w:t>
@@ -6119,7 +6065,7 @@
         <w:t xml:space="preserve">, 2000)</w:t>
       </w:r>
       <w:r>
-        <w:t xml:space="preserve">. In this study, there was no significant difference in root, leaf, or stem biomass partitioning with reduced soil volume compared to free seedlings, outside of ontogenetic drift (Figure 3a,b). This is a surprising result as shifts in partitioning have been noted specifically for nutrient limitation</w:t>
+        <w:t xml:space="preserve">. In this study, there was no significant difference in root, leaf, or stem biomass partitioning with reduced soil volume compared to free seedlings, outside of ontogenetic drift (Figure 3a,b). This result is unexpected as shifts in partitioning have been noted specifically for nutrient limitation</w:t>
       </w:r>
       <w:r>
         <w:t xml:space="preserve"> </w:t>
@@ -6139,7 +6085,7 @@
         <w:br w:type="textWrapping"/>
       </w:r>
       <w:r>
-        <w:t xml:space="preserve">The lack of detected shifts in partitioning to fine roots provides evidence against an optimal foraging strategy for seedlings in containers. This could be because lateral root development is affected by inanimate obstacles and avoiding growth towards container walls could improve the efficiency of resource allocation</w:t>
+        <w:t xml:space="preserve">The lack of detected shifts in partitioning to fine roots provides evidence against an optimal foraging strategy for seedlings in containers. It is instead possible that lateral root development is affected by inanimate obstacles and avoiding growth towards container walls may improve resource gain</w:t>
       </w:r>
       <w:r>
         <w:t xml:space="preserve"> </w:t>
@@ -6160,7 +6106,7 @@
         <w:t xml:space="preserve">, 2005)</w:t>
       </w:r>
       <w:r>
-        <w:t xml:space="preserve">. The sensitivity of roots to their own exudates near obstructions may prevent further growth</w:t>
+        <w:t xml:space="preserve">. The sensitivity of roots to their own exudates near obstructions may also prevent further growth</w:t>
       </w:r>
       <w:r>
         <w:t xml:space="preserve"> </w:t>
@@ -10026,7 +9972,7 @@
               <w:rPr>
                 <w:vertAlign w:val="subscript"/>
               </w:rPr>
-              <w:t xml:space="preserve">i</w:t>
+              <w:t xml:space="preserve">0</w:t>
             </w:r>
           </w:p>
         </w:tc>
@@ -10095,7 +10041,7 @@
               <w:rPr>
                 <w:vertAlign w:val="subscript"/>
               </w:rPr>
-              <w:t xml:space="preserve">i</w:t>
+              <w:t xml:space="preserve">0</w:t>
             </w:r>
           </w:p>
         </w:tc>
@@ -10158,7 +10104,7 @@
               <w:rPr>
                 <w:vertAlign w:val="subscript"/>
               </w:rPr>
-              <w:t xml:space="preserve">i</w:t>
+              <w:t xml:space="preserve">0</w:t>
             </w:r>
           </w:p>
         </w:tc>
@@ -10221,7 +10167,7 @@
               <w:rPr>
                 <w:vertAlign w:val="subscript"/>
               </w:rPr>
-              <w:t xml:space="preserve">i</w:t>
+              <w:t xml:space="preserve">0</w:t>
             </w:r>
           </w:p>
         </w:tc>
@@ -10283,12 +10229,6 @@
                 <m:t>ϵ</m:t>
               </m:r>
             </m:oMath>
-            <w:r>
-              <w:rPr>
-                <w:vertAlign w:val="subscript"/>
-              </w:rPr>
-              <w:t xml:space="preserve">c</w:t>
-            </w:r>
           </w:p>
         </w:tc>
         <w:tc>
@@ -10756,6 +10696,51 @@
         <w:pStyle w:val="BodyText"/>
       </w:pPr>
       <w:r>
+        <w:drawing>
+          <wp:inline>
+            <wp:extent cx="5486400" cy="7315200"/>
+            <wp:effectExtent b="0" l="0" r="0" t="0"/>
+            <wp:docPr descr="" id="1" name="Picture"/>
+            <a:graphic>
+              <a:graphicData uri="http://schemas.openxmlformats.org/drawingml/2006/picture">
+                <pic:pic>
+                  <pic:nvPicPr>
+                    <pic:cNvPr descr="manuscript_pve_files/figure-docx/model_scenarios-1.png" id="0" name="Picture"/>
+                    <pic:cNvPicPr>
+                      <a:picLocks noChangeArrowheads="1" noChangeAspect="1"/>
+                    </pic:cNvPicPr>
+                  </pic:nvPicPr>
+                  <pic:blipFill>
+                    <a:blip r:embed="rId52"/>
+                    <a:stretch>
+                      <a:fillRect/>
+                    </a:stretch>
+                  </pic:blipFill>
+                  <pic:spPr bwMode="auto">
+                    <a:xfrm>
+                      <a:off x="0" y="0"/>
+                      <a:ext cx="5486400" cy="7315200"/>
+                    </a:xfrm>
+                    <a:prstGeom prst="rect">
+                      <a:avLst/>
+                    </a:prstGeom>
+                    <a:noFill/>
+                    <a:ln w="9525">
+                      <a:noFill/>
+                      <a:headEnd/>
+                      <a:tailEnd/>
+                    </a:ln>
+                  </pic:spPr>
+                </pic:pic>
+              </a:graphicData>
+            </a:graphic>
+          </wp:inline>
+        </w:drawing>
+      </w:r>
+      <w:r>
+        <w:t xml:space="preserve"> </w:t>
+      </w:r>
+      <w:r>
         <w:rPr>
           <w:b/>
         </w:rPr>
@@ -10769,8 +10754,8 @@
       <w:pPr>
         <w:pStyle w:val="Heading1"/>
       </w:pPr>
-      <w:bookmarkStart w:id="52" w:name="acknowledgements"/>
-      <w:bookmarkEnd w:id="52"/>
+      <w:bookmarkStart w:id="53" w:name="acknowledgements"/>
+      <w:bookmarkEnd w:id="53"/>
       <w:r>
         <w:t xml:space="preserve">Acknowledgements</w:t>
       </w:r>
@@ -10787,8 +10772,8 @@
       <w:pPr>
         <w:pStyle w:val="Heading1"/>
       </w:pPr>
-      <w:bookmarkStart w:id="53" w:name="references"/>
-      <w:bookmarkEnd w:id="53"/>
+      <w:bookmarkStart w:id="54" w:name="references"/>
+      <w:bookmarkEnd w:id="54"/>
       <w:r>
         <w:t xml:space="preserve">References</w:t>
       </w:r>
@@ -18722,7 +18707,7 @@
     </w:lvl>
   </w:abstractNum>
   <w:abstractNum w:abstractNumId="990">
-    <w:nsid w:val="ff59f21b"/>
+    <w:nsid w:val="13305e65"/>
     <w:multiLevelType w:val="multilevel"/>
     <w:lvl w:ilvl="0">
       <w:numFmt w:val="bullet"/>
@@ -18793,6 +18778,87 @@
     <w:lvl w:ilvl="6">
       <w:numFmt w:val="bullet"/>
       <w:lvlText w:val=" "/>
+      <w:lvlJc w:val="left"/>
+      <w:pPr>
+        <w:tabs>
+          <w:tab w:val="num" w:pos="4320"/>
+        </w:tabs>
+        <w:ind w:left="4800" w:hanging="480"/>
+      </w:pPr>
+    </w:lvl>
+  </w:abstractNum>
+  <w:abstractNum w:abstractNumId="991">
+    <w:nsid w:val="d23336c2"/>
+    <w:multiLevelType w:val="multilevel"/>
+    <w:lvl w:ilvl="0">
+      <w:numFmt w:val="bullet"/>
+      <w:lvlText w:val="•"/>
+      <w:lvlJc w:val="left"/>
+      <w:pPr>
+        <w:tabs>
+          <w:tab w:val="num" w:pos="0"/>
+        </w:tabs>
+        <w:ind w:left="480" w:hanging="480"/>
+      </w:pPr>
+    </w:lvl>
+    <w:lvl w:ilvl="1">
+      <w:numFmt w:val="bullet"/>
+      <w:lvlText w:val="–"/>
+      <w:lvlJc w:val="left"/>
+      <w:pPr>
+        <w:tabs>
+          <w:tab w:val="num" w:pos="720"/>
+        </w:tabs>
+        <w:ind w:left="1200" w:hanging="480"/>
+      </w:pPr>
+    </w:lvl>
+    <w:lvl w:ilvl="2">
+      <w:numFmt w:val="bullet"/>
+      <w:lvlText w:val="•"/>
+      <w:lvlJc w:val="left"/>
+      <w:pPr>
+        <w:tabs>
+          <w:tab w:val="num" w:pos="1440"/>
+        </w:tabs>
+        <w:ind w:left="1920" w:hanging="480"/>
+      </w:pPr>
+    </w:lvl>
+    <w:lvl w:ilvl="3">
+      <w:numFmt w:val="bullet"/>
+      <w:lvlText w:val="–"/>
+      <w:lvlJc w:val="left"/>
+      <w:pPr>
+        <w:tabs>
+          <w:tab w:val="num" w:pos="2160"/>
+        </w:tabs>
+        <w:ind w:left="2640" w:hanging="480"/>
+      </w:pPr>
+    </w:lvl>
+    <w:lvl w:ilvl="4">
+      <w:numFmt w:val="bullet"/>
+      <w:lvlText w:val="•"/>
+      <w:lvlJc w:val="left"/>
+      <w:pPr>
+        <w:tabs>
+          <w:tab w:val="num" w:pos="2880"/>
+        </w:tabs>
+        <w:ind w:left="3360" w:hanging="480"/>
+      </w:pPr>
+    </w:lvl>
+    <w:lvl w:ilvl="5">
+      <w:numFmt w:val="bullet"/>
+      <w:lvlText w:val="–"/>
+      <w:lvlJc w:val="left"/>
+      <w:pPr>
+        <w:tabs>
+          <w:tab w:val="num" w:pos="3600"/>
+        </w:tabs>
+        <w:ind w:left="4080" w:hanging="480"/>
+      </w:pPr>
+    </w:lvl>
+    <w:lvl w:ilvl="6">
+      <w:numFmt w:val="bullet"/>
+      <w:lvlText w:val="•"/>
       <w:lvlJc w:val="left"/>
       <w:pPr>
         <w:tabs>
@@ -18813,6 +18879,9 @@
   </w:num>
   <w:num w:numId="1000">
     <w:abstractNumId w:val="990"/>
+  </w:num>
+  <w:num w:numId="1001">
+    <w:abstractNumId w:val="991"/>
   </w:num>
 </w:numbering>
 </file>

</xml_diff>

<commit_message>
moved files out of master (model scenarios).  BM edits
</commit_message>
<xml_diff>
--- a/manuscript/manuscript_pve.docx
+++ b/manuscript/manuscript_pve.docx
@@ -400,7 +400,7 @@
         <w:t xml:space="preserve">(Kozlowski, 1992)</w:t>
       </w:r>
       <w:r>
-        <w:t xml:space="preserve">, growth should principally depend on the allocation of photosynthate from source leaves among different tissues and organs. At long enough time scales leaf photosynthesis (</w:t>
+        <w:t xml:space="preserve">, growth will principally depend on the allocation of photosynthate from source leaves among different tissues and organs. At long enough time scales leaf photosynthesis (</w:t>
       </w:r>
       <w:r>
         <w:rPr>
@@ -2662,43 +2662,34 @@
         <w:t xml:space="preserve"> </w:t>
       </w:r>
       <w:r>
-        <w:t xml:space="preserve">rates to allocate daily C assimilate towards biomass production of stems, leaves, fine roots and coarse roots. The model begins with mean initial tissue component biomass (leaf</w:t>
+        <w:t xml:space="preserve">rates to allocate daily C assimilate towards biomass production of stems, leaves, fine roots and coarse roots. The model begins with mean initial tissue component biomass (leaf~0, stem</w:t>
       </w:r>
       <w:r>
         <w:rPr>
           <w:vertAlign w:val="subscript"/>
         </w:rPr>
-        <w:t xml:space="preserve">0,i</w:t>
-      </w:r>
-      <w:r>
-        <w:t xml:space="preserve">, stem</w:t>
+        <w:t xml:space="preserve">0</w:t>
+      </w:r>
+      <w:r>
+        <w:t xml:space="preserve"> </w:t>
+      </w:r>
+      <w:r>
+        <w:t xml:space="preserve">and root</w:t>
       </w:r>
       <w:r>
         <w:rPr>
           <w:vertAlign w:val="subscript"/>
         </w:rPr>
-        <w:t xml:space="preserve">0,i</w:t>
-      </w:r>
-      <w:r>
-        <w:t xml:space="preserve"> </w:t>
-      </w:r>
-      <w:r>
-        <w:t xml:space="preserve">and root</w:t>
+        <w:t xml:space="preserve">0</w:t>
+      </w:r>
+      <w:r>
+        <w:t xml:space="preserve">) and a starting leaf area (L</w:t>
       </w:r>
       <w:r>
         <w:rPr>
           <w:vertAlign w:val="subscript"/>
         </w:rPr>
-        <w:t xml:space="preserve">0,i</w:t>
-      </w:r>
-      <w:r>
-        <w:t xml:space="preserve">) and a starting leaf area (L</w:t>
-      </w:r>
-      <w:r>
-        <w:rPr>
-          <w:vertAlign w:val="subscript"/>
-        </w:rPr>
-        <w:t xml:space="preserve">0,i</w:t>
+        <w:t xml:space="preserve">0</w:t>
       </w:r>
       <w:r>
         <w:t xml:space="preserve">) measured prior to planting. The initial biomass of roots was divided evenly between fine and coarse roots. The daily net biomass production of seedlings (</w:t>
@@ -2707,16 +2698,19 @@
         <w:rPr>
           <w:i/>
         </w:rPr>
-        <w:t xml:space="preserve">P</w:t>
-      </w:r>
-      <w:r>
-        <w:rPr>
-          <w:vertAlign w:val="subscript"/>
-        </w:rPr>
-        <w:t xml:space="preserve">i</w:t>
-      </w:r>
-      <w:r>
-        <w:t xml:space="preserve">) is then given by</w:t>
+        <w:t xml:space="preserve">G</w:t>
+      </w:r>
+      <w:r>
+        <w:t xml:space="preserve">), from</w:t>
+      </w:r>
+      <w:r>
+        <w:t xml:space="preserve"> </w:t>
+      </w:r>
+      <w:r>
+        <w:t xml:space="preserve">Mäkelä (1997)</w:t>
+      </w:r>
+      <w:r>
+        <w:t xml:space="preserve">, is then given by</w:t>
       </w:r>
     </w:p>
     <w:p>
@@ -2739,20 +2733,10 @@
           <m:jc m:val="center"/>
         </m:oMathParaPr>
         <m:oMath>
-          <m:sSub>
-            <m:e>
-              <m:r>
-                <m:rPr/>
-                <m:t>P</m:t>
-              </m:r>
-            </m:e>
-            <m:sub>
-              <m:r>
-                <m:rPr/>
-                <m:t>i</m:t>
-              </m:r>
-            </m:sub>
-          </m:sSub>
+          <m:r>
+            <m:rPr/>
+            <m:t>G</m:t>
+          </m:r>
           <m:r>
             <m:rPr/>
             <m:t>(</m:t>
@@ -2774,54 +2758,18 @@
               <m:type m:val="bar"/>
             </m:fPr>
             <m:num>
-              <m:sSub>
-                <m:e>
-                  <m:r>
-                    <m:rPr/>
-                    <m:t>L</m:t>
-                  </m:r>
-                </m:e>
-                <m:sub>
-                  <m:r>
-                    <m:rPr>
-                      <m:sty m:val="p"/>
-                    </m:rPr>
-                    <m:t>i</m:t>
-                  </m:r>
-                </m:sub>
-              </m:sSub>
+              <m:r>
+                <m:rPr/>
+                <m:t>L</m:t>
+              </m:r>
               <m:r>
                 <m:rPr/>
                 <m:t> </m:t>
               </m:r>
               <m:r>
                 <m:rPr/>
-                <m:t>C</m:t>
+                <m:t>P</m:t>
               </m:r>
-              <m:r>
-                <m:rPr/>
-                <m:t>d</m:t>
-              </m:r>
-              <m:r>
-                <m:rPr/>
-                <m:t>a</m:t>
-              </m:r>
-              <m:sSub>
-                <m:e>
-                  <m:r>
-                    <m:rPr/>
-                    <m:t>y</m:t>
-                  </m:r>
-                </m:e>
-                <m:sub>
-                  <m:r>
-                    <m:rPr>
-                      <m:sty m:val="p"/>
-                    </m:rPr>
-                    <m:t>i</m:t>
-                  </m:r>
-                </m:sub>
-              </m:sSub>
               <m:r>
                 <m:rPr/>
                 <m:t> </m:t>
@@ -2834,22 +2782,10 @@
                 <m:rPr/>
                 <m:t>−</m:t>
               </m:r>
-              <m:sSub>
-                <m:e>
-                  <m:r>
-                    <m:rPr/>
-                    <m:t>R</m:t>
-                  </m:r>
-                </m:e>
-                <m:sub>
-                  <m:r>
-                    <m:rPr>
-                      <m:sty m:val="p"/>
-                    </m:rPr>
-                    <m:t>i</m:t>
-                  </m:r>
-                </m:sub>
-              </m:sSub>
+              <m:r>
+                <m:rPr/>
+                <m:t>R</m:t>
+              </m:r>
             </m:num>
             <m:den>
               <m:r>
@@ -2878,12 +2814,6 @@
         <w:t xml:space="preserve">L</w:t>
       </w:r>
       <w:r>
-        <w:rPr>
-          <w:vertAlign w:val="subscript"/>
-        </w:rPr>
-        <w:t xml:space="preserve">i</w:t>
-      </w:r>
-      <w:r>
         <w:t xml:space="preserve"> </w:t>
       </w:r>
       <w:r>
@@ -2905,19 +2835,13 @@
         <w:rPr>
           <w:i/>
         </w:rPr>
-        <w:t xml:space="preserve">Cday</w:t>
-      </w:r>
-      <w:r>
-        <w:rPr>
-          <w:vertAlign w:val="subscript"/>
-        </w:rPr>
-        <w:t xml:space="preserve">i</w:t>
-      </w:r>
-      <w:r>
-        <w:t xml:space="preserve"> </w:t>
-      </w:r>
-      <w:r>
-        <w:t xml:space="preserve">is the predicted daily carbon assimilation (g C m</w:t>
+        <w:t xml:space="preserve">P</w:t>
+      </w:r>
+      <w:r>
+        <w:t xml:space="preserve"> </w:t>
+      </w:r>
+      <w:r>
+        <w:t xml:space="preserve">is the daily carbon assimilation per unit leaf area (g C m</w:t>
       </w:r>
       <w:r>
         <w:rPr>
@@ -2989,12 +2913,6 @@
         <w:t xml:space="preserve">R</w:t>
       </w:r>
       <w:r>
-        <w:rPr>
-          <w:vertAlign w:val="subscript"/>
-        </w:rPr>
-        <w:t xml:space="preserve">i</w:t>
-      </w:r>
-      <w:r>
         <w:t xml:space="preserve"> </w:t>
       </w:r>
       <w:r>
@@ -3007,7 +2925,7 @@
         <w:t xml:space="preserve">-1</w:t>
       </w:r>
       <w:r>
-        <w:t xml:space="preserve">). Here, i represents model runs for each experimental treatment (1:7). Total respiration was calculated as</w:t>
+        <w:t xml:space="preserve">). Total respiration was calculated as</w:t>
       </w:r>
     </w:p>
     <w:p>
@@ -3030,20 +2948,10 @@
           <m:jc m:val="center"/>
         </m:oMathParaPr>
         <m:oMath>
-          <m:sSub>
-            <m:e>
-              <m:r>
-                <m:rPr/>
-                <m:t>R</m:t>
-              </m:r>
-            </m:e>
-            <m:sub>
-              <m:r>
-                <m:rPr/>
-                <m:t>i</m:t>
-              </m:r>
-            </m:sub>
-          </m:sSub>
+          <m:r>
+            <m:rPr/>
+            <m:t>R</m:t>
+          </m:r>
           <m:r>
             <m:rPr/>
             <m:t>(</m:t>
@@ -3060,37 +2968,105 @@
             <m:rPr/>
             <m:t>=</m:t>
           </m:r>
-          <m:sSubSup>
+          <m:sSub>
             <m:e>
               <m:r>
                 <m:rPr/>
-                <m:t>Σ</m:t>
+                <m:t>R</m:t>
               </m:r>
             </m:e>
             <m:sub>
               <m:r>
+                <m:rPr>
+                  <m:sty m:val="p"/>
+                </m:rPr>
+                <m:t>s</m:t>
+              </m:r>
+            </m:sub>
+          </m:sSub>
+          <m:sSub>
+            <m:e>
+              <m:r>
                 <m:rPr/>
-                <m:t>c</m:t>
+                <m:t>M</m:t>
+              </m:r>
+            </m:e>
+            <m:sub>
+              <m:r>
+                <m:rPr>
+                  <m:sty m:val="p"/>
+                </m:rPr>
+                <m:t>s</m:t>
+              </m:r>
+            </m:sub>
+          </m:sSub>
+          <m:r>
+            <m:rPr/>
+            <m:t> </m:t>
+          </m:r>
+          <m:r>
+            <m:rPr/>
+            <m:t>+</m:t>
+          </m:r>
+          <m:r>
+            <m:rPr/>
+            <m:t> </m:t>
+          </m:r>
+          <m:sSub>
+            <m:e>
+              <m:r>
+                <m:rPr/>
+                <m:t>R</m:t>
+              </m:r>
+            </m:e>
+            <m:sub>
+              <m:r>
+                <m:rPr>
+                  <m:sty m:val="p"/>
+                </m:rPr>
+                <m:t>f</m:t>
               </m:r>
               <m:r>
+                <m:rPr>
+                  <m:sty m:val="p"/>
+                </m:rPr>
+                <m:t>r</m:t>
+              </m:r>
+            </m:sub>
+          </m:sSub>
+          <m:sSub>
+            <m:e>
+              <m:r>
                 <m:rPr/>
-                <m:t>=</m:t>
+                <m:t>M</m:t>
+              </m:r>
+            </m:e>
+            <m:sub>
+              <m:r>
+                <m:rPr>
+                  <m:sty m:val="p"/>
+                </m:rPr>
+                <m:t>f</m:t>
               </m:r>
               <m:r>
-                <m:rPr/>
-                <m:t>1</m:t>
+                <m:rPr>
+                  <m:sty m:val="p"/>
+                </m:rPr>
+                <m:t>r</m:t>
               </m:r>
             </m:sub>
-            <m:sup>
-              <m:r>
-                <m:rPr/>
-                <m:t>3</m:t>
-              </m:r>
-            </m:sup>
-          </m:sSubSup>
+          </m:sSub>
           <m:r>
             <m:rPr/>
-            <m:t>(</m:t>
+            <m:t> </m:t>
+          </m:r>
+          <m:r>
+            <m:rPr/>
+            <m:t>+</m:t>
+          </m:r>
+          <m:r>
+            <m:rPr/>
+            <m:t> </m:t>
           </m:r>
           <m:sSub>
             <m:e>
@@ -3106,12 +3082,14 @@
                 </m:rPr>
                 <m:t>c</m:t>
               </m:r>
+              <m:r>
+                <m:rPr>
+                  <m:sty m:val="p"/>
+                </m:rPr>
+                <m:t>r</m:t>
+              </m:r>
             </m:sub>
           </m:sSub>
-          <m:r>
-            <m:rPr/>
-            <m:t> </m:t>
-          </m:r>
           <m:sSub>
             <m:e>
               <m:r>
@@ -3130,32 +3108,10 @@
                 <m:rPr>
                   <m:sty m:val="p"/>
                 </m:rPr>
-                <m:t>,</m:t>
-              </m:r>
-              <m:r>
-                <m:rPr>
-                  <m:sty m:val="p"/>
-                </m:rPr>
-                <m:t>i</m:t>
+                <m:t>r</m:t>
               </m:r>
             </m:sub>
           </m:sSub>
-          <m:r>
-            <m:rPr/>
-            <m:t>(</m:t>
-          </m:r>
-          <m:r>
-            <m:rPr/>
-            <m:t>t</m:t>
-          </m:r>
-          <m:r>
-            <m:rPr/>
-            <m:t>)</m:t>
-          </m:r>
-          <m:r>
-            <m:rPr/>
-            <m:t>)</m:t>
-          </m:r>
         </m:oMath>
       </m:oMathPara>
     </w:p>
@@ -3176,16 +3132,10 @@
         <w:t xml:space="preserve">R</w:t>
       </w:r>
       <w:r>
-        <w:rPr>
-          <w:vertAlign w:val="subscript"/>
-        </w:rPr>
-        <w:t xml:space="preserve">c</w:t>
-      </w:r>
-      <w:r>
-        <w:t xml:space="preserve"> </w:t>
-      </w:r>
-      <w:r>
-        <w:t xml:space="preserve">is published or measured tissue respiration rates of different woody tissue components (Table S1, g C g mass</w:t>
+        <w:t xml:space="preserve"> </w:t>
+      </w:r>
+      <w:r>
+        <w:t xml:space="preserve">is published or measured tissue respiration rates (g C g mass</w:t>
       </w:r>
       <w:r>
         <w:rPr>
@@ -3206,7 +3156,7 @@
         <w:t xml:space="preserve">-1</w:t>
       </w:r>
       <w:r>
-        <w:t xml:space="preserve">) and</w:t>
+        <w:t xml:space="preserve">) of stems (s), fine roots (fr) and coarse roots (cr) and</w:t>
       </w:r>
       <w:r>
         <w:t xml:space="preserve"> </w:t>
@@ -3218,31 +3168,22 @@
         <w:t xml:space="preserve">M</w:t>
       </w:r>
       <w:r>
-        <w:rPr>
-          <w:vertAlign w:val="subscript"/>
-        </w:rPr>
-        <w:t xml:space="preserve">c,i</w:t>
-      </w:r>
-      <w:r>
-        <w:t xml:space="preserve"> </w:t>
-      </w:r>
-      <w:r>
-        <w:t xml:space="preserve">is the modelled standing biomass for each component (g). Here, c represents fine roots, coarse roots or stems. Leaf respiration is included in the calculation of</w:t>
-      </w:r>
-      <w:r>
-        <w:t xml:space="preserve"> </w:t>
-      </w:r>
-      <w:r>
-        <w:rPr>
-          <w:i/>
-        </w:rPr>
-        <w:t xml:space="preserve">Cday</w:t>
-      </w:r>
-      <w:r>
-        <w:t xml:space="preserve"> </w:t>
-      </w:r>
-      <w:r>
-        <w:t xml:space="preserve">(described below). The change in individual component biomass (</w:t>
+        <w:t xml:space="preserve"> </w:t>
+      </w:r>
+      <w:r>
+        <w:t xml:space="preserve">is the modelled standing biomass for each tissue component (g). Leaf respiration is included in the calculation of</w:t>
+      </w:r>
+      <w:r>
+        <w:t xml:space="preserve"> </w:t>
+      </w:r>
+      <w:r>
+        <w:rPr>
+          <w:i/>
+        </w:rPr>
+        <w:t xml:space="preserve">P</w:t>
+      </w:r>
+      <w:r>
+        <w:t xml:space="preserve">. The change in each tissue component biomass (</w:t>
       </w:r>
       <w:r>
         <w:rPr>
@@ -3251,13 +3192,7 @@
         <w:t xml:space="preserve">M</w:t>
       </w:r>
       <w:r>
-        <w:rPr>
-          <w:vertAlign w:val="subscript"/>
-        </w:rPr>
-        <w:t xml:space="preserve">c,i</w:t>
-      </w:r>
-      <w:r>
-        <w:t xml:space="preserve">), here solved on a daily time step, is given by</w:t>
+        <w:t xml:space="preserve">) on daily time steps, including leaves, stems fine roots and coarse roots, is given by</w:t>
       </w:r>
     </w:p>
     <w:p>
@@ -3289,22 +3224,10 @@
                 <m:rPr/>
                 <m:t>d</m:t>
               </m:r>
-              <m:sSub>
-                <m:e>
-                  <m:r>
-                    <m:rPr/>
-                    <m:t>M</m:t>
-                  </m:r>
-                </m:e>
-                <m:sub>
-                  <m:r>
-                    <m:rPr>
-                      <m:sty m:val="p"/>
-                    </m:rPr>
-                    <m:t>c</m:t>
-                  </m:r>
-                </m:sub>
-              </m:sSub>
+              <m:r>
+                <m:rPr/>
+                <m:t>M</m:t>
+              </m:r>
             </m:num>
             <m:den>
               <m:r>
@@ -3321,42 +3244,18 @@
             <m:rPr/>
             <m:t>=</m:t>
           </m:r>
-          <m:sSub>
-            <m:e>
-              <m:r>
-                <m:rPr/>
-                <m:t>θ</m:t>
-              </m:r>
-            </m:e>
-            <m:sub>
-              <m:r>
-                <m:rPr>
-                  <m:sty m:val="p"/>
-                </m:rPr>
-                <m:t>c</m:t>
-              </m:r>
-            </m:sub>
-          </m:sSub>
+          <m:r>
+            <m:rPr/>
+            <m:t>θ</m:t>
+          </m:r>
           <m:r>
             <m:rPr/>
             <m:t> </m:t>
           </m:r>
-          <m:sSub>
-            <m:e>
-              <m:r>
-                <m:rPr/>
-                <m:t>P</m:t>
-              </m:r>
-            </m:e>
-            <m:sub>
-              <m:r>
-                <m:rPr>
-                  <m:sty m:val="p"/>
-                </m:rPr>
-                <m:t>i</m:t>
-              </m:r>
-            </m:sub>
-          </m:sSub>
+          <m:r>
+            <m:rPr/>
+            <m:t>P</m:t>
+          </m:r>
           <m:r>
             <m:rPr/>
             <m:t>(</m:t>
@@ -3385,54 +3284,18 @@
             <m:rPr/>
             <m:t>(</m:t>
           </m:r>
-          <m:sSub>
-            <m:e>
-              <m:r>
-                <m:rPr/>
-                <m:t>Λ</m:t>
-              </m:r>
-            </m:e>
-            <m:sub>
-              <m:r>
-                <m:rPr>
-                  <m:sty m:val="p"/>
-                </m:rPr>
-                <m:t>c</m:t>
-              </m:r>
-            </m:sub>
-          </m:sSub>
+          <m:r>
+            <m:rPr/>
+            <m:t>Λ</m:t>
+          </m:r>
           <m:r>
             <m:rPr/>
             <m:t> </m:t>
           </m:r>
-          <m:sSub>
-            <m:e>
-              <m:r>
-                <m:rPr/>
-                <m:t>M</m:t>
-              </m:r>
-            </m:e>
-            <m:sub>
-              <m:r>
-                <m:rPr>
-                  <m:sty m:val="p"/>
-                </m:rPr>
-                <m:t>c</m:t>
-              </m:r>
-              <m:r>
-                <m:rPr>
-                  <m:sty m:val="p"/>
-                </m:rPr>
-                <m:t>,</m:t>
-              </m:r>
-              <m:r>
-                <m:rPr>
-                  <m:sty m:val="p"/>
-                </m:rPr>
-                <m:t>i</m:t>
-              </m:r>
-            </m:sub>
-          </m:sSub>
+          <m:r>
+            <m:rPr/>
+            <m:t>M</m:t>
+          </m:r>
           <m:r>
             <m:rPr/>
             <m:t>)</m:t>
@@ -3457,12 +3320,6 @@
         </m:r>
       </m:oMath>
       <w:r>
-        <w:rPr>
-          <w:vertAlign w:val="subscript"/>
-        </w:rPr>
-        <w:t xml:space="preserve">c</w:t>
-      </w:r>
-      <w:r>
         <w:t xml:space="preserve"> </w:t>
       </w:r>
       <w:r>
@@ -3478,12 +3335,6 @@
         </m:r>
       </m:oMath>
       <w:r>
-        <w:rPr>
-          <w:vertAlign w:val="subscript"/>
-        </w:rPr>
-        <w:t xml:space="preserve">c</w:t>
-      </w:r>
-      <w:r>
         <w:t xml:space="preserve"> </w:t>
       </w:r>
       <w:r>
@@ -3516,16 +3367,23 @@
     </w:p>
     <w:p>
       <w:pPr>
-        <w:pStyle w:val="BodyText"/>
-      </w:pPr>
-      <w:r>
-        <w:br w:type="textWrapping"/>
-      </w:r>
-      <w:r>
-        <w:rPr>
-          <w:i/>
-        </w:rPr>
-        <w:t xml:space="preserve">Cday</w:t>
+        <w:pStyle w:val="Heading2"/>
+      </w:pPr>
+      <w:bookmarkStart w:id="32" w:name="model-parameters-and-simulations"/>
+      <w:bookmarkEnd w:id="32"/>
+      <w:r>
+        <w:t xml:space="preserve">Model parameters and simulations</w:t>
+      </w:r>
+    </w:p>
+    <w:p>
+      <w:pPr>
+        <w:pStyle w:val="FirstParagraph"/>
+      </w:pPr>
+      <w:r>
+        <w:rPr>
+          <w:i/>
+        </w:rPr>
+        <w:t xml:space="preserve">P</w:t>
       </w:r>
       <w:r>
         <w:t xml:space="preserve"> </w:t>
@@ -3861,7 +3719,7 @@
         <w:rPr>
           <w:i/>
         </w:rPr>
-        <w:t xml:space="preserve">Cday</w:t>
+        <w:t xml:space="preserve">P</w:t>
       </w:r>
       <w:r>
         <w:t xml:space="preserve"> </w:t>
@@ -3885,7 +3743,7 @@
         <w:rPr>
           <w:i/>
         </w:rPr>
-        <w:t xml:space="preserve">Cday</w:t>
+        <w:t xml:space="preserve">P</w:t>
       </w:r>
       <w:r>
         <w:t xml:space="preserve"> </w:t>
@@ -3900,7 +3758,7 @@
         <w:rPr>
           <w:i/>
         </w:rPr>
-        <w:t xml:space="preserve">Cday</w:t>
+        <w:t xml:space="preserve">P</w:t>
       </w:r>
       <w:r>
         <w:t xml:space="preserve"> </w:t>
@@ -4091,13 +3949,7 @@
         <w:rPr>
           <w:i/>
         </w:rPr>
-        <w:t xml:space="preserve">Cday</w:t>
-      </w:r>
-      <w:r>
-        <w:rPr>
-          <w:vertAlign w:val="subscript"/>
-        </w:rPr>
-        <w:t xml:space="preserve">i</w:t>
+        <w:t xml:space="preserve">P</w:t>
       </w:r>
       <w:r>
         <w:t xml:space="preserve">. All default parameters used in model simulations are reported in Table S1.</w:t>
@@ -4156,7 +4008,7 @@
         <w:rPr>
           <w:i/>
         </w:rPr>
-        <w:t xml:space="preserve">Cday</w:t>
+        <w:t xml:space="preserve">P</w:t>
       </w:r>
       <w:r>
         <w:t xml:space="preserve">, while keeping woody tissue respiration and tissue turnover parameters constant, to determine if changes in leaf</w:t>
@@ -4204,13 +4056,7 @@
         <w:rPr>
           <w:i/>
         </w:rPr>
-        <w:t xml:space="preserve">Cday</w:t>
-      </w:r>
-      <w:r>
-        <w:rPr>
-          <w:vertAlign w:val="subscript"/>
-        </w:rPr>
-        <w:t xml:space="preserve">i</w:t>
+        <w:t xml:space="preserve">P</w:t>
       </w:r>
       <w:r>
         <w:t xml:space="preserve"> </w:t>
@@ -4225,7 +4071,7 @@
         <w:rPr>
           <w:i/>
         </w:rPr>
-        <w:t xml:space="preserve">Cday</w:t>
+        <w:t xml:space="preserve">P</w:t>
       </w:r>
       <w:r>
         <w:t xml:space="preserve"> </w:t>
@@ -4238,8 +4084,8 @@
       <w:pPr>
         <w:pStyle w:val="Heading2"/>
       </w:pPr>
-      <w:bookmarkStart w:id="32" w:name="data-analysis"/>
-      <w:bookmarkEnd w:id="32"/>
+      <w:bookmarkStart w:id="33" w:name="data-analysis"/>
+      <w:bookmarkEnd w:id="33"/>
       <w:r>
         <w:t xml:space="preserve">Data analysis</w:t>
       </w:r>
@@ -4403,8 +4249,8 @@
       <w:pPr>
         <w:pStyle w:val="Heading1"/>
       </w:pPr>
-      <w:bookmarkStart w:id="33" w:name="results"/>
-      <w:bookmarkEnd w:id="33"/>
+      <w:bookmarkStart w:id="34" w:name="results"/>
+      <w:bookmarkEnd w:id="34"/>
       <w:r>
         <w:t xml:space="preserve">Results</w:t>
       </w:r>
@@ -4413,8 +4259,8 @@
       <w:pPr>
         <w:pStyle w:val="Heading2"/>
       </w:pPr>
-      <w:bookmarkStart w:id="34" w:name="growth-and-morphology"/>
-      <w:bookmarkEnd w:id="34"/>
+      <w:bookmarkStart w:id="35" w:name="growth-and-morphology"/>
+      <w:bookmarkEnd w:id="35"/>
       <w:r>
         <w:t xml:space="preserve">Growth and morphology</w:t>
       </w:r>
@@ -4685,8 +4531,8 @@
       <w:pPr>
         <w:pStyle w:val="Heading2"/>
       </w:pPr>
-      <w:bookmarkStart w:id="35" w:name="leaf-and-root-chemistry"/>
-      <w:bookmarkEnd w:id="35"/>
+      <w:bookmarkStart w:id="36" w:name="leaf-and-root-chemistry"/>
+      <w:bookmarkEnd w:id="36"/>
       <w:r>
         <w:t xml:space="preserve">Leaf and root chemistry</w:t>
       </w:r>
@@ -4793,8 +4639,8 @@
       <w:pPr>
         <w:pStyle w:val="Heading2"/>
       </w:pPr>
-      <w:bookmarkStart w:id="36" w:name="gas-exchange-and-photosynthetic-parameters"/>
-      <w:bookmarkEnd w:id="36"/>
+      <w:bookmarkStart w:id="37" w:name="gas-exchange-and-photosynthetic-parameters"/>
+      <w:bookmarkEnd w:id="37"/>
       <w:r>
         <w:t xml:space="preserve">Gas exchange and photosynthetic parameters</w:t>
       </w:r>
@@ -5309,8 +5155,8 @@
       <w:pPr>
         <w:pStyle w:val="Heading2"/>
       </w:pPr>
-      <w:bookmarkStart w:id="37" w:name="modelling-seedling-biomass"/>
-      <w:bookmarkEnd w:id="37"/>
+      <w:bookmarkStart w:id="38" w:name="modelling-seedling-biomass"/>
+      <w:bookmarkEnd w:id="38"/>
       <w:r>
         <w:t xml:space="preserve">Modelling seedling biomass</w:t>
       </w:r>
@@ -5370,165 +5216,85 @@
     </w:p>
     <w:p>
       <w:pPr>
-        <w:pStyle w:val="BodyText"/>
-      </w:pPr>
-      <w:r>
-        <w:br w:type="textWrapping"/>
-      </w:r>
-      <w:r>
-        <w:t xml:space="preserve">Next, we performed a series of model simulations to test possible C allocation scenarios to account for the over-predictions of seedling C mass. Running the model with observed treatment-specific LMF values from the final harvest (</w:t>
-      </w:r>
-      <w:r>
-        <w:rPr>
-          <w:i/>
-        </w:rPr>
-        <w:t xml:space="preserve">M</w:t>
-      </w:r>
-      <w:r>
-        <w:rPr>
-          <w:vertAlign w:val="subscript"/>
-        </w:rPr>
-        <w:t xml:space="preserve">S1</w:t>
-      </w:r>
-      <w:r>
-        <w:t xml:space="preserve">), which were each lower than the optimized LMF value (see Figure 3a), improved model predictions of seedling C mass but still overestimated seedling total C by 32±11.1 % (Figure S1a). Using harvest values of LMF, however, does not capture the observed increase in leaf turnover of seedlings in small containers (Figure 1c). Thus, the use of harvest LMF values for seedlings in containers in</w:t>
-      </w:r>
-      <w:r>
-        <w:t xml:space="preserve"> </w:t>
-      </w:r>
-      <w:r>
-        <w:rPr>
-          <w:i/>
-        </w:rPr>
-        <w:t xml:space="preserve">M</w:t>
-      </w:r>
-      <w:r>
-        <w:rPr>
-          <w:vertAlign w:val="subscript"/>
-        </w:rPr>
-        <w:t xml:space="preserve">S1</w:t>
-      </w:r>
-      <w:r>
-        <w:t xml:space="preserve"> </w:t>
-      </w:r>
-      <w:r>
-        <w:t xml:space="preserve">likely underestimates daily C allocation to leaves over the final months of the experiment. Increases of 50 % in non-leaf tissue respiration (</w:t>
-      </w:r>
-      <w:r>
-        <w:rPr>
-          <w:i/>
-        </w:rPr>
-        <w:t xml:space="preserve">M</w:t>
-      </w:r>
-      <w:r>
-        <w:rPr>
-          <w:vertAlign w:val="subscript"/>
-        </w:rPr>
-        <w:t xml:space="preserve">S2</w:t>
-      </w:r>
-      <w:r>
-        <w:t xml:space="preserve">) improved biomass estimates slightly but nonetheless overestimated mass C by an average of 46±9.3 % in seedlings with soil volume restriction (Figure S1b). With</w:t>
-      </w:r>
-      <w:r>
-        <w:t xml:space="preserve"> </w:t>
-      </w:r>
-      <w:r>
-        <w:rPr>
-          <w:i/>
-        </w:rPr>
-        <w:t xml:space="preserve">M</w:t>
-      </w:r>
-      <w:r>
-        <w:rPr>
-          <w:vertAlign w:val="subscript"/>
-        </w:rPr>
-        <w:t xml:space="preserve">S2</w:t>
-      </w:r>
-      <w:r>
-        <w:t xml:space="preserve">, non-tissue respiration rates would need to be increased by ca. 250% in order for mass balance to be achieved.</w:t>
+        <w:pStyle w:val="Heading1"/>
+      </w:pPr>
+      <w:bookmarkStart w:id="39" w:name="discussion"/>
+      <w:bookmarkEnd w:id="39"/>
+      <w:r>
+        <w:t xml:space="preserve">Discussion</w:t>
       </w:r>
     </w:p>
     <w:p>
       <w:pPr>
-        <w:pStyle w:val="Heading1"/>
-      </w:pPr>
-      <w:bookmarkStart w:id="38" w:name="discussion"/>
-      <w:bookmarkEnd w:id="38"/>
-      <w:r>
-        <w:t xml:space="preserve">Discussion</w:t>
+        <w:pStyle w:val="FirstParagraph"/>
+      </w:pPr>
+      <w:r>
+        <w:t xml:space="preserve">This study utilized a novel field design to manipulate belowground sink limitation and physically restrict</w:t>
+      </w:r>
+      <w:r>
+        <w:t xml:space="preserve"> </w:t>
+      </w:r>
+      <w:r>
+        <w:rPr>
+          <w:i/>
+        </w:rPr>
+        <w:t xml:space="preserve">Eucalyptus tereticornis</w:t>
+      </w:r>
+      <w:r>
+        <w:t xml:space="preserve"> </w:t>
+      </w:r>
+      <w:r>
+        <w:t xml:space="preserve">seedling biomass production. We addressed questions regarding the coordination of</w:t>
+      </w:r>
+      <w:r>
+        <w:t xml:space="preserve"> </w:t>
+      </w:r>
+      <w:r>
+        <w:rPr>
+          <w:i/>
+        </w:rPr>
+        <w:t xml:space="preserve">A</w:t>
+      </w:r>
+      <w:r>
+        <w:rPr>
+          <w:vertAlign w:val="subscript"/>
+        </w:rPr>
+        <w:t xml:space="preserve">n</w:t>
+      </w:r>
+      <w:r>
+        <w:t xml:space="preserve"> </w:t>
+      </w:r>
+      <w:r>
+        <w:t xml:space="preserve">and growth by complementing empirical results with a C mass balance model. We found that reductions in leaf</w:t>
+      </w:r>
+      <w:r>
+        <w:t xml:space="preserve"> </w:t>
+      </w:r>
+      <w:r>
+        <w:rPr>
+          <w:i/>
+        </w:rPr>
+        <w:t xml:space="preserve">A</w:t>
+      </w:r>
+      <w:r>
+        <w:rPr>
+          <w:vertAlign w:val="subscript"/>
+        </w:rPr>
+        <w:t xml:space="preserve">n</w:t>
+      </w:r>
+      <w:r>
+        <w:t xml:space="preserve"> </w:t>
+      </w:r>
+      <w:r>
+        <w:t xml:space="preserve">across container sizes, when integrated across the 120 day experiment, were alone insufficient to account for observed reductions in total plant biomass production.</w:t>
       </w:r>
     </w:p>
     <w:p>
       <w:pPr>
-        <w:pStyle w:val="FirstParagraph"/>
-      </w:pPr>
-      <w:r>
-        <w:t xml:space="preserve">This study utilized a novel field design to manipulate belowground sink limitation and physically restrict</w:t>
-      </w:r>
-      <w:r>
-        <w:t xml:space="preserve"> </w:t>
-      </w:r>
-      <w:r>
-        <w:rPr>
-          <w:i/>
-        </w:rPr>
-        <w:t xml:space="preserve">Eucalyptus tereticornis</w:t>
-      </w:r>
-      <w:r>
-        <w:t xml:space="preserve"> </w:t>
-      </w:r>
-      <w:r>
-        <w:t xml:space="preserve">seedling biomass production. We addressed questions regarding the coordination of</w:t>
-      </w:r>
-      <w:r>
-        <w:t xml:space="preserve"> </w:t>
-      </w:r>
-      <w:r>
-        <w:rPr>
-          <w:i/>
-        </w:rPr>
-        <w:t xml:space="preserve">A</w:t>
-      </w:r>
-      <w:r>
-        <w:rPr>
-          <w:vertAlign w:val="subscript"/>
-        </w:rPr>
-        <w:t xml:space="preserve">n</w:t>
-      </w:r>
-      <w:r>
-        <w:t xml:space="preserve"> </w:t>
-      </w:r>
-      <w:r>
-        <w:t xml:space="preserve">and growth by complementing empirical results with a C mass balance model. We found that reductions in leaf</w:t>
-      </w:r>
-      <w:r>
-        <w:t xml:space="preserve"> </w:t>
-      </w:r>
-      <w:r>
-        <w:rPr>
-          <w:i/>
-        </w:rPr>
-        <w:t xml:space="preserve">A</w:t>
-      </w:r>
-      <w:r>
-        <w:rPr>
-          <w:vertAlign w:val="subscript"/>
-        </w:rPr>
-        <w:t xml:space="preserve">n</w:t>
-      </w:r>
-      <w:r>
-        <w:t xml:space="preserve"> </w:t>
-      </w:r>
-      <w:r>
-        <w:t xml:space="preserve">across container sizes, when integrated across the 120 day experiment, were alone insufficient to account for observed reductions in total plant biomass production.</w:t>
-      </w:r>
-    </w:p>
-    <w:p>
-      <w:pPr>
         <w:pStyle w:val="Heading2"/>
       </w:pPr>
-      <w:bookmarkStart w:id="39" w:name="reductions-in-growth-and-physiology-under-sink-limitation"/>
-      <w:bookmarkEnd w:id="39"/>
+      <w:bookmarkStart w:id="40" w:name="reductions-in-growth-and-physiology-under-sink-limitation"/>
+      <w:bookmarkEnd w:id="40"/>
       <w:r>
         <w:t xml:space="preserve">Reductions in growth and physiology under sink limitation</w:t>
       </w:r>
@@ -6066,8 +5832,8 @@
       <w:pPr>
         <w:pStyle w:val="Heading2"/>
       </w:pPr>
-      <w:bookmarkStart w:id="40" w:name="biomass-partitioning-under-sink-limitation"/>
-      <w:bookmarkEnd w:id="40"/>
+      <w:bookmarkStart w:id="41" w:name="biomass-partitioning-under-sink-limitation"/>
+      <w:bookmarkEnd w:id="41"/>
       <w:r>
         <w:t xml:space="preserve">Biomass partitioning under sink limitation</w:t>
       </w:r>
@@ -6197,8 +5963,8 @@
       <w:pPr>
         <w:pStyle w:val="Heading2"/>
       </w:pPr>
-      <w:bookmarkStart w:id="41" w:name="do-reductions-in-photosynthesis-explain-reductions-in-seedling-growth"/>
-      <w:bookmarkEnd w:id="41"/>
+      <w:bookmarkStart w:id="42" w:name="do-reductions-in-photosynthesis-explain-reductions-in-seedling-growth"/>
+      <w:bookmarkEnd w:id="42"/>
       <w:r>
         <w:t xml:space="preserve">Do reductions in photosynthesis explain reductions in seedling growth?</w:t>
       </w:r>
@@ -6672,8 +6438,8 @@
       <w:pPr>
         <w:pStyle w:val="Heading2"/>
       </w:pPr>
-      <w:bookmarkStart w:id="42" w:name="conclusions"/>
-      <w:bookmarkEnd w:id="42"/>
+      <w:bookmarkStart w:id="43" w:name="conclusions"/>
+      <w:bookmarkEnd w:id="43"/>
       <w:r>
         <w:t xml:space="preserve">Conclusions</w:t>
       </w:r>
@@ -6765,8 +6531,8 @@
       <w:pPr>
         <w:pStyle w:val="Heading1"/>
       </w:pPr>
-      <w:bookmarkStart w:id="43" w:name="tables"/>
-      <w:bookmarkEnd w:id="43"/>
+      <w:bookmarkStart w:id="44" w:name="tables"/>
+      <w:bookmarkEnd w:id="44"/>
       <w:r>
         <w:t xml:space="preserve">Tables</w:t>
       </w:r>
@@ -9423,8 +9189,8 @@
       <w:pPr>
         <w:pStyle w:val="Heading1"/>
       </w:pPr>
-      <w:bookmarkStart w:id="44" w:name="figures"/>
-      <w:bookmarkEnd w:id="44"/>
+      <w:bookmarkStart w:id="45" w:name="figures"/>
+      <w:bookmarkEnd w:id="45"/>
       <w:r>
         <w:t xml:space="preserve">Figures</w:t>
       </w:r>
@@ -9449,7 +9215,7 @@
                     </pic:cNvPicPr>
                   </pic:nvPicPr>
                   <pic:blipFill>
-                    <a:blip r:embed="rId45"/>
+                    <a:blip r:embed="rId46"/>
                     <a:stretch>
                       <a:fillRect/>
                     </a:stretch>
@@ -9518,65 +9284,6 @@
                 <pic:pic>
                   <pic:nvPicPr>
                     <pic:cNvPr descr="manuscript_pve_files/figure-docx/airvars-1.png" id="0" name="Picture"/>
-                    <pic:cNvPicPr>
-                      <a:picLocks noChangeArrowheads="1" noChangeAspect="1"/>
-                    </pic:cNvPicPr>
-                  </pic:nvPicPr>
-                  <pic:blipFill>
-                    <a:blip r:embed="rId46"/>
-                    <a:stretch>
-                      <a:fillRect/>
-                    </a:stretch>
-                  </pic:blipFill>
-                  <pic:spPr bwMode="auto">
-                    <a:xfrm>
-                      <a:off x="0" y="0"/>
-                      <a:ext cx="5486400" cy="7315200"/>
-                    </a:xfrm>
-                    <a:prstGeom prst="rect">
-                      <a:avLst/>
-                    </a:prstGeom>
-                    <a:noFill/>
-                    <a:ln w="9525">
-                      <a:noFill/>
-                      <a:headEnd/>
-                      <a:tailEnd/>
-                    </a:ln>
-                  </pic:spPr>
-                </pic:pic>
-              </a:graphicData>
-            </a:graphic>
-          </wp:inline>
-        </w:drawing>
-      </w:r>
-      <w:r>
-        <w:t xml:space="preserve"> </w:t>
-      </w:r>
-      <w:r>
-        <w:rPr>
-          <w:b/>
-        </w:rPr>
-        <w:t xml:space="preserve">Figure 2</w:t>
-      </w:r>
-      <w:r>
-        <w:t xml:space="preserve">. Daily maximum and minimum temperature (a), total daily PPFD (b), and daily maximum vapour pressure deficit (c) across the experiment duration in 2013.</w:t>
-      </w:r>
-    </w:p>
-    <w:p>
-      <w:pPr>
-        <w:pStyle w:val="BodyText"/>
-      </w:pPr>
-      <w:r>
-        <w:drawing>
-          <wp:inline>
-            <wp:extent cx="5486400" cy="7315200"/>
-            <wp:effectExtent b="0" l="0" r="0" t="0"/>
-            <wp:docPr descr="" id="1" name="Picture"/>
-            <a:graphic>
-              <a:graphicData uri="http://schemas.openxmlformats.org/drawingml/2006/picture">
-                <pic:pic>
-                  <pic:nvPicPr>
-                    <pic:cNvPr descr="manuscript_pve_files/figure-docx/allocation-1.png" id="0" name="Picture"/>
                     <pic:cNvPicPr>
                       <a:picLocks noChangeArrowheads="1" noChangeAspect="1"/>
                     </pic:cNvPicPr>
@@ -9615,6 +9322,65 @@
         <w:rPr>
           <w:b/>
         </w:rPr>
+        <w:t xml:space="preserve">Figure 2</w:t>
+      </w:r>
+      <w:r>
+        <w:t xml:space="preserve">. Daily maximum and minimum temperature (a), total daily PPFD (b), and daily maximum vapour pressure deficit (c) across the experiment duration in 2013.</w:t>
+      </w:r>
+    </w:p>
+    <w:p>
+      <w:pPr>
+        <w:pStyle w:val="BodyText"/>
+      </w:pPr>
+      <w:r>
+        <w:drawing>
+          <wp:inline>
+            <wp:extent cx="5486400" cy="7315200"/>
+            <wp:effectExtent b="0" l="0" r="0" t="0"/>
+            <wp:docPr descr="" id="1" name="Picture"/>
+            <a:graphic>
+              <a:graphicData uri="http://schemas.openxmlformats.org/drawingml/2006/picture">
+                <pic:pic>
+                  <pic:nvPicPr>
+                    <pic:cNvPr descr="manuscript_pve_files/figure-docx/allocation-1.png" id="0" name="Picture"/>
+                    <pic:cNvPicPr>
+                      <a:picLocks noChangeArrowheads="1" noChangeAspect="1"/>
+                    </pic:cNvPicPr>
+                  </pic:nvPicPr>
+                  <pic:blipFill>
+                    <a:blip r:embed="rId48"/>
+                    <a:stretch>
+                      <a:fillRect/>
+                    </a:stretch>
+                  </pic:blipFill>
+                  <pic:spPr bwMode="auto">
+                    <a:xfrm>
+                      <a:off x="0" y="0"/>
+                      <a:ext cx="5486400" cy="7315200"/>
+                    </a:xfrm>
+                    <a:prstGeom prst="rect">
+                      <a:avLst/>
+                    </a:prstGeom>
+                    <a:noFill/>
+                    <a:ln w="9525">
+                      <a:noFill/>
+                      <a:headEnd/>
+                      <a:tailEnd/>
+                    </a:ln>
+                  </pic:spPr>
+                </pic:pic>
+              </a:graphicData>
+            </a:graphic>
+          </wp:inline>
+        </w:drawing>
+      </w:r>
+      <w:r>
+        <w:t xml:space="preserve"> </w:t>
+      </w:r>
+      <w:r>
+        <w:rPr>
+          <w:b/>
+        </w:rPr>
         <w:t xml:space="preserve">Figure 3</w:t>
       </w:r>
       <w:r>
@@ -9659,7 +9425,7 @@
                     </pic:cNvPicPr>
                   </pic:nvPicPr>
                   <pic:blipFill>
-                    <a:blip r:embed="rId48"/>
+                    <a:blip r:embed="rId49"/>
                     <a:stretch>
                       <a:fillRect/>
                     </a:stretch>
@@ -9718,7 +9484,7 @@
                     </pic:cNvPicPr>
                   </pic:nvPicPr>
                   <pic:blipFill>
-                    <a:blip r:embed="rId49"/>
+                    <a:blip r:embed="rId50"/>
                     <a:stretch>
                       <a:fillRect/>
                     </a:stretch>
@@ -9831,7 +9597,7 @@
                     </pic:cNvPicPr>
                   </pic:nvPicPr>
                   <pic:blipFill>
-                    <a:blip r:embed="rId50"/>
+                    <a:blip r:embed="rId51"/>
                     <a:stretch>
                       <a:fillRect/>
                     </a:stretch>
@@ -9874,8 +9640,8 @@
       <w:pPr>
         <w:pStyle w:val="Heading1"/>
       </w:pPr>
-      <w:bookmarkStart w:id="51" w:name="supporting-information"/>
-      <w:bookmarkEnd w:id="51"/>
+      <w:bookmarkStart w:id="52" w:name="supporting-information"/>
+      <w:bookmarkEnd w:id="52"/>
       <w:r>
         <w:t xml:space="preserve">Supporting Information</w:t>
       </w:r>
@@ -10747,79 +10513,20 @@
     </w:tbl>
     <w:p>
       <w:pPr>
-        <w:pStyle w:val="BodyText"/>
-      </w:pPr>
-      <w:r>
-        <w:drawing>
-          <wp:inline>
-            <wp:extent cx="5486400" cy="7315200"/>
-            <wp:effectExtent b="0" l="0" r="0" t="0"/>
-            <wp:docPr descr="" id="1" name="Picture"/>
-            <a:graphic>
-              <a:graphicData uri="http://schemas.openxmlformats.org/drawingml/2006/picture">
-                <pic:pic>
-                  <pic:nvPicPr>
-                    <pic:cNvPr descr="manuscript_pve_files/figure-docx/model_scenarios-1.png" id="0" name="Picture"/>
-                    <pic:cNvPicPr>
-                      <a:picLocks noChangeArrowheads="1" noChangeAspect="1"/>
-                    </pic:cNvPicPr>
-                  </pic:nvPicPr>
-                  <pic:blipFill>
-                    <a:blip r:embed="rId52"/>
-                    <a:stretch>
-                      <a:fillRect/>
-                    </a:stretch>
-                  </pic:blipFill>
-                  <pic:spPr bwMode="auto">
-                    <a:xfrm>
-                      <a:off x="0" y="0"/>
-                      <a:ext cx="5486400" cy="7315200"/>
-                    </a:xfrm>
-                    <a:prstGeom prst="rect">
-                      <a:avLst/>
-                    </a:prstGeom>
-                    <a:noFill/>
-                    <a:ln w="9525">
-                      <a:noFill/>
-                      <a:headEnd/>
-                      <a:tailEnd/>
-                    </a:ln>
-                  </pic:spPr>
-                </pic:pic>
-              </a:graphicData>
-            </a:graphic>
-          </wp:inline>
-        </w:drawing>
-      </w:r>
-      <w:r>
-        <w:t xml:space="preserve"> </w:t>
-      </w:r>
-      <w:r>
-        <w:rPr>
-          <w:b/>
-        </w:rPr>
-        <w:t xml:space="preserve">Figure S1</w:t>
-      </w:r>
-      <w:r>
-        <w:t xml:space="preserve">. Sensitivity testing of the seedling growth model to different carbon allocation strategies, including; (a) leaf mass fraction set to treatment-specific final harvest values and (b) increases in respiration of non-leaf tissue components by 50 %. Open and filled symbols represent default model and harvest values, respectively, while shaded symbols represent model sensitivity to each scenario by soil volume treatment. Both seedling carbon mass and daily carbon assimilation were first scaled to the free seedling control.</w:t>
+        <w:pStyle w:val="Heading1"/>
+      </w:pPr>
+      <w:bookmarkStart w:id="53" w:name="acknowledgements"/>
+      <w:bookmarkEnd w:id="53"/>
+      <w:r>
+        <w:t xml:space="preserve">Acknowledgements</w:t>
       </w:r>
     </w:p>
     <w:p>
       <w:pPr>
-        <w:pStyle w:val="Heading1"/>
-      </w:pPr>
-      <w:bookmarkStart w:id="53" w:name="acknowledgements"/>
-      <w:bookmarkEnd w:id="53"/>
-      <w:r>
-        <w:t xml:space="preserve">Acknowledgements</w:t>
-      </w:r>
-    </w:p>
-    <w:p>
-      <w:pPr>
         <w:pStyle w:val="FirstParagraph"/>
       </w:pPr>
       <w:r>
-        <w:t xml:space="preserve">We thank Burhan Amiji for his outstanding technical assistance. We would like to thank the many Hawkesbury Institute for the Environment staff and students who helped during the experimental harvest. This research was funded by a PhD Scholarship drom the Hawkesbury Institute for the Environment (Western Sydney University).</w:t>
+        <w:t xml:space="preserve">We thank Burhan Amiji for his outstanding technical assistance. We would like to thank the many Hawkesbury Institute for the Environment staff and students who helped during the experimental harvest. This research was funded by a PhD Scholarship from the Hawkesbury Institute for the Environment (Western Sydney University).</w:t>
       </w:r>
     </w:p>
     <w:p>
@@ -14628,6 +14335,54 @@
       </w:r>
       <w:r>
         <w:t xml:space="preserve">: 234–240.</w:t>
+      </w:r>
+    </w:p>
+    <w:p>
+      <w:pPr>
+        <w:pStyle w:val="Bibliography"/>
+      </w:pPr>
+      <w:r>
+        <w:rPr>
+          <w:b w:val="0"/>
+          <w:b/>
+        </w:rPr>
+        <w:t xml:space="preserve">Mäkelä A</w:t>
+      </w:r>
+      <w:r>
+        <w:t xml:space="preserve">.</w:t>
+      </w:r>
+      <w:r>
+        <w:t xml:space="preserve"> </w:t>
+      </w:r>
+      <w:r>
+        <w:rPr>
+          <w:b/>
+        </w:rPr>
+        <w:t xml:space="preserve">1997</w:t>
+      </w:r>
+      <w:r>
+        <w:t xml:space="preserve">. A carbon balance model of growth and self-pruning in trees based on structural relationships.</w:t>
+      </w:r>
+      <w:r>
+        <w:t xml:space="preserve"> </w:t>
+      </w:r>
+      <w:r>
+        <w:rPr>
+          <w:i/>
+        </w:rPr>
+        <w:t xml:space="preserve">Forest Science</w:t>
+      </w:r>
+      <w:r>
+        <w:t xml:space="preserve"> </w:t>
+      </w:r>
+      <w:r>
+        <w:rPr>
+          <w:b/>
+        </w:rPr>
+        <w:t xml:space="preserve">43</w:t>
+      </w:r>
+      <w:r>
+        <w:t xml:space="preserve">: 7–24.</w:t>
       </w:r>
     </w:p>
     <w:p>
@@ -18761,7 +18516,7 @@
     </w:lvl>
   </w:abstractNum>
   <w:abstractNum w:abstractNumId="990">
-    <w:nsid w:val="c1a98220"/>
+    <w:nsid w:val="c211478a"/>
     <w:multiLevelType w:val="multilevel"/>
     <w:lvl w:ilvl="0">
       <w:numFmt w:val="bullet"/>
@@ -18842,7 +18597,7 @@
     </w:lvl>
   </w:abstractNum>
   <w:abstractNum w:abstractNumId="991">
-    <w:nsid w:val="5e324026"/>
+    <w:nsid w:val="4fa8fd86"/>
     <w:multiLevelType w:val="multilevel"/>
     <w:lvl w:ilvl="0">
       <w:numFmt w:val="bullet"/>

</xml_diff>

<commit_message>
possibly still an issue with Nmass calcultaion
changed labels for clairty and made other thesis reviewer comments
</commit_message>
<xml_diff>
--- a/manuscript/manuscript_pve.docx
+++ b/manuscript/manuscript_pve.docx
@@ -5346,7 +5346,7 @@
         <w:t xml:space="preserve"> </w:t>
       </w:r>
       <w:r>
-        <w:t xml:space="preserve">= 4.5 %), with minimal decreases from pre-planting value (</w:t>
+        <w:t xml:space="preserve">= .045 %), with minimal decreases from pre-planting values (</w:t>
       </w:r>
       <m:oMath>
         <m:bar>
@@ -5365,7 +5365,7 @@
         <w:t xml:space="preserve"> </w:t>
       </w:r>
       <w:r>
-        <w:t xml:space="preserve">= 4.9 %). This similarity indicates that nutrient leaching from free seedlings or from draining of containers following natural rainfall events did not differ between treatments.</w:t>
+        <w:t xml:space="preserve">= .049 %). This similarity indicates that nutrient leaching from free seedlings or from draining of containers following natural rainfall events did not differ between treatments.</w:t>
       </w:r>
     </w:p>
     <w:p>
@@ -19447,7 +19447,7 @@
     </w:lvl>
   </w:abstractNum>
   <w:abstractNum w:abstractNumId="990">
-    <w:nsid w:val="7393f5b9"/>
+    <w:nsid w:val="8daaf5f1"/>
     <w:multiLevelType w:val="multilevel"/>
     <w:lvl w:ilvl="0">
       <w:numFmt w:val="bullet"/>
@@ -19528,7 +19528,7 @@
     </w:lvl>
   </w:abstractNum>
   <w:abstractNum w:abstractNumId="991">
-    <w:nsid w:val="a8475719"/>
+    <w:nsid w:val="f2579650"/>
     <w:multiLevelType w:val="multilevel"/>
     <w:lvl w:ilvl="0">
       <w:numFmt w:val="bullet"/>

</xml_diff>

<commit_message>
new cue figure, not in folder yet
new results from modelled C gain and CUE

bolded discussion for remko to look at, probably need to delete
</commit_message>
<xml_diff>
--- a/manuscript/manuscript_pve.docx
+++ b/manuscript/manuscript_pve.docx
@@ -3253,16 +3253,10 @@
         <w:pStyle w:val="BodyText"/>
       </w:pPr>
       <w:r>
-        <w:rPr>
-          <w:i/>
-        </w:rPr>
-        <w:t xml:space="preserve">make sure this is correct, add CUE bit</w:t>
-      </w:r>
-      <w:r>
-        <w:t xml:space="preserve"> </w:t>
-      </w:r>
-      <w:r>
-        <w:t xml:space="preserve">We then used this model to test the hypothesis that the effects of belowground sink limitation on rates of leaf</w:t>
+        <w:br w:type="textWrapping"/>
+      </w:r>
+      <w:r>
+        <w:t xml:space="preserve">We used the model to test the hypothesis that the effects of belowground sink limitation on rates of leaf</w:t>
       </w:r>
       <w:r>
         <w:t xml:space="preserve"> </w:t>
@@ -3298,7 +3292,7 @@
         <w:t xml:space="preserve"> </w:t>
       </w:r>
       <w:r>
-        <w:t xml:space="preserve">over 120 days and final seedling C was assumed to equal half of the final dry mass for observed seedlings.</w:t>
+        <w:t xml:space="preserve">over 120 days and final seedling C was assumed to equal half of the final dry mass for observed seedlings. We then compared seedling carbon use efficiency (CUE) across treatments, as the proportion of modelled cumulative net leaf C gain allocated to observed seedling biomass.</w:t>
       </w:r>
     </w:p>
     <w:p>
@@ -17789,7 +17783,7 @@
     </w:lvl>
   </w:abstractNum>
   <w:abstractNum w:abstractNumId="990">
-    <w:nsid w:val="e5bf5981"/>
+    <w:nsid w:val="36ca8ced"/>
     <w:multiLevelType w:val="multilevel"/>
     <w:lvl w:ilvl="0">
       <w:numFmt w:val="bullet"/>
@@ -17870,7 +17864,7 @@
     </w:lvl>
   </w:abstractNum>
   <w:abstractNum w:abstractNumId="991">
-    <w:nsid w:val="e016f9d7"/>
+    <w:nsid w:val="123ae101"/>
     <w:multiLevelType w:val="multilevel"/>
     <w:lvl w:ilvl="0">
       <w:numFmt w:val="bullet"/>

</xml_diff>

<commit_message>
manuscript revisions from BM, cleaned repo
</commit_message>
<xml_diff>
--- a/manuscript/manuscript_pve.docx
+++ b/manuscript/manuscript_pve.docx
@@ -191,7 +191,7 @@
         <w:br w:type="textWrapping"/>
       </w:r>
       <w:r>
-        <w:t xml:space="preserve">Summary: 200</w:t>
+        <w:t xml:space="preserve">Summary:</w:t>
       </w:r>
       <w:r>
         <w:br w:type="textWrapping"/>
@@ -221,7 +221,7 @@
         <w:br w:type="textWrapping"/>
       </w:r>
       <w:r>
-        <w:t xml:space="preserve">Acknowledgements: 30</w:t>
+        <w:t xml:space="preserve">Acknowledgements:</w:t>
       </w:r>
       <w:r>
         <w:br w:type="textWrapping"/>
@@ -259,7 +259,22 @@
         </w:numPr>
       </w:pPr>
       <w:r>
-        <w:t xml:space="preserve">We manipulated soil volume to impose sink limitation of growth in Eucalyptus tereticornis seedlings. Seedlings were grown in containers of different sizes and planted flush to the soil alongside freely-rooted seedlings.</w:t>
+        <w:t xml:space="preserve">We manipulated soil volume to impose sink limitation of growth in</w:t>
+      </w:r>
+      <w:r>
+        <w:t xml:space="preserve"> </w:t>
+      </w:r>
+      <w:r>
+        <w:rPr>
+          <w:i/>
+        </w:rPr>
+        <w:t xml:space="preserve">Eucalyptus tereticornis</w:t>
+      </w:r>
+      <w:r>
+        <w:t xml:space="preserve"> </w:t>
+      </w:r>
+      <w:r>
+        <w:t xml:space="preserve">seedlings. Seedlings were grown in containers of different sizes and planted flush to the soil alongside freely-rooted seedlings.</w:t>
       </w:r>
     </w:p>
     <w:p>
@@ -317,7 +332,16 @@
         <w:pStyle w:val="FirstParagraph"/>
       </w:pPr>
       <w:r>
-        <w:t xml:space="preserve">The source-sink limitation paradigm for plant growth argues that growth may be limited either by source activity, i.e. the amount of carbon that the plants are able to take up through photosynthesis, or by sink strength, i.e. the amount of carbon that the plants are able to utilize in growth. To be able to predict plant growth responses to environmental change, we need models that can account for both source and sink limitation.</w:t>
+        <w:t xml:space="preserve">The source-sink limitation paradigm for plant growth argues that growth may be limited either by source activity, i.e. the amount of carbon that the plants are able to take up through photosynthesis, or by sink strength, i.e. the amount of carbon that the plants are able to utilize in growth. This debate over how rates of photosynthesis affect plant growth or to what degree these rates are instead controlled by growth has existed for decades</w:t>
+      </w:r>
+      <w:r>
+        <w:t xml:space="preserve"> </w:t>
+      </w:r>
+      <w:r>
+        <w:t xml:space="preserve">(Sweet &amp; Wareing, 1966; Körner, 2015)</w:t>
+      </w:r>
+      <w:r>
+        <w:t xml:space="preserve">. To be able to predict plant growth responses to environmental change, we need models that can account for both source and sink limitation.</w:t>
       </w:r>
     </w:p>
     <w:p>
@@ -565,7 +589,7 @@
         <w:t xml:space="preserve"> </w:t>
       </w:r>
       <w:r>
-        <w:t xml:space="preserve">of the remaining foliage are commonly found, and have been attributed to several processes including indirect effects on resource availability, such as increaed stomatal conductance</w:t>
+        <w:t xml:space="preserve">of the remaining foliage are commonly found, and have been attributed to several processes including indirect effects on resource availability, such as increased stomatal conductance</w:t>
       </w:r>
       <w:r>
         <w:t xml:space="preserve"> </w:t>
@@ -775,7 +799,7 @@
         <w:t xml:space="preserve">, 2012)</w:t>
       </w:r>
       <w:r>
-        <w:t xml:space="preserve">. As these studies do not attempt to scale the degree of compensentory response in leaf C gain to the entire canopy, the overall affect of source manipulation on tree C balance and growth is still unclear.</w:t>
+        <w:t xml:space="preserve">. As these studies do not attempt to scale the degree of compensatory response in leaf C gain to the entire canopy, the overall affect of source manipulation on tree C balance and growth is still unclear.</w:t>
       </w:r>
     </w:p>
     <w:p>
@@ -989,7 +1013,16 @@
         <w:t xml:space="preserve">(Thomas &amp; Strain, 1991)</w:t>
       </w:r>
       <w:r>
-        <w:t xml:space="preserve">. In a comprehensive meta-analysis, Poorter et al.</w:t>
+        <w:t xml:space="preserve">. In a comprehensive meta-analysis, Poorter</w:t>
+      </w:r>
+      <w:r>
+        <w:t xml:space="preserve"> </w:t>
+      </w:r>
+      <w:r>
+        <w:rPr>
+          <w:i/>
+        </w:rPr>
+        <w:t xml:space="preserve">et al.</w:t>
       </w:r>
       <w:r>
         <w:t xml:space="preserve"> </w:t>
@@ -1034,7 +1067,16 @@
         <w:t xml:space="preserve">, 2006)</w:t>
       </w:r>
       <w:r>
-        <w:t xml:space="preserve">. Poorter et al.</w:t>
+        <w:t xml:space="preserve">. Poorter</w:t>
+      </w:r>
+      <w:r>
+        <w:t xml:space="preserve"> </w:t>
+      </w:r>
+      <w:r>
+        <w:rPr>
+          <w:i/>
+        </w:rPr>
+        <w:t xml:space="preserve">et al.</w:t>
       </w:r>
       <w:r>
         <w:t xml:space="preserve"> </w:t>
@@ -1150,7 +1192,7 @@
         <w:t xml:space="preserve"> </w:t>
       </w:r>
       <w:r>
-        <w:t xml:space="preserve">seedlings in a range of container sizes, using freely-rooted seedlings as a control for the container size treatments. Seedlings were maintained under well-watered conditions in order to isolate the effect of restricted soil volume from that of low water availability. We tracked leaf-level gas exchange, leaf carbohydrate accumulation and seedling allometry over the course of 4 months. We drove a simple whole-plant photosynthesis model with measured leaf gas exchange and interpolated leaf area data to estimated net canopy carbon uptake over the experimental period, and compared the result with total seedling biomass. We anticipated that both photosynthesis and growth would be reduced under belowground sink limitation. The principal questions that we addressed were: Firstly, which physiological process best explains the down-regulation of photosynthesis? Secondly, does this down-regulation fully explain the observed response of growth, or are other components of the carbon balance also affected</w:t>
+        <w:t xml:space="preserve">seedlings in a range of container sizes, using freely-rooted seedlings as a control for the container size treatments. Seedlings were maintained under well-watered conditions in order to isolate the effect of restricted soil volume from that of low water availability. We tracked leaf-level gas exchange, leaf carbohydrate accumulation and seedling allometry over the course of 4 months. We drove a simple whole-plant photosynthesis model with measured leaf gas exchange and interpolated leaf area data to estimated net canopy C uptake over the experimental period, and compared the result with total seedling biomass. We anticipated that both photosynthesis and growth would be reduced under belowground sink limitation. The principal questions that we addressed were: Firstly, which physiological process best explains the down-regulation of photosynthesis? Secondly, does this down-regulation fully explain the observed response of growth, or are other components of the carbon balance also affected.</w:t>
       </w:r>
     </w:p>
     <w:p>
@@ -1700,7 +1742,7 @@
         <w:t xml:space="preserve"> </w:t>
       </w:r>
       <w:r>
-        <w:t xml:space="preserve">and water vapor flux values stabilized in the leaf chamber, net CO</w:t>
+        <w:t xml:space="preserve">and water vapour flux values stabilized in the leaf chamber, net CO</w:t>
       </w:r>
       <w:r>
         <w:rPr>
@@ -2082,7 +2124,22 @@
         <w:t xml:space="preserve"> </w:t>
       </w:r>
       <w:r>
-        <w:t xml:space="preserve">value (1.86) developed for these seedlings in a separate experiment (Drake et al. unpublished). Leaf area and dry mass were recorded for each leaf during gas exchange campaigns.</w:t>
+        <w:t xml:space="preserve">value (1.86) developed for these seedlings in a separate experiment (Drake</w:t>
+      </w:r>
+      <w:r>
+        <w:t xml:space="preserve"> </w:t>
+      </w:r>
+      <w:r>
+        <w:rPr>
+          <w:i/>
+        </w:rPr>
+        <w:t xml:space="preserve">et al.</w:t>
+      </w:r>
+      <w:r>
+        <w:t xml:space="preserve"> </w:t>
+      </w:r>
+      <w:r>
+        <w:t xml:space="preserve">unpublished). Leaf area and dry mass were recorded for each leaf during gas exchange campaigns.</w:t>
       </w:r>
     </w:p>
     <w:p>
@@ -2265,7 +2322,7 @@
         <w:t xml:space="preserve">2</w:t>
       </w:r>
       <w:r>
-        <w:t xml:space="preserve">). The percentange of N in samples was calculated by comparison with certified standards. Leaf</w:t>
+        <w:t xml:space="preserve">). The percentage of N in samples was calculated by comparison with certified standards. Leaf</w:t>
       </w:r>
       <w:r>
         <w:t xml:space="preserve"> </w:t>
@@ -2931,7 +2988,16 @@
         <w:t xml:space="preserve"> </w:t>
       </w:r>
       <w:r>
-        <w:t xml:space="preserve">values. Methods of the coupled leaf gas exchange model are also described in Duursma et al</w:t>
+        <w:t xml:space="preserve">values. Methods of the coupled leaf gas exchange model are also described in Duursma</w:t>
+      </w:r>
+      <w:r>
+        <w:t xml:space="preserve"> </w:t>
+      </w:r>
+      <w:r>
+        <w:rPr>
+          <w:i/>
+        </w:rPr>
+        <w:t xml:space="preserve">et al.</w:t>
       </w:r>
       <w:r>
         <w:t xml:space="preserve"> </w:t>
@@ -3125,7 +3191,16 @@
         <w:t xml:space="preserve">E. tereticornis</w:t>
       </w:r>
       <w:r>
-        <w:t xml:space="preserve">, from Duursma et al.</w:t>
+        <w:t xml:space="preserve">, from Duursma</w:t>
+      </w:r>
+      <w:r>
+        <w:t xml:space="preserve"> </w:t>
+      </w:r>
+      <w:r>
+        <w:rPr>
+          <w:i/>
+        </w:rPr>
+        <w:t xml:space="preserve">et al.</w:t>
       </w:r>
       <w:r>
         <w:t xml:space="preserve"> </w:t>
@@ -3256,7 +3331,7 @@
         <w:br w:type="textWrapping"/>
       </w:r>
       <w:r>
-        <w:t xml:space="preserve">We used the model to test the hypothesis that the effects of belowground sink limitation on rates of leaf</w:t>
+        <w:t xml:space="preserve">We used modelled C gain to test the hypothesis that the effects of belowground sink limitation on rates of leaf</w:t>
       </w:r>
       <w:r>
         <w:t xml:space="preserve"> </w:t>
@@ -4230,13 +4305,13 @@
         <w:t xml:space="preserve">max</w:t>
       </w:r>
       <w:r>
-        <w:t xml:space="preserve">:Vc</w:t>
+        <w:t xml:space="preserve">:V</w:t>
       </w:r>
       <w:r>
         <w:rPr>
           <w:vertAlign w:val="subscript"/>
         </w:rPr>
-        <w:t xml:space="preserve">max</w:t>
+        <w:t xml:space="preserve">cmax</w:t>
       </w:r>
       <w:r>
         <w:t xml:space="preserve"> </w:t>
@@ -4308,7 +4383,16 @@
         <w:t xml:space="preserve"> </w:t>
       </w:r>
       <w:r>
-        <w:t xml:space="preserve">parameter, generated for each seedling from the Medlyn et al</w:t>
+        <w:t xml:space="preserve">parameter, generated for each seedling from the Medlyn</w:t>
+      </w:r>
+      <w:r>
+        <w:t xml:space="preserve"> </w:t>
+      </w:r>
+      <w:r>
+        <w:rPr>
+          <w:i/>
+        </w:rPr>
+        <w:t xml:space="preserve">et al.</w:t>
       </w:r>
       <w:r>
         <w:t xml:space="preserve"> </w:t>
@@ -4507,55 +4591,22 @@
         <w:pStyle w:val="FirstParagraph"/>
       </w:pPr>
       <w:r>
-        <w:rPr>
-          <w:i/>
-        </w:rPr>
-        <w:t xml:space="preserve">this needs to reflect C gain vs mass</w:t>
-      </w:r>
-      <w:r>
-        <w:t xml:space="preserve"> </w:t>
-      </w:r>
-      <w:r>
-        <w:t xml:space="preserve">Optimization of the default model (</w:t>
-      </w:r>
-      <w:r>
-        <w:rPr>
-          <w:i/>
-        </w:rPr>
-        <w:t xml:space="preserve">M</w:t>
+        <w:t xml:space="preserve">Modelled cumulative net leaf C gain over 120 days varied two-fold across containers sizes (25.6 - 55.1 g C). The free seedling control had five-fold greater modelled total C gain than the average of container treatments (213.6 - 42.7±8.2 g C). For seedlings in containers, an average of 67 ±0.01 % of modelled C gain was not allocated to observed biomass, compared to 59.2 % for the free seedling control. Consequently, the CUE of containerized seedlings was lower than the free seedling control (Figure 6). As a result, the observed reductions in leaf</w:t>
+      </w:r>
+      <w:r>
+        <w:t xml:space="preserve"> </w:t>
+      </w:r>
+      <w:r>
+        <w:rPr>
+          <w:i/>
+        </w:rPr>
+        <w:t xml:space="preserve">A</w:t>
       </w:r>
       <w:r>
         <w:rPr>
           <w:vertAlign w:val="subscript"/>
         </w:rPr>
-        <w:t xml:space="preserve">free</w:t>
-      </w:r>
-      <w:r>
-        <w:t xml:space="preserve">) against data yielded an estimate of LMF of 25.7 %; with this LMF, the model predicted mean harvest total biomass of free seedlings within 1.0 %. Using this optimized LMF, the modeled total biomass of seedlings for each soil volume treatment (</w:t>
-      </w:r>
-      <w:r>
-        <w:rPr>
-          <w:i/>
-        </w:rPr>
-        <w:t xml:space="preserve">M</w:t>
-      </w:r>
-      <w:r>
-        <w:rPr>
-          <w:vertAlign w:val="subscript"/>
-        </w:rPr>
-        <w:t xml:space="preserve">pots</w:t>
-      </w:r>
-      <w:r>
-        <w:t xml:space="preserve">) was on average 11±2.3 g C more than measured seedling biomass when compared against predicted total net leaf C gain (Figure 6a). As a result, seedling C mass was overestimated by an average of 45±6.2 % in modeled seedlings across the soil volume treatments when non-photosynthetic parameters were kept constant (Figure 6b). As a result, the observed reductions in leaf</w:t>
-      </w:r>
-      <w:r>
-        <w:t xml:space="preserve"> </w:t>
-      </w:r>
-      <w:r>
-        <w:rPr>
-          <w:i/>
-        </w:rPr>
-        <w:t xml:space="preserve">A</w:t>
+        <w:t xml:space="preserve">n</w:t>
       </w:r>
       <w:r>
         <w:t xml:space="preserve"> </w:t>
@@ -4633,7 +4684,16 @@
         <w:pStyle w:val="FirstParagraph"/>
       </w:pPr>
       <w:r>
-        <w:t xml:space="preserve">Soon after seedlings became established, both height and diameter growth were negatively affected by decreasing soil volume. Low growth rates led to large reductions in biomass in small containers, compared to freely rooted seedlings. We analyzed the relationship between biomass growth and soil volume and found an increase of 34 % with a doubling of container volume, close to the 43 % reported in the meta-analysis by Poorter et al.</w:t>
+        <w:t xml:space="preserve">Soon after seedlings became established, both height and diameter growth were negatively affected by decreasing soil volume. Low growth rates led to large reductions in biomass in small containers, compared to freely rooted seedlings. We analyzed the relationship between biomass growth and soil volume and found an increase of 34 % with a doubling of container volume, close to the 43 % reported in the meta-analysis by Poorter</w:t>
+      </w:r>
+      <w:r>
+        <w:t xml:space="preserve"> </w:t>
+      </w:r>
+      <w:r>
+        <w:rPr>
+          <w:i/>
+        </w:rPr>
+        <w:t xml:space="preserve">et al.</w:t>
       </w:r>
       <w:r>
         <w:t xml:space="preserve"> </w:t>
@@ -5178,7 +5238,16 @@
         <w:t xml:space="preserve"> </w:t>
       </w:r>
       <w:r>
-        <w:t xml:space="preserve">were correlated with higher starch content throughout the experiment. These results agree with a study on a deciduous conifer by Equiza et al.</w:t>
+        <w:t xml:space="preserve">were correlated with higher starch content throughout the experiment. These results agree with a study on a deciduous conifer by Equiza</w:t>
+      </w:r>
+      <w:r>
+        <w:t xml:space="preserve"> </w:t>
+      </w:r>
+      <w:r>
+        <w:rPr>
+          <w:i/>
+        </w:rPr>
+        <w:t xml:space="preserve">et al.</w:t>
       </w:r>
       <w:r>
         <w:t xml:space="preserve"> </w:t>
@@ -5211,7 +5280,7 @@
         <w:t xml:space="preserve"> </w:t>
       </w:r>
       <w:r>
-        <w:t xml:space="preserve">to sink inhibition was regulated by this accumulation, as hypothesized. Overall, it is likely that both nutrient content and reduced sink strength played a role in observed photosynthetic down regulation, but future studies are needed to identify the specific mechanisms which prommpted these feedbacks.</w:t>
+        <w:t xml:space="preserve">to sink inhibition was regulated by this accumulation, as hypothesized. Overall, it is likely that both nutrient content and reduced sink strength played a role in observed photosynthetic down regulation, but future studies are needed to identify the specific mechanisms which prompted these feedbacks.</w:t>
       </w:r>
     </w:p>
     <w:p>
@@ -5271,7 +5340,7 @@
         <w:t xml:space="preserve">, 2000)</w:t>
       </w:r>
       <w:r>
-        <w:t xml:space="preserve">. In this study, there was no significant difference in root, leaf, or stem biomass partitioning with reduced soil volume compared to free seedlings, once ontogenetic drift was taken into account (Figure 3a,b). Although shifts in partitioning have been previosuly reported, specifically for nutrient limitation</w:t>
+        <w:t xml:space="preserve">. In this study, there was no significant difference in root, leaf, or stem biomass partitioning with reduced soil volume compared to free seedlings, once ontogenetic drift was taken into account (Figure 3a,b). Although shifts in partitioning have been previously reported, specifically for nutrient limitation</w:t>
       </w:r>
       <w:r>
         <w:t xml:space="preserve"> </w:t>
@@ -5280,7 +5349,7 @@
         <w:t xml:space="preserve">(McConnaughay &amp; Coleman, 1999, and references therein)</w:t>
       </w:r>
       <w:r>
-        <w:t xml:space="preserve">, a constant ratio of fine root mass to leaf mass was observed in this study across all treatments. These results suggest that seedlings kept a conservative strategy to maintain homeostatis with with biomass partitioning, instead of a functional partitioning response to optimize limiting soil resources.</w:t>
+        <w:t xml:space="preserve">, a constant ratio of fine root mass to leaf mass was observed in this study across all treatments. These results suggest that seedlings kept a conservative strategy to maintain homeostasis with with biomass partitioning, instead of a functional partitioning response to optimize limiting soil resources.</w:t>
       </w:r>
     </w:p>
     <w:p>
@@ -5312,7 +5381,7 @@
         <w:t xml:space="preserve">, 2005)</w:t>
       </w:r>
       <w:r>
-        <w:t xml:space="preserve">. Root exudation may have increased with reduced rooting volumes to facilitate N uptake in favour of increasing partitioning to root biomass. The sensitivity of roots to their own exudates near obstructions may also prevent further growth</w:t>
+        <w:t xml:space="preserve">. Root exudation may have increased with reduced rooting volumes to facilitate N uptake in favor of increasing partitioning to root biomass. The sensitivity of roots to their own exudates near obstructions may also prevent further growth</w:t>
       </w:r>
       <w:r>
         <w:t xml:space="preserve"> </w:t>
@@ -5360,7 +5429,7 @@
         <w:pStyle w:val="FirstParagraph"/>
       </w:pPr>
       <w:r>
-        <w:t xml:space="preserve">Our model used a simple approach to drive seedling growth with measured reductions in leaf</w:t>
+        <w:t xml:space="preserve">We use a simple approach to estimate cumulative seedling C gain with measured reductions in leaf</w:t>
       </w:r>
       <w:r>
         <w:t xml:space="preserve"> </w:t>
@@ -5381,7 +5450,7 @@
         <w:t xml:space="preserve"> </w:t>
       </w:r>
       <w:r>
-        <w:t xml:space="preserve">, via soil volume effects, while treating C use efficiency, respiration and C allocation as fixed processes. Contrary to expectation, the model consistently overestimated seedling growth in containers when parameterized with an optimized LMF for free seedlings. Although reductions in both</w:t>
+        <w:t xml:space="preserve">, via soil volume effects. Although reductions in both</w:t>
       </w:r>
       <w:r>
         <w:t xml:space="preserve"> </w:t>
@@ -5402,7 +5471,16 @@
         <w:t xml:space="preserve"> </w:t>
       </w:r>
       <w:r>
-        <w:t xml:space="preserve">and biomass were strongly correlated among treatments, as hypothesized by Poorter et al.</w:t>
+        <w:t xml:space="preserve">and biomass were strongly correlated among treatments, as hypothesized by Poorter</w:t>
+      </w:r>
+      <w:r>
+        <w:t xml:space="preserve"> </w:t>
+      </w:r>
+      <w:r>
+        <w:rPr>
+          <w:i/>
+        </w:rPr>
+        <w:t xml:space="preserve">et al.</w:t>
       </w:r>
       <w:r>
         <w:t xml:space="preserve"> </w:t>
@@ -5432,7 +5510,7 @@
         <w:t xml:space="preserve"> </w:t>
       </w:r>
       <w:r>
-        <w:t xml:space="preserve">do not fully explain reduced seedling growth. These findings are important as this model reflects classical approaches in tree growth and production modelling that are driven by inputs of C assimilation and processes such as respiration are considered proportional to biomass</w:t>
+        <w:t xml:space="preserve">do not fully explain reduced seedling growth. As whole-plant carbon use efficiency was decreased in seedlings with belowground sink limitation, this suggests that other components of the C balance were affected. These results are especially noteworthy for process-based growth models that parameterize CUE, tissue respiration and C allocation as fixed processes. For example, classical approaches in tree growth and production modelling are often driven by inputs of C assimilation and processes such as respiration are considered proportional to biomass</w:t>
       </w:r>
       <w:r>
         <w:t xml:space="preserve"> </w:t>
@@ -5477,7 +5555,7 @@
         <w:t xml:space="preserve">, 1999)</w:t>
       </w:r>
       <w:r>
-        <w:t xml:space="preserve">. It is possible that the overestimation of growth was due to an initial overestimation of</w:t>
+        <w:t xml:space="preserve">. It is possible these results represent an initial overestimation of</w:t>
       </w:r>
       <w:r>
         <w:t xml:space="preserve"> </w:t>
@@ -5629,7 +5707,7 @@
         <w:t xml:space="preserve"> </w:t>
       </w:r>
       <w:r>
-        <w:t xml:space="preserve">driving reductions in seedling growth. Our modelling results reveal that other components of the C balance, beyond</w:t>
+        <w:t xml:space="preserve">driving reductions in seedling growth. Modelling cumulative net seedling C gain, however, reveals that other components of the C balance, beyond</w:t>
       </w:r>
       <w:r>
         <w:t xml:space="preserve"> </w:t>
@@ -5647,7 +5725,7 @@
         <w:t xml:space="preserve">n</w:t>
       </w:r>
       <w:r>
-        <w:t xml:space="preserve">, are required to explain the observed seedling biomass response to sink manipulation. This discrepancy is noteworthy, as partial accounting of the different mechanisms involved in plant carbon balance can lead to erroneous conclusions</w:t>
+        <w:t xml:space="preserve">, are required to explain the observed seedling biomass response to sink manipulation. This finding is noteworthy, as partial accounting of the different mechanisms involved in plant C balance can lead to erroneous conclusions</w:t>
       </w:r>
       <w:r>
         <w:t xml:space="preserve"> </w:t>
@@ -5689,7 +5767,7 @@
         <w:t xml:space="preserve">, 2008)</w:t>
       </w:r>
       <w:r>
-        <w:t xml:space="preserve">, yet is often considered a static parameter in process based growth models. The use of fixed rates of respiration in our model likely underestimates seedling responses to sink limitation. Thus, our modelling results agree with conclusions from Valentine and Mäkelä</w:t>
+        <w:t xml:space="preserve">, yet is often considered a static parameter in process based growth models. Thus, we agree with conclusions from Valentine and Mäkelä</w:t>
       </w:r>
       <w:r>
         <w:t xml:space="preserve"> </w:t>
@@ -8644,51 +8722,6 @@
         <w:pStyle w:val="FirstParagraph"/>
       </w:pPr>
       <w:r>
-        <w:drawing>
-          <wp:inline>
-            <wp:extent cx="5486400" cy="7137400"/>
-            <wp:effectExtent b="0" l="0" r="0" t="0"/>
-            <wp:docPr descr="" id="1" name="Picture"/>
-            <a:graphic>
-              <a:graphicData uri="http://schemas.openxmlformats.org/drawingml/2006/picture">
-                <pic:pic>
-                  <pic:nvPicPr>
-                    <pic:cNvPr descr="manuscript_pve_files/figure-docx/allometry-1.png" id="0" name="Picture"/>
-                    <pic:cNvPicPr>
-                      <a:picLocks noChangeArrowheads="1" noChangeAspect="1"/>
-                    </pic:cNvPicPr>
-                  </pic:nvPicPr>
-                  <pic:blipFill>
-                    <a:blip r:embed="rId45"/>
-                    <a:stretch>
-                      <a:fillRect/>
-                    </a:stretch>
-                  </pic:blipFill>
-                  <pic:spPr bwMode="auto">
-                    <a:xfrm>
-                      <a:off x="0" y="0"/>
-                      <a:ext cx="5486400" cy="7137400"/>
-                    </a:xfrm>
-                    <a:prstGeom prst="rect">
-                      <a:avLst/>
-                    </a:prstGeom>
-                    <a:noFill/>
-                    <a:ln w="9525">
-                      <a:noFill/>
-                      <a:headEnd/>
-                      <a:tailEnd/>
-                    </a:ln>
-                  </pic:spPr>
-                </pic:pic>
-              </a:graphicData>
-            </a:graphic>
-          </wp:inline>
-        </w:drawing>
-      </w:r>
-      <w:r>
-        <w:t xml:space="preserve"> </w:t>
-      </w:r>
-      <w:r>
         <w:rPr>
           <w:b/>
         </w:rPr>
@@ -8718,51 +8751,6 @@
         <w:pStyle w:val="BodyText"/>
       </w:pPr>
       <w:r>
-        <w:drawing>
-          <wp:inline>
-            <wp:extent cx="5486400" cy="7315200"/>
-            <wp:effectExtent b="0" l="0" r="0" t="0"/>
-            <wp:docPr descr="" id="1" name="Picture"/>
-            <a:graphic>
-              <a:graphicData uri="http://schemas.openxmlformats.org/drawingml/2006/picture">
-                <pic:pic>
-                  <pic:nvPicPr>
-                    <pic:cNvPr descr="manuscript_pve_files/figure-docx/airvars-1.png" id="0" name="Picture"/>
-                    <pic:cNvPicPr>
-                      <a:picLocks noChangeArrowheads="1" noChangeAspect="1"/>
-                    </pic:cNvPicPr>
-                  </pic:nvPicPr>
-                  <pic:blipFill>
-                    <a:blip r:embed="rId46"/>
-                    <a:stretch>
-                      <a:fillRect/>
-                    </a:stretch>
-                  </pic:blipFill>
-                  <pic:spPr bwMode="auto">
-                    <a:xfrm>
-                      <a:off x="0" y="0"/>
-                      <a:ext cx="5486400" cy="7315200"/>
-                    </a:xfrm>
-                    <a:prstGeom prst="rect">
-                      <a:avLst/>
-                    </a:prstGeom>
-                    <a:noFill/>
-                    <a:ln w="9525">
-                      <a:noFill/>
-                      <a:headEnd/>
-                      <a:tailEnd/>
-                    </a:ln>
-                  </pic:spPr>
-                </pic:pic>
-              </a:graphicData>
-            </a:graphic>
-          </wp:inline>
-        </w:drawing>
-      </w:r>
-      <w:r>
-        <w:t xml:space="preserve"> </w:t>
-      </w:r>
-      <w:r>
         <w:rPr>
           <w:b/>
         </w:rPr>
@@ -8777,51 +8765,6 @@
         <w:pStyle w:val="BodyText"/>
       </w:pPr>
       <w:r>
-        <w:drawing>
-          <wp:inline>
-            <wp:extent cx="5486400" cy="7315200"/>
-            <wp:effectExtent b="0" l="0" r="0" t="0"/>
-            <wp:docPr descr="" id="1" name="Picture"/>
-            <a:graphic>
-              <a:graphicData uri="http://schemas.openxmlformats.org/drawingml/2006/picture">
-                <pic:pic>
-                  <pic:nvPicPr>
-                    <pic:cNvPr descr="manuscript_pve_files/figure-docx/allocation-1.png" id="0" name="Picture"/>
-                    <pic:cNvPicPr>
-                      <a:picLocks noChangeArrowheads="1" noChangeAspect="1"/>
-                    </pic:cNvPicPr>
-                  </pic:nvPicPr>
-                  <pic:blipFill>
-                    <a:blip r:embed="rId47"/>
-                    <a:stretch>
-                      <a:fillRect/>
-                    </a:stretch>
-                  </pic:blipFill>
-                  <pic:spPr bwMode="auto">
-                    <a:xfrm>
-                      <a:off x="0" y="0"/>
-                      <a:ext cx="5486400" cy="7315200"/>
-                    </a:xfrm>
-                    <a:prstGeom prst="rect">
-                      <a:avLst/>
-                    </a:prstGeom>
-                    <a:noFill/>
-                    <a:ln w="9525">
-                      <a:noFill/>
-                      <a:headEnd/>
-                      <a:tailEnd/>
-                    </a:ln>
-                  </pic:spPr>
-                </pic:pic>
-              </a:graphicData>
-            </a:graphic>
-          </wp:inline>
-        </w:drawing>
-      </w:r>
-      <w:r>
-        <w:t xml:space="preserve"> </w:t>
-      </w:r>
-      <w:r>
         <w:rPr>
           <w:b/>
         </w:rPr>
@@ -8854,51 +8797,6 @@
         <w:pStyle w:val="BodyText"/>
       </w:pPr>
       <w:r>
-        <w:drawing>
-          <wp:inline>
-            <wp:extent cx="5486400" cy="5486400"/>
-            <wp:effectExtent b="0" l="0" r="0" t="0"/>
-            <wp:docPr descr="" id="1" name="Picture"/>
-            <a:graphic>
-              <a:graphicData uri="http://schemas.openxmlformats.org/drawingml/2006/picture">
-                <pic:pic>
-                  <pic:nvPicPr>
-                    <pic:cNvPr descr="manuscript_pve_files/figure-docx/asat-1.png" id="0" name="Picture"/>
-                    <pic:cNvPicPr>
-                      <a:picLocks noChangeArrowheads="1" noChangeAspect="1"/>
-                    </pic:cNvPicPr>
-                  </pic:nvPicPr>
-                  <pic:blipFill>
-                    <a:blip r:embed="rId48"/>
-                    <a:stretch>
-                      <a:fillRect/>
-                    </a:stretch>
-                  </pic:blipFill>
-                  <pic:spPr bwMode="auto">
-                    <a:xfrm>
-                      <a:off x="0" y="0"/>
-                      <a:ext cx="5486400" cy="5486400"/>
-                    </a:xfrm>
-                    <a:prstGeom prst="rect">
-                      <a:avLst/>
-                    </a:prstGeom>
-                    <a:noFill/>
-                    <a:ln w="9525">
-                      <a:noFill/>
-                      <a:headEnd/>
-                      <a:tailEnd/>
-                    </a:ln>
-                  </pic:spPr>
-                </pic:pic>
-              </a:graphicData>
-            </a:graphic>
-          </wp:inline>
-        </w:drawing>
-      </w:r>
-      <w:r>
-        <w:t xml:space="preserve"> </w:t>
-      </w:r>
-      <w:r>
         <w:rPr>
           <w:b/>
         </w:rPr>
@@ -8913,51 +8811,6 @@
         <w:pStyle w:val="BodyText"/>
       </w:pPr>
       <w:r>
-        <w:drawing>
-          <wp:inline>
-            <wp:extent cx="5943600" cy="4457700"/>
-            <wp:effectExtent b="0" l="0" r="0" t="0"/>
-            <wp:docPr descr="" id="1" name="Picture"/>
-            <a:graphic>
-              <a:graphicData uri="http://schemas.openxmlformats.org/drawingml/2006/picture">
-                <pic:pic>
-                  <pic:nvPicPr>
-                    <pic:cNvPr descr="manuscript_pve_files/figure-docx/A_tncnitro-1.png" id="0" name="Picture"/>
-                    <pic:cNvPicPr>
-                      <a:picLocks noChangeArrowheads="1" noChangeAspect="1"/>
-                    </pic:cNvPicPr>
-                  </pic:nvPicPr>
-                  <pic:blipFill>
-                    <a:blip r:embed="rId49"/>
-                    <a:stretch>
-                      <a:fillRect/>
-                    </a:stretch>
-                  </pic:blipFill>
-                  <pic:spPr bwMode="auto">
-                    <a:xfrm>
-                      <a:off x="0" y="0"/>
-                      <a:ext cx="5943600" cy="4457700"/>
-                    </a:xfrm>
-                    <a:prstGeom prst="rect">
-                      <a:avLst/>
-                    </a:prstGeom>
-                    <a:noFill/>
-                    <a:ln w="9525">
-                      <a:noFill/>
-                      <a:headEnd/>
-                      <a:tailEnd/>
-                    </a:ln>
-                  </pic:spPr>
-                </pic:pic>
-              </a:graphicData>
-            </a:graphic>
-          </wp:inline>
-        </w:drawing>
-      </w:r>
-      <w:r>
-        <w:t xml:space="preserve"> </w:t>
-      </w:r>
-      <w:r>
         <w:rPr>
           <w:b/>
         </w:rPr>
@@ -9026,66 +8879,21 @@
         <w:pStyle w:val="BodyText"/>
       </w:pPr>
       <w:r>
-        <w:drawing>
-          <wp:inline>
-            <wp:extent cx="5486400" cy="7315200"/>
-            <wp:effectExtent b="0" l="0" r="0" t="0"/>
-            <wp:docPr descr="" id="1" name="Picture"/>
-            <a:graphic>
-              <a:graphicData uri="http://schemas.openxmlformats.org/drawingml/2006/picture">
-                <pic:pic>
-                  <pic:nvPicPr>
-                    <pic:cNvPr descr="manuscript_pve_files/figure-docx/massmodel-1.png" id="0" name="Picture"/>
-                    <pic:cNvPicPr>
-                      <a:picLocks noChangeArrowheads="1" noChangeAspect="1"/>
-                    </pic:cNvPicPr>
-                  </pic:nvPicPr>
-                  <pic:blipFill>
-                    <a:blip r:embed="rId50"/>
-                    <a:stretch>
-                      <a:fillRect/>
-                    </a:stretch>
-                  </pic:blipFill>
-                  <pic:spPr bwMode="auto">
-                    <a:xfrm>
-                      <a:off x="0" y="0"/>
-                      <a:ext cx="5486400" cy="7315200"/>
-                    </a:xfrm>
-                    <a:prstGeom prst="rect">
-                      <a:avLst/>
-                    </a:prstGeom>
-                    <a:noFill/>
-                    <a:ln w="9525">
-                      <a:noFill/>
-                      <a:headEnd/>
-                      <a:tailEnd/>
-                    </a:ln>
-                  </pic:spPr>
-                </pic:pic>
-              </a:graphicData>
-            </a:graphic>
-          </wp:inline>
-        </w:drawing>
-      </w:r>
-      <w:r>
-        <w:t xml:space="preserve"> </w:t>
-      </w:r>
-      <w:r>
         <w:rPr>
           <w:b/>
         </w:rPr>
         <w:t xml:space="preserve">Figure 6</w:t>
       </w:r>
       <w:r>
-        <w:t xml:space="preserve">. (a) Total C mass of harvested seedlings versus modelled net leaf carbon gain over 120 days. The dashed black line shows the 1:1 line and the dotted blue line shows the seedling biomass that would be expected if all seedlings had the same carbon use efficiency as the freely grown seedling. (b) Ratio of final biomass to modelled net leaf C gain of plants growth in different container sizes.</w:t>
+        <w:t xml:space="preserve">. Ratio of final biomass to modelled net leaf C gain of plants growth in different container sizes.</w:t>
       </w:r>
     </w:p>
     <w:p>
       <w:pPr>
         <w:pStyle w:val="Heading1"/>
       </w:pPr>
-      <w:bookmarkStart w:id="51" w:name="acknowledgements"/>
-      <w:bookmarkEnd w:id="51"/>
+      <w:bookmarkStart w:id="45" w:name="acknowledgements"/>
+      <w:bookmarkEnd w:id="45"/>
       <w:r>
         <w:t xml:space="preserve">Acknowledgements</w:t>
       </w:r>
@@ -9102,8 +8910,8 @@
       <w:pPr>
         <w:pStyle w:val="Heading1"/>
       </w:pPr>
-      <w:bookmarkStart w:id="52" w:name="references"/>
-      <w:bookmarkEnd w:id="52"/>
+      <w:bookmarkStart w:id="46" w:name="references"/>
+      <w:bookmarkEnd w:id="46"/>
       <w:r>
         <w:t xml:space="preserve">References</w:t>
       </w:r>
@@ -16294,6 +16102,73 @@
       </w:r>
       <w:r>
         <w:t xml:space="preserve">: 1162–1170.</w:t>
+      </w:r>
+    </w:p>
+    <w:p>
+      <w:pPr>
+        <w:pStyle w:val="Bibliography"/>
+      </w:pPr>
+      <w:r>
+        <w:rPr>
+          <w:b w:val="0"/>
+          <w:b/>
+        </w:rPr>
+        <w:t xml:space="preserve">Sweet GB</w:t>
+      </w:r>
+      <w:r>
+        <w:rPr>
+          <w:b/>
+        </w:rPr>
+        <w:t xml:space="preserve">,</w:t>
+      </w:r>
+      <w:r>
+        <w:rPr>
+          <w:b/>
+        </w:rPr>
+        <w:t xml:space="preserve"> </w:t>
+      </w:r>
+      <w:r>
+        <w:rPr>
+          <w:b w:val="0"/>
+          <w:b/>
+        </w:rPr>
+        <w:t xml:space="preserve">Wareing PF</w:t>
+      </w:r>
+      <w:r>
+        <w:t xml:space="preserve">.</w:t>
+      </w:r>
+      <w:r>
+        <w:t xml:space="preserve"> </w:t>
+      </w:r>
+      <w:r>
+        <w:rPr>
+          <w:b/>
+        </w:rPr>
+        <w:t xml:space="preserve">1966</w:t>
+      </w:r>
+      <w:r>
+        <w:t xml:space="preserve">. Role of plant growth in regulating photosynthesis.</w:t>
+      </w:r>
+      <w:r>
+        <w:t xml:space="preserve"> </w:t>
+      </w:r>
+      <w:r>
+        <w:rPr>
+          <w:i/>
+        </w:rPr>
+        <w:t xml:space="preserve">Nature</w:t>
+      </w:r>
+      <w:r>
+        <w:t xml:space="preserve"> </w:t>
+      </w:r>
+      <w:r>
+        <w:rPr>
+          <w:b/>
+        </w:rPr>
+        <w:t xml:space="preserve">210</w:t>
+      </w:r>
+      <w:r>
+        <w:t xml:space="preserve">: 77–79.</w:t>
       </w:r>
     </w:p>
     <w:p>
@@ -17783,7 +17658,7 @@
     </w:lvl>
   </w:abstractNum>
   <w:abstractNum w:abstractNumId="990">
-    <w:nsid w:val="36ca8ced"/>
+    <w:nsid w:val="be4da69f"/>
     <w:multiLevelType w:val="multilevel"/>
     <w:lvl w:ilvl="0">
       <w:numFmt w:val="bullet"/>
@@ -17864,7 +17739,7 @@
     </w:lvl>
   </w:abstractNum>
   <w:abstractNum w:abstractNumId="991">
-    <w:nsid w:val="123ae101"/>
+    <w:nsid w:val="ae8113ee"/>
     <w:multiLevelType w:val="multilevel"/>
     <w:lvl w:ilvl="0">
       <w:numFmt w:val="bullet"/>

</xml_diff>

<commit_message>
fig 6 caption change
</commit_message>
<xml_diff>
--- a/manuscript/manuscript_pve.docx
+++ b/manuscript/manuscript_pve.docx
@@ -203,7 +203,7 @@
         <w:br w:type="textWrapping"/>
       </w:r>
       <w:r>
-        <w:t xml:space="preserve">Materials and methods: 2342</w:t>
+        <w:t xml:space="preserve">Materials and methods: 2171</w:t>
       </w:r>
       <w:r>
         <w:br w:type="textWrapping"/>
@@ -215,7 +215,7 @@
         <w:br w:type="textWrapping"/>
       </w:r>
       <w:r>
-        <w:t xml:space="preserve">Discussion: 1815</w:t>
+        <w:t xml:space="preserve">Discussion: 1759</w:t>
       </w:r>
       <w:r>
         <w:br w:type="textWrapping"/>
@@ -17826,7 +17826,7 @@
     </w:lvl>
   </w:abstractNum>
   <w:abstractNum w:abstractNumId="990">
-    <w:nsid w:val="32ef5a75"/>
+    <w:nsid w:val="f15896bb"/>
     <w:multiLevelType w:val="multilevel"/>
     <w:lvl w:ilvl="0">
       <w:numFmt w:val="bullet"/>
@@ -17907,7 +17907,7 @@
     </w:lvl>
   </w:abstractNum>
   <w:abstractNum w:abstractNumId="991">
-    <w:nsid w:val="8aac3138"/>
+    <w:nsid w:val="4acbcb1f"/>
     <w:multiLevelType w:val="multilevel"/>
     <w:lvl w:ilvl="0">
       <w:numFmt w:val="bullet"/>

</xml_diff>

<commit_message>
final edits, submitted this version to new phyt
</commit_message>
<xml_diff>
--- a/manuscript/manuscript_pve.docx
+++ b/manuscript/manuscript_pve.docx
@@ -447,7 +447,7 @@
         <w:t xml:space="preserve"> </w:t>
       </w:r>
       <w:r>
-        <w:t xml:space="preserve">(e.g. Fatichi &amp; Leuzinger, 2013; Fatichi</w:t>
+        <w:t xml:space="preserve">(Fatichi</w:t>
       </w:r>
       <w:r>
         <w:t xml:space="preserve"> </w:t>
@@ -1363,7 +1363,7 @@
         <w:t xml:space="preserve">-3</w:t>
       </w:r>
       <w:r>
-        <w:t xml:space="preserve">. An Imidacloprid (BAYER CropScience) insecticide tablet was planted 5 cm below the roots of each seedling. Containers were planted flush with the soil surface inside metal sleeves, designed to minimize excess air space between the container and outside soil while also allowing for container removal. This allowed for soil temperatures in containers to reflect conditions of naturally planted (free) seedlings. Each experimental block (n=7) contained a complete replicate set of six container volumes as well as one free seedling, with 1 m</w:t>
+        <w:t xml:space="preserve">. An Imidacloprid (BAYER CropScience) insecticide tablet was planted 5 cm below the roots of each seedling. Containers were planted flush with the soil surface inside metal sleeves, designed to minimize excess air space between the container and outside soil while also allowing for container removal. This allowed for soil temperatures in containers to reflect conditions of naturally planted (Free) seedlings. Each experimental block (n=7) contained a complete replicate set of six container volumes as well as one Free seedling, with 1 m</w:t>
       </w:r>
       <w:r>
         <w:rPr>
@@ -1375,7 +1375,7 @@
         <w:t xml:space="preserve"> </w:t>
       </w:r>
       <w:r>
-        <w:t xml:space="preserve">spacing. For each free seedling, used as the control, a 1 m</w:t>
+        <w:t xml:space="preserve">spacing. For each Free seedling, used as the control, a 1 m</w:t>
       </w:r>
       <w:r>
         <w:rPr>
@@ -1461,7 +1461,7 @@
         <w:t xml:space="preserve"> </w:t>
       </w:r>
       <w:r>
-        <w:t xml:space="preserve">2013). Dry mass of leaves, stems, roots and total leaf area (LI-3100C Area Meter; LI-COR, Lincoln, NE, USA) were measured for each seedling. Mean individual leaf area for each harvested seedling was calculated by dividing total measured leaf area by total leaf count of only fully expanded leaves. Mean individual leaf area was then used to interpolate total seedling leaf area through time with weekly leaf counts. Root mass was collected by removing the roots system and passing soil from each container through a 1 mm sieve, washing, separating into fine and coarse roots (&lt;2 mm and &gt;2 mm diameter, respectively) and then drying to a constant mass. Roots of seedlings in containers were not considered pot bound, as matted roots along the soil-container interface were not observed. Roots from the free seedlings were collected by excavating each 1 m</w:t>
+        <w:t xml:space="preserve">2013). Dry mass of leaves, stems, roots and total leaf area (LI-3100C Area Meter; LI-COR, Lincoln, NE, USA) were measured for each seedling. Mean individual leaf area for each harvested seedling was calculated by dividing total measured leaf area by total leaf count of only fully expanded leaves. Mean individual leaf area was then used to interpolate total seedling leaf area through time with weekly leaf counts. Root mass was collected by removing the roots system and passing soil from each container through a 1 mm sieve, washing, separating into fine and coarse roots (&lt;2 mm and &gt;2 mm diameter, respectively) and then drying to a constant mass. Roots of seedlings in containers were not considered pot bound, as matted roots along the soil-container interface were not observed. Roots from the Free seedlings were collected by excavating each 1 m</w:t>
       </w:r>
       <w:r>
         <w:rPr>
@@ -3711,7 +3711,7 @@
         <w:t xml:space="preserve"> </w:t>
       </w:r>
       <w:r>
-        <w:t xml:space="preserve">&lt; 0.001) were found with increasing soil volume. We did not find a continuous effect of container size; rather, plant size was similar among smaller containers, and differences were driven mainly by the largest container and the free seedling treatments.</w:t>
+        <w:t xml:space="preserve">&lt; 0.001) were found with increasing soil volume. We did not find a continuous effect of container size; rather, plant size was similar among smaller containers, and differences were driven mainly by the largest container and the Free seedling treatments.</w:t>
       </w:r>
     </w:p>
     <w:p>
@@ -3734,7 +3734,7 @@
         <w:t xml:space="preserve"> </w:t>
       </w:r>
       <w:r>
-        <w:t xml:space="preserve">&lt; 0.001) and between container treatments and free seedlings (</w:t>
+        <w:t xml:space="preserve">&lt; 0.001) and between container treatments and Free seedlings (</w:t>
       </w:r>
       <w:r>
         <w:rPr>
@@ -3746,7 +3746,7 @@
         <w:t xml:space="preserve"> </w:t>
       </w:r>
       <w:r>
-        <w:t xml:space="preserve">&lt; 0.001, Table 1). On average, harvested biomass of free seedlings was 84% higher than that of seedlings in containers. Plant biomass was positively correlated with total leaf area across all treatments (</w:t>
+        <w:t xml:space="preserve">&lt; 0.001, Table 1). On average, harvested biomass of Free seedlings was 84% higher than that of seedlings in containers. Plant biomass was positively correlated with total leaf area across all treatments (</w:t>
       </w:r>
       <w:r>
         <w:rPr>
@@ -3809,7 +3809,7 @@
         <w:br w:type="textWrapping"/>
       </w:r>
       <w:r>
-        <w:t xml:space="preserve">Overall, SRL was higher in seedlings in containers compared to free seedlings but only in some of the container size treatments (Table 2,</w:t>
+        <w:t xml:space="preserve">Overall, SRL was higher in seedlings in containers compared to Free seedlings but only in some of the container size treatments (Table 2,</w:t>
       </w:r>
       <w:r>
         <w:t xml:space="preserve"> </w:t>
@@ -3851,7 +3851,7 @@
         <w:t xml:space="preserve"> </w:t>
       </w:r>
       <w:r>
-        <w:t xml:space="preserve">was higher in free seedlings, but was not different across container sizes (Table 1,</w:t>
+        <w:t xml:space="preserve">was higher in Free seedlings, but was not different across container sizes (Table 1,</w:t>
       </w:r>
       <w:r>
         <w:t xml:space="preserve"> </w:t>
@@ -3908,7 +3908,7 @@
         <w:t xml:space="preserve"> </w:t>
       </w:r>
       <w:r>
-        <w:t xml:space="preserve">was significantly higher in free seedlings and the largest container volume compared to the smaller container volumes at the onset of gas exchange measurements (6th week,</w:t>
+        <w:t xml:space="preserve">was significantly higher in Free seedlings and the largest container volume compared to the smaller container volumes at the onset of gas exchange measurements (6th week,</w:t>
       </w:r>
       <w:r>
         <w:t xml:space="preserve"> </w:t>
@@ -3935,7 +3935,7 @@
         <w:t xml:space="preserve"> </w:t>
       </w:r>
       <w:r>
-        <w:t xml:space="preserve">than other soil volumes, while free seedlings maintained the highest leaf N</w:t>
+        <w:t xml:space="preserve">than other soil volumes, while Free seedlings maintained the highest leaf N</w:t>
       </w:r>
       <w:r>
         <w:rPr>
@@ -3962,7 +3962,7 @@
         <w:t xml:space="preserve"> </w:t>
       </w:r>
       <w:r>
-        <w:t xml:space="preserve">&lt; 0.001). Leaf starch content in the smallest container was ca. double that of free seedlings (</w:t>
+        <w:t xml:space="preserve">&lt; 0.001). Leaf starch content in the smallest container was ca. double that of Free seedlings (</w:t>
       </w:r>
       <w:r>
         <w:rPr>
@@ -3974,7 +3974,7 @@
         <w:t xml:space="preserve"> </w:t>
       </w:r>
       <w:r>
-        <w:t xml:space="preserve">= 0.039), while leaf soluble sugars did not differ across treatments throughout the experiment (Table 1). Differences in leaf starch between the free seedling and the smallest container were evident during the first gas exchange campaign (</w:t>
+        <w:t xml:space="preserve">= 0.039), while leaf soluble sugars did not differ across treatments throughout the experiment (Table 1). Differences in leaf starch between the Free seedling and the smallest container were evident during the first gas exchange campaign (</w:t>
       </w:r>
       <w:r>
         <w:rPr>
@@ -3986,7 +3986,7 @@
         <w:t xml:space="preserve"> </w:t>
       </w:r>
       <w:r>
-        <w:t xml:space="preserve">= 0.001). Root N was higher in free seedlings compared to seedlings in containers but only for some of the container size treatments (Table 2).</w:t>
+        <w:t xml:space="preserve">= 0.001). Root N was higher in Free seedlings compared to seedlings in containers but only for some of the container size treatments (Table 2).</w:t>
       </w:r>
     </w:p>
     <w:p>
@@ -4046,7 +4046,7 @@
         <w:t xml:space="preserve"> </w:t>
       </w:r>
       <w:r>
-        <w:t xml:space="preserve">were significantly higher in the free seedling treatment compared to seedlings in containers (both</w:t>
+        <w:t xml:space="preserve">were significantly higher in the Free seedling treatment compared to seedlings in containers (both</w:t>
       </w:r>
       <w:r>
         <w:t xml:space="preserve"> </w:t>
@@ -4103,7 +4103,7 @@
         <w:t xml:space="preserve"> </w:t>
       </w:r>
       <w:r>
-        <w:t xml:space="preserve">(Table 3) were consistently higher in free seedlings than in containers (26 % and 29 %, respectively). The relationship between leaf starch and leaf N</w:t>
+        <w:t xml:space="preserve">(Table 3) were consistently higher in Free seedlings than in containers (26 % and 29 %, respectively). The relationship between leaf starch and leaf N</w:t>
       </w:r>
       <w:r>
         <w:rPr>
@@ -4360,7 +4360,7 @@
         <w:t xml:space="preserve"> </w:t>
       </w:r>
       <w:r>
-        <w:t xml:space="preserve">were significantly higher in free seedlings (30 % and 26 %, respectively) than container-grown seedlings with little variation between container volume treatments (Table 3). Overall, the</w:t>
+        <w:t xml:space="preserve">were significantly higher in Free seedlings (30 % and 26 %, respectively) than container-grown seedlings with little variation between container volume treatments (Table 3). Overall, the</w:t>
       </w:r>
       <w:r>
         <w:t xml:space="preserve"> </w:t>
@@ -4489,7 +4489,7 @@
         <w:t xml:space="preserve"> </w:t>
       </w:r>
       <w:r>
-        <w:t xml:space="preserve">optimal stomatal conductance model, was lowest in the free seedling treatment and was marginally different across soil volume treatments (Table 3).</w:t>
+        <w:t xml:space="preserve">optimal stomatal conductance model, was lowest in the Free seedling treatment and was marginally different across soil volume treatments (Table 3).</w:t>
       </w:r>
     </w:p>
     <w:p>
@@ -4563,7 +4563,7 @@
         <w:t xml:space="preserve"> </w:t>
       </w:r>
       <w:r>
-        <w:t xml:space="preserve">in free seedlings was generally higher than those in containers (Table 3,</w:t>
+        <w:t xml:space="preserve">in Free seedlings was generally higher than those in containers (Table 3,</w:t>
       </w:r>
       <w:r>
         <w:t xml:space="preserve"> </w:t>
@@ -4620,7 +4620,7 @@
         <w:t xml:space="preserve">13</w:t>
       </w:r>
       <w:r>
-        <w:t xml:space="preserve">C at final harvest was not different across treatments (Table 1). Combined, these indices provide strong evidence that water stress was not apparent on these seedlings throughout the experiment. Soil N at harvest was not different across soil volumes (mean of .045 %), with minimal decreases from pre-planting values (mean of = .049 %). This similarity indicates that nutrient leaching from free seedlings or from draining of containers following natural rainfall events did not differ between treatments.</w:t>
+        <w:t xml:space="preserve">C at final harvest was not different across treatments (Table 1). Combined, these indices provide strong evidence that water stress was not apparent on these seedlings throughout the experiment. Soil N at harvest was not different across soil volumes (mean of .045 %), with minimal decreases from pre-planting values (mean of = .049 %). This similarity indicates that nutrient leaching from Free seedlings or from draining of containers following natural rainfall events did not differ between treatments.</w:t>
       </w:r>
     </w:p>
     <w:p>
@@ -4638,7 +4638,7 @@
         <w:pStyle w:val="FirstParagraph"/>
       </w:pPr>
       <w:r>
-        <w:t xml:space="preserve">Modelled cumulative net leaf C gain over 120 days varied two-fold across containers sizes (25.6 - 55.1 g C). The free seedling control had five-fold greater modelled total C gain than the average of container treatments (213.6 - 42.7±8.2 g C). For seedlings in containers, an average of 67 ±0.01 % of modelled C gain was not allocated to observed biomass, compared to 59.2 % for the free seedling control. Consequently, the CUE of containerized seedlings was lower than the free seedling control (Figure 6). As a result, the observed reductions in leaf</w:t>
+        <w:t xml:space="preserve">Modelled cumulative net leaf C gain over 120 days varied two-fold across containers sizes (25.6 - 55.1 g C). The Free seedling control had five-fold greater modelled total C gain than the average of container treatments (213.6 - 42.7±8.2 g C). For seedlings in containers, an average of 67 ±0.01 % of modelled C gain was not allocated to observed biomass, compared to 59.2 % for the Free seedling control. Consequently, the CUE of containerized seedlings was lower than the Free seedling control (Figure 6). As a result, the observed reductions in leaf</w:t>
       </w:r>
       <w:r>
         <w:t xml:space="preserve"> </w:t>
@@ -4797,7 +4797,7 @@
         <w:t xml:space="preserve">(Passioura, 2002)</w:t>
       </w:r>
       <w:r>
-        <w:t xml:space="preserve">. Here, we observed a large divergence in leaf area between seedlings in containers and free seedlings through time, with the eventual cessation of new leaf growth in seedlings in small containers.</w:t>
+        <w:t xml:space="preserve">. Here, we observed a large divergence in leaf area between seedlings in containers and Free seedlings through time, with the eventual cessation of new leaf growth in seedlings in small containers.</w:t>
       </w:r>
     </w:p>
     <w:p>
@@ -5169,7 +5169,7 @@
         <w:t xml:space="preserve"> </w:t>
       </w:r>
       <w:r>
-        <w:t xml:space="preserve">were detected with TNC-free leaf mass, TNC dilution of leaf N was accounted for in all seedlings. It is possible that either physical root restriction or decreased supply reduced seedling N uptake in small containers. Although root N was on average higher in free seedlings at the end of the experiment, it was not consistently higher than the smallest container volume treatment. Unrestricted mycorrhizal recruitment could have instead facilitated the increases in leaf N</w:t>
+        <w:t xml:space="preserve">were detected with TNC-free leaf mass, TNC dilution of leaf N was accounted for in all seedlings. It is possible that either physical root restriction or decreased supply reduced seedling N uptake in small containers. Although root N was on average higher in Free seedlings at the end of the experiment, it was not consistently higher than the smallest container volume treatment. Unrestricted mycorrhizal recruitment could have instead facilitated the increases in leaf N</w:t>
       </w:r>
       <w:r>
         <w:rPr>
@@ -5181,7 +5181,7 @@
         <w:t xml:space="preserve"> </w:t>
       </w:r>
       <w:r>
-        <w:t xml:space="preserve">in free seedlings, but this effect is unknown. Soil N also declined evenly across all treatments, providing no clear evidence for decreased supply between free seedlings and seedlings in containers. In these already low fertility soils, it is possible that seedlings in containers simply grew into increasing N limitation which negatively affected belowground sink strength. Although no clear feedback could be determined between the available soil N pool and decreases in leaf N</w:t>
+        <w:t xml:space="preserve">in Free seedlings, but this effect is unknown. Soil N also declined evenly across all treatments, providing no clear evidence for decreased supply between Free seedlings and seedlings in containers. In these already low fertility soils, it is possible that seedlings in containers simply grew into increasing N limitation which negatively affected belowground sink strength. Although no clear feedback could be determined between the available soil N pool and decreases in leaf N</w:t>
       </w:r>
       <w:r>
         <w:rPr>
@@ -5306,7 +5306,7 @@
         <w:t xml:space="preserve"> </w:t>
       </w:r>
       <w:r>
-        <w:t xml:space="preserve">where photosynthetic downregulation from reduced sink strength was correlated with starch content. As starch content in leaves of plants grown in the smallest containers was nearly double that of free seedlings in our study, this suggests the response of</w:t>
+        <w:t xml:space="preserve">where photosynthetic downregulation from reduced sink strength was correlated with starch content. As starch content in leaves of plants grown in the smallest containers was nearly double that of Free seedlings in our study, this suggests the response of</w:t>
       </w:r>
       <w:r>
         <w:t xml:space="preserve"> </w:t>
@@ -5387,7 +5387,7 @@
         <w:t xml:space="preserve">, 2000)</w:t>
       </w:r>
       <w:r>
-        <w:t xml:space="preserve">. In this study, there was no significant difference in root, leaf, or stem biomass partitioning with reduced soil volume compared to free seedlings, once ontogenetic drift was taken into account (Figure 3a,b). A conserved ratio of fine root mass to leaf mass was observed across all treatments, suggesting that seedlings maintained homeostasis with biomass partitioning instead of a functional partitioning response to optimize limiting soil resources.</w:t>
+        <w:t xml:space="preserve">. In this study, there was no significant difference in root, leaf, or stem biomass partitioning with reduced soil volume compared to Free seedlings, once ontogenetic drift was taken into account (Figure 3a,b). A conserved ratio of fine root mass to leaf mass was observed across all treatments, suggesting that seedlings maintained homeostasis with biomass partitioning instead of a functional partitioning response to optimize limiting soil resources.</w:t>
       </w:r>
     </w:p>
     <w:p>
@@ -6953,7 +6953,7 @@
         <w:t xml:space="preserve"> </w:t>
       </w:r>
       <w:r>
-        <w:t xml:space="preserve">seedlings to soil volume treatments. Each value reflects the mean (± 1 standard error) for each treatment. All values are from the final harvest. Values for fine root length density (FRLD) were only calculated for seedlings in containers as free seedlings had potentially unlimited soil volume to exploit. Different letters represent significant differences between treatments. The volume effect P value represents the overall difference between seedlings with soil volume restriction and the control seedlings, except for FRLD which represents only differences between seedlings in containers.</w:t>
+        <w:t xml:space="preserve">seedlings to soil volume treatments. Each value reflects the mean (± 1 standard error) for each treatment. All values are from the final harvest. Values for fine root length density (FRLD) were only calculated for seedlings in containers as Free seedlings had potentially unlimited soil volume to exploit. Different letters represent significant differences between treatments. The volume effect P value represents the overall difference between seedlings with soil volume restriction and the control seedlings, except for FRLD which represents only differences between seedlings in containers.</w:t>
       </w:r>
     </w:p>
     <w:tbl>
@@ -8781,7 +8781,7 @@
         <w:t xml:space="preserve">Figure 1</w:t>
       </w:r>
       <w:r>
-        <w:t xml:space="preserve">. Soil volume treatment means ± standard error of height growth (a), diameter growth (b), and seedling leaf area estimated from leaf counts (c) measured weekly of</w:t>
+        <w:t xml:space="preserve">. Seedling growth over the duration of the experiment was strongly reduced in containerized seedlings compared to freely rooted seedlings. Height growth (a), diameter growth (b), and seedling leaf area estimated from leaf counts (c) measured weekly on</w:t>
       </w:r>
       <w:r>
         <w:t xml:space="preserve"> </w:t>
@@ -8796,159 +8796,788 @@
         <w:t xml:space="preserve"> </w:t>
       </w:r>
       <w:r>
-        <w:t xml:space="preserve">seedlings across the experiment duration in 2013.</w:t>
+        <w:t xml:space="preserve">seedlings across the experiment duration in 2013. Shown are soil volume treatment means ± standard error.</w:t>
+      </w:r>
+      <w:r>
+        <w:br w:type="textWrapping"/>
+      </w:r>
+      <w:r>
+        <w:t xml:space="preserve"> </w:t>
+      </w:r>
+      <w:r>
+        <w:rPr>
+          <w:b/>
+        </w:rPr>
+        <w:t xml:space="preserve">Figure 2</w:t>
+      </w:r>
+      <w:r>
+        <w:t xml:space="preserve">. Environmental drivers over the course of the experiment. Daily maximum and minimum temperature (a), total daily PPFD (b), and daily maximum vapour pressure deficit (c) in 2013.</w:t>
+      </w:r>
+      <w:r>
+        <w:br w:type="textWrapping"/>
+      </w:r>
+      <w:r>
+        <w:t xml:space="preserve"> </w:t>
+      </w:r>
+      <w:r>
+        <w:rPr>
+          <w:b/>
+        </w:rPr>
+        <w:t xml:space="preserve">Figure 3</w:t>
+      </w:r>
+      <w:r>
+        <w:t xml:space="preserve">. Biomass partitioning at final harvest did not respond strongly to soil volume treatment. (a) Relative partitioning to leaves, stems, and roots at the final harvest, shown as treatment means (standard errors omitted for clarity). (b) Bi-variate relationships between mass partitioning to leaves and stems + roots. Each symbol is a plant. Lines represent standardized major axis fitting of the log-transformed allometric relationships of leaf mass fraction by treatment. (c) Total plant leaf mass as a function of fine root biomass with ± standard error. The dashed line is a 1:1 line and the solid line represents the significant log-log model fit (</w:t>
+      </w:r>
+      <w:r>
+        <w:rPr>
+          <w:i/>
+        </w:rPr>
+        <w:t xml:space="preserve">R</w:t>
+      </w:r>
+      <w:r>
+        <w:rPr>
+          <w:vertAlign w:val="superscript"/>
+        </w:rPr>
+        <w:t xml:space="preserve">2</w:t>
+      </w:r>
+      <w:r>
+        <w:t xml:space="preserve"> </w:t>
+      </w:r>
+      <w:r>
+        <w:t xml:space="preserve">= 0.82) with equation: log(x) = -0.36 + 0.983 * log(y).</w:t>
+      </w:r>
+      <w:r>
+        <w:br w:type="textWrapping"/>
+      </w:r>
+      <w:r>
+        <w:t xml:space="preserve"> </w:t>
+      </w:r>
+      <w:r>
+        <w:rPr>
+          <w:b/>
+        </w:rPr>
+        <w:t xml:space="preserve">Figure 4</w:t>
+      </w:r>
+      <w:r>
+        <w:t xml:space="preserve">. Light-saturated photosynthesis (A</w:t>
+      </w:r>
+      <w:r>
+        <w:rPr>
+          <w:vertAlign w:val="subscript"/>
+        </w:rPr>
+        <w:t xml:space="preserve">sat</w:t>
+      </w:r>
+      <w:r>
+        <w:t xml:space="preserve">) was reduced in containerized seedlings compared to freely-rooted seedlings ('Free'). Shown are soil volume treatment means ± standard error, across all measurement campaigns (n = 6), of light saturated rates of photosynthesis at 25 °C. Different letters represent significant differences between treatments (p &lt; 0.05).</w:t>
+      </w:r>
+      <w:r>
+        <w:br w:type="textWrapping"/>
+      </w:r>
+      <w:r>
+        <w:t xml:space="preserve"> </w:t>
+      </w:r>
+      <w:r>
+        <w:rPr>
+          <w:b/>
+        </w:rPr>
+        <w:t xml:space="preserve">Figure 5</w:t>
+      </w:r>
+      <w:r>
+        <w:t xml:space="preserve">. Photosynthetic capacity on a leaf mass basis (A</w:t>
+      </w:r>
+      <w:r>
+        <w:rPr>
+          <w:vertAlign w:val="subscript"/>
+        </w:rPr>
+        <w:t xml:space="preserve">mass</w:t>
+      </w:r>
+      <w:r>
+        <w:t xml:space="preserve">, measured at saturating light and [CO</w:t>
+      </w:r>
+      <w:r>
+        <w:rPr>
+          <w:vertAlign w:val="subscript"/>
+        </w:rPr>
+        <w:t xml:space="preserve">2</w:t>
+      </w:r>
+      <w:r>
+        <w:t xml:space="preserve">]) was correlated to both leaf starch and nitrogen content. (a) A</w:t>
+      </w:r>
+      <w:r>
+        <w:rPr>
+          <w:vertAlign w:val="subscript"/>
+        </w:rPr>
+        <w:t xml:space="preserve">mass</w:t>
+      </w:r>
+      <w:r>
+        <w:t xml:space="preserve"> </w:t>
+      </w:r>
+      <w:r>
+        <w:t xml:space="preserve">was negatively related to leaf starch (shown as percentage of dry mass), in particular for leaves with higher nitrogen content (N</w:t>
+      </w:r>
+      <w:r>
+        <w:rPr>
+          <w:vertAlign w:val="subscript"/>
+        </w:rPr>
+        <w:t xml:space="preserve">mass</w:t>
+      </w:r>
+      <w:r>
+        <w:t xml:space="preserve">). (b) A</w:t>
+      </w:r>
+      <w:r>
+        <w:rPr>
+          <w:vertAlign w:val="subscript"/>
+        </w:rPr>
+        <w:t xml:space="preserve">mass</w:t>
+      </w:r>
+      <w:r>
+        <w:t xml:space="preserve"> </w:t>
+      </w:r>
+      <w:r>
+        <w:t xml:space="preserve">was positively related to N</w:t>
+      </w:r>
+      <w:r>
+        <w:rPr>
+          <w:vertAlign w:val="subscript"/>
+        </w:rPr>
+        <w:t xml:space="preserve">mass</w:t>
+      </w:r>
+      <w:r>
+        <w:t xml:space="preserve"> </w:t>
+      </w:r>
+      <w:r>
+        <w:t xml:space="preserve">(expressed as N per unit mass after subtracting TNC content). In both panels, each symbol is an individual measurement of A</w:t>
+      </w:r>
+      <w:r>
+        <w:rPr>
+          <w:vertAlign w:val="subscript"/>
+        </w:rPr>
+        <w:t xml:space="preserve">mass</w:t>
+      </w:r>
+      <w:r>
+        <w:t xml:space="preserve"> </w:t>
+      </w:r>
+      <w:r>
+        <w:t xml:space="preserve">(data across all campaigns are shown). Colors represent bins levels (n = 5) of both leaf starch and nitrogen grouped from low to high. Lines represents predictions, for each bin level, from the linear mixed effects model equation of A</w:t>
+      </w:r>
+      <w:r>
+        <w:rPr>
+          <w:vertAlign w:val="subscript"/>
+        </w:rPr>
+        <w:t xml:space="preserve">mass</w:t>
+      </w:r>
+      <w:r>
+        <w:t xml:space="preserve"> </w:t>
+      </w:r>
+      <w:r>
+        <w:t xml:space="preserve">as a function of starch and nitrogen. The marginal</w:t>
+      </w:r>
+      <w:r>
+        <w:t xml:space="preserve"> </w:t>
+      </w:r>
+      <w:r>
+        <w:rPr>
+          <w:i/>
+        </w:rPr>
+        <w:t xml:space="preserve">R</w:t>
+      </w:r>
+      <w:r>
+        <w:rPr>
+          <w:vertAlign w:val="superscript"/>
+        </w:rPr>
+        <w:t xml:space="preserve">2</w:t>
+      </w:r>
+      <w:r>
+        <w:t xml:space="preserve"> </w:t>
+      </w:r>
+      <w:r>
+        <w:t xml:space="preserve">(fixed effects only) was 0.37 and the conditional</w:t>
+      </w:r>
+      <w:r>
+        <w:t xml:space="preserve"> </w:t>
+      </w:r>
+      <w:r>
+        <w:rPr>
+          <w:i/>
+        </w:rPr>
+        <w:t xml:space="preserve">R</w:t>
+      </w:r>
+      <w:r>
+        <w:rPr>
+          <w:vertAlign w:val="superscript"/>
+        </w:rPr>
+        <w:t xml:space="preserve">2</w:t>
+      </w:r>
+      <w:r>
+        <w:t xml:space="preserve"> </w:t>
+      </w:r>
+      <w:r>
+        <w:t xml:space="preserve">(fixed and random effects) was 0.48 for the complete model. The equation for the full model is y = - 221.96 + 28.58(N) - 3.31(Starch) - 0.87(N*Starch).</w:t>
+      </w:r>
+      <w:r>
+        <w:br w:type="textWrapping"/>
+      </w:r>
+      <w:r>
+        <w:t xml:space="preserve"> </w:t>
+      </w:r>
+      <w:r>
+        <w:rPr>
+          <w:b/>
+        </w:rPr>
+        <w:t xml:space="preserve">Figure 6</w:t>
+      </w:r>
+      <w:r>
+        <w:t xml:space="preserve">. The final biomass attained per unit total photosynthesis over the duration of the experiment. Note the higher ratio for the freely rooted seedlings compared to the containerized seedlings, indicating a higher carbon-use efficiency. Shown are treatment means, as the model scaling instantaneous leaf photosynthesis to total plant photosynthesis was run once for every treatment.</w:t>
       </w:r>
     </w:p>
     <w:p>
       <w:pPr>
-        <w:pStyle w:val="BodyText"/>
-      </w:pPr>
-      <w:r>
-        <w:rPr>
-          <w:b/>
-        </w:rPr>
-        <w:t xml:space="preserve">Figure 2</w:t>
-      </w:r>
-      <w:r>
-        <w:t xml:space="preserve">. Daily maximum and minimum temperature (a), total daily PPFD (b), and daily maximum vapour pressure deficit (c) across the experiment duration in 2013.</w:t>
+        <w:pStyle w:val="Heading1"/>
+      </w:pPr>
+      <w:bookmarkStart w:id="47" w:name="references"/>
+      <w:bookmarkEnd w:id="47"/>
+      <w:r>
+        <w:t xml:space="preserve">References</w:t>
       </w:r>
     </w:p>
     <w:p>
       <w:pPr>
-        <w:pStyle w:val="BodyText"/>
-      </w:pPr>
-      <w:r>
-        <w:rPr>
-          <w:b/>
-        </w:rPr>
-        <w:t xml:space="preserve">Figure 3</w:t>
-      </w:r>
-      <w:r>
-        <w:t xml:space="preserve">. Soil volume treatment means of biomass partitioning to leaves, stems, and roots at harvest (a), bi-variate relationships between mass allocation to leaves and stems + roots (b) and leaf mass as a function of fine root biomass with ± standard error (c). For (b) lines represent standardized major axis fitting of the log-transformed allometric relationships of leaf mass fraction by treatment. For (c) the dashed line is the 1:1 relationship and the solid line represents the significant log-log model fit (</w:t>
-      </w:r>
-      <w:r>
-        <w:rPr>
-          <w:i/>
-        </w:rPr>
-        <w:t xml:space="preserve">R</w:t>
-      </w:r>
-      <w:r>
-        <w:rPr>
-          <w:vertAlign w:val="superscript"/>
+        <w:pStyle w:val="Bibliography"/>
+      </w:pPr>
+      <w:r>
+        <w:rPr>
+          <w:b w:val="0"/>
+          <w:b/>
+        </w:rPr>
+        <w:t xml:space="preserve">Ainsworth EA</w:t>
+      </w:r>
+      <w:r>
+        <w:rPr>
+          <w:b/>
+        </w:rPr>
+        <w:t xml:space="preserve">,</w:t>
+      </w:r>
+      <w:r>
+        <w:rPr>
+          <w:b/>
+        </w:rPr>
+        <w:t xml:space="preserve"> </w:t>
+      </w:r>
+      <w:r>
+        <w:rPr>
+          <w:b w:val="0"/>
+          <w:b/>
+        </w:rPr>
+        <w:t xml:space="preserve">Rogers A</w:t>
+      </w:r>
+      <w:r>
+        <w:t xml:space="preserve">.</w:t>
+      </w:r>
+      <w:r>
+        <w:t xml:space="preserve"> </w:t>
+      </w:r>
+      <w:r>
+        <w:rPr>
+          <w:b/>
+        </w:rPr>
+        <w:t xml:space="preserve">2007</w:t>
+      </w:r>
+      <w:r>
+        <w:t xml:space="preserve">. The response of photosynthesis and stomatal conductance to rising [CO</w:t>
+      </w:r>
+      <w:r>
+        <w:rPr>
+          <w:vertAlign w:val="subscript"/>
         </w:rPr>
         <w:t xml:space="preserve">2</w:t>
       </w:r>
       <w:r>
-        <w:t xml:space="preserve"> </w:t>
-      </w:r>
-      <w:r>
-        <w:t xml:space="preserve">= 0.82) with equation: log(x) = 0.983log(y) - 0.036.</w:t>
+        <w:t xml:space="preserve">]: mechanisms and environmental interactions.</w:t>
+      </w:r>
+      <w:r>
+        <w:t xml:space="preserve"> </w:t>
+      </w:r>
+      <w:r>
+        <w:rPr>
+          <w:i/>
+        </w:rPr>
+        <w:t xml:space="preserve">Plant, Cell &amp; Environment</w:t>
+      </w:r>
+      <w:r>
+        <w:t xml:space="preserve"> </w:t>
+      </w:r>
+      <w:r>
+        <w:rPr>
+          <w:b/>
+        </w:rPr>
+        <w:t xml:space="preserve">30</w:t>
+      </w:r>
+      <w:r>
+        <w:t xml:space="preserve">: 258–270.</w:t>
       </w:r>
     </w:p>
     <w:p>
       <w:pPr>
-        <w:pStyle w:val="BodyText"/>
-      </w:pPr>
-      <w:r>
-        <w:rPr>
-          <w:b/>
-        </w:rPr>
-        <w:t xml:space="preserve">Figure 4</w:t>
-      </w:r>
-      <w:r>
-        <w:t xml:space="preserve">. Soil volume treatment means ± standard error, across all measurement campaigns (n = 6), of light saturated rates of photosynthesis at 25 °C. Different letters represent significant differences between treatments.</w:t>
+        <w:pStyle w:val="Bibliography"/>
+      </w:pPr>
+      <w:r>
+        <w:rPr>
+          <w:b w:val="0"/>
+          <w:b/>
+        </w:rPr>
+        <w:t xml:space="preserve">Ainsworth EA</w:t>
+      </w:r>
+      <w:r>
+        <w:rPr>
+          <w:b/>
+        </w:rPr>
+        <w:t xml:space="preserve">,</w:t>
+      </w:r>
+      <w:r>
+        <w:rPr>
+          <w:b/>
+        </w:rPr>
+        <w:t xml:space="preserve"> </w:t>
+      </w:r>
+      <w:r>
+        <w:rPr>
+          <w:b w:val="0"/>
+          <w:b/>
+        </w:rPr>
+        <w:t xml:space="preserve">Rogers A</w:t>
+      </w:r>
+      <w:r>
+        <w:rPr>
+          <w:b/>
+        </w:rPr>
+        <w:t xml:space="preserve">,</w:t>
+      </w:r>
+      <w:r>
+        <w:rPr>
+          <w:b/>
+        </w:rPr>
+        <w:t xml:space="preserve"> </w:t>
+      </w:r>
+      <w:r>
+        <w:rPr>
+          <w:b w:val="0"/>
+          <w:b/>
+        </w:rPr>
+        <w:t xml:space="preserve">Nelson R</w:t>
+      </w:r>
+      <w:r>
+        <w:rPr>
+          <w:b/>
+        </w:rPr>
+        <w:t xml:space="preserve">,</w:t>
+      </w:r>
+      <w:r>
+        <w:rPr>
+          <w:b/>
+        </w:rPr>
+        <w:t xml:space="preserve"> </w:t>
+      </w:r>
+      <w:r>
+        <w:rPr>
+          <w:b w:val="0"/>
+          <w:b/>
+        </w:rPr>
+        <w:t xml:space="preserve">Long SP</w:t>
+      </w:r>
+      <w:r>
+        <w:t xml:space="preserve">.</w:t>
+      </w:r>
+      <w:r>
+        <w:t xml:space="preserve"> </w:t>
+      </w:r>
+      <w:r>
+        <w:rPr>
+          <w:b/>
+        </w:rPr>
+        <w:t xml:space="preserve">2004</w:t>
+      </w:r>
+      <w:r>
+        <w:t xml:space="preserve">. Testing the ‘source–sink’ hypothesis of down-regulation of photosynthesis in elevated [CO2] in the field with single gene substitutions in Glycine max.</w:t>
+      </w:r>
+      <w:r>
+        <w:t xml:space="preserve"> </w:t>
+      </w:r>
+      <w:r>
+        <w:rPr>
+          <w:i/>
+        </w:rPr>
+        <w:t xml:space="preserve">Agricultural and Forest Meteorology</w:t>
+      </w:r>
+      <w:r>
+        <w:t xml:space="preserve"> </w:t>
+      </w:r>
+      <w:r>
+        <w:rPr>
+          <w:b/>
+        </w:rPr>
+        <w:t xml:space="preserve">122</w:t>
+      </w:r>
+      <w:r>
+        <w:t xml:space="preserve">: 85–94.</w:t>
       </w:r>
     </w:p>
     <w:p>
       <w:pPr>
-        <w:pStyle w:val="BodyText"/>
-      </w:pPr>
-      <w:r>
-        <w:rPr>
-          <w:b/>
-        </w:rPr>
-        <w:t xml:space="preserve">Figure 5</w:t>
-      </w:r>
-      <w:r>
-        <w:t xml:space="preserve">. Photosynthetic capacity, on a leaf mass basis, as a function of accumulation of leaf starch (a) and leaf nitrogen content without TNC (b). Colors represent bins levels (n = 5) of both leaf starch and nitrogen grouped from low to high. Lines represents predictions, for each bin level, from the linear mixed effects model equation of A</w:t>
+        <w:pStyle w:val="Bibliography"/>
+      </w:pPr>
+      <w:r>
+        <w:rPr>
+          <w:b w:val="0"/>
+          <w:b/>
+        </w:rPr>
+        <w:t xml:space="preserve">Arp WJ</w:t>
+      </w:r>
+      <w:r>
+        <w:t xml:space="preserve">.</w:t>
+      </w:r>
+      <w:r>
+        <w:t xml:space="preserve"> </w:t>
+      </w:r>
+      <w:r>
+        <w:rPr>
+          <w:b/>
+        </w:rPr>
+        <w:t xml:space="preserve">1991</w:t>
+      </w:r>
+      <w:r>
+        <w:t xml:space="preserve">. Effects of source-sink relations on photosynthetic acclimation to elevated CO</w:t>
       </w:r>
       <w:r>
         <w:rPr>
           <w:vertAlign w:val="subscript"/>
         </w:rPr>
-        <w:t xml:space="preserve">mass</w:t>
-      </w:r>
-      <w:r>
-        <w:t xml:space="preserve"> </w:t>
-      </w:r>
-      <w:r>
-        <w:t xml:space="preserve">as a function of starch and nitrogen. The marginal</w:t>
-      </w:r>
-      <w:r>
-        <w:t xml:space="preserve"> </w:t>
-      </w:r>
-      <w:r>
-        <w:rPr>
-          <w:i/>
-        </w:rPr>
-        <w:t xml:space="preserve">R</w:t>
-      </w:r>
-      <w:r>
-        <w:rPr>
-          <w:vertAlign w:val="superscript"/>
-        </w:rPr>
         <w:t xml:space="preserve">2</w:t>
       </w:r>
       <w:r>
-        <w:t xml:space="preserve"> </w:t>
-      </w:r>
-      <w:r>
-        <w:t xml:space="preserve">(fixed effects only) was 0.37 and the conditional</w:t>
-      </w:r>
-      <w:r>
-        <w:t xml:space="preserve"> </w:t>
-      </w:r>
-      <w:r>
-        <w:rPr>
-          <w:i/>
-        </w:rPr>
-        <w:t xml:space="preserve">R</w:t>
-      </w:r>
-      <w:r>
-        <w:rPr>
-          <w:vertAlign w:val="superscript"/>
-        </w:rPr>
-        <w:t xml:space="preserve">2</w:t>
-      </w:r>
-      <w:r>
-        <w:t xml:space="preserve"> </w:t>
-      </w:r>
-      <w:r>
-        <w:t xml:space="preserve">(fixed and random effects) was 0.48 for the complete model. The equation for the full model is y = 28.58(N) - 3.31(Starch) - 0.87(N*Starch) - 221.96.</w:t>
+        <w:t xml:space="preserve">.</w:t>
+      </w:r>
+      <w:r>
+        <w:t xml:space="preserve"> </w:t>
+      </w:r>
+      <w:r>
+        <w:rPr>
+          <w:i/>
+        </w:rPr>
+        <w:t xml:space="preserve">Plant, Cell &amp; Environment</w:t>
+      </w:r>
+      <w:r>
+        <w:t xml:space="preserve"> </w:t>
+      </w:r>
+      <w:r>
+        <w:rPr>
+          <w:b/>
+        </w:rPr>
+        <w:t xml:space="preserve">14</w:t>
+      </w:r>
+      <w:r>
+        <w:t xml:space="preserve">: 869–875.</w:t>
       </w:r>
     </w:p>
     <w:p>
       <w:pPr>
-        <w:pStyle w:val="BodyText"/>
-      </w:pPr>
-      <w:r>
-        <w:rPr>
-          <w:b/>
-        </w:rPr>
-        <w:t xml:space="preserve">Figure 6</w:t>
-      </w:r>
-      <w:r>
-        <w:t xml:space="preserve">. Ratio of final biomass to modelled net leaf C gain of plants growth in different container sizes.</w:t>
+        <w:pStyle w:val="Bibliography"/>
+      </w:pPr>
+      <w:r>
+        <w:rPr>
+          <w:b w:val="0"/>
+          <w:b/>
+        </w:rPr>
+        <w:t xml:space="preserve">Crous KY</w:t>
+      </w:r>
+      <w:r>
+        <w:rPr>
+          <w:b/>
+        </w:rPr>
+        <w:t xml:space="preserve">,</w:t>
+      </w:r>
+      <w:r>
+        <w:rPr>
+          <w:b/>
+        </w:rPr>
+        <w:t xml:space="preserve"> </w:t>
+      </w:r>
+      <w:r>
+        <w:rPr>
+          <w:b w:val="0"/>
+          <w:b/>
+        </w:rPr>
+        <w:t xml:space="preserve">Quentin AG</w:t>
+      </w:r>
+      <w:r>
+        <w:rPr>
+          <w:b/>
+        </w:rPr>
+        <w:t xml:space="preserve">,</w:t>
+      </w:r>
+      <w:r>
+        <w:rPr>
+          <w:b/>
+        </w:rPr>
+        <w:t xml:space="preserve"> </w:t>
+      </w:r>
+      <w:r>
+        <w:rPr>
+          <w:b w:val="0"/>
+          <w:b/>
+        </w:rPr>
+        <w:t xml:space="preserve">Lin Y-S</w:t>
+      </w:r>
+      <w:r>
+        <w:rPr>
+          <w:b/>
+        </w:rPr>
+        <w:t xml:space="preserve">,</w:t>
+      </w:r>
+      <w:r>
+        <w:rPr>
+          <w:b/>
+        </w:rPr>
+        <w:t xml:space="preserve"> </w:t>
+      </w:r>
+      <w:r>
+        <w:rPr>
+          <w:b w:val="0"/>
+          <w:b/>
+        </w:rPr>
+        <w:t xml:space="preserve">Medlyn BE</w:t>
+      </w:r>
+      <w:r>
+        <w:rPr>
+          <w:b/>
+        </w:rPr>
+        <w:t xml:space="preserve">,</w:t>
+      </w:r>
+      <w:r>
+        <w:rPr>
+          <w:b/>
+        </w:rPr>
+        <w:t xml:space="preserve"> </w:t>
+      </w:r>
+      <w:r>
+        <w:rPr>
+          <w:b w:val="0"/>
+          <w:b/>
+        </w:rPr>
+        <w:t xml:space="preserve">Williams DG</w:t>
+      </w:r>
+      <w:r>
+        <w:rPr>
+          <w:b/>
+        </w:rPr>
+        <w:t xml:space="preserve">,</w:t>
+      </w:r>
+      <w:r>
+        <w:rPr>
+          <w:b/>
+        </w:rPr>
+        <w:t xml:space="preserve"> </w:t>
+      </w:r>
+      <w:r>
+        <w:rPr>
+          <w:b w:val="0"/>
+          <w:b/>
+        </w:rPr>
+        <w:t xml:space="preserve">Barton CVM</w:t>
+      </w:r>
+      <w:r>
+        <w:rPr>
+          <w:b/>
+        </w:rPr>
+        <w:t xml:space="preserve">,</w:t>
+      </w:r>
+      <w:r>
+        <w:rPr>
+          <w:b/>
+        </w:rPr>
+        <w:t xml:space="preserve"> </w:t>
+      </w:r>
+      <w:r>
+        <w:rPr>
+          <w:b w:val="0"/>
+          <w:b/>
+        </w:rPr>
+        <w:t xml:space="preserve">Ellsworth DS</w:t>
+      </w:r>
+      <w:r>
+        <w:t xml:space="preserve">.</w:t>
+      </w:r>
+      <w:r>
+        <w:t xml:space="preserve"> </w:t>
+      </w:r>
+      <w:r>
+        <w:rPr>
+          <w:b/>
+        </w:rPr>
+        <w:t xml:space="preserve">2013</w:t>
+      </w:r>
+      <w:r>
+        <w:t xml:space="preserve">. Photosynthesis of temperate</w:t>
+      </w:r>
+      <w:r>
+        <w:t xml:space="preserve"> </w:t>
+      </w:r>
+      <w:r>
+        <w:rPr>
+          <w:i/>
+        </w:rPr>
+        <w:t xml:space="preserve">Eucalyptus globulus</w:t>
+      </w:r>
+      <w:r>
+        <w:t xml:space="preserve"> </w:t>
+      </w:r>
+      <w:r>
+        <w:t xml:space="preserve">trees outside their native range has limited adjustment to elevated CO</w:t>
+      </w:r>
+      <w:r>
+        <w:rPr>
+          <w:vertAlign w:val="subscript"/>
+        </w:rPr>
+        <w:t xml:space="preserve">2</w:t>
+      </w:r>
+      <w:r>
+        <w:t xml:space="preserve"> </w:t>
+      </w:r>
+      <w:r>
+        <w:t xml:space="preserve">and climate warming.</w:t>
+      </w:r>
+      <w:r>
+        <w:t xml:space="preserve"> </w:t>
+      </w:r>
+      <w:r>
+        <w:rPr>
+          <w:i/>
+        </w:rPr>
+        <w:t xml:space="preserve">Global Change Biology</w:t>
+      </w:r>
+      <w:r>
+        <w:t xml:space="preserve"> </w:t>
+      </w:r>
+      <w:r>
+        <w:rPr>
+          <w:b/>
+        </w:rPr>
+        <w:t xml:space="preserve">19</w:t>
+      </w:r>
+      <w:r>
+        <w:t xml:space="preserve">: 3790–3807.</w:t>
       </w:r>
     </w:p>
     <w:p>
       <w:pPr>
-        <w:pStyle w:val="Heading1"/>
-      </w:pPr>
-      <w:bookmarkStart w:id="47" w:name="references"/>
-      <w:bookmarkEnd w:id="47"/>
-      <w:r>
-        <w:t xml:space="preserve">References</w:t>
+        <w:pStyle w:val="Bibliography"/>
+      </w:pPr>
+      <w:r>
+        <w:rPr>
+          <w:b w:val="0"/>
+          <w:b/>
+        </w:rPr>
+        <w:t xml:space="preserve">Crous KY</w:t>
+      </w:r>
+      <w:r>
+        <w:rPr>
+          <w:b/>
+        </w:rPr>
+        <w:t xml:space="preserve">,</w:t>
+      </w:r>
+      <w:r>
+        <w:rPr>
+          <w:b/>
+        </w:rPr>
+        <w:t xml:space="preserve"> </w:t>
+      </w:r>
+      <w:r>
+        <w:rPr>
+          <w:b w:val="0"/>
+          <w:b/>
+        </w:rPr>
+        <w:t xml:space="preserve">Walters MB</w:t>
+      </w:r>
+      <w:r>
+        <w:rPr>
+          <w:b/>
+        </w:rPr>
+        <w:t xml:space="preserve">,</w:t>
+      </w:r>
+      <w:r>
+        <w:rPr>
+          <w:b/>
+        </w:rPr>
+        <w:t xml:space="preserve"> </w:t>
+      </w:r>
+      <w:r>
+        <w:rPr>
+          <w:b w:val="0"/>
+          <w:b/>
+        </w:rPr>
+        <w:t xml:space="preserve">Ellsworth DS</w:t>
+      </w:r>
+      <w:r>
+        <w:t xml:space="preserve">.</w:t>
+      </w:r>
+      <w:r>
+        <w:t xml:space="preserve"> </w:t>
+      </w:r>
+      <w:r>
+        <w:rPr>
+          <w:b/>
+        </w:rPr>
+        <w:t xml:space="preserve">2008</w:t>
+      </w:r>
+      <w:r>
+        <w:t xml:space="preserve">. Elevated CO</w:t>
+      </w:r>
+      <w:r>
+        <w:rPr>
+          <w:vertAlign w:val="subscript"/>
+        </w:rPr>
+        <w:t xml:space="preserve">2</w:t>
+      </w:r>
+      <w:r>
+        <w:t xml:space="preserve"> </w:t>
+      </w:r>
+      <w:r>
+        <w:t xml:space="preserve">concentration affects leaf photosynthesis–nitrogen relationships in</w:t>
+      </w:r>
+      <w:r>
+        <w:t xml:space="preserve"> </w:t>
+      </w:r>
+      <w:r>
+        <w:rPr>
+          <w:i/>
+        </w:rPr>
+        <w:t xml:space="preserve">Pinus taeda</w:t>
+      </w:r>
+      <w:r>
+        <w:t xml:space="preserve"> </w:t>
+      </w:r>
+      <w:r>
+        <w:t xml:space="preserve">over nine years in FACE.</w:t>
+      </w:r>
+      <w:r>
+        <w:t xml:space="preserve"> </w:t>
+      </w:r>
+      <w:r>
+        <w:rPr>
+          <w:i/>
+        </w:rPr>
+        <w:t xml:space="preserve">Tree Physiology</w:t>
+      </w:r>
+      <w:r>
+        <w:t xml:space="preserve"> </w:t>
+      </w:r>
+      <w:r>
+        <w:rPr>
+          <w:b/>
+        </w:rPr>
+        <w:t xml:space="preserve">28</w:t>
+      </w:r>
+      <w:r>
+        <w:t xml:space="preserve">: 607–614.</w:t>
       </w:r>
     </w:p>
     <w:p>
@@ -8960,26 +9589,178 @@
           <w:b w:val="0"/>
           <w:b/>
         </w:rPr>
-        <w:t xml:space="preserve">Ainsworth EA</w:t>
-      </w:r>
-      <w:r>
-        <w:rPr>
-          <w:b/>
-        </w:rPr>
-        <w:t xml:space="preserve">,</w:t>
-      </w:r>
-      <w:r>
-        <w:rPr>
-          <w:b/>
-        </w:rPr>
-        <w:t xml:space="preserve"> </w:t>
-      </w:r>
-      <w:r>
-        <w:rPr>
-          <w:b w:val="0"/>
-          <w:b/>
-        </w:rPr>
-        <w:t xml:space="preserve">Rogers A</w:t>
+        <w:t xml:space="preserve">Drake JE</w:t>
+      </w:r>
+      <w:r>
+        <w:rPr>
+          <w:b/>
+        </w:rPr>
+        <w:t xml:space="preserve">,</w:t>
+      </w:r>
+      <w:r>
+        <w:rPr>
+          <w:b/>
+        </w:rPr>
+        <w:t xml:space="preserve"> </w:t>
+      </w:r>
+      <w:r>
+        <w:rPr>
+          <w:b w:val="0"/>
+          <w:b/>
+        </w:rPr>
+        <w:t xml:space="preserve">Aspinwall MJ</w:t>
+      </w:r>
+      <w:r>
+        <w:rPr>
+          <w:b/>
+        </w:rPr>
+        <w:t xml:space="preserve">,</w:t>
+      </w:r>
+      <w:r>
+        <w:rPr>
+          <w:b/>
+        </w:rPr>
+        <w:t xml:space="preserve"> </w:t>
+      </w:r>
+      <w:r>
+        <w:rPr>
+          <w:b w:val="0"/>
+          <w:b/>
+        </w:rPr>
+        <w:t xml:space="preserve">Pfautsch S</w:t>
+      </w:r>
+      <w:r>
+        <w:rPr>
+          <w:b/>
+        </w:rPr>
+        <w:t xml:space="preserve">,</w:t>
+      </w:r>
+      <w:r>
+        <w:rPr>
+          <w:b/>
+        </w:rPr>
+        <w:t xml:space="preserve"> </w:t>
+      </w:r>
+      <w:r>
+        <w:rPr>
+          <w:b w:val="0"/>
+          <w:b/>
+        </w:rPr>
+        <w:t xml:space="preserve">Rymer PD</w:t>
+      </w:r>
+      <w:r>
+        <w:rPr>
+          <w:b/>
+        </w:rPr>
+        <w:t xml:space="preserve">,</w:t>
+      </w:r>
+      <w:r>
+        <w:rPr>
+          <w:b/>
+        </w:rPr>
+        <w:t xml:space="preserve"> </w:t>
+      </w:r>
+      <w:r>
+        <w:rPr>
+          <w:b w:val="0"/>
+          <w:b/>
+        </w:rPr>
+        <w:t xml:space="preserve">Reich PB</w:t>
+      </w:r>
+      <w:r>
+        <w:rPr>
+          <w:b/>
+        </w:rPr>
+        <w:t xml:space="preserve">,</w:t>
+      </w:r>
+      <w:r>
+        <w:rPr>
+          <w:b/>
+        </w:rPr>
+        <w:t xml:space="preserve"> </w:t>
+      </w:r>
+      <w:r>
+        <w:rPr>
+          <w:b w:val="0"/>
+          <w:b/>
+        </w:rPr>
+        <w:t xml:space="preserve">Smith RA</w:t>
+      </w:r>
+      <w:r>
+        <w:rPr>
+          <w:b/>
+        </w:rPr>
+        <w:t xml:space="preserve">,</w:t>
+      </w:r>
+      <w:r>
+        <w:rPr>
+          <w:b/>
+        </w:rPr>
+        <w:t xml:space="preserve"> </w:t>
+      </w:r>
+      <w:r>
+        <w:rPr>
+          <w:b w:val="0"/>
+          <w:b/>
+        </w:rPr>
+        <w:t xml:space="preserve">Crous KY</w:t>
+      </w:r>
+      <w:r>
+        <w:rPr>
+          <w:b/>
+        </w:rPr>
+        <w:t xml:space="preserve">,</w:t>
+      </w:r>
+      <w:r>
+        <w:rPr>
+          <w:b/>
+        </w:rPr>
+        <w:t xml:space="preserve"> </w:t>
+      </w:r>
+      <w:r>
+        <w:rPr>
+          <w:b w:val="0"/>
+          <w:b/>
+        </w:rPr>
+        <w:t xml:space="preserve">Tissue DT</w:t>
+      </w:r>
+      <w:r>
+        <w:rPr>
+          <w:b/>
+        </w:rPr>
+        <w:t xml:space="preserve">,</w:t>
+      </w:r>
+      <w:r>
+        <w:rPr>
+          <w:b/>
+        </w:rPr>
+        <w:t xml:space="preserve"> </w:t>
+      </w:r>
+      <w:r>
+        <w:rPr>
+          <w:b w:val="0"/>
+          <w:b/>
+        </w:rPr>
+        <w:t xml:space="preserve">Ghannoum O</w:t>
+      </w:r>
+      <w:r>
+        <w:rPr>
+          <w:b/>
+        </w:rPr>
+        <w:t xml:space="preserve">,</w:t>
+      </w:r>
+      <w:r>
+        <w:rPr>
+          <w:b/>
+        </w:rPr>
+        <w:t xml:space="preserve"> </w:t>
+      </w:r>
+      <w:r>
+        <w:rPr>
+          <w:b w:val="0"/>
+          <w:b/>
+        </w:rPr>
+        <w:t xml:space="preserve">Tjoelker MG</w:t>
       </w:r>
       <w:r>
         <w:t xml:space="preserve">.</w:t>
@@ -8991,40 +9772,46 @@
         <w:rPr>
           <w:b/>
         </w:rPr>
-        <w:t xml:space="preserve">2007</w:t>
-      </w:r>
-      <w:r>
-        <w:t xml:space="preserve">. The response of photosynthesis and stomatal conductance to rising [CO</w:t>
-      </w:r>
-      <w:r>
-        <w:rPr>
-          <w:vertAlign w:val="subscript"/>
-        </w:rPr>
-        <w:t xml:space="preserve">2</w:t>
-      </w:r>
-      <w:r>
-        <w:t xml:space="preserve">]: mechanisms and environmental interactions.</w:t>
-      </w:r>
-      <w:r>
-        <w:t xml:space="preserve"> </w:t>
-      </w:r>
-      <w:r>
-        <w:rPr>
-          <w:i/>
-        </w:rPr>
-        <w:t xml:space="preserve">Plant, Cell &amp; Environment</w:t>
-      </w:r>
-      <w:r>
-        <w:t xml:space="preserve"> </w:t>
-      </w:r>
-      <w:r>
-        <w:rPr>
-          <w:b/>
-        </w:rPr>
-        <w:t xml:space="preserve">30</w:t>
-      </w:r>
-      <w:r>
-        <w:t xml:space="preserve">: 258–270.</w:t>
+        <w:t xml:space="preserve">2014</w:t>
+      </w:r>
+      <w:r>
+        <w:t xml:space="preserve">. The capacity to cope with climate warming declines from temperate to tropical latitudes in two widely distributed</w:t>
+      </w:r>
+      <w:r>
+        <w:t xml:space="preserve"> </w:t>
+      </w:r>
+      <w:r>
+        <w:rPr>
+          <w:i/>
+        </w:rPr>
+        <w:t xml:space="preserve">Eucalyptus</w:t>
+      </w:r>
+      <w:r>
+        <w:t xml:space="preserve"> </w:t>
+      </w:r>
+      <w:r>
+        <w:t xml:space="preserve">species.</w:t>
+      </w:r>
+      <w:r>
+        <w:t xml:space="preserve"> </w:t>
+      </w:r>
+      <w:r>
+        <w:rPr>
+          <w:i/>
+        </w:rPr>
+        <w:t xml:space="preserve">Global Change Biology</w:t>
+      </w:r>
+      <w:r>
+        <w:t xml:space="preserve"> </w:t>
+      </w:r>
+      <w:r>
+        <w:rPr>
+          <w:b/>
+        </w:rPr>
+        <w:t xml:space="preserve">21</w:t>
+      </w:r>
+      <w:r>
+        <w:t xml:space="preserve">: 459–472.</w:t>
       </w:r>
     </w:p>
     <w:p>
@@ -9036,45 +9823,26 @@
           <w:b w:val="0"/>
           <w:b/>
         </w:rPr>
-        <w:t xml:space="preserve">Ainsworth EA</w:t>
-      </w:r>
-      <w:r>
-        <w:rPr>
-          <w:b/>
-        </w:rPr>
-        <w:t xml:space="preserve">,</w:t>
-      </w:r>
-      <w:r>
-        <w:rPr>
-          <w:b/>
-        </w:rPr>
-        <w:t xml:space="preserve"> </w:t>
-      </w:r>
-      <w:r>
-        <w:rPr>
-          <w:b w:val="0"/>
-          <w:b/>
-        </w:rPr>
-        <w:t xml:space="preserve">Rogers A</w:t>
-      </w:r>
-      <w:r>
-        <w:rPr>
-          <w:b/>
-        </w:rPr>
-        <w:t xml:space="preserve">,</w:t>
-      </w:r>
-      <w:r>
-        <w:rPr>
-          <w:b/>
-        </w:rPr>
-        <w:t xml:space="preserve"> </w:t>
-      </w:r>
-      <w:r>
-        <w:rPr>
-          <w:b w:val="0"/>
-          <w:b/>
-        </w:rPr>
-        <w:t xml:space="preserve">Nelson R</w:t>
+        <w:t xml:space="preserve">Drake BG</w:t>
+      </w:r>
+      <w:r>
+        <w:rPr>
+          <w:b/>
+        </w:rPr>
+        <w:t xml:space="preserve">,</w:t>
+      </w:r>
+      <w:r>
+        <w:rPr>
+          <w:b/>
+        </w:rPr>
+        <w:t xml:space="preserve"> </w:t>
+      </w:r>
+      <w:r>
+        <w:rPr>
+          <w:b w:val="0"/>
+          <w:b/>
+        </w:rPr>
+        <w:t xml:space="preserve">Gonzàlez-Meler MA</w:t>
       </w:r>
       <w:r>
         <w:rPr>
@@ -9105,31 +9873,40 @@
         <w:rPr>
           <w:b/>
         </w:rPr>
-        <w:t xml:space="preserve">2004</w:t>
-      </w:r>
-      <w:r>
-        <w:t xml:space="preserve">. Testing the ‘source–sink’ hypothesis of down-regulation of photosynthesis in elevated [CO2] in the field with single gene substitutions in Glycine max.</w:t>
-      </w:r>
-      <w:r>
-        <w:t xml:space="preserve"> </w:t>
-      </w:r>
-      <w:r>
-        <w:rPr>
-          <w:i/>
-        </w:rPr>
-        <w:t xml:space="preserve">Agricultural and Forest Meteorology</w:t>
-      </w:r>
-      <w:r>
-        <w:t xml:space="preserve"> </w:t>
-      </w:r>
-      <w:r>
-        <w:rPr>
-          <w:b/>
-        </w:rPr>
-        <w:t xml:space="preserve">122</w:t>
-      </w:r>
-      <w:r>
-        <w:t xml:space="preserve">: 85–94.</w:t>
+        <w:t xml:space="preserve">1997</w:t>
+      </w:r>
+      <w:r>
+        <w:t xml:space="preserve">. More efficient plants: a consequence of rising atmospheric CO</w:t>
+      </w:r>
+      <w:r>
+        <w:rPr>
+          <w:vertAlign w:val="subscript"/>
+        </w:rPr>
+        <w:t xml:space="preserve">2</w:t>
+      </w:r>
+      <w:r>
+        <w:t xml:space="preserve">?</w:t>
+      </w:r>
+      <w:r>
+        <w:t xml:space="preserve"> </w:t>
+      </w:r>
+      <w:r>
+        <w:rPr>
+          <w:i/>
+        </w:rPr>
+        <w:t xml:space="preserve">Annual Review of Plant Biology</w:t>
+      </w:r>
+      <w:r>
+        <w:t xml:space="preserve"> </w:t>
+      </w:r>
+      <w:r>
+        <w:rPr>
+          <w:b/>
+        </w:rPr>
+        <w:t xml:space="preserve">48</w:t>
+      </w:r>
+      <w:r>
+        <w:t xml:space="preserve">: 609–639.</w:t>
       </w:r>
     </w:p>
     <w:p>
@@ -9141,7 +9918,102 @@
           <w:b w:val="0"/>
           <w:b/>
         </w:rPr>
-        <w:t xml:space="preserve">Arp WJ</w:t>
+        <w:t xml:space="preserve">Duan W</w:t>
+      </w:r>
+      <w:r>
+        <w:rPr>
+          <w:b/>
+        </w:rPr>
+        <w:t xml:space="preserve">,</w:t>
+      </w:r>
+      <w:r>
+        <w:rPr>
+          <w:b/>
+        </w:rPr>
+        <w:t xml:space="preserve"> </w:t>
+      </w:r>
+      <w:r>
+        <w:rPr>
+          <w:b w:val="0"/>
+          <w:b/>
+        </w:rPr>
+        <w:t xml:space="preserve">Fan PG</w:t>
+      </w:r>
+      <w:r>
+        <w:rPr>
+          <w:b/>
+        </w:rPr>
+        <w:t xml:space="preserve">,</w:t>
+      </w:r>
+      <w:r>
+        <w:rPr>
+          <w:b/>
+        </w:rPr>
+        <w:t xml:space="preserve"> </w:t>
+      </w:r>
+      <w:r>
+        <w:rPr>
+          <w:b w:val="0"/>
+          <w:b/>
+        </w:rPr>
+        <w:t xml:space="preserve">Wang LJ</w:t>
+      </w:r>
+      <w:r>
+        <w:rPr>
+          <w:b/>
+        </w:rPr>
+        <w:t xml:space="preserve">,</w:t>
+      </w:r>
+      <w:r>
+        <w:rPr>
+          <w:b/>
+        </w:rPr>
+        <w:t xml:space="preserve"> </w:t>
+      </w:r>
+      <w:r>
+        <w:rPr>
+          <w:b w:val="0"/>
+          <w:b/>
+        </w:rPr>
+        <w:t xml:space="preserve">Li WD</w:t>
+      </w:r>
+      <w:r>
+        <w:rPr>
+          <w:b/>
+        </w:rPr>
+        <w:t xml:space="preserve">,</w:t>
+      </w:r>
+      <w:r>
+        <w:rPr>
+          <w:b/>
+        </w:rPr>
+        <w:t xml:space="preserve"> </w:t>
+      </w:r>
+      <w:r>
+        <w:rPr>
+          <w:b w:val="0"/>
+          <w:b/>
+        </w:rPr>
+        <w:t xml:space="preserve">Yan ST</w:t>
+      </w:r>
+      <w:r>
+        <w:rPr>
+          <w:b/>
+        </w:rPr>
+        <w:t xml:space="preserve">,</w:t>
+      </w:r>
+      <w:r>
+        <w:rPr>
+          <w:b/>
+        </w:rPr>
+        <w:t xml:space="preserve"> </w:t>
+      </w:r>
+      <w:r>
+        <w:rPr>
+          <w:b w:val="0"/>
+          <w:b/>
+        </w:rPr>
+        <w:t xml:space="preserve">Li SH</w:t>
       </w:r>
       <w:r>
         <w:t xml:space="preserve">.</w:t>
@@ -9153,40 +10025,31 @@
         <w:rPr>
           <w:b/>
         </w:rPr>
-        <w:t xml:space="preserve">1991</w:t>
-      </w:r>
-      <w:r>
-        <w:t xml:space="preserve">. Effects of source-sink relations on photosynthetic acclimation to elevated CO</w:t>
-      </w:r>
-      <w:r>
-        <w:rPr>
-          <w:vertAlign w:val="subscript"/>
-        </w:rPr>
-        <w:t xml:space="preserve">2</w:t>
-      </w:r>
-      <w:r>
-        <w:t xml:space="preserve">.</w:t>
-      </w:r>
-      <w:r>
-        <w:t xml:space="preserve"> </w:t>
-      </w:r>
-      <w:r>
-        <w:rPr>
-          <w:i/>
-        </w:rPr>
-        <w:t xml:space="preserve">Plant, Cell &amp; Environment</w:t>
-      </w:r>
-      <w:r>
-        <w:t xml:space="preserve"> </w:t>
-      </w:r>
-      <w:r>
-        <w:rPr>
-          <w:b/>
-        </w:rPr>
-        <w:t xml:space="preserve">14</w:t>
-      </w:r>
-      <w:r>
-        <w:t xml:space="preserve">: 869–875.</w:t>
+        <w:t xml:space="preserve">2008</w:t>
+      </w:r>
+      <w:r>
+        <w:t xml:space="preserve">. Photosynthetic response to low sink demand after fruit removal in relation to photoinhibition and photoprotection in peach trees.</w:t>
+      </w:r>
+      <w:r>
+        <w:t xml:space="preserve"> </w:t>
+      </w:r>
+      <w:r>
+        <w:rPr>
+          <w:i/>
+        </w:rPr>
+        <w:t xml:space="preserve">Tree Physiology</w:t>
+      </w:r>
+      <w:r>
+        <w:t xml:space="preserve"> </w:t>
+      </w:r>
+      <w:r>
+        <w:rPr>
+          <w:b/>
+        </w:rPr>
+        <w:t xml:space="preserve">28</w:t>
+      </w:r>
+      <w:r>
+        <w:t xml:space="preserve">: 123–132.</w:t>
       </w:r>
     </w:p>
     <w:p>
@@ -9198,121 +10061,7 @@
           <w:b w:val="0"/>
           <w:b/>
         </w:rPr>
-        <w:t xml:space="preserve">Crous KY</w:t>
-      </w:r>
-      <w:r>
-        <w:rPr>
-          <w:b/>
-        </w:rPr>
-        <w:t xml:space="preserve">,</w:t>
-      </w:r>
-      <w:r>
-        <w:rPr>
-          <w:b/>
-        </w:rPr>
-        <w:t xml:space="preserve"> </w:t>
-      </w:r>
-      <w:r>
-        <w:rPr>
-          <w:b w:val="0"/>
-          <w:b/>
-        </w:rPr>
-        <w:t xml:space="preserve">Quentin AG</w:t>
-      </w:r>
-      <w:r>
-        <w:rPr>
-          <w:b/>
-        </w:rPr>
-        <w:t xml:space="preserve">,</w:t>
-      </w:r>
-      <w:r>
-        <w:rPr>
-          <w:b/>
-        </w:rPr>
-        <w:t xml:space="preserve"> </w:t>
-      </w:r>
-      <w:r>
-        <w:rPr>
-          <w:b w:val="0"/>
-          <w:b/>
-        </w:rPr>
-        <w:t xml:space="preserve">Lin Y-S</w:t>
-      </w:r>
-      <w:r>
-        <w:rPr>
-          <w:b/>
-        </w:rPr>
-        <w:t xml:space="preserve">,</w:t>
-      </w:r>
-      <w:r>
-        <w:rPr>
-          <w:b/>
-        </w:rPr>
-        <w:t xml:space="preserve"> </w:t>
-      </w:r>
-      <w:r>
-        <w:rPr>
-          <w:b w:val="0"/>
-          <w:b/>
-        </w:rPr>
-        <w:t xml:space="preserve">Medlyn BE</w:t>
-      </w:r>
-      <w:r>
-        <w:rPr>
-          <w:b/>
-        </w:rPr>
-        <w:t xml:space="preserve">,</w:t>
-      </w:r>
-      <w:r>
-        <w:rPr>
-          <w:b/>
-        </w:rPr>
-        <w:t xml:space="preserve"> </w:t>
-      </w:r>
-      <w:r>
-        <w:rPr>
-          <w:b w:val="0"/>
-          <w:b/>
-        </w:rPr>
-        <w:t xml:space="preserve">Williams DG</w:t>
-      </w:r>
-      <w:r>
-        <w:rPr>
-          <w:b/>
-        </w:rPr>
-        <w:t xml:space="preserve">,</w:t>
-      </w:r>
-      <w:r>
-        <w:rPr>
-          <w:b/>
-        </w:rPr>
-        <w:t xml:space="preserve"> </w:t>
-      </w:r>
-      <w:r>
-        <w:rPr>
-          <w:b w:val="0"/>
-          <w:b/>
-        </w:rPr>
-        <w:t xml:space="preserve">Barton CVM</w:t>
-      </w:r>
-      <w:r>
-        <w:rPr>
-          <w:b/>
-        </w:rPr>
-        <w:t xml:space="preserve">,</w:t>
-      </w:r>
-      <w:r>
-        <w:rPr>
-          <w:b/>
-        </w:rPr>
-        <w:t xml:space="preserve"> </w:t>
-      </w:r>
-      <w:r>
-        <w:rPr>
-          <w:b w:val="0"/>
-          <w:b/>
-        </w:rPr>
-        <w:t xml:space="preserve">Ellsworth DS</w:t>
+        <w:t xml:space="preserve">Duursma R</w:t>
       </w:r>
       <w:r>
         <w:t xml:space="preserve">.</w:t>
@@ -9324,58 +10073,10 @@
         <w:rPr>
           <w:b/>
         </w:rPr>
-        <w:t xml:space="preserve">2013</w:t>
-      </w:r>
-      <w:r>
-        <w:t xml:space="preserve">. Photosynthesis of temperate</w:t>
-      </w:r>
-      <w:r>
-        <w:t xml:space="preserve"> </w:t>
-      </w:r>
-      <w:r>
-        <w:rPr>
-          <w:i/>
-        </w:rPr>
-        <w:t xml:space="preserve">Eucalyptus globulus</w:t>
-      </w:r>
-      <w:r>
-        <w:t xml:space="preserve"> </w:t>
-      </w:r>
-      <w:r>
-        <w:t xml:space="preserve">trees outside their native range has limited adjustment to elevated CO</w:t>
-      </w:r>
-      <w:r>
-        <w:rPr>
-          <w:vertAlign w:val="subscript"/>
-        </w:rPr>
-        <w:t xml:space="preserve">2</w:t>
-      </w:r>
-      <w:r>
-        <w:t xml:space="preserve"> </w:t>
-      </w:r>
-      <w:r>
-        <w:t xml:space="preserve">and climate warming.</w:t>
-      </w:r>
-      <w:r>
-        <w:t xml:space="preserve"> </w:t>
-      </w:r>
-      <w:r>
-        <w:rPr>
-          <w:i/>
-        </w:rPr>
-        <w:t xml:space="preserve">Global Change Biology</w:t>
-      </w:r>
-      <w:r>
-        <w:t xml:space="preserve"> </w:t>
-      </w:r>
-      <w:r>
-        <w:rPr>
-          <w:b/>
-        </w:rPr>
-        <w:t xml:space="preserve">19</w:t>
-      </w:r>
-      <w:r>
-        <w:t xml:space="preserve">: 3790–3807.</w:t>
+        <w:t xml:space="preserve">2014</w:t>
+      </w:r>
+      <w:r>
+        <w:t xml:space="preserve">. YplantQMC: Plant architectural analysis with Yplant and QuasiMC.</w:t>
       </w:r>
     </w:p>
     <w:p>
@@ -9387,45 +10088,7 @@
           <w:b w:val="0"/>
           <w:b/>
         </w:rPr>
-        <w:t xml:space="preserve">Crous KY</w:t>
-      </w:r>
-      <w:r>
-        <w:rPr>
-          <w:b/>
-        </w:rPr>
-        <w:t xml:space="preserve">,</w:t>
-      </w:r>
-      <w:r>
-        <w:rPr>
-          <w:b/>
-        </w:rPr>
-        <w:t xml:space="preserve"> </w:t>
-      </w:r>
-      <w:r>
-        <w:rPr>
-          <w:b w:val="0"/>
-          <w:b/>
-        </w:rPr>
-        <w:t xml:space="preserve">Walters MB</w:t>
-      </w:r>
-      <w:r>
-        <w:rPr>
-          <w:b/>
-        </w:rPr>
-        <w:t xml:space="preserve">,</w:t>
-      </w:r>
-      <w:r>
-        <w:rPr>
-          <w:b/>
-        </w:rPr>
-        <w:t xml:space="preserve"> </w:t>
-      </w:r>
-      <w:r>
-        <w:rPr>
-          <w:b w:val="0"/>
-          <w:b/>
-        </w:rPr>
-        <w:t xml:space="preserve">Ellsworth DS</w:t>
+        <w:t xml:space="preserve">Duursma RA</w:t>
       </w:r>
       <w:r>
         <w:t xml:space="preserve">.</w:t>
@@ -9437,58 +10100,31 @@
         <w:rPr>
           <w:b/>
         </w:rPr>
-        <w:t xml:space="preserve">2008</w:t>
-      </w:r>
-      <w:r>
-        <w:t xml:space="preserve">. Elevated CO</w:t>
-      </w:r>
-      <w:r>
-        <w:rPr>
-          <w:vertAlign w:val="subscript"/>
-        </w:rPr>
-        <w:t xml:space="preserve">2</w:t>
-      </w:r>
-      <w:r>
-        <w:t xml:space="preserve"> </w:t>
-      </w:r>
-      <w:r>
-        <w:t xml:space="preserve">concentration affects leaf photosynthesis–nitrogen relationships in</w:t>
-      </w:r>
-      <w:r>
-        <w:t xml:space="preserve"> </w:t>
-      </w:r>
-      <w:r>
-        <w:rPr>
-          <w:i/>
-        </w:rPr>
-        <w:t xml:space="preserve">Pinus taeda</w:t>
-      </w:r>
-      <w:r>
-        <w:t xml:space="preserve"> </w:t>
-      </w:r>
-      <w:r>
-        <w:t xml:space="preserve">over nine years in FACE.</w:t>
-      </w:r>
-      <w:r>
-        <w:t xml:space="preserve"> </w:t>
-      </w:r>
-      <w:r>
-        <w:rPr>
-          <w:i/>
-        </w:rPr>
-        <w:t xml:space="preserve">Tree Physiology</w:t>
-      </w:r>
-      <w:r>
-        <w:t xml:space="preserve"> </w:t>
-      </w:r>
-      <w:r>
-        <w:rPr>
-          <w:b/>
-        </w:rPr>
-        <w:t xml:space="preserve">28</w:t>
-      </w:r>
-      <w:r>
-        <w:t xml:space="preserve">: 607–614.</w:t>
+        <w:t xml:space="preserve">2015</w:t>
+      </w:r>
+      <w:r>
+        <w:t xml:space="preserve">. Plantecophys - An R Package for Analysing and Modelling Leaf Gas Exchange Data.</w:t>
+      </w:r>
+      <w:r>
+        <w:t xml:space="preserve"> </w:t>
+      </w:r>
+      <w:r>
+        <w:rPr>
+          <w:i/>
+        </w:rPr>
+        <w:t xml:space="preserve">PLoS ONE</w:t>
+      </w:r>
+      <w:r>
+        <w:t xml:space="preserve"> </w:t>
+      </w:r>
+      <w:r>
+        <w:rPr>
+          <w:b/>
+        </w:rPr>
+        <w:t xml:space="preserve">10</w:t>
+      </w:r>
+      <w:r>
+        <w:t xml:space="preserve">: e0143346.</w:t>
       </w:r>
     </w:p>
     <w:p>
@@ -9500,121 +10136,83 @@
           <w:b w:val="0"/>
           <w:b/>
         </w:rPr>
-        <w:t xml:space="preserve">Drake JE</w:t>
-      </w:r>
-      <w:r>
-        <w:rPr>
-          <w:b/>
-        </w:rPr>
-        <w:t xml:space="preserve">,</w:t>
-      </w:r>
-      <w:r>
-        <w:rPr>
-          <w:b/>
-        </w:rPr>
-        <w:t xml:space="preserve"> </w:t>
-      </w:r>
-      <w:r>
-        <w:rPr>
-          <w:b w:val="0"/>
-          <w:b/>
-        </w:rPr>
-        <w:t xml:space="preserve">Aspinwall MJ</w:t>
-      </w:r>
-      <w:r>
-        <w:rPr>
-          <w:b/>
-        </w:rPr>
-        <w:t xml:space="preserve">,</w:t>
-      </w:r>
-      <w:r>
-        <w:rPr>
-          <w:b/>
-        </w:rPr>
-        <w:t xml:space="preserve"> </w:t>
-      </w:r>
-      <w:r>
-        <w:rPr>
-          <w:b w:val="0"/>
-          <w:b/>
-        </w:rPr>
-        <w:t xml:space="preserve">Pfautsch S</w:t>
-      </w:r>
-      <w:r>
-        <w:rPr>
-          <w:b/>
-        </w:rPr>
-        <w:t xml:space="preserve">,</w:t>
-      </w:r>
-      <w:r>
-        <w:rPr>
-          <w:b/>
-        </w:rPr>
-        <w:t xml:space="preserve"> </w:t>
-      </w:r>
-      <w:r>
-        <w:rPr>
-          <w:b w:val="0"/>
-          <w:b/>
-        </w:rPr>
-        <w:t xml:space="preserve">Rymer PD</w:t>
-      </w:r>
-      <w:r>
-        <w:rPr>
-          <w:b/>
-        </w:rPr>
-        <w:t xml:space="preserve">,</w:t>
-      </w:r>
-      <w:r>
-        <w:rPr>
-          <w:b/>
-        </w:rPr>
-        <w:t xml:space="preserve"> </w:t>
-      </w:r>
-      <w:r>
-        <w:rPr>
-          <w:b w:val="0"/>
-          <w:b/>
-        </w:rPr>
-        <w:t xml:space="preserve">Reich PB</w:t>
-      </w:r>
-      <w:r>
-        <w:rPr>
-          <w:b/>
-        </w:rPr>
-        <w:t xml:space="preserve">,</w:t>
-      </w:r>
-      <w:r>
-        <w:rPr>
-          <w:b/>
-        </w:rPr>
-        <w:t xml:space="preserve"> </w:t>
-      </w:r>
-      <w:r>
-        <w:rPr>
-          <w:b w:val="0"/>
-          <w:b/>
-        </w:rPr>
-        <w:t xml:space="preserve">Smith RA</w:t>
-      </w:r>
-      <w:r>
-        <w:rPr>
-          <w:b/>
-        </w:rPr>
-        <w:t xml:space="preserve">,</w:t>
-      </w:r>
-      <w:r>
-        <w:rPr>
-          <w:b/>
-        </w:rPr>
-        <w:t xml:space="preserve"> </w:t>
-      </w:r>
-      <w:r>
-        <w:rPr>
-          <w:b w:val="0"/>
-          <w:b/>
-        </w:rPr>
-        <w:t xml:space="preserve">Crous KY</w:t>
+        <w:t xml:space="preserve">Duursma RA</w:t>
+      </w:r>
+      <w:r>
+        <w:rPr>
+          <w:b/>
+        </w:rPr>
+        <w:t xml:space="preserve">,</w:t>
+      </w:r>
+      <w:r>
+        <w:rPr>
+          <w:b/>
+        </w:rPr>
+        <w:t xml:space="preserve"> </w:t>
+      </w:r>
+      <w:r>
+        <w:rPr>
+          <w:b w:val="0"/>
+          <w:b/>
+        </w:rPr>
+        <w:t xml:space="preserve">Barton CVM</w:t>
+      </w:r>
+      <w:r>
+        <w:rPr>
+          <w:b/>
+        </w:rPr>
+        <w:t xml:space="preserve">,</w:t>
+      </w:r>
+      <w:r>
+        <w:rPr>
+          <w:b/>
+        </w:rPr>
+        <w:t xml:space="preserve"> </w:t>
+      </w:r>
+      <w:r>
+        <w:rPr>
+          <w:b w:val="0"/>
+          <w:b/>
+        </w:rPr>
+        <w:t xml:space="preserve">Lin Y-S</w:t>
+      </w:r>
+      <w:r>
+        <w:rPr>
+          <w:b/>
+        </w:rPr>
+        <w:t xml:space="preserve">,</w:t>
+      </w:r>
+      <w:r>
+        <w:rPr>
+          <w:b/>
+        </w:rPr>
+        <w:t xml:space="preserve"> </w:t>
+      </w:r>
+      <w:r>
+        <w:rPr>
+          <w:b w:val="0"/>
+          <w:b/>
+        </w:rPr>
+        <w:t xml:space="preserve">Medlyn BE</w:t>
+      </w:r>
+      <w:r>
+        <w:rPr>
+          <w:b/>
+        </w:rPr>
+        <w:t xml:space="preserve">,</w:t>
+      </w:r>
+      <w:r>
+        <w:rPr>
+          <w:b/>
+        </w:rPr>
+        <w:t xml:space="preserve"> </w:t>
+      </w:r>
+      <w:r>
+        <w:rPr>
+          <w:b w:val="0"/>
+          <w:b/>
+        </w:rPr>
+        <w:t xml:space="preserve">Eamus D</w:t>
       </w:r>
       <w:r>
         <w:rPr>
@@ -9652,26 +10250,26 @@
           <w:b w:val="0"/>
           <w:b/>
         </w:rPr>
-        <w:t xml:space="preserve">Ghannoum O</w:t>
-      </w:r>
-      <w:r>
-        <w:rPr>
-          <w:b/>
-        </w:rPr>
-        <w:t xml:space="preserve">,</w:t>
-      </w:r>
-      <w:r>
-        <w:rPr>
-          <w:b/>
-        </w:rPr>
-        <w:t xml:space="preserve"> </w:t>
-      </w:r>
-      <w:r>
-        <w:rPr>
-          <w:b w:val="0"/>
-          <w:b/>
-        </w:rPr>
-        <w:t xml:space="preserve">Tjoelker MG</w:t>
+        <w:t xml:space="preserve">Ellsworth DS</w:t>
+      </w:r>
+      <w:r>
+        <w:rPr>
+          <w:b/>
+        </w:rPr>
+        <w:t xml:space="preserve">,</w:t>
+      </w:r>
+      <w:r>
+        <w:rPr>
+          <w:b/>
+        </w:rPr>
+        <w:t xml:space="preserve"> </w:t>
+      </w:r>
+      <w:r>
+        <w:rPr>
+          <w:b w:val="0"/>
+          <w:b/>
+        </w:rPr>
+        <w:t xml:space="preserve">McMurtrie RE</w:t>
       </w:r>
       <w:r>
         <w:t xml:space="preserve">.</w:t>
@@ -9686,43 +10284,28 @@
         <w:t xml:space="preserve">2014</w:t>
       </w:r>
       <w:r>
-        <w:t xml:space="preserve">. The capacity to cope with climate warming declines from temperate to tropical latitudes in two widely distributed</w:t>
-      </w:r>
-      <w:r>
-        <w:t xml:space="preserve"> </w:t>
-      </w:r>
-      <w:r>
-        <w:rPr>
-          <w:i/>
-        </w:rPr>
-        <w:t xml:space="preserve">Eucalyptus</w:t>
-      </w:r>
-      <w:r>
-        <w:t xml:space="preserve"> </w:t>
-      </w:r>
-      <w:r>
-        <w:t xml:space="preserve">species.</w:t>
-      </w:r>
-      <w:r>
-        <w:t xml:space="preserve"> </w:t>
-      </w:r>
-      <w:r>
-        <w:rPr>
-          <w:i/>
-        </w:rPr>
-        <w:t xml:space="preserve">Global Change Biology</w:t>
-      </w:r>
-      <w:r>
-        <w:t xml:space="preserve"> </w:t>
-      </w:r>
-      <w:r>
-        <w:rPr>
-          <w:b/>
-        </w:rPr>
-        <w:t xml:space="preserve">21</w:t>
-      </w:r>
-      <w:r>
-        <w:t xml:space="preserve">: 459–472.</w:t>
+        <w:t xml:space="preserve">. The peaked response of transpiration rate to vapour pressure deficit in field conditions can be explained by the temperature optimum of photosynthesis.</w:t>
+      </w:r>
+      <w:r>
+        <w:t xml:space="preserve"> </w:t>
+      </w:r>
+      <w:r>
+        <w:rPr>
+          <w:i/>
+        </w:rPr>
+        <w:t xml:space="preserve">Agricultural and Forest Meteorology</w:t>
+      </w:r>
+      <w:r>
+        <w:t xml:space="preserve"> </w:t>
+      </w:r>
+      <w:r>
+        <w:rPr>
+          <w:b/>
+        </w:rPr>
+        <w:t xml:space="preserve">189</w:t>
+      </w:r>
+      <w:r>
+        <w:t xml:space="preserve">: 2–10.</w:t>
       </w:r>
     </w:p>
     <w:p>
@@ -9734,90 +10317,224 @@
           <w:b w:val="0"/>
           <w:b/>
         </w:rPr>
-        <w:t xml:space="preserve">Drake BG</w:t>
-      </w:r>
-      <w:r>
-        <w:rPr>
-          <w:b/>
-        </w:rPr>
-        <w:t xml:space="preserve">,</w:t>
-      </w:r>
-      <w:r>
-        <w:rPr>
-          <w:b/>
-        </w:rPr>
-        <w:t xml:space="preserve"> </w:t>
-      </w:r>
-      <w:r>
-        <w:rPr>
-          <w:b w:val="0"/>
-          <w:b/>
-        </w:rPr>
-        <w:t xml:space="preserve">Gonzàlez-Meler MA</w:t>
-      </w:r>
-      <w:r>
-        <w:rPr>
-          <w:b/>
-        </w:rPr>
-        <w:t xml:space="preserve">,</w:t>
-      </w:r>
-      <w:r>
-        <w:rPr>
-          <w:b/>
-        </w:rPr>
-        <w:t xml:space="preserve"> </w:t>
-      </w:r>
-      <w:r>
-        <w:rPr>
-          <w:b w:val="0"/>
-          <w:b/>
-        </w:rPr>
-        <w:t xml:space="preserve">Long SP</w:t>
-      </w:r>
-      <w:r>
-        <w:t xml:space="preserve">.</w:t>
-      </w:r>
-      <w:r>
-        <w:t xml:space="preserve"> </w:t>
-      </w:r>
-      <w:r>
-        <w:rPr>
-          <w:b/>
-        </w:rPr>
-        <w:t xml:space="preserve">1997</w:t>
-      </w:r>
-      <w:r>
-        <w:t xml:space="preserve">. More efficient plants: a consequence of rising atmospheric CO</w:t>
-      </w:r>
-      <w:r>
-        <w:rPr>
-          <w:vertAlign w:val="subscript"/>
-        </w:rPr>
-        <w:t xml:space="preserve">2</w:t>
-      </w:r>
-      <w:r>
-        <w:t xml:space="preserve">?</w:t>
-      </w:r>
-      <w:r>
-        <w:t xml:space="preserve"> </w:t>
-      </w:r>
-      <w:r>
-        <w:rPr>
-          <w:i/>
-        </w:rPr>
-        <w:t xml:space="preserve">Annual Review of Plant Biology</w:t>
-      </w:r>
-      <w:r>
-        <w:t xml:space="preserve"> </w:t>
-      </w:r>
-      <w:r>
-        <w:rPr>
-          <w:b/>
-        </w:rPr>
-        <w:t xml:space="preserve">48</w:t>
-      </w:r>
-      <w:r>
-        <w:t xml:space="preserve">: 609–639.</w:t>
+        <w:t xml:space="preserve">Duursma RA</w:t>
+      </w:r>
+      <w:r>
+        <w:rPr>
+          <w:b/>
+        </w:rPr>
+        <w:t xml:space="preserve">,</w:t>
+      </w:r>
+      <w:r>
+        <w:rPr>
+          <w:b/>
+        </w:rPr>
+        <w:t xml:space="preserve"> </w:t>
+      </w:r>
+      <w:r>
+        <w:rPr>
+          <w:b w:val="0"/>
+          <w:b/>
+        </w:rPr>
+        <w:t xml:space="preserve">Falster DS</w:t>
+      </w:r>
+      <w:r>
+        <w:rPr>
+          <w:b/>
+        </w:rPr>
+        <w:t xml:space="preserve">,</w:t>
+      </w:r>
+      <w:r>
+        <w:rPr>
+          <w:b/>
+        </w:rPr>
+        <w:t xml:space="preserve"> </w:t>
+      </w:r>
+      <w:r>
+        <w:rPr>
+          <w:b w:val="0"/>
+          <w:b/>
+        </w:rPr>
+        <w:t xml:space="preserve">Valladares F</w:t>
+      </w:r>
+      <w:r>
+        <w:rPr>
+          <w:b/>
+        </w:rPr>
+        <w:t xml:space="preserve">,</w:t>
+      </w:r>
+      <w:r>
+        <w:rPr>
+          <w:b/>
+        </w:rPr>
+        <w:t xml:space="preserve"> </w:t>
+      </w:r>
+      <w:r>
+        <w:rPr>
+          <w:b w:val="0"/>
+          <w:b/>
+        </w:rPr>
+        <w:t xml:space="preserve">Sterck FJ</w:t>
+      </w:r>
+      <w:r>
+        <w:rPr>
+          <w:b/>
+        </w:rPr>
+        <w:t xml:space="preserve">,</w:t>
+      </w:r>
+      <w:r>
+        <w:rPr>
+          <w:b/>
+        </w:rPr>
+        <w:t xml:space="preserve"> </w:t>
+      </w:r>
+      <w:r>
+        <w:rPr>
+          <w:b w:val="0"/>
+          <w:b/>
+        </w:rPr>
+        <w:t xml:space="preserve">Pearcy RW</w:t>
+      </w:r>
+      <w:r>
+        <w:rPr>
+          <w:b/>
+        </w:rPr>
+        <w:t xml:space="preserve">,</w:t>
+      </w:r>
+      <w:r>
+        <w:rPr>
+          <w:b/>
+        </w:rPr>
+        <w:t xml:space="preserve"> </w:t>
+      </w:r>
+      <w:r>
+        <w:rPr>
+          <w:b w:val="0"/>
+          <w:b/>
+        </w:rPr>
+        <w:t xml:space="preserve">Lusk CH</w:t>
+      </w:r>
+      <w:r>
+        <w:rPr>
+          <w:b/>
+        </w:rPr>
+        <w:t xml:space="preserve">,</w:t>
+      </w:r>
+      <w:r>
+        <w:rPr>
+          <w:b/>
+        </w:rPr>
+        <w:t xml:space="preserve"> </w:t>
+      </w:r>
+      <w:r>
+        <w:rPr>
+          <w:b w:val="0"/>
+          <w:b/>
+        </w:rPr>
+        <w:t xml:space="preserve">Sendall KM</w:t>
+      </w:r>
+      <w:r>
+        <w:rPr>
+          <w:b/>
+        </w:rPr>
+        <w:t xml:space="preserve">,</w:t>
+      </w:r>
+      <w:r>
+        <w:rPr>
+          <w:b/>
+        </w:rPr>
+        <w:t xml:space="preserve"> </w:t>
+      </w:r>
+      <w:r>
+        <w:rPr>
+          <w:b w:val="0"/>
+          <w:b/>
+        </w:rPr>
+        <w:t xml:space="preserve">Nordenstahl M</w:t>
+      </w:r>
+      <w:r>
+        <w:rPr>
+          <w:b/>
+        </w:rPr>
+        <w:t xml:space="preserve">,</w:t>
+      </w:r>
+      <w:r>
+        <w:rPr>
+          <w:b/>
+        </w:rPr>
+        <w:t xml:space="preserve"> </w:t>
+      </w:r>
+      <w:r>
+        <w:rPr>
+          <w:b w:val="0"/>
+          <w:b/>
+        </w:rPr>
+        <w:t xml:space="preserve">Houter NC</w:t>
+      </w:r>
+      <w:r>
+        <w:rPr>
+          <w:b/>
+        </w:rPr>
+        <w:t xml:space="preserve">,</w:t>
+      </w:r>
+      <w:r>
+        <w:rPr>
+          <w:b/>
+        </w:rPr>
+        <w:t xml:space="preserve"> </w:t>
+      </w:r>
+      <w:r>
+        <w:rPr>
+          <w:b w:val="0"/>
+          <w:b/>
+        </w:rPr>
+        <w:t xml:space="preserve">Atwell BJ</w:t>
+      </w:r>
+      <w:r>
+        <w:rPr>
+          <w:b/>
+        </w:rPr>
+        <w:t xml:space="preserve"> </w:t>
+      </w:r>
+      <w:r>
+        <w:rPr>
+          <w:i/>
+          <w:b/>
+        </w:rPr>
+        <w:t xml:space="preserve">et al.</w:t>
+      </w:r>
+      <w:r>
+        <w:t xml:space="preserve"> </w:t>
+      </w:r>
+      <w:r>
+        <w:rPr>
+          <w:b/>
+        </w:rPr>
+        <w:t xml:space="preserve">2012</w:t>
+      </w:r>
+      <w:r>
+        <w:t xml:space="preserve">. Light interception efficiency explained by two simple variables: a test using a diversity of small-to medium-sized woody plants.</w:t>
+      </w:r>
+      <w:r>
+        <w:t xml:space="preserve"> </w:t>
+      </w:r>
+      <w:r>
+        <w:rPr>
+          <w:i/>
+        </w:rPr>
+        <w:t xml:space="preserve">New Phytologist</w:t>
+      </w:r>
+      <w:r>
+        <w:t xml:space="preserve"> </w:t>
+      </w:r>
+      <w:r>
+        <w:rPr>
+          <w:b/>
+        </w:rPr>
+        <w:t xml:space="preserve">193</w:t>
+      </w:r>
+      <w:r>
+        <w:t xml:space="preserve">: 397–408.</w:t>
       </w:r>
     </w:p>
     <w:p>
@@ -9829,102 +10546,7 @@
           <w:b w:val="0"/>
           <w:b/>
         </w:rPr>
-        <w:t xml:space="preserve">Duan W</w:t>
-      </w:r>
-      <w:r>
-        <w:rPr>
-          <w:b/>
-        </w:rPr>
-        <w:t xml:space="preserve">,</w:t>
-      </w:r>
-      <w:r>
-        <w:rPr>
-          <w:b/>
-        </w:rPr>
-        <w:t xml:space="preserve"> </w:t>
-      </w:r>
-      <w:r>
-        <w:rPr>
-          <w:b w:val="0"/>
-          <w:b/>
-        </w:rPr>
-        <w:t xml:space="preserve">Fan PG</w:t>
-      </w:r>
-      <w:r>
-        <w:rPr>
-          <w:b/>
-        </w:rPr>
-        <w:t xml:space="preserve">,</w:t>
-      </w:r>
-      <w:r>
-        <w:rPr>
-          <w:b/>
-        </w:rPr>
-        <w:t xml:space="preserve"> </w:t>
-      </w:r>
-      <w:r>
-        <w:rPr>
-          <w:b w:val="0"/>
-          <w:b/>
-        </w:rPr>
-        <w:t xml:space="preserve">Wang LJ</w:t>
-      </w:r>
-      <w:r>
-        <w:rPr>
-          <w:b/>
-        </w:rPr>
-        <w:t xml:space="preserve">,</w:t>
-      </w:r>
-      <w:r>
-        <w:rPr>
-          <w:b/>
-        </w:rPr>
-        <w:t xml:space="preserve"> </w:t>
-      </w:r>
-      <w:r>
-        <w:rPr>
-          <w:b w:val="0"/>
-          <w:b/>
-        </w:rPr>
-        <w:t xml:space="preserve">Li WD</w:t>
-      </w:r>
-      <w:r>
-        <w:rPr>
-          <w:b/>
-        </w:rPr>
-        <w:t xml:space="preserve">,</w:t>
-      </w:r>
-      <w:r>
-        <w:rPr>
-          <w:b/>
-        </w:rPr>
-        <w:t xml:space="preserve"> </w:t>
-      </w:r>
-      <w:r>
-        <w:rPr>
-          <w:b w:val="0"/>
-          <w:b/>
-        </w:rPr>
-        <w:t xml:space="preserve">Yan ST</w:t>
-      </w:r>
-      <w:r>
-        <w:rPr>
-          <w:b/>
-        </w:rPr>
-        <w:t xml:space="preserve">,</w:t>
-      </w:r>
-      <w:r>
-        <w:rPr>
-          <w:b/>
-        </w:rPr>
-        <w:t xml:space="preserve"> </w:t>
-      </w:r>
-      <w:r>
-        <w:rPr>
-          <w:b w:val="0"/>
-          <w:b/>
-        </w:rPr>
-        <w:t xml:space="preserve">Li SH</w:t>
+        <w:t xml:space="preserve">Ebell LF</w:t>
       </w:r>
       <w:r>
         <w:t xml:space="preserve">.</w:t>
@@ -9936,31 +10558,31 @@
         <w:rPr>
           <w:b/>
         </w:rPr>
-        <w:t xml:space="preserve">2008</w:t>
-      </w:r>
-      <w:r>
-        <w:t xml:space="preserve">. Photosynthetic response to low sink demand after fruit removal in relation to photoinhibition and photoprotection in peach trees.</w:t>
-      </w:r>
-      <w:r>
-        <w:t xml:space="preserve"> </w:t>
-      </w:r>
-      <w:r>
-        <w:rPr>
-          <w:i/>
-        </w:rPr>
-        <w:t xml:space="preserve">Tree Physiology</w:t>
-      </w:r>
-      <w:r>
-        <w:t xml:space="preserve"> </w:t>
-      </w:r>
-      <w:r>
-        <w:rPr>
-          <w:b/>
-        </w:rPr>
-        <w:t xml:space="preserve">28</w:t>
-      </w:r>
-      <w:r>
-        <w:t xml:space="preserve">: 123–132.</w:t>
+        <w:t xml:space="preserve">1969</w:t>
+      </w:r>
+      <w:r>
+        <w:t xml:space="preserve">. Variation in total soluble sugars of conifer tissues with method of analysis.</w:t>
+      </w:r>
+      <w:r>
+        <w:t xml:space="preserve"> </w:t>
+      </w:r>
+      <w:r>
+        <w:rPr>
+          <w:i/>
+        </w:rPr>
+        <w:t xml:space="preserve">Phytochemistry</w:t>
+      </w:r>
+      <w:r>
+        <w:t xml:space="preserve"> </w:t>
+      </w:r>
+      <w:r>
+        <w:rPr>
+          <w:b/>
+        </w:rPr>
+        <w:t xml:space="preserve">8</w:t>
+      </w:r>
+      <w:r>
+        <w:t xml:space="preserve">: 227–233.</w:t>
       </w:r>
     </w:p>
     <w:p>
@@ -9972,7 +10594,64 @@
           <w:b w:val="0"/>
           <w:b/>
         </w:rPr>
-        <w:t xml:space="preserve">Duursma R</w:t>
+        <w:t xml:space="preserve">Equiza MA</w:t>
+      </w:r>
+      <w:r>
+        <w:rPr>
+          <w:b/>
+        </w:rPr>
+        <w:t xml:space="preserve">,</w:t>
+      </w:r>
+      <w:r>
+        <w:rPr>
+          <w:b/>
+        </w:rPr>
+        <w:t xml:space="preserve"> </w:t>
+      </w:r>
+      <w:r>
+        <w:rPr>
+          <w:b w:val="0"/>
+          <w:b/>
+        </w:rPr>
+        <w:t xml:space="preserve">Day ME</w:t>
+      </w:r>
+      <w:r>
+        <w:rPr>
+          <w:b/>
+        </w:rPr>
+        <w:t xml:space="preserve">,</w:t>
+      </w:r>
+      <w:r>
+        <w:rPr>
+          <w:b/>
+        </w:rPr>
+        <w:t xml:space="preserve"> </w:t>
+      </w:r>
+      <w:r>
+        <w:rPr>
+          <w:b w:val="0"/>
+          <w:b/>
+        </w:rPr>
+        <w:t xml:space="preserve">Jagels R</w:t>
+      </w:r>
+      <w:r>
+        <w:rPr>
+          <w:b/>
+        </w:rPr>
+        <w:t xml:space="preserve">,</w:t>
+      </w:r>
+      <w:r>
+        <w:rPr>
+          <w:b/>
+        </w:rPr>
+        <w:t xml:space="preserve"> </w:t>
+      </w:r>
+      <w:r>
+        <w:rPr>
+          <w:b w:val="0"/>
+          <w:b/>
+        </w:rPr>
+        <w:t xml:space="preserve">Li X</w:t>
       </w:r>
       <w:r>
         <w:t xml:space="preserve">.</w:t>
@@ -9984,10 +10663,46 @@
         <w:rPr>
           <w:b/>
         </w:rPr>
-        <w:t xml:space="preserve">2014</w:t>
-      </w:r>
-      <w:r>
-        <w:t xml:space="preserve">. YplantQMC: Plant architectural analysis with Yplant and QuasiMC.</w:t>
+        <w:t xml:space="preserve">2006</w:t>
+      </w:r>
+      <w:r>
+        <w:t xml:space="preserve">. Photosynthetic downregulation in the conifer</w:t>
+      </w:r>
+      <w:r>
+        <w:t xml:space="preserve"> </w:t>
+      </w:r>
+      <w:r>
+        <w:rPr>
+          <w:i/>
+        </w:rPr>
+        <w:t xml:space="preserve">Metasequoia glyptostroboides</w:t>
+      </w:r>
+      <w:r>
+        <w:t xml:space="preserve"> </w:t>
+      </w:r>
+      <w:r>
+        <w:t xml:space="preserve">growing under continuous light: the significance of carbohydrate sinks and paleoecophysiological implications.</w:t>
+      </w:r>
+      <w:r>
+        <w:t xml:space="preserve"> </w:t>
+      </w:r>
+      <w:r>
+        <w:rPr>
+          <w:i/>
+        </w:rPr>
+        <w:t xml:space="preserve">Botany</w:t>
+      </w:r>
+      <w:r>
+        <w:t xml:space="preserve"> </w:t>
+      </w:r>
+      <w:r>
+        <w:rPr>
+          <w:b/>
+        </w:rPr>
+        <w:t xml:space="preserve">84</w:t>
+      </w:r>
+      <w:r>
+        <w:t xml:space="preserve">: 1453–1461.</w:t>
       </w:r>
     </w:p>
     <w:p>
@@ -9999,7 +10714,140 @@
           <w:b w:val="0"/>
           <w:b/>
         </w:rPr>
-        <w:t xml:space="preserve">Duursma RA</w:t>
+        <w:t xml:space="preserve">Eyles A</w:t>
+      </w:r>
+      <w:r>
+        <w:rPr>
+          <w:b/>
+        </w:rPr>
+        <w:t xml:space="preserve">,</w:t>
+      </w:r>
+      <w:r>
+        <w:rPr>
+          <w:b/>
+        </w:rPr>
+        <w:t xml:space="preserve"> </w:t>
+      </w:r>
+      <w:r>
+        <w:rPr>
+          <w:b w:val="0"/>
+          <w:b/>
+        </w:rPr>
+        <w:t xml:space="preserve">Pinkard EA</w:t>
+      </w:r>
+      <w:r>
+        <w:rPr>
+          <w:b/>
+        </w:rPr>
+        <w:t xml:space="preserve">,</w:t>
+      </w:r>
+      <w:r>
+        <w:rPr>
+          <w:b/>
+        </w:rPr>
+        <w:t xml:space="preserve"> </w:t>
+      </w:r>
+      <w:r>
+        <w:rPr>
+          <w:b w:val="0"/>
+          <w:b/>
+        </w:rPr>
+        <w:t xml:space="preserve">Davies NW</w:t>
+      </w:r>
+      <w:r>
+        <w:rPr>
+          <w:b/>
+        </w:rPr>
+        <w:t xml:space="preserve">,</w:t>
+      </w:r>
+      <w:r>
+        <w:rPr>
+          <w:b/>
+        </w:rPr>
+        <w:t xml:space="preserve"> </w:t>
+      </w:r>
+      <w:r>
+        <w:rPr>
+          <w:b w:val="0"/>
+          <w:b/>
+        </w:rPr>
+        <w:t xml:space="preserve">Corkrey R</w:t>
+      </w:r>
+      <w:r>
+        <w:rPr>
+          <w:b/>
+        </w:rPr>
+        <w:t xml:space="preserve">,</w:t>
+      </w:r>
+      <w:r>
+        <w:rPr>
+          <w:b/>
+        </w:rPr>
+        <w:t xml:space="preserve"> </w:t>
+      </w:r>
+      <w:r>
+        <w:rPr>
+          <w:b w:val="0"/>
+          <w:b/>
+        </w:rPr>
+        <w:t xml:space="preserve">Churchill K</w:t>
+      </w:r>
+      <w:r>
+        <w:rPr>
+          <w:b/>
+        </w:rPr>
+        <w:t xml:space="preserve">,</w:t>
+      </w:r>
+      <w:r>
+        <w:rPr>
+          <w:b/>
+        </w:rPr>
+        <w:t xml:space="preserve"> </w:t>
+      </w:r>
+      <w:r>
+        <w:rPr>
+          <w:b w:val="0"/>
+          <w:b/>
+        </w:rPr>
+        <w:t xml:space="preserve">O’Grady AP</w:t>
+      </w:r>
+      <w:r>
+        <w:rPr>
+          <w:b/>
+        </w:rPr>
+        <w:t xml:space="preserve">,</w:t>
+      </w:r>
+      <w:r>
+        <w:rPr>
+          <w:b/>
+        </w:rPr>
+        <w:t xml:space="preserve"> </w:t>
+      </w:r>
+      <w:r>
+        <w:rPr>
+          <w:b w:val="0"/>
+          <w:b/>
+        </w:rPr>
+        <w:t xml:space="preserve">Sands P</w:t>
+      </w:r>
+      <w:r>
+        <w:rPr>
+          <w:b/>
+        </w:rPr>
+        <w:t xml:space="preserve">,</w:t>
+      </w:r>
+      <w:r>
+        <w:rPr>
+          <w:b/>
+        </w:rPr>
+        <w:t xml:space="preserve"> </w:t>
+      </w:r>
+      <w:r>
+        <w:rPr>
+          <w:b w:val="0"/>
+          <w:b/>
+        </w:rPr>
+        <w:t xml:space="preserve">Mohammed C</w:t>
       </w:r>
       <w:r>
         <w:t xml:space="preserve">.</w:t>
@@ -10011,31 +10859,46 @@
         <w:rPr>
           <w:b/>
         </w:rPr>
-        <w:t xml:space="preserve">2015</w:t>
-      </w:r>
-      <w:r>
-        <w:t xml:space="preserve">. Plantecophys - An R Package for Analysing and Modelling Leaf Gas Exchange Data.</w:t>
-      </w:r>
-      <w:r>
-        <w:t xml:space="preserve"> </w:t>
-      </w:r>
-      <w:r>
-        <w:rPr>
-          <w:i/>
-        </w:rPr>
-        <w:t xml:space="preserve">PLoS ONE</w:t>
-      </w:r>
-      <w:r>
-        <w:t xml:space="preserve"> </w:t>
-      </w:r>
-      <w:r>
-        <w:rPr>
-          <w:b/>
-        </w:rPr>
-        <w:t xml:space="preserve">10</w:t>
-      </w:r>
-      <w:r>
-        <w:t xml:space="preserve">: e0143346.</w:t>
+        <w:t xml:space="preserve">2013</w:t>
+      </w:r>
+      <w:r>
+        <w:t xml:space="preserve">. Whole-plant versus leaf-level regulation of photosynthetic responses after partial defoliation in</w:t>
+      </w:r>
+      <w:r>
+        <w:t xml:space="preserve"> </w:t>
+      </w:r>
+      <w:r>
+        <w:rPr>
+          <w:i/>
+        </w:rPr>
+        <w:t xml:space="preserve">Eucalyptus globulus</w:t>
+      </w:r>
+      <w:r>
+        <w:t xml:space="preserve"> </w:t>
+      </w:r>
+      <w:r>
+        <w:t xml:space="preserve">saplings.</w:t>
+      </w:r>
+      <w:r>
+        <w:t xml:space="preserve"> </w:t>
+      </w:r>
+      <w:r>
+        <w:rPr>
+          <w:i/>
+        </w:rPr>
+        <w:t xml:space="preserve">Journal of Experimental Botany</w:t>
+      </w:r>
+      <w:r>
+        <w:t xml:space="preserve"> </w:t>
+      </w:r>
+      <w:r>
+        <w:rPr>
+          <w:b/>
+        </w:rPr>
+        <w:t xml:space="preserve">64</w:t>
+      </w:r>
+      <w:r>
+        <w:t xml:space="preserve">: 1625–1636.</w:t>
       </w:r>
     </w:p>
     <w:p>
@@ -10047,140 +10910,45 @@
           <w:b w:val="0"/>
           <w:b/>
         </w:rPr>
-        <w:t xml:space="preserve">Duursma RA</w:t>
-      </w:r>
-      <w:r>
-        <w:rPr>
-          <w:b/>
-        </w:rPr>
-        <w:t xml:space="preserve">,</w:t>
-      </w:r>
-      <w:r>
-        <w:rPr>
-          <w:b/>
-        </w:rPr>
-        <w:t xml:space="preserve"> </w:t>
-      </w:r>
-      <w:r>
-        <w:rPr>
-          <w:b w:val="0"/>
-          <w:b/>
-        </w:rPr>
-        <w:t xml:space="preserve">Barton CVM</w:t>
-      </w:r>
-      <w:r>
-        <w:rPr>
-          <w:b/>
-        </w:rPr>
-        <w:t xml:space="preserve">,</w:t>
-      </w:r>
-      <w:r>
-        <w:rPr>
-          <w:b/>
-        </w:rPr>
-        <w:t xml:space="preserve"> </w:t>
-      </w:r>
-      <w:r>
-        <w:rPr>
-          <w:b w:val="0"/>
-          <w:b/>
-        </w:rPr>
-        <w:t xml:space="preserve">Lin Y-S</w:t>
-      </w:r>
-      <w:r>
-        <w:rPr>
-          <w:b/>
-        </w:rPr>
-        <w:t xml:space="preserve">,</w:t>
-      </w:r>
-      <w:r>
-        <w:rPr>
-          <w:b/>
-        </w:rPr>
-        <w:t xml:space="preserve"> </w:t>
-      </w:r>
-      <w:r>
-        <w:rPr>
-          <w:b w:val="0"/>
-          <w:b/>
-        </w:rPr>
-        <w:t xml:space="preserve">Medlyn BE</w:t>
-      </w:r>
-      <w:r>
-        <w:rPr>
-          <w:b/>
-        </w:rPr>
-        <w:t xml:space="preserve">,</w:t>
-      </w:r>
-      <w:r>
-        <w:rPr>
-          <w:b/>
-        </w:rPr>
-        <w:t xml:space="preserve"> </w:t>
-      </w:r>
-      <w:r>
-        <w:rPr>
-          <w:b w:val="0"/>
-          <w:b/>
-        </w:rPr>
-        <w:t xml:space="preserve">Eamus D</w:t>
-      </w:r>
-      <w:r>
-        <w:rPr>
-          <w:b/>
-        </w:rPr>
-        <w:t xml:space="preserve">,</w:t>
-      </w:r>
-      <w:r>
-        <w:rPr>
-          <w:b/>
-        </w:rPr>
-        <w:t xml:space="preserve"> </w:t>
-      </w:r>
-      <w:r>
-        <w:rPr>
-          <w:b w:val="0"/>
-          <w:b/>
-        </w:rPr>
-        <w:t xml:space="preserve">Tissue DT</w:t>
-      </w:r>
-      <w:r>
-        <w:rPr>
-          <w:b/>
-        </w:rPr>
-        <w:t xml:space="preserve">,</w:t>
-      </w:r>
-      <w:r>
-        <w:rPr>
-          <w:b/>
-        </w:rPr>
-        <w:t xml:space="preserve"> </w:t>
-      </w:r>
-      <w:r>
-        <w:rPr>
-          <w:b w:val="0"/>
-          <w:b/>
-        </w:rPr>
-        <w:t xml:space="preserve">Ellsworth DS</w:t>
-      </w:r>
-      <w:r>
-        <w:rPr>
-          <w:b/>
-        </w:rPr>
-        <w:t xml:space="preserve">,</w:t>
-      </w:r>
-      <w:r>
-        <w:rPr>
-          <w:b/>
-        </w:rPr>
-        <w:t xml:space="preserve"> </w:t>
-      </w:r>
-      <w:r>
-        <w:rPr>
-          <w:b w:val="0"/>
-          <w:b/>
-        </w:rPr>
-        <w:t xml:space="preserve">McMurtrie RE</w:t>
+        <w:t xml:space="preserve">Farquhar GD</w:t>
+      </w:r>
+      <w:r>
+        <w:rPr>
+          <w:b/>
+        </w:rPr>
+        <w:t xml:space="preserve">,</w:t>
+      </w:r>
+      <w:r>
+        <w:rPr>
+          <w:b/>
+        </w:rPr>
+        <w:t xml:space="preserve"> </w:t>
+      </w:r>
+      <w:r>
+        <w:rPr>
+          <w:b w:val="0"/>
+          <w:b/>
+        </w:rPr>
+        <w:t xml:space="preserve">Caemmerer S von von</w:t>
+      </w:r>
+      <w:r>
+        <w:rPr>
+          <w:b/>
+        </w:rPr>
+        <w:t xml:space="preserve">,</w:t>
+      </w:r>
+      <w:r>
+        <w:rPr>
+          <w:b/>
+        </w:rPr>
+        <w:t xml:space="preserve"> </w:t>
+      </w:r>
+      <w:r>
+        <w:rPr>
+          <w:b w:val="0"/>
+          <w:b/>
+        </w:rPr>
+        <w:t xml:space="preserve">Berry JA</w:t>
       </w:r>
       <w:r>
         <w:t xml:space="preserve">.</w:t>
@@ -10192,685 +10960,6 @@
         <w:rPr>
           <w:b/>
         </w:rPr>
-        <w:t xml:space="preserve">2014</w:t>
-      </w:r>
-      <w:r>
-        <w:t xml:space="preserve">. The peaked response of transpiration rate to vapour pressure deficit in field conditions can be explained by the temperature optimum of photosynthesis.</w:t>
-      </w:r>
-      <w:r>
-        <w:t xml:space="preserve"> </w:t>
-      </w:r>
-      <w:r>
-        <w:rPr>
-          <w:i/>
-        </w:rPr>
-        <w:t xml:space="preserve">Agricultural and Forest Meteorology</w:t>
-      </w:r>
-      <w:r>
-        <w:t xml:space="preserve"> </w:t>
-      </w:r>
-      <w:r>
-        <w:rPr>
-          <w:b/>
-        </w:rPr>
-        <w:t xml:space="preserve">189</w:t>
-      </w:r>
-      <w:r>
-        <w:t xml:space="preserve">: 2–10.</w:t>
-      </w:r>
-    </w:p>
-    <w:p>
-      <w:pPr>
-        <w:pStyle w:val="Bibliography"/>
-      </w:pPr>
-      <w:r>
-        <w:rPr>
-          <w:b w:val="0"/>
-          <w:b/>
-        </w:rPr>
-        <w:t xml:space="preserve">Duursma RA</w:t>
-      </w:r>
-      <w:r>
-        <w:rPr>
-          <w:b/>
-        </w:rPr>
-        <w:t xml:space="preserve">,</w:t>
-      </w:r>
-      <w:r>
-        <w:rPr>
-          <w:b/>
-        </w:rPr>
-        <w:t xml:space="preserve"> </w:t>
-      </w:r>
-      <w:r>
-        <w:rPr>
-          <w:b w:val="0"/>
-          <w:b/>
-        </w:rPr>
-        <w:t xml:space="preserve">Falster DS</w:t>
-      </w:r>
-      <w:r>
-        <w:rPr>
-          <w:b/>
-        </w:rPr>
-        <w:t xml:space="preserve">,</w:t>
-      </w:r>
-      <w:r>
-        <w:rPr>
-          <w:b/>
-        </w:rPr>
-        <w:t xml:space="preserve"> </w:t>
-      </w:r>
-      <w:r>
-        <w:rPr>
-          <w:b w:val="0"/>
-          <w:b/>
-        </w:rPr>
-        <w:t xml:space="preserve">Valladares F</w:t>
-      </w:r>
-      <w:r>
-        <w:rPr>
-          <w:b/>
-        </w:rPr>
-        <w:t xml:space="preserve">,</w:t>
-      </w:r>
-      <w:r>
-        <w:rPr>
-          <w:b/>
-        </w:rPr>
-        <w:t xml:space="preserve"> </w:t>
-      </w:r>
-      <w:r>
-        <w:rPr>
-          <w:b w:val="0"/>
-          <w:b/>
-        </w:rPr>
-        <w:t xml:space="preserve">Sterck FJ</w:t>
-      </w:r>
-      <w:r>
-        <w:rPr>
-          <w:b/>
-        </w:rPr>
-        <w:t xml:space="preserve">,</w:t>
-      </w:r>
-      <w:r>
-        <w:rPr>
-          <w:b/>
-        </w:rPr>
-        <w:t xml:space="preserve"> </w:t>
-      </w:r>
-      <w:r>
-        <w:rPr>
-          <w:b w:val="0"/>
-          <w:b/>
-        </w:rPr>
-        <w:t xml:space="preserve">Pearcy RW</w:t>
-      </w:r>
-      <w:r>
-        <w:rPr>
-          <w:b/>
-        </w:rPr>
-        <w:t xml:space="preserve">,</w:t>
-      </w:r>
-      <w:r>
-        <w:rPr>
-          <w:b/>
-        </w:rPr>
-        <w:t xml:space="preserve"> </w:t>
-      </w:r>
-      <w:r>
-        <w:rPr>
-          <w:b w:val="0"/>
-          <w:b/>
-        </w:rPr>
-        <w:t xml:space="preserve">Lusk CH</w:t>
-      </w:r>
-      <w:r>
-        <w:rPr>
-          <w:b/>
-        </w:rPr>
-        <w:t xml:space="preserve">,</w:t>
-      </w:r>
-      <w:r>
-        <w:rPr>
-          <w:b/>
-        </w:rPr>
-        <w:t xml:space="preserve"> </w:t>
-      </w:r>
-      <w:r>
-        <w:rPr>
-          <w:b w:val="0"/>
-          <w:b/>
-        </w:rPr>
-        <w:t xml:space="preserve">Sendall KM</w:t>
-      </w:r>
-      <w:r>
-        <w:rPr>
-          <w:b/>
-        </w:rPr>
-        <w:t xml:space="preserve">,</w:t>
-      </w:r>
-      <w:r>
-        <w:rPr>
-          <w:b/>
-        </w:rPr>
-        <w:t xml:space="preserve"> </w:t>
-      </w:r>
-      <w:r>
-        <w:rPr>
-          <w:b w:val="0"/>
-          <w:b/>
-        </w:rPr>
-        <w:t xml:space="preserve">Nordenstahl M</w:t>
-      </w:r>
-      <w:r>
-        <w:rPr>
-          <w:b/>
-        </w:rPr>
-        <w:t xml:space="preserve">,</w:t>
-      </w:r>
-      <w:r>
-        <w:rPr>
-          <w:b/>
-        </w:rPr>
-        <w:t xml:space="preserve"> </w:t>
-      </w:r>
-      <w:r>
-        <w:rPr>
-          <w:b w:val="0"/>
-          <w:b/>
-        </w:rPr>
-        <w:t xml:space="preserve">Houter NC</w:t>
-      </w:r>
-      <w:r>
-        <w:rPr>
-          <w:b/>
-        </w:rPr>
-        <w:t xml:space="preserve">,</w:t>
-      </w:r>
-      <w:r>
-        <w:rPr>
-          <w:b/>
-        </w:rPr>
-        <w:t xml:space="preserve"> </w:t>
-      </w:r>
-      <w:r>
-        <w:rPr>
-          <w:b w:val="0"/>
-          <w:b/>
-        </w:rPr>
-        <w:t xml:space="preserve">Atwell BJ</w:t>
-      </w:r>
-      <w:r>
-        <w:rPr>
-          <w:b/>
-        </w:rPr>
-        <w:t xml:space="preserve"> </w:t>
-      </w:r>
-      <w:r>
-        <w:rPr>
-          <w:i/>
-          <w:b/>
-        </w:rPr>
-        <w:t xml:space="preserve">et al.</w:t>
-      </w:r>
-      <w:r>
-        <w:t xml:space="preserve"> </w:t>
-      </w:r>
-      <w:r>
-        <w:rPr>
-          <w:b/>
-        </w:rPr>
-        <w:t xml:space="preserve">2012</w:t>
-      </w:r>
-      <w:r>
-        <w:t xml:space="preserve">. Light interception efficiency explained by two simple variables: a test using a diversity of small-to medium-sized woody plants.</w:t>
-      </w:r>
-      <w:r>
-        <w:t xml:space="preserve"> </w:t>
-      </w:r>
-      <w:r>
-        <w:rPr>
-          <w:i/>
-        </w:rPr>
-        <w:t xml:space="preserve">New Phytologist</w:t>
-      </w:r>
-      <w:r>
-        <w:t xml:space="preserve"> </w:t>
-      </w:r>
-      <w:r>
-        <w:rPr>
-          <w:b/>
-        </w:rPr>
-        <w:t xml:space="preserve">193</w:t>
-      </w:r>
-      <w:r>
-        <w:t xml:space="preserve">: 397–408.</w:t>
-      </w:r>
-    </w:p>
-    <w:p>
-      <w:pPr>
-        <w:pStyle w:val="Bibliography"/>
-      </w:pPr>
-      <w:r>
-        <w:rPr>
-          <w:b w:val="0"/>
-          <w:b/>
-        </w:rPr>
-        <w:t xml:space="preserve">Ebell LF</w:t>
-      </w:r>
-      <w:r>
-        <w:t xml:space="preserve">.</w:t>
-      </w:r>
-      <w:r>
-        <w:t xml:space="preserve"> </w:t>
-      </w:r>
-      <w:r>
-        <w:rPr>
-          <w:b/>
-        </w:rPr>
-        <w:t xml:space="preserve">1969</w:t>
-      </w:r>
-      <w:r>
-        <w:t xml:space="preserve">. Variation in total soluble sugars of conifer tissues with method of analysis.</w:t>
-      </w:r>
-      <w:r>
-        <w:t xml:space="preserve"> </w:t>
-      </w:r>
-      <w:r>
-        <w:rPr>
-          <w:i/>
-        </w:rPr>
-        <w:t xml:space="preserve">Phytochemistry</w:t>
-      </w:r>
-      <w:r>
-        <w:t xml:space="preserve"> </w:t>
-      </w:r>
-      <w:r>
-        <w:rPr>
-          <w:b/>
-        </w:rPr>
-        <w:t xml:space="preserve">8</w:t>
-      </w:r>
-      <w:r>
-        <w:t xml:space="preserve">: 227–233.</w:t>
-      </w:r>
-    </w:p>
-    <w:p>
-      <w:pPr>
-        <w:pStyle w:val="Bibliography"/>
-      </w:pPr>
-      <w:r>
-        <w:rPr>
-          <w:b w:val="0"/>
-          <w:b/>
-        </w:rPr>
-        <w:t xml:space="preserve">Equiza MA</w:t>
-      </w:r>
-      <w:r>
-        <w:rPr>
-          <w:b/>
-        </w:rPr>
-        <w:t xml:space="preserve">,</w:t>
-      </w:r>
-      <w:r>
-        <w:rPr>
-          <w:b/>
-        </w:rPr>
-        <w:t xml:space="preserve"> </w:t>
-      </w:r>
-      <w:r>
-        <w:rPr>
-          <w:b w:val="0"/>
-          <w:b/>
-        </w:rPr>
-        <w:t xml:space="preserve">Day ME</w:t>
-      </w:r>
-      <w:r>
-        <w:rPr>
-          <w:b/>
-        </w:rPr>
-        <w:t xml:space="preserve">,</w:t>
-      </w:r>
-      <w:r>
-        <w:rPr>
-          <w:b/>
-        </w:rPr>
-        <w:t xml:space="preserve"> </w:t>
-      </w:r>
-      <w:r>
-        <w:rPr>
-          <w:b w:val="0"/>
-          <w:b/>
-        </w:rPr>
-        <w:t xml:space="preserve">Jagels R</w:t>
-      </w:r>
-      <w:r>
-        <w:rPr>
-          <w:b/>
-        </w:rPr>
-        <w:t xml:space="preserve">,</w:t>
-      </w:r>
-      <w:r>
-        <w:rPr>
-          <w:b/>
-        </w:rPr>
-        <w:t xml:space="preserve"> </w:t>
-      </w:r>
-      <w:r>
-        <w:rPr>
-          <w:b w:val="0"/>
-          <w:b/>
-        </w:rPr>
-        <w:t xml:space="preserve">Li X</w:t>
-      </w:r>
-      <w:r>
-        <w:t xml:space="preserve">.</w:t>
-      </w:r>
-      <w:r>
-        <w:t xml:space="preserve"> </w:t>
-      </w:r>
-      <w:r>
-        <w:rPr>
-          <w:b/>
-        </w:rPr>
-        <w:t xml:space="preserve">2006</w:t>
-      </w:r>
-      <w:r>
-        <w:t xml:space="preserve">. Photosynthetic downregulation in the conifer</w:t>
-      </w:r>
-      <w:r>
-        <w:t xml:space="preserve"> </w:t>
-      </w:r>
-      <w:r>
-        <w:rPr>
-          <w:i/>
-        </w:rPr>
-        <w:t xml:space="preserve">Metasequoia glyptostroboides</w:t>
-      </w:r>
-      <w:r>
-        <w:t xml:space="preserve"> </w:t>
-      </w:r>
-      <w:r>
-        <w:t xml:space="preserve">growing under continuous light: the significance of carbohydrate sinks and paleoecophysiological implications.</w:t>
-      </w:r>
-      <w:r>
-        <w:t xml:space="preserve"> </w:t>
-      </w:r>
-      <w:r>
-        <w:rPr>
-          <w:i/>
-        </w:rPr>
-        <w:t xml:space="preserve">Botany</w:t>
-      </w:r>
-      <w:r>
-        <w:t xml:space="preserve"> </w:t>
-      </w:r>
-      <w:r>
-        <w:rPr>
-          <w:b/>
-        </w:rPr>
-        <w:t xml:space="preserve">84</w:t>
-      </w:r>
-      <w:r>
-        <w:t xml:space="preserve">: 1453–1461.</w:t>
-      </w:r>
-    </w:p>
-    <w:p>
-      <w:pPr>
-        <w:pStyle w:val="Bibliography"/>
-      </w:pPr>
-      <w:r>
-        <w:rPr>
-          <w:b w:val="0"/>
-          <w:b/>
-        </w:rPr>
-        <w:t xml:space="preserve">Eyles A</w:t>
-      </w:r>
-      <w:r>
-        <w:rPr>
-          <w:b/>
-        </w:rPr>
-        <w:t xml:space="preserve">,</w:t>
-      </w:r>
-      <w:r>
-        <w:rPr>
-          <w:b/>
-        </w:rPr>
-        <w:t xml:space="preserve"> </w:t>
-      </w:r>
-      <w:r>
-        <w:rPr>
-          <w:b w:val="0"/>
-          <w:b/>
-        </w:rPr>
-        <w:t xml:space="preserve">Pinkard EA</w:t>
-      </w:r>
-      <w:r>
-        <w:rPr>
-          <w:b/>
-        </w:rPr>
-        <w:t xml:space="preserve">,</w:t>
-      </w:r>
-      <w:r>
-        <w:rPr>
-          <w:b/>
-        </w:rPr>
-        <w:t xml:space="preserve"> </w:t>
-      </w:r>
-      <w:r>
-        <w:rPr>
-          <w:b w:val="0"/>
-          <w:b/>
-        </w:rPr>
-        <w:t xml:space="preserve">Davies NW</w:t>
-      </w:r>
-      <w:r>
-        <w:rPr>
-          <w:b/>
-        </w:rPr>
-        <w:t xml:space="preserve">,</w:t>
-      </w:r>
-      <w:r>
-        <w:rPr>
-          <w:b/>
-        </w:rPr>
-        <w:t xml:space="preserve"> </w:t>
-      </w:r>
-      <w:r>
-        <w:rPr>
-          <w:b w:val="0"/>
-          <w:b/>
-        </w:rPr>
-        <w:t xml:space="preserve">Corkrey R</w:t>
-      </w:r>
-      <w:r>
-        <w:rPr>
-          <w:b/>
-        </w:rPr>
-        <w:t xml:space="preserve">,</w:t>
-      </w:r>
-      <w:r>
-        <w:rPr>
-          <w:b/>
-        </w:rPr>
-        <w:t xml:space="preserve"> </w:t>
-      </w:r>
-      <w:r>
-        <w:rPr>
-          <w:b w:val="0"/>
-          <w:b/>
-        </w:rPr>
-        <w:t xml:space="preserve">Churchill K</w:t>
-      </w:r>
-      <w:r>
-        <w:rPr>
-          <w:b/>
-        </w:rPr>
-        <w:t xml:space="preserve">,</w:t>
-      </w:r>
-      <w:r>
-        <w:rPr>
-          <w:b/>
-        </w:rPr>
-        <w:t xml:space="preserve"> </w:t>
-      </w:r>
-      <w:r>
-        <w:rPr>
-          <w:b w:val="0"/>
-          <w:b/>
-        </w:rPr>
-        <w:t xml:space="preserve">O’Grady AP</w:t>
-      </w:r>
-      <w:r>
-        <w:rPr>
-          <w:b/>
-        </w:rPr>
-        <w:t xml:space="preserve">,</w:t>
-      </w:r>
-      <w:r>
-        <w:rPr>
-          <w:b/>
-        </w:rPr>
-        <w:t xml:space="preserve"> </w:t>
-      </w:r>
-      <w:r>
-        <w:rPr>
-          <w:b w:val="0"/>
-          <w:b/>
-        </w:rPr>
-        <w:t xml:space="preserve">Sands P</w:t>
-      </w:r>
-      <w:r>
-        <w:rPr>
-          <w:b/>
-        </w:rPr>
-        <w:t xml:space="preserve">,</w:t>
-      </w:r>
-      <w:r>
-        <w:rPr>
-          <w:b/>
-        </w:rPr>
-        <w:t xml:space="preserve"> </w:t>
-      </w:r>
-      <w:r>
-        <w:rPr>
-          <w:b w:val="0"/>
-          <w:b/>
-        </w:rPr>
-        <w:t xml:space="preserve">Mohammed C</w:t>
-      </w:r>
-      <w:r>
-        <w:t xml:space="preserve">.</w:t>
-      </w:r>
-      <w:r>
-        <w:t xml:space="preserve"> </w:t>
-      </w:r>
-      <w:r>
-        <w:rPr>
-          <w:b/>
-        </w:rPr>
-        <w:t xml:space="preserve">2013</w:t>
-      </w:r>
-      <w:r>
-        <w:t xml:space="preserve">. Whole-plant versus leaf-level regulation of photosynthetic responses after partial defoliation in</w:t>
-      </w:r>
-      <w:r>
-        <w:t xml:space="preserve"> </w:t>
-      </w:r>
-      <w:r>
-        <w:rPr>
-          <w:i/>
-        </w:rPr>
-        <w:t xml:space="preserve">Eucalyptus globulus</w:t>
-      </w:r>
-      <w:r>
-        <w:t xml:space="preserve"> </w:t>
-      </w:r>
-      <w:r>
-        <w:t xml:space="preserve">saplings.</w:t>
-      </w:r>
-      <w:r>
-        <w:t xml:space="preserve"> </w:t>
-      </w:r>
-      <w:r>
-        <w:rPr>
-          <w:i/>
-        </w:rPr>
-        <w:t xml:space="preserve">Journal of Experimental Botany</w:t>
-      </w:r>
-      <w:r>
-        <w:t xml:space="preserve"> </w:t>
-      </w:r>
-      <w:r>
-        <w:rPr>
-          <w:b/>
-        </w:rPr>
-        <w:t xml:space="preserve">64</w:t>
-      </w:r>
-      <w:r>
-        <w:t xml:space="preserve">: 1625–1636.</w:t>
-      </w:r>
-    </w:p>
-    <w:p>
-      <w:pPr>
-        <w:pStyle w:val="Bibliography"/>
-      </w:pPr>
-      <w:r>
-        <w:rPr>
-          <w:b w:val="0"/>
-          <w:b/>
-        </w:rPr>
-        <w:t xml:space="preserve">Farquhar GD</w:t>
-      </w:r>
-      <w:r>
-        <w:rPr>
-          <w:b/>
-        </w:rPr>
-        <w:t xml:space="preserve">,</w:t>
-      </w:r>
-      <w:r>
-        <w:rPr>
-          <w:b/>
-        </w:rPr>
-        <w:t xml:space="preserve"> </w:t>
-      </w:r>
-      <w:r>
-        <w:rPr>
-          <w:b w:val="0"/>
-          <w:b/>
-        </w:rPr>
-        <w:t xml:space="preserve">Caemmerer S von von</w:t>
-      </w:r>
-      <w:r>
-        <w:rPr>
-          <w:b/>
-        </w:rPr>
-        <w:t xml:space="preserve">,</w:t>
-      </w:r>
-      <w:r>
-        <w:rPr>
-          <w:b/>
-        </w:rPr>
-        <w:t xml:space="preserve"> </w:t>
-      </w:r>
-      <w:r>
-        <w:rPr>
-          <w:b w:val="0"/>
-          <w:b/>
-        </w:rPr>
-        <w:t xml:space="preserve">Berry JA</w:t>
-      </w:r>
-      <w:r>
-        <w:t xml:space="preserve">.</w:t>
-      </w:r>
-      <w:r>
-        <w:t xml:space="preserve"> </w:t>
-      </w:r>
-      <w:r>
-        <w:rPr>
-          <w:b/>
-        </w:rPr>
         <w:t xml:space="preserve">1980</w:t>
       </w:r>
       <w:r>
@@ -10908,82 +10997,6 @@
       </w:r>
       <w:r>
         <w:t xml:space="preserve">: 78–90.</w:t>
-      </w:r>
-    </w:p>
-    <w:p>
-      <w:pPr>
-        <w:pStyle w:val="Bibliography"/>
-      </w:pPr>
-      <w:r>
-        <w:rPr>
-          <w:b w:val="0"/>
-          <w:b/>
-        </w:rPr>
-        <w:t xml:space="preserve">Fatichi S</w:t>
-      </w:r>
-      <w:r>
-        <w:rPr>
-          <w:b/>
-        </w:rPr>
-        <w:t xml:space="preserve">,</w:t>
-      </w:r>
-      <w:r>
-        <w:rPr>
-          <w:b/>
-        </w:rPr>
-        <w:t xml:space="preserve"> </w:t>
-      </w:r>
-      <w:r>
-        <w:rPr>
-          <w:b w:val="0"/>
-          <w:b/>
-        </w:rPr>
-        <w:t xml:space="preserve">Leuzinger S</w:t>
-      </w:r>
-      <w:r>
-        <w:t xml:space="preserve">.</w:t>
-      </w:r>
-      <w:r>
-        <w:t xml:space="preserve"> </w:t>
-      </w:r>
-      <w:r>
-        <w:rPr>
-          <w:b/>
-        </w:rPr>
-        <w:t xml:space="preserve">2013</w:t>
-      </w:r>
-      <w:r>
-        <w:t xml:space="preserve">. Reconciling observations with modeling: the fate of water and carbon allocation in a mature deciduous forest exposed to elevated CO</w:t>
-      </w:r>
-      <w:r>
-        <w:rPr>
-          <w:vertAlign w:val="subscript"/>
-        </w:rPr>
-        <w:t xml:space="preserve">2</w:t>
-      </w:r>
-      <w:r>
-        <w:t xml:space="preserve">.</w:t>
-      </w:r>
-      <w:r>
-        <w:t xml:space="preserve"> </w:t>
-      </w:r>
-      <w:r>
-        <w:rPr>
-          <w:i/>
-        </w:rPr>
-        <w:t xml:space="preserve">Agricultural and Forest Meteorology</w:t>
-      </w:r>
-      <w:r>
-        <w:t xml:space="preserve"> </w:t>
-      </w:r>
-      <w:r>
-        <w:rPr>
-          <w:b/>
-        </w:rPr>
-        <w:t xml:space="preserve">174</w:t>
-      </w:r>
-      <w:r>
-        <w:t xml:space="preserve">: 144–157.</w:t>
       </w:r>
     </w:p>
     <w:p>
@@ -17826,7 +17839,7 @@
     </w:lvl>
   </w:abstractNum>
   <w:abstractNum w:abstractNumId="990">
-    <w:nsid w:val="f15896bb"/>
+    <w:nsid w:val="35ecf78b"/>
     <w:multiLevelType w:val="multilevel"/>
     <w:lvl w:ilvl="0">
       <w:numFmt w:val="bullet"/>
@@ -17907,7 +17920,7 @@
     </w:lvl>
   </w:abstractNum>
   <w:abstractNum w:abstractNumId="991">
-    <w:nsid w:val="4acbcb1f"/>
+    <w:nsid w:val="1b96f7d2"/>
     <w:multiLevelType w:val="multilevel"/>
     <w:lvl w:ilvl="0">
       <w:numFmt w:val="bullet"/>

</xml_diff>

<commit_message>
edits to abstract removed author contributions manuscript is now double spaced
</commit_message>
<xml_diff>
--- a/manuscript/manuscript_pve.docx
+++ b/manuscript/manuscript_pve.docx
@@ -209,7 +209,7 @@
         <w:t xml:space="preserve"> </w:t>
       </w:r>
       <w:r>
-        <w:t xml:space="preserve">seedlings. Seedlings were grown in the field in containers of different sizes and planted flush to the soil alongside freely-rooted seedlings. Container volume negatively affected aboveground growth throughout the experiment, but after 120 days, biomass distribution in leaves, stems and roots was not different. Photosynthetic capacity was significantly reduced in containerized seedlings, and was related to both reduced leaf nitrogen content and starch accumulation. However, the reduction in net leaf photosynthesis over the growth period was insufficient to explain the reduction in growth, so that we also observed an apparent reduction in whole-plant C use efficiency (CUE) with container size. Our results show that sink limitation affects plant growth through feedbacks to both photosynthesis and CUE. Mass balance approaches to predicting plant growth under sink-limited conditions need to incorporate both of these feedbacks.</w:t>
+        <w:t xml:space="preserve">seedlings. Seedlings were grown in the field in containers of different sizes and planted flush to the soil alongside freely-rooted (Free) seedlings. Container volume negatively affected aboveground growth throughout the experiment, and light saturated rates of leaf photosynthesis were consistently lower in seedlings in containers (-26%) compared to Free seedlings. Photosynthetic capacity was also significantly reduced in containerized seedlings, and was related to both reduced leaf nitrogen content and starch accumulation. After 120 days, harvested biomass of Free seedlings was on average 84% higher than seedlings in containers, but biomass distribution in leaves, stems and roots was not different. However, the reduction in net leaf photosynthesis over the growth period was insufficient to explain the reduction in growth, so that we also observed an apparent reduction in whole-plant C use efficiency (CUE) with container size. Our results show that sink limitation affects plant growth through feedbacks to both photosynthesis and CUE. Mass balance approaches to predicting plant growth under sink-limited conditions need to incorporate both of these feedbacks.</w:t>
       </w:r>
     </w:p>
     <w:p>
@@ -5170,26 +5170,8 @@
       <w:pPr>
         <w:pStyle w:val="Heading1"/>
       </w:pPr>
-      <w:bookmarkStart w:id="44" w:name="author-contributions"/>
+      <w:bookmarkStart w:id="44" w:name="tables"/>
       <w:bookmarkEnd w:id="44"/>
-      <w:r>
-        <w:t xml:space="preserve">Author Contributions</w:t>
-      </w:r>
-    </w:p>
-    <w:p>
-      <w:pPr>
-        <w:pStyle w:val="FirstParagraph"/>
-      </w:pPr>
-      <w:r>
-        <w:t xml:space="preserve">CC contributed to the design of the research, data analysis, collection, interpretation and writing the manuscript. BM contributed to the design of the research, interpretation and writing the manuscript. RD contributed to the design of the research, data analysis, interpretation and writing the manuscript.</w:t>
-      </w:r>
-    </w:p>
-    <w:p>
-      <w:pPr>
-        <w:pStyle w:val="Heading1"/>
-      </w:pPr>
-      <w:bookmarkStart w:id="45" w:name="tables"/>
-      <w:bookmarkEnd w:id="45"/>
       <w:r>
         <w:t xml:space="preserve">Tables</w:t>
       </w:r>
@@ -8005,135 +7987,305 @@
       <w:pPr>
         <w:pStyle w:val="Heading1"/>
       </w:pPr>
-      <w:bookmarkStart w:id="46" w:name="figures"/>
+      <w:bookmarkStart w:id="45" w:name="figures"/>
+      <w:bookmarkEnd w:id="45"/>
+      <w:r>
+        <w:t xml:space="preserve">Figures</w:t>
+      </w:r>
+    </w:p>
+    <w:p>
+      <w:pPr>
+        <w:pStyle w:val="FirstParagraph"/>
+      </w:pPr>
+      <w:r>
+        <w:rPr>
+          <w:b/>
+        </w:rPr>
+        <w:t xml:space="preserve">Figure 1</w:t>
+      </w:r>
+      <w:r>
+        <w:t xml:space="preserve">. Seedling growth over the duration of the experiment was strongly reduced in containerized seedlings compared to freely rooted seedlings. Height growth (a), diameter growth (b), and seedling leaf area estimated from leaf counts (c) measured weekly on</w:t>
+      </w:r>
+      <w:r>
+        <w:t xml:space="preserve"> </w:t>
+      </w:r>
+      <w:r>
+        <w:rPr>
+          <w:i/>
+        </w:rPr>
+        <w:t xml:space="preserve">Eucalyptus tereticornis</w:t>
+      </w:r>
+      <w:r>
+        <w:t xml:space="preserve"> </w:t>
+      </w:r>
+      <w:r>
+        <w:t xml:space="preserve">seedlings across the experiment duration in 2013. Shown are soil volume treatment means ± standard error.</w:t>
+      </w:r>
+      <w:r>
+        <w:br w:type="textWrapping"/>
+      </w:r>
+      <w:r>
+        <w:t xml:space="preserve"> </w:t>
+      </w:r>
+      <w:r>
+        <w:rPr>
+          <w:b/>
+        </w:rPr>
+        <w:t xml:space="preserve">Figure 2</w:t>
+      </w:r>
+      <w:r>
+        <w:t xml:space="preserve">. Environmental drivers over the course of the experiment. Daily maximum and minimum temperature (a), total daily PPFD (b), and daily maximum vapour pressure deficit (c) in 2013.</w:t>
+      </w:r>
+      <w:r>
+        <w:br w:type="textWrapping"/>
+      </w:r>
+      <w:r>
+        <w:t xml:space="preserve"> </w:t>
+      </w:r>
+      <w:r>
+        <w:rPr>
+          <w:b/>
+        </w:rPr>
+        <w:t xml:space="preserve">Figure 3</w:t>
+      </w:r>
+      <w:r>
+        <w:t xml:space="preserve">. Biomass partitioning at final harvest did not respond strongly to soil volume treatment. (a) Relative partitioning to leaves, stems, and roots at the final harvest, shown as treatment means (standard errors omitted for clarity). (b) Bi-variate relationships between mass partitioning to leaves and stems + roots. Each symbol is a plant. Lines represent standardized major axis fitting of the log-transformed allometric relationships of leaf mass fraction by treatment. (c) Total plant leaf mass as a function of fine root biomass with ± standard error. The dashed line is a 1:1 line and the solid line represents the significant log-log model fit (</w:t>
+      </w:r>
+      <w:r>
+        <w:rPr>
+          <w:i/>
+        </w:rPr>
+        <w:t xml:space="preserve">R</w:t>
+      </w:r>
+      <w:r>
+        <w:rPr>
+          <w:vertAlign w:val="superscript"/>
+        </w:rPr>
+        <w:t xml:space="preserve">2</w:t>
+      </w:r>
+      <w:r>
+        <w:t xml:space="preserve"> </w:t>
+      </w:r>
+      <w:r>
+        <w:t xml:space="preserve">= 0.82) with equation: log(x) = -0.36 + 0.983 * log(y).</w:t>
+      </w:r>
+      <w:r>
+        <w:br w:type="textWrapping"/>
+      </w:r>
+      <w:r>
+        <w:t xml:space="preserve"> </w:t>
+      </w:r>
+      <w:r>
+        <w:rPr>
+          <w:b/>
+        </w:rPr>
+        <w:t xml:space="preserve">Figure 4</w:t>
+      </w:r>
+      <w:r>
+        <w:t xml:space="preserve">. Light-saturated photosynthesis (A</w:t>
+      </w:r>
+      <w:r>
+        <w:rPr>
+          <w:vertAlign w:val="subscript"/>
+        </w:rPr>
+        <w:t xml:space="preserve">sat</w:t>
+      </w:r>
+      <w:r>
+        <w:t xml:space="preserve">) was reduced in containerized seedlings compared to freely-rooted seedlings ('Free'). Shown are soil volume treatment means ± standard error, across all measurement campaigns (n = 6), of light saturated rates of photosynthesis at 25 °C. Different letters represent significant differences between treatments (p &lt; 0.05).</w:t>
+      </w:r>
+      <w:r>
+        <w:br w:type="textWrapping"/>
+      </w:r>
+      <w:r>
+        <w:t xml:space="preserve"> </w:t>
+      </w:r>
+      <w:r>
+        <w:rPr>
+          <w:b/>
+        </w:rPr>
+        <w:t xml:space="preserve">Figure 5</w:t>
+      </w:r>
+      <w:r>
+        <w:t xml:space="preserve">. Photosynthetic capacity on a leaf mass basis (A</w:t>
+      </w:r>
+      <w:r>
+        <w:rPr>
+          <w:vertAlign w:val="subscript"/>
+        </w:rPr>
+        <w:t xml:space="preserve">mass</w:t>
+      </w:r>
+      <w:r>
+        <w:t xml:space="preserve">, measured at saturating light and [CO</w:t>
+      </w:r>
+      <w:r>
+        <w:rPr>
+          <w:vertAlign w:val="subscript"/>
+        </w:rPr>
+        <w:t xml:space="preserve">2</w:t>
+      </w:r>
+      <w:r>
+        <w:t xml:space="preserve">]) was correlated to both leaf starch and nitrogen content. (a) A</w:t>
+      </w:r>
+      <w:r>
+        <w:rPr>
+          <w:vertAlign w:val="subscript"/>
+        </w:rPr>
+        <w:t xml:space="preserve">mass</w:t>
+      </w:r>
+      <w:r>
+        <w:t xml:space="preserve"> </w:t>
+      </w:r>
+      <w:r>
+        <w:t xml:space="preserve">was negatively related to leaf starch (shown as percentage of dry mass), in particular for leaves with higher nitrogen content (N</w:t>
+      </w:r>
+      <w:r>
+        <w:rPr>
+          <w:vertAlign w:val="subscript"/>
+        </w:rPr>
+        <w:t xml:space="preserve">mass</w:t>
+      </w:r>
+      <w:r>
+        <w:t xml:space="preserve">). (b) A</w:t>
+      </w:r>
+      <w:r>
+        <w:rPr>
+          <w:vertAlign w:val="subscript"/>
+        </w:rPr>
+        <w:t xml:space="preserve">mass</w:t>
+      </w:r>
+      <w:r>
+        <w:t xml:space="preserve"> </w:t>
+      </w:r>
+      <w:r>
+        <w:t xml:space="preserve">was positively related to N</w:t>
+      </w:r>
+      <w:r>
+        <w:rPr>
+          <w:vertAlign w:val="subscript"/>
+        </w:rPr>
+        <w:t xml:space="preserve">mass</w:t>
+      </w:r>
+      <w:r>
+        <w:t xml:space="preserve"> </w:t>
+      </w:r>
+      <w:r>
+        <w:t xml:space="preserve">(expressed as N per unit mass after subtracting TNC content). In both panels, each symbol is an individual measurement of A</w:t>
+      </w:r>
+      <w:r>
+        <w:rPr>
+          <w:vertAlign w:val="subscript"/>
+        </w:rPr>
+        <w:t xml:space="preserve">mass</w:t>
+      </w:r>
+      <w:r>
+        <w:t xml:space="preserve"> </w:t>
+      </w:r>
+      <w:r>
+        <w:t xml:space="preserve">(data across all campaigns are shown). Colors represent bins levels (n = 5) of both leaf starch and nitrogen grouped from low to high. Lines represents predictions, for each bin level, from the linear mixed effects model equation of A</w:t>
+      </w:r>
+      <w:r>
+        <w:rPr>
+          <w:vertAlign w:val="subscript"/>
+        </w:rPr>
+        <w:t xml:space="preserve">mass</w:t>
+      </w:r>
+      <w:r>
+        <w:t xml:space="preserve"> </w:t>
+      </w:r>
+      <w:r>
+        <w:t xml:space="preserve">as a function of starch and nitrogen. The marginal</w:t>
+      </w:r>
+      <w:r>
+        <w:t xml:space="preserve"> </w:t>
+      </w:r>
+      <w:r>
+        <w:rPr>
+          <w:i/>
+        </w:rPr>
+        <w:t xml:space="preserve">R</w:t>
+      </w:r>
+      <w:r>
+        <w:rPr>
+          <w:vertAlign w:val="superscript"/>
+        </w:rPr>
+        <w:t xml:space="preserve">2</w:t>
+      </w:r>
+      <w:r>
+        <w:t xml:space="preserve"> </w:t>
+      </w:r>
+      <w:r>
+        <w:t xml:space="preserve">(fixed effects only) was 0.37 and the conditional</w:t>
+      </w:r>
+      <w:r>
+        <w:t xml:space="preserve"> </w:t>
+      </w:r>
+      <w:r>
+        <w:rPr>
+          <w:i/>
+        </w:rPr>
+        <w:t xml:space="preserve">R</w:t>
+      </w:r>
+      <w:r>
+        <w:rPr>
+          <w:vertAlign w:val="superscript"/>
+        </w:rPr>
+        <w:t xml:space="preserve">2</w:t>
+      </w:r>
+      <w:r>
+        <w:t xml:space="preserve"> </w:t>
+      </w:r>
+      <w:r>
+        <w:t xml:space="preserve">(fixed and random effects) was 0.48 for the complete model. The equation for the full model is y = - 221.96 + 28.58(N) - 3.31(Starch) - 0.87(N*Starch).</w:t>
+      </w:r>
+      <w:r>
+        <w:br w:type="textWrapping"/>
+      </w:r>
+      <w:r>
+        <w:t xml:space="preserve"> </w:t>
+      </w:r>
+      <w:r>
+        <w:rPr>
+          <w:b/>
+        </w:rPr>
+        <w:t xml:space="preserve">Figure 6</w:t>
+      </w:r>
+      <w:r>
+        <w:t xml:space="preserve">. The final biomass attained per unit total photosynthesis over the duration of the experiment. Note the higher ratio for the freely rooted seedlings compared to the containerized seedlings, indicating a higher carbon-use efficiency. Shown are treatment means, as the model scaling instantaneous leaf photosynthesis to total plant photosynthesis was run once for every treatment.</w:t>
+      </w:r>
+    </w:p>
+    <w:p>
+      <w:pPr>
+        <w:pStyle w:val="Heading1"/>
+      </w:pPr>
+      <w:bookmarkStart w:id="46" w:name="references"/>
       <w:bookmarkEnd w:id="46"/>
       <w:r>
-        <w:t xml:space="preserve">Figures</w:t>
-      </w:r>
-    </w:p>
-    <w:p>
-      <w:pPr>
-        <w:pStyle w:val="FirstParagraph"/>
-      </w:pPr>
-      <w:r>
-        <w:rPr>
-          <w:b/>
-        </w:rPr>
-        <w:t xml:space="preserve">Figure 1</w:t>
-      </w:r>
-      <w:r>
-        <w:t xml:space="preserve">. Seedling growth over the duration of the experiment was strongly reduced in containerized seedlings compared to freely rooted seedlings. Height growth (a), diameter growth (b), and seedling leaf area estimated from leaf counts (c) measured weekly on</w:t>
-      </w:r>
-      <w:r>
-        <w:t xml:space="preserve"> </w:t>
-      </w:r>
-      <w:r>
-        <w:rPr>
-          <w:i/>
-        </w:rPr>
-        <w:t xml:space="preserve">Eucalyptus tereticornis</w:t>
-      </w:r>
-      <w:r>
-        <w:t xml:space="preserve"> </w:t>
-      </w:r>
-      <w:r>
-        <w:t xml:space="preserve">seedlings across the experiment duration in 2013. Shown are soil volume treatment means ± standard error.</w:t>
-      </w:r>
-      <w:r>
-        <w:br w:type="textWrapping"/>
-      </w:r>
-      <w:r>
-        <w:t xml:space="preserve"> </w:t>
-      </w:r>
-      <w:r>
-        <w:rPr>
-          <w:b/>
-        </w:rPr>
-        <w:t xml:space="preserve">Figure 2</w:t>
-      </w:r>
-      <w:r>
-        <w:t xml:space="preserve">. Environmental drivers over the course of the experiment. Daily maximum and minimum temperature (a), total daily PPFD (b), and daily maximum vapour pressure deficit (c) in 2013.</w:t>
-      </w:r>
-      <w:r>
-        <w:br w:type="textWrapping"/>
-      </w:r>
-      <w:r>
-        <w:t xml:space="preserve"> </w:t>
-      </w:r>
-      <w:r>
-        <w:rPr>
-          <w:b/>
-        </w:rPr>
-        <w:t xml:space="preserve">Figure 3</w:t>
-      </w:r>
-      <w:r>
-        <w:t xml:space="preserve">. Biomass partitioning at final harvest did not respond strongly to soil volume treatment. (a) Relative partitioning to leaves, stems, and roots at the final harvest, shown as treatment means (standard errors omitted for clarity). (b) Bi-variate relationships between mass partitioning to leaves and stems + roots. Each symbol is a plant. Lines represent standardized major axis fitting of the log-transformed allometric relationships of leaf mass fraction by treatment. (c) Total plant leaf mass as a function of fine root biomass with ± standard error. The dashed line is a 1:1 line and the solid line represents the significant log-log model fit (</w:t>
-      </w:r>
-      <w:r>
-        <w:rPr>
-          <w:i/>
-        </w:rPr>
-        <w:t xml:space="preserve">R</w:t>
-      </w:r>
-      <w:r>
-        <w:rPr>
-          <w:vertAlign w:val="superscript"/>
+        <w:t xml:space="preserve">References</w:t>
+      </w:r>
+    </w:p>
+    <w:p>
+      <w:pPr>
+        <w:pStyle w:val="Bibliography"/>
+      </w:pPr>
+      <w:r>
+        <w:t xml:space="preserve">Ainsworth EA, Rogers A (2007) The response of photosynthesis and stomatal conductance to rising [CO</w:t>
+      </w:r>
+      <w:r>
+        <w:rPr>
+          <w:vertAlign w:val="subscript"/>
         </w:rPr>
         <w:t xml:space="preserve">2</w:t>
       </w:r>
       <w:r>
-        <w:t xml:space="preserve"> </w:t>
-      </w:r>
-      <w:r>
-        <w:t xml:space="preserve">= 0.82) with equation: log(x) = -0.36 + 0.983 * log(y).</w:t>
-      </w:r>
-      <w:r>
-        <w:br w:type="textWrapping"/>
-      </w:r>
-      <w:r>
-        <w:t xml:space="preserve"> </w:t>
-      </w:r>
-      <w:r>
-        <w:rPr>
-          <w:b/>
-        </w:rPr>
-        <w:t xml:space="preserve">Figure 4</w:t>
-      </w:r>
-      <w:r>
-        <w:t xml:space="preserve">. Light-saturated photosynthesis (A</w:t>
-      </w:r>
-      <w:r>
-        <w:rPr>
-          <w:vertAlign w:val="subscript"/>
-        </w:rPr>
-        <w:t xml:space="preserve">sat</w:t>
-      </w:r>
-      <w:r>
-        <w:t xml:space="preserve">) was reduced in containerized seedlings compared to freely-rooted seedlings ('Free'). Shown are soil volume treatment means ± standard error, across all measurement campaigns (n = 6), of light saturated rates of photosynthesis at 25 °C. Different letters represent significant differences between treatments (p &lt; 0.05).</w:t>
-      </w:r>
-      <w:r>
-        <w:br w:type="textWrapping"/>
-      </w:r>
-      <w:r>
-        <w:t xml:space="preserve"> </w:t>
-      </w:r>
-      <w:r>
-        <w:rPr>
-          <w:b/>
-        </w:rPr>
-        <w:t xml:space="preserve">Figure 5</w:t>
-      </w:r>
-      <w:r>
-        <w:t xml:space="preserve">. Photosynthetic capacity on a leaf mass basis (A</w:t>
-      </w:r>
-      <w:r>
-        <w:rPr>
-          <w:vertAlign w:val="subscript"/>
-        </w:rPr>
-        <w:t xml:space="preserve">mass</w:t>
-      </w:r>
-      <w:r>
-        <w:t xml:space="preserve">, measured at saturating light and [CO</w:t>
+        <w:t xml:space="preserve">]: mechanisms and environmental interactions. Plant, Cell &amp; Environment 30:258–270.</w:t>
+      </w:r>
+    </w:p>
+    <w:p>
+      <w:pPr>
+        <w:pStyle w:val="Bibliography"/>
+      </w:pPr>
+      <w:r>
+        <w:t xml:space="preserve">Ainsworth EA, Rogers A, Nelson R, Long SP (2004) Testing the ‘source–sink’ hypothesis of down-regulation of photosynthesis in elevated [CO</w:t>
       </w:r>
       <w:r>
         <w:rPr>
@@ -8142,110 +8294,51 @@
         <w:t xml:space="preserve">2</w:t>
       </w:r>
       <w:r>
-        <w:t xml:space="preserve">]) was correlated to both leaf starch and nitrogen content. (a) A</w:t>
-      </w:r>
-      <w:r>
-        <w:rPr>
-          <w:vertAlign w:val="subscript"/>
-        </w:rPr>
-        <w:t xml:space="preserve">mass</w:t>
-      </w:r>
-      <w:r>
-        <w:t xml:space="preserve"> </w:t>
-      </w:r>
-      <w:r>
-        <w:t xml:space="preserve">was negatively related to leaf starch (shown as percentage of dry mass), in particular for leaves with higher nitrogen content (N</w:t>
-      </w:r>
-      <w:r>
-        <w:rPr>
-          <w:vertAlign w:val="subscript"/>
-        </w:rPr>
-        <w:t xml:space="preserve">mass</w:t>
-      </w:r>
-      <w:r>
-        <w:t xml:space="preserve">). (b) A</w:t>
-      </w:r>
-      <w:r>
-        <w:rPr>
-          <w:vertAlign w:val="subscript"/>
-        </w:rPr>
-        <w:t xml:space="preserve">mass</w:t>
-      </w:r>
-      <w:r>
-        <w:t xml:space="preserve"> </w:t>
-      </w:r>
-      <w:r>
-        <w:t xml:space="preserve">was positively related to N</w:t>
-      </w:r>
-      <w:r>
-        <w:rPr>
-          <w:vertAlign w:val="subscript"/>
-        </w:rPr>
-        <w:t xml:space="preserve">mass</w:t>
-      </w:r>
-      <w:r>
-        <w:t xml:space="preserve"> </w:t>
-      </w:r>
-      <w:r>
-        <w:t xml:space="preserve">(expressed as N per unit mass after subtracting TNC content). In both panels, each symbol is an individual measurement of A</w:t>
-      </w:r>
-      <w:r>
-        <w:rPr>
-          <w:vertAlign w:val="subscript"/>
-        </w:rPr>
-        <w:t xml:space="preserve">mass</w:t>
-      </w:r>
-      <w:r>
-        <w:t xml:space="preserve"> </w:t>
-      </w:r>
-      <w:r>
-        <w:t xml:space="preserve">(data across all campaigns are shown). Colors represent bins levels (n = 5) of both leaf starch and nitrogen grouped from low to high. Lines represents predictions, for each bin level, from the linear mixed effects model equation of A</w:t>
-      </w:r>
-      <w:r>
-        <w:rPr>
-          <w:vertAlign w:val="subscript"/>
-        </w:rPr>
-        <w:t xml:space="preserve">mass</w:t>
-      </w:r>
-      <w:r>
-        <w:t xml:space="preserve"> </w:t>
-      </w:r>
-      <w:r>
-        <w:t xml:space="preserve">as a function of starch and nitrogen. The marginal</w:t>
-      </w:r>
-      <w:r>
-        <w:t xml:space="preserve"> </w:t>
-      </w:r>
-      <w:r>
-        <w:rPr>
-          <w:i/>
-        </w:rPr>
-        <w:t xml:space="preserve">R</w:t>
-      </w:r>
-      <w:r>
-        <w:rPr>
-          <w:vertAlign w:val="superscript"/>
+        <w:t xml:space="preserve">] in the field with single gene substitutions in Glycine max. Agricultural and Forest Meteorology 122:85–94.</w:t>
+      </w:r>
+    </w:p>
+    <w:p>
+      <w:pPr>
+        <w:pStyle w:val="Bibliography"/>
+      </w:pPr>
+      <w:r>
+        <w:t xml:space="preserve">Arp WJ (1991) Effects of source-sink relations on photosynthetic acclimation to elevated CO</w:t>
+      </w:r>
+      <w:r>
+        <w:rPr>
+          <w:vertAlign w:val="subscript"/>
         </w:rPr>
         <w:t xml:space="preserve">2</w:t>
       </w:r>
       <w:r>
-        <w:t xml:space="preserve"> </w:t>
-      </w:r>
-      <w:r>
-        <w:t xml:space="preserve">(fixed effects only) was 0.37 and the conditional</w:t>
-      </w:r>
-      <w:r>
-        <w:t xml:space="preserve"> </w:t>
-      </w:r>
-      <w:r>
-        <w:rPr>
-          <w:i/>
-        </w:rPr>
-        <w:t xml:space="preserve">R</w:t>
-      </w:r>
-      <w:r>
-        <w:rPr>
-          <w:vertAlign w:val="superscript"/>
+        <w:t xml:space="preserve">. Plant, Cell &amp; Environment 14:869–875.</w:t>
+      </w:r>
+    </w:p>
+    <w:p>
+      <w:pPr>
+        <w:pStyle w:val="Bibliography"/>
+      </w:pPr>
+      <w:r>
+        <w:t xml:space="preserve">Crous KY, Quentin AG, Lin Y-S, Medlyn BE, Williams DG, Barton CVM, Ellsworth DS (2013) Photosynthesis of temperate</w:t>
+      </w:r>
+      <w:r>
+        <w:t xml:space="preserve"> </w:t>
+      </w:r>
+      <w:r>
+        <w:rPr>
+          <w:i/>
+        </w:rPr>
+        <w:t xml:space="preserve">Eucalyptus globulus</w:t>
+      </w:r>
+      <w:r>
+        <w:t xml:space="preserve"> </w:t>
+      </w:r>
+      <w:r>
+        <w:t xml:space="preserve">trees outside their native range has limited adjustment to elevated CO</w:t>
+      </w:r>
+      <w:r>
+        <w:rPr>
+          <w:vertAlign w:val="subscript"/>
         </w:rPr>
         <w:t xml:space="preserve">2</w:t>
       </w:r>
@@ -8253,32 +8346,7 @@
         <w:t xml:space="preserve"> </w:t>
       </w:r>
       <w:r>
-        <w:t xml:space="preserve">(fixed and random effects) was 0.48 for the complete model. The equation for the full model is y = - 221.96 + 28.58(N) - 3.31(Starch) - 0.87(N*Starch).</w:t>
-      </w:r>
-      <w:r>
-        <w:br w:type="textWrapping"/>
-      </w:r>
-      <w:r>
-        <w:t xml:space="preserve"> </w:t>
-      </w:r>
-      <w:r>
-        <w:rPr>
-          <w:b/>
-        </w:rPr>
-        <w:t xml:space="preserve">Figure 6</w:t>
-      </w:r>
-      <w:r>
-        <w:t xml:space="preserve">. The final biomass attained per unit total photosynthesis over the duration of the experiment. Note the higher ratio for the freely rooted seedlings compared to the containerized seedlings, indicating a higher carbon-use efficiency. Shown are treatment means, as the model scaling instantaneous leaf photosynthesis to total plant photosynthesis was run once for every treatment.</w:t>
-      </w:r>
-    </w:p>
-    <w:p>
-      <w:pPr>
-        <w:pStyle w:val="Heading1"/>
-      </w:pPr>
-      <w:bookmarkStart w:id="47" w:name="references"/>
-      <w:bookmarkEnd w:id="47"/>
-      <w:r>
-        <w:t xml:space="preserve">References</w:t>
+        <w:t xml:space="preserve">and climate warming. Global Change Biology 19:3790–3807.</w:t>
       </w:r>
     </w:p>
     <w:p>
@@ -8286,7 +8354,7 @@
         <w:pStyle w:val="Bibliography"/>
       </w:pPr>
       <w:r>
-        <w:t xml:space="preserve">Ainsworth EA, Rogers A (2007) The response of photosynthesis and stomatal conductance to rising [CO</w:t>
+        <w:t xml:space="preserve">Crous KY, Walters MB, Ellsworth DS (2008) Elevated CO</w:t>
       </w:r>
       <w:r>
         <w:rPr>
@@ -8295,7 +8363,25 @@
         <w:t xml:space="preserve">2</w:t>
       </w:r>
       <w:r>
-        <w:t xml:space="preserve">]: mechanisms and environmental interactions. Plant, Cell &amp; Environment 30:258–270.</w:t>
+        <w:t xml:space="preserve"> </w:t>
+      </w:r>
+      <w:r>
+        <w:t xml:space="preserve">concentration affects leaf photosynthesis–nitrogen relationships in</w:t>
+      </w:r>
+      <w:r>
+        <w:t xml:space="preserve"> </w:t>
+      </w:r>
+      <w:r>
+        <w:rPr>
+          <w:i/>
+        </w:rPr>
+        <w:t xml:space="preserve">Pinus taeda</w:t>
+      </w:r>
+      <w:r>
+        <w:t xml:space="preserve"> </w:t>
+      </w:r>
+      <w:r>
+        <w:t xml:space="preserve">over nine years in FACE. Tree Physiology 28:607–614.</w:t>
       </w:r>
     </w:p>
     <w:p>
@@ -8303,7 +8389,30 @@
         <w:pStyle w:val="Bibliography"/>
       </w:pPr>
       <w:r>
-        <w:t xml:space="preserve">Ainsworth EA, Rogers A, Nelson R, Long SP (2004) Testing the ‘source–sink’ hypothesis of down-regulation of photosynthesis in elevated [CO</w:t>
+        <w:t xml:space="preserve">Drake JE, Aspinwall MJ, Pfautsch S, Rymer PD, Reich PB, Smith RA, Crous KY, Tissue DT, Ghannoum O, Tjoelker MG (2014) The capacity to cope with climate warming declines from temperate to tropical latitudes in two widely distributed</w:t>
+      </w:r>
+      <w:r>
+        <w:t xml:space="preserve"> </w:t>
+      </w:r>
+      <w:r>
+        <w:rPr>
+          <w:i/>
+        </w:rPr>
+        <w:t xml:space="preserve">Eucalyptus</w:t>
+      </w:r>
+      <w:r>
+        <w:t xml:space="preserve"> </w:t>
+      </w:r>
+      <w:r>
+        <w:t xml:space="preserve">species. Global Change Biology 21:459–472.</w:t>
+      </w:r>
+    </w:p>
+    <w:p>
+      <w:pPr>
+        <w:pStyle w:val="Bibliography"/>
+      </w:pPr>
+      <w:r>
+        <w:t xml:space="preserve">Drake BG, Gonzàlez-Meler MA, Long SP (1997) More efficient plants: a consequence of rising atmospheric CO</w:t>
       </w:r>
       <w:r>
         <w:rPr>
@@ -8312,7 +8421,7 @@
         <w:t xml:space="preserve">2</w:t>
       </w:r>
       <w:r>
-        <w:t xml:space="preserve">] in the field with single gene substitutions in Glycine max. Agricultural and Forest Meteorology 122:85–94.</w:t>
+        <w:t xml:space="preserve">? Annual Review of Plant Biology 48:609–639.</w:t>
       </w:r>
     </w:p>
     <w:p>
@@ -8320,16 +8429,7 @@
         <w:pStyle w:val="Bibliography"/>
       </w:pPr>
       <w:r>
-        <w:t xml:space="preserve">Arp WJ (1991) Effects of source-sink relations on photosynthetic acclimation to elevated CO</w:t>
-      </w:r>
-      <w:r>
-        <w:rPr>
-          <w:vertAlign w:val="subscript"/>
-        </w:rPr>
-        <w:t xml:space="preserve">2</w:t>
-      </w:r>
-      <w:r>
-        <w:t xml:space="preserve">. Plant, Cell &amp; Environment 14:869–875.</w:t>
+        <w:t xml:space="preserve">Duan W, Fan PG, Wang LJ, Li WD, Yan ST, Li SH (2008) Photosynthetic response to low sink demand after fruit removal in relation to photoinhibition and photoprotection in peach trees. Tree Physiology 28:123–132.</w:t>
       </w:r>
     </w:p>
     <w:p>
@@ -8337,130 +8437,12 @@
         <w:pStyle w:val="Bibliography"/>
       </w:pPr>
       <w:r>
-        <w:t xml:space="preserve">Crous KY, Quentin AG, Lin Y-S, Medlyn BE, Williams DG, Barton CVM, Ellsworth DS (2013) Photosynthesis of temperate</w:t>
-      </w:r>
-      <w:r>
-        <w:t xml:space="preserve"> </w:t>
-      </w:r>
-      <w:r>
-        <w:rPr>
-          <w:i/>
-        </w:rPr>
-        <w:t xml:space="preserve">Eucalyptus globulus</w:t>
-      </w:r>
-      <w:r>
-        <w:t xml:space="preserve"> </w:t>
-      </w:r>
-      <w:r>
-        <w:t xml:space="preserve">trees outside their native range has limited adjustment to elevated CO</w:t>
-      </w:r>
-      <w:r>
-        <w:rPr>
-          <w:vertAlign w:val="subscript"/>
-        </w:rPr>
-        <w:t xml:space="preserve">2</w:t>
-      </w:r>
-      <w:r>
-        <w:t xml:space="preserve"> </w:t>
-      </w:r>
-      <w:r>
-        <w:t xml:space="preserve">and climate warming. Global Change Biology 19:3790–3807.</w:t>
-      </w:r>
-    </w:p>
-    <w:p>
-      <w:pPr>
-        <w:pStyle w:val="Bibliography"/>
-      </w:pPr>
-      <w:r>
-        <w:t xml:space="preserve">Crous KY, Walters MB, Ellsworth DS (2008) Elevated CO</w:t>
-      </w:r>
-      <w:r>
-        <w:rPr>
-          <w:vertAlign w:val="subscript"/>
-        </w:rPr>
-        <w:t xml:space="preserve">2</w:t>
-      </w:r>
-      <w:r>
-        <w:t xml:space="preserve"> </w:t>
-      </w:r>
-      <w:r>
-        <w:t xml:space="preserve">concentration affects leaf photosynthesis–nitrogen relationships in</w:t>
-      </w:r>
-      <w:r>
-        <w:t xml:space="preserve"> </w:t>
-      </w:r>
-      <w:r>
-        <w:rPr>
-          <w:i/>
-        </w:rPr>
-        <w:t xml:space="preserve">Pinus taeda</w:t>
-      </w:r>
-      <w:r>
-        <w:t xml:space="preserve"> </w:t>
-      </w:r>
-      <w:r>
-        <w:t xml:space="preserve">over nine years in FACE. Tree Physiology 28:607–614.</w:t>
-      </w:r>
-    </w:p>
-    <w:p>
-      <w:pPr>
-        <w:pStyle w:val="Bibliography"/>
-      </w:pPr>
-      <w:r>
-        <w:t xml:space="preserve">Drake JE, Aspinwall MJ, Pfautsch S, Rymer PD, Reich PB, Smith RA, Crous KY, Tissue DT, Ghannoum O, Tjoelker MG (2014) The capacity to cope with climate warming declines from temperate to tropical latitudes in two widely distributed</w:t>
-      </w:r>
-      <w:r>
-        <w:t xml:space="preserve"> </w:t>
-      </w:r>
-      <w:r>
-        <w:rPr>
-          <w:i/>
-        </w:rPr>
-        <w:t xml:space="preserve">Eucalyptus</w:t>
-      </w:r>
-      <w:r>
-        <w:t xml:space="preserve"> </w:t>
-      </w:r>
-      <w:r>
-        <w:t xml:space="preserve">species. Global Change Biology 21:459–472.</w:t>
-      </w:r>
-    </w:p>
-    <w:p>
-      <w:pPr>
-        <w:pStyle w:val="Bibliography"/>
-      </w:pPr>
-      <w:r>
-        <w:t xml:space="preserve">Drake BG, Gonzàlez-Meler MA, Long SP (1997) More efficient plants: a consequence of rising atmospheric CO</w:t>
-      </w:r>
-      <w:r>
-        <w:rPr>
-          <w:vertAlign w:val="subscript"/>
-        </w:rPr>
-        <w:t xml:space="preserve">2</w:t>
-      </w:r>
-      <w:r>
-        <w:t xml:space="preserve">? Annual Review of Plant Biology 48:609–639.</w:t>
-      </w:r>
-    </w:p>
-    <w:p>
-      <w:pPr>
-        <w:pStyle w:val="Bibliography"/>
-      </w:pPr>
-      <w:r>
-        <w:t xml:space="preserve">Duan W, Fan PG, Wang LJ, Li WD, Yan ST, Li SH (2008) Photosynthetic response to low sink demand after fruit removal in relation to photoinhibition and photoprotection in peach trees. Tree Physiology 28:123–132.</w:t>
-      </w:r>
-    </w:p>
-    <w:p>
-      <w:pPr>
-        <w:pStyle w:val="Bibliography"/>
-      </w:pPr>
-      <w:r>
         <w:t xml:space="preserve">Duursma R (2014) YplantQMC: Plant architectural analysis with Yplant and QuasiMC.</w:t>
       </w:r>
       <w:r>
         <w:t xml:space="preserve"> </w:t>
       </w:r>
-      <w:hyperlink r:id="rId48">
+      <w:hyperlink r:id="rId47">
         <w:r>
           <w:rPr>
             <w:rStyle w:val="Hyperlink"/>
@@ -9054,7 +9036,7 @@
       <w:r>
         <w:t xml:space="preserve"> </w:t>
       </w:r>
-      <w:hyperlink r:id="rId49">
+      <w:hyperlink r:id="rId48">
         <w:r>
           <w:rPr>
             <w:rStyle w:val="Hyperlink"/>
@@ -9128,7 +9110,7 @@
       <w:r>
         <w:t xml:space="preserve"> </w:t>
       </w:r>
-      <w:hyperlink r:id="rId50">
+      <w:hyperlink r:id="rId49">
         <w:r>
           <w:rPr>
             <w:rStyle w:val="Hyperlink"/>
@@ -9376,7 +9358,7 @@
 </file>
 
 <file path=word/footer1.xml><?xml version="1.0" encoding="utf-8"?>
-<w:ftr xmlns:wpc="http://schemas.microsoft.com/office/word/2010/wordprocessingCanvas" xmlns:mc="http://schemas.openxmlformats.org/markup-compatibility/2006" xmlns:o="urn:schemas-microsoft-com:office:office" xmlns:r="http://schemas.openxmlformats.org/officeDocument/2006/relationships" xmlns:m="http://schemas.openxmlformats.org/officeDocument/2006/math" xmlns:v="urn:schemas-microsoft-com:vml" xmlns:wp14="http://schemas.microsoft.com/office/word/2010/wordprocessingDrawing" xmlns:wp="http://schemas.openxmlformats.org/drawingml/2006/wordprocessingDrawing" xmlns:w10="urn:schemas-microsoft-com:office:word" xmlns:w="http://schemas.openxmlformats.org/wordprocessingml/2006/main" xmlns:w14="http://schemas.microsoft.com/office/word/2010/wordml" xmlns:wpg="http://schemas.microsoft.com/office/word/2010/wordprocessingGroup" xmlns:wpi="http://schemas.microsoft.com/office/word/2010/wordprocessingInk" xmlns:wne="http://schemas.microsoft.com/office/word/2006/wordml" xmlns:wps="http://schemas.microsoft.com/office/word/2010/wordprocessingShape" mc:Ignorable="w14 wp14">
+<w:ftr xmlns:wpc="http://schemas.microsoft.com/office/word/2010/wordprocessingCanvas" xmlns:cx="http://schemas.microsoft.com/office/drawing/2014/chartex" xmlns:cx1="http://schemas.microsoft.com/office/drawing/2015/9/8/chartex" xmlns:cx2="http://schemas.microsoft.com/office/drawing/2015/10/21/chartex" xmlns:mc="http://schemas.openxmlformats.org/markup-compatibility/2006" xmlns:o="urn:schemas-microsoft-com:office:office" xmlns:r="http://schemas.openxmlformats.org/officeDocument/2006/relationships" xmlns:m="http://schemas.openxmlformats.org/officeDocument/2006/math" xmlns:v="urn:schemas-microsoft-com:vml" xmlns:wp14="http://schemas.microsoft.com/office/word/2010/wordprocessingDrawing" xmlns:wp="http://schemas.openxmlformats.org/drawingml/2006/wordprocessingDrawing" xmlns:w10="urn:schemas-microsoft-com:office:word" xmlns:w="http://schemas.openxmlformats.org/wordprocessingml/2006/main" xmlns:w14="http://schemas.microsoft.com/office/word/2010/wordml" xmlns:w15="http://schemas.microsoft.com/office/word/2012/wordml" xmlns:w16se="http://schemas.microsoft.com/office/word/2015/wordml/symex" xmlns:wpg="http://schemas.microsoft.com/office/word/2010/wordprocessingGroup" xmlns:wpi="http://schemas.microsoft.com/office/word/2010/wordprocessingInk" xmlns:wne="http://schemas.microsoft.com/office/word/2006/wordml" xmlns:wps="http://schemas.microsoft.com/office/word/2010/wordprocessingShape" mc:Ignorable="w14 w15 w16se wp14">
   <w:sdt>
     <w:sdtPr>
       <w:id w:val="-778096970"/>
@@ -9409,7 +9391,7 @@
           <w:rPr>
             <w:noProof/>
           </w:rPr>
-          <w:t>9</w:t>
+          <w:t>1</w:t>
         </w:r>
         <w:r>
           <w:rPr>
@@ -9448,8 +9430,8 @@
 </file>
 
 <file path=word/numbering.xml><?xml version="1.0" encoding="utf-8"?>
-<w:numbering xmlns:wpc="http://schemas.microsoft.com/office/word/2010/wordprocessingCanvas" xmlns:mc="http://schemas.openxmlformats.org/markup-compatibility/2006" xmlns:o="urn:schemas-microsoft-com:office:office" xmlns:r="http://schemas.openxmlformats.org/officeDocument/2006/relationships" xmlns:m="http://schemas.openxmlformats.org/officeDocument/2006/math" xmlns:v="urn:schemas-microsoft-com:vml" xmlns:wp14="http://schemas.microsoft.com/office/word/2010/wordprocessingDrawing" xmlns:wp="http://schemas.openxmlformats.org/drawingml/2006/wordprocessingDrawing" xmlns:w10="urn:schemas-microsoft-com:office:word" xmlns:w="http://schemas.openxmlformats.org/wordprocessingml/2006/main" xmlns:w14="http://schemas.microsoft.com/office/word/2010/wordml" xmlns:wpg="http://schemas.microsoft.com/office/word/2010/wordprocessingGroup" xmlns:wpi="http://schemas.microsoft.com/office/word/2010/wordprocessingInk" xmlns:wne="http://schemas.microsoft.com/office/word/2006/wordml" xmlns:wps="http://schemas.microsoft.com/office/word/2010/wordprocessingShape" mc:Ignorable="w14 wp14">
-  <w:abstractNum w:abstractNumId="0">
+<w:numbering xmlns:wpc="http://schemas.microsoft.com/office/word/2010/wordprocessingCanvas" xmlns:cx="http://schemas.microsoft.com/office/drawing/2014/chartex" xmlns:cx1="http://schemas.microsoft.com/office/drawing/2015/9/8/chartex" xmlns:cx2="http://schemas.microsoft.com/office/drawing/2015/10/21/chartex" xmlns:mc="http://schemas.openxmlformats.org/markup-compatibility/2006" xmlns:o="urn:schemas-microsoft-com:office:office" xmlns:r="http://schemas.openxmlformats.org/officeDocument/2006/relationships" xmlns:m="http://schemas.openxmlformats.org/officeDocument/2006/math" xmlns:v="urn:schemas-microsoft-com:vml" xmlns:wp14="http://schemas.microsoft.com/office/word/2010/wordprocessingDrawing" xmlns:wp="http://schemas.openxmlformats.org/drawingml/2006/wordprocessingDrawing" xmlns:w10="urn:schemas-microsoft-com:office:word" xmlns:w="http://schemas.openxmlformats.org/wordprocessingml/2006/main" xmlns:w14="http://schemas.microsoft.com/office/word/2010/wordml" xmlns:w15="http://schemas.microsoft.com/office/word/2012/wordml" xmlns:w16se="http://schemas.microsoft.com/office/word/2015/wordml/symex" xmlns:wpg="http://schemas.microsoft.com/office/word/2010/wordprocessingGroup" xmlns:wpi="http://schemas.microsoft.com/office/word/2010/wordprocessingInk" xmlns:wne="http://schemas.microsoft.com/office/word/2006/wordml" xmlns:wps="http://schemas.microsoft.com/office/word/2010/wordprocessingShape" mc:Ignorable="w14 w15 w16se wp14">
+  <w:abstractNum w:abstractNumId="0" w15:restartNumberingAfterBreak="0">
     <w:nsid w:val="A1EA6CD7"/>
     <w:multiLevelType w:val="multilevel"/>
     <w:tmpl w:val="0E482D64"/>
@@ -9541,7 +9523,7 @@
       <w:lvlJc w:val="left"/>
     </w:lvl>
   </w:abstractNum>
-  <w:abstractNum w:abstractNumId="1">
+  <w:abstractNum w:abstractNumId="1" w15:restartNumberingAfterBreak="0">
     <w:nsid w:val="E17F69BA"/>
     <w:multiLevelType w:val="multilevel"/>
     <w:tmpl w:val="B43C11E8"/>
@@ -9633,7 +9615,7 @@
       <w:lvlJc w:val="left"/>
     </w:lvl>
   </w:abstractNum>
-  <w:abstractNum w:abstractNumId="2">
+  <w:abstractNum w:abstractNumId="2" w15:restartNumberingAfterBreak="0">
     <w:nsid w:val="6F94FA20"/>
     <w:multiLevelType w:val="multilevel"/>
     <w:tmpl w:val="6168474E"/>
@@ -9726,7 +9708,7 @@
     </w:lvl>
   </w:abstractNum>
   <w:abstractNum w:abstractNumId="990">
-    <w:nsid w:val="adfb0cc7"/>
+    <w:nsid w:val="e474508a"/>
     <w:multiLevelType w:val="multilevel"/>
     <w:lvl w:ilvl="0">
       <w:numFmt w:val="bullet"/>
@@ -9822,7 +9804,7 @@
 </file>
 
 <file path=word/styles.xml><?xml version="1.0" encoding="utf-8"?>
-<w:styles xmlns:mc="http://schemas.openxmlformats.org/markup-compatibility/2006" xmlns:r="http://schemas.openxmlformats.org/officeDocument/2006/relationships" xmlns:w="http://schemas.openxmlformats.org/wordprocessingml/2006/main" xmlns:w14="http://schemas.microsoft.com/office/word/2010/wordml" mc:Ignorable="w14">
+<w:styles xmlns:mc="http://schemas.openxmlformats.org/markup-compatibility/2006" xmlns:r="http://schemas.openxmlformats.org/officeDocument/2006/relationships" xmlns:w="http://schemas.openxmlformats.org/wordprocessingml/2006/main" xmlns:w14="http://schemas.microsoft.com/office/word/2010/wordml" xmlns:w15="http://schemas.microsoft.com/office/word/2012/wordml" xmlns:w16se="http://schemas.microsoft.com/office/word/2015/wordml/symex" mc:Ignorable="w14 w15 w16se">
   <w:docDefaults>
     <w:rPrDefault>
       <w:rPr>
@@ -9834,39 +9816,373 @@
     </w:rPrDefault>
     <w:pPrDefault/>
   </w:docDefaults>
-  <w:latentStyles w:defLockedState="0" w:defUIPriority="0" w:defSemiHidden="0" w:defUnhideWhenUsed="0" w:defQFormat="0" w:count="267">
+  <w:latentStyles w:defLockedState="0" w:defUIPriority="0" w:defSemiHidden="0" w:defUnhideWhenUsed="0" w:defQFormat="0" w:count="372">
     <w:lsdException w:name="Normal" w:qFormat="1"/>
     <w:lsdException w:name="heading 1" w:uiPriority="9" w:qFormat="1"/>
     <w:lsdException w:name="heading 2" w:uiPriority="9" w:qFormat="1"/>
     <w:lsdException w:name="heading 3" w:uiPriority="9" w:qFormat="1"/>
     <w:lsdException w:name="heading 4" w:uiPriority="9" w:qFormat="1"/>
     <w:lsdException w:name="heading 5" w:uiPriority="9" w:qFormat="1"/>
-    <w:lsdException w:name="heading 6" w:uiPriority="9" w:qFormat="1"/>
-    <w:lsdException w:name="heading 7" w:uiPriority="9" w:qFormat="1"/>
-    <w:lsdException w:name="heading 8" w:uiPriority="9" w:qFormat="1"/>
-    <w:lsdException w:name="heading 9" w:uiPriority="9" w:qFormat="1"/>
-    <w:lsdException w:name="footer" w:uiPriority="99"/>
+    <w:lsdException w:name="heading 6" w:semiHidden="1" w:uiPriority="9" w:unhideWhenUsed="1" w:qFormat="1"/>
+    <w:lsdException w:name="heading 7" w:semiHidden="1" w:uiPriority="9" w:unhideWhenUsed="1" w:qFormat="1"/>
+    <w:lsdException w:name="heading 8" w:semiHidden="1" w:uiPriority="9" w:unhideWhenUsed="1" w:qFormat="1"/>
+    <w:lsdException w:name="heading 9" w:semiHidden="1" w:uiPriority="9" w:unhideWhenUsed="1" w:qFormat="1"/>
+    <w:lsdException w:name="index 1" w:semiHidden="1" w:unhideWhenUsed="1"/>
+    <w:lsdException w:name="index 2" w:semiHidden="1" w:unhideWhenUsed="1"/>
+    <w:lsdException w:name="index 3" w:semiHidden="1" w:unhideWhenUsed="1"/>
+    <w:lsdException w:name="index 4" w:semiHidden="1" w:unhideWhenUsed="1"/>
+    <w:lsdException w:name="index 5" w:semiHidden="1" w:unhideWhenUsed="1"/>
+    <w:lsdException w:name="index 6" w:semiHidden="1" w:unhideWhenUsed="1"/>
+    <w:lsdException w:name="index 7" w:semiHidden="1" w:unhideWhenUsed="1"/>
+    <w:lsdException w:name="index 8" w:semiHidden="1" w:unhideWhenUsed="1"/>
+    <w:lsdException w:name="index 9" w:semiHidden="1" w:unhideWhenUsed="1"/>
+    <w:lsdException w:name="toc 1" w:semiHidden="1" w:unhideWhenUsed="1"/>
+    <w:lsdException w:name="toc 2" w:semiHidden="1" w:unhideWhenUsed="1"/>
+    <w:lsdException w:name="toc 3" w:semiHidden="1" w:unhideWhenUsed="1"/>
+    <w:lsdException w:name="toc 4" w:semiHidden="1" w:unhideWhenUsed="1"/>
+    <w:lsdException w:name="toc 5" w:semiHidden="1" w:unhideWhenUsed="1"/>
+    <w:lsdException w:name="toc 6" w:semiHidden="1" w:unhideWhenUsed="1"/>
+    <w:lsdException w:name="toc 7" w:semiHidden="1" w:unhideWhenUsed="1"/>
+    <w:lsdException w:name="toc 8" w:semiHidden="1" w:unhideWhenUsed="1"/>
+    <w:lsdException w:name="toc 9" w:semiHidden="1" w:unhideWhenUsed="1"/>
+    <w:lsdException w:name="Normal Indent" w:semiHidden="1" w:unhideWhenUsed="1"/>
+    <w:lsdException w:name="footnote text" w:semiHidden="1" w:unhideWhenUsed="1"/>
+    <w:lsdException w:name="annotation text" w:semiHidden="1" w:unhideWhenUsed="1"/>
+    <w:lsdException w:name="header" w:semiHidden="1" w:unhideWhenUsed="1"/>
+    <w:lsdException w:name="footer" w:semiHidden="1" w:uiPriority="99" w:unhideWhenUsed="1"/>
+    <w:lsdException w:name="index heading" w:semiHidden="1" w:unhideWhenUsed="1"/>
+    <w:lsdException w:name="caption" w:semiHidden="1" w:unhideWhenUsed="1"/>
+    <w:lsdException w:name="table of figures" w:semiHidden="1" w:unhideWhenUsed="1"/>
+    <w:lsdException w:name="envelope address" w:semiHidden="1" w:unhideWhenUsed="1"/>
+    <w:lsdException w:name="envelope return" w:semiHidden="1" w:unhideWhenUsed="1"/>
+    <w:lsdException w:name="footnote reference" w:semiHidden="1" w:unhideWhenUsed="1"/>
+    <w:lsdException w:name="annotation reference" w:semiHidden="1" w:unhideWhenUsed="1"/>
+    <w:lsdException w:name="line number" w:semiHidden="1" w:unhideWhenUsed="1"/>
+    <w:lsdException w:name="page number" w:semiHidden="1" w:unhideWhenUsed="1"/>
+    <w:lsdException w:name="endnote reference" w:semiHidden="1" w:unhideWhenUsed="1"/>
+    <w:lsdException w:name="endnote text" w:semiHidden="1" w:unhideWhenUsed="1"/>
+    <w:lsdException w:name="table of authorities" w:semiHidden="1" w:unhideWhenUsed="1"/>
+    <w:lsdException w:name="macro" w:semiHidden="1" w:unhideWhenUsed="1"/>
+    <w:lsdException w:name="toa heading" w:semiHidden="1" w:unhideWhenUsed="1"/>
+    <w:lsdException w:name="List" w:semiHidden="1" w:unhideWhenUsed="1"/>
+    <w:lsdException w:name="List Number" w:semiHidden="1" w:unhideWhenUsed="1"/>
+    <w:lsdException w:name="List 2" w:semiHidden="1" w:unhideWhenUsed="1"/>
+    <w:lsdException w:name="List 5" w:semiHidden="1" w:unhideWhenUsed="1"/>
+    <w:lsdException w:name="List Bullet 2" w:semiHidden="1" w:unhideWhenUsed="1"/>
+    <w:lsdException w:name="List Bullet 3" w:semiHidden="1" w:unhideWhenUsed="1"/>
+    <w:lsdException w:name="List Bullet 4" w:semiHidden="1" w:unhideWhenUsed="1"/>
+    <w:lsdException w:name="List Bullet 5" w:semiHidden="1" w:unhideWhenUsed="1"/>
+    <w:lsdException w:name="List Number 2" w:semiHidden="1" w:unhideWhenUsed="1"/>
+    <w:lsdException w:name="List Number 3" w:semiHidden="1" w:unhideWhenUsed="1"/>
+    <w:lsdException w:name="List Number 4" w:semiHidden="1" w:unhideWhenUsed="1"/>
+    <w:lsdException w:name="List Number 5" w:semiHidden="1" w:unhideWhenUsed="1"/>
     <w:lsdException w:name="Title" w:uiPriority="10" w:qFormat="1"/>
+    <w:lsdException w:name="Closing" w:semiHidden="1" w:unhideWhenUsed="1"/>
+    <w:lsdException w:name="Signature" w:semiHidden="1" w:unhideWhenUsed="1"/>
+    <w:lsdException w:name="Default Paragraph Font" w:semiHidden="1" w:unhideWhenUsed="1"/>
+    <w:lsdException w:name="Body Text" w:semiHidden="1" w:unhideWhenUsed="1"/>
+    <w:lsdException w:name="Body Text Indent" w:semiHidden="1" w:unhideWhenUsed="1"/>
+    <w:lsdException w:name="List Continue" w:semiHidden="1" w:unhideWhenUsed="1"/>
+    <w:lsdException w:name="List Continue 2" w:semiHidden="1" w:unhideWhenUsed="1"/>
+    <w:lsdException w:name="List Continue 3" w:semiHidden="1" w:unhideWhenUsed="1"/>
+    <w:lsdException w:name="List Continue 4" w:semiHidden="1" w:unhideWhenUsed="1"/>
+    <w:lsdException w:name="List Continue 5" w:semiHidden="1" w:unhideWhenUsed="1"/>
     <w:lsdException w:name="Subtitle" w:uiPriority="11" w:qFormat="1"/>
+    <w:lsdException w:name="Body Text First Indent" w:semiHidden="1" w:unhideWhenUsed="1"/>
+    <w:lsdException w:name="Body Text First Indent 2" w:semiHidden="1" w:unhideWhenUsed="1"/>
+    <w:lsdException w:name="Note Heading" w:semiHidden="1" w:unhideWhenUsed="1"/>
+    <w:lsdException w:name="Body Text 2" w:semiHidden="1" w:unhideWhenUsed="1"/>
+    <w:lsdException w:name="Body Text 3" w:semiHidden="1" w:unhideWhenUsed="1"/>
+    <w:lsdException w:name="Body Text Indent 2" w:semiHidden="1" w:unhideWhenUsed="1"/>
+    <w:lsdException w:name="Body Text Indent 3" w:semiHidden="1" w:unhideWhenUsed="1"/>
+    <w:lsdException w:name="Block Text" w:semiHidden="1" w:unhideWhenUsed="1"/>
+    <w:lsdException w:name="Hyperlink" w:semiHidden="1" w:unhideWhenUsed="1"/>
+    <w:lsdException w:name="FollowedHyperlink" w:semiHidden="1" w:unhideWhenUsed="1"/>
     <w:lsdException w:name="Strong" w:uiPriority="22" w:qFormat="1"/>
     <w:lsdException w:name="Emphasis" w:uiPriority="20" w:qFormat="1"/>
+    <w:lsdException w:name="Document Map" w:semiHidden="1" w:unhideWhenUsed="1"/>
+    <w:lsdException w:name="Plain Text" w:semiHidden="1" w:unhideWhenUsed="1"/>
+    <w:lsdException w:name="E-mail Signature" w:semiHidden="1" w:unhideWhenUsed="1"/>
+    <w:lsdException w:name="HTML Top of Form" w:semiHidden="1" w:unhideWhenUsed="1"/>
+    <w:lsdException w:name="HTML Bottom of Form" w:semiHidden="1" w:unhideWhenUsed="1"/>
+    <w:lsdException w:name="Normal (Web)" w:semiHidden="1" w:unhideWhenUsed="1"/>
+    <w:lsdException w:name="HTML Acronym" w:semiHidden="1" w:unhideWhenUsed="1"/>
+    <w:lsdException w:name="HTML Address" w:semiHidden="1" w:unhideWhenUsed="1"/>
+    <w:lsdException w:name="HTML Cite" w:semiHidden="1" w:unhideWhenUsed="1"/>
+    <w:lsdException w:name="HTML Code" w:semiHidden="1" w:unhideWhenUsed="1"/>
+    <w:lsdException w:name="HTML Definition" w:semiHidden="1" w:unhideWhenUsed="1"/>
+    <w:lsdException w:name="HTML Keyboard" w:semiHidden="1" w:unhideWhenUsed="1"/>
+    <w:lsdException w:name="HTML Preformatted" w:semiHidden="1" w:unhideWhenUsed="1"/>
+    <w:lsdException w:name="HTML Sample" w:semiHidden="1" w:unhideWhenUsed="1"/>
+    <w:lsdException w:name="HTML Typewriter" w:semiHidden="1" w:unhideWhenUsed="1"/>
+    <w:lsdException w:name="HTML Variable" w:semiHidden="1" w:unhideWhenUsed="1"/>
+    <w:lsdException w:name="Normal Table" w:semiHidden="1" w:unhideWhenUsed="1"/>
+    <w:lsdException w:name="annotation subject" w:semiHidden="1" w:unhideWhenUsed="1"/>
+    <w:lsdException w:name="No List" w:semiHidden="1" w:unhideWhenUsed="1"/>
+    <w:lsdException w:name="Outline List 1" w:semiHidden="1" w:unhideWhenUsed="1"/>
+    <w:lsdException w:name="Outline List 2" w:semiHidden="1" w:unhideWhenUsed="1"/>
+    <w:lsdException w:name="Outline List 3" w:semiHidden="1" w:unhideWhenUsed="1"/>
+    <w:lsdException w:name="Table Simple 1" w:semiHidden="1" w:unhideWhenUsed="1"/>
+    <w:lsdException w:name="Table Simple 2" w:semiHidden="1" w:unhideWhenUsed="1"/>
+    <w:lsdException w:name="Table Simple 3" w:semiHidden="1" w:unhideWhenUsed="1"/>
+    <w:lsdException w:name="Table Classic 1" w:semiHidden="1" w:unhideWhenUsed="1"/>
+    <w:lsdException w:name="Table Classic 2" w:semiHidden="1" w:unhideWhenUsed="1"/>
+    <w:lsdException w:name="Table Classic 3" w:semiHidden="1" w:unhideWhenUsed="1"/>
+    <w:lsdException w:name="Table Classic 4" w:semiHidden="1" w:unhideWhenUsed="1"/>
+    <w:lsdException w:name="Table Colorful 1" w:semiHidden="1" w:unhideWhenUsed="1"/>
+    <w:lsdException w:name="Table Colorful 2" w:semiHidden="1" w:unhideWhenUsed="1"/>
+    <w:lsdException w:name="Table Colorful 3" w:semiHidden="1" w:unhideWhenUsed="1"/>
+    <w:lsdException w:name="Table Columns 1" w:semiHidden="1" w:unhideWhenUsed="1"/>
+    <w:lsdException w:name="Table Columns 2" w:semiHidden="1" w:unhideWhenUsed="1"/>
+    <w:lsdException w:name="Table Columns 3" w:semiHidden="1" w:unhideWhenUsed="1"/>
+    <w:lsdException w:name="Table Columns 4" w:semiHidden="1" w:unhideWhenUsed="1"/>
+    <w:lsdException w:name="Table Columns 5" w:semiHidden="1" w:unhideWhenUsed="1"/>
+    <w:lsdException w:name="Table Grid 1" w:semiHidden="1" w:unhideWhenUsed="1"/>
+    <w:lsdException w:name="Table Grid 2" w:semiHidden="1" w:unhideWhenUsed="1"/>
+    <w:lsdException w:name="Table Grid 3" w:semiHidden="1" w:unhideWhenUsed="1"/>
+    <w:lsdException w:name="Table Grid 4" w:semiHidden="1" w:unhideWhenUsed="1"/>
+    <w:lsdException w:name="Table Grid 5" w:semiHidden="1" w:unhideWhenUsed="1"/>
+    <w:lsdException w:name="Table Grid 6" w:semiHidden="1" w:unhideWhenUsed="1"/>
+    <w:lsdException w:name="Table Grid 7" w:semiHidden="1" w:unhideWhenUsed="1"/>
+    <w:lsdException w:name="Table Grid 8" w:semiHidden="1" w:unhideWhenUsed="1"/>
+    <w:lsdException w:name="Table List 1" w:semiHidden="1" w:unhideWhenUsed="1"/>
+    <w:lsdException w:name="Table List 2" w:semiHidden="1" w:unhideWhenUsed="1"/>
+    <w:lsdException w:name="Table List 3" w:semiHidden="1" w:unhideWhenUsed="1"/>
+    <w:lsdException w:name="Table List 4" w:semiHidden="1" w:unhideWhenUsed="1"/>
+    <w:lsdException w:name="Table List 5" w:semiHidden="1" w:unhideWhenUsed="1"/>
+    <w:lsdException w:name="Table List 6" w:semiHidden="1" w:unhideWhenUsed="1"/>
+    <w:lsdException w:name="Table List 7" w:semiHidden="1" w:unhideWhenUsed="1"/>
+    <w:lsdException w:name="Table List 8" w:semiHidden="1" w:unhideWhenUsed="1"/>
+    <w:lsdException w:name="Table 3D effects 1" w:semiHidden="1" w:unhideWhenUsed="1"/>
+    <w:lsdException w:name="Table 3D effects 2" w:semiHidden="1" w:unhideWhenUsed="1"/>
+    <w:lsdException w:name="Table 3D effects 3" w:semiHidden="1" w:unhideWhenUsed="1"/>
+    <w:lsdException w:name="Table Contemporary" w:semiHidden="1" w:unhideWhenUsed="1"/>
+    <w:lsdException w:name="Table Elegant" w:semiHidden="1" w:unhideWhenUsed="1"/>
+    <w:lsdException w:name="Table Professional" w:semiHidden="1" w:unhideWhenUsed="1"/>
+    <w:lsdException w:name="Table Subtle 1" w:semiHidden="1" w:unhideWhenUsed="1"/>
+    <w:lsdException w:name="Table Subtle 2" w:semiHidden="1" w:unhideWhenUsed="1"/>
+    <w:lsdException w:name="Table Web 1" w:semiHidden="1" w:unhideWhenUsed="1"/>
+    <w:lsdException w:name="Table Web 2" w:semiHidden="1" w:unhideWhenUsed="1"/>
+    <w:lsdException w:name="Table Web 3" w:semiHidden="1" w:unhideWhenUsed="1"/>
+    <w:lsdException w:name="Balloon Text" w:semiHidden="1" w:unhideWhenUsed="1"/>
     <w:lsdException w:name="No Spacing" w:uiPriority="1" w:qFormat="1"/>
+    <w:lsdException w:name="Medium Shading 2"/>
+    <w:lsdException w:name="Medium List 1"/>
+    <w:lsdException w:name="Medium List 2"/>
+    <w:lsdException w:name="Medium Grid 1"/>
+    <w:lsdException w:name="Medium Grid 2"/>
+    <w:lsdException w:name="Medium Grid 3"/>
+    <w:lsdException w:name="Dark List"/>
+    <w:lsdException w:name="Colorful Shading"/>
+    <w:lsdException w:name="Colorful List"/>
+    <w:lsdException w:name="Colorful Grid"/>
+    <w:lsdException w:name="Light Shading Accent 1"/>
+    <w:lsdException w:name="Light List Accent 1"/>
+    <w:lsdException w:name="Light Grid Accent 1"/>
+    <w:lsdException w:name="Medium Shading 1 Accent 1"/>
+    <w:lsdException w:name="Medium Shading 2 Accent 1"/>
+    <w:lsdException w:name="Medium List 1 Accent 1"/>
+    <w:lsdException w:name="Revision" w:semiHidden="1"/>
     <w:lsdException w:name="List Paragraph" w:uiPriority="34" w:qFormat="1"/>
     <w:lsdException w:name="Quote" w:uiPriority="29" w:qFormat="1"/>
     <w:lsdException w:name="Intense Quote" w:uiPriority="30" w:qFormat="1"/>
+    <w:lsdException w:name="Medium List 2 Accent 1"/>
+    <w:lsdException w:name="Medium Grid 1 Accent 1"/>
+    <w:lsdException w:name="Medium Grid 2 Accent 1"/>
+    <w:lsdException w:name="Medium Grid 3 Accent 1"/>
+    <w:lsdException w:name="Dark List Accent 1"/>
+    <w:lsdException w:name="Colorful Shading Accent 1"/>
+    <w:lsdException w:name="Colorful List Accent 1"/>
+    <w:lsdException w:name="Colorful Grid Accent 1"/>
+    <w:lsdException w:name="Light Shading Accent 2"/>
+    <w:lsdException w:name="Light List Accent 2"/>
+    <w:lsdException w:name="Light Grid Accent 2"/>
+    <w:lsdException w:name="Medium Shading 1 Accent 2"/>
+    <w:lsdException w:name="Medium Shading 2 Accent 2"/>
+    <w:lsdException w:name="Medium List 1 Accent 2"/>
+    <w:lsdException w:name="Medium List 2 Accent 2"/>
+    <w:lsdException w:name="Medium Grid 1 Accent 2"/>
+    <w:lsdException w:name="Medium Grid 2 Accent 2"/>
+    <w:lsdException w:name="Medium Grid 3 Accent 2"/>
+    <w:lsdException w:name="Dark List Accent 2"/>
+    <w:lsdException w:name="Colorful Shading Accent 2"/>
+    <w:lsdException w:name="Colorful List Accent 2"/>
+    <w:lsdException w:name="Colorful Grid Accent 2"/>
+    <w:lsdException w:name="Light Shading Accent 3"/>
+    <w:lsdException w:name="Light List Accent 3"/>
+    <w:lsdException w:name="Light Grid Accent 3"/>
+    <w:lsdException w:name="Medium Shading 1 Accent 3"/>
+    <w:lsdException w:name="Medium Shading 2 Accent 3"/>
+    <w:lsdException w:name="Medium List 1 Accent 3"/>
+    <w:lsdException w:name="Medium List 2 Accent 3"/>
+    <w:lsdException w:name="Medium Grid 1 Accent 3"/>
+    <w:lsdException w:name="Medium Grid 2 Accent 3"/>
+    <w:lsdException w:name="Medium Grid 3 Accent 3"/>
+    <w:lsdException w:name="Dark List Accent 3"/>
+    <w:lsdException w:name="Colorful Shading Accent 3"/>
+    <w:lsdException w:name="Colorful List Accent 3"/>
+    <w:lsdException w:name="Colorful Grid Accent 3"/>
+    <w:lsdException w:name="Light Shading Accent 4"/>
+    <w:lsdException w:name="Light List Accent 4"/>
+    <w:lsdException w:name="Light Grid Accent 4"/>
+    <w:lsdException w:name="Medium Shading 1 Accent 4"/>
+    <w:lsdException w:name="Medium Shading 2 Accent 4"/>
+    <w:lsdException w:name="Medium List 1 Accent 4"/>
+    <w:lsdException w:name="Medium List 2 Accent 4"/>
+    <w:lsdException w:name="Medium Grid 1 Accent 4"/>
+    <w:lsdException w:name="Medium Grid 2 Accent 4"/>
+    <w:lsdException w:name="Medium Grid 3 Accent 4"/>
+    <w:lsdException w:name="Dark List Accent 4"/>
+    <w:lsdException w:name="Colorful Shading Accent 4"/>
+    <w:lsdException w:name="Colorful List Accent 4"/>
+    <w:lsdException w:name="Colorful Grid Accent 4"/>
+    <w:lsdException w:name="Light Shading Accent 5"/>
+    <w:lsdException w:name="Light List Accent 5"/>
+    <w:lsdException w:name="Light Grid Accent 5"/>
+    <w:lsdException w:name="Medium Shading 1 Accent 5"/>
+    <w:lsdException w:name="Medium Shading 2 Accent 5"/>
+    <w:lsdException w:name="Medium List 1 Accent 5"/>
+    <w:lsdException w:name="Medium List 2 Accent 5"/>
+    <w:lsdException w:name="Medium Grid 1 Accent 5"/>
+    <w:lsdException w:name="Medium Grid 2 Accent 5"/>
+    <w:lsdException w:name="Medium Grid 3 Accent 5"/>
+    <w:lsdException w:name="Dark List Accent 5"/>
+    <w:lsdException w:name="Colorful Shading Accent 5"/>
+    <w:lsdException w:name="Colorful List Accent 5"/>
+    <w:lsdException w:name="Colorful Grid Accent 5"/>
+    <w:lsdException w:name="Light Shading Accent 6"/>
+    <w:lsdException w:name="Light List Accent 6"/>
+    <w:lsdException w:name="Light Grid Accent 6"/>
+    <w:lsdException w:name="Medium Shading 1 Accent 6"/>
+    <w:lsdException w:name="Medium Shading 2 Accent 6"/>
+    <w:lsdException w:name="Medium List 1 Accent 6"/>
+    <w:lsdException w:name="Medium List 2 Accent 6"/>
+    <w:lsdException w:name="Medium Grid 1 Accent 6"/>
+    <w:lsdException w:name="Medium Grid 2 Accent 6"/>
+    <w:lsdException w:name="Medium Grid 3 Accent 6"/>
+    <w:lsdException w:name="Dark List Accent 6"/>
+    <w:lsdException w:name="Colorful Shading Accent 6"/>
+    <w:lsdException w:name="Colorful List Accent 6"/>
+    <w:lsdException w:name="Colorful Grid Accent 6"/>
     <w:lsdException w:name="Subtle Emphasis" w:uiPriority="19" w:qFormat="1"/>
     <w:lsdException w:name="Intense Emphasis" w:uiPriority="21" w:qFormat="1"/>
     <w:lsdException w:name="Subtle Reference" w:uiPriority="31" w:qFormat="1"/>
     <w:lsdException w:name="Intense Reference" w:uiPriority="32" w:qFormat="1"/>
     <w:lsdException w:name="Book Title" w:uiPriority="33" w:qFormat="1"/>
+    <w:lsdException w:name="Bibliography" w:semiHidden="1" w:unhideWhenUsed="1"/>
     <w:lsdException w:name="TOC Heading" w:uiPriority="39" w:qFormat="1"/>
+    <w:lsdException w:name="Plain Table 1" w:uiPriority="41"/>
+    <w:lsdException w:name="Plain Table 2" w:uiPriority="42"/>
+    <w:lsdException w:name="Plain Table 3" w:uiPriority="43"/>
+    <w:lsdException w:name="Plain Table 4" w:uiPriority="44"/>
+    <w:lsdException w:name="Plain Table 5" w:uiPriority="45"/>
+    <w:lsdException w:name="Grid Table Light" w:uiPriority="40"/>
+    <w:lsdException w:name="Grid Table 1 Light" w:uiPriority="46"/>
+    <w:lsdException w:name="Grid Table 2" w:uiPriority="47"/>
+    <w:lsdException w:name="Grid Table 3" w:uiPriority="48"/>
+    <w:lsdException w:name="Grid Table 4" w:uiPriority="49"/>
+    <w:lsdException w:name="Grid Table 5 Dark" w:uiPriority="50"/>
+    <w:lsdException w:name="Grid Table 6 Colorful" w:uiPriority="51"/>
+    <w:lsdException w:name="Grid Table 7 Colorful" w:uiPriority="52"/>
+    <w:lsdException w:name="Grid Table 1 Light Accent 1" w:uiPriority="46"/>
+    <w:lsdException w:name="Grid Table 2 Accent 1" w:uiPriority="47"/>
+    <w:lsdException w:name="Grid Table 3 Accent 1" w:uiPriority="48"/>
+    <w:lsdException w:name="Grid Table 4 Accent 1" w:uiPriority="49"/>
+    <w:lsdException w:name="Grid Table 5 Dark Accent 1" w:uiPriority="50"/>
+    <w:lsdException w:name="Grid Table 6 Colorful Accent 1" w:uiPriority="51"/>
+    <w:lsdException w:name="Grid Table 7 Colorful Accent 1" w:uiPriority="52"/>
+    <w:lsdException w:name="Grid Table 1 Light Accent 2" w:uiPriority="46"/>
+    <w:lsdException w:name="Grid Table 2 Accent 2" w:uiPriority="47"/>
+    <w:lsdException w:name="Grid Table 3 Accent 2" w:uiPriority="48"/>
+    <w:lsdException w:name="Grid Table 4 Accent 2" w:uiPriority="49"/>
+    <w:lsdException w:name="Grid Table 5 Dark Accent 2" w:uiPriority="50"/>
+    <w:lsdException w:name="Grid Table 6 Colorful Accent 2" w:uiPriority="51"/>
+    <w:lsdException w:name="Grid Table 7 Colorful Accent 2" w:uiPriority="52"/>
+    <w:lsdException w:name="Grid Table 1 Light Accent 3" w:uiPriority="46"/>
+    <w:lsdException w:name="Grid Table 2 Accent 3" w:uiPriority="47"/>
+    <w:lsdException w:name="Grid Table 3 Accent 3" w:uiPriority="48"/>
+    <w:lsdException w:name="Grid Table 4 Accent 3" w:uiPriority="49"/>
+    <w:lsdException w:name="Grid Table 5 Dark Accent 3" w:uiPriority="50"/>
+    <w:lsdException w:name="Grid Table 6 Colorful Accent 3" w:uiPriority="51"/>
+    <w:lsdException w:name="Grid Table 7 Colorful Accent 3" w:uiPriority="52"/>
+    <w:lsdException w:name="Grid Table 1 Light Accent 4" w:uiPriority="46"/>
+    <w:lsdException w:name="Grid Table 2 Accent 4" w:uiPriority="47"/>
+    <w:lsdException w:name="Grid Table 3 Accent 4" w:uiPriority="48"/>
+    <w:lsdException w:name="Grid Table 4 Accent 4" w:uiPriority="49"/>
+    <w:lsdException w:name="Grid Table 5 Dark Accent 4" w:uiPriority="50"/>
+    <w:lsdException w:name="Grid Table 6 Colorful Accent 4" w:uiPriority="51"/>
+    <w:lsdException w:name="Grid Table 7 Colorful Accent 4" w:uiPriority="52"/>
+    <w:lsdException w:name="Grid Table 1 Light Accent 5" w:uiPriority="46"/>
+    <w:lsdException w:name="Grid Table 2 Accent 5" w:uiPriority="47"/>
+    <w:lsdException w:name="Grid Table 3 Accent 5" w:uiPriority="48"/>
+    <w:lsdException w:name="Grid Table 4 Accent 5" w:uiPriority="49"/>
+    <w:lsdException w:name="Grid Table 5 Dark Accent 5" w:uiPriority="50"/>
+    <w:lsdException w:name="Grid Table 6 Colorful Accent 5" w:uiPriority="51"/>
+    <w:lsdException w:name="Grid Table 7 Colorful Accent 5" w:uiPriority="52"/>
+    <w:lsdException w:name="Grid Table 1 Light Accent 6" w:uiPriority="46"/>
+    <w:lsdException w:name="Grid Table 2 Accent 6" w:uiPriority="47"/>
+    <w:lsdException w:name="Grid Table 3 Accent 6" w:uiPriority="48"/>
+    <w:lsdException w:name="Grid Table 4 Accent 6" w:uiPriority="49"/>
+    <w:lsdException w:name="Grid Table 5 Dark Accent 6" w:uiPriority="50"/>
+    <w:lsdException w:name="Grid Table 6 Colorful Accent 6" w:uiPriority="51"/>
+    <w:lsdException w:name="Grid Table 7 Colorful Accent 6" w:uiPriority="52"/>
+    <w:lsdException w:name="List Table 1 Light" w:uiPriority="46"/>
+    <w:lsdException w:name="List Table 2" w:uiPriority="47"/>
+    <w:lsdException w:name="List Table 3" w:uiPriority="48"/>
+    <w:lsdException w:name="List Table 4" w:uiPriority="49"/>
+    <w:lsdException w:name="List Table 5 Dark" w:uiPriority="50"/>
+    <w:lsdException w:name="List Table 6 Colorful" w:uiPriority="51"/>
+    <w:lsdException w:name="List Table 7 Colorful" w:uiPriority="52"/>
+    <w:lsdException w:name="List Table 1 Light Accent 1" w:uiPriority="46"/>
+    <w:lsdException w:name="List Table 2 Accent 1" w:uiPriority="47"/>
+    <w:lsdException w:name="List Table 3 Accent 1" w:uiPriority="48"/>
+    <w:lsdException w:name="List Table 4 Accent 1" w:uiPriority="49"/>
+    <w:lsdException w:name="List Table 5 Dark Accent 1" w:uiPriority="50"/>
+    <w:lsdException w:name="List Table 6 Colorful Accent 1" w:uiPriority="51"/>
+    <w:lsdException w:name="List Table 7 Colorful Accent 1" w:uiPriority="52"/>
+    <w:lsdException w:name="List Table 1 Light Accent 2" w:uiPriority="46"/>
+    <w:lsdException w:name="List Table 2 Accent 2" w:uiPriority="47"/>
+    <w:lsdException w:name="List Table 3 Accent 2" w:uiPriority="48"/>
+    <w:lsdException w:name="List Table 4 Accent 2" w:uiPriority="49"/>
+    <w:lsdException w:name="List Table 5 Dark Accent 2" w:uiPriority="50"/>
+    <w:lsdException w:name="List Table 6 Colorful Accent 2" w:uiPriority="51"/>
+    <w:lsdException w:name="List Table 7 Colorful Accent 2" w:uiPriority="52"/>
+    <w:lsdException w:name="List Table 1 Light Accent 3" w:uiPriority="46"/>
+    <w:lsdException w:name="List Table 2 Accent 3" w:uiPriority="47"/>
+    <w:lsdException w:name="List Table 3 Accent 3" w:uiPriority="48"/>
+    <w:lsdException w:name="List Table 4 Accent 3" w:uiPriority="49"/>
+    <w:lsdException w:name="List Table 5 Dark Accent 3" w:uiPriority="50"/>
+    <w:lsdException w:name="List Table 6 Colorful Accent 3" w:uiPriority="51"/>
+    <w:lsdException w:name="List Table 7 Colorful Accent 3" w:uiPriority="52"/>
+    <w:lsdException w:name="List Table 1 Light Accent 4" w:uiPriority="46"/>
+    <w:lsdException w:name="List Table 2 Accent 4" w:uiPriority="47"/>
+    <w:lsdException w:name="List Table 3 Accent 4" w:uiPriority="48"/>
+    <w:lsdException w:name="List Table 4 Accent 4" w:uiPriority="49"/>
+    <w:lsdException w:name="List Table 5 Dark Accent 4" w:uiPriority="50"/>
+    <w:lsdException w:name="List Table 6 Colorful Accent 4" w:uiPriority="51"/>
+    <w:lsdException w:name="List Table 7 Colorful Accent 4" w:uiPriority="52"/>
+    <w:lsdException w:name="List Table 1 Light Accent 5" w:uiPriority="46"/>
+    <w:lsdException w:name="List Table 2 Accent 5" w:uiPriority="47"/>
+    <w:lsdException w:name="List Table 3 Accent 5" w:uiPriority="48"/>
+    <w:lsdException w:name="List Table 4 Accent 5" w:uiPriority="49"/>
+    <w:lsdException w:name="List Table 5 Dark Accent 5" w:uiPriority="50"/>
+    <w:lsdException w:name="List Table 6 Colorful Accent 5" w:uiPriority="51"/>
+    <w:lsdException w:name="List Table 7 Colorful Accent 5" w:uiPriority="52"/>
+    <w:lsdException w:name="List Table 1 Light Accent 6" w:uiPriority="46"/>
+    <w:lsdException w:name="List Table 2 Accent 6" w:uiPriority="47"/>
+    <w:lsdException w:name="List Table 3 Accent 6" w:uiPriority="48"/>
+    <w:lsdException w:name="List Table 4 Accent 6" w:uiPriority="49"/>
+    <w:lsdException w:name="List Table 5 Dark Accent 6" w:uiPriority="50"/>
+    <w:lsdException w:name="List Table 6 Colorful Accent 6" w:uiPriority="51"/>
+    <w:lsdException w:name="List Table 7 Colorful Accent 6" w:uiPriority="52"/>
+    <w:lsdException w:name="Mention" w:semiHidden="1" w:uiPriority="99" w:unhideWhenUsed="1"/>
   </w:latentStyles>
   <w:style w:type="paragraph" w:default="1" w:styleId="Normal">
     <w:name w:val="Normal"/>
     <w:qFormat/>
-    <w:rsid w:val="00E25CC7"/>
+    <w:rsid w:val="00F1154F"/>
     <w:pPr>
-      <w:spacing w:line="360" w:lineRule="auto"/>
+      <w:spacing w:line="480" w:lineRule="auto"/>
     </w:pPr>
     <w:rPr>
       <w:sz w:val="24"/>
@@ -10202,6 +10518,7 @@
   <w:style w:type="paragraph" w:styleId="BodyText">
     <w:name w:val="Body Text"/>
     <w:basedOn w:val="Normal"/>
+    <w:link w:val="BodyTextChar1"/>
     <w:pPr>
       <w:spacing w:after="120"/>
     </w:pPr>
@@ -11061,6 +11378,15 @@
       <w:rFonts w:ascii="Consolas" w:hAnsi="Consolas"/>
       <w:sz w:val="22"/>
       <w:shd w:val="clear" w:color="auto" w:fill="F8F8F8"/>
+    </w:rPr>
+  </w:style>
+  <w:style w:type="character" w:customStyle="1" w:styleId="BodyTextChar1">
+    <w:name w:val="Body Text Char1"/>
+    <w:basedOn w:val="DefaultParagraphFont"/>
+    <w:link w:val="BodyText"/>
+    <w:rsid w:val="00F1154F"/>
+    <w:rPr>
+      <w:sz w:val="24"/>
     </w:rPr>
   </w:style>
   <w:style w:type="character" w:customStyle="1" w:styleId="ConstantTok">

</xml_diff>

<commit_message>
tiny fixes front page
</commit_message>
<xml_diff>
--- a/manuscript/manuscript_pve.docx
+++ b/manuscript/manuscript_pve.docx
@@ -105,7 +105,7 @@
         <w:t xml:space="preserve">1</w:t>
       </w:r>
       <w:r>
-        <w:t xml:space="preserve">, Belinda Medlyn</w:t>
+        <w:t xml:space="preserve">, Belinda E. Medlyn</w:t>
       </w:r>
       <w:r>
         <w:rPr>
@@ -176,7 +176,7 @@
         <w:pStyle w:val="BodyText"/>
       </w:pPr>
       <w:r>
-        <w:t xml:space="preserve">Runnging Head: Sink limitation and reduced seedling growth</w:t>
+        <w:t xml:space="preserve">Running Head: Sink limitation and reduced seedling growth</w:t>
       </w:r>
     </w:p>
     <w:p>
@@ -9708,7 +9708,7 @@
     </w:lvl>
   </w:abstractNum>
   <w:abstractNum w:abstractNumId="990">
-    <w:nsid w:val="e474508a"/>
+    <w:nsid w:val="b3e6ae49"/>
     <w:multiLevelType w:val="multilevel"/>
     <w:lvl w:ilvl="0">
       <w:numFmt w:val="bullet"/>

</xml_diff>

<commit_message>
final edits from reviewers, manusript and reply sent to coauthors
</commit_message>
<xml_diff>
--- a/manuscript/manuscript_pve.docx
+++ b/manuscript/manuscript_pve.docx
@@ -209,7 +209,7 @@
         <w:t xml:space="preserve"> </w:t>
       </w:r>
       <w:r>
-        <w:t xml:space="preserve">seedlings. Seedlings were grown in the field in containers of different sizes and planted flush to the soil alongside freely-rooted (Free) seedlings. Container volume negatively affected aboveground growth throughout the experiment, and light saturated rates of leaf photosynthesis were consistently lower in seedlings in containers (-26 %) compared to Free seedlings. Photosynthetic capacity was also significantly reduced in containerized seedlings, and was related to both reduced leaf nitrogen content and starch accumulation. After 120 days, harvested biomass of Free seedlings was on average 84 % higher than seedlings in containers, but biomass distribution in leaves, stems and roots was not different. However, the reduction in net leaf photosynthesis over the growth period was insufficient to explain the reduction in growth, so that we also observed an apparent reduction in whole-plant C use efficiency (CUE) with container size. Our results show that sink limitation affects plant growth through feedbacks to both photosynthesis and CUE. Mass balance approaches to predicting plant growth under sink-limited conditions need to incorporate both of these feedbacks.</w:t>
+        <w:t xml:space="preserve">seedlings. Seedlings were grown in the field in containers of different sizes and planted flush to the soil alongside freely-rooted (Free) seedlings. Container volume negatively affected aboveground growth throughout the experiment, and light saturated rates of leaf photosynthesis were consistently lower in seedlings in containers (-26 %) compared to Free seedlings. Significant reductions in photosynthetic capacity in containerized seedlings was related to both reduced leaf nitrogen content and starch accumulation, indicating direct effects of sink limitation on photosynthetic down regulation. After 120 days, harvested biomass of Free seedlings was on average 84 % higher than seedlings in containers, but biomass distribution in leaves, stems and roots was not different. However, the reduction in net leaf photosynthesis over the growth period was insufficient to explain the reduction in growth, so that we also observed an apparent reduction in whole-plant C use efficiency (CUE) with container size. Our results show that sink limitation affects plant growth through feedbacks to both photosynthesis and CUE. Mass balance approaches to predicting plant growth under sink-limited conditions need to incorporate both of these feedbacks.</w:t>
       </w:r>
     </w:p>
     <w:p>
@@ -265,7 +265,7 @@
         <w:br w:type="textWrapping"/>
       </w:r>
       <w:r>
-        <w:t xml:space="preserve">Most current models of plant growth are based on the physical principle of mass balance: C entering the plant through photosynthesis must be balanced by C loss to respiration and C allocation to growth and storage. Plant growth is thus predicted as the outcome of the processes of photosynthesis, respiration and allocation. It is easy to see how source-limited growth can be implemented in such models: increasing source activity increases photosynthetic C uptake, flowing through to increased growth. It is less easy to know how to implement sink limitation of growth in such models, because it requires that we know whether, and how, sink limitation influences the contributing processes of photosynthesis, respiration and allocation. It has been suggested that sink limitation affects the C balance by causing a down-regulation of photosynthetic rate, possibly mediated by carbohydrate accumulation</w:t>
+        <w:t xml:space="preserve">Most current models of plant growth are based on the physical principle of mass balance: C entering the plant through net photosynthesis must be balanced by C loss to respiration and C allocation to growth and storage. Plant growth is thus predicted as the outcome of the processes of photosynthesis, respiration and allocation. It is easy to see how source-limited growth can be implemented in such models: increasing source activity increases photosynthetic C uptake, flowing through to increased growth. It is less easy to know how to implement sink limitation of growth in such models, because it requires that we know whether, and how, sink limitation influences the contributing processes of photosynthesis, respiration and allocation. It has been suggested that sink limitation affects the C balance by causing a down-regulation of photosynthetic rate, possibly mediated by carbohydrate accumulation</w:t>
       </w:r>
       <w:r>
         <w:t xml:space="preserve"> </w:t>
@@ -555,7 +555,7 @@
         <w:br w:type="textWrapping"/>
       </w:r>
       <w:r>
-        <w:t xml:space="preserve">Alternatively, sink limitation can be investigated by manipulating plant tissue C sinks, for example by fruit remove or phloem girdling. In these studies, down regulation of</w:t>
+        <w:t xml:space="preserve">Alternatively, sink limitation can be investigated by manipulating plant tissue C sinks, for example by fruit removal or phloem girdling. In these studies, down regulation of</w:t>
       </w:r>
       <w:r>
         <w:t xml:space="preserve"> </w:t>
@@ -841,7 +841,7 @@
         <w:t xml:space="preserve"> </w:t>
       </w:r>
       <w:r>
-        <w:t xml:space="preserve">seedlings in a range of container sizes in field conditions, using freely-rooted seedlings as a control for the container size treatments. Seedlings were maintained under well-watered conditions in order to isolate the effect of restricted soil volume from that of low water availability. We tracked leaf-level gas exchange, leaf carbohydrate accumulation and seedling allometry over the course of 4 months. We drove a simple whole-plant photosynthesis model with measured leaf gas exchange and interpolated leaf area data to estimated net canopy C uptake over the experimental period, and compared the result with total seedling biomass. We anticipated that both photosynthesis and growth would be reduced under belowground sink limitation. The principal questions that we addressed were: 1) which physiological process best explains the down-regulation of photosynthesis?, and 2) does this down-regulation fully explain the observed response of growth, or are other components of the C balance also affected?</w:t>
+        <w:t xml:space="preserve">seedlings in a range of container sizes in field conditions, using freely-rooted seedlings as a control for the container size treatments. Seedlings were maintained under well-watered conditions in order to isolate the effect of restricted soil volume from that of low water availability. We tracked leaf-level gas exchange, leaf carbohydrate accumulation and seedling allometry over the course of 4 months. We drove a simple whole-plant photosynthesis model with measured leaf gas exchange and interpolated leaf area data to estimated net canopy C uptake over the experimental period, and compared the result with total seedling biomass. We anticipated that both photosynthesis and growth would be reduced under belowground sink limitation. The principal questions that we addressed were: 1) can we identify the main physiological processes that best explain the down-regulation of photosynthesis?, and 2) does this down-regulation fully explain the observed response of growth, or are other components of the C balance also affected?</w:t>
       </w:r>
     </w:p>
     <w:p>
@@ -907,7 +907,7 @@
         <w:t xml:space="preserve"> </w:t>
       </w:r>
       <w:r>
-        <w:t xml:space="preserve">seedlings, 20 weeks old and approximately 40 cm tall in tube stock, were chosen from a single local Cumberland plain (western Sydney) cohort. Six additional seedlings were harvested before planting to measure initial leaf area and dry mass of leaves, stems and roots. Six container volumes were used ranging from 5 L to 35 L, with a 22.5 cm diameter, and lengths ranging from 15 to 100 cm. Containers were constructed of PVC pipe capped at the bottom end and were filled with local top soil. Soil in each container was packed to achieve a target soil bulk density that matched local soil conditions of 1.7 g cm</w:t>
+        <w:t xml:space="preserve">seedlings, 20 weeks old and approximately 40 cm tall in tube stock, were nursery seed grown from a single local Cumberland plain (western Sydney) cohort. Six additional seedlings were harvested before planting to measure initial leaf area and dry mass of leaves, stems and roots. Six container volumes were used ranging from 5 L to 35 L, with a 22.5 cm diameter, and lengths ranging from 15 to 100 cm. Containers were constructed of PVC pipe capped at the bottom end and were filled with local top soil. Soil in each container was packed to achieve a target soil bulk density that matched local soil conditions of 1.7 g cm</w:t>
       </w:r>
       <w:r>
         <w:rPr>
@@ -940,7 +940,7 @@
         <w:t xml:space="preserve"> </w:t>
       </w:r>
       <w:r>
-        <w:t xml:space="preserve">subplot was excavated to the hard layer and replaced with the same soil used in each container. A border of root exclusion material was buried 0.25 m deep and extended 0.25 m above the ground surface around each subplot to exclude local vegetation, which was further kept out by periodic weeding.</w:t>
+        <w:t xml:space="preserve">subplot was excavated to the hard layer and replaced with the same soil used in each container. A border of root exclusion material was buried 0.25 m deep and extended 0.25 m above the ground surface around each subplot to exclude local vegetation, which was further kept out by periodic weeding. Roots of Free seedlings were allowed to grow unrestricted below the root exclusion border.</w:t>
       </w:r>
     </w:p>
     <w:p>
@@ -1505,10 +1505,22 @@
         <w:t xml:space="preserve"> </w:t>
       </w:r>
       <w:r>
-        <w:t xml:space="preserve">at 25 °C at saturating light. From these curves the photosynthetic parameters,</w:t>
-      </w:r>
-      <w:r>
-        <w:t xml:space="preserve"> </w:t>
+        <w:t xml:space="preserve">at 25 °C at saturating light. From these curves, the maximum rate of Rubisco carboxylation (</w:t>
+      </w:r>
+      <w:r>
+        <w:rPr>
+          <w:i/>
+        </w:rPr>
+        <w:t xml:space="preserve">V</w:t>
+      </w:r>
+      <w:r>
+        <w:rPr>
+          <w:vertAlign w:val="subscript"/>
+        </w:rPr>
+        <w:t xml:space="preserve">cmax</w:t>
+      </w:r>
+      <w:r>
+        <w:t xml:space="preserve">) and the maximum rate of electron transport for RuBP regeneration under saturating light (</w:t>
       </w:r>
       <w:r>
         <w:rPr>
@@ -1523,28 +1535,7 @@
         <w:t xml:space="preserve">max</w:t>
       </w:r>
       <w:r>
-        <w:t xml:space="preserve"> </w:t>
-      </w:r>
-      <w:r>
-        <w:t xml:space="preserve">and</w:t>
-      </w:r>
-      <w:r>
-        <w:t xml:space="preserve"> </w:t>
-      </w:r>
-      <w:r>
-        <w:rPr>
-          <w:i/>
-        </w:rPr>
-        <w:t xml:space="preserve">V</w:t>
-      </w:r>
-      <w:r>
-        <w:rPr>
-          <w:vertAlign w:val="subscript"/>
-        </w:rPr>
-        <w:t xml:space="preserve">cmax</w:t>
-      </w:r>
-      <w:r>
-        <w:t xml:space="preserve">, were quantified using the biochemical model of</w:t>
+        <w:t xml:space="preserve">) were quantified using the biochemical model of</w:t>
       </w:r>
       <w:r>
         <w:t xml:space="preserve"> </w:t>
@@ -1864,7 +1855,7 @@
         <w:pStyle w:val="FirstParagraph"/>
       </w:pPr>
       <w:r>
-        <w:t xml:space="preserve">Each leaf used in gas exchange measurements and subsamples of harvested roots were dried to a constant mass and milled for analysis of nitrogen (N) content,</w:t>
+        <w:t xml:space="preserve">Each leaf used in gas exchange measurements and subsamples of harvested roots were oven dried at 60&amp;degC to a constant mass and ball milled for analysis of nitrogen (N) content,</w:t>
       </w:r>
       <w:r>
         <w:t xml:space="preserve"> </w:t>
@@ -1882,7 +1873,7 @@
         <w:t xml:space="preserve">13</w:t>
       </w:r>
       <w:r>
-        <w:t xml:space="preserve">C, and total non-structural carbohydrates (TNC). Pre-planting soil samples (n=6) and subsamples of soil from each container following harvest were sieved to remove organic material, air dried and milled for analysis of N. Nitrogen concentrations of leaf and soil samples were determined using a Carlo Erba CE1110 elemental analyzer and the percentage of N in samples was calculated by comparison with certified standards. Leaf</w:t>
+        <w:t xml:space="preserve">C, and total non-structural carbohydrates (TNC). Pre-planting soil samples (n=6) and subsamples of soil from each container following harvest were passed through a 1 mm sieve to remove organic material, air dried at 40&amp;degC for 72 h and ball milled for analysis of N. Nitrogen concentrations of leaf and soil samples were determined using a Carlo Erba CE1110 elemental analyzer and the percentage of N in samples was calculated by comparison with certified standards. Leaf</w:t>
       </w:r>
       <w:r>
         <w:t xml:space="preserve"> </w:t>
@@ -3045,7 +3036,7 @@
         <w:t xml:space="preserve"> </w:t>
       </w:r>
       <w:r>
-        <w:t xml:space="preserve">&lt; 0.029) during the 5</w:t>
+        <w:t xml:space="preserve">&lt; 0.029) from the 5</w:t>
       </w:r>
       <w:r>
         <w:rPr>
@@ -3081,7 +3072,7 @@
         <w:t xml:space="preserve"> </w:t>
       </w:r>
       <w:r>
-        <w:t xml:space="preserve">week) significantly among soil volumes (</w:t>
+        <w:t xml:space="preserve">week) among soil volumes (</w:t>
       </w:r>
       <w:r>
         <w:rPr>
@@ -3188,7 +3179,7 @@
         <w:t xml:space="preserve"> </w:t>
       </w:r>
       <w:r>
-        <w:t xml:space="preserve">&lt; 0.001). Differences in biomass partitioning to leaves, stems and roots were not different across soil volumes after variation in seedling biomass across treatments was factored in the analysis (Figure 3a,b). The final harvest root:shoot biomass ratio and was conserved across all treatments, with a slightly higher shoot than root mass (</w:t>
+        <w:t xml:space="preserve">&lt; 0.001). Differences in biomass partitioning to leaves, stems and roots were not different across soil volumes after variation in seedling biomass across treatments was accounted for in the analysis (Figure 3a,b). The final harvest root:shoot biomass ratio was conserved across all treatments, with a slightly higher shoot than root mass (</w:t>
       </w:r>
       <m:oMath>
         <m:bar>
@@ -3218,7 +3209,7 @@
         <w:br w:type="textWrapping"/>
       </w:r>
       <w:r>
-        <w:t xml:space="preserve">Overall, SRL was higher in seedlings in containers compared to Free seedlings but only in some of the container size treatments (Table 2,</w:t>
+        <w:t xml:space="preserve">Overall, SRL was higher in seedlings in containers compared to Free seedlings but only in some of the container size treatments (Table 1,</w:t>
       </w:r>
       <w:r>
         <w:t xml:space="preserve"> </w:t>
@@ -3233,7 +3224,7 @@
         <w:t xml:space="preserve"> </w:t>
       </w:r>
       <w:r>
-        <w:t xml:space="preserve">= 0.009). Fine root length density was significantly higher in the two smallest container sizes and was the lowest in the largest container size (Table 2,</w:t>
+        <w:t xml:space="preserve">= 0.009). Fine root length density was significantly higher in the two smallest container sizes and was the lowest in the largest container size (Table 1,</w:t>
       </w:r>
       <w:r>
         <w:t xml:space="preserve"> </w:t>
@@ -3356,7 +3347,7 @@
         <w:t xml:space="preserve"> </w:t>
       </w:r>
       <w:r>
-        <w:t xml:space="preserve">(Table 1,</w:t>
+        <w:t xml:space="preserve">(Table 2,</w:t>
       </w:r>
       <w:r>
         <w:t xml:space="preserve"> </w:t>
@@ -3383,7 +3374,7 @@
         <w:t xml:space="preserve"> </w:t>
       </w:r>
       <w:r>
-        <w:t xml:space="preserve">= 0.039), while leaf soluble sugars did not differ across treatments throughout the experiment (Table 1). Differences in leaf starch between the Free seedling and the smallest container were evident during the first gas exchange campaign (</w:t>
+        <w:t xml:space="preserve">= 0.039), while leaf soluble sugars did not differ across treatments throughout the experiment (Table 2). Differences in leaf starch between the Free seedling and the smallest container were evident during the first gas exchange campaign (</w:t>
       </w:r>
       <w:r>
         <w:rPr>
@@ -3993,108 +3984,90 @@
         <w:t xml:space="preserve">13</w:t>
       </w:r>
       <w:r>
-        <w:t xml:space="preserve">C at final harvest was not different across treatments (Table 1). Combined, these indices provide strong evidence that water stress was not apparent on these seedlings throughout the experiment. Soil N at harvest was not different across soil volumes (mean of .045 %), with minimal decreases from pre-planting values (mean of = .049 %). This similarity indicates that nutrient leaching from Free seedlings or from draining of containers following natural rainfall events did not differ between treatments.</w:t>
+        <w:t xml:space="preserve">C at final harvest was not different across treatments (Table 2). Combined, these indices provide strong evidence that water stress was not apparent on these seedlings throughout the experiment. Soil N at harvest was not different across soil volumes (mean of .045 %), with minimal decreases from pre-planting values (mean of = .049 %). This similarity indicates that nutrient leaching from Free seedlings or from draining of containers following natural rainfall events did not differ between treatments. ##Whole-plant C balance Modelled cumulative net leaf C gain over 120 days varied three-fold across containers sizes (Table 1). The Free seedling control had five-fold greater modelled total C gain than the average of container treatments (213.6 - 42.7±8.2 g C). For seedlings in containers, an average of 67 ±0.01 % of modelled C gain was not allocated to observed biomass, compared to 59.2 % for the Free seedling control. Consequently, the estimated CUE of containerized seedlings was lower than the Free seedling control (Figure 6). As a result, the observed reductions in leaf</w:t>
+      </w:r>
+      <w:r>
+        <w:t xml:space="preserve"> </w:t>
+      </w:r>
+      <w:r>
+        <w:rPr>
+          <w:i/>
+        </w:rPr>
+        <w:t xml:space="preserve">A</w:t>
+      </w:r>
+      <w:r>
+        <w:rPr>
+          <w:vertAlign w:val="subscript"/>
+        </w:rPr>
+        <w:t xml:space="preserve">n</w:t>
+      </w:r>
+      <w:r>
+        <w:t xml:space="preserve"> </w:t>
+      </w:r>
+      <w:r>
+        <w:t xml:space="preserve">with decreasing soil volume when integrated across the 120 day experiment were not large enough to explain the reduction in observed seedling biomass across the container size treatments.</w:t>
+      </w:r>
+    </w:p>
+    <w:p>
+      <w:pPr>
+        <w:pStyle w:val="Heading1"/>
+      </w:pPr>
+      <w:bookmarkStart w:id="37" w:name="discussion"/>
+      <w:bookmarkEnd w:id="37"/>
+      <w:r>
+        <w:t xml:space="preserve">Discussion</w:t>
+      </w:r>
+    </w:p>
+    <w:p>
+      <w:pPr>
+        <w:pStyle w:val="FirstParagraph"/>
+      </w:pPr>
+      <w:r>
+        <w:t xml:space="preserve">This study utilized a novel field design to manipulate belowground sink limitation and physically restrict</w:t>
+      </w:r>
+      <w:r>
+        <w:t xml:space="preserve"> </w:t>
+      </w:r>
+      <w:r>
+        <w:rPr>
+          <w:i/>
+        </w:rPr>
+        <w:t xml:space="preserve">Eucalyptus tereticornis</w:t>
+      </w:r>
+      <w:r>
+        <w:t xml:space="preserve"> </w:t>
+      </w:r>
+      <w:r>
+        <w:t xml:space="preserve">seedling growth. Our goal was to identify how sink limitation of growth modified the C balance of seedlings. We found a strong reduction of growth in containerized plants. Leaf</w:t>
+      </w:r>
+      <w:r>
+        <w:t xml:space="preserve"> </w:t>
+      </w:r>
+      <w:r>
+        <w:rPr>
+          <w:i/>
+        </w:rPr>
+        <w:t xml:space="preserve">A</w:t>
+      </w:r>
+      <w:r>
+        <w:rPr>
+          <w:vertAlign w:val="subscript"/>
+        </w:rPr>
+        <w:t xml:space="preserve">n</w:t>
+      </w:r>
+      <w:r>
+        <w:t xml:space="preserve"> </w:t>
+      </w:r>
+      <w:r>
+        <w:t xml:space="preserve">was also reduced, but this reduction was insufficient to fully explain the reduction in growth, implying that components such as whole-plant respiratory loss were also likely affected.</w:t>
       </w:r>
     </w:p>
     <w:p>
       <w:pPr>
         <w:pStyle w:val="Heading2"/>
       </w:pPr>
-      <w:bookmarkStart w:id="37" w:name="whole-plant-c-balance"/>
-      <w:bookmarkEnd w:id="37"/>
-      <w:r>
-        <w:t xml:space="preserve">Whole-plant C balance</w:t>
-      </w:r>
-    </w:p>
-    <w:p>
-      <w:pPr>
-        <w:pStyle w:val="FirstParagraph"/>
-      </w:pPr>
-      <w:r>
-        <w:t xml:space="preserve">Modelled cumulative net leaf C gain over 120 days varied two-fold across containers sizes (25.6 - 55.1 g C). The Free seedling control had five-fold greater modelled total C gain than the average of container treatments (213.6 - 42.7±8.2 g C). For seedlings in containers, an average of 67 ±0.01 % of modelled C gain was not allocated to observed biomass, compared to 59.2 % for the Free seedling control. Consequently, the estimated CUE of containerized seedlings was lower than the Free seedling control (Figure 6). As a result, the observed reductions in leaf</w:t>
-      </w:r>
-      <w:r>
-        <w:t xml:space="preserve"> </w:t>
-      </w:r>
-      <w:r>
-        <w:rPr>
-          <w:i/>
-        </w:rPr>
-        <w:t xml:space="preserve">A</w:t>
-      </w:r>
-      <w:r>
-        <w:rPr>
-          <w:vertAlign w:val="subscript"/>
-        </w:rPr>
-        <w:t xml:space="preserve">n</w:t>
-      </w:r>
-      <w:r>
-        <w:t xml:space="preserve"> </w:t>
-      </w:r>
-      <w:r>
-        <w:t xml:space="preserve">with decreasing soil volume when integrated across the 120 day experiment were not large enough to explain the reduction in observed seedling biomass across the container size treatments.</w:t>
-      </w:r>
-    </w:p>
-    <w:p>
-      <w:pPr>
-        <w:pStyle w:val="Heading1"/>
-      </w:pPr>
-      <w:bookmarkStart w:id="38" w:name="discussion"/>
+      <w:bookmarkStart w:id="38" w:name="changes-in-growth-and-physiology-under-sink-limitation"/>
       <w:bookmarkEnd w:id="38"/>
-      <w:r>
-        <w:t xml:space="preserve">Discussion</w:t>
-      </w:r>
-    </w:p>
-    <w:p>
-      <w:pPr>
-        <w:pStyle w:val="FirstParagraph"/>
-      </w:pPr>
-      <w:r>
-        <w:t xml:space="preserve">This study utilized a novel field design to manipulate belowground sink limitation and physically restrict</w:t>
-      </w:r>
-      <w:r>
-        <w:t xml:space="preserve"> </w:t>
-      </w:r>
-      <w:r>
-        <w:rPr>
-          <w:i/>
-        </w:rPr>
-        <w:t xml:space="preserve">Eucalyptus tereticornis</w:t>
-      </w:r>
-      <w:r>
-        <w:t xml:space="preserve"> </w:t>
-      </w:r>
-      <w:r>
-        <w:t xml:space="preserve">seedling growth. Our goal was to identify how sink limitation of growth modified the C balance of seedlings. We found a strong reduction of growth in containerized plants. Leaf</w:t>
-      </w:r>
-      <w:r>
-        <w:t xml:space="preserve"> </w:t>
-      </w:r>
-      <w:r>
-        <w:rPr>
-          <w:i/>
-        </w:rPr>
-        <w:t xml:space="preserve">A</w:t>
-      </w:r>
-      <w:r>
-        <w:rPr>
-          <w:vertAlign w:val="subscript"/>
-        </w:rPr>
-        <w:t xml:space="preserve">n</w:t>
-      </w:r>
-      <w:r>
-        <w:t xml:space="preserve"> </w:t>
-      </w:r>
-      <w:r>
-        <w:t xml:space="preserve">was also reduced, but this reduction was insufficient to fully explain the reduction in growth, implying that components such as whole-plant respiratory loss were also likely affected.</w:t>
-      </w:r>
-    </w:p>
-    <w:p>
-      <w:pPr>
-        <w:pStyle w:val="Heading2"/>
-      </w:pPr>
-      <w:bookmarkStart w:id="39" w:name="changes-in-growth-and-physiology-under-sink-limitation"/>
-      <w:bookmarkEnd w:id="39"/>
       <w:r>
         <w:t xml:space="preserve">Changes in growth and physiology under sink limitation</w:t>
       </w:r>
@@ -4659,10 +4632,75 @@
       <w:pPr>
         <w:pStyle w:val="Heading2"/>
       </w:pPr>
-      <w:bookmarkStart w:id="40" w:name="biomass-partitioning-under-sink-limitation"/>
+      <w:bookmarkStart w:id="39" w:name="biomass-partitioning-under-sink-limitation"/>
+      <w:bookmarkEnd w:id="39"/>
+      <w:r>
+        <w:t xml:space="preserve">Biomass partitioning under sink limitation</w:t>
+      </w:r>
+    </w:p>
+    <w:p>
+      <w:pPr>
+        <w:pStyle w:val="FirstParagraph"/>
+      </w:pPr>
+      <w:r>
+        <w:t xml:space="preserve">As biomass partitioning is likely controlled by the source and sink strength of all organs</w:t>
+      </w:r>
+      <w:r>
+        <w:t xml:space="preserve"> </w:t>
+      </w:r>
+      <w:r>
+        <w:t xml:space="preserve">(Poorter, Niklas, et al. 2012)</w:t>
+      </w:r>
+      <w:r>
+        <w:t xml:space="preserve">, it was important to determine which tissue components were most affected by the container size treatments. It was necessary to distinguish if growth was affected beyond ontogenetic constraints, by correcting for size, as biomass distribution is strongly size-dependent</w:t>
+      </w:r>
+      <w:r>
+        <w:t xml:space="preserve"> </w:t>
+      </w:r>
+      <w:r>
+        <w:t xml:space="preserve">(Gould 1966, Lleonart et al. 2000)</w:t>
+      </w:r>
+      <w:r>
+        <w:t xml:space="preserve">. In this study, there was no significant difference in root, leaf, or stem biomass partitioning with reduced soil volume compared to Free seedlings, once ontogenetic drift was taken into account (Figure 3a,b). A conserved ratio of fine root mass to leaf mass was observed across all treatments, suggesting that seedlings maintained homeostasis with biomass partitioning instead of a functional partitioning response to optimize limiting soil resources.</w:t>
+      </w:r>
+    </w:p>
+    <w:p>
+      <w:pPr>
+        <w:pStyle w:val="BodyText"/>
+      </w:pPr>
+      <w:r>
+        <w:br w:type="textWrapping"/>
+      </w:r>
+      <w:r>
+        <w:t xml:space="preserve">The lack of detected shifts in partitioning to fine roots provides evidence against an optimal foraging strategy for seedlings in containers. Root exudation may have increased with reduced rooting volumes to facilitate N uptake in favor of increasing partitioning to root biomass. The sensitivity of roots to their own exudates near obstructions may also prevent further growth</w:t>
+      </w:r>
+      <w:r>
+        <w:t xml:space="preserve"> </w:t>
+      </w:r>
+      <w:r>
+        <w:t xml:space="preserve">(Semchenko et al. 2008)</w:t>
+      </w:r>
+      <w:r>
+        <w:t xml:space="preserve">. Here, we found that fine root length density was highest in smallest containers suggesting that root restriction likely occurred as simple function of available rooting space. Additionally, physical restriction of root proliferation could have impacted root development and morphology prior to shifts in mass partitioning. Here, increases in specific root length were detected in several of the soil volume treatments. This is not surprising as plants in containers have been shown to have different root morphology to field grown plants</w:t>
+      </w:r>
+      <w:r>
+        <w:t xml:space="preserve"> </w:t>
+      </w:r>
+      <w:r>
+        <w:t xml:space="preserve">(NeSmith and Duval 1998)</w:t>
+      </w:r>
+      <w:r>
+        <w:t xml:space="preserve">. The poor soil quality used in our experiment and root restriction, however, likely decreased the capacity of this morphological response to increase N uptake.</w:t>
+      </w:r>
+    </w:p>
+    <w:p>
+      <w:pPr>
+        <w:pStyle w:val="Heading2"/>
+      </w:pPr>
+      <w:bookmarkStart w:id="40" w:name="do-reductions-in-photosynthesis-explain-reductions-in-seedling-growth"/>
       <w:bookmarkEnd w:id="40"/>
       <w:r>
-        <w:t xml:space="preserve">Biomass partitioning under sink limitation</w:t>
+        <w:t xml:space="preserve">Do reductions in photosynthesis explain reductions in seedling growth?</w:t>
       </w:r>
     </w:p>
     <w:p>
@@ -4670,25 +4708,229 @@
         <w:pStyle w:val="FirstParagraph"/>
       </w:pPr>
       <w:r>
-        <w:t xml:space="preserve">As biomass partitioning is likely controlled by the source and sink strength of all organs</w:t>
-      </w:r>
-      <w:r>
-        <w:t xml:space="preserve"> </w:t>
-      </w:r>
-      <w:r>
-        <w:t xml:space="preserve">(Poorter, Niklas, et al. 2012)</w:t>
-      </w:r>
-      <w:r>
-        <w:t xml:space="preserve">, it was important to determine which tissue components were most affected by the container size treatments. It was necessary to distinguish if growth was affected beyond ontogenetic constraints, by correcting for size, as biomass distribution is strongly size-dependent</w:t>
-      </w:r>
-      <w:r>
-        <w:t xml:space="preserve"> </w:t>
-      </w:r>
-      <w:r>
-        <w:t xml:space="preserve">(Gould 1966, Lleonart et al. 2000)</w:t>
-      </w:r>
-      <w:r>
-        <w:t xml:space="preserve">. In this study, there was no significant difference in root, leaf, or stem biomass partitioning with reduced soil volume compared to Free seedlings, once ontogenetic drift was taken into account (Figure 3a,b). A conserved ratio of fine root mass to leaf mass was observed across all treatments, suggesting that seedlings maintained homeostasis with biomass partitioning instead of a functional partitioning response to optimize limiting soil resources.</w:t>
+        <w:t xml:space="preserve">We use a simple approach to estimate cumulative seedling C gain with measured reductions in leaf</w:t>
+      </w:r>
+      <w:r>
+        <w:t xml:space="preserve"> </w:t>
+      </w:r>
+      <w:r>
+        <w:rPr>
+          <w:i/>
+        </w:rPr>
+        <w:t xml:space="preserve">A</w:t>
+      </w:r>
+      <w:r>
+        <w:rPr>
+          <w:vertAlign w:val="subscript"/>
+        </w:rPr>
+        <w:t xml:space="preserve">n</w:t>
+      </w:r>
+      <w:r>
+        <w:t xml:space="preserve"> </w:t>
+      </w:r>
+      <w:r>
+        <w:t xml:space="preserve">, via soil volume effects. Although reductions in both</w:t>
+      </w:r>
+      <w:r>
+        <w:t xml:space="preserve"> </w:t>
+      </w:r>
+      <w:r>
+        <w:rPr>
+          <w:i/>
+        </w:rPr>
+        <w:t xml:space="preserve">A</w:t>
+      </w:r>
+      <w:r>
+        <w:rPr>
+          <w:vertAlign w:val="subscript"/>
+        </w:rPr>
+        <w:t xml:space="preserve">max</w:t>
+      </w:r>
+      <w:r>
+        <w:t xml:space="preserve"> </w:t>
+      </w:r>
+      <w:r>
+        <w:t xml:space="preserve">and biomass were strongly correlated among treatments, as hypothesized by Poorter</w:t>
+      </w:r>
+      <w:r>
+        <w:t xml:space="preserve"> </w:t>
+      </w:r>
+      <w:r>
+        <w:rPr>
+          <w:i/>
+        </w:rPr>
+        <w:t xml:space="preserve">et al.</w:t>
+      </w:r>
+      <w:r>
+        <w:t xml:space="preserve"> </w:t>
+      </w:r>
+      <w:r>
+        <w:t xml:space="preserve">(2012)</w:t>
+      </w:r>
+      <w:r>
+        <w:t xml:space="preserve">, we provide evidence that the negative effects of sink limitation on</w:t>
+      </w:r>
+      <w:r>
+        <w:t xml:space="preserve"> </w:t>
+      </w:r>
+      <w:r>
+        <w:rPr>
+          <w:i/>
+        </w:rPr>
+        <w:t xml:space="preserve">A</w:t>
+      </w:r>
+      <w:r>
+        <w:rPr>
+          <w:vertAlign w:val="subscript"/>
+        </w:rPr>
+        <w:t xml:space="preserve">n</w:t>
+      </w:r>
+      <w:r>
+        <w:t xml:space="preserve"> </w:t>
+      </w:r>
+      <w:r>
+        <w:t xml:space="preserve">do not fully explain reduced seedling growth. As estimated whole-plant C use efficiency was decreased in seedlings with belowground sink limitation, this suggests that other components of the C balance were affected. These results are especially noteworthy for process-based growth models that parameterize CUE, tissue respiration and C allocation as fixed processes. For example, classical approaches in tree growth and production modelling are often driven by inputs of C assimilation and processes such as respiration are considered proportional to biomass</w:t>
+      </w:r>
+      <w:r>
+        <w:t xml:space="preserve"> </w:t>
+      </w:r>
+      <w:r>
+        <w:t xml:space="preserve">(Le Roux et al. 2001)</w:t>
+      </w:r>
+      <w:r>
+        <w:t xml:space="preserve"> </w:t>
+      </w:r>
+      <w:r>
+        <w:t xml:space="preserve">or growth rate</w:t>
+      </w:r>
+      <w:r>
+        <w:t xml:space="preserve"> </w:t>
+      </w:r>
+      <w:r>
+        <w:t xml:space="preserve">(Tjoelker et al. 1999)</w:t>
+      </w:r>
+      <w:r>
+        <w:t xml:space="preserve">. It is possible these results represent an initial overestimation of</w:t>
+      </w:r>
+      <w:r>
+        <w:t xml:space="preserve"> </w:t>
+      </w:r>
+      <w:r>
+        <w:rPr>
+          <w:i/>
+        </w:rPr>
+        <w:t xml:space="preserve">A</w:t>
+      </w:r>
+      <w:r>
+        <w:rPr>
+          <w:vertAlign w:val="subscript"/>
+        </w:rPr>
+        <w:t xml:space="preserve">n</w:t>
+      </w:r>
+      <w:r>
+        <w:t xml:space="preserve">, however, the robust empirical based methods used to generate photosynthetic parameters (</w:t>
+      </w:r>
+      <w:r>
+        <w:rPr>
+          <w:i/>
+        </w:rPr>
+        <w:t xml:space="preserve">J</w:t>
+      </w:r>
+      <w:r>
+        <w:rPr>
+          <w:vertAlign w:val="subscript"/>
+        </w:rPr>
+        <w:t xml:space="preserve">max</w:t>
+      </w:r>
+      <w:r>
+        <w:t xml:space="preserve">,</w:t>
+      </w:r>
+      <w:r>
+        <w:t xml:space="preserve"> </w:t>
+      </w:r>
+      <w:r>
+        <w:rPr>
+          <w:i/>
+        </w:rPr>
+        <w:t xml:space="preserve">V</w:t>
+      </w:r>
+      <w:r>
+        <w:rPr>
+          <w:vertAlign w:val="subscript"/>
+        </w:rPr>
+        <w:t xml:space="preserve">cmax</w:t>
+      </w:r>
+      <w:r>
+        <w:t xml:space="preserve">,</w:t>
+      </w:r>
+      <w:r>
+        <w:t xml:space="preserve"> </w:t>
+      </w:r>
+      <w:r>
+        <w:rPr>
+          <w:i/>
+        </w:rPr>
+        <w:t xml:space="preserve">R</w:t>
+      </w:r>
+      <w:r>
+        <w:rPr>
+          <w:vertAlign w:val="subscript"/>
+        </w:rPr>
+        <w:t xml:space="preserve">dark</w:t>
+      </w:r>
+      <w:r>
+        <w:t xml:space="preserve"> </w:t>
+      </w:r>
+      <w:r>
+        <w:t xml:space="preserve">and</w:t>
+      </w:r>
+      <w:r>
+        <w:t xml:space="preserve"> </w:t>
+      </w:r>
+      <w:r>
+        <w:rPr>
+          <w:i/>
+        </w:rPr>
+        <w:t xml:space="preserve">g</w:t>
+      </w:r>
+      <w:r>
+        <w:rPr>
+          <w:vertAlign w:val="subscript"/>
+        </w:rPr>
+        <w:t xml:space="preserve">1</w:t>
+      </w:r>
+      <w:r>
+        <w:t xml:space="preserve">) make this unlikely. Instead, our results indicate a need to evaluate how oversimplified representations of processes other than</w:t>
+      </w:r>
+      <w:r>
+        <w:t xml:space="preserve"> </w:t>
+      </w:r>
+      <w:r>
+        <w:rPr>
+          <w:i/>
+        </w:rPr>
+        <w:t xml:space="preserve">A</w:t>
+      </w:r>
+      <w:r>
+        <w:rPr>
+          <w:vertAlign w:val="subscript"/>
+        </w:rPr>
+        <w:t xml:space="preserve">n</w:t>
+      </w:r>
+      <w:r>
+        <w:t xml:space="preserve"> </w:t>
+      </w:r>
+      <w:r>
+        <w:t xml:space="preserve">affect models which distinguish the fate of assimilate C within a plant. Doing so will provide valuable input to future models as assimilate allocation is a key component in C-balance driven plant growth models</w:t>
+      </w:r>
+      <w:r>
+        <w:t xml:space="preserve"> </w:t>
+      </w:r>
+      <w:r>
+        <w:t xml:space="preserve">(Lacointe 2000)</w:t>
+      </w:r>
+      <w:r>
+        <w:t xml:space="preserve">.</w:t>
       </w:r>
     </w:p>
     <w:p>
@@ -4699,35 +4941,107 @@
         <w:br w:type="textWrapping"/>
       </w:r>
       <w:r>
-        <w:t xml:space="preserve">The lack of detected shifts in partitioning to fine roots provides evidence against an optimal foraging strategy for seedlings in containers. Root exudation may have increased with reduced rooting volumes to facilitate N uptake in favor of increasing partitioning to root biomass. The sensitivity of roots to their own exudates near obstructions may also prevent further growth</w:t>
-      </w:r>
-      <w:r>
-        <w:t xml:space="preserve"> </w:t>
-      </w:r>
-      <w:r>
-        <w:t xml:space="preserve">(Semchenko et al. 2008)</w:t>
-      </w:r>
-      <w:r>
-        <w:t xml:space="preserve">. Here, we found that fine root length density was highest in smallest containers suggesting that root restriction likely occurred as simple function of available rooting space. Additionally, physical restriction of root proliferation could have impacted root development and morphology prior to shifts in mass partitioning. Here, increases in specific root length were detected in several of the soil volume treatments. This is not surprising as plants in containers have been shown to have different root morphology to field grown plants</w:t>
-      </w:r>
-      <w:r>
-        <w:t xml:space="preserve"> </w:t>
-      </w:r>
-      <w:r>
-        <w:t xml:space="preserve">(NeSmith and Duval 1998)</w:t>
-      </w:r>
-      <w:r>
-        <w:t xml:space="preserve">. The poor soil quality used in our experiment and root restriction, however, likely decreased the capacity of this morphological response to increase N uptake.</w:t>
+        <w:t xml:space="preserve">Focusing only on empirical results in this study points to</w:t>
+      </w:r>
+      <w:r>
+        <w:t xml:space="preserve"> </w:t>
+      </w:r>
+      <w:r>
+        <w:rPr>
+          <w:i/>
+        </w:rPr>
+        <w:t xml:space="preserve">A</w:t>
+      </w:r>
+      <w:r>
+        <w:rPr>
+          <w:vertAlign w:val="subscript"/>
+        </w:rPr>
+        <w:t xml:space="preserve">n</w:t>
+      </w:r>
+      <w:r>
+        <w:t xml:space="preserve"> </w:t>
+      </w:r>
+      <w:r>
+        <w:t xml:space="preserve">driving reductions in seedling growth. Modelling cumulative net seedling C gain, however, suggests that other components of the C balance, beyond</w:t>
+      </w:r>
+      <w:r>
+        <w:t xml:space="preserve"> </w:t>
+      </w:r>
+      <w:r>
+        <w:rPr>
+          <w:i/>
+        </w:rPr>
+        <w:t xml:space="preserve">A</w:t>
+      </w:r>
+      <w:r>
+        <w:rPr>
+          <w:vertAlign w:val="subscript"/>
+        </w:rPr>
+        <w:t xml:space="preserve">n</w:t>
+      </w:r>
+      <w:r>
+        <w:t xml:space="preserve">, are required to explain the observed seedling biomass response to sink manipulation. This finding is noteworthy, as partial accounting of the different mechanisms involved in plant C balance can lead to erroneous conclusions</w:t>
+      </w:r>
+      <w:r>
+        <w:t xml:space="preserve"> </w:t>
+      </w:r>
+      <w:r>
+        <w:t xml:space="preserve">(Valentini et al. 2000)</w:t>
+      </w:r>
+      <w:r>
+        <w:t xml:space="preserve">. For example, the fraction of photosynthate used in respiration is known to vary depending on species and local environmental conditions</w:t>
+      </w:r>
+      <w:r>
+        <w:t xml:space="preserve"> </w:t>
+      </w:r>
+      <w:r>
+        <w:t xml:space="preserve">(Lambers et al. 2008)</w:t>
+      </w:r>
+      <w:r>
+        <w:t xml:space="preserve">, yet is often considered a static parameter in process based growth models. Thus, we agree with conclusions from Valentine and Mäkelä</w:t>
+      </w:r>
+      <w:r>
+        <w:t xml:space="preserve"> </w:t>
+      </w:r>
+      <w:r>
+        <w:t xml:space="preserve">(2005)</w:t>
+      </w:r>
+      <w:r>
+        <w:t xml:space="preserve"> </w:t>
+      </w:r>
+      <w:r>
+        <w:t xml:space="preserve">that the problem with predicting tree growth is a problem in forecasting the assimilation and allocation of C and other constituents. Future empirical and modelling studies should focus on how feedbacks from sink activity affect both rates of</w:t>
+      </w:r>
+      <w:r>
+        <w:t xml:space="preserve"> </w:t>
+      </w:r>
+      <w:r>
+        <w:rPr>
+          <w:i/>
+        </w:rPr>
+        <w:t xml:space="preserve">A</w:t>
+      </w:r>
+      <w:r>
+        <w:rPr>
+          <w:vertAlign w:val="subscript"/>
+        </w:rPr>
+        <w:t xml:space="preserve">n</w:t>
+      </w:r>
+      <w:r>
+        <w:t xml:space="preserve"> </w:t>
+      </w:r>
+      <w:r>
+        <w:t xml:space="preserve">and the fate of C allocated at the whole plant level to growth, respiration, exudation and C storage. However, the degree to which these mechanisms regulate the C available for growth will undoubtedly shift across different species and environmental conditions.</w:t>
       </w:r>
     </w:p>
     <w:p>
       <w:pPr>
         <w:pStyle w:val="Heading2"/>
       </w:pPr>
-      <w:bookmarkStart w:id="41" w:name="do-reductions-in-photosynthesis-explain-reductions-in-seedling-growth"/>
+      <w:bookmarkStart w:id="41" w:name="conclusions"/>
       <w:bookmarkEnd w:id="41"/>
       <w:r>
-        <w:t xml:space="preserve">Do reductions in photosynthesis explain reductions in seedling growth?</w:t>
+        <w:t xml:space="preserve">Conclusions</w:t>
       </w:r>
     </w:p>
     <w:p>
@@ -4735,7 +5049,7 @@
         <w:pStyle w:val="FirstParagraph"/>
       </w:pPr>
       <w:r>
-        <w:t xml:space="preserve">We use a simple approach to estimate cumulative seedling C gain with measured reductions in leaf</w:t>
+        <w:t xml:space="preserve">With a unique field-based design we detected a massive effect of container volume on seedling growth, when compared with naturally planted seedlings. This finding is important as manipulations of plants grown in containers are often used to draw conclusions about growth and physiological principles, but how these results actually reflect field-grown plants is seldom studied. As seedlings maintained a conservative partitioning strategy, aboveground biomass was restricted in coordination with root restriction from limited soil volume. Photosynthesis was affected by both reduced nutrient uptake and the buildup of starch, both potential mechanism for downregulation of</w:t>
       </w:r>
       <w:r>
         <w:t xml:space="preserve"> </w:t>
@@ -4753,10 +5067,7 @@
         <w:t xml:space="preserve">n</w:t>
       </w:r>
       <w:r>
-        <w:t xml:space="preserve"> </w:t>
-      </w:r>
-      <w:r>
-        <w:t xml:space="preserve">, via soil volume effects. Although reductions in both</w:t>
+        <w:t xml:space="preserve">. Our combined empirical and modeling approach shows that when non-photosynthetic parameters were kept constant, changes in</w:t>
       </w:r>
       <w:r>
         <w:t xml:space="preserve"> </w:t>
@@ -4771,31 +5082,13 @@
         <w:rPr>
           <w:vertAlign w:val="subscript"/>
         </w:rPr>
-        <w:t xml:space="preserve">max</w:t>
-      </w:r>
-      <w:r>
-        <w:t xml:space="preserve"> </w:t>
-      </w:r>
-      <w:r>
-        <w:t xml:space="preserve">and biomass were strongly correlated among treatments, as hypothesized by Poorter</w:t>
-      </w:r>
-      <w:r>
-        <w:t xml:space="preserve"> </w:t>
-      </w:r>
-      <w:r>
-        <w:rPr>
-          <w:i/>
-        </w:rPr>
-        <w:t xml:space="preserve">et al.</w:t>
-      </w:r>
-      <w:r>
-        <w:t xml:space="preserve"> </w:t>
-      </w:r>
-      <w:r>
-        <w:t xml:space="preserve">(2012)</w:t>
-      </w:r>
-      <w:r>
-        <w:t xml:space="preserve">, we provide evidence that the negative effects of sink limitation on</w:t>
+        <w:t xml:space="preserve">n</w:t>
+      </w:r>
+      <w:r>
+        <w:t xml:space="preserve"> </w:t>
+      </w:r>
+      <w:r>
+        <w:t xml:space="preserve">were not able to fully predict changes in growth, an important distinction often missed in studies that manipulate source/sink activity. It has been suggested that tissue sink activity strongly feedbacks onto source activity, causing growth to control</w:t>
       </w:r>
       <w:r>
         <w:t xml:space="preserve"> </w:t>
@@ -4816,150 +5109,866 @@
         <w:t xml:space="preserve"> </w:t>
       </w:r>
       <w:r>
-        <w:t xml:space="preserve">do not fully explain reduced seedling growth. As estimated whole-plant C use efficiency was decreased in seedlings with belowground sink limitation, this suggests that other components of the C balance were affected. These results are especially noteworthy for process-based growth models that parameterize CUE, tissue respiration and C allocation as fixed processes. For example, classical approaches in tree growth and production modelling are often driven by inputs of C assimilation and processes such as respiration are considered proportional to biomass</w:t>
-      </w:r>
-      <w:r>
-        <w:t xml:space="preserve"> </w:t>
-      </w:r>
-      <w:r>
-        <w:t xml:space="preserve">(Le Roux et al. 2001)</w:t>
-      </w:r>
-      <w:r>
-        <w:t xml:space="preserve"> </w:t>
-      </w:r>
-      <w:r>
-        <w:t xml:space="preserve">or growth rate</w:t>
-      </w:r>
-      <w:r>
-        <w:t xml:space="preserve"> </w:t>
-      </w:r>
-      <w:r>
-        <w:t xml:space="preserve">(Tjoelker et al. 1999)</w:t>
-      </w:r>
-      <w:r>
-        <w:t xml:space="preserve">. It is possible these results represent an initial overestimation of</w:t>
-      </w:r>
-      <w:r>
-        <w:t xml:space="preserve"> </w:t>
-      </w:r>
-      <w:r>
-        <w:rPr>
-          <w:i/>
-        </w:rPr>
-        <w:t xml:space="preserve">A</w:t>
-      </w:r>
-      <w:r>
-        <w:rPr>
-          <w:vertAlign w:val="subscript"/>
-        </w:rPr>
-        <w:t xml:space="preserve">n</w:t>
-      </w:r>
-      <w:r>
-        <w:t xml:space="preserve">, however, the robust empirical based methods used to generate photosynthetic parameters (</w:t>
-      </w:r>
-      <w:r>
-        <w:rPr>
-          <w:i/>
-        </w:rPr>
-        <w:t xml:space="preserve">J</w:t>
-      </w:r>
-      <w:r>
-        <w:rPr>
-          <w:vertAlign w:val="subscript"/>
-        </w:rPr>
-        <w:t xml:space="preserve">max</w:t>
-      </w:r>
-      <w:r>
-        <w:t xml:space="preserve">,</w:t>
-      </w:r>
-      <w:r>
-        <w:t xml:space="preserve"> </w:t>
-      </w:r>
-      <w:r>
-        <w:rPr>
-          <w:i/>
-        </w:rPr>
-        <w:t xml:space="preserve">V</w:t>
-      </w:r>
-      <w:r>
-        <w:rPr>
-          <w:vertAlign w:val="subscript"/>
-        </w:rPr>
-        <w:t xml:space="preserve">cmax</w:t>
-      </w:r>
-      <w:r>
-        <w:t xml:space="preserve">,</w:t>
-      </w:r>
-      <w:r>
-        <w:t xml:space="preserve"> </w:t>
-      </w:r>
-      <w:r>
-        <w:rPr>
-          <w:i/>
-        </w:rPr>
-        <w:t xml:space="preserve">R</w:t>
-      </w:r>
-      <w:r>
-        <w:rPr>
-          <w:vertAlign w:val="subscript"/>
-        </w:rPr>
-        <w:t xml:space="preserve">dark</w:t>
-      </w:r>
-      <w:r>
-        <w:t xml:space="preserve"> </w:t>
-      </w:r>
-      <w:r>
-        <w:t xml:space="preserve">and</w:t>
-      </w:r>
-      <w:r>
-        <w:t xml:space="preserve"> </w:t>
-      </w:r>
-      <w:r>
-        <w:rPr>
-          <w:i/>
-        </w:rPr>
-        <w:t xml:space="preserve">g</w:t>
-      </w:r>
-      <w:r>
-        <w:rPr>
-          <w:vertAlign w:val="subscript"/>
-        </w:rPr>
-        <w:t xml:space="preserve">1</w:t>
-      </w:r>
-      <w:r>
-        <w:t xml:space="preserve">) make this unlikely. Instead, our results indicate a need to evaluate how oversimplified representations of processes other than</w:t>
-      </w:r>
-      <w:r>
-        <w:t xml:space="preserve"> </w:t>
-      </w:r>
-      <w:r>
-        <w:rPr>
-          <w:i/>
-        </w:rPr>
-        <w:t xml:space="preserve">A</w:t>
-      </w:r>
-      <w:r>
-        <w:rPr>
-          <w:vertAlign w:val="subscript"/>
-        </w:rPr>
-        <w:t xml:space="preserve">n</w:t>
-      </w:r>
-      <w:r>
-        <w:t xml:space="preserve"> </w:t>
-      </w:r>
-      <w:r>
-        <w:t xml:space="preserve">affect models which distinguish the fate of assimilate C within a plant. Doing so will provide valuable input to future models as assimilate allocation is a key component in C-balance driven plant growth models</w:t>
-      </w:r>
-      <w:r>
-        <w:t xml:space="preserve"> </w:t>
-      </w:r>
-      <w:r>
-        <w:t xml:space="preserve">(Lacointe 2000)</w:t>
-      </w:r>
-      <w:r>
-        <w:t xml:space="preserve">.</w:t>
-      </w:r>
-    </w:p>
+        <w:t xml:space="preserve">through the demand for C</w:t>
+      </w:r>
+      <w:r>
+        <w:t xml:space="preserve"> </w:t>
+      </w:r>
+      <w:r>
+        <w:t xml:space="preserve">(Körner 2013, 2015)</w:t>
+      </w:r>
+      <w:r>
+        <w:t xml:space="preserve">. Our results imply that testing this hypothesis requires accurate modelling of C mass balance before addressing this debate.</w:t>
+      </w:r>
+    </w:p>
+    <w:p>
+      <w:pPr>
+        <w:pStyle w:val="Heading1"/>
+      </w:pPr>
+      <w:bookmarkStart w:id="42" w:name="acknowledgements"/>
+      <w:bookmarkEnd w:id="42"/>
+      <w:r>
+        <w:t xml:space="preserve">Acknowledgements</w:t>
+      </w:r>
+    </w:p>
+    <w:p>
+      <w:pPr>
+        <w:pStyle w:val="FirstParagraph"/>
+      </w:pPr>
+      <w:r>
+        <w:t xml:space="preserve">We thank Burhan Amiji for his outstanding technical assistance. We would like to thank the many Hawkesbury Institute for the Environment staff and students who helped during the experimental harvest.</w:t>
+      </w:r>
+    </w:p>
+    <w:p>
+      <w:pPr>
+        <w:pStyle w:val="Heading1"/>
+      </w:pPr>
+      <w:bookmarkStart w:id="43" w:name="tables"/>
+      <w:bookmarkEnd w:id="43"/>
+      <w:r>
+        <w:t xml:space="preserve">Tables</w:t>
+      </w:r>
+    </w:p>
+    <w:p>
+      <w:pPr>
+        <w:pStyle w:val="FirstParagraph"/>
+      </w:pPr>
+      <w:r>
+        <w:rPr>
+          <w:b/>
+        </w:rPr>
+        <w:t xml:space="preserve">Table 1</w:t>
+      </w:r>
+      <w:r>
+        <w:t xml:space="preserve">. Responses of plant characteristics of</w:t>
+      </w:r>
+      <w:r>
+        <w:t xml:space="preserve"> </w:t>
+      </w:r>
+      <w:r>
+        <w:rPr>
+          <w:i/>
+        </w:rPr>
+        <w:t xml:space="preserve">Eucalyptus tereticornis</w:t>
+      </w:r>
+      <w:r>
+        <w:t xml:space="preserve"> </w:t>
+      </w:r>
+      <w:r>
+        <w:t xml:space="preserve">seedlings to soil volume treatments, including modelled cumulative net leaf carbon gain. Empirical values reflect the mean (± 1 standard error) for each treatment. Seedling mass, SRL, and fine root length density (FRLD) values are from final harvest. Values of SLA</w:t>
+      </w:r>
+      <w:r>
+        <w:rPr>
+          <w:vertAlign w:val="subscript"/>
+        </w:rPr>
+        <w:t xml:space="preserve">f</w:t>
+      </w:r>
+      <w:r>
+        <w:t xml:space="preserve">, leaf starch, leaf sugars and leaf N</w:t>
+      </w:r>
+      <w:r>
+        <w:rPr>
+          <w:vertAlign w:val="subscript"/>
+        </w:rPr>
+        <w:t xml:space="preserve">f</w:t>
+      </w:r>
+      <w:r>
+        <w:t xml:space="preserve"> </w:t>
+      </w:r>
+      <w:r>
+        <w:t xml:space="preserve">represent overall means across measurement campaigns (n=6). Values for FRLD were only calculated for seedlings in containers as Free seedlings had potentially unlimited soil volume to exploit. For empirical values, different letters represent significant differences between treatments. The volume effect</w:t>
+      </w:r>
+      <w:r>
+        <w:t xml:space="preserve"> </w:t>
+      </w:r>
+      <w:r>
+        <w:rPr>
+          <w:i/>
+        </w:rPr>
+        <w:t xml:space="preserve">P</w:t>
+      </w:r>
+      <w:r>
+        <w:t xml:space="preserve"> </w:t>
+      </w:r>
+      <w:r>
+        <w:t xml:space="preserve">value represents the overall difference between seedlings with soil volume restriction and the control seedlings, except for FRLD which represents only differences between seedlings in containers.</w:t>
+      </w:r>
+    </w:p>
+    <w:tbl>
+      <w:tblPr>
+        <w:tblStyle w:val="TableNormal"/>
+        <w:tblW w:type="pct" w:w="9861.111111111111"/>
+        <w:tblLook w:firstRow="1"/>
+      </w:tblPr>
+      <w:tblGrid>
+        <w:gridCol w:w="2750"/>
+        <w:gridCol w:w="2530"/>
+        <w:gridCol w:w="2860"/>
+        <w:gridCol w:w="2090"/>
+        <w:gridCol w:w="2310"/>
+        <w:gridCol w:w="3080"/>
+      </w:tblGrid>
+      <w:tr>
+        <w:trPr>
+          <w:cnfStyle w:firstRow="1"/>
+        </w:trPr>
+        <w:tc>
+          <w:tcPr>
+            <w:tcBorders>
+              <w:bottom w:val="single"/>
+            </w:tcBorders>
+            <w:vAlign w:val="bottom"/>
+          </w:tcPr>
+          <w:p>
+            <w:pPr>
+              <w:pStyle w:val="Compact"/>
+              <w:jc w:val="left"/>
+            </w:pPr>
+            <w:r>
+              <w:rPr>
+                <w:b/>
+              </w:rPr>
+              <w:t xml:space="preserve">Volume (L)</w:t>
+            </w:r>
+          </w:p>
+        </w:tc>
+        <w:tc>
+          <w:tcPr>
+            <w:tcBorders>
+              <w:bottom w:val="single"/>
+            </w:tcBorders>
+            <w:vAlign w:val="bottom"/>
+          </w:tcPr>
+          <w:p>
+            <w:pPr>
+              <w:pStyle w:val="Compact"/>
+              <w:jc w:val="left"/>
+            </w:pPr>
+            <w:r>
+              <w:rPr>
+                <w:b/>
+              </w:rPr>
+              <w:t xml:space="preserve">Seedling mass (g)</w:t>
+            </w:r>
+          </w:p>
+        </w:tc>
+        <w:tc>
+          <w:tcPr>
+            <w:tcBorders>
+              <w:bottom w:val="single"/>
+            </w:tcBorders>
+            <w:vAlign w:val="bottom"/>
+          </w:tcPr>
+          <w:p>
+            <w:pPr>
+              <w:pStyle w:val="Compact"/>
+              <w:jc w:val="left"/>
+            </w:pPr>
+            <w:r>
+              <w:rPr>
+                <w:b/>
+              </w:rPr>
+              <w:t xml:space="preserve">SLA</w:t>
+            </w:r>
+            <w:r>
+              <w:rPr>
+                <w:vertAlign w:val="subscript"/>
+                <w:b/>
+              </w:rPr>
+              <w:t xml:space="preserve">f</w:t>
+            </w:r>
+            <w:r>
+              <w:rPr>
+                <w:b/>
+              </w:rPr>
+              <w:t xml:space="preserve"> </w:t>
+            </w:r>
+            <w:r>
+              <w:rPr>
+                <w:b/>
+              </w:rPr>
+              <w:t xml:space="preserve">(m</w:t>
+            </w:r>
+            <w:r>
+              <w:rPr>
+                <w:vertAlign w:val="superscript"/>
+                <w:b/>
+              </w:rPr>
+              <w:t xml:space="preserve">2</w:t>
+            </w:r>
+            <w:r>
+              <w:rPr>
+                <w:b/>
+              </w:rPr>
+              <w:t xml:space="preserve"> </w:t>
+            </w:r>
+            <w:r>
+              <w:rPr>
+                <w:b/>
+              </w:rPr>
+              <w:t xml:space="preserve">kg</w:t>
+            </w:r>
+            <w:r>
+              <w:rPr>
+                <w:vertAlign w:val="superscript"/>
+                <w:b/>
+              </w:rPr>
+              <w:t xml:space="preserve">-1</w:t>
+            </w:r>
+            <w:r>
+              <w:rPr>
+                <w:b/>
+              </w:rPr>
+              <w:t xml:space="preserve">)</w:t>
+            </w:r>
+          </w:p>
+        </w:tc>
+        <w:tc>
+          <w:tcPr>
+            <w:tcBorders>
+              <w:bottom w:val="single"/>
+            </w:tcBorders>
+            <w:vAlign w:val="bottom"/>
+          </w:tcPr>
+          <w:p>
+            <w:pPr>
+              <w:pStyle w:val="Compact"/>
+              <w:jc w:val="left"/>
+            </w:pPr>
+            <w:r>
+              <w:rPr>
+                <w:b/>
+              </w:rPr>
+              <w:t xml:space="preserve">SRL (m g</w:t>
+            </w:r>
+            <w:r>
+              <w:rPr>
+                <w:vertAlign w:val="superscript"/>
+                <w:b/>
+              </w:rPr>
+              <w:t xml:space="preserve">-1</w:t>
+            </w:r>
+            <w:r>
+              <w:rPr>
+                <w:b/>
+              </w:rPr>
+              <w:t xml:space="preserve">)</w:t>
+            </w:r>
+          </w:p>
+        </w:tc>
+        <w:tc>
+          <w:tcPr>
+            <w:tcBorders>
+              <w:bottom w:val="single"/>
+            </w:tcBorders>
+            <w:vAlign w:val="bottom"/>
+          </w:tcPr>
+          <w:p>
+            <w:pPr>
+              <w:pStyle w:val="Compact"/>
+              <w:jc w:val="left"/>
+            </w:pPr>
+            <w:r>
+              <w:rPr>
+                <w:b/>
+              </w:rPr>
+              <w:t xml:space="preserve">FRLD (m dm</w:t>
+            </w:r>
+            <w:r>
+              <w:rPr>
+                <w:vertAlign w:val="superscript"/>
+                <w:b/>
+              </w:rPr>
+              <w:t xml:space="preserve">-3</w:t>
+            </w:r>
+            <w:r>
+              <w:rPr>
+                <w:b/>
+              </w:rPr>
+              <w:t xml:space="preserve">)</w:t>
+            </w:r>
+          </w:p>
+        </w:tc>
+        <w:tc>
+          <w:tcPr>
+            <w:tcBorders>
+              <w:bottom w:val="single"/>
+            </w:tcBorders>
+            <w:vAlign w:val="bottom"/>
+          </w:tcPr>
+          <w:p>
+            <w:pPr>
+              <w:pStyle w:val="Compact"/>
+              <w:jc w:val="right"/>
+            </w:pPr>
+            <w:r>
+              <w:rPr>
+                <w:b/>
+              </w:rPr>
+              <w:t xml:space="preserve">Total Net C Gain (g C)</w:t>
+            </w:r>
+          </w:p>
+        </w:tc>
+      </w:tr>
+      <w:tr>
+        <w:tc>
+          <w:p>
+            <w:pPr>
+              <w:pStyle w:val="Compact"/>
+              <w:jc w:val="left"/>
+            </w:pPr>
+            <w:r>
+              <w:t xml:space="preserve">5</w:t>
+            </w:r>
+          </w:p>
+        </w:tc>
+        <w:tc>
+          <w:p>
+            <w:pPr>
+              <w:pStyle w:val="Compact"/>
+              <w:jc w:val="left"/>
+            </w:pPr>
+            <w:r>
+              <w:t xml:space="preserve">14.8 (1.82) a</w:t>
+            </w:r>
+          </w:p>
+        </w:tc>
+        <w:tc>
+          <w:p>
+            <w:pPr>
+              <w:pStyle w:val="Compact"/>
+              <w:jc w:val="left"/>
+            </w:pPr>
+            <w:r>
+              <w:t xml:space="preserve">11.8 (0.32) a</w:t>
+            </w:r>
+          </w:p>
+        </w:tc>
+        <w:tc>
+          <w:p>
+            <w:pPr>
+              <w:pStyle w:val="Compact"/>
+              <w:jc w:val="left"/>
+            </w:pPr>
+            <w:r>
+              <w:t xml:space="preserve">73.0 (6.73) ab</w:t>
+            </w:r>
+          </w:p>
+        </w:tc>
+        <w:tc>
+          <w:p>
+            <w:pPr>
+              <w:pStyle w:val="Compact"/>
+              <w:jc w:val="left"/>
+            </w:pPr>
+            <w:r>
+              <w:t xml:space="preserve">36.4 (5.68) bc</w:t>
+            </w:r>
+          </w:p>
+        </w:tc>
+        <w:tc>
+          <w:p>
+            <w:pPr>
+              <w:pStyle w:val="Compact"/>
+              <w:jc w:val="right"/>
+            </w:pPr>
+            <w:r>
+              <w:t xml:space="preserve">23.1</w:t>
+            </w:r>
+          </w:p>
+        </w:tc>
+      </w:tr>
+      <w:tr>
+        <w:tc>
+          <w:p>
+            <w:pPr>
+              <w:pStyle w:val="Compact"/>
+              <w:jc w:val="left"/>
+            </w:pPr>
+            <w:r>
+              <w:t xml:space="preserve">10</w:t>
+            </w:r>
+          </w:p>
+        </w:tc>
+        <w:tc>
+          <w:p>
+            <w:pPr>
+              <w:pStyle w:val="Compact"/>
+              <w:jc w:val="left"/>
+            </w:pPr>
+            <w:r>
+              <w:t xml:space="preserve">20.0 (2.38) ab</w:t>
+            </w:r>
+          </w:p>
+        </w:tc>
+        <w:tc>
+          <w:p>
+            <w:pPr>
+              <w:pStyle w:val="Compact"/>
+              <w:jc w:val="left"/>
+            </w:pPr>
+            <w:r>
+              <w:t xml:space="preserve">11.7 (0.31) a</w:t>
+            </w:r>
+          </w:p>
+        </w:tc>
+        <w:tc>
+          <w:p>
+            <w:pPr>
+              <w:pStyle w:val="Compact"/>
+              <w:jc w:val="left"/>
+            </w:pPr>
+            <w:r>
+              <w:t xml:space="preserve">99.6 (8.70) b</w:t>
+            </w:r>
+          </w:p>
+        </w:tc>
+        <w:tc>
+          <w:p>
+            <w:pPr>
+              <w:pStyle w:val="Compact"/>
+              <w:jc w:val="left"/>
+            </w:pPr>
+            <w:r>
+              <w:t xml:space="preserve">45.9 (8.68) c</w:t>
+            </w:r>
+          </w:p>
+        </w:tc>
+        <w:tc>
+          <w:p>
+            <w:pPr>
+              <w:pStyle w:val="Compact"/>
+              <w:jc w:val="right"/>
+            </w:pPr>
+            <w:r>
+              <w:t xml:space="preserve">28.8</w:t>
+            </w:r>
+          </w:p>
+        </w:tc>
+      </w:tr>
+      <w:tr>
+        <w:tc>
+          <w:p>
+            <w:pPr>
+              <w:pStyle w:val="Compact"/>
+              <w:jc w:val="left"/>
+            </w:pPr>
+            <w:r>
+              <w:t xml:space="preserve">15</w:t>
+            </w:r>
+          </w:p>
+        </w:tc>
+        <w:tc>
+          <w:p>
+            <w:pPr>
+              <w:pStyle w:val="Compact"/>
+              <w:jc w:val="left"/>
+            </w:pPr>
+            <w:r>
+              <w:t xml:space="preserve">25.4 (2.49) ab</w:t>
+            </w:r>
+          </w:p>
+        </w:tc>
+        <w:tc>
+          <w:p>
+            <w:pPr>
+              <w:pStyle w:val="Compact"/>
+              <w:jc w:val="left"/>
+            </w:pPr>
+            <w:r>
+              <w:t xml:space="preserve">12.7 (0.48) a</w:t>
+            </w:r>
+          </w:p>
+        </w:tc>
+        <w:tc>
+          <w:p>
+            <w:pPr>
+              <w:pStyle w:val="Compact"/>
+              <w:jc w:val="left"/>
+            </w:pPr>
+            <w:r>
+              <w:t xml:space="preserve">74.6 (6.98) ab</w:t>
+            </w:r>
+          </w:p>
+        </w:tc>
+        <w:tc>
+          <w:p>
+            <w:pPr>
+              <w:pStyle w:val="Compact"/>
+              <w:jc w:val="left"/>
+            </w:pPr>
+            <w:r>
+              <w:t xml:space="preserve">20.9 (1.51) ab</w:t>
+            </w:r>
+          </w:p>
+        </w:tc>
+        <w:tc>
+          <w:p>
+            <w:pPr>
+              <w:pStyle w:val="Compact"/>
+              <w:jc w:val="right"/>
+            </w:pPr>
+            <w:r>
+              <w:t xml:space="preserve">43.2</w:t>
+            </w:r>
+          </w:p>
+        </w:tc>
+      </w:tr>
+      <w:tr>
+        <w:tc>
+          <w:p>
+            <w:pPr>
+              <w:pStyle w:val="Compact"/>
+              <w:jc w:val="left"/>
+            </w:pPr>
+            <w:r>
+              <w:t xml:space="preserve">20</w:t>
+            </w:r>
+          </w:p>
+        </w:tc>
+        <w:tc>
+          <w:p>
+            <w:pPr>
+              <w:pStyle w:val="Compact"/>
+              <w:jc w:val="left"/>
+            </w:pPr>
+            <w:r>
+              <w:t xml:space="preserve">23.4 (1.63) ab</w:t>
+            </w:r>
+          </w:p>
+        </w:tc>
+        <w:tc>
+          <w:p>
+            <w:pPr>
+              <w:pStyle w:val="Compact"/>
+              <w:jc w:val="left"/>
+            </w:pPr>
+            <w:r>
+              <w:t xml:space="preserve">11.8 (0.37) a</w:t>
+            </w:r>
+          </w:p>
+        </w:tc>
+        <w:tc>
+          <w:p>
+            <w:pPr>
+              <w:pStyle w:val="Compact"/>
+              <w:jc w:val="left"/>
+            </w:pPr>
+            <w:r>
+              <w:t xml:space="preserve">85.8 (7.37) ab</w:t>
+            </w:r>
+          </w:p>
+        </w:tc>
+        <w:tc>
+          <w:p>
+            <w:pPr>
+              <w:pStyle w:val="Compact"/>
+              <w:jc w:val="left"/>
+            </w:pPr>
+            <w:r>
+              <w:t xml:space="preserve">23.0 (3.09) ab</w:t>
+            </w:r>
+          </w:p>
+        </w:tc>
+        <w:tc>
+          <w:p>
+            <w:pPr>
+              <w:pStyle w:val="Compact"/>
+              <w:jc w:val="right"/>
+            </w:pPr>
+            <w:r>
+              <w:t xml:space="preserve">34.8</w:t>
+            </w:r>
+          </w:p>
+        </w:tc>
+      </w:tr>
+      <w:tr>
+        <w:tc>
+          <w:p>
+            <w:pPr>
+              <w:pStyle w:val="Compact"/>
+              <w:jc w:val="left"/>
+            </w:pPr>
+            <w:r>
+              <w:t xml:space="preserve">25</w:t>
+            </w:r>
+          </w:p>
+        </w:tc>
+        <w:tc>
+          <w:p>
+            <w:pPr>
+              <w:pStyle w:val="Compact"/>
+              <w:jc w:val="left"/>
+            </w:pPr>
+            <w:r>
+              <w:t xml:space="preserve">30.4 (5.49) ab</w:t>
+            </w:r>
+          </w:p>
+        </w:tc>
+        <w:tc>
+          <w:p>
+            <w:pPr>
+              <w:pStyle w:val="Compact"/>
+              <w:jc w:val="left"/>
+            </w:pPr>
+            <w:r>
+              <w:t xml:space="preserve">12.4 (0.40) a</w:t>
+            </w:r>
+          </w:p>
+        </w:tc>
+        <w:tc>
+          <w:p>
+            <w:pPr>
+              <w:pStyle w:val="Compact"/>
+              <w:jc w:val="left"/>
+            </w:pPr>
+            <w:r>
+              <w:t xml:space="preserve">82.5 (15.02) ab</w:t>
+            </w:r>
+          </w:p>
+        </w:tc>
+        <w:tc>
+          <w:p>
+            <w:pPr>
+              <w:pStyle w:val="Compact"/>
+              <w:jc w:val="left"/>
+            </w:pPr>
+            <w:r>
+              <w:t xml:space="preserve">24.7 (7.58) ab</w:t>
+            </w:r>
+          </w:p>
+        </w:tc>
+        <w:tc>
+          <w:p>
+            <w:pPr>
+              <w:pStyle w:val="Compact"/>
+              <w:jc w:val="right"/>
+            </w:pPr>
+            <w:r>
+              <w:t xml:space="preserve">46.2</w:t>
+            </w:r>
+          </w:p>
+        </w:tc>
+      </w:tr>
+      <w:tr>
+        <w:tc>
+          <w:p>
+            <w:pPr>
+              <w:pStyle w:val="Compact"/>
+              <w:jc w:val="left"/>
+            </w:pPr>
+            <w:r>
+              <w:t xml:space="preserve">35</w:t>
+            </w:r>
+          </w:p>
+        </w:tc>
+        <w:tc>
+          <w:p>
+            <w:pPr>
+              <w:pStyle w:val="Compact"/>
+              <w:jc w:val="left"/>
+            </w:pPr>
+            <w:r>
+              <w:t xml:space="preserve">52.2 (9.55) b</w:t>
+            </w:r>
+          </w:p>
+        </w:tc>
+        <w:tc>
+          <w:p>
+            <w:pPr>
+              <w:pStyle w:val="Compact"/>
+              <w:jc w:val="left"/>
+            </w:pPr>
+            <w:r>
+              <w:t xml:space="preserve">13.5 (0.46) ab</w:t>
+            </w:r>
+          </w:p>
+        </w:tc>
+        <w:tc>
+          <w:p>
+            <w:pPr>
+              <w:pStyle w:val="Compact"/>
+              <w:jc w:val="left"/>
+            </w:pPr>
+            <w:r>
+              <w:t xml:space="preserve">63.1 (6.47) a</w:t>
+            </w:r>
+          </w:p>
+        </w:tc>
+        <w:tc>
+          <w:p>
+            <w:pPr>
+              <w:pStyle w:val="Compact"/>
+              <w:jc w:val="left"/>
+            </w:pPr>
+            <w:r>
+              <w:t xml:space="preserve">13.3 (1.98) a</w:t>
+            </w:r>
+          </w:p>
+        </w:tc>
+        <w:tc>
+          <w:p>
+            <w:pPr>
+              <w:pStyle w:val="Compact"/>
+              <w:jc w:val="right"/>
+            </w:pPr>
+            <w:r>
+              <w:t xml:space="preserve">79.9</w:t>
+            </w:r>
+          </w:p>
+        </w:tc>
+      </w:tr>
+      <w:tr>
+        <w:tc>
+          <w:p>
+            <w:pPr>
+              <w:pStyle w:val="Compact"/>
+              <w:jc w:val="left"/>
+            </w:pPr>
+            <w:r>
+              <w:t xml:space="preserve">Free</w:t>
+            </w:r>
+          </w:p>
+        </w:tc>
+        <w:tc>
+          <w:p>
+            <w:pPr>
+              <w:pStyle w:val="Compact"/>
+              <w:jc w:val="left"/>
+            </w:pPr>
+            <w:r>
+              <w:t xml:space="preserve">174.5 (18.02) c</w:t>
+            </w:r>
+          </w:p>
+        </w:tc>
+        <w:tc>
+          <w:p>
+            <w:pPr>
+              <w:pStyle w:val="Compact"/>
+              <w:jc w:val="left"/>
+            </w:pPr>
+            <w:r>
+              <w:t xml:space="preserve">15.1 (0.47) b</w:t>
+            </w:r>
+          </w:p>
+        </w:tc>
+        <w:tc>
+          <w:p>
+            <w:pPr>
+              <w:pStyle w:val="Compact"/>
+              <w:jc w:val="left"/>
+            </w:pPr>
+            <w:r>
+              <w:t xml:space="preserve">50.9 (5.00) a</w:t>
+            </w:r>
+          </w:p>
+        </w:tc>
+        <w:tc>
+          <w:p>
+            <w:pStyle w:val="Compact"/>
+          </w:p>
+        </w:tc>
+        <w:tc>
+          <w:p>
+            <w:pPr>
+              <w:pStyle w:val="Compact"/>
+              <w:jc w:val="right"/>
+            </w:pPr>
+            <w:r>
+              <w:t xml:space="preserve">213.6</w:t>
+            </w:r>
+          </w:p>
+        </w:tc>
+      </w:tr>
+      <w:tr>
+        <w:tc>
+          <w:p>
+            <w:pPr>
+              <w:pStyle w:val="Compact"/>
+              <w:jc w:val="left"/>
+            </w:pPr>
+            <w:r>
+              <w:t xml:space="preserve">Volume Effect (P value)</w:t>
+            </w:r>
+          </w:p>
+        </w:tc>
+        <w:tc>
+          <w:p>
+            <w:pPr>
+              <w:pStyle w:val="Compact"/>
+              <w:jc w:val="left"/>
+            </w:pPr>
+            <w:r>
+              <w:t xml:space="preserve">0.001</w:t>
+            </w:r>
+          </w:p>
+        </w:tc>
+        <w:tc>
+          <w:p>
+            <w:pPr>
+              <w:pStyle w:val="Compact"/>
+              <w:jc w:val="left"/>
+            </w:pPr>
+            <w:r>
+              <w:t xml:space="preserve">0.001</w:t>
+            </w:r>
+          </w:p>
+        </w:tc>
+        <w:tc>
+          <w:p>
+            <w:pPr>
+              <w:pStyle w:val="Compact"/>
+              <w:jc w:val="left"/>
+            </w:pPr>
+            <w:r>
+              <w:t xml:space="preserve">0.009</w:t>
+            </w:r>
+          </w:p>
+        </w:tc>
+        <w:tc>
+          <w:p>
+            <w:pPr>
+              <w:pStyle w:val="Compact"/>
+              <w:jc w:val="left"/>
+            </w:pPr>
+            <w:r>
+              <w:t xml:space="preserve">0.001</w:t>
+            </w:r>
+          </w:p>
+        </w:tc>
+        <w:tc>
+          <w:p>
+            <w:pPr>
+              <w:pStyle w:val="Compact"/>
+              <w:jc w:val="right"/>
+            </w:pPr>
+            <w:r>
+              <w:t xml:space="preserve">NA</w:t>
+            </w:r>
+          </w:p>
+        </w:tc>
+      </w:tr>
+    </w:tbl>
     <w:p>
       <w:pPr>
         <w:pStyle w:val="BodyText"/>
@@ -4968,226 +5977,13 @@
         <w:br w:type="textWrapping"/>
       </w:r>
       <w:r>
-        <w:t xml:space="preserve">Focusing only on empirical results in this study points to</w:t>
-      </w:r>
-      <w:r>
-        <w:t xml:space="preserve"> </w:t>
-      </w:r>
-      <w:r>
-        <w:rPr>
-          <w:i/>
-        </w:rPr>
-        <w:t xml:space="preserve">A</w:t>
-      </w:r>
-      <w:r>
-        <w:rPr>
-          <w:vertAlign w:val="subscript"/>
-        </w:rPr>
-        <w:t xml:space="preserve">n</w:t>
-      </w:r>
-      <w:r>
-        <w:t xml:space="preserve"> </w:t>
-      </w:r>
-      <w:r>
-        <w:t xml:space="preserve">driving reductions in seedling growth. Modelling cumulative net seedling C gain, however, suggests that other components of the C balance, beyond</w:t>
-      </w:r>
-      <w:r>
-        <w:t xml:space="preserve"> </w:t>
-      </w:r>
-      <w:r>
-        <w:rPr>
-          <w:i/>
-        </w:rPr>
-        <w:t xml:space="preserve">A</w:t>
-      </w:r>
-      <w:r>
-        <w:rPr>
-          <w:vertAlign w:val="subscript"/>
-        </w:rPr>
-        <w:t xml:space="preserve">n</w:t>
-      </w:r>
-      <w:r>
-        <w:t xml:space="preserve">, are required to explain the observed seedling biomass response to sink manipulation. This finding is noteworthy, as partial accounting of the different mechanisms involved in plant C balance can lead to erroneous conclusions</w:t>
-      </w:r>
-      <w:r>
-        <w:t xml:space="preserve"> </w:t>
-      </w:r>
-      <w:r>
-        <w:t xml:space="preserve">(Valentini et al. 2000)</w:t>
-      </w:r>
-      <w:r>
-        <w:t xml:space="preserve">. For example, the fraction of photosynthate used in respiration is known to vary depending on species and local environmental conditions</w:t>
-      </w:r>
-      <w:r>
-        <w:t xml:space="preserve"> </w:t>
-      </w:r>
-      <w:r>
-        <w:t xml:space="preserve">(Lambers et al. 2008)</w:t>
-      </w:r>
-      <w:r>
-        <w:t xml:space="preserve">, yet is often considered a static parameter in process based growth models. Thus, we agree with conclusions from Valentine and Mäkelä</w:t>
-      </w:r>
-      <w:r>
-        <w:t xml:space="preserve"> </w:t>
-      </w:r>
-      <w:r>
-        <w:t xml:space="preserve">(2005)</w:t>
-      </w:r>
-      <w:r>
-        <w:t xml:space="preserve"> </w:t>
-      </w:r>
-      <w:r>
-        <w:t xml:space="preserve">that the problem with predicting tree growth is a problem in forecasting the assimilation and allocation of C and other constituents. Future empirical and modelling studies should focus on how feedbacks from sink activity affect both rates of</w:t>
-      </w:r>
-      <w:r>
-        <w:t xml:space="preserve"> </w:t>
-      </w:r>
-      <w:r>
-        <w:rPr>
-          <w:i/>
-        </w:rPr>
-        <w:t xml:space="preserve">A</w:t>
-      </w:r>
-      <w:r>
-        <w:rPr>
-          <w:vertAlign w:val="subscript"/>
-        </w:rPr>
-        <w:t xml:space="preserve">n</w:t>
-      </w:r>
-      <w:r>
-        <w:t xml:space="preserve"> </w:t>
-      </w:r>
-      <w:r>
-        <w:t xml:space="preserve">and the fate of C allocated to growth, respiration and C storage in leaves. However, the degree to which these mechanisms regulate the C available for growth will undoubtedly shift across different species and environmental conditions.</w:t>
-      </w:r>
-    </w:p>
-    <w:p>
-      <w:pPr>
-        <w:pStyle w:val="Heading2"/>
-      </w:pPr>
-      <w:bookmarkStart w:id="42" w:name="conclusions"/>
-      <w:bookmarkEnd w:id="42"/>
-      <w:r>
-        <w:t xml:space="preserve">Conclusions</w:t>
-      </w:r>
-    </w:p>
-    <w:p>
-      <w:pPr>
-        <w:pStyle w:val="FirstParagraph"/>
-      </w:pPr>
-      <w:r>
-        <w:t xml:space="preserve">With a unique field-based design we detected a massive effect of container volume on seedling growth, when compared with naturally planted seedlings. This finding is important as manipulations of plants grown in containers are often used to draw conclusions about growth and physiological principles, but how these results actually reflect field-grown plants is seldom studied. As seedlings maintained a conservative partitioning strategy, aboveground biomass was restricted in coordination with root restriction from limited soil volume. Photosynthesis was affected by both reduced nutrient uptake and the buildup of starch, both potential mechanism for downregulation of</w:t>
-      </w:r>
-      <w:r>
-        <w:t xml:space="preserve"> </w:t>
-      </w:r>
-      <w:r>
-        <w:rPr>
-          <w:i/>
-        </w:rPr>
-        <w:t xml:space="preserve">A</w:t>
-      </w:r>
-      <w:r>
-        <w:rPr>
-          <w:vertAlign w:val="subscript"/>
-        </w:rPr>
-        <w:t xml:space="preserve">n</w:t>
-      </w:r>
-      <w:r>
-        <w:t xml:space="preserve">. Our combined empirical and modeling approach shows that when non-photosynthetic parameters were kept constant, changes in</w:t>
-      </w:r>
-      <w:r>
-        <w:t xml:space="preserve"> </w:t>
-      </w:r>
-      <w:r>
-        <w:rPr>
-          <w:i/>
-        </w:rPr>
-        <w:t xml:space="preserve">A</w:t>
-      </w:r>
-      <w:r>
-        <w:rPr>
-          <w:vertAlign w:val="subscript"/>
-        </w:rPr>
-        <w:t xml:space="preserve">n</w:t>
-      </w:r>
-      <w:r>
-        <w:t xml:space="preserve"> </w:t>
-      </w:r>
-      <w:r>
-        <w:t xml:space="preserve">were not able to fully to predict changes in growth, an important distinction often missed in studies that manipulate source/sink activity. It has been suggested that tissue sink activity strongly feedbacks onto source activity, causing growth to control</w:t>
-      </w:r>
-      <w:r>
-        <w:t xml:space="preserve"> </w:t>
-      </w:r>
-      <w:r>
-        <w:rPr>
-          <w:i/>
-        </w:rPr>
-        <w:t xml:space="preserve">A</w:t>
-      </w:r>
-      <w:r>
-        <w:rPr>
-          <w:vertAlign w:val="subscript"/>
-        </w:rPr>
-        <w:t xml:space="preserve">n</w:t>
-      </w:r>
-      <w:r>
-        <w:t xml:space="preserve"> </w:t>
-      </w:r>
-      <w:r>
-        <w:t xml:space="preserve">through the demand for C</w:t>
-      </w:r>
-      <w:r>
-        <w:t xml:space="preserve"> </w:t>
-      </w:r>
-      <w:r>
-        <w:t xml:space="preserve">(Körner 2013, 2015)</w:t>
-      </w:r>
-      <w:r>
-        <w:t xml:space="preserve">. Our results imply that testing this hypothesis requires accurate modelling of C mass balance before addressing this debate.</w:t>
-      </w:r>
-    </w:p>
-    <w:p>
-      <w:pPr>
-        <w:pStyle w:val="Heading1"/>
-      </w:pPr>
-      <w:bookmarkStart w:id="43" w:name="acknowledgements"/>
-      <w:bookmarkEnd w:id="43"/>
-      <w:r>
-        <w:t xml:space="preserve">Acknowledgements</w:t>
-      </w:r>
-    </w:p>
-    <w:p>
-      <w:pPr>
-        <w:pStyle w:val="FirstParagraph"/>
-      </w:pPr>
-      <w:r>
-        <w:t xml:space="preserve">We thank Burhan Amiji for his outstanding technical assistance. We would like to thank the many Hawkesbury Institute for the Environment staff and students who helped during the experimental harvest.</w:t>
-      </w:r>
-    </w:p>
-    <w:p>
-      <w:pPr>
-        <w:pStyle w:val="Heading1"/>
-      </w:pPr>
-      <w:bookmarkStart w:id="44" w:name="tables"/>
-      <w:bookmarkEnd w:id="44"/>
-      <w:r>
-        <w:t xml:space="preserve">Tables</w:t>
-      </w:r>
-    </w:p>
-    <w:p>
-      <w:pPr>
-        <w:pStyle w:val="FirstParagraph"/>
-      </w:pPr>
-      <w:r>
         <w:rPr>
           <w:b/>
         </w:rPr>
-        <w:t xml:space="preserve">Table 1</w:t>
-      </w:r>
-      <w:r>
-        <w:t xml:space="preserve">.Responses of plant and leaf characteristics of</w:t>
+        <w:t xml:space="preserve">Table 2</w:t>
+      </w:r>
+      <w:r>
+        <w:t xml:space="preserve">. Responses of leaf and root chemistry of</w:t>
       </w:r>
       <w:r>
         <w:t xml:space="preserve"> </w:t>
@@ -5202,7 +5998,19 @@
         <w:t xml:space="preserve"> </w:t>
       </w:r>
       <w:r>
-        <w:t xml:space="preserve">seedlings to soil volume treatments. Each value reflects the mean (± 1 standard error) for each treatment. Seedling mass and leaf</w:t>
+        <w:t xml:space="preserve">seedlings to soil volume treatments. Each value reflects the mean (± 1 standard error) for each treatment. Values of leaf starch, leaf sugars and leaf N</w:t>
+      </w:r>
+      <w:r>
+        <w:rPr>
+          <w:vertAlign w:val="subscript"/>
+        </w:rPr>
+        <w:t xml:space="preserve">f</w:t>
+      </w:r>
+      <w:r>
+        <w:t xml:space="preserve"> </w:t>
+      </w:r>
+      <w:r>
+        <w:t xml:space="preserve">represent overall means across measurement campaigns (n=6). Leaf</w:t>
       </w:r>
       <w:r>
         <w:t xml:space="preserve"> </w:t>
@@ -5220,59 +6028,22 @@
         <w:t xml:space="preserve">13</w:t>
       </w:r>
       <w:r>
-        <w:t xml:space="preserve">C values are from final harvest. Values of SLA</w:t>
-      </w:r>
-      <w:r>
-        <w:rPr>
-          <w:vertAlign w:val="subscript"/>
-        </w:rPr>
-        <w:t xml:space="preserve">f</w:t>
-      </w:r>
-      <w:r>
-        <w:t xml:space="preserve">, leaf starch, leaf sugars and leaf N</w:t>
-      </w:r>
-      <w:r>
-        <w:rPr>
-          <w:vertAlign w:val="subscript"/>
-        </w:rPr>
-        <w:t xml:space="preserve">f</w:t>
-      </w:r>
-      <w:r>
-        <w:t xml:space="preserve"> </w:t>
-      </w:r>
-      <w:r>
-        <w:t xml:space="preserve">represent overall means across measurement campaigns (n=6). Different letters represent significant differences between treatments. The volume effect</w:t>
-      </w:r>
-      <w:r>
-        <w:t xml:space="preserve"> </w:t>
-      </w:r>
-      <w:r>
-        <w:rPr>
-          <w:i/>
-        </w:rPr>
-        <w:t xml:space="preserve">P</w:t>
-      </w:r>
-      <w:r>
-        <w:t xml:space="preserve"> </w:t>
-      </w:r>
-      <w:r>
-        <w:t xml:space="preserve">value represents the overall difference between seedlings with soil volume restriction and the control seedlings.</w:t>
+        <w:t xml:space="preserve">C and root N values are from final harvest. Different letters represent significant differences between treatments. The volume effect P value represents the overall difference between seedlings with soil volume restriction and the control seedlings.</w:t>
       </w:r>
     </w:p>
     <w:tbl>
       <w:tblPr>
         <w:tblStyle w:val="TableNormal"/>
-        <w:tblW w:type="pct" w:w="11319.444444444443"/>
+        <w:tblW w:type="pct" w:w="9027.777777777777"/>
         <w:tblLook w:firstRow="1"/>
       </w:tblPr>
       <w:tblGrid>
         <w:gridCol w:w="2750"/>
-        <w:gridCol w:w="2530"/>
-        <w:gridCol w:w="2860"/>
         <w:gridCol w:w="2310"/>
         <w:gridCol w:w="2310"/>
         <w:gridCol w:w="2090"/>
         <w:gridCol w:w="3080"/>
+        <w:gridCol w:w="1760"/>
       </w:tblGrid>
       <w:tr>
         <w:trPr>
@@ -5314,7 +6085,7 @@
               <w:rPr>
                 <w:b/>
               </w:rPr>
-              <w:t xml:space="preserve">Seedling mass (g)</w:t>
+              <w:t xml:space="preserve">Leaf Starch (%)</w:t>
             </w:r>
           </w:p>
         </w:tc>
@@ -5334,58 +6105,7 @@
               <w:rPr>
                 <w:b/>
               </w:rPr>
-              <w:t xml:space="preserve">SLA</w:t>
-            </w:r>
-            <w:r>
-              <w:rPr>
-                <w:vertAlign w:val="subscript"/>
-                <w:b/>
-              </w:rPr>
-              <w:t xml:space="preserve">f</w:t>
-            </w:r>
-            <w:r>
-              <w:rPr>
-                <w:b/>
-              </w:rPr>
-              <w:t xml:space="preserve"> </w:t>
-            </w:r>
-            <w:r>
-              <w:rPr>
-                <w:b/>
-              </w:rPr>
-              <w:t xml:space="preserve">(m</w:t>
-            </w:r>
-            <w:r>
-              <w:rPr>
-                <w:vertAlign w:val="superscript"/>
-                <w:b/>
-              </w:rPr>
-              <w:t xml:space="preserve">2</w:t>
-            </w:r>
-            <w:r>
-              <w:rPr>
-                <w:b/>
-              </w:rPr>
-              <w:t xml:space="preserve"> </w:t>
-            </w:r>
-            <w:r>
-              <w:rPr>
-                <w:b/>
-              </w:rPr>
-              <w:t xml:space="preserve">kg</w:t>
-            </w:r>
-            <w:r>
-              <w:rPr>
-                <w:vertAlign w:val="superscript"/>
-                <w:b/>
-              </w:rPr>
-              <w:t xml:space="preserve">-1</w:t>
-            </w:r>
-            <w:r>
-              <w:rPr>
-                <w:b/>
-              </w:rPr>
-              <w:t xml:space="preserve">)</w:t>
+              <w:t xml:space="preserve">Leaf Sugars (%)</w:t>
             </w:r>
           </w:p>
         </w:tc>
@@ -5405,7 +6125,26 @@
               <w:rPr>
                 <w:b/>
               </w:rPr>
-              <w:t xml:space="preserve">Leaf Starch (%)</w:t>
+              <w:t xml:space="preserve">Leaf N</w:t>
+            </w:r>
+            <w:r>
+              <w:rPr>
+                <w:vertAlign w:val="subscript"/>
+                <w:b/>
+              </w:rPr>
+              <w:t xml:space="preserve">f</w:t>
+            </w:r>
+            <w:r>
+              <w:rPr>
+                <w:b/>
+              </w:rPr>
+              <w:t xml:space="preserve"> </w:t>
+            </w:r>
+            <w:r>
+              <w:rPr>
+                <w:b/>
+              </w:rPr>
+              <w:t xml:space="preserve">(%)</w:t>
             </w:r>
           </w:p>
         </w:tc>
@@ -5425,7 +6164,32 @@
               <w:rPr>
                 <w:b/>
               </w:rPr>
-              <w:t xml:space="preserve">Leaf Sugars (%)</w:t>
+              <w:t xml:space="preserve">Leaf</w:t>
+            </w:r>
+            <w:r>
+              <w:rPr>
+                <w:b/>
+              </w:rPr>
+              <w:t xml:space="preserve"> </w:t>
+            </w:r>
+            <m:oMath>
+              <m:r>
+                <m:rPr/>
+                <m:t>δ</m:t>
+              </m:r>
+            </m:oMath>
+            <w:r>
+              <w:rPr>
+                <w:vertAlign w:val="superscript"/>
+                <w:b/>
+              </w:rPr>
+              <w:t xml:space="preserve">13</w:t>
+            </w:r>
+            <w:r>
+              <w:rPr>
+                <w:b/>
+              </w:rPr>
+              <w:t xml:space="preserve">C (‰)</w:t>
             </w:r>
           </w:p>
         </w:tc>
@@ -5445,71 +6209,7 @@
               <w:rPr>
                 <w:b/>
               </w:rPr>
-              <w:t xml:space="preserve">Leaf N</w:t>
-            </w:r>
-            <w:r>
-              <w:rPr>
-                <w:vertAlign w:val="subscript"/>
-                <w:b/>
-              </w:rPr>
-              <w:t xml:space="preserve">f</w:t>
-            </w:r>
-            <w:r>
-              <w:rPr>
-                <w:b/>
-              </w:rPr>
-              <w:t xml:space="preserve"> </w:t>
-            </w:r>
-            <w:r>
-              <w:rPr>
-                <w:b/>
-              </w:rPr>
-              <w:t xml:space="preserve">(%)</w:t>
-            </w:r>
-          </w:p>
-        </w:tc>
-        <w:tc>
-          <w:tcPr>
-            <w:tcBorders>
-              <w:bottom w:val="single"/>
-            </w:tcBorders>
-            <w:vAlign w:val="bottom"/>
-          </w:tcPr>
-          <w:p>
-            <w:pPr>
-              <w:pStyle w:val="Compact"/>
-              <w:jc w:val="left"/>
-            </w:pPr>
-            <w:r>
-              <w:rPr>
-                <w:b/>
-              </w:rPr>
-              <w:t xml:space="preserve">Leaf</w:t>
-            </w:r>
-            <w:r>
-              <w:rPr>
-                <w:b/>
-              </w:rPr>
-              <w:t xml:space="preserve"> </w:t>
-            </w:r>
-            <m:oMath>
-              <m:r>
-                <m:rPr/>
-                <m:t>δ</m:t>
-              </m:r>
-            </m:oMath>
-            <w:r>
-              <w:rPr>
-                <w:vertAlign w:val="superscript"/>
-                <w:b/>
-              </w:rPr>
-              <w:t xml:space="preserve">13</w:t>
-            </w:r>
-            <w:r>
-              <w:rPr>
-                <w:b/>
-              </w:rPr>
-              <w:t xml:space="preserve">C (‰)</w:t>
+              <w:t xml:space="preserve">Root N (%)</w:t>
             </w:r>
           </w:p>
         </w:tc>
@@ -5533,28 +6233,6 @@
               <w:jc w:val="left"/>
             </w:pPr>
             <w:r>
-              <w:t xml:space="preserve">14.8 (1.82) a</w:t>
-            </w:r>
-          </w:p>
-        </w:tc>
-        <w:tc>
-          <w:p>
-            <w:pPr>
-              <w:pStyle w:val="Compact"/>
-              <w:jc w:val="left"/>
-            </w:pPr>
-            <w:r>
-              <w:t xml:space="preserve">11.8 (0.32) a</w:t>
-            </w:r>
-          </w:p>
-        </w:tc>
-        <w:tc>
-          <w:p>
-            <w:pPr>
-              <w:pStyle w:val="Compact"/>
-              <w:jc w:val="left"/>
-            </w:pPr>
-            <w:r>
               <w:t xml:space="preserve">12.7 (0.97) b</w:t>
             </w:r>
           </w:p>
@@ -5589,6 +6267,17 @@
             </w:pPr>
             <w:r>
               <w:t xml:space="preserve">-30.1 (0.26) a</w:t>
+            </w:r>
+          </w:p>
+        </w:tc>
+        <w:tc>
+          <w:p>
+            <w:pPr>
+              <w:pStyle w:val="Compact"/>
+              <w:jc w:val="left"/>
+            </w:pPr>
+            <w:r>
+              <w:t xml:space="preserve">0.78 (0.04) ab</w:t>
             </w:r>
           </w:p>
         </w:tc>
@@ -5612,28 +6301,6 @@
               <w:jc w:val="left"/>
             </w:pPr>
             <w:r>
-              <w:t xml:space="preserve">20.0 (2.38) ab</w:t>
-            </w:r>
-          </w:p>
-        </w:tc>
-        <w:tc>
-          <w:p>
-            <w:pPr>
-              <w:pStyle w:val="Compact"/>
-              <w:jc w:val="left"/>
-            </w:pPr>
-            <w:r>
-              <w:t xml:space="preserve">11.7 (0.31) a</w:t>
-            </w:r>
-          </w:p>
-        </w:tc>
-        <w:tc>
-          <w:p>
-            <w:pPr>
-              <w:pStyle w:val="Compact"/>
-              <w:jc w:val="left"/>
-            </w:pPr>
-            <w:r>
               <w:t xml:space="preserve">9.4 (0.75) ab</w:t>
             </w:r>
           </w:p>
@@ -5668,6 +6335,17 @@
             </w:pPr>
             <w:r>
               <w:t xml:space="preserve">-30.2 (0.25) a</w:t>
+            </w:r>
+          </w:p>
+        </w:tc>
+        <w:tc>
+          <w:p>
+            <w:pPr>
+              <w:pStyle w:val="Compact"/>
+              <w:jc w:val="left"/>
+            </w:pPr>
+            <w:r>
+              <w:t xml:space="preserve">0.75 (0.02) a</w:t>
             </w:r>
           </w:p>
         </w:tc>
@@ -5691,28 +6369,6 @@
               <w:jc w:val="left"/>
             </w:pPr>
             <w:r>
-              <w:t xml:space="preserve">25.4 (2.49) ab</w:t>
-            </w:r>
-          </w:p>
-        </w:tc>
-        <w:tc>
-          <w:p>
-            <w:pPr>
-              <w:pStyle w:val="Compact"/>
-              <w:jc w:val="left"/>
-            </w:pPr>
-            <w:r>
-              <w:t xml:space="preserve">12.7 (0.48) a</w:t>
-            </w:r>
-          </w:p>
-        </w:tc>
-        <w:tc>
-          <w:p>
-            <w:pPr>
-              <w:pStyle w:val="Compact"/>
-              <w:jc w:val="left"/>
-            </w:pPr>
-            <w:r>
               <w:t xml:space="preserve">7.3 (0.73) a</w:t>
             </w:r>
           </w:p>
@@ -5747,6 +6403,17 @@
             </w:pPr>
             <w:r>
               <w:t xml:space="preserve">-30.3 (0.36) a</w:t>
+            </w:r>
+          </w:p>
+        </w:tc>
+        <w:tc>
+          <w:p>
+            <w:pPr>
+              <w:pStyle w:val="Compact"/>
+              <w:jc w:val="left"/>
+            </w:pPr>
+            <w:r>
+              <w:t xml:space="preserve">0.71 (0.02) a</w:t>
             </w:r>
           </w:p>
         </w:tc>
@@ -5770,28 +6437,6 @@
               <w:jc w:val="left"/>
             </w:pPr>
             <w:r>
-              <w:t xml:space="preserve">23.4 (1.63) ab</w:t>
-            </w:r>
-          </w:p>
-        </w:tc>
-        <w:tc>
-          <w:p>
-            <w:pPr>
-              <w:pStyle w:val="Compact"/>
-              <w:jc w:val="left"/>
-            </w:pPr>
-            <w:r>
-              <w:t xml:space="preserve">11.8 (0.37) a</w:t>
-            </w:r>
-          </w:p>
-        </w:tc>
-        <w:tc>
-          <w:p>
-            <w:pPr>
-              <w:pStyle w:val="Compact"/>
-              <w:jc w:val="left"/>
-            </w:pPr>
-            <w:r>
               <w:t xml:space="preserve">9.5 (0.88) ab</w:t>
             </w:r>
           </w:p>
@@ -5826,6 +6471,17 @@
             </w:pPr>
             <w:r>
               <w:t xml:space="preserve">-29.7 (0.28) a</w:t>
+            </w:r>
+          </w:p>
+        </w:tc>
+        <w:tc>
+          <w:p>
+            <w:pPr>
+              <w:pStyle w:val="Compact"/>
+              <w:jc w:val="left"/>
+            </w:pPr>
+            <w:r>
+              <w:t xml:space="preserve">0.76 (0.04) a</w:t>
             </w:r>
           </w:p>
         </w:tc>
@@ -5849,28 +6505,6 @@
               <w:jc w:val="left"/>
             </w:pPr>
             <w:r>
-              <w:t xml:space="preserve">30.4 (5.49) ab</w:t>
-            </w:r>
-          </w:p>
-        </w:tc>
-        <w:tc>
-          <w:p>
-            <w:pPr>
-              <w:pStyle w:val="Compact"/>
-              <w:jc w:val="left"/>
-            </w:pPr>
-            <w:r>
-              <w:t xml:space="preserve">12.4 (0.40) a</w:t>
-            </w:r>
-          </w:p>
-        </w:tc>
-        <w:tc>
-          <w:p>
-            <w:pPr>
-              <w:pStyle w:val="Compact"/>
-              <w:jc w:val="left"/>
-            </w:pPr>
-            <w:r>
               <w:t xml:space="preserve">9.8 (0.71) ab</w:t>
             </w:r>
           </w:p>
@@ -5905,6 +6539,17 @@
             </w:pPr>
             <w:r>
               <w:t xml:space="preserve">-29.7 (0.25) a</w:t>
+            </w:r>
+          </w:p>
+        </w:tc>
+        <w:tc>
+          <w:p>
+            <w:pPr>
+              <w:pStyle w:val="Compact"/>
+              <w:jc w:val="left"/>
+            </w:pPr>
+            <w:r>
+              <w:t xml:space="preserve">0.74 (0.02) a</w:t>
             </w:r>
           </w:p>
         </w:tc>
@@ -5928,28 +6573,6 @@
               <w:jc w:val="left"/>
             </w:pPr>
             <w:r>
-              <w:t xml:space="preserve">52.2 (9.55) b</w:t>
-            </w:r>
-          </w:p>
-        </w:tc>
-        <w:tc>
-          <w:p>
-            <w:pPr>
-              <w:pStyle w:val="Compact"/>
-              <w:jc w:val="left"/>
-            </w:pPr>
-            <w:r>
-              <w:t xml:space="preserve">13.5 (0.46) ab</w:t>
-            </w:r>
-          </w:p>
-        </w:tc>
-        <w:tc>
-          <w:p>
-            <w:pPr>
-              <w:pStyle w:val="Compact"/>
-              <w:jc w:val="left"/>
-            </w:pPr>
-            <w:r>
               <w:t xml:space="preserve">9.8 (0.65) ab</w:t>
             </w:r>
           </w:p>
@@ -5984,6 +6607,17 @@
             </w:pPr>
             <w:r>
               <w:t xml:space="preserve">-30.6 (0.38) a</w:t>
+            </w:r>
+          </w:p>
+        </w:tc>
+        <w:tc>
+          <w:p>
+            <w:pPr>
+              <w:pStyle w:val="Compact"/>
+              <w:jc w:val="left"/>
+            </w:pPr>
+            <w:r>
+              <w:t xml:space="preserve">0.77 (0.03) ab</w:t>
             </w:r>
           </w:p>
         </w:tc>
@@ -6007,28 +6641,6 @@
               <w:jc w:val="left"/>
             </w:pPr>
             <w:r>
-              <w:t xml:space="preserve">174.5 (18.02) c</w:t>
-            </w:r>
-          </w:p>
-        </w:tc>
-        <w:tc>
-          <w:p>
-            <w:pPr>
-              <w:pStyle w:val="Compact"/>
-              <w:jc w:val="left"/>
-            </w:pPr>
-            <w:r>
-              <w:t xml:space="preserve">15.1 (0.47) b</w:t>
-            </w:r>
-          </w:p>
-        </w:tc>
-        <w:tc>
-          <w:p>
-            <w:pPr>
-              <w:pStyle w:val="Compact"/>
-              <w:jc w:val="left"/>
-            </w:pPr>
-            <w:r>
               <w:t xml:space="preserve">6.8 (0.65) a</w:t>
             </w:r>
           </w:p>
@@ -6063,6 +6675,17 @@
             </w:pPr>
             <w:r>
               <w:t xml:space="preserve">-30.0 (0.34) a</w:t>
+            </w:r>
+          </w:p>
+        </w:tc>
+        <w:tc>
+          <w:p>
+            <w:pPr>
+              <w:pStyle w:val="Compact"/>
+              <w:jc w:val="left"/>
+            </w:pPr>
+            <w:r>
+              <w:t xml:space="preserve">0.90 (0.03) b</w:t>
             </w:r>
           </w:p>
         </w:tc>
@@ -6086,6 +6709,28 @@
               <w:jc w:val="left"/>
             </w:pPr>
             <w:r>
+              <w:t xml:space="preserve">0.029</w:t>
+            </w:r>
+          </w:p>
+        </w:tc>
+        <w:tc>
+          <w:p>
+            <w:pPr>
+              <w:pStyle w:val="Compact"/>
+              <w:jc w:val="left"/>
+            </w:pPr>
+            <w:r>
+              <w:t xml:space="preserve">0.125</w:t>
+            </w:r>
+          </w:p>
+        </w:tc>
+        <w:tc>
+          <w:p>
+            <w:pPr>
+              <w:pStyle w:val="Compact"/>
+              <w:jc w:val="left"/>
+            </w:pPr>
+            <w:r>
               <w:t xml:space="preserve">0.001</w:t>
             </w:r>
           </w:p>
@@ -6097,539 +6742,10 @@
               <w:jc w:val="left"/>
             </w:pPr>
             <w:r>
-              <w:t xml:space="preserve">0.001</w:t>
-            </w:r>
-          </w:p>
-        </w:tc>
-        <w:tc>
-          <w:p>
-            <w:pPr>
-              <w:pStyle w:val="Compact"/>
-              <w:jc w:val="left"/>
-            </w:pPr>
-            <w:r>
-              <w:t xml:space="preserve">0.029</w:t>
-            </w:r>
-          </w:p>
-        </w:tc>
-        <w:tc>
-          <w:p>
-            <w:pPr>
-              <w:pStyle w:val="Compact"/>
-              <w:jc w:val="left"/>
-            </w:pPr>
-            <w:r>
-              <w:t xml:space="preserve">0.125</w:t>
-            </w:r>
-          </w:p>
-        </w:tc>
-        <w:tc>
-          <w:p>
-            <w:pPr>
-              <w:pStyle w:val="Compact"/>
-              <w:jc w:val="left"/>
-            </w:pPr>
-            <w:r>
-              <w:t xml:space="preserve">0.001</w:t>
-            </w:r>
-          </w:p>
-        </w:tc>
-        <w:tc>
-          <w:p>
-            <w:pPr>
-              <w:pStyle w:val="Compact"/>
-              <w:jc w:val="left"/>
-            </w:pPr>
-            <w:r>
               <w:t xml:space="preserve">0.372</w:t>
             </w:r>
           </w:p>
         </w:tc>
-      </w:tr>
-    </w:tbl>
-    <w:p>
-      <w:pPr>
-        <w:pStyle w:val="BodyText"/>
-      </w:pPr>
-      <w:r>
-        <w:br w:type="textWrapping"/>
-      </w:r>
-      <w:r>
-        <w:rPr>
-          <w:b/>
-        </w:rPr>
-        <w:t xml:space="preserve">Table 2</w:t>
-      </w:r>
-      <w:r>
-        <w:t xml:space="preserve">. Responses of root characteristics of</w:t>
-      </w:r>
-      <w:r>
-        <w:t xml:space="preserve"> </w:t>
-      </w:r>
-      <w:r>
-        <w:rPr>
-          <w:i/>
-        </w:rPr>
-        <w:t xml:space="preserve">Eucalyptus tereticornis</w:t>
-      </w:r>
-      <w:r>
-        <w:t xml:space="preserve"> </w:t>
-      </w:r>
-      <w:r>
-        <w:t xml:space="preserve">seedlings to soil volume treatments. Each value reflects the mean (± 1 standard error) for each treatment. All values are from the final harvest. Values for fine root length density (FRLD) were only calculated for seedlings in containers as Free seedlings had potentially unlimited soil volume to exploit. Different letters represent significant differences between treatments. The volume effect P value represents the overall difference between seedlings with soil volume restriction and the control seedlings, except for FRLD which represents only differences between seedlings in containers.</w:t>
-      </w:r>
-    </w:p>
-    <w:tbl>
-      <w:tblPr>
-        <w:tblStyle w:val="TableNormal"/>
-        <w:tblW w:type="pct" w:w="5625.0"/>
-        <w:tblLook w:firstRow="1"/>
-      </w:tblPr>
-      <w:tblGrid>
-        <w:gridCol w:w="2750"/>
-        <w:gridCol w:w="1760"/>
-        <w:gridCol w:w="2090"/>
-        <w:gridCol w:w="2310"/>
-      </w:tblGrid>
-      <w:tr>
-        <w:trPr>
-          <w:cnfStyle w:firstRow="1"/>
-        </w:trPr>
-        <w:tc>
-          <w:tcPr>
-            <w:tcBorders>
-              <w:bottom w:val="single"/>
-            </w:tcBorders>
-            <w:vAlign w:val="bottom"/>
-          </w:tcPr>
-          <w:p>
-            <w:pPr>
-              <w:pStyle w:val="Compact"/>
-              <w:jc w:val="left"/>
-            </w:pPr>
-            <w:r>
-              <w:rPr>
-                <w:b/>
-              </w:rPr>
-              <w:t xml:space="preserve">Volume (L)</w:t>
-            </w:r>
-          </w:p>
-        </w:tc>
-        <w:tc>
-          <w:tcPr>
-            <w:tcBorders>
-              <w:bottom w:val="single"/>
-            </w:tcBorders>
-            <w:vAlign w:val="bottom"/>
-          </w:tcPr>
-          <w:p>
-            <w:pPr>
-              <w:pStyle w:val="Compact"/>
-              <w:jc w:val="left"/>
-            </w:pPr>
-            <w:r>
-              <w:rPr>
-                <w:b/>
-              </w:rPr>
-              <w:t xml:space="preserve">Root N (%)</w:t>
-            </w:r>
-          </w:p>
-        </w:tc>
-        <w:tc>
-          <w:tcPr>
-            <w:tcBorders>
-              <w:bottom w:val="single"/>
-            </w:tcBorders>
-            <w:vAlign w:val="bottom"/>
-          </w:tcPr>
-          <w:p>
-            <w:pPr>
-              <w:pStyle w:val="Compact"/>
-              <w:jc w:val="left"/>
-            </w:pPr>
-            <w:r>
-              <w:rPr>
-                <w:b/>
-              </w:rPr>
-              <w:t xml:space="preserve">SRL (m g</w:t>
-            </w:r>
-            <w:r>
-              <w:rPr>
-                <w:vertAlign w:val="superscript"/>
-                <w:b/>
-              </w:rPr>
-              <w:t xml:space="preserve">-1</w:t>
-            </w:r>
-            <w:r>
-              <w:rPr>
-                <w:b/>
-              </w:rPr>
-              <w:t xml:space="preserve">)</w:t>
-            </w:r>
-          </w:p>
-        </w:tc>
-        <w:tc>
-          <w:tcPr>
-            <w:tcBorders>
-              <w:bottom w:val="single"/>
-            </w:tcBorders>
-            <w:vAlign w:val="bottom"/>
-          </w:tcPr>
-          <w:p>
-            <w:pPr>
-              <w:pStyle w:val="Compact"/>
-              <w:jc w:val="left"/>
-            </w:pPr>
-            <w:r>
-              <w:rPr>
-                <w:b/>
-              </w:rPr>
-              <w:t xml:space="preserve">FRLD (m dm</w:t>
-            </w:r>
-            <w:r>
-              <w:rPr>
-                <w:vertAlign w:val="superscript"/>
-                <w:b/>
-              </w:rPr>
-              <w:t xml:space="preserve">-3</w:t>
-            </w:r>
-            <w:r>
-              <w:rPr>
-                <w:b/>
-              </w:rPr>
-              <w:t xml:space="preserve">)</w:t>
-            </w:r>
-          </w:p>
-        </w:tc>
-      </w:tr>
-      <w:tr>
-        <w:tc>
-          <w:p>
-            <w:pPr>
-              <w:pStyle w:val="Compact"/>
-              <w:jc w:val="left"/>
-            </w:pPr>
-            <w:r>
-              <w:t xml:space="preserve">5</w:t>
-            </w:r>
-          </w:p>
-        </w:tc>
-        <w:tc>
-          <w:p>
-            <w:pPr>
-              <w:pStyle w:val="Compact"/>
-              <w:jc w:val="left"/>
-            </w:pPr>
-            <w:r>
-              <w:t xml:space="preserve">0.78 (0.04) ab</w:t>
-            </w:r>
-          </w:p>
-        </w:tc>
-        <w:tc>
-          <w:p>
-            <w:pPr>
-              <w:pStyle w:val="Compact"/>
-              <w:jc w:val="left"/>
-            </w:pPr>
-            <w:r>
-              <w:t xml:space="preserve">73.0 (6.73) ab</w:t>
-            </w:r>
-          </w:p>
-        </w:tc>
-        <w:tc>
-          <w:p>
-            <w:pPr>
-              <w:pStyle w:val="Compact"/>
-              <w:jc w:val="left"/>
-            </w:pPr>
-            <w:r>
-              <w:t xml:space="preserve">36.4 (5.68) bc</w:t>
-            </w:r>
-          </w:p>
-        </w:tc>
-      </w:tr>
-      <w:tr>
-        <w:tc>
-          <w:p>
-            <w:pPr>
-              <w:pStyle w:val="Compact"/>
-              <w:jc w:val="left"/>
-            </w:pPr>
-            <w:r>
-              <w:t xml:space="preserve">10</w:t>
-            </w:r>
-          </w:p>
-        </w:tc>
-        <w:tc>
-          <w:p>
-            <w:pPr>
-              <w:pStyle w:val="Compact"/>
-              <w:jc w:val="left"/>
-            </w:pPr>
-            <w:r>
-              <w:t xml:space="preserve">0.75 (0.02) a</w:t>
-            </w:r>
-          </w:p>
-        </w:tc>
-        <w:tc>
-          <w:p>
-            <w:pPr>
-              <w:pStyle w:val="Compact"/>
-              <w:jc w:val="left"/>
-            </w:pPr>
-            <w:r>
-              <w:t xml:space="preserve">99.6 (8.70) b</w:t>
-            </w:r>
-          </w:p>
-        </w:tc>
-        <w:tc>
-          <w:p>
-            <w:pPr>
-              <w:pStyle w:val="Compact"/>
-              <w:jc w:val="left"/>
-            </w:pPr>
-            <w:r>
-              <w:t xml:space="preserve">45.9 (8.68) c</w:t>
-            </w:r>
-          </w:p>
-        </w:tc>
-      </w:tr>
-      <w:tr>
-        <w:tc>
-          <w:p>
-            <w:pPr>
-              <w:pStyle w:val="Compact"/>
-              <w:jc w:val="left"/>
-            </w:pPr>
-            <w:r>
-              <w:t xml:space="preserve">15</w:t>
-            </w:r>
-          </w:p>
-        </w:tc>
-        <w:tc>
-          <w:p>
-            <w:pPr>
-              <w:pStyle w:val="Compact"/>
-              <w:jc w:val="left"/>
-            </w:pPr>
-            <w:r>
-              <w:t xml:space="preserve">0.71 (0.02) a</w:t>
-            </w:r>
-          </w:p>
-        </w:tc>
-        <w:tc>
-          <w:p>
-            <w:pPr>
-              <w:pStyle w:val="Compact"/>
-              <w:jc w:val="left"/>
-            </w:pPr>
-            <w:r>
-              <w:t xml:space="preserve">74.6 (6.98) ab</w:t>
-            </w:r>
-          </w:p>
-        </w:tc>
-        <w:tc>
-          <w:p>
-            <w:pPr>
-              <w:pStyle w:val="Compact"/>
-              <w:jc w:val="left"/>
-            </w:pPr>
-            <w:r>
-              <w:t xml:space="preserve">20.9 (1.51) ab</w:t>
-            </w:r>
-          </w:p>
-        </w:tc>
-      </w:tr>
-      <w:tr>
-        <w:tc>
-          <w:p>
-            <w:pPr>
-              <w:pStyle w:val="Compact"/>
-              <w:jc w:val="left"/>
-            </w:pPr>
-            <w:r>
-              <w:t xml:space="preserve">20</w:t>
-            </w:r>
-          </w:p>
-        </w:tc>
-        <w:tc>
-          <w:p>
-            <w:pPr>
-              <w:pStyle w:val="Compact"/>
-              <w:jc w:val="left"/>
-            </w:pPr>
-            <w:r>
-              <w:t xml:space="preserve">0.76 (0.04) a</w:t>
-            </w:r>
-          </w:p>
-        </w:tc>
-        <w:tc>
-          <w:p>
-            <w:pPr>
-              <w:pStyle w:val="Compact"/>
-              <w:jc w:val="left"/>
-            </w:pPr>
-            <w:r>
-              <w:t xml:space="preserve">85.8 (7.37) ab</w:t>
-            </w:r>
-          </w:p>
-        </w:tc>
-        <w:tc>
-          <w:p>
-            <w:pPr>
-              <w:pStyle w:val="Compact"/>
-              <w:jc w:val="left"/>
-            </w:pPr>
-            <w:r>
-              <w:t xml:space="preserve">23.0 (3.09) ab</w:t>
-            </w:r>
-          </w:p>
-        </w:tc>
-      </w:tr>
-      <w:tr>
-        <w:tc>
-          <w:p>
-            <w:pPr>
-              <w:pStyle w:val="Compact"/>
-              <w:jc w:val="left"/>
-            </w:pPr>
-            <w:r>
-              <w:t xml:space="preserve">25</w:t>
-            </w:r>
-          </w:p>
-        </w:tc>
-        <w:tc>
-          <w:p>
-            <w:pPr>
-              <w:pStyle w:val="Compact"/>
-              <w:jc w:val="left"/>
-            </w:pPr>
-            <w:r>
-              <w:t xml:space="preserve">0.74 (0.02) a</w:t>
-            </w:r>
-          </w:p>
-        </w:tc>
-        <w:tc>
-          <w:p>
-            <w:pPr>
-              <w:pStyle w:val="Compact"/>
-              <w:jc w:val="left"/>
-            </w:pPr>
-            <w:r>
-              <w:t xml:space="preserve">82.5 (15.02) ab</w:t>
-            </w:r>
-          </w:p>
-        </w:tc>
-        <w:tc>
-          <w:p>
-            <w:pPr>
-              <w:pStyle w:val="Compact"/>
-              <w:jc w:val="left"/>
-            </w:pPr>
-            <w:r>
-              <w:t xml:space="preserve">24.7 (7.58) ab</w:t>
-            </w:r>
-          </w:p>
-        </w:tc>
-      </w:tr>
-      <w:tr>
-        <w:tc>
-          <w:p>
-            <w:pPr>
-              <w:pStyle w:val="Compact"/>
-              <w:jc w:val="left"/>
-            </w:pPr>
-            <w:r>
-              <w:t xml:space="preserve">35</w:t>
-            </w:r>
-          </w:p>
-        </w:tc>
-        <w:tc>
-          <w:p>
-            <w:pPr>
-              <w:pStyle w:val="Compact"/>
-              <w:jc w:val="left"/>
-            </w:pPr>
-            <w:r>
-              <w:t xml:space="preserve">0.77 (0.03) ab</w:t>
-            </w:r>
-          </w:p>
-        </w:tc>
-        <w:tc>
-          <w:p>
-            <w:pPr>
-              <w:pStyle w:val="Compact"/>
-              <w:jc w:val="left"/>
-            </w:pPr>
-            <w:r>
-              <w:t xml:space="preserve">63.1 (6.47) a</w:t>
-            </w:r>
-          </w:p>
-        </w:tc>
-        <w:tc>
-          <w:p>
-            <w:pPr>
-              <w:pStyle w:val="Compact"/>
-              <w:jc w:val="left"/>
-            </w:pPr>
-            <w:r>
-              <w:t xml:space="preserve">13.3 (1.98) a</w:t>
-            </w:r>
-          </w:p>
-        </w:tc>
-      </w:tr>
-      <w:tr>
-        <w:tc>
-          <w:p>
-            <w:pPr>
-              <w:pStyle w:val="Compact"/>
-              <w:jc w:val="left"/>
-            </w:pPr>
-            <w:r>
-              <w:t xml:space="preserve">Free</w:t>
-            </w:r>
-          </w:p>
-        </w:tc>
-        <w:tc>
-          <w:p>
-            <w:pPr>
-              <w:pStyle w:val="Compact"/>
-              <w:jc w:val="left"/>
-            </w:pPr>
-            <w:r>
-              <w:t xml:space="preserve">0.90 (0.03) b</w:t>
-            </w:r>
-          </w:p>
-        </w:tc>
-        <w:tc>
-          <w:p>
-            <w:pPr>
-              <w:pStyle w:val="Compact"/>
-              <w:jc w:val="left"/>
-            </w:pPr>
-            <w:r>
-              <w:t xml:space="preserve">50.9 (5.00) a</w:t>
-            </w:r>
-          </w:p>
-        </w:tc>
-        <w:tc>
-          <w:p>
-            <w:pStyle w:val="Compact"/>
-          </w:p>
-        </w:tc>
-      </w:tr>
-      <w:tr>
-        <w:tc>
-          <w:p>
-            <w:pPr>
-              <w:pStyle w:val="Compact"/>
-              <w:jc w:val="left"/>
-            </w:pPr>
-            <w:r>
-              <w:t xml:space="preserve">Volume Effect (P value)</w:t>
-            </w:r>
-          </w:p>
-        </w:tc>
         <w:tc>
           <w:p>
             <w:pPr>
@@ -6638,28 +6754,6 @@
             </w:pPr>
             <w:r>
               <w:t xml:space="preserve">0.017</w:t>
-            </w:r>
-          </w:p>
-        </w:tc>
-        <w:tc>
-          <w:p>
-            <w:pPr>
-              <w:pStyle w:val="Compact"/>
-              <w:jc w:val="left"/>
-            </w:pPr>
-            <w:r>
-              <w:t xml:space="preserve">0.009</w:t>
-            </w:r>
-          </w:p>
-        </w:tc>
-        <w:tc>
-          <w:p>
-            <w:pPr>
-              <w:pStyle w:val="Compact"/>
-              <w:jc w:val="left"/>
-            </w:pPr>
-            <w:r>
-              <w:t xml:space="preserve">0.001</w:t>
             </w:r>
           </w:p>
         </w:tc>
@@ -7987,135 +8081,305 @@
       <w:pPr>
         <w:pStyle w:val="Heading1"/>
       </w:pPr>
-      <w:bookmarkStart w:id="45" w:name="figures"/>
+      <w:bookmarkStart w:id="44" w:name="figures"/>
+      <w:bookmarkEnd w:id="44"/>
+      <w:r>
+        <w:t xml:space="preserve">Figures</w:t>
+      </w:r>
+    </w:p>
+    <w:p>
+      <w:pPr>
+        <w:pStyle w:val="FirstParagraph"/>
+      </w:pPr>
+      <w:r>
+        <w:rPr>
+          <w:b/>
+        </w:rPr>
+        <w:t xml:space="preserve">Figure 1</w:t>
+      </w:r>
+      <w:r>
+        <w:t xml:space="preserve">. Seedling growth over the duration of the experiment was strongly reduced in containerized seedlings compared to freely rooted seedlings. Height growth (a), diameter growth (b), and seedling leaf area estimated from leaf counts (c) measured weekly on</w:t>
+      </w:r>
+      <w:r>
+        <w:t xml:space="preserve"> </w:t>
+      </w:r>
+      <w:r>
+        <w:rPr>
+          <w:i/>
+        </w:rPr>
+        <w:t xml:space="preserve">Eucalyptus tereticornis</w:t>
+      </w:r>
+      <w:r>
+        <w:t xml:space="preserve"> </w:t>
+      </w:r>
+      <w:r>
+        <w:t xml:space="preserve">seedlings across the experiment duration in 2013. Shown are soil volume treatment means ± standard error.</w:t>
+      </w:r>
+      <w:r>
+        <w:br w:type="textWrapping"/>
+      </w:r>
+      <w:r>
+        <w:t xml:space="preserve"> </w:t>
+      </w:r>
+      <w:r>
+        <w:rPr>
+          <w:b/>
+        </w:rPr>
+        <w:t xml:space="preserve">Figure 2</w:t>
+      </w:r>
+      <w:r>
+        <w:t xml:space="preserve">. Environmental drivers over the course of the experiment. Daily maximum and minimum temperature (a), total daily PPFD (b), and daily maximum vapour pressure deficit (c) in 2013.</w:t>
+      </w:r>
+      <w:r>
+        <w:br w:type="textWrapping"/>
+      </w:r>
+      <w:r>
+        <w:t xml:space="preserve"> </w:t>
+      </w:r>
+      <w:r>
+        <w:rPr>
+          <w:b/>
+        </w:rPr>
+        <w:t xml:space="preserve">Figure 3</w:t>
+      </w:r>
+      <w:r>
+        <w:t xml:space="preserve">. Biomass partitioning at final harvest did not respond strongly to soil volume treatment. (a) Relative partitioning to leaves, stems, and roots at the final harvest, shown as treatment means (standard errors omitted for clarity). (b) Bi-variate relationships between mass partitioning to leaves and stems + roots. Each symbol is a plant. Lines represent standardized major axis fitting of the log-transformed allometric relationships of leaf mass fraction by treatment. (c) Total plant leaf mass as a function of fine root biomass with ± standard error. The dashed line is a 1:1 line and the solid line represents the significant log-log model fit (</w:t>
+      </w:r>
+      <w:r>
+        <w:rPr>
+          <w:i/>
+        </w:rPr>
+        <w:t xml:space="preserve">R</w:t>
+      </w:r>
+      <w:r>
+        <w:rPr>
+          <w:vertAlign w:val="superscript"/>
+        </w:rPr>
+        <w:t xml:space="preserve">2</w:t>
+      </w:r>
+      <w:r>
+        <w:t xml:space="preserve"> </w:t>
+      </w:r>
+      <w:r>
+        <w:t xml:space="preserve">= 0.82) with equation: log(x) = -0.36 + 0.983 * log(y).</w:t>
+      </w:r>
+      <w:r>
+        <w:br w:type="textWrapping"/>
+      </w:r>
+      <w:r>
+        <w:t xml:space="preserve"> </w:t>
+      </w:r>
+      <w:r>
+        <w:rPr>
+          <w:b/>
+        </w:rPr>
+        <w:t xml:space="preserve">Figure 4</w:t>
+      </w:r>
+      <w:r>
+        <w:t xml:space="preserve">. Light-saturated photosynthesis (A</w:t>
+      </w:r>
+      <w:r>
+        <w:rPr>
+          <w:vertAlign w:val="subscript"/>
+        </w:rPr>
+        <w:t xml:space="preserve">sat</w:t>
+      </w:r>
+      <w:r>
+        <w:t xml:space="preserve">) was reduced in containerized seedlings compared to freely-rooted seedlings ('Free'). Shown are soil volume treatment means ± standard error, across all measurement campaigns (n = 6), of light saturated rates of photosynthesis at 25 °C. Different letters represent significant differences between treatments (p &lt; 0.05).</w:t>
+      </w:r>
+      <w:r>
+        <w:br w:type="textWrapping"/>
+      </w:r>
+      <w:r>
+        <w:t xml:space="preserve"> </w:t>
+      </w:r>
+      <w:r>
+        <w:rPr>
+          <w:b/>
+        </w:rPr>
+        <w:t xml:space="preserve">Figure 5</w:t>
+      </w:r>
+      <w:r>
+        <w:t xml:space="preserve">. Photosynthetic capacity on a leaf mass basis (A</w:t>
+      </w:r>
+      <w:r>
+        <w:rPr>
+          <w:vertAlign w:val="subscript"/>
+        </w:rPr>
+        <w:t xml:space="preserve">mass</w:t>
+      </w:r>
+      <w:r>
+        <w:t xml:space="preserve">, measured at saturating light and [CO</w:t>
+      </w:r>
+      <w:r>
+        <w:rPr>
+          <w:vertAlign w:val="subscript"/>
+        </w:rPr>
+        <w:t xml:space="preserve">2</w:t>
+      </w:r>
+      <w:r>
+        <w:t xml:space="preserve">]) was correlated to both leaf starch and nitrogen content. (a) A</w:t>
+      </w:r>
+      <w:r>
+        <w:rPr>
+          <w:vertAlign w:val="subscript"/>
+        </w:rPr>
+        <w:t xml:space="preserve">mass</w:t>
+      </w:r>
+      <w:r>
+        <w:t xml:space="preserve"> </w:t>
+      </w:r>
+      <w:r>
+        <w:t xml:space="preserve">was negatively related to leaf starch (shown as percentage of dry mass), in particular for leaves with higher nitrogen content (N</w:t>
+      </w:r>
+      <w:r>
+        <w:rPr>
+          <w:vertAlign w:val="subscript"/>
+        </w:rPr>
+        <w:t xml:space="preserve">mass</w:t>
+      </w:r>
+      <w:r>
+        <w:t xml:space="preserve">). (b) A</w:t>
+      </w:r>
+      <w:r>
+        <w:rPr>
+          <w:vertAlign w:val="subscript"/>
+        </w:rPr>
+        <w:t xml:space="preserve">mass</w:t>
+      </w:r>
+      <w:r>
+        <w:t xml:space="preserve"> </w:t>
+      </w:r>
+      <w:r>
+        <w:t xml:space="preserve">was positively related to N</w:t>
+      </w:r>
+      <w:r>
+        <w:rPr>
+          <w:vertAlign w:val="subscript"/>
+        </w:rPr>
+        <w:t xml:space="preserve">mass</w:t>
+      </w:r>
+      <w:r>
+        <w:t xml:space="preserve"> </w:t>
+      </w:r>
+      <w:r>
+        <w:t xml:space="preserve">(expressed as N per unit mass after subtracting TNC content). In both panels, each symbol is an individual measurement of A</w:t>
+      </w:r>
+      <w:r>
+        <w:rPr>
+          <w:vertAlign w:val="subscript"/>
+        </w:rPr>
+        <w:t xml:space="preserve">mass</w:t>
+      </w:r>
+      <w:r>
+        <w:t xml:space="preserve"> </w:t>
+      </w:r>
+      <w:r>
+        <w:t xml:space="preserve">(data across all campaigns are shown). Colors represent bins levels (n = 5) of both leaf starch and nitrogen grouped from low to high. Lines represents predictions, for each bin level, from the linear mixed effects model equation of A</w:t>
+      </w:r>
+      <w:r>
+        <w:rPr>
+          <w:vertAlign w:val="subscript"/>
+        </w:rPr>
+        <w:t xml:space="preserve">mass</w:t>
+      </w:r>
+      <w:r>
+        <w:t xml:space="preserve"> </w:t>
+      </w:r>
+      <w:r>
+        <w:t xml:space="preserve">as a function of starch and nitrogen. The marginal</w:t>
+      </w:r>
+      <w:r>
+        <w:t xml:space="preserve"> </w:t>
+      </w:r>
+      <w:r>
+        <w:rPr>
+          <w:i/>
+        </w:rPr>
+        <w:t xml:space="preserve">R</w:t>
+      </w:r>
+      <w:r>
+        <w:rPr>
+          <w:vertAlign w:val="superscript"/>
+        </w:rPr>
+        <w:t xml:space="preserve">2</w:t>
+      </w:r>
+      <w:r>
+        <w:t xml:space="preserve"> </w:t>
+      </w:r>
+      <w:r>
+        <w:t xml:space="preserve">(fixed effects only) was 0.37 and the conditional</w:t>
+      </w:r>
+      <w:r>
+        <w:t xml:space="preserve"> </w:t>
+      </w:r>
+      <w:r>
+        <w:rPr>
+          <w:i/>
+        </w:rPr>
+        <w:t xml:space="preserve">R</w:t>
+      </w:r>
+      <w:r>
+        <w:rPr>
+          <w:vertAlign w:val="superscript"/>
+        </w:rPr>
+        <w:t xml:space="preserve">2</w:t>
+      </w:r>
+      <w:r>
+        <w:t xml:space="preserve"> </w:t>
+      </w:r>
+      <w:r>
+        <w:t xml:space="preserve">(fixed and random effects) was 0.48 for the complete model. The equation for the full model is y = - 221.96 + 28.58(N) - 3.31(Starch) - 0.87(N*Starch).</w:t>
+      </w:r>
+      <w:r>
+        <w:br w:type="textWrapping"/>
+      </w:r>
+      <w:r>
+        <w:t xml:space="preserve"> </w:t>
+      </w:r>
+      <w:r>
+        <w:rPr>
+          <w:b/>
+        </w:rPr>
+        <w:t xml:space="preserve">Figure 6</w:t>
+      </w:r>
+      <w:r>
+        <w:t xml:space="preserve">. The final biomass attained per unit total photosynthesis over the duration of the experiment. Note the higher ratio for the freely rooted seedlings compared to the containerized seedlings, indicating a higher carbon-use efficiency. Shown are treatment means, as the model scaling instantaneous leaf photosynthesis to total plant photosynthesis was run once for every treatment.</w:t>
+      </w:r>
+    </w:p>
+    <w:p>
+      <w:pPr>
+        <w:pStyle w:val="Heading1"/>
+      </w:pPr>
+      <w:bookmarkStart w:id="45" w:name="references"/>
       <w:bookmarkEnd w:id="45"/>
       <w:r>
-        <w:t xml:space="preserve">Figures</w:t>
-      </w:r>
-    </w:p>
-    <w:p>
-      <w:pPr>
-        <w:pStyle w:val="FirstParagraph"/>
-      </w:pPr>
-      <w:r>
-        <w:rPr>
-          <w:b/>
-        </w:rPr>
-        <w:t xml:space="preserve">Figure 1</w:t>
-      </w:r>
-      <w:r>
-        <w:t xml:space="preserve">. Seedling growth over the duration of the experiment was strongly reduced in containerized seedlings compared to freely rooted seedlings. Height growth (a), diameter growth (b), and seedling leaf area estimated from leaf counts (c) measured weekly on</w:t>
-      </w:r>
-      <w:r>
-        <w:t xml:space="preserve"> </w:t>
-      </w:r>
-      <w:r>
-        <w:rPr>
-          <w:i/>
-        </w:rPr>
-        <w:t xml:space="preserve">Eucalyptus tereticornis</w:t>
-      </w:r>
-      <w:r>
-        <w:t xml:space="preserve"> </w:t>
-      </w:r>
-      <w:r>
-        <w:t xml:space="preserve">seedlings across the experiment duration in 2013. Shown are soil volume treatment means ± standard error.</w:t>
-      </w:r>
-      <w:r>
-        <w:br w:type="textWrapping"/>
-      </w:r>
-      <w:r>
-        <w:t xml:space="preserve"> </w:t>
-      </w:r>
-      <w:r>
-        <w:rPr>
-          <w:b/>
-        </w:rPr>
-        <w:t xml:space="preserve">Figure 2</w:t>
-      </w:r>
-      <w:r>
-        <w:t xml:space="preserve">. Environmental drivers over the course of the experiment. Daily maximum and minimum temperature (a), total daily PPFD (b), and daily maximum vapour pressure deficit (c) in 2013.</w:t>
-      </w:r>
-      <w:r>
-        <w:br w:type="textWrapping"/>
-      </w:r>
-      <w:r>
-        <w:t xml:space="preserve"> </w:t>
-      </w:r>
-      <w:r>
-        <w:rPr>
-          <w:b/>
-        </w:rPr>
-        <w:t xml:space="preserve">Figure 3</w:t>
-      </w:r>
-      <w:r>
-        <w:t xml:space="preserve">. Biomass partitioning at final harvest did not respond strongly to soil volume treatment. (a) Relative partitioning to leaves, stems, and roots at the final harvest, shown as treatment means (standard errors omitted for clarity). (b) Bi-variate relationships between mass partitioning to leaves and stems + roots. Each symbol is a plant. Lines represent standardized major axis fitting of the log-transformed allometric relationships of leaf mass fraction by treatment. (c) Total plant leaf mass as a function of fine root biomass with ± standard error. The dashed line is a 1:1 line and the solid line represents the significant log-log model fit (</w:t>
-      </w:r>
-      <w:r>
-        <w:rPr>
-          <w:i/>
-        </w:rPr>
-        <w:t xml:space="preserve">R</w:t>
-      </w:r>
-      <w:r>
-        <w:rPr>
-          <w:vertAlign w:val="superscript"/>
+        <w:t xml:space="preserve">References</w:t>
+      </w:r>
+    </w:p>
+    <w:p>
+      <w:pPr>
+        <w:pStyle w:val="Bibliography"/>
+      </w:pPr>
+      <w:r>
+        <w:t xml:space="preserve">Ainsworth EA, Rogers A (2007) The response of photosynthesis and stomatal conductance to rising [CO</w:t>
+      </w:r>
+      <w:r>
+        <w:rPr>
+          <w:vertAlign w:val="subscript"/>
         </w:rPr>
         <w:t xml:space="preserve">2</w:t>
       </w:r>
       <w:r>
-        <w:t xml:space="preserve"> </w:t>
-      </w:r>
-      <w:r>
-        <w:t xml:space="preserve">= 0.82) with equation: log(x) = -0.36 + 0.983 * log(y).</w:t>
-      </w:r>
-      <w:r>
-        <w:br w:type="textWrapping"/>
-      </w:r>
-      <w:r>
-        <w:t xml:space="preserve"> </w:t>
-      </w:r>
-      <w:r>
-        <w:rPr>
-          <w:b/>
-        </w:rPr>
-        <w:t xml:space="preserve">Figure 4</w:t>
-      </w:r>
-      <w:r>
-        <w:t xml:space="preserve">. Light-saturated photosynthesis (A</w:t>
-      </w:r>
-      <w:r>
-        <w:rPr>
-          <w:vertAlign w:val="subscript"/>
-        </w:rPr>
-        <w:t xml:space="preserve">sat</w:t>
-      </w:r>
-      <w:r>
-        <w:t xml:space="preserve">) was reduced in containerized seedlings compared to freely-rooted seedlings ('Free'). Shown are soil volume treatment means ± standard error, across all measurement campaigns (n = 6), of light saturated rates of photosynthesis at 25 °C. Different letters represent significant differences between treatments (p &lt; 0.05).</w:t>
-      </w:r>
-      <w:r>
-        <w:br w:type="textWrapping"/>
-      </w:r>
-      <w:r>
-        <w:t xml:space="preserve"> </w:t>
-      </w:r>
-      <w:r>
-        <w:rPr>
-          <w:b/>
-        </w:rPr>
-        <w:t xml:space="preserve">Figure 5</w:t>
-      </w:r>
-      <w:r>
-        <w:t xml:space="preserve">. Photosynthetic capacity on a leaf mass basis (A</w:t>
-      </w:r>
-      <w:r>
-        <w:rPr>
-          <w:vertAlign w:val="subscript"/>
-        </w:rPr>
-        <w:t xml:space="preserve">mass</w:t>
-      </w:r>
-      <w:r>
-        <w:t xml:space="preserve">, measured at saturating light and [CO</w:t>
+        <w:t xml:space="preserve">]: mechanisms and environmental interactions. Plant, Cell &amp; Environment 30:258–270.</w:t>
+      </w:r>
+    </w:p>
+    <w:p>
+      <w:pPr>
+        <w:pStyle w:val="Bibliography"/>
+      </w:pPr>
+      <w:r>
+        <w:t xml:space="preserve">Ainsworth EA, Rogers A, Nelson R, Long SP (2004) Testing the ‘source–sink’ hypothesis of down-regulation of photosynthesis in elevated [CO</w:t>
       </w:r>
       <w:r>
         <w:rPr>
@@ -8124,110 +8388,51 @@
         <w:t xml:space="preserve">2</w:t>
       </w:r>
       <w:r>
-        <w:t xml:space="preserve">]) was correlated to both leaf starch and nitrogen content. (a) A</w:t>
-      </w:r>
-      <w:r>
-        <w:rPr>
-          <w:vertAlign w:val="subscript"/>
-        </w:rPr>
-        <w:t xml:space="preserve">mass</w:t>
-      </w:r>
-      <w:r>
-        <w:t xml:space="preserve"> </w:t>
-      </w:r>
-      <w:r>
-        <w:t xml:space="preserve">was negatively related to leaf starch (shown as percentage of dry mass), in particular for leaves with higher nitrogen content (N</w:t>
-      </w:r>
-      <w:r>
-        <w:rPr>
-          <w:vertAlign w:val="subscript"/>
-        </w:rPr>
-        <w:t xml:space="preserve">mass</w:t>
-      </w:r>
-      <w:r>
-        <w:t xml:space="preserve">). (b) A</w:t>
-      </w:r>
-      <w:r>
-        <w:rPr>
-          <w:vertAlign w:val="subscript"/>
-        </w:rPr>
-        <w:t xml:space="preserve">mass</w:t>
-      </w:r>
-      <w:r>
-        <w:t xml:space="preserve"> </w:t>
-      </w:r>
-      <w:r>
-        <w:t xml:space="preserve">was positively related to N</w:t>
-      </w:r>
-      <w:r>
-        <w:rPr>
-          <w:vertAlign w:val="subscript"/>
-        </w:rPr>
-        <w:t xml:space="preserve">mass</w:t>
-      </w:r>
-      <w:r>
-        <w:t xml:space="preserve"> </w:t>
-      </w:r>
-      <w:r>
-        <w:t xml:space="preserve">(expressed as N per unit mass after subtracting TNC content). In both panels, each symbol is an individual measurement of A</w:t>
-      </w:r>
-      <w:r>
-        <w:rPr>
-          <w:vertAlign w:val="subscript"/>
-        </w:rPr>
-        <w:t xml:space="preserve">mass</w:t>
-      </w:r>
-      <w:r>
-        <w:t xml:space="preserve"> </w:t>
-      </w:r>
-      <w:r>
-        <w:t xml:space="preserve">(data across all campaigns are shown). Colors represent bins levels (n = 5) of both leaf starch and nitrogen grouped from low to high. Lines represents predictions, for each bin level, from the linear mixed effects model equation of A</w:t>
-      </w:r>
-      <w:r>
-        <w:rPr>
-          <w:vertAlign w:val="subscript"/>
-        </w:rPr>
-        <w:t xml:space="preserve">mass</w:t>
-      </w:r>
-      <w:r>
-        <w:t xml:space="preserve"> </w:t>
-      </w:r>
-      <w:r>
-        <w:t xml:space="preserve">as a function of starch and nitrogen. The marginal</w:t>
-      </w:r>
-      <w:r>
-        <w:t xml:space="preserve"> </w:t>
-      </w:r>
-      <w:r>
-        <w:rPr>
-          <w:i/>
-        </w:rPr>
-        <w:t xml:space="preserve">R</w:t>
-      </w:r>
-      <w:r>
-        <w:rPr>
-          <w:vertAlign w:val="superscript"/>
+        <w:t xml:space="preserve">] in the field with single gene substitutions in Glycine max. Agricultural and Forest Meteorology 122:85–94.</w:t>
+      </w:r>
+    </w:p>
+    <w:p>
+      <w:pPr>
+        <w:pStyle w:val="Bibliography"/>
+      </w:pPr>
+      <w:r>
+        <w:t xml:space="preserve">Arp WJ (1991) Effects of source-sink relations on photosynthetic acclimation to elevated CO</w:t>
+      </w:r>
+      <w:r>
+        <w:rPr>
+          <w:vertAlign w:val="subscript"/>
         </w:rPr>
         <w:t xml:space="preserve">2</w:t>
       </w:r>
       <w:r>
-        <w:t xml:space="preserve"> </w:t>
-      </w:r>
-      <w:r>
-        <w:t xml:space="preserve">(fixed effects only) was 0.37 and the conditional</w:t>
-      </w:r>
-      <w:r>
-        <w:t xml:space="preserve"> </w:t>
-      </w:r>
-      <w:r>
-        <w:rPr>
-          <w:i/>
-        </w:rPr>
-        <w:t xml:space="preserve">R</w:t>
-      </w:r>
-      <w:r>
-        <w:rPr>
-          <w:vertAlign w:val="superscript"/>
+        <w:t xml:space="preserve">. Plant, Cell &amp; Environment 14:869–875.</w:t>
+      </w:r>
+    </w:p>
+    <w:p>
+      <w:pPr>
+        <w:pStyle w:val="Bibliography"/>
+      </w:pPr>
+      <w:r>
+        <w:t xml:space="preserve">Crous KY, Quentin AG, Lin Y-S, Medlyn BE, Williams DG, Barton CVM, Ellsworth DS (2013) Photosynthesis of temperate</w:t>
+      </w:r>
+      <w:r>
+        <w:t xml:space="preserve"> </w:t>
+      </w:r>
+      <w:r>
+        <w:rPr>
+          <w:i/>
+        </w:rPr>
+        <w:t xml:space="preserve">Eucalyptus globulus</w:t>
+      </w:r>
+      <w:r>
+        <w:t xml:space="preserve"> </w:t>
+      </w:r>
+      <w:r>
+        <w:t xml:space="preserve">trees outside their native range has limited adjustment to elevated CO</w:t>
+      </w:r>
+      <w:r>
+        <w:rPr>
+          <w:vertAlign w:val="subscript"/>
         </w:rPr>
         <w:t xml:space="preserve">2</w:t>
       </w:r>
@@ -8235,32 +8440,7 @@
         <w:t xml:space="preserve"> </w:t>
       </w:r>
       <w:r>
-        <w:t xml:space="preserve">(fixed and random effects) was 0.48 for the complete model. The equation for the full model is y = - 221.96 + 28.58(N) - 3.31(Starch) - 0.87(N*Starch).</w:t>
-      </w:r>
-      <w:r>
-        <w:br w:type="textWrapping"/>
-      </w:r>
-      <w:r>
-        <w:t xml:space="preserve"> </w:t>
-      </w:r>
-      <w:r>
-        <w:rPr>
-          <w:b/>
-        </w:rPr>
-        <w:t xml:space="preserve">Figure 6</w:t>
-      </w:r>
-      <w:r>
-        <w:t xml:space="preserve">. The final biomass attained per unit total photosynthesis over the duration of the experiment. Note the higher ratio for the freely rooted seedlings compared to the containerized seedlings, indicating a higher carbon-use efficiency. Shown are treatment means, as the model scaling instantaneous leaf photosynthesis to total plant photosynthesis was run once for every treatment.</w:t>
-      </w:r>
-    </w:p>
-    <w:p>
-      <w:pPr>
-        <w:pStyle w:val="Heading1"/>
-      </w:pPr>
-      <w:bookmarkStart w:id="46" w:name="references"/>
-      <w:bookmarkEnd w:id="46"/>
-      <w:r>
-        <w:t xml:space="preserve">References</w:t>
+        <w:t xml:space="preserve">and climate warming. Global Change Biology 19:3790–3807.</w:t>
       </w:r>
     </w:p>
     <w:p>
@@ -8268,7 +8448,7 @@
         <w:pStyle w:val="Bibliography"/>
       </w:pPr>
       <w:r>
-        <w:t xml:space="preserve">Ainsworth EA, Rogers A (2007) The response of photosynthesis and stomatal conductance to rising [CO</w:t>
+        <w:t xml:space="preserve">Crous KY, Walters MB, Ellsworth DS (2008) Elevated CO</w:t>
       </w:r>
       <w:r>
         <w:rPr>
@@ -8277,7 +8457,25 @@
         <w:t xml:space="preserve">2</w:t>
       </w:r>
       <w:r>
-        <w:t xml:space="preserve">]: mechanisms and environmental interactions. Plant, Cell &amp; Environment 30:258–270.</w:t>
+        <w:t xml:space="preserve"> </w:t>
+      </w:r>
+      <w:r>
+        <w:t xml:space="preserve">concentration affects leaf photosynthesis–nitrogen relationships in</w:t>
+      </w:r>
+      <w:r>
+        <w:t xml:space="preserve"> </w:t>
+      </w:r>
+      <w:r>
+        <w:rPr>
+          <w:i/>
+        </w:rPr>
+        <w:t xml:space="preserve">Pinus taeda</w:t>
+      </w:r>
+      <w:r>
+        <w:t xml:space="preserve"> </w:t>
+      </w:r>
+      <w:r>
+        <w:t xml:space="preserve">over nine years in FACE. Tree Physiology 28:607–614.</w:t>
       </w:r>
     </w:p>
     <w:p>
@@ -8285,7 +8483,30 @@
         <w:pStyle w:val="Bibliography"/>
       </w:pPr>
       <w:r>
-        <w:t xml:space="preserve">Ainsworth EA, Rogers A, Nelson R, Long SP (2004) Testing the ‘source–sink’ hypothesis of down-regulation of photosynthesis in elevated [CO</w:t>
+        <w:t xml:space="preserve">Drake JE, Aspinwall MJ, Pfautsch S, Rymer PD, Reich PB, Smith RA, Crous KY, Tissue DT, Ghannoum O, Tjoelker MG (2014) The capacity to cope with climate warming declines from temperate to tropical latitudes in two widely distributed</w:t>
+      </w:r>
+      <w:r>
+        <w:t xml:space="preserve"> </w:t>
+      </w:r>
+      <w:r>
+        <w:rPr>
+          <w:i/>
+        </w:rPr>
+        <w:t xml:space="preserve">Eucalyptus</w:t>
+      </w:r>
+      <w:r>
+        <w:t xml:space="preserve"> </w:t>
+      </w:r>
+      <w:r>
+        <w:t xml:space="preserve">species. Global Change Biology 21:459–472.</w:t>
+      </w:r>
+    </w:p>
+    <w:p>
+      <w:pPr>
+        <w:pStyle w:val="Bibliography"/>
+      </w:pPr>
+      <w:r>
+        <w:t xml:space="preserve">Drake BG, Gonzàlez-Meler MA, Long SP (1997) More efficient plants: a consequence of rising atmospheric CO</w:t>
       </w:r>
       <w:r>
         <w:rPr>
@@ -8294,7 +8515,7 @@
         <w:t xml:space="preserve">2</w:t>
       </w:r>
       <w:r>
-        <w:t xml:space="preserve">] in the field with single gene substitutions in Glycine max. Agricultural and Forest Meteorology 122:85–94.</w:t>
+        <w:t xml:space="preserve">? Annual Review of Plant Biology 48:609–639.</w:t>
       </w:r>
     </w:p>
     <w:p>
@@ -8302,16 +8523,7 @@
         <w:pStyle w:val="Bibliography"/>
       </w:pPr>
       <w:r>
-        <w:t xml:space="preserve">Arp WJ (1991) Effects of source-sink relations on photosynthetic acclimation to elevated CO</w:t>
-      </w:r>
-      <w:r>
-        <w:rPr>
-          <w:vertAlign w:val="subscript"/>
-        </w:rPr>
-        <w:t xml:space="preserve">2</w:t>
-      </w:r>
-      <w:r>
-        <w:t xml:space="preserve">. Plant, Cell &amp; Environment 14:869–875.</w:t>
+        <w:t xml:space="preserve">Duan W, Fan PG, Wang LJ, Li WD, Yan ST, Li SH (2008) Photosynthetic response to low sink demand after fruit removal in relation to photoinhibition and photoprotection in peach trees. Tree Physiology 28:123–132.</w:t>
       </w:r>
     </w:p>
     <w:p>
@@ -8319,130 +8531,12 @@
         <w:pStyle w:val="Bibliography"/>
       </w:pPr>
       <w:r>
-        <w:t xml:space="preserve">Crous KY, Quentin AG, Lin Y-S, Medlyn BE, Williams DG, Barton CVM, Ellsworth DS (2013) Photosynthesis of temperate</w:t>
-      </w:r>
-      <w:r>
-        <w:t xml:space="preserve"> </w:t>
-      </w:r>
-      <w:r>
-        <w:rPr>
-          <w:i/>
-        </w:rPr>
-        <w:t xml:space="preserve">Eucalyptus globulus</w:t>
-      </w:r>
-      <w:r>
-        <w:t xml:space="preserve"> </w:t>
-      </w:r>
-      <w:r>
-        <w:t xml:space="preserve">trees outside their native range has limited adjustment to elevated CO</w:t>
-      </w:r>
-      <w:r>
-        <w:rPr>
-          <w:vertAlign w:val="subscript"/>
-        </w:rPr>
-        <w:t xml:space="preserve">2</w:t>
-      </w:r>
-      <w:r>
-        <w:t xml:space="preserve"> </w:t>
-      </w:r>
-      <w:r>
-        <w:t xml:space="preserve">and climate warming. Global Change Biology 19:3790–3807.</w:t>
-      </w:r>
-    </w:p>
-    <w:p>
-      <w:pPr>
-        <w:pStyle w:val="Bibliography"/>
-      </w:pPr>
-      <w:r>
-        <w:t xml:space="preserve">Crous KY, Walters MB, Ellsworth DS (2008) Elevated CO</w:t>
-      </w:r>
-      <w:r>
-        <w:rPr>
-          <w:vertAlign w:val="subscript"/>
-        </w:rPr>
-        <w:t xml:space="preserve">2</w:t>
-      </w:r>
-      <w:r>
-        <w:t xml:space="preserve"> </w:t>
-      </w:r>
-      <w:r>
-        <w:t xml:space="preserve">concentration affects leaf photosynthesis–nitrogen relationships in</w:t>
-      </w:r>
-      <w:r>
-        <w:t xml:space="preserve"> </w:t>
-      </w:r>
-      <w:r>
-        <w:rPr>
-          <w:i/>
-        </w:rPr>
-        <w:t xml:space="preserve">Pinus taeda</w:t>
-      </w:r>
-      <w:r>
-        <w:t xml:space="preserve"> </w:t>
-      </w:r>
-      <w:r>
-        <w:t xml:space="preserve">over nine years in FACE. Tree Physiology 28:607–614.</w:t>
-      </w:r>
-    </w:p>
-    <w:p>
-      <w:pPr>
-        <w:pStyle w:val="Bibliography"/>
-      </w:pPr>
-      <w:r>
-        <w:t xml:space="preserve">Drake JE, Aspinwall MJ, Pfautsch S, Rymer PD, Reich PB, Smith RA, Crous KY, Tissue DT, Ghannoum O, Tjoelker MG (2014) The capacity to cope with climate warming declines from temperate to tropical latitudes in two widely distributed</w:t>
-      </w:r>
-      <w:r>
-        <w:t xml:space="preserve"> </w:t>
-      </w:r>
-      <w:r>
-        <w:rPr>
-          <w:i/>
-        </w:rPr>
-        <w:t xml:space="preserve">Eucalyptus</w:t>
-      </w:r>
-      <w:r>
-        <w:t xml:space="preserve"> </w:t>
-      </w:r>
-      <w:r>
-        <w:t xml:space="preserve">species. Global Change Biology 21:459–472.</w:t>
-      </w:r>
-    </w:p>
-    <w:p>
-      <w:pPr>
-        <w:pStyle w:val="Bibliography"/>
-      </w:pPr>
-      <w:r>
-        <w:t xml:space="preserve">Drake BG, Gonzàlez-Meler MA, Long SP (1997) More efficient plants: a consequence of rising atmospheric CO</w:t>
-      </w:r>
-      <w:r>
-        <w:rPr>
-          <w:vertAlign w:val="subscript"/>
-        </w:rPr>
-        <w:t xml:space="preserve">2</w:t>
-      </w:r>
-      <w:r>
-        <w:t xml:space="preserve">? Annual Review of Plant Biology 48:609–639.</w:t>
-      </w:r>
-    </w:p>
-    <w:p>
-      <w:pPr>
-        <w:pStyle w:val="Bibliography"/>
-      </w:pPr>
-      <w:r>
-        <w:t xml:space="preserve">Duan W, Fan PG, Wang LJ, Li WD, Yan ST, Li SH (2008) Photosynthetic response to low sink demand after fruit removal in relation to photoinhibition and photoprotection in peach trees. Tree Physiology 28:123–132.</w:t>
-      </w:r>
-    </w:p>
-    <w:p>
-      <w:pPr>
-        <w:pStyle w:val="Bibliography"/>
-      </w:pPr>
-      <w:r>
         <w:t xml:space="preserve">Duursma R (2014) YplantQMC: Plant architectural analysis with Yplant and QuasiMC.</w:t>
       </w:r>
       <w:r>
         <w:t xml:space="preserve"> </w:t>
       </w:r>
-      <w:hyperlink r:id="rId47">
+      <w:hyperlink r:id="rId46">
         <w:r>
           <w:rPr>
             <w:rStyle w:val="Hyperlink"/>
@@ -9036,7 +9130,7 @@
       <w:r>
         <w:t xml:space="preserve"> </w:t>
       </w:r>
-      <w:hyperlink r:id="rId48">
+      <w:hyperlink r:id="rId47">
         <w:r>
           <w:rPr>
             <w:rStyle w:val="Hyperlink"/>
@@ -9110,7 +9204,7 @@
       <w:r>
         <w:t xml:space="preserve"> </w:t>
       </w:r>
-      <w:hyperlink r:id="rId49">
+      <w:hyperlink r:id="rId48">
         <w:r>
           <w:rPr>
             <w:rStyle w:val="Hyperlink"/>
@@ -9708,7 +9802,7 @@
     </w:lvl>
   </w:abstractNum>
   <w:abstractNum w:abstractNumId="990">
-    <w:nsid w:val="29efa80a"/>
+    <w:nsid w:val="51156ca6"/>
     <w:multiLevelType w:val="multilevel"/>
     <w:lvl w:ilvl="0">
       <w:numFmt w:val="bullet"/>

</xml_diff>

<commit_message>
final manuscript edits, this version resubmitted
</commit_message>
<xml_diff>
--- a/manuscript/manuscript_pve.docx
+++ b/manuscript/manuscript_pve.docx
@@ -636,7 +636,13 @@
         <w:t xml:space="preserve">(Li et al. 2005)</w:t>
       </w:r>
       <w:r>
-        <w:t xml:space="preserve">. Similar to C source manipulations, it is still unclear whether these impacts on</w:t>
+        <w:t xml:space="preserve">.</w:t>
+      </w:r>
+      <w:r>
+        <w:t xml:space="preserve"> </w:t>
+      </w:r>
+      <w:r>
+        <w:t xml:space="preserve">Similar to C source manipulations, it is still unclear whether these impacts on</w:t>
       </w:r>
       <w:r>
         <w:t xml:space="preserve"> </w:t>
@@ -960,7 +966,13 @@
         <w:t xml:space="preserve">(Poorter et al. 2009)</w:t>
       </w:r>
       <w:r>
-        <w:t xml:space="preserve">, an undesired experimental artefact. A compartment in the bottom of each container, containing gravel covered by root exclusion mesh, was used to collect excess water. For small containers (5, 10, and 15 l) a simple bottom plug was used to drain excess water from the compartment. For larger containers, plastic tubing (6 mm diameter) was inset into the gravel layer and extended through the top of the container and a lysimeter pump was then used to suction excess water, through the tubing, as needed. Each container was inspected after every watering and rainfall event to determine if pooling had occurred.</w:t>
+        <w:t xml:space="preserve">, an undesired experimental artefact.</w:t>
+      </w:r>
+      <w:r>
+        <w:t xml:space="preserve"> </w:t>
+      </w:r>
+      <w:r>
+        <w:t xml:space="preserve">A compartment in the bottom of each container, containing gravel covered by root exclusion mesh, was used to collect excess water. For small containers (5, 10, and 15 l) a simple bottom plug was used to drain excess water from the compartment. For larger containers, plastic tubing (6 mm diameter) was inset into the gravel layer and extended through the top of the container and a lysimeter pump was then used to suction excess water, through the tubing, as needed. Each container was inspected after every watering and rainfall event to determine if pooling had occurred.</w:t>
       </w:r>
     </w:p>
     <w:p>
@@ -1126,7 +1138,6 @@
       </w:r>
       <m:oMath>
         <m:r>
-          <m:rPr/>
           <m:t>μ</m:t>
         </m:r>
       </m:oMath>
@@ -1171,7 +1182,6 @@
       </w:r>
       <m:oMath>
         <m:r>
-          <m:rPr/>
           <m:t>μ</m:t>
         </m:r>
       </m:oMath>
@@ -1225,7 +1235,6 @@
       </w:r>
       <m:oMath>
         <m:r>
-          <m:rPr/>
           <m:t>μ</m:t>
         </m:r>
       </m:oMath>
@@ -1249,7 +1258,6 @@
       </w:r>
       <m:oMath>
         <m:r>
-          <m:rPr/>
           <m:t>μ</m:t>
         </m:r>
       </m:oMath>
@@ -1455,7 +1463,6 @@
       </w:r>
       <m:oMath>
         <m:r>
-          <m:rPr/>
           <m:t>μ</m:t>
         </m:r>
       </m:oMath>
@@ -1488,7 +1495,6 @@
       </w:r>
       <m:oMath>
         <m:r>
-          <m:rPr/>
           <m:t>μ</m:t>
         </m:r>
       </m:oMath>
@@ -1616,7 +1622,6 @@
       </w:r>
       <m:oMath>
         <m:r>
-          <m:rPr/>
           <m:t>μ</m:t>
         </m:r>
       </m:oMath>
@@ -1733,7 +1738,6 @@
       </w:r>
       <m:oMath>
         <m:r>
-          <m:rPr/>
           <m:t>Ψ</m:t>
         </m:r>
       </m:oMath>
@@ -1748,7 +1752,6 @@
       </w:r>
       <m:oMath>
         <m:r>
-          <m:rPr/>
           <m:t>Ψ</m:t>
         </m:r>
       </m:oMath>
@@ -1790,7 +1793,6 @@
       </w:r>
       <m:oMath>
         <m:r>
-          <m:rPr/>
           <m:t>Ψ</m:t>
         </m:r>
       </m:oMath>
@@ -1811,7 +1813,6 @@
       </w:r>
       <m:oMath>
         <m:r>
-          <m:rPr/>
           <m:t>Ψ</m:t>
         </m:r>
       </m:oMath>
@@ -1862,7 +1863,6 @@
       </w:r>
       <m:oMath>
         <m:r>
-          <m:rPr/>
           <m:t>δ</m:t>
         </m:r>
       </m:oMath>
@@ -1880,7 +1880,6 @@
       </w:r>
       <m:oMath>
         <m:r>
-          <m:rPr/>
           <m:t>δ</m:t>
         </m:r>
       </m:oMath>
@@ -1927,7 +1926,6 @@
       </w:r>
       <m:oMath>
         <m:r>
-          <m:rPr/>
           <m:t>α</m:t>
         </m:r>
       </m:oMath>
@@ -2061,55 +2059,42 @@
         </m:oMathParaPr>
         <m:oMath>
           <m:r>
-            <m:rPr/>
             <m:t>G</m:t>
           </m:r>
           <m:r>
-            <m:rPr/>
             <m:t>(</m:t>
           </m:r>
           <m:r>
-            <m:rPr/>
             <m:t>t</m:t>
           </m:r>
           <m:r>
-            <m:rPr/>
             <m:t>)</m:t>
           </m:r>
           <m:r>
-            <m:rPr/>
             <m:t>=</m:t>
           </m:r>
           <m:r>
-            <m:rPr/>
             <m:t>L</m:t>
           </m:r>
           <m:r>
-            <m:rPr/>
             <m:t>(</m:t>
           </m:r>
           <m:r>
-            <m:rPr/>
             <m:t>P</m:t>
           </m:r>
           <m:r>
-            <m:rPr/>
             <m:t> </m:t>
           </m:r>
           <m:r>
-            <m:rPr/>
             <m:t>σ</m:t>
           </m:r>
           <m:r>
-            <m:rPr/>
             <m:t>−</m:t>
           </m:r>
           <m:r>
-            <m:rPr/>
             <m:t>R</m:t>
           </m:r>
           <m:r>
-            <m:rPr/>
             <m:t>)</m:t>
           </m:r>
         </m:oMath>
@@ -2117,7 +2102,7 @@
     </w:p>
     <w:p>
       <w:pPr>
-        <w:pStyle w:val="BodyText"/>
+        <w:pStyle w:val="FirstParagraph"/>
       </w:pPr>
       <w:r>
         <w:t xml:space="preserve">where</w:t>
@@ -2187,7 +2172,6 @@
       </w:r>
       <m:oMath>
         <m:r>
-          <m:rPr/>
           <m:t>σ</m:t>
         </m:r>
       </m:oMath>
@@ -2519,7 +2503,6 @@
       </w:r>
       <m:oMath>
         <m:r>
-          <m:rPr/>
           <m:t>μ</m:t>
         </m:r>
       </m:oMath>
@@ -2626,7 +2609,6 @@
       </w:r>
       <m:oMath>
         <m:r>
-          <m:rPr/>
           <m:t>σ</m:t>
         </m:r>
       </m:oMath>
@@ -2758,7 +2740,6 @@
       </w:r>
       <m:oMath>
         <m:r>
-          <m:rPr/>
           <m:t>σ</m:t>
         </m:r>
       </m:oMath>
@@ -2773,7 +2754,6 @@
       </w:r>
       <m:oMath>
         <m:r>
-          <m:rPr/>
           <m:t>σ</m:t>
         </m:r>
       </m:oMath>
@@ -2788,7 +2768,6 @@
       </w:r>
       <m:oMath>
         <m:r>
-          <m:rPr/>
           <m:t>σ</m:t>
         </m:r>
       </m:oMath>
@@ -2988,7 +2967,6 @@
       </w:r>
       <m:oMath>
         <m:r>
-          <m:rPr/>
           <m:t>α</m:t>
         </m:r>
       </m:oMath>
@@ -3188,7 +3166,6 @@
           </m:barPr>
           <m:e>
             <m:r>
-              <m:rPr/>
               <m:t>x</m:t>
             </m:r>
           </m:e>
@@ -3503,7 +3480,7 @@
         <w:t xml:space="preserve"> </w:t>
       </w:r>
       <w:r>
-        <w:t xml:space="preserve">(Table 3) were consistently higher in Free seedlings than in containers (26 % and 29 %, respectively). The relationship between leaf starch and leaf N</w:t>
+        <w:t xml:space="preserve">(Table 3) were consistently higher in Free seedlings than in containers (26 % and 29 %, respectively). The relationship between leaf N</w:t>
       </w:r>
       <w:r>
         <w:rPr>
@@ -3515,6 +3492,27 @@
         <w:t xml:space="preserve"> </w:t>
       </w:r>
       <w:r>
+        <w:t xml:space="preserve">and leaf starch with</w:t>
+      </w:r>
+      <w:r>
+        <w:t xml:space="preserve"> </w:t>
+      </w:r>
+      <w:r>
+        <w:rPr>
+          <w:i/>
+        </w:rPr>
+        <w:t xml:space="preserve">A</w:t>
+      </w:r>
+      <w:r>
+        <w:rPr>
+          <w:vertAlign w:val="subscript"/>
+        </w:rPr>
+        <w:t xml:space="preserve">max</w:t>
+      </w:r>
+      <w:r>
+        <w:t xml:space="preserve"> </w:t>
+      </w:r>
+      <w:r>
         <w:t xml:space="preserve">on a mass basis was marginally significant (</w:t>
       </w:r>
       <w:r>
@@ -3575,7 +3573,84 @@
         <w:t xml:space="preserve"> </w:t>
       </w:r>
       <w:r>
-        <w:t xml:space="preserve">&lt; 0.001). We used predictions from the linear mixed effect model equation to visualize these relationships of</w:t>
+        <w:t xml:space="preserve">&lt; 0.001). Leaf N</w:t>
+      </w:r>
+      <w:r>
+        <w:rPr>
+          <w:vertAlign w:val="subscript"/>
+        </w:rPr>
+        <w:t xml:space="preserve">f</w:t>
+      </w:r>
+      <w:r>
+        <w:t xml:space="preserve"> </w:t>
+      </w:r>
+      <w:r>
+        <w:t xml:space="preserve">and leaf starch explained 25% and 11% of the variation in</w:t>
+      </w:r>
+      <w:r>
+        <w:t xml:space="preserve"> </w:t>
+      </w:r>
+      <w:r>
+        <w:rPr>
+          <w:i/>
+        </w:rPr>
+        <w:t xml:space="preserve">A</w:t>
+      </w:r>
+      <w:r>
+        <w:rPr>
+          <w:vertAlign w:val="subscript"/>
+        </w:rPr>
+        <w:t xml:space="preserve">max</w:t>
+      </w:r>
+      <w:r>
+        <w:t xml:space="preserve"> </w:t>
+      </w:r>
+      <w:r>
+        <w:t xml:space="preserve">on a mass basis, respectively. The interaction between leaf N</w:t>
+      </w:r>
+      <w:r>
+        <w:rPr>
+          <w:vertAlign w:val="subscript"/>
+        </w:rPr>
+        <w:t xml:space="preserve">f</w:t>
+      </w:r>
+      <w:r>
+        <w:t xml:space="preserve"> </w:t>
+      </w:r>
+      <w:r>
+        <w:t xml:space="preserve">and leaf starch explained practically no variation in</w:t>
+      </w:r>
+      <w:r>
+        <w:t xml:space="preserve"> </w:t>
+      </w:r>
+      <w:r>
+        <w:rPr>
+          <w:i/>
+        </w:rPr>
+        <w:t xml:space="preserve">A</w:t>
+      </w:r>
+      <w:r>
+        <w:rPr>
+          <w:vertAlign w:val="subscript"/>
+        </w:rPr>
+        <w:t xml:space="preserve">max</w:t>
+      </w:r>
+      <w:r>
+        <w:t xml:space="preserve"> </w:t>
+      </w:r>
+      <w:r>
+        <w:t xml:space="preserve">on a mass basis.</w:t>
+      </w:r>
+    </w:p>
+    <w:p>
+      <w:pPr>
+        <w:pStyle w:val="BodyText"/>
+      </w:pPr>
+      <w:r>
+        <w:br w:type="textWrapping"/>
+      </w:r>
+      <w:r>
+        <w:t xml:space="preserve">We used predictions from the linear mixed effect model equation to visualize these relationships of</w:t>
       </w:r>
       <w:r>
         <w:t xml:space="preserve"> </w:t>
@@ -3871,7 +3946,6 @@
       </w:r>
       <m:oMath>
         <m:r>
-          <m:rPr/>
           <m:t>Ψ</m:t>
         </m:r>
       </m:oMath>
@@ -3892,7 +3966,6 @@
       </w:r>
       <m:oMath>
         <m:r>
-          <m:rPr/>
           <m:t>Ψ</m:t>
         </m:r>
       </m:oMath>
@@ -3973,7 +4046,6 @@
       </w:r>
       <m:oMath>
         <m:r>
-          <m:rPr/>
           <m:t>δ</m:t>
         </m:r>
       </m:oMath>
@@ -3984,7 +4056,25 @@
         <w:t xml:space="preserve">13</w:t>
       </w:r>
       <w:r>
-        <w:t xml:space="preserve">C at final harvest was not different across treatments (Table 2). Combined, these indices provide strong evidence that water stress was not apparent on these seedlings throughout the experiment. Soil N at harvest was not different across soil volumes (mean of .045 %), with minimal decreases from pre-planting values (mean of = .049 %). This similarity indicates that nutrient leaching from Free seedlings or from draining of containers following natural rainfall events did not differ between treatments. ##Whole-plant C balance Modelled cumulative net leaf C gain over 120 days varied three-fold across containers sizes (Table 1). The Free seedling control had five-fold greater modelled total C gain than the average of container treatments (213.6 - 42.7±8.2 g C). For seedlings in containers, an average of 67 ±0.01 % of modelled C gain was not allocated to observed biomass, compared to 59.2 % for the Free seedling control. Consequently, the estimated CUE of containerized seedlings was lower than the Free seedling control (Figure 6). As a result, the observed reductions in leaf</w:t>
+        <w:t xml:space="preserve">C at final harvest was not different across treatments (Table 2). Combined, these indices provide strong evidence that water stress was not apparent on these seedlings throughout the experiment. Soil N at harvest was not different across soil volumes (mean of .045 %), with minimal decreases from pre-planting values (mean of = .049 %). This similarity indicates that nutrient leaching from Free seedlings or from draining of containers following natural rainfall events did not differ between treatments.</w:t>
+      </w:r>
+    </w:p>
+    <w:p>
+      <w:pPr>
+        <w:pStyle w:val="Heading2"/>
+      </w:pPr>
+      <w:bookmarkStart w:id="37" w:name="whole-plant-c-balance"/>
+      <w:bookmarkEnd w:id="37"/>
+      <w:r>
+        <w:t xml:space="preserve">Whole-plant C balance</w:t>
+      </w:r>
+    </w:p>
+    <w:p>
+      <w:pPr>
+        <w:pStyle w:val="FirstParagraph"/>
+      </w:pPr>
+      <w:r>
+        <w:t xml:space="preserve">Modelled cumulative net leaf C gain over 120 days varied three-fold across containers sizes (Table 1). The Free seedling control had five-fold greater modelled total C gain than the average of container treatments (213.6 - 42.7±8.2 g C). For seedlings in containers, an average of 67 ±0.01 % of modelled C gain was not allocated to observed biomass, compared to 59.2 % for the Free seedling control. Consequently, the estimated CUE of containerized seedlings was lower than the Free seedling control (Figure 6). As a result, the observed reductions in leaf</w:t>
       </w:r>
       <w:r>
         <w:t xml:space="preserve"> </w:t>
@@ -4012,8 +4102,8 @@
       <w:pPr>
         <w:pStyle w:val="Heading1"/>
       </w:pPr>
-      <w:bookmarkStart w:id="37" w:name="discussion"/>
-      <w:bookmarkEnd w:id="37"/>
+      <w:bookmarkStart w:id="38" w:name="discussion"/>
+      <w:bookmarkEnd w:id="38"/>
       <w:r>
         <w:t xml:space="preserve">Discussion</w:t>
       </w:r>
@@ -4066,8 +4156,8 @@
       <w:pPr>
         <w:pStyle w:val="Heading2"/>
       </w:pPr>
-      <w:bookmarkStart w:id="38" w:name="changes-in-growth-and-physiology-under-sink-limitation"/>
-      <w:bookmarkEnd w:id="38"/>
+      <w:bookmarkStart w:id="39" w:name="changes-in-growth-and-physiology-under-sink-limitation"/>
+      <w:bookmarkEnd w:id="39"/>
       <w:r>
         <w:t xml:space="preserve">Changes in growth and physiology under sink limitation</w:t>
       </w:r>
@@ -4226,7 +4316,6 @@
       </w:r>
       <m:oMath>
         <m:r>
-          <m:rPr/>
           <m:t>Ψ</m:t>
         </m:r>
       </m:oMath>
@@ -4244,7 +4333,6 @@
       </w:r>
       <m:oMath>
         <m:r>
-          <m:rPr/>
           <m:t>δ</m:t>
         </m:r>
       </m:oMath>
@@ -4632,8 +4720,8 @@
       <w:pPr>
         <w:pStyle w:val="Heading2"/>
       </w:pPr>
-      <w:bookmarkStart w:id="39" w:name="biomass-partitioning-under-sink-limitation"/>
-      <w:bookmarkEnd w:id="39"/>
+      <w:bookmarkStart w:id="40" w:name="biomass-partitioning-under-sink-limitation"/>
+      <w:bookmarkEnd w:id="40"/>
       <w:r>
         <w:t xml:space="preserve">Biomass partitioning under sink limitation</w:t>
       </w:r>
@@ -4697,8 +4785,8 @@
       <w:pPr>
         <w:pStyle w:val="Heading2"/>
       </w:pPr>
-      <w:bookmarkStart w:id="40" w:name="do-reductions-in-photosynthesis-explain-reductions-in-seedling-growth"/>
-      <w:bookmarkEnd w:id="40"/>
+      <w:bookmarkStart w:id="41" w:name="do-reductions-in-photosynthesis-explain-reductions-in-seedling-growth"/>
+      <w:bookmarkEnd w:id="41"/>
       <w:r>
         <w:t xml:space="preserve">Do reductions in photosynthesis explain reductions in seedling growth?</w:t>
       </w:r>
@@ -5038,8 +5126,8 @@
       <w:pPr>
         <w:pStyle w:val="Heading2"/>
       </w:pPr>
-      <w:bookmarkStart w:id="41" w:name="conclusions"/>
-      <w:bookmarkEnd w:id="41"/>
+      <w:bookmarkStart w:id="42" w:name="conclusions"/>
+      <w:bookmarkEnd w:id="42"/>
       <w:r>
         <w:t xml:space="preserve">Conclusions</w:t>
       </w:r>
@@ -5125,8 +5213,8 @@
       <w:pPr>
         <w:pStyle w:val="Heading1"/>
       </w:pPr>
-      <w:bookmarkStart w:id="42" w:name="acknowledgements"/>
-      <w:bookmarkEnd w:id="42"/>
+      <w:bookmarkStart w:id="43" w:name="acknowledgements"/>
+      <w:bookmarkEnd w:id="43"/>
       <w:r>
         <w:t xml:space="preserve">Acknowledgements</w:t>
       </w:r>
@@ -5143,8 +5231,8 @@
       <w:pPr>
         <w:pStyle w:val="Heading1"/>
       </w:pPr>
-      <w:bookmarkStart w:id="43" w:name="tables"/>
-      <w:bookmarkEnd w:id="43"/>
+      <w:bookmarkStart w:id="44" w:name="tables"/>
+      <w:bookmarkEnd w:id="44"/>
       <w:r>
         <w:t xml:space="preserve">Tables</w:t>
       </w:r>
@@ -5217,16 +5305,16 @@
     <w:tbl>
       <w:tblPr>
         <w:tblStyle w:val="TableNormal"/>
-        <w:tblW w:type="pct" w:w="9861.111111111111"/>
+        <w:tblW w:type="pct" w:w="5000.0"/>
         <w:tblLook w:firstRow="1"/>
       </w:tblPr>
       <w:tblGrid>
-        <w:gridCol w:w="2750"/>
-        <w:gridCol w:w="2530"/>
-        <w:gridCol w:w="2860"/>
-        <w:gridCol w:w="2090"/>
-        <w:gridCol w:w="2310"/>
-        <w:gridCol w:w="3080"/>
+        <w:gridCol w:w="1414"/>
+        <w:gridCol w:w="1301"/>
+        <w:gridCol w:w="1470"/>
+        <w:gridCol w:w="1074"/>
+        <w:gridCol w:w="1188"/>
+        <w:gridCol w:w="1470"/>
       </w:tblGrid>
       <w:tr>
         <w:trPr>
@@ -5425,7 +5513,7 @@
               <w:rPr>
                 <w:b/>
               </w:rPr>
-              <w:t xml:space="preserve">Total Net C Gain (g C)</w:t>
+              <w:t xml:space="preserve">Total Net C Gain (g)</w:t>
             </w:r>
           </w:p>
         </w:tc>
@@ -6017,7 +6105,6 @@
       </w:r>
       <m:oMath>
         <m:r>
-          <m:rPr/>
           <m:t>δ</m:t>
         </m:r>
       </m:oMath>
@@ -6034,16 +6121,16 @@
     <w:tbl>
       <w:tblPr>
         <w:tblStyle w:val="TableNormal"/>
-        <w:tblW w:type="pct" w:w="9027.777777777777"/>
+        <w:tblW w:type="pct" w:w="5000.000000000001"/>
         <w:tblLook w:firstRow="1"/>
       </w:tblPr>
       <w:tblGrid>
-        <w:gridCol w:w="2750"/>
-        <w:gridCol w:w="2310"/>
-        <w:gridCol w:w="2310"/>
-        <w:gridCol w:w="2090"/>
-        <w:gridCol w:w="3080"/>
-        <w:gridCol w:w="1760"/>
+        <w:gridCol w:w="1523"/>
+        <w:gridCol w:w="1279"/>
+        <w:gridCol w:w="1279"/>
+        <w:gridCol w:w="1157"/>
+        <w:gridCol w:w="1705"/>
+        <w:gridCol w:w="974"/>
       </w:tblGrid>
       <w:tr>
         <w:trPr>
@@ -6174,7 +6261,6 @@
             </w:r>
             <m:oMath>
               <m:r>
-                <m:rPr/>
                 <m:t>δ</m:t>
               </m:r>
             </m:oMath>
@@ -6971,17 +7057,17 @@
     <w:tbl>
       <w:tblPr>
         <w:tblStyle w:val="TableNormal"/>
-        <w:tblW w:type="pct" w:w="15277.777777777777"/>
+        <w:tblW w:type="pct" w:w="5000.0"/>
         <w:tblLook w:firstRow="1"/>
       </w:tblPr>
       <w:tblGrid>
-        <w:gridCol w:w="2750"/>
-        <w:gridCol w:w="4069"/>
-        <w:gridCol w:w="4180"/>
-        <w:gridCol w:w="4069"/>
-        <w:gridCol w:w="4180"/>
-        <w:gridCol w:w="3300"/>
-        <w:gridCol w:w="1650"/>
+        <w:gridCol w:w="900"/>
+        <w:gridCol w:w="1332"/>
+        <w:gridCol w:w="1368"/>
+        <w:gridCol w:w="1332"/>
+        <w:gridCol w:w="1368"/>
+        <w:gridCol w:w="1080"/>
+        <w:gridCol w:w="540"/>
       </w:tblGrid>
       <w:tr>
         <w:trPr>
@@ -7047,7 +7133,6 @@
             </w:r>
             <m:oMath>
               <m:r>
-                <m:rPr/>
                 <m:t>μ</m:t>
               </m:r>
             </m:oMath>
@@ -7131,7 +7216,6 @@
             </w:r>
             <m:oMath>
               <m:r>
-                <m:rPr/>
                 <m:t>μ</m:t>
               </m:r>
             </m:oMath>
@@ -7215,7 +7299,6 @@
             </w:r>
             <m:oMath>
               <m:r>
-                <m:rPr/>
                 <m:t>μ</m:t>
               </m:r>
             </m:oMath>
@@ -7299,7 +7382,6 @@
             </w:r>
             <m:oMath>
               <m:r>
-                <m:rPr/>
                 <m:t>μ</m:t>
               </m:r>
             </m:oMath>
@@ -8081,8 +8163,8 @@
       <w:pPr>
         <w:pStyle w:val="Heading1"/>
       </w:pPr>
-      <w:bookmarkStart w:id="44" w:name="figures"/>
-      <w:bookmarkEnd w:id="44"/>
+      <w:bookmarkStart w:id="45" w:name="figures"/>
+      <w:bookmarkEnd w:id="45"/>
       <w:r>
         <w:t xml:space="preserve">Figures</w:t>
       </w:r>
@@ -8119,9 +8201,6 @@
         <w:br w:type="textWrapping"/>
       </w:r>
       <w:r>
-        <w:t xml:space="preserve"> </w:t>
-      </w:r>
-      <w:r>
         <w:rPr>
           <w:b/>
         </w:rPr>
@@ -8134,9 +8213,6 @@
         <w:br w:type="textWrapping"/>
       </w:r>
       <w:r>
-        <w:t xml:space="preserve"> </w:t>
-      </w:r>
-      <w:r>
         <w:rPr>
           <w:b/>
         </w:rPr>
@@ -8167,9 +8243,6 @@
         <w:br w:type="textWrapping"/>
       </w:r>
       <w:r>
-        <w:t xml:space="preserve"> </w:t>
-      </w:r>
-      <w:r>
         <w:rPr>
           <w:b/>
         </w:rPr>
@@ -8191,9 +8264,6 @@
         <w:br w:type="textWrapping"/>
       </w:r>
       <w:r>
-        <w:t xml:space="preserve"> </w:t>
-      </w:r>
-      <w:r>
         <w:rPr>
           <w:b/>
         </w:rPr>
@@ -8335,9 +8405,6 @@
         <w:br w:type="textWrapping"/>
       </w:r>
       <w:r>
-        <w:t xml:space="preserve"> </w:t>
-      </w:r>
-      <w:r>
         <w:rPr>
           <w:b/>
         </w:rPr>
@@ -8351,8 +8418,8 @@
       <w:pPr>
         <w:pStyle w:val="Heading1"/>
       </w:pPr>
-      <w:bookmarkStart w:id="45" w:name="references"/>
-      <w:bookmarkEnd w:id="45"/>
+      <w:bookmarkStart w:id="46" w:name="references"/>
+      <w:bookmarkEnd w:id="46"/>
       <w:r>
         <w:t xml:space="preserve">References</w:t>
       </w:r>
@@ -8536,7 +8603,7 @@
       <w:r>
         <w:t xml:space="preserve"> </w:t>
       </w:r>
-      <w:hyperlink r:id="rId46">
+      <w:hyperlink r:id="rId47">
         <w:r>
           <w:rPr>
             <w:rStyle w:val="Hyperlink"/>
@@ -8920,7 +8987,6 @@
       </w:r>
       <m:oMath>
         <m:r>
-          <m:rPr/>
           <m:t>α</m:t>
         </m:r>
       </m:oMath>
@@ -9130,7 +9196,7 @@
       <w:r>
         <w:t xml:space="preserve"> </w:t>
       </w:r>
-      <w:hyperlink r:id="rId47">
+      <w:hyperlink r:id="rId48">
         <w:r>
           <w:rPr>
             <w:rStyle w:val="Hyperlink"/>
@@ -9204,7 +9270,7 @@
       <w:r>
         <w:t xml:space="preserve"> </w:t>
       </w:r>
-      <w:hyperlink r:id="rId48">
+      <w:hyperlink r:id="rId49">
         <w:r>
           <w:rPr>
             <w:rStyle w:val="Hyperlink"/>
@@ -9802,7 +9868,7 @@
     </w:lvl>
   </w:abstractNum>
   <w:abstractNum w:abstractNumId="990">
-    <w:nsid w:val="51156ca6"/>
+    <w:nsid w:val="514343b6"/>
     <w:multiLevelType w:val="multilevel"/>
     <w:lvl w:ilvl="0">
       <w:numFmt w:val="bullet"/>

</xml_diff>

<commit_message>
started response to editor.  big change is dropping asat figure and adding it to table 3
</commit_message>
<xml_diff>
--- a/manuscript/manuscript_pve.docx
+++ b/manuscript/manuscript_pve.docx
@@ -636,7 +636,13 @@
         <w:t xml:space="preserve">(Li et al. 2005)</w:t>
       </w:r>
       <w:r>
-        <w:t xml:space="preserve">. Similar to C source manipulations, it is still unclear whether these impacts on</w:t>
+        <w:t xml:space="preserve">.</w:t>
+      </w:r>
+      <w:r>
+        <w:t xml:space="preserve"> </w:t>
+      </w:r>
+      <w:r>
+        <w:t xml:space="preserve">Similar to C source manipulations, it is still unclear whether these impacts on</w:t>
       </w:r>
       <w:r>
         <w:t xml:space="preserve"> </w:t>
@@ -960,7 +966,13 @@
         <w:t xml:space="preserve">(Poorter et al. 2009)</w:t>
       </w:r>
       <w:r>
-        <w:t xml:space="preserve">, an undesired experimental artefact. A compartment in the bottom of each container, containing gravel covered by root exclusion mesh, was used to collect excess water. For small containers (5, 10, and 15 l) a simple bottom plug was used to drain excess water from the compartment. For larger containers, plastic tubing (6 mm diameter) was inset into the gravel layer and extended through the top of the container and a lysimeter pump was then used to suction excess water, through the tubing, as needed. Each container was inspected after every watering and rainfall event to determine if pooling had occurred.</w:t>
+        <w:t xml:space="preserve">, an undesired experimental artefact.</w:t>
+      </w:r>
+      <w:r>
+        <w:t xml:space="preserve"> </w:t>
+      </w:r>
+      <w:r>
+        <w:t xml:space="preserve">A compartment in the bottom of each container, containing gravel covered by root exclusion mesh, was used to collect excess water. For small containers (5, 10, and 15 l) a simple bottom plug was used to drain excess water from the compartment. For larger containers, plastic tubing (6 mm diameter) was inset into the gravel layer and extended through the top of the container and a lysimeter pump was then used to suction excess water, through the tubing, as needed. Each container was inspected after every watering and rainfall event to determine if pooling had occurred.</w:t>
       </w:r>
     </w:p>
     <w:p>
@@ -1126,7 +1138,6 @@
       </w:r>
       <m:oMath>
         <m:r>
-          <m:rPr/>
           <m:t>μ</m:t>
         </m:r>
       </m:oMath>
@@ -1171,7 +1182,6 @@
       </w:r>
       <m:oMath>
         <m:r>
-          <m:rPr/>
           <m:t>μ</m:t>
         </m:r>
       </m:oMath>
@@ -1225,7 +1235,6 @@
       </w:r>
       <m:oMath>
         <m:r>
-          <m:rPr/>
           <m:t>μ</m:t>
         </m:r>
       </m:oMath>
@@ -1249,7 +1258,6 @@
       </w:r>
       <m:oMath>
         <m:r>
-          <m:rPr/>
           <m:t>μ</m:t>
         </m:r>
       </m:oMath>
@@ -1455,7 +1463,6 @@
       </w:r>
       <m:oMath>
         <m:r>
-          <m:rPr/>
           <m:t>μ</m:t>
         </m:r>
       </m:oMath>
@@ -1488,7 +1495,6 @@
       </w:r>
       <m:oMath>
         <m:r>
-          <m:rPr/>
           <m:t>μ</m:t>
         </m:r>
       </m:oMath>
@@ -1616,7 +1622,6 @@
       </w:r>
       <m:oMath>
         <m:r>
-          <m:rPr/>
           <m:t>μ</m:t>
         </m:r>
       </m:oMath>
@@ -1733,7 +1738,6 @@
       </w:r>
       <m:oMath>
         <m:r>
-          <m:rPr/>
           <m:t>Ψ</m:t>
         </m:r>
       </m:oMath>
@@ -1748,7 +1752,6 @@
       </w:r>
       <m:oMath>
         <m:r>
-          <m:rPr/>
           <m:t>Ψ</m:t>
         </m:r>
       </m:oMath>
@@ -1790,7 +1793,6 @@
       </w:r>
       <m:oMath>
         <m:r>
-          <m:rPr/>
           <m:t>Ψ</m:t>
         </m:r>
       </m:oMath>
@@ -1811,7 +1813,6 @@
       </w:r>
       <m:oMath>
         <m:r>
-          <m:rPr/>
           <m:t>Ψ</m:t>
         </m:r>
       </m:oMath>
@@ -1862,7 +1863,6 @@
       </w:r>
       <m:oMath>
         <m:r>
-          <m:rPr/>
           <m:t>δ</m:t>
         </m:r>
       </m:oMath>
@@ -1880,7 +1880,6 @@
       </w:r>
       <m:oMath>
         <m:r>
-          <m:rPr/>
           <m:t>δ</m:t>
         </m:r>
       </m:oMath>
@@ -1927,7 +1926,6 @@
       </w:r>
       <m:oMath>
         <m:r>
-          <m:rPr/>
           <m:t>α</m:t>
         </m:r>
       </m:oMath>
@@ -2061,55 +2059,42 @@
         </m:oMathParaPr>
         <m:oMath>
           <m:r>
-            <m:rPr/>
             <m:t>G</m:t>
           </m:r>
           <m:r>
-            <m:rPr/>
             <m:t>(</m:t>
           </m:r>
           <m:r>
-            <m:rPr/>
             <m:t>t</m:t>
           </m:r>
           <m:r>
-            <m:rPr/>
             <m:t>)</m:t>
           </m:r>
           <m:r>
-            <m:rPr/>
             <m:t>=</m:t>
           </m:r>
           <m:r>
-            <m:rPr/>
             <m:t>L</m:t>
           </m:r>
           <m:r>
-            <m:rPr/>
             <m:t>(</m:t>
           </m:r>
           <m:r>
-            <m:rPr/>
             <m:t>P</m:t>
           </m:r>
           <m:r>
-            <m:rPr/>
             <m:t> </m:t>
           </m:r>
           <m:r>
-            <m:rPr/>
             <m:t>σ</m:t>
           </m:r>
           <m:r>
-            <m:rPr/>
             <m:t>−</m:t>
           </m:r>
           <m:r>
-            <m:rPr/>
             <m:t>R</m:t>
           </m:r>
           <m:r>
-            <m:rPr/>
             <m:t>)</m:t>
           </m:r>
         </m:oMath>
@@ -2117,7 +2102,7 @@
     </w:p>
     <w:p>
       <w:pPr>
-        <w:pStyle w:val="BodyText"/>
+        <w:pStyle w:val="FirstParagraph"/>
       </w:pPr>
       <w:r>
         <w:t xml:space="preserve">where</w:t>
@@ -2187,7 +2172,6 @@
       </w:r>
       <m:oMath>
         <m:r>
-          <m:rPr/>
           <m:t>σ</m:t>
         </m:r>
       </m:oMath>
@@ -2519,7 +2503,6 @@
       </w:r>
       <m:oMath>
         <m:r>
-          <m:rPr/>
           <m:t>μ</m:t>
         </m:r>
       </m:oMath>
@@ -2626,7 +2609,6 @@
       </w:r>
       <m:oMath>
         <m:r>
-          <m:rPr/>
           <m:t>σ</m:t>
         </m:r>
       </m:oMath>
@@ -2758,7 +2740,6 @@
       </w:r>
       <m:oMath>
         <m:r>
-          <m:rPr/>
           <m:t>σ</m:t>
         </m:r>
       </m:oMath>
@@ -2773,7 +2754,6 @@
       </w:r>
       <m:oMath>
         <m:r>
-          <m:rPr/>
           <m:t>σ</m:t>
         </m:r>
       </m:oMath>
@@ -2788,7 +2768,6 @@
       </w:r>
       <m:oMath>
         <m:r>
-          <m:rPr/>
           <m:t>σ</m:t>
         </m:r>
       </m:oMath>
@@ -2988,7 +2967,6 @@
       </w:r>
       <m:oMath>
         <m:r>
-          <m:rPr/>
           <m:t>α</m:t>
         </m:r>
       </m:oMath>
@@ -3188,7 +3166,6 @@
           </m:barPr>
           <m:e>
             <m:r>
-              <m:rPr/>
               <m:t>x</m:t>
             </m:r>
           </m:e>
@@ -3871,7 +3848,6 @@
       </w:r>
       <m:oMath>
         <m:r>
-          <m:rPr/>
           <m:t>Ψ</m:t>
         </m:r>
       </m:oMath>
@@ -3892,7 +3868,6 @@
       </w:r>
       <m:oMath>
         <m:r>
-          <m:rPr/>
           <m:t>Ψ</m:t>
         </m:r>
       </m:oMath>
@@ -3973,7 +3948,6 @@
       </w:r>
       <m:oMath>
         <m:r>
-          <m:rPr/>
           <m:t>δ</m:t>
         </m:r>
       </m:oMath>
@@ -3984,7 +3958,19 @@
         <w:t xml:space="preserve">13</w:t>
       </w:r>
       <w:r>
-        <w:t xml:space="preserve">C at final harvest was not different across treatments (Table 2). Combined, these indices provide strong evidence that water stress was not apparent on these seedlings throughout the experiment. Soil N at harvest was not different across soil volumes (mean of .045 %), with minimal decreases from pre-planting values (mean of = .049 %). This similarity indicates that nutrient leaching from Free seedlings or from draining of containers following natural rainfall events did not differ between treatments. ##Whole-plant C balance Modelled cumulative net leaf C gain over 120 days varied three-fold across containers sizes (Table 1). The Free seedling control had five-fold greater modelled total C gain than the average of container treatments (213.6 - 42.7±8.2 g C). For seedlings in containers, an average of 67 ±0.01 % of modelled C gain was not allocated to observed biomass, compared to 59.2 % for the Free seedling control. Consequently, the estimated CUE of containerized seedlings was lower than the Free seedling control (Figure 6). As a result, the observed reductions in leaf</w:t>
+        <w:t xml:space="preserve">C at final harvest was not different across treatments (Table 2). Combined, these indices provide strong evidence that water stress was not apparent on these seedlings throughout the experiment. Soil N at harvest was not different across soil volumes (mean of .045 %), with minimal decreases from pre-planting values (mean of = .049 %). This similarity indicates that nutrient leaching from Free seedlings or from draining of containers following natural rainfall events did not differ between treatments.</w:t>
+      </w:r>
+      <w:r>
+        <w:t xml:space="preserve"> </w:t>
+      </w:r>
+      <w:r>
+        <w:t xml:space="preserve">##Whole-plant C balance</w:t>
+      </w:r>
+      <w:r>
+        <w:t xml:space="preserve"> </w:t>
+      </w:r>
+      <w:r>
+        <w:t xml:space="preserve">Modelled cumulative net leaf C gain over 120 days varied three-fold across containers sizes (Table 1). The Free seedling control had five-fold greater modelled total C gain than the average of container treatments (213.6 - 42.7±8.2 g C). For seedlings in containers, an average of 67 ±0.01 % of modelled C gain was not allocated to observed biomass, compared to 59.2 % for the Free seedling control. Consequently, the estimated CUE of containerized seedlings was lower than the Free seedling control (Figure 6). As a result, the observed reductions in leaf</w:t>
       </w:r>
       <w:r>
         <w:t xml:space="preserve"> </w:t>
@@ -4226,7 +4212,6 @@
       </w:r>
       <m:oMath>
         <m:r>
-          <m:rPr/>
           <m:t>Ψ</m:t>
         </m:r>
       </m:oMath>
@@ -4244,7 +4229,6 @@
       </w:r>
       <m:oMath>
         <m:r>
-          <m:rPr/>
           <m:t>δ</m:t>
         </m:r>
       </m:oMath>
@@ -5217,16 +5201,16 @@
     <w:tbl>
       <w:tblPr>
         <w:tblStyle w:val="TableNormal"/>
-        <w:tblW w:type="pct" w:w="9861.111111111111"/>
+        <w:tblW w:type="pct" w:w="5000.0"/>
         <w:tblLook w:firstRow="1"/>
       </w:tblPr>
       <w:tblGrid>
-        <w:gridCol w:w="2750"/>
-        <w:gridCol w:w="2530"/>
-        <w:gridCol w:w="2860"/>
-        <w:gridCol w:w="2090"/>
-        <w:gridCol w:w="2310"/>
-        <w:gridCol w:w="3080"/>
+        <w:gridCol w:w="1414"/>
+        <w:gridCol w:w="1301"/>
+        <w:gridCol w:w="1470"/>
+        <w:gridCol w:w="1074"/>
+        <w:gridCol w:w="1188"/>
+        <w:gridCol w:w="1470"/>
       </w:tblGrid>
       <w:tr>
         <w:trPr>
@@ -5425,7 +5409,7 @@
               <w:rPr>
                 <w:b/>
               </w:rPr>
-              <w:t xml:space="preserve">Total Net C Gain (g C)</w:t>
+              <w:t xml:space="preserve">Total Net C Gain (g)</w:t>
             </w:r>
           </w:p>
         </w:tc>
@@ -6017,7 +6001,6 @@
       </w:r>
       <m:oMath>
         <m:r>
-          <m:rPr/>
           <m:t>δ</m:t>
         </m:r>
       </m:oMath>
@@ -6034,16 +6017,16 @@
     <w:tbl>
       <w:tblPr>
         <w:tblStyle w:val="TableNormal"/>
-        <w:tblW w:type="pct" w:w="9027.777777777777"/>
+        <w:tblW w:type="pct" w:w="5000.000000000001"/>
         <w:tblLook w:firstRow="1"/>
       </w:tblPr>
       <w:tblGrid>
-        <w:gridCol w:w="2750"/>
-        <w:gridCol w:w="2310"/>
-        <w:gridCol w:w="2310"/>
-        <w:gridCol w:w="2090"/>
-        <w:gridCol w:w="3080"/>
-        <w:gridCol w:w="1760"/>
+        <w:gridCol w:w="1523"/>
+        <w:gridCol w:w="1279"/>
+        <w:gridCol w:w="1279"/>
+        <w:gridCol w:w="1157"/>
+        <w:gridCol w:w="1705"/>
+        <w:gridCol w:w="974"/>
       </w:tblGrid>
       <w:tr>
         <w:trPr>
@@ -6174,7 +6157,6 @@
             </w:r>
             <m:oMath>
               <m:r>
-                <m:rPr/>
                 <m:t>δ</m:t>
               </m:r>
             </m:oMath>
@@ -6971,17 +6953,17 @@
     <w:tbl>
       <w:tblPr>
         <w:tblStyle w:val="TableNormal"/>
-        <w:tblW w:type="pct" w:w="15277.777777777777"/>
+        <w:tblW w:type="pct" w:w="5000.0"/>
         <w:tblLook w:firstRow="1"/>
       </w:tblPr>
       <w:tblGrid>
-        <w:gridCol w:w="2750"/>
-        <w:gridCol w:w="4069"/>
-        <w:gridCol w:w="4180"/>
-        <w:gridCol w:w="4069"/>
-        <w:gridCol w:w="4180"/>
-        <w:gridCol w:w="3300"/>
-        <w:gridCol w:w="1650"/>
+        <w:gridCol w:w="900"/>
+        <w:gridCol w:w="1332"/>
+        <w:gridCol w:w="1368"/>
+        <w:gridCol w:w="1332"/>
+        <w:gridCol w:w="1368"/>
+        <w:gridCol w:w="1080"/>
+        <w:gridCol w:w="540"/>
       </w:tblGrid>
       <w:tr>
         <w:trPr>
@@ -7047,7 +7029,6 @@
             </w:r>
             <m:oMath>
               <m:r>
-                <m:rPr/>
                 <m:t>μ</m:t>
               </m:r>
             </m:oMath>
@@ -7131,7 +7112,6 @@
             </w:r>
             <m:oMath>
               <m:r>
-                <m:rPr/>
                 <m:t>μ</m:t>
               </m:r>
             </m:oMath>
@@ -7215,7 +7195,6 @@
             </w:r>
             <m:oMath>
               <m:r>
-                <m:rPr/>
                 <m:t>μ</m:t>
               </m:r>
             </m:oMath>
@@ -7299,7 +7278,6 @@
             </w:r>
             <m:oMath>
               <m:r>
-                <m:rPr/>
                 <m:t>μ</m:t>
               </m:r>
             </m:oMath>
@@ -8119,9 +8097,6 @@
         <w:br w:type="textWrapping"/>
       </w:r>
       <w:r>
-        <w:t xml:space="preserve"> </w:t>
-      </w:r>
-      <w:r>
         <w:rPr>
           <w:b/>
         </w:rPr>
@@ -8134,9 +8109,6 @@
         <w:br w:type="textWrapping"/>
       </w:r>
       <w:r>
-        <w:t xml:space="preserve"> </w:t>
-      </w:r>
-      <w:r>
         <w:rPr>
           <w:b/>
         </w:rPr>
@@ -8167,9 +8139,6 @@
         <w:br w:type="textWrapping"/>
       </w:r>
       <w:r>
-        <w:t xml:space="preserve"> </w:t>
-      </w:r>
-      <w:r>
         <w:rPr>
           <w:b/>
         </w:rPr>
@@ -8191,9 +8160,6 @@
         <w:br w:type="textWrapping"/>
       </w:r>
       <w:r>
-        <w:t xml:space="preserve"> </w:t>
-      </w:r>
-      <w:r>
         <w:rPr>
           <w:b/>
         </w:rPr>
@@ -8333,9 +8299,6 @@
       </w:r>
       <w:r>
         <w:br w:type="textWrapping"/>
-      </w:r>
-      <w:r>
-        <w:t xml:space="preserve"> </w:t>
       </w:r>
       <w:r>
         <w:rPr>
@@ -8920,7 +8883,6 @@
       </w:r>
       <m:oMath>
         <m:r>
-          <m:rPr/>
           <m:t>α</m:t>
         </m:r>
       </m:oMath>
@@ -9802,7 +9764,7 @@
     </w:lvl>
   </w:abstractNum>
   <w:abstractNum w:abstractNumId="990">
-    <w:nsid w:val="51156ca6"/>
+    <w:nsid w:val="73329916"/>
     <w:multiLevelType w:val="multilevel"/>
     <w:lvl w:ilvl="0">
       <w:numFmt w:val="bullet"/>

</xml_diff>

<commit_message>
updated tables for manuscript
</commit_message>
<xml_diff>
--- a/manuscript/manuscript_pve.docx
+++ b/manuscript/manuscript_pve.docx
@@ -3480,7 +3480,7 @@
         <w:t xml:space="preserve"> </w:t>
       </w:r>
       <w:r>
-        <w:t xml:space="preserve">(Table 3) were consistently higher in Free seedlings than in containers (26 % and 29 %, respectively). The relationship between leaf starch and leaf N</w:t>
+        <w:t xml:space="preserve">(Table 3) were consistently higher in Free seedlings than in containers (26 % and 29 %, respectively). The relationship between leaf N</w:t>
       </w:r>
       <w:r>
         <w:rPr>
@@ -3492,6 +3492,27 @@
         <w:t xml:space="preserve"> </w:t>
       </w:r>
       <w:r>
+        <w:t xml:space="preserve">and leaf starch with</w:t>
+      </w:r>
+      <w:r>
+        <w:t xml:space="preserve"> </w:t>
+      </w:r>
+      <w:r>
+        <w:rPr>
+          <w:i/>
+        </w:rPr>
+        <w:t xml:space="preserve">A</w:t>
+      </w:r>
+      <w:r>
+        <w:rPr>
+          <w:vertAlign w:val="subscript"/>
+        </w:rPr>
+        <w:t xml:space="preserve">max</w:t>
+      </w:r>
+      <w:r>
+        <w:t xml:space="preserve"> </w:t>
+      </w:r>
+      <w:r>
         <w:t xml:space="preserve">on a mass basis was marginally significant (</w:t>
       </w:r>
       <w:r>
@@ -3552,7 +3573,73 @@
         <w:t xml:space="preserve"> </w:t>
       </w:r>
       <w:r>
-        <w:t xml:space="preserve">&lt; 0.001). We used predictions from the linear mixed effect model equation to visualize these relationships of</w:t>
+        <w:t xml:space="preserve">&lt; 0.001). Leaf N</w:t>
+      </w:r>
+      <w:r>
+        <w:rPr>
+          <w:vertAlign w:val="subscript"/>
+        </w:rPr>
+        <w:t xml:space="preserve">f</w:t>
+      </w:r>
+      <w:r>
+        <w:t xml:space="preserve"> </w:t>
+      </w:r>
+      <w:r>
+        <w:t xml:space="preserve">and leaf starch explained 25% and 11% of the variation in</w:t>
+      </w:r>
+      <w:r>
+        <w:t xml:space="preserve"> </w:t>
+      </w:r>
+      <w:r>
+        <w:rPr>
+          <w:i/>
+        </w:rPr>
+        <w:t xml:space="preserve">A</w:t>
+      </w:r>
+      <w:r>
+        <w:rPr>
+          <w:vertAlign w:val="subscript"/>
+        </w:rPr>
+        <w:t xml:space="preserve">max</w:t>
+      </w:r>
+      <w:r>
+        <w:t xml:space="preserve"> </w:t>
+      </w:r>
+      <w:r>
+        <w:t xml:space="preserve">on a mass basis, respectively. The interaction between leaf N</w:t>
+      </w:r>
+      <w:r>
+        <w:rPr>
+          <w:vertAlign w:val="subscript"/>
+        </w:rPr>
+        <w:t xml:space="preserve">f</w:t>
+      </w:r>
+      <w:r>
+        <w:t xml:space="preserve"> </w:t>
+      </w:r>
+      <w:r>
+        <w:t xml:space="preserve">and leaf starch explained practically no variation in</w:t>
+      </w:r>
+      <w:r>
+        <w:t xml:space="preserve"> </w:t>
+      </w:r>
+      <w:r>
+        <w:rPr>
+          <w:i/>
+        </w:rPr>
+        <w:t xml:space="preserve">A</w:t>
+      </w:r>
+      <w:r>
+        <w:rPr>
+          <w:vertAlign w:val="subscript"/>
+        </w:rPr>
+        <w:t xml:space="preserve">max</w:t>
+      </w:r>
+      <w:r>
+        <w:t xml:space="preserve"> </w:t>
+      </w:r>
+      <w:r>
+        <w:t xml:space="preserve">on a mass basis. We used predictions from the linear mixed effect model equation to visualize these relationships of</w:t>
       </w:r>
       <w:r>
         <w:t xml:space="preserve"> </w:t>
@@ -3960,15 +4047,21 @@
       <w:r>
         <w:t xml:space="preserve">C at final harvest was not different across treatments (Table 2). Combined, these indices provide strong evidence that water stress was not apparent on these seedlings throughout the experiment. Soil N at harvest was not different across soil volumes (mean of .045 %), with minimal decreases from pre-planting values (mean of = .049 %). This similarity indicates that nutrient leaching from Free seedlings or from draining of containers following natural rainfall events did not differ between treatments.</w:t>
       </w:r>
-      <w:r>
-        <w:t xml:space="preserve"> </w:t>
-      </w:r>
-      <w:r>
-        <w:t xml:space="preserve">##Whole-plant C balance</w:t>
-      </w:r>
-      <w:r>
-        <w:t xml:space="preserve"> </w:t>
-      </w:r>
+    </w:p>
+    <w:p>
+      <w:pPr>
+        <w:pStyle w:val="Heading2"/>
+      </w:pPr>
+      <w:bookmarkStart w:id="37" w:name="whole-plant-c-balance"/>
+      <w:bookmarkEnd w:id="37"/>
+      <w:r>
+        <w:t xml:space="preserve">Whole-plant C balance</w:t>
+      </w:r>
+    </w:p>
+    <w:p>
+      <w:pPr>
+        <w:pStyle w:val="FirstParagraph"/>
+      </w:pPr>
       <w:r>
         <w:t xml:space="preserve">Modelled cumulative net leaf C gain over 120 days varied three-fold across containers sizes (Table 1). The Free seedling control had five-fold greater modelled total C gain than the average of container treatments (213.6 - 42.7±8.2 g C). For seedlings in containers, an average of 67 ±0.01 % of modelled C gain was not allocated to observed biomass, compared to 59.2 % for the Free seedling control. Consequently, the estimated CUE of containerized seedlings was lower than the Free seedling control (Figure 6). As a result, the observed reductions in leaf</w:t>
       </w:r>
@@ -3998,8 +4091,8 @@
       <w:pPr>
         <w:pStyle w:val="Heading1"/>
       </w:pPr>
-      <w:bookmarkStart w:id="37" w:name="discussion"/>
-      <w:bookmarkEnd w:id="37"/>
+      <w:bookmarkStart w:id="38" w:name="discussion"/>
+      <w:bookmarkEnd w:id="38"/>
       <w:r>
         <w:t xml:space="preserve">Discussion</w:t>
       </w:r>
@@ -4052,8 +4145,8 @@
       <w:pPr>
         <w:pStyle w:val="Heading2"/>
       </w:pPr>
-      <w:bookmarkStart w:id="38" w:name="changes-in-growth-and-physiology-under-sink-limitation"/>
-      <w:bookmarkEnd w:id="38"/>
+      <w:bookmarkStart w:id="39" w:name="changes-in-growth-and-physiology-under-sink-limitation"/>
+      <w:bookmarkEnd w:id="39"/>
       <w:r>
         <w:t xml:space="preserve">Changes in growth and physiology under sink limitation</w:t>
       </w:r>
@@ -4616,8 +4709,8 @@
       <w:pPr>
         <w:pStyle w:val="Heading2"/>
       </w:pPr>
-      <w:bookmarkStart w:id="39" w:name="biomass-partitioning-under-sink-limitation"/>
-      <w:bookmarkEnd w:id="39"/>
+      <w:bookmarkStart w:id="40" w:name="biomass-partitioning-under-sink-limitation"/>
+      <w:bookmarkEnd w:id="40"/>
       <w:r>
         <w:t xml:space="preserve">Biomass partitioning under sink limitation</w:t>
       </w:r>
@@ -4681,8 +4774,8 @@
       <w:pPr>
         <w:pStyle w:val="Heading2"/>
       </w:pPr>
-      <w:bookmarkStart w:id="40" w:name="do-reductions-in-photosynthesis-explain-reductions-in-seedling-growth"/>
-      <w:bookmarkEnd w:id="40"/>
+      <w:bookmarkStart w:id="41" w:name="do-reductions-in-photosynthesis-explain-reductions-in-seedling-growth"/>
+      <w:bookmarkEnd w:id="41"/>
       <w:r>
         <w:t xml:space="preserve">Do reductions in photosynthesis explain reductions in seedling growth?</w:t>
       </w:r>
@@ -4710,9 +4803,6 @@
         <w:t xml:space="preserve">n</w:t>
       </w:r>
       <w:r>
-        <w:t xml:space="preserve"> </w:t>
-      </w:r>
-      <w:r>
         <w:t xml:space="preserve">, via soil volume effects. Although reductions in both</w:t>
       </w:r>
       <w:r>
@@ -5022,8 +5112,8 @@
       <w:pPr>
         <w:pStyle w:val="Heading2"/>
       </w:pPr>
-      <w:bookmarkStart w:id="41" w:name="conclusions"/>
-      <w:bookmarkEnd w:id="41"/>
+      <w:bookmarkStart w:id="42" w:name="conclusions"/>
+      <w:bookmarkEnd w:id="42"/>
       <w:r>
         <w:t xml:space="preserve">Conclusions</w:t>
       </w:r>
@@ -5109,8 +5199,8 @@
       <w:pPr>
         <w:pStyle w:val="Heading1"/>
       </w:pPr>
-      <w:bookmarkStart w:id="42" w:name="acknowledgements"/>
-      <w:bookmarkEnd w:id="42"/>
+      <w:bookmarkStart w:id="43" w:name="acknowledgements"/>
+      <w:bookmarkEnd w:id="43"/>
       <w:r>
         <w:t xml:space="preserve">Acknowledgements</w:t>
       </w:r>
@@ -5127,8 +5217,8 @@
       <w:pPr>
         <w:pStyle w:val="Heading1"/>
       </w:pPr>
-      <w:bookmarkStart w:id="43" w:name="tables"/>
-      <w:bookmarkEnd w:id="43"/>
+      <w:bookmarkStart w:id="44" w:name="tables"/>
+      <w:bookmarkEnd w:id="44"/>
       <w:r>
         <w:t xml:space="preserve">Tables</w:t>
       </w:r>
@@ -5205,12 +5295,13 @@
         <w:tblLook w:firstRow="1"/>
       </w:tblPr>
       <w:tblGrid>
-        <w:gridCol w:w="1414"/>
-        <w:gridCol w:w="1301"/>
-        <w:gridCol w:w="1470"/>
-        <w:gridCol w:w="1074"/>
-        <w:gridCol w:w="1188"/>
-        <w:gridCol w:w="1470"/>
+        <w:gridCol w:w="1222"/>
+        <w:gridCol w:w="1124"/>
+        <w:gridCol w:w="1075"/>
+        <w:gridCol w:w="1271"/>
+        <w:gridCol w:w="928"/>
+        <w:gridCol w:w="1026"/>
+        <w:gridCol w:w="1271"/>
       </w:tblGrid>
       <w:tr>
         <w:trPr>
@@ -5272,26 +5363,7 @@
               <w:rPr>
                 <w:b/>
               </w:rPr>
-              <w:t xml:space="preserve">SLA</w:t>
-            </w:r>
-            <w:r>
-              <w:rPr>
-                <w:vertAlign w:val="subscript"/>
-                <w:b/>
-              </w:rPr>
-              <w:t xml:space="preserve">f</w:t>
-            </w:r>
-            <w:r>
-              <w:rPr>
-                <w:b/>
-              </w:rPr>
-              <w:t xml:space="preserve"> </w:t>
-            </w:r>
-            <w:r>
-              <w:rPr>
-                <w:b/>
-              </w:rPr>
-              <w:t xml:space="preserve">(m</w:t>
+              <w:t xml:space="preserve">Leaf area (m</w:t>
             </w:r>
             <w:r>
               <w:rPr>
@@ -5299,25 +5371,6 @@
                 <w:b/>
               </w:rPr>
               <w:t xml:space="preserve">2</w:t>
-            </w:r>
-            <w:r>
-              <w:rPr>
-                <w:b/>
-              </w:rPr>
-              <w:t xml:space="preserve"> </w:t>
-            </w:r>
-            <w:r>
-              <w:rPr>
-                <w:b/>
-              </w:rPr>
-              <w:t xml:space="preserve">kg</w:t>
-            </w:r>
-            <w:r>
-              <w:rPr>
-                <w:vertAlign w:val="superscript"/>
-                <w:b/>
-              </w:rPr>
-              <w:t xml:space="preserve">-1</w:t>
             </w:r>
             <w:r>
               <w:rPr>
@@ -5343,7 +5396,45 @@
               <w:rPr>
                 <w:b/>
               </w:rPr>
-              <w:t xml:space="preserve">SRL (m g</w:t>
+              <w:t xml:space="preserve">SLA</w:t>
+            </w:r>
+            <w:r>
+              <w:rPr>
+                <w:vertAlign w:val="subscript"/>
+                <w:b/>
+              </w:rPr>
+              <w:t xml:space="preserve">f</w:t>
+            </w:r>
+            <w:r>
+              <w:rPr>
+                <w:b/>
+              </w:rPr>
+              <w:t xml:space="preserve"> </w:t>
+            </w:r>
+            <w:r>
+              <w:rPr>
+                <w:b/>
+              </w:rPr>
+              <w:t xml:space="preserve">(m</w:t>
+            </w:r>
+            <w:r>
+              <w:rPr>
+                <w:vertAlign w:val="superscript"/>
+                <w:b/>
+              </w:rPr>
+              <w:t xml:space="preserve">2</w:t>
+            </w:r>
+            <w:r>
+              <w:rPr>
+                <w:b/>
+              </w:rPr>
+              <w:t xml:space="preserve"> </w:t>
+            </w:r>
+            <w:r>
+              <w:rPr>
+                <w:b/>
+              </w:rPr>
+              <w:t xml:space="preserve">kg</w:t>
             </w:r>
             <w:r>
               <w:rPr>
@@ -5376,14 +5467,14 @@
               <w:rPr>
                 <w:b/>
               </w:rPr>
-              <w:t xml:space="preserve">FRLD (m dm</w:t>
+              <w:t xml:space="preserve">SRL (m g</w:t>
             </w:r>
             <w:r>
               <w:rPr>
                 <w:vertAlign w:val="superscript"/>
                 <w:b/>
               </w:rPr>
-              <w:t xml:space="preserve">-3</w:t>
+              <w:t xml:space="preserve">-1</w:t>
             </w:r>
             <w:r>
               <w:rPr>
@@ -5403,6 +5494,39 @@
           <w:p>
             <w:pPr>
               <w:pStyle w:val="Compact"/>
+              <w:jc w:val="left"/>
+            </w:pPr>
+            <w:r>
+              <w:rPr>
+                <w:b/>
+              </w:rPr>
+              <w:t xml:space="preserve">FRLD (m dm</w:t>
+            </w:r>
+            <w:r>
+              <w:rPr>
+                <w:vertAlign w:val="superscript"/>
+                <w:b/>
+              </w:rPr>
+              <w:t xml:space="preserve">-3</w:t>
+            </w:r>
+            <w:r>
+              <w:rPr>
+                <w:b/>
+              </w:rPr>
+              <w:t xml:space="preserve">)</w:t>
+            </w:r>
+          </w:p>
+        </w:tc>
+        <w:tc>
+          <w:tcPr>
+            <w:tcBorders>
+              <w:bottom w:val="single"/>
+            </w:tcBorders>
+            <w:vAlign w:val="bottom"/>
+          </w:tcPr>
+          <w:p>
+            <w:pPr>
+              <w:pStyle w:val="Compact"/>
               <w:jc w:val="right"/>
             </w:pPr>
             <w:r>
@@ -5444,6 +5568,17 @@
               <w:jc w:val="left"/>
             </w:pPr>
             <w:r>
+              <w:t xml:space="preserve">0.02 (0.004) a</w:t>
+            </w:r>
+          </w:p>
+        </w:tc>
+        <w:tc>
+          <w:p>
+            <w:pPr>
+              <w:pStyle w:val="Compact"/>
+              <w:jc w:val="left"/>
+            </w:pPr>
+            <w:r>
               <w:t xml:space="preserve">11.8 (0.32) a</w:t>
             </w:r>
           </w:p>
@@ -5512,6 +5647,17 @@
               <w:jc w:val="left"/>
             </w:pPr>
             <w:r>
+              <w:t xml:space="preserve">0.03 (0.003) a</w:t>
+            </w:r>
+          </w:p>
+        </w:tc>
+        <w:tc>
+          <w:p>
+            <w:pPr>
+              <w:pStyle w:val="Compact"/>
+              <w:jc w:val="left"/>
+            </w:pPr>
+            <w:r>
               <w:t xml:space="preserve">11.7 (0.31) a</w:t>
             </w:r>
           </w:p>
@@ -5580,6 +5726,17 @@
               <w:jc w:val="left"/>
             </w:pPr>
             <w:r>
+              <w:t xml:space="preserve">0.05 (0.006) a</w:t>
+            </w:r>
+          </w:p>
+        </w:tc>
+        <w:tc>
+          <w:p>
+            <w:pPr>
+              <w:pStyle w:val="Compact"/>
+              <w:jc w:val="left"/>
+            </w:pPr>
+            <w:r>
               <w:t xml:space="preserve">12.7 (0.48) a</w:t>
             </w:r>
           </w:p>
@@ -5648,6 +5805,17 @@
               <w:jc w:val="left"/>
             </w:pPr>
             <w:r>
+              <w:t xml:space="preserve">0.04 (0.004) a</w:t>
+            </w:r>
+          </w:p>
+        </w:tc>
+        <w:tc>
+          <w:p>
+            <w:pPr>
+              <w:pStyle w:val="Compact"/>
+              <w:jc w:val="left"/>
+            </w:pPr>
+            <w:r>
               <w:t xml:space="preserve">11.8 (0.37) a</w:t>
             </w:r>
           </w:p>
@@ -5716,6 +5884,17 @@
               <w:jc w:val="left"/>
             </w:pPr>
             <w:r>
+              <w:t xml:space="preserve">0.06 (0.010) a</w:t>
+            </w:r>
+          </w:p>
+        </w:tc>
+        <w:tc>
+          <w:p>
+            <w:pPr>
+              <w:pStyle w:val="Compact"/>
+              <w:jc w:val="left"/>
+            </w:pPr>
+            <w:r>
               <w:t xml:space="preserve">12.4 (0.40) a</w:t>
             </w:r>
           </w:p>
@@ -5784,6 +5963,17 @@
               <w:jc w:val="left"/>
             </w:pPr>
             <w:r>
+              <w:t xml:space="preserve">0.11 (0.024) a</w:t>
+            </w:r>
+          </w:p>
+        </w:tc>
+        <w:tc>
+          <w:p>
+            <w:pPr>
+              <w:pStyle w:val="Compact"/>
+              <w:jc w:val="left"/>
+            </w:pPr>
+            <w:r>
               <w:t xml:space="preserve">13.5 (0.46) ab</w:t>
             </w:r>
           </w:p>
@@ -5852,6 +6042,17 @@
               <w:jc w:val="left"/>
             </w:pPr>
             <w:r>
+              <w:t xml:space="preserve">0.47 (0.055) b</w:t>
+            </w:r>
+          </w:p>
+        </w:tc>
+        <w:tc>
+          <w:p>
+            <w:pPr>
+              <w:pStyle w:val="Compact"/>
+              <w:jc w:val="left"/>
+            </w:pPr>
+            <w:r>
               <w:t xml:space="preserve">15.1 (0.47) b</w:t>
             </w:r>
           </w:p>
@@ -5893,6 +6094,17 @@
             </w:pPr>
             <w:r>
               <w:t xml:space="preserve">Volume Effect (P value)</w:t>
+            </w:r>
+          </w:p>
+        </w:tc>
+        <w:tc>
+          <w:p>
+            <w:pPr>
+              <w:pStyle w:val="Compact"/>
+              <w:jc w:val="left"/>
+            </w:pPr>
+            <w:r>
+              <w:t xml:space="preserve">0.001</w:t>
             </w:r>
           </w:p>
         </w:tc>
@@ -6957,13 +7169,14 @@
         <w:tblLook w:firstRow="1"/>
       </w:tblPr>
       <w:tblGrid>
-        <w:gridCol w:w="900"/>
-        <w:gridCol w:w="1332"/>
-        <w:gridCol w:w="1368"/>
-        <w:gridCol w:w="1332"/>
-        <w:gridCol w:w="1368"/>
-        <w:gridCol w:w="1080"/>
-        <w:gridCol w:w="540"/>
+        <w:gridCol w:w="770"/>
+        <w:gridCol w:w="1140"/>
+        <w:gridCol w:w="1140"/>
+        <w:gridCol w:w="1171"/>
+        <w:gridCol w:w="1140"/>
+        <w:gridCol w:w="1171"/>
+        <w:gridCol w:w="924"/>
+        <w:gridCol w:w="462"/>
       </w:tblGrid>
       <w:tr>
         <w:trPr>
@@ -7089,14 +7302,14 @@
                 <w:i/>
                 <w:b/>
               </w:rPr>
-              <w:t xml:space="preserve">R</w:t>
+              <w:t xml:space="preserve">A</w:t>
             </w:r>
             <w:r>
               <w:rPr>
                 <w:vertAlign w:val="subscript"/>
                 <w:b/>
               </w:rPr>
-              <w:t xml:space="preserve">dark</w:t>
+              <w:t xml:space="preserve">sat</w:t>
             </w:r>
             <w:r>
               <w:rPr>
@@ -7172,14 +7385,14 @@
                 <w:i/>
                 <w:b/>
               </w:rPr>
-              <w:t xml:space="preserve">J</w:t>
+              <w:t xml:space="preserve">R</w:t>
             </w:r>
             <w:r>
               <w:rPr>
                 <w:vertAlign w:val="subscript"/>
                 <w:b/>
               </w:rPr>
-              <w:t xml:space="preserve">max</w:t>
+              <w:t xml:space="preserve">dark</w:t>
             </w:r>
             <w:r>
               <w:rPr>
@@ -7255,14 +7468,14 @@
                 <w:i/>
                 <w:b/>
               </w:rPr>
-              <w:t xml:space="preserve">V</w:t>
+              <w:t xml:space="preserve">J</w:t>
             </w:r>
             <w:r>
               <w:rPr>
                 <w:vertAlign w:val="subscript"/>
                 <w:b/>
               </w:rPr>
-              <w:t xml:space="preserve">cmax</w:t>
+              <w:t xml:space="preserve">max</w:t>
             </w:r>
             <w:r>
               <w:rPr>
@@ -7338,14 +7551,14 @@
                 <w:i/>
                 <w:b/>
               </w:rPr>
-              <w:t xml:space="preserve">g</w:t>
+              <w:t xml:space="preserve">V</w:t>
             </w:r>
             <w:r>
               <w:rPr>
                 <w:vertAlign w:val="subscript"/>
                 <w:b/>
               </w:rPr>
-              <w:t xml:space="preserve">s</w:t>
+              <w:t xml:space="preserve">cmax</w:t>
             </w:r>
             <w:r>
               <w:rPr>
@@ -7357,7 +7570,18 @@
               <w:rPr>
                 <w:b/>
               </w:rPr>
-              <w:t xml:space="preserve">(mol m</w:t>
+              <w:t xml:space="preserve">(</w:t>
+            </w:r>
+            <m:oMath>
+              <m:r>
+                <m:t>μ</m:t>
+              </m:r>
+            </m:oMath>
+            <w:r>
+              <w:rPr>
+                <w:b/>
+              </w:rPr>
+              <w:t xml:space="preserve">mol m</w:t>
             </w:r>
             <w:r>
               <w:rPr>
@@ -7417,6 +7641,78 @@
                 <w:vertAlign w:val="subscript"/>
                 <w:b/>
               </w:rPr>
+              <w:t xml:space="preserve">s</w:t>
+            </w:r>
+            <w:r>
+              <w:rPr>
+                <w:b/>
+              </w:rPr>
+              <w:t xml:space="preserve"> </w:t>
+            </w:r>
+            <w:r>
+              <w:rPr>
+                <w:b/>
+              </w:rPr>
+              <w:t xml:space="preserve">(mol m</w:t>
+            </w:r>
+            <w:r>
+              <w:rPr>
+                <w:vertAlign w:val="superscript"/>
+                <w:b/>
+              </w:rPr>
+              <w:t xml:space="preserve">-2</w:t>
+            </w:r>
+            <w:r>
+              <w:rPr>
+                <w:b/>
+              </w:rPr>
+              <w:t xml:space="preserve"> </w:t>
+            </w:r>
+            <w:r>
+              <w:rPr>
+                <w:b/>
+              </w:rPr>
+              <w:t xml:space="preserve">s</w:t>
+            </w:r>
+            <w:r>
+              <w:rPr>
+                <w:vertAlign w:val="superscript"/>
+                <w:b/>
+              </w:rPr>
+              <w:t xml:space="preserve">-1</w:t>
+            </w:r>
+            <w:r>
+              <w:rPr>
+                <w:b/>
+              </w:rPr>
+              <w:t xml:space="preserve">)</w:t>
+            </w:r>
+          </w:p>
+        </w:tc>
+        <w:tc>
+          <w:tcPr>
+            <w:tcBorders>
+              <w:bottom w:val="single"/>
+            </w:tcBorders>
+            <w:vAlign w:val="bottom"/>
+          </w:tcPr>
+          <w:p>
+            <w:pPr>
+              <w:pStyle w:val="Compact"/>
+              <w:jc w:val="left"/>
+            </w:pPr>
+            <w:r>
+              <w:rPr>
+                <w:i/>
+                <w:b/>
+              </w:rPr>
+              <w:t xml:space="preserve">g</w:t>
+            </w:r>
+            <w:r>
+              <w:rPr>
+                <w:vertAlign w:val="subscript"/>
+                <w:b/>
+              </w:rPr>
               <w:t xml:space="preserve">1</w:t>
             </w:r>
           </w:p>
@@ -7452,6 +7748,17 @@
               <w:jc w:val="left"/>
             </w:pPr>
             <w:r>
+              <w:t xml:space="preserve">14.0 (0.8) a</w:t>
+            </w:r>
+          </w:p>
+        </w:tc>
+        <w:tc>
+          <w:p>
+            <w:pPr>
+              <w:pStyle w:val="Compact"/>
+              <w:jc w:val="left"/>
+            </w:pPr>
+            <w:r>
               <w:t xml:space="preserve">0.61 (0.04) a</w:t>
             </w:r>
           </w:p>
@@ -7531,6 +7838,17 @@
               <w:jc w:val="left"/>
             </w:pPr>
             <w:r>
+              <w:t xml:space="preserve">15.4 (1.0) ab</w:t>
+            </w:r>
+          </w:p>
+        </w:tc>
+        <w:tc>
+          <w:p>
+            <w:pPr>
+              <w:pStyle w:val="Compact"/>
+              <w:jc w:val="left"/>
+            </w:pPr>
+            <w:r>
               <w:t xml:space="preserve">0.79 (0.06) a</w:t>
             </w:r>
           </w:p>
@@ -7610,6 +7928,17 @@
               <w:jc w:val="left"/>
             </w:pPr>
             <w:r>
+              <w:t xml:space="preserve">16.9 (0.9) b</w:t>
+            </w:r>
+          </w:p>
+        </w:tc>
+        <w:tc>
+          <w:p>
+            <w:pPr>
+              <w:pStyle w:val="Compact"/>
+              <w:jc w:val="left"/>
+            </w:pPr>
+            <w:r>
               <w:t xml:space="preserve">0.70 (0.05) a</w:t>
             </w:r>
           </w:p>
@@ -7689,6 +8018,17 @@
               <w:jc w:val="left"/>
             </w:pPr>
             <w:r>
+              <w:t xml:space="preserve">17.4 (0.5) b</w:t>
+            </w:r>
+          </w:p>
+        </w:tc>
+        <w:tc>
+          <w:p>
+            <w:pPr>
+              <w:pStyle w:val="Compact"/>
+              <w:jc w:val="left"/>
+            </w:pPr>
+            <w:r>
               <w:t xml:space="preserve">0.73 (0.11) a</w:t>
             </w:r>
           </w:p>
@@ -7768,6 +8108,17 @@
               <w:jc w:val="left"/>
             </w:pPr>
             <w:r>
+              <w:t xml:space="preserve">15.6 (0.5) ab</w:t>
+            </w:r>
+          </w:p>
+        </w:tc>
+        <w:tc>
+          <w:p>
+            <w:pPr>
+              <w:pStyle w:val="Compact"/>
+              <w:jc w:val="left"/>
+            </w:pPr>
+            <w:r>
               <w:t xml:space="preserve">0.53 (0.13) a</w:t>
             </w:r>
           </w:p>
@@ -7847,6 +8198,17 @@
               <w:jc w:val="left"/>
             </w:pPr>
             <w:r>
+              <w:t xml:space="preserve">16.0 (0.6) ab</w:t>
+            </w:r>
+          </w:p>
+        </w:tc>
+        <w:tc>
+          <w:p>
+            <w:pPr>
+              <w:pStyle w:val="Compact"/>
+              <w:jc w:val="left"/>
+            </w:pPr>
+            <w:r>
               <w:t xml:space="preserve">0.61 (0.04) a</w:t>
             </w:r>
           </w:p>
@@ -7926,6 +8288,17 @@
               <w:jc w:val="left"/>
             </w:pPr>
             <w:r>
+              <w:t xml:space="preserve">21.4 (0.3) c</w:t>
+            </w:r>
+          </w:p>
+        </w:tc>
+        <w:tc>
+          <w:p>
+            <w:pPr>
+              <w:pStyle w:val="Compact"/>
+              <w:jc w:val="left"/>
+            </w:pPr>
+            <w:r>
               <w:t xml:space="preserve">0.64 (0.07) a</w:t>
             </w:r>
           </w:p>
@@ -8005,6 +8378,17 @@
               <w:jc w:val="left"/>
             </w:pPr>
             <w:r>
+              <w:t xml:space="preserve">0.001</w:t>
+            </w:r>
+          </w:p>
+        </w:tc>
+        <w:tc>
+          <w:p>
+            <w:pPr>
+              <w:pStyle w:val="Compact"/>
+              <w:jc w:val="left"/>
+            </w:pPr>
+            <w:r>
               <w:t xml:space="preserve">0.269</w:t>
             </w:r>
           </w:p>
@@ -8059,8 +8443,8 @@
       <w:pPr>
         <w:pStyle w:val="Heading1"/>
       </w:pPr>
-      <w:bookmarkStart w:id="44" w:name="figures"/>
-      <w:bookmarkEnd w:id="44"/>
+      <w:bookmarkStart w:id="45" w:name="figures"/>
+      <w:bookmarkEnd w:id="45"/>
       <w:r>
         <w:t xml:space="preserve">Figures</w:t>
       </w:r>
@@ -8314,8 +8698,8 @@
       <w:pPr>
         <w:pStyle w:val="Heading1"/>
       </w:pPr>
-      <w:bookmarkStart w:id="45" w:name="references"/>
-      <w:bookmarkEnd w:id="45"/>
+      <w:bookmarkStart w:id="46" w:name="references"/>
+      <w:bookmarkEnd w:id="46"/>
       <w:r>
         <w:t xml:space="preserve">References</w:t>
       </w:r>
@@ -8499,7 +8883,7 @@
       <w:r>
         <w:t xml:space="preserve"> </w:t>
       </w:r>
-      <w:hyperlink r:id="rId46">
+      <w:hyperlink r:id="rId47">
         <w:r>
           <w:rPr>
             <w:rStyle w:val="Hyperlink"/>
@@ -8591,7 +8975,7 @@
         <w:pStyle w:val="Bibliography"/>
       </w:pPr>
       <w:r>
-        <w:t xml:space="preserve">Farquhar GD, Caemmerer S von von, Berry JA (1980) A biochemical model of photosynthetic CO</w:t>
+        <w:t xml:space="preserve">Farquhar GD, Caemmerer S von, Berry JA (1980) A biochemical model of photosynthetic CO</w:t>
       </w:r>
       <w:r>
         <w:rPr>
@@ -9092,7 +9476,7 @@
       <w:r>
         <w:t xml:space="preserve"> </w:t>
       </w:r>
-      <w:hyperlink r:id="rId47">
+      <w:hyperlink r:id="rId48">
         <w:r>
           <w:rPr>
             <w:rStyle w:val="Hyperlink"/>
@@ -9166,7 +9550,7 @@
       <w:r>
         <w:t xml:space="preserve"> </w:t>
       </w:r>
-      <w:hyperlink r:id="rId48">
+      <w:hyperlink r:id="rId49">
         <w:r>
           <w:rPr>
             <w:rStyle w:val="Hyperlink"/>
@@ -9764,7 +10148,7 @@
     </w:lvl>
   </w:abstractNum>
   <w:abstractNum w:abstractNumId="990">
-    <w:nsid w:val="73329916"/>
+    <w:nsid w:val="3d41b1c6"/>
     <w:multiLevelType w:val="multilevel"/>
     <w:lvl w:ilvl="0">
       <w:numFmt w:val="bullet"/>

</xml_diff>